<commit_message>
Added subsections to results section
</commit_message>
<xml_diff>
--- a/Manuscripts/GDF15 Ketogenic Diet Paper/Manuscript.docx
+++ b/Manuscripts/GDF15 Ketogenic Diet Paper/Manuscript.docx
@@ -91,11 +91,9 @@
           <w:szCs w:val="21"/>
           <w:shd w:val="clear" w:color="auto" w:fill="FFFFFF"/>
         </w:rPr>
-        <w:t xml:space="preserve"> R. Redd and Dave Bridges</w:t>
-      </w:r>
-    </w:p>
-    <w:p>
-      <w:pPr>
+        <w:t xml:space="preserve"> R. Redd </w:t>
+      </w:r>
+      <w:r>
         <w:rPr>
           <w:rFonts w:ascii="Arial" w:eastAsia="Times New Roman" w:hAnsi="Arial" w:cs="Arial"/>
           <w:color w:val="252525"/>
@@ -103,7 +101,10 @@
           <w:szCs w:val="21"/>
           <w:shd w:val="clear" w:color="auto" w:fill="FFFFFF"/>
         </w:rPr>
-      </w:pPr>
+        <w:t xml:space="preserve">Randy J. Seeley </w:t>
+      </w:r>
+      <w:bookmarkStart w:id="0" w:name="_GoBack"/>
+      <w:bookmarkEnd w:id="0"/>
       <w:r>
         <w:rPr>
           <w:rFonts w:ascii="Arial" w:eastAsia="Times New Roman" w:hAnsi="Arial" w:cs="Arial"/>
@@ -112,6 +113,27 @@
           <w:szCs w:val="21"/>
           <w:shd w:val="clear" w:color="auto" w:fill="FFFFFF"/>
         </w:rPr>
+        <w:t>and Dave Bridges</w:t>
+      </w:r>
+    </w:p>
+    <w:p>
+      <w:pPr>
+        <w:rPr>
+          <w:rFonts w:ascii="Arial" w:eastAsia="Times New Roman" w:hAnsi="Arial" w:cs="Arial"/>
+          <w:color w:val="252525"/>
+          <w:sz w:val="21"/>
+          <w:szCs w:val="21"/>
+          <w:shd w:val="clear" w:color="auto" w:fill="FFFFFF"/>
+        </w:rPr>
+      </w:pPr>
+      <w:r>
+        <w:rPr>
+          <w:rFonts w:ascii="Arial" w:eastAsia="Times New Roman" w:hAnsi="Arial" w:cs="Arial"/>
+          <w:color w:val="252525"/>
+          <w:sz w:val="21"/>
+          <w:szCs w:val="21"/>
+          <w:shd w:val="clear" w:color="auto" w:fill="FFFFFF"/>
+        </w:rPr>
         <w:br w:type="page"/>
       </w:r>
     </w:p>
@@ -175,8 +197,6 @@
           <w:shd w:val="clear" w:color="auto" w:fill="FFFFFF"/>
         </w:rPr>
       </w:pPr>
-      <w:bookmarkStart w:id="0" w:name="_GoBack"/>
-      <w:bookmarkEnd w:id="0"/>
     </w:p>
     <w:p>
       <w:pPr>
@@ -217,6 +237,24 @@
           <w:shd w:val="clear" w:color="auto" w:fill="FFFFFF"/>
         </w:rPr>
         <w:t>Results</w:t>
+      </w:r>
+    </w:p>
+    <w:p/>
+    <w:p>
+      <w:r>
+        <w:t>GDF15 Is Induced on Mice Fed a Ketogenic Diet</w:t>
+      </w:r>
+    </w:p>
+    <w:p/>
+    <w:p>
+      <w:r>
+        <w:t>Induction of Hepatic GDF15 by the Integrated Stress Response</w:t>
+      </w:r>
+    </w:p>
+    <w:p/>
+    <w:p>
+      <w:r>
+        <w:t>Ablation of GDF15 Results in Weight Gain and Increased Energy Intake on a Ketogenic Diet</w:t>
       </w:r>
     </w:p>
     <w:p>

</xml_diff>

<commit_message>
Copied in materials for the introduction from R01
</commit_message>
<xml_diff>
--- a/Manuscripts/GDF15 Ketogenic Diet Paper/Manuscript.docx
+++ b/Manuscripts/GDF15 Ketogenic Diet Paper/Manuscript.docx
@@ -103,8 +103,6 @@
         </w:rPr>
         <w:t xml:space="preserve">Randy J. Seeley </w:t>
       </w:r>
-      <w:bookmarkStart w:id="0" w:name="_GoBack"/>
-      <w:bookmarkEnd w:id="0"/>
       <w:r>
         <w:rPr>
           <w:rFonts w:ascii="Arial" w:eastAsia="Times New Roman" w:hAnsi="Arial" w:cs="Arial"/>
@@ -191,12 +189,1271 @@
     </w:p>
     <w:p>
       <w:pPr>
+        <w:rPr>
+          <w:shd w:val="clear" w:color="auto" w:fill="FFFFFF"/>
+        </w:rPr>
+      </w:pPr>
+    </w:p>
+    <w:p>
+      <w:pPr>
+        <w:rPr>
+          <w:shd w:val="clear" w:color="auto" w:fill="FFFFFF"/>
+        </w:rPr>
+      </w:pPr>
+      <w:r>
+        <w:rPr>
+          <w:shd w:val="clear" w:color="auto" w:fill="FFFFFF"/>
+        </w:rPr>
+        <w:t>Ketogenic or l</w:t>
+      </w:r>
+      <w:r>
+        <w:rPr>
+          <w:shd w:val="clear" w:color="auto" w:fill="FFFFFF"/>
+        </w:rPr>
+        <w:t xml:space="preserve">ow carbohydrate diets, often accompanied by an increase in dietary fat are increasingly common in the population with 16% of Americans reporting that they are on a carbohydrate restricted diet </w:t>
+      </w:r>
+      <w:r>
+        <w:rPr>
+          <w:shd w:val="clear" w:color="auto" w:fill="FFFFFF"/>
+        </w:rPr>
+        <w:fldChar w:fldCharType="begin" w:fldLock="1"/>
+      </w:r>
+      <w:r>
+        <w:rPr>
+          <w:shd w:val="clear" w:color="auto" w:fill="FFFFFF"/>
+        </w:rPr>
+        <w:instrText>ADDIN CSL_CITATION {"citationItems":[{"id":"ITEM-1","itemData":{"DOI":"10.1002/ejoc.201200111","ISBN":"1477-0520","ISSN":"1477-0520","PMID":"25593020","author":[{"dropping-particle":"","family":"International Food Information Council Foundation","given":"","non-dropping-particle":"","parse-names":false,"suffix":""}],"id":"ITEM-1","issued":{"date-parts":[["2018"]]},"title":"2018 Food and Health Survey","type":"report"},"uris":["http://www.mendeley.com/documents/?uuid=d2c1ea59-5097-454c-9308-d28b845c2f33"]}],"mendeley":{"formattedCitation":"(1)","plainTextFormattedCitation":"(1)","previouslyFormattedCitation":"(1)"},"properties":{"noteIndex":0},"schema":"https://github.com/citation-style-language/schema/raw/master/csl-citation.json"}</w:instrText>
+      </w:r>
+      <w:r>
+        <w:rPr>
+          <w:shd w:val="clear" w:color="auto" w:fill="FFFFFF"/>
+        </w:rPr>
+        <w:fldChar w:fldCharType="separate"/>
+      </w:r>
+      <w:r>
+        <w:rPr>
+          <w:noProof/>
+          <w:shd w:val="clear" w:color="auto" w:fill="FFFFFF"/>
+        </w:rPr>
+        <w:t>(1)</w:t>
+      </w:r>
+      <w:r>
+        <w:rPr>
+          <w:shd w:val="clear" w:color="auto" w:fill="FFFFFF"/>
+        </w:rPr>
+        <w:fldChar w:fldCharType="end"/>
+      </w:r>
+      <w:r>
+        <w:rPr>
+          <w:shd w:val="clear" w:color="auto" w:fill="FFFFFF"/>
+        </w:rPr>
+        <w:t xml:space="preserve">. </w:t>
+      </w:r>
+      <w:r>
+        <w:rPr>
+          <w:shd w:val="clear" w:color="auto" w:fill="FFFFFF"/>
+        </w:rPr>
+        <w:t xml:space="preserve"> Several </w:t>
+      </w:r>
+      <w:r>
+        <w:rPr>
+          <w:shd w:val="clear" w:color="auto" w:fill="FFFFFF"/>
+        </w:rPr>
+        <w:t>randomized controlled trials have</w:t>
+      </w:r>
+      <w:r>
+        <w:rPr>
+          <w:shd w:val="clear" w:color="auto" w:fill="FFFFFF"/>
+        </w:rPr>
+        <w:t xml:space="preserve"> demonstrate</w:t>
+      </w:r>
+      <w:r>
+        <w:rPr>
+          <w:shd w:val="clear" w:color="auto" w:fill="FFFFFF"/>
+        </w:rPr>
+        <w:t>d</w:t>
+      </w:r>
+      <w:r>
+        <w:rPr>
+          <w:shd w:val="clear" w:color="auto" w:fill="FFFFFF"/>
+        </w:rPr>
+        <w:t xml:space="preserve"> weight loss, improved glycemic control, and reduced energy intake </w:t>
+      </w:r>
+      <w:r>
+        <w:rPr>
+          <w:shd w:val="clear" w:color="auto" w:fill="FFFFFF"/>
+        </w:rPr>
+        <w:t>(</w:t>
+      </w:r>
+      <w:r>
+        <w:rPr>
+          <w:shd w:val="clear" w:color="auto" w:fill="FFFFFF"/>
+        </w:rPr>
+        <w:t xml:space="preserve">reviewed in </w:t>
+      </w:r>
+      <w:r>
+        <w:rPr>
+          <w:shd w:val="clear" w:color="auto" w:fill="FFFFFF"/>
+        </w:rPr>
+        <w:fldChar w:fldCharType="begin" w:fldLock="1"/>
+      </w:r>
+      <w:r>
+        <w:rPr>
+          <w:shd w:val="clear" w:color="auto" w:fill="FFFFFF"/>
+        </w:rPr>
+        <w:instrText>ADDIN CSL_CITATION {"citationItems":[{"id":"ITEM-1","itemData":{"DOI":"10.1016/j.diabres.2017.07.006","ISSN":"18728227","abstract":"Aims The objective of this systematic review and meta-analysis is to assess the efficacy of Low Carbohydrate Diet (LCD) compared with a normal or high carbohydrate diet in patients with type 2 diabetes. Methods We searched MEDLINE, EMBASE, and Cochrane Library database for randomized controlled trials. Researches which reported the change in weight loss, blood glucose, and blood lipid levels were included. Results A total of 9 studies with 734 patients with diabetes were included. Pooled results suggested that LCD had a significantly effect on HbA1c level (WMD: −0.44; 95% CI: −0.61, −0.26; P = 0.00). For cardiovascular risk factors, the LCD intervention significantly reduced triglycerides concentration (WMD: −0.33; 95% CI: −0.45, −0.21; P = 0.00) and increased HDL cholesterol concentration (WMD: 0.07; 95% CI: 0.03, 0.11; P = 0.00). But the LCD was not associated with decreased level of total cholesterol and LDL cholesterol. Subgroup analyses indicated that short term intervention of LCD was effective for weight loss (WMD: −1.18; 95% CI: −2.32, −0.04; P = 0.04). Conclusions The results suggested a beneficial effect of LCD intervention on glucose control in patients with type 2 diabetes. The LCD intervention also had a positive effect on triglycerides and HDL cholesterol concentrations, but without significant effect on long term weight loss.","author":[{"dropping-particle":"","family":"Meng","given":"Yan","non-dropping-particle":"","parse-names":false,"suffix":""},{"dropping-particle":"","family":"Bai","given":"Hao","non-dropping-particle":"","parse-names":false,"suffix":""},{"dropping-particle":"","family":"Wang","given":"Shijun","non-dropping-particle":"","parse-names":false,"suffix":""},{"dropping-particle":"","family":"Li","given":"Zhaoping","non-dropping-particle":"","parse-names":false,"suffix":""},{"dropping-particle":"","family":"Wang","given":"Qian","non-dropping-particle":"","parse-names":false,"suffix":""},{"dropping-particle":"","family":"Chen","given":"Liyong","non-dropping-particle":"","parse-names":false,"suffix":""}],"container-title":"Diabetes Research and Clinical Practice","id":"ITEM-1","issued":{"date-parts":[["2017"]]},"page":"124-131","title":"Efficacy of low carbohydrate diet for type 2 diabetes mellitus management: A systematic review and meta-analysis of randomized controlled trials","type":"article-journal","volume":"131"},"uris":["http://www.mendeley.com/documents/?uuid=68e154a6-901a-4749-9b89-5559188cb4cf"]},{"id":"ITEM-2","itemData":{"DOI":"10.1038/s41430-017-0019-4","ISSN":"14765640","abstract":"Recently, the role of a low-carbohydrate diet in diabetes management has generated interest with claims being made regarding its superiority over the traditional high-carbohydrate, low-fat dietary approach. This systematic review and meta-analysis evaluated the interpretation and effect of a low-carbohydrate diet in the management of type 2 diabetes. Randomised controlled trials were searched for which included adults with type 2 diabetes aged 18 years or more. The intervention was a low-carbohydrate diet as defined by the author compared to a control group of usual care. MEDLINE, EMBASE, CINAHL, Cochrane Central Register of Controlled Trials, ISRCTN, ProQuest and opengrey.eu were searched. Independent experts were contacted and reference lists of selected papers were checked. Results were analysed descriptively and meta-analyses were completed to include trials that presented data at 1 year. Eighteen studies (n</w:instrText>
+      </w:r>
+      <w:r>
+        <w:rPr>
+          <w:rFonts w:ascii="Times New Roman" w:hAnsi="Times New Roman" w:cs="Times New Roman"/>
+          <w:shd w:val="clear" w:color="auto" w:fill="FFFFFF"/>
+        </w:rPr>
+        <w:instrText> </w:instrText>
+      </w:r>
+      <w:r>
+        <w:rPr>
+          <w:shd w:val="clear" w:color="auto" w:fill="FFFFFF"/>
+        </w:rPr>
+        <w:instrText>=</w:instrText>
+      </w:r>
+      <w:r>
+        <w:rPr>
+          <w:rFonts w:ascii="Times New Roman" w:hAnsi="Times New Roman" w:cs="Times New Roman"/>
+          <w:shd w:val="clear" w:color="auto" w:fill="FFFFFF"/>
+        </w:rPr>
+        <w:instrText> </w:instrText>
+      </w:r>
+      <w:r>
+        <w:rPr>
+          <w:shd w:val="clear" w:color="auto" w:fill="FFFFFF"/>
+        </w:rPr>
+        <w:instrText>2204) were eligible for inclusion within the systematic review. The definition of a low-carbohydrate diet varied. At trial end, the descriptive analysis suggested that the low-carbohydrate intervention arm (LCIA) may promote favourable outcomes in terms of HbA1c, triglycerides and HDL cholesterol. The LCIA demonstrated reduced requirements for diabetes medication, which may have reduced the observed benefit of dietary carbohydrate restriction on HbA1c. Seven studies provided data to be included in the meta-analyses at 1 year. The meta-analyses showed statistical significance in favour of the LCIA for HbA1c (estimated effect</w:instrText>
+      </w:r>
+      <w:r>
+        <w:rPr>
+          <w:rFonts w:ascii="Times New Roman" w:hAnsi="Times New Roman" w:cs="Times New Roman"/>
+          <w:shd w:val="clear" w:color="auto" w:fill="FFFFFF"/>
+        </w:rPr>
+        <w:instrText> </w:instrText>
+      </w:r>
+      <w:r>
+        <w:rPr>
+          <w:shd w:val="clear" w:color="auto" w:fill="FFFFFF"/>
+        </w:rPr>
+        <w:instrText>=</w:instrText>
+      </w:r>
+      <w:r>
+        <w:rPr>
+          <w:rFonts w:ascii="Times New Roman" w:hAnsi="Times New Roman" w:cs="Times New Roman"/>
+          <w:shd w:val="clear" w:color="auto" w:fill="FFFFFF"/>
+        </w:rPr>
+        <w:instrText> </w:instrText>
+      </w:r>
+      <w:r>
+        <w:rPr>
+          <w:shd w:val="clear" w:color="auto" w:fill="FFFFFF"/>
+        </w:rPr>
+        <w:instrText>−0.28%, 95% CI −0.53 to −0.02, p</w:instrText>
+      </w:r>
+      <w:r>
+        <w:rPr>
+          <w:rFonts w:ascii="Times New Roman" w:hAnsi="Times New Roman" w:cs="Times New Roman"/>
+          <w:shd w:val="clear" w:color="auto" w:fill="FFFFFF"/>
+        </w:rPr>
+        <w:instrText> </w:instrText>
+      </w:r>
+      <w:r>
+        <w:rPr>
+          <w:shd w:val="clear" w:color="auto" w:fill="FFFFFF"/>
+        </w:rPr>
+        <w:instrText>=</w:instrText>
+      </w:r>
+      <w:r>
+        <w:rPr>
+          <w:rFonts w:ascii="Times New Roman" w:hAnsi="Times New Roman" w:cs="Times New Roman"/>
+          <w:shd w:val="clear" w:color="auto" w:fill="FFFFFF"/>
+        </w:rPr>
+        <w:instrText> </w:instrText>
+      </w:r>
+      <w:r>
+        <w:rPr>
+          <w:shd w:val="clear" w:color="auto" w:fill="FFFFFF"/>
+        </w:rPr>
+        <w:instrText>0.03; χ\n                    2</w:instrText>
+      </w:r>
+      <w:r>
+        <w:rPr>
+          <w:rFonts w:ascii="Times New Roman" w:hAnsi="Times New Roman" w:cs="Times New Roman"/>
+          <w:shd w:val="clear" w:color="auto" w:fill="FFFFFF"/>
+        </w:rPr>
+        <w:instrText> </w:instrText>
+      </w:r>
+      <w:r>
+        <w:rPr>
+          <w:shd w:val="clear" w:color="auto" w:fill="FFFFFF"/>
+        </w:rPr>
+        <w:instrText>=</w:instrText>
+      </w:r>
+      <w:r>
+        <w:rPr>
+          <w:rFonts w:ascii="Times New Roman" w:hAnsi="Times New Roman" w:cs="Times New Roman"/>
+          <w:shd w:val="clear" w:color="auto" w:fill="FFFFFF"/>
+        </w:rPr>
+        <w:instrText> </w:instrText>
+      </w:r>
+      <w:r>
+        <w:rPr>
+          <w:shd w:val="clear" w:color="auto" w:fill="FFFFFF"/>
+        </w:rPr>
+        <w:instrText>13.15, df</w:instrText>
+      </w:r>
+      <w:r>
+        <w:rPr>
+          <w:rFonts w:ascii="Times New Roman" w:hAnsi="Times New Roman" w:cs="Times New Roman"/>
+          <w:shd w:val="clear" w:color="auto" w:fill="FFFFFF"/>
+        </w:rPr>
+        <w:instrText> </w:instrText>
+      </w:r>
+      <w:r>
+        <w:rPr>
+          <w:shd w:val="clear" w:color="auto" w:fill="FFFFFF"/>
+        </w:rPr>
+        <w:instrText>=</w:instrText>
+      </w:r>
+      <w:r>
+        <w:rPr>
+          <w:rFonts w:ascii="Times New Roman" w:hAnsi="Times New Roman" w:cs="Times New Roman"/>
+          <w:shd w:val="clear" w:color="auto" w:fill="FFFFFF"/>
+        </w:rPr>
+        <w:instrText> </w:instrText>
+      </w:r>
+      <w:r>
+        <w:rPr>
+          <w:shd w:val="clear" w:color="auto" w:fill="FFFFFF"/>
+        </w:rPr>
+        <w:instrText>6, p</w:instrText>
+      </w:r>
+      <w:r>
+        <w:rPr>
+          <w:rFonts w:ascii="Times New Roman" w:hAnsi="Times New Roman" w:cs="Times New Roman"/>
+          <w:shd w:val="clear" w:color="auto" w:fill="FFFFFF"/>
+        </w:rPr>
+        <w:instrText> </w:instrText>
+      </w:r>
+      <w:r>
+        <w:rPr>
+          <w:shd w:val="clear" w:color="auto" w:fill="FFFFFF"/>
+        </w:rPr>
+        <w:instrText>=</w:instrText>
+      </w:r>
+      <w:r>
+        <w:rPr>
+          <w:rFonts w:ascii="Times New Roman" w:hAnsi="Times New Roman" w:cs="Times New Roman"/>
+          <w:shd w:val="clear" w:color="auto" w:fill="FFFFFF"/>
+        </w:rPr>
+        <w:instrText> </w:instrText>
+      </w:r>
+      <w:r>
+        <w:rPr>
+          <w:shd w:val="clear" w:color="auto" w:fill="FFFFFF"/>
+        </w:rPr>
+        <w:instrText>0.03; I\n                    2</w:instrText>
+      </w:r>
+      <w:r>
+        <w:rPr>
+          <w:rFonts w:ascii="Times New Roman" w:hAnsi="Times New Roman" w:cs="Times New Roman"/>
+          <w:shd w:val="clear" w:color="auto" w:fill="FFFFFF"/>
+        </w:rPr>
+        <w:instrText> </w:instrText>
+      </w:r>
+      <w:r>
+        <w:rPr>
+          <w:shd w:val="clear" w:color="auto" w:fill="FFFFFF"/>
+        </w:rPr>
+        <w:instrText>=</w:instrText>
+      </w:r>
+      <w:r>
+        <w:rPr>
+          <w:rFonts w:ascii="Times New Roman" w:hAnsi="Times New Roman" w:cs="Times New Roman"/>
+          <w:shd w:val="clear" w:color="auto" w:fill="FFFFFF"/>
+        </w:rPr>
+        <w:instrText> </w:instrText>
+      </w:r>
+      <w:r>
+        <w:rPr>
+          <w:shd w:val="clear" w:color="auto" w:fill="FFFFFF"/>
+        </w:rPr>
+        <w:instrText>54%), HDL cholesterol (estimated effect</w:instrText>
+      </w:r>
+      <w:r>
+        <w:rPr>
+          <w:rFonts w:ascii="Times New Roman" w:hAnsi="Times New Roman" w:cs="Times New Roman"/>
+          <w:shd w:val="clear" w:color="auto" w:fill="FFFFFF"/>
+        </w:rPr>
+        <w:instrText> </w:instrText>
+      </w:r>
+      <w:r>
+        <w:rPr>
+          <w:shd w:val="clear" w:color="auto" w:fill="FFFFFF"/>
+        </w:rPr>
+        <w:instrText>=</w:instrText>
+      </w:r>
+      <w:r>
+        <w:rPr>
+          <w:rFonts w:ascii="Times New Roman" w:hAnsi="Times New Roman" w:cs="Times New Roman"/>
+          <w:shd w:val="clear" w:color="auto" w:fill="FFFFFF"/>
+        </w:rPr>
+        <w:instrText> </w:instrText>
+      </w:r>
+      <w:r>
+        <w:rPr>
+          <w:shd w:val="clear" w:color="auto" w:fill="FFFFFF"/>
+        </w:rPr>
+        <w:instrText>0.06</w:instrText>
+      </w:r>
+      <w:r>
+        <w:rPr>
+          <w:rFonts w:ascii="Times New Roman" w:hAnsi="Times New Roman" w:cs="Times New Roman"/>
+          <w:shd w:val="clear" w:color="auto" w:fill="FFFFFF"/>
+        </w:rPr>
+        <w:instrText> </w:instrText>
+      </w:r>
+      <w:r>
+        <w:rPr>
+          <w:shd w:val="clear" w:color="auto" w:fill="FFFFFF"/>
+        </w:rPr>
+        <w:instrText>mmol/L, 95% CI 0.04–0.09, p</w:instrText>
+      </w:r>
+      <w:r>
+        <w:rPr>
+          <w:rFonts w:ascii="Times New Roman" w:hAnsi="Times New Roman" w:cs="Times New Roman"/>
+          <w:shd w:val="clear" w:color="auto" w:fill="FFFFFF"/>
+        </w:rPr>
+        <w:instrText> </w:instrText>
+      </w:r>
+      <w:r>
+        <w:rPr>
+          <w:shd w:val="clear" w:color="auto" w:fill="FFFFFF"/>
+        </w:rPr>
+        <w:instrText>&lt;</w:instrText>
+      </w:r>
+      <w:r>
+        <w:rPr>
+          <w:rFonts w:ascii="Times New Roman" w:hAnsi="Times New Roman" w:cs="Times New Roman"/>
+          <w:shd w:val="clear" w:color="auto" w:fill="FFFFFF"/>
+        </w:rPr>
+        <w:instrText> </w:instrText>
+      </w:r>
+      <w:r>
+        <w:rPr>
+          <w:shd w:val="clear" w:color="auto" w:fill="FFFFFF"/>
+        </w:rPr>
+        <w:instrText>0.00001; χ\n                    2</w:instrText>
+      </w:r>
+      <w:r>
+        <w:rPr>
+          <w:rFonts w:ascii="Times New Roman" w:hAnsi="Times New Roman" w:cs="Times New Roman"/>
+          <w:shd w:val="clear" w:color="auto" w:fill="FFFFFF"/>
+        </w:rPr>
+        <w:instrText> </w:instrText>
+      </w:r>
+      <w:r>
+        <w:rPr>
+          <w:shd w:val="clear" w:color="auto" w:fill="FFFFFF"/>
+        </w:rPr>
+        <w:instrText>=</w:instrText>
+      </w:r>
+      <w:r>
+        <w:rPr>
+          <w:rFonts w:ascii="Times New Roman" w:hAnsi="Times New Roman" w:cs="Times New Roman"/>
+          <w:shd w:val="clear" w:color="auto" w:fill="FFFFFF"/>
+        </w:rPr>
+        <w:instrText> </w:instrText>
+      </w:r>
+      <w:r>
+        <w:rPr>
+          <w:shd w:val="clear" w:color="auto" w:fill="FFFFFF"/>
+        </w:rPr>
+        <w:instrText>6.05, df</w:instrText>
+      </w:r>
+      <w:r>
+        <w:rPr>
+          <w:rFonts w:ascii="Times New Roman" w:hAnsi="Times New Roman" w:cs="Times New Roman"/>
+          <w:shd w:val="clear" w:color="auto" w:fill="FFFFFF"/>
+        </w:rPr>
+        <w:instrText> </w:instrText>
+      </w:r>
+      <w:r>
+        <w:rPr>
+          <w:shd w:val="clear" w:color="auto" w:fill="FFFFFF"/>
+        </w:rPr>
+        <w:instrText>=</w:instrText>
+      </w:r>
+      <w:r>
+        <w:rPr>
+          <w:rFonts w:ascii="Times New Roman" w:hAnsi="Times New Roman" w:cs="Times New Roman"/>
+          <w:shd w:val="clear" w:color="auto" w:fill="FFFFFF"/>
+        </w:rPr>
+        <w:instrText> </w:instrText>
+      </w:r>
+      <w:r>
+        <w:rPr>
+          <w:shd w:val="clear" w:color="auto" w:fill="FFFFFF"/>
+        </w:rPr>
+        <w:instrText>6, p</w:instrText>
+      </w:r>
+      <w:r>
+        <w:rPr>
+          <w:rFonts w:ascii="Times New Roman" w:hAnsi="Times New Roman" w:cs="Times New Roman"/>
+          <w:shd w:val="clear" w:color="auto" w:fill="FFFFFF"/>
+        </w:rPr>
+        <w:instrText> </w:instrText>
+      </w:r>
+      <w:r>
+        <w:rPr>
+          <w:shd w:val="clear" w:color="auto" w:fill="FFFFFF"/>
+        </w:rPr>
+        <w:instrText>=</w:instrText>
+      </w:r>
+      <w:r>
+        <w:rPr>
+          <w:rFonts w:ascii="Times New Roman" w:hAnsi="Times New Roman" w:cs="Times New Roman"/>
+          <w:shd w:val="clear" w:color="auto" w:fill="FFFFFF"/>
+        </w:rPr>
+        <w:instrText> </w:instrText>
+      </w:r>
+      <w:r>
+        <w:rPr>
+          <w:shd w:val="clear" w:color="auto" w:fill="FFFFFF"/>
+        </w:rPr>
+        <w:instrText>0.42; I\n                    2</w:instrText>
+      </w:r>
+      <w:r>
+        <w:rPr>
+          <w:rFonts w:ascii="Times New Roman" w:hAnsi="Times New Roman" w:cs="Times New Roman"/>
+          <w:shd w:val="clear" w:color="auto" w:fill="FFFFFF"/>
+        </w:rPr>
+        <w:instrText> </w:instrText>
+      </w:r>
+      <w:r>
+        <w:rPr>
+          <w:shd w:val="clear" w:color="auto" w:fill="FFFFFF"/>
+        </w:rPr>
+        <w:instrText>=</w:instrText>
+      </w:r>
+      <w:r>
+        <w:rPr>
+          <w:rFonts w:ascii="Times New Roman" w:hAnsi="Times New Roman" w:cs="Times New Roman"/>
+          <w:shd w:val="clear" w:color="auto" w:fill="FFFFFF"/>
+        </w:rPr>
+        <w:instrText> </w:instrText>
+      </w:r>
+      <w:r>
+        <w:rPr>
+          <w:shd w:val="clear" w:color="auto" w:fill="FFFFFF"/>
+        </w:rPr>
+        <w:instrText>1%), triglycerides (estimated effect</w:instrText>
+      </w:r>
+      <w:r>
+        <w:rPr>
+          <w:rFonts w:ascii="Times New Roman" w:hAnsi="Times New Roman" w:cs="Times New Roman"/>
+          <w:shd w:val="clear" w:color="auto" w:fill="FFFFFF"/>
+        </w:rPr>
+        <w:instrText> </w:instrText>
+      </w:r>
+      <w:r>
+        <w:rPr>
+          <w:shd w:val="clear" w:color="auto" w:fill="FFFFFF"/>
+        </w:rPr>
+        <w:instrText>=</w:instrText>
+      </w:r>
+      <w:r>
+        <w:rPr>
+          <w:rFonts w:ascii="Times New Roman" w:hAnsi="Times New Roman" w:cs="Times New Roman"/>
+          <w:shd w:val="clear" w:color="auto" w:fill="FFFFFF"/>
+        </w:rPr>
+        <w:instrText> </w:instrText>
+      </w:r>
+      <w:r>
+        <w:rPr>
+          <w:shd w:val="clear" w:color="auto" w:fill="FFFFFF"/>
+        </w:rPr>
+        <w:instrText>−0.24</w:instrText>
+      </w:r>
+      <w:r>
+        <w:rPr>
+          <w:rFonts w:ascii="Times New Roman" w:hAnsi="Times New Roman" w:cs="Times New Roman"/>
+          <w:shd w:val="clear" w:color="auto" w:fill="FFFFFF"/>
+        </w:rPr>
+        <w:instrText> </w:instrText>
+      </w:r>
+      <w:r>
+        <w:rPr>
+          <w:shd w:val="clear" w:color="auto" w:fill="FFFFFF"/>
+        </w:rPr>
+        <w:instrText>mmol/L, 95% CI −0.35 to −0.13, p</w:instrText>
+      </w:r>
+      <w:r>
+        <w:rPr>
+          <w:rFonts w:ascii="Times New Roman" w:hAnsi="Times New Roman" w:cs="Times New Roman"/>
+          <w:shd w:val="clear" w:color="auto" w:fill="FFFFFF"/>
+        </w:rPr>
+        <w:instrText> </w:instrText>
+      </w:r>
+      <w:r>
+        <w:rPr>
+          <w:shd w:val="clear" w:color="auto" w:fill="FFFFFF"/>
+        </w:rPr>
+        <w:instrText>&lt;</w:instrText>
+      </w:r>
+      <w:r>
+        <w:rPr>
+          <w:rFonts w:ascii="Times New Roman" w:hAnsi="Times New Roman" w:cs="Times New Roman"/>
+          <w:shd w:val="clear" w:color="auto" w:fill="FFFFFF"/>
+        </w:rPr>
+        <w:instrText> </w:instrText>
+      </w:r>
+      <w:r>
+        <w:rPr>
+          <w:shd w:val="clear" w:color="auto" w:fill="FFFFFF"/>
+        </w:rPr>
+        <w:instrText>0.0001; χ\n                    2</w:instrText>
+      </w:r>
+      <w:r>
+        <w:rPr>
+          <w:rFonts w:ascii="Times New Roman" w:hAnsi="Times New Roman" w:cs="Times New Roman"/>
+          <w:shd w:val="clear" w:color="auto" w:fill="FFFFFF"/>
+        </w:rPr>
+        <w:instrText> </w:instrText>
+      </w:r>
+      <w:r>
+        <w:rPr>
+          <w:shd w:val="clear" w:color="auto" w:fill="FFFFFF"/>
+        </w:rPr>
+        <w:instrText>=</w:instrText>
+      </w:r>
+      <w:r>
+        <w:rPr>
+          <w:rFonts w:ascii="Times New Roman" w:hAnsi="Times New Roman" w:cs="Times New Roman"/>
+          <w:shd w:val="clear" w:color="auto" w:fill="FFFFFF"/>
+        </w:rPr>
+        <w:instrText> </w:instrText>
+      </w:r>
+      <w:r>
+        <w:rPr>
+          <w:shd w:val="clear" w:color="auto" w:fill="FFFFFF"/>
+        </w:rPr>
+        <w:instrText>1.88, df</w:instrText>
+      </w:r>
+      <w:r>
+        <w:rPr>
+          <w:rFonts w:ascii="Times New Roman" w:hAnsi="Times New Roman" w:cs="Times New Roman"/>
+          <w:shd w:val="clear" w:color="auto" w:fill="FFFFFF"/>
+        </w:rPr>
+        <w:instrText> </w:instrText>
+      </w:r>
+      <w:r>
+        <w:rPr>
+          <w:shd w:val="clear" w:color="auto" w:fill="FFFFFF"/>
+        </w:rPr>
+        <w:instrText>=</w:instrText>
+      </w:r>
+      <w:r>
+        <w:rPr>
+          <w:rFonts w:ascii="Times New Roman" w:hAnsi="Times New Roman" w:cs="Times New Roman"/>
+          <w:shd w:val="clear" w:color="auto" w:fill="FFFFFF"/>
+        </w:rPr>
+        <w:instrText> </w:instrText>
+      </w:r>
+      <w:r>
+        <w:rPr>
+          <w:shd w:val="clear" w:color="auto" w:fill="FFFFFF"/>
+        </w:rPr>
+        <w:instrText>6, p</w:instrText>
+      </w:r>
+      <w:r>
+        <w:rPr>
+          <w:rFonts w:ascii="Times New Roman" w:hAnsi="Times New Roman" w:cs="Times New Roman"/>
+          <w:shd w:val="clear" w:color="auto" w:fill="FFFFFF"/>
+        </w:rPr>
+        <w:instrText> </w:instrText>
+      </w:r>
+      <w:r>
+        <w:rPr>
+          <w:shd w:val="clear" w:color="auto" w:fill="FFFFFF"/>
+        </w:rPr>
+        <w:instrText>=</w:instrText>
+      </w:r>
+      <w:r>
+        <w:rPr>
+          <w:rFonts w:ascii="Times New Roman" w:hAnsi="Times New Roman" w:cs="Times New Roman"/>
+          <w:shd w:val="clear" w:color="auto" w:fill="FFFFFF"/>
+        </w:rPr>
+        <w:instrText> </w:instrText>
+      </w:r>
+      <w:r>
+        <w:rPr>
+          <w:shd w:val="clear" w:color="auto" w:fill="FFFFFF"/>
+        </w:rPr>
+        <w:instrText>0.93; I\n                    2</w:instrText>
+      </w:r>
+      <w:r>
+        <w:rPr>
+          <w:rFonts w:ascii="Times New Roman" w:hAnsi="Times New Roman" w:cs="Times New Roman"/>
+          <w:shd w:val="clear" w:color="auto" w:fill="FFFFFF"/>
+        </w:rPr>
+        <w:instrText> </w:instrText>
+      </w:r>
+      <w:r>
+        <w:rPr>
+          <w:shd w:val="clear" w:color="auto" w:fill="FFFFFF"/>
+        </w:rPr>
+        <w:instrText>=</w:instrText>
+      </w:r>
+      <w:r>
+        <w:rPr>
+          <w:rFonts w:ascii="Times New Roman" w:hAnsi="Times New Roman" w:cs="Times New Roman"/>
+          <w:shd w:val="clear" w:color="auto" w:fill="FFFFFF"/>
+        </w:rPr>
+        <w:instrText> </w:instrText>
+      </w:r>
+      <w:r>
+        <w:rPr>
+          <w:shd w:val="clear" w:color="auto" w:fill="FFFFFF"/>
+        </w:rPr>
+        <w:instrText>0%) and systolic blood pressure (estimated effect</w:instrText>
+      </w:r>
+      <w:r>
+        <w:rPr>
+          <w:rFonts w:ascii="Times New Roman" w:hAnsi="Times New Roman" w:cs="Times New Roman"/>
+          <w:shd w:val="clear" w:color="auto" w:fill="FFFFFF"/>
+        </w:rPr>
+        <w:instrText> </w:instrText>
+      </w:r>
+      <w:r>
+        <w:rPr>
+          <w:shd w:val="clear" w:color="auto" w:fill="FFFFFF"/>
+        </w:rPr>
+        <w:instrText>=</w:instrText>
+      </w:r>
+      <w:r>
+        <w:rPr>
+          <w:rFonts w:ascii="Times New Roman" w:hAnsi="Times New Roman" w:cs="Times New Roman"/>
+          <w:shd w:val="clear" w:color="auto" w:fill="FFFFFF"/>
+        </w:rPr>
+        <w:instrText> </w:instrText>
+      </w:r>
+      <w:r>
+        <w:rPr>
+          <w:shd w:val="clear" w:color="auto" w:fill="FFFFFF"/>
+        </w:rPr>
+        <w:instrText>−2.74</w:instrText>
+      </w:r>
+      <w:r>
+        <w:rPr>
+          <w:rFonts w:ascii="Times New Roman" w:hAnsi="Times New Roman" w:cs="Times New Roman"/>
+          <w:shd w:val="clear" w:color="auto" w:fill="FFFFFF"/>
+        </w:rPr>
+        <w:instrText> </w:instrText>
+      </w:r>
+      <w:r>
+        <w:rPr>
+          <w:shd w:val="clear" w:color="auto" w:fill="FFFFFF"/>
+        </w:rPr>
+        <w:instrText>mmHg, 95% CI −5.27 to −0.20, p</w:instrText>
+      </w:r>
+      <w:r>
+        <w:rPr>
+          <w:rFonts w:ascii="Times New Roman" w:hAnsi="Times New Roman" w:cs="Times New Roman"/>
+          <w:shd w:val="clear" w:color="auto" w:fill="FFFFFF"/>
+        </w:rPr>
+        <w:instrText> </w:instrText>
+      </w:r>
+      <w:r>
+        <w:rPr>
+          <w:shd w:val="clear" w:color="auto" w:fill="FFFFFF"/>
+        </w:rPr>
+        <w:instrText>=</w:instrText>
+      </w:r>
+      <w:r>
+        <w:rPr>
+          <w:rFonts w:ascii="Times New Roman" w:hAnsi="Times New Roman" w:cs="Times New Roman"/>
+          <w:shd w:val="clear" w:color="auto" w:fill="FFFFFF"/>
+        </w:rPr>
+        <w:instrText> </w:instrText>
+      </w:r>
+      <w:r>
+        <w:rPr>
+          <w:shd w:val="clear" w:color="auto" w:fill="FFFFFF"/>
+        </w:rPr>
+        <w:instrText>0.03; χ\n                    2</w:instrText>
+      </w:r>
+      <w:r>
+        <w:rPr>
+          <w:rFonts w:ascii="Times New Roman" w:hAnsi="Times New Roman" w:cs="Times New Roman"/>
+          <w:shd w:val="clear" w:color="auto" w:fill="FFFFFF"/>
+        </w:rPr>
+        <w:instrText> </w:instrText>
+      </w:r>
+      <w:r>
+        <w:rPr>
+          <w:shd w:val="clear" w:color="auto" w:fill="FFFFFF"/>
+        </w:rPr>
+        <w:instrText>=</w:instrText>
+      </w:r>
+      <w:r>
+        <w:rPr>
+          <w:rFonts w:ascii="Times New Roman" w:hAnsi="Times New Roman" w:cs="Times New Roman"/>
+          <w:shd w:val="clear" w:color="auto" w:fill="FFFFFF"/>
+        </w:rPr>
+        <w:instrText> </w:instrText>
+      </w:r>
+      <w:r>
+        <w:rPr>
+          <w:shd w:val="clear" w:color="auto" w:fill="FFFFFF"/>
+        </w:rPr>
+        <w:instrText>10.54, df</w:instrText>
+      </w:r>
+      <w:r>
+        <w:rPr>
+          <w:rFonts w:ascii="Times New Roman" w:hAnsi="Times New Roman" w:cs="Times New Roman"/>
+          <w:shd w:val="clear" w:color="auto" w:fill="FFFFFF"/>
+        </w:rPr>
+        <w:instrText> </w:instrText>
+      </w:r>
+      <w:r>
+        <w:rPr>
+          <w:shd w:val="clear" w:color="auto" w:fill="FFFFFF"/>
+        </w:rPr>
+        <w:instrText>=</w:instrText>
+      </w:r>
+      <w:r>
+        <w:rPr>
+          <w:rFonts w:ascii="Times New Roman" w:hAnsi="Times New Roman" w:cs="Times New Roman"/>
+          <w:shd w:val="clear" w:color="auto" w:fill="FFFFFF"/>
+        </w:rPr>
+        <w:instrText> </w:instrText>
+      </w:r>
+      <w:r>
+        <w:rPr>
+          <w:shd w:val="clear" w:color="auto" w:fill="FFFFFF"/>
+        </w:rPr>
+        <w:instrText>6, p</w:instrText>
+      </w:r>
+      <w:r>
+        <w:rPr>
+          <w:rFonts w:ascii="Times New Roman" w:hAnsi="Times New Roman" w:cs="Times New Roman"/>
+          <w:shd w:val="clear" w:color="auto" w:fill="FFFFFF"/>
+        </w:rPr>
+        <w:instrText> </w:instrText>
+      </w:r>
+      <w:r>
+        <w:rPr>
+          <w:shd w:val="clear" w:color="auto" w:fill="FFFFFF"/>
+        </w:rPr>
+        <w:instrText>=</w:instrText>
+      </w:r>
+      <w:r>
+        <w:rPr>
+          <w:rFonts w:ascii="Times New Roman" w:hAnsi="Times New Roman" w:cs="Times New Roman"/>
+          <w:shd w:val="clear" w:color="auto" w:fill="FFFFFF"/>
+        </w:rPr>
+        <w:instrText> </w:instrText>
+      </w:r>
+      <w:r>
+        <w:rPr>
+          <w:shd w:val="clear" w:color="auto" w:fill="FFFFFF"/>
+        </w:rPr>
+        <w:instrText>0.10; I\n                    2</w:instrText>
+      </w:r>
+      <w:r>
+        <w:rPr>
+          <w:rFonts w:ascii="Times New Roman" w:hAnsi="Times New Roman" w:cs="Times New Roman"/>
+          <w:shd w:val="clear" w:color="auto" w:fill="FFFFFF"/>
+        </w:rPr>
+        <w:instrText> </w:instrText>
+      </w:r>
+      <w:r>
+        <w:rPr>
+          <w:shd w:val="clear" w:color="auto" w:fill="FFFFFF"/>
+        </w:rPr>
+        <w:instrText>=</w:instrText>
+      </w:r>
+      <w:r>
+        <w:rPr>
+          <w:rFonts w:ascii="Times New Roman" w:hAnsi="Times New Roman" w:cs="Times New Roman"/>
+          <w:shd w:val="clear" w:color="auto" w:fill="FFFFFF"/>
+        </w:rPr>
+        <w:instrText> </w:instrText>
+      </w:r>
+      <w:r>
+        <w:rPr>
+          <w:shd w:val="clear" w:color="auto" w:fill="FFFFFF"/>
+        </w:rPr>
+        <w:instrText>43%). Meta-analyses for weight, total cholesterol, LDL cholesterol and diastolic blood pressure did not demonstrate a statistically significant difference between interventions. Dietary adherence was an issue in most studies. A very low-carbohydrate diet (&lt;50</w:instrText>
+      </w:r>
+      <w:r>
+        <w:rPr>
+          <w:rFonts w:ascii="Times New Roman" w:hAnsi="Times New Roman" w:cs="Times New Roman"/>
+          <w:shd w:val="clear" w:color="auto" w:fill="FFFFFF"/>
+        </w:rPr>
+        <w:instrText> </w:instrText>
+      </w:r>
+      <w:r>
+        <w:rPr>
+          <w:shd w:val="clear" w:color="auto" w:fill="FFFFFF"/>
+        </w:rPr>
+        <w:instrText>g/day) seems unrealistic in this population, however, a l…","author":[{"dropping-particle":"","family":"Huntriss","given":"Rosemary","non-dropping-particle":"","parse-names":false,"suffix":""},{"dropping-particle":"","family":"Campbell","given":"Malcolm","non-dropping-particle":"","parse-names":false,"suffix":""},{"dropping-particle":"","family":"Bedwell","given":"Carol","non-dropping-particle":"","parse-names":false,"suffix":""}],"container-title":"European Journal of Clinical Nutrition","id":"ITEM-2","issue":"3","issued":{"date-parts":[["2018"]]},"page":"311-325","publisher":"Springer US","title":"The interpretation and effect of a low-carbohydrate diet in the management of type 2 diabetes: A systematic review and meta-analysis of randomised controlled trials","type":"article-journal","volume":"72"},"uris":["http://www.mendeley.com/documents/?uuid=930e1c55-01a6-4e68-a7c6-e548b1fb4d85"]},{"id":"ITEM-3","itemData":{"DOI":"10.1097/MCO.0000000000000470","ISBN":"0000000000000","ISSN":"14736519","abstract":"PURPOSE OF REVIEW Summarize the physiological effects of low-carbohydrate diets as they relate to weight loss, glycemic control, and metabolic health. RECENT FINDINGS Low-carbohydrate diets are at least as effective for weight loss as other diets, but claims about increased energy expenditure and preferential loss of body fat are unsubstantiated. Glycemic control and hyperinsulinemia are improved by low-carbohydrate diets, but insulin sensitivity and glucose-stimulated insulin secretion may be impaired, especially in the absence of weight loss. Fasting lipid parameters are generally improved, but such improvements may depend on the quality of dietary fat and the carbohydrates they replaced. Postprandial hyperlipemia is a potential concern given the high fat content typical of low-carbohydrate diets. SUMMARY Low-carbohydrate diets have several potential benefits for treatment of obesity and type 2 diabetes, but more research is required to better understand their long-term consequences as well as the variable effects on the endocrine control of glucose, lipids, and metabolism.","author":[{"dropping-particle":"","family":"Hall","given":"Kevin D.","non-dropping-particle":"","parse-names":false,"suffix":""},{"dropping-particle":"","family":"Chung","given":"Stephanie T.","non-dropping-particle":"","parse-names":false,"suffix":""}],"container-title":"Current Opinion in Clinical Nutrition and Metabolic Care","id":"ITEM-3","issue":"4","issued":{"date-parts":[["2018"]]},"page":"308-312","title":"Low-carbohydrate diets for the treatment of obesity and type 2 diabetes","type":"article-journal","volume":"21"},"uris":["http://www.mendeley.com/documents/?uuid=72426ccb-ed1f-42cb-b6ba-f43e3eba4130"]}],"mendeley":{"formattedCitation":"(2–4)","manualFormatting":"2–4)","plainTextFormattedCitation":"(2–4)","previouslyFormattedCitation":"(2–4)"},"properties":{"noteIndex":0},"schema":"https://github.com/citation-style-language/schema/raw/master/csl-citation.json"}</w:instrText>
+      </w:r>
+      <w:r>
+        <w:rPr>
+          <w:shd w:val="clear" w:color="auto" w:fill="FFFFFF"/>
+        </w:rPr>
+        <w:fldChar w:fldCharType="separate"/>
+      </w:r>
+      <w:r>
+        <w:rPr>
+          <w:noProof/>
+          <w:shd w:val="clear" w:color="auto" w:fill="FFFFFF"/>
+        </w:rPr>
+        <w:t>2–4)</w:t>
+      </w:r>
+      <w:r>
+        <w:rPr>
+          <w:shd w:val="clear" w:color="auto" w:fill="FFFFFF"/>
+        </w:rPr>
+        <w:fldChar w:fldCharType="end"/>
+      </w:r>
+      <w:r>
+        <w:rPr>
+          <w:shd w:val="clear" w:color="auto" w:fill="FFFFFF"/>
+        </w:rPr>
+        <w:t xml:space="preserve">.  </w:t>
+      </w:r>
+      <w:r>
+        <w:rPr>
+          <w:shd w:val="clear" w:color="auto" w:fill="FFFFFF"/>
+        </w:rPr>
+        <w:t>For those individuals who lose weight on a LCHF diet, there is broad agreement that much of this effect is due to energy restriction</w:t>
+      </w:r>
+      <w:r>
+        <w:rPr>
+          <w:shd w:val="clear" w:color="auto" w:fill="FFFFFF"/>
+        </w:rPr>
+        <w:t xml:space="preserve"> with either modest or insignificant changes in energy expenditure </w:t>
+      </w:r>
+      <w:r>
+        <w:rPr>
+          <w:shd w:val="clear" w:color="auto" w:fill="FFFFFF"/>
+        </w:rPr>
+        <w:fldChar w:fldCharType="begin" w:fldLock="1"/>
+      </w:r>
+      <w:r>
+        <w:rPr>
+          <w:shd w:val="clear" w:color="auto" w:fill="FFFFFF"/>
+        </w:rPr>
+        <w:instrText>ADDIN CSL_CITATION {"citationItems":[{"id":"ITEM-1","itemData":{"DOI":"10.1152/ajpcell.00374.2015","ISSN":"1522-1563","PMID":"27053525","abstract":"Protein synthesis is stimulated by resistance exercise and intake of amino acids, in particular leucine. Moreover, activation of mTORC1 signaling by leucine is potentiated by the presence of other essential amino acids (EAA). However, the contribution of the branched-chain amino acids (BCAA) to this effect is yet unknown. Here we compare the stimulatory role of leucine, BCAA and EAA ingestion on anabolic signaling following exercise. Accordingly, eight trained volunteers completed four sessions of resistance exercise during which they ingested either placebo, leucine, BCAA or EAA (including the BCAA) in random order. Muscle biopsies were taken at rest, immediately after exercise and following 90 and 180 min of recovery. Following 90 min of recovery the activity of S6K1 was greater than at rest in all four trials (Placebo&lt;Leucine&lt;BCAA&lt;EAA; P&lt;0.05 time x supplement), with a 9-fold increase in the EAA trial. At this same time-point phosphorylation of 4E-BP1 at Thr(37/46)was unaffected by supplementation, while that of Thr(46)alone exhibited a pattern similar to that of S6K1, being 18% higher with EAA than BCAA. However, after 180 min of recovery this difference between EAA and BCAA had disappeared, although with both these supplements the increases were still higher than with leucine (40%, P&lt;0.05) and placebo (100%, P&lt;0.05). In summary, EAA ingestion appears to stimulate translation initiation more effectively than the other supplements, although the results also suggest that this effect is primarily attributable to the BCAA.","author":[{"dropping-particle":"","family":"Moberg","given":"Marcus","non-dropping-particle":"","parse-names":false,"suffix":""},{"dropping-particle":"","family":"Apró","given":"William","non-dropping-particle":"","parse-names":false,"suffix":""},{"dropping-particle":"","family":"Ekblom","given":"Bjorn","non-dropping-particle":"","parse-names":false,"suffix":""},{"dropping-particle":"","family":"Hall","given":"Gerrit","non-dropping-particle":"van","parse-names":false,"suffix":""},{"dropping-particle":"","family":"Holmberg","given":"Hans-Christer","non-dropping-particle":"","parse-names":false,"suffix":""},{"dropping-particle":"","family":"Blomstrand","given":"Eva","non-dropping-particle":"","parse-names":false,"suffix":""}],"container-title":"American journal of physiology. Cell physiology","id":"ITEM-1","issued":{"date-parts":[["2016"]]},"page":"ajpcell.00374.2015","title":"Activation of mTORC1 by leucine is potentiated by branched chain amino acids and even more so by essential amino acids following resistance exercise.","type":"article-journal"},"uris":["http://www.mendeley.com/documents/?uuid=3b1f5e3a-baaf-40e2-84b4-01c80e5cbe90"]},{"id":"ITEM-2","itemData":{"DOI":"10.1136/BMJ.K4583","ISBN":"0000000333078","ISSN":"0959-8138","PMID":"30429127","abstract":"Objective To determine the effects of diets varying in carbohydrate to fat ratio on total energy expenditure.\n\nDesign Randomized trial.\n\nSetting Multicenter collaboration at US two sites, August 2014 to May 2017.\n\nParticipants 164 adults aged 18-65 years with a body mass index of 25 or more.\n\nInterventions After 12% (within 2%) weight loss on a run-in diet, participants were randomly assigned to one of three test diets according to carbohydrate content (high, 60%, n=54; moderate, 40%, n=53; or low, 20%, n=57) for 20 weeks. Test diets were controlled for protein and were energy adjusted to maintain weight loss within 2 kg. To test for effect modification predicted by the carbohydrate-insulin model, the sample was divided into thirds of pre-weight loss insulin secretion (insulin concentration 30 minutes after oral glucose).\n\nMain outcome measures The primary outcome was total energy expenditure, measured with doubly labeled water, by intention-to-treat analysis. Per protocol analysis included participants who maintained target weight loss, potentially providing a more precise effect estimate. Secondary outcomes were resting energy expenditure, measures of physical activity, and levels of the metabolic hormones leptin and ghrelin.\n\nResults Total energy expenditure differed by diet in the intention-to-treat analysis (n=162, P=0.002), with a linear trend of 52 kcal/d (95% confidence interval 23 to 82) for every 10% decrease in the contribution of carbohydrate to total energy intake (1 kcal=4.18 kJ=0.00418 MJ). Change in total energy expenditure was 91 kcal/d (95% confidence interval −29 to 210) greater in participants assigned to the moderate carbohydrate diet and 209 kcal/d (91 to 326) greater in those assigned to the low carbohydrate diet compared with the high carbohydrate diet. In the per protocol analysis (n=120, P&lt;0.001), the respective differences were 131 kcal/d (−6 to 267) and 278 kcal/d (144 to 411). Among participants in the highest third of pre-weight loss insulin secretion, the difference between the low and high carbohydrate diet was 308 kcal/d in the intention-to-treat analysis and 478 kcal/d in the per protocol analysis (P&lt;0.004). Ghrelin was significantly lower in participants assigned to the low carbohydrate diet compared with those assigned to the high carbohydrate diet (both analyses). Leptin was also significantly lower in participants assigned to the low carbohydrate diet (per protocol).\n\nConclusions Consistent with the carbohydrate-ins…","author":[{"dropping-particle":"","family":"Ebbeling","given":"Cara B.","non-dropping-particle":"","parse-names":false,"suffix":""},{"dropping-particle":"","family":"Feldman","given":"Henry A","non-dropping-particle":"","parse-names":false,"suffix":""},{"dropping-particle":"","family":"Klein","given":"Gloria L","non-dropping-particle":"","parse-names":false,"suffix":""},{"dropping-particle":"","family":"Wong","given":"Julia M W","non-dropping-particle":"","parse-names":false,"suffix":""},{"dropping-particle":"","family":"Bielak","given":"Lisa","non-dropping-particle":"","parse-names":false,"suffix":""},{"dropping-particle":"","family":"Steltz","given":"Sarah K","non-dropping-particle":"","parse-names":false,"suffix":""},{"dropping-particle":"","family":"Luoto","given":"Patricia K","non-dropping-particle":"","parse-names":false,"suffix":""},{"dropping-particle":"","family":"Wolfe","given":"Robert R","non-dropping-particle":"","parse-names":false,"suffix":""},{"dropping-particle":"","family":"Wong","given":"William W","non-dropping-particle":"","parse-names":false,"suffix":""},{"dropping-particle":"","family":"Ludwig","given":"David S.","non-dropping-particle":"","parse-names":false,"suffix":""}],"container-title":"Bmj","id":"ITEM-2","issued":{"date-parts":[["2018"]]},"page":"k4583","title":"Effects of a low carbohydrate diet on energy expenditure during weight loss maintenance: randomized trial","type":"article-journal","volume":"363"},"uris":["http://www.mendeley.com/documents/?uuid=5e17be9f-5422-4337-a15e-3664fa3ea8cf"]}],"mendeley":{"formattedCitation":"(5,6)","plainTextFormattedCitation":"(5,6)","previouslyFormattedCitation":"(5,6)"},"properties":{"noteIndex":0},"schema":"https://github.com/citation-style-language/schema/raw/master/csl-citation.json"}</w:instrText>
+      </w:r>
+      <w:r>
+        <w:rPr>
+          <w:shd w:val="clear" w:color="auto" w:fill="FFFFFF"/>
+        </w:rPr>
+        <w:fldChar w:fldCharType="separate"/>
+      </w:r>
+      <w:r>
+        <w:rPr>
+          <w:noProof/>
+          <w:shd w:val="clear" w:color="auto" w:fill="FFFFFF"/>
+        </w:rPr>
+        <w:t>(5,6)</w:t>
+      </w:r>
+      <w:r>
+        <w:rPr>
+          <w:shd w:val="clear" w:color="auto" w:fill="FFFFFF"/>
+        </w:rPr>
+        <w:fldChar w:fldCharType="end"/>
+      </w:r>
+      <w:r>
+        <w:rPr>
+          <w:shd w:val="clear" w:color="auto" w:fill="FFFFFF"/>
+        </w:rPr>
+        <w:t>.  A recent meta-analysis showed decreased hunger and increased satiety on LCHF diets</w:t>
+      </w:r>
+      <w:r>
+        <w:rPr>
+          <w:shd w:val="clear" w:color="auto" w:fill="FFFFFF"/>
+        </w:rPr>
+        <w:t xml:space="preserve">, though the hormonal mediators of this increased satiation </w:t>
+      </w:r>
+      <w:r>
+        <w:rPr>
+          <w:shd w:val="clear" w:color="auto" w:fill="FFFFFF"/>
+        </w:rPr>
+        <w:t>remain un</w:t>
+      </w:r>
+      <w:r>
+        <w:rPr>
+          <w:shd w:val="clear" w:color="auto" w:fill="FFFFFF"/>
+        </w:rPr>
+        <w:t xml:space="preserve">clear </w:t>
+      </w:r>
+      <w:r>
+        <w:rPr>
+          <w:shd w:val="clear" w:color="auto" w:fill="FFFFFF"/>
+        </w:rPr>
+        <w:fldChar w:fldCharType="begin" w:fldLock="1"/>
+      </w:r>
+      <w:r>
+        <w:rPr>
+          <w:shd w:val="clear" w:color="auto" w:fill="FFFFFF"/>
+        </w:rPr>
+        <w:instrText>ADDIN CSL_CITATION {"citationItems":[{"id":"ITEM-1","itemData":{"DOI":"10.1111/obr.12230","ISSN":"1467789X","abstract":"Very-low-energy diets (VLEDs) and ketogenic low-carbohydrate diets (KLCDs) are two dietary strategies that have been associated with a suppression of appetite. However, the results of clinical trials investigating the effect of ketogenic diets on appetite are inconsistent. To evaluate quantitatively the effect of ketogenic diets on subjective appetite ratings, we conducted a systematic literature search and meta-analysis of studies that assessed appetite with visual analogue scales before (in energy balance) and during (while in ketosis) adherence to VLED or KLCD. Individuals were less hungry and exhibited greater fullness/satiety while adhering to VLED, and individuals adhering to KLCD were less hungry and had a reduced desire to eat. Although these absolute changes in appetite were small, they occurred within the context of energy restriction, which is known to increase appetite in obese people. Thus, the clinical benefit of a ketogenic diet is in preventing an increase in appetite, despite weight loss, although individuals may indeed feel slightly less hungry (or more full or satisfied). Ketosis appears to provide a plausible explanation for this suppression of appetite. Future studies should investigate the minimum level of ketosis required to achieve appetite suppression during ketogenic weight loss diets, as this could enable inclusion of a greater variety of healthy carbohydrate-containing foods into the diet.","author":[{"dropping-particle":"","family":"Gibson","given":"A. A.","non-dropping-particle":"","parse-names":false,"suffix":""},{"dropping-particle":"V.","family":"Seimon","given":"R.","non-dropping-particle":"","parse-names":false,"suffix":""},{"dropping-particle":"","family":"Lee","given":"C. M.Y.","non-dropping-particle":"","parse-names":false,"suffix":""},{"dropping-particle":"","family":"Ayre","given":"J.","non-dropping-particle":"","parse-names":false,"suffix":""},{"dropping-particle":"","family":"Franklin","given":"J.","non-dropping-particle":"","parse-names":false,"suffix":""},{"dropping-particle":"","family":"Markovic","given":"T. P.","non-dropping-particle":"","parse-names":false,"suffix":""},{"dropping-particle":"","family":"Caterson","given":"I. D.","non-dropping-particle":"","parse-names":false,"suffix":""},{"dropping-particle":"","family":"Sainsbury","given":"A.","non-dropping-particle":"","parse-names":false,"suffix":""}],"container-title":"Obesity Reviews","id":"ITEM-1","issue":"1","issued":{"date-parts":[["2015"]]},"page":"64-76","title":"Do ketogenic diets really suppress appetite? A systematic review and meta-analysis","type":"article-journal","volume":"16"},"uris":["http://www.mendeley.com/documents/?uuid=acdbaf35-fcb3-4aa3-ba79-f5a94aa05462"]}],"mendeley":{"formattedCitation":"(7)","plainTextFormattedCitation":"(7)","previouslyFormattedCitation":"(7)"},"properties":{"noteIndex":0},"schema":"https://github.com/citation-style-language/schema/raw/master/csl-citation.json"}</w:instrText>
+      </w:r>
+      <w:r>
+        <w:rPr>
+          <w:shd w:val="clear" w:color="auto" w:fill="FFFFFF"/>
+        </w:rPr>
+        <w:fldChar w:fldCharType="separate"/>
+      </w:r>
+      <w:r>
+        <w:rPr>
+          <w:noProof/>
+          <w:shd w:val="clear" w:color="auto" w:fill="FFFFFF"/>
+        </w:rPr>
+        <w:t>(7)</w:t>
+      </w:r>
+      <w:r>
+        <w:rPr>
+          <w:shd w:val="clear" w:color="auto" w:fill="FFFFFF"/>
+        </w:rPr>
+        <w:fldChar w:fldCharType="end"/>
+      </w:r>
+      <w:r>
+        <w:rPr>
+          <w:shd w:val="clear" w:color="auto" w:fill="FFFFFF"/>
+        </w:rPr>
+        <w:t xml:space="preserve">.  </w:t>
+      </w:r>
+    </w:p>
+    <w:p>
+      <w:pPr>
+        <w:rPr>
+          <w:shd w:val="clear" w:color="auto" w:fill="FFFFFF"/>
+        </w:rPr>
+      </w:pPr>
+    </w:p>
+    <w:p>
+      <w:pPr>
+        <w:rPr>
+          <w:shd w:val="clear" w:color="auto" w:fill="FFFFFF"/>
+        </w:rPr>
+      </w:pPr>
+      <w:r>
+        <w:rPr>
+          <w:shd w:val="clear" w:color="auto" w:fill="FFFFFF"/>
+        </w:rPr>
+        <w:t>GDF15 is a hormone and emerging drug target that signals through GFRAL receptors in the hindbrain to reduce food intake.  In humans, elevations of this hormone are associated with pregnancy-related nausea and cancer-associated cachexia</w:t>
+      </w:r>
+      <w:r>
+        <w:rPr>
+          <w:shd w:val="clear" w:color="auto" w:fill="FFFFFF"/>
+        </w:rPr>
+        <w:t xml:space="preserve"> </w:t>
+      </w:r>
+      <w:r>
+        <w:rPr>
+          <w:shd w:val="clear" w:color="auto" w:fill="FFFFFF"/>
+        </w:rPr>
+        <w:fldChar w:fldCharType="begin" w:fldLock="1"/>
+      </w:r>
+      <w:r>
+        <w:rPr>
+          <w:shd w:val="clear" w:color="auto" w:fill="FFFFFF"/>
+        </w:rPr>
+        <w:instrText>ADDIN CSL_CITATION {"citationItems":[{"id":"ITEM-1","itemData":{"DOI":"10.12688/wellcomeopenres.14818.1","abstract":" Background: Although nausea and vomiting are very common in pregnancy, their pathogenesis is poorly understood. We tested the hypothesis that circulating growth and differentiation factor 15 (GDF15) concentrations in early pregnancy, whose gene is implicated in hyperemesis gravidarum, are associated with nausea and vomiting.  Methods: Blood samples for the measurement of GDF15 and human chorionic gonadotrophin (hCG) concentrations were obtained early in the second trimester (median 15.1 (interquartile range 14.4-15.7) weeks) of pregnancy from 791 women from the Cambridge Baby Growth Study, a prospective pregnancy and birth cohort. During each trimester participants completed a questionnaire which included questions about nausea, vomiting and antiemetic use. Associations with pre-pregnancy body mass indexes (BMI) were validated in 231 pregnant NIPTeR Study participants.  Results: Circulating GDF15 concentrations were higher in women reporting vomiting in the second trimester than in women reporting no pregnancy nausea or vomiting: 11,581 (10,977-12,219) (n=175) vs. 10,593 (10,066-11,147) (n=193) pg/mL, p=0.02). In women who took antiemetic drugs during pregnancy (n=11) the GDF15 levels were also raised 13,157 (10,558-16,394) pg/mL (p =0.04). Serum GFD15 concentrations were strongly positively correlated with hCG levels but were inversely correlated with maternal BMIs, a finding replicated in the NIPTeR Study.  Conclusions: Week 15 serum GDF15 concentrations are positively associated with second trimester vomiting and maternal antiemetic use in pregnancy. Given GDF15’s site of action in the chemoreceptor trigger zone of the brainstem and its genetic associations with hyperemesis gravidarum, these data support the concept that GDF15 may be playing a pathogenic role in pregnancy-associated vomiting. ","author":[{"dropping-particle":"","family":"Petry","given":"Clive J.","non-dropping-particle":"","parse-names":false,"suffix":""},{"dropping-particle":"","family":"Ong","given":"Ken K.","non-dropping-particle":"","parse-names":false,"suffix":""},{"dropping-particle":"","family":"Burling","given":"Keith A.","non-dropping-particle":"","parse-names":false,"suffix":""},{"dropping-particle":"","family":"Barker","given":"Peter","non-dropping-particle":"","parse-names":false,"suffix":""},{"dropping-particle":"","family":"Goodburn","given":"Sandra F.","non-dropping-particle":"","parse-names":false,"suffix":""},{"dropping-particle":"","family":"Perry","given":"John R. B.","non-dropping-particle":"","parse-names":false,"suffix":""},{"dropping-particle":"","family":"Acerini","given":"Carlo L.","non-dropping-particle":"","parse-names":false,"suffix":""},{"dropping-particle":"","family":"Hughes","given":"Ieuan A.","non-dropping-particle":"","parse-names":false,"suffix":""},{"dropping-particle":"","family":"Painter","given":"Rebecca C.","non-dropping-particle":"","parse-names":false,"suffix":""},{"dropping-particle":"","family":"Afink","given":"Gijs B.","non-dropping-particle":"","parse-names":false,"suffix":""},{"dropping-particle":"","family":"Dunger","given":"David B.","non-dropping-particle":"","parse-names":false,"suffix":""},{"dropping-particle":"","family":"O'Rahilly","given":"Stephen P","non-dropping-particle":"","parse-names":false,"suffix":""}],"container-title":"Wellcome Open Research","id":"ITEM-1","issue":"0","issued":{"date-parts":[["2018"]]},"page":"123","title":"Associations of vomiting and antiemetic use in pregnancy with levels of circulating GDF15 early in the second trimester: A nested case-control study","type":"article-journal","volume":"3"},"uris":["http://www.mendeley.com/documents/?uuid=8baab59b-8b7d-47a7-b0a4-ef80c03b53b7"]},{"id":"ITEM-2","itemData":{"DOI":"10.1055/a-0830-1346","ISSN":"0016-5751","abstract":"Objective Hyperemesis gravidarum, severe nausea and vomiting in pregnancy, occurs in up to 2% of pregnancies and leads to significant weight loss, dehydration, electrolyte imbalance, and ketonuria. It is associated with both maternal and fetal morbidity. Familial aggregation studies and twin studies suggest a genetic component. In a recent GWAS, we showed that placentation, appetite, and cachexia genes GDF15 and IGFBP7 are linked to hyperemesis gravidarum (HG). The purpose of this study is to determine whether GDF15 and IGFBP7 are upregulated in HG patients.Methods We compared serum levels of GDF15 and IGFBP7 at 12 and 24 weeks</w:instrText>
+      </w:r>
+      <w:r>
+        <w:rPr>
+          <w:rFonts w:ascii="Times New Roman" w:hAnsi="Times New Roman" w:cs="Times New Roman"/>
+          <w:shd w:val="clear" w:color="auto" w:fill="FFFFFF"/>
+        </w:rPr>
+        <w:instrText>ʼ</w:instrText>
+      </w:r>
+      <w:r>
+        <w:rPr>
+          <w:shd w:val="clear" w:color="auto" w:fill="FFFFFF"/>
+        </w:rPr>
+        <w:instrText xml:space="preserve"> gestation in women hospitalized for HG, and two control groups, women with nausea and vomiting of pregnancy (NVP), and women with no NVP.Results We show GDF15 and IGFBP7 serum levels are significantly increased in women with HG at 12 weeks</w:instrText>
+      </w:r>
+      <w:r>
+        <w:rPr>
+          <w:rFonts w:ascii="Times New Roman" w:hAnsi="Times New Roman" w:cs="Times New Roman"/>
+          <w:shd w:val="clear" w:color="auto" w:fill="FFFFFF"/>
+        </w:rPr>
+        <w:instrText>ʼ</w:instrText>
+      </w:r>
+      <w:r>
+        <w:rPr>
+          <w:shd w:val="clear" w:color="auto" w:fill="FFFFFF"/>
+        </w:rPr>
+        <w:instrText xml:space="preserve"> gestation. Serum levels of hCG are not significantly different between cases and controls. At 24 weeks gestation, when symptoms have largely resolved, there is no difference in GDF15 and IGFBP7 serum levels between cases and controls.Conclusion This study supports GDF15 and IGFBP7 in the pathogenesis of HG and may be useful for prediction and diagnosis. The GDF15-GFRAL brainstem-activated pathway was recently identified and therapies to treat conditions of abnormal appetite are under intense investigation. Based on our findings, HG should be included.","author":[{"dropping-particle":"","family":"Fejzo","given":"Marlena S.","non-dropping-particle":"","parse-names":false,"suffix":""},{"dropping-particle":"","family":"Fasching","given":"Peter","non-dropping-particle":"","parse-names":false,"suffix":""},{"dropping-particle":"","family":"Schneider","given":"Michael","non-dropping-particle":"","parse-names":false,"suffix":""},{"dropping-particle":"","family":"Schwitulla","given":"Judith","non-dropping-particle":"","parse-names":false,"suffix":""},{"dropping-particle":"","family":"Beckmann","given":"Matthias","non-dropping-particle":"","parse-names":false,"suffix":""},{"dropping-particle":"","family":"Schwenke","given":"Eva","non-dropping-particle":"","parse-names":false,"suffix":""},{"dropping-particle":"","family":"MacGibbon","given":"Kimber","non-dropping-particle":"","parse-names":false,"suffix":""},{"dropping-particle":"","family":"Mullin","given":"Patrick","non-dropping-particle":"","parse-names":false,"suffix":""}],"container-title":"Geburtshilfe und Frauenheilkunde","id":"ITEM-2","issued":{"date-parts":[["2019"]]},"page":"382-388","title":"Analysis of GDF15 and IGFBP7 in Hyperemesis Gravidarum Support Causality","type":"article-journal"},"uris":["http://www.mendeley.com/documents/?uuid=5d8449c5-6508-47d7-9ff5-151004b033af"]},{"id":"ITEM-3","itemData":{"DOI":"10.1038/nm1677","ISSN":"10788956","abstract":"Anorexia and weight loss are part of the wasting syndrome of late-stage cancer, are a major cause of morbidity and mortality in cancer, and are thought to be cytokine mediated. Macrophage inhibitory cytokine-1 (MIC-1) is produced by many cancers. Examination of sera from individuals with advanced prostate cancer showed a direct relationship between MIC-1 abundance and cancer-associated weight loss. In mice with xenografted prostate tumors, elevated MIC-1 levels were also associated with marked weight, fat and lean tissue loss that was mediated by decreased food intake and was reversed by administration of antibody to MIC-1. Additionally, normal mice given systemic MIC-1 and transgenic mice overexpressing MIC-1 showed hypophagia and reduced body weight. MIC-1 mediates its effects by central mechanisms that implicate the hypothalamic transforming growth factor-beta receptor II, extracellular signal-regulated kinases 1 and 2, signal transducer and activator of transcription-3, neuropeptide Y and pro-opiomelanocortin. Thus, MIC-1 is a newly defined central regulator of appetite and a potential target for the treatment of both cancer anorexia and weight loss, as well as of obesity.","author":[{"dropping-particle":"","family":"Johnen","given":"Heiko","non-dropping-particle":"","parse-names":false,"suffix":""},{"dropping-particle":"","family":"Lin","given":"Shu","non-dropping-particle":"","parse-names":false,"suffix":""},{"dropping-particle":"","family":"Kuffner","given":"Tamara","non-dropping-particle":"","parse-names":false,"suffix":""},{"dropping-particle":"","family":"Brown","given":"David A.","non-dropping-particle":"","parse-names":false,"suffix":""},{"dropping-particle":"","family":"Tsai","given":"Vicky Wang-Wei","non-dropping-particle":"","parse-names":false,"suffix":""},{"dropping-particle":"","family":"Bauskin","given":"Asne R.","non-dropping-particle":"","parse-names":false,"suffix":""},{"dropping-particle":"","family":"Wu","given":"Liyun","non-dropping-particle":"","parse-names":false,"suffix":""},{"dropping-particle":"","family":"Pankhurst","given":"Greg","non-dropping-particle":"","parse-names":false,"suffix":""},{"dropping-particle":"","family":"Jiang","given":"Lele","non-dropping-particle":"","parse-names":false,"suffix":""},{"dropping-particle":"","family":"Junankar","given":"Simon","non-dropping-particle":"","parse-names":false,"suffix":""},{"dropping-particle":"","family":"Hunter","given":"Mark","non-dropping-particle":"","parse-names":false,"suffix":""},{"dropping-particle":"","family":"Fairlie","given":"W. Douglas","non-dropping-particle":"","parse-names":false,"suffix":""},{"dropping-particle":"","family":"Lee","given":"Nicola J.","non-dropping-particle":"","parse-names":false,"suffix":""},{"dropping-particle":"","family":"Enriquez","given":"Ronaldo F.","non-dropping-particle":"","parse-names":false,"suffix":""},{"dropping-particle":"","family":"Baldock","given":"Paul A.","non-dropping-particle":"","parse-names":false,"suffix":""},{"dropping-particle":"","family":"Corey","given":"Eva","non-dropping-particle":"","parse-names":false,"suffix":""},{"dropping-particle":"","family":"Apple","given":"Fred S.","non-dropping-particle":"","parse-names":false,"suffix":""},{"dropping-particle":"","family":"Murakami","given":"Maryann M.","non-dropping-particle":"","parse-names":false,"suffix":""},{"dropping-particle":"","family":"Lin","given":"En Ju","non-dropping-particle":"","parse-names":false,"suffix":""},{"dropping-particle":"","family":"Wang","given":"Chuansong","non-dropping-particle":"","parse-names":false,"suffix":""},{"dropping-particle":"","family":"During","given":"Matthew J.","non-dropping-particle":"","parse-names":false,"suffix":""},{"dropping-particle":"","family":"Sainsbury","given":"Amanda","non-dropping-particle":"","parse-names":false,"suffix":""},{"dropping-particle":"","family":"Herzog","given":"Herbert","non-dropping-particle":"","parse-names":false,"suffix":""},{"dropping-particle":"","family":"Breit","given":"Samuel N.","non-dropping-particle":"","parse-names":false,"suffix":""}],"container-title":"Nature Medicine","id":"ITEM-3","issue":"11","issued":{"date-parts":[["2007"]]},"page":"1333-1340","title":"Tumor-induced anorexia and weight loss are mediated by the TGF-β superfamily cytokine MIC-1","type":"article-journal","volume":"13"},"uris":["http://www.mendeley.com/documents/?uuid=86cfe797-bb2c-45ed-b043-05529c7b642a"]},{"id":"ITEM-4","itemData":{"DOI":"10.1073/pnas.0530278100","ISSN":"0027-8424","abstract":"Genetic alterations in tumor cells often lead to the emergence of growth-stimulatory autocrine and paracrine signals, involving overexpression of secreted peptide growth factors, cytokines, and hormones. Increased levels of these soluble proteins may be exploited for cancer diagnosis and management or as points of therapeutic intervention. Here, we combined the use of controlled vocabulary terms and sequence-based algorithms to predict genes encoding secreted proteins from among approximately 12,500 sequences represented on oligonucleotide microarrays. Expression of these genes was queried in 150 carcinomas from 10 anatomic sites of origin and compared with 46 normal tissues derived from the corresponding sites of tumor origin and other body tissues and organs. Of 74 different genes identified as overexpressed in cancer tissues, several encode proteins with demonstrated clinical diagnostic application, such as alpha-fetoprotein in liver carcinoma, and kallikreins 6 and 10 in ovarian cancer, or therapeutic utility, such as gastrin-releasing peptide/bombesin in lung carcinomas. We show that several of the other candidate genes encode proteins with high levels of tumor-associated expression by immunohistochemistry on tissue microarrays and further demonstrate significantly elevated levels of another novel candidate protein, macrophage inhibitory cytokine 1, a distant member of the transforming growth factor-beta superfamily, in the serum of patients with metastatic prostate, breast, and colorectal carcinomas. Our results suggest that the combination of annotation/protein sequence analysis, transcript profiling, immunohistochemistry, and immunoassay is a powerful approach for delineating candidate biomarkers with potential clinical significance and may be broadly applicable to other human diseases.","author":[{"dropping-particle":"","family":"Welsh","given":"J. B.","non-dropping-particle":"","parse-names":false,"suffix":""},{"dropping-particle":"","family":"Sapinoso","given":"L. M.","non-dropping-particle":"","parse-names":false,"suffix":""},{"dropping-particle":"","family":"Kern","given":"S. G.","non-dropping-particle":"","parse-names":false,"suffix":""},{"dropping-particle":"","family":"Brown","given":"D. A.","non-dropping-particle":"","parse-names":false,"suffix":""},{"dropping-particle":"","family":"Liu","given":"T.","non-dropping-particle":"","parse-names":false,"suffix":""},{"dropping-particle":"","family":"Bauskin","given":"A. R.","non-dropping-particle":"","parse-names":false,"suffix":""},{"dropping-particle":"","family":"Ward","given":"R. L.","non-dropping-particle":"","parse-names":false,"suffix":""},{"dropping-particle":"","family":"Hawkins","given":"N. J.","non-dropping-particle":"","parse-names":false,"suffix":""},{"dropping-particle":"","family":"Quinn","given":"D. I.","non-dropping-particle":"","parse-names":false,"suffix":""},{"dropping-particle":"","family":"Russell","given":"P. J.","non-dropping-particle":"","parse-names":false,"suffix":""},{"dropping-particle":"","family":"Sutherland","given":"R. L.","non-dropping-particle":"","parse-names":false,"suffix":""},{"dropping-particle":"","family":"Breit","given":"Samuel N.","non-dropping-particle":"","parse-names":false,"suffix":""},{"dropping-particle":"","family":"Moskaluk","given":"C. A.","non-dropping-particle":"","parse-names":false,"suffix":""},{"dropping-particle":"","family":"Frierson","given":"H. F.","non-dropping-particle":"","parse-names":false,"suffix":""},{"dropping-particle":"","family":"Hampton","given":"G. M.","non-dropping-particle":"","parse-names":false,"suffix":""}],"container-title":"Proceedings of the National Academy of Sciences","id":"ITEM-4","issue":"6","issued":{"date-parts":[["2003"]]},"page":"3410-3415","title":"Large-scale delineation of secreted protein biomarkers overexpressed in cancer tissue and serum","type":"article-journal","volume":"100"},"uris":["http://www.mendeley.com/documents/?uuid=ca560c2d-48a1-4f74-b482-a9204bc419e0"]}],"mendeley":{"formattedCitation":"(8–11)","plainTextFormattedCitation":"(8–11)","previouslyFormattedCitation":"(8–11)"},"properties":{"noteIndex":0},"schema":"https://github.com/citation-style-language/schema/raw/master/csl-citation.json"}</w:instrText>
+      </w:r>
+      <w:r>
+        <w:rPr>
+          <w:shd w:val="clear" w:color="auto" w:fill="FFFFFF"/>
+        </w:rPr>
+        <w:fldChar w:fldCharType="separate"/>
+      </w:r>
+      <w:r>
+        <w:rPr>
+          <w:noProof/>
+          <w:shd w:val="clear" w:color="auto" w:fill="FFFFFF"/>
+        </w:rPr>
+        <w:t>(8–11)</w:t>
+      </w:r>
+      <w:r>
+        <w:rPr>
+          <w:shd w:val="clear" w:color="auto" w:fill="FFFFFF"/>
+        </w:rPr>
+        <w:fldChar w:fldCharType="end"/>
+      </w:r>
+      <w:r>
+        <w:rPr>
+          <w:shd w:val="clear" w:color="auto" w:fill="FFFFFF"/>
+        </w:rPr>
+        <w:t xml:space="preserve">.  </w:t>
+      </w:r>
+      <w:r>
+        <w:rPr>
+          <w:shd w:val="clear" w:color="auto" w:fill="FFFFFF"/>
+        </w:rPr>
+        <w:t>Elevations in</w:t>
+      </w:r>
+      <w:r>
+        <w:rPr>
+          <w:shd w:val="clear" w:color="auto" w:fill="FFFFFF"/>
+        </w:rPr>
+        <w:t xml:space="preserve"> GDF15 suppress appetite in a GFRAL-dependent manner. </w:t>
+      </w:r>
+      <w:r>
+        <w:rPr>
+          <w:shd w:val="clear" w:color="auto" w:fill="FFFFFF"/>
+        </w:rPr>
+        <w:t xml:space="preserve"> </w:t>
+      </w:r>
+      <w:r>
+        <w:rPr>
+          <w:shd w:val="clear" w:color="auto" w:fill="FFFFFF"/>
+        </w:rPr>
+        <w:t xml:space="preserve">In terms of specific macronutrients, </w:t>
+      </w:r>
+      <w:r>
+        <w:rPr>
+          <w:shd w:val="clear" w:color="auto" w:fill="FFFFFF"/>
+        </w:rPr>
+        <w:t xml:space="preserve">GDF15 causes a reduction in lipid consumption, and </w:t>
+      </w:r>
+      <w:proofErr w:type="spellStart"/>
+      <w:r>
+        <w:rPr>
+          <w:shd w:val="clear" w:color="auto" w:fill="FFFFFF"/>
+        </w:rPr>
+        <w:t>not</w:t>
+      </w:r>
+      <w:proofErr w:type="spellEnd"/>
+      <w:r>
+        <w:rPr>
+          <w:shd w:val="clear" w:color="auto" w:fill="FFFFFF"/>
+        </w:rPr>
+        <w:t xml:space="preserve"> other macronutrients </w:t>
+      </w:r>
+      <w:r>
+        <w:rPr>
+          <w:shd w:val="clear" w:color="auto" w:fill="FFFFFF"/>
+        </w:rPr>
+        <w:fldChar w:fldCharType="begin" w:fldLock="1"/>
+      </w:r>
+      <w:r>
+        <w:rPr>
+          <w:shd w:val="clear" w:color="auto" w:fill="FFFFFF"/>
+        </w:rPr>
+        <w:instrText>ADDIN CSL_CITATION {"citationItems":[{"id":"ITEM-1","itemData":{"DOI":"10.1016/j.molmet.2019.01.003","ISSN":"22128778","PMID":"30685336","abstract":"Objective: Analogues of GDF15 (Growth Differentiation Factor 15) are promising new anti-obesity therapies as pharmacological treatment with GDF15 results in dramatic reductions of food intake and body weight. GDF15 exerts its central anorexic effects by binding to the GFRAL receptor exclusively expressed in the Area Postrema (AP) and the Nucleus of the Solitary Tract (NTS) of the hindbrain. We sought to determine if GDF15 is an indispensable factor for other interventions that cause weight loss and which are also known to act via these hindbrain regions. Methods: To explore the role of GDF15 on food choice we performed macronutrient intake studies in mice treated pharmacologically with GDF15 and in mice having either GDF15 or GFRAL deleted. Next we performed vertical sleeve gastrectomy (VSG) surgeries in a cohort of diet-induced obese Gdf15-null and control mice. To explore the anatomical co-localization of neurons in the hindbrain responding to GLP-1 and/or GDF15 we used GLP-1R reporter mice treated with GDF15, as well as naïve mouse brain and human brain stained by ISH and IHC, respectively, for GLP-1R and GFRAL. Lastly we performed a series of food intake experiments where we treated mice with targeted genetic disruption of either Gdf15 or Gfral with liraglutide; Glp1r-null mice with GDF15; or combined liraglutide and GDF15 treatment in wild-type mice. Results: We found that GDF15 treatment significantly lowered the preference for fat intake in mice, whereas no changes in fat intake were observed after genetic deletion of Gdf15 or Gfral. In addition, deletion of Gdf15 did not alter the food intake or bodyweight after sleeve gastrectomy. Lack of GDF15 or GFRAL signaling did not alter the ability of the GLP-1R agonist liraglutide to reduce food intake. Similarly lack of GLP-1R signaling did not reduce GDF15's anorexic effect. Interestingly, there was a significant synergistic effect on weight loss when treating wild-type mice with both GDF15 and liraglutide. Conclusion: These data suggest that while GDF15 does not play a role in the potent effects of VSG in mice there seems to be a potential therapeutic benefit of activating GFRAL and GLP-1R systems simultaneously.","author":[{"dropping-particle":"","family":"Frikke-Schmidt","given":"Henriette","non-dropping-particle":"","parse-names":false,"suffix":""},{"dropping-particle":"","family":"Hultman","given":"Karin","non-dropping-particle":"","parse-names":false,"suffix":""},{"dropping-particle":"","family":"Galaske","given":"Joseph W.","non-dropping-particle":"","parse-names":false,"suffix":""},{"dropping-particle":"","family":"Jørgensen","given":"Sebastian B.","non-dropping-particle":"","parse-names":false,"suffix":""},{"dropping-particle":"","family":"Myers","given":"Martin G.","non-dropping-particle":"","parse-names":false,"suffix":""},{"dropping-particle":"","family":"Seeley","given":"Randy J.","non-dropping-particle":"","parse-names":false,"suffix":""}],"container-title":"Molecular Metabolism","id":"ITEM-1","issue":"January","issued":{"date-parts":[["2019"]]},"page":"13-21","publisher":"Elsevier GmbH","title":"GDF15 acts synergistically with liraglutide but is not necessary for the weight loss induced by bariatric surgery in mice","type":"article-journal","volume":"21"},"uris":["http://www.mendeley.com/documents/?uuid=3dcf7da3-b7ac-4e2a-907a-cbb222631834"]}],"mendeley":{"formattedCitation":"(12)","plainTextFormattedCitation":"(12)","previouslyFormattedCitation":"(12)"},"properties":{"noteIndex":0},"schema":"https://github.com/citation-style-language/schema/raw/master/csl-citation.json"}</w:instrText>
+      </w:r>
+      <w:r>
+        <w:rPr>
+          <w:shd w:val="clear" w:color="auto" w:fill="FFFFFF"/>
+        </w:rPr>
+        <w:fldChar w:fldCharType="separate"/>
+      </w:r>
+      <w:r>
+        <w:rPr>
+          <w:noProof/>
+          <w:shd w:val="clear" w:color="auto" w:fill="FFFFFF"/>
+        </w:rPr>
+        <w:t>(12)</w:t>
+      </w:r>
+      <w:r>
+        <w:rPr>
+          <w:shd w:val="clear" w:color="auto" w:fill="FFFFFF"/>
+        </w:rPr>
+        <w:fldChar w:fldCharType="end"/>
+      </w:r>
+      <w:r>
+        <w:rPr>
+          <w:shd w:val="clear" w:color="auto" w:fill="FFFFFF"/>
+        </w:rPr>
+        <w:t xml:space="preserve">.  </w:t>
+      </w:r>
+      <w:r>
+        <w:rPr>
+          <w:shd w:val="clear" w:color="auto" w:fill="FFFFFF"/>
+        </w:rPr>
+        <w:t xml:space="preserve">GDF15 is generated in many tissues in response to a variety of stressors but the integrated stress response has emerged as an important pathway controlling GDF15 production </w:t>
+      </w:r>
+      <w:r>
+        <w:rPr>
+          <w:shd w:val="clear" w:color="auto" w:fill="FFFFFF"/>
+        </w:rPr>
+        <w:fldChar w:fldCharType="begin" w:fldLock="1"/>
+      </w:r>
+      <w:r>
+        <w:rPr>
+          <w:shd w:val="clear" w:color="auto" w:fill="FFFFFF"/>
+        </w:rPr>
+        <w:instrText>ADDIN CSL_CITATION {"citationItems":[{"id":"ITEM-1","itemData":{"DOI":"10.1016/j.redox.2018.01.013","ISSN":"22132317","PMID":"29482168","abstract":"Liver coordinates a series of metabolic adaptations to maintain systemic energy balance and provide adequate nutrients for critical organs, tissues and cells during starvation. However, the mediator(s) implicated in orchestrating these fasting-induced adaptive responses and the underlying molecular mechanisms are still obscure. Here we show that hepatic growth differentiation factor 15 (GDF15) is regulated by IRE1α-XBP1s branch and promotes hepatic fatty acids β-oxidation and ketogenesis upon fasting. GDF15 expression was exacerbated in liver of mice subjected to long-term fasted or ketogenic diet feeding. Abrogation of hepatic Gdf15 dramatically attenuated hepatic β-oxidation and ketogenesis in fasted mice or mice with STZ-initiated type I diabetes. Further study revealed that XBP1s activated Gdf15 transcription via binding to its promoter. Elevated GDF15 in liver reduced lipid accumulation and impaired NALFD development in obese mice through enhancing fatty acids oxidation in liver. Therefore, our results demonstrate a novel and critical role of hepatic GDF15 activated by IRE1α-XBP1s branch in regulating adaptive responses of liver upon starvation stress.","author":[{"dropping-particle":"","family":"Zhang","given":"Meiyuan","non-dropping-particle":"","parse-names":false,"suffix":""},{"dropping-particle":"","family":"Sun","given":"Weilan","non-dropping-particle":"","parse-names":false,"suffix":""},{"dropping-particle":"","family":"Qian","given":"Jin","non-dropping-particle":"","parse-names":false,"suffix":""},{"dropping-particle":"","family":"Tang","given":"Yan","non-dropping-particle":"","parse-names":false,"suffix":""}],"container-title":"Redox Biology","id":"ITEM-1","issue":"February","issued":{"date-parts":[["2018"]]},"page":"87-96","publisher":"Elsevier B.V.","title":"Fasting exacerbates hepatic growth differentiation factor 15 to promote fatty acid β-oxidation and ketogenesis via activating XBP1 signaling in liver","type":"article-journal","volume":"16"},"uris":["http://www.mendeley.com/documents/?uuid=7a207b18-aa6a-4327-a232-55593147940f"]},{"id":"ITEM-2","itemData":{"DOI":"10.1016/j.cmet.2018.12.016","ISSN":"15504131","PMID":"30639358","author":[{"dropping-particle":"","family":"Patel","given":"Satish","non-dropping-particle":"","parse-names":false,"suffix":""},{"dropping-particle":"","family":"Alvarez-Guaita","given":"Anna","non-dropping-particle":"","parse-names":false,"suffix":""},{"dropping-particle":"","family":"Melvin","given":"Audrey","non-dropping-particle":"","parse-names":false,"suffix":""},{"dropping-particle":"","family":"Rimmington","given":"Debra","non-dropping-particle":"","parse-names":false,"suffix":""},{"dropping-particle":"","family":"Dattilo","given":"Alessia","non-dropping-particle":"","parse-names":false,"suffix":""},{"dropping-particle":"","family":"Miedzybrodzka","given":"Emily L.","non-dropping-particle":"","parse-names":false,"suffix":""},{"dropping-particle":"","family":"Cimino","given":"Irene","non-dropping-particle":"","parse-names":false,"suffix":""},{"dropping-particle":"","family":"Maurin","given":"Anne-Catherine","non-dropping-particle":"","parse-names":false,"suffix":""},{"dropping-particle":"","family":"Roberts","given":"Geoffrey P.","non-dropping-particle":"","parse-names":false,"suffix":""},{"dropping-particle":"","family":"Meek","given":"Claire L.","non-dropping-particle":"","parse-names":false,"suffix":""},{"dropping-particle":"","family":"Virtue","given":"Samuel","non-dropping-particle":"","parse-names":false,"suffix":""},{"dropping-particle":"","family":"Sparks","given":"Lauren M.","non-dropping-particle":"","parse-names":false,"suffix":""},{"dropping-particle":"","family":"Parsons","given":"Stephanie A.","non-dropping-particle":"","parse-names":false,"suffix":""},{"dropping-particle":"","family":"Redman","given":"Leanne M.","non-dropping-particle":"","parse-names":false,"suffix":""},{"dropping-particle":"","family":"Bray","given":"George A.","non-dropping-particle":"","parse-names":false,"suffix":""},{"dropping-particle":"","family":"Liou","given":"Alice P.","non-dropping-particle":"","parse-names":false,"suffix":""},{"dropping-particle":"","family":"Woods","given":"Rachel M.","non-dropping-particle":"","parse-names":false,"suffix":""},{"dropping-particle":"","family":"Parry","given":"Sion A.","non-dropping-particle":"","parse-names":false,"suffix":""},{"dropping-particle":"","family":"Jeppesen","given":"Per B.","non-dropping-particle":"","parse-names":false,"suffix":""},{"dropping-particle":"","family":"Kolnes","given":"Anders J.","non-dropping-particle":"","parse-names":false,"suffix":""},{"dropping-particle":"","family":"Harding","given":"Heather P.","non-dropping-particle":"","parse-names":false,"suffix":""},{"dropping-particle":"","family":"Ron","given":"David","non-dropping-particle":"","parse-names":false,"suffix":""},{"dropping-particle":"","family":"Vidal-Puig","given":"Antonio","non-dropping-particle":"","parse-names":false,"suffix":""},{"dropping-particle":"","family":"Reimann","given":"Frank","non-dropping-particle":"","parse-names":false,"suffix":""},{"dropping-particle":"","family":"Gribble","given":"Fiona M.","non-dropping-particle":"","parse-names":false,"suffix":""},{"dropping-particle":"","family":"Hulston","given":"Carl J.","non-dropping-particle":"","parse-names":false,"suffix":""},{"dropping-particle":"","family":"Farooqi","given":"I. Sadaf","non-dropping-particle":"","parse-names":false,"suffix":""},{"dropping-particle":"","family":"Fafournoux","given":"Pierre","non-dropping-particle":"","parse-names":false,"suffix":""},{"dropping-particle":"","family":"Smith","given":"Steven R.","non-dropping-particle":"","parse-names":false,"suffix":""},{"dropping-particle":"","family":"Jensen","given":"Jorgen","non-dropping-particle":"","parse-names":false,"suffix":""},{"dropping-particle":"","family":"Breen","given":"Danna","non-dropping-particle":"","parse-names":false,"suffix":""},{"dropping-particle":"","family":"Wu","given":"Zhidan","non-dropping-particle":"","parse-names":false,"suffix":""},{"dropping-particle":"","family":"Zhang","given":"Bei B.","non-dropping-particle":"","parse-names":false,"suffix":""},{"dropping-particle":"","family":"Coll","given":"Anthony P.","non-dropping-particle":"","parse-names":false,"suffix":""},{"dropping-particle":"","family":"Savage","given":"David B.","non-dropping-particle":"","parse-names":false,"suffix":""},{"dropping-particle":"","family":"O’Rahilly","given":"Stephen","non-dropping-particle":"","parse-names":false,"suffix":""}],"container-title":"Cell Metabolism","id":"ITEM-2","issue":"3","issued":{"date-parts":[["2019","3"]]},"page":"707-718.e8","publisher":"Elsevier Inc.","title":"GDF15 Provides an Endocrine Signal of Nutritional Stress in Mice and Humans","type":"article-journal","volume":"29"},"uris":["http://www.mendeley.com/documents/?uuid=32a7fe04-ad5e-4e88-a4d5-dce98af54a4e"]}],"mendeley":{"formattedCitation":"(13,14)","plainTextFormattedCitation":"(13,14)","previouslyFormattedCitation":"(13,14)"},"properties":{"noteIndex":0},"schema":"https://github.com/citation-style-language/schema/raw/master/csl-citation.json"}</w:instrText>
+      </w:r>
+      <w:r>
+        <w:rPr>
+          <w:shd w:val="clear" w:color="auto" w:fill="FFFFFF"/>
+        </w:rPr>
+        <w:fldChar w:fldCharType="separate"/>
+      </w:r>
+      <w:r>
+        <w:rPr>
+          <w:noProof/>
+          <w:shd w:val="clear" w:color="auto" w:fill="FFFFFF"/>
+        </w:rPr>
+        <w:t>(13,14)</w:t>
+      </w:r>
+      <w:r>
+        <w:rPr>
+          <w:shd w:val="clear" w:color="auto" w:fill="FFFFFF"/>
+        </w:rPr>
+        <w:fldChar w:fldCharType="end"/>
+      </w:r>
+      <w:r>
+        <w:rPr>
+          <w:shd w:val="clear" w:color="auto" w:fill="FFFFFF"/>
+        </w:rPr>
+        <w:t xml:space="preserve">.  Prior studies have implicated the </w:t>
+      </w:r>
+      <w:r>
+        <w:rPr>
+          <w:shd w:val="clear" w:color="auto" w:fill="FFFFFF"/>
+        </w:rPr>
+        <w:t xml:space="preserve">hepatic </w:t>
+      </w:r>
+      <w:r>
+        <w:rPr>
+          <w:shd w:val="clear" w:color="auto" w:fill="FFFFFF"/>
+        </w:rPr>
+        <w:t xml:space="preserve">integrated stress response to ketogenic diets </w:t>
+      </w:r>
+      <w:r>
+        <w:rPr>
+          <w:shd w:val="clear" w:color="auto" w:fill="FFFFFF"/>
+        </w:rPr>
+        <w:fldChar w:fldCharType="begin" w:fldLock="1"/>
+      </w:r>
+      <w:r>
+        <w:rPr>
+          <w:shd w:val="clear" w:color="auto" w:fill="FFFFFF"/>
+        </w:rPr>
+        <w:instrText>ADDIN CSL_CITATION {"citationItems":[{"id":"ITEM-1","itemData":{"DOI":"10.1152/ajpgi.00539.2010","ISBN":"1522-1547 (Electronic)\\r0193-1857 (Linking)","ISSN":"0193-1857","PMID":"21454445","abstract":"Low-carbohydrate diets are used to manage obesity, seizure disorders, and malignancies of the central nervous system. These diets create a distinctive, but incompletely defined, cellular, molecular, and integrated metabolic state. Here, we determine the systemic and hepatic effects of long-term administration of a very low-carbohydrate, low-protein, and high-fat ketogenic diet, serially comparing these effects to a high-simple-carbohydrate, high-fat Western diet and a low-fat, polysaccharide-rich control chow diet in C57BL/6J mice. Longitudinal measurement of body composition, serum metabolites, and intrahepatic fat content, using in vivo magnetic resonance spectroscopy, reveals that mice fed the ketogenic diet over 12 wk remain lean, euglycemic, and hypoinsulinemic but accumulate hepatic lipid in a temporal pattern very distinct from animals fed the Western diet. Ketogenic diet-fed mice ultimately develop systemic glucose intolerance, hepatic endoplasmic reticulum stress, steatosis, cellular injury, and macrophage accumulation, but surprisingly insulin-induced hepatic Akt phosphorylation and whole-body insulin responsiveness are not impaired. Moreover, whereas hepatic Pparg mRNA abundance is augmented by both high-fat diets, each diet confers splice variant specificity. The distinctive nutrient milieu created by long-term administration of this low-carbohydrate, low-protein ketogenic diet in mice evokes unique signatures of nonalcoholic fatty liver disease and whole-body glucose homeostasis.","author":[{"dropping-particle":"","family":"Garbow","given":"Joel R.","non-dropping-particle":"","parse-names":false,"suffix":""},{"dropping-particle":"","family":"Doherty","given":"Jason M.","non-dropping-particle":"","parse-names":false,"suffix":""},{"dropping-particle":"","family":"Schugar","given":"Rebecca C.","non-dropping-particle":"","parse-names":false,"suffix":""},{"dropping-particle":"","family":"Travers","given":"Sarah","non-dropping-particle":"","parse-names":false,"suffix":""},{"dropping-particle":"","family":"Weber","given":"Mary L.","non-dropping-particle":"","parse-names":false,"suffix":""},{"dropping-particle":"","family":"Wentz","given":"Anna E.","non-dropping-particle":"","parse-names":false,"suffix":""},{"dropping-particle":"","family":"Ezenwajiaku","given":"Nkiruka","non-dropping-particle":"","parse-names":false,"suffix":""},{"dropping-particle":"","family":"Cotter","given":"David G.","non-dropping-particle":"","parse-names":false,"suffix":""},{"dropping-particle":"","family":"Brunt","given":"Elizabeth M.","non-dropping-particle":"","parse-names":false,"suffix":""},{"dropping-particle":"","family":"Crawford","given":"Peter A.","non-dropping-particle":"","parse-names":false,"suffix":""},{"dropping-particle":"","family":"Jr","given":"Garbow","non-dropping-particle":"","parse-names":false,"suffix":""},{"dropping-particle":"","family":"Jm","given":"Doherty","non-dropping-particle":"","parse-names":false,"suffix":""},{"dropping-particle":"","family":"Rc","given":"Schugar","non-dropping-particle":"","parse-names":false,"suffix":""},{"dropping-particle":"","family":"Travers","given":"Sarah","non-dropping-particle":"","parse-names":false,"suffix":""},{"dropping-particle":"","family":"Ml","given":"Weber","non-dropping-particle":"","parse-names":false,"suffix":""},{"dropping-particle":"","family":"Ae","given":"Wentz","non-dropping-particle":"","parse-names":false,"suffix":""},{"dropping-particle":"","family":"Ezenwajiaku","given":"Nkiruka","non-dropping-particle":"","parse-names":false,"suffix":""},{"dropping-particle":"","family":"Dg","given":"Cotter","non-dropping-particle":"","parse-names":false,"suffix":""},{"dropping-particle":"","family":"Em","given":"Brunt","non-dropping-particle":"","parse-names":false,"suffix":""},{"dropping-particle":"","family":"Pa","given":"Crawford","non-dropping-particle":"","parse-names":false,"suffix":""}],"container-title":"American Journal of Physiology-Gastrointestinal and Liver Physiology","id":"ITEM-1","issue":"6","issued":{"date-parts":[["2011","6"]]},"page":"G956-G967","title":"Hepatic steatosis, inflammation, and ER stress in mice maintained long term on a very low-carbohydrate ketogenic diet","type":"article-journal","volume":"300"},"uris":["http://www.mendeley.com/documents/?uuid=6655315c-09d2-49c8-b9c2-d5ecc481413f"]},{"id":"ITEM-2","itemData":{"DOI":"10.1016/j.bbadis.2015.07.009","ISSN":"09254439","author":[{"dropping-particle":"","family":"Douris","given":"Nicholas","non-dropping-particle":"","parse-names":false,"suffix":""},{"dropping-particle":"","family":"Melman","given":"Tamar","non-dropping-particle":"","parse-names":false,"suffix":""},{"dropping-particle":"","family":"Pecherer","given":"Jordan M.","non-dropping-particle":"","parse-names":false,"suffix":""},{"dropping-particle":"","family":"Pissios","given":"Pavlos","non-dropping-particle":"","parse-names":false,"suffix":""},{"dropping-particle":"","family":"Flier","given":"Jeffrey S.","non-dropping-particle":"","parse-names":false,"suffix":""},{"dropping-particle":"","family":"Cantley","given":"Lewis C.","non-dropping-particle":"","parse-names":false,"suffix":""},{"dropping-particle":"","family":"Locasale","given":"Jason W.","non-dropping-particle":"","parse-names":false,"suffix":""},{"dropping-particle":"","family":"Maratos-Flier","given":"Eleftheria","non-dropping-particle":"","parse-names":false,"suffix":""}],"container-title":"Biochimica et Biophysica Acta (BBA) - Molecular Basis of Disease","id":"ITEM-2","issue":"10","issued":{"date-parts":[["2015","10"]]},"page":"2056-2065","publisher":"Elsevier Inc","title":"Adaptive changes in amino acid metabolism permit normal longevity in mice consuming a low-carbohydrate ketogenic diet","type":"article-journal","volume":"1852"},"uris":["http://www.mendeley.com/documents/?uuid=0f8c954f-8c46-420c-8189-a65cce6016a2"]},{"id":"ITEM-3","itemData":{"DOI":"10.1016/j.redox.2018.01.013","ISSN":"22132317","PMID":"29482168","abstract":"Liver coordinates a series of metabolic adaptations to maintain systemic energy balance and provide adequate nutrients for critical organs, tissues and cells during starvation. However, the mediator(s) implicated in orchestrating these fasting-induced adaptive responses and the underlying molecular mechanisms are still obscure. Here we show that hepatic growth differentiation factor 15 (GDF15) is regulated by IRE1α-XBP1s branch and promotes hepatic fatty acids β-oxidation and ketogenesis upon fasting. GDF15 expression was exacerbated in liver of mice subjected to long-term fasted or ketogenic diet feeding. Abrogation of hepatic Gdf15 dramatically attenuated hepatic β-oxidation and ketogenesis in fasted mice or mice with STZ-initiated type I diabetes. Further study revealed that XBP1s activated Gdf15 transcription via binding to its promoter. Elevated GDF15 in liver reduced lipid accumulation and impaired NALFD development in obese mice through enhancing fatty acids oxidation in liver. Therefore, our results demonstrate a novel and critical role of hepatic GDF15 activated by IRE1α-XBP1s branch in regulating adaptive responses of liver upon starvation stress.","author":[{"dropping-particle":"","family":"Zhang","given":"Meiyuan","non-dropping-particle":"","parse-names":false,"suffix":""},{"dropping-particle":"","family":"Sun","given":"Weilan","non-dropping-particle":"","parse-names":false,"suffix":""},{"dropping-particle":"","family":"Qian","given":"Jin","non-dropping-particle":"","parse-names":false,"suffix":""},{"dropping-particle":"","family":"Tang","given":"Yan","non-dropping-particle":"","parse-names":false,"suffix":""}],"container-title":"Redox Biology","id":"ITEM-3","issue":"February","issued":{"date-parts":[["2018"]]},"page":"87-96","publisher":"Elsevier B.V.","title":"Fasting exacerbates hepatic growth differentiation factor 15 to promote fatty acid β-oxidation and ketogenesis via activating XBP1 signaling in liver","type":"article-journal","volume":"16"},"uris":["http://www.mendeley.com/documents/?uuid=7a207b18-aa6a-4327-a232-55593147940f"]}],"mendeley":{"formattedCitation":"(13,15,16)","plainTextFormattedCitation":"(13,15,16)","previouslyFormattedCitation":"(13,15,16)"},"properties":{"noteIndex":0},"schema":"https://github.com/citation-style-language/schema/raw/master/csl-citation.json"}</w:instrText>
+      </w:r>
+      <w:r>
+        <w:rPr>
+          <w:shd w:val="clear" w:color="auto" w:fill="FFFFFF"/>
+        </w:rPr>
+        <w:fldChar w:fldCharType="separate"/>
+      </w:r>
+      <w:r>
+        <w:rPr>
+          <w:noProof/>
+          <w:shd w:val="clear" w:color="auto" w:fill="FFFFFF"/>
+        </w:rPr>
+        <w:t>(13,15,16)</w:t>
+      </w:r>
+      <w:r>
+        <w:rPr>
+          <w:shd w:val="clear" w:color="auto" w:fill="FFFFFF"/>
+        </w:rPr>
+        <w:fldChar w:fldCharType="end"/>
+      </w:r>
+      <w:r>
+        <w:rPr>
+          <w:shd w:val="clear" w:color="auto" w:fill="FFFFFF"/>
+        </w:rPr>
+        <w:t xml:space="preserve">.  </w:t>
+      </w:r>
+      <w:r>
+        <w:rPr>
+          <w:shd w:val="clear" w:color="auto" w:fill="FFFFFF"/>
+        </w:rPr>
+        <w:t>In this study we investigate the role of GDF15 in moderating</w:t>
+      </w:r>
+      <w:r>
+        <w:rPr>
+          <w:shd w:val="clear" w:color="auto" w:fill="FFFFFF"/>
+        </w:rPr>
+        <w:t xml:space="preserve"> </w:t>
+      </w:r>
+      <w:r>
+        <w:rPr>
+          <w:shd w:val="clear" w:color="auto" w:fill="FFFFFF"/>
+        </w:rPr>
+        <w:t>energy intake</w:t>
+      </w:r>
+      <w:r>
+        <w:rPr>
+          <w:shd w:val="clear" w:color="auto" w:fill="FFFFFF"/>
+        </w:rPr>
+        <w:t>, body composition and insulin sensitivity</w:t>
+      </w:r>
+      <w:r>
+        <w:rPr>
+          <w:shd w:val="clear" w:color="auto" w:fill="FFFFFF"/>
+        </w:rPr>
+        <w:t xml:space="preserve"> on a</w:t>
+      </w:r>
+      <w:r>
+        <w:rPr>
+          <w:shd w:val="clear" w:color="auto" w:fill="FFFFFF"/>
+        </w:rPr>
+        <w:t xml:space="preserve"> ketogenic </w:t>
+      </w:r>
+      <w:r>
+        <w:rPr>
+          <w:shd w:val="clear" w:color="auto" w:fill="FFFFFF"/>
+        </w:rPr>
+        <w:t>diet.</w:t>
+      </w:r>
+    </w:p>
+    <w:p>
+      <w:pPr>
         <w:pStyle w:val="Heading1"/>
         <w:rPr>
           <w:rFonts w:eastAsia="Times New Roman"/>
           <w:shd w:val="clear" w:color="auto" w:fill="FFFFFF"/>
         </w:rPr>
       </w:pPr>
+      <w:r>
+        <w:rPr>
+          <w:rFonts w:eastAsia="Times New Roman"/>
+          <w:shd w:val="clear" w:color="auto" w:fill="FFFFFF"/>
+        </w:rPr>
+        <w:t>Methods</w:t>
+      </w:r>
     </w:p>
     <w:p>
       <w:pPr>
@@ -206,12 +1463,39 @@
           <w:shd w:val="clear" w:color="auto" w:fill="FFFFFF"/>
         </w:rPr>
       </w:pPr>
-      <w:r>
+    </w:p>
+    <w:p>
+      <w:pPr>
+        <w:pStyle w:val="Heading1"/>
         <w:rPr>
           <w:rFonts w:eastAsia="Times New Roman"/>
           <w:shd w:val="clear" w:color="auto" w:fill="FFFFFF"/>
         </w:rPr>
-        <w:t>Methods</w:t>
+      </w:pPr>
+      <w:r>
+        <w:rPr>
+          <w:rFonts w:eastAsia="Times New Roman"/>
+          <w:shd w:val="clear" w:color="auto" w:fill="FFFFFF"/>
+        </w:rPr>
+        <w:t>Results</w:t>
+      </w:r>
+    </w:p>
+    <w:p/>
+    <w:p>
+      <w:r>
+        <w:t>GDF15 Is Induced on Mice Fed a Ketogenic Diet</w:t>
+      </w:r>
+    </w:p>
+    <w:p/>
+    <w:p>
+      <w:r>
+        <w:t>Induction of Hepatic GDF15 by the Integrated Stress Response</w:t>
+      </w:r>
+    </w:p>
+    <w:p/>
+    <w:p>
+      <w:r>
+        <w:t>Ablation of GDF15 Results in Weight Gain and Increased Energy Intake on a Ketogenic Diet</w:t>
       </w:r>
     </w:p>
     <w:p>
@@ -236,60 +1520,287 @@
           <w:rFonts w:eastAsia="Times New Roman"/>
           <w:shd w:val="clear" w:color="auto" w:fill="FFFFFF"/>
         </w:rPr>
-        <w:t>Results</w:t>
-      </w:r>
-    </w:p>
-    <w:p/>
-    <w:p>
-      <w:r>
-        <w:t>GDF15 Is Induced on Mice Fed a Ketogenic Diet</w:t>
-      </w:r>
-    </w:p>
-    <w:p/>
-    <w:p>
-      <w:r>
-        <w:t>Induction of Hepatic GDF15 by the Integrated Stress Response</w:t>
-      </w:r>
-    </w:p>
-    <w:p/>
-    <w:p>
-      <w:r>
-        <w:t>Ablation of GDF15 Results in Weight Gain and Increased Energy Intake on a Ketogenic Diet</w:t>
-      </w:r>
-    </w:p>
-    <w:p>
-      <w:pPr>
-        <w:pStyle w:val="Heading1"/>
-        <w:rPr>
-          <w:rFonts w:eastAsia="Times New Roman"/>
-          <w:shd w:val="clear" w:color="auto" w:fill="FFFFFF"/>
-        </w:rPr>
-      </w:pPr>
-    </w:p>
-    <w:p>
-      <w:pPr>
-        <w:pStyle w:val="Heading1"/>
-        <w:rPr>
-          <w:rFonts w:eastAsia="Times New Roman"/>
-          <w:shd w:val="clear" w:color="auto" w:fill="FFFFFF"/>
-        </w:rPr>
-      </w:pPr>
-      <w:r>
-        <w:rPr>
-          <w:rFonts w:eastAsia="Times New Roman"/>
-          <w:shd w:val="clear" w:color="auto" w:fill="FFFFFF"/>
-        </w:rPr>
         <w:t>Discussion</w:t>
       </w:r>
     </w:p>
     <w:p>
       <w:pPr>
-        <w:pStyle w:val="Heading1"/>
-        <w:rPr>
-          <w:rFonts w:eastAsia="Times New Roman"/>
-          <w:shd w:val="clear" w:color="auto" w:fill="FFFFFF"/>
-        </w:rPr>
-      </w:pPr>
+        <w:rPr>
+          <w:shd w:val="clear" w:color="auto" w:fill="FFFFFF"/>
+        </w:rPr>
+      </w:pPr>
+    </w:p>
+    <w:p>
+      <w:pPr>
+        <w:rPr>
+          <w:shd w:val="clear" w:color="auto" w:fill="FFFFFF"/>
+        </w:rPr>
+      </w:pPr>
+      <w:r>
+        <w:rPr>
+          <w:shd w:val="clear" w:color="auto" w:fill="FFFFFF"/>
+        </w:rPr>
+        <w:t>In this study, the</w:t>
+      </w:r>
+      <w:r>
+        <w:rPr>
+          <w:shd w:val="clear" w:color="auto" w:fill="FFFFFF"/>
+        </w:rPr>
+        <w:t xml:space="preserve"> observed increases in GDF15 are relatively modest, but similar increases in GDF15 </w:t>
+      </w:r>
+      <w:bookmarkStart w:id="0" w:name="_GoBack"/>
+      <w:bookmarkEnd w:id="0"/>
+      <w:r>
+        <w:rPr>
+          <w:shd w:val="clear" w:color="auto" w:fill="FFFFFF"/>
+        </w:rPr>
+        <w:t xml:space="preserve">in humans are associated with pregnancy-related outcomes </w:t>
+      </w:r>
+      <w:r>
+        <w:rPr>
+          <w:shd w:val="clear" w:color="auto" w:fill="FFFFFF"/>
+        </w:rPr>
+        <w:lastRenderedPageBreak/>
+        <w:t xml:space="preserve">such as pre-eclampsia, nausea, gestational diabetes and miscarriage </w:t>
+      </w:r>
+      <w:r>
+        <w:rPr>
+          <w:shd w:val="clear" w:color="auto" w:fill="FFFFFF"/>
+        </w:rPr>
+        <w:fldChar w:fldCharType="begin" w:fldLock="1"/>
+      </w:r>
+      <w:r>
+        <w:rPr>
+          <w:shd w:val="clear" w:color="auto" w:fill="FFFFFF"/>
+        </w:rPr>
+        <w:instrText>ADDIN CSL_CITATION {"citationItems":[{"id":"ITEM-1","itemData":{"DOI":"10.1161/HYPERTENSIONAHA.109.130583","ISSN":"0194911X","abstract":"Growth-differentiation factor 15 (GDF-15), a stress-responsive transforming growth factor-beta-related cytokine, is emerging as a new risk marker in patients with cardiovascular disease. We explored GDF-15 in preeclampsia and in diabetic pregnancies, because these conditions are associated with augmented risk for cardiovascular disease, both in mother and in offspring. Plasma from pregnant women (n=267; controls: n=59, preeclampsia: n=85, diabetes mellitus: n=112, and superimposed preeclampsia in diabetes mellitus: n=11), fetal plasma (n=72), and amniotic fluid (n=99) were analyzed by immunoassay for GDF-15. Placental GDF-15 mRNA and protein expression levels were analyzed by quantitative real-time PCR and immunoblots in 78 and 18 pregnancies, respectively. Conditioned media from preeclamptic (n=6) and control (n=6) villous placenta explants were analyzed by immunoassay for GDF-15. Median maternal GDF-15 concentration was elevated in those with diabetes mellitus, as compared with controls (91 549 versus 79 875 ng/L; P=0.02). Median GDF-15 concentration was higher in patients with preeclampsia than in controls in term maternal blood samples (127 061 versus 80 319 ng/L; P&lt;0.001). In the fetal circulation and amniotic fluid, GDF-15 was elevated in preeclampsia and superimposed preeclampsia in diabetes mellitus, as compared with controls. GDF-15 placental mRNA expression was elevated in preeclampsia, as compared with controls (P=0.002). Placenta immunoblots confirmed a single GDF-15 protein band, and a time-dependent increase in GDF-15 protein was detected in the conditioned media. Our study is the first to show that GDF-15 is dysregulated, both in preeclampsia and in diabetic pregnancies. The mechanisms and diagnostic implications of these findings remain to be explored.","author":[{"dropping-particle":"","family":"Sugulle","given":"Meryam","non-dropping-particle":"","parse-names":false,"suffix":""},{"dropping-particle":"","family":"Dechend","given":"Ralf","non-dropping-particle":"","parse-names":false,"suffix":""},{"dropping-particle":"","family":"Herse","given":"Florian","non-dropping-particle":"","parse-names":false,"suffix":""},{"dropping-particle":"","family":"Weedon-Fekjaer","given":"M. Susanne","non-dropping-particle":"","parse-names":false,"suffix":""},{"dropping-particle":"","family":"Johnsen","given":"Guro M.","non-dropping-particle":"","parse-names":false,"suffix":""},{"dropping-particle":"","family":"Brosnihan","given":"K. Bridget","non-dropping-particle":"","parse-names":false,"suffix":""},{"dropping-particle":"","family":"Anton","given":"Lauren","non-dropping-particle":"","parse-names":false,"suffix":""},{"dropping-particle":"","family":"Luft","given":"Friedrich C.","non-dropping-particle":"","parse-names":false,"suffix":""},{"dropping-particle":"","family":"Wollert","given":"Kai C.","non-dropping-particle":"","parse-names":false,"suffix":""},{"dropping-particle":"","family":"Kempf","given":"Tibor","non-dropping-particle":"","parse-names":false,"suffix":""},{"dropping-particle":"","family":"Staff","given":"Anne Cathrine","non-dropping-particle":"","parse-names":false,"suffix":""}],"container-title":"Hypertension","id":"ITEM-1","issue":"1","issued":{"date-parts":[["2009"]]},"page":"106-112","title":"Circulating and placental growth-differentiation factor 15 in preeclampsia and in pregnancy complicated by diabetes mellitus","type":"article-journal","volume":"54"},"uris":["http://www.mendeley.com/documents/?uuid=a0a7236d-2fe8-411e-aa3a-1ad44d575555"]},{"id":"ITEM-2","itemData":{"DOI":"10.1016/j.diabres.2019.107823","ISSN":"01688227","author":[{"dropping-particle":"","family":"Tang","given":"Mengyang","non-dropping-particle":"","parse-names":false,"suffix":""},{"dropping-particle":"","family":"Luo","given":"Mingjuan","non-dropping-particle":"","parse-names":false,"suffix":""},{"dropping-particle":"","family":"Lu","given":"Wenqian","non-dropping-particle":"","parse-names":false,"suffix":""},{"dropping-particle":"","family":"Wang","given":"Shiyun","non-dropping-particle":"","parse-names":false,"suffix":""},{"dropping-particle":"","family":"Zhang","given":"Rong","non-dropping-particle":"","parse-names":false,"suffix":""},{"dropping-particle":"","family":"Liang","given":"Wei","non-dropping-particle":"","parse-names":false,"suffix":""},{"dropping-particle":"","family":"Gu","given":"Jianfen","non-dropping-particle":"","parse-names":false,"suffix":""},{"dropping-particle":"","family":"Yu","given":"Xuemei","non-dropping-particle":"","parse-names":false,"suffix":""},{"dropping-particle":"","family":"Zhang","given":"Xueli","non-dropping-particle":"","parse-names":false,"suffix":""},{"dropping-particle":"","family":"Hu","given":"Cheng","non-dropping-particle":"","parse-names":false,"suffix":""}],"container-title":"Diabetes Research and Clinical Practice","id":"ITEM-2","issued":{"date-parts":[["2019"]]},"page":"107823","publisher":"Elsevier Ireland Ltd","title":"Serum growth differentiation factor 15 is associated with glucose metabolism in the third trimester in Chinese pregnant women","type":"article-journal"},"uris":["http://www.mendeley.com/documents/?uuid=fb1aeee1-6a59-43ef-9767-80a7b2b5ab0d"]},{"id":"ITEM-3","itemData":{"DOI":"10.12688/wellcomeopenres.14818.1","abstract":" Background: Although nausea and vomiting are very common in pregnancy, their pathogenesis is poorly understood. We tested the hypothesis that circulating growth and differentiation factor 15 (GDF15) concentrations in early pregnancy, whose gene is implicated in hyperemesis gravidarum, are associated with nausea and vomiting.  Methods: Blood samples for the measurement of GDF15 and human chorionic gonadotrophin (hCG) concentrations were obtained early in the second trimester (median 15.1 (interquartile range 14.4-15.7) weeks) of pregnancy from 791 women from the Cambridge Baby Growth Study, a prospective pregnancy and birth cohort. During each trimester participants completed a questionnaire which included questions about nausea, vomiting and antiemetic use. Associations with pre-pregnancy body mass indexes (BMI) were validated in 231 pregnant NIPTeR Study participants.  Results: Circulating GDF15 concentrations were higher in women reporting vomiting in the second trimester than in women reporting no pregnancy nausea or vomiting: 11,581 (10,977-12,219) (n=175) vs. 10,593 (10,066-11,147) (n=193) pg/mL, p=0.02). In women who took antiemetic drugs during pregnancy (n=11) the GDF15 levels were also raised 13,157 (10,558-16,394) pg/mL (p =0.04). Serum GFD15 concentrations were strongly positively correlated with hCG levels but were inversely correlated with maternal BMIs, a finding replicated in the NIPTeR Study.  Conclusions: Week 15 serum GDF15 concentrations are positively associated with second trimester vomiting and maternal antiemetic use in pregnancy. Given GDF15’s site of action in the chemoreceptor trigger zone of the brainstem and its genetic associations with hyperemesis gravidarum, these data support the concept that GDF15 may be playing a pathogenic role in pregnancy-associated vomiting. ","author":[{"dropping-particle":"","family":"Petry","given":"Clive J.","non-dropping-particle":"","parse-names":false,"suffix":""},{"dropping-particle":"","family":"Ong","given":"Ken K.","non-dropping-particle":"","parse-names":false,"suffix":""},{"dropping-particle":"","family":"Burling","given":"Keith A.","non-dropping-particle":"","parse-names":false,"suffix":""},{"dropping-particle":"","family":"Barker","given":"Peter","non-dropping-particle":"","parse-names":false,"suffix":""},{"dropping-particle":"","family":"Goodburn","given":"Sandra F.","non-dropping-particle":"","parse-names":false,"suffix":""},{"dropping-particle":"","family":"Perry","given":"John R. B.","non-dropping-particle":"","parse-names":false,"suffix":""},{"dropping-particle":"","family":"Acerini","given":"Carlo L.","non-dropping-particle":"","parse-names":false,"suffix":""},{"dropping-particle":"","family":"Hughes","given":"Ieuan A.","non-dropping-particle":"","parse-names":false,"suffix":""},{"dropping-particle":"","family":"Painter","given":"Rebecca C.","non-dropping-particle":"","parse-names":false,"suffix":""},{"dropping-particle":"","family":"Afink","given":"Gijs B.","non-dropping-particle":"","parse-names":false,"suffix":""},{"dropping-particle":"","family":"Dunger","given":"David B.","non-dropping-particle":"","parse-names":false,"suffix":""},{"dropping-particle":"","family":"O'Rahilly","given":"Stephen P","non-dropping-particle":"","parse-names":false,"suffix":""}],"container-title":"Wellcome Open Research","id":"ITEM-3","issue":"0","issued":{"date-parts":[["2018"]]},"page":"123","title":"Associations of vomiting and antiemetic use in pregnancy with levels of circulating GDF15 early in the second trimester: A nested case-control study","type":"article-journal","volume":"3"},"uris":["http://www.mendeley.com/documents/?uuid=8baab59b-8b7d-47a7-b0a4-ef80c03b53b7"]},{"id":"ITEM-4","itemData":{"DOI":"10.1016/S0140-6736(03)15265-8","ISSN":"01406736","abstract":"Macrophage inhibitory cytokine 1 (MIC 1) is thought to have immunomodulatory actions favouring fetal viability. We measured serum concentrations of MIC 1 in asymptomatic women at 6-13 weeks' gestation who subsequently miscarried or who had already miscarried. MIC 1 concentrations in the miscarriage cohort (n=100), were a third of those who had ongoing pregnancies (n=197). Multiples of the median for miscarriage was 0.32 (95% CI 0.23-0.32) versus 1.00 (0.93-1.06) for ongoing pregnancies; p&lt;0.0001. Concentrations were just as low 3 weeks before diagnosis as on the day of diagnosis. That MIC 1 serum concentrations seem to be low weeks before miscarriage suggests possible predictive and causative roles, as well as therapeutic potential.","author":[{"dropping-particle":"","family":"Tong","given":"Stephen","non-dropping-particle":"","parse-names":false,"suffix":""},{"dropping-particle":"","family":"Marjono","given":"Budi","non-dropping-particle":"","parse-names":false,"suffix":""},{"dropping-particle":"","family":"Brown","given":"David A.","non-dropping-particle":"","parse-names":false,"suffix":""},{"dropping-particle":"","family":"Mulvey","given":"Sheila","non-dropping-particle":"","parse-names":false,"suffix":""},{"dropping-particle":"","family":"Breit","given":"Samuel N.","non-dropping-particle":"","parse-names":false,"suffix":""},{"dropping-particle":"","family":"Manuelpillai","given":"Ursula","non-dropping-particle":"","parse-names":false,"suffix":""},{"dropping-particle":"","family":"Wallace","given":"Euan M.","non-dropping-particle":"","parse-names":false,"suffix":""}],"container-title":"Lancet","id":"ITEM-4","issue":"9403","issued":{"date-parts":[["2004"]]},"page":"129-130","title":"Serum concentrations of macrophage inhibitory cytokine 1 (MIC 1) as a predictor of miscarriage","type":"article-journal","volume":"363"},"uris":["http://www.mendeley.com/documents/?uuid=3c69f5e6-dd3f-4c19-afe1-1090797f2034"]}],"mendeley":{"formattedCitation":"(8,17–19)","plainTextFormattedCitation":"(8,17–19)","previouslyFormattedCitation":"(8,17–19)"},"properties":{"noteIndex":0},"schema":"https://github.com/citation-style-language/schema/raw/master/csl-citation.json"}</w:instrText>
+      </w:r>
+      <w:r>
+        <w:rPr>
+          <w:shd w:val="clear" w:color="auto" w:fill="FFFFFF"/>
+        </w:rPr>
+        <w:fldChar w:fldCharType="separate"/>
+      </w:r>
+      <w:r>
+        <w:rPr>
+          <w:noProof/>
+          <w:shd w:val="clear" w:color="auto" w:fill="FFFFFF"/>
+        </w:rPr>
+        <w:t>(8,17–19)</w:t>
+      </w:r>
+      <w:r>
+        <w:rPr>
+          <w:shd w:val="clear" w:color="auto" w:fill="FFFFFF"/>
+        </w:rPr>
+        <w:fldChar w:fldCharType="end"/>
+      </w:r>
+      <w:r>
+        <w:rPr>
+          <w:shd w:val="clear" w:color="auto" w:fill="FFFFFF"/>
+        </w:rPr>
+        <w:t>.</w:t>
+      </w:r>
+      <w:r>
+        <w:rPr>
+          <w:shd w:val="clear" w:color="auto" w:fill="FFFFFF"/>
+        </w:rPr>
+        <w:t xml:space="preserve"> This is also the approximate magnitude of exercise-associated elevations in GDF15</w:t>
+      </w:r>
+      <w:r>
+        <w:rPr>
+          <w:shd w:val="clear" w:color="auto" w:fill="FFFFFF"/>
+        </w:rPr>
+        <w:t xml:space="preserve"> </w:t>
+      </w:r>
+      <w:r>
+        <w:rPr>
+          <w:shd w:val="clear" w:color="auto" w:fill="FFFFFF"/>
+        </w:rPr>
+        <w:fldChar w:fldCharType="begin" w:fldLock="1"/>
+      </w:r>
+      <w:r>
+        <w:rPr>
+          <w:shd w:val="clear" w:color="auto" w:fill="FFFFFF"/>
+        </w:rPr>
+        <w:instrText>ADDIN CSL_CITATION {"citationItems":[{"id":"ITEM-1","itemData":{"DOI":"10.3109/14017431.2010.516368","ISBN":"1401-7431","ISSN":"1651-2006","PMID":"20836754","abstract":"BACKGROUND: Growth differentiation factor-15 (GDF-15) is considered to be a cardioprotective cytokine possessing antiapoptotic and antiproliferative properties. If GDF-15 plasma levels are influenced by percutanenous coronary intervention (PCI) or regular exercise training is currently not known.\\n\\nMETHODS: After successful revascularization by PCI with stent implantation 36 consecutive patients with stable angina pectoris were randomized to an exercise training program or to a control group. Patients were followed by serial measurements of GDF-15, high-sensitivity Troponin T (hsTNT) and N-terminal pro brain natriuretic peptide (NT-proBNP) levels in peripheral blood after PCI and during six months follow-up.\\n\\nRESULTS: Plasma levels of GDF-15 showed an early response to PCI with a modest, but significant increase after 30 minutes (p = 0.007) peaking three hours after PCI. Levels of hsTNT rose 5-fold from baseline to 24 hours (p &lt; 0.001) with a normalization at seven days post PCI. Changes in plasma levels of GDF-15, hsTNT and NT-proBNP were not significantly different between the training and control group during follow-up.\\n\\nCONCLUSIONS: GDF-15 levels show a modest transient increase in response to coronary intervention with stent implantation. Exercise training over six months does not affect plasma levels of GDF-15, hsTNT or NT-proBNP in patients with stable coronary artery disease.","author":[{"dropping-particle":"","family":"Munk","given":"Peter Scott","non-dropping-particle":"","parse-names":false,"suffix":""},{"dropping-particle":"","family":"Valborgland","given":"Torstein","non-dropping-particle":"","parse-names":false,"suffix":""},{"dropping-particle":"","family":"Butt","given":"Noreen","non-dropping-particle":"","parse-names":false,"suffix":""},{"dropping-particle":"","family":"Larsen","given":"Alf Inge","non-dropping-particle":"","parse-names":false,"suffix":""}],"container-title":"Scandinavian cardiovascular journal : SCJ","id":"ITEM-1","issue":"1","issued":{"date-parts":[["2011"]]},"page":"27-32","title":"Response of growth differentiation factor-15 to percutaneous coronary intervention and regular exercise training.","type":"article-journal","volume":"45"},"uris":["http://www.mendeley.com/documents/?uuid=3b553d58-500f-4407-8de6-8996945e5955"]},{"id":"ITEM-2","itemData":{"DOI":"10.3109/00365513.2014.905697","ISBN":"1502-7686 (Electronic)\\r0036-5513 (Linking)","ISSN":"15027686","PMID":"24792369","abstract":"Background. Intense training can lead to a pathophysiological change in serum concentration of a variety of biomarkers. Traditional biomarkers of cardiac injury are very useful in monitoring CVD patients, but in healthy subjects or athletes they cannot be informative enough about the cardiovascular risk, because in these cases their serum levels do not increase over the pathological limit. Therefore novel cardiovascular biomarkers are required in order to allow a better monitoring of sport performance, prediction of overtraining and diagnosis of sport-related cardiac injuries. Growth differentiation factor-15 (GDF-15) is emerging as a powerful cardiovascular injury risk indicator. In this study we investigate the effect of intense physical training of on the circulating levels of GDF-15 in rugby professional players. Methods. Serum GDF-15, Erythropoietin, IL-6, the cardiovascular parameter ST-2, NT-proBNP and routine hematological parameters were measured in a group of 30 rugby players before and after a session of intense training. Results. While ST-2, IL-6 and hsCRP displayed no significant changes after intense training, NT-proBNP and GDF-15 showed a significant increase, even without reaching the pathological level. Discussion. The measure of GDF-15 in professional rugby players could be a useful tool to monitoring their cardiovascular status during training and competition session in order to prevent the onset of collateral cardiovascular adverse event due to the intense training and, in the case of cardiac injury, it could possibly allow a very early diagnosis at the beginning of the pathogenic process.","author":[{"dropping-particle":"","family":"Galliera","given":"Emanuela","non-dropping-particle":"","parse-names":false,"suffix":""},{"dropping-particle":"","family":"Lombardi","given":"Giovanni","non-dropping-particle":"","parse-names":false,"suffix":""},{"dropping-particle":"","family":"Marazzi","given":"Monica G.","non-dropping-particle":"","parse-names":false,"suffix":""},{"dropping-particle":"","family":"Grasso","given":"Dalila","non-dropping-particle":"","parse-names":false,"suffix":""},{"dropping-particle":"","family":"Vianello","given":"Elena","non-dropping-particle":"","parse-names":false,"suffix":""},{"dropping-particle":"","family":"Pozzoni","given":"Roberto","non-dropping-particle":"","parse-names":false,"suffix":""},{"dropping-particle":"","family":"Banfi","given":"Giuseppe","non-dropping-particle":"","parse-names":false,"suffix":""},{"dropping-particle":"","family":"Corsi Romanelli","given":"Massimiliano M.","non-dropping-particle":"","parse-names":false,"suffix":""}],"container-title":"Scandinavian Journal of Clinical and Laboratory Investigation","id":"ITEM-2","issue":"6","issued":{"date-parts":[["2014"]]},"page":"492-499","title":"Acute exercise in elite rugby players increases the circulating level of the cardiovascular biomarker GDF-15","type":"article-journal","volume":"74"},"uris":["http://www.mendeley.com/documents/?uuid=7ae97071-f5b7-46f0-90a1-3cc46e638626"]},{"id":"ITEM-3","itemData":{"DOI":"10.1016/S0168-8227(16)31060-9","ISSN":"01688227","author":[{"dropping-particle":"","family":"Joung","given":"Kyong Hye","non-dropping-particle":"","parse-names":false,"suffix":""},{"dropping-particle":"","family":"Kim","given":"Ji Min","non-dropping-particle":"","parse-names":false,"suffix":""},{"dropping-particle":"","family":"Yi","given":"Hyon-Seung","non-dropping-particle":"","parse-names":false,"suffix":""},{"dropping-particle":"","family":"Lee","given":"Ju Hee","non-dropping-particle":"","parse-names":false,"suffix":""},{"dropping-particle":"","family":"Kim","given":"Koon Soon","non-dropping-particle":"","parse-names":false,"suffix":""},{"dropping-particle":"","family":"Kim","given":"Hyun Jin","non-dropping-particle":"","parse-names":false,"suffix":""},{"dropping-particle":"","family":"Shong","given":"Minho","non-dropping-particle":"","parse-names":false,"suffix":""},{"dropping-particle":"","family":"Ku","given":"Bon Jeong","non-dropping-particle":"","parse-names":false,"suffix":""}],"container-title":"Diabetes Research and Clinical Practice","id":"ITEM-3","issued":{"date-parts":[["2016","10"]]},"page":"S65-S66","publisher":"Elsevier Ireland Ltd","title":"Effects of exercise program on normal responsiveness of serum GDF15 in middle-aged women","type":"article-journal","volume":"120"},"uris":["http://www.mendeley.com/documents/?uuid=24fe4eb7-5c2e-4e61-b6b4-ab23edaabe13"]},{"id":"ITEM-4","itemData":{"DOI":"10.1016/j.molmet.2017.12.016","ISSN":"22128778","PMID":"29398617","abstract":"Objective: The growth differentiation factor 15 (GDF15) is a stress-sensitive circulating factor that regulates systemic energy balance. Since exercise is a transient physiological stress that has pleiotropic effects on whole-body energy metabolism, we herein explored the effect of exercise on a) circulating GDF15 levels and b) GDF15 release from skeletal muscle in humans. Methods: Seven healthy males either rested or exercised at 67% of their VO2maxfor 1 h and blood was sampled from the femoral artery and femoral vein before, during, and after exercise. Plasma GDF15 concentrations were determined in these samples. Results: Plasma GDF15 levels increased 34% with exercise (p &lt; 0.001) and further increased to 64% above resting values at 120 min (p &lt; 0.001) after the cessation of exercise. There was no difference between the arterial and venous GDF15 concentration before, during, and after exercise. During a resting control trial, GDF15 levels measured in the same subjects were unaltered. Conclusions: Vigorous submaximal exercise increases circulating GDF15 levels in humans, but skeletal muscle tissue does not appear to be the source.","author":[{"dropping-particle":"","family":"Kleinert","given":"Maximilian","non-dropping-particle":"","parse-names":false,"suffix":""},{"dropping-particle":"","family":"Clemmensen","given":"Christoffer","non-dropping-particle":"","parse-names":false,"suffix":""},{"dropping-particle":"","family":"Sjøberg","given":"Kim A.","non-dropping-particle":"","parse-names":false,"suffix":""},{"dropping-particle":"","family":"Carl","given":"Christian Strini","non-dropping-particle":"","parse-names":false,"suffix":""},{"dropping-particle":"","family":"Jeppesen","given":"Jacob Fuglsbjerg","non-dropping-particle":"","parse-names":false,"suffix":""},{"dropping-particle":"","family":"Wojtaszewski","given":"Jørgen F.P.","non-dropping-particle":"","parse-names":false,"suffix":""},{"dropping-particle":"","family":"Kiens","given":"Bente","non-dropping-particle":"","parse-names":false,"suffix":""},{"dropping-particle":"","family":"Richter","given":"Erik A.","non-dropping-particle":"","parse-names":false,"suffix":""}],"container-title":"Molecular Metabolism","id":"ITEM-4","issue":"January","issued":{"date-parts":[["2018"]]},"page":"187-191","publisher":"Elsevier GmbH","title":"Exercise increases circulating GDF15 in humans","type":"article-journal","volume":"9"},"uris":["http://www.mendeley.com/documents/?uuid=61e4cb4c-be22-48b1-a63a-679d36925f70"]},{"id":"ITEM-5","itemData":{"DOI":"10.1152/ajpendo.00439.2018","ISBN":"8587847910","ISSN":"0193-1849","author":[{"dropping-particle":"","family":"Zhang","given":"Hui","non-dropping-particle":"","parse-names":false,"suffix":""},{"dropping-particle":"","family":"Fealy","given":"Ciaran E.","non-dropping-particle":"","parse-names":false,"suffix":""},{"dropping-particle":"","family":"Kirwan","given":"John P.","non-dropping-particle":"","parse-names":false,"suffix":""}],"container-title":"American Journal of Physiology-Endocrinology and Metabolism","id":"ITEM-5","issued":{"date-parts":[["2019","3","12"]]},"page":"ajpendo.00439.2018","title":"Exercise Training Promotes a GDF15 Associated Reduction in Fat Mass in Older Adults with Obesity","type":"article-journal"},"uris":["http://www.mendeley.com/documents/?uuid=8d5183fe-7ffc-43e7-942a-a89d0c51cbda"]}],"mendeley":{"formattedCitation":"(20–24)","plainTextFormattedCitation":"(20–24)","previouslyFormattedCitation":"(20–24)"},"properties":{"noteIndex":0},"schema":"https://github.com/citation-style-language/schema/raw/master/csl-citation.json"}</w:instrText>
+      </w:r>
+      <w:r>
+        <w:rPr>
+          <w:shd w:val="clear" w:color="auto" w:fill="FFFFFF"/>
+        </w:rPr>
+        <w:fldChar w:fldCharType="separate"/>
+      </w:r>
+      <w:r>
+        <w:rPr>
+          <w:noProof/>
+          <w:shd w:val="clear" w:color="auto" w:fill="FFFFFF"/>
+        </w:rPr>
+        <w:t>(20–24)</w:t>
+      </w:r>
+      <w:r>
+        <w:rPr>
+          <w:shd w:val="clear" w:color="auto" w:fill="FFFFFF"/>
+        </w:rPr>
+        <w:fldChar w:fldCharType="end"/>
+      </w:r>
+      <w:r>
+        <w:rPr>
+          <w:shd w:val="clear" w:color="auto" w:fill="FFFFFF"/>
+        </w:rPr>
+        <w:t xml:space="preserve"> </w:t>
+      </w:r>
+    </w:p>
+    <w:p>
+      <w:pPr>
+        <w:rPr>
+          <w:shd w:val="clear" w:color="auto" w:fill="FFFFFF"/>
+        </w:rPr>
+      </w:pPr>
+    </w:p>
+    <w:p>
+      <w:pPr>
+        <w:rPr>
+          <w:shd w:val="clear" w:color="auto" w:fill="FFFFFF"/>
+        </w:rPr>
+      </w:pPr>
+      <w:r>
+        <w:rPr>
+          <w:shd w:val="clear" w:color="auto" w:fill="FFFFFF"/>
+        </w:rPr>
+        <w:t xml:space="preserve">There are mixed data on the effects of hypercaloric diets in </w:t>
+      </w:r>
+      <w:r>
+        <w:rPr>
+          <w:i/>
+          <w:shd w:val="clear" w:color="auto" w:fill="FFFFFF"/>
+        </w:rPr>
+        <w:t>Gdf15</w:t>
+      </w:r>
+      <w:r>
+        <w:rPr>
+          <w:shd w:val="clear" w:color="auto" w:fill="FFFFFF"/>
+        </w:rPr>
+        <w:t xml:space="preserve"> </w:t>
+      </w:r>
+      <w:r>
+        <w:rPr>
+          <w:shd w:val="clear" w:color="auto" w:fill="FFFFFF"/>
+        </w:rPr>
+        <w:t xml:space="preserve">or </w:t>
+      </w:r>
+      <w:proofErr w:type="spellStart"/>
+      <w:r>
+        <w:rPr>
+          <w:i/>
+          <w:shd w:val="clear" w:color="auto" w:fill="FFFFFF"/>
+        </w:rPr>
+        <w:t>Gfral</w:t>
+      </w:r>
+      <w:proofErr w:type="spellEnd"/>
+      <w:r>
+        <w:rPr>
+          <w:shd w:val="clear" w:color="auto" w:fill="FFFFFF"/>
+        </w:rPr>
+        <w:t xml:space="preserve"> knockout mice with some papers showing hyperphagia and weight gain </w:t>
+      </w:r>
+      <w:r>
+        <w:rPr>
+          <w:shd w:val="clear" w:color="auto" w:fill="FFFFFF"/>
+        </w:rPr>
+        <w:fldChar w:fldCharType="begin" w:fldLock="1"/>
+      </w:r>
+      <w:r>
+        <w:rPr>
+          <w:shd w:val="clear" w:color="auto" w:fill="FFFFFF"/>
+        </w:rPr>
+        <w:instrText>ADDIN CSL_CITATION {"citationItems":[{"id":"ITEM-1","itemData":{"DOI":"10.1038/nm.4392","ISBN":"1546-170X (Electronic) 1078-8956 (Linking)","ISSN":"1078-8956","PMID":"28846097","abstract":"Growth differentiation factor 15 (GDF15), a distant member of the transforming growth factor (TGF)-β family, is a secreted protein that circulates as a 25-kDa dimer. In humans, elevated GDF15 correlates with weight loss, and the administration of GDF15 to mice with obesity reduces body weight, at least in part, by decreasing food intake. The mechanisms through which GDF15 reduces body weight remain poorly understood, because the cognate receptor for GDF15 is unknown. Here we show that recombinant GDF15 induces weight loss in mice fed a high-fat diet and in nonhuman primates with spontaneous obesity. Furthermore, we find that GDF15 binds with high affinity to GDNF family receptor α-like (GFRAL), a distant relative of receptors for a distinct class of the TGF-β superfamily ligands. Gfral is expressed in neurons of the area postrema and nucleus of the solitary tract in mice and humans, and genetic deletion of the receptor abrogates the ability of GDF15 to decrease food intake and body weight in mice. In addition, diet-induced obesity and insulin resistance are exacerbated in GFRAL-deficient mice, suggesting a homeostatic role for this receptor in metabolism. Finally, we demonstrate that GDF15-induced cell signaling requires the interaction of GFRAL with the coreceptor RET. Our data identify GFRAL as a new regulator of body weight and as the bona fide receptor mediating the metabolic effects of GDF15, enabling a more comprehensive assessment of GDF15 as a potential pharmacotherapy for the treatment of obesity.","author":[{"dropping-particle":"","family":"Mullican","given":"Shannon E.","non-dropping-particle":"","parse-names":false,"suffix":""},{"dropping-particle":"","family":"Lin-Schmidt","given":"Xiefan","non-dropping-particle":"","parse-names":false,"suffix":""},{"dropping-particle":"","family":"Chin","given":"Chen-Ni","non-dropping-particle":"","parse-names":false,"suffix":""},{"dropping-particle":"","family":"Chavez","given":"Jose A.","non-dropping-particle":"","parse-names":false,"suffix":""},{"dropping-particle":"","family":"Furman","given":"Jennifer L.","non-dropping-particle":"","parse-names":false,"suffix":""},{"dropping-particle":"","family":"Armstrong","given":"Anthony A.","non-dropping-particle":"","parse-names":false,"suffix":""},{"dropping-particle":"","family":"Beck","given":"Stephen C.","non-dropping-particle":"","parse-names":false,"suffix":""},{"dropping-particle":"","family":"South","given":"Victoria J.","non-dropping-particle":"","parse-names":false,"suffix":""},{"dropping-particle":"","family":"Dinh","given":"Thai Q.","non-dropping-particle":"","parse-names":false,"suffix":""},{"dropping-particle":"","family":"Cash-Mason","given":"Tanesha D.","non-dropping-particle":"","parse-names":false,"suffix":""},{"dropping-particle":"","family":"Cavanaugh","given":"Cassandre R.","non-dropping-particle":"","parse-names":false,"suffix":""},{"dropping-particle":"","family":"Nelson","given":"Serena","non-dropping-particle":"","parse-names":false,"suffix":""},{"dropping-particle":"","family":"Huang","given":"Chichi","non-dropping-particle":"","parse-names":false,"suffix":""},{"dropping-particle":"","family":"Hunter","given":"Michael J.","non-dropping-particle":"","parse-names":false,"suffix":""},{"dropping-particle":"","family":"Rangwala","given":"Shamina M.","non-dropping-particle":"","parse-names":false,"suffix":""}],"container-title":"Nature Medicine","id":"ITEM-1","issue":"10","issued":{"date-parts":[["2017","8","28"]]},"page":"1150-1157","title":"GFRAL is the receptor for GDF15 and the ligand promotes weight loss in mice and nonhuman primates","type":"article-journal","volume":"23"},"uris":["http://www.mendeley.com/documents/?uuid=cffeba4a-1f1f-4bb9-bda9-dc8a47a91a15"]},{"id":"ITEM-2","itemData":{"DOI":"10.1038/nature24042","ISSN":"14764687","abstract":"© 2017 Macmillan Publishers Limited, part of Springer Nature. All rights reserved. Under homeostatic conditions, animals use well-defined hypothalamic neural circuits to help maintain stable body weight, by integrating metabolic and hormonal signals from the periphery to balance food consumption and energy expenditure. In stressed or disease conditions, however, animals use alternative neuronal pathways to adapt to the metabolic challenges of altered energy demand. Recent studies have identified brain areas outside the hypothalamus that are activated under these 'non-homeostatic' conditions, but the molecular nature of the peripheral signals and brain-localized receptors that activate these circuits remains elusive. Here we identify glial cell-derived neurotrophic factor (GDNF) receptor alpha-like (GFRAL) as a brainstem-restricted receptor for growth and differentiation factor 15 (GDF15). GDF15 regulates food intake, energy expenditure and body weight in response to metabolic and toxin-induced stresses; we show that Gfral knockout mice are hyperphagic under stressed conditions and are resistant to chemotherapy-induced anorexia and body weight loss. GDF15 activates GFRAL-expressing neurons localized exclusively in the area postrema and nucleus tractus solitarius of the mouse brainstem. It then triggers the activation of neurons localized within the parabrachial nucleus and central amygdala, which constitute part of the 'emergency circuit' that shapes feeding responses to stressful conditions. GDF15 levels increase in response to tissue stress and injury, and elevated levels are associated with body weight loss in numerous chronic human diseases. By isolating GFRAL as the receptor for GDF15-induced anorexia and weight loss, we identify a mechanistic basis for the non-homeostatic regulation of neural circuitry by a peripheral signal associated with tissue damage and stress. These findings provide opportunities to develop therapeutic agents for the treatment of disorders with altered energy demand.","author":[{"dropping-particle":"","family":"Hsu","given":"Jer Yuan","non-dropping-particle":"","parse-names":false,"suffix":""},{"dropping-particle":"","family":"Crawley","given":"Suzanne","non-dropping-particle":"","parse-names":false,"suffix":""},{"dropping-particle":"","family":"Chen","given":"Michael","non-dropping-particle":"","parse-names":false,"suffix":""},{"dropping-particle":"","family":"Ayupova","given":"Dina A.","non-dropping-particle":"","parse-names":false,"suffix":""},{"dropping-particle":"","family":"Lindhout","given":"Darrin A.","non-dropping-particle":"","parse-names":false,"suffix":""},{"dropping-particle":"","family":"Higbee","given":"Jared","non-dropping-particle":"","parse-names":false,"suffix":""},{"dropping-particle":"","family":"Kutach","given":"Alan","non-dropping-particle":"","parse-names":false,"suffix":""},{"dropping-particle":"","family":"Joo","given":"William","non-dropping-particle":"","parse-names":false,"suffix":""},{"dropping-particle":"","family":"Gao","given":"Zhengyu","non-dropping-particle":"","parse-names":false,"suffix":""},{"dropping-particle":"","family":"Fu","given":"Diana","non-dropping-particle":"","parse-names":false,"suffix":""},{"dropping-particle":"","family":"To","given":"Carmen","non-dropping-particle":"","parse-names":false,"suffix":""},{"dropping-particle":"","family":"Mondal","given":"Kalyani","non-dropping-particle":"","parse-names":false,"suffix":""},{"dropping-particle":"","family":"Li","given":"Betty","non-dropping-particle":"","parse-names":false,"suffix":""},{"dropping-particle":"","family":"Kekatpure","given":"Avantika","non-dropping-particle":"","parse-names":false,"suffix":""},{"dropping-particle":"","family":"Wang","given":"Marilyn","non-dropping-particle":"","parse-names":false,"suffix":""},{"dropping-particle":"","family":"Laird","given":"Teresa","non-dropping-particle":"","parse-names":false,"suffix":""},{"dropping-particle":"","family":"Horner","given":"Geoffrey","non-dropping-particle":"","parse-names":false,"suffix":""},{"dropping-particle":"","family":"Chan","given":"Jackie","non-dropping-particle":"","parse-names":false,"suffix":""},{"dropping-particle":"","family":"Mcentee","given":"Michele","non-dropping-particle":"","parse-names":false,"suffix":""},{"dropping-particle":"","family":"Lopez","given":"Manuel","non-dropping-particle":"","parse-names":false,"suffix":""},{"dropping-particle":"","family":"Lakshminarasimhan","given":"Damodharan","non-dropping-particle":"","parse-names":false,"suffix":""},{"dropping-particle":"","family":"White","given":"Andre","non-dropping-particle":"","parse-names":false,"suffix":""},{"dropping-particle":"","family":"Wang","given":"Sheng Ping","non-dropping-particle":"","parse-names":false,"suffix":""},{"dropping-particle":"","family":"Yao","given":"Jun","non-dropping-particle":"","parse-names":false,"suffix":""},{"dropping-particle":"","family":"Yie","given":"Junming","non-dropping-particle":"","parse-names":false,"suffix":""},{"dropping-particle":"","family":"Matern","given":"Hugo","non-dropping-particle":"","parse-names":false,"suffix":""},{"dropping-particle":"","family":"Solloway","given":"Mark","non-dropping-particle":"","parse-names":false,"suffix":""},{"dropping-particle":"","family":"Haldankar","given":"Raj","non-dropping-particle":"","parse-names":false,"suffix":""},{"dropping-particle":"","family":"Parsons","given":"Thomas","non-dropping-particle":"","parse-names":false,"suffix":""},{"dropping-particle":"","family":"Tang","given":"Jie","non-dropping-particle":"","parse-names":false,"suffix":""},{"dropping-particle":"","family":"Shen","given":"Wenyan D.","non-dropping-particle":"","parse-names":false,"suffix":""},{"dropping-particle":"","family":"Chen","given":"Yu Alice","non-dropping-particle":"","parse-names":false,"suffix":""},{"dropping-particle":"","family":"Tian","given":"Hui","non-dropping-particle":"","parse-names":false,"suffix":""},{"dropping-particle":"","family":"Allan","given":"Bernard B.","non-dropping-particle":"","parse-names":false,"suffix":""}],"container-title":"Nature","id":"ITEM-2","issue":"7675","issued":{"date-parts":[["2017"]]},"page":"255-259","publisher":"Nature Publishing Group","title":"Non-homeostatic body weight regulation through a brainstem-restricted receptor for GDF15","type":"article-journal","volume":"550"},"uris":["http://www.mendeley.com/documents/?uuid=87661c76-ea6b-4ede-8e1e-f074fbae6388"]},{"id":"ITEM-3","itemData":{"DOI":"10.1371/journal.pone.0201584","ISBN":"1111111111","ISSN":"1932-6203","author":[{"dropping-particle":"","family":"Tran","given":"Thanhvien","non-dropping-particle":"","parse-names":false,"suffix":""},{"dropping-particle":"","family":"Yang","given":"Jingping","non-dropping-particle":"","parse-names":false,"suffix":""},{"dropping-particle":"","family":"Gardner","given":"Jonitha","non-dropping-particle":"","parse-names":false,"suffix":""},{"dropping-particle":"","family":"Xiong","given":"Yumei","non-dropping-particle":"","parse-names":false,"suffix":""}],"container-title":"PLOS ONE","editor":[{"dropping-particle":"","family":"Peterson","given":"Jonathan M.","non-dropping-particle":"","parse-names":false,"suffix":""}],"id":"ITEM-3","issue":"8","issued":{"date-parts":[["2018","8","2"]]},"page":"e0201584","title":"GDF15 deficiency promotes high fat diet-induced obesity in mice","type":"article-journal","volume":"13"},"uris":["http://www.mendeley.com/documents/?uuid=644d0fde-9dcc-47b2-b061-d2968a5f9644"]},{"id":"ITEM-4","itemData":{"DOI":"10.1038/s41366-019-0365-5","ISSN":"0307-0565","author":[{"dropping-particle":"","family":"Tsai","given":"Vicky Wang-Wei","non-dropping-particle":"","parse-names":false,"suffix":""},{"dropping-particle":"","family":"Zhang","given":"Hong Ping","non-dropping-particle":"","parse-names":false,"suffix":""},{"dropping-particle":"","family":"Manandhar","given":"Rakesh","non-dropping-particle":"","parse-names":false,"suffix":""},{"dropping-particle":"","family":"Schofield","given":"Peter","non-dropping-particle":"","parse-names":false,"suffix":""},{"dropping-particle":"","family":"Christ","given":"Daniel","non-dropping-particle":"","parse-names":false,"suffix":""},{"dropping-particle":"","family":"Lee-Ng","given":"Ka Ki Michelle","non-dropping-particle":"","parse-names":false,"suffix":""},{"dropping-particle":"","family":"Lebhar","given":"Hélène","non-dropping-particle":"","parse-names":false,"suffix":""},{"dropping-particle":"","family":"Marquis","given":"Christopher Peter","non-dropping-particle":"","parse-names":false,"suffix":""},{"dropping-particle":"","family":"Husaini","given":"Yasmin","non-dropping-particle":"","parse-names":false,"suffix":""},{"dropping-particle":"","family":"Brown","given":"David A.","non-dropping-particle":"","parse-names":false,"suffix":""},{"dropping-particle":"","family":"Breit","given":"Samuel N.","non-dropping-particle":"","parse-names":false,"suffix":""}],"container-title":"International Journal of Obesity","id":"ITEM-4","issued":{"date-parts":[["2019"]]},"title":"GDF15 mediates adiposity resistance through actions on GFRAL neurons in the hindbrain AP/NTS","type":"article-journal"},"uris":["http://www.mendeley.com/documents/?uuid=60fd3388-d9df-4659-a64f-d92be8f8d882"]}],"mendeley":{"formattedCitation":"(25–28)","plainTextFormattedCitation":"(25–28)","previouslyFormattedCitation":"(25–28)"},"properties":{"noteIndex":0},"schema":"https://github.com/citation-style-language/schema/raw/master/csl-citation.json"}</w:instrText>
+      </w:r>
+      <w:r>
+        <w:rPr>
+          <w:shd w:val="clear" w:color="auto" w:fill="FFFFFF"/>
+        </w:rPr>
+        <w:fldChar w:fldCharType="separate"/>
+      </w:r>
+      <w:r>
+        <w:rPr>
+          <w:noProof/>
+          <w:shd w:val="clear" w:color="auto" w:fill="FFFFFF"/>
+        </w:rPr>
+        <w:t>(25–28)</w:t>
+      </w:r>
+      <w:r>
+        <w:rPr>
+          <w:shd w:val="clear" w:color="auto" w:fill="FFFFFF"/>
+        </w:rPr>
+        <w:fldChar w:fldCharType="end"/>
+      </w:r>
+      <w:r>
+        <w:rPr>
+          <w:shd w:val="clear" w:color="auto" w:fill="FFFFFF"/>
+        </w:rPr>
+        <w:t>,</w:t>
+      </w:r>
+      <w:r>
+        <w:rPr>
+          <w:shd w:val="clear" w:color="auto" w:fill="FFFFFF"/>
+        </w:rPr>
+        <w:t xml:space="preserve"> but several others showing no effect </w:t>
+      </w:r>
+      <w:r>
+        <w:rPr>
+          <w:shd w:val="clear" w:color="auto" w:fill="FFFFFF"/>
+        </w:rPr>
+        <w:fldChar w:fldCharType="begin" w:fldLock="1"/>
+      </w:r>
+      <w:r>
+        <w:rPr>
+          <w:shd w:val="clear" w:color="auto" w:fill="FFFFFF"/>
+        </w:rPr>
+        <w:instrText>ADDIN CSL_CITATION {"citationItems":[{"id":"ITEM-1","itemData":{"DOI":"10.1038/nm.4393","ISBN":"1546-170X (Electronic) 1078-8956 (Linking)","ISSN":"1078-8956","PMID":"28846098","abstract":"Growth/differentiation factor 15 (GDF15), also known as MIC-1, is a distant member of the transforming growth factor-β (TGF-β) superfamily and has been implicated in various biological functions, including cancer cachexia, renal and heart failure, atherosclerosis and metabolism. A connection between GDF15 and body-weight regulation was initially suggested on the basis of an observation that increasing GDF15 levels in serum correlated with weight loss in individuals with advanced prostate cancer. In animal models, overexpression of GDF15 leads to a lean phenotype, hypophagia and other improvements in metabolic parameters, suggesting that recombinant GDF15 protein could potentially be used in the treatment of obesity and type 2 diabetes. However, the signaling and mechanism of action of GDF15 are poorly understood owing to the absence of a clearly identified cognate receptor. Here we report that GDNF-family receptor α-like (GFRAL), an orphan member of the GFR-α family, is a high-affinity receptor for GDF15. GFRAL binds to GDF15 in vitro and is required for the metabolic actions of GDF15 with respect to body weight and food intake in vivo in mice. Gfral(-/-) mice were refractory to the effects of recombinant human GDF15 on body-weight, food-intake and glucose parameters. Blocking the interaction between GDF15 and GFRAL with a monoclonal antibody prevented the metabolic effects of GDF15 in rats. Gfral mRNA is highly expressed in the area postrema of mouse, rat and monkey, in accordance with previous reports implicating this region of the brain in the metabolic actions of GDF15 (refs. 4,5,6). Together, our data demonstrate that GFRAL is a receptor for GDF15 that mediates the metabolic effects of GDF15.","author":[{"dropping-particle":"","family":"Emmerson","given":"Paul J.","non-dropping-particle":"","parse-names":false,"suffix":""},{"dropping-particle":"","family":"Wang","given":"Feng","non-dropping-particle":"","parse-names":false,"suffix":""},{"dropping-particle":"","family":"Du","given":"Yong","non-dropping-particle":"","parse-names":false,"suffix":""},{"dropping-particle":"","family":"Liu","given":"Qian","non-dropping-particle":"","parse-names":false,"suffix":""},{"dropping-particle":"","family":"Pickard","given":"Richard T.","non-dropping-particle":"","parse-names":false,"suffix":""},{"dropping-particle":"","family":"Gonciarz","given":"Malgorzata D.","non-dropping-particle":"","parse-names":false,"suffix":""},{"dropping-particle":"","family":"Coskun","given":"Tamer","non-dropping-particle":"","parse-names":false,"suffix":""},{"dropping-particle":"","family":"Hamang","given":"Matthew J.","non-dropping-particle":"","parse-names":false,"suffix":""},{"dropping-particle":"","family":"Sindelar","given":"Dana K.","non-dropping-particle":"","parse-names":false,"suffix":""},{"dropping-particle":"","family":"Ballman","given":"Kimberly K.","non-dropping-particle":"","parse-names":false,"suffix":""},{"dropping-particle":"","family":"Foltz","given":"Lisa A.","non-dropping-particle":"","parse-names":false,"suffix":""},{"dropping-particle":"","family":"Muppidi","given":"Avinash","non-dropping-particle":"","parse-names":false,"suffix":""},{"dropping-particle":"","family":"Alsina-Fernandez","given":"Jorge","non-dropping-particle":"","parse-names":false,"suffix":""},{"dropping-particle":"","family":"Barnard","given":"Gavin C.","non-dropping-particle":"","parse-names":false,"suffix":""},{"dropping-particle":"","family":"Tang","given":"Jason X.","non-dropping-particle":"","parse-names":false,"suffix":""},{"dropping-particle":"","family":"Liu","given":"Xilin","non-dropping-particle":"","parse-names":false,"suffix":""},{"dropping-particle":"","family":"Mao","given":"Xudong","non-dropping-particle":"","parse-names":false,"suffix":""},{"dropping-particle":"","family":"Siegel","given":"Robert","non-dropping-particle":"","parse-names":false,"suffix":""},{"dropping-particle":"","family":"Sloan","given":"John H.","non-dropping-particle":"","parse-names":false,"suffix":""},{"dropping-particle":"","family":"Mitchell","given":"Pamela J.","non-dropping-particle":"","parse-names":false,"suffix":""},{"dropping-particle":"","family":"Zhang","given":"Bei B.","non-dropping-particle":"","parse-names":false,"suffix":""},{"dropping-particle":"","family":"Gimeno","given":"Ruth E.","non-dropping-particle":"","parse-names":false,"suffix":""},{"dropping-particle":"","family":"Shan","given":"Bei","non-dropping-particle":"","parse-names":false,"suffix":""},{"dropping-particle":"","family":"Wu","given":"Xinle","non-dropping-particle":"","parse-names":false,"suffix":""}],"container-title":"Nature Medicine","id":"ITEM-1","issue":"10","issued":{"date-parts":[["2017","8","28"]]},"page":"1215-1219","title":"The metabolic effects of GDF15 are mediated by the orphan receptor GFRAL","type":"article-journal","volume":"23"},"uris":["http://www.mendeley.com/documents/?uuid=1ea69fe0-f8df-4dc7-b0bd-73322d8201d7"]},{"id":"ITEM-2","itemData":{"DOI":"10.1038/nm.4394","ISBN":"1546-170X (Electronic) 1078-8956 (Linking)","ISSN":"1078-8956","PMID":"28846099","abstract":"GDF15 has potent anti-obesity effects, but its receptor was unknown. GFRAL has now been identified as the receptor that mediates GDF15's effects via central actions in the hindbrain.","author":[{"dropping-particle":"","family":"Yang","given":"Linda","non-dropping-particle":"","parse-names":false,"suffix":""},{"dropping-particle":"","family":"Chang","given":"Chih-Chuan","non-dropping-particle":"","parse-names":false,"suffix":""},{"dropping-particle":"","family":"Sun","given":"Zhe","non-dropping-particle":"","parse-names":false,"suffix":""},{"dropping-particle":"","family":"Madsen","given":"Dennis","non-dropping-particle":"","parse-names":false,"suffix":""},{"dropping-particle":"","family":"Zhu","given":"Haisun","non-dropping-particle":"","parse-names":false,"suffix":""},{"dropping-particle":"","family":"Padkjær","given":"Søren B.","non-dropping-particle":"","parse-names":false,"suffix":""},{"dropping-particle":"","family":"Wu","given":"Xiaoai","non-dropping-particle":"","parse-names":false,"suffix":""},{"dropping-particle":"","family":"Huang","given":"Tao","non-dropping-particle":"","parse-names":false,"suffix":""},{"dropping-particle":"","family":"Hultman","given":"Karin","non-dropping-particle":"","parse-names":false,"suffix":""},{"dropping-particle":"","family":"Paulsen","given":"Sarah J.","non-dropping-particle":"","parse-names":false,"suffix":""},{"dropping-particle":"","family":"Wang","given":"Jishu","non-dropping-particle":"","parse-names":false,"suffix":""},{"dropping-particle":"","family":"Bugge","given":"Anne","non-dropping-particle":"","parse-names":false,"suffix":""},{"dropping-particle":"","family":"Frantzen","given":"Jane Boesen","non-dropping-particle":"","parse-names":false,"suffix":""},{"dropping-particle":"","family":"Nørgaard","given":"Per","non-dropping-particle":"","parse-names":false,"suffix":""},{"dropping-particle":"","family":"Jeppesen","given":"Jacob Fuglsbjerg","non-dropping-particle":"","parse-names":false,"suffix":""},{"dropping-particle":"","family":"Yang","given":"Zhiru","non-dropping-particle":"","parse-names":false,"suffix":""},{"dropping-particle":"","family":"Secher","given":"Anna","non-dropping-particle":"","parse-names":false,"suffix":""},{"dropping-particle":"","family":"Chen","given":"Haibin","non-dropping-particle":"","parse-names":false,"suffix":""},{"dropping-particle":"","family":"Li","given":"Xun","non-dropping-particle":"","parse-names":false,"suffix":""},{"dropping-particle":"","family":"John","given":"Linu Mary","non-dropping-particle":"","parse-names":false,"suffix":""},{"dropping-particle":"","family":"Shan","given":"Bing","non-dropping-particle":"","parse-names":false,"suffix":""},{"dropping-particle":"","family":"He","given":"Zhenhua","non-dropping-particle":"","parse-names":false,"suffix":""},{"dropping-particle":"","family":"Gao","given":"Xiang","non-dropping-particle":"","parse-names":false,"suffix":""},{"dropping-particle":"","family":"Su","given":"Jing","non-dropping-particle":"","parse-names":false,"suffix":""},{"dropping-particle":"","family":"Hansen","given":"Kristian T.","non-dropping-particle":"","parse-names":false,"suffix":""},{"dropping-particle":"","family":"Yang","given":"Wei","non-dropping-particle":"","parse-names":false,"suffix":""},{"dropping-particle":"","family":"Jørgensen","given":"Sebastian Beck","non-dropping-particle":"","parse-names":false,"suffix":""}],"container-title":"Nature Medicine","id":"ITEM-2","issue":"10","issued":{"date-parts":[["2017","8","28"]]},"page":"1158-1166","title":"GFRAL is the receptor for GDF15 and is required for the anti-obesity effects of the ligand","type":"article-journal","volume":"23"},"uris":["http://www.mendeley.com/documents/?uuid=474034c8-1f2f-42c9-9d3e-26a67d430459"]},{"id":"ITEM-3","itemData":{"DOI":"10.1016/j.molmet.2019.01.003","ISSN":"22128778","PMID":"30685336","abstract":"Objective: Analogues of GDF15 (Growth Differentiation Factor 15) are promising new anti-obesity therapies as pharmacological treatment with GDF15 results in dramatic reductions of food intake and body weight. GDF15 exerts its central anorexic effects by binding to the GFRAL receptor exclusively expressed in the Area Postrema (AP) and the Nucleus of the Solitary Tract (NTS) of the hindbrain. We sought to determine if GDF15 is an indispensable factor for other interventions that cause weight loss and which are also known to act via these hindbrain regions. Methods: To explore the role of GDF15 on food choice we performed macronutrient intake studies in mice treated pharmacologically with GDF15 and in mice having either GDF15 or GFRAL deleted. Next we performed vertical sleeve gastrectomy (VSG) surgeries in a cohort of diet-induced obese Gdf15-null and control mice. To explore the anatomical co-localization of neurons in the hindbrain responding to GLP-1 and/or GDF15 we used GLP-1R reporter mice treated with GDF15, as well as naïve mouse brain and human brain stained by ISH and IHC, respectively, for GLP-1R and GFRAL. Lastly we performed a series of food intake experiments where we treated mice with targeted genetic disruption of either Gdf15 or Gfral with liraglutide; Glp1r-null mice with GDF15; or combined liraglutide and GDF15 treatment in wild-type mice. Results: We found that GDF15 treatment significantly lowered the preference for fat intake in mice, whereas no changes in fat intake were observed after genetic deletion of Gdf15 or Gfral. In addition, deletion of Gdf15 did not alter the food intake or bodyweight after sleeve gastrectomy. Lack of GDF15 or GFRAL signaling did not alter the ability of the GLP-1R agonist liraglutide to reduce food intake. Similarly lack of GLP-1R signaling did not reduce GDF15's anorexic effect. Interestingly, there was a significant synergistic effect on weight loss when treating wild-type mice with both GDF15 and liraglutide. Conclusion: These data suggest that while GDF15 does not play a role in the potent effects of VSG in mice there seems to be a potential therapeutic benefit of activating GFRAL and GLP-1R systems simultaneously.","author":[{"dropping-particle":"","family":"Frikke-Schmidt","given":"Henriette","non-dropping-particle":"","parse-names":false,"suffix":""},{"dropping-particle":"","family":"Hultman","given":"Karin","non-dropping-particle":"","parse-names":false,"suffix":""},{"dropping-particle":"","family":"Galaske","given":"Joseph W.","non-dropping-particle":"","parse-names":false,"suffix":""},{"dropping-particle":"","family":"Jørgensen","given":"Sebastian B.","non-dropping-particle":"","parse-names":false,"suffix":""},{"dropping-particle":"","family":"Myers","given":"Martin G.","non-dropping-particle":"","parse-names":false,"suffix":""},{"dropping-particle":"","family":"Seeley","given":"Randy J.","non-dropping-particle":"","parse-names":false,"suffix":""}],"container-title":"Molecular Metabolism","id":"ITEM-3","issue":"January","issued":{"date-parts":[["2019"]]},"page":"13-21","publisher":"Elsevier GmbH","title":"GDF15 acts synergistically with liraglutide but is not necessary for the weight loss induced by bariatric surgery in mice","type":"article-journal","volume":"21"},"uris":["http://www.mendeley.com/documents/?uuid=3dcf7da3-b7ac-4e2a-907a-cbb222631834"]}],"mendeley":{"formattedCitation":"(12,29,30)","plainTextFormattedCitation":"(12,29,30)","previouslyFormattedCitation":"(12,29,30)"},"properties":{"noteIndex":0},"schema":"https://github.com/citation-style-language/schema/raw/master/csl-citation.json"}</w:instrText>
+      </w:r>
+      <w:r>
+        <w:rPr>
+          <w:shd w:val="clear" w:color="auto" w:fill="FFFFFF"/>
+        </w:rPr>
+        <w:fldChar w:fldCharType="separate"/>
+      </w:r>
+      <w:r>
+        <w:rPr>
+          <w:noProof/>
+          <w:shd w:val="clear" w:color="auto" w:fill="FFFFFF"/>
+        </w:rPr>
+        <w:t>(12,29,30)</w:t>
+      </w:r>
+      <w:r>
+        <w:rPr>
+          <w:shd w:val="clear" w:color="auto" w:fill="FFFFFF"/>
+        </w:rPr>
+        <w:fldChar w:fldCharType="end"/>
+      </w:r>
+      <w:r>
+        <w:rPr>
+          <w:shd w:val="clear" w:color="auto" w:fill="FFFFFF"/>
+        </w:rPr>
+        <w:t xml:space="preserve"> potentially representing strain, timing or background differences.</w:t>
+      </w:r>
+      <w:r>
+        <w:rPr>
+          <w:shd w:val="clear" w:color="auto" w:fill="FFFFFF"/>
+        </w:rPr>
+        <w:t xml:space="preserve"> </w:t>
+      </w:r>
+      <w:r>
+        <w:rPr>
+          <w:shd w:val="clear" w:color="auto" w:fill="FFFFFF"/>
+        </w:rPr>
+        <w:t>As such, it is plausible that GDF15 is only physiologically relevant when elevated, but when signaling is absent (especially from birth) it is either dispensable or made to seem so by other adaptations.  It is also plausible that other hormones which affect LCHF-dependent feeding changes may partially or completely compensate in the absence of GDF15.</w:t>
+      </w:r>
+      <w:r>
+        <w:rPr>
+          <w:shd w:val="clear" w:color="auto" w:fill="FFFFFF"/>
+        </w:rPr>
+        <w:t xml:space="preserve">  </w:t>
+      </w:r>
     </w:p>
     <w:p>
       <w:pPr>
@@ -370,6 +1881,1804 @@
     </w:p>
     <w:p>
       <w:pPr>
+        <w:widowControl w:val="0"/>
+        <w:autoSpaceDE w:val="0"/>
+        <w:autoSpaceDN w:val="0"/>
+        <w:adjustRightInd w:val="0"/>
+        <w:ind w:left="640" w:hanging="640"/>
+        <w:rPr>
+          <w:rFonts w:ascii="Century Schoolbook" w:hAnsi="Century Schoolbook" w:cs="Times New Roman"/>
+          <w:noProof/>
+        </w:rPr>
+      </w:pPr>
+      <w:r>
+        <w:rPr>
+          <w:rFonts w:eastAsia="Times New Roman"/>
+          <w:shd w:val="clear" w:color="auto" w:fill="FFFFFF"/>
+        </w:rPr>
+        <w:fldChar w:fldCharType="begin" w:fldLock="1"/>
+      </w:r>
+      <w:r>
+        <w:rPr>
+          <w:rFonts w:eastAsia="Times New Roman"/>
+          <w:shd w:val="clear" w:color="auto" w:fill="FFFFFF"/>
+        </w:rPr>
+        <w:instrText xml:space="preserve">ADDIN Mendeley Bibliography CSL_BIBLIOGRAPHY </w:instrText>
+      </w:r>
+      <w:r>
+        <w:rPr>
+          <w:rFonts w:eastAsia="Times New Roman"/>
+          <w:shd w:val="clear" w:color="auto" w:fill="FFFFFF"/>
+        </w:rPr>
+        <w:fldChar w:fldCharType="separate"/>
+      </w:r>
+      <w:r>
+        <w:rPr>
+          <w:rFonts w:ascii="Century Schoolbook" w:hAnsi="Century Schoolbook" w:cs="Times New Roman"/>
+          <w:noProof/>
+        </w:rPr>
+        <w:t xml:space="preserve">1. </w:t>
+      </w:r>
+      <w:r>
+        <w:rPr>
+          <w:rFonts w:ascii="Century Schoolbook" w:hAnsi="Century Schoolbook" w:cs="Times New Roman"/>
+          <w:noProof/>
+        </w:rPr>
+        <w:tab/>
+      </w:r>
+      <w:r>
+        <w:rPr>
+          <w:rFonts w:ascii="Century Schoolbook" w:hAnsi="Century Schoolbook" w:cs="Times New Roman"/>
+          <w:b/>
+          <w:bCs/>
+          <w:noProof/>
+        </w:rPr>
+        <w:t>International Food Information Council Foundation.</w:t>
+      </w:r>
+      <w:r>
+        <w:rPr>
+          <w:rFonts w:ascii="Century Schoolbook" w:hAnsi="Century Schoolbook" w:cs="Times New Roman"/>
+          <w:noProof/>
+        </w:rPr>
+        <w:t xml:space="preserve"> </w:t>
+      </w:r>
+      <w:r>
+        <w:rPr>
+          <w:rFonts w:ascii="Century Schoolbook" w:hAnsi="Century Schoolbook" w:cs="Times New Roman"/>
+          <w:i/>
+          <w:iCs/>
+          <w:noProof/>
+        </w:rPr>
+        <w:t>2018 Food and Health Survey</w:t>
+      </w:r>
+      <w:r>
+        <w:rPr>
+          <w:rFonts w:ascii="Century Schoolbook" w:hAnsi="Century Schoolbook" w:cs="Times New Roman"/>
+          <w:noProof/>
+        </w:rPr>
+        <w:t>.; 2018. doi:10.1002/ejoc.201200111.</w:t>
+      </w:r>
+    </w:p>
+    <w:p>
+      <w:pPr>
+        <w:widowControl w:val="0"/>
+        <w:autoSpaceDE w:val="0"/>
+        <w:autoSpaceDN w:val="0"/>
+        <w:adjustRightInd w:val="0"/>
+        <w:ind w:left="640" w:hanging="640"/>
+        <w:rPr>
+          <w:rFonts w:ascii="Century Schoolbook" w:hAnsi="Century Schoolbook" w:cs="Times New Roman"/>
+          <w:noProof/>
+        </w:rPr>
+      </w:pPr>
+      <w:r>
+        <w:rPr>
+          <w:rFonts w:ascii="Century Schoolbook" w:hAnsi="Century Schoolbook" w:cs="Times New Roman"/>
+          <w:noProof/>
+        </w:rPr>
+        <w:t xml:space="preserve">2. </w:t>
+      </w:r>
+      <w:r>
+        <w:rPr>
+          <w:rFonts w:ascii="Century Schoolbook" w:hAnsi="Century Schoolbook" w:cs="Times New Roman"/>
+          <w:noProof/>
+        </w:rPr>
+        <w:tab/>
+      </w:r>
+      <w:r>
+        <w:rPr>
+          <w:rFonts w:ascii="Century Schoolbook" w:hAnsi="Century Schoolbook" w:cs="Times New Roman"/>
+          <w:b/>
+          <w:bCs/>
+          <w:noProof/>
+        </w:rPr>
+        <w:t>Meng Y, Bai H, Wang S, Li Z, Wang Q, Chen L.</w:t>
+      </w:r>
+      <w:r>
+        <w:rPr>
+          <w:rFonts w:ascii="Century Schoolbook" w:hAnsi="Century Schoolbook" w:cs="Times New Roman"/>
+          <w:noProof/>
+        </w:rPr>
+        <w:t xml:space="preserve"> Efficacy of low carbohydrate diet for type 2 diabetes mellitus management: A systematic review and meta-analysis of randomized controlled trials. </w:t>
+      </w:r>
+      <w:r>
+        <w:rPr>
+          <w:rFonts w:ascii="Century Schoolbook" w:hAnsi="Century Schoolbook" w:cs="Times New Roman"/>
+          <w:i/>
+          <w:iCs/>
+          <w:noProof/>
+        </w:rPr>
+        <w:t>Diabetes Res. Clin. Pract.</w:t>
+      </w:r>
+      <w:r>
+        <w:rPr>
+          <w:rFonts w:ascii="Century Schoolbook" w:hAnsi="Century Schoolbook" w:cs="Times New Roman"/>
+          <w:noProof/>
+        </w:rPr>
+        <w:t xml:space="preserve"> 2017;131:124–131.</w:t>
+      </w:r>
+    </w:p>
+    <w:p>
+      <w:pPr>
+        <w:widowControl w:val="0"/>
+        <w:autoSpaceDE w:val="0"/>
+        <w:autoSpaceDN w:val="0"/>
+        <w:adjustRightInd w:val="0"/>
+        <w:ind w:left="640" w:hanging="640"/>
+        <w:rPr>
+          <w:rFonts w:ascii="Century Schoolbook" w:hAnsi="Century Schoolbook" w:cs="Times New Roman"/>
+          <w:noProof/>
+        </w:rPr>
+      </w:pPr>
+      <w:r>
+        <w:rPr>
+          <w:rFonts w:ascii="Century Schoolbook" w:hAnsi="Century Schoolbook" w:cs="Times New Roman"/>
+          <w:noProof/>
+        </w:rPr>
+        <w:t xml:space="preserve">3. </w:t>
+      </w:r>
+      <w:r>
+        <w:rPr>
+          <w:rFonts w:ascii="Century Schoolbook" w:hAnsi="Century Schoolbook" w:cs="Times New Roman"/>
+          <w:noProof/>
+        </w:rPr>
+        <w:tab/>
+      </w:r>
+      <w:r>
+        <w:rPr>
+          <w:rFonts w:ascii="Century Schoolbook" w:hAnsi="Century Schoolbook" w:cs="Times New Roman"/>
+          <w:b/>
+          <w:bCs/>
+          <w:noProof/>
+        </w:rPr>
+        <w:t>Huntriss R, Campbell M, Bedwell C.</w:t>
+      </w:r>
+      <w:r>
+        <w:rPr>
+          <w:rFonts w:ascii="Century Schoolbook" w:hAnsi="Century Schoolbook" w:cs="Times New Roman"/>
+          <w:noProof/>
+        </w:rPr>
+        <w:t xml:space="preserve"> The interpretation and effect of a low-carbohydrate diet in the management of type 2 diabetes: A systematic review and meta-analysis of randomised controlled trials. </w:t>
+      </w:r>
+      <w:r>
+        <w:rPr>
+          <w:rFonts w:ascii="Century Schoolbook" w:hAnsi="Century Schoolbook" w:cs="Times New Roman"/>
+          <w:i/>
+          <w:iCs/>
+          <w:noProof/>
+        </w:rPr>
+        <w:t>Eur. J. Clin. Nutr.</w:t>
+      </w:r>
+      <w:r>
+        <w:rPr>
+          <w:rFonts w:ascii="Century Schoolbook" w:hAnsi="Century Schoolbook" w:cs="Times New Roman"/>
+          <w:noProof/>
+        </w:rPr>
+        <w:t xml:space="preserve"> 2018;72(3):311–325.</w:t>
+      </w:r>
+    </w:p>
+    <w:p>
+      <w:pPr>
+        <w:widowControl w:val="0"/>
+        <w:autoSpaceDE w:val="0"/>
+        <w:autoSpaceDN w:val="0"/>
+        <w:adjustRightInd w:val="0"/>
+        <w:ind w:left="640" w:hanging="640"/>
+        <w:rPr>
+          <w:rFonts w:ascii="Century Schoolbook" w:hAnsi="Century Schoolbook" w:cs="Times New Roman"/>
+          <w:noProof/>
+        </w:rPr>
+      </w:pPr>
+      <w:r>
+        <w:rPr>
+          <w:rFonts w:ascii="Century Schoolbook" w:hAnsi="Century Schoolbook" w:cs="Times New Roman"/>
+          <w:noProof/>
+        </w:rPr>
+        <w:t xml:space="preserve">4. </w:t>
+      </w:r>
+      <w:r>
+        <w:rPr>
+          <w:rFonts w:ascii="Century Schoolbook" w:hAnsi="Century Schoolbook" w:cs="Times New Roman"/>
+          <w:noProof/>
+        </w:rPr>
+        <w:tab/>
+      </w:r>
+      <w:r>
+        <w:rPr>
+          <w:rFonts w:ascii="Century Schoolbook" w:hAnsi="Century Schoolbook" w:cs="Times New Roman"/>
+          <w:b/>
+          <w:bCs/>
+          <w:noProof/>
+        </w:rPr>
+        <w:t>Hall KD, Chung ST.</w:t>
+      </w:r>
+      <w:r>
+        <w:rPr>
+          <w:rFonts w:ascii="Century Schoolbook" w:hAnsi="Century Schoolbook" w:cs="Times New Roman"/>
+          <w:noProof/>
+        </w:rPr>
+        <w:t xml:space="preserve"> Low-carbohydrate diets for the treatment of obesity and type 2 diabetes. </w:t>
+      </w:r>
+      <w:r>
+        <w:rPr>
+          <w:rFonts w:ascii="Century Schoolbook" w:hAnsi="Century Schoolbook" w:cs="Times New Roman"/>
+          <w:i/>
+          <w:iCs/>
+          <w:noProof/>
+        </w:rPr>
+        <w:t>Curr. Opin. Clin. Nutr. Metab. Care</w:t>
+      </w:r>
+      <w:r>
+        <w:rPr>
+          <w:rFonts w:ascii="Century Schoolbook" w:hAnsi="Century Schoolbook" w:cs="Times New Roman"/>
+          <w:noProof/>
+        </w:rPr>
+        <w:t xml:space="preserve"> 2018;21(4):308–312.</w:t>
+      </w:r>
+    </w:p>
+    <w:p>
+      <w:pPr>
+        <w:widowControl w:val="0"/>
+        <w:autoSpaceDE w:val="0"/>
+        <w:autoSpaceDN w:val="0"/>
+        <w:adjustRightInd w:val="0"/>
+        <w:ind w:left="640" w:hanging="640"/>
+        <w:rPr>
+          <w:rFonts w:ascii="Century Schoolbook" w:hAnsi="Century Schoolbook" w:cs="Times New Roman"/>
+          <w:noProof/>
+        </w:rPr>
+      </w:pPr>
+      <w:r>
+        <w:rPr>
+          <w:rFonts w:ascii="Century Schoolbook" w:hAnsi="Century Schoolbook" w:cs="Times New Roman"/>
+          <w:noProof/>
+        </w:rPr>
+        <w:t xml:space="preserve">5. </w:t>
+      </w:r>
+      <w:r>
+        <w:rPr>
+          <w:rFonts w:ascii="Century Schoolbook" w:hAnsi="Century Schoolbook" w:cs="Times New Roman"/>
+          <w:noProof/>
+        </w:rPr>
+        <w:tab/>
+      </w:r>
+      <w:r>
+        <w:rPr>
+          <w:rFonts w:ascii="Century Schoolbook" w:hAnsi="Century Schoolbook" w:cs="Times New Roman"/>
+          <w:b/>
+          <w:bCs/>
+          <w:noProof/>
+        </w:rPr>
+        <w:t>Moberg M, Apró W, Ekblom B, van Hall G, Holmberg H-C, Blomstrand E.</w:t>
+      </w:r>
+      <w:r>
+        <w:rPr>
+          <w:rFonts w:ascii="Century Schoolbook" w:hAnsi="Century Schoolbook" w:cs="Times New Roman"/>
+          <w:noProof/>
+        </w:rPr>
+        <w:t xml:space="preserve"> Activation of mTORC1 by leucine is potentiated by branched chain amino acids and even more so by essential amino acids following resistance exercise. </w:t>
+      </w:r>
+      <w:r>
+        <w:rPr>
+          <w:rFonts w:ascii="Century Schoolbook" w:hAnsi="Century Schoolbook" w:cs="Times New Roman"/>
+          <w:i/>
+          <w:iCs/>
+          <w:noProof/>
+        </w:rPr>
+        <w:t>Am. J. Physiol. Cell Physiol.</w:t>
+      </w:r>
+      <w:r>
+        <w:rPr>
+          <w:rFonts w:ascii="Century Schoolbook" w:hAnsi="Century Schoolbook" w:cs="Times New Roman"/>
+          <w:noProof/>
+        </w:rPr>
+        <w:t xml:space="preserve"> 2016:ajpcell.00374.2015.</w:t>
+      </w:r>
+    </w:p>
+    <w:p>
+      <w:pPr>
+        <w:widowControl w:val="0"/>
+        <w:autoSpaceDE w:val="0"/>
+        <w:autoSpaceDN w:val="0"/>
+        <w:adjustRightInd w:val="0"/>
+        <w:ind w:left="640" w:hanging="640"/>
+        <w:rPr>
+          <w:rFonts w:ascii="Century Schoolbook" w:hAnsi="Century Schoolbook" w:cs="Times New Roman"/>
+          <w:noProof/>
+        </w:rPr>
+      </w:pPr>
+      <w:r>
+        <w:rPr>
+          <w:rFonts w:ascii="Century Schoolbook" w:hAnsi="Century Schoolbook" w:cs="Times New Roman"/>
+          <w:noProof/>
+        </w:rPr>
+        <w:t xml:space="preserve">6. </w:t>
+      </w:r>
+      <w:r>
+        <w:rPr>
+          <w:rFonts w:ascii="Century Schoolbook" w:hAnsi="Century Schoolbook" w:cs="Times New Roman"/>
+          <w:noProof/>
+        </w:rPr>
+        <w:tab/>
+      </w:r>
+      <w:r>
+        <w:rPr>
+          <w:rFonts w:ascii="Century Schoolbook" w:hAnsi="Century Schoolbook" w:cs="Times New Roman"/>
+          <w:b/>
+          <w:bCs/>
+          <w:noProof/>
+        </w:rPr>
+        <w:t>Ebbeling CB, Feldman HA, Klein GL, Wong JMW, Bielak L, Steltz SK, Luoto PK, Wolfe RR, Wong WW, Ludwig DS.</w:t>
+      </w:r>
+      <w:r>
+        <w:rPr>
+          <w:rFonts w:ascii="Century Schoolbook" w:hAnsi="Century Schoolbook" w:cs="Times New Roman"/>
+          <w:noProof/>
+        </w:rPr>
+        <w:t xml:space="preserve"> Effects of a low carbohydrate diet on energy expenditure during weight loss maintenance: randomized trial. </w:t>
+      </w:r>
+      <w:r>
+        <w:rPr>
+          <w:rFonts w:ascii="Century Schoolbook" w:hAnsi="Century Schoolbook" w:cs="Times New Roman"/>
+          <w:i/>
+          <w:iCs/>
+          <w:noProof/>
+        </w:rPr>
+        <w:t>Bmj</w:t>
+      </w:r>
+      <w:r>
+        <w:rPr>
+          <w:rFonts w:ascii="Century Schoolbook" w:hAnsi="Century Schoolbook" w:cs="Times New Roman"/>
+          <w:noProof/>
+        </w:rPr>
+        <w:t xml:space="preserve"> 2018;363:k4583.</w:t>
+      </w:r>
+    </w:p>
+    <w:p>
+      <w:pPr>
+        <w:widowControl w:val="0"/>
+        <w:autoSpaceDE w:val="0"/>
+        <w:autoSpaceDN w:val="0"/>
+        <w:adjustRightInd w:val="0"/>
+        <w:ind w:left="640" w:hanging="640"/>
+        <w:rPr>
+          <w:rFonts w:ascii="Century Schoolbook" w:hAnsi="Century Schoolbook" w:cs="Times New Roman"/>
+          <w:noProof/>
+        </w:rPr>
+      </w:pPr>
+      <w:r>
+        <w:rPr>
+          <w:rFonts w:ascii="Century Schoolbook" w:hAnsi="Century Schoolbook" w:cs="Times New Roman"/>
+          <w:noProof/>
+        </w:rPr>
+        <w:t xml:space="preserve">7. </w:t>
+      </w:r>
+      <w:r>
+        <w:rPr>
+          <w:rFonts w:ascii="Century Schoolbook" w:hAnsi="Century Schoolbook" w:cs="Times New Roman"/>
+          <w:noProof/>
+        </w:rPr>
+        <w:tab/>
+      </w:r>
+      <w:r>
+        <w:rPr>
+          <w:rFonts w:ascii="Century Schoolbook" w:hAnsi="Century Schoolbook" w:cs="Times New Roman"/>
+          <w:b/>
+          <w:bCs/>
+          <w:noProof/>
+        </w:rPr>
+        <w:t>Gibson AA, Seimon R V., Lee CMY, Ayre J, Franklin J, Markovic TP, Caterson ID, Sainsbury A.</w:t>
+      </w:r>
+      <w:r>
+        <w:rPr>
+          <w:rFonts w:ascii="Century Schoolbook" w:hAnsi="Century Schoolbook" w:cs="Times New Roman"/>
+          <w:noProof/>
+        </w:rPr>
+        <w:t xml:space="preserve"> Do ketogenic diets really suppress appetite? A systematic review and meta-analysis. </w:t>
+      </w:r>
+      <w:r>
+        <w:rPr>
+          <w:rFonts w:ascii="Century Schoolbook" w:hAnsi="Century Schoolbook" w:cs="Times New Roman"/>
+          <w:i/>
+          <w:iCs/>
+          <w:noProof/>
+        </w:rPr>
+        <w:t>Obes. Rev.</w:t>
+      </w:r>
+      <w:r>
+        <w:rPr>
+          <w:rFonts w:ascii="Century Schoolbook" w:hAnsi="Century Schoolbook" w:cs="Times New Roman"/>
+          <w:noProof/>
+        </w:rPr>
+        <w:t xml:space="preserve"> 2015;16(1):64–76.</w:t>
+      </w:r>
+    </w:p>
+    <w:p>
+      <w:pPr>
+        <w:widowControl w:val="0"/>
+        <w:autoSpaceDE w:val="0"/>
+        <w:autoSpaceDN w:val="0"/>
+        <w:adjustRightInd w:val="0"/>
+        <w:ind w:left="640" w:hanging="640"/>
+        <w:rPr>
+          <w:rFonts w:ascii="Century Schoolbook" w:hAnsi="Century Schoolbook" w:cs="Times New Roman"/>
+          <w:noProof/>
+        </w:rPr>
+      </w:pPr>
+      <w:r>
+        <w:rPr>
+          <w:rFonts w:ascii="Century Schoolbook" w:hAnsi="Century Schoolbook" w:cs="Times New Roman"/>
+          <w:noProof/>
+        </w:rPr>
+        <w:t xml:space="preserve">8. </w:t>
+      </w:r>
+      <w:r>
+        <w:rPr>
+          <w:rFonts w:ascii="Century Schoolbook" w:hAnsi="Century Schoolbook" w:cs="Times New Roman"/>
+          <w:noProof/>
+        </w:rPr>
+        <w:tab/>
+      </w:r>
+      <w:r>
+        <w:rPr>
+          <w:rFonts w:ascii="Century Schoolbook" w:hAnsi="Century Schoolbook" w:cs="Times New Roman"/>
+          <w:b/>
+          <w:bCs/>
+          <w:noProof/>
+        </w:rPr>
+        <w:t>Petry CJ, Ong KK, Burling KA, Barker P, Goodburn SF, Perry JRB, Acerini CL, Hughes IA, Painter RC, Afink GB, Dunger DB, O’Rahilly SP.</w:t>
+      </w:r>
+      <w:r>
+        <w:rPr>
+          <w:rFonts w:ascii="Century Schoolbook" w:hAnsi="Century Schoolbook" w:cs="Times New Roman"/>
+          <w:noProof/>
+        </w:rPr>
+        <w:t xml:space="preserve"> Associations of vomiting and antiemetic use in pregnancy with levels of circulating GDF15 early in the second trimester: A nested case-control study. </w:t>
+      </w:r>
+      <w:r>
+        <w:rPr>
+          <w:rFonts w:ascii="Century Schoolbook" w:hAnsi="Century Schoolbook" w:cs="Times New Roman"/>
+          <w:i/>
+          <w:iCs/>
+          <w:noProof/>
+        </w:rPr>
+        <w:t>Wellcome Open Res.</w:t>
+      </w:r>
+      <w:r>
+        <w:rPr>
+          <w:rFonts w:ascii="Century Schoolbook" w:hAnsi="Century Schoolbook" w:cs="Times New Roman"/>
+          <w:noProof/>
+        </w:rPr>
+        <w:t xml:space="preserve"> 2018;3(0):123.</w:t>
+      </w:r>
+    </w:p>
+    <w:p>
+      <w:pPr>
+        <w:widowControl w:val="0"/>
+        <w:autoSpaceDE w:val="0"/>
+        <w:autoSpaceDN w:val="0"/>
+        <w:adjustRightInd w:val="0"/>
+        <w:ind w:left="640" w:hanging="640"/>
+        <w:rPr>
+          <w:rFonts w:ascii="Century Schoolbook" w:hAnsi="Century Schoolbook" w:cs="Times New Roman"/>
+          <w:noProof/>
+        </w:rPr>
+      </w:pPr>
+      <w:r>
+        <w:rPr>
+          <w:rFonts w:ascii="Century Schoolbook" w:hAnsi="Century Schoolbook" w:cs="Times New Roman"/>
+          <w:noProof/>
+        </w:rPr>
+        <w:t xml:space="preserve">9. </w:t>
+      </w:r>
+      <w:r>
+        <w:rPr>
+          <w:rFonts w:ascii="Century Schoolbook" w:hAnsi="Century Schoolbook" w:cs="Times New Roman"/>
+          <w:noProof/>
+        </w:rPr>
+        <w:tab/>
+      </w:r>
+      <w:r>
+        <w:rPr>
+          <w:rFonts w:ascii="Century Schoolbook" w:hAnsi="Century Schoolbook" w:cs="Times New Roman"/>
+          <w:b/>
+          <w:bCs/>
+          <w:noProof/>
+        </w:rPr>
+        <w:t>Fejzo MS, Fasching P, Schneider M, Schwitulla J, Beckmann M, Schwenke E, MacGibbon K, Mullin P.</w:t>
+      </w:r>
+      <w:r>
+        <w:rPr>
+          <w:rFonts w:ascii="Century Schoolbook" w:hAnsi="Century Schoolbook" w:cs="Times New Roman"/>
+          <w:noProof/>
+        </w:rPr>
+        <w:t xml:space="preserve"> Analysis of GDF15 and IGFBP7 in Hyperemesis Gravidarum Support Causality. </w:t>
+      </w:r>
+      <w:r>
+        <w:rPr>
+          <w:rFonts w:ascii="Century Schoolbook" w:hAnsi="Century Schoolbook" w:cs="Times New Roman"/>
+          <w:i/>
+          <w:iCs/>
+          <w:noProof/>
+        </w:rPr>
+        <w:t>Geburtshilfe Frauenheilkd.</w:t>
+      </w:r>
+      <w:r>
+        <w:rPr>
+          <w:rFonts w:ascii="Century Schoolbook" w:hAnsi="Century Schoolbook" w:cs="Times New Roman"/>
+          <w:noProof/>
+        </w:rPr>
+        <w:t xml:space="preserve"> 2019:382–388.</w:t>
+      </w:r>
+    </w:p>
+    <w:p>
+      <w:pPr>
+        <w:widowControl w:val="0"/>
+        <w:autoSpaceDE w:val="0"/>
+        <w:autoSpaceDN w:val="0"/>
+        <w:adjustRightInd w:val="0"/>
+        <w:ind w:left="640" w:hanging="640"/>
+        <w:rPr>
+          <w:rFonts w:ascii="Century Schoolbook" w:hAnsi="Century Schoolbook" w:cs="Times New Roman"/>
+          <w:noProof/>
+        </w:rPr>
+      </w:pPr>
+      <w:r>
+        <w:rPr>
+          <w:rFonts w:ascii="Century Schoolbook" w:hAnsi="Century Schoolbook" w:cs="Times New Roman"/>
+          <w:noProof/>
+        </w:rPr>
+        <w:t xml:space="preserve">10. </w:t>
+      </w:r>
+      <w:r>
+        <w:rPr>
+          <w:rFonts w:ascii="Century Schoolbook" w:hAnsi="Century Schoolbook" w:cs="Times New Roman"/>
+          <w:noProof/>
+        </w:rPr>
+        <w:tab/>
+      </w:r>
+      <w:r>
+        <w:rPr>
+          <w:rFonts w:ascii="Century Schoolbook" w:hAnsi="Century Schoolbook" w:cs="Times New Roman"/>
+          <w:b/>
+          <w:bCs/>
+          <w:noProof/>
+        </w:rPr>
+        <w:t>Johnen H, Lin S, Kuffner T, Brown DA, Tsai VW-W, Bauskin AR, Wu L, Pankhurst G, Jiang L, Junankar S, Hunter M, Fairlie WD, Lee NJ, Enriquez RF, Baldock PA, Corey E, Apple FS, Murakami MM, Lin EJ, Wang C, During MJ, Sainsbury A, Herzog H, Breit SN.</w:t>
+      </w:r>
+      <w:r>
+        <w:rPr>
+          <w:rFonts w:ascii="Century Schoolbook" w:hAnsi="Century Schoolbook" w:cs="Times New Roman"/>
+          <w:noProof/>
+        </w:rPr>
+        <w:t xml:space="preserve"> Tumor-induced anorexia and weight loss are mediated by the TGF-β superfamily cytokine MIC-1. </w:t>
+      </w:r>
+      <w:r>
+        <w:rPr>
+          <w:rFonts w:ascii="Century Schoolbook" w:hAnsi="Century Schoolbook" w:cs="Times New Roman"/>
+          <w:i/>
+          <w:iCs/>
+          <w:noProof/>
+        </w:rPr>
+        <w:t>Nat. Med.</w:t>
+      </w:r>
+      <w:r>
+        <w:rPr>
+          <w:rFonts w:ascii="Century Schoolbook" w:hAnsi="Century Schoolbook" w:cs="Times New Roman"/>
+          <w:noProof/>
+        </w:rPr>
+        <w:t xml:space="preserve"> 2007;13(11):1333–1340.</w:t>
+      </w:r>
+    </w:p>
+    <w:p>
+      <w:pPr>
+        <w:widowControl w:val="0"/>
+        <w:autoSpaceDE w:val="0"/>
+        <w:autoSpaceDN w:val="0"/>
+        <w:adjustRightInd w:val="0"/>
+        <w:ind w:left="640" w:hanging="640"/>
+        <w:rPr>
+          <w:rFonts w:ascii="Century Schoolbook" w:hAnsi="Century Schoolbook" w:cs="Times New Roman"/>
+          <w:noProof/>
+        </w:rPr>
+      </w:pPr>
+      <w:r>
+        <w:rPr>
+          <w:rFonts w:ascii="Century Schoolbook" w:hAnsi="Century Schoolbook" w:cs="Times New Roman"/>
+          <w:noProof/>
+        </w:rPr>
+        <w:t xml:space="preserve">11. </w:t>
+      </w:r>
+      <w:r>
+        <w:rPr>
+          <w:rFonts w:ascii="Century Schoolbook" w:hAnsi="Century Schoolbook" w:cs="Times New Roman"/>
+          <w:noProof/>
+        </w:rPr>
+        <w:tab/>
+      </w:r>
+      <w:r>
+        <w:rPr>
+          <w:rFonts w:ascii="Century Schoolbook" w:hAnsi="Century Schoolbook" w:cs="Times New Roman"/>
+          <w:b/>
+          <w:bCs/>
+          <w:noProof/>
+        </w:rPr>
+        <w:t>Welsh JB, Sapinoso LM, Kern SG, Brown DA, Liu T, Bauskin AR, Ward RL, Hawkins NJ, Quinn DI, Russell PJ, Sutherland RL, Breit SN, Moskaluk CA, Frierson HF, Hampton GM.</w:t>
+      </w:r>
+      <w:r>
+        <w:rPr>
+          <w:rFonts w:ascii="Century Schoolbook" w:hAnsi="Century Schoolbook" w:cs="Times New Roman"/>
+          <w:noProof/>
+        </w:rPr>
+        <w:t xml:space="preserve"> Large-scale delineation of secreted protein biomarkers overexpressed in cancer tissue and serum. </w:t>
+      </w:r>
+      <w:r>
+        <w:rPr>
+          <w:rFonts w:ascii="Century Schoolbook" w:hAnsi="Century Schoolbook" w:cs="Times New Roman"/>
+          <w:i/>
+          <w:iCs/>
+          <w:noProof/>
+        </w:rPr>
+        <w:t>Proc. Natl. Acad. Sci.</w:t>
+      </w:r>
+      <w:r>
+        <w:rPr>
+          <w:rFonts w:ascii="Century Schoolbook" w:hAnsi="Century Schoolbook" w:cs="Times New Roman"/>
+          <w:noProof/>
+        </w:rPr>
+        <w:t xml:space="preserve"> 2003;100(6):3410–3415.</w:t>
+      </w:r>
+    </w:p>
+    <w:p>
+      <w:pPr>
+        <w:widowControl w:val="0"/>
+        <w:autoSpaceDE w:val="0"/>
+        <w:autoSpaceDN w:val="0"/>
+        <w:adjustRightInd w:val="0"/>
+        <w:ind w:left="640" w:hanging="640"/>
+        <w:rPr>
+          <w:rFonts w:ascii="Century Schoolbook" w:hAnsi="Century Schoolbook" w:cs="Times New Roman"/>
+          <w:noProof/>
+        </w:rPr>
+      </w:pPr>
+      <w:r>
+        <w:rPr>
+          <w:rFonts w:ascii="Century Schoolbook" w:hAnsi="Century Schoolbook" w:cs="Times New Roman"/>
+          <w:noProof/>
+        </w:rPr>
+        <w:lastRenderedPageBreak/>
+        <w:t xml:space="preserve">12. </w:t>
+      </w:r>
+      <w:r>
+        <w:rPr>
+          <w:rFonts w:ascii="Century Schoolbook" w:hAnsi="Century Schoolbook" w:cs="Times New Roman"/>
+          <w:noProof/>
+        </w:rPr>
+        <w:tab/>
+      </w:r>
+      <w:r>
+        <w:rPr>
+          <w:rFonts w:ascii="Century Schoolbook" w:hAnsi="Century Schoolbook" w:cs="Times New Roman"/>
+          <w:b/>
+          <w:bCs/>
+          <w:noProof/>
+        </w:rPr>
+        <w:t>Frikke-Schmidt H, Hultman K, Galaske JW, Jørgensen SB, Myers MG, Seeley RJ.</w:t>
+      </w:r>
+      <w:r>
+        <w:rPr>
+          <w:rFonts w:ascii="Century Schoolbook" w:hAnsi="Century Schoolbook" w:cs="Times New Roman"/>
+          <w:noProof/>
+        </w:rPr>
+        <w:t xml:space="preserve"> GDF15 acts synergistically with liraglutide but is not necessary for the weight loss induced by bariatric surgery in mice. </w:t>
+      </w:r>
+      <w:r>
+        <w:rPr>
+          <w:rFonts w:ascii="Century Schoolbook" w:hAnsi="Century Schoolbook" w:cs="Times New Roman"/>
+          <w:i/>
+          <w:iCs/>
+          <w:noProof/>
+        </w:rPr>
+        <w:t>Mol. Metab.</w:t>
+      </w:r>
+      <w:r>
+        <w:rPr>
+          <w:rFonts w:ascii="Century Schoolbook" w:hAnsi="Century Schoolbook" w:cs="Times New Roman"/>
+          <w:noProof/>
+        </w:rPr>
+        <w:t xml:space="preserve"> 2019;21(January):13–21.</w:t>
+      </w:r>
+    </w:p>
+    <w:p>
+      <w:pPr>
+        <w:widowControl w:val="0"/>
+        <w:autoSpaceDE w:val="0"/>
+        <w:autoSpaceDN w:val="0"/>
+        <w:adjustRightInd w:val="0"/>
+        <w:ind w:left="640" w:hanging="640"/>
+        <w:rPr>
+          <w:rFonts w:ascii="Century Schoolbook" w:hAnsi="Century Schoolbook" w:cs="Times New Roman"/>
+          <w:noProof/>
+        </w:rPr>
+      </w:pPr>
+      <w:r>
+        <w:rPr>
+          <w:rFonts w:ascii="Century Schoolbook" w:hAnsi="Century Schoolbook" w:cs="Times New Roman"/>
+          <w:noProof/>
+        </w:rPr>
+        <w:t xml:space="preserve">13. </w:t>
+      </w:r>
+      <w:r>
+        <w:rPr>
+          <w:rFonts w:ascii="Century Schoolbook" w:hAnsi="Century Schoolbook" w:cs="Times New Roman"/>
+          <w:noProof/>
+        </w:rPr>
+        <w:tab/>
+      </w:r>
+      <w:r>
+        <w:rPr>
+          <w:rFonts w:ascii="Century Schoolbook" w:hAnsi="Century Schoolbook" w:cs="Times New Roman"/>
+          <w:b/>
+          <w:bCs/>
+          <w:noProof/>
+        </w:rPr>
+        <w:t>Zhang M, Sun W, Qian J, Tang Y.</w:t>
+      </w:r>
+      <w:r>
+        <w:rPr>
+          <w:rFonts w:ascii="Century Schoolbook" w:hAnsi="Century Schoolbook" w:cs="Times New Roman"/>
+          <w:noProof/>
+        </w:rPr>
+        <w:t xml:space="preserve"> Fasting exacerbates hepatic growth differentiation factor 15 to promote fatty acid β-oxidation and ketogenesis via activating XBP1 signaling in liver. </w:t>
+      </w:r>
+      <w:r>
+        <w:rPr>
+          <w:rFonts w:ascii="Century Schoolbook" w:hAnsi="Century Schoolbook" w:cs="Times New Roman"/>
+          <w:i/>
+          <w:iCs/>
+          <w:noProof/>
+        </w:rPr>
+        <w:t>Redox Biol.</w:t>
+      </w:r>
+      <w:r>
+        <w:rPr>
+          <w:rFonts w:ascii="Century Schoolbook" w:hAnsi="Century Schoolbook" w:cs="Times New Roman"/>
+          <w:noProof/>
+        </w:rPr>
+        <w:t xml:space="preserve"> 2018;16(February):87–96.</w:t>
+      </w:r>
+    </w:p>
+    <w:p>
+      <w:pPr>
+        <w:widowControl w:val="0"/>
+        <w:autoSpaceDE w:val="0"/>
+        <w:autoSpaceDN w:val="0"/>
+        <w:adjustRightInd w:val="0"/>
+        <w:ind w:left="640" w:hanging="640"/>
+        <w:rPr>
+          <w:rFonts w:ascii="Century Schoolbook" w:hAnsi="Century Schoolbook" w:cs="Times New Roman"/>
+          <w:noProof/>
+        </w:rPr>
+      </w:pPr>
+      <w:r>
+        <w:rPr>
+          <w:rFonts w:ascii="Century Schoolbook" w:hAnsi="Century Schoolbook" w:cs="Times New Roman"/>
+          <w:noProof/>
+        </w:rPr>
+        <w:t xml:space="preserve">14. </w:t>
+      </w:r>
+      <w:r>
+        <w:rPr>
+          <w:rFonts w:ascii="Century Schoolbook" w:hAnsi="Century Schoolbook" w:cs="Times New Roman"/>
+          <w:noProof/>
+        </w:rPr>
+        <w:tab/>
+      </w:r>
+      <w:r>
+        <w:rPr>
+          <w:rFonts w:ascii="Century Schoolbook" w:hAnsi="Century Schoolbook" w:cs="Times New Roman"/>
+          <w:b/>
+          <w:bCs/>
+          <w:noProof/>
+        </w:rPr>
+        <w:t>Patel S, Alvarez-Guaita A, Melvin A, Rimmington D, Dattilo A, Miedzybrodzka EL, Cimino I, Maurin A-C, Roberts GP, Meek CL, Virtue S, Sparks LM, Parsons SA, Redman LM, Bray GA, Liou AP, Woods RM, Parry SA, Jeppesen PB, Kolnes AJ, Harding HP, Ron D, Vidal-Puig A, Reimann F, Gribble FM, Hulston CJ, Farooqi IS, Fafournoux P, Smith SR, Jensen J, Breen D, Wu Z, Zhang BB, Coll AP, Savage DB, O’Rahilly S.</w:t>
+      </w:r>
+      <w:r>
+        <w:rPr>
+          <w:rFonts w:ascii="Century Schoolbook" w:hAnsi="Century Schoolbook" w:cs="Times New Roman"/>
+          <w:noProof/>
+        </w:rPr>
+        <w:t xml:space="preserve"> GDF15 Provides an Endocrine Signal of Nutritional Stress in Mice and Humans. </w:t>
+      </w:r>
+      <w:r>
+        <w:rPr>
+          <w:rFonts w:ascii="Century Schoolbook" w:hAnsi="Century Schoolbook" w:cs="Times New Roman"/>
+          <w:i/>
+          <w:iCs/>
+          <w:noProof/>
+        </w:rPr>
+        <w:t>Cell Metab.</w:t>
+      </w:r>
+      <w:r>
+        <w:rPr>
+          <w:rFonts w:ascii="Century Schoolbook" w:hAnsi="Century Schoolbook" w:cs="Times New Roman"/>
+          <w:noProof/>
+        </w:rPr>
+        <w:t xml:space="preserve"> 2019;29(3):707-718.e8.</w:t>
+      </w:r>
+    </w:p>
+    <w:p>
+      <w:pPr>
+        <w:widowControl w:val="0"/>
+        <w:autoSpaceDE w:val="0"/>
+        <w:autoSpaceDN w:val="0"/>
+        <w:adjustRightInd w:val="0"/>
+        <w:ind w:left="640" w:hanging="640"/>
+        <w:rPr>
+          <w:rFonts w:ascii="Century Schoolbook" w:hAnsi="Century Schoolbook" w:cs="Times New Roman"/>
+          <w:noProof/>
+        </w:rPr>
+      </w:pPr>
+      <w:r>
+        <w:rPr>
+          <w:rFonts w:ascii="Century Schoolbook" w:hAnsi="Century Schoolbook" w:cs="Times New Roman"/>
+          <w:noProof/>
+        </w:rPr>
+        <w:t xml:space="preserve">15. </w:t>
+      </w:r>
+      <w:r>
+        <w:rPr>
+          <w:rFonts w:ascii="Century Schoolbook" w:hAnsi="Century Schoolbook" w:cs="Times New Roman"/>
+          <w:noProof/>
+        </w:rPr>
+        <w:tab/>
+      </w:r>
+      <w:r>
+        <w:rPr>
+          <w:rFonts w:ascii="Century Schoolbook" w:hAnsi="Century Schoolbook" w:cs="Times New Roman"/>
+          <w:b/>
+          <w:bCs/>
+          <w:noProof/>
+        </w:rPr>
+        <w:t>Garbow JR, Doherty JM, Schugar RC, Travers S, Weber ML, Wentz AE, Ezenwajiaku N, Cotter DG, Brunt EM, Crawford PA, Jr G, Jm D, Rc S, Travers S, Ml W, Ae W, Ezenwajiaku N, Dg C, Em B, Pa C.</w:t>
+      </w:r>
+      <w:r>
+        <w:rPr>
+          <w:rFonts w:ascii="Century Schoolbook" w:hAnsi="Century Schoolbook" w:cs="Times New Roman"/>
+          <w:noProof/>
+        </w:rPr>
+        <w:t xml:space="preserve"> Hepatic steatosis, inflammation, and ER stress in mice maintained long term on a very low-carbohydrate ketogenic diet. </w:t>
+      </w:r>
+      <w:r>
+        <w:rPr>
+          <w:rFonts w:ascii="Century Schoolbook" w:hAnsi="Century Schoolbook" w:cs="Times New Roman"/>
+          <w:i/>
+          <w:iCs/>
+          <w:noProof/>
+        </w:rPr>
+        <w:t>Am. J. Physiol. Liver Physiol.</w:t>
+      </w:r>
+      <w:r>
+        <w:rPr>
+          <w:rFonts w:ascii="Century Schoolbook" w:hAnsi="Century Schoolbook" w:cs="Times New Roman"/>
+          <w:noProof/>
+        </w:rPr>
+        <w:t xml:space="preserve"> 2011;300(6):G956–G967.</w:t>
+      </w:r>
+    </w:p>
+    <w:p>
+      <w:pPr>
+        <w:widowControl w:val="0"/>
+        <w:autoSpaceDE w:val="0"/>
+        <w:autoSpaceDN w:val="0"/>
+        <w:adjustRightInd w:val="0"/>
+        <w:ind w:left="640" w:hanging="640"/>
+        <w:rPr>
+          <w:rFonts w:ascii="Century Schoolbook" w:hAnsi="Century Schoolbook" w:cs="Times New Roman"/>
+          <w:noProof/>
+        </w:rPr>
+      </w:pPr>
+      <w:r>
+        <w:rPr>
+          <w:rFonts w:ascii="Century Schoolbook" w:hAnsi="Century Schoolbook" w:cs="Times New Roman"/>
+          <w:noProof/>
+        </w:rPr>
+        <w:t xml:space="preserve">16. </w:t>
+      </w:r>
+      <w:r>
+        <w:rPr>
+          <w:rFonts w:ascii="Century Schoolbook" w:hAnsi="Century Schoolbook" w:cs="Times New Roman"/>
+          <w:noProof/>
+        </w:rPr>
+        <w:tab/>
+      </w:r>
+      <w:r>
+        <w:rPr>
+          <w:rFonts w:ascii="Century Schoolbook" w:hAnsi="Century Schoolbook" w:cs="Times New Roman"/>
+          <w:b/>
+          <w:bCs/>
+          <w:noProof/>
+        </w:rPr>
+        <w:t>Douris N, Melman T, Pecherer JM, Pissios P, Flier JS, Cantley LC, Locasale JW, Maratos-Flier E.</w:t>
+      </w:r>
+      <w:r>
+        <w:rPr>
+          <w:rFonts w:ascii="Century Schoolbook" w:hAnsi="Century Schoolbook" w:cs="Times New Roman"/>
+          <w:noProof/>
+        </w:rPr>
+        <w:t xml:space="preserve"> Adaptive changes in amino acid metabolism permit normal longevity in mice consuming a low-carbohydrate ketogenic diet. </w:t>
+      </w:r>
+      <w:r>
+        <w:rPr>
+          <w:rFonts w:ascii="Century Schoolbook" w:hAnsi="Century Schoolbook" w:cs="Times New Roman"/>
+          <w:i/>
+          <w:iCs/>
+          <w:noProof/>
+        </w:rPr>
+        <w:t>Biochim. Biophys. Acta - Mol. Basis Dis.</w:t>
+      </w:r>
+      <w:r>
+        <w:rPr>
+          <w:rFonts w:ascii="Century Schoolbook" w:hAnsi="Century Schoolbook" w:cs="Times New Roman"/>
+          <w:noProof/>
+        </w:rPr>
+        <w:t xml:space="preserve"> 2015;1852(10):2056–2065.</w:t>
+      </w:r>
+    </w:p>
+    <w:p>
+      <w:pPr>
+        <w:widowControl w:val="0"/>
+        <w:autoSpaceDE w:val="0"/>
+        <w:autoSpaceDN w:val="0"/>
+        <w:adjustRightInd w:val="0"/>
+        <w:ind w:left="640" w:hanging="640"/>
+        <w:rPr>
+          <w:rFonts w:ascii="Century Schoolbook" w:hAnsi="Century Schoolbook" w:cs="Times New Roman"/>
+          <w:noProof/>
+        </w:rPr>
+      </w:pPr>
+      <w:r>
+        <w:rPr>
+          <w:rFonts w:ascii="Century Schoolbook" w:hAnsi="Century Schoolbook" w:cs="Times New Roman"/>
+          <w:noProof/>
+        </w:rPr>
+        <w:t xml:space="preserve">17. </w:t>
+      </w:r>
+      <w:r>
+        <w:rPr>
+          <w:rFonts w:ascii="Century Schoolbook" w:hAnsi="Century Schoolbook" w:cs="Times New Roman"/>
+          <w:noProof/>
+        </w:rPr>
+        <w:tab/>
+      </w:r>
+      <w:r>
+        <w:rPr>
+          <w:rFonts w:ascii="Century Schoolbook" w:hAnsi="Century Schoolbook" w:cs="Times New Roman"/>
+          <w:b/>
+          <w:bCs/>
+          <w:noProof/>
+        </w:rPr>
+        <w:t>Sugulle M, Dechend R, Herse F, Weedon-Fekjaer MS, Johnsen GM, Brosnihan KB, Anton L, Luft FC, Wollert KC, Kempf T, Staff AC.</w:t>
+      </w:r>
+      <w:r>
+        <w:rPr>
+          <w:rFonts w:ascii="Century Schoolbook" w:hAnsi="Century Schoolbook" w:cs="Times New Roman"/>
+          <w:noProof/>
+        </w:rPr>
+        <w:t xml:space="preserve"> Circulating and placental growth-differentiation factor 15 in preeclampsia and in pregnancy complicated by diabetes mellitus. </w:t>
+      </w:r>
+      <w:r>
+        <w:rPr>
+          <w:rFonts w:ascii="Century Schoolbook" w:hAnsi="Century Schoolbook" w:cs="Times New Roman"/>
+          <w:i/>
+          <w:iCs/>
+          <w:noProof/>
+        </w:rPr>
+        <w:t>Hypertension</w:t>
+      </w:r>
+      <w:r>
+        <w:rPr>
+          <w:rFonts w:ascii="Century Schoolbook" w:hAnsi="Century Schoolbook" w:cs="Times New Roman"/>
+          <w:noProof/>
+        </w:rPr>
+        <w:t xml:space="preserve"> 2009;54(1):106–112.</w:t>
+      </w:r>
+    </w:p>
+    <w:p>
+      <w:pPr>
+        <w:widowControl w:val="0"/>
+        <w:autoSpaceDE w:val="0"/>
+        <w:autoSpaceDN w:val="0"/>
+        <w:adjustRightInd w:val="0"/>
+        <w:ind w:left="640" w:hanging="640"/>
+        <w:rPr>
+          <w:rFonts w:ascii="Century Schoolbook" w:hAnsi="Century Schoolbook" w:cs="Times New Roman"/>
+          <w:noProof/>
+        </w:rPr>
+      </w:pPr>
+      <w:r>
+        <w:rPr>
+          <w:rFonts w:ascii="Century Schoolbook" w:hAnsi="Century Schoolbook" w:cs="Times New Roman"/>
+          <w:noProof/>
+        </w:rPr>
+        <w:t xml:space="preserve">18. </w:t>
+      </w:r>
+      <w:r>
+        <w:rPr>
+          <w:rFonts w:ascii="Century Schoolbook" w:hAnsi="Century Schoolbook" w:cs="Times New Roman"/>
+          <w:noProof/>
+        </w:rPr>
+        <w:tab/>
+      </w:r>
+      <w:r>
+        <w:rPr>
+          <w:rFonts w:ascii="Century Schoolbook" w:hAnsi="Century Schoolbook" w:cs="Times New Roman"/>
+          <w:b/>
+          <w:bCs/>
+          <w:noProof/>
+        </w:rPr>
+        <w:t>Tang M, Luo M, Lu W, Wang S, Zhang R, Liang W, Gu J, Yu X, Zhang X, Hu C.</w:t>
+      </w:r>
+      <w:r>
+        <w:rPr>
+          <w:rFonts w:ascii="Century Schoolbook" w:hAnsi="Century Schoolbook" w:cs="Times New Roman"/>
+          <w:noProof/>
+        </w:rPr>
+        <w:t xml:space="preserve"> Serum growth differentiation factor 15 is associated with glucose metabolism in the third trimester in Chinese pregnant women. </w:t>
+      </w:r>
+      <w:r>
+        <w:rPr>
+          <w:rFonts w:ascii="Century Schoolbook" w:hAnsi="Century Schoolbook" w:cs="Times New Roman"/>
+          <w:i/>
+          <w:iCs/>
+          <w:noProof/>
+        </w:rPr>
+        <w:t>Diabetes Res. Clin. Pract.</w:t>
+      </w:r>
+      <w:r>
+        <w:rPr>
+          <w:rFonts w:ascii="Century Schoolbook" w:hAnsi="Century Schoolbook" w:cs="Times New Roman"/>
+          <w:noProof/>
+        </w:rPr>
+        <w:t xml:space="preserve"> 2019:107823.</w:t>
+      </w:r>
+    </w:p>
+    <w:p>
+      <w:pPr>
+        <w:widowControl w:val="0"/>
+        <w:autoSpaceDE w:val="0"/>
+        <w:autoSpaceDN w:val="0"/>
+        <w:adjustRightInd w:val="0"/>
+        <w:ind w:left="640" w:hanging="640"/>
+        <w:rPr>
+          <w:rFonts w:ascii="Century Schoolbook" w:hAnsi="Century Schoolbook" w:cs="Times New Roman"/>
+          <w:noProof/>
+        </w:rPr>
+      </w:pPr>
+      <w:r>
+        <w:rPr>
+          <w:rFonts w:ascii="Century Schoolbook" w:hAnsi="Century Schoolbook" w:cs="Times New Roman"/>
+          <w:noProof/>
+        </w:rPr>
+        <w:t xml:space="preserve">19. </w:t>
+      </w:r>
+      <w:r>
+        <w:rPr>
+          <w:rFonts w:ascii="Century Schoolbook" w:hAnsi="Century Schoolbook" w:cs="Times New Roman"/>
+          <w:noProof/>
+        </w:rPr>
+        <w:tab/>
+      </w:r>
+      <w:r>
+        <w:rPr>
+          <w:rFonts w:ascii="Century Schoolbook" w:hAnsi="Century Schoolbook" w:cs="Times New Roman"/>
+          <w:b/>
+          <w:bCs/>
+          <w:noProof/>
+        </w:rPr>
+        <w:t>Tong S, Marjono B, Brown DA, Mulvey S, Breit SN, Manuelpillai U, Wallace EM.</w:t>
+      </w:r>
+      <w:r>
+        <w:rPr>
+          <w:rFonts w:ascii="Century Schoolbook" w:hAnsi="Century Schoolbook" w:cs="Times New Roman"/>
+          <w:noProof/>
+        </w:rPr>
+        <w:t xml:space="preserve"> Serum concentrations of macrophage inhibitory cytokine 1 (MIC 1) as a predictor of miscarriage. </w:t>
+      </w:r>
+      <w:r>
+        <w:rPr>
+          <w:rFonts w:ascii="Century Schoolbook" w:hAnsi="Century Schoolbook" w:cs="Times New Roman"/>
+          <w:i/>
+          <w:iCs/>
+          <w:noProof/>
+        </w:rPr>
+        <w:t>Lancet</w:t>
+      </w:r>
+      <w:r>
+        <w:rPr>
+          <w:rFonts w:ascii="Century Schoolbook" w:hAnsi="Century Schoolbook" w:cs="Times New Roman"/>
+          <w:noProof/>
+        </w:rPr>
+        <w:t xml:space="preserve"> 2004;363(9403):129–130.</w:t>
+      </w:r>
+    </w:p>
+    <w:p>
+      <w:pPr>
+        <w:widowControl w:val="0"/>
+        <w:autoSpaceDE w:val="0"/>
+        <w:autoSpaceDN w:val="0"/>
+        <w:adjustRightInd w:val="0"/>
+        <w:ind w:left="640" w:hanging="640"/>
+        <w:rPr>
+          <w:rFonts w:ascii="Century Schoolbook" w:hAnsi="Century Schoolbook" w:cs="Times New Roman"/>
+          <w:noProof/>
+        </w:rPr>
+      </w:pPr>
+      <w:r>
+        <w:rPr>
+          <w:rFonts w:ascii="Century Schoolbook" w:hAnsi="Century Schoolbook" w:cs="Times New Roman"/>
+          <w:noProof/>
+        </w:rPr>
+        <w:t xml:space="preserve">20. </w:t>
+      </w:r>
+      <w:r>
+        <w:rPr>
+          <w:rFonts w:ascii="Century Schoolbook" w:hAnsi="Century Schoolbook" w:cs="Times New Roman"/>
+          <w:noProof/>
+        </w:rPr>
+        <w:tab/>
+      </w:r>
+      <w:r>
+        <w:rPr>
+          <w:rFonts w:ascii="Century Schoolbook" w:hAnsi="Century Schoolbook" w:cs="Times New Roman"/>
+          <w:b/>
+          <w:bCs/>
+          <w:noProof/>
+        </w:rPr>
+        <w:t>Munk PS, Valborgland T, Butt N, Larsen AI.</w:t>
+      </w:r>
+      <w:r>
+        <w:rPr>
+          <w:rFonts w:ascii="Century Schoolbook" w:hAnsi="Century Schoolbook" w:cs="Times New Roman"/>
+          <w:noProof/>
+        </w:rPr>
+        <w:t xml:space="preserve"> Response of growth differentiation factor-15 to percutaneous coronary intervention and regular exercise training. </w:t>
+      </w:r>
+      <w:r>
+        <w:rPr>
+          <w:rFonts w:ascii="Century Schoolbook" w:hAnsi="Century Schoolbook" w:cs="Times New Roman"/>
+          <w:i/>
+          <w:iCs/>
+          <w:noProof/>
+        </w:rPr>
+        <w:t>Scand. Cardiovasc. J.</w:t>
+      </w:r>
+      <w:r>
+        <w:rPr>
+          <w:rFonts w:ascii="Century Schoolbook" w:hAnsi="Century Schoolbook" w:cs="Times New Roman"/>
+          <w:noProof/>
+        </w:rPr>
+        <w:t xml:space="preserve"> 2011;45(1):27–32.</w:t>
+      </w:r>
+    </w:p>
+    <w:p>
+      <w:pPr>
+        <w:widowControl w:val="0"/>
+        <w:autoSpaceDE w:val="0"/>
+        <w:autoSpaceDN w:val="0"/>
+        <w:adjustRightInd w:val="0"/>
+        <w:ind w:left="640" w:hanging="640"/>
+        <w:rPr>
+          <w:rFonts w:ascii="Century Schoolbook" w:hAnsi="Century Schoolbook" w:cs="Times New Roman"/>
+          <w:noProof/>
+        </w:rPr>
+      </w:pPr>
+      <w:r>
+        <w:rPr>
+          <w:rFonts w:ascii="Century Schoolbook" w:hAnsi="Century Schoolbook" w:cs="Times New Roman"/>
+          <w:noProof/>
+        </w:rPr>
+        <w:t xml:space="preserve">21. </w:t>
+      </w:r>
+      <w:r>
+        <w:rPr>
+          <w:rFonts w:ascii="Century Schoolbook" w:hAnsi="Century Schoolbook" w:cs="Times New Roman"/>
+          <w:noProof/>
+        </w:rPr>
+        <w:tab/>
+      </w:r>
+      <w:r>
+        <w:rPr>
+          <w:rFonts w:ascii="Century Schoolbook" w:hAnsi="Century Schoolbook" w:cs="Times New Roman"/>
+          <w:b/>
+          <w:bCs/>
+          <w:noProof/>
+        </w:rPr>
+        <w:t>Galliera E, Lombardi G, Marazzi MG, Grasso D, Vianello E, Pozzoni R, Banfi G, Corsi Romanelli MM.</w:t>
+      </w:r>
+      <w:r>
+        <w:rPr>
+          <w:rFonts w:ascii="Century Schoolbook" w:hAnsi="Century Schoolbook" w:cs="Times New Roman"/>
+          <w:noProof/>
+        </w:rPr>
+        <w:t xml:space="preserve"> Acute exercise in elite rugby players increases the circulating level of the cardiovascular biomarker GDF-15. </w:t>
+      </w:r>
+      <w:r>
+        <w:rPr>
+          <w:rFonts w:ascii="Century Schoolbook" w:hAnsi="Century Schoolbook" w:cs="Times New Roman"/>
+          <w:i/>
+          <w:iCs/>
+          <w:noProof/>
+        </w:rPr>
+        <w:t>Scand. J. Clin. Lab. Invest.</w:t>
+      </w:r>
+      <w:r>
+        <w:rPr>
+          <w:rFonts w:ascii="Century Schoolbook" w:hAnsi="Century Schoolbook" w:cs="Times New Roman"/>
+          <w:noProof/>
+        </w:rPr>
+        <w:t xml:space="preserve"> 2014;74(6):492–499.</w:t>
+      </w:r>
+    </w:p>
+    <w:p>
+      <w:pPr>
+        <w:widowControl w:val="0"/>
+        <w:autoSpaceDE w:val="0"/>
+        <w:autoSpaceDN w:val="0"/>
+        <w:adjustRightInd w:val="0"/>
+        <w:ind w:left="640" w:hanging="640"/>
+        <w:rPr>
+          <w:rFonts w:ascii="Century Schoolbook" w:hAnsi="Century Schoolbook" w:cs="Times New Roman"/>
+          <w:noProof/>
+        </w:rPr>
+      </w:pPr>
+      <w:r>
+        <w:rPr>
+          <w:rFonts w:ascii="Century Schoolbook" w:hAnsi="Century Schoolbook" w:cs="Times New Roman"/>
+          <w:noProof/>
+        </w:rPr>
+        <w:lastRenderedPageBreak/>
+        <w:t xml:space="preserve">22. </w:t>
+      </w:r>
+      <w:r>
+        <w:rPr>
+          <w:rFonts w:ascii="Century Schoolbook" w:hAnsi="Century Schoolbook" w:cs="Times New Roman"/>
+          <w:noProof/>
+        </w:rPr>
+        <w:tab/>
+      </w:r>
+      <w:r>
+        <w:rPr>
+          <w:rFonts w:ascii="Century Schoolbook" w:hAnsi="Century Schoolbook" w:cs="Times New Roman"/>
+          <w:b/>
+          <w:bCs/>
+          <w:noProof/>
+        </w:rPr>
+        <w:t>Joung KH, Kim JM, Yi H-S, Lee JH, Kim KS, Kim HJ, Shong M, Ku BJ.</w:t>
+      </w:r>
+      <w:r>
+        <w:rPr>
+          <w:rFonts w:ascii="Century Schoolbook" w:hAnsi="Century Schoolbook" w:cs="Times New Roman"/>
+          <w:noProof/>
+        </w:rPr>
+        <w:t xml:space="preserve"> Effects of exercise program on normal responsiveness of serum GDF15 in middle-aged women. </w:t>
+      </w:r>
+      <w:r>
+        <w:rPr>
+          <w:rFonts w:ascii="Century Schoolbook" w:hAnsi="Century Schoolbook" w:cs="Times New Roman"/>
+          <w:i/>
+          <w:iCs/>
+          <w:noProof/>
+        </w:rPr>
+        <w:t>Diabetes Res. Clin. Pract.</w:t>
+      </w:r>
+      <w:r>
+        <w:rPr>
+          <w:rFonts w:ascii="Century Schoolbook" w:hAnsi="Century Schoolbook" w:cs="Times New Roman"/>
+          <w:noProof/>
+        </w:rPr>
+        <w:t xml:space="preserve"> 2016;120:S65–S66.</w:t>
+      </w:r>
+    </w:p>
+    <w:p>
+      <w:pPr>
+        <w:widowControl w:val="0"/>
+        <w:autoSpaceDE w:val="0"/>
+        <w:autoSpaceDN w:val="0"/>
+        <w:adjustRightInd w:val="0"/>
+        <w:ind w:left="640" w:hanging="640"/>
+        <w:rPr>
+          <w:rFonts w:ascii="Century Schoolbook" w:hAnsi="Century Schoolbook" w:cs="Times New Roman"/>
+          <w:noProof/>
+        </w:rPr>
+      </w:pPr>
+      <w:r>
+        <w:rPr>
+          <w:rFonts w:ascii="Century Schoolbook" w:hAnsi="Century Schoolbook" w:cs="Times New Roman"/>
+          <w:noProof/>
+        </w:rPr>
+        <w:t xml:space="preserve">23. </w:t>
+      </w:r>
+      <w:r>
+        <w:rPr>
+          <w:rFonts w:ascii="Century Schoolbook" w:hAnsi="Century Schoolbook" w:cs="Times New Roman"/>
+          <w:noProof/>
+        </w:rPr>
+        <w:tab/>
+      </w:r>
+      <w:r>
+        <w:rPr>
+          <w:rFonts w:ascii="Century Schoolbook" w:hAnsi="Century Schoolbook" w:cs="Times New Roman"/>
+          <w:b/>
+          <w:bCs/>
+          <w:noProof/>
+        </w:rPr>
+        <w:t>Kleinert M, Clemmensen C, Sjøberg KA, Carl CS, Jeppesen JF, Wojtaszewski JFP, Kiens B, Richter EA.</w:t>
+      </w:r>
+      <w:r>
+        <w:rPr>
+          <w:rFonts w:ascii="Century Schoolbook" w:hAnsi="Century Schoolbook" w:cs="Times New Roman"/>
+          <w:noProof/>
+        </w:rPr>
+        <w:t xml:space="preserve"> Exercise increases circulating GDF15 in humans. </w:t>
+      </w:r>
+      <w:r>
+        <w:rPr>
+          <w:rFonts w:ascii="Century Schoolbook" w:hAnsi="Century Schoolbook" w:cs="Times New Roman"/>
+          <w:i/>
+          <w:iCs/>
+          <w:noProof/>
+        </w:rPr>
+        <w:t>Mol. Metab.</w:t>
+      </w:r>
+      <w:r>
+        <w:rPr>
+          <w:rFonts w:ascii="Century Schoolbook" w:hAnsi="Century Schoolbook" w:cs="Times New Roman"/>
+          <w:noProof/>
+        </w:rPr>
+        <w:t xml:space="preserve"> 2018;9(January):187–191.</w:t>
+      </w:r>
+    </w:p>
+    <w:p>
+      <w:pPr>
+        <w:widowControl w:val="0"/>
+        <w:autoSpaceDE w:val="0"/>
+        <w:autoSpaceDN w:val="0"/>
+        <w:adjustRightInd w:val="0"/>
+        <w:ind w:left="640" w:hanging="640"/>
+        <w:rPr>
+          <w:rFonts w:ascii="Century Schoolbook" w:hAnsi="Century Schoolbook" w:cs="Times New Roman"/>
+          <w:noProof/>
+        </w:rPr>
+      </w:pPr>
+      <w:r>
+        <w:rPr>
+          <w:rFonts w:ascii="Century Schoolbook" w:hAnsi="Century Schoolbook" w:cs="Times New Roman"/>
+          <w:noProof/>
+        </w:rPr>
+        <w:t xml:space="preserve">24. </w:t>
+      </w:r>
+      <w:r>
+        <w:rPr>
+          <w:rFonts w:ascii="Century Schoolbook" w:hAnsi="Century Schoolbook" w:cs="Times New Roman"/>
+          <w:noProof/>
+        </w:rPr>
+        <w:tab/>
+      </w:r>
+      <w:r>
+        <w:rPr>
+          <w:rFonts w:ascii="Century Schoolbook" w:hAnsi="Century Schoolbook" w:cs="Times New Roman"/>
+          <w:b/>
+          <w:bCs/>
+          <w:noProof/>
+        </w:rPr>
+        <w:t>Zhang H, Fealy CE, Kirwan JP.</w:t>
+      </w:r>
+      <w:r>
+        <w:rPr>
+          <w:rFonts w:ascii="Century Schoolbook" w:hAnsi="Century Schoolbook" w:cs="Times New Roman"/>
+          <w:noProof/>
+        </w:rPr>
+        <w:t xml:space="preserve"> Exercise Training Promotes a GDF15 Associated Reduction in Fat Mass in Older Adults with Obesity. </w:t>
+      </w:r>
+      <w:r>
+        <w:rPr>
+          <w:rFonts w:ascii="Century Schoolbook" w:hAnsi="Century Schoolbook" w:cs="Times New Roman"/>
+          <w:i/>
+          <w:iCs/>
+          <w:noProof/>
+        </w:rPr>
+        <w:t>Am. J. Physiol. Metab.</w:t>
+      </w:r>
+      <w:r>
+        <w:rPr>
+          <w:rFonts w:ascii="Century Schoolbook" w:hAnsi="Century Schoolbook" w:cs="Times New Roman"/>
+          <w:noProof/>
+        </w:rPr>
+        <w:t xml:space="preserve"> 2019:ajpendo.00439.2018.</w:t>
+      </w:r>
+    </w:p>
+    <w:p>
+      <w:pPr>
+        <w:widowControl w:val="0"/>
+        <w:autoSpaceDE w:val="0"/>
+        <w:autoSpaceDN w:val="0"/>
+        <w:adjustRightInd w:val="0"/>
+        <w:ind w:left="640" w:hanging="640"/>
+        <w:rPr>
+          <w:rFonts w:ascii="Century Schoolbook" w:hAnsi="Century Schoolbook" w:cs="Times New Roman"/>
+          <w:noProof/>
+        </w:rPr>
+      </w:pPr>
+      <w:r>
+        <w:rPr>
+          <w:rFonts w:ascii="Century Schoolbook" w:hAnsi="Century Schoolbook" w:cs="Times New Roman"/>
+          <w:noProof/>
+        </w:rPr>
+        <w:t xml:space="preserve">25. </w:t>
+      </w:r>
+      <w:r>
+        <w:rPr>
+          <w:rFonts w:ascii="Century Schoolbook" w:hAnsi="Century Schoolbook" w:cs="Times New Roman"/>
+          <w:noProof/>
+        </w:rPr>
+        <w:tab/>
+      </w:r>
+      <w:r>
+        <w:rPr>
+          <w:rFonts w:ascii="Century Schoolbook" w:hAnsi="Century Schoolbook" w:cs="Times New Roman"/>
+          <w:b/>
+          <w:bCs/>
+          <w:noProof/>
+        </w:rPr>
+        <w:t>Mullican SE, Lin-Schmidt X, Chin C-N, Chavez JA, Furman JL, Armstrong AA, Beck SC, South VJ, Dinh TQ, Cash-Mason TD, Cavanaugh CR, Nelson S, Huang C, Hunter MJ, Rangwala SM.</w:t>
+      </w:r>
+      <w:r>
+        <w:rPr>
+          <w:rFonts w:ascii="Century Schoolbook" w:hAnsi="Century Schoolbook" w:cs="Times New Roman"/>
+          <w:noProof/>
+        </w:rPr>
+        <w:t xml:space="preserve"> GFRAL is the receptor for GDF15 and the ligand promotes weight loss in mice and nonhuman primates. </w:t>
+      </w:r>
+      <w:r>
+        <w:rPr>
+          <w:rFonts w:ascii="Century Schoolbook" w:hAnsi="Century Schoolbook" w:cs="Times New Roman"/>
+          <w:i/>
+          <w:iCs/>
+          <w:noProof/>
+        </w:rPr>
+        <w:t>Nat. Med.</w:t>
+      </w:r>
+      <w:r>
+        <w:rPr>
+          <w:rFonts w:ascii="Century Schoolbook" w:hAnsi="Century Schoolbook" w:cs="Times New Roman"/>
+          <w:noProof/>
+        </w:rPr>
+        <w:t xml:space="preserve"> 2017;23(10):1150–1157.</w:t>
+      </w:r>
+    </w:p>
+    <w:p>
+      <w:pPr>
+        <w:widowControl w:val="0"/>
+        <w:autoSpaceDE w:val="0"/>
+        <w:autoSpaceDN w:val="0"/>
+        <w:adjustRightInd w:val="0"/>
+        <w:ind w:left="640" w:hanging="640"/>
+        <w:rPr>
+          <w:rFonts w:ascii="Century Schoolbook" w:hAnsi="Century Schoolbook" w:cs="Times New Roman"/>
+          <w:noProof/>
+        </w:rPr>
+      </w:pPr>
+      <w:r>
+        <w:rPr>
+          <w:rFonts w:ascii="Century Schoolbook" w:hAnsi="Century Schoolbook" w:cs="Times New Roman"/>
+          <w:noProof/>
+        </w:rPr>
+        <w:t xml:space="preserve">26. </w:t>
+      </w:r>
+      <w:r>
+        <w:rPr>
+          <w:rFonts w:ascii="Century Schoolbook" w:hAnsi="Century Schoolbook" w:cs="Times New Roman"/>
+          <w:noProof/>
+        </w:rPr>
+        <w:tab/>
+      </w:r>
+      <w:r>
+        <w:rPr>
+          <w:rFonts w:ascii="Century Schoolbook" w:hAnsi="Century Schoolbook" w:cs="Times New Roman"/>
+          <w:b/>
+          <w:bCs/>
+          <w:noProof/>
+        </w:rPr>
+        <w:t>Hsu JY, Crawley S, Chen M, Ayupova DA, Lindhout DA, Higbee J, Kutach A, Joo W, Gao Z, Fu D, To C, Mondal K, Li B, Kekatpure A, Wang M, Laird T, Horner G, Chan J, Mcentee M, Lopez M, Lakshminarasimhan D, White A, Wang SP, Yao J, Yie J, Matern H, Solloway M, Haldankar R, Parsons T, Tang J, Shen WD, Chen YA, Tian H, Allan BB.</w:t>
+      </w:r>
+      <w:r>
+        <w:rPr>
+          <w:rFonts w:ascii="Century Schoolbook" w:hAnsi="Century Schoolbook" w:cs="Times New Roman"/>
+          <w:noProof/>
+        </w:rPr>
+        <w:t xml:space="preserve"> Non-homeostatic body weight regulation through a brainstem-restricted receptor for GDF15. </w:t>
+      </w:r>
+      <w:r>
+        <w:rPr>
+          <w:rFonts w:ascii="Century Schoolbook" w:hAnsi="Century Schoolbook" w:cs="Times New Roman"/>
+          <w:i/>
+          <w:iCs/>
+          <w:noProof/>
+        </w:rPr>
+        <w:t>Nature</w:t>
+      </w:r>
+      <w:r>
+        <w:rPr>
+          <w:rFonts w:ascii="Century Schoolbook" w:hAnsi="Century Schoolbook" w:cs="Times New Roman"/>
+          <w:noProof/>
+        </w:rPr>
+        <w:t xml:space="preserve"> 2017;550(7675):255–259.</w:t>
+      </w:r>
+    </w:p>
+    <w:p>
+      <w:pPr>
+        <w:widowControl w:val="0"/>
+        <w:autoSpaceDE w:val="0"/>
+        <w:autoSpaceDN w:val="0"/>
+        <w:adjustRightInd w:val="0"/>
+        <w:ind w:left="640" w:hanging="640"/>
+        <w:rPr>
+          <w:rFonts w:ascii="Century Schoolbook" w:hAnsi="Century Schoolbook" w:cs="Times New Roman"/>
+          <w:noProof/>
+        </w:rPr>
+      </w:pPr>
+      <w:r>
+        <w:rPr>
+          <w:rFonts w:ascii="Century Schoolbook" w:hAnsi="Century Schoolbook" w:cs="Times New Roman"/>
+          <w:noProof/>
+        </w:rPr>
+        <w:t xml:space="preserve">27. </w:t>
+      </w:r>
+      <w:r>
+        <w:rPr>
+          <w:rFonts w:ascii="Century Schoolbook" w:hAnsi="Century Schoolbook" w:cs="Times New Roman"/>
+          <w:noProof/>
+        </w:rPr>
+        <w:tab/>
+      </w:r>
+      <w:r>
+        <w:rPr>
+          <w:rFonts w:ascii="Century Schoolbook" w:hAnsi="Century Schoolbook" w:cs="Times New Roman"/>
+          <w:b/>
+          <w:bCs/>
+          <w:noProof/>
+        </w:rPr>
+        <w:t>Tran T, Yang J, Gardner J, Xiong Y.</w:t>
+      </w:r>
+      <w:r>
+        <w:rPr>
+          <w:rFonts w:ascii="Century Schoolbook" w:hAnsi="Century Schoolbook" w:cs="Times New Roman"/>
+          <w:noProof/>
+        </w:rPr>
+        <w:t xml:space="preserve"> GDF15 deficiency promotes high fat diet-induced obesity in mice. Peterson JM, ed. </w:t>
+      </w:r>
+      <w:r>
+        <w:rPr>
+          <w:rFonts w:ascii="Century Schoolbook" w:hAnsi="Century Schoolbook" w:cs="Times New Roman"/>
+          <w:i/>
+          <w:iCs/>
+          <w:noProof/>
+        </w:rPr>
+        <w:t>PLoS One</w:t>
+      </w:r>
+      <w:r>
+        <w:rPr>
+          <w:rFonts w:ascii="Century Schoolbook" w:hAnsi="Century Schoolbook" w:cs="Times New Roman"/>
+          <w:noProof/>
+        </w:rPr>
+        <w:t xml:space="preserve"> 2018;13(8):e0201584.</w:t>
+      </w:r>
+    </w:p>
+    <w:p>
+      <w:pPr>
+        <w:widowControl w:val="0"/>
+        <w:autoSpaceDE w:val="0"/>
+        <w:autoSpaceDN w:val="0"/>
+        <w:adjustRightInd w:val="0"/>
+        <w:ind w:left="640" w:hanging="640"/>
+        <w:rPr>
+          <w:rFonts w:ascii="Century Schoolbook" w:hAnsi="Century Schoolbook" w:cs="Times New Roman"/>
+          <w:noProof/>
+        </w:rPr>
+      </w:pPr>
+      <w:r>
+        <w:rPr>
+          <w:rFonts w:ascii="Century Schoolbook" w:hAnsi="Century Schoolbook" w:cs="Times New Roman"/>
+          <w:noProof/>
+        </w:rPr>
+        <w:t xml:space="preserve">28. </w:t>
+      </w:r>
+      <w:r>
+        <w:rPr>
+          <w:rFonts w:ascii="Century Schoolbook" w:hAnsi="Century Schoolbook" w:cs="Times New Roman"/>
+          <w:noProof/>
+        </w:rPr>
+        <w:tab/>
+      </w:r>
+      <w:r>
+        <w:rPr>
+          <w:rFonts w:ascii="Century Schoolbook" w:hAnsi="Century Schoolbook" w:cs="Times New Roman"/>
+          <w:b/>
+          <w:bCs/>
+          <w:noProof/>
+        </w:rPr>
+        <w:t>Tsai VW-W, Zhang HP, Manandhar R, Schofield P, Christ D, Lee-Ng KKM, Lebhar H, Marquis CP, Husaini Y, Brown DA, Breit SN.</w:t>
+      </w:r>
+      <w:r>
+        <w:rPr>
+          <w:rFonts w:ascii="Century Schoolbook" w:hAnsi="Century Schoolbook" w:cs="Times New Roman"/>
+          <w:noProof/>
+        </w:rPr>
+        <w:t xml:space="preserve"> GDF15 mediates adiposity resistance through actions on GFRAL neurons in the hindbrain AP/NTS. </w:t>
+      </w:r>
+      <w:r>
+        <w:rPr>
+          <w:rFonts w:ascii="Century Schoolbook" w:hAnsi="Century Schoolbook" w:cs="Times New Roman"/>
+          <w:i/>
+          <w:iCs/>
+          <w:noProof/>
+        </w:rPr>
+        <w:t>Int. J. Obes.</w:t>
+      </w:r>
+      <w:r>
+        <w:rPr>
+          <w:rFonts w:ascii="Century Schoolbook" w:hAnsi="Century Schoolbook" w:cs="Times New Roman"/>
+          <w:noProof/>
+        </w:rPr>
+        <w:t xml:space="preserve"> 2019. doi:10.1038/s41366-019-0365-5.</w:t>
+      </w:r>
+    </w:p>
+    <w:p>
+      <w:pPr>
+        <w:widowControl w:val="0"/>
+        <w:autoSpaceDE w:val="0"/>
+        <w:autoSpaceDN w:val="0"/>
+        <w:adjustRightInd w:val="0"/>
+        <w:ind w:left="640" w:hanging="640"/>
+        <w:rPr>
+          <w:rFonts w:ascii="Century Schoolbook" w:hAnsi="Century Schoolbook" w:cs="Times New Roman"/>
+          <w:noProof/>
+        </w:rPr>
+      </w:pPr>
+      <w:r>
+        <w:rPr>
+          <w:rFonts w:ascii="Century Schoolbook" w:hAnsi="Century Schoolbook" w:cs="Times New Roman"/>
+          <w:noProof/>
+        </w:rPr>
+        <w:t xml:space="preserve">29. </w:t>
+      </w:r>
+      <w:r>
+        <w:rPr>
+          <w:rFonts w:ascii="Century Schoolbook" w:hAnsi="Century Schoolbook" w:cs="Times New Roman"/>
+          <w:noProof/>
+        </w:rPr>
+        <w:tab/>
+      </w:r>
+      <w:r>
+        <w:rPr>
+          <w:rFonts w:ascii="Century Schoolbook" w:hAnsi="Century Schoolbook" w:cs="Times New Roman"/>
+          <w:b/>
+          <w:bCs/>
+          <w:noProof/>
+        </w:rPr>
+        <w:t>Emmerson PJ, Wang F, Du Y, Liu Q, Pickard RT, Gonciarz MD, Coskun T, Hamang MJ, Sindelar DK, Ballman KK, Foltz LA, Muppidi A, Alsina-Fernandez J, Barnard GC, Tang JX, Liu X, Mao X, Siegel R, Sloan JH, Mitchell PJ, Zhang BB, Gimeno RE, Shan B, Wu X.</w:t>
+      </w:r>
+      <w:r>
+        <w:rPr>
+          <w:rFonts w:ascii="Century Schoolbook" w:hAnsi="Century Schoolbook" w:cs="Times New Roman"/>
+          <w:noProof/>
+        </w:rPr>
+        <w:t xml:space="preserve"> The metabolic effects of GDF15 are mediated by the orphan receptor GFRAL. </w:t>
+      </w:r>
+      <w:r>
+        <w:rPr>
+          <w:rFonts w:ascii="Century Schoolbook" w:hAnsi="Century Schoolbook" w:cs="Times New Roman"/>
+          <w:i/>
+          <w:iCs/>
+          <w:noProof/>
+        </w:rPr>
+        <w:t>Nat. Med.</w:t>
+      </w:r>
+      <w:r>
+        <w:rPr>
+          <w:rFonts w:ascii="Century Schoolbook" w:hAnsi="Century Schoolbook" w:cs="Times New Roman"/>
+          <w:noProof/>
+        </w:rPr>
+        <w:t xml:space="preserve"> 2017;23(10):1215–1219.</w:t>
+      </w:r>
+    </w:p>
+    <w:p>
+      <w:pPr>
+        <w:widowControl w:val="0"/>
+        <w:autoSpaceDE w:val="0"/>
+        <w:autoSpaceDN w:val="0"/>
+        <w:adjustRightInd w:val="0"/>
+        <w:ind w:left="640" w:hanging="640"/>
+        <w:rPr>
+          <w:rFonts w:ascii="Century Schoolbook" w:hAnsi="Century Schoolbook"/>
+          <w:noProof/>
+        </w:rPr>
+      </w:pPr>
+      <w:r>
+        <w:rPr>
+          <w:rFonts w:ascii="Century Schoolbook" w:hAnsi="Century Schoolbook" w:cs="Times New Roman"/>
+          <w:noProof/>
+        </w:rPr>
+        <w:t xml:space="preserve">30. </w:t>
+      </w:r>
+      <w:r>
+        <w:rPr>
+          <w:rFonts w:ascii="Century Schoolbook" w:hAnsi="Century Schoolbook" w:cs="Times New Roman"/>
+          <w:noProof/>
+        </w:rPr>
+        <w:tab/>
+      </w:r>
+      <w:r>
+        <w:rPr>
+          <w:rFonts w:ascii="Century Schoolbook" w:hAnsi="Century Schoolbook" w:cs="Times New Roman"/>
+          <w:b/>
+          <w:bCs/>
+          <w:noProof/>
+        </w:rPr>
+        <w:t>Yang L, Chang C-C, Sun Z, Madsen D, Zhu H, Padkjær SB, Wu X, Huang T, Hultman K, Paulsen SJ, Wang J, Bugge A, Frantzen JB, Nørgaard P, Jeppesen JF, Yang Z, Secher A, Chen H, Li X, John LM, Shan B, He Z, Gao X, Su J, Hansen KT, Yang W, Jørgensen SB.</w:t>
+      </w:r>
+      <w:r>
+        <w:rPr>
+          <w:rFonts w:ascii="Century Schoolbook" w:hAnsi="Century Schoolbook" w:cs="Times New Roman"/>
+          <w:noProof/>
+        </w:rPr>
+        <w:t xml:space="preserve"> GFRAL is the receptor for GDF15 and is required for the anti-obesity effects of the ligand. </w:t>
+      </w:r>
+      <w:r>
+        <w:rPr>
+          <w:rFonts w:ascii="Century Schoolbook" w:hAnsi="Century Schoolbook" w:cs="Times New Roman"/>
+          <w:i/>
+          <w:iCs/>
+          <w:noProof/>
+        </w:rPr>
+        <w:t>Nat. Med.</w:t>
+      </w:r>
+      <w:r>
+        <w:rPr>
+          <w:rFonts w:ascii="Century Schoolbook" w:hAnsi="Century Schoolbook" w:cs="Times New Roman"/>
+          <w:noProof/>
+        </w:rPr>
+        <w:t xml:space="preserve"> 2017;23(10):1158–1166.</w:t>
+      </w:r>
+    </w:p>
+    <w:p>
+      <w:pPr>
+        <w:widowControl w:val="0"/>
+        <w:autoSpaceDE w:val="0"/>
+        <w:autoSpaceDN w:val="0"/>
+        <w:adjustRightInd w:val="0"/>
+        <w:ind w:left="640" w:hanging="640"/>
         <w:rPr>
           <w:rFonts w:asciiTheme="majorHAnsi" w:eastAsia="Times New Roman" w:hAnsiTheme="majorHAnsi" w:cstheme="majorBidi"/>
           <w:color w:val="535356" w:themeColor="accent1" w:themeShade="BF"/>
@@ -378,6 +3687,13 @@
           <w:shd w:val="clear" w:color="auto" w:fill="FFFFFF"/>
         </w:rPr>
       </w:pPr>
+      <w:r>
+        <w:rPr>
+          <w:rFonts w:eastAsia="Times New Roman"/>
+          <w:shd w:val="clear" w:color="auto" w:fill="FFFFFF"/>
+        </w:rPr>
+        <w:fldChar w:fldCharType="end"/>
+      </w:r>
       <w:r>
         <w:rPr>
           <w:rFonts w:eastAsia="Times New Roman"/>
@@ -1153,4 +4469,16 @@
     </a:ext>
   </a:extLst>
 </a:theme>
+</file>
+
+<file path=customXml/item1.xml><?xml version="1.0" encoding="utf-8"?>
+<b:Sources xmlns:b="http://schemas.openxmlformats.org/officeDocument/2006/bibliography" xmlns="http://schemas.openxmlformats.org/officeDocument/2006/bibliography" SelectedStyle="/APASixthEditionOfficeOnline.xsl" StyleName="APA" Version="6"/>
+</file>
+
+<file path=customXml/itemProps1.xml><?xml version="1.0" encoding="utf-8"?>
+<ds:datastoreItem xmlns:ds="http://schemas.openxmlformats.org/officeDocument/2006/customXml" ds:itemID="{17C24F42-6DAC-9B49-BFAA-34A80EF80DA6}">
+  <ds:schemaRefs>
+    <ds:schemaRef ds:uri="http://schemas.openxmlformats.org/officeDocument/2006/bibliography"/>
+  </ds:schemaRefs>
+</ds:datastoreItem>
 </file>
</xml_diff>

<commit_message>
Started writing results section.
</commit_message>
<xml_diff>
--- a/Manuscripts/GDF15 Ketogenic Diet Paper/Manuscript.docx
+++ b/Manuscripts/GDF15 Ketogenic Diet Paper/Manuscript.docx
@@ -91,7 +91,7 @@
           <w:szCs w:val="21"/>
           <w:shd w:val="clear" w:color="auto" w:fill="FFFFFF"/>
         </w:rPr>
-        <w:t xml:space="preserve"> R. Redd </w:t>
+        <w:t xml:space="preserve"> R. Redd</w:t>
       </w:r>
       <w:r>
         <w:rPr>
@@ -101,7 +101,7 @@
           <w:szCs w:val="21"/>
           <w:shd w:val="clear" w:color="auto" w:fill="FFFFFF"/>
         </w:rPr>
-        <w:t xml:space="preserve">Randy J. Seeley </w:t>
+        <w:t>,</w:t>
       </w:r>
       <w:r>
         <w:rPr>
@@ -111,11 +111,9 @@
           <w:szCs w:val="21"/>
           <w:shd w:val="clear" w:color="auto" w:fill="FFFFFF"/>
         </w:rPr>
-        <w:t>and Dave Bridges</w:t>
-      </w:r>
-    </w:p>
-    <w:p>
-      <w:pPr>
+        <w:t xml:space="preserve"> </w:t>
+      </w:r>
+      <w:r>
         <w:rPr>
           <w:rFonts w:ascii="Arial" w:eastAsia="Times New Roman" w:hAnsi="Arial" w:cs="Arial"/>
           <w:color w:val="252525"/>
@@ -123,7 +121,8 @@
           <w:szCs w:val="21"/>
           <w:shd w:val="clear" w:color="auto" w:fill="FFFFFF"/>
         </w:rPr>
-      </w:pPr>
+        <w:t xml:space="preserve">Randy J. Seeley </w:t>
+      </w:r>
       <w:r>
         <w:rPr>
           <w:rFonts w:ascii="Arial" w:eastAsia="Times New Roman" w:hAnsi="Arial" w:cs="Arial"/>
@@ -132,6 +131,27 @@
           <w:szCs w:val="21"/>
           <w:shd w:val="clear" w:color="auto" w:fill="FFFFFF"/>
         </w:rPr>
+        <w:t>and Dave Bridges</w:t>
+      </w:r>
+    </w:p>
+    <w:p>
+      <w:pPr>
+        <w:rPr>
+          <w:rFonts w:ascii="Arial" w:eastAsia="Times New Roman" w:hAnsi="Arial" w:cs="Arial"/>
+          <w:color w:val="252525"/>
+          <w:sz w:val="21"/>
+          <w:szCs w:val="21"/>
+          <w:shd w:val="clear" w:color="auto" w:fill="FFFFFF"/>
+        </w:rPr>
+      </w:pPr>
+      <w:r>
+        <w:rPr>
+          <w:rFonts w:ascii="Arial" w:eastAsia="Times New Roman" w:hAnsi="Arial" w:cs="Arial"/>
+          <w:color w:val="252525"/>
+          <w:sz w:val="21"/>
+          <w:szCs w:val="21"/>
+          <w:shd w:val="clear" w:color="auto" w:fill="FFFFFF"/>
+        </w:rPr>
         <w:br w:type="page"/>
       </w:r>
     </w:p>
@@ -1457,21 +1477,113 @@
     </w:p>
     <w:p>
       <w:pPr>
+        <w:pStyle w:val="Heading2"/>
+        <w:rPr>
+          <w:rFonts w:eastAsia="Times New Roman"/>
+          <w:shd w:val="clear" w:color="auto" w:fill="FFFFFF"/>
+        </w:rPr>
+      </w:pPr>
+      <w:r>
+        <w:rPr>
+          <w:rFonts w:eastAsia="Times New Roman"/>
+          <w:shd w:val="clear" w:color="auto" w:fill="FFFFFF"/>
+        </w:rPr>
+        <w:t>Animal Handling and Diets</w:t>
+      </w:r>
+    </w:p>
+    <w:p/>
+    <w:p>
+      <w:r>
+        <w:t>Animals were either purchased from the Jackson Laboratory (A/J mice</w:t>
+      </w:r>
+      <w:r>
+        <w:t xml:space="preserve">; </w:t>
+      </w:r>
+      <w:r>
+        <w:t>000646</w:t>
+      </w:r>
+      <w:r>
+        <w:t>, all resource identifiers are provided in Table 1</w:t>
+      </w:r>
+      <w:r>
+        <w:t xml:space="preserve">) or were previously described (Gdf15 null; </w:t>
+      </w:r>
+      <w:r>
+        <w:fldChar w:fldCharType="begin" w:fldLock="1"/>
+      </w:r>
+      <w:r>
+        <w:instrText>ADDIN CSL_CITATION {"citationItems":[{"id":"ITEM-1","itemData":{"DOI":"10.1016/j.molmet.2019.01.003","ISSN":"22128778","PMID":"30685336","abstract":"Objective: Analogues of GDF15 (Growth Differentiation Factor 15) are promising new anti-obesity therapies as pharmacological treatment with GDF15 results in dramatic reductions of food intake and body weight. GDF15 exerts its central anorexic effects by binding to the GFRAL receptor exclusively expressed in the Area Postrema (AP) and the Nucleus of the Solitary Tract (NTS) of the hindbrain. We sought to determine if GDF15 is an indispensable factor for other interventions that cause weight loss and which are also known to act via these hindbrain regions. Methods: To explore the role of GDF15 on food choice we performed macronutrient intake studies in mice treated pharmacologically with GDF15 and in mice having either GDF15 or GFRAL deleted. Next we performed vertical sleeve gastrectomy (VSG) surgeries in a cohort of diet-induced obese Gdf15-null and control mice. To explore the anatomical co-localization of neurons in the hindbrain responding to GLP-1 and/or GDF15 we used GLP-1R reporter mice treated with GDF15, as well as naïve mouse brain and human brain stained by ISH and IHC, respectively, for GLP-1R and GFRAL. Lastly we performed a series of food intake experiments where we treated mice with targeted genetic disruption of either Gdf15 or Gfral with liraglutide; Glp1r-null mice with GDF15; or combined liraglutide and GDF15 treatment in wild-type mice. Results: We found that GDF15 treatment significantly lowered the preference for fat intake in mice, whereas no changes in fat intake were observed after genetic deletion of Gdf15 or Gfral. In addition, deletion of Gdf15 did not alter the food intake or bodyweight after sleeve gastrectomy. Lack of GDF15 or GFRAL signaling did not alter the ability of the GLP-1R agonist liraglutide to reduce food intake. Similarly lack of GLP-1R signaling did not reduce GDF15's anorexic effect. Interestingly, there was a significant synergistic effect on weight loss when treating wild-type mice with both GDF15 and liraglutide. Conclusion: These data suggest that while GDF15 does not play a role in the potent effects of VSG in mice there seems to be a potential therapeutic benefit of activating GFRAL and GLP-1R systems simultaneously.","author":[{"dropping-particle":"","family":"Frikke-Schmidt","given":"Henriette","non-dropping-particle":"","parse-names":false,"suffix":""},{"dropping-particle":"","family":"Hultman","given":"Karin","non-dropping-particle":"","parse-names":false,"suffix":""},{"dropping-particle":"","family":"Galaske","given":"Joseph W.","non-dropping-particle":"","parse-names":false,"suffix":""},{"dropping-particle":"","family":"Jørgensen","given":"Sebastian B.","non-dropping-particle":"","parse-names":false,"suffix":""},{"dropping-particle":"","family":"Myers","given":"Martin G.","non-dropping-particle":"","parse-names":false,"suffix":""},{"dropping-particle":"","family":"Seeley","given":"Randy J.","non-dropping-particle":"","parse-names":false,"suffix":""}],"container-title":"Molecular Metabolism","id":"ITEM-1","issue":"January","issued":{"date-parts":[["2019"]]},"page":"13-21","publisher":"Elsevier GmbH","title":"GDF15 acts synergistically with liraglutide but is not necessary for the weight loss induced by bariatric surgery in mice","type":"article-journal","volume":"21"},"uris":["http://www.mendeley.com/documents/?uuid=3dcf7da3-b7ac-4e2a-907a-cbb222631834"]}],"mendeley":{"formattedCitation":"(12)","plainTextFormattedCitation":"(12)"},"properties":{"noteIndex":0},"schema":"https://github.com/citation-style-language/schema/raw/master/csl-citation.json"}</w:instrText>
+      </w:r>
+      <w:r>
+        <w:fldChar w:fldCharType="separate"/>
+      </w:r>
+      <w:r>
+        <w:rPr>
+          <w:noProof/>
+        </w:rPr>
+        <w:t>(12)</w:t>
+      </w:r>
+      <w:r>
+        <w:fldChar w:fldCharType="end"/>
+      </w:r>
+      <w:r>
+        <w:t>).  Diets were provided by Lab Diet (</w:t>
+      </w:r>
+      <w:r>
+        <w:t>Normal Chow Diet; NCD</w:t>
+      </w:r>
+      <w:r>
+        <w:t xml:space="preserve">, 5L0D) or Research Diets (Control Diet; </w:t>
+      </w:r>
+      <w:r>
+        <w:t xml:space="preserve">CD; </w:t>
+      </w:r>
+      <w:r>
+        <w:t>D1053001</w:t>
+      </w:r>
+      <w:r>
+        <w:t xml:space="preserve"> or Ketogenic Diet</w:t>
+      </w:r>
+      <w:r>
+        <w:t>; KD</w:t>
+      </w:r>
+      <w:r>
+        <w:t xml:space="preserve">: </w:t>
+      </w:r>
+      <w:r>
+        <w:t>D17053002</w:t>
+      </w:r>
+      <w:r>
+        <w:t>)</w:t>
+      </w:r>
+      <w:r>
+        <w:t>.  Mice were weaned on NCD until ten weeks of age and then transferred to CD or KD as described.  All procedures were approved by the University of Michigan Institutional Animal Care and Use Committee.</w:t>
+      </w:r>
+    </w:p>
+    <w:p/>
+    <w:p>
+      <w:pPr>
+        <w:pStyle w:val="Heading2"/>
+      </w:pPr>
+      <w:r>
+        <w:t>Ketone Body Determination</w:t>
+      </w:r>
+    </w:p>
+    <w:p/>
+    <w:p>
+      <w:r>
+        <w:t>Mouse Weights and Body Composition</w:t>
+      </w:r>
+    </w:p>
+    <w:p/>
+    <w:p>
+      <w:pPr>
         <w:pStyle w:val="Heading1"/>
         <w:rPr>
           <w:rFonts w:eastAsia="Times New Roman"/>
           <w:shd w:val="clear" w:color="auto" w:fill="FFFFFF"/>
         </w:rPr>
       </w:pPr>
-    </w:p>
-    <w:p>
-      <w:pPr>
-        <w:pStyle w:val="Heading1"/>
-        <w:rPr>
-          <w:rFonts w:eastAsia="Times New Roman"/>
-          <w:shd w:val="clear" w:color="auto" w:fill="FFFFFF"/>
-        </w:rPr>
-      </w:pPr>
       <w:r>
         <w:rPr>
           <w:rFonts w:eastAsia="Times New Roman"/>
@@ -1482,368 +1594,619 @@
     </w:p>
     <w:p/>
     <w:p>
-      <w:r>
+      <w:pPr>
+        <w:pStyle w:val="Heading2"/>
+      </w:pPr>
+      <w:r>
+        <w:lastRenderedPageBreak/>
         <w:t>GDF15 Is Induced on Mice Fed a Ketogenic Diet</w:t>
       </w:r>
     </w:p>
     <w:p/>
     <w:p>
       <w:r>
-        <w:t>Induction of Hepatic GDF15 by the Integrated Stress Response</w:t>
-      </w:r>
-    </w:p>
-    <w:p/>
-    <w:p>
-      <w:r>
-        <w:t>Ablation of GDF15 Results in Weight Gain and Increased Energy Intake on a Ketogenic Diet</w:t>
-      </w:r>
-    </w:p>
-    <w:p>
-      <w:pPr>
-        <w:pStyle w:val="Heading1"/>
-        <w:rPr>
-          <w:rFonts w:eastAsia="Times New Roman"/>
-          <w:shd w:val="clear" w:color="auto" w:fill="FFFFFF"/>
-        </w:rPr>
-      </w:pPr>
-    </w:p>
-    <w:p>
-      <w:pPr>
-        <w:pStyle w:val="Heading1"/>
-        <w:rPr>
-          <w:rFonts w:eastAsia="Times New Roman"/>
-          <w:shd w:val="clear" w:color="auto" w:fill="FFFFFF"/>
-        </w:rPr>
-      </w:pPr>
-      <w:r>
-        <w:rPr>
-          <w:rFonts w:eastAsia="Times New Roman"/>
-          <w:shd w:val="clear" w:color="auto" w:fill="FFFFFF"/>
-        </w:rPr>
-        <w:t>Discussion</w:t>
-      </w:r>
-    </w:p>
-    <w:p>
-      <w:pPr>
-        <w:rPr>
-          <w:shd w:val="clear" w:color="auto" w:fill="FFFFFF"/>
-        </w:rPr>
-      </w:pPr>
-    </w:p>
-    <w:p>
-      <w:pPr>
-        <w:rPr>
-          <w:shd w:val="clear" w:color="auto" w:fill="FFFFFF"/>
-        </w:rPr>
-      </w:pPr>
-      <w:r>
-        <w:rPr>
-          <w:shd w:val="clear" w:color="auto" w:fill="FFFFFF"/>
-        </w:rPr>
-        <w:t>In this study, the</w:t>
-      </w:r>
-      <w:r>
-        <w:rPr>
-          <w:shd w:val="clear" w:color="auto" w:fill="FFFFFF"/>
-        </w:rPr>
-        <w:t xml:space="preserve"> observed increases in GDF15 are relatively modest, but similar increases in GDF15 </w:t>
+        <w:t xml:space="preserve">To determine how </w:t>
+      </w:r>
+      <w:proofErr w:type="gramStart"/>
+      <w:r>
+        <w:t>mice</w:t>
+      </w:r>
+      <w:proofErr w:type="gramEnd"/>
+      <w:r>
+        <w:t xml:space="preserve"> respond to a ketogenic diet, we developed a custom ketogenic diet alongside a fiber, choline and protein matched control, rather than using standard mouse chow (see Table </w:t>
+      </w:r>
+      <w:r>
+        <w:t>2</w:t>
+      </w:r>
+      <w:r>
+        <w:t>)</w:t>
+      </w:r>
+      <w:r>
+        <w:t xml:space="preserve">.  We observed elevations of blood ketone levels after four weeks of ketogenic diet (Figure 1A).  </w:t>
+      </w:r>
+      <w:r>
+        <w:t>Upon sacrifice, we measured the levels of GDF15 in the blood and found XXX (Figure 1B).  We next examined liver mRNA expression and found a similar XXX in both male and female mice.  In a subsequent cohort of male mice, we evaluated GDF15 levels at both one and four weeks of CD or KD treatment and found XXX.</w:t>
       </w:r>
       <w:bookmarkStart w:id="0" w:name="_GoBack"/>
       <w:bookmarkEnd w:id="0"/>
-      <w:r>
-        <w:rPr>
-          <w:shd w:val="clear" w:color="auto" w:fill="FFFFFF"/>
-        </w:rPr>
-        <w:t xml:space="preserve">in humans are associated with pregnancy-related outcomes </w:t>
-      </w:r>
-      <w:r>
-        <w:rPr>
+    </w:p>
+    <w:p>
+      <w:pPr>
+        <w:pStyle w:val="Heading2"/>
+      </w:pPr>
+    </w:p>
+    <w:p>
+      <w:pPr>
+        <w:pStyle w:val="Heading2"/>
+      </w:pPr>
+      <w:r>
+        <w:t xml:space="preserve">Induction of Hepatic GDF15 </w:t>
+      </w:r>
+      <w:r>
+        <w:t>Occurs with Activation of the</w:t>
+      </w:r>
+      <w:r>
+        <w:t xml:space="preserve"> Integrated Stress Response</w:t>
+      </w:r>
+    </w:p>
+    <w:p/>
+    <w:p/>
+    <w:p>
+      <w:pPr>
+        <w:pStyle w:val="Heading2"/>
+      </w:pPr>
+      <w:r>
+        <w:t>Ablation of GDF15 Results in Weight Gain and Increased Energy Intake on a Ketogenic Diet</w:t>
+      </w:r>
+    </w:p>
+    <w:p>
+      <w:pPr>
+        <w:pStyle w:val="Heading1"/>
+        <w:rPr>
+          <w:rFonts w:eastAsia="Times New Roman"/>
+          <w:shd w:val="clear" w:color="auto" w:fill="FFFFFF"/>
+        </w:rPr>
+      </w:pPr>
+    </w:p>
+    <w:p>
+      <w:pPr>
+        <w:pStyle w:val="Heading1"/>
+        <w:rPr>
+          <w:rFonts w:eastAsia="Times New Roman"/>
+          <w:shd w:val="clear" w:color="auto" w:fill="FFFFFF"/>
+        </w:rPr>
+      </w:pPr>
+      <w:r>
+        <w:rPr>
+          <w:rFonts w:eastAsia="Times New Roman"/>
+          <w:shd w:val="clear" w:color="auto" w:fill="FFFFFF"/>
+        </w:rPr>
+        <w:t>Discussion</w:t>
+      </w:r>
+    </w:p>
+    <w:p>
+      <w:pPr>
+        <w:rPr>
+          <w:shd w:val="clear" w:color="auto" w:fill="FFFFFF"/>
+        </w:rPr>
+      </w:pPr>
+    </w:p>
+    <w:p>
+      <w:pPr>
+        <w:rPr>
+          <w:shd w:val="clear" w:color="auto" w:fill="FFFFFF"/>
+        </w:rPr>
+      </w:pPr>
+      <w:r>
+        <w:rPr>
+          <w:shd w:val="clear" w:color="auto" w:fill="FFFFFF"/>
+        </w:rPr>
+        <w:t>In this study, the</w:t>
+      </w:r>
+      <w:r>
+        <w:rPr>
+          <w:shd w:val="clear" w:color="auto" w:fill="FFFFFF"/>
+        </w:rPr>
+        <w:t xml:space="preserve"> observed increases in GDF15 are relatively modest, but similar increases in GDF15 in humans are associated with pregnancy-related outcomes such as pre-eclampsia, nausea, gestational diabetes and miscarriage </w:t>
+      </w:r>
+      <w:r>
+        <w:rPr>
+          <w:shd w:val="clear" w:color="auto" w:fill="FFFFFF"/>
+        </w:rPr>
+        <w:fldChar w:fldCharType="begin" w:fldLock="1"/>
+      </w:r>
+      <w:r>
+        <w:rPr>
+          <w:shd w:val="clear" w:color="auto" w:fill="FFFFFF"/>
+        </w:rPr>
+        <w:instrText>ADDIN CSL_CITATION {"citationItems":[{"id":"ITEM-1","itemData":{"DOI":"10.1161/HYPERTENSIONAHA.109.130583","ISSN":"0194911X","abstract":"Growth-differentiation factor 15 (GDF-15), a stress-responsive transforming growth factor-beta-related cytokine, is emerging as a new risk marker in patients with cardiovascular disease. We explored GDF-15 in preeclampsia and in diabetic pregnancies, because these conditions are associated with augmented risk for cardiovascular disease, both in mother and in offspring. Plasma from pregnant women (n=267; controls: n=59, preeclampsia: n=85, diabetes mellitus: n=112, and superimposed preeclampsia in diabetes mellitus: n=11), fetal plasma (n=72), and amniotic fluid (n=99) were analyzed by immunoassay for GDF-15. Placental GDF-15 mRNA and protein expression levels were analyzed by quantitative real-time PCR and immunoblots in 78 and 18 pregnancies, respectively. Conditioned media from preeclamptic (n=6) and control (n=6) villous placenta explants were analyzed by immunoassay for GDF-15. Median maternal GDF-15 concentration was elevated in those with diabetes mellitus, as compared with controls (91 549 versus 79 875 ng/L; P=0.02). Median GDF-15 concentration was higher in patients with preeclampsia than in controls in term maternal blood samples (127 061 versus 80 319 ng/L; P&lt;0.001). In the fetal circulation and amniotic fluid, GDF-15 was elevated in preeclampsia and superimposed preeclampsia in diabetes mellitus, as compared with controls. GDF-15 placental mRNA expression was elevated in preeclampsia, as compared with controls (P=0.002). Placenta immunoblots confirmed a single GDF-15 protein band, and a time-dependent increase in GDF-15 protein was detected in the conditioned media. Our study is the first to show that GDF-15 is dysregulated, both in preeclampsia and in diabetic pregnancies. The mechanisms and diagnostic implications of these findings remain to be explored.","author":[{"dropping-particle":"","family":"Sugulle","given":"Meryam","non-dropping-particle":"","parse-names":false,"suffix":""},{"dropping-particle":"","family":"Dechend","given":"Ralf","non-dropping-particle":"","parse-names":false,"suffix":""},{"dropping-particle":"","family":"Herse","given":"Florian","non-dropping-particle":"","parse-names":false,"suffix":""},{"dropping-particle":"","family":"Weedon-Fekjaer","given":"M. Susanne","non-dropping-particle":"","parse-names":false,"suffix":""},{"dropping-particle":"","family":"Johnsen","given":"Guro M.","non-dropping-particle":"","parse-names":false,"suffix":""},{"dropping-particle":"","family":"Brosnihan","given":"K. Bridget","non-dropping-particle":"","parse-names":false,"suffix":""},{"dropping-particle":"","family":"Anton","given":"Lauren","non-dropping-particle":"","parse-names":false,"suffix":""},{"dropping-particle":"","family":"Luft","given":"Friedrich C.","non-dropping-particle":"","parse-names":false,"suffix":""},{"dropping-particle":"","family":"Wollert","given":"Kai C.","non-dropping-particle":"","parse-names":false,"suffix":""},{"dropping-particle":"","family":"Kempf","given":"Tibor","non-dropping-particle":"","parse-names":false,"suffix":""},{"dropping-particle":"","family":"Staff","given":"Anne Cathrine","non-dropping-particle":"","parse-names":false,"suffix":""}],"container-title":"Hypertension","id":"ITEM-1","issue":"1","issued":{"date-parts":[["2009"]]},"page":"106-112","title":"Circulating and placental growth-differentiation factor 15 in preeclampsia and in pregnancy complicated by diabetes mellitus","type":"article-journal","volume":"54"},"uris":["http://www.mendeley.com/documents/?uuid=a0a7236d-2fe8-411e-aa3a-1ad44d575555"]},{"id":"ITEM-2","itemData":{"DOI":"10.1016/j.diabres.2019.107823","ISSN":"01688227","author":[{"dropping-particle":"","family":"Tang","given":"Mengyang","non-dropping-particle":"","parse-names":false,"suffix":""},{"dropping-particle":"","family":"Luo","given":"Mingjuan","non-dropping-particle":"","parse-names":false,"suffix":""},{"dropping-particle":"","family":"Lu","given":"Wenqian","non-dropping-particle":"","parse-names":false,"suffix":""},{"dropping-particle":"","family":"Wang","given":"Shiyun","non-dropping-particle":"","parse-names":false,"suffix":""},{"dropping-particle":"","family":"Zhang","given":"Rong","non-dropping-particle":"","parse-names":false,"suffix":""},{"dropping-particle":"","family":"Liang","given":"Wei","non-dropping-particle":"","parse-names":false,"suffix":""},{"dropping-particle":"","family":"Gu","given":"Jianfen","non-dropping-particle":"","parse-names":false,"suffix":""},{"dropping-particle":"","family":"Yu","given":"Xuemei","non-dropping-particle":"","parse-names":false,"suffix":""},{"dropping-particle":"","family":"Zhang","given":"Xueli","non-dropping-particle":"","parse-names":false,"suffix":""},{"dropping-particle":"","family":"Hu","given":"Cheng","non-dropping-particle":"","parse-names":false,"suffix":""}],"container-title":"Diabetes Research and Clinical Practice","id":"ITEM-2","issued":{"date-parts":[["2019"]]},"page":"107823","publisher":"Elsevier Ireland Ltd","title":"Serum growth differentiation factor 15 is associated with glucose metabolism in the third trimester in Chinese pregnant women","type":"article-journal"},"uris":["http://www.mendeley.com/documents/?uuid=fb1aeee1-6a59-43ef-9767-80a7b2b5ab0d"]},{"id":"ITEM-3","itemData":{"DOI":"10.12688/wellcomeopenres.14818.1","abstract":" Background: Although nausea and vomiting are very common in pregnancy, their pathogenesis is poorly understood. We tested the hypothesis that circulating growth and differentiation factor 15 (GDF15) concentrations in early pregnancy, whose gene is implicated in hyperemesis gravidarum, are associated with nausea and vomiting.  Methods: Blood samples for the measurement of GDF15 and human chorionic gonadotrophin (hCG) concentrations were obtained early in the second trimester (median 15.1 (interquartile range 14.4-15.7) weeks) of pregnancy from 791 women from the Cambridge Baby Growth Study, a prospective pregnancy and birth cohort. During each trimester participants completed a questionnaire which included questions about nausea, vomiting and antiemetic use. Associations with pre-pregnancy body mass indexes (BMI) were validated in 231 pregnant NIPTeR Study participants.  Results: Circulating GDF15 concentrations were higher in women reporting vomiting in the second trimester than in women reporting no pregnancy nausea or vomiting: 11,581 (10,977-12,219) (n=175) vs. 10,593 (10,066-11,147) (n=193) pg/mL, p=0.02). In women who took antiemetic drugs during pregnancy (n=11) the GDF15 levels were also raised 13,157 (10,558-16,394) pg/mL (p =0.04). Serum GFD15 concentrations were strongly positively correlated with hCG levels but were inversely correlated with maternal BMIs, a finding replicated in the NIPTeR Study.  Conclusions: Week 15 serum GDF15 concentrations are positively associated with second trimester vomiting and maternal antiemetic use in pregnancy. Given GDF15’s site of action in the chemoreceptor trigger zone of the brainstem and its genetic associations with hyperemesis gravidarum, these data support the concept that GDF15 may be playing a pathogenic role in pregnancy-associated vomiting. ","author":[{"dropping-particle":"","family":"Petry","given":"Clive J.","non-dropping-particle":"","parse-names":false,"suffix":""},{"dropping-particle":"","family":"Ong","given":"Ken K.","non-dropping-particle":"","parse-names":false,"suffix":""},{"dropping-particle":"","family":"Burling","given":"Keith A.","non-dropping-particle":"","parse-names":false,"suffix":""},{"dropping-particle":"","family":"Barker","given":"Peter","non-dropping-particle":"","parse-names":false,"suffix":""},{"dropping-particle":"","family":"Goodburn","given":"Sandra F.","non-dropping-particle":"","parse-names":false,"suffix":""},{"dropping-particle":"","family":"Perry","given":"John R. B.","non-dropping-particle":"","parse-names":false,"suffix":""},{"dropping-particle":"","family":"Acerini","given":"Carlo L.","non-dropping-particle":"","parse-names":false,"suffix":""},{"dropping-particle":"","family":"Hughes","given":"Ieuan A.","non-dropping-particle":"","parse-names":false,"suffix":""},{"dropping-particle":"","family":"Painter","given":"Rebecca C.","non-dropping-particle":"","parse-names":false,"suffix":""},{"dropping-particle":"","family":"Afink","given":"Gijs B.","non-dropping-particle":"","parse-names":false,"suffix":""},{"dropping-particle":"","family":"Dunger","given":"David B.","non-dropping-particle":"","parse-names":false,"suffix":""},{"dropping-particle":"","family":"O'Rahilly","given":"Stephen P","non-dropping-particle":"","parse-names":false,"suffix":""}],"container-title":"Wellcome Open Research","id":"ITEM-3","issue":"0","issued":{"date-parts":[["2018"]]},"page":"123","title":"Associations of vomiting and antiemetic use in pregnancy with levels of circulating GDF15 early in the second trimester: A nested case-control study","type":"article-journal","volume":"3"},"uris":["http://www.mendeley.com/documents/?uuid=8baab59b-8b7d-47a7-b0a4-ef80c03b53b7"]},{"id":"ITEM-4","itemData":{"DOI":"10.1016/S0140-6736(03)15265-8","ISSN":"01406736","abstract":"Macrophage inhibitory cytokine 1 (MIC 1) is thought to have immunomodulatory actions favouring fetal viability. We measured serum concentrations of MIC 1 in asymptomatic women at 6-13 weeks' gestation who subsequently miscarried or who had already miscarried. MIC 1 concentrations in the miscarriage cohort (n=100), were a third of those who had ongoing pregnancies (n=197). Multiples of the median for miscarriage was 0.32 (95% CI 0.23-0.32) versus 1.00 (0.93-1.06) for ongoing pregnancies; p&lt;0.0001. Concentrations were just as low 3 weeks before diagnosis as on the day of diagnosis. That MIC 1 serum concentrations seem to be low weeks before miscarriage suggests possible predictive and causative roles, as well as therapeutic potential.","author":[{"dropping-particle":"","family":"Tong","given":"Stephen","non-dropping-particle":"","parse-names":false,"suffix":""},{"dropping-particle":"","family":"Marjono","given":"Budi","non-dropping-particle":"","parse-names":false,"suffix":""},{"dropping-particle":"","family":"Brown","given":"David A.","non-dropping-particle":"","parse-names":false,"suffix":""},{"dropping-particle":"","family":"Mulvey","given":"Sheila","non-dropping-particle":"","parse-names":false,"suffix":""},{"dropping-particle":"","family":"Breit","given":"Samuel N.","non-dropping-particle":"","parse-names":false,"suffix":""},{"dropping-particle":"","family":"Manuelpillai","given":"Ursula","non-dropping-particle":"","parse-names":false,"suffix":""},{"dropping-particle":"","family":"Wallace","given":"Euan M.","non-dropping-particle":"","parse-names":false,"suffix":""}],"container-title":"Lancet","id":"ITEM-4","issue":"9403","issued":{"date-parts":[["2004"]]},"page":"129-130","title":"Serum concentrations of macrophage inhibitory cytokine 1 (MIC 1) as a predictor of miscarriage","type":"article-journal","volume":"363"},"uris":["http://www.mendeley.com/documents/?uuid=3c69f5e6-dd3f-4c19-afe1-1090797f2034"]}],"mendeley":{"formattedCitation":"(8,17–19)","plainTextFormattedCitation":"(8,17–19)","previouslyFormattedCitation":"(8,17–19)"},"properties":{"noteIndex":0},"schema":"https://github.com/citation-style-language/schema/raw/master/csl-citation.json"}</w:instrText>
+      </w:r>
+      <w:r>
+        <w:rPr>
+          <w:shd w:val="clear" w:color="auto" w:fill="FFFFFF"/>
+        </w:rPr>
+        <w:fldChar w:fldCharType="separate"/>
+      </w:r>
+      <w:r>
+        <w:rPr>
+          <w:noProof/>
+          <w:shd w:val="clear" w:color="auto" w:fill="FFFFFF"/>
+        </w:rPr>
+        <w:t>(8,17–19)</w:t>
+      </w:r>
+      <w:r>
+        <w:rPr>
+          <w:shd w:val="clear" w:color="auto" w:fill="FFFFFF"/>
+        </w:rPr>
+        <w:fldChar w:fldCharType="end"/>
+      </w:r>
+      <w:r>
+        <w:rPr>
+          <w:shd w:val="clear" w:color="auto" w:fill="FFFFFF"/>
+        </w:rPr>
+        <w:t>.</w:t>
+      </w:r>
+      <w:r>
+        <w:rPr>
+          <w:shd w:val="clear" w:color="auto" w:fill="FFFFFF"/>
+        </w:rPr>
+        <w:t xml:space="preserve"> This is also the approximate magnitude of exercise-associated elevations in GDF15</w:t>
+      </w:r>
+      <w:r>
+        <w:rPr>
+          <w:shd w:val="clear" w:color="auto" w:fill="FFFFFF"/>
+        </w:rPr>
+        <w:t xml:space="preserve"> </w:t>
+      </w:r>
+      <w:r>
+        <w:rPr>
+          <w:shd w:val="clear" w:color="auto" w:fill="FFFFFF"/>
+        </w:rPr>
+        <w:fldChar w:fldCharType="begin" w:fldLock="1"/>
+      </w:r>
+      <w:r>
+        <w:rPr>
+          <w:shd w:val="clear" w:color="auto" w:fill="FFFFFF"/>
+        </w:rPr>
+        <w:instrText>ADDIN CSL_CITATION {"citationItems":[{"id":"ITEM-1","itemData":{"DOI":"10.3109/14017431.2010.516368","ISBN":"1401-7431","ISSN":"1651-2006","PMID":"20836754","abstract":"BACKGROUND: Growth differentiation factor-15 (GDF-15) is considered to be a cardioprotective cytokine possessing antiapoptotic and antiproliferative properties. If GDF-15 plasma levels are influenced by percutanenous coronary intervention (PCI) or regular exercise training is currently not known.\\n\\nMETHODS: After successful revascularization by PCI with stent implantation 36 consecutive patients with stable angina pectoris were randomized to an exercise training program or to a control group. Patients were followed by serial measurements of GDF-15, high-sensitivity Troponin T (hsTNT) and N-terminal pro brain natriuretic peptide (NT-proBNP) levels in peripheral blood after PCI and during six months follow-up.\\n\\nRESULTS: Plasma levels of GDF-15 showed an early response to PCI with a modest, but significant increase after 30 minutes (p = 0.007) peaking three hours after PCI. Levels of hsTNT rose 5-fold from baseline to 24 hours (p &lt; 0.001) with a normalization at seven days post PCI. Changes in plasma levels of GDF-15, hsTNT and NT-proBNP were not significantly different between the training and control group during follow-up.\\n\\nCONCLUSIONS: GDF-15 levels show a modest transient increase in response to coronary intervention with stent implantation. Exercise training over six months does not affect plasma levels of GDF-15, hsTNT or NT-proBNP in patients with stable coronary artery disease.","author":[{"dropping-particle":"","family":"Munk","given":"Peter Scott","non-dropping-particle":"","parse-names":false,"suffix":""},{"dropping-particle":"","family":"Valborgland","given":"Torstein","non-dropping-particle":"","parse-names":false,"suffix":""},{"dropping-particle":"","family":"Butt","given":"Noreen","non-dropping-particle":"","parse-names":false,"suffix":""},{"dropping-particle":"","family":"Larsen","given":"Alf Inge","non-dropping-particle":"","parse-names":false,"suffix":""}],"container-title":"Scandinavian cardiovascular journal : SCJ","id":"ITEM-1","issue":"1","issued":{"date-parts":[["2011"]]},"page":"27-32","title":"Response of growth differentiation factor-15 to percutaneous coronary intervention and regular exercise training.","type":"article-journal","volume":"45"},"uris":["http://www.mendeley.com/documents/?uuid=3b553d58-500f-4407-8de6-8996945e5955"]},{"id":"ITEM-2","itemData":{"DOI":"10.3109/00365513.2014.905697","ISBN":"1502-7686 (Electronic)\\r0036-5513 (Linking)","ISSN":"15027686","PMID":"24792369","abstract":"Background. Intense training can lead to a pathophysiological change in serum concentration of a variety of biomarkers. Traditional biomarkers of cardiac injury are very useful in monitoring CVD patients, but in healthy subjects or athletes they cannot be informative enough about the cardiovascular risk, because in these cases their serum levels do not increase over the pathological limit. Therefore novel cardiovascular biomarkers are required in order to allow a better monitoring of sport performance, prediction of overtraining and diagnosis of sport-related cardiac injuries. Growth differentiation factor-15 (GDF-15) is emerging as a powerful cardiovascular injury risk indicator. In this study we investigate the effect of intense physical training of on the circulating levels of GDF-15 in rugby professional players. Methods. Serum GDF-15, Erythropoietin, IL-6, the cardiovascular parameter ST-2, NT-proBNP and routine hematological parameters were measured in a group of 30 rugby players before and after a session of intense training. Results. While ST-2, IL-6 and hsCRP displayed no significant changes after intense training, NT-proBNP and GDF-15 showed a significant increase, even without reaching the pathological level. Discussion. The measure of GDF-15 in professional rugby players could be a useful tool to monitoring their cardiovascular status during training and competition session in order to prevent the onset of collateral cardiovascular adverse event due to the intense training and, in the case of cardiac injury, it could possibly allow a very early diagnosis at the beginning of the pathogenic process.","author":[{"dropping-particle":"","family":"Galliera","given":"Emanuela","non-dropping-particle":"","parse-names":false,"suffix":""},{"dropping-particle":"","family":"Lombardi","given":"Giovanni","non-dropping-particle":"","parse-names":false,"suffix":""},{"dropping-particle":"","family":"Marazzi","given":"Monica G.","non-dropping-particle":"","parse-names":false,"suffix":""},{"dropping-particle":"","family":"Grasso","given":"Dalila","non-dropping-particle":"","parse-names":false,"suffix":""},{"dropping-particle":"","family":"Vianello","given":"Elena","non-dropping-particle":"","parse-names":false,"suffix":""},{"dropping-particle":"","family":"Pozzoni","given":"Roberto","non-dropping-particle":"","parse-names":false,"suffix":""},{"dropping-particle":"","family":"Banfi","given":"Giuseppe","non-dropping-particle":"","parse-names":false,"suffix":""},{"dropping-particle":"","family":"Corsi Romanelli","given":"Massimiliano M.","non-dropping-particle":"","parse-names":false,"suffix":""}],"container-title":"Scandinavian Journal of Clinical and Laboratory Investigation","id":"ITEM-2","issue":"6","issued":{"date-parts":[["2014"]]},"page":"492-499","title":"Acute exercise in elite rugby players increases the circulating level of the cardiovascular biomarker GDF-15","type":"article-journal","volume":"74"},"uris":["http://www.mendeley.com/documents/?uuid=7ae97071-f5b7-46f0-90a1-3cc46e638626"]},{"id":"ITEM-3","itemData":{"DOI":"10.1016/S0168-8227(16)31060-9","ISSN":"01688227","author":[{"dropping-particle":"","family":"Joung","given":"Kyong Hye","non-dropping-particle":"","parse-names":false,"suffix":""},{"dropping-particle":"","family":"Kim","given":"Ji Min","non-dropping-particle":"","parse-names":false,"suffix":""},{"dropping-particle":"","family":"Yi","given":"Hyon-Seung","non-dropping-particle":"","parse-names":false,"suffix":""},{"dropping-particle":"","family":"Lee","given":"Ju Hee","non-dropping-particle":"","parse-names":false,"suffix":""},{"dropping-particle":"","family":"Kim","given":"Koon Soon","non-dropping-particle":"","parse-names":false,"suffix":""},{"dropping-particle":"","family":"Kim","given":"Hyun Jin","non-dropping-particle":"","parse-names":false,"suffix":""},{"dropping-particle":"","family":"Shong","given":"Minho","non-dropping-particle":"","parse-names":false,"suffix":""},{"dropping-particle":"","family":"Ku","given":"Bon Jeong","non-dropping-particle":"","parse-names":false,"suffix":""}],"container-title":"Diabetes Research and Clinical Practice","id":"ITEM-3","issued":{"date-parts":[["2016","10"]]},"page":"S65-S66","publisher":"Elsevier Ireland Ltd","title":"Effects of exercise program on normal responsiveness of serum GDF15 in middle-aged women","type":"article-journal","volume":"120"},"uris":["http://www.mendeley.com/documents/?uuid=24fe4eb7-5c2e-4e61-b6b4-ab23edaabe13"]},{"id":"ITEM-4","itemData":{"DOI":"10.1016/j.molmet.2017.12.016","ISSN":"22128778","PMID":"29398617","abstract":"Objective: The growth differentiation factor 15 (GDF15) is a stress-sensitive circulating factor that regulates systemic energy balance. Since exercise is a transient physiological stress that has pleiotropic effects on whole-body energy metabolism, we herein explored the effect of exercise on a) circulating GDF15 levels and b) GDF15 release from skeletal muscle in humans. Methods: Seven healthy males either rested or exercised at 67% of their VO2maxfor 1 h and blood was sampled from the femoral artery and femoral vein before, during, and after exercise. Plasma GDF15 concentrations were determined in these samples. Results: Plasma GDF15 levels increased 34% with exercise (p &lt; 0.001) and further increased to 64% above resting values at 120 min (p &lt; 0.001) after the cessation of exercise. There was no difference between the arterial and venous GDF15 concentration before, during, and after exercise. During a resting control trial, GDF15 levels measured in the same subjects were unaltered. Conclusions: Vigorous submaximal exercise increases circulating GDF15 levels in humans, but skeletal muscle tissue does not appear to be the source.","author":[{"dropping-particle":"","family":"Kleinert","given":"Maximilian","non-dropping-particle":"","parse-names":false,"suffix":""},{"dropping-particle":"","family":"Clemmensen","given":"Christoffer","non-dropping-particle":"","parse-names":false,"suffix":""},{"dropping-particle":"","family":"Sjøberg","given":"Kim A.","non-dropping-particle":"","parse-names":false,"suffix":""},{"dropping-particle":"","family":"Carl","given":"Christian Strini","non-dropping-particle":"","parse-names":false,"suffix":""},{"dropping-particle":"","family":"Jeppesen","given":"Jacob Fuglsbjerg","non-dropping-particle":"","parse-names":false,"suffix":""},{"dropping-particle":"","family":"Wojtaszewski","given":"Jørgen F.P.","non-dropping-particle":"","parse-names":false,"suffix":""},{"dropping-particle":"","family":"Kiens","given":"Bente","non-dropping-particle":"","parse-names":false,"suffix":""},{"dropping-particle":"","family":"Richter","given":"Erik A.","non-dropping-particle":"","parse-names":false,"suffix":""}],"container-title":"Molecular Metabolism","id":"ITEM-4","issue":"January","issued":{"date-parts":[["2018"]]},"page":"187-191","publisher":"Elsevier GmbH","title":"Exercise increases circulating GDF15 in humans","type":"article-journal","volume":"9"},"uris":["http://www.mendeley.com/documents/?uuid=61e4cb4c-be22-48b1-a63a-679d36925f70"]},{"id":"ITEM-5","itemData":{"DOI":"10.1152/ajpendo.00439.2018","ISBN":"8587847910","ISSN":"0193-1849","author":[{"dropping-particle":"","family":"Zhang","given":"Hui","non-dropping-particle":"","parse-names":false,"suffix":""},{"dropping-particle":"","family":"Fealy","given":"Ciaran E.","non-dropping-particle":"","parse-names":false,"suffix":""},{"dropping-particle":"","family":"Kirwan","given":"John P.","non-dropping-particle":"","parse-names":false,"suffix":""}],"container-title":"American Journal of Physiology-Endocrinology and Metabolism","id":"ITEM-5","issued":{"date-parts":[["2019","3","12"]]},"page":"ajpendo.00439.2018","title":"Exercise Training Promotes a GDF15 Associated Reduction in Fat Mass in Older Adults with Obesity","type":"article-journal"},"uris":["http://www.mendeley.com/documents/?uuid=8d5183fe-7ffc-43e7-942a-a89d0c51cbda"]}],"mendeley":{"formattedCitation":"(20–24)","plainTextFormattedCitation":"(20–24)","previouslyFormattedCitation":"(20–24)"},"properties":{"noteIndex":0},"schema":"https://github.com/citation-style-language/schema/raw/master/csl-citation.json"}</w:instrText>
+      </w:r>
+      <w:r>
+        <w:rPr>
+          <w:shd w:val="clear" w:color="auto" w:fill="FFFFFF"/>
+        </w:rPr>
+        <w:fldChar w:fldCharType="separate"/>
+      </w:r>
+      <w:r>
+        <w:rPr>
+          <w:noProof/>
+          <w:shd w:val="clear" w:color="auto" w:fill="FFFFFF"/>
+        </w:rPr>
+        <w:t>(20–24)</w:t>
+      </w:r>
+      <w:r>
+        <w:rPr>
+          <w:shd w:val="clear" w:color="auto" w:fill="FFFFFF"/>
+        </w:rPr>
+        <w:fldChar w:fldCharType="end"/>
+      </w:r>
+      <w:r>
+        <w:rPr>
+          <w:shd w:val="clear" w:color="auto" w:fill="FFFFFF"/>
+        </w:rPr>
+        <w:t xml:space="preserve"> </w:t>
+      </w:r>
+    </w:p>
+    <w:p>
+      <w:pPr>
+        <w:rPr>
+          <w:shd w:val="clear" w:color="auto" w:fill="FFFFFF"/>
+        </w:rPr>
+      </w:pPr>
+    </w:p>
+    <w:p>
+      <w:pPr>
+        <w:rPr>
+          <w:shd w:val="clear" w:color="auto" w:fill="FFFFFF"/>
+        </w:rPr>
+      </w:pPr>
+      <w:r>
+        <w:rPr>
+          <w:shd w:val="clear" w:color="auto" w:fill="FFFFFF"/>
+        </w:rPr>
+        <w:t xml:space="preserve">There are mixed data on the effects of hypercaloric diets in </w:t>
+      </w:r>
+      <w:r>
+        <w:rPr>
+          <w:i/>
+          <w:shd w:val="clear" w:color="auto" w:fill="FFFFFF"/>
+        </w:rPr>
+        <w:t>Gdf15</w:t>
+      </w:r>
+      <w:r>
+        <w:rPr>
+          <w:shd w:val="clear" w:color="auto" w:fill="FFFFFF"/>
+        </w:rPr>
+        <w:t xml:space="preserve"> </w:t>
+      </w:r>
+      <w:r>
+        <w:rPr>
+          <w:shd w:val="clear" w:color="auto" w:fill="FFFFFF"/>
+        </w:rPr>
+        <w:t xml:space="preserve">or </w:t>
+      </w:r>
+      <w:proofErr w:type="spellStart"/>
+      <w:r>
+        <w:rPr>
+          <w:i/>
+          <w:shd w:val="clear" w:color="auto" w:fill="FFFFFF"/>
+        </w:rPr>
+        <w:t>Gfral</w:t>
+      </w:r>
+      <w:proofErr w:type="spellEnd"/>
+      <w:r>
+        <w:rPr>
+          <w:shd w:val="clear" w:color="auto" w:fill="FFFFFF"/>
+        </w:rPr>
+        <w:t xml:space="preserve"> knockout mice with some papers showing hyperphagia and weight gain </w:t>
+      </w:r>
+      <w:r>
+        <w:rPr>
+          <w:shd w:val="clear" w:color="auto" w:fill="FFFFFF"/>
+        </w:rPr>
+        <w:fldChar w:fldCharType="begin" w:fldLock="1"/>
+      </w:r>
+      <w:r>
+        <w:rPr>
+          <w:shd w:val="clear" w:color="auto" w:fill="FFFFFF"/>
+        </w:rPr>
+        <w:instrText>ADDIN CSL_CITATION {"citationItems":[{"id":"ITEM-1","itemData":{"DOI":"10.1038/nm.4392","ISBN":"1546-170X (Electronic) 1078-8956 (Linking)","ISSN":"1078-8956","PMID":"28846097","abstract":"Growth differentiation factor 15 (GDF15), a distant member of the transforming growth factor (TGF)-β family, is a secreted protein that circulates as a 25-kDa dimer. In humans, elevated GDF15 correlates with weight loss, and the administration of GDF15 to mice with obesity reduces body weight, at least in part, by decreasing food intake. The mechanisms through which GDF15 reduces body weight remain poorly understood, because the cognate receptor for GDF15 is unknown. Here we show that recombinant GDF15 induces weight loss in mice fed a high-fat diet and in nonhuman primates with spontaneous obesity. Furthermore, we find that GDF15 binds with high affinity to GDNF family receptor α-like (GFRAL), a distant relative of receptors for a distinct class of the TGF-β superfamily ligands. Gfral is expressed in neurons of the area postrema and nucleus of the solitary tract in mice and humans, and genetic deletion of the receptor abrogates the ability of GDF15 to decrease food intake and body weight in mice. In addition, diet-induced obesity and insulin resistance are exacerbated in GFRAL-deficient mice, suggesting a homeostatic role for this receptor in metabolism. Finally, we demonstrate that GDF15-induced cell signaling requires the interaction of GFRAL with the coreceptor RET. Our data identify GFRAL as a new regulator of body weight and as the bona fide receptor mediating the metabolic effects of GDF15, enabling a more comprehensive assessment of GDF15 as a potential pharmacotherapy for the treatment of obesity.","author":[{"dropping-particle":"","family":"Mullican","given":"Shannon E.","non-dropping-particle":"","parse-names":false,"suffix":""},{"dropping-particle":"","family":"Lin-Schmidt","given":"Xiefan","non-dropping-particle":"","parse-names":false,"suffix":""},{"dropping-particle":"","family":"Chin","given":"Chen-Ni","non-dropping-particle":"","parse-names":false,"suffix":""},{"dropping-particle":"","family":"Chavez","given":"Jose A.","non-dropping-particle":"","parse-names":false,"suffix":""},{"dropping-particle":"","family":"Furman","given":"Jennifer L.","non-dropping-particle":"","parse-names":false,"suffix":""},{"dropping-particle":"","family":"Armstrong","given":"Anthony A.","non-dropping-particle":"","parse-names":false,"suffix":""},{"dropping-particle":"","family":"Beck","given":"Stephen C.","non-dropping-particle":"","parse-names":false,"suffix":""},{"dropping-particle":"","family":"South","given":"Victoria J.","non-dropping-particle":"","parse-names":false,"suffix":""},{"dropping-particle":"","family":"Dinh","given":"Thai Q.","non-dropping-particle":"","parse-names":false,"suffix":""},{"dropping-particle":"","family":"Cash-Mason","given":"Tanesha D.","non-dropping-particle":"","parse-names":false,"suffix":""},{"dropping-particle":"","family":"Cavanaugh","given":"Cassandre R.","non-dropping-particle":"","parse-names":false,"suffix":""},{"dropping-particle":"","family":"Nelson","given":"Serena","non-dropping-particle":"","parse-names":false,"suffix":""},{"dropping-particle":"","family":"Huang","given":"Chichi","non-dropping-particle":"","parse-names":false,"suffix":""},{"dropping-particle":"","family":"Hunter","given":"Michael J.","non-dropping-particle":"","parse-names":false,"suffix":""},{"dropping-particle":"","family":"Rangwala","given":"Shamina M.","non-dropping-particle":"","parse-names":false,"suffix":""}],"container-title":"Nature Medicine","id":"ITEM-1","issue":"10","issued":{"date-parts":[["2017","8","28"]]},"page":"1150-1157","title":"GFRAL is the receptor for GDF15 and the ligand promotes weight loss in mice and nonhuman primates","type":"article-journal","volume":"23"},"uris":["http://www.mendeley.com/documents/?uuid=cffeba4a-1f1f-4bb9-bda9-dc8a47a91a15"]},{"id":"ITEM-2","itemData":{"DOI":"10.1038/nature24042","ISSN":"14764687","abstract":"© 2017 Macmillan Publishers Limited, part of Springer Nature. All rights reserved. Under homeostatic conditions, animals use well-defined hypothalamic neural circuits to help maintain stable body weight, by integrating metabolic and hormonal signals from the periphery to balance food consumption and energy expenditure. In stressed or disease conditions, however, animals use alternative neuronal pathways to adapt to the metabolic challenges of altered energy demand. Recent studies have identified brain areas outside the hypothalamus that are activated under these 'non-homeostatic' conditions, but the molecular nature of the peripheral signals and brain-localized receptors that activate these circuits remains elusive. Here we identify glial cell-derived neurotrophic factor (GDNF) receptor alpha-like (GFRAL) as a brainstem-restricted receptor for growth and differentiation factor 15 (GDF15). GDF15 regulates food intake, energy expenditure and body weight in response to metabolic and toxin-induced stresses; we show that Gfral knockout mice are hyperphagic under stressed conditions and are resistant to chemotherapy-induced anorexia and body weight loss. GDF15 activates GFRAL-expressing neurons localized exclusively in the area postrema and nucleus tractus solitarius of the mouse brainstem. It then triggers the activation of neurons localized within the parabrachial nucleus and central amygdala, which constitute part of the 'emergency circuit' that shapes feeding responses to stressful conditions. GDF15 levels increase in response to tissue stress and injury, and elevated levels are associated with body weight loss in numerous chronic human diseases. By isolating GFRAL as the receptor for GDF15-induced anorexia and weight loss, we identify a mechanistic basis for the non-homeostatic regulation of neural circuitry by a peripheral signal associated with tissue damage and stress. These findings provide opportunities to develop therapeutic agents for the treatment of disorders with altered energy demand.","author":[{"dropping-particle":"","family":"Hsu","given":"Jer Yuan","non-dropping-particle":"","parse-names":false,"suffix":""},{"dropping-particle":"","family":"Crawley","given":"Suzanne","non-dropping-particle":"","parse-names":false,"suffix":""},{"dropping-particle":"","family":"Chen","given":"Michael","non-dropping-particle":"","parse-names":false,"suffix":""},{"dropping-particle":"","family":"Ayupova","given":"Dina A.","non-dropping-particle":"","parse-names":false,"suffix":""},{"dropping-particle":"","family":"Lindhout","given":"Darrin A.","non-dropping-particle":"","parse-names":false,"suffix":""},{"dropping-particle":"","family":"Higbee","given":"Jared","non-dropping-particle":"","parse-names":false,"suffix":""},{"dropping-particle":"","family":"Kutach","given":"Alan","non-dropping-particle":"","parse-names":false,"suffix":""},{"dropping-particle":"","family":"Joo","given":"William","non-dropping-particle":"","parse-names":false,"suffix":""},{"dropping-particle":"","family":"Gao","given":"Zhengyu","non-dropping-particle":"","parse-names":false,"suffix":""},{"dropping-particle":"","family":"Fu","given":"Diana","non-dropping-particle":"","parse-names":false,"suffix":""},{"dropping-particle":"","family":"To","given":"Carmen","non-dropping-particle":"","parse-names":false,"suffix":""},{"dropping-particle":"","family":"Mondal","given":"Kalyani","non-dropping-particle":"","parse-names":false,"suffix":""},{"dropping-particle":"","family":"Li","given":"Betty","non-dropping-particle":"","parse-names":false,"suffix":""},{"dropping-particle":"","family":"Kekatpure","given":"Avantika","non-dropping-particle":"","parse-names":false,"suffix":""},{"dropping-particle":"","family":"Wang","given":"Marilyn","non-dropping-particle":"","parse-names":false,"suffix":""},{"dropping-particle":"","family":"Laird","given":"Teresa","non-dropping-particle":"","parse-names":false,"suffix":""},{"dropping-particle":"","family":"Horner","given":"Geoffrey","non-dropping-particle":"","parse-names":false,"suffix":""},{"dropping-particle":"","family":"Chan","given":"Jackie","non-dropping-particle":"","parse-names":false,"suffix":""},{"dropping-particle":"","family":"Mcentee","given":"Michele","non-dropping-particle":"","parse-names":false,"suffix":""},{"dropping-particle":"","family":"Lopez","given":"Manuel","non-dropping-particle":"","parse-names":false,"suffix":""},{"dropping-particle":"","family":"Lakshminarasimhan","given":"Damodharan","non-dropping-particle":"","parse-names":false,"suffix":""},{"dropping-particle":"","family":"White","given":"Andre","non-dropping-particle":"","parse-names":false,"suffix":""},{"dropping-particle":"","family":"Wang","given":"Sheng Ping","non-dropping-particle":"","parse-names":false,"suffix":""},{"dropping-particle":"","family":"Yao","given":"Jun","non-dropping-particle":"","parse-names":false,"suffix":""},{"dropping-particle":"","family":"Yie","given":"Junming","non-dropping-particle":"","parse-names":false,"suffix":""},{"dropping-particle":"","family":"Matern","given":"Hugo","non-dropping-particle":"","parse-names":false,"suffix":""},{"dropping-particle":"","family":"Solloway","given":"Mark","non-dropping-particle":"","parse-names":false,"suffix":""},{"dropping-particle":"","family":"Haldankar","given":"Raj","non-dropping-particle":"","parse-names":false,"suffix":""},{"dropping-particle":"","family":"Parsons","given":"Thomas","non-dropping-particle":"","parse-names":false,"suffix":""},{"dropping-particle":"","family":"Tang","given":"Jie","non-dropping-particle":"","parse-names":false,"suffix":""},{"dropping-particle":"","family":"Shen","given":"Wenyan D.","non-dropping-particle":"","parse-names":false,"suffix":""},{"dropping-particle":"","family":"Chen","given":"Yu Alice","non-dropping-particle":"","parse-names":false,"suffix":""},{"dropping-particle":"","family":"Tian","given":"Hui","non-dropping-particle":"","parse-names":false,"suffix":""},{"dropping-particle":"","family":"Allan","given":"Bernard B.","non-dropping-particle":"","parse-names":false,"suffix":""}],"container-title":"Nature","id":"ITEM-2","issue":"7675","issued":{"date-parts":[["2017"]]},"page":"255-259","publisher":"Nature Publishing Group","title":"Non-homeostatic body weight regulation through a brainstem-restricted receptor for GDF15","type":"article-journal","volume":"550"},"uris":["http://www.mendeley.com/documents/?uuid=87661c76-ea6b-4ede-8e1e-f074fbae6388"]},{"id":"ITEM-3","itemData":{"DOI":"10.1371/journal.pone.0201584","ISBN":"1111111111","ISSN":"1932-6203","author":[{"dropping-particle":"","family":"Tran","given":"Thanhvien","non-dropping-particle":"","parse-names":false,"suffix":""},{"dropping-particle":"","family":"Yang","given":"Jingping","non-dropping-particle":"","parse-names":false,"suffix":""},{"dropping-particle":"","family":"Gardner","given":"Jonitha","non-dropping-particle":"","parse-names":false,"suffix":""},{"dropping-particle":"","family":"Xiong","given":"Yumei","non-dropping-particle":"","parse-names":false,"suffix":""}],"container-title":"PLOS ONE","editor":[{"dropping-particle":"","family":"Peterson","given":"Jonathan M.","non-dropping-particle":"","parse-names":false,"suffix":""}],"id":"ITEM-3","issue":"8","issued":{"date-parts":[["2018","8","2"]]},"page":"e0201584","title":"GDF15 deficiency promotes high fat diet-induced obesity in mice","type":"article-journal","volume":"13"},"uris":["http://www.mendeley.com/documents/?uuid=644d0fde-9dcc-47b2-b061-d2968a5f9644"]},{"id":"ITEM-4","itemData":{"DOI":"10.1038/s41366-019-0365-5","ISSN":"0307-0565","author":[{"dropping-particle":"","family":"Tsai","given":"Vicky Wang-Wei","non-dropping-particle":"","parse-names":false,"suffix":""},{"dropping-particle":"","family":"Zhang","given":"Hong Ping","non-dropping-particle":"","parse-names":false,"suffix":""},{"dropping-particle":"","family":"Manandhar","given":"Rakesh","non-dropping-particle":"","parse-names":false,"suffix":""},{"dropping-particle":"","family":"Schofield","given":"Peter","non-dropping-particle":"","parse-names":false,"suffix":""},{"dropping-particle":"","family":"Christ","given":"Daniel","non-dropping-particle":"","parse-names":false,"suffix":""},{"dropping-particle":"","family":"Lee-Ng","given":"Ka Ki Michelle","non-dropping-particle":"","parse-names":false,"suffix":""},{"dropping-particle":"","family":"Lebhar","given":"Hélène","non-dropping-particle":"","parse-names":false,"suffix":""},{"dropping-particle":"","family":"Marquis","given":"Christopher Peter","non-dropping-particle":"","parse-names":false,"suffix":""},{"dropping-particle":"","family":"Husaini","given":"Yasmin","non-dropping-particle":"","parse-names":false,"suffix":""},{"dropping-particle":"","family":"Brown","given":"David A.","non-dropping-particle":"","parse-names":false,"suffix":""},{"dropping-particle":"","family":"Breit","given":"Samuel N.","non-dropping-particle":"","parse-names":false,"suffix":""}],"container-title":"International Journal of Obesity","id":"ITEM-4","issued":{"date-parts":[["2019"]]},"title":"GDF15 mediates adiposity resistance through actions on GFRAL neurons in the hindbrain AP/NTS","type":"article-journal"},"uris":["http://www.mendeley.com/documents/?uuid=60fd3388-d9df-4659-a64f-d92be8f8d882"]}],"mendeley":{"formattedCitation":"(25–28)","plainTextFormattedCitation":"(25–28)","previouslyFormattedCitation":"(25–28)"},"properties":{"noteIndex":0},"schema":"https://github.com/citation-style-language/schema/raw/master/csl-citation.json"}</w:instrText>
+      </w:r>
+      <w:r>
+        <w:rPr>
+          <w:shd w:val="clear" w:color="auto" w:fill="FFFFFF"/>
+        </w:rPr>
+        <w:fldChar w:fldCharType="separate"/>
+      </w:r>
+      <w:r>
+        <w:rPr>
+          <w:noProof/>
+          <w:shd w:val="clear" w:color="auto" w:fill="FFFFFF"/>
+        </w:rPr>
+        <w:t>(25–28)</w:t>
+      </w:r>
+      <w:r>
+        <w:rPr>
+          <w:shd w:val="clear" w:color="auto" w:fill="FFFFFF"/>
+        </w:rPr>
+        <w:fldChar w:fldCharType="end"/>
+      </w:r>
+      <w:r>
+        <w:rPr>
+          <w:shd w:val="clear" w:color="auto" w:fill="FFFFFF"/>
+        </w:rPr>
+        <w:t>,</w:t>
+      </w:r>
+      <w:r>
+        <w:rPr>
+          <w:shd w:val="clear" w:color="auto" w:fill="FFFFFF"/>
+        </w:rPr>
+        <w:t xml:space="preserve"> but several others showing no effect </w:t>
+      </w:r>
+      <w:r>
+        <w:rPr>
+          <w:shd w:val="clear" w:color="auto" w:fill="FFFFFF"/>
+        </w:rPr>
+        <w:fldChar w:fldCharType="begin" w:fldLock="1"/>
+      </w:r>
+      <w:r>
+        <w:rPr>
+          <w:shd w:val="clear" w:color="auto" w:fill="FFFFFF"/>
+        </w:rPr>
+        <w:instrText>ADDIN CSL_CITATION {"citationItems":[{"id":"ITEM-1","itemData":{"DOI":"10.1038/nm.4393","ISBN":"1546-170X (Electronic) 1078-8956 (Linking)","ISSN":"1078-8956","PMID":"28846098","abstract":"Growth/differentiation factor 15 (GDF15), also known as MIC-1, is a distant member of the transforming growth factor-β (TGF-β) superfamily and has been implicated in various biological functions, including cancer cachexia, renal and heart failure, atherosclerosis and metabolism. A connection between GDF15 and body-weight regulation was initially suggested on the basis of an observation that increasing GDF15 levels in serum correlated with weight loss in individuals with advanced prostate cancer. In animal models, overexpression of GDF15 leads to a lean phenotype, hypophagia and other improvements in metabolic parameters, suggesting that recombinant GDF15 protein could potentially be used in the treatment of obesity and type 2 diabetes. However, the signaling and mechanism of action of GDF15 are poorly understood owing to the absence of a clearly identified cognate receptor. Here we report that GDNF-family receptor α-like (GFRAL), an orphan member of the GFR-α family, is a high-affinity receptor for GDF15. GFRAL binds to GDF15 in vitro and is required for the metabolic actions of GDF15 with respect to body weight and food intake in vivo in mice. Gfral(-/-) mice were refractory to the effects of recombinant human GDF15 on body-weight, food-intake and glucose parameters. Blocking the interaction between GDF15 and GFRAL with a monoclonal antibody prevented the metabolic effects of GDF15 in rats. Gfral mRNA is highly expressed in the area postrema of mouse, rat and monkey, in accordance with previous reports implicating this region of the brain in the metabolic actions of GDF15 (refs. 4,5,6). Together, our data demonstrate that GFRAL is a receptor for GDF15 that mediates the metabolic effects of GDF15.","author":[{"dropping-particle":"","family":"Emmerson","given":"Paul J.","non-dropping-particle":"","parse-names":false,"suffix":""},{"dropping-particle":"","family":"Wang","given":"Feng","non-dropping-particle":"","parse-names":false,"suffix":""},{"dropping-particle":"","family":"Du","given":"Yong","non-dropping-particle":"","parse-names":false,"suffix":""},{"dropping-particle":"","family":"Liu","given":"Qian","non-dropping-particle":"","parse-names":false,"suffix":""},{"dropping-particle":"","family":"Pickard","given":"Richard T.","non-dropping-particle":"","parse-names":false,"suffix":""},{"dropping-particle":"","family":"Gonciarz","given":"Malgorzata D.","non-dropping-particle":"","parse-names":false,"suffix":""},{"dropping-particle":"","family":"Coskun","given":"Tamer","non-dropping-particle":"","parse-names":false,"suffix":""},{"dropping-particle":"","family":"Hamang","given":"Matthew J.","non-dropping-particle":"","parse-names":false,"suffix":""},{"dropping-particle":"","family":"Sindelar","given":"Dana K.","non-dropping-particle":"","parse-names":false,"suffix":""},{"dropping-particle":"","family":"Ballman","given":"Kimberly K.","non-dropping-particle":"","parse-names":false,"suffix":""},{"dropping-particle":"","family":"Foltz","given":"Lisa A.","non-dropping-particle":"","parse-names":false,"suffix":""},{"dropping-particle":"","family":"Muppidi","given":"Avinash","non-dropping-particle":"","parse-names":false,"suffix":""},{"dropping-particle":"","family":"Alsina-Fernandez","given":"Jorge","non-dropping-particle":"","parse-names":false,"suffix":""},{"dropping-particle":"","family":"Barnard","given":"Gavin C.","non-dropping-particle":"","parse-names":false,"suffix":""},{"dropping-particle":"","family":"Tang","given":"Jason X.","non-dropping-particle":"","parse-names":false,"suffix":""},{"dropping-particle":"","family":"Liu","given":"Xilin","non-dropping-particle":"","parse-names":false,"suffix":""},{"dropping-particle":"","family":"Mao","given":"Xudong","non-dropping-particle":"","parse-names":false,"suffix":""},{"dropping-particle":"","family":"Siegel","given":"Robert","non-dropping-particle":"","parse-names":false,"suffix":""},{"dropping-particle":"","family":"Sloan","given":"John H.","non-dropping-particle":"","parse-names":false,"suffix":""},{"dropping-particle":"","family":"Mitchell","given":"Pamela J.","non-dropping-particle":"","parse-names":false,"suffix":""},{"dropping-particle":"","family":"Zhang","given":"Bei B.","non-dropping-particle":"","parse-names":false,"suffix":""},{"dropping-particle":"","family":"Gimeno","given":"Ruth E.","non-dropping-particle":"","parse-names":false,"suffix":""},{"dropping-particle":"","family":"Shan","given":"Bei","non-dropping-particle":"","parse-names":false,"suffix":""},{"dropping-particle":"","family":"Wu","given":"Xinle","non-dropping-particle":"","parse-names":false,"suffix":""}],"container-title":"Nature Medicine","id":"ITEM-1","issue":"10","issued":{"date-parts":[["2017","8","28"]]},"page":"1215-1219","title":"The metabolic effects of GDF15 are mediated by the orphan receptor GFRAL","type":"article-journal","volume":"23"},"uris":["http://www.mendeley.com/documents/?uuid=1ea69fe0-f8df-4dc7-b0bd-73322d8201d7"]},{"id":"ITEM-2","itemData":{"DOI":"10.1038/nm.4394","ISBN":"1546-170X (Electronic) 1078-8956 (Linking)","ISSN":"1078-8956","PMID":"28846099","abstract":"GDF15 has potent anti-obesity effects, but its receptor was unknown. GFRAL has now been identified as the receptor that mediates GDF15's effects via central actions in the hindbrain.","author":[{"dropping-particle":"","family":"Yang","given":"Linda","non-dropping-particle":"","parse-names":false,"suffix":""},{"dropping-particle":"","family":"Chang","given":"Chih-Chuan","non-dropping-particle":"","parse-names":false,"suffix":""},{"dropping-particle":"","family":"Sun","given":"Zhe","non-dropping-particle":"","parse-names":false,"suffix":""},{"dropping-particle":"","family":"Madsen","given":"Dennis","non-dropping-particle":"","parse-names":false,"suffix":""},{"dropping-particle":"","family":"Zhu","given":"Haisun","non-dropping-particle":"","parse-names":false,"suffix":""},{"dropping-particle":"","family":"Padkjær","given":"Søren B.","non-dropping-particle":"","parse-names":false,"suffix":""},{"dropping-particle":"","family":"Wu","given":"Xiaoai","non-dropping-particle":"","parse-names":false,"suffix":""},{"dropping-particle":"","family":"Huang","given":"Tao","non-dropping-particle":"","parse-names":false,"suffix":""},{"dropping-particle":"","family":"Hultman","given":"Karin","non-dropping-particle":"","parse-names":false,"suffix":""},{"dropping-particle":"","family":"Paulsen","given":"Sarah J.","non-dropping-particle":"","parse-names":false,"suffix":""},{"dropping-particle":"","family":"Wang","given":"Jishu","non-dropping-particle":"","parse-names":false,"suffix":""},{"dropping-particle":"","family":"Bugge","given":"Anne","non-dropping-particle":"","parse-names":false,"suffix":""},{"dropping-particle":"","family":"Frantzen","given":"Jane Boesen","non-dropping-particle":"","parse-names":false,"suffix":""},{"dropping-particle":"","family":"Nørgaard","given":"Per","non-dropping-particle":"","parse-names":false,"suffix":""},{"dropping-particle":"","family":"Jeppesen","given":"Jacob Fuglsbjerg","non-dropping-particle":"","parse-names":false,"suffix":""},{"dropping-particle":"","family":"Yang","given":"Zhiru","non-dropping-particle":"","parse-names":false,"suffix":""},{"dropping-particle":"","family":"Secher","given":"Anna","non-dropping-particle":"","parse-names":false,"suffix":""},{"dropping-particle":"","family":"Chen","given":"Haibin","non-dropping-particle":"","parse-names":false,"suffix":""},{"dropping-particle":"","family":"Li","given":"Xun","non-dropping-particle":"","parse-names":false,"suffix":""},{"dropping-particle":"","family":"John","given":"Linu Mary","non-dropping-particle":"","parse-names":false,"suffix":""},{"dropping-particle":"","family":"Shan","given":"Bing","non-dropping-particle":"","parse-names":false,"suffix":""},{"dropping-particle":"","family":"He","given":"Zhenhua","non-dropping-particle":"","parse-names":false,"suffix":""},{"dropping-particle":"","family":"Gao","given":"Xiang","non-dropping-particle":"","parse-names":false,"suffix":""},{"dropping-particle":"","family":"Su","given":"Jing","non-dropping-particle":"","parse-names":false,"suffix":""},{"dropping-particle":"","family":"Hansen","given":"Kristian T.","non-dropping-particle":"","parse-names":false,"suffix":""},{"dropping-particle":"","family":"Yang","given":"Wei","non-dropping-particle":"","parse-names":false,"suffix":""},{"dropping-particle":"","family":"Jørgensen","given":"Sebastian Beck","non-dropping-particle":"","parse-names":false,"suffix":""}],"container-title":"Nature Medicine","id":"ITEM-2","issue":"10","issued":{"date-parts":[["2017","8","28"]]},"page":"1158-1166","title":"GFRAL is the receptor for GDF15 and is required for the anti-obesity effects of the ligand","type":"article-journal","volume":"23"},"uris":["http://www.mendeley.com/documents/?uuid=474034c8-1f2f-42c9-9d3e-26a67d430459"]},{"id":"ITEM-3","itemData":{"DOI":"10.1016/j.molmet.2019.01.003","ISSN":"22128778","PMID":"30685336","abstract":"Objective: Analogues of GDF15 (Growth Differentiation Factor 15) are promising new anti-obesity therapies as pharmacological treatment with GDF15 results in dramatic reductions of food intake and body weight. GDF15 exerts its central anorexic effects by binding to the GFRAL receptor exclusively expressed in the Area Postrema (AP) and the Nucleus of the Solitary Tract (NTS) of the hindbrain. We sought to determine if GDF15 is an indispensable factor for other interventions that cause weight loss and which are also known to act via these hindbrain regions. Methods: To explore the role of GDF15 on food choice we performed macronutrient intake studies in mice treated pharmacologically with GDF15 and in mice having either GDF15 or GFRAL deleted. Next we performed vertical sleeve gastrectomy (VSG) surgeries in a cohort of diet-induced obese Gdf15-null and control mice. To explore the anatomical co-localization of neurons in the hindbrain responding to GLP-1 and/or GDF15 we used GLP-1R reporter mice treated with GDF15, as well as naïve mouse brain and human brain stained by ISH and IHC, respectively, for GLP-1R and GFRAL. Lastly we performed a series of food intake experiments where we treated mice with targeted genetic disruption of either Gdf15 or Gfral with liraglutide; Glp1r-null mice with GDF15; or combined liraglutide and GDF15 treatment in wild-type mice. Results: We found that GDF15 treatment significantly lowered the preference for fat intake in mice, whereas no changes in fat intake were observed after genetic deletion of Gdf15 or Gfral. In addition, deletion of Gdf15 did not alter the food intake or bodyweight after sleeve gastrectomy. Lack of GDF15 or GFRAL signaling did not alter the ability of the GLP-1R agonist liraglutide to reduce food intake. Similarly lack of GLP-1R signaling did not reduce GDF15's anorexic effect. Interestingly, there was a significant synergistic effect on weight loss when treating wild-type mice with both GDF15 and liraglutide. Conclusion: These data suggest that while GDF15 does not play a role in the potent effects of VSG in mice there seems to be a potential therapeutic benefit of activating GFRAL and GLP-1R systems simultaneously.","author":[{"dropping-particle":"","family":"Frikke-Schmidt","given":"Henriette","non-dropping-particle":"","parse-names":false,"suffix":""},{"dropping-particle":"","family":"Hultman","given":"Karin","non-dropping-particle":"","parse-names":false,"suffix":""},{"dropping-particle":"","family":"Galaske","given":"Joseph W.","non-dropping-particle":"","parse-names":false,"suffix":""},{"dropping-particle":"","family":"Jørgensen","given":"Sebastian B.","non-dropping-particle":"","parse-names":false,"suffix":""},{"dropping-particle":"","family":"Myers","given":"Martin G.","non-dropping-particle":"","parse-names":false,"suffix":""},{"dropping-particle":"","family":"Seeley","given":"Randy J.","non-dropping-particle":"","parse-names":false,"suffix":""}],"container-title":"Molecular Metabolism","id":"ITEM-3","issue":"January","issued":{"date-parts":[["2019"]]},"page":"13-21","publisher":"Elsevier GmbH","title":"GDF15 acts synergistically with liraglutide but is not necessary for the weight loss induced by bariatric surgery in mice","type":"article-journal","volume":"21"},"uris":["http://www.mendeley.com/documents/?uuid=3dcf7da3-b7ac-4e2a-907a-cbb222631834"]}],"mendeley":{"formattedCitation":"(12,29,30)","plainTextFormattedCitation":"(12,29,30)","previouslyFormattedCitation":"(12,29,30)"},"properties":{"noteIndex":0},"schema":"https://github.com/citation-style-language/schema/raw/master/csl-citation.json"}</w:instrText>
+      </w:r>
+      <w:r>
+        <w:rPr>
+          <w:shd w:val="clear" w:color="auto" w:fill="FFFFFF"/>
+        </w:rPr>
+        <w:fldChar w:fldCharType="separate"/>
+      </w:r>
+      <w:r>
+        <w:rPr>
+          <w:noProof/>
+          <w:shd w:val="clear" w:color="auto" w:fill="FFFFFF"/>
+        </w:rPr>
+        <w:t>(12,29,30)</w:t>
+      </w:r>
+      <w:r>
+        <w:rPr>
+          <w:shd w:val="clear" w:color="auto" w:fill="FFFFFF"/>
+        </w:rPr>
+        <w:fldChar w:fldCharType="end"/>
+      </w:r>
+      <w:r>
+        <w:rPr>
+          <w:shd w:val="clear" w:color="auto" w:fill="FFFFFF"/>
+        </w:rPr>
+        <w:t xml:space="preserve"> potentially representing strain, timing or background differences.</w:t>
+      </w:r>
+      <w:r>
+        <w:rPr>
+          <w:shd w:val="clear" w:color="auto" w:fill="FFFFFF"/>
+        </w:rPr>
+        <w:t xml:space="preserve"> </w:t>
+      </w:r>
+      <w:r>
+        <w:rPr>
+          <w:shd w:val="clear" w:color="auto" w:fill="FFFFFF"/>
+        </w:rPr>
+        <w:t>As such, it is plausible that GDF15 is only physiologically relevant when elevated, but when signaling is absent (especially from birth) it is either dispensable or made to seem so by other adaptations.  It is also plausible that other hormones which affect LCHF-dependent feeding changes may partially or completely compensate in the absence of GDF15.</w:t>
+      </w:r>
+      <w:r>
+        <w:rPr>
+          <w:shd w:val="clear" w:color="auto" w:fill="FFFFFF"/>
+        </w:rPr>
+        <w:t xml:space="preserve">  </w:t>
+      </w:r>
+    </w:p>
+    <w:p>
+      <w:pPr>
+        <w:pStyle w:val="Heading1"/>
+        <w:rPr>
+          <w:rFonts w:eastAsia="Times New Roman"/>
+          <w:shd w:val="clear" w:color="auto" w:fill="FFFFFF"/>
+        </w:rPr>
+      </w:pPr>
+      <w:r>
+        <w:rPr>
+          <w:rFonts w:eastAsia="Times New Roman"/>
+          <w:shd w:val="clear" w:color="auto" w:fill="FFFFFF"/>
+        </w:rPr>
+        <w:t>Author Contributions</w:t>
+      </w:r>
+    </w:p>
+    <w:p>
+      <w:pPr>
+        <w:pStyle w:val="Heading1"/>
+        <w:rPr>
+          <w:rFonts w:eastAsia="Times New Roman"/>
+          <w:shd w:val="clear" w:color="auto" w:fill="FFFFFF"/>
+        </w:rPr>
+      </w:pPr>
+    </w:p>
+    <w:p>
+      <w:pPr>
+        <w:pStyle w:val="Heading1"/>
+        <w:rPr>
+          <w:rFonts w:eastAsia="Times New Roman"/>
+          <w:shd w:val="clear" w:color="auto" w:fill="FFFFFF"/>
+        </w:rPr>
+      </w:pPr>
+      <w:r>
+        <w:rPr>
+          <w:rFonts w:eastAsia="Times New Roman"/>
+          <w:shd w:val="clear" w:color="auto" w:fill="FFFFFF"/>
+        </w:rPr>
+        <w:t>Acknowledgements</w:t>
+      </w:r>
+    </w:p>
+    <w:p/>
+    <w:p>
+      <w:pPr>
+        <w:rPr>
+          <w:rFonts w:eastAsia="Times New Roman"/>
+          <w:shd w:val="clear" w:color="auto" w:fill="FFFFFF"/>
+        </w:rPr>
+      </w:pPr>
+      <w:r>
+        <w:rPr>
+          <w:rFonts w:eastAsia="Times New Roman"/>
           <w:shd w:val="clear" w:color="auto" w:fill="FFFFFF"/>
         </w:rPr>
         <w:lastRenderedPageBreak/>
-        <w:t xml:space="preserve">such as pre-eclampsia, nausea, gestational diabetes and miscarriage </w:t>
-      </w:r>
-      <w:r>
-        <w:rPr>
-          <w:shd w:val="clear" w:color="auto" w:fill="FFFFFF"/>
-        </w:rPr>
-        <w:fldChar w:fldCharType="begin" w:fldLock="1"/>
-      </w:r>
-      <w:r>
-        <w:rPr>
-          <w:shd w:val="clear" w:color="auto" w:fill="FFFFFF"/>
-        </w:rPr>
-        <w:instrText>ADDIN CSL_CITATION {"citationItems":[{"id":"ITEM-1","itemData":{"DOI":"10.1161/HYPERTENSIONAHA.109.130583","ISSN":"0194911X","abstract":"Growth-differentiation factor 15 (GDF-15), a stress-responsive transforming growth factor-beta-related cytokine, is emerging as a new risk marker in patients with cardiovascular disease. We explored GDF-15 in preeclampsia and in diabetic pregnancies, because these conditions are associated with augmented risk for cardiovascular disease, both in mother and in offspring. Plasma from pregnant women (n=267; controls: n=59, preeclampsia: n=85, diabetes mellitus: n=112, and superimposed preeclampsia in diabetes mellitus: n=11), fetal plasma (n=72), and amniotic fluid (n=99) were analyzed by immunoassay for GDF-15. Placental GDF-15 mRNA and protein expression levels were analyzed by quantitative real-time PCR and immunoblots in 78 and 18 pregnancies, respectively. Conditioned media from preeclamptic (n=6) and control (n=6) villous placenta explants were analyzed by immunoassay for GDF-15. Median maternal GDF-15 concentration was elevated in those with diabetes mellitus, as compared with controls (91 549 versus 79 875 ng/L; P=0.02). Median GDF-15 concentration was higher in patients with preeclampsia than in controls in term maternal blood samples (127 061 versus 80 319 ng/L; P&lt;0.001). In the fetal circulation and amniotic fluid, GDF-15 was elevated in preeclampsia and superimposed preeclampsia in diabetes mellitus, as compared with controls. GDF-15 placental mRNA expression was elevated in preeclampsia, as compared with controls (P=0.002). Placenta immunoblots confirmed a single GDF-15 protein band, and a time-dependent increase in GDF-15 protein was detected in the conditioned media. Our study is the first to show that GDF-15 is dysregulated, both in preeclampsia and in diabetic pregnancies. The mechanisms and diagnostic implications of these findings remain to be explored.","author":[{"dropping-particle":"","family":"Sugulle","given":"Meryam","non-dropping-particle":"","parse-names":false,"suffix":""},{"dropping-particle":"","family":"Dechend","given":"Ralf","non-dropping-particle":"","parse-names":false,"suffix":""},{"dropping-particle":"","family":"Herse","given":"Florian","non-dropping-particle":"","parse-names":false,"suffix":""},{"dropping-particle":"","family":"Weedon-Fekjaer","given":"M. Susanne","non-dropping-particle":"","parse-names":false,"suffix":""},{"dropping-particle":"","family":"Johnsen","given":"Guro M.","non-dropping-particle":"","parse-names":false,"suffix":""},{"dropping-particle":"","family":"Brosnihan","given":"K. Bridget","non-dropping-particle":"","parse-names":false,"suffix":""},{"dropping-particle":"","family":"Anton","given":"Lauren","non-dropping-particle":"","parse-names":false,"suffix":""},{"dropping-particle":"","family":"Luft","given":"Friedrich C.","non-dropping-particle":"","parse-names":false,"suffix":""},{"dropping-particle":"","family":"Wollert","given":"Kai C.","non-dropping-particle":"","parse-names":false,"suffix":""},{"dropping-particle":"","family":"Kempf","given":"Tibor","non-dropping-particle":"","parse-names":false,"suffix":""},{"dropping-particle":"","family":"Staff","given":"Anne Cathrine","non-dropping-particle":"","parse-names":false,"suffix":""}],"container-title":"Hypertension","id":"ITEM-1","issue":"1","issued":{"date-parts":[["2009"]]},"page":"106-112","title":"Circulating and placental growth-differentiation factor 15 in preeclampsia and in pregnancy complicated by diabetes mellitus","type":"article-journal","volume":"54"},"uris":["http://www.mendeley.com/documents/?uuid=a0a7236d-2fe8-411e-aa3a-1ad44d575555"]},{"id":"ITEM-2","itemData":{"DOI":"10.1016/j.diabres.2019.107823","ISSN":"01688227","author":[{"dropping-particle":"","family":"Tang","given":"Mengyang","non-dropping-particle":"","parse-names":false,"suffix":""},{"dropping-particle":"","family":"Luo","given":"Mingjuan","non-dropping-particle":"","parse-names":false,"suffix":""},{"dropping-particle":"","family":"Lu","given":"Wenqian","non-dropping-particle":"","parse-names":false,"suffix":""},{"dropping-particle":"","family":"Wang","given":"Shiyun","non-dropping-particle":"","parse-names":false,"suffix":""},{"dropping-particle":"","family":"Zhang","given":"Rong","non-dropping-particle":"","parse-names":false,"suffix":""},{"dropping-particle":"","family":"Liang","given":"Wei","non-dropping-particle":"","parse-names":false,"suffix":""},{"dropping-particle":"","family":"Gu","given":"Jianfen","non-dropping-particle":"","parse-names":false,"suffix":""},{"dropping-particle":"","family":"Yu","given":"Xuemei","non-dropping-particle":"","parse-names":false,"suffix":""},{"dropping-particle":"","family":"Zhang","given":"Xueli","non-dropping-particle":"","parse-names":false,"suffix":""},{"dropping-particle":"","family":"Hu","given":"Cheng","non-dropping-particle":"","parse-names":false,"suffix":""}],"container-title":"Diabetes Research and Clinical Practice","id":"ITEM-2","issued":{"date-parts":[["2019"]]},"page":"107823","publisher":"Elsevier Ireland Ltd","title":"Serum growth differentiation factor 15 is associated with glucose metabolism in the third trimester in Chinese pregnant women","type":"article-journal"},"uris":["http://www.mendeley.com/documents/?uuid=fb1aeee1-6a59-43ef-9767-80a7b2b5ab0d"]},{"id":"ITEM-3","itemData":{"DOI":"10.12688/wellcomeopenres.14818.1","abstract":" Background: Although nausea and vomiting are very common in pregnancy, their pathogenesis is poorly understood. We tested the hypothesis that circulating growth and differentiation factor 15 (GDF15) concentrations in early pregnancy, whose gene is implicated in hyperemesis gravidarum, are associated with nausea and vomiting.  Methods: Blood samples for the measurement of GDF15 and human chorionic gonadotrophin (hCG) concentrations were obtained early in the second trimester (median 15.1 (interquartile range 14.4-15.7) weeks) of pregnancy from 791 women from the Cambridge Baby Growth Study, a prospective pregnancy and birth cohort. During each trimester participants completed a questionnaire which included questions about nausea, vomiting and antiemetic use. Associations with pre-pregnancy body mass indexes (BMI) were validated in 231 pregnant NIPTeR Study participants.  Results: Circulating GDF15 concentrations were higher in women reporting vomiting in the second trimester than in women reporting no pregnancy nausea or vomiting: 11,581 (10,977-12,219) (n=175) vs. 10,593 (10,066-11,147) (n=193) pg/mL, p=0.02). In women who took antiemetic drugs during pregnancy (n=11) the GDF15 levels were also raised 13,157 (10,558-16,394) pg/mL (p =0.04). Serum GFD15 concentrations were strongly positively correlated with hCG levels but were inversely correlated with maternal BMIs, a finding replicated in the NIPTeR Study.  Conclusions: Week 15 serum GDF15 concentrations are positively associated with second trimester vomiting and maternal antiemetic use in pregnancy. Given GDF15’s site of action in the chemoreceptor trigger zone of the brainstem and its genetic associations with hyperemesis gravidarum, these data support the concept that GDF15 may be playing a pathogenic role in pregnancy-associated vomiting. ","author":[{"dropping-particle":"","family":"Petry","given":"Clive J.","non-dropping-particle":"","parse-names":false,"suffix":""},{"dropping-particle":"","family":"Ong","given":"Ken K.","non-dropping-particle":"","parse-names":false,"suffix":""},{"dropping-particle":"","family":"Burling","given":"Keith A.","non-dropping-particle":"","parse-names":false,"suffix":""},{"dropping-particle":"","family":"Barker","given":"Peter","non-dropping-particle":"","parse-names":false,"suffix":""},{"dropping-particle":"","family":"Goodburn","given":"Sandra F.","non-dropping-particle":"","parse-names":false,"suffix":""},{"dropping-particle":"","family":"Perry","given":"John R. B.","non-dropping-particle":"","parse-names":false,"suffix":""},{"dropping-particle":"","family":"Acerini","given":"Carlo L.","non-dropping-particle":"","parse-names":false,"suffix":""},{"dropping-particle":"","family":"Hughes","given":"Ieuan A.","non-dropping-particle":"","parse-names":false,"suffix":""},{"dropping-particle":"","family":"Painter","given":"Rebecca C.","non-dropping-particle":"","parse-names":false,"suffix":""},{"dropping-particle":"","family":"Afink","given":"Gijs B.","non-dropping-particle":"","parse-names":false,"suffix":""},{"dropping-particle":"","family":"Dunger","given":"David B.","non-dropping-particle":"","parse-names":false,"suffix":""},{"dropping-particle":"","family":"O'Rahilly","given":"Stephen P","non-dropping-particle":"","parse-names":false,"suffix":""}],"container-title":"Wellcome Open Research","id":"ITEM-3","issue":"0","issued":{"date-parts":[["2018"]]},"page":"123","title":"Associations of vomiting and antiemetic use in pregnancy with levels of circulating GDF15 early in the second trimester: A nested case-control study","type":"article-journal","volume":"3"},"uris":["http://www.mendeley.com/documents/?uuid=8baab59b-8b7d-47a7-b0a4-ef80c03b53b7"]},{"id":"ITEM-4","itemData":{"DOI":"10.1016/S0140-6736(03)15265-8","ISSN":"01406736","abstract":"Macrophage inhibitory cytokine 1 (MIC 1) is thought to have immunomodulatory actions favouring fetal viability. We measured serum concentrations of MIC 1 in asymptomatic women at 6-13 weeks' gestation who subsequently miscarried or who had already miscarried. MIC 1 concentrations in the miscarriage cohort (n=100), were a third of those who had ongoing pregnancies (n=197). Multiples of the median for miscarriage was 0.32 (95% CI 0.23-0.32) versus 1.00 (0.93-1.06) for ongoing pregnancies; p&lt;0.0001. Concentrations were just as low 3 weeks before diagnosis as on the day of diagnosis. That MIC 1 serum concentrations seem to be low weeks before miscarriage suggests possible predictive and causative roles, as well as therapeutic potential.","author":[{"dropping-particle":"","family":"Tong","given":"Stephen","non-dropping-particle":"","parse-names":false,"suffix":""},{"dropping-particle":"","family":"Marjono","given":"Budi","non-dropping-particle":"","parse-names":false,"suffix":""},{"dropping-particle":"","family":"Brown","given":"David A.","non-dropping-particle":"","parse-names":false,"suffix":""},{"dropping-particle":"","family":"Mulvey","given":"Sheila","non-dropping-particle":"","parse-names":false,"suffix":""},{"dropping-particle":"","family":"Breit","given":"Samuel N.","non-dropping-particle":"","parse-names":false,"suffix":""},{"dropping-particle":"","family":"Manuelpillai","given":"Ursula","non-dropping-particle":"","parse-names":false,"suffix":""},{"dropping-particle":"","family":"Wallace","given":"Euan M.","non-dropping-particle":"","parse-names":false,"suffix":""}],"container-title":"Lancet","id":"ITEM-4","issue":"9403","issued":{"date-parts":[["2004"]]},"page":"129-130","title":"Serum concentrations of macrophage inhibitory cytokine 1 (MIC 1) as a predictor of miscarriage","type":"article-journal","volume":"363"},"uris":["http://www.mendeley.com/documents/?uuid=3c69f5e6-dd3f-4c19-afe1-1090797f2034"]}],"mendeley":{"formattedCitation":"(8,17–19)","plainTextFormattedCitation":"(8,17–19)","previouslyFormattedCitation":"(8,17–19)"},"properties":{"noteIndex":0},"schema":"https://github.com/citation-style-language/schema/raw/master/csl-citation.json"}</w:instrText>
-      </w:r>
-      <w:r>
-        <w:rPr>
-          <w:shd w:val="clear" w:color="auto" w:fill="FFFFFF"/>
-        </w:rPr>
-        <w:fldChar w:fldCharType="separate"/>
-      </w:r>
-      <w:r>
-        <w:rPr>
-          <w:noProof/>
-          <w:shd w:val="clear" w:color="auto" w:fill="FFFFFF"/>
-        </w:rPr>
-        <w:t>(8,17–19)</w:t>
-      </w:r>
-      <w:r>
-        <w:rPr>
-          <w:shd w:val="clear" w:color="auto" w:fill="FFFFFF"/>
-        </w:rPr>
-        <w:fldChar w:fldCharType="end"/>
-      </w:r>
-      <w:r>
-        <w:rPr>
+        <w:t>We would like to thank the members of the Bridges and Seeley/Sandoval laboratories for helpful suggestions.  This work was supported by the NIH (R01DK107535 and a small grant from P30</w:t>
+      </w:r>
+      <w:r>
+        <w:rPr>
+          <w:rFonts w:eastAsia="Times New Roman"/>
+          <w:shd w:val="clear" w:color="auto" w:fill="FFFFFF"/>
+        </w:rPr>
+        <w:t>DK089503</w:t>
+      </w:r>
+      <w:r>
+        <w:rPr>
+          <w:rFonts w:eastAsia="Times New Roman"/>
+          <w:shd w:val="clear" w:color="auto" w:fill="FFFFFF"/>
+        </w:rPr>
+        <w:t xml:space="preserve">) to DB and </w:t>
+      </w:r>
+      <w:commentRangeStart w:id="1"/>
+      <w:r>
+        <w:rPr>
+          <w:rFonts w:eastAsia="Times New Roman"/>
+          <w:shd w:val="clear" w:color="auto" w:fill="FFFFFF"/>
+        </w:rPr>
+        <w:t xml:space="preserve">XXX </w:t>
+      </w:r>
+      <w:commentRangeEnd w:id="1"/>
+      <w:r>
+        <w:rPr>
+          <w:rStyle w:val="CommentReference"/>
+        </w:rPr>
+        <w:commentReference w:id="1"/>
+      </w:r>
+      <w:r>
+        <w:rPr>
+          <w:rFonts w:eastAsia="Times New Roman"/>
+          <w:shd w:val="clear" w:color="auto" w:fill="FFFFFF"/>
+        </w:rPr>
+        <w:t xml:space="preserve">to RJS, as well as a </w:t>
+      </w:r>
+      <w:proofErr w:type="spellStart"/>
+      <w:r>
+        <w:rPr>
+          <w:rFonts w:eastAsia="Times New Roman"/>
+          <w:shd w:val="clear" w:color="auto" w:fill="FFFFFF"/>
+        </w:rPr>
+        <w:t>MCubed</w:t>
+      </w:r>
+      <w:proofErr w:type="spellEnd"/>
+      <w:r>
+        <w:rPr>
+          <w:rFonts w:eastAsia="Times New Roman"/>
+          <w:shd w:val="clear" w:color="auto" w:fill="FFFFFF"/>
+        </w:rPr>
+        <w:t xml:space="preserve"> Grant to DB, RJS and Dr. Jeffrey Horowitz</w:t>
+      </w:r>
+      <w:r>
+        <w:rPr>
+          <w:rFonts w:eastAsia="Times New Roman"/>
           <w:shd w:val="clear" w:color="auto" w:fill="FFFFFF"/>
         </w:rPr>
         <w:t>.</w:t>
       </w:r>
-      <w:r>
-        <w:rPr>
-          <w:shd w:val="clear" w:color="auto" w:fill="FFFFFF"/>
-        </w:rPr>
-        <w:t xml:space="preserve"> This is also the approximate magnitude of exercise-associated elevations in GDF15</w:t>
-      </w:r>
-      <w:r>
-        <w:rPr>
-          <w:shd w:val="clear" w:color="auto" w:fill="FFFFFF"/>
-        </w:rPr>
-        <w:t xml:space="preserve"> </w:t>
-      </w:r>
-      <w:r>
-        <w:rPr>
-          <w:shd w:val="clear" w:color="auto" w:fill="FFFFFF"/>
-        </w:rPr>
-        <w:fldChar w:fldCharType="begin" w:fldLock="1"/>
-      </w:r>
-      <w:r>
-        <w:rPr>
-          <w:shd w:val="clear" w:color="auto" w:fill="FFFFFF"/>
-        </w:rPr>
-        <w:instrText>ADDIN CSL_CITATION {"citationItems":[{"id":"ITEM-1","itemData":{"DOI":"10.3109/14017431.2010.516368","ISBN":"1401-7431","ISSN":"1651-2006","PMID":"20836754","abstract":"BACKGROUND: Growth differentiation factor-15 (GDF-15) is considered to be a cardioprotective cytokine possessing antiapoptotic and antiproliferative properties. If GDF-15 plasma levels are influenced by percutanenous coronary intervention (PCI) or regular exercise training is currently not known.\\n\\nMETHODS: After successful revascularization by PCI with stent implantation 36 consecutive patients with stable angina pectoris were randomized to an exercise training program or to a control group. Patients were followed by serial measurements of GDF-15, high-sensitivity Troponin T (hsTNT) and N-terminal pro brain natriuretic peptide (NT-proBNP) levels in peripheral blood after PCI and during six months follow-up.\\n\\nRESULTS: Plasma levels of GDF-15 showed an early response to PCI with a modest, but significant increase after 30 minutes (p = 0.007) peaking three hours after PCI. Levels of hsTNT rose 5-fold from baseline to 24 hours (p &lt; 0.001) with a normalization at seven days post PCI. Changes in plasma levels of GDF-15, hsTNT and NT-proBNP were not significantly different between the training and control group during follow-up.\\n\\nCONCLUSIONS: GDF-15 levels show a modest transient increase in response to coronary intervention with stent implantation. Exercise training over six months does not affect plasma levels of GDF-15, hsTNT or NT-proBNP in patients with stable coronary artery disease.","author":[{"dropping-particle":"","family":"Munk","given":"Peter Scott","non-dropping-particle":"","parse-names":false,"suffix":""},{"dropping-particle":"","family":"Valborgland","given":"Torstein","non-dropping-particle":"","parse-names":false,"suffix":""},{"dropping-particle":"","family":"Butt","given":"Noreen","non-dropping-particle":"","parse-names":false,"suffix":""},{"dropping-particle":"","family":"Larsen","given":"Alf Inge","non-dropping-particle":"","parse-names":false,"suffix":""}],"container-title":"Scandinavian cardiovascular journal : SCJ","id":"ITEM-1","issue":"1","issued":{"date-parts":[["2011"]]},"page":"27-32","title":"Response of growth differentiation factor-15 to percutaneous coronary intervention and regular exercise training.","type":"article-journal","volume":"45"},"uris":["http://www.mendeley.com/documents/?uuid=3b553d58-500f-4407-8de6-8996945e5955"]},{"id":"ITEM-2","itemData":{"DOI":"10.3109/00365513.2014.905697","ISBN":"1502-7686 (Electronic)\\r0036-5513 (Linking)","ISSN":"15027686","PMID":"24792369","abstract":"Background. Intense training can lead to a pathophysiological change in serum concentration of a variety of biomarkers. Traditional biomarkers of cardiac injury are very useful in monitoring CVD patients, but in healthy subjects or athletes they cannot be informative enough about the cardiovascular risk, because in these cases their serum levels do not increase over the pathological limit. Therefore novel cardiovascular biomarkers are required in order to allow a better monitoring of sport performance, prediction of overtraining and diagnosis of sport-related cardiac injuries. Growth differentiation factor-15 (GDF-15) is emerging as a powerful cardiovascular injury risk indicator. In this study we investigate the effect of intense physical training of on the circulating levels of GDF-15 in rugby professional players. Methods. Serum GDF-15, Erythropoietin, IL-6, the cardiovascular parameter ST-2, NT-proBNP and routine hematological parameters were measured in a group of 30 rugby players before and after a session of intense training. Results. While ST-2, IL-6 and hsCRP displayed no significant changes after intense training, NT-proBNP and GDF-15 showed a significant increase, even without reaching the pathological level. Discussion. The measure of GDF-15 in professional rugby players could be a useful tool to monitoring their cardiovascular status during training and competition session in order to prevent the onset of collateral cardiovascular adverse event due to the intense training and, in the case of cardiac injury, it could possibly allow a very early diagnosis at the beginning of the pathogenic process.","author":[{"dropping-particle":"","family":"Galliera","given":"Emanuela","non-dropping-particle":"","parse-names":false,"suffix":""},{"dropping-particle":"","family":"Lombardi","given":"Giovanni","non-dropping-particle":"","parse-names":false,"suffix":""},{"dropping-particle":"","family":"Marazzi","given":"Monica G.","non-dropping-particle":"","parse-names":false,"suffix":""},{"dropping-particle":"","family":"Grasso","given":"Dalila","non-dropping-particle":"","parse-names":false,"suffix":""},{"dropping-particle":"","family":"Vianello","given":"Elena","non-dropping-particle":"","parse-names":false,"suffix":""},{"dropping-particle":"","family":"Pozzoni","given":"Roberto","non-dropping-particle":"","parse-names":false,"suffix":""},{"dropping-particle":"","family":"Banfi","given":"Giuseppe","non-dropping-particle":"","parse-names":false,"suffix":""},{"dropping-particle":"","family":"Corsi Romanelli","given":"Massimiliano M.","non-dropping-particle":"","parse-names":false,"suffix":""}],"container-title":"Scandinavian Journal of Clinical and Laboratory Investigation","id":"ITEM-2","issue":"6","issued":{"date-parts":[["2014"]]},"page":"492-499","title":"Acute exercise in elite rugby players increases the circulating level of the cardiovascular biomarker GDF-15","type":"article-journal","volume":"74"},"uris":["http://www.mendeley.com/documents/?uuid=7ae97071-f5b7-46f0-90a1-3cc46e638626"]},{"id":"ITEM-3","itemData":{"DOI":"10.1016/S0168-8227(16)31060-9","ISSN":"01688227","author":[{"dropping-particle":"","family":"Joung","given":"Kyong Hye","non-dropping-particle":"","parse-names":false,"suffix":""},{"dropping-particle":"","family":"Kim","given":"Ji Min","non-dropping-particle":"","parse-names":false,"suffix":""},{"dropping-particle":"","family":"Yi","given":"Hyon-Seung","non-dropping-particle":"","parse-names":false,"suffix":""},{"dropping-particle":"","family":"Lee","given":"Ju Hee","non-dropping-particle":"","parse-names":false,"suffix":""},{"dropping-particle":"","family":"Kim","given":"Koon Soon","non-dropping-particle":"","parse-names":false,"suffix":""},{"dropping-particle":"","family":"Kim","given":"Hyun Jin","non-dropping-particle":"","parse-names":false,"suffix":""},{"dropping-particle":"","family":"Shong","given":"Minho","non-dropping-particle":"","parse-names":false,"suffix":""},{"dropping-particle":"","family":"Ku","given":"Bon Jeong","non-dropping-particle":"","parse-names":false,"suffix":""}],"container-title":"Diabetes Research and Clinical Practice","id":"ITEM-3","issued":{"date-parts":[["2016","10"]]},"page":"S65-S66","publisher":"Elsevier Ireland Ltd","title":"Effects of exercise program on normal responsiveness of serum GDF15 in middle-aged women","type":"article-journal","volume":"120"},"uris":["http://www.mendeley.com/documents/?uuid=24fe4eb7-5c2e-4e61-b6b4-ab23edaabe13"]},{"id":"ITEM-4","itemData":{"DOI":"10.1016/j.molmet.2017.12.016","ISSN":"22128778","PMID":"29398617","abstract":"Objective: The growth differentiation factor 15 (GDF15) is a stress-sensitive circulating factor that regulates systemic energy balance. Since exercise is a transient physiological stress that has pleiotropic effects on whole-body energy metabolism, we herein explored the effect of exercise on a) circulating GDF15 levels and b) GDF15 release from skeletal muscle in humans. Methods: Seven healthy males either rested or exercised at 67% of their VO2maxfor 1 h and blood was sampled from the femoral artery and femoral vein before, during, and after exercise. Plasma GDF15 concentrations were determined in these samples. Results: Plasma GDF15 levels increased 34% with exercise (p &lt; 0.001) and further increased to 64% above resting values at 120 min (p &lt; 0.001) after the cessation of exercise. There was no difference between the arterial and venous GDF15 concentration before, during, and after exercise. During a resting control trial, GDF15 levels measured in the same subjects were unaltered. Conclusions: Vigorous submaximal exercise increases circulating GDF15 levels in humans, but skeletal muscle tissue does not appear to be the source.","author":[{"dropping-particle":"","family":"Kleinert","given":"Maximilian","non-dropping-particle":"","parse-names":false,"suffix":""},{"dropping-particle":"","family":"Clemmensen","given":"Christoffer","non-dropping-particle":"","parse-names":false,"suffix":""},{"dropping-particle":"","family":"Sjøberg","given":"Kim A.","non-dropping-particle":"","parse-names":false,"suffix":""},{"dropping-particle":"","family":"Carl","given":"Christian Strini","non-dropping-particle":"","parse-names":false,"suffix":""},{"dropping-particle":"","family":"Jeppesen","given":"Jacob Fuglsbjerg","non-dropping-particle":"","parse-names":false,"suffix":""},{"dropping-particle":"","family":"Wojtaszewski","given":"Jørgen F.P.","non-dropping-particle":"","parse-names":false,"suffix":""},{"dropping-particle":"","family":"Kiens","given":"Bente","non-dropping-particle":"","parse-names":false,"suffix":""},{"dropping-particle":"","family":"Richter","given":"Erik A.","non-dropping-particle":"","parse-names":false,"suffix":""}],"container-title":"Molecular Metabolism","id":"ITEM-4","issue":"January","issued":{"date-parts":[["2018"]]},"page":"187-191","publisher":"Elsevier GmbH","title":"Exercise increases circulating GDF15 in humans","type":"article-journal","volume":"9"},"uris":["http://www.mendeley.com/documents/?uuid=61e4cb4c-be22-48b1-a63a-679d36925f70"]},{"id":"ITEM-5","itemData":{"DOI":"10.1152/ajpendo.00439.2018","ISBN":"8587847910","ISSN":"0193-1849","author":[{"dropping-particle":"","family":"Zhang","given":"Hui","non-dropping-particle":"","parse-names":false,"suffix":""},{"dropping-particle":"","family":"Fealy","given":"Ciaran E.","non-dropping-particle":"","parse-names":false,"suffix":""},{"dropping-particle":"","family":"Kirwan","given":"John P.","non-dropping-particle":"","parse-names":false,"suffix":""}],"container-title":"American Journal of Physiology-Endocrinology and Metabolism","id":"ITEM-5","issued":{"date-parts":[["2019","3","12"]]},"page":"ajpendo.00439.2018","title":"Exercise Training Promotes a GDF15 Associated Reduction in Fat Mass in Older Adults with Obesity","type":"article-journal"},"uris":["http://www.mendeley.com/documents/?uuid=8d5183fe-7ffc-43e7-942a-a89d0c51cbda"]}],"mendeley":{"formattedCitation":"(20–24)","plainTextFormattedCitation":"(20–24)","previouslyFormattedCitation":"(20–24)"},"properties":{"noteIndex":0},"schema":"https://github.com/citation-style-language/schema/raw/master/csl-citation.json"}</w:instrText>
-      </w:r>
-      <w:r>
-        <w:rPr>
-          <w:shd w:val="clear" w:color="auto" w:fill="FFFFFF"/>
-        </w:rPr>
-        <w:fldChar w:fldCharType="separate"/>
-      </w:r>
-      <w:r>
-        <w:rPr>
-          <w:noProof/>
-          <w:shd w:val="clear" w:color="auto" w:fill="FFFFFF"/>
-        </w:rPr>
-        <w:t>(20–24)</w:t>
-      </w:r>
-      <w:r>
-        <w:rPr>
-          <w:shd w:val="clear" w:color="auto" w:fill="FFFFFF"/>
-        </w:rPr>
-        <w:fldChar w:fldCharType="end"/>
-      </w:r>
-      <w:r>
-        <w:rPr>
-          <w:shd w:val="clear" w:color="auto" w:fill="FFFFFF"/>
-        </w:rPr>
-        <w:t xml:space="preserve"> </w:t>
-      </w:r>
-    </w:p>
-    <w:p>
-      <w:pPr>
-        <w:rPr>
-          <w:shd w:val="clear" w:color="auto" w:fill="FFFFFF"/>
-        </w:rPr>
-      </w:pPr>
-    </w:p>
-    <w:p>
-      <w:pPr>
-        <w:rPr>
-          <w:shd w:val="clear" w:color="auto" w:fill="FFFFFF"/>
-        </w:rPr>
-      </w:pPr>
-      <w:r>
-        <w:rPr>
-          <w:shd w:val="clear" w:color="auto" w:fill="FFFFFF"/>
-        </w:rPr>
-        <w:t xml:space="preserve">There are mixed data on the effects of hypercaloric diets in </w:t>
-      </w:r>
-      <w:r>
-        <w:rPr>
-          <w:i/>
-          <w:shd w:val="clear" w:color="auto" w:fill="FFFFFF"/>
-        </w:rPr>
-        <w:t>Gdf15</w:t>
-      </w:r>
-      <w:r>
-        <w:rPr>
-          <w:shd w:val="clear" w:color="auto" w:fill="FFFFFF"/>
-        </w:rPr>
-        <w:t xml:space="preserve"> </w:t>
-      </w:r>
-      <w:r>
-        <w:rPr>
-          <w:shd w:val="clear" w:color="auto" w:fill="FFFFFF"/>
-        </w:rPr>
-        <w:t xml:space="preserve">or </w:t>
+    </w:p>
+    <w:p>
+      <w:pPr>
+        <w:rPr>
+          <w:rFonts w:eastAsia="Times New Roman"/>
+          <w:shd w:val="clear" w:color="auto" w:fill="FFFFFF"/>
+        </w:rPr>
+      </w:pPr>
+    </w:p>
+    <w:p>
+      <w:pPr>
+        <w:pStyle w:val="Heading1"/>
+        <w:rPr>
+          <w:rFonts w:eastAsia="Times New Roman"/>
+          <w:shd w:val="clear" w:color="auto" w:fill="FFFFFF"/>
+        </w:rPr>
+      </w:pPr>
+      <w:r>
+        <w:rPr>
+          <w:rFonts w:eastAsia="Times New Roman"/>
+          <w:shd w:val="clear" w:color="auto" w:fill="FFFFFF"/>
+        </w:rPr>
+        <w:t>Conflict of Interest</w:t>
+      </w:r>
+    </w:p>
+    <w:p>
+      <w:pPr>
+        <w:rPr>
+          <w:rFonts w:eastAsia="Times New Roman"/>
+          <w:shd w:val="clear" w:color="auto" w:fill="FFFFFF"/>
+        </w:rPr>
+      </w:pPr>
+      <w:r>
+        <w:rPr>
+          <w:rFonts w:ascii="Courier New" w:eastAsia="Times New Roman" w:hAnsi="Courier New" w:cs="Courier New"/>
+          <w:shd w:val="clear" w:color="auto" w:fill="FFFFFF"/>
+        </w:rPr>
+        <w:t>﻿</w:t>
+      </w:r>
+      <w:r>
+        <w:rPr>
+          <w:rFonts w:eastAsia="Times New Roman"/>
+          <w:shd w:val="clear" w:color="auto" w:fill="FFFFFF"/>
+        </w:rPr>
+        <w:t xml:space="preserve">RJS receives financial support from Novo Nordisk, Janssen, </w:t>
       </w:r>
       <w:proofErr w:type="spellStart"/>
       <w:r>
         <w:rPr>
-          <w:i/>
-          <w:shd w:val="clear" w:color="auto" w:fill="FFFFFF"/>
-        </w:rPr>
-        <w:t>Gfral</w:t>
+          <w:rFonts w:eastAsia="Times New Roman"/>
+          <w:shd w:val="clear" w:color="auto" w:fill="FFFFFF"/>
+        </w:rPr>
+        <w:t>Zafgen</w:t>
       </w:r>
       <w:proofErr w:type="spellEnd"/>
       <w:r>
         <w:rPr>
-          <w:shd w:val="clear" w:color="auto" w:fill="FFFFFF"/>
-        </w:rPr>
-        <w:t xml:space="preserve"> knockout mice with some papers showing hyperphagia and weight gain </w:t>
-      </w:r>
-      <w:r>
-        <w:rPr>
-          <w:shd w:val="clear" w:color="auto" w:fill="FFFFFF"/>
-        </w:rPr>
-        <w:fldChar w:fldCharType="begin" w:fldLock="1"/>
-      </w:r>
-      <w:r>
-        <w:rPr>
-          <w:shd w:val="clear" w:color="auto" w:fill="FFFFFF"/>
-        </w:rPr>
-        <w:instrText>ADDIN CSL_CITATION {"citationItems":[{"id":"ITEM-1","itemData":{"DOI":"10.1038/nm.4392","ISBN":"1546-170X (Electronic) 1078-8956 (Linking)","ISSN":"1078-8956","PMID":"28846097","abstract":"Growth differentiation factor 15 (GDF15), a distant member of the transforming growth factor (TGF)-β family, is a secreted protein that circulates as a 25-kDa dimer. In humans, elevated GDF15 correlates with weight loss, and the administration of GDF15 to mice with obesity reduces body weight, at least in part, by decreasing food intake. The mechanisms through which GDF15 reduces body weight remain poorly understood, because the cognate receptor for GDF15 is unknown. Here we show that recombinant GDF15 induces weight loss in mice fed a high-fat diet and in nonhuman primates with spontaneous obesity. Furthermore, we find that GDF15 binds with high affinity to GDNF family receptor α-like (GFRAL), a distant relative of receptors for a distinct class of the TGF-β superfamily ligands. Gfral is expressed in neurons of the area postrema and nucleus of the solitary tract in mice and humans, and genetic deletion of the receptor abrogates the ability of GDF15 to decrease food intake and body weight in mice. In addition, diet-induced obesity and insulin resistance are exacerbated in GFRAL-deficient mice, suggesting a homeostatic role for this receptor in metabolism. Finally, we demonstrate that GDF15-induced cell signaling requires the interaction of GFRAL with the coreceptor RET. Our data identify GFRAL as a new regulator of body weight and as the bona fide receptor mediating the metabolic effects of GDF15, enabling a more comprehensive assessment of GDF15 as a potential pharmacotherapy for the treatment of obesity.","author":[{"dropping-particle":"","family":"Mullican","given":"Shannon E.","non-dropping-particle":"","parse-names":false,"suffix":""},{"dropping-particle":"","family":"Lin-Schmidt","given":"Xiefan","non-dropping-particle":"","parse-names":false,"suffix":""},{"dropping-particle":"","family":"Chin","given":"Chen-Ni","non-dropping-particle":"","parse-names":false,"suffix":""},{"dropping-particle":"","family":"Chavez","given":"Jose A.","non-dropping-particle":"","parse-names":false,"suffix":""},{"dropping-particle":"","family":"Furman","given":"Jennifer L.","non-dropping-particle":"","parse-names":false,"suffix":""},{"dropping-particle":"","family":"Armstrong","given":"Anthony A.","non-dropping-particle":"","parse-names":false,"suffix":""},{"dropping-particle":"","family":"Beck","given":"Stephen C.","non-dropping-particle":"","parse-names":false,"suffix":""},{"dropping-particle":"","family":"South","given":"Victoria J.","non-dropping-particle":"","parse-names":false,"suffix":""},{"dropping-particle":"","family":"Dinh","given":"Thai Q.","non-dropping-particle":"","parse-names":false,"suffix":""},{"dropping-particle":"","family":"Cash-Mason","given":"Tanesha D.","non-dropping-particle":"","parse-names":false,"suffix":""},{"dropping-particle":"","family":"Cavanaugh","given":"Cassandre R.","non-dropping-particle":"","parse-names":false,"suffix":""},{"dropping-particle":"","family":"Nelson","given":"Serena","non-dropping-particle":"","parse-names":false,"suffix":""},{"dropping-particle":"","family":"Huang","given":"Chichi","non-dropping-particle":"","parse-names":false,"suffix":""},{"dropping-particle":"","family":"Hunter","given":"Michael J.","non-dropping-particle":"","parse-names":false,"suffix":""},{"dropping-particle":"","family":"Rangwala","given":"Shamina M.","non-dropping-particle":"","parse-names":false,"suffix":""}],"container-title":"Nature Medicine","id":"ITEM-1","issue":"10","issued":{"date-parts":[["2017","8","28"]]},"page":"1150-1157","title":"GFRAL is the receptor for GDF15 and the ligand promotes weight loss in mice and nonhuman primates","type":"article-journal","volume":"23"},"uris":["http://www.mendeley.com/documents/?uuid=cffeba4a-1f1f-4bb9-bda9-dc8a47a91a15"]},{"id":"ITEM-2","itemData":{"DOI":"10.1038/nature24042","ISSN":"14764687","abstract":"© 2017 Macmillan Publishers Limited, part of Springer Nature. All rights reserved. Under homeostatic conditions, animals use well-defined hypothalamic neural circuits to help maintain stable body weight, by integrating metabolic and hormonal signals from the periphery to balance food consumption and energy expenditure. In stressed or disease conditions, however, animals use alternative neuronal pathways to adapt to the metabolic challenges of altered energy demand. Recent studies have identified brain areas outside the hypothalamus that are activated under these 'non-homeostatic' conditions, but the molecular nature of the peripheral signals and brain-localized receptors that activate these circuits remains elusive. Here we identify glial cell-derived neurotrophic factor (GDNF) receptor alpha-like (GFRAL) as a brainstem-restricted receptor for growth and differentiation factor 15 (GDF15). GDF15 regulates food intake, energy expenditure and body weight in response to metabolic and toxin-induced stresses; we show that Gfral knockout mice are hyperphagic under stressed conditions and are resistant to chemotherapy-induced anorexia and body weight loss. GDF15 activates GFRAL-expressing neurons localized exclusively in the area postrema and nucleus tractus solitarius of the mouse brainstem. It then triggers the activation of neurons localized within the parabrachial nucleus and central amygdala, which constitute part of the 'emergency circuit' that shapes feeding responses to stressful conditions. GDF15 levels increase in response to tissue stress and injury, and elevated levels are associated with body weight loss in numerous chronic human diseases. By isolating GFRAL as the receptor for GDF15-induced anorexia and weight loss, we identify a mechanistic basis for the non-homeostatic regulation of neural circuitry by a peripheral signal associated with tissue damage and stress. These findings provide opportunities to develop therapeutic agents for the treatment of disorders with altered energy demand.","author":[{"dropping-particle":"","family":"Hsu","given":"Jer Yuan","non-dropping-particle":"","parse-names":false,"suffix":""},{"dropping-particle":"","family":"Crawley","given":"Suzanne","non-dropping-particle":"","parse-names":false,"suffix":""},{"dropping-particle":"","family":"Chen","given":"Michael","non-dropping-particle":"","parse-names":false,"suffix":""},{"dropping-particle":"","family":"Ayupova","given":"Dina A.","non-dropping-particle":"","parse-names":false,"suffix":""},{"dropping-particle":"","family":"Lindhout","given":"Darrin A.","non-dropping-particle":"","parse-names":false,"suffix":""},{"dropping-particle":"","family":"Higbee","given":"Jared","non-dropping-particle":"","parse-names":false,"suffix":""},{"dropping-particle":"","family":"Kutach","given":"Alan","non-dropping-particle":"","parse-names":false,"suffix":""},{"dropping-particle":"","family":"Joo","given":"William","non-dropping-particle":"","parse-names":false,"suffix":""},{"dropping-particle":"","family":"Gao","given":"Zhengyu","non-dropping-particle":"","parse-names":false,"suffix":""},{"dropping-particle":"","family":"Fu","given":"Diana","non-dropping-particle":"","parse-names":false,"suffix":""},{"dropping-particle":"","family":"To","given":"Carmen","non-dropping-particle":"","parse-names":false,"suffix":""},{"dropping-particle":"","family":"Mondal","given":"Kalyani","non-dropping-particle":"","parse-names":false,"suffix":""},{"dropping-particle":"","family":"Li","given":"Betty","non-dropping-particle":"","parse-names":false,"suffix":""},{"dropping-particle":"","family":"Kekatpure","given":"Avantika","non-dropping-particle":"","parse-names":false,"suffix":""},{"dropping-particle":"","family":"Wang","given":"Marilyn","non-dropping-particle":"","parse-names":false,"suffix":""},{"dropping-particle":"","family":"Laird","given":"Teresa","non-dropping-particle":"","parse-names":false,"suffix":""},{"dropping-particle":"","family":"Horner","given":"Geoffrey","non-dropping-particle":"","parse-names":false,"suffix":""},{"dropping-particle":"","family":"Chan","given":"Jackie","non-dropping-particle":"","parse-names":false,"suffix":""},{"dropping-particle":"","family":"Mcentee","given":"Michele","non-dropping-particle":"","parse-names":false,"suffix":""},{"dropping-particle":"","family":"Lopez","given":"Manuel","non-dropping-particle":"","parse-names":false,"suffix":""},{"dropping-particle":"","family":"Lakshminarasimhan","given":"Damodharan","non-dropping-particle":"","parse-names":false,"suffix":""},{"dropping-particle":"","family":"White","given":"Andre","non-dropping-particle":"","parse-names":false,"suffix":""},{"dropping-particle":"","family":"Wang","given":"Sheng Ping","non-dropping-particle":"","parse-names":false,"suffix":""},{"dropping-particle":"","family":"Yao","given":"Jun","non-dropping-particle":"","parse-names":false,"suffix":""},{"dropping-particle":"","family":"Yie","given":"Junming","non-dropping-particle":"","parse-names":false,"suffix":""},{"dropping-particle":"","family":"Matern","given":"Hugo","non-dropping-particle":"","parse-names":false,"suffix":""},{"dropping-particle":"","family":"Solloway","given":"Mark","non-dropping-particle":"","parse-names":false,"suffix":""},{"dropping-particle":"","family":"Haldankar","given":"Raj","non-dropping-particle":"","parse-names":false,"suffix":""},{"dropping-particle":"","family":"Parsons","given":"Thomas","non-dropping-particle":"","parse-names":false,"suffix":""},{"dropping-particle":"","family":"Tang","given":"Jie","non-dropping-particle":"","parse-names":false,"suffix":""},{"dropping-particle":"","family":"Shen","given":"Wenyan D.","non-dropping-particle":"","parse-names":false,"suffix":""},{"dropping-particle":"","family":"Chen","given":"Yu Alice","non-dropping-particle":"","parse-names":false,"suffix":""},{"dropping-particle":"","family":"Tian","given":"Hui","non-dropping-particle":"","parse-names":false,"suffix":""},{"dropping-particle":"","family":"Allan","given":"Bernard B.","non-dropping-particle":"","parse-names":false,"suffix":""}],"container-title":"Nature","id":"ITEM-2","issue":"7675","issued":{"date-parts":[["2017"]]},"page":"255-259","publisher":"Nature Publishing Group","title":"Non-homeostatic body weight regulation through a brainstem-restricted receptor for GDF15","type":"article-journal","volume":"550"},"uris":["http://www.mendeley.com/documents/?uuid=87661c76-ea6b-4ede-8e1e-f074fbae6388"]},{"id":"ITEM-3","itemData":{"DOI":"10.1371/journal.pone.0201584","ISBN":"1111111111","ISSN":"1932-6203","author":[{"dropping-particle":"","family":"Tran","given":"Thanhvien","non-dropping-particle":"","parse-names":false,"suffix":""},{"dropping-particle":"","family":"Yang","given":"Jingping","non-dropping-particle":"","parse-names":false,"suffix":""},{"dropping-particle":"","family":"Gardner","given":"Jonitha","non-dropping-particle":"","parse-names":false,"suffix":""},{"dropping-particle":"","family":"Xiong","given":"Yumei","non-dropping-particle":"","parse-names":false,"suffix":""}],"container-title":"PLOS ONE","editor":[{"dropping-particle":"","family":"Peterson","given":"Jonathan M.","non-dropping-particle":"","parse-names":false,"suffix":""}],"id":"ITEM-3","issue":"8","issued":{"date-parts":[["2018","8","2"]]},"page":"e0201584","title":"GDF15 deficiency promotes high fat diet-induced obesity in mice","type":"article-journal","volume":"13"},"uris":["http://www.mendeley.com/documents/?uuid=644d0fde-9dcc-47b2-b061-d2968a5f9644"]},{"id":"ITEM-4","itemData":{"DOI":"10.1038/s41366-019-0365-5","ISSN":"0307-0565","author":[{"dropping-particle":"","family":"Tsai","given":"Vicky Wang-Wei","non-dropping-particle":"","parse-names":false,"suffix":""},{"dropping-particle":"","family":"Zhang","given":"Hong Ping","non-dropping-particle":"","parse-names":false,"suffix":""},{"dropping-particle":"","family":"Manandhar","given":"Rakesh","non-dropping-particle":"","parse-names":false,"suffix":""},{"dropping-particle":"","family":"Schofield","given":"Peter","non-dropping-particle":"","parse-names":false,"suffix":""},{"dropping-particle":"","family":"Christ","given":"Daniel","non-dropping-particle":"","parse-names":false,"suffix":""},{"dropping-particle":"","family":"Lee-Ng","given":"Ka Ki Michelle","non-dropping-particle":"","parse-names":false,"suffix":""},{"dropping-particle":"","family":"Lebhar","given":"Hélène","non-dropping-particle":"","parse-names":false,"suffix":""},{"dropping-particle":"","family":"Marquis","given":"Christopher Peter","non-dropping-particle":"","parse-names":false,"suffix":""},{"dropping-particle":"","family":"Husaini","given":"Yasmin","non-dropping-particle":"","parse-names":false,"suffix":""},{"dropping-particle":"","family":"Brown","given":"David A.","non-dropping-particle":"","parse-names":false,"suffix":""},{"dropping-particle":"","family":"Breit","given":"Samuel N.","non-dropping-particle":"","parse-names":false,"suffix":""}],"container-title":"International Journal of Obesity","id":"ITEM-4","issued":{"date-parts":[["2019"]]},"title":"GDF15 mediates adiposity resistance through actions on GFRAL neurons in the hindbrain AP/NTS","type":"article-journal"},"uris":["http://www.mendeley.com/documents/?uuid=60fd3388-d9df-4659-a64f-d92be8f8d882"]}],"mendeley":{"formattedCitation":"(25–28)","plainTextFormattedCitation":"(25–28)","previouslyFormattedCitation":"(25–28)"},"properties":{"noteIndex":0},"schema":"https://github.com/citation-style-language/schema/raw/master/csl-citation.json"}</w:instrText>
-      </w:r>
-      <w:r>
-        <w:rPr>
-          <w:shd w:val="clear" w:color="auto" w:fill="FFFFFF"/>
-        </w:rPr>
-        <w:fldChar w:fldCharType="separate"/>
-      </w:r>
-      <w:r>
-        <w:rPr>
-          <w:noProof/>
-          <w:shd w:val="clear" w:color="auto" w:fill="FFFFFF"/>
-        </w:rPr>
-        <w:t>(25–28)</w:t>
-      </w:r>
-      <w:r>
-        <w:rPr>
-          <w:shd w:val="clear" w:color="auto" w:fill="FFFFFF"/>
-        </w:rPr>
-        <w:fldChar w:fldCharType="end"/>
-      </w:r>
-      <w:r>
-        <w:rPr>
-          <w:shd w:val="clear" w:color="auto" w:fill="FFFFFF"/>
-        </w:rPr>
-        <w:t>,</w:t>
-      </w:r>
-      <w:r>
-        <w:rPr>
-          <w:shd w:val="clear" w:color="auto" w:fill="FFFFFF"/>
-        </w:rPr>
-        <w:t xml:space="preserve"> but several others showing no effect </w:t>
-      </w:r>
-      <w:r>
-        <w:rPr>
-          <w:shd w:val="clear" w:color="auto" w:fill="FFFFFF"/>
-        </w:rPr>
-        <w:fldChar w:fldCharType="begin" w:fldLock="1"/>
-      </w:r>
-      <w:r>
-        <w:rPr>
-          <w:shd w:val="clear" w:color="auto" w:fill="FFFFFF"/>
-        </w:rPr>
-        <w:instrText>ADDIN CSL_CITATION {"citationItems":[{"id":"ITEM-1","itemData":{"DOI":"10.1038/nm.4393","ISBN":"1546-170X (Electronic) 1078-8956 (Linking)","ISSN":"1078-8956","PMID":"28846098","abstract":"Growth/differentiation factor 15 (GDF15), also known as MIC-1, is a distant member of the transforming growth factor-β (TGF-β) superfamily and has been implicated in various biological functions, including cancer cachexia, renal and heart failure, atherosclerosis and metabolism. A connection between GDF15 and body-weight regulation was initially suggested on the basis of an observation that increasing GDF15 levels in serum correlated with weight loss in individuals with advanced prostate cancer. In animal models, overexpression of GDF15 leads to a lean phenotype, hypophagia and other improvements in metabolic parameters, suggesting that recombinant GDF15 protein could potentially be used in the treatment of obesity and type 2 diabetes. However, the signaling and mechanism of action of GDF15 are poorly understood owing to the absence of a clearly identified cognate receptor. Here we report that GDNF-family receptor α-like (GFRAL), an orphan member of the GFR-α family, is a high-affinity receptor for GDF15. GFRAL binds to GDF15 in vitro and is required for the metabolic actions of GDF15 with respect to body weight and food intake in vivo in mice. Gfral(-/-) mice were refractory to the effects of recombinant human GDF15 on body-weight, food-intake and glucose parameters. Blocking the interaction between GDF15 and GFRAL with a monoclonal antibody prevented the metabolic effects of GDF15 in rats. Gfral mRNA is highly expressed in the area postrema of mouse, rat and monkey, in accordance with previous reports implicating this region of the brain in the metabolic actions of GDF15 (refs. 4,5,6). Together, our data demonstrate that GFRAL is a receptor for GDF15 that mediates the metabolic effects of GDF15.","author":[{"dropping-particle":"","family":"Emmerson","given":"Paul J.","non-dropping-particle":"","parse-names":false,"suffix":""},{"dropping-particle":"","family":"Wang","given":"Feng","non-dropping-particle":"","parse-names":false,"suffix":""},{"dropping-particle":"","family":"Du","given":"Yong","non-dropping-particle":"","parse-names":false,"suffix":""},{"dropping-particle":"","family":"Liu","given":"Qian","non-dropping-particle":"","parse-names":false,"suffix":""},{"dropping-particle":"","family":"Pickard","given":"Richard T.","non-dropping-particle":"","parse-names":false,"suffix":""},{"dropping-particle":"","family":"Gonciarz","given":"Malgorzata D.","non-dropping-particle":"","parse-names":false,"suffix":""},{"dropping-particle":"","family":"Coskun","given":"Tamer","non-dropping-particle":"","parse-names":false,"suffix":""},{"dropping-particle":"","family":"Hamang","given":"Matthew J.","non-dropping-particle":"","parse-names":false,"suffix":""},{"dropping-particle":"","family":"Sindelar","given":"Dana K.","non-dropping-particle":"","parse-names":false,"suffix":""},{"dropping-particle":"","family":"Ballman","given":"Kimberly K.","non-dropping-particle":"","parse-names":false,"suffix":""},{"dropping-particle":"","family":"Foltz","given":"Lisa A.","non-dropping-particle":"","parse-names":false,"suffix":""},{"dropping-particle":"","family":"Muppidi","given":"Avinash","non-dropping-particle":"","parse-names":false,"suffix":""},{"dropping-particle":"","family":"Alsina-Fernandez","given":"Jorge","non-dropping-particle":"","parse-names":false,"suffix":""},{"dropping-particle":"","family":"Barnard","given":"Gavin C.","non-dropping-particle":"","parse-names":false,"suffix":""},{"dropping-particle":"","family":"Tang","given":"Jason X.","non-dropping-particle":"","parse-names":false,"suffix":""},{"dropping-particle":"","family":"Liu","given":"Xilin","non-dropping-particle":"","parse-names":false,"suffix":""},{"dropping-particle":"","family":"Mao","given":"Xudong","non-dropping-particle":"","parse-names":false,"suffix":""},{"dropping-particle":"","family":"Siegel","given":"Robert","non-dropping-particle":"","parse-names":false,"suffix":""},{"dropping-particle":"","family":"Sloan","given":"John H.","non-dropping-particle":"","parse-names":false,"suffix":""},{"dropping-particle":"","family":"Mitchell","given":"Pamela J.","non-dropping-particle":"","parse-names":false,"suffix":""},{"dropping-particle":"","family":"Zhang","given":"Bei B.","non-dropping-particle":"","parse-names":false,"suffix":""},{"dropping-particle":"","family":"Gimeno","given":"Ruth E.","non-dropping-particle":"","parse-names":false,"suffix":""},{"dropping-particle":"","family":"Shan","given":"Bei","non-dropping-particle":"","parse-names":false,"suffix":""},{"dropping-particle":"","family":"Wu","given":"Xinle","non-dropping-particle":"","parse-names":false,"suffix":""}],"container-title":"Nature Medicine","id":"ITEM-1","issue":"10","issued":{"date-parts":[["2017","8","28"]]},"page":"1215-1219","title":"The metabolic effects of GDF15 are mediated by the orphan receptor GFRAL","type":"article-journal","volume":"23"},"uris":["http://www.mendeley.com/documents/?uuid=1ea69fe0-f8df-4dc7-b0bd-73322d8201d7"]},{"id":"ITEM-2","itemData":{"DOI":"10.1038/nm.4394","ISBN":"1546-170X (Electronic) 1078-8956 (Linking)","ISSN":"1078-8956","PMID":"28846099","abstract":"GDF15 has potent anti-obesity effects, but its receptor was unknown. GFRAL has now been identified as the receptor that mediates GDF15's effects via central actions in the hindbrain.","author":[{"dropping-particle":"","family":"Yang","given":"Linda","non-dropping-particle":"","parse-names":false,"suffix":""},{"dropping-particle":"","family":"Chang","given":"Chih-Chuan","non-dropping-particle":"","parse-names":false,"suffix":""},{"dropping-particle":"","family":"Sun","given":"Zhe","non-dropping-particle":"","parse-names":false,"suffix":""},{"dropping-particle":"","family":"Madsen","given":"Dennis","non-dropping-particle":"","parse-names":false,"suffix":""},{"dropping-particle":"","family":"Zhu","given":"Haisun","non-dropping-particle":"","parse-names":false,"suffix":""},{"dropping-particle":"","family":"Padkjær","given":"Søren B.","non-dropping-particle":"","parse-names":false,"suffix":""},{"dropping-particle":"","family":"Wu","given":"Xiaoai","non-dropping-particle":"","parse-names":false,"suffix":""},{"dropping-particle":"","family":"Huang","given":"Tao","non-dropping-particle":"","parse-names":false,"suffix":""},{"dropping-particle":"","family":"Hultman","given":"Karin","non-dropping-particle":"","parse-names":false,"suffix":""},{"dropping-particle":"","family":"Paulsen","given":"Sarah J.","non-dropping-particle":"","parse-names":false,"suffix":""},{"dropping-particle":"","family":"Wang","given":"Jishu","non-dropping-particle":"","parse-names":false,"suffix":""},{"dropping-particle":"","family":"Bugge","given":"Anne","non-dropping-particle":"","parse-names":false,"suffix":""},{"dropping-particle":"","family":"Frantzen","given":"Jane Boesen","non-dropping-particle":"","parse-names":false,"suffix":""},{"dropping-particle":"","family":"Nørgaard","given":"Per","non-dropping-particle":"","parse-names":false,"suffix":""},{"dropping-particle":"","family":"Jeppesen","given":"Jacob Fuglsbjerg","non-dropping-particle":"","parse-names":false,"suffix":""},{"dropping-particle":"","family":"Yang","given":"Zhiru","non-dropping-particle":"","parse-names":false,"suffix":""},{"dropping-particle":"","family":"Secher","given":"Anna","non-dropping-particle":"","parse-names":false,"suffix":""},{"dropping-particle":"","family":"Chen","given":"Haibin","non-dropping-particle":"","parse-names":false,"suffix":""},{"dropping-particle":"","family":"Li","given":"Xun","non-dropping-particle":"","parse-names":false,"suffix":""},{"dropping-particle":"","family":"John","given":"Linu Mary","non-dropping-particle":"","parse-names":false,"suffix":""},{"dropping-particle":"","family":"Shan","given":"Bing","non-dropping-particle":"","parse-names":false,"suffix":""},{"dropping-particle":"","family":"He","given":"Zhenhua","non-dropping-particle":"","parse-names":false,"suffix":""},{"dropping-particle":"","family":"Gao","given":"Xiang","non-dropping-particle":"","parse-names":false,"suffix":""},{"dropping-particle":"","family":"Su","given":"Jing","non-dropping-particle":"","parse-names":false,"suffix":""},{"dropping-particle":"","family":"Hansen","given":"Kristian T.","non-dropping-particle":"","parse-names":false,"suffix":""},{"dropping-particle":"","family":"Yang","given":"Wei","non-dropping-particle":"","parse-names":false,"suffix":""},{"dropping-particle":"","family":"Jørgensen","given":"Sebastian Beck","non-dropping-particle":"","parse-names":false,"suffix":""}],"container-title":"Nature Medicine","id":"ITEM-2","issue":"10","issued":{"date-parts":[["2017","8","28"]]},"page":"1158-1166","title":"GFRAL is the receptor for GDF15 and is required for the anti-obesity effects of the ligand","type":"article-journal","volume":"23"},"uris":["http://www.mendeley.com/documents/?uuid=474034c8-1f2f-42c9-9d3e-26a67d430459"]},{"id":"ITEM-3","itemData":{"DOI":"10.1016/j.molmet.2019.01.003","ISSN":"22128778","PMID":"30685336","abstract":"Objective: Analogues of GDF15 (Growth Differentiation Factor 15) are promising new anti-obesity therapies as pharmacological treatment with GDF15 results in dramatic reductions of food intake and body weight. GDF15 exerts its central anorexic effects by binding to the GFRAL receptor exclusively expressed in the Area Postrema (AP) and the Nucleus of the Solitary Tract (NTS) of the hindbrain. We sought to determine if GDF15 is an indispensable factor for other interventions that cause weight loss and which are also known to act via these hindbrain regions. Methods: To explore the role of GDF15 on food choice we performed macronutrient intake studies in mice treated pharmacologically with GDF15 and in mice having either GDF15 or GFRAL deleted. Next we performed vertical sleeve gastrectomy (VSG) surgeries in a cohort of diet-induced obese Gdf15-null and control mice. To explore the anatomical co-localization of neurons in the hindbrain responding to GLP-1 and/or GDF15 we used GLP-1R reporter mice treated with GDF15, as well as naïve mouse brain and human brain stained by ISH and IHC, respectively, for GLP-1R and GFRAL. Lastly we performed a series of food intake experiments where we treated mice with targeted genetic disruption of either Gdf15 or Gfral with liraglutide; Glp1r-null mice with GDF15; or combined liraglutide and GDF15 treatment in wild-type mice. Results: We found that GDF15 treatment significantly lowered the preference for fat intake in mice, whereas no changes in fat intake were observed after genetic deletion of Gdf15 or Gfral. In addition, deletion of Gdf15 did not alter the food intake or bodyweight after sleeve gastrectomy. Lack of GDF15 or GFRAL signaling did not alter the ability of the GLP-1R agonist liraglutide to reduce food intake. Similarly lack of GLP-1R signaling did not reduce GDF15's anorexic effect. Interestingly, there was a significant synergistic effect on weight loss when treating wild-type mice with both GDF15 and liraglutide. Conclusion: These data suggest that while GDF15 does not play a role in the potent effects of VSG in mice there seems to be a potential therapeutic benefit of activating GFRAL and GLP-1R systems simultaneously.","author":[{"dropping-particle":"","family":"Frikke-Schmidt","given":"Henriette","non-dropping-particle":"","parse-names":false,"suffix":""},{"dropping-particle":"","family":"Hultman","given":"Karin","non-dropping-particle":"","parse-names":false,"suffix":""},{"dropping-particle":"","family":"Galaske","given":"Joseph W.","non-dropping-particle":"","parse-names":false,"suffix":""},{"dropping-particle":"","family":"Jørgensen","given":"Sebastian B.","non-dropping-particle":"","parse-names":false,"suffix":""},{"dropping-particle":"","family":"Myers","given":"Martin G.","non-dropping-particle":"","parse-names":false,"suffix":""},{"dropping-particle":"","family":"Seeley","given":"Randy J.","non-dropping-particle":"","parse-names":false,"suffix":""}],"container-title":"Molecular Metabolism","id":"ITEM-3","issue":"January","issued":{"date-parts":[["2019"]]},"page":"13-21","publisher":"Elsevier GmbH","title":"GDF15 acts synergistically with liraglutide but is not necessary for the weight loss induced by bariatric surgery in mice","type":"article-journal","volume":"21"},"uris":["http://www.mendeley.com/documents/?uuid=3dcf7da3-b7ac-4e2a-907a-cbb222631834"]}],"mendeley":{"formattedCitation":"(12,29,30)","plainTextFormattedCitation":"(12,29,30)","previouslyFormattedCitation":"(12,29,30)"},"properties":{"noteIndex":0},"schema":"https://github.com/citation-style-language/schema/raw/master/csl-citation.json"}</w:instrText>
-      </w:r>
-      <w:r>
-        <w:rPr>
-          <w:shd w:val="clear" w:color="auto" w:fill="FFFFFF"/>
-        </w:rPr>
-        <w:fldChar w:fldCharType="separate"/>
-      </w:r>
-      <w:r>
-        <w:rPr>
-          <w:noProof/>
-          <w:shd w:val="clear" w:color="auto" w:fill="FFFFFF"/>
-        </w:rPr>
-        <w:t>(12,29,30)</w:t>
-      </w:r>
-      <w:r>
-        <w:rPr>
-          <w:shd w:val="clear" w:color="auto" w:fill="FFFFFF"/>
-        </w:rPr>
-        <w:fldChar w:fldCharType="end"/>
-      </w:r>
-      <w:r>
-        <w:rPr>
-          <w:shd w:val="clear" w:color="auto" w:fill="FFFFFF"/>
-        </w:rPr>
-        <w:t xml:space="preserve"> potentially representing strain, timing or background differences.</w:t>
-      </w:r>
-      <w:r>
-        <w:rPr>
-          <w:shd w:val="clear" w:color="auto" w:fill="FFFFFF"/>
-        </w:rPr>
-        <w:t xml:space="preserve"> </w:t>
-      </w:r>
-      <w:r>
-        <w:rPr>
-          <w:shd w:val="clear" w:color="auto" w:fill="FFFFFF"/>
-        </w:rPr>
-        <w:t>As such, it is plausible that GDF15 is only physiologically relevant when elevated, but when signaling is absent (especially from birth) it is either dispensable or made to seem so by other adaptations.  It is also plausible that other hormones which affect LCHF-dependent feeding changes may partially or completely compensate in the absence of GDF15.</w:t>
-      </w:r>
-      <w:r>
-        <w:rPr>
-          <w:shd w:val="clear" w:color="auto" w:fill="FFFFFF"/>
-        </w:rPr>
-        <w:t xml:space="preserve">  </w:t>
-      </w:r>
-    </w:p>
-    <w:p>
-      <w:pPr>
-        <w:pStyle w:val="Heading1"/>
-        <w:rPr>
-          <w:rFonts w:eastAsia="Times New Roman"/>
-          <w:shd w:val="clear" w:color="auto" w:fill="FFFFFF"/>
-        </w:rPr>
-      </w:pPr>
-      <w:r>
-        <w:rPr>
-          <w:rFonts w:eastAsia="Times New Roman"/>
-          <w:shd w:val="clear" w:color="auto" w:fill="FFFFFF"/>
-        </w:rPr>
-        <w:t>Author Contributions</w:t>
-      </w:r>
-    </w:p>
-    <w:p>
-      <w:pPr>
-        <w:pStyle w:val="Heading1"/>
-        <w:rPr>
-          <w:rFonts w:eastAsia="Times New Roman"/>
-          <w:shd w:val="clear" w:color="auto" w:fill="FFFFFF"/>
-        </w:rPr>
-      </w:pPr>
-    </w:p>
-    <w:p>
-      <w:pPr>
-        <w:pStyle w:val="Heading1"/>
-        <w:rPr>
-          <w:rFonts w:eastAsia="Times New Roman"/>
-          <w:shd w:val="clear" w:color="auto" w:fill="FFFFFF"/>
-        </w:rPr>
-      </w:pPr>
-      <w:r>
-        <w:rPr>
-          <w:rFonts w:eastAsia="Times New Roman"/>
-          <w:shd w:val="clear" w:color="auto" w:fill="FFFFFF"/>
-        </w:rPr>
-        <w:t>Acknowledgements</w:t>
-      </w:r>
-    </w:p>
-    <w:p/>
+          <w:rFonts w:eastAsia="Times New Roman"/>
+          <w:shd w:val="clear" w:color="auto" w:fill="FFFFFF"/>
+        </w:rPr>
+        <w:t xml:space="preserve">, </w:t>
+      </w:r>
+      <w:proofErr w:type="spellStart"/>
+      <w:r>
+        <w:rPr>
+          <w:rFonts w:eastAsia="Times New Roman"/>
+          <w:shd w:val="clear" w:color="auto" w:fill="FFFFFF"/>
+        </w:rPr>
+        <w:t>Kallyope</w:t>
+      </w:r>
+      <w:proofErr w:type="spellEnd"/>
+      <w:r>
+        <w:rPr>
+          <w:rFonts w:eastAsia="Times New Roman"/>
+          <w:shd w:val="clear" w:color="auto" w:fill="FFFFFF"/>
+        </w:rPr>
+        <w:t xml:space="preserve">, and </w:t>
+      </w:r>
+      <w:proofErr w:type="spellStart"/>
+      <w:r>
+        <w:rPr>
+          <w:rFonts w:eastAsia="Times New Roman"/>
+          <w:shd w:val="clear" w:color="auto" w:fill="FFFFFF"/>
+        </w:rPr>
+        <w:t>Medimune</w:t>
+      </w:r>
+      <w:proofErr w:type="spellEnd"/>
+      <w:r>
+        <w:rPr>
+          <w:rFonts w:eastAsia="Times New Roman"/>
+          <w:shd w:val="clear" w:color="auto" w:fill="FFFFFF"/>
+        </w:rPr>
+        <w:t xml:space="preserve">. He has also served as a paid consultant for Novo Nordisk, Janssen, </w:t>
+      </w:r>
+      <w:proofErr w:type="spellStart"/>
+      <w:r>
+        <w:rPr>
+          <w:rFonts w:eastAsia="Times New Roman"/>
+          <w:shd w:val="clear" w:color="auto" w:fill="FFFFFF"/>
+        </w:rPr>
+        <w:t>Kallyope</w:t>
+      </w:r>
+      <w:proofErr w:type="spellEnd"/>
+      <w:r>
+        <w:rPr>
+          <w:rFonts w:eastAsia="Times New Roman"/>
+          <w:shd w:val="clear" w:color="auto" w:fill="FFFFFF"/>
+        </w:rPr>
+        <w:t xml:space="preserve">, and </w:t>
+      </w:r>
+      <w:proofErr w:type="spellStart"/>
+      <w:r>
+        <w:rPr>
+          <w:rFonts w:eastAsia="Times New Roman"/>
+          <w:shd w:val="clear" w:color="auto" w:fill="FFFFFF"/>
+        </w:rPr>
+        <w:t>Scohia</w:t>
+      </w:r>
+      <w:proofErr w:type="spellEnd"/>
+      <w:r>
+        <w:rPr>
+          <w:rFonts w:eastAsia="Times New Roman"/>
+          <w:shd w:val="clear" w:color="auto" w:fill="FFFFFF"/>
+        </w:rPr>
+        <w:t xml:space="preserve">. MGM receives research support from Novo Nordisk and </w:t>
+      </w:r>
+      <w:proofErr w:type="spellStart"/>
+      <w:r>
+        <w:rPr>
+          <w:rFonts w:eastAsia="Times New Roman"/>
+          <w:shd w:val="clear" w:color="auto" w:fill="FFFFFF"/>
+        </w:rPr>
+        <w:t>MedImmu</w:t>
+      </w:r>
+      <w:r>
+        <w:rPr>
+          <w:rFonts w:eastAsia="Times New Roman"/>
+          <w:shd w:val="clear" w:color="auto" w:fill="FFFFFF"/>
+        </w:rPr>
+        <w:t>ne</w:t>
+      </w:r>
+      <w:proofErr w:type="spellEnd"/>
+    </w:p>
     <w:p>
       <w:pPr>
         <w:rPr>
@@ -3718,6 +4081,410 @@
         <w:t>Figure/Table Legends</w:t>
       </w:r>
     </w:p>
+    <w:p/>
+    <w:p>
+      <w:r>
+        <w:t>Table 1: Composition of diets used in this study.</w:t>
+      </w:r>
+    </w:p>
+    <w:p/>
+    <w:tbl>
+      <w:tblPr>
+        <w:tblStyle w:val="TableGrid"/>
+        <w:tblW w:w="8345" w:type="dxa"/>
+        <w:tblLook w:val="04A0" w:firstRow="1" w:lastRow="0" w:firstColumn="1" w:lastColumn="0" w:noHBand="0" w:noVBand="1"/>
+      </w:tblPr>
+      <w:tblGrid>
+        <w:gridCol w:w="1895"/>
+        <w:gridCol w:w="1806"/>
+        <w:gridCol w:w="2069"/>
+        <w:gridCol w:w="2575"/>
+      </w:tblGrid>
+      <w:tr>
+        <w:tc>
+          <w:tcPr>
+            <w:tcW w:w="1895" w:type="dxa"/>
+          </w:tcPr>
+          <w:p/>
+        </w:tc>
+        <w:tc>
+          <w:tcPr>
+            <w:tcW w:w="1806" w:type="dxa"/>
+          </w:tcPr>
+          <w:p>
+            <w:r>
+              <w:t xml:space="preserve">Control Diet </w:t>
+            </w:r>
+          </w:p>
+        </w:tc>
+        <w:tc>
+          <w:tcPr>
+            <w:tcW w:w="2069" w:type="dxa"/>
+          </w:tcPr>
+          <w:p>
+            <w:r>
+              <w:t xml:space="preserve">Ketogenic Diet </w:t>
+            </w:r>
+          </w:p>
+        </w:tc>
+        <w:tc>
+          <w:tcPr>
+            <w:tcW w:w="2575" w:type="dxa"/>
+          </w:tcPr>
+          <w:p>
+            <w:r>
+              <w:t xml:space="preserve">Normal Chow Diet  </w:t>
+            </w:r>
+          </w:p>
+        </w:tc>
+      </w:tr>
+      <w:tr>
+        <w:tc>
+          <w:tcPr>
+            <w:tcW w:w="1895" w:type="dxa"/>
+          </w:tcPr>
+          <w:p>
+            <w:r>
+              <w:t>Carbohydrate</w:t>
+            </w:r>
+          </w:p>
+        </w:tc>
+        <w:tc>
+          <w:tcPr>
+            <w:tcW w:w="1806" w:type="dxa"/>
+          </w:tcPr>
+          <w:p>
+            <w:r>
+              <w:t>75%</w:t>
+            </w:r>
+          </w:p>
+        </w:tc>
+        <w:tc>
+          <w:tcPr>
+            <w:tcW w:w="2069" w:type="dxa"/>
+          </w:tcPr>
+          <w:p>
+            <w:r>
+              <w:t>0%</w:t>
+            </w:r>
+          </w:p>
+        </w:tc>
+        <w:tc>
+          <w:tcPr>
+            <w:tcW w:w="2575" w:type="dxa"/>
+          </w:tcPr>
+          <w:p>
+            <w:r>
+              <w:t>36%</w:t>
+            </w:r>
+          </w:p>
+        </w:tc>
+      </w:tr>
+      <w:tr>
+        <w:tc>
+          <w:tcPr>
+            <w:tcW w:w="1895" w:type="dxa"/>
+          </w:tcPr>
+          <w:p>
+            <w:r>
+              <w:t>Protein</w:t>
+            </w:r>
+          </w:p>
+        </w:tc>
+        <w:tc>
+          <w:tcPr>
+            <w:tcW w:w="1806" w:type="dxa"/>
+          </w:tcPr>
+          <w:p>
+            <w:r>
+              <w:t>15%</w:t>
+            </w:r>
+          </w:p>
+        </w:tc>
+        <w:tc>
+          <w:tcPr>
+            <w:tcW w:w="2069" w:type="dxa"/>
+          </w:tcPr>
+          <w:p>
+            <w:r>
+              <w:t>15%</w:t>
+            </w:r>
+          </w:p>
+        </w:tc>
+        <w:tc>
+          <w:tcPr>
+            <w:tcW w:w="2575" w:type="dxa"/>
+          </w:tcPr>
+          <w:p>
+            <w:r>
+              <w:t>24%</w:t>
+            </w:r>
+          </w:p>
+        </w:tc>
+      </w:tr>
+      <w:tr>
+        <w:tc>
+          <w:tcPr>
+            <w:tcW w:w="1895" w:type="dxa"/>
+          </w:tcPr>
+          <w:p>
+            <w:r>
+              <w:t>Lipid</w:t>
+            </w:r>
+          </w:p>
+        </w:tc>
+        <w:tc>
+          <w:tcPr>
+            <w:tcW w:w="1806" w:type="dxa"/>
+          </w:tcPr>
+          <w:p>
+            <w:r>
+              <w:t>10%</w:t>
+            </w:r>
+          </w:p>
+        </w:tc>
+        <w:tc>
+          <w:tcPr>
+            <w:tcW w:w="2069" w:type="dxa"/>
+          </w:tcPr>
+          <w:p>
+            <w:r>
+              <w:t>85%</w:t>
+            </w:r>
+          </w:p>
+        </w:tc>
+        <w:tc>
+          <w:tcPr>
+            <w:tcW w:w="2575" w:type="dxa"/>
+          </w:tcPr>
+          <w:p>
+            <w:r>
+              <w:t>5%</w:t>
+            </w:r>
+          </w:p>
+        </w:tc>
+      </w:tr>
+    </w:tbl>
+    <w:p/>
+    <w:p>
+      <w:r>
+        <w:t>Table 2: Reagent resource identification information.</w:t>
+      </w:r>
+    </w:p>
+    <w:p/>
+    <w:tbl>
+      <w:tblPr>
+        <w:tblStyle w:val="TableGrid"/>
+        <w:tblW w:w="0" w:type="auto"/>
+        <w:tblLook w:val="04A0" w:firstRow="1" w:lastRow="0" w:firstColumn="1" w:lastColumn="0" w:noHBand="0" w:noVBand="1"/>
+      </w:tblPr>
+      <w:tblGrid>
+        <w:gridCol w:w="3116"/>
+        <w:gridCol w:w="3117"/>
+        <w:gridCol w:w="3117"/>
+      </w:tblGrid>
+      <w:tr>
+        <w:tc>
+          <w:tcPr>
+            <w:tcW w:w="3116" w:type="dxa"/>
+          </w:tcPr>
+          <w:p>
+            <w:r>
+              <w:t>Type</w:t>
+            </w:r>
+          </w:p>
+        </w:tc>
+        <w:tc>
+          <w:tcPr>
+            <w:tcW w:w="3117" w:type="dxa"/>
+          </w:tcPr>
+          <w:p>
+            <w:r>
+              <w:t>Resource</w:t>
+            </w:r>
+          </w:p>
+        </w:tc>
+        <w:tc>
+          <w:tcPr>
+            <w:tcW w:w="3117" w:type="dxa"/>
+          </w:tcPr>
+          <w:p>
+            <w:r>
+              <w:t>Identifier</w:t>
+            </w:r>
+          </w:p>
+        </w:tc>
+      </w:tr>
+      <w:tr>
+        <w:tc>
+          <w:tcPr>
+            <w:tcW w:w="3116" w:type="dxa"/>
+          </w:tcPr>
+          <w:p>
+            <w:r>
+              <w:t>Mouse Line</w:t>
+            </w:r>
+          </w:p>
+        </w:tc>
+        <w:tc>
+          <w:tcPr>
+            <w:tcW w:w="3117" w:type="dxa"/>
+          </w:tcPr>
+          <w:p>
+            <w:r>
+              <w:t>A/J</w:t>
+            </w:r>
+          </w:p>
+        </w:tc>
+        <w:tc>
+          <w:tcPr>
+            <w:tcW w:w="3117" w:type="dxa"/>
+          </w:tcPr>
+          <w:p>
+            <w:proofErr w:type="gramStart"/>
+            <w:r>
+              <w:t>RRID:IMSR</w:t>
+            </w:r>
+            <w:proofErr w:type="gramEnd"/>
+            <w:r>
+              <w:t>_JAX:000646</w:t>
+            </w:r>
+          </w:p>
+        </w:tc>
+      </w:tr>
+      <w:tr>
+        <w:tc>
+          <w:tcPr>
+            <w:tcW w:w="3116" w:type="dxa"/>
+          </w:tcPr>
+          <w:p>
+            <w:r>
+              <w:t>Mouse Line</w:t>
+            </w:r>
+          </w:p>
+        </w:tc>
+        <w:tc>
+          <w:tcPr>
+            <w:tcW w:w="3117" w:type="dxa"/>
+          </w:tcPr>
+          <w:p>
+            <w:r>
+              <w:t>Gdf15 null</w:t>
+            </w:r>
+          </w:p>
+        </w:tc>
+        <w:tc>
+          <w:tcPr>
+            <w:tcW w:w="3117" w:type="dxa"/>
+          </w:tcPr>
+          <w:p/>
+        </w:tc>
+      </w:tr>
+      <w:tr>
+        <w:tc>
+          <w:tcPr>
+            <w:tcW w:w="3116" w:type="dxa"/>
+          </w:tcPr>
+          <w:p>
+            <w:r>
+              <w:t>Diet</w:t>
+            </w:r>
+          </w:p>
+        </w:tc>
+        <w:tc>
+          <w:tcPr>
+            <w:tcW w:w="3117" w:type="dxa"/>
+          </w:tcPr>
+          <w:p>
+            <w:r>
+              <w:t>NCD</w:t>
+            </w:r>
+          </w:p>
+        </w:tc>
+        <w:tc>
+          <w:tcPr>
+            <w:tcW w:w="3117" w:type="dxa"/>
+          </w:tcPr>
+          <w:p/>
+        </w:tc>
+      </w:tr>
+      <w:tr>
+        <w:tc>
+          <w:tcPr>
+            <w:tcW w:w="3116" w:type="dxa"/>
+          </w:tcPr>
+          <w:p>
+            <w:r>
+              <w:t>Diet</w:t>
+            </w:r>
+          </w:p>
+        </w:tc>
+        <w:tc>
+          <w:tcPr>
+            <w:tcW w:w="3117" w:type="dxa"/>
+          </w:tcPr>
+          <w:p>
+            <w:r>
+              <w:t>CD</w:t>
+            </w:r>
+          </w:p>
+        </w:tc>
+        <w:tc>
+          <w:tcPr>
+            <w:tcW w:w="3117" w:type="dxa"/>
+          </w:tcPr>
+          <w:p/>
+        </w:tc>
+      </w:tr>
+      <w:tr>
+        <w:tc>
+          <w:tcPr>
+            <w:tcW w:w="3116" w:type="dxa"/>
+          </w:tcPr>
+          <w:p>
+            <w:r>
+              <w:t>Diet</w:t>
+            </w:r>
+          </w:p>
+        </w:tc>
+        <w:tc>
+          <w:tcPr>
+            <w:tcW w:w="3117" w:type="dxa"/>
+          </w:tcPr>
+          <w:p>
+            <w:r>
+              <w:t>KD</w:t>
+            </w:r>
+          </w:p>
+        </w:tc>
+        <w:tc>
+          <w:tcPr>
+            <w:tcW w:w="3117" w:type="dxa"/>
+          </w:tcPr>
+          <w:p/>
+        </w:tc>
+      </w:tr>
+      <w:tr>
+        <w:tc>
+          <w:tcPr>
+            <w:tcW w:w="3116" w:type="dxa"/>
+          </w:tcPr>
+          <w:p/>
+        </w:tc>
+        <w:tc>
+          <w:tcPr>
+            <w:tcW w:w="3117" w:type="dxa"/>
+          </w:tcPr>
+          <w:p/>
+        </w:tc>
+        <w:tc>
+          <w:tcPr>
+            <w:tcW w:w="3117" w:type="dxa"/>
+          </w:tcPr>
+          <w:p/>
+        </w:tc>
+      </w:tr>
+    </w:tbl>
     <w:p/>
     <w:sectPr>
       <w:pgSz w:w="12240" w:h="15840"/>
@@ -3727,6 +4494,47 @@
     </w:sectPr>
   </w:body>
 </w:document>
+</file>
+
+<file path=word/comments.xml><?xml version="1.0" encoding="utf-8"?>
+<w:comments xmlns:wpc="http://schemas.microsoft.com/office/word/2010/wordprocessingCanvas" xmlns:cx="http://schemas.microsoft.com/office/drawing/2014/chartex" xmlns:cx1="http://schemas.microsoft.com/office/drawing/2015/9/8/chartex" xmlns:cx2="http://schemas.microsoft.com/office/drawing/2015/10/21/chartex" xmlns:cx3="http://schemas.microsoft.com/office/drawing/2016/5/9/chartex" xmlns:cx4="http://schemas.microsoft.com/office/drawing/2016/5/10/chartex" xmlns:cx5="http://schemas.microsoft.com/office/drawing/2016/5/11/chartex" xmlns:cx6="http://schemas.microsoft.com/office/drawing/2016/5/12/chartex" xmlns:cx7="http://schemas.microsoft.com/office/drawing/2016/5/13/chartex" xmlns:cx8="http://schemas.microsoft.com/office/drawing/2016/5/14/chartex" xmlns:mc="http://schemas.openxmlformats.org/markup-compatibility/2006" xmlns:aink="http://schemas.microsoft.com/office/drawing/2016/ink" xmlns:am3d="http://schemas.microsoft.com/office/drawing/2017/model3d" xmlns:o="urn:schemas-microsoft-com:office:office" xmlns:r="http://schemas.openxmlformats.org/officeDocument/2006/relationships" xmlns:m="http://schemas.openxmlformats.org/officeDocument/2006/math" xmlns:v="urn:schemas-microsoft-com:vml" xmlns:wp14="http://schemas.microsoft.com/office/word/2010/wordprocessingDrawing" xmlns:wp="http://schemas.openxmlformats.org/drawingml/2006/wordprocessingDrawing" xmlns:w10="urn:schemas-microsoft-com:office:word" xmlns:w="http://schemas.openxmlformats.org/wordprocessingml/2006/main" xmlns:w14="http://schemas.microsoft.com/office/word/2010/wordml" xmlns:w15="http://schemas.microsoft.com/office/word/2012/wordml" xmlns:w16cid="http://schemas.microsoft.com/office/word/2016/wordml/cid" xmlns:w16se="http://schemas.microsoft.com/office/word/2015/wordml/symex" xmlns:wpg="http://schemas.microsoft.com/office/word/2010/wordprocessingGroup" xmlns:wpi="http://schemas.microsoft.com/office/word/2010/wordprocessingInk" xmlns:wne="http://schemas.microsoft.com/office/word/2006/wordml" xmlns:wps="http://schemas.microsoft.com/office/word/2010/wordprocessingShape" mc:Ignorable="w14 w15 w16se w16cid wp14">
+  <w:comment w:id="1" w:author="Dave Bridges" w:date="2020-02-11T15:34:00Z" w:initials="DB">
+    <w:p>
+      <w:pPr>
+        <w:pStyle w:val="CommentText"/>
+      </w:pPr>
+      <w:r>
+        <w:rPr>
+          <w:rStyle w:val="CommentReference"/>
+        </w:rPr>
+        <w:annotationRef/>
+      </w:r>
+      <w:r>
+        <w:t>Randy, add any funding you think is appropriate.</w:t>
+      </w:r>
+    </w:p>
+  </w:comment>
+</w:comments>
+</file>
+
+<file path=word/commentsExtended.xml><?xml version="1.0" encoding="utf-8"?>
+<w15:commentsEx xmlns:wpc="http://schemas.microsoft.com/office/word/2010/wordprocessingCanvas" xmlns:cx="http://schemas.microsoft.com/office/drawing/2014/chartex" xmlns:cx1="http://schemas.microsoft.com/office/drawing/2015/9/8/chartex" xmlns:cx2="http://schemas.microsoft.com/office/drawing/2015/10/21/chartex" xmlns:cx3="http://schemas.microsoft.com/office/drawing/2016/5/9/chartex" xmlns:cx4="http://schemas.microsoft.com/office/drawing/2016/5/10/chartex" xmlns:cx5="http://schemas.microsoft.com/office/drawing/2016/5/11/chartex" xmlns:cx6="http://schemas.microsoft.com/office/drawing/2016/5/12/chartex" xmlns:cx7="http://schemas.microsoft.com/office/drawing/2016/5/13/chartex" xmlns:cx8="http://schemas.microsoft.com/office/drawing/2016/5/14/chartex" xmlns:mc="http://schemas.openxmlformats.org/markup-compatibility/2006" xmlns:aink="http://schemas.microsoft.com/office/drawing/2016/ink" xmlns:am3d="http://schemas.microsoft.com/office/drawing/2017/model3d" xmlns:o="urn:schemas-microsoft-com:office:office" xmlns:r="http://schemas.openxmlformats.org/officeDocument/2006/relationships" xmlns:m="http://schemas.openxmlformats.org/officeDocument/2006/math" xmlns:v="urn:schemas-microsoft-com:vml" xmlns:wp14="http://schemas.microsoft.com/office/word/2010/wordprocessingDrawing" xmlns:wp="http://schemas.openxmlformats.org/drawingml/2006/wordprocessingDrawing" xmlns:w10="urn:schemas-microsoft-com:office:word" xmlns:w="http://schemas.openxmlformats.org/wordprocessingml/2006/main" xmlns:w14="http://schemas.microsoft.com/office/word/2010/wordml" xmlns:w15="http://schemas.microsoft.com/office/word/2012/wordml" xmlns:w16cid="http://schemas.microsoft.com/office/word/2016/wordml/cid" xmlns:w16se="http://schemas.microsoft.com/office/word/2015/wordml/symex" xmlns:wpg="http://schemas.microsoft.com/office/word/2010/wordprocessingGroup" xmlns:wpi="http://schemas.microsoft.com/office/word/2010/wordprocessingInk" xmlns:wne="http://schemas.microsoft.com/office/word/2006/wordml" xmlns:wps="http://schemas.microsoft.com/office/word/2010/wordprocessingShape" mc:Ignorable="w14 w15 w16se w16cid wp14">
+  <w15:commentEx w15:paraId="34A63DCB" w15:done="0"/>
+</w15:commentsEx>
+</file>
+
+<file path=word/commentsIds.xml><?xml version="1.0" encoding="utf-8"?>
+<w16cid:commentsIds xmlns:wpc="http://schemas.microsoft.com/office/word/2010/wordprocessingCanvas" xmlns:cx="http://schemas.microsoft.com/office/drawing/2014/chartex" xmlns:cx1="http://schemas.microsoft.com/office/drawing/2015/9/8/chartex" xmlns:cx2="http://schemas.microsoft.com/office/drawing/2015/10/21/chartex" xmlns:cx3="http://schemas.microsoft.com/office/drawing/2016/5/9/chartex" xmlns:cx4="http://schemas.microsoft.com/office/drawing/2016/5/10/chartex" xmlns:cx5="http://schemas.microsoft.com/office/drawing/2016/5/11/chartex" xmlns:cx6="http://schemas.microsoft.com/office/drawing/2016/5/12/chartex" xmlns:cx7="http://schemas.microsoft.com/office/drawing/2016/5/13/chartex" xmlns:cx8="http://schemas.microsoft.com/office/drawing/2016/5/14/chartex" xmlns:mc="http://schemas.openxmlformats.org/markup-compatibility/2006" xmlns:aink="http://schemas.microsoft.com/office/drawing/2016/ink" xmlns:am3d="http://schemas.microsoft.com/office/drawing/2017/model3d" xmlns:o="urn:schemas-microsoft-com:office:office" xmlns:r="http://schemas.openxmlformats.org/officeDocument/2006/relationships" xmlns:m="http://schemas.openxmlformats.org/officeDocument/2006/math" xmlns:v="urn:schemas-microsoft-com:vml" xmlns:wp14="http://schemas.microsoft.com/office/word/2010/wordprocessingDrawing" xmlns:wp="http://schemas.openxmlformats.org/drawingml/2006/wordprocessingDrawing" xmlns:w10="urn:schemas-microsoft-com:office:word" xmlns:w="http://schemas.openxmlformats.org/wordprocessingml/2006/main" xmlns:w14="http://schemas.microsoft.com/office/word/2010/wordml" xmlns:w15="http://schemas.microsoft.com/office/word/2012/wordml" xmlns:w16cid="http://schemas.microsoft.com/office/word/2016/wordml/cid" xmlns:w16se="http://schemas.microsoft.com/office/word/2015/wordml/symex" xmlns:wpg="http://schemas.microsoft.com/office/word/2010/wordprocessingGroup" xmlns:wpi="http://schemas.microsoft.com/office/word/2010/wordprocessingInk" xmlns:wne="http://schemas.microsoft.com/office/word/2006/wordml" xmlns:wps="http://schemas.microsoft.com/office/word/2010/wordprocessingShape" mc:Ignorable="w14 w15 w16se w16cid wp14">
+  <w16cid:commentId w16cid:paraId="34A63DCB" w16cid:durableId="21ED4818"/>
+</w16cid:commentsIds>
+</file>
+
+<file path=word/people.xml><?xml version="1.0" encoding="utf-8"?>
+<w15:people xmlns:wpc="http://schemas.microsoft.com/office/word/2010/wordprocessingCanvas" xmlns:cx="http://schemas.microsoft.com/office/drawing/2014/chartex" xmlns:cx1="http://schemas.microsoft.com/office/drawing/2015/9/8/chartex" xmlns:cx2="http://schemas.microsoft.com/office/drawing/2015/10/21/chartex" xmlns:cx3="http://schemas.microsoft.com/office/drawing/2016/5/9/chartex" xmlns:cx4="http://schemas.microsoft.com/office/drawing/2016/5/10/chartex" xmlns:cx5="http://schemas.microsoft.com/office/drawing/2016/5/11/chartex" xmlns:cx6="http://schemas.microsoft.com/office/drawing/2016/5/12/chartex" xmlns:cx7="http://schemas.microsoft.com/office/drawing/2016/5/13/chartex" xmlns:cx8="http://schemas.microsoft.com/office/drawing/2016/5/14/chartex" xmlns:mc="http://schemas.openxmlformats.org/markup-compatibility/2006" xmlns:aink="http://schemas.microsoft.com/office/drawing/2016/ink" xmlns:am3d="http://schemas.microsoft.com/office/drawing/2017/model3d" xmlns:o="urn:schemas-microsoft-com:office:office" xmlns:r="http://schemas.openxmlformats.org/officeDocument/2006/relationships" xmlns:m="http://schemas.openxmlformats.org/officeDocument/2006/math" xmlns:v="urn:schemas-microsoft-com:vml" xmlns:wp14="http://schemas.microsoft.com/office/word/2010/wordprocessingDrawing" xmlns:wp="http://schemas.openxmlformats.org/drawingml/2006/wordprocessingDrawing" xmlns:w10="urn:schemas-microsoft-com:office:word" xmlns:w="http://schemas.openxmlformats.org/wordprocessingml/2006/main" xmlns:w14="http://schemas.microsoft.com/office/word/2010/wordml" xmlns:w15="http://schemas.microsoft.com/office/word/2012/wordml" xmlns:w16cid="http://schemas.microsoft.com/office/word/2016/wordml/cid" xmlns:w16se="http://schemas.microsoft.com/office/word/2015/wordml/symex" xmlns:wpg="http://schemas.microsoft.com/office/word/2010/wordprocessingGroup" xmlns:wpi="http://schemas.microsoft.com/office/word/2010/wordprocessingInk" xmlns:wne="http://schemas.microsoft.com/office/word/2006/wordml" xmlns:wps="http://schemas.microsoft.com/office/word/2010/wordprocessingShape" mc:Ignorable="w14 w15 w16se w16cid wp14">
+  <w15:person w15:author="Dave Bridges">
+    <w15:presenceInfo w15:providerId="Windows Live" w15:userId="4bc1184c43c78bbd"/>
+  </w15:person>
+</w15:people>
 </file>
 
 <file path=word/styles.xml><?xml version="1.0" encoding="utf-8"?>
@@ -4142,10 +4950,31 @@
       <w:szCs w:val="32"/>
     </w:rPr>
   </w:style>
+  <w:style w:type="paragraph" w:styleId="Heading2">
+    <w:name w:val="heading 2"/>
+    <w:basedOn w:val="Normal"/>
+    <w:next w:val="Normal"/>
+    <w:link w:val="Heading2Char"/>
+    <w:uiPriority w:val="9"/>
+    <w:unhideWhenUsed/>
+    <w:qFormat/>
+    <w:rsid w:val="004E070D"/>
+    <w:pPr>
+      <w:keepNext/>
+      <w:keepLines/>
+      <w:spacing w:before="40"/>
+      <w:outlineLvl w:val="1"/>
+    </w:pPr>
+    <w:rPr>
+      <w:rFonts w:asciiTheme="majorHAnsi" w:eastAsiaTheme="majorEastAsia" w:hAnsiTheme="majorHAnsi" w:cstheme="majorBidi"/>
+      <w:color w:val="535356" w:themeColor="accent1" w:themeShade="BF"/>
+      <w:sz w:val="26"/>
+      <w:szCs w:val="26"/>
+    </w:rPr>
+  </w:style>
   <w:style w:type="character" w:default="1" w:styleId="DefaultParagraphFont">
     <w:name w:val="Default Paragraph Font"/>
     <w:uiPriority w:val="1"/>
-    <w:semiHidden/>
     <w:unhideWhenUsed/>
   </w:style>
   <w:style w:type="table" w:default="1" w:styleId="TableNormal">
@@ -4213,6 +5042,127 @@
       <w:color w:val="535356" w:themeColor="accent1" w:themeShade="BF"/>
       <w:sz w:val="32"/>
       <w:szCs w:val="32"/>
+    </w:rPr>
+  </w:style>
+  <w:style w:type="character" w:customStyle="1" w:styleId="Heading2Char">
+    <w:name w:val="Heading 2 Char"/>
+    <w:basedOn w:val="DefaultParagraphFont"/>
+    <w:link w:val="Heading2"/>
+    <w:uiPriority w:val="9"/>
+    <w:rsid w:val="004E070D"/>
+    <w:rPr>
+      <w:rFonts w:asciiTheme="majorHAnsi" w:eastAsiaTheme="majorEastAsia" w:hAnsiTheme="majorHAnsi" w:cstheme="majorBidi"/>
+      <w:color w:val="535356" w:themeColor="accent1" w:themeShade="BF"/>
+      <w:sz w:val="26"/>
+      <w:szCs w:val="26"/>
+    </w:rPr>
+  </w:style>
+  <w:style w:type="table" w:styleId="TableGrid">
+    <w:name w:val="Table Grid"/>
+    <w:basedOn w:val="TableNormal"/>
+    <w:uiPriority w:val="39"/>
+    <w:rsid w:val="007C37D9"/>
+    <w:tblPr>
+      <w:tblBorders>
+        <w:top w:val="single" w:sz="4" w:space="0" w:color="auto"/>
+        <w:left w:val="single" w:sz="4" w:space="0" w:color="auto"/>
+        <w:bottom w:val="single" w:sz="4" w:space="0" w:color="auto"/>
+        <w:right w:val="single" w:sz="4" w:space="0" w:color="auto"/>
+        <w:insideH w:val="single" w:sz="4" w:space="0" w:color="auto"/>
+        <w:insideV w:val="single" w:sz="4" w:space="0" w:color="auto"/>
+      </w:tblBorders>
+    </w:tblPr>
+  </w:style>
+  <w:style w:type="character" w:styleId="CommentReference">
+    <w:name w:val="annotation reference"/>
+    <w:basedOn w:val="DefaultParagraphFont"/>
+    <w:uiPriority w:val="99"/>
+    <w:semiHidden/>
+    <w:unhideWhenUsed/>
+    <w:rsid w:val="0002220D"/>
+    <w:rPr>
+      <w:sz w:val="16"/>
+      <w:szCs w:val="16"/>
+    </w:rPr>
+  </w:style>
+  <w:style w:type="paragraph" w:styleId="CommentText">
+    <w:name w:val="annotation text"/>
+    <w:basedOn w:val="Normal"/>
+    <w:link w:val="CommentTextChar"/>
+    <w:uiPriority w:val="99"/>
+    <w:semiHidden/>
+    <w:unhideWhenUsed/>
+    <w:rsid w:val="0002220D"/>
+    <w:rPr>
+      <w:sz w:val="20"/>
+      <w:szCs w:val="20"/>
+    </w:rPr>
+  </w:style>
+  <w:style w:type="character" w:customStyle="1" w:styleId="CommentTextChar">
+    <w:name w:val="Comment Text Char"/>
+    <w:basedOn w:val="DefaultParagraphFont"/>
+    <w:link w:val="CommentText"/>
+    <w:uiPriority w:val="99"/>
+    <w:semiHidden/>
+    <w:rsid w:val="0002220D"/>
+    <w:rPr>
+      <w:sz w:val="20"/>
+      <w:szCs w:val="20"/>
+    </w:rPr>
+  </w:style>
+  <w:style w:type="paragraph" w:styleId="CommentSubject">
+    <w:name w:val="annotation subject"/>
+    <w:basedOn w:val="CommentText"/>
+    <w:next w:val="CommentText"/>
+    <w:link w:val="CommentSubjectChar"/>
+    <w:uiPriority w:val="99"/>
+    <w:semiHidden/>
+    <w:unhideWhenUsed/>
+    <w:rsid w:val="0002220D"/>
+    <w:rPr>
+      <w:b/>
+      <w:bCs/>
+    </w:rPr>
+  </w:style>
+  <w:style w:type="character" w:customStyle="1" w:styleId="CommentSubjectChar">
+    <w:name w:val="Comment Subject Char"/>
+    <w:basedOn w:val="CommentTextChar"/>
+    <w:link w:val="CommentSubject"/>
+    <w:uiPriority w:val="99"/>
+    <w:semiHidden/>
+    <w:rsid w:val="0002220D"/>
+    <w:rPr>
+      <w:b/>
+      <w:bCs/>
+      <w:sz w:val="20"/>
+      <w:szCs w:val="20"/>
+    </w:rPr>
+  </w:style>
+  <w:style w:type="paragraph" w:styleId="BalloonText">
+    <w:name w:val="Balloon Text"/>
+    <w:basedOn w:val="Normal"/>
+    <w:link w:val="BalloonTextChar"/>
+    <w:uiPriority w:val="99"/>
+    <w:semiHidden/>
+    <w:unhideWhenUsed/>
+    <w:rsid w:val="0002220D"/>
+    <w:rPr>
+      <w:rFonts w:ascii="Times New Roman" w:hAnsi="Times New Roman" w:cs="Times New Roman"/>
+      <w:sz w:val="18"/>
+      <w:szCs w:val="18"/>
+    </w:rPr>
+  </w:style>
+  <w:style w:type="character" w:customStyle="1" w:styleId="BalloonTextChar">
+    <w:name w:val="Balloon Text Char"/>
+    <w:basedOn w:val="DefaultParagraphFont"/>
+    <w:link w:val="BalloonText"/>
+    <w:uiPriority w:val="99"/>
+    <w:semiHidden/>
+    <w:rsid w:val="0002220D"/>
+    <w:rPr>
+      <w:rFonts w:ascii="Times New Roman" w:hAnsi="Times New Roman" w:cs="Times New Roman"/>
+      <w:sz w:val="18"/>
+      <w:szCs w:val="18"/>
     </w:rPr>
   </w:style>
 </w:styles>
@@ -4476,7 +5426,7 @@
 </file>
 
 <file path=customXml/itemProps1.xml><?xml version="1.0" encoding="utf-8"?>
-<ds:datastoreItem xmlns:ds="http://schemas.openxmlformats.org/officeDocument/2006/customXml" ds:itemID="{17C24F42-6DAC-9B49-BFAA-34A80EF80DA6}">
+<ds:datastoreItem xmlns:ds="http://schemas.openxmlformats.org/officeDocument/2006/customXml" ds:itemID="{066C2889-AF25-CE45-81A7-69344C5970E7}">
   <ds:schemaRefs>
     <ds:schemaRef ds:uri="http://schemas.openxmlformats.org/officeDocument/2006/bibliography"/>
   </ds:schemaRefs>

</xml_diff>

<commit_message>
Wrote methods section for AML12.
</commit_message>
<xml_diff>
--- a/Manuscripts/GDF15 Ketogenic Diet Paper/Manuscript.docx
+++ b/Manuscripts/GDF15 Ketogenic Diet Paper/Manuscript.docx
@@ -1512,7 +1512,7 @@
         <w:fldChar w:fldCharType="begin" w:fldLock="1"/>
       </w:r>
       <w:r>
-        <w:instrText>ADDIN CSL_CITATION {"citationItems":[{"id":"ITEM-1","itemData":{"DOI":"10.1016/j.molmet.2019.01.003","ISSN":"22128778","PMID":"30685336","abstract":"Objective: Analogues of GDF15 (Growth Differentiation Factor 15) are promising new anti-obesity therapies as pharmacological treatment with GDF15 results in dramatic reductions of food intake and body weight. GDF15 exerts its central anorexic effects by binding to the GFRAL receptor exclusively expressed in the Area Postrema (AP) and the Nucleus of the Solitary Tract (NTS) of the hindbrain. We sought to determine if GDF15 is an indispensable factor for other interventions that cause weight loss and which are also known to act via these hindbrain regions. Methods: To explore the role of GDF15 on food choice we performed macronutrient intake studies in mice treated pharmacologically with GDF15 and in mice having either GDF15 or GFRAL deleted. Next we performed vertical sleeve gastrectomy (VSG) surgeries in a cohort of diet-induced obese Gdf15-null and control mice. To explore the anatomical co-localization of neurons in the hindbrain responding to GLP-1 and/or GDF15 we used GLP-1R reporter mice treated with GDF15, as well as naïve mouse brain and human brain stained by ISH and IHC, respectively, for GLP-1R and GFRAL. Lastly we performed a series of food intake experiments where we treated mice with targeted genetic disruption of either Gdf15 or Gfral with liraglutide; Glp1r-null mice with GDF15; or combined liraglutide and GDF15 treatment in wild-type mice. Results: We found that GDF15 treatment significantly lowered the preference for fat intake in mice, whereas no changes in fat intake were observed after genetic deletion of Gdf15 or Gfral. In addition, deletion of Gdf15 did not alter the food intake or bodyweight after sleeve gastrectomy. Lack of GDF15 or GFRAL signaling did not alter the ability of the GLP-1R agonist liraglutide to reduce food intake. Similarly lack of GLP-1R signaling did not reduce GDF15's anorexic effect. Interestingly, there was a significant synergistic effect on weight loss when treating wild-type mice with both GDF15 and liraglutide. Conclusion: These data suggest that while GDF15 does not play a role in the potent effects of VSG in mice there seems to be a potential therapeutic benefit of activating GFRAL and GLP-1R systems simultaneously.","author":[{"dropping-particle":"","family":"Frikke-Schmidt","given":"Henriette","non-dropping-particle":"","parse-names":false,"suffix":""},{"dropping-particle":"","family":"Hultman","given":"Karin","non-dropping-particle":"","parse-names":false,"suffix":""},{"dropping-particle":"","family":"Galaske","given":"Joseph W.","non-dropping-particle":"","parse-names":false,"suffix":""},{"dropping-particle":"","family":"Jørgensen","given":"Sebastian B.","non-dropping-particle":"","parse-names":false,"suffix":""},{"dropping-particle":"","family":"Myers","given":"Martin G.","non-dropping-particle":"","parse-names":false,"suffix":""},{"dropping-particle":"","family":"Seeley","given":"Randy J.","non-dropping-particle":"","parse-names":false,"suffix":""}],"container-title":"Molecular Metabolism","id":"ITEM-1","issue":"January","issued":{"date-parts":[["2019"]]},"page":"13-21","publisher":"Elsevier GmbH","title":"GDF15 acts synergistically with liraglutide but is not necessary for the weight loss induced by bariatric surgery in mice","type":"article-journal","volume":"21"},"uris":["http://www.mendeley.com/documents/?uuid=3dcf7da3-b7ac-4e2a-907a-cbb222631834"]}],"mendeley":{"formattedCitation":"(12)","plainTextFormattedCitation":"(12)"},"properties":{"noteIndex":0},"schema":"https://github.com/citation-style-language/schema/raw/master/csl-citation.json"}</w:instrText>
+        <w:instrText>ADDIN CSL_CITATION {"citationItems":[{"id":"ITEM-1","itemData":{"DOI":"10.1016/j.molmet.2019.01.003","ISSN":"22128778","PMID":"30685336","abstract":"Objective: Analogues of GDF15 (Growth Differentiation Factor 15) are promising new anti-obesity therapies as pharmacological treatment with GDF15 results in dramatic reductions of food intake and body weight. GDF15 exerts its central anorexic effects by binding to the GFRAL receptor exclusively expressed in the Area Postrema (AP) and the Nucleus of the Solitary Tract (NTS) of the hindbrain. We sought to determine if GDF15 is an indispensable factor for other interventions that cause weight loss and which are also known to act via these hindbrain regions. Methods: To explore the role of GDF15 on food choice we performed macronutrient intake studies in mice treated pharmacologically with GDF15 and in mice having either GDF15 or GFRAL deleted. Next we performed vertical sleeve gastrectomy (VSG) surgeries in a cohort of diet-induced obese Gdf15-null and control mice. To explore the anatomical co-localization of neurons in the hindbrain responding to GLP-1 and/or GDF15 we used GLP-1R reporter mice treated with GDF15, as well as naïve mouse brain and human brain stained by ISH and IHC, respectively, for GLP-1R and GFRAL. Lastly we performed a series of food intake experiments where we treated mice with targeted genetic disruption of either Gdf15 or Gfral with liraglutide; Glp1r-null mice with GDF15; or combined liraglutide and GDF15 treatment in wild-type mice. Results: We found that GDF15 treatment significantly lowered the preference for fat intake in mice, whereas no changes in fat intake were observed after genetic deletion of Gdf15 or Gfral. In addition, deletion of Gdf15 did not alter the food intake or bodyweight after sleeve gastrectomy. Lack of GDF15 or GFRAL signaling did not alter the ability of the GLP-1R agonist liraglutide to reduce food intake. Similarly lack of GLP-1R signaling did not reduce GDF15's anorexic effect. Interestingly, there was a significant synergistic effect on weight loss when treating wild-type mice with both GDF15 and liraglutide. Conclusion: These data suggest that while GDF15 does not play a role in the potent effects of VSG in mice there seems to be a potential therapeutic benefit of activating GFRAL and GLP-1R systems simultaneously.","author":[{"dropping-particle":"","family":"Frikke-Schmidt","given":"Henriette","non-dropping-particle":"","parse-names":false,"suffix":""},{"dropping-particle":"","family":"Hultman","given":"Karin","non-dropping-particle":"","parse-names":false,"suffix":""},{"dropping-particle":"","family":"Galaske","given":"Joseph W.","non-dropping-particle":"","parse-names":false,"suffix":""},{"dropping-particle":"","family":"Jørgensen","given":"Sebastian B.","non-dropping-particle":"","parse-names":false,"suffix":""},{"dropping-particle":"","family":"Myers","given":"Martin G.","non-dropping-particle":"","parse-names":false,"suffix":""},{"dropping-particle":"","family":"Seeley","given":"Randy J.","non-dropping-particle":"","parse-names":false,"suffix":""}],"container-title":"Molecular Metabolism","id":"ITEM-1","issue":"January","issued":{"date-parts":[["2019"]]},"page":"13-21","publisher":"Elsevier GmbH","title":"GDF15 acts synergistically with liraglutide but is not necessary for the weight loss induced by bariatric surgery in mice","type":"article-journal","volume":"21"},"uris":["http://www.mendeley.com/documents/?uuid=3dcf7da3-b7ac-4e2a-907a-cbb222631834"]}],"mendeley":{"formattedCitation":"(12)","plainTextFormattedCitation":"(12)","previouslyFormattedCitation":"(12)"},"properties":{"noteIndex":0},"schema":"https://github.com/citation-style-language/schema/raw/master/csl-citation.json"}</w:instrText>
       </w:r>
       <w:r>
         <w:fldChar w:fldCharType="separate"/>
@@ -1571,6 +1571,9 @@
     </w:p>
     <w:p/>
     <w:p>
+      <w:pPr>
+        <w:pStyle w:val="Heading2"/>
+      </w:pPr>
       <w:r>
         <w:t>Mouse Weights and Body Composition</w:t>
       </w:r>
@@ -1578,67 +1581,138 @@
     <w:p/>
     <w:p>
       <w:pPr>
-        <w:pStyle w:val="Heading1"/>
-        <w:rPr>
-          <w:rFonts w:eastAsia="Times New Roman"/>
-          <w:shd w:val="clear" w:color="auto" w:fill="FFFFFF"/>
-        </w:rPr>
-      </w:pPr>
-      <w:r>
-        <w:rPr>
-          <w:rFonts w:eastAsia="Times New Roman"/>
-          <w:shd w:val="clear" w:color="auto" w:fill="FFFFFF"/>
-        </w:rPr>
-        <w:t>Results</w:t>
-      </w:r>
-    </w:p>
-    <w:p/>
-    <w:p>
-      <w:pPr>
         <w:pStyle w:val="Heading2"/>
       </w:pPr>
       <w:r>
-        <w:lastRenderedPageBreak/>
-        <w:t>GDF15 Is Induced on Mice Fed a Ketogenic Diet</w:t>
-      </w:r>
-    </w:p>
-    <w:p/>
-    <w:p>
-      <w:r>
-        <w:t xml:space="preserve">To determine how </w:t>
-      </w:r>
-      <w:proofErr w:type="gramStart"/>
-      <w:r>
-        <w:t>mice</w:t>
-      </w:r>
-      <w:proofErr w:type="gramEnd"/>
-      <w:r>
-        <w:t xml:space="preserve"> respond to a ketogenic diet, we developed a custom ketogenic diet alongside a fiber, choline and protein matched control, rather than using standard mouse chow (see Table </w:t>
-      </w:r>
-      <w:r>
-        <w:t>2</w:t>
-      </w:r>
-      <w:r>
-        <w:t>)</w:t>
-      </w:r>
-      <w:r>
-        <w:t xml:space="preserve">.  We observed elevations of blood ketone levels after four weeks of ketogenic diet (Figure 1A).  </w:t>
-      </w:r>
-      <w:r>
-        <w:t>Upon sacrifice, we measured the levels of GDF15 in the blood and found XXX (Figure 1B).  We next examined liver mRNA expression and found a similar XXX in both male and female mice.  In a subsequent cohort of male mice, we evaluated GDF15 levels at both one and four weeks of CD or KD treatment and found XXX.</w:t>
+        <w:t>AML12 and Ketogenic Media</w:t>
+      </w:r>
+    </w:p>
+    <w:p>
+      <w:r>
+        <w:t xml:space="preserve">AML12 cells were purchased from ATCC </w:t>
+      </w:r>
+      <w:r>
+        <w:t>(</w:t>
+      </w:r>
+      <w:r>
+        <w:rPr>
+          <w:bCs/>
+        </w:rPr>
+        <w:t>Cat# CRL-2254</w:t>
+      </w:r>
+      <w:r>
+        <w:rPr>
+          <w:bCs/>
+        </w:rPr>
+        <w:t>) and grown in DMEM with 10% FBS and penicillin/streptomycin/glutamine.</w:t>
+      </w:r>
+      <w:r>
+        <w:rPr>
+          <w:bCs/>
+        </w:rPr>
+        <w:t xml:space="preserve">  To treat the cells we followed the protocol described in </w:t>
+      </w:r>
+      <w:r>
+        <w:rPr>
+          <w:bCs/>
+        </w:rPr>
+        <w:fldChar w:fldCharType="begin" w:fldLock="1"/>
+      </w:r>
+      <w:r>
+        <w:rPr>
+          <w:bCs/>
+        </w:rPr>
+        <w:instrText>ADDIN CSL_CITATION {"citationItems":[{"id":"ITEM-1","itemData":{"DOI":"10.1038/nature09584","ISBN":"1476-4687 (Electronic)\\r0028-0836 (Linking)","ISSN":"00280836","PMID":"21179166","abstract":"The multi-component mechanistic target of rapamycin complex 1 (mTORC1) kinase is the central node of a mammalian pathway that coordinates cell growth with the availability of nutrients, energy and growth factors. Progress has been made in the identification of mTORC1 pathway components and in understanding their functions in cells, but there is relatively little known about the role of the pathway in vivo. Specifically, we have little knowledge regarding the role mTOCR1 has in liver physiology. In fasted animals, the liver performs numerous functions that maintain whole-body homeostasis, including the production of ketone bodies for peripheral tissues to use as energy sources. Here we show that mTORC1 controls ketogenesis in mice in response to fasting. We find that liver-specific loss of TSC1 (tuberous sclerosis 1), an mTORC1 inhibitor, leads to a fasting-resistant increase in liver size, and to a pronounced defect in ketone body production and ketogenic gene expression on fasting. The loss of raptor (regulatory associated protein of mTOR, complex 1) an essential mTORC1 component, has the opposite effects. In addition, we find that the inhibition of mTORC1 is required for the fasting-induced activation of PPARalpha (peroxisome proliferator activated receptor alpha), the master transcriptional activator of ketogenic genes, and that suppression of NCoR1 (nuclear receptor co-repressor 1), a co-repressor of PPARalpha, reactivates ketogenesis in cells and livers with hyperactive mTORC1 signalling. Like livers with activated mTORC1, livers from aged mice have a defect in ketogenesis, which correlates with an increase in mTORC1 signalling. Moreover, we show that the suppressive effects of mTORC1 activation and ageing on PPARalpha activity and ketone production are not additive, and that mTORC1 inhibition is sufficient to prevent the ageing-induced defect in ketogenesis. Thus, our findings reveal that mTORC1 is a key regulator of PPARalpha function and hepatic ketogenesis and suggest a role for mTORC1 activity in promoting the ageing of the liver.","author":[{"dropping-particle":"","family":"Sengupta","given":"Shomit","non-dropping-particle":"","parse-names":false,"suffix":""},{"dropping-particle":"","family":"Peterson","given":"Timothy R.","non-dropping-particle":"","parse-names":false,"suffix":""},{"dropping-particle":"","family":"Laplante","given":"Mathieu","non-dropping-particle":"","parse-names":false,"suffix":""},{"dropping-particle":"","family":"Oh","given":"Stephanie","non-dropping-particle":"","parse-names":false,"suffix":""},{"dropping-particle":"","family":"Sabatini","given":"David M.","non-dropping-particle":"","parse-names":false,"suffix":""}],"container-title":"Nature","id":"ITEM-1","issue":"7327","issued":{"date-parts":[["2010","12"]]},"page":"1100-1106","publisher":"Nature Publishing Group","title":"MTORC1 controls fasting-induced ketogenesis and its modulation by ageing","type":"article-journal","volume":"468"},"uris":["http://www.mendeley.com/documents/?uuid=3a512456-4bbb-4224-998f-16c57f36fd1c"]}],"mendeley":{"formattedCitation":"(17)","plainTextFormattedCitation":"(17)"},"properties":{"noteIndex":0},"schema":"https://github.com/citation-style-language/schema/raw/master/csl-citation.json"}</w:instrText>
+      </w:r>
+      <w:r>
+        <w:rPr>
+          <w:bCs/>
+        </w:rPr>
+        <w:fldChar w:fldCharType="separate"/>
+      </w:r>
+      <w:r>
+        <w:rPr>
+          <w:bCs/>
+          <w:noProof/>
+        </w:rPr>
+        <w:t>(17)</w:t>
+      </w:r>
+      <w:r>
+        <w:rPr>
+          <w:bCs/>
+        </w:rPr>
+        <w:fldChar w:fldCharType="end"/>
+      </w:r>
+      <w:r>
+        <w:rPr>
+          <w:bCs/>
+        </w:rPr>
+        <w:t>.</w:t>
       </w:r>
       <w:bookmarkStart w:id="0" w:name="_GoBack"/>
       <w:bookmarkEnd w:id="0"/>
     </w:p>
+    <w:p/>
+    <w:p>
+      <w:pPr>
+        <w:pStyle w:val="Heading1"/>
+        <w:rPr>
+          <w:rFonts w:eastAsia="Times New Roman"/>
+          <w:shd w:val="clear" w:color="auto" w:fill="FFFFFF"/>
+        </w:rPr>
+      </w:pPr>
+      <w:r>
+        <w:rPr>
+          <w:rFonts w:eastAsia="Times New Roman"/>
+          <w:shd w:val="clear" w:color="auto" w:fill="FFFFFF"/>
+        </w:rPr>
+        <w:t>Results</w:t>
+      </w:r>
+    </w:p>
+    <w:p/>
     <w:p>
       <w:pPr>
         <w:pStyle w:val="Heading2"/>
       </w:pPr>
+      <w:r>
+        <w:t>GDF15 Is Induced on Mice Fed a Ketogenic Diet</w:t>
+      </w:r>
+    </w:p>
+    <w:p/>
+    <w:p>
+      <w:r>
+        <w:t xml:space="preserve">To determine how </w:t>
+      </w:r>
+      <w:proofErr w:type="gramStart"/>
+      <w:r>
+        <w:t>mice</w:t>
+      </w:r>
+      <w:proofErr w:type="gramEnd"/>
+      <w:r>
+        <w:t xml:space="preserve"> respond to a ketogenic diet, we developed a custom ketogenic diet alongside a fiber, choline and protein matched control, rather than using standard mouse chow (see Table </w:t>
+      </w:r>
+      <w:r>
+        <w:t>2</w:t>
+      </w:r>
+      <w:r>
+        <w:t>)</w:t>
+      </w:r>
+      <w:r>
+        <w:t xml:space="preserve">.  We observed elevations of blood ketone levels after four weeks of ketogenic diet (Figure 1A).  </w:t>
+      </w:r>
+      <w:r>
+        <w:t>Upon sacrifice, we measured the levels of GDF15 in the blood and found XXX (Figure 1B).  We next examined liver mRNA expression and found a similar XXX in both male and female mice.  In a subsequent cohort of male mice, we evaluated GDF15 levels at both one and four weeks of CD or KD treatment and found XXX.</w:t>
+      </w:r>
     </w:p>
     <w:p>
       <w:pPr>
         <w:pStyle w:val="Heading2"/>
       </w:pPr>
+    </w:p>
+    <w:p>
+      <w:pPr>
+        <w:pStyle w:val="Heading2"/>
+      </w:pPr>
       <w:r>
         <w:t xml:space="preserve">Induction of Hepatic GDF15 </w:t>
       </w:r>
@@ -1647,6 +1721,30 @@
       </w:r>
       <w:r>
         <w:t xml:space="preserve"> Integrated Stress Response</w:t>
+      </w:r>
+    </w:p>
+    <w:p/>
+    <w:p>
+      <w:r>
+        <w:t xml:space="preserve">To test whether hepatocytes were able to produce GDF15 under ketogenic conditions we treated AML12 cells with control or ketogenic media as described in </w:t>
+      </w:r>
+      <w:r>
+        <w:fldChar w:fldCharType="begin" w:fldLock="1"/>
+      </w:r>
+      <w:r>
+        <w:instrText>ADDIN CSL_CITATION {"citationItems":[{"id":"ITEM-1","itemData":{"DOI":"10.1038/nature09584","ISBN":"1476-4687 (Electronic)\\r0028-0836 (Linking)","ISSN":"00280836","PMID":"21179166","abstract":"The multi-component mechanistic target of rapamycin complex 1 (mTORC1) kinase is the central node of a mammalian pathway that coordinates cell growth with the availability of nutrients, energy and growth factors. Progress has been made in the identification of mTORC1 pathway components and in understanding their functions in cells, but there is relatively little known about the role of the pathway in vivo. Specifically, we have little knowledge regarding the role mTOCR1 has in liver physiology. In fasted animals, the liver performs numerous functions that maintain whole-body homeostasis, including the production of ketone bodies for peripheral tissues to use as energy sources. Here we show that mTORC1 controls ketogenesis in mice in response to fasting. We find that liver-specific loss of TSC1 (tuberous sclerosis 1), an mTORC1 inhibitor, leads to a fasting-resistant increase in liver size, and to a pronounced defect in ketone body production and ketogenic gene expression on fasting. The loss of raptor (regulatory associated protein of mTOR, complex 1) an essential mTORC1 component, has the opposite effects. In addition, we find that the inhibition of mTORC1 is required for the fasting-induced activation of PPARalpha (peroxisome proliferator activated receptor alpha), the master transcriptional activator of ketogenic genes, and that suppression of NCoR1 (nuclear receptor co-repressor 1), a co-repressor of PPARalpha, reactivates ketogenesis in cells and livers with hyperactive mTORC1 signalling. Like livers with activated mTORC1, livers from aged mice have a defect in ketogenesis, which correlates with an increase in mTORC1 signalling. Moreover, we show that the suppressive effects of mTORC1 activation and ageing on PPARalpha activity and ketone production are not additive, and that mTORC1 inhibition is sufficient to prevent the ageing-induced defect in ketogenesis. Thus, our findings reveal that mTORC1 is a key regulator of PPARalpha function and hepatic ketogenesis and suggest a role for mTORC1 activity in promoting the ageing of the liver.","author":[{"dropping-particle":"","family":"Sengupta","given":"Shomit","non-dropping-particle":"","parse-names":false,"suffix":""},{"dropping-particle":"","family":"Peterson","given":"Timothy R.","non-dropping-particle":"","parse-names":false,"suffix":""},{"dropping-particle":"","family":"Laplante","given":"Mathieu","non-dropping-particle":"","parse-names":false,"suffix":""},{"dropping-particle":"","family":"Oh","given":"Stephanie","non-dropping-particle":"","parse-names":false,"suffix":""},{"dropping-particle":"","family":"Sabatini","given":"David M.","non-dropping-particle":"","parse-names":false,"suffix":""}],"container-title":"Nature","id":"ITEM-1","issue":"7327","issued":{"date-parts":[["2010","12"]]},"page":"1100-1106","publisher":"Nature Publishing Group","title":"MTORC1 controls fasting-induced ketogenesis and its modulation by ageing","type":"article-journal","volume":"468"},"uris":["http://www.mendeley.com/documents/?uuid=3a512456-4bbb-4224-998f-16c57f36fd1c"]}],"mendeley":{"formattedCitation":"(17)","plainTextFormattedCitation":"(17)","previouslyFormattedCitation":"(17)"},"properties":{"noteIndex":0},"schema":"https://github.com/citation-style-language/schema/raw/master/csl-citation.json"}</w:instrText>
+      </w:r>
+      <w:r>
+        <w:fldChar w:fldCharType="separate"/>
+      </w:r>
+      <w:r>
+        <w:rPr>
+          <w:noProof/>
+        </w:rPr>
+        <w:t>(17)</w:t>
+      </w:r>
+      <w:r>
+        <w:fldChar w:fldCharType="end"/>
       </w:r>
     </w:p>
     <w:p/>
@@ -1719,7 +1817,7 @@
         <w:rPr>
           <w:shd w:val="clear" w:color="auto" w:fill="FFFFFF"/>
         </w:rPr>
-        <w:instrText>ADDIN CSL_CITATION {"citationItems":[{"id":"ITEM-1","itemData":{"DOI":"10.1161/HYPERTENSIONAHA.109.130583","ISSN":"0194911X","abstract":"Growth-differentiation factor 15 (GDF-15), a stress-responsive transforming growth factor-beta-related cytokine, is emerging as a new risk marker in patients with cardiovascular disease. We explored GDF-15 in preeclampsia and in diabetic pregnancies, because these conditions are associated with augmented risk for cardiovascular disease, both in mother and in offspring. Plasma from pregnant women (n=267; controls: n=59, preeclampsia: n=85, diabetes mellitus: n=112, and superimposed preeclampsia in diabetes mellitus: n=11), fetal plasma (n=72), and amniotic fluid (n=99) were analyzed by immunoassay for GDF-15. Placental GDF-15 mRNA and protein expression levels were analyzed by quantitative real-time PCR and immunoblots in 78 and 18 pregnancies, respectively. Conditioned media from preeclamptic (n=6) and control (n=6) villous placenta explants were analyzed by immunoassay for GDF-15. Median maternal GDF-15 concentration was elevated in those with diabetes mellitus, as compared with controls (91 549 versus 79 875 ng/L; P=0.02). Median GDF-15 concentration was higher in patients with preeclampsia than in controls in term maternal blood samples (127 061 versus 80 319 ng/L; P&lt;0.001). In the fetal circulation and amniotic fluid, GDF-15 was elevated in preeclampsia and superimposed preeclampsia in diabetes mellitus, as compared with controls. GDF-15 placental mRNA expression was elevated in preeclampsia, as compared with controls (P=0.002). Placenta immunoblots confirmed a single GDF-15 protein band, and a time-dependent increase in GDF-15 protein was detected in the conditioned media. Our study is the first to show that GDF-15 is dysregulated, both in preeclampsia and in diabetic pregnancies. The mechanisms and diagnostic implications of these findings remain to be explored.","author":[{"dropping-particle":"","family":"Sugulle","given":"Meryam","non-dropping-particle":"","parse-names":false,"suffix":""},{"dropping-particle":"","family":"Dechend","given":"Ralf","non-dropping-particle":"","parse-names":false,"suffix":""},{"dropping-particle":"","family":"Herse","given":"Florian","non-dropping-particle":"","parse-names":false,"suffix":""},{"dropping-particle":"","family":"Weedon-Fekjaer","given":"M. Susanne","non-dropping-particle":"","parse-names":false,"suffix":""},{"dropping-particle":"","family":"Johnsen","given":"Guro M.","non-dropping-particle":"","parse-names":false,"suffix":""},{"dropping-particle":"","family":"Brosnihan","given":"K. Bridget","non-dropping-particle":"","parse-names":false,"suffix":""},{"dropping-particle":"","family":"Anton","given":"Lauren","non-dropping-particle":"","parse-names":false,"suffix":""},{"dropping-particle":"","family":"Luft","given":"Friedrich C.","non-dropping-particle":"","parse-names":false,"suffix":""},{"dropping-particle":"","family":"Wollert","given":"Kai C.","non-dropping-particle":"","parse-names":false,"suffix":""},{"dropping-particle":"","family":"Kempf","given":"Tibor","non-dropping-particle":"","parse-names":false,"suffix":""},{"dropping-particle":"","family":"Staff","given":"Anne Cathrine","non-dropping-particle":"","parse-names":false,"suffix":""}],"container-title":"Hypertension","id":"ITEM-1","issue":"1","issued":{"date-parts":[["2009"]]},"page":"106-112","title":"Circulating and placental growth-differentiation factor 15 in preeclampsia and in pregnancy complicated by diabetes mellitus","type":"article-journal","volume":"54"},"uris":["http://www.mendeley.com/documents/?uuid=a0a7236d-2fe8-411e-aa3a-1ad44d575555"]},{"id":"ITEM-2","itemData":{"DOI":"10.1016/j.diabres.2019.107823","ISSN":"01688227","author":[{"dropping-particle":"","family":"Tang","given":"Mengyang","non-dropping-particle":"","parse-names":false,"suffix":""},{"dropping-particle":"","family":"Luo","given":"Mingjuan","non-dropping-particle":"","parse-names":false,"suffix":""},{"dropping-particle":"","family":"Lu","given":"Wenqian","non-dropping-particle":"","parse-names":false,"suffix":""},{"dropping-particle":"","family":"Wang","given":"Shiyun","non-dropping-particle":"","parse-names":false,"suffix":""},{"dropping-particle":"","family":"Zhang","given":"Rong","non-dropping-particle":"","parse-names":false,"suffix":""},{"dropping-particle":"","family":"Liang","given":"Wei","non-dropping-particle":"","parse-names":false,"suffix":""},{"dropping-particle":"","family":"Gu","given":"Jianfen","non-dropping-particle":"","parse-names":false,"suffix":""},{"dropping-particle":"","family":"Yu","given":"Xuemei","non-dropping-particle":"","parse-names":false,"suffix":""},{"dropping-particle":"","family":"Zhang","given":"Xueli","non-dropping-particle":"","parse-names":false,"suffix":""},{"dropping-particle":"","family":"Hu","given":"Cheng","non-dropping-particle":"","parse-names":false,"suffix":""}],"container-title":"Diabetes Research and Clinical Practice","id":"ITEM-2","issued":{"date-parts":[["2019"]]},"page":"107823","publisher":"Elsevier Ireland Ltd","title":"Serum growth differentiation factor 15 is associated with glucose metabolism in the third trimester in Chinese pregnant women","type":"article-journal"},"uris":["http://www.mendeley.com/documents/?uuid=fb1aeee1-6a59-43ef-9767-80a7b2b5ab0d"]},{"id":"ITEM-3","itemData":{"DOI":"10.12688/wellcomeopenres.14818.1","abstract":" Background: Although nausea and vomiting are very common in pregnancy, their pathogenesis is poorly understood. We tested the hypothesis that circulating growth and differentiation factor 15 (GDF15) concentrations in early pregnancy, whose gene is implicated in hyperemesis gravidarum, are associated with nausea and vomiting.  Methods: Blood samples for the measurement of GDF15 and human chorionic gonadotrophin (hCG) concentrations were obtained early in the second trimester (median 15.1 (interquartile range 14.4-15.7) weeks) of pregnancy from 791 women from the Cambridge Baby Growth Study, a prospective pregnancy and birth cohort. During each trimester participants completed a questionnaire which included questions about nausea, vomiting and antiemetic use. Associations with pre-pregnancy body mass indexes (BMI) were validated in 231 pregnant NIPTeR Study participants.  Results: Circulating GDF15 concentrations were higher in women reporting vomiting in the second trimester than in women reporting no pregnancy nausea or vomiting: 11,581 (10,977-12,219) (n=175) vs. 10,593 (10,066-11,147) (n=193) pg/mL, p=0.02). In women who took antiemetic drugs during pregnancy (n=11) the GDF15 levels were also raised 13,157 (10,558-16,394) pg/mL (p =0.04). Serum GFD15 concentrations were strongly positively correlated with hCG levels but were inversely correlated with maternal BMIs, a finding replicated in the NIPTeR Study.  Conclusions: Week 15 serum GDF15 concentrations are positively associated with second trimester vomiting and maternal antiemetic use in pregnancy. Given GDF15’s site of action in the chemoreceptor trigger zone of the brainstem and its genetic associations with hyperemesis gravidarum, these data support the concept that GDF15 may be playing a pathogenic role in pregnancy-associated vomiting. ","author":[{"dropping-particle":"","family":"Petry","given":"Clive J.","non-dropping-particle":"","parse-names":false,"suffix":""},{"dropping-particle":"","family":"Ong","given":"Ken K.","non-dropping-particle":"","parse-names":false,"suffix":""},{"dropping-particle":"","family":"Burling","given":"Keith A.","non-dropping-particle":"","parse-names":false,"suffix":""},{"dropping-particle":"","family":"Barker","given":"Peter","non-dropping-particle":"","parse-names":false,"suffix":""},{"dropping-particle":"","family":"Goodburn","given":"Sandra F.","non-dropping-particle":"","parse-names":false,"suffix":""},{"dropping-particle":"","family":"Perry","given":"John R. B.","non-dropping-particle":"","parse-names":false,"suffix":""},{"dropping-particle":"","family":"Acerini","given":"Carlo L.","non-dropping-particle":"","parse-names":false,"suffix":""},{"dropping-particle":"","family":"Hughes","given":"Ieuan A.","non-dropping-particle":"","parse-names":false,"suffix":""},{"dropping-particle":"","family":"Painter","given":"Rebecca C.","non-dropping-particle":"","parse-names":false,"suffix":""},{"dropping-particle":"","family":"Afink","given":"Gijs B.","non-dropping-particle":"","parse-names":false,"suffix":""},{"dropping-particle":"","family":"Dunger","given":"David B.","non-dropping-particle":"","parse-names":false,"suffix":""},{"dropping-particle":"","family":"O'Rahilly","given":"Stephen P","non-dropping-particle":"","parse-names":false,"suffix":""}],"container-title":"Wellcome Open Research","id":"ITEM-3","issue":"0","issued":{"date-parts":[["2018"]]},"page":"123","title":"Associations of vomiting and antiemetic use in pregnancy with levels of circulating GDF15 early in the second trimester: A nested case-control study","type":"article-journal","volume":"3"},"uris":["http://www.mendeley.com/documents/?uuid=8baab59b-8b7d-47a7-b0a4-ef80c03b53b7"]},{"id":"ITEM-4","itemData":{"DOI":"10.1016/S0140-6736(03)15265-8","ISSN":"01406736","abstract":"Macrophage inhibitory cytokine 1 (MIC 1) is thought to have immunomodulatory actions favouring fetal viability. We measured serum concentrations of MIC 1 in asymptomatic women at 6-13 weeks' gestation who subsequently miscarried or who had already miscarried. MIC 1 concentrations in the miscarriage cohort (n=100), were a third of those who had ongoing pregnancies (n=197). Multiples of the median for miscarriage was 0.32 (95% CI 0.23-0.32) versus 1.00 (0.93-1.06) for ongoing pregnancies; p&lt;0.0001. Concentrations were just as low 3 weeks before diagnosis as on the day of diagnosis. That MIC 1 serum concentrations seem to be low weeks before miscarriage suggests possible predictive and causative roles, as well as therapeutic potential.","author":[{"dropping-particle":"","family":"Tong","given":"Stephen","non-dropping-particle":"","parse-names":false,"suffix":""},{"dropping-particle":"","family":"Marjono","given":"Budi","non-dropping-particle":"","parse-names":false,"suffix":""},{"dropping-particle":"","family":"Brown","given":"David A.","non-dropping-particle":"","parse-names":false,"suffix":""},{"dropping-particle":"","family":"Mulvey","given":"Sheila","non-dropping-particle":"","parse-names":false,"suffix":""},{"dropping-particle":"","family":"Breit","given":"Samuel N.","non-dropping-particle":"","parse-names":false,"suffix":""},{"dropping-particle":"","family":"Manuelpillai","given":"Ursula","non-dropping-particle":"","parse-names":false,"suffix":""},{"dropping-particle":"","family":"Wallace","given":"Euan M.","non-dropping-particle":"","parse-names":false,"suffix":""}],"container-title":"Lancet","id":"ITEM-4","issue":"9403","issued":{"date-parts":[["2004"]]},"page":"129-130","title":"Serum concentrations of macrophage inhibitory cytokine 1 (MIC 1) as a predictor of miscarriage","type":"article-journal","volume":"363"},"uris":["http://www.mendeley.com/documents/?uuid=3c69f5e6-dd3f-4c19-afe1-1090797f2034"]}],"mendeley":{"formattedCitation":"(8,17–19)","plainTextFormattedCitation":"(8,17–19)","previouslyFormattedCitation":"(8,17–19)"},"properties":{"noteIndex":0},"schema":"https://github.com/citation-style-language/schema/raw/master/csl-citation.json"}</w:instrText>
+        <w:instrText>ADDIN CSL_CITATION {"citationItems":[{"id":"ITEM-1","itemData":{"DOI":"10.1161/HYPERTENSIONAHA.109.130583","ISSN":"0194911X","abstract":"Growth-differentiation factor 15 (GDF-15), a stress-responsive transforming growth factor-beta-related cytokine, is emerging as a new risk marker in patients with cardiovascular disease. We explored GDF-15 in preeclampsia and in diabetic pregnancies, because these conditions are associated with augmented risk for cardiovascular disease, both in mother and in offspring. Plasma from pregnant women (n=267; controls: n=59, preeclampsia: n=85, diabetes mellitus: n=112, and superimposed preeclampsia in diabetes mellitus: n=11), fetal plasma (n=72), and amniotic fluid (n=99) were analyzed by immunoassay for GDF-15. Placental GDF-15 mRNA and protein expression levels were analyzed by quantitative real-time PCR and immunoblots in 78 and 18 pregnancies, respectively. Conditioned media from preeclamptic (n=6) and control (n=6) villous placenta explants were analyzed by immunoassay for GDF-15. Median maternal GDF-15 concentration was elevated in those with diabetes mellitus, as compared with controls (91 549 versus 79 875 ng/L; P=0.02). Median GDF-15 concentration was higher in patients with preeclampsia than in controls in term maternal blood samples (127 061 versus 80 319 ng/L; P&lt;0.001). In the fetal circulation and amniotic fluid, GDF-15 was elevated in preeclampsia and superimposed preeclampsia in diabetes mellitus, as compared with controls. GDF-15 placental mRNA expression was elevated in preeclampsia, as compared with controls (P=0.002). Placenta immunoblots confirmed a single GDF-15 protein band, and a time-dependent increase in GDF-15 protein was detected in the conditioned media. Our study is the first to show that GDF-15 is dysregulated, both in preeclampsia and in diabetic pregnancies. The mechanisms and diagnostic implications of these findings remain to be explored.","author":[{"dropping-particle":"","family":"Sugulle","given":"Meryam","non-dropping-particle":"","parse-names":false,"suffix":""},{"dropping-particle":"","family":"Dechend","given":"Ralf","non-dropping-particle":"","parse-names":false,"suffix":""},{"dropping-particle":"","family":"Herse","given":"Florian","non-dropping-particle":"","parse-names":false,"suffix":""},{"dropping-particle":"","family":"Weedon-Fekjaer","given":"M. Susanne","non-dropping-particle":"","parse-names":false,"suffix":""},{"dropping-particle":"","family":"Johnsen","given":"Guro M.","non-dropping-particle":"","parse-names":false,"suffix":""},{"dropping-particle":"","family":"Brosnihan","given":"K. Bridget","non-dropping-particle":"","parse-names":false,"suffix":""},{"dropping-particle":"","family":"Anton","given":"Lauren","non-dropping-particle":"","parse-names":false,"suffix":""},{"dropping-particle":"","family":"Luft","given":"Friedrich C.","non-dropping-particle":"","parse-names":false,"suffix":""},{"dropping-particle":"","family":"Wollert","given":"Kai C.","non-dropping-particle":"","parse-names":false,"suffix":""},{"dropping-particle":"","family":"Kempf","given":"Tibor","non-dropping-particle":"","parse-names":false,"suffix":""},{"dropping-particle":"","family":"Staff","given":"Anne Cathrine","non-dropping-particle":"","parse-names":false,"suffix":""}],"container-title":"Hypertension","id":"ITEM-1","issue":"1","issued":{"date-parts":[["2009"]]},"page":"106-112","title":"Circulating and placental growth-differentiation factor 15 in preeclampsia and in pregnancy complicated by diabetes mellitus","type":"article-journal","volume":"54"},"uris":["http://www.mendeley.com/documents/?uuid=a0a7236d-2fe8-411e-aa3a-1ad44d575555"]},{"id":"ITEM-2","itemData":{"DOI":"10.1016/j.diabres.2019.107823","ISSN":"01688227","author":[{"dropping-particle":"","family":"Tang","given":"Mengyang","non-dropping-particle":"","parse-names":false,"suffix":""},{"dropping-particle":"","family":"Luo","given":"Mingjuan","non-dropping-particle":"","parse-names":false,"suffix":""},{"dropping-particle":"","family":"Lu","given":"Wenqian","non-dropping-particle":"","parse-names":false,"suffix":""},{"dropping-particle":"","family":"Wang","given":"Shiyun","non-dropping-particle":"","parse-names":false,"suffix":""},{"dropping-particle":"","family":"Zhang","given":"Rong","non-dropping-particle":"","parse-names":false,"suffix":""},{"dropping-particle":"","family":"Liang","given":"Wei","non-dropping-particle":"","parse-names":false,"suffix":""},{"dropping-particle":"","family":"Gu","given":"Jianfen","non-dropping-particle":"","parse-names":false,"suffix":""},{"dropping-particle":"","family":"Yu","given":"Xuemei","non-dropping-particle":"","parse-names":false,"suffix":""},{"dropping-particle":"","family":"Zhang","given":"Xueli","non-dropping-particle":"","parse-names":false,"suffix":""},{"dropping-particle":"","family":"Hu","given":"Cheng","non-dropping-particle":"","parse-names":false,"suffix":""}],"container-title":"Diabetes Research and Clinical Practice","id":"ITEM-2","issued":{"date-parts":[["2019"]]},"page":"107823","publisher":"Elsevier Ireland Ltd","title":"Serum growth differentiation factor 15 is associated with glucose metabolism in the third trimester in Chinese pregnant women","type":"article-journal"},"uris":["http://www.mendeley.com/documents/?uuid=fb1aeee1-6a59-43ef-9767-80a7b2b5ab0d"]},{"id":"ITEM-3","itemData":{"DOI":"10.12688/wellcomeopenres.14818.1","abstract":" Background: Although nausea and vomiting are very common in pregnancy, their pathogenesis is poorly understood. We tested the hypothesis that circulating growth and differentiation factor 15 (GDF15) concentrations in early pregnancy, whose gene is implicated in hyperemesis gravidarum, are associated with nausea and vomiting.  Methods: Blood samples for the measurement of GDF15 and human chorionic gonadotrophin (hCG) concentrations were obtained early in the second trimester (median 15.1 (interquartile range 14.4-15.7) weeks) of pregnancy from 791 women from the Cambridge Baby Growth Study, a prospective pregnancy and birth cohort. During each trimester participants completed a questionnaire which included questions about nausea, vomiting and antiemetic use. Associations with pre-pregnancy body mass indexes (BMI) were validated in 231 pregnant NIPTeR Study participants.  Results: Circulating GDF15 concentrations were higher in women reporting vomiting in the second trimester than in women reporting no pregnancy nausea or vomiting: 11,581 (10,977-12,219) (n=175) vs. 10,593 (10,066-11,147) (n=193) pg/mL, p=0.02). In women who took antiemetic drugs during pregnancy (n=11) the GDF15 levels were also raised 13,157 (10,558-16,394) pg/mL (p =0.04). Serum GFD15 concentrations were strongly positively correlated with hCG levels but were inversely correlated with maternal BMIs, a finding replicated in the NIPTeR Study.  Conclusions: Week 15 serum GDF15 concentrations are positively associated with second trimester vomiting and maternal antiemetic use in pregnancy. Given GDF15’s site of action in the chemoreceptor trigger zone of the brainstem and its genetic associations with hyperemesis gravidarum, these data support the concept that GDF15 may be playing a pathogenic role in pregnancy-associated vomiting. ","author":[{"dropping-particle":"","family":"Petry","given":"Clive J.","non-dropping-particle":"","parse-names":false,"suffix":""},{"dropping-particle":"","family":"Ong","given":"Ken K.","non-dropping-particle":"","parse-names":false,"suffix":""},{"dropping-particle":"","family":"Burling","given":"Keith A.","non-dropping-particle":"","parse-names":false,"suffix":""},{"dropping-particle":"","family":"Barker","given":"Peter","non-dropping-particle":"","parse-names":false,"suffix":""},{"dropping-particle":"","family":"Goodburn","given":"Sandra F.","non-dropping-particle":"","parse-names":false,"suffix":""},{"dropping-particle":"","family":"Perry","given":"John R. B.","non-dropping-particle":"","parse-names":false,"suffix":""},{"dropping-particle":"","family":"Acerini","given":"Carlo L.","non-dropping-particle":"","parse-names":false,"suffix":""},{"dropping-particle":"","family":"Hughes","given":"Ieuan A.","non-dropping-particle":"","parse-names":false,"suffix":""},{"dropping-particle":"","family":"Painter","given":"Rebecca C.","non-dropping-particle":"","parse-names":false,"suffix":""},{"dropping-particle":"","family":"Afink","given":"Gijs B.","non-dropping-particle":"","parse-names":false,"suffix":""},{"dropping-particle":"","family":"Dunger","given":"David B.","non-dropping-particle":"","parse-names":false,"suffix":""},{"dropping-particle":"","family":"O'Rahilly","given":"Stephen P","non-dropping-particle":"","parse-names":false,"suffix":""}],"container-title":"Wellcome Open Research","id":"ITEM-3","issue":"0","issued":{"date-parts":[["2018"]]},"page":"123","title":"Associations of vomiting and antiemetic use in pregnancy with levels of circulating GDF15 early in the second trimester: A nested case-control study","type":"article-journal","volume":"3"},"uris":["http://www.mendeley.com/documents/?uuid=8baab59b-8b7d-47a7-b0a4-ef80c03b53b7"]},{"id":"ITEM-4","itemData":{"DOI":"10.1016/S0140-6736(03)15265-8","ISSN":"01406736","abstract":"Macrophage inhibitory cytokine 1 (MIC 1) is thought to have immunomodulatory actions favouring fetal viability. We measured serum concentrations of MIC 1 in asymptomatic women at 6-13 weeks' gestation who subsequently miscarried or who had already miscarried. MIC 1 concentrations in the miscarriage cohort (n=100), were a third of those who had ongoing pregnancies (n=197). Multiples of the median for miscarriage was 0.32 (95% CI 0.23-0.32) versus 1.00 (0.93-1.06) for ongoing pregnancies; p&lt;0.0001. Concentrations were just as low 3 weeks before diagnosis as on the day of diagnosis. That MIC 1 serum concentrations seem to be low weeks before miscarriage suggests possible predictive and causative roles, as well as therapeutic potential.","author":[{"dropping-particle":"","family":"Tong","given":"Stephen","non-dropping-particle":"","parse-names":false,"suffix":""},{"dropping-particle":"","family":"Marjono","given":"Budi","non-dropping-particle":"","parse-names":false,"suffix":""},{"dropping-particle":"","family":"Brown","given":"David A.","non-dropping-particle":"","parse-names":false,"suffix":""},{"dropping-particle":"","family":"Mulvey","given":"Sheila","non-dropping-particle":"","parse-names":false,"suffix":""},{"dropping-particle":"","family":"Breit","given":"Samuel N.","non-dropping-particle":"","parse-names":false,"suffix":""},{"dropping-particle":"","family":"Manuelpillai","given":"Ursula","non-dropping-particle":"","parse-names":false,"suffix":""},{"dropping-particle":"","family":"Wallace","given":"Euan M.","non-dropping-particle":"","parse-names":false,"suffix":""}],"container-title":"Lancet","id":"ITEM-4","issue":"9403","issued":{"date-parts":[["2004"]]},"page":"129-130","title":"Serum concentrations of macrophage inhibitory cytokine 1 (MIC 1) as a predictor of miscarriage","type":"article-journal","volume":"363"},"uris":["http://www.mendeley.com/documents/?uuid=3c69f5e6-dd3f-4c19-afe1-1090797f2034"]}],"mendeley":{"formattedCitation":"(8,18–20)","plainTextFormattedCitation":"(8,18–20)","previouslyFormattedCitation":"(8,18–20)"},"properties":{"noteIndex":0},"schema":"https://github.com/citation-style-language/schema/raw/master/csl-citation.json"}</w:instrText>
       </w:r>
       <w:r>
         <w:rPr>
@@ -1732,7 +1830,7 @@
           <w:noProof/>
           <w:shd w:val="clear" w:color="auto" w:fill="FFFFFF"/>
         </w:rPr>
-        <w:t>(8,17–19)</w:t>
+        <w:t>(8,18–20)</w:t>
       </w:r>
       <w:r>
         <w:rPr>
@@ -1768,7 +1866,7 @@
         <w:rPr>
           <w:shd w:val="clear" w:color="auto" w:fill="FFFFFF"/>
         </w:rPr>
-        <w:instrText>ADDIN CSL_CITATION {"citationItems":[{"id":"ITEM-1","itemData":{"DOI":"10.3109/14017431.2010.516368","ISBN":"1401-7431","ISSN":"1651-2006","PMID":"20836754","abstract":"BACKGROUND: Growth differentiation factor-15 (GDF-15) is considered to be a cardioprotective cytokine possessing antiapoptotic and antiproliferative properties. If GDF-15 plasma levels are influenced by percutanenous coronary intervention (PCI) or regular exercise training is currently not known.\\n\\nMETHODS: After successful revascularization by PCI with stent implantation 36 consecutive patients with stable angina pectoris were randomized to an exercise training program or to a control group. Patients were followed by serial measurements of GDF-15, high-sensitivity Troponin T (hsTNT) and N-terminal pro brain natriuretic peptide (NT-proBNP) levels in peripheral blood after PCI and during six months follow-up.\\n\\nRESULTS: Plasma levels of GDF-15 showed an early response to PCI with a modest, but significant increase after 30 minutes (p = 0.007) peaking three hours after PCI. Levels of hsTNT rose 5-fold from baseline to 24 hours (p &lt; 0.001) with a normalization at seven days post PCI. Changes in plasma levels of GDF-15, hsTNT and NT-proBNP were not significantly different between the training and control group during follow-up.\\n\\nCONCLUSIONS: GDF-15 levels show a modest transient increase in response to coronary intervention with stent implantation. Exercise training over six months does not affect plasma levels of GDF-15, hsTNT or NT-proBNP in patients with stable coronary artery disease.","author":[{"dropping-particle":"","family":"Munk","given":"Peter Scott","non-dropping-particle":"","parse-names":false,"suffix":""},{"dropping-particle":"","family":"Valborgland","given":"Torstein","non-dropping-particle":"","parse-names":false,"suffix":""},{"dropping-particle":"","family":"Butt","given":"Noreen","non-dropping-particle":"","parse-names":false,"suffix":""},{"dropping-particle":"","family":"Larsen","given":"Alf Inge","non-dropping-particle":"","parse-names":false,"suffix":""}],"container-title":"Scandinavian cardiovascular journal : SCJ","id":"ITEM-1","issue":"1","issued":{"date-parts":[["2011"]]},"page":"27-32","title":"Response of growth differentiation factor-15 to percutaneous coronary intervention and regular exercise training.","type":"article-journal","volume":"45"},"uris":["http://www.mendeley.com/documents/?uuid=3b553d58-500f-4407-8de6-8996945e5955"]},{"id":"ITEM-2","itemData":{"DOI":"10.3109/00365513.2014.905697","ISBN":"1502-7686 (Electronic)\\r0036-5513 (Linking)","ISSN":"15027686","PMID":"24792369","abstract":"Background. Intense training can lead to a pathophysiological change in serum concentration of a variety of biomarkers. Traditional biomarkers of cardiac injury are very useful in monitoring CVD patients, but in healthy subjects or athletes they cannot be informative enough about the cardiovascular risk, because in these cases their serum levels do not increase over the pathological limit. Therefore novel cardiovascular biomarkers are required in order to allow a better monitoring of sport performance, prediction of overtraining and diagnosis of sport-related cardiac injuries. Growth differentiation factor-15 (GDF-15) is emerging as a powerful cardiovascular injury risk indicator. In this study we investigate the effect of intense physical training of on the circulating levels of GDF-15 in rugby professional players. Methods. Serum GDF-15, Erythropoietin, IL-6, the cardiovascular parameter ST-2, NT-proBNP and routine hematological parameters were measured in a group of 30 rugby players before and after a session of intense training. Results. While ST-2, IL-6 and hsCRP displayed no significant changes after intense training, NT-proBNP and GDF-15 showed a significant increase, even without reaching the pathological level. Discussion. The measure of GDF-15 in professional rugby players could be a useful tool to monitoring their cardiovascular status during training and competition session in order to prevent the onset of collateral cardiovascular adverse event due to the intense training and, in the case of cardiac injury, it could possibly allow a very early diagnosis at the beginning of the pathogenic process.","author":[{"dropping-particle":"","family":"Galliera","given":"Emanuela","non-dropping-particle":"","parse-names":false,"suffix":""},{"dropping-particle":"","family":"Lombardi","given":"Giovanni","non-dropping-particle":"","parse-names":false,"suffix":""},{"dropping-particle":"","family":"Marazzi","given":"Monica G.","non-dropping-particle":"","parse-names":false,"suffix":""},{"dropping-particle":"","family":"Grasso","given":"Dalila","non-dropping-particle":"","parse-names":false,"suffix":""},{"dropping-particle":"","family":"Vianello","given":"Elena","non-dropping-particle":"","parse-names":false,"suffix":""},{"dropping-particle":"","family":"Pozzoni","given":"Roberto","non-dropping-particle":"","parse-names":false,"suffix":""},{"dropping-particle":"","family":"Banfi","given":"Giuseppe","non-dropping-particle":"","parse-names":false,"suffix":""},{"dropping-particle":"","family":"Corsi Romanelli","given":"Massimiliano M.","non-dropping-particle":"","parse-names":false,"suffix":""}],"container-title":"Scandinavian Journal of Clinical and Laboratory Investigation","id":"ITEM-2","issue":"6","issued":{"date-parts":[["2014"]]},"page":"492-499","title":"Acute exercise in elite rugby players increases the circulating level of the cardiovascular biomarker GDF-15","type":"article-journal","volume":"74"},"uris":["http://www.mendeley.com/documents/?uuid=7ae97071-f5b7-46f0-90a1-3cc46e638626"]},{"id":"ITEM-3","itemData":{"DOI":"10.1016/S0168-8227(16)31060-9","ISSN":"01688227","author":[{"dropping-particle":"","family":"Joung","given":"Kyong Hye","non-dropping-particle":"","parse-names":false,"suffix":""},{"dropping-particle":"","family":"Kim","given":"Ji Min","non-dropping-particle":"","parse-names":false,"suffix":""},{"dropping-particle":"","family":"Yi","given":"Hyon-Seung","non-dropping-particle":"","parse-names":false,"suffix":""},{"dropping-particle":"","family":"Lee","given":"Ju Hee","non-dropping-particle":"","parse-names":false,"suffix":""},{"dropping-particle":"","family":"Kim","given":"Koon Soon","non-dropping-particle":"","parse-names":false,"suffix":""},{"dropping-particle":"","family":"Kim","given":"Hyun Jin","non-dropping-particle":"","parse-names":false,"suffix":""},{"dropping-particle":"","family":"Shong","given":"Minho","non-dropping-particle":"","parse-names":false,"suffix":""},{"dropping-particle":"","family":"Ku","given":"Bon Jeong","non-dropping-particle":"","parse-names":false,"suffix":""}],"container-title":"Diabetes Research and Clinical Practice","id":"ITEM-3","issued":{"date-parts":[["2016","10"]]},"page":"S65-S66","publisher":"Elsevier Ireland Ltd","title":"Effects of exercise program on normal responsiveness of serum GDF15 in middle-aged women","type":"article-journal","volume":"120"},"uris":["http://www.mendeley.com/documents/?uuid=24fe4eb7-5c2e-4e61-b6b4-ab23edaabe13"]},{"id":"ITEM-4","itemData":{"DOI":"10.1016/j.molmet.2017.12.016","ISSN":"22128778","PMID":"29398617","abstract":"Objective: The growth differentiation factor 15 (GDF15) is a stress-sensitive circulating factor that regulates systemic energy balance. Since exercise is a transient physiological stress that has pleiotropic effects on whole-body energy metabolism, we herein explored the effect of exercise on a) circulating GDF15 levels and b) GDF15 release from skeletal muscle in humans. Methods: Seven healthy males either rested or exercised at 67% of their VO2maxfor 1 h and blood was sampled from the femoral artery and femoral vein before, during, and after exercise. Plasma GDF15 concentrations were determined in these samples. Results: Plasma GDF15 levels increased 34% with exercise (p &lt; 0.001) and further increased to 64% above resting values at 120 min (p &lt; 0.001) after the cessation of exercise. There was no difference between the arterial and venous GDF15 concentration before, during, and after exercise. During a resting control trial, GDF15 levels measured in the same subjects were unaltered. Conclusions: Vigorous submaximal exercise increases circulating GDF15 levels in humans, but skeletal muscle tissue does not appear to be the source.","author":[{"dropping-particle":"","family":"Kleinert","given":"Maximilian","non-dropping-particle":"","parse-names":false,"suffix":""},{"dropping-particle":"","family":"Clemmensen","given":"Christoffer","non-dropping-particle":"","parse-names":false,"suffix":""},{"dropping-particle":"","family":"Sjøberg","given":"Kim A.","non-dropping-particle":"","parse-names":false,"suffix":""},{"dropping-particle":"","family":"Carl","given":"Christian Strini","non-dropping-particle":"","parse-names":false,"suffix":""},{"dropping-particle":"","family":"Jeppesen","given":"Jacob Fuglsbjerg","non-dropping-particle":"","parse-names":false,"suffix":""},{"dropping-particle":"","family":"Wojtaszewski","given":"Jørgen F.P.","non-dropping-particle":"","parse-names":false,"suffix":""},{"dropping-particle":"","family":"Kiens","given":"Bente","non-dropping-particle":"","parse-names":false,"suffix":""},{"dropping-particle":"","family":"Richter","given":"Erik A.","non-dropping-particle":"","parse-names":false,"suffix":""}],"container-title":"Molecular Metabolism","id":"ITEM-4","issue":"January","issued":{"date-parts":[["2018"]]},"page":"187-191","publisher":"Elsevier GmbH","title":"Exercise increases circulating GDF15 in humans","type":"article-journal","volume":"9"},"uris":["http://www.mendeley.com/documents/?uuid=61e4cb4c-be22-48b1-a63a-679d36925f70"]},{"id":"ITEM-5","itemData":{"DOI":"10.1152/ajpendo.00439.2018","ISBN":"8587847910","ISSN":"0193-1849","author":[{"dropping-particle":"","family":"Zhang","given":"Hui","non-dropping-particle":"","parse-names":false,"suffix":""},{"dropping-particle":"","family":"Fealy","given":"Ciaran E.","non-dropping-particle":"","parse-names":false,"suffix":""},{"dropping-particle":"","family":"Kirwan","given":"John P.","non-dropping-particle":"","parse-names":false,"suffix":""}],"container-title":"American Journal of Physiology-Endocrinology and Metabolism","id":"ITEM-5","issued":{"date-parts":[["2019","3","12"]]},"page":"ajpendo.00439.2018","title":"Exercise Training Promotes a GDF15 Associated Reduction in Fat Mass in Older Adults with Obesity","type":"article-journal"},"uris":["http://www.mendeley.com/documents/?uuid=8d5183fe-7ffc-43e7-942a-a89d0c51cbda"]}],"mendeley":{"formattedCitation":"(20–24)","plainTextFormattedCitation":"(20–24)","previouslyFormattedCitation":"(20–24)"},"properties":{"noteIndex":0},"schema":"https://github.com/citation-style-language/schema/raw/master/csl-citation.json"}</w:instrText>
+        <w:instrText>ADDIN CSL_CITATION {"citationItems":[{"id":"ITEM-1","itemData":{"DOI":"10.3109/14017431.2010.516368","ISBN":"1401-7431","ISSN":"1651-2006","PMID":"20836754","abstract":"BACKGROUND: Growth differentiation factor-15 (GDF-15) is considered to be a cardioprotective cytokine possessing antiapoptotic and antiproliferative properties. If GDF-15 plasma levels are influenced by percutanenous coronary intervention (PCI) or regular exercise training is currently not known.\\n\\nMETHODS: After successful revascularization by PCI with stent implantation 36 consecutive patients with stable angina pectoris were randomized to an exercise training program or to a control group. Patients were followed by serial measurements of GDF-15, high-sensitivity Troponin T (hsTNT) and N-terminal pro brain natriuretic peptide (NT-proBNP) levels in peripheral blood after PCI and during six months follow-up.\\n\\nRESULTS: Plasma levels of GDF-15 showed an early response to PCI with a modest, but significant increase after 30 minutes (p = 0.007) peaking three hours after PCI. Levels of hsTNT rose 5-fold from baseline to 24 hours (p &lt; 0.001) with a normalization at seven days post PCI. Changes in plasma levels of GDF-15, hsTNT and NT-proBNP were not significantly different between the training and control group during follow-up.\\n\\nCONCLUSIONS: GDF-15 levels show a modest transient increase in response to coronary intervention with stent implantation. Exercise training over six months does not affect plasma levels of GDF-15, hsTNT or NT-proBNP in patients with stable coronary artery disease.","author":[{"dropping-particle":"","family":"Munk","given":"Peter Scott","non-dropping-particle":"","parse-names":false,"suffix":""},{"dropping-particle":"","family":"Valborgland","given":"Torstein","non-dropping-particle":"","parse-names":false,"suffix":""},{"dropping-particle":"","family":"Butt","given":"Noreen","non-dropping-particle":"","parse-names":false,"suffix":""},{"dropping-particle":"","family":"Larsen","given":"Alf Inge","non-dropping-particle":"","parse-names":false,"suffix":""}],"container-title":"Scandinavian cardiovascular journal : SCJ","id":"ITEM-1","issue":"1","issued":{"date-parts":[["2011"]]},"page":"27-32","title":"Response of growth differentiation factor-15 to percutaneous coronary intervention and regular exercise training.","type":"article-journal","volume":"45"},"uris":["http://www.mendeley.com/documents/?uuid=3b553d58-500f-4407-8de6-8996945e5955"]},{"id":"ITEM-2","itemData":{"DOI":"10.3109/00365513.2014.905697","ISBN":"1502-7686 (Electronic)\\r0036-5513 (Linking)","ISSN":"15027686","PMID":"24792369","abstract":"Background. Intense training can lead to a pathophysiological change in serum concentration of a variety of biomarkers. Traditional biomarkers of cardiac injury are very useful in monitoring CVD patients, but in healthy subjects or athletes they cannot be informative enough about the cardiovascular risk, because in these cases their serum levels do not increase over the pathological limit. Therefore novel cardiovascular biomarkers are required in order to allow a better monitoring of sport performance, prediction of overtraining and diagnosis of sport-related cardiac injuries. Growth differentiation factor-15 (GDF-15) is emerging as a powerful cardiovascular injury risk indicator. In this study we investigate the effect of intense physical training of on the circulating levels of GDF-15 in rugby professional players. Methods. Serum GDF-15, Erythropoietin, IL-6, the cardiovascular parameter ST-2, NT-proBNP and routine hematological parameters were measured in a group of 30 rugby players before and after a session of intense training. Results. While ST-2, IL-6 and hsCRP displayed no significant changes after intense training, NT-proBNP and GDF-15 showed a significant increase, even without reaching the pathological level. Discussion. The measure of GDF-15 in professional rugby players could be a useful tool to monitoring their cardiovascular status during training and competition session in order to prevent the onset of collateral cardiovascular adverse event due to the intense training and, in the case of cardiac injury, it could possibly allow a very early diagnosis at the beginning of the pathogenic process.","author":[{"dropping-particle":"","family":"Galliera","given":"Emanuela","non-dropping-particle":"","parse-names":false,"suffix":""},{"dropping-particle":"","family":"Lombardi","given":"Giovanni","non-dropping-particle":"","parse-names":false,"suffix":""},{"dropping-particle":"","family":"Marazzi","given":"Monica G.","non-dropping-particle":"","parse-names":false,"suffix":""},{"dropping-particle":"","family":"Grasso","given":"Dalila","non-dropping-particle":"","parse-names":false,"suffix":""},{"dropping-particle":"","family":"Vianello","given":"Elena","non-dropping-particle":"","parse-names":false,"suffix":""},{"dropping-particle":"","family":"Pozzoni","given":"Roberto","non-dropping-particle":"","parse-names":false,"suffix":""},{"dropping-particle":"","family":"Banfi","given":"Giuseppe","non-dropping-particle":"","parse-names":false,"suffix":""},{"dropping-particle":"","family":"Corsi Romanelli","given":"Massimiliano M.","non-dropping-particle":"","parse-names":false,"suffix":""}],"container-title":"Scandinavian Journal of Clinical and Laboratory Investigation","id":"ITEM-2","issue":"6","issued":{"date-parts":[["2014"]]},"page":"492-499","title":"Acute exercise in elite rugby players increases the circulating level of the cardiovascular biomarker GDF-15","type":"article-journal","volume":"74"},"uris":["http://www.mendeley.com/documents/?uuid=7ae97071-f5b7-46f0-90a1-3cc46e638626"]},{"id":"ITEM-3","itemData":{"DOI":"10.1016/S0168-8227(16)31060-9","ISSN":"01688227","author":[{"dropping-particle":"","family":"Joung","given":"Kyong Hye","non-dropping-particle":"","parse-names":false,"suffix":""},{"dropping-particle":"","family":"Kim","given":"Ji Min","non-dropping-particle":"","parse-names":false,"suffix":""},{"dropping-particle":"","family":"Yi","given":"Hyon-Seung","non-dropping-particle":"","parse-names":false,"suffix":""},{"dropping-particle":"","family":"Lee","given":"Ju Hee","non-dropping-particle":"","parse-names":false,"suffix":""},{"dropping-particle":"","family":"Kim","given":"Koon Soon","non-dropping-particle":"","parse-names":false,"suffix":""},{"dropping-particle":"","family":"Kim","given":"Hyun Jin","non-dropping-particle":"","parse-names":false,"suffix":""},{"dropping-particle":"","family":"Shong","given":"Minho","non-dropping-particle":"","parse-names":false,"suffix":""},{"dropping-particle":"","family":"Ku","given":"Bon Jeong","non-dropping-particle":"","parse-names":false,"suffix":""}],"container-title":"Diabetes Research and Clinical Practice","id":"ITEM-3","issued":{"date-parts":[["2016","10"]]},"page":"S65-S66","publisher":"Elsevier Ireland Ltd","title":"Effects of exercise program on normal responsiveness of serum GDF15 in middle-aged women","type":"article-journal","volume":"120"},"uris":["http://www.mendeley.com/documents/?uuid=24fe4eb7-5c2e-4e61-b6b4-ab23edaabe13"]},{"id":"ITEM-4","itemData":{"DOI":"10.1016/j.molmet.2017.12.016","ISSN":"22128778","PMID":"29398617","abstract":"Objective: The growth differentiation factor 15 (GDF15) is a stress-sensitive circulating factor that regulates systemic energy balance. Since exercise is a transient physiological stress that has pleiotropic effects on whole-body energy metabolism, we herein explored the effect of exercise on a) circulating GDF15 levels and b) GDF15 release from skeletal muscle in humans. Methods: Seven healthy males either rested or exercised at 67% of their VO2maxfor 1 h and blood was sampled from the femoral artery and femoral vein before, during, and after exercise. Plasma GDF15 concentrations were determined in these samples. Results: Plasma GDF15 levels increased 34% with exercise (p &lt; 0.001) and further increased to 64% above resting values at 120 min (p &lt; 0.001) after the cessation of exercise. There was no difference between the arterial and venous GDF15 concentration before, during, and after exercise. During a resting control trial, GDF15 levels measured in the same subjects were unaltered. Conclusions: Vigorous submaximal exercise increases circulating GDF15 levels in humans, but skeletal muscle tissue does not appear to be the source.","author":[{"dropping-particle":"","family":"Kleinert","given":"Maximilian","non-dropping-particle":"","parse-names":false,"suffix":""},{"dropping-particle":"","family":"Clemmensen","given":"Christoffer","non-dropping-particle":"","parse-names":false,"suffix":""},{"dropping-particle":"","family":"Sjøberg","given":"Kim A.","non-dropping-particle":"","parse-names":false,"suffix":""},{"dropping-particle":"","family":"Carl","given":"Christian Strini","non-dropping-particle":"","parse-names":false,"suffix":""},{"dropping-particle":"","family":"Jeppesen","given":"Jacob Fuglsbjerg","non-dropping-particle":"","parse-names":false,"suffix":""},{"dropping-particle":"","family":"Wojtaszewski","given":"Jørgen F.P.","non-dropping-particle":"","parse-names":false,"suffix":""},{"dropping-particle":"","family":"Kiens","given":"Bente","non-dropping-particle":"","parse-names":false,"suffix":""},{"dropping-particle":"","family":"Richter","given":"Erik A.","non-dropping-particle":"","parse-names":false,"suffix":""}],"container-title":"Molecular Metabolism","id":"ITEM-4","issue":"January","issued":{"date-parts":[["2018"]]},"page":"187-191","publisher":"Elsevier GmbH","title":"Exercise increases circulating GDF15 in humans","type":"article-journal","volume":"9"},"uris":["http://www.mendeley.com/documents/?uuid=61e4cb4c-be22-48b1-a63a-679d36925f70"]},{"id":"ITEM-5","itemData":{"DOI":"10.1152/ajpendo.00439.2018","ISBN":"8587847910","ISSN":"0193-1849","author":[{"dropping-particle":"","family":"Zhang","given":"Hui","non-dropping-particle":"","parse-names":false,"suffix":""},{"dropping-particle":"","family":"Fealy","given":"Ciaran E.","non-dropping-particle":"","parse-names":false,"suffix":""},{"dropping-particle":"","family":"Kirwan","given":"John P.","non-dropping-particle":"","parse-names":false,"suffix":""}],"container-title":"American Journal of Physiology-Endocrinology and Metabolism","id":"ITEM-5","issued":{"date-parts":[["2019","3","12"]]},"page":"ajpendo.00439.2018","title":"Exercise Training Promotes a GDF15 Associated Reduction in Fat Mass in Older Adults with Obesity","type":"article-journal"},"uris":["http://www.mendeley.com/documents/?uuid=8d5183fe-7ffc-43e7-942a-a89d0c51cbda"]}],"mendeley":{"formattedCitation":"(21–25)","plainTextFormattedCitation":"(21–25)","previouslyFormattedCitation":"(21–25)"},"properties":{"noteIndex":0},"schema":"https://github.com/citation-style-language/schema/raw/master/csl-citation.json"}</w:instrText>
       </w:r>
       <w:r>
         <w:rPr>
@@ -1781,7 +1879,7 @@
           <w:noProof/>
           <w:shd w:val="clear" w:color="auto" w:fill="FFFFFF"/>
         </w:rPr>
-        <w:t>(20–24)</w:t>
+        <w:t>(21–25)</w:t>
       </w:r>
       <w:r>
         <w:rPr>
@@ -1859,7 +1957,7 @@
         <w:rPr>
           <w:shd w:val="clear" w:color="auto" w:fill="FFFFFF"/>
         </w:rPr>
-        <w:instrText>ADDIN CSL_CITATION {"citationItems":[{"id":"ITEM-1","itemData":{"DOI":"10.1038/nm.4392","ISBN":"1546-170X (Electronic) 1078-8956 (Linking)","ISSN":"1078-8956","PMID":"28846097","abstract":"Growth differentiation factor 15 (GDF15), a distant member of the transforming growth factor (TGF)-β family, is a secreted protein that circulates as a 25-kDa dimer. In humans, elevated GDF15 correlates with weight loss, and the administration of GDF15 to mice with obesity reduces body weight, at least in part, by decreasing food intake. The mechanisms through which GDF15 reduces body weight remain poorly understood, because the cognate receptor for GDF15 is unknown. Here we show that recombinant GDF15 induces weight loss in mice fed a high-fat diet and in nonhuman primates with spontaneous obesity. Furthermore, we find that GDF15 binds with high affinity to GDNF family receptor α-like (GFRAL), a distant relative of receptors for a distinct class of the TGF-β superfamily ligands. Gfral is expressed in neurons of the area postrema and nucleus of the solitary tract in mice and humans, and genetic deletion of the receptor abrogates the ability of GDF15 to decrease food intake and body weight in mice. In addition, diet-induced obesity and insulin resistance are exacerbated in GFRAL-deficient mice, suggesting a homeostatic role for this receptor in metabolism. Finally, we demonstrate that GDF15-induced cell signaling requires the interaction of GFRAL with the coreceptor RET. Our data identify GFRAL as a new regulator of body weight and as the bona fide receptor mediating the metabolic effects of GDF15, enabling a more comprehensive assessment of GDF15 as a potential pharmacotherapy for the treatment of obesity.","author":[{"dropping-particle":"","family":"Mullican","given":"Shannon E.","non-dropping-particle":"","parse-names":false,"suffix":""},{"dropping-particle":"","family":"Lin-Schmidt","given":"Xiefan","non-dropping-particle":"","parse-names":false,"suffix":""},{"dropping-particle":"","family":"Chin","given":"Chen-Ni","non-dropping-particle":"","parse-names":false,"suffix":""},{"dropping-particle":"","family":"Chavez","given":"Jose A.","non-dropping-particle":"","parse-names":false,"suffix":""},{"dropping-particle":"","family":"Furman","given":"Jennifer L.","non-dropping-particle":"","parse-names":false,"suffix":""},{"dropping-particle":"","family":"Armstrong","given":"Anthony A.","non-dropping-particle":"","parse-names":false,"suffix":""},{"dropping-particle":"","family":"Beck","given":"Stephen C.","non-dropping-particle":"","parse-names":false,"suffix":""},{"dropping-particle":"","family":"South","given":"Victoria J.","non-dropping-particle":"","parse-names":false,"suffix":""},{"dropping-particle":"","family":"Dinh","given":"Thai Q.","non-dropping-particle":"","parse-names":false,"suffix":""},{"dropping-particle":"","family":"Cash-Mason","given":"Tanesha D.","non-dropping-particle":"","parse-names":false,"suffix":""},{"dropping-particle":"","family":"Cavanaugh","given":"Cassandre R.","non-dropping-particle":"","parse-names":false,"suffix":""},{"dropping-particle":"","family":"Nelson","given":"Serena","non-dropping-particle":"","parse-names":false,"suffix":""},{"dropping-particle":"","family":"Huang","given":"Chichi","non-dropping-particle":"","parse-names":false,"suffix":""},{"dropping-particle":"","family":"Hunter","given":"Michael J.","non-dropping-particle":"","parse-names":false,"suffix":""},{"dropping-particle":"","family":"Rangwala","given":"Shamina M.","non-dropping-particle":"","parse-names":false,"suffix":""}],"container-title":"Nature Medicine","id":"ITEM-1","issue":"10","issued":{"date-parts":[["2017","8","28"]]},"page":"1150-1157","title":"GFRAL is the receptor for GDF15 and the ligand promotes weight loss in mice and nonhuman primates","type":"article-journal","volume":"23"},"uris":["http://www.mendeley.com/documents/?uuid=cffeba4a-1f1f-4bb9-bda9-dc8a47a91a15"]},{"id":"ITEM-2","itemData":{"DOI":"10.1038/nature24042","ISSN":"14764687","abstract":"© 2017 Macmillan Publishers Limited, part of Springer Nature. All rights reserved. Under homeostatic conditions, animals use well-defined hypothalamic neural circuits to help maintain stable body weight, by integrating metabolic and hormonal signals from the periphery to balance food consumption and energy expenditure. In stressed or disease conditions, however, animals use alternative neuronal pathways to adapt to the metabolic challenges of altered energy demand. Recent studies have identified brain areas outside the hypothalamus that are activated under these 'non-homeostatic' conditions, but the molecular nature of the peripheral signals and brain-localized receptors that activate these circuits remains elusive. Here we identify glial cell-derived neurotrophic factor (GDNF) receptor alpha-like (GFRAL) as a brainstem-restricted receptor for growth and differentiation factor 15 (GDF15). GDF15 regulates food intake, energy expenditure and body weight in response to metabolic and toxin-induced stresses; we show that Gfral knockout mice are hyperphagic under stressed conditions and are resistant to chemotherapy-induced anorexia and body weight loss. GDF15 activates GFRAL-expressing neurons localized exclusively in the area postrema and nucleus tractus solitarius of the mouse brainstem. It then triggers the activation of neurons localized within the parabrachial nucleus and central amygdala, which constitute part of the 'emergency circuit' that shapes feeding responses to stressful conditions. GDF15 levels increase in response to tissue stress and injury, and elevated levels are associated with body weight loss in numerous chronic human diseases. By isolating GFRAL as the receptor for GDF15-induced anorexia and weight loss, we identify a mechanistic basis for the non-homeostatic regulation of neural circuitry by a peripheral signal associated with tissue damage and stress. These findings provide opportunities to develop therapeutic agents for the treatment of disorders with altered energy demand.","author":[{"dropping-particle":"","family":"Hsu","given":"Jer Yuan","non-dropping-particle":"","parse-names":false,"suffix":""},{"dropping-particle":"","family":"Crawley","given":"Suzanne","non-dropping-particle":"","parse-names":false,"suffix":""},{"dropping-particle":"","family":"Chen","given":"Michael","non-dropping-particle":"","parse-names":false,"suffix":""},{"dropping-particle":"","family":"Ayupova","given":"Dina A.","non-dropping-particle":"","parse-names":false,"suffix":""},{"dropping-particle":"","family":"Lindhout","given":"Darrin A.","non-dropping-particle":"","parse-names":false,"suffix":""},{"dropping-particle":"","family":"Higbee","given":"Jared","non-dropping-particle":"","parse-names":false,"suffix":""},{"dropping-particle":"","family":"Kutach","given":"Alan","non-dropping-particle":"","parse-names":false,"suffix":""},{"dropping-particle":"","family":"Joo","given":"William","non-dropping-particle":"","parse-names":false,"suffix":""},{"dropping-particle":"","family":"Gao","given":"Zhengyu","non-dropping-particle":"","parse-names":false,"suffix":""},{"dropping-particle":"","family":"Fu","given":"Diana","non-dropping-particle":"","parse-names":false,"suffix":""},{"dropping-particle":"","family":"To","given":"Carmen","non-dropping-particle":"","parse-names":false,"suffix":""},{"dropping-particle":"","family":"Mondal","given":"Kalyani","non-dropping-particle":"","parse-names":false,"suffix":""},{"dropping-particle":"","family":"Li","given":"Betty","non-dropping-particle":"","parse-names":false,"suffix":""},{"dropping-particle":"","family":"Kekatpure","given":"Avantika","non-dropping-particle":"","parse-names":false,"suffix":""},{"dropping-particle":"","family":"Wang","given":"Marilyn","non-dropping-particle":"","parse-names":false,"suffix":""},{"dropping-particle":"","family":"Laird","given":"Teresa","non-dropping-particle":"","parse-names":false,"suffix":""},{"dropping-particle":"","family":"Horner","given":"Geoffrey","non-dropping-particle":"","parse-names":false,"suffix":""},{"dropping-particle":"","family":"Chan","given":"Jackie","non-dropping-particle":"","parse-names":false,"suffix":""},{"dropping-particle":"","family":"Mcentee","given":"Michele","non-dropping-particle":"","parse-names":false,"suffix":""},{"dropping-particle":"","family":"Lopez","given":"Manuel","non-dropping-particle":"","parse-names":false,"suffix":""},{"dropping-particle":"","family":"Lakshminarasimhan","given":"Damodharan","non-dropping-particle":"","parse-names":false,"suffix":""},{"dropping-particle":"","family":"White","given":"Andre","non-dropping-particle":"","parse-names":false,"suffix":""},{"dropping-particle":"","family":"Wang","given":"Sheng Ping","non-dropping-particle":"","parse-names":false,"suffix":""},{"dropping-particle":"","family":"Yao","given":"Jun","non-dropping-particle":"","parse-names":false,"suffix":""},{"dropping-particle":"","family":"Yie","given":"Junming","non-dropping-particle":"","parse-names":false,"suffix":""},{"dropping-particle":"","family":"Matern","given":"Hugo","non-dropping-particle":"","parse-names":false,"suffix":""},{"dropping-particle":"","family":"Solloway","given":"Mark","non-dropping-particle":"","parse-names":false,"suffix":""},{"dropping-particle":"","family":"Haldankar","given":"Raj","non-dropping-particle":"","parse-names":false,"suffix":""},{"dropping-particle":"","family":"Parsons","given":"Thomas","non-dropping-particle":"","parse-names":false,"suffix":""},{"dropping-particle":"","family":"Tang","given":"Jie","non-dropping-particle":"","parse-names":false,"suffix":""},{"dropping-particle":"","family":"Shen","given":"Wenyan D.","non-dropping-particle":"","parse-names":false,"suffix":""},{"dropping-particle":"","family":"Chen","given":"Yu Alice","non-dropping-particle":"","parse-names":false,"suffix":""},{"dropping-particle":"","family":"Tian","given":"Hui","non-dropping-particle":"","parse-names":false,"suffix":""},{"dropping-particle":"","family":"Allan","given":"Bernard B.","non-dropping-particle":"","parse-names":false,"suffix":""}],"container-title":"Nature","id":"ITEM-2","issue":"7675","issued":{"date-parts":[["2017"]]},"page":"255-259","publisher":"Nature Publishing Group","title":"Non-homeostatic body weight regulation through a brainstem-restricted receptor for GDF15","type":"article-journal","volume":"550"},"uris":["http://www.mendeley.com/documents/?uuid=87661c76-ea6b-4ede-8e1e-f074fbae6388"]},{"id":"ITEM-3","itemData":{"DOI":"10.1371/journal.pone.0201584","ISBN":"1111111111","ISSN":"1932-6203","author":[{"dropping-particle":"","family":"Tran","given":"Thanhvien","non-dropping-particle":"","parse-names":false,"suffix":""},{"dropping-particle":"","family":"Yang","given":"Jingping","non-dropping-particle":"","parse-names":false,"suffix":""},{"dropping-particle":"","family":"Gardner","given":"Jonitha","non-dropping-particle":"","parse-names":false,"suffix":""},{"dropping-particle":"","family":"Xiong","given":"Yumei","non-dropping-particle":"","parse-names":false,"suffix":""}],"container-title":"PLOS ONE","editor":[{"dropping-particle":"","family":"Peterson","given":"Jonathan M.","non-dropping-particle":"","parse-names":false,"suffix":""}],"id":"ITEM-3","issue":"8","issued":{"date-parts":[["2018","8","2"]]},"page":"e0201584","title":"GDF15 deficiency promotes high fat diet-induced obesity in mice","type":"article-journal","volume":"13"},"uris":["http://www.mendeley.com/documents/?uuid=644d0fde-9dcc-47b2-b061-d2968a5f9644"]},{"id":"ITEM-4","itemData":{"DOI":"10.1038/s41366-019-0365-5","ISSN":"0307-0565","author":[{"dropping-particle":"","family":"Tsai","given":"Vicky Wang-Wei","non-dropping-particle":"","parse-names":false,"suffix":""},{"dropping-particle":"","family":"Zhang","given":"Hong Ping","non-dropping-particle":"","parse-names":false,"suffix":""},{"dropping-particle":"","family":"Manandhar","given":"Rakesh","non-dropping-particle":"","parse-names":false,"suffix":""},{"dropping-particle":"","family":"Schofield","given":"Peter","non-dropping-particle":"","parse-names":false,"suffix":""},{"dropping-particle":"","family":"Christ","given":"Daniel","non-dropping-particle":"","parse-names":false,"suffix":""},{"dropping-particle":"","family":"Lee-Ng","given":"Ka Ki Michelle","non-dropping-particle":"","parse-names":false,"suffix":""},{"dropping-particle":"","family":"Lebhar","given":"Hélène","non-dropping-particle":"","parse-names":false,"suffix":""},{"dropping-particle":"","family":"Marquis","given":"Christopher Peter","non-dropping-particle":"","parse-names":false,"suffix":""},{"dropping-particle":"","family":"Husaini","given":"Yasmin","non-dropping-particle":"","parse-names":false,"suffix":""},{"dropping-particle":"","family":"Brown","given":"David A.","non-dropping-particle":"","parse-names":false,"suffix":""},{"dropping-particle":"","family":"Breit","given":"Samuel N.","non-dropping-particle":"","parse-names":false,"suffix":""}],"container-title":"International Journal of Obesity","id":"ITEM-4","issued":{"date-parts":[["2019"]]},"title":"GDF15 mediates adiposity resistance through actions on GFRAL neurons in the hindbrain AP/NTS","type":"article-journal"},"uris":["http://www.mendeley.com/documents/?uuid=60fd3388-d9df-4659-a64f-d92be8f8d882"]}],"mendeley":{"formattedCitation":"(25–28)","plainTextFormattedCitation":"(25–28)","previouslyFormattedCitation":"(25–28)"},"properties":{"noteIndex":0},"schema":"https://github.com/citation-style-language/schema/raw/master/csl-citation.json"}</w:instrText>
+        <w:instrText>ADDIN CSL_CITATION {"citationItems":[{"id":"ITEM-1","itemData":{"DOI":"10.1038/nm.4392","ISBN":"1546-170X (Electronic) 1078-8956 (Linking)","ISSN":"1078-8956","PMID":"28846097","abstract":"Growth differentiation factor 15 (GDF15), a distant member of the transforming growth factor (TGF)-β family, is a secreted protein that circulates as a 25-kDa dimer. In humans, elevated GDF15 correlates with weight loss, and the administration of GDF15 to mice with obesity reduces body weight, at least in part, by decreasing food intake. The mechanisms through which GDF15 reduces body weight remain poorly understood, because the cognate receptor for GDF15 is unknown. Here we show that recombinant GDF15 induces weight loss in mice fed a high-fat diet and in nonhuman primates with spontaneous obesity. Furthermore, we find that GDF15 binds with high affinity to GDNF family receptor α-like (GFRAL), a distant relative of receptors for a distinct class of the TGF-β superfamily ligands. Gfral is expressed in neurons of the area postrema and nucleus of the solitary tract in mice and humans, and genetic deletion of the receptor abrogates the ability of GDF15 to decrease food intake and body weight in mice. In addition, diet-induced obesity and insulin resistance are exacerbated in GFRAL-deficient mice, suggesting a homeostatic role for this receptor in metabolism. Finally, we demonstrate that GDF15-induced cell signaling requires the interaction of GFRAL with the coreceptor RET. Our data identify GFRAL as a new regulator of body weight and as the bona fide receptor mediating the metabolic effects of GDF15, enabling a more comprehensive assessment of GDF15 as a potential pharmacotherapy for the treatment of obesity.","author":[{"dropping-particle":"","family":"Mullican","given":"Shannon E.","non-dropping-particle":"","parse-names":false,"suffix":""},{"dropping-particle":"","family":"Lin-Schmidt","given":"Xiefan","non-dropping-particle":"","parse-names":false,"suffix":""},{"dropping-particle":"","family":"Chin","given":"Chen-Ni","non-dropping-particle":"","parse-names":false,"suffix":""},{"dropping-particle":"","family":"Chavez","given":"Jose A.","non-dropping-particle":"","parse-names":false,"suffix":""},{"dropping-particle":"","family":"Furman","given":"Jennifer L.","non-dropping-particle":"","parse-names":false,"suffix":""},{"dropping-particle":"","family":"Armstrong","given":"Anthony A.","non-dropping-particle":"","parse-names":false,"suffix":""},{"dropping-particle":"","family":"Beck","given":"Stephen C.","non-dropping-particle":"","parse-names":false,"suffix":""},{"dropping-particle":"","family":"South","given":"Victoria J.","non-dropping-particle":"","parse-names":false,"suffix":""},{"dropping-particle":"","family":"Dinh","given":"Thai Q.","non-dropping-particle":"","parse-names":false,"suffix":""},{"dropping-particle":"","family":"Cash-Mason","given":"Tanesha D.","non-dropping-particle":"","parse-names":false,"suffix":""},{"dropping-particle":"","family":"Cavanaugh","given":"Cassandre R.","non-dropping-particle":"","parse-names":false,"suffix":""},{"dropping-particle":"","family":"Nelson","given":"Serena","non-dropping-particle":"","parse-names":false,"suffix":""},{"dropping-particle":"","family":"Huang","given":"Chichi","non-dropping-particle":"","parse-names":false,"suffix":""},{"dropping-particle":"","family":"Hunter","given":"Michael J.","non-dropping-particle":"","parse-names":false,"suffix":""},{"dropping-particle":"","family":"Rangwala","given":"Shamina M.","non-dropping-particle":"","parse-names":false,"suffix":""}],"container-title":"Nature Medicine","id":"ITEM-1","issue":"10","issued":{"date-parts":[["2017","8","28"]]},"page":"1150-1157","title":"GFRAL is the receptor for GDF15 and the ligand promotes weight loss in mice and nonhuman primates","type":"article-journal","volume":"23"},"uris":["http://www.mendeley.com/documents/?uuid=cffeba4a-1f1f-4bb9-bda9-dc8a47a91a15"]},{"id":"ITEM-2","itemData":{"DOI":"10.1038/nature24042","ISSN":"14764687","abstract":"© 2017 Macmillan Publishers Limited, part of Springer Nature. All rights reserved. Under homeostatic conditions, animals use well-defined hypothalamic neural circuits to help maintain stable body weight, by integrating metabolic and hormonal signals from the periphery to balance food consumption and energy expenditure. In stressed or disease conditions, however, animals use alternative neuronal pathways to adapt to the metabolic challenges of altered energy demand. Recent studies have identified brain areas outside the hypothalamus that are activated under these 'non-homeostatic' conditions, but the molecular nature of the peripheral signals and brain-localized receptors that activate these circuits remains elusive. Here we identify glial cell-derived neurotrophic factor (GDNF) receptor alpha-like (GFRAL) as a brainstem-restricted receptor for growth and differentiation factor 15 (GDF15). GDF15 regulates food intake, energy expenditure and body weight in response to metabolic and toxin-induced stresses; we show that Gfral knockout mice are hyperphagic under stressed conditions and are resistant to chemotherapy-induced anorexia and body weight loss. GDF15 activates GFRAL-expressing neurons localized exclusively in the area postrema and nucleus tractus solitarius of the mouse brainstem. It then triggers the activation of neurons localized within the parabrachial nucleus and central amygdala, which constitute part of the 'emergency circuit' that shapes feeding responses to stressful conditions. GDF15 levels increase in response to tissue stress and injury, and elevated levels are associated with body weight loss in numerous chronic human diseases. By isolating GFRAL as the receptor for GDF15-induced anorexia and weight loss, we identify a mechanistic basis for the non-homeostatic regulation of neural circuitry by a peripheral signal associated with tissue damage and stress. These findings provide opportunities to develop therapeutic agents for the treatment of disorders with altered energy demand.","author":[{"dropping-particle":"","family":"Hsu","given":"Jer Yuan","non-dropping-particle":"","parse-names":false,"suffix":""},{"dropping-particle":"","family":"Crawley","given":"Suzanne","non-dropping-particle":"","parse-names":false,"suffix":""},{"dropping-particle":"","family":"Chen","given":"Michael","non-dropping-particle":"","parse-names":false,"suffix":""},{"dropping-particle":"","family":"Ayupova","given":"Dina A.","non-dropping-particle":"","parse-names":false,"suffix":""},{"dropping-particle":"","family":"Lindhout","given":"Darrin A.","non-dropping-particle":"","parse-names":false,"suffix":""},{"dropping-particle":"","family":"Higbee","given":"Jared","non-dropping-particle":"","parse-names":false,"suffix":""},{"dropping-particle":"","family":"Kutach","given":"Alan","non-dropping-particle":"","parse-names":false,"suffix":""},{"dropping-particle":"","family":"Joo","given":"William","non-dropping-particle":"","parse-names":false,"suffix":""},{"dropping-particle":"","family":"Gao","given":"Zhengyu","non-dropping-particle":"","parse-names":false,"suffix":""},{"dropping-particle":"","family":"Fu","given":"Diana","non-dropping-particle":"","parse-names":false,"suffix":""},{"dropping-particle":"","family":"To","given":"Carmen","non-dropping-particle":"","parse-names":false,"suffix":""},{"dropping-particle":"","family":"Mondal","given":"Kalyani","non-dropping-particle":"","parse-names":false,"suffix":""},{"dropping-particle":"","family":"Li","given":"Betty","non-dropping-particle":"","parse-names":false,"suffix":""},{"dropping-particle":"","family":"Kekatpure","given":"Avantika","non-dropping-particle":"","parse-names":false,"suffix":""},{"dropping-particle":"","family":"Wang","given":"Marilyn","non-dropping-particle":"","parse-names":false,"suffix":""},{"dropping-particle":"","family":"Laird","given":"Teresa","non-dropping-particle":"","parse-names":false,"suffix":""},{"dropping-particle":"","family":"Horner","given":"Geoffrey","non-dropping-particle":"","parse-names":false,"suffix":""},{"dropping-particle":"","family":"Chan","given":"Jackie","non-dropping-particle":"","parse-names":false,"suffix":""},{"dropping-particle":"","family":"Mcentee","given":"Michele","non-dropping-particle":"","parse-names":false,"suffix":""},{"dropping-particle":"","family":"Lopez","given":"Manuel","non-dropping-particle":"","parse-names":false,"suffix":""},{"dropping-particle":"","family":"Lakshminarasimhan","given":"Damodharan","non-dropping-particle":"","parse-names":false,"suffix":""},{"dropping-particle":"","family":"White","given":"Andre","non-dropping-particle":"","parse-names":false,"suffix":""},{"dropping-particle":"","family":"Wang","given":"Sheng Ping","non-dropping-particle":"","parse-names":false,"suffix":""},{"dropping-particle":"","family":"Yao","given":"Jun","non-dropping-particle":"","parse-names":false,"suffix":""},{"dropping-particle":"","family":"Yie","given":"Junming","non-dropping-particle":"","parse-names":false,"suffix":""},{"dropping-particle":"","family":"Matern","given":"Hugo","non-dropping-particle":"","parse-names":false,"suffix":""},{"dropping-particle":"","family":"Solloway","given":"Mark","non-dropping-particle":"","parse-names":false,"suffix":""},{"dropping-particle":"","family":"Haldankar","given":"Raj","non-dropping-particle":"","parse-names":false,"suffix":""},{"dropping-particle":"","family":"Parsons","given":"Thomas","non-dropping-particle":"","parse-names":false,"suffix":""},{"dropping-particle":"","family":"Tang","given":"Jie","non-dropping-particle":"","parse-names":false,"suffix":""},{"dropping-particle":"","family":"Shen","given":"Wenyan D.","non-dropping-particle":"","parse-names":false,"suffix":""},{"dropping-particle":"","family":"Chen","given":"Yu Alice","non-dropping-particle":"","parse-names":false,"suffix":""},{"dropping-particle":"","family":"Tian","given":"Hui","non-dropping-particle":"","parse-names":false,"suffix":""},{"dropping-particle":"","family":"Allan","given":"Bernard B.","non-dropping-particle":"","parse-names":false,"suffix":""}],"container-title":"Nature","id":"ITEM-2","issue":"7675","issued":{"date-parts":[["2017"]]},"page":"255-259","publisher":"Nature Publishing Group","title":"Non-homeostatic body weight regulation through a brainstem-restricted receptor for GDF15","type":"article-journal","volume":"550"},"uris":["http://www.mendeley.com/documents/?uuid=87661c76-ea6b-4ede-8e1e-f074fbae6388"]},{"id":"ITEM-3","itemData":{"DOI":"10.1371/journal.pone.0201584","ISBN":"1111111111","ISSN":"1932-6203","author":[{"dropping-particle":"","family":"Tran","given":"Thanhvien","non-dropping-particle":"","parse-names":false,"suffix":""},{"dropping-particle":"","family":"Yang","given":"Jingping","non-dropping-particle":"","parse-names":false,"suffix":""},{"dropping-particle":"","family":"Gardner","given":"Jonitha","non-dropping-particle":"","parse-names":false,"suffix":""},{"dropping-particle":"","family":"Xiong","given":"Yumei","non-dropping-particle":"","parse-names":false,"suffix":""}],"container-title":"PLOS ONE","editor":[{"dropping-particle":"","family":"Peterson","given":"Jonathan M.","non-dropping-particle":"","parse-names":false,"suffix":""}],"id":"ITEM-3","issue":"8","issued":{"date-parts":[["2018","8","2"]]},"page":"e0201584","title":"GDF15 deficiency promotes high fat diet-induced obesity in mice","type":"article-journal","volume":"13"},"uris":["http://www.mendeley.com/documents/?uuid=644d0fde-9dcc-47b2-b061-d2968a5f9644"]},{"id":"ITEM-4","itemData":{"DOI":"10.1038/s41366-019-0365-5","ISSN":"0307-0565","author":[{"dropping-particle":"","family":"Tsai","given":"Vicky Wang-Wei","non-dropping-particle":"","parse-names":false,"suffix":""},{"dropping-particle":"","family":"Zhang","given":"Hong Ping","non-dropping-particle":"","parse-names":false,"suffix":""},{"dropping-particle":"","family":"Manandhar","given":"Rakesh","non-dropping-particle":"","parse-names":false,"suffix":""},{"dropping-particle":"","family":"Schofield","given":"Peter","non-dropping-particle":"","parse-names":false,"suffix":""},{"dropping-particle":"","family":"Christ","given":"Daniel","non-dropping-particle":"","parse-names":false,"suffix":""},{"dropping-particle":"","family":"Lee-Ng","given":"Ka Ki Michelle","non-dropping-particle":"","parse-names":false,"suffix":""},{"dropping-particle":"","family":"Lebhar","given":"Hélène","non-dropping-particle":"","parse-names":false,"suffix":""},{"dropping-particle":"","family":"Marquis","given":"Christopher Peter","non-dropping-particle":"","parse-names":false,"suffix":""},{"dropping-particle":"","family":"Husaini","given":"Yasmin","non-dropping-particle":"","parse-names":false,"suffix":""},{"dropping-particle":"","family":"Brown","given":"David A.","non-dropping-particle":"","parse-names":false,"suffix":""},{"dropping-particle":"","family":"Breit","given":"Samuel N.","non-dropping-particle":"","parse-names":false,"suffix":""}],"container-title":"International Journal of Obesity","id":"ITEM-4","issued":{"date-parts":[["2019"]]},"title":"GDF15 mediates adiposity resistance through actions on GFRAL neurons in the hindbrain AP/NTS","type":"article-journal"},"uris":["http://www.mendeley.com/documents/?uuid=60fd3388-d9df-4659-a64f-d92be8f8d882"]}],"mendeley":{"formattedCitation":"(26–29)","plainTextFormattedCitation":"(26–29)","previouslyFormattedCitation":"(26–29)"},"properties":{"noteIndex":0},"schema":"https://github.com/citation-style-language/schema/raw/master/csl-citation.json"}</w:instrText>
       </w:r>
       <w:r>
         <w:rPr>
@@ -1872,7 +1970,7 @@
           <w:noProof/>
           <w:shd w:val="clear" w:color="auto" w:fill="FFFFFF"/>
         </w:rPr>
-        <w:t>(25–28)</w:t>
+        <w:t>(26–29)</w:t>
       </w:r>
       <w:r>
         <w:rPr>
@@ -1902,7 +2000,7 @@
         <w:rPr>
           <w:shd w:val="clear" w:color="auto" w:fill="FFFFFF"/>
         </w:rPr>
-        <w:instrText>ADDIN CSL_CITATION {"citationItems":[{"id":"ITEM-1","itemData":{"DOI":"10.1038/nm.4393","ISBN":"1546-170X (Electronic) 1078-8956 (Linking)","ISSN":"1078-8956","PMID":"28846098","abstract":"Growth/differentiation factor 15 (GDF15), also known as MIC-1, is a distant member of the transforming growth factor-β (TGF-β) superfamily and has been implicated in various biological functions, including cancer cachexia, renal and heart failure, atherosclerosis and metabolism. A connection between GDF15 and body-weight regulation was initially suggested on the basis of an observation that increasing GDF15 levels in serum correlated with weight loss in individuals with advanced prostate cancer. In animal models, overexpression of GDF15 leads to a lean phenotype, hypophagia and other improvements in metabolic parameters, suggesting that recombinant GDF15 protein could potentially be used in the treatment of obesity and type 2 diabetes. However, the signaling and mechanism of action of GDF15 are poorly understood owing to the absence of a clearly identified cognate receptor. Here we report that GDNF-family receptor α-like (GFRAL), an orphan member of the GFR-α family, is a high-affinity receptor for GDF15. GFRAL binds to GDF15 in vitro and is required for the metabolic actions of GDF15 with respect to body weight and food intake in vivo in mice. Gfral(-/-) mice were refractory to the effects of recombinant human GDF15 on body-weight, food-intake and glucose parameters. Blocking the interaction between GDF15 and GFRAL with a monoclonal antibody prevented the metabolic effects of GDF15 in rats. Gfral mRNA is highly expressed in the area postrema of mouse, rat and monkey, in accordance with previous reports implicating this region of the brain in the metabolic actions of GDF15 (refs. 4,5,6). Together, our data demonstrate that GFRAL is a receptor for GDF15 that mediates the metabolic effects of GDF15.","author":[{"dropping-particle":"","family":"Emmerson","given":"Paul J.","non-dropping-particle":"","parse-names":false,"suffix":""},{"dropping-particle":"","family":"Wang","given":"Feng","non-dropping-particle":"","parse-names":false,"suffix":""},{"dropping-particle":"","family":"Du","given":"Yong","non-dropping-particle":"","parse-names":false,"suffix":""},{"dropping-particle":"","family":"Liu","given":"Qian","non-dropping-particle":"","parse-names":false,"suffix":""},{"dropping-particle":"","family":"Pickard","given":"Richard T.","non-dropping-particle":"","parse-names":false,"suffix":""},{"dropping-particle":"","family":"Gonciarz","given":"Malgorzata D.","non-dropping-particle":"","parse-names":false,"suffix":""},{"dropping-particle":"","family":"Coskun","given":"Tamer","non-dropping-particle":"","parse-names":false,"suffix":""},{"dropping-particle":"","family":"Hamang","given":"Matthew J.","non-dropping-particle":"","parse-names":false,"suffix":""},{"dropping-particle":"","family":"Sindelar","given":"Dana K.","non-dropping-particle":"","parse-names":false,"suffix":""},{"dropping-particle":"","family":"Ballman","given":"Kimberly K.","non-dropping-particle":"","parse-names":false,"suffix":""},{"dropping-particle":"","family":"Foltz","given":"Lisa A.","non-dropping-particle":"","parse-names":false,"suffix":""},{"dropping-particle":"","family":"Muppidi","given":"Avinash","non-dropping-particle":"","parse-names":false,"suffix":""},{"dropping-particle":"","family":"Alsina-Fernandez","given":"Jorge","non-dropping-particle":"","parse-names":false,"suffix":""},{"dropping-particle":"","family":"Barnard","given":"Gavin C.","non-dropping-particle":"","parse-names":false,"suffix":""},{"dropping-particle":"","family":"Tang","given":"Jason X.","non-dropping-particle":"","parse-names":false,"suffix":""},{"dropping-particle":"","family":"Liu","given":"Xilin","non-dropping-particle":"","parse-names":false,"suffix":""},{"dropping-particle":"","family":"Mao","given":"Xudong","non-dropping-particle":"","parse-names":false,"suffix":""},{"dropping-particle":"","family":"Siegel","given":"Robert","non-dropping-particle":"","parse-names":false,"suffix":""},{"dropping-particle":"","family":"Sloan","given":"John H.","non-dropping-particle":"","parse-names":false,"suffix":""},{"dropping-particle":"","family":"Mitchell","given":"Pamela J.","non-dropping-particle":"","parse-names":false,"suffix":""},{"dropping-particle":"","family":"Zhang","given":"Bei B.","non-dropping-particle":"","parse-names":false,"suffix":""},{"dropping-particle":"","family":"Gimeno","given":"Ruth E.","non-dropping-particle":"","parse-names":false,"suffix":""},{"dropping-particle":"","family":"Shan","given":"Bei","non-dropping-particle":"","parse-names":false,"suffix":""},{"dropping-particle":"","family":"Wu","given":"Xinle","non-dropping-particle":"","parse-names":false,"suffix":""}],"container-title":"Nature Medicine","id":"ITEM-1","issue":"10","issued":{"date-parts":[["2017","8","28"]]},"page":"1215-1219","title":"The metabolic effects of GDF15 are mediated by the orphan receptor GFRAL","type":"article-journal","volume":"23"},"uris":["http://www.mendeley.com/documents/?uuid=1ea69fe0-f8df-4dc7-b0bd-73322d8201d7"]},{"id":"ITEM-2","itemData":{"DOI":"10.1038/nm.4394","ISBN":"1546-170X (Electronic) 1078-8956 (Linking)","ISSN":"1078-8956","PMID":"28846099","abstract":"GDF15 has potent anti-obesity effects, but its receptor was unknown. GFRAL has now been identified as the receptor that mediates GDF15's effects via central actions in the hindbrain.","author":[{"dropping-particle":"","family":"Yang","given":"Linda","non-dropping-particle":"","parse-names":false,"suffix":""},{"dropping-particle":"","family":"Chang","given":"Chih-Chuan","non-dropping-particle":"","parse-names":false,"suffix":""},{"dropping-particle":"","family":"Sun","given":"Zhe","non-dropping-particle":"","parse-names":false,"suffix":""},{"dropping-particle":"","family":"Madsen","given":"Dennis","non-dropping-particle":"","parse-names":false,"suffix":""},{"dropping-particle":"","family":"Zhu","given":"Haisun","non-dropping-particle":"","parse-names":false,"suffix":""},{"dropping-particle":"","family":"Padkjær","given":"Søren B.","non-dropping-particle":"","parse-names":false,"suffix":""},{"dropping-particle":"","family":"Wu","given":"Xiaoai","non-dropping-particle":"","parse-names":false,"suffix":""},{"dropping-particle":"","family":"Huang","given":"Tao","non-dropping-particle":"","parse-names":false,"suffix":""},{"dropping-particle":"","family":"Hultman","given":"Karin","non-dropping-particle":"","parse-names":false,"suffix":""},{"dropping-particle":"","family":"Paulsen","given":"Sarah J.","non-dropping-particle":"","parse-names":false,"suffix":""},{"dropping-particle":"","family":"Wang","given":"Jishu","non-dropping-particle":"","parse-names":false,"suffix":""},{"dropping-particle":"","family":"Bugge","given":"Anne","non-dropping-particle":"","parse-names":false,"suffix":""},{"dropping-particle":"","family":"Frantzen","given":"Jane Boesen","non-dropping-particle":"","parse-names":false,"suffix":""},{"dropping-particle":"","family":"Nørgaard","given":"Per","non-dropping-particle":"","parse-names":false,"suffix":""},{"dropping-particle":"","family":"Jeppesen","given":"Jacob Fuglsbjerg","non-dropping-particle":"","parse-names":false,"suffix":""},{"dropping-particle":"","family":"Yang","given":"Zhiru","non-dropping-particle":"","parse-names":false,"suffix":""},{"dropping-particle":"","family":"Secher","given":"Anna","non-dropping-particle":"","parse-names":false,"suffix":""},{"dropping-particle":"","family":"Chen","given":"Haibin","non-dropping-particle":"","parse-names":false,"suffix":""},{"dropping-particle":"","family":"Li","given":"Xun","non-dropping-particle":"","parse-names":false,"suffix":""},{"dropping-particle":"","family":"John","given":"Linu Mary","non-dropping-particle":"","parse-names":false,"suffix":""},{"dropping-particle":"","family":"Shan","given":"Bing","non-dropping-particle":"","parse-names":false,"suffix":""},{"dropping-particle":"","family":"He","given":"Zhenhua","non-dropping-particle":"","parse-names":false,"suffix":""},{"dropping-particle":"","family":"Gao","given":"Xiang","non-dropping-particle":"","parse-names":false,"suffix":""},{"dropping-particle":"","family":"Su","given":"Jing","non-dropping-particle":"","parse-names":false,"suffix":""},{"dropping-particle":"","family":"Hansen","given":"Kristian T.","non-dropping-particle":"","parse-names":false,"suffix":""},{"dropping-particle":"","family":"Yang","given":"Wei","non-dropping-particle":"","parse-names":false,"suffix":""},{"dropping-particle":"","family":"Jørgensen","given":"Sebastian Beck","non-dropping-particle":"","parse-names":false,"suffix":""}],"container-title":"Nature Medicine","id":"ITEM-2","issue":"10","issued":{"date-parts":[["2017","8","28"]]},"page":"1158-1166","title":"GFRAL is the receptor for GDF15 and is required for the anti-obesity effects of the ligand","type":"article-journal","volume":"23"},"uris":["http://www.mendeley.com/documents/?uuid=474034c8-1f2f-42c9-9d3e-26a67d430459"]},{"id":"ITEM-3","itemData":{"DOI":"10.1016/j.molmet.2019.01.003","ISSN":"22128778","PMID":"30685336","abstract":"Objective: Analogues of GDF15 (Growth Differentiation Factor 15) are promising new anti-obesity therapies as pharmacological treatment with GDF15 results in dramatic reductions of food intake and body weight. GDF15 exerts its central anorexic effects by binding to the GFRAL receptor exclusively expressed in the Area Postrema (AP) and the Nucleus of the Solitary Tract (NTS) of the hindbrain. We sought to determine if GDF15 is an indispensable factor for other interventions that cause weight loss and which are also known to act via these hindbrain regions. Methods: To explore the role of GDF15 on food choice we performed macronutrient intake studies in mice treated pharmacologically with GDF15 and in mice having either GDF15 or GFRAL deleted. Next we performed vertical sleeve gastrectomy (VSG) surgeries in a cohort of diet-induced obese Gdf15-null and control mice. To explore the anatomical co-localization of neurons in the hindbrain responding to GLP-1 and/or GDF15 we used GLP-1R reporter mice treated with GDF15, as well as naïve mouse brain and human brain stained by ISH and IHC, respectively, for GLP-1R and GFRAL. Lastly we performed a series of food intake experiments where we treated mice with targeted genetic disruption of either Gdf15 or Gfral with liraglutide; Glp1r-null mice with GDF15; or combined liraglutide and GDF15 treatment in wild-type mice. Results: We found that GDF15 treatment significantly lowered the preference for fat intake in mice, whereas no changes in fat intake were observed after genetic deletion of Gdf15 or Gfral. In addition, deletion of Gdf15 did not alter the food intake or bodyweight after sleeve gastrectomy. Lack of GDF15 or GFRAL signaling did not alter the ability of the GLP-1R agonist liraglutide to reduce food intake. Similarly lack of GLP-1R signaling did not reduce GDF15's anorexic effect. Interestingly, there was a significant synergistic effect on weight loss when treating wild-type mice with both GDF15 and liraglutide. Conclusion: These data suggest that while GDF15 does not play a role in the potent effects of VSG in mice there seems to be a potential therapeutic benefit of activating GFRAL and GLP-1R systems simultaneously.","author":[{"dropping-particle":"","family":"Frikke-Schmidt","given":"Henriette","non-dropping-particle":"","parse-names":false,"suffix":""},{"dropping-particle":"","family":"Hultman","given":"Karin","non-dropping-particle":"","parse-names":false,"suffix":""},{"dropping-particle":"","family":"Galaske","given":"Joseph W.","non-dropping-particle":"","parse-names":false,"suffix":""},{"dropping-particle":"","family":"Jørgensen","given":"Sebastian B.","non-dropping-particle":"","parse-names":false,"suffix":""},{"dropping-particle":"","family":"Myers","given":"Martin G.","non-dropping-particle":"","parse-names":false,"suffix":""},{"dropping-particle":"","family":"Seeley","given":"Randy J.","non-dropping-particle":"","parse-names":false,"suffix":""}],"container-title":"Molecular Metabolism","id":"ITEM-3","issue":"January","issued":{"date-parts":[["2019"]]},"page":"13-21","publisher":"Elsevier GmbH","title":"GDF15 acts synergistically with liraglutide but is not necessary for the weight loss induced by bariatric surgery in mice","type":"article-journal","volume":"21"},"uris":["http://www.mendeley.com/documents/?uuid=3dcf7da3-b7ac-4e2a-907a-cbb222631834"]}],"mendeley":{"formattedCitation":"(12,29,30)","plainTextFormattedCitation":"(12,29,30)","previouslyFormattedCitation":"(12,29,30)"},"properties":{"noteIndex":0},"schema":"https://github.com/citation-style-language/schema/raw/master/csl-citation.json"}</w:instrText>
+        <w:instrText>ADDIN CSL_CITATION {"citationItems":[{"id":"ITEM-1","itemData":{"DOI":"10.1038/nm.4393","ISBN":"1546-170X (Electronic) 1078-8956 (Linking)","ISSN":"1078-8956","PMID":"28846098","abstract":"Growth/differentiation factor 15 (GDF15), also known as MIC-1, is a distant member of the transforming growth factor-β (TGF-β) superfamily and has been implicated in various biological functions, including cancer cachexia, renal and heart failure, atherosclerosis and metabolism. A connection between GDF15 and body-weight regulation was initially suggested on the basis of an observation that increasing GDF15 levels in serum correlated with weight loss in individuals with advanced prostate cancer. In animal models, overexpression of GDF15 leads to a lean phenotype, hypophagia and other improvements in metabolic parameters, suggesting that recombinant GDF15 protein could potentially be used in the treatment of obesity and type 2 diabetes. However, the signaling and mechanism of action of GDF15 are poorly understood owing to the absence of a clearly identified cognate receptor. Here we report that GDNF-family receptor α-like (GFRAL), an orphan member of the GFR-α family, is a high-affinity receptor for GDF15. GFRAL binds to GDF15 in vitro and is required for the metabolic actions of GDF15 with respect to body weight and food intake in vivo in mice. Gfral(-/-) mice were refractory to the effects of recombinant human GDF15 on body-weight, food-intake and glucose parameters. Blocking the interaction between GDF15 and GFRAL with a monoclonal antibody prevented the metabolic effects of GDF15 in rats. Gfral mRNA is highly expressed in the area postrema of mouse, rat and monkey, in accordance with previous reports implicating this region of the brain in the metabolic actions of GDF15 (refs. 4,5,6). Together, our data demonstrate that GFRAL is a receptor for GDF15 that mediates the metabolic effects of GDF15.","author":[{"dropping-particle":"","family":"Emmerson","given":"Paul J.","non-dropping-particle":"","parse-names":false,"suffix":""},{"dropping-particle":"","family":"Wang","given":"Feng","non-dropping-particle":"","parse-names":false,"suffix":""},{"dropping-particle":"","family":"Du","given":"Yong","non-dropping-particle":"","parse-names":false,"suffix":""},{"dropping-particle":"","family":"Liu","given":"Qian","non-dropping-particle":"","parse-names":false,"suffix":""},{"dropping-particle":"","family":"Pickard","given":"Richard T.","non-dropping-particle":"","parse-names":false,"suffix":""},{"dropping-particle":"","family":"Gonciarz","given":"Malgorzata D.","non-dropping-particle":"","parse-names":false,"suffix":""},{"dropping-particle":"","family":"Coskun","given":"Tamer","non-dropping-particle":"","parse-names":false,"suffix":""},{"dropping-particle":"","family":"Hamang","given":"Matthew J.","non-dropping-particle":"","parse-names":false,"suffix":""},{"dropping-particle":"","family":"Sindelar","given":"Dana K.","non-dropping-particle":"","parse-names":false,"suffix":""},{"dropping-particle":"","family":"Ballman","given":"Kimberly K.","non-dropping-particle":"","parse-names":false,"suffix":""},{"dropping-particle":"","family":"Foltz","given":"Lisa A.","non-dropping-particle":"","parse-names":false,"suffix":""},{"dropping-particle":"","family":"Muppidi","given":"Avinash","non-dropping-particle":"","parse-names":false,"suffix":""},{"dropping-particle":"","family":"Alsina-Fernandez","given":"Jorge","non-dropping-particle":"","parse-names":false,"suffix":""},{"dropping-particle":"","family":"Barnard","given":"Gavin C.","non-dropping-particle":"","parse-names":false,"suffix":""},{"dropping-particle":"","family":"Tang","given":"Jason X.","non-dropping-particle":"","parse-names":false,"suffix":""},{"dropping-particle":"","family":"Liu","given":"Xilin","non-dropping-particle":"","parse-names":false,"suffix":""},{"dropping-particle":"","family":"Mao","given":"Xudong","non-dropping-particle":"","parse-names":false,"suffix":""},{"dropping-particle":"","family":"Siegel","given":"Robert","non-dropping-particle":"","parse-names":false,"suffix":""},{"dropping-particle":"","family":"Sloan","given":"John H.","non-dropping-particle":"","parse-names":false,"suffix":""},{"dropping-particle":"","family":"Mitchell","given":"Pamela J.","non-dropping-particle":"","parse-names":false,"suffix":""},{"dropping-particle":"","family":"Zhang","given":"Bei B.","non-dropping-particle":"","parse-names":false,"suffix":""},{"dropping-particle":"","family":"Gimeno","given":"Ruth E.","non-dropping-particle":"","parse-names":false,"suffix":""},{"dropping-particle":"","family":"Shan","given":"Bei","non-dropping-particle":"","parse-names":false,"suffix":""},{"dropping-particle":"","family":"Wu","given":"Xinle","non-dropping-particle":"","parse-names":false,"suffix":""}],"container-title":"Nature Medicine","id":"ITEM-1","issue":"10","issued":{"date-parts":[["2017","8","28"]]},"page":"1215-1219","title":"The metabolic effects of GDF15 are mediated by the orphan receptor GFRAL","type":"article-journal","volume":"23"},"uris":["http://www.mendeley.com/documents/?uuid=1ea69fe0-f8df-4dc7-b0bd-73322d8201d7"]},{"id":"ITEM-2","itemData":{"DOI":"10.1038/nm.4394","ISBN":"1546-170X (Electronic) 1078-8956 (Linking)","ISSN":"1078-8956","PMID":"28846099","abstract":"GDF15 has potent anti-obesity effects, but its receptor was unknown. GFRAL has now been identified as the receptor that mediates GDF15's effects via central actions in the hindbrain.","author":[{"dropping-particle":"","family":"Yang","given":"Linda","non-dropping-particle":"","parse-names":false,"suffix":""},{"dropping-particle":"","family":"Chang","given":"Chih-Chuan","non-dropping-particle":"","parse-names":false,"suffix":""},{"dropping-particle":"","family":"Sun","given":"Zhe","non-dropping-particle":"","parse-names":false,"suffix":""},{"dropping-particle":"","family":"Madsen","given":"Dennis","non-dropping-particle":"","parse-names":false,"suffix":""},{"dropping-particle":"","family":"Zhu","given":"Haisun","non-dropping-particle":"","parse-names":false,"suffix":""},{"dropping-particle":"","family":"Padkjær","given":"Søren B.","non-dropping-particle":"","parse-names":false,"suffix":""},{"dropping-particle":"","family":"Wu","given":"Xiaoai","non-dropping-particle":"","parse-names":false,"suffix":""},{"dropping-particle":"","family":"Huang","given":"Tao","non-dropping-particle":"","parse-names":false,"suffix":""},{"dropping-particle":"","family":"Hultman","given":"Karin","non-dropping-particle":"","parse-names":false,"suffix":""},{"dropping-particle":"","family":"Paulsen","given":"Sarah J.","non-dropping-particle":"","parse-names":false,"suffix":""},{"dropping-particle":"","family":"Wang","given":"Jishu","non-dropping-particle":"","parse-names":false,"suffix":""},{"dropping-particle":"","family":"Bugge","given":"Anne","non-dropping-particle":"","parse-names":false,"suffix":""},{"dropping-particle":"","family":"Frantzen","given":"Jane Boesen","non-dropping-particle":"","parse-names":false,"suffix":""},{"dropping-particle":"","family":"Nørgaard","given":"Per","non-dropping-particle":"","parse-names":false,"suffix":""},{"dropping-particle":"","family":"Jeppesen","given":"Jacob Fuglsbjerg","non-dropping-particle":"","parse-names":false,"suffix":""},{"dropping-particle":"","family":"Yang","given":"Zhiru","non-dropping-particle":"","parse-names":false,"suffix":""},{"dropping-particle":"","family":"Secher","given":"Anna","non-dropping-particle":"","parse-names":false,"suffix":""},{"dropping-particle":"","family":"Chen","given":"Haibin","non-dropping-particle":"","parse-names":false,"suffix":""},{"dropping-particle":"","family":"Li","given":"Xun","non-dropping-particle":"","parse-names":false,"suffix":""},{"dropping-particle":"","family":"John","given":"Linu Mary","non-dropping-particle":"","parse-names":false,"suffix":""},{"dropping-particle":"","family":"Shan","given":"Bing","non-dropping-particle":"","parse-names":false,"suffix":""},{"dropping-particle":"","family":"He","given":"Zhenhua","non-dropping-particle":"","parse-names":false,"suffix":""},{"dropping-particle":"","family":"Gao","given":"Xiang","non-dropping-particle":"","parse-names":false,"suffix":""},{"dropping-particle":"","family":"Su","given":"Jing","non-dropping-particle":"","parse-names":false,"suffix":""},{"dropping-particle":"","family":"Hansen","given":"Kristian T.","non-dropping-particle":"","parse-names":false,"suffix":""},{"dropping-particle":"","family":"Yang","given":"Wei","non-dropping-particle":"","parse-names":false,"suffix":""},{"dropping-particle":"","family":"Jørgensen","given":"Sebastian Beck","non-dropping-particle":"","parse-names":false,"suffix":""}],"container-title":"Nature Medicine","id":"ITEM-2","issue":"10","issued":{"date-parts":[["2017","8","28"]]},"page":"1158-1166","title":"GFRAL is the receptor for GDF15 and is required for the anti-obesity effects of the ligand","type":"article-journal","volume":"23"},"uris":["http://www.mendeley.com/documents/?uuid=474034c8-1f2f-42c9-9d3e-26a67d430459"]},{"id":"ITEM-3","itemData":{"DOI":"10.1016/j.molmet.2019.01.003","ISSN":"22128778","PMID":"30685336","abstract":"Objective: Analogues of GDF15 (Growth Differentiation Factor 15) are promising new anti-obesity therapies as pharmacological treatment with GDF15 results in dramatic reductions of food intake and body weight. GDF15 exerts its central anorexic effects by binding to the GFRAL receptor exclusively expressed in the Area Postrema (AP) and the Nucleus of the Solitary Tract (NTS) of the hindbrain. We sought to determine if GDF15 is an indispensable factor for other interventions that cause weight loss and which are also known to act via these hindbrain regions. Methods: To explore the role of GDF15 on food choice we performed macronutrient intake studies in mice treated pharmacologically with GDF15 and in mice having either GDF15 or GFRAL deleted. Next we performed vertical sleeve gastrectomy (VSG) surgeries in a cohort of diet-induced obese Gdf15-null and control mice. To explore the anatomical co-localization of neurons in the hindbrain responding to GLP-1 and/or GDF15 we used GLP-1R reporter mice treated with GDF15, as well as naïve mouse brain and human brain stained by ISH and IHC, respectively, for GLP-1R and GFRAL. Lastly we performed a series of food intake experiments where we treated mice with targeted genetic disruption of either Gdf15 or Gfral with liraglutide; Glp1r-null mice with GDF15; or combined liraglutide and GDF15 treatment in wild-type mice. Results: We found that GDF15 treatment significantly lowered the preference for fat intake in mice, whereas no changes in fat intake were observed after genetic deletion of Gdf15 or Gfral. In addition, deletion of Gdf15 did not alter the food intake or bodyweight after sleeve gastrectomy. Lack of GDF15 or GFRAL signaling did not alter the ability of the GLP-1R agonist liraglutide to reduce food intake. Similarly lack of GLP-1R signaling did not reduce GDF15's anorexic effect. Interestingly, there was a significant synergistic effect on weight loss when treating wild-type mice with both GDF15 and liraglutide. Conclusion: These data suggest that while GDF15 does not play a role in the potent effects of VSG in mice there seems to be a potential therapeutic benefit of activating GFRAL and GLP-1R systems simultaneously.","author":[{"dropping-particle":"","family":"Frikke-Schmidt","given":"Henriette","non-dropping-particle":"","parse-names":false,"suffix":""},{"dropping-particle":"","family":"Hultman","given":"Karin","non-dropping-particle":"","parse-names":false,"suffix":""},{"dropping-particle":"","family":"Galaske","given":"Joseph W.","non-dropping-particle":"","parse-names":false,"suffix":""},{"dropping-particle":"","family":"Jørgensen","given":"Sebastian B.","non-dropping-particle":"","parse-names":false,"suffix":""},{"dropping-particle":"","family":"Myers","given":"Martin G.","non-dropping-particle":"","parse-names":false,"suffix":""},{"dropping-particle":"","family":"Seeley","given":"Randy J.","non-dropping-particle":"","parse-names":false,"suffix":""}],"container-title":"Molecular Metabolism","id":"ITEM-3","issue":"January","issued":{"date-parts":[["2019"]]},"page":"13-21","publisher":"Elsevier GmbH","title":"GDF15 acts synergistically with liraglutide but is not necessary for the weight loss induced by bariatric surgery in mice","type":"article-journal","volume":"21"},"uris":["http://www.mendeley.com/documents/?uuid=3dcf7da3-b7ac-4e2a-907a-cbb222631834"]}],"mendeley":{"formattedCitation":"(12,30,31)","plainTextFormattedCitation":"(12,30,31)","previouslyFormattedCitation":"(12,30,31)"},"properties":{"noteIndex":0},"schema":"https://github.com/citation-style-language/schema/raw/master/csl-citation.json"}</w:instrText>
       </w:r>
       <w:r>
         <w:rPr>
@@ -1915,7 +2013,7 @@
           <w:noProof/>
           <w:shd w:val="clear" w:color="auto" w:fill="FFFFFF"/>
         </w:rPr>
-        <w:t>(12,29,30)</w:t>
+        <w:t>(12,30,31)</w:t>
       </w:r>
       <w:r>
         <w:rPr>
@@ -1939,7 +2037,14 @@
         <w:rPr>
           <w:shd w:val="clear" w:color="auto" w:fill="FFFFFF"/>
         </w:rPr>
-        <w:t>As such, it is plausible that GDF15 is only physiologically relevant when elevated, but when signaling is absent (especially from birth) it is either dispensable or made to seem so by other adaptations.  It is also plausible that other hormones which affect LCHF-dependent feeding changes may partially or completely compensate in the absence of GDF15.</w:t>
+        <w:t xml:space="preserve">As such, it is plausible that GDF15 is only physiologically relevant when elevated, but when signaling is absent (especially from birth) it is either dispensable or made to seem so by other adaptations.  It is also plausible that </w:t>
+      </w:r>
+      <w:r>
+        <w:rPr>
+          <w:shd w:val="clear" w:color="auto" w:fill="FFFFFF"/>
+        </w:rPr>
+        <w:lastRenderedPageBreak/>
+        <w:t>other hormones which affect LCHF-dependent feeding changes may partially or completely compensate in the absence of GDF15.</w:t>
       </w:r>
       <w:r>
         <w:rPr>
@@ -2002,7 +2107,6 @@
           <w:rFonts w:eastAsia="Times New Roman"/>
           <w:shd w:val="clear" w:color="auto" w:fill="FFFFFF"/>
         </w:rPr>
-        <w:lastRenderedPageBreak/>
         <w:t>We would like to thank the members of the Bridges and Seeley/Sandoval laboratories for helpful suggestions.  This work was supported by the NIH (R01DK107535 and a small grant from P30</w:t>
       </w:r>
       <w:r>
@@ -3241,14 +3345,14 @@
           <w:bCs/>
           <w:noProof/>
         </w:rPr>
-        <w:t>Sugulle M, Dechend R, Herse F, Weedon-Fekjaer MS, Johnsen GM, Brosnihan KB, Anton L, Luft FC, Wollert KC, Kempf T, Staff AC.</w:t>
-      </w:r>
-      <w:r>
-        <w:rPr>
-          <w:rFonts w:ascii="Century Schoolbook" w:hAnsi="Century Schoolbook" w:cs="Times New Roman"/>
-          <w:noProof/>
-        </w:rPr>
-        <w:t xml:space="preserve"> Circulating and placental growth-differentiation factor 15 in preeclampsia and in pregnancy complicated by diabetes mellitus. </w:t>
+        <w:t>Sengupta S, Peterson TR, Laplante M, Oh S, Sabatini DM.</w:t>
+      </w:r>
+      <w:r>
+        <w:rPr>
+          <w:rFonts w:ascii="Century Schoolbook" w:hAnsi="Century Schoolbook" w:cs="Times New Roman"/>
+          <w:noProof/>
+        </w:rPr>
+        <w:t xml:space="preserve"> MTORC1 controls fasting-induced ketogenesis and its modulation by ageing. </w:t>
       </w:r>
       <w:r>
         <w:rPr>
@@ -3257,14 +3361,14 @@
           <w:iCs/>
           <w:noProof/>
         </w:rPr>
-        <w:t>Hypertension</w:t>
-      </w:r>
-      <w:r>
-        <w:rPr>
-          <w:rFonts w:ascii="Century Schoolbook" w:hAnsi="Century Schoolbook" w:cs="Times New Roman"/>
-          <w:noProof/>
-        </w:rPr>
-        <w:t xml:space="preserve"> 2009;54(1):106–112.</w:t>
+        <w:t>Nature</w:t>
+      </w:r>
+      <w:r>
+        <w:rPr>
+          <w:rFonts w:ascii="Century Schoolbook" w:hAnsi="Century Schoolbook" w:cs="Times New Roman"/>
+          <w:noProof/>
+        </w:rPr>
+        <w:t xml:space="preserve"> 2010;468(7327):1100–1106.</w:t>
       </w:r>
     </w:p>
     <w:p>
@@ -3300,14 +3404,14 @@
           <w:bCs/>
           <w:noProof/>
         </w:rPr>
-        <w:t>Tang M, Luo M, Lu W, Wang S, Zhang R, Liang W, Gu J, Yu X, Zhang X, Hu C.</w:t>
-      </w:r>
-      <w:r>
-        <w:rPr>
-          <w:rFonts w:ascii="Century Schoolbook" w:hAnsi="Century Schoolbook" w:cs="Times New Roman"/>
-          <w:noProof/>
-        </w:rPr>
-        <w:t xml:space="preserve"> Serum growth differentiation factor 15 is associated with glucose metabolism in the third trimester in Chinese pregnant women. </w:t>
+        <w:t>Sugulle M, Dechend R, Herse F, Weedon-Fekjaer MS, Johnsen GM, Brosnihan KB, Anton L, Luft FC, Wollert KC, Kempf T, Staff AC.</w:t>
+      </w:r>
+      <w:r>
+        <w:rPr>
+          <w:rFonts w:ascii="Century Schoolbook" w:hAnsi="Century Schoolbook" w:cs="Times New Roman"/>
+          <w:noProof/>
+        </w:rPr>
+        <w:t xml:space="preserve"> Circulating and placental growth-differentiation factor 15 in preeclampsia and in pregnancy complicated by diabetes mellitus. </w:t>
       </w:r>
       <w:r>
         <w:rPr>
@@ -3316,14 +3420,14 @@
           <w:iCs/>
           <w:noProof/>
         </w:rPr>
-        <w:t>Diabetes Res. Clin. Pract.</w:t>
-      </w:r>
-      <w:r>
-        <w:rPr>
-          <w:rFonts w:ascii="Century Schoolbook" w:hAnsi="Century Schoolbook" w:cs="Times New Roman"/>
-          <w:noProof/>
-        </w:rPr>
-        <w:t xml:space="preserve"> 2019:107823.</w:t>
+        <w:t>Hypertension</w:t>
+      </w:r>
+      <w:r>
+        <w:rPr>
+          <w:rFonts w:ascii="Century Schoolbook" w:hAnsi="Century Schoolbook" w:cs="Times New Roman"/>
+          <w:noProof/>
+        </w:rPr>
+        <w:t xml:space="preserve"> 2009;54(1):106–112.</w:t>
       </w:r>
     </w:p>
     <w:p>
@@ -3359,14 +3463,14 @@
           <w:bCs/>
           <w:noProof/>
         </w:rPr>
-        <w:t>Tong S, Marjono B, Brown DA, Mulvey S, Breit SN, Manuelpillai U, Wallace EM.</w:t>
-      </w:r>
-      <w:r>
-        <w:rPr>
-          <w:rFonts w:ascii="Century Schoolbook" w:hAnsi="Century Schoolbook" w:cs="Times New Roman"/>
-          <w:noProof/>
-        </w:rPr>
-        <w:t xml:space="preserve"> Serum concentrations of macrophage inhibitory cytokine 1 (MIC 1) as a predictor of miscarriage. </w:t>
+        <w:t>Tang M, Luo M, Lu W, Wang S, Zhang R, Liang W, Gu J, Yu X, Zhang X, Hu C.</w:t>
+      </w:r>
+      <w:r>
+        <w:rPr>
+          <w:rFonts w:ascii="Century Schoolbook" w:hAnsi="Century Schoolbook" w:cs="Times New Roman"/>
+          <w:noProof/>
+        </w:rPr>
+        <w:t xml:space="preserve"> Serum growth differentiation factor 15 is associated with glucose metabolism in the third trimester in Chinese pregnant women. </w:t>
       </w:r>
       <w:r>
         <w:rPr>
@@ -3375,14 +3479,14 @@
           <w:iCs/>
           <w:noProof/>
         </w:rPr>
-        <w:t>Lancet</w:t>
-      </w:r>
-      <w:r>
-        <w:rPr>
-          <w:rFonts w:ascii="Century Schoolbook" w:hAnsi="Century Schoolbook" w:cs="Times New Roman"/>
-          <w:noProof/>
-        </w:rPr>
-        <w:t xml:space="preserve"> 2004;363(9403):129–130.</w:t>
+        <w:t>Diabetes Res. Clin. Pract.</w:t>
+      </w:r>
+      <w:r>
+        <w:rPr>
+          <w:rFonts w:ascii="Century Schoolbook" w:hAnsi="Century Schoolbook" w:cs="Times New Roman"/>
+          <w:noProof/>
+        </w:rPr>
+        <w:t xml:space="preserve"> 2019:107823.</w:t>
       </w:r>
     </w:p>
     <w:p>
@@ -3418,14 +3522,14 @@
           <w:bCs/>
           <w:noProof/>
         </w:rPr>
-        <w:t>Munk PS, Valborgland T, Butt N, Larsen AI.</w:t>
-      </w:r>
-      <w:r>
-        <w:rPr>
-          <w:rFonts w:ascii="Century Schoolbook" w:hAnsi="Century Schoolbook" w:cs="Times New Roman"/>
-          <w:noProof/>
-        </w:rPr>
-        <w:t xml:space="preserve"> Response of growth differentiation factor-15 to percutaneous coronary intervention and regular exercise training. </w:t>
+        <w:t>Tong S, Marjono B, Brown DA, Mulvey S, Breit SN, Manuelpillai U, Wallace EM.</w:t>
+      </w:r>
+      <w:r>
+        <w:rPr>
+          <w:rFonts w:ascii="Century Schoolbook" w:hAnsi="Century Schoolbook" w:cs="Times New Roman"/>
+          <w:noProof/>
+        </w:rPr>
+        <w:t xml:space="preserve"> Serum concentrations of macrophage inhibitory cytokine 1 (MIC 1) as a predictor of miscarriage. </w:t>
       </w:r>
       <w:r>
         <w:rPr>
@@ -3434,14 +3538,14 @@
           <w:iCs/>
           <w:noProof/>
         </w:rPr>
-        <w:t>Scand. Cardiovasc. J.</w:t>
-      </w:r>
-      <w:r>
-        <w:rPr>
-          <w:rFonts w:ascii="Century Schoolbook" w:hAnsi="Century Schoolbook" w:cs="Times New Roman"/>
-          <w:noProof/>
-        </w:rPr>
-        <w:t xml:space="preserve"> 2011;45(1):27–32.</w:t>
+        <w:t>Lancet</w:t>
+      </w:r>
+      <w:r>
+        <w:rPr>
+          <w:rFonts w:ascii="Century Schoolbook" w:hAnsi="Century Schoolbook" w:cs="Times New Roman"/>
+          <w:noProof/>
+        </w:rPr>
+        <w:t xml:space="preserve"> 2004;363(9403):129–130.</w:t>
       </w:r>
     </w:p>
     <w:p>
@@ -3477,14 +3581,14 @@
           <w:bCs/>
           <w:noProof/>
         </w:rPr>
-        <w:t>Galliera E, Lombardi G, Marazzi MG, Grasso D, Vianello E, Pozzoni R, Banfi G, Corsi Romanelli MM.</w:t>
-      </w:r>
-      <w:r>
-        <w:rPr>
-          <w:rFonts w:ascii="Century Schoolbook" w:hAnsi="Century Schoolbook" w:cs="Times New Roman"/>
-          <w:noProof/>
-        </w:rPr>
-        <w:t xml:space="preserve"> Acute exercise in elite rugby players increases the circulating level of the cardiovascular biomarker GDF-15. </w:t>
+        <w:t>Munk PS, Valborgland T, Butt N, Larsen AI.</w:t>
+      </w:r>
+      <w:r>
+        <w:rPr>
+          <w:rFonts w:ascii="Century Schoolbook" w:hAnsi="Century Schoolbook" w:cs="Times New Roman"/>
+          <w:noProof/>
+        </w:rPr>
+        <w:t xml:space="preserve"> Response of growth differentiation factor-15 to percutaneous coronary intervention and regular exercise training. </w:t>
       </w:r>
       <w:r>
         <w:rPr>
@@ -3493,14 +3597,14 @@
           <w:iCs/>
           <w:noProof/>
         </w:rPr>
-        <w:t>Scand. J. Clin. Lab. Invest.</w:t>
-      </w:r>
-      <w:r>
-        <w:rPr>
-          <w:rFonts w:ascii="Century Schoolbook" w:hAnsi="Century Schoolbook" w:cs="Times New Roman"/>
-          <w:noProof/>
-        </w:rPr>
-        <w:t xml:space="preserve"> 2014;74(6):492–499.</w:t>
+        <w:t>Scand. Cardiovasc. J.</w:t>
+      </w:r>
+      <w:r>
+        <w:rPr>
+          <w:rFonts w:ascii="Century Schoolbook" w:hAnsi="Century Schoolbook" w:cs="Times New Roman"/>
+          <w:noProof/>
+        </w:rPr>
+        <w:t xml:space="preserve"> 2011;45(1):27–32.</w:t>
       </w:r>
     </w:p>
     <w:p>
@@ -3520,7 +3624,6 @@
           <w:rFonts w:ascii="Century Schoolbook" w:hAnsi="Century Schoolbook" w:cs="Times New Roman"/>
           <w:noProof/>
         </w:rPr>
-        <w:lastRenderedPageBreak/>
         <w:t xml:space="preserve">22. </w:t>
       </w:r>
       <w:r>
@@ -3537,14 +3640,24 @@
           <w:bCs/>
           <w:noProof/>
         </w:rPr>
-        <w:t>Joung KH, Kim JM, Yi H-S, Lee JH, Kim KS, Kim HJ, Shong M, Ku BJ.</w:t>
-      </w:r>
-      <w:r>
-        <w:rPr>
-          <w:rFonts w:ascii="Century Schoolbook" w:hAnsi="Century Schoolbook" w:cs="Times New Roman"/>
-          <w:noProof/>
-        </w:rPr>
-        <w:t xml:space="preserve"> Effects of exercise program on normal responsiveness of serum GDF15 in middle-aged women. </w:t>
+        <w:t xml:space="preserve">Galliera E, Lombardi G, Marazzi MG, Grasso D, Vianello E, Pozzoni R, </w:t>
+      </w:r>
+      <w:r>
+        <w:rPr>
+          <w:rFonts w:ascii="Century Schoolbook" w:hAnsi="Century Schoolbook" w:cs="Times New Roman"/>
+          <w:b/>
+          <w:bCs/>
+          <w:noProof/>
+        </w:rPr>
+        <w:lastRenderedPageBreak/>
+        <w:t>Banfi G, Corsi Romanelli MM.</w:t>
+      </w:r>
+      <w:r>
+        <w:rPr>
+          <w:rFonts w:ascii="Century Schoolbook" w:hAnsi="Century Schoolbook" w:cs="Times New Roman"/>
+          <w:noProof/>
+        </w:rPr>
+        <w:t xml:space="preserve"> Acute exercise in elite rugby players increases the circulating level of the cardiovascular biomarker GDF-15. </w:t>
       </w:r>
       <w:r>
         <w:rPr>
@@ -3553,14 +3666,14 @@
           <w:iCs/>
           <w:noProof/>
         </w:rPr>
-        <w:t>Diabetes Res. Clin. Pract.</w:t>
-      </w:r>
-      <w:r>
-        <w:rPr>
-          <w:rFonts w:ascii="Century Schoolbook" w:hAnsi="Century Schoolbook" w:cs="Times New Roman"/>
-          <w:noProof/>
-        </w:rPr>
-        <w:t xml:space="preserve"> 2016;120:S65–S66.</w:t>
+        <w:t>Scand. J. Clin. Lab. Invest.</w:t>
+      </w:r>
+      <w:r>
+        <w:rPr>
+          <w:rFonts w:ascii="Century Schoolbook" w:hAnsi="Century Schoolbook" w:cs="Times New Roman"/>
+          <w:noProof/>
+        </w:rPr>
+        <w:t xml:space="preserve"> 2014;74(6):492–499.</w:t>
       </w:r>
     </w:p>
     <w:p>
@@ -3596,14 +3709,14 @@
           <w:bCs/>
           <w:noProof/>
         </w:rPr>
-        <w:t>Kleinert M, Clemmensen C, Sjøberg KA, Carl CS, Jeppesen JF, Wojtaszewski JFP, Kiens B, Richter EA.</w:t>
-      </w:r>
-      <w:r>
-        <w:rPr>
-          <w:rFonts w:ascii="Century Schoolbook" w:hAnsi="Century Schoolbook" w:cs="Times New Roman"/>
-          <w:noProof/>
-        </w:rPr>
-        <w:t xml:space="preserve"> Exercise increases circulating GDF15 in humans. </w:t>
+        <w:t>Joung KH, Kim JM, Yi H-S, Lee JH, Kim KS, Kim HJ, Shong M, Ku BJ.</w:t>
+      </w:r>
+      <w:r>
+        <w:rPr>
+          <w:rFonts w:ascii="Century Schoolbook" w:hAnsi="Century Schoolbook" w:cs="Times New Roman"/>
+          <w:noProof/>
+        </w:rPr>
+        <w:t xml:space="preserve"> Effects of exercise program on normal responsiveness of serum GDF15 in middle-aged women. </w:t>
       </w:r>
       <w:r>
         <w:rPr>
@@ -3612,14 +3725,14 @@
           <w:iCs/>
           <w:noProof/>
         </w:rPr>
-        <w:t>Mol. Metab.</w:t>
-      </w:r>
-      <w:r>
-        <w:rPr>
-          <w:rFonts w:ascii="Century Schoolbook" w:hAnsi="Century Schoolbook" w:cs="Times New Roman"/>
-          <w:noProof/>
-        </w:rPr>
-        <w:t xml:space="preserve"> 2018;9(January):187–191.</w:t>
+        <w:t>Diabetes Res. Clin. Pract.</w:t>
+      </w:r>
+      <w:r>
+        <w:rPr>
+          <w:rFonts w:ascii="Century Schoolbook" w:hAnsi="Century Schoolbook" w:cs="Times New Roman"/>
+          <w:noProof/>
+        </w:rPr>
+        <w:t xml:space="preserve"> 2016;120:S65–S66.</w:t>
       </w:r>
     </w:p>
     <w:p>
@@ -3655,14 +3768,14 @@
           <w:bCs/>
           <w:noProof/>
         </w:rPr>
-        <w:t>Zhang H, Fealy CE, Kirwan JP.</w:t>
-      </w:r>
-      <w:r>
-        <w:rPr>
-          <w:rFonts w:ascii="Century Schoolbook" w:hAnsi="Century Schoolbook" w:cs="Times New Roman"/>
-          <w:noProof/>
-        </w:rPr>
-        <w:t xml:space="preserve"> Exercise Training Promotes a GDF15 Associated Reduction in Fat Mass in Older Adults with Obesity. </w:t>
+        <w:t>Kleinert M, Clemmensen C, Sjøberg KA, Carl CS, Jeppesen JF, Wojtaszewski JFP, Kiens B, Richter EA.</w:t>
+      </w:r>
+      <w:r>
+        <w:rPr>
+          <w:rFonts w:ascii="Century Schoolbook" w:hAnsi="Century Schoolbook" w:cs="Times New Roman"/>
+          <w:noProof/>
+        </w:rPr>
+        <w:t xml:space="preserve"> Exercise increases circulating GDF15 in humans. </w:t>
       </w:r>
       <w:r>
         <w:rPr>
@@ -3671,14 +3784,14 @@
           <w:iCs/>
           <w:noProof/>
         </w:rPr>
-        <w:t>Am. J. Physiol. Metab.</w:t>
-      </w:r>
-      <w:r>
-        <w:rPr>
-          <w:rFonts w:ascii="Century Schoolbook" w:hAnsi="Century Schoolbook" w:cs="Times New Roman"/>
-          <w:noProof/>
-        </w:rPr>
-        <w:t xml:space="preserve"> 2019:ajpendo.00439.2018.</w:t>
+        <w:t>Mol. Metab.</w:t>
+      </w:r>
+      <w:r>
+        <w:rPr>
+          <w:rFonts w:ascii="Century Schoolbook" w:hAnsi="Century Schoolbook" w:cs="Times New Roman"/>
+          <w:noProof/>
+        </w:rPr>
+        <w:t xml:space="preserve"> 2018;9(January):187–191.</w:t>
       </w:r>
     </w:p>
     <w:p>
@@ -3714,14 +3827,14 @@
           <w:bCs/>
           <w:noProof/>
         </w:rPr>
-        <w:t>Mullican SE, Lin-Schmidt X, Chin C-N, Chavez JA, Furman JL, Armstrong AA, Beck SC, South VJ, Dinh TQ, Cash-Mason TD, Cavanaugh CR, Nelson S, Huang C, Hunter MJ, Rangwala SM.</w:t>
-      </w:r>
-      <w:r>
-        <w:rPr>
-          <w:rFonts w:ascii="Century Schoolbook" w:hAnsi="Century Schoolbook" w:cs="Times New Roman"/>
-          <w:noProof/>
-        </w:rPr>
-        <w:t xml:space="preserve"> GFRAL is the receptor for GDF15 and the ligand promotes weight loss in mice and nonhuman primates. </w:t>
+        <w:t>Zhang H, Fealy CE, Kirwan JP.</w:t>
+      </w:r>
+      <w:r>
+        <w:rPr>
+          <w:rFonts w:ascii="Century Schoolbook" w:hAnsi="Century Schoolbook" w:cs="Times New Roman"/>
+          <w:noProof/>
+        </w:rPr>
+        <w:t xml:space="preserve"> Exercise Training Promotes a GDF15 Associated Reduction in Fat Mass in Older Adults with Obesity. </w:t>
       </w:r>
       <w:r>
         <w:rPr>
@@ -3730,14 +3843,14 @@
           <w:iCs/>
           <w:noProof/>
         </w:rPr>
-        <w:t>Nat. Med.</w:t>
-      </w:r>
-      <w:r>
-        <w:rPr>
-          <w:rFonts w:ascii="Century Schoolbook" w:hAnsi="Century Schoolbook" w:cs="Times New Roman"/>
-          <w:noProof/>
-        </w:rPr>
-        <w:t xml:space="preserve"> 2017;23(10):1150–1157.</w:t>
+        <w:t>Am. J. Physiol. Metab.</w:t>
+      </w:r>
+      <w:r>
+        <w:rPr>
+          <w:rFonts w:ascii="Century Schoolbook" w:hAnsi="Century Schoolbook" w:cs="Times New Roman"/>
+          <w:noProof/>
+        </w:rPr>
+        <w:t xml:space="preserve"> 2019:ajpendo.00439.2018.</w:t>
       </w:r>
     </w:p>
     <w:p>
@@ -3773,14 +3886,14 @@
           <w:bCs/>
           <w:noProof/>
         </w:rPr>
-        <w:t>Hsu JY, Crawley S, Chen M, Ayupova DA, Lindhout DA, Higbee J, Kutach A, Joo W, Gao Z, Fu D, To C, Mondal K, Li B, Kekatpure A, Wang M, Laird T, Horner G, Chan J, Mcentee M, Lopez M, Lakshminarasimhan D, White A, Wang SP, Yao J, Yie J, Matern H, Solloway M, Haldankar R, Parsons T, Tang J, Shen WD, Chen YA, Tian H, Allan BB.</w:t>
-      </w:r>
-      <w:r>
-        <w:rPr>
-          <w:rFonts w:ascii="Century Schoolbook" w:hAnsi="Century Schoolbook" w:cs="Times New Roman"/>
-          <w:noProof/>
-        </w:rPr>
-        <w:t xml:space="preserve"> Non-homeostatic body weight regulation through a brainstem-restricted receptor for GDF15. </w:t>
+        <w:t>Mullican SE, Lin-Schmidt X, Chin C-N, Chavez JA, Furman JL, Armstrong AA, Beck SC, South VJ, Dinh TQ, Cash-Mason TD, Cavanaugh CR, Nelson S, Huang C, Hunter MJ, Rangwala SM.</w:t>
+      </w:r>
+      <w:r>
+        <w:rPr>
+          <w:rFonts w:ascii="Century Schoolbook" w:hAnsi="Century Schoolbook" w:cs="Times New Roman"/>
+          <w:noProof/>
+        </w:rPr>
+        <w:t xml:space="preserve"> GFRAL is the receptor for GDF15 and the ligand promotes weight loss in mice and nonhuman primates. </w:t>
       </w:r>
       <w:r>
         <w:rPr>
@@ -3789,14 +3902,14 @@
           <w:iCs/>
           <w:noProof/>
         </w:rPr>
-        <w:t>Nature</w:t>
-      </w:r>
-      <w:r>
-        <w:rPr>
-          <w:rFonts w:ascii="Century Schoolbook" w:hAnsi="Century Schoolbook" w:cs="Times New Roman"/>
-          <w:noProof/>
-        </w:rPr>
-        <w:t xml:space="preserve"> 2017;550(7675):255–259.</w:t>
+        <w:t>Nat. Med.</w:t>
+      </w:r>
+      <w:r>
+        <w:rPr>
+          <w:rFonts w:ascii="Century Schoolbook" w:hAnsi="Century Schoolbook" w:cs="Times New Roman"/>
+          <w:noProof/>
+        </w:rPr>
+        <w:t xml:space="preserve"> 2017;23(10):1150–1157.</w:t>
       </w:r>
     </w:p>
     <w:p>
@@ -3832,14 +3945,14 @@
           <w:bCs/>
           <w:noProof/>
         </w:rPr>
-        <w:t>Tran T, Yang J, Gardner J, Xiong Y.</w:t>
-      </w:r>
-      <w:r>
-        <w:rPr>
-          <w:rFonts w:ascii="Century Schoolbook" w:hAnsi="Century Schoolbook" w:cs="Times New Roman"/>
-          <w:noProof/>
-        </w:rPr>
-        <w:t xml:space="preserve"> GDF15 deficiency promotes high fat diet-induced obesity in mice. Peterson JM, ed. </w:t>
+        <w:t>Hsu JY, Crawley S, Chen M, Ayupova DA, Lindhout DA, Higbee J, Kutach A, Joo W, Gao Z, Fu D, To C, Mondal K, Li B, Kekatpure A, Wang M, Laird T, Horner G, Chan J, Mcentee M, Lopez M, Lakshminarasimhan D, White A, Wang SP, Yao J, Yie J, Matern H, Solloway M, Haldankar R, Parsons T, Tang J, Shen WD, Chen YA, Tian H, Allan BB.</w:t>
+      </w:r>
+      <w:r>
+        <w:rPr>
+          <w:rFonts w:ascii="Century Schoolbook" w:hAnsi="Century Schoolbook" w:cs="Times New Roman"/>
+          <w:noProof/>
+        </w:rPr>
+        <w:t xml:space="preserve"> Non-homeostatic body weight regulation through a brainstem-restricted receptor for GDF15. </w:t>
       </w:r>
       <w:r>
         <w:rPr>
@@ -3848,14 +3961,14 @@
           <w:iCs/>
           <w:noProof/>
         </w:rPr>
-        <w:t>PLoS One</w:t>
-      </w:r>
-      <w:r>
-        <w:rPr>
-          <w:rFonts w:ascii="Century Schoolbook" w:hAnsi="Century Schoolbook" w:cs="Times New Roman"/>
-          <w:noProof/>
-        </w:rPr>
-        <w:t xml:space="preserve"> 2018;13(8):e0201584.</w:t>
+        <w:t>Nature</w:t>
+      </w:r>
+      <w:r>
+        <w:rPr>
+          <w:rFonts w:ascii="Century Schoolbook" w:hAnsi="Century Schoolbook" w:cs="Times New Roman"/>
+          <w:noProof/>
+        </w:rPr>
+        <w:t xml:space="preserve"> 2017;550(7675):255–259.</w:t>
       </w:r>
     </w:p>
     <w:p>
@@ -3891,14 +4004,14 @@
           <w:bCs/>
           <w:noProof/>
         </w:rPr>
-        <w:t>Tsai VW-W, Zhang HP, Manandhar R, Schofield P, Christ D, Lee-Ng KKM, Lebhar H, Marquis CP, Husaini Y, Brown DA, Breit SN.</w:t>
-      </w:r>
-      <w:r>
-        <w:rPr>
-          <w:rFonts w:ascii="Century Schoolbook" w:hAnsi="Century Schoolbook" w:cs="Times New Roman"/>
-          <w:noProof/>
-        </w:rPr>
-        <w:t xml:space="preserve"> GDF15 mediates adiposity resistance through actions on GFRAL neurons in the hindbrain AP/NTS. </w:t>
+        <w:t>Tran T, Yang J, Gardner J, Xiong Y.</w:t>
+      </w:r>
+      <w:r>
+        <w:rPr>
+          <w:rFonts w:ascii="Century Schoolbook" w:hAnsi="Century Schoolbook" w:cs="Times New Roman"/>
+          <w:noProof/>
+        </w:rPr>
+        <w:t xml:space="preserve"> GDF15 deficiency promotes high fat diet-induced obesity in mice. Peterson JM, ed. </w:t>
       </w:r>
       <w:r>
         <w:rPr>
@@ -3907,14 +4020,14 @@
           <w:iCs/>
           <w:noProof/>
         </w:rPr>
-        <w:t>Int. J. Obes.</w:t>
-      </w:r>
-      <w:r>
-        <w:rPr>
-          <w:rFonts w:ascii="Century Schoolbook" w:hAnsi="Century Schoolbook" w:cs="Times New Roman"/>
-          <w:noProof/>
-        </w:rPr>
-        <w:t xml:space="preserve"> 2019. doi:10.1038/s41366-019-0365-5.</w:t>
+        <w:t>PLoS One</w:t>
+      </w:r>
+      <w:r>
+        <w:rPr>
+          <w:rFonts w:ascii="Century Schoolbook" w:hAnsi="Century Schoolbook" w:cs="Times New Roman"/>
+          <w:noProof/>
+        </w:rPr>
+        <w:t xml:space="preserve"> 2018;13(8):e0201584.</w:t>
       </w:r>
     </w:p>
     <w:p>
@@ -3950,14 +4063,14 @@
           <w:bCs/>
           <w:noProof/>
         </w:rPr>
-        <w:t>Emmerson PJ, Wang F, Du Y, Liu Q, Pickard RT, Gonciarz MD, Coskun T, Hamang MJ, Sindelar DK, Ballman KK, Foltz LA, Muppidi A, Alsina-Fernandez J, Barnard GC, Tang JX, Liu X, Mao X, Siegel R, Sloan JH, Mitchell PJ, Zhang BB, Gimeno RE, Shan B, Wu X.</w:t>
-      </w:r>
-      <w:r>
-        <w:rPr>
-          <w:rFonts w:ascii="Century Schoolbook" w:hAnsi="Century Schoolbook" w:cs="Times New Roman"/>
-          <w:noProof/>
-        </w:rPr>
-        <w:t xml:space="preserve"> The metabolic effects of GDF15 are mediated by the orphan receptor GFRAL. </w:t>
+        <w:t>Tsai VW-W, Zhang HP, Manandhar R, Schofield P, Christ D, Lee-Ng KKM, Lebhar H, Marquis CP, Husaini Y, Brown DA, Breit SN.</w:t>
+      </w:r>
+      <w:r>
+        <w:rPr>
+          <w:rFonts w:ascii="Century Schoolbook" w:hAnsi="Century Schoolbook" w:cs="Times New Roman"/>
+          <w:noProof/>
+        </w:rPr>
+        <w:t xml:space="preserve"> GDF15 mediates adiposity resistance through actions on GFRAL neurons in the hindbrain AP/NTS. </w:t>
       </w:r>
       <w:r>
         <w:rPr>
@@ -3966,14 +4079,14 @@
           <w:iCs/>
           <w:noProof/>
         </w:rPr>
-        <w:t>Nat. Med.</w:t>
-      </w:r>
-      <w:r>
-        <w:rPr>
-          <w:rFonts w:ascii="Century Schoolbook" w:hAnsi="Century Schoolbook" w:cs="Times New Roman"/>
-          <w:noProof/>
-        </w:rPr>
-        <w:t xml:space="preserve"> 2017;23(10):1215–1219.</w:t>
+        <w:t>Int. J. Obes.</w:t>
+      </w:r>
+      <w:r>
+        <w:rPr>
+          <w:rFonts w:ascii="Century Schoolbook" w:hAnsi="Century Schoolbook" w:cs="Times New Roman"/>
+          <w:noProof/>
+        </w:rPr>
+        <w:t xml:space="preserve"> 2019. doi:10.1038/s41366-019-0365-5.</w:t>
       </w:r>
     </w:p>
     <w:p>
@@ -3984,6 +4097,65 @@
         <w:adjustRightInd w:val="0"/>
         <w:ind w:left="640" w:hanging="640"/>
         <w:rPr>
+          <w:rFonts w:ascii="Century Schoolbook" w:hAnsi="Century Schoolbook" w:cs="Times New Roman"/>
+          <w:noProof/>
+        </w:rPr>
+      </w:pPr>
+      <w:r>
+        <w:rPr>
+          <w:rFonts w:ascii="Century Schoolbook" w:hAnsi="Century Schoolbook" w:cs="Times New Roman"/>
+          <w:noProof/>
+        </w:rPr>
+        <w:t xml:space="preserve">30. </w:t>
+      </w:r>
+      <w:r>
+        <w:rPr>
+          <w:rFonts w:ascii="Century Schoolbook" w:hAnsi="Century Schoolbook" w:cs="Times New Roman"/>
+          <w:noProof/>
+        </w:rPr>
+        <w:tab/>
+      </w:r>
+      <w:r>
+        <w:rPr>
+          <w:rFonts w:ascii="Century Schoolbook" w:hAnsi="Century Schoolbook" w:cs="Times New Roman"/>
+          <w:b/>
+          <w:bCs/>
+          <w:noProof/>
+        </w:rPr>
+        <w:t>Emmerson PJ, Wang F, Du Y, Liu Q, Pickard RT, Gonciarz MD, Coskun T, Hamang MJ, Sindelar DK, Ballman KK, Foltz LA, Muppidi A, Alsina-Fernandez J, Barnard GC, Tang JX, Liu X, Mao X, Siegel R, Sloan JH, Mitchell PJ, Zhang BB, Gimeno RE, Shan B, Wu X.</w:t>
+      </w:r>
+      <w:r>
+        <w:rPr>
+          <w:rFonts w:ascii="Century Schoolbook" w:hAnsi="Century Schoolbook" w:cs="Times New Roman"/>
+          <w:noProof/>
+        </w:rPr>
+        <w:t xml:space="preserve"> The metabolic effects of GDF15 are mediated by the orphan receptor GFRAL. </w:t>
+      </w:r>
+      <w:r>
+        <w:rPr>
+          <w:rFonts w:ascii="Century Schoolbook" w:hAnsi="Century Schoolbook" w:cs="Times New Roman"/>
+          <w:i/>
+          <w:iCs/>
+          <w:noProof/>
+        </w:rPr>
+        <w:t>Nat. Med.</w:t>
+      </w:r>
+      <w:r>
+        <w:rPr>
+          <w:rFonts w:ascii="Century Schoolbook" w:hAnsi="Century Schoolbook" w:cs="Times New Roman"/>
+          <w:noProof/>
+        </w:rPr>
+        <w:t xml:space="preserve"> 2017;23(10):1215–1219.</w:t>
+      </w:r>
+    </w:p>
+    <w:p>
+      <w:pPr>
+        <w:widowControl w:val="0"/>
+        <w:autoSpaceDE w:val="0"/>
+        <w:autoSpaceDN w:val="0"/>
+        <w:adjustRightInd w:val="0"/>
+        <w:ind w:left="640" w:hanging="640"/>
+        <w:rPr>
           <w:rFonts w:ascii="Century Schoolbook" w:hAnsi="Century Schoolbook"/>
           <w:noProof/>
         </w:rPr>
@@ -3993,7 +4165,7 @@
           <w:rFonts w:ascii="Century Schoolbook" w:hAnsi="Century Schoolbook" w:cs="Times New Roman"/>
           <w:noProof/>
         </w:rPr>
-        <w:t xml:space="preserve">30. </w:t>
+        <w:t xml:space="preserve">31. </w:t>
       </w:r>
       <w:r>
         <w:rPr>
@@ -4469,18 +4641,42 @@
           <w:tcPr>
             <w:tcW w:w="3116" w:type="dxa"/>
           </w:tcPr>
-          <w:p/>
+          <w:p>
+            <w:r>
+              <w:t>Cell Line</w:t>
+            </w:r>
+          </w:p>
         </w:tc>
         <w:tc>
           <w:tcPr>
             <w:tcW w:w="3117" w:type="dxa"/>
           </w:tcPr>
-          <w:p/>
+          <w:p>
+            <w:r>
+              <w:t>AML12</w:t>
+            </w:r>
+          </w:p>
         </w:tc>
         <w:tc>
           <w:tcPr>
             <w:tcW w:w="3117" w:type="dxa"/>
           </w:tcPr>
+          <w:p>
+            <w:proofErr w:type="gramStart"/>
+            <w:r>
+              <w:rPr>
+                <w:bCs/>
+              </w:rPr>
+              <w:t>RRID:CVCL</w:t>
+            </w:r>
+            <w:proofErr w:type="gramEnd"/>
+            <w:r>
+              <w:rPr>
+                <w:bCs/>
+              </w:rPr>
+              <w:t>_0140</w:t>
+            </w:r>
+          </w:p>
           <w:p/>
         </w:tc>
       </w:tr>
@@ -5426,7 +5622,7 @@
 </file>
 
 <file path=customXml/itemProps1.xml><?xml version="1.0" encoding="utf-8"?>
-<ds:datastoreItem xmlns:ds="http://schemas.openxmlformats.org/officeDocument/2006/customXml" ds:itemID="{066C2889-AF25-CE45-81A7-69344C5970E7}">
+<ds:datastoreItem xmlns:ds="http://schemas.openxmlformats.org/officeDocument/2006/customXml" ds:itemID="{4B1EFEF4-8F63-B948-987A-CB4510D277A5}">
   <ds:schemaRefs>
     <ds:schemaRef ds:uri="http://schemas.openxmlformats.org/officeDocument/2006/bibliography"/>
   </ds:schemaRefs>

</xml_diff>

<commit_message>
Added BHB Data, included in manuscript
</commit_message>
<xml_diff>
--- a/Manuscripts/GDF15 Ketogenic Diet Paper/Manuscript.docx
+++ b/Manuscripts/GDF15 Ketogenic Diet Paper/Manuscript.docx
@@ -1475,6 +1475,7 @@
         <w:t>Methods</w:t>
       </w:r>
     </w:p>
+    <w:p/>
     <w:p>
       <w:pPr>
         <w:pStyle w:val="Heading2"/>
@@ -1571,180 +1572,44 @@
     </w:p>
     <w:p/>
     <w:p>
-      <w:pPr>
-        <w:pStyle w:val="Heading2"/>
-      </w:pPr>
-      <w:r>
-        <w:t>Mouse Weights and Body Composition</w:t>
-      </w:r>
-    </w:p>
-    <w:p/>
-    <w:p>
-      <w:pPr>
-        <w:pStyle w:val="Heading2"/>
-      </w:pPr>
-      <w:r>
-        <w:t>AML12 and Ketogenic Media</w:t>
-      </w:r>
-    </w:p>
-    <w:p>
-      <w:r>
-        <w:t xml:space="preserve">AML12 cells were purchased from ATCC </w:t>
+      <w:r>
+        <w:t xml:space="preserve">Total ketone bodies were determined using the </w:t>
+      </w:r>
+      <w:r>
+        <w:t xml:space="preserve">Wako </w:t>
+      </w:r>
+      <w:proofErr w:type="spellStart"/>
+      <w:r>
+        <w:t>Autokit</w:t>
+      </w:r>
+      <w:proofErr w:type="spellEnd"/>
+      <w:r>
+        <w:t xml:space="preserve"> Total Ketone Bodies: </w:t>
       </w:r>
       <w:r>
         <w:t>(</w:t>
       </w:r>
-      <w:r>
-        <w:rPr>
-          <w:bCs/>
-        </w:rPr>
-        <w:t>Cat# CRL-2254</w:t>
-      </w:r>
-      <w:r>
-        <w:rPr>
-          <w:bCs/>
-        </w:rPr>
-        <w:t>) and grown in DMEM with 10% FBS and penicillin/streptomycin/glutamine.</w:t>
-      </w:r>
-      <w:r>
-        <w:rPr>
-          <w:bCs/>
-        </w:rPr>
-        <w:t xml:space="preserve">  To treat the cells we followed the protocol described in </w:t>
-      </w:r>
-      <w:r>
-        <w:rPr>
-          <w:bCs/>
-        </w:rPr>
-        <w:fldChar w:fldCharType="begin" w:fldLock="1"/>
-      </w:r>
-      <w:r>
-        <w:rPr>
-          <w:bCs/>
-        </w:rPr>
-        <w:instrText>ADDIN CSL_CITATION {"citationItems":[{"id":"ITEM-1","itemData":{"DOI":"10.1038/nature09584","ISBN":"1476-4687 (Electronic)\\r0028-0836 (Linking)","ISSN":"00280836","PMID":"21179166","abstract":"The multi-component mechanistic target of rapamycin complex 1 (mTORC1) kinase is the central node of a mammalian pathway that coordinates cell growth with the availability of nutrients, energy and growth factors. Progress has been made in the identification of mTORC1 pathway components and in understanding their functions in cells, but there is relatively little known about the role of the pathway in vivo. Specifically, we have little knowledge regarding the role mTOCR1 has in liver physiology. In fasted animals, the liver performs numerous functions that maintain whole-body homeostasis, including the production of ketone bodies for peripheral tissues to use as energy sources. Here we show that mTORC1 controls ketogenesis in mice in response to fasting. We find that liver-specific loss of TSC1 (tuberous sclerosis 1), an mTORC1 inhibitor, leads to a fasting-resistant increase in liver size, and to a pronounced defect in ketone body production and ketogenic gene expression on fasting. The loss of raptor (regulatory associated protein of mTOR, complex 1) an essential mTORC1 component, has the opposite effects. In addition, we find that the inhibition of mTORC1 is required for the fasting-induced activation of PPARalpha (peroxisome proliferator activated receptor alpha), the master transcriptional activator of ketogenic genes, and that suppression of NCoR1 (nuclear receptor co-repressor 1), a co-repressor of PPARalpha, reactivates ketogenesis in cells and livers with hyperactive mTORC1 signalling. Like livers with activated mTORC1, livers from aged mice have a defect in ketogenesis, which correlates with an increase in mTORC1 signalling. Moreover, we show that the suppressive effects of mTORC1 activation and ageing on PPARalpha activity and ketone production are not additive, and that mTORC1 inhibition is sufficient to prevent the ageing-induced defect in ketogenesis. Thus, our findings reveal that mTORC1 is a key regulator of PPARalpha function and hepatic ketogenesis and suggest a role for mTORC1 activity in promoting the ageing of the liver.","author":[{"dropping-particle":"","family":"Sengupta","given":"Shomit","non-dropping-particle":"","parse-names":false,"suffix":""},{"dropping-particle":"","family":"Peterson","given":"Timothy R.","non-dropping-particle":"","parse-names":false,"suffix":""},{"dropping-particle":"","family":"Laplante","given":"Mathieu","non-dropping-particle":"","parse-names":false,"suffix":""},{"dropping-particle":"","family":"Oh","given":"Stephanie","non-dropping-particle":"","parse-names":false,"suffix":""},{"dropping-particle":"","family":"Sabatini","given":"David M.","non-dropping-particle":"","parse-names":false,"suffix":""}],"container-title":"Nature","id":"ITEM-1","issue":"7327","issued":{"date-parts":[["2010","12"]]},"page":"1100-1106","publisher":"Nature Publishing Group","title":"MTORC1 controls fasting-induced ketogenesis and its modulation by ageing","type":"article-journal","volume":"468"},"uris":["http://www.mendeley.com/documents/?uuid=3a512456-4bbb-4224-998f-16c57f36fd1c"]}],"mendeley":{"formattedCitation":"(17)","plainTextFormattedCitation":"(17)"},"properties":{"noteIndex":0},"schema":"https://github.com/citation-style-language/schema/raw/master/csl-citation.json"}</w:instrText>
-      </w:r>
-      <w:r>
-        <w:rPr>
-          <w:bCs/>
-        </w:rPr>
-        <w:fldChar w:fldCharType="separate"/>
-      </w:r>
-      <w:r>
-        <w:rPr>
-          <w:bCs/>
-          <w:noProof/>
-        </w:rPr>
-        <w:t>(17)</w:t>
-      </w:r>
-      <w:r>
-        <w:rPr>
-          <w:bCs/>
-        </w:rPr>
-        <w:fldChar w:fldCharType="end"/>
-      </w:r>
-      <w:r>
-        <w:rPr>
-          <w:bCs/>
-        </w:rPr>
-        <w:t>.</w:t>
-      </w:r>
-      <w:bookmarkStart w:id="0" w:name="_GoBack"/>
-      <w:bookmarkEnd w:id="0"/>
-    </w:p>
-    <w:p/>
-    <w:p>
-      <w:pPr>
-        <w:pStyle w:val="Heading1"/>
-        <w:rPr>
-          <w:rFonts w:eastAsia="Times New Roman"/>
-          <w:shd w:val="clear" w:color="auto" w:fill="FFFFFF"/>
-        </w:rPr>
-      </w:pPr>
-      <w:r>
-        <w:rPr>
-          <w:rFonts w:eastAsia="Times New Roman"/>
-          <w:shd w:val="clear" w:color="auto" w:fill="FFFFFF"/>
-        </w:rPr>
-        <w:t>Results</w:t>
-      </w:r>
-    </w:p>
-    <w:p/>
-    <w:p>
-      <w:pPr>
-        <w:pStyle w:val="Heading2"/>
-      </w:pPr>
-      <w:r>
-        <w:t>GDF15 Is Induced on Mice Fed a Ketogenic Diet</w:t>
-      </w:r>
-    </w:p>
-    <w:p/>
-    <w:p>
-      <w:r>
-        <w:t xml:space="preserve">To determine how </w:t>
+      <w:proofErr w:type="spellStart"/>
+      <w:r>
+        <w:t>Cat#'s</w:t>
+      </w:r>
+      <w:proofErr w:type="spellEnd"/>
+      <w:r>
+        <w:t xml:space="preserve"> 415-73301, 411-73401 and 412-7379</w:t>
+      </w:r>
+      <w:r>
+        <w:t xml:space="preserve">) using </w:t>
+      </w:r>
+      <w:r>
+        <w:t xml:space="preserve">mouse serum.  Rates of changes in absorbance were determined using </w:t>
       </w:r>
       <w:proofErr w:type="gramStart"/>
       <w:r>
-        <w:t>mice</w:t>
+        <w:t>a</w:t>
       </w:r>
       <w:proofErr w:type="gramEnd"/>
       <w:r>
-        <w:t xml:space="preserve"> respond to a ketogenic diet, we developed a custom ketogenic diet alongside a fiber, choline and protein matched control, rather than using standard mouse chow (see Table </w:t>
-      </w:r>
-      <w:r>
-        <w:t>2</w:t>
-      </w:r>
-      <w:r>
-        <w:t>)</w:t>
-      </w:r>
-      <w:r>
-        <w:t xml:space="preserve">.  We observed elevations of blood ketone levels after four weeks of ketogenic diet (Figure 1A).  </w:t>
-      </w:r>
-      <w:r>
-        <w:t>Upon sacrifice, we measured the levels of GDF15 in the blood and found XXX (Figure 1B).  We next examined liver mRNA expression and found a similar XXX in both male and female mice.  In a subsequent cohort of male mice, we evaluated GDF15 levels at both one and four weeks of CD or KD treatment and found XXX.</w:t>
-      </w:r>
-    </w:p>
-    <w:p>
-      <w:pPr>
-        <w:pStyle w:val="Heading2"/>
-      </w:pPr>
-    </w:p>
-    <w:p>
-      <w:pPr>
-        <w:pStyle w:val="Heading2"/>
-      </w:pPr>
-      <w:r>
-        <w:t xml:space="preserve">Induction of Hepatic GDF15 </w:t>
-      </w:r>
-      <w:r>
-        <w:t>Occurs with Activation of the</w:t>
-      </w:r>
-      <w:r>
-        <w:t xml:space="preserve"> Integrated Stress Response</w:t>
-      </w:r>
-    </w:p>
-    <w:p/>
-    <w:p>
-      <w:r>
-        <w:t xml:space="preserve">To test whether hepatocytes were able to produce GDF15 under ketogenic conditions we treated AML12 cells with control or ketogenic media as described in </w:t>
-      </w:r>
-      <w:r>
-        <w:fldChar w:fldCharType="begin" w:fldLock="1"/>
-      </w:r>
-      <w:r>
-        <w:instrText>ADDIN CSL_CITATION {"citationItems":[{"id":"ITEM-1","itemData":{"DOI":"10.1038/nature09584","ISBN":"1476-4687 (Electronic)\\r0028-0836 (Linking)","ISSN":"00280836","PMID":"21179166","abstract":"The multi-component mechanistic target of rapamycin complex 1 (mTORC1) kinase is the central node of a mammalian pathway that coordinates cell growth with the availability of nutrients, energy and growth factors. Progress has been made in the identification of mTORC1 pathway components and in understanding their functions in cells, but there is relatively little known about the role of the pathway in vivo. Specifically, we have little knowledge regarding the role mTOCR1 has in liver physiology. In fasted animals, the liver performs numerous functions that maintain whole-body homeostasis, including the production of ketone bodies for peripheral tissues to use as energy sources. Here we show that mTORC1 controls ketogenesis in mice in response to fasting. We find that liver-specific loss of TSC1 (tuberous sclerosis 1), an mTORC1 inhibitor, leads to a fasting-resistant increase in liver size, and to a pronounced defect in ketone body production and ketogenic gene expression on fasting. The loss of raptor (regulatory associated protein of mTOR, complex 1) an essential mTORC1 component, has the opposite effects. In addition, we find that the inhibition of mTORC1 is required for the fasting-induced activation of PPARalpha (peroxisome proliferator activated receptor alpha), the master transcriptional activator of ketogenic genes, and that suppression of NCoR1 (nuclear receptor co-repressor 1), a co-repressor of PPARalpha, reactivates ketogenesis in cells and livers with hyperactive mTORC1 signalling. Like livers with activated mTORC1, livers from aged mice have a defect in ketogenesis, which correlates with an increase in mTORC1 signalling. Moreover, we show that the suppressive effects of mTORC1 activation and ageing on PPARalpha activity and ketone production are not additive, and that mTORC1 inhibition is sufficient to prevent the ageing-induced defect in ketogenesis. Thus, our findings reveal that mTORC1 is a key regulator of PPARalpha function and hepatic ketogenesis and suggest a role for mTORC1 activity in promoting the ageing of the liver.","author":[{"dropping-particle":"","family":"Sengupta","given":"Shomit","non-dropping-particle":"","parse-names":false,"suffix":""},{"dropping-particle":"","family":"Peterson","given":"Timothy R.","non-dropping-particle":"","parse-names":false,"suffix":""},{"dropping-particle":"","family":"Laplante","given":"Mathieu","non-dropping-particle":"","parse-names":false,"suffix":""},{"dropping-particle":"","family":"Oh","given":"Stephanie","non-dropping-particle":"","parse-names":false,"suffix":""},{"dropping-particle":"","family":"Sabatini","given":"David M.","non-dropping-particle":"","parse-names":false,"suffix":""}],"container-title":"Nature","id":"ITEM-1","issue":"7327","issued":{"date-parts":[["2010","12"]]},"page":"1100-1106","publisher":"Nature Publishing Group","title":"MTORC1 controls fasting-induced ketogenesis and its modulation by ageing","type":"article-journal","volume":"468"},"uris":["http://www.mendeley.com/documents/?uuid=3a512456-4bbb-4224-998f-16c57f36fd1c"]}],"mendeley":{"formattedCitation":"(17)","plainTextFormattedCitation":"(17)","previouslyFormattedCitation":"(17)"},"properties":{"noteIndex":0},"schema":"https://github.com/citation-style-language/schema/raw/master/csl-citation.json"}</w:instrText>
-      </w:r>
-      <w:r>
-        <w:fldChar w:fldCharType="separate"/>
-      </w:r>
-      <w:r>
-        <w:rPr>
-          <w:noProof/>
-        </w:rPr>
-        <w:t>(17)</w:t>
-      </w:r>
-      <w:r>
-        <w:fldChar w:fldCharType="end"/>
+        <w:t xml:space="preserve"> XXX plate reader.</w:t>
       </w:r>
     </w:p>
     <w:p/>
@@ -1754,9 +1619,402 @@
         <w:pStyle w:val="Heading2"/>
       </w:pPr>
       <w:r>
+        <w:lastRenderedPageBreak/>
+        <w:t>Mouse Weights and Body Composition</w:t>
+      </w:r>
+    </w:p>
+    <w:p/>
+    <w:p>
+      <w:pPr>
+        <w:pStyle w:val="Heading2"/>
+      </w:pPr>
+      <w:r>
+        <w:t>AML12 and Ketogenic Media</w:t>
+      </w:r>
+    </w:p>
+    <w:p/>
+    <w:p>
+      <w:r>
+        <w:t xml:space="preserve">AML12 cells were purchased from ATCC </w:t>
+      </w:r>
+      <w:r>
+        <w:t>(</w:t>
+      </w:r>
+      <w:r>
+        <w:rPr>
+          <w:bCs/>
+        </w:rPr>
+        <w:t>Cat# CRL-2254) and grown in DMEM with 10% FBS and penicillin/streptomycin/glutamine.</w:t>
+      </w:r>
+      <w:r>
+        <w:rPr>
+          <w:bCs/>
+        </w:rPr>
+        <w:t xml:space="preserve">  To treat the cells we followed the protocol described in </w:t>
+      </w:r>
+      <w:r>
+        <w:rPr>
+          <w:bCs/>
+        </w:rPr>
+        <w:fldChar w:fldCharType="begin" w:fldLock="1"/>
+      </w:r>
+      <w:r>
+        <w:rPr>
+          <w:bCs/>
+        </w:rPr>
+        <w:instrText>ADDIN CSL_CITATION {"citationItems":[{"id":"ITEM-1","itemData":{"DOI":"10.1038/nature09584","ISBN":"1476-4687 (Electronic)\\r0028-0836 (Linking)","ISSN":"00280836","PMID":"21179166","abstract":"The multi-component mechanistic target of rapamycin complex 1 (mTORC1) kinase is the central node of a mammalian pathway that coordinates cell growth with the availability of nutrients, energy and growth factors. Progress has been made in the identification of mTORC1 pathway components and in understanding their functions in cells, but there is relatively little known about the role of the pathway in vivo. Specifically, we have little knowledge regarding the role mTOCR1 has in liver physiology. In fasted animals, the liver performs numerous functions that maintain whole-body homeostasis, including the production of ketone bodies for peripheral tissues to use as energy sources. Here we show that mTORC1 controls ketogenesis in mice in response to fasting. We find that liver-specific loss of TSC1 (tuberous sclerosis 1), an mTORC1 inhibitor, leads to a fasting-resistant increase in liver size, and to a pronounced defect in ketone body production and ketogenic gene expression on fasting. The loss of raptor (regulatory associated protein of mTOR, complex 1) an essential mTORC1 component, has the opposite effects. In addition, we find that the inhibition of mTORC1 is required for the fasting-induced activation of PPARalpha (peroxisome proliferator activated receptor alpha), the master transcriptional activator of ketogenic genes, and that suppression of NCoR1 (nuclear receptor co-repressor 1), a co-repressor of PPARalpha, reactivates ketogenesis in cells and livers with hyperactive mTORC1 signalling. Like livers with activated mTORC1, livers from aged mice have a defect in ketogenesis, which correlates with an increase in mTORC1 signalling. Moreover, we show that the suppressive effects of mTORC1 activation and ageing on PPARalpha activity and ketone production are not additive, and that mTORC1 inhibition is sufficient to prevent the ageing-induced defect in ketogenesis. Thus, our findings reveal that mTORC1 is a key regulator of PPARalpha function and hepatic ketogenesis and suggest a role for mTORC1 activity in promoting the ageing of the liver.","author":[{"dropping-particle":"","family":"Sengupta","given":"Shomit","non-dropping-particle":"","parse-names":false,"suffix":""},{"dropping-particle":"","family":"Peterson","given":"Timothy R.","non-dropping-particle":"","parse-names":false,"suffix":""},{"dropping-particle":"","family":"Laplante","given":"Mathieu","non-dropping-particle":"","parse-names":false,"suffix":""},{"dropping-particle":"","family":"Oh","given":"Stephanie","non-dropping-particle":"","parse-names":false,"suffix":""},{"dropping-particle":"","family":"Sabatini","given":"David M.","non-dropping-particle":"","parse-names":false,"suffix":""}],"container-title":"Nature","id":"ITEM-1","issue":"7327","issued":{"date-parts":[["2010","12"]]},"page":"1100-1106","publisher":"Nature Publishing Group","title":"MTORC1 controls fasting-induced ketogenesis and its modulation by ageing","type":"article-journal","volume":"468"},"uris":["http://www.mendeley.com/documents/?uuid=3a512456-4bbb-4224-998f-16c57f36fd1c"]}],"mendeley":{"formattedCitation":"(17)","plainTextFormattedCitation":"(17)","previouslyFormattedCitation":"(17)"},"properties":{"noteIndex":0},"schema":"https://github.com/citation-style-language/schema/raw/master/csl-citation.json"}</w:instrText>
+      </w:r>
+      <w:r>
+        <w:rPr>
+          <w:bCs/>
+        </w:rPr>
+        <w:fldChar w:fldCharType="separate"/>
+      </w:r>
+      <w:r>
+        <w:rPr>
+          <w:bCs/>
+          <w:noProof/>
+        </w:rPr>
+        <w:t>(17)</w:t>
+      </w:r>
+      <w:r>
+        <w:rPr>
+          <w:bCs/>
+        </w:rPr>
+        <w:fldChar w:fldCharType="end"/>
+      </w:r>
+      <w:r>
+        <w:rPr>
+          <w:bCs/>
+        </w:rPr>
+        <w:t>.</w:t>
+      </w:r>
+      <w:r>
+        <w:rPr>
+          <w:bCs/>
+        </w:rPr>
+        <w:t xml:space="preserve">  </w:t>
+      </w:r>
+      <w:r>
+        <w:t xml:space="preserve">Briefly cells were treated with fresh DMEM/FBS or DMEM without glucose or serum, but supplemented with 50 </w:t>
+      </w:r>
+      <w:r>
+        <w:rPr>
+          <w:rFonts w:ascii="Symbol" w:hAnsi="Symbol"/>
+        </w:rPr>
+        <w:t></w:t>
+      </w:r>
+      <w:r>
+        <w:t xml:space="preserve">M WY-14643 to activate </w:t>
+      </w:r>
+      <w:proofErr w:type="spellStart"/>
+      <w:r>
+        <w:t>PPAR</w:t>
+      </w:r>
+      <w:r>
+        <w:rPr>
+          <w:rFonts w:ascii="Symbol" w:hAnsi="Symbol"/>
+        </w:rPr>
+        <w:t></w:t>
+      </w:r>
+      <w:proofErr w:type="spellEnd"/>
+      <w:r>
+        <w:t xml:space="preserve"> and 2 </w:t>
+      </w:r>
+      <w:proofErr w:type="spellStart"/>
+      <w:r>
+        <w:t>mM</w:t>
+      </w:r>
+      <w:proofErr w:type="spellEnd"/>
+      <w:r>
+        <w:t xml:space="preserve"> sodium octanoate to supply lipids for conversion to ketones.  After 48h cells were lysed and RNA was collected.</w:t>
+      </w:r>
+    </w:p>
+    <w:p/>
+    <w:p>
+      <w:r>
+        <w:t>Statistics</w:t>
+      </w:r>
+    </w:p>
+    <w:p/>
+    <w:p>
+      <w:pPr>
+        <w:rPr>
+          <w:rFonts w:ascii="Times New Roman" w:eastAsia="Times New Roman" w:hAnsi="Times New Roman" w:cs="Times New Roman"/>
+        </w:rPr>
+      </w:pPr>
+      <w:r>
+        <w:t xml:space="preserve">Statistical significance for this study was set at p=0.05.  All statistical analyses were performed using R version 3.6.2 </w:t>
+      </w:r>
+      <w:r>
+        <w:fldChar w:fldCharType="begin" w:fldLock="1"/>
+      </w:r>
+      <w:r>
+        <w:instrText>ADDIN CSL_CITATION {"citationItems":[{"id":"ITEM-1","itemData":{"author":[{"dropping-particle":"","family":"R Core Team","given":"","non-dropping-particle":"","parse-names":false,"suffix":""}],"id":"ITEM-1","issued":{"date-parts":[["2019"]]},"publisher-place":"Vienna, Austria","title":"R: A Language and Environment for Statistical Computing","type":"article"},"uris":["http://www.mendeley.com/documents/?uuid=50734a56-ef7d-4808-9c16-802efc99246f"]}],"mendeley":{"formattedCitation":"(18)","plainTextFormattedCitation":"(18)"},"properties":{"noteIndex":0},"schema":"https://github.com/citation-style-language/schema/raw/master/csl-citation.json"}</w:instrText>
+      </w:r>
+      <w:r>
+        <w:fldChar w:fldCharType="separate"/>
+      </w:r>
+      <w:r>
+        <w:rPr>
+          <w:noProof/>
+        </w:rPr>
+        <w:t>(18)</w:t>
+      </w:r>
+      <w:r>
+        <w:fldChar w:fldCharType="end"/>
+      </w:r>
+      <w:r>
+        <w:t xml:space="preserve">.  For experiments using both sexes, a modifying effect of sex was tested for all outcomes and reported where significant based on the interaction from a 2x2 ANOVA.  All raw data and analysis scripts reported here can be found at </w:t>
+      </w:r>
+      <w:hyperlink r:id="rId5" w:history="1">
+        <w:r>
+          <w:rPr>
+            <w:rFonts w:ascii="Times New Roman" w:eastAsia="Times New Roman" w:hAnsi="Times New Roman" w:cs="Times New Roman"/>
+            <w:color w:val="0000FF"/>
+            <w:u w:val="single"/>
+          </w:rPr>
+          <w:t>http://bridgeslab.github.io/TissueSpecificTscKnockouts/</w:t>
+        </w:r>
+      </w:hyperlink>
+      <w:r>
+        <w:rPr>
+          <w:rFonts w:ascii="Times New Roman" w:eastAsia="Times New Roman" w:hAnsi="Times New Roman" w:cs="Times New Roman"/>
+        </w:rPr>
+        <w:t>.</w:t>
+      </w:r>
+    </w:p>
+    <w:p/>
+    <w:p/>
+    <w:p>
+      <w:pPr>
+        <w:pStyle w:val="Heading1"/>
+        <w:rPr>
+          <w:rFonts w:eastAsia="Times New Roman"/>
+          <w:shd w:val="clear" w:color="auto" w:fill="FFFFFF"/>
+        </w:rPr>
+      </w:pPr>
+      <w:r>
+        <w:rPr>
+          <w:rFonts w:eastAsia="Times New Roman"/>
+          <w:shd w:val="clear" w:color="auto" w:fill="FFFFFF"/>
+        </w:rPr>
+        <w:t>Results</w:t>
+      </w:r>
+    </w:p>
+    <w:p/>
+    <w:p>
+      <w:pPr>
+        <w:pStyle w:val="Heading2"/>
+      </w:pPr>
+      <w:r>
+        <w:t>GDF15 Is Induced on Mice Fed a Ketogenic Diet</w:t>
+      </w:r>
+    </w:p>
+    <w:p/>
+    <w:p>
+      <w:r>
+        <w:t xml:space="preserve">To </w:t>
+      </w:r>
+      <w:r>
+        <w:t xml:space="preserve">develop a model of murine responses to a </w:t>
+      </w:r>
+      <w:r>
+        <w:t xml:space="preserve">ketogenic diet, we developed a custom ketogenic diet alongside a fiber, choline and protein matched control, rather than using standard mouse chow (see Table </w:t>
+      </w:r>
+      <w:r>
+        <w:t>2</w:t>
+      </w:r>
+      <w:r>
+        <w:t>)</w:t>
+      </w:r>
+      <w:r>
+        <w:t xml:space="preserve">.  </w:t>
+      </w:r>
+      <w:r>
+        <w:t>These mice had XXX changes in fat mass and YYY changes in lean mass, while ZZZZ in food intake (Figures 1A-</w:t>
+      </w:r>
+      <w:r>
+        <w:t>D</w:t>
+      </w:r>
+      <w:r>
+        <w:t>)</w:t>
+      </w:r>
+      <w:r>
+        <w:t>.</w:t>
+      </w:r>
+      <w:r>
+        <w:t xml:space="preserve"> </w:t>
+      </w:r>
+      <w:r>
+        <w:t xml:space="preserve">We </w:t>
+      </w:r>
+      <w:r>
+        <w:t>confirmed</w:t>
+      </w:r>
+      <w:r>
+        <w:t xml:space="preserve"> elevations of blood ketone </w:t>
+      </w:r>
+      <w:r>
+        <w:t xml:space="preserve">body </w:t>
+      </w:r>
+      <w:r>
+        <w:t xml:space="preserve">levels after </w:t>
+      </w:r>
+      <w:r>
+        <w:t>three</w:t>
+      </w:r>
+      <w:r>
+        <w:t xml:space="preserve"> weeks of ketogenic diet</w:t>
+      </w:r>
+      <w:r>
+        <w:t xml:space="preserve"> with </w:t>
+      </w:r>
+      <w:proofErr w:type="gramStart"/>
+      <w:r>
+        <w:t>11.8 and 10.4 fold</w:t>
+      </w:r>
+      <w:proofErr w:type="gramEnd"/>
+      <w:r>
+        <w:t xml:space="preserve"> induction of total ketone bodies in male and female mice respectively</w:t>
+      </w:r>
+      <w:r>
+        <w:t xml:space="preserve"> relative to control diets</w:t>
+      </w:r>
+      <w:r>
+        <w:t xml:space="preserve"> (p&lt;0.001, Figure 1F).  </w:t>
+      </w:r>
+    </w:p>
+    <w:p>
+      <w:r>
+        <w:t xml:space="preserve"> </w:t>
+      </w:r>
+      <w:r>
+        <w:t>(Figure 1</w:t>
+      </w:r>
+      <w:r>
+        <w:t>E</w:t>
+      </w:r>
+      <w:r>
+        <w:t xml:space="preserve">).  </w:t>
+      </w:r>
+      <w:r>
+        <w:t xml:space="preserve">Upon sacrifice, we measured the levels of GDF15 in the blood and found </w:t>
+      </w:r>
+      <w:proofErr w:type="gramStart"/>
+      <w:r>
+        <w:t>11.8 and 10.4 fold</w:t>
+      </w:r>
+      <w:proofErr w:type="gramEnd"/>
+      <w:r>
+        <w:t xml:space="preserve"> induction of total ketone bodies in male and female mice respectively</w:t>
+      </w:r>
+      <w:r>
+        <w:t xml:space="preserve"> (</w:t>
+      </w:r>
+      <w:r>
+        <w:t xml:space="preserve">p&lt;0.001, </w:t>
+      </w:r>
+      <w:r>
+        <w:t>Figure 1</w:t>
+      </w:r>
+      <w:r>
+        <w:t>F</w:t>
+      </w:r>
+      <w:r>
+        <w:t xml:space="preserve">).  </w:t>
+      </w:r>
+    </w:p>
+    <w:p>
+      <w:pPr>
+        <w:pStyle w:val="Heading2"/>
+      </w:pPr>
+    </w:p>
+    <w:p>
+      <w:pPr>
+        <w:pStyle w:val="Heading2"/>
+      </w:pPr>
+      <w:r>
+        <w:t xml:space="preserve">Induction of Hepatic GDF15 </w:t>
+      </w:r>
+      <w:r>
+        <w:t>Occurs with Activation of the</w:t>
+      </w:r>
+      <w:r>
+        <w:t xml:space="preserve"> Integrated Stress Response</w:t>
+      </w:r>
+    </w:p>
+    <w:p/>
+    <w:p>
+      <w:r>
+        <w:t xml:space="preserve">While GDF15 is likely made in many tissues, due to the key role of the liver in responses to ketogenic diets, we examined liver mRNA expression and found a similar XXX in both male and female mice.  In a subsequent cohort of male mice, we </w:t>
+      </w:r>
+      <w:r>
+        <w:lastRenderedPageBreak/>
+        <w:t>evaluated GDF15 levels at both one and four weeks of CD or KD treatment and found XXX.</w:t>
+      </w:r>
+    </w:p>
+    <w:p/>
+    <w:p/>
+    <w:p>
+      <w:r>
+        <w:t xml:space="preserve">To test whether hepatocytes were able to produce GDF15 under ketogenic conditions we treated AML12 cells with control or ketogenic media as described in </w:t>
+      </w:r>
+      <w:r>
+        <w:fldChar w:fldCharType="begin" w:fldLock="1"/>
+      </w:r>
+      <w:r>
+        <w:instrText>ADDIN CSL_CITATION {"citationItems":[{"id":"ITEM-1","itemData":{"DOI":"10.1038/nature09584","ISBN":"1476-4687 (Electronic)\\r0028-0836 (Linking)","ISSN":"00280836","PMID":"21179166","abstract":"The multi-component mechanistic target of rapamycin complex 1 (mTORC1) kinase is the central node of a mammalian pathway that coordinates cell growth with the availability of nutrients, energy and growth factors. Progress has been made in the identification of mTORC1 pathway components and in understanding their functions in cells, but there is relatively little known about the role of the pathway in vivo. Specifically, we have little knowledge regarding the role mTOCR1 has in liver physiology. In fasted animals, the liver performs numerous functions that maintain whole-body homeostasis, including the production of ketone bodies for peripheral tissues to use as energy sources. Here we show that mTORC1 controls ketogenesis in mice in response to fasting. We find that liver-specific loss of TSC1 (tuberous sclerosis 1), an mTORC1 inhibitor, leads to a fasting-resistant increase in liver size, and to a pronounced defect in ketone body production and ketogenic gene expression on fasting. The loss of raptor (regulatory associated protein of mTOR, complex 1) an essential mTORC1 component, has the opposite effects. In addition, we find that the inhibition of mTORC1 is required for the fasting-induced activation of PPARalpha (peroxisome proliferator activated receptor alpha), the master transcriptional activator of ketogenic genes, and that suppression of NCoR1 (nuclear receptor co-repressor 1), a co-repressor of PPARalpha, reactivates ketogenesis in cells and livers with hyperactive mTORC1 signalling. Like livers with activated mTORC1, livers from aged mice have a defect in ketogenesis, which correlates with an increase in mTORC1 signalling. Moreover, we show that the suppressive effects of mTORC1 activation and ageing on PPARalpha activity and ketone production are not additive, and that mTORC1 inhibition is sufficient to prevent the ageing-induced defect in ketogenesis. Thus, our findings reveal that mTORC1 is a key regulator of PPARalpha function and hepatic ketogenesis and suggest a role for mTORC1 activity in promoting the ageing of the liver.","author":[{"dropping-particle":"","family":"Sengupta","given":"Shomit","non-dropping-particle":"","parse-names":false,"suffix":""},{"dropping-particle":"","family":"Peterson","given":"Timothy R.","non-dropping-particle":"","parse-names":false,"suffix":""},{"dropping-particle":"","family":"Laplante","given":"Mathieu","non-dropping-particle":"","parse-names":false,"suffix":""},{"dropping-particle":"","family":"Oh","given":"Stephanie","non-dropping-particle":"","parse-names":false,"suffix":""},{"dropping-particle":"","family":"Sabatini","given":"David M.","non-dropping-particle":"","parse-names":false,"suffix":""}],"container-title":"Nature","id":"ITEM-1","issue":"7327","issued":{"date-parts":[["2010","12"]]},"page":"1100-1106","publisher":"Nature Publishing Group","title":"MTORC1 controls fasting-induced ketogenesis and its modulation by ageing","type":"article-journal","volume":"468"},"uris":["http://www.mendeley.com/documents/?uuid=3a512456-4bbb-4224-998f-16c57f36fd1c"]}],"mendeley":{"formattedCitation":"(17)","plainTextFormattedCitation":"(17)","previouslyFormattedCitation":"(17)"},"properties":{"noteIndex":0},"schema":"https://github.com/citation-style-language/schema/raw/master/csl-citation.json"}</w:instrText>
+      </w:r>
+      <w:r>
+        <w:fldChar w:fldCharType="separate"/>
+      </w:r>
+      <w:r>
+        <w:rPr>
+          <w:noProof/>
+        </w:rPr>
+        <w:t>(17)</w:t>
+      </w:r>
+      <w:r>
+        <w:fldChar w:fldCharType="end"/>
+      </w:r>
+      <w:r>
+        <w:t xml:space="preserve">.  </w:t>
+      </w:r>
+    </w:p>
+    <w:p/>
+    <w:p/>
+    <w:p>
+      <w:pPr>
+        <w:pStyle w:val="Heading2"/>
+      </w:pPr>
+      <w:r>
         <w:t>Ablation of GDF15 Results in Weight Gain and Increased Energy Intake on a Ketogenic Diet</w:t>
       </w:r>
     </w:p>
+    <w:p/>
+    <w:p>
+      <w:r>
+        <w:t xml:space="preserve">While the above studies describe induction of GDF15 under ketogenic conditions, they do not evaluate if this hormone plays a physiological role.  To test </w:t>
+      </w:r>
+      <w:proofErr w:type="gramStart"/>
+      <w:r>
+        <w:t>this</w:t>
+      </w:r>
+      <w:proofErr w:type="gramEnd"/>
+      <w:r>
+        <w:t xml:space="preserve"> we monitored male and female wild-type and </w:t>
+      </w:r>
+      <w:r>
+        <w:rPr>
+          <w:i/>
+        </w:rPr>
+        <w:t>Gdf15</w:t>
+      </w:r>
+      <w:r>
+        <w:t xml:space="preserve"> knockout mice on normal chow diets, followed by placing mice on KD at 10 weeks of age.  We observed XXX</w:t>
+      </w:r>
+    </w:p>
     <w:p>
       <w:pPr>
         <w:pStyle w:val="Heading1"/>
@@ -1817,7 +2075,7 @@
         <w:rPr>
           <w:shd w:val="clear" w:color="auto" w:fill="FFFFFF"/>
         </w:rPr>
-        <w:instrText>ADDIN CSL_CITATION {"citationItems":[{"id":"ITEM-1","itemData":{"DOI":"10.1161/HYPERTENSIONAHA.109.130583","ISSN":"0194911X","abstract":"Growth-differentiation factor 15 (GDF-15), a stress-responsive transforming growth factor-beta-related cytokine, is emerging as a new risk marker in patients with cardiovascular disease. We explored GDF-15 in preeclampsia and in diabetic pregnancies, because these conditions are associated with augmented risk for cardiovascular disease, both in mother and in offspring. Plasma from pregnant women (n=267; controls: n=59, preeclampsia: n=85, diabetes mellitus: n=112, and superimposed preeclampsia in diabetes mellitus: n=11), fetal plasma (n=72), and amniotic fluid (n=99) were analyzed by immunoassay for GDF-15. Placental GDF-15 mRNA and protein expression levels were analyzed by quantitative real-time PCR and immunoblots in 78 and 18 pregnancies, respectively. Conditioned media from preeclamptic (n=6) and control (n=6) villous placenta explants were analyzed by immunoassay for GDF-15. Median maternal GDF-15 concentration was elevated in those with diabetes mellitus, as compared with controls (91 549 versus 79 875 ng/L; P=0.02). Median GDF-15 concentration was higher in patients with preeclampsia than in controls in term maternal blood samples (127 061 versus 80 319 ng/L; P&lt;0.001). In the fetal circulation and amniotic fluid, GDF-15 was elevated in preeclampsia and superimposed preeclampsia in diabetes mellitus, as compared with controls. GDF-15 placental mRNA expression was elevated in preeclampsia, as compared with controls (P=0.002). Placenta immunoblots confirmed a single GDF-15 protein band, and a time-dependent increase in GDF-15 protein was detected in the conditioned media. Our study is the first to show that GDF-15 is dysregulated, both in preeclampsia and in diabetic pregnancies. The mechanisms and diagnostic implications of these findings remain to be explored.","author":[{"dropping-particle":"","family":"Sugulle","given":"Meryam","non-dropping-particle":"","parse-names":false,"suffix":""},{"dropping-particle":"","family":"Dechend","given":"Ralf","non-dropping-particle":"","parse-names":false,"suffix":""},{"dropping-particle":"","family":"Herse","given":"Florian","non-dropping-particle":"","parse-names":false,"suffix":""},{"dropping-particle":"","family":"Weedon-Fekjaer","given":"M. Susanne","non-dropping-particle":"","parse-names":false,"suffix":""},{"dropping-particle":"","family":"Johnsen","given":"Guro M.","non-dropping-particle":"","parse-names":false,"suffix":""},{"dropping-particle":"","family":"Brosnihan","given":"K. Bridget","non-dropping-particle":"","parse-names":false,"suffix":""},{"dropping-particle":"","family":"Anton","given":"Lauren","non-dropping-particle":"","parse-names":false,"suffix":""},{"dropping-particle":"","family":"Luft","given":"Friedrich C.","non-dropping-particle":"","parse-names":false,"suffix":""},{"dropping-particle":"","family":"Wollert","given":"Kai C.","non-dropping-particle":"","parse-names":false,"suffix":""},{"dropping-particle":"","family":"Kempf","given":"Tibor","non-dropping-particle":"","parse-names":false,"suffix":""},{"dropping-particle":"","family":"Staff","given":"Anne Cathrine","non-dropping-particle":"","parse-names":false,"suffix":""}],"container-title":"Hypertension","id":"ITEM-1","issue":"1","issued":{"date-parts":[["2009"]]},"page":"106-112","title":"Circulating and placental growth-differentiation factor 15 in preeclampsia and in pregnancy complicated by diabetes mellitus","type":"article-journal","volume":"54"},"uris":["http://www.mendeley.com/documents/?uuid=a0a7236d-2fe8-411e-aa3a-1ad44d575555"]},{"id":"ITEM-2","itemData":{"DOI":"10.1016/j.diabres.2019.107823","ISSN":"01688227","author":[{"dropping-particle":"","family":"Tang","given":"Mengyang","non-dropping-particle":"","parse-names":false,"suffix":""},{"dropping-particle":"","family":"Luo","given":"Mingjuan","non-dropping-particle":"","parse-names":false,"suffix":""},{"dropping-particle":"","family":"Lu","given":"Wenqian","non-dropping-particle":"","parse-names":false,"suffix":""},{"dropping-particle":"","family":"Wang","given":"Shiyun","non-dropping-particle":"","parse-names":false,"suffix":""},{"dropping-particle":"","family":"Zhang","given":"Rong","non-dropping-particle":"","parse-names":false,"suffix":""},{"dropping-particle":"","family":"Liang","given":"Wei","non-dropping-particle":"","parse-names":false,"suffix":""},{"dropping-particle":"","family":"Gu","given":"Jianfen","non-dropping-particle":"","parse-names":false,"suffix":""},{"dropping-particle":"","family":"Yu","given":"Xuemei","non-dropping-particle":"","parse-names":false,"suffix":""},{"dropping-particle":"","family":"Zhang","given":"Xueli","non-dropping-particle":"","parse-names":false,"suffix":""},{"dropping-particle":"","family":"Hu","given":"Cheng","non-dropping-particle":"","parse-names":false,"suffix":""}],"container-title":"Diabetes Research and Clinical Practice","id":"ITEM-2","issued":{"date-parts":[["2019"]]},"page":"107823","publisher":"Elsevier Ireland Ltd","title":"Serum growth differentiation factor 15 is associated with glucose metabolism in the third trimester in Chinese pregnant women","type":"article-journal"},"uris":["http://www.mendeley.com/documents/?uuid=fb1aeee1-6a59-43ef-9767-80a7b2b5ab0d"]},{"id":"ITEM-3","itemData":{"DOI":"10.12688/wellcomeopenres.14818.1","abstract":" Background: Although nausea and vomiting are very common in pregnancy, their pathogenesis is poorly understood. We tested the hypothesis that circulating growth and differentiation factor 15 (GDF15) concentrations in early pregnancy, whose gene is implicated in hyperemesis gravidarum, are associated with nausea and vomiting.  Methods: Blood samples for the measurement of GDF15 and human chorionic gonadotrophin (hCG) concentrations were obtained early in the second trimester (median 15.1 (interquartile range 14.4-15.7) weeks) of pregnancy from 791 women from the Cambridge Baby Growth Study, a prospective pregnancy and birth cohort. During each trimester participants completed a questionnaire which included questions about nausea, vomiting and antiemetic use. Associations with pre-pregnancy body mass indexes (BMI) were validated in 231 pregnant NIPTeR Study participants.  Results: Circulating GDF15 concentrations were higher in women reporting vomiting in the second trimester than in women reporting no pregnancy nausea or vomiting: 11,581 (10,977-12,219) (n=175) vs. 10,593 (10,066-11,147) (n=193) pg/mL, p=0.02). In women who took antiemetic drugs during pregnancy (n=11) the GDF15 levels were also raised 13,157 (10,558-16,394) pg/mL (p =0.04). Serum GFD15 concentrations were strongly positively correlated with hCG levels but were inversely correlated with maternal BMIs, a finding replicated in the NIPTeR Study.  Conclusions: Week 15 serum GDF15 concentrations are positively associated with second trimester vomiting and maternal antiemetic use in pregnancy. Given GDF15’s site of action in the chemoreceptor trigger zone of the brainstem and its genetic associations with hyperemesis gravidarum, these data support the concept that GDF15 may be playing a pathogenic role in pregnancy-associated vomiting. ","author":[{"dropping-particle":"","family":"Petry","given":"Clive J.","non-dropping-particle":"","parse-names":false,"suffix":""},{"dropping-particle":"","family":"Ong","given":"Ken K.","non-dropping-particle":"","parse-names":false,"suffix":""},{"dropping-particle":"","family":"Burling","given":"Keith A.","non-dropping-particle":"","parse-names":false,"suffix":""},{"dropping-particle":"","family":"Barker","given":"Peter","non-dropping-particle":"","parse-names":false,"suffix":""},{"dropping-particle":"","family":"Goodburn","given":"Sandra F.","non-dropping-particle":"","parse-names":false,"suffix":""},{"dropping-particle":"","family":"Perry","given":"John R. B.","non-dropping-particle":"","parse-names":false,"suffix":""},{"dropping-particle":"","family":"Acerini","given":"Carlo L.","non-dropping-particle":"","parse-names":false,"suffix":""},{"dropping-particle":"","family":"Hughes","given":"Ieuan A.","non-dropping-particle":"","parse-names":false,"suffix":""},{"dropping-particle":"","family":"Painter","given":"Rebecca C.","non-dropping-particle":"","parse-names":false,"suffix":""},{"dropping-particle":"","family":"Afink","given":"Gijs B.","non-dropping-particle":"","parse-names":false,"suffix":""},{"dropping-particle":"","family":"Dunger","given":"David B.","non-dropping-particle":"","parse-names":false,"suffix":""},{"dropping-particle":"","family":"O'Rahilly","given":"Stephen P","non-dropping-particle":"","parse-names":false,"suffix":""}],"container-title":"Wellcome Open Research","id":"ITEM-3","issue":"0","issued":{"date-parts":[["2018"]]},"page":"123","title":"Associations of vomiting and antiemetic use in pregnancy with levels of circulating GDF15 early in the second trimester: A nested case-control study","type":"article-journal","volume":"3"},"uris":["http://www.mendeley.com/documents/?uuid=8baab59b-8b7d-47a7-b0a4-ef80c03b53b7"]},{"id":"ITEM-4","itemData":{"DOI":"10.1016/S0140-6736(03)15265-8","ISSN":"01406736","abstract":"Macrophage inhibitory cytokine 1 (MIC 1) is thought to have immunomodulatory actions favouring fetal viability. We measured serum concentrations of MIC 1 in asymptomatic women at 6-13 weeks' gestation who subsequently miscarried or who had already miscarried. MIC 1 concentrations in the miscarriage cohort (n=100), were a third of those who had ongoing pregnancies (n=197). Multiples of the median for miscarriage was 0.32 (95% CI 0.23-0.32) versus 1.00 (0.93-1.06) for ongoing pregnancies; p&lt;0.0001. Concentrations were just as low 3 weeks before diagnosis as on the day of diagnosis. That MIC 1 serum concentrations seem to be low weeks before miscarriage suggests possible predictive and causative roles, as well as therapeutic potential.","author":[{"dropping-particle":"","family":"Tong","given":"Stephen","non-dropping-particle":"","parse-names":false,"suffix":""},{"dropping-particle":"","family":"Marjono","given":"Budi","non-dropping-particle":"","parse-names":false,"suffix":""},{"dropping-particle":"","family":"Brown","given":"David A.","non-dropping-particle":"","parse-names":false,"suffix":""},{"dropping-particle":"","family":"Mulvey","given":"Sheila","non-dropping-particle":"","parse-names":false,"suffix":""},{"dropping-particle":"","family":"Breit","given":"Samuel N.","non-dropping-particle":"","parse-names":false,"suffix":""},{"dropping-particle":"","family":"Manuelpillai","given":"Ursula","non-dropping-particle":"","parse-names":false,"suffix":""},{"dropping-particle":"","family":"Wallace","given":"Euan M.","non-dropping-particle":"","parse-names":false,"suffix":""}],"container-title":"Lancet","id":"ITEM-4","issue":"9403","issued":{"date-parts":[["2004"]]},"page":"129-130","title":"Serum concentrations of macrophage inhibitory cytokine 1 (MIC 1) as a predictor of miscarriage","type":"article-journal","volume":"363"},"uris":["http://www.mendeley.com/documents/?uuid=3c69f5e6-dd3f-4c19-afe1-1090797f2034"]}],"mendeley":{"formattedCitation":"(8,18–20)","plainTextFormattedCitation":"(8,18–20)","previouslyFormattedCitation":"(8,18–20)"},"properties":{"noteIndex":0},"schema":"https://github.com/citation-style-language/schema/raw/master/csl-citation.json"}</w:instrText>
+        <w:instrText>ADDIN CSL_CITATION {"citationItems":[{"id":"ITEM-1","itemData":{"DOI":"10.1161/HYPERTENSIONAHA.109.130583","ISSN":"0194911X","abstract":"Growth-differentiation factor 15 (GDF-15), a stress-responsive transforming growth factor-beta-related cytokine, is emerging as a new risk marker in patients with cardiovascular disease. We explored GDF-15 in preeclampsia and in diabetic pregnancies, because these conditions are associated with augmented risk for cardiovascular disease, both in mother and in offspring. Plasma from pregnant women (n=267; controls: n=59, preeclampsia: n=85, diabetes mellitus: n=112, and superimposed preeclampsia in diabetes mellitus: n=11), fetal plasma (n=72), and amniotic fluid (n=99) were analyzed by immunoassay for GDF-15. Placental GDF-15 mRNA and protein expression levels were analyzed by quantitative real-time PCR and immunoblots in 78 and 18 pregnancies, respectively. Conditioned media from preeclamptic (n=6) and control (n=6) villous placenta explants were analyzed by immunoassay for GDF-15. Median maternal GDF-15 concentration was elevated in those with diabetes mellitus, as compared with controls (91 549 versus 79 875 ng/L; P=0.02). Median GDF-15 concentration was higher in patients with preeclampsia than in controls in term maternal blood samples (127 061 versus 80 319 ng/L; P&lt;0.001). In the fetal circulation and amniotic fluid, GDF-15 was elevated in preeclampsia and superimposed preeclampsia in diabetes mellitus, as compared with controls. GDF-15 placental mRNA expression was elevated in preeclampsia, as compared with controls (P=0.002). Placenta immunoblots confirmed a single GDF-15 protein band, and a time-dependent increase in GDF-15 protein was detected in the conditioned media. Our study is the first to show that GDF-15 is dysregulated, both in preeclampsia and in diabetic pregnancies. The mechanisms and diagnostic implications of these findings remain to be explored.","author":[{"dropping-particle":"","family":"Sugulle","given":"Meryam","non-dropping-particle":"","parse-names":false,"suffix":""},{"dropping-particle":"","family":"Dechend","given":"Ralf","non-dropping-particle":"","parse-names":false,"suffix":""},{"dropping-particle":"","family":"Herse","given":"Florian","non-dropping-particle":"","parse-names":false,"suffix":""},{"dropping-particle":"","family":"Weedon-Fekjaer","given":"M. Susanne","non-dropping-particle":"","parse-names":false,"suffix":""},{"dropping-particle":"","family":"Johnsen","given":"Guro M.","non-dropping-particle":"","parse-names":false,"suffix":""},{"dropping-particle":"","family":"Brosnihan","given":"K. Bridget","non-dropping-particle":"","parse-names":false,"suffix":""},{"dropping-particle":"","family":"Anton","given":"Lauren","non-dropping-particle":"","parse-names":false,"suffix":""},{"dropping-particle":"","family":"Luft","given":"Friedrich C.","non-dropping-particle":"","parse-names":false,"suffix":""},{"dropping-particle":"","family":"Wollert","given":"Kai C.","non-dropping-particle":"","parse-names":false,"suffix":""},{"dropping-particle":"","family":"Kempf","given":"Tibor","non-dropping-particle":"","parse-names":false,"suffix":""},{"dropping-particle":"","family":"Staff","given":"Anne Cathrine","non-dropping-particle":"","parse-names":false,"suffix":""}],"container-title":"Hypertension","id":"ITEM-1","issue":"1","issued":{"date-parts":[["2009"]]},"page":"106-112","title":"Circulating and placental growth-differentiation factor 15 in preeclampsia and in pregnancy complicated by diabetes mellitus","type":"article-journal","volume":"54"},"uris":["http://www.mendeley.com/documents/?uuid=a0a7236d-2fe8-411e-aa3a-1ad44d575555"]},{"id":"ITEM-2","itemData":{"DOI":"10.1016/j.diabres.2019.107823","ISSN":"01688227","author":[{"dropping-particle":"","family":"Tang","given":"Mengyang","non-dropping-particle":"","parse-names":false,"suffix":""},{"dropping-particle":"","family":"Luo","given":"Mingjuan","non-dropping-particle":"","parse-names":false,"suffix":""},{"dropping-particle":"","family":"Lu","given":"Wenqian","non-dropping-particle":"","parse-names":false,"suffix":""},{"dropping-particle":"","family":"Wang","given":"Shiyun","non-dropping-particle":"","parse-names":false,"suffix":""},{"dropping-particle":"","family":"Zhang","given":"Rong","non-dropping-particle":"","parse-names":false,"suffix":""},{"dropping-particle":"","family":"Liang","given":"Wei","non-dropping-particle":"","parse-names":false,"suffix":""},{"dropping-particle":"","family":"Gu","given":"Jianfen","non-dropping-particle":"","parse-names":false,"suffix":""},{"dropping-particle":"","family":"Yu","given":"Xuemei","non-dropping-particle":"","parse-names":false,"suffix":""},{"dropping-particle":"","family":"Zhang","given":"Xueli","non-dropping-particle":"","parse-names":false,"suffix":""},{"dropping-particle":"","family":"Hu","given":"Cheng","non-dropping-particle":"","parse-names":false,"suffix":""}],"container-title":"Diabetes Research and Clinical Practice","id":"ITEM-2","issued":{"date-parts":[["2019"]]},"page":"107823","publisher":"Elsevier Ireland Ltd","title":"Serum growth differentiation factor 15 is associated with glucose metabolism in the third trimester in Chinese pregnant women","type":"article-journal"},"uris":["http://www.mendeley.com/documents/?uuid=fb1aeee1-6a59-43ef-9767-80a7b2b5ab0d"]},{"id":"ITEM-3","itemData":{"DOI":"10.12688/wellcomeopenres.14818.1","abstract":" Background: Although nausea and vomiting are very common in pregnancy, their pathogenesis is poorly understood. We tested the hypothesis that circulating growth and differentiation factor 15 (GDF15) concentrations in early pregnancy, whose gene is implicated in hyperemesis gravidarum, are associated with nausea and vomiting.  Methods: Blood samples for the measurement of GDF15 and human chorionic gonadotrophin (hCG) concentrations were obtained early in the second trimester (median 15.1 (interquartile range 14.4-15.7) weeks) of pregnancy from 791 women from the Cambridge Baby Growth Study, a prospective pregnancy and birth cohort. During each trimester participants completed a questionnaire which included questions about nausea, vomiting and antiemetic use. Associations with pre-pregnancy body mass indexes (BMI) were validated in 231 pregnant NIPTeR Study participants.  Results: Circulating GDF15 concentrations were higher in women reporting vomiting in the second trimester than in women reporting no pregnancy nausea or vomiting: 11,581 (10,977-12,219) (n=175) vs. 10,593 (10,066-11,147) (n=193) pg/mL, p=0.02). In women who took antiemetic drugs during pregnancy (n=11) the GDF15 levels were also raised 13,157 (10,558-16,394) pg/mL (p =0.04). Serum GFD15 concentrations were strongly positively correlated with hCG levels but were inversely correlated with maternal BMIs, a finding replicated in the NIPTeR Study.  Conclusions: Week 15 serum GDF15 concentrations are positively associated with second trimester vomiting and maternal antiemetic use in pregnancy. Given GDF15’s site of action in the chemoreceptor trigger zone of the brainstem and its genetic associations with hyperemesis gravidarum, these data support the concept that GDF15 may be playing a pathogenic role in pregnancy-associated vomiting. ","author":[{"dropping-particle":"","family":"Petry","given":"Clive J.","non-dropping-particle":"","parse-names":false,"suffix":""},{"dropping-particle":"","family":"Ong","given":"Ken K.","non-dropping-particle":"","parse-names":false,"suffix":""},{"dropping-particle":"","family":"Burling","given":"Keith A.","non-dropping-particle":"","parse-names":false,"suffix":""},{"dropping-particle":"","family":"Barker","given":"Peter","non-dropping-particle":"","parse-names":false,"suffix":""},{"dropping-particle":"","family":"Goodburn","given":"Sandra F.","non-dropping-particle":"","parse-names":false,"suffix":""},{"dropping-particle":"","family":"Perry","given":"John R. B.","non-dropping-particle":"","parse-names":false,"suffix":""},{"dropping-particle":"","family":"Acerini","given":"Carlo L.","non-dropping-particle":"","parse-names":false,"suffix":""},{"dropping-particle":"","family":"Hughes","given":"Ieuan A.","non-dropping-particle":"","parse-names":false,"suffix":""},{"dropping-particle":"","family":"Painter","given":"Rebecca C.","non-dropping-particle":"","parse-names":false,"suffix":""},{"dropping-particle":"","family":"Afink","given":"Gijs B.","non-dropping-particle":"","parse-names":false,"suffix":""},{"dropping-particle":"","family":"Dunger","given":"David B.","non-dropping-particle":"","parse-names":false,"suffix":""},{"dropping-particle":"","family":"O'Rahilly","given":"Stephen P","non-dropping-particle":"","parse-names":false,"suffix":""}],"container-title":"Wellcome Open Research","id":"ITEM-3","issue":"0","issued":{"date-parts":[["2018"]]},"page":"123","title":"Associations of vomiting and antiemetic use in pregnancy with levels of circulating GDF15 early in the second trimester: A nested case-control study","type":"article-journal","volume":"3"},"uris":["http://www.mendeley.com/documents/?uuid=8baab59b-8b7d-47a7-b0a4-ef80c03b53b7"]},{"id":"ITEM-4","itemData":{"DOI":"10.1016/S0140-6736(03)15265-8","ISSN":"01406736","abstract":"Macrophage inhibitory cytokine 1 (MIC 1) is thought to have immunomodulatory actions favouring fetal viability. We measured serum concentrations of MIC 1 in asymptomatic women at 6-13 weeks' gestation who subsequently miscarried or who had already miscarried. MIC 1 concentrations in the miscarriage cohort (n=100), were a third of those who had ongoing pregnancies (n=197). Multiples of the median for miscarriage was 0.32 (95% CI 0.23-0.32) versus 1.00 (0.93-1.06) for ongoing pregnancies; p&lt;0.0001. Concentrations were just as low 3 weeks before diagnosis as on the day of diagnosis. That MIC 1 serum concentrations seem to be low weeks before miscarriage suggests possible predictive and causative roles, as well as therapeutic potential.","author":[{"dropping-particle":"","family":"Tong","given":"Stephen","non-dropping-particle":"","parse-names":false,"suffix":""},{"dropping-particle":"","family":"Marjono","given":"Budi","non-dropping-particle":"","parse-names":false,"suffix":""},{"dropping-particle":"","family":"Brown","given":"David A.","non-dropping-particle":"","parse-names":false,"suffix":""},{"dropping-particle":"","family":"Mulvey","given":"Sheila","non-dropping-particle":"","parse-names":false,"suffix":""},{"dropping-particle":"","family":"Breit","given":"Samuel N.","non-dropping-particle":"","parse-names":false,"suffix":""},{"dropping-particle":"","family":"Manuelpillai","given":"Ursula","non-dropping-particle":"","parse-names":false,"suffix":""},{"dropping-particle":"","family":"Wallace","given":"Euan M.","non-dropping-particle":"","parse-names":false,"suffix":""}],"container-title":"Lancet","id":"ITEM-4","issue":"9403","issued":{"date-parts":[["2004"]]},"page":"129-130","title":"Serum concentrations of macrophage inhibitory cytokine 1 (MIC 1) as a predictor of miscarriage","type":"article-journal","volume":"363"},"uris":["http://www.mendeley.com/documents/?uuid=3c69f5e6-dd3f-4c19-afe1-1090797f2034"]}],"mendeley":{"formattedCitation":"(8,19–21)","plainTextFormattedCitation":"(8,19–21)","previouslyFormattedCitation":"(8,18–20)"},"properties":{"noteIndex":0},"schema":"https://github.com/citation-style-language/schema/raw/master/csl-citation.json"}</w:instrText>
       </w:r>
       <w:r>
         <w:rPr>
@@ -1830,7 +2088,7 @@
           <w:noProof/>
           <w:shd w:val="clear" w:color="auto" w:fill="FFFFFF"/>
         </w:rPr>
-        <w:t>(8,18–20)</w:t>
+        <w:t>(8,19–21)</w:t>
       </w:r>
       <w:r>
         <w:rPr>
@@ -1866,7 +2124,7 @@
         <w:rPr>
           <w:shd w:val="clear" w:color="auto" w:fill="FFFFFF"/>
         </w:rPr>
-        <w:instrText>ADDIN CSL_CITATION {"citationItems":[{"id":"ITEM-1","itemData":{"DOI":"10.3109/14017431.2010.516368","ISBN":"1401-7431","ISSN":"1651-2006","PMID":"20836754","abstract":"BACKGROUND: Growth differentiation factor-15 (GDF-15) is considered to be a cardioprotective cytokine possessing antiapoptotic and antiproliferative properties. If GDF-15 plasma levels are influenced by percutanenous coronary intervention (PCI) or regular exercise training is currently not known.\\n\\nMETHODS: After successful revascularization by PCI with stent implantation 36 consecutive patients with stable angina pectoris were randomized to an exercise training program or to a control group. Patients were followed by serial measurements of GDF-15, high-sensitivity Troponin T (hsTNT) and N-terminal pro brain natriuretic peptide (NT-proBNP) levels in peripheral blood after PCI and during six months follow-up.\\n\\nRESULTS: Plasma levels of GDF-15 showed an early response to PCI with a modest, but significant increase after 30 minutes (p = 0.007) peaking three hours after PCI. Levels of hsTNT rose 5-fold from baseline to 24 hours (p &lt; 0.001) with a normalization at seven days post PCI. Changes in plasma levels of GDF-15, hsTNT and NT-proBNP were not significantly different between the training and control group during follow-up.\\n\\nCONCLUSIONS: GDF-15 levels show a modest transient increase in response to coronary intervention with stent implantation. Exercise training over six months does not affect plasma levels of GDF-15, hsTNT or NT-proBNP in patients with stable coronary artery disease.","author":[{"dropping-particle":"","family":"Munk","given":"Peter Scott","non-dropping-particle":"","parse-names":false,"suffix":""},{"dropping-particle":"","family":"Valborgland","given":"Torstein","non-dropping-particle":"","parse-names":false,"suffix":""},{"dropping-particle":"","family":"Butt","given":"Noreen","non-dropping-particle":"","parse-names":false,"suffix":""},{"dropping-particle":"","family":"Larsen","given":"Alf Inge","non-dropping-particle":"","parse-names":false,"suffix":""}],"container-title":"Scandinavian cardiovascular journal : SCJ","id":"ITEM-1","issue":"1","issued":{"date-parts":[["2011"]]},"page":"27-32","title":"Response of growth differentiation factor-15 to percutaneous coronary intervention and regular exercise training.","type":"article-journal","volume":"45"},"uris":["http://www.mendeley.com/documents/?uuid=3b553d58-500f-4407-8de6-8996945e5955"]},{"id":"ITEM-2","itemData":{"DOI":"10.3109/00365513.2014.905697","ISBN":"1502-7686 (Electronic)\\r0036-5513 (Linking)","ISSN":"15027686","PMID":"24792369","abstract":"Background. Intense training can lead to a pathophysiological change in serum concentration of a variety of biomarkers. Traditional biomarkers of cardiac injury are very useful in monitoring CVD patients, but in healthy subjects or athletes they cannot be informative enough about the cardiovascular risk, because in these cases their serum levels do not increase over the pathological limit. Therefore novel cardiovascular biomarkers are required in order to allow a better monitoring of sport performance, prediction of overtraining and diagnosis of sport-related cardiac injuries. Growth differentiation factor-15 (GDF-15) is emerging as a powerful cardiovascular injury risk indicator. In this study we investigate the effect of intense physical training of on the circulating levels of GDF-15 in rugby professional players. Methods. Serum GDF-15, Erythropoietin, IL-6, the cardiovascular parameter ST-2, NT-proBNP and routine hematological parameters were measured in a group of 30 rugby players before and after a session of intense training. Results. While ST-2, IL-6 and hsCRP displayed no significant changes after intense training, NT-proBNP and GDF-15 showed a significant increase, even without reaching the pathological level. Discussion. The measure of GDF-15 in professional rugby players could be a useful tool to monitoring their cardiovascular status during training and competition session in order to prevent the onset of collateral cardiovascular adverse event due to the intense training and, in the case of cardiac injury, it could possibly allow a very early diagnosis at the beginning of the pathogenic process.","author":[{"dropping-particle":"","family":"Galliera","given":"Emanuela","non-dropping-particle":"","parse-names":false,"suffix":""},{"dropping-particle":"","family":"Lombardi","given":"Giovanni","non-dropping-particle":"","parse-names":false,"suffix":""},{"dropping-particle":"","family":"Marazzi","given":"Monica G.","non-dropping-particle":"","parse-names":false,"suffix":""},{"dropping-particle":"","family":"Grasso","given":"Dalila","non-dropping-particle":"","parse-names":false,"suffix":""},{"dropping-particle":"","family":"Vianello","given":"Elena","non-dropping-particle":"","parse-names":false,"suffix":""},{"dropping-particle":"","family":"Pozzoni","given":"Roberto","non-dropping-particle":"","parse-names":false,"suffix":""},{"dropping-particle":"","family":"Banfi","given":"Giuseppe","non-dropping-particle":"","parse-names":false,"suffix":""},{"dropping-particle":"","family":"Corsi Romanelli","given":"Massimiliano M.","non-dropping-particle":"","parse-names":false,"suffix":""}],"container-title":"Scandinavian Journal of Clinical and Laboratory Investigation","id":"ITEM-2","issue":"6","issued":{"date-parts":[["2014"]]},"page":"492-499","title":"Acute exercise in elite rugby players increases the circulating level of the cardiovascular biomarker GDF-15","type":"article-journal","volume":"74"},"uris":["http://www.mendeley.com/documents/?uuid=7ae97071-f5b7-46f0-90a1-3cc46e638626"]},{"id":"ITEM-3","itemData":{"DOI":"10.1016/S0168-8227(16)31060-9","ISSN":"01688227","author":[{"dropping-particle":"","family":"Joung","given":"Kyong Hye","non-dropping-particle":"","parse-names":false,"suffix":""},{"dropping-particle":"","family":"Kim","given":"Ji Min","non-dropping-particle":"","parse-names":false,"suffix":""},{"dropping-particle":"","family":"Yi","given":"Hyon-Seung","non-dropping-particle":"","parse-names":false,"suffix":""},{"dropping-particle":"","family":"Lee","given":"Ju Hee","non-dropping-particle":"","parse-names":false,"suffix":""},{"dropping-particle":"","family":"Kim","given":"Koon Soon","non-dropping-particle":"","parse-names":false,"suffix":""},{"dropping-particle":"","family":"Kim","given":"Hyun Jin","non-dropping-particle":"","parse-names":false,"suffix":""},{"dropping-particle":"","family":"Shong","given":"Minho","non-dropping-particle":"","parse-names":false,"suffix":""},{"dropping-particle":"","family":"Ku","given":"Bon Jeong","non-dropping-particle":"","parse-names":false,"suffix":""}],"container-title":"Diabetes Research and Clinical Practice","id":"ITEM-3","issued":{"date-parts":[["2016","10"]]},"page":"S65-S66","publisher":"Elsevier Ireland Ltd","title":"Effects of exercise program on normal responsiveness of serum GDF15 in middle-aged women","type":"article-journal","volume":"120"},"uris":["http://www.mendeley.com/documents/?uuid=24fe4eb7-5c2e-4e61-b6b4-ab23edaabe13"]},{"id":"ITEM-4","itemData":{"DOI":"10.1016/j.molmet.2017.12.016","ISSN":"22128778","PMID":"29398617","abstract":"Objective: The growth differentiation factor 15 (GDF15) is a stress-sensitive circulating factor that regulates systemic energy balance. Since exercise is a transient physiological stress that has pleiotropic effects on whole-body energy metabolism, we herein explored the effect of exercise on a) circulating GDF15 levels and b) GDF15 release from skeletal muscle in humans. Methods: Seven healthy males either rested or exercised at 67% of their VO2maxfor 1 h and blood was sampled from the femoral artery and femoral vein before, during, and after exercise. Plasma GDF15 concentrations were determined in these samples. Results: Plasma GDF15 levels increased 34% with exercise (p &lt; 0.001) and further increased to 64% above resting values at 120 min (p &lt; 0.001) after the cessation of exercise. There was no difference between the arterial and venous GDF15 concentration before, during, and after exercise. During a resting control trial, GDF15 levels measured in the same subjects were unaltered. Conclusions: Vigorous submaximal exercise increases circulating GDF15 levels in humans, but skeletal muscle tissue does not appear to be the source.","author":[{"dropping-particle":"","family":"Kleinert","given":"Maximilian","non-dropping-particle":"","parse-names":false,"suffix":""},{"dropping-particle":"","family":"Clemmensen","given":"Christoffer","non-dropping-particle":"","parse-names":false,"suffix":""},{"dropping-particle":"","family":"Sjøberg","given":"Kim A.","non-dropping-particle":"","parse-names":false,"suffix":""},{"dropping-particle":"","family":"Carl","given":"Christian Strini","non-dropping-particle":"","parse-names":false,"suffix":""},{"dropping-particle":"","family":"Jeppesen","given":"Jacob Fuglsbjerg","non-dropping-particle":"","parse-names":false,"suffix":""},{"dropping-particle":"","family":"Wojtaszewski","given":"Jørgen F.P.","non-dropping-particle":"","parse-names":false,"suffix":""},{"dropping-particle":"","family":"Kiens","given":"Bente","non-dropping-particle":"","parse-names":false,"suffix":""},{"dropping-particle":"","family":"Richter","given":"Erik A.","non-dropping-particle":"","parse-names":false,"suffix":""}],"container-title":"Molecular Metabolism","id":"ITEM-4","issue":"January","issued":{"date-parts":[["2018"]]},"page":"187-191","publisher":"Elsevier GmbH","title":"Exercise increases circulating GDF15 in humans","type":"article-journal","volume":"9"},"uris":["http://www.mendeley.com/documents/?uuid=61e4cb4c-be22-48b1-a63a-679d36925f70"]},{"id":"ITEM-5","itemData":{"DOI":"10.1152/ajpendo.00439.2018","ISBN":"8587847910","ISSN":"0193-1849","author":[{"dropping-particle":"","family":"Zhang","given":"Hui","non-dropping-particle":"","parse-names":false,"suffix":""},{"dropping-particle":"","family":"Fealy","given":"Ciaran E.","non-dropping-particle":"","parse-names":false,"suffix":""},{"dropping-particle":"","family":"Kirwan","given":"John P.","non-dropping-particle":"","parse-names":false,"suffix":""}],"container-title":"American Journal of Physiology-Endocrinology and Metabolism","id":"ITEM-5","issued":{"date-parts":[["2019","3","12"]]},"page":"ajpendo.00439.2018","title":"Exercise Training Promotes a GDF15 Associated Reduction in Fat Mass in Older Adults with Obesity","type":"article-journal"},"uris":["http://www.mendeley.com/documents/?uuid=8d5183fe-7ffc-43e7-942a-a89d0c51cbda"]}],"mendeley":{"formattedCitation":"(21–25)","plainTextFormattedCitation":"(21–25)","previouslyFormattedCitation":"(21–25)"},"properties":{"noteIndex":0},"schema":"https://github.com/citation-style-language/schema/raw/master/csl-citation.json"}</w:instrText>
+        <w:instrText>ADDIN CSL_CITATION {"citationItems":[{"id":"ITEM-1","itemData":{"DOI":"10.3109/14017431.2010.516368","ISBN":"1401-7431","ISSN":"1651-2006","PMID":"20836754","abstract":"BACKGROUND: Growth differentiation factor-15 (GDF-15) is considered to be a cardioprotective cytokine possessing antiapoptotic and antiproliferative properties. If GDF-15 plasma levels are influenced by percutanenous coronary intervention (PCI) or regular exercise training is currently not known.\\n\\nMETHODS: After successful revascularization by PCI with stent implantation 36 consecutive patients with stable angina pectoris were randomized to an exercise training program or to a control group. Patients were followed by serial measurements of GDF-15, high-sensitivity Troponin T (hsTNT) and N-terminal pro brain natriuretic peptide (NT-proBNP) levels in peripheral blood after PCI and during six months follow-up.\\n\\nRESULTS: Plasma levels of GDF-15 showed an early response to PCI with a modest, but significant increase after 30 minutes (p = 0.007) peaking three hours after PCI. Levels of hsTNT rose 5-fold from baseline to 24 hours (p &lt; 0.001) with a normalization at seven days post PCI. Changes in plasma levels of GDF-15, hsTNT and NT-proBNP were not significantly different between the training and control group during follow-up.\\n\\nCONCLUSIONS: GDF-15 levels show a modest transient increase in response to coronary intervention with stent implantation. Exercise training over six months does not affect plasma levels of GDF-15, hsTNT or NT-proBNP in patients with stable coronary artery disease.","author":[{"dropping-particle":"","family":"Munk","given":"Peter Scott","non-dropping-particle":"","parse-names":false,"suffix":""},{"dropping-particle":"","family":"Valborgland","given":"Torstein","non-dropping-particle":"","parse-names":false,"suffix":""},{"dropping-particle":"","family":"Butt","given":"Noreen","non-dropping-particle":"","parse-names":false,"suffix":""},{"dropping-particle":"","family":"Larsen","given":"Alf Inge","non-dropping-particle":"","parse-names":false,"suffix":""}],"container-title":"Scandinavian cardiovascular journal : SCJ","id":"ITEM-1","issue":"1","issued":{"date-parts":[["2011"]]},"page":"27-32","title":"Response of growth differentiation factor-15 to percutaneous coronary intervention and regular exercise training.","type":"article-journal","volume":"45"},"uris":["http://www.mendeley.com/documents/?uuid=3b553d58-500f-4407-8de6-8996945e5955"]},{"id":"ITEM-2","itemData":{"DOI":"10.3109/00365513.2014.905697","ISBN":"1502-7686 (Electronic)\\r0036-5513 (Linking)","ISSN":"15027686","PMID":"24792369","abstract":"Background. Intense training can lead to a pathophysiological change in serum concentration of a variety of biomarkers. Traditional biomarkers of cardiac injury are very useful in monitoring CVD patients, but in healthy subjects or athletes they cannot be informative enough about the cardiovascular risk, because in these cases their serum levels do not increase over the pathological limit. Therefore novel cardiovascular biomarkers are required in order to allow a better monitoring of sport performance, prediction of overtraining and diagnosis of sport-related cardiac injuries. Growth differentiation factor-15 (GDF-15) is emerging as a powerful cardiovascular injury risk indicator. In this study we investigate the effect of intense physical training of on the circulating levels of GDF-15 in rugby professional players. Methods. Serum GDF-15, Erythropoietin, IL-6, the cardiovascular parameter ST-2, NT-proBNP and routine hematological parameters were measured in a group of 30 rugby players before and after a session of intense training. Results. While ST-2, IL-6 and hsCRP displayed no significant changes after intense training, NT-proBNP and GDF-15 showed a significant increase, even without reaching the pathological level. Discussion. The measure of GDF-15 in professional rugby players could be a useful tool to monitoring their cardiovascular status during training and competition session in order to prevent the onset of collateral cardiovascular adverse event due to the intense training and, in the case of cardiac injury, it could possibly allow a very early diagnosis at the beginning of the pathogenic process.","author":[{"dropping-particle":"","family":"Galliera","given":"Emanuela","non-dropping-particle":"","parse-names":false,"suffix":""},{"dropping-particle":"","family":"Lombardi","given":"Giovanni","non-dropping-particle":"","parse-names":false,"suffix":""},{"dropping-particle":"","family":"Marazzi","given":"Monica G.","non-dropping-particle":"","parse-names":false,"suffix":""},{"dropping-particle":"","family":"Grasso","given":"Dalila","non-dropping-particle":"","parse-names":false,"suffix":""},{"dropping-particle":"","family":"Vianello","given":"Elena","non-dropping-particle":"","parse-names":false,"suffix":""},{"dropping-particle":"","family":"Pozzoni","given":"Roberto","non-dropping-particle":"","parse-names":false,"suffix":""},{"dropping-particle":"","family":"Banfi","given":"Giuseppe","non-dropping-particle":"","parse-names":false,"suffix":""},{"dropping-particle":"","family":"Corsi Romanelli","given":"Massimiliano M.","non-dropping-particle":"","parse-names":false,"suffix":""}],"container-title":"Scandinavian Journal of Clinical and Laboratory Investigation","id":"ITEM-2","issue":"6","issued":{"date-parts":[["2014"]]},"page":"492-499","title":"Acute exercise in elite rugby players increases the circulating level of the cardiovascular biomarker GDF-15","type":"article-journal","volume":"74"},"uris":["http://www.mendeley.com/documents/?uuid=7ae97071-f5b7-46f0-90a1-3cc46e638626"]},{"id":"ITEM-3","itemData":{"DOI":"10.1016/S0168-8227(16)31060-9","ISSN":"01688227","author":[{"dropping-particle":"","family":"Joung","given":"Kyong Hye","non-dropping-particle":"","parse-names":false,"suffix":""},{"dropping-particle":"","family":"Kim","given":"Ji Min","non-dropping-particle":"","parse-names":false,"suffix":""},{"dropping-particle":"","family":"Yi","given":"Hyon-Seung","non-dropping-particle":"","parse-names":false,"suffix":""},{"dropping-particle":"","family":"Lee","given":"Ju Hee","non-dropping-particle":"","parse-names":false,"suffix":""},{"dropping-particle":"","family":"Kim","given":"Koon Soon","non-dropping-particle":"","parse-names":false,"suffix":""},{"dropping-particle":"","family":"Kim","given":"Hyun Jin","non-dropping-particle":"","parse-names":false,"suffix":""},{"dropping-particle":"","family":"Shong","given":"Minho","non-dropping-particle":"","parse-names":false,"suffix":""},{"dropping-particle":"","family":"Ku","given":"Bon Jeong","non-dropping-particle":"","parse-names":false,"suffix":""}],"container-title":"Diabetes Research and Clinical Practice","id":"ITEM-3","issued":{"date-parts":[["2016","10"]]},"page":"S65-S66","publisher":"Elsevier Ireland Ltd","title":"Effects of exercise program on normal responsiveness of serum GDF15 in middle-aged women","type":"article-journal","volume":"120"},"uris":["http://www.mendeley.com/documents/?uuid=24fe4eb7-5c2e-4e61-b6b4-ab23edaabe13"]},{"id":"ITEM-4","itemData":{"DOI":"10.1016/j.molmet.2017.12.016","ISSN":"22128778","PMID":"29398617","abstract":"Objective: The growth differentiation factor 15 (GDF15) is a stress-sensitive circulating factor that regulates systemic energy balance. Since exercise is a transient physiological stress that has pleiotropic effects on whole-body energy metabolism, we herein explored the effect of exercise on a) circulating GDF15 levels and b) GDF15 release from skeletal muscle in humans. Methods: Seven healthy males either rested or exercised at 67% of their VO2maxfor 1 h and blood was sampled from the femoral artery and femoral vein before, during, and after exercise. Plasma GDF15 concentrations were determined in these samples. Results: Plasma GDF15 levels increased 34% with exercise (p &lt; 0.001) and further increased to 64% above resting values at 120 min (p &lt; 0.001) after the cessation of exercise. There was no difference between the arterial and venous GDF15 concentration before, during, and after exercise. During a resting control trial, GDF15 levels measured in the same subjects were unaltered. Conclusions: Vigorous submaximal exercise increases circulating GDF15 levels in humans, but skeletal muscle tissue does not appear to be the source.","author":[{"dropping-particle":"","family":"Kleinert","given":"Maximilian","non-dropping-particle":"","parse-names":false,"suffix":""},{"dropping-particle":"","family":"Clemmensen","given":"Christoffer","non-dropping-particle":"","parse-names":false,"suffix":""},{"dropping-particle":"","family":"Sjøberg","given":"Kim A.","non-dropping-particle":"","parse-names":false,"suffix":""},{"dropping-particle":"","family":"Carl","given":"Christian Strini","non-dropping-particle":"","parse-names":false,"suffix":""},{"dropping-particle":"","family":"Jeppesen","given":"Jacob Fuglsbjerg","non-dropping-particle":"","parse-names":false,"suffix":""},{"dropping-particle":"","family":"Wojtaszewski","given":"Jørgen F.P.","non-dropping-particle":"","parse-names":false,"suffix":""},{"dropping-particle":"","family":"Kiens","given":"Bente","non-dropping-particle":"","parse-names":false,"suffix":""},{"dropping-particle":"","family":"Richter","given":"Erik A.","non-dropping-particle":"","parse-names":false,"suffix":""}],"container-title":"Molecular Metabolism","id":"ITEM-4","issue":"January","issued":{"date-parts":[["2018"]]},"page":"187-191","publisher":"Elsevier GmbH","title":"Exercise increases circulating GDF15 in humans","type":"article-journal","volume":"9"},"uris":["http://www.mendeley.com/documents/?uuid=61e4cb4c-be22-48b1-a63a-679d36925f70"]},{"id":"ITEM-5","itemData":{"DOI":"10.1152/ajpendo.00439.2018","ISBN":"8587847910","ISSN":"0193-1849","author":[{"dropping-particle":"","family":"Zhang","given":"Hui","non-dropping-particle":"","parse-names":false,"suffix":""},{"dropping-particle":"","family":"Fealy","given":"Ciaran E.","non-dropping-particle":"","parse-names":false,"suffix":""},{"dropping-particle":"","family":"Kirwan","given":"John P.","non-dropping-particle":"","parse-names":false,"suffix":""}],"container-title":"American Journal of Physiology-Endocrinology and Metabolism","id":"ITEM-5","issued":{"date-parts":[["2019","3","12"]]},"page":"ajpendo.00439.2018","title":"Exercise Training Promotes a GDF15 Associated Reduction in Fat Mass in Older Adults with Obesity","type":"article-journal"},"uris":["http://www.mendeley.com/documents/?uuid=8d5183fe-7ffc-43e7-942a-a89d0c51cbda"]}],"mendeley":{"formattedCitation":"(22–26)","plainTextFormattedCitation":"(22–26)","previouslyFormattedCitation":"(21–25)"},"properties":{"noteIndex":0},"schema":"https://github.com/citation-style-language/schema/raw/master/csl-citation.json"}</w:instrText>
       </w:r>
       <w:r>
         <w:rPr>
@@ -1879,7 +2137,7 @@
           <w:noProof/>
           <w:shd w:val="clear" w:color="auto" w:fill="FFFFFF"/>
         </w:rPr>
-        <w:t>(21–25)</w:t>
+        <w:t>(22–26)</w:t>
       </w:r>
       <w:r>
         <w:rPr>
@@ -1957,7 +2215,7 @@
         <w:rPr>
           <w:shd w:val="clear" w:color="auto" w:fill="FFFFFF"/>
         </w:rPr>
-        <w:instrText>ADDIN CSL_CITATION {"citationItems":[{"id":"ITEM-1","itemData":{"DOI":"10.1038/nm.4392","ISBN":"1546-170X (Electronic) 1078-8956 (Linking)","ISSN":"1078-8956","PMID":"28846097","abstract":"Growth differentiation factor 15 (GDF15), a distant member of the transforming growth factor (TGF)-β family, is a secreted protein that circulates as a 25-kDa dimer. In humans, elevated GDF15 correlates with weight loss, and the administration of GDF15 to mice with obesity reduces body weight, at least in part, by decreasing food intake. The mechanisms through which GDF15 reduces body weight remain poorly understood, because the cognate receptor for GDF15 is unknown. Here we show that recombinant GDF15 induces weight loss in mice fed a high-fat diet and in nonhuman primates with spontaneous obesity. Furthermore, we find that GDF15 binds with high affinity to GDNF family receptor α-like (GFRAL), a distant relative of receptors for a distinct class of the TGF-β superfamily ligands. Gfral is expressed in neurons of the area postrema and nucleus of the solitary tract in mice and humans, and genetic deletion of the receptor abrogates the ability of GDF15 to decrease food intake and body weight in mice. In addition, diet-induced obesity and insulin resistance are exacerbated in GFRAL-deficient mice, suggesting a homeostatic role for this receptor in metabolism. Finally, we demonstrate that GDF15-induced cell signaling requires the interaction of GFRAL with the coreceptor RET. Our data identify GFRAL as a new regulator of body weight and as the bona fide receptor mediating the metabolic effects of GDF15, enabling a more comprehensive assessment of GDF15 as a potential pharmacotherapy for the treatment of obesity.","author":[{"dropping-particle":"","family":"Mullican","given":"Shannon E.","non-dropping-particle":"","parse-names":false,"suffix":""},{"dropping-particle":"","family":"Lin-Schmidt","given":"Xiefan","non-dropping-particle":"","parse-names":false,"suffix":""},{"dropping-particle":"","family":"Chin","given":"Chen-Ni","non-dropping-particle":"","parse-names":false,"suffix":""},{"dropping-particle":"","family":"Chavez","given":"Jose A.","non-dropping-particle":"","parse-names":false,"suffix":""},{"dropping-particle":"","family":"Furman","given":"Jennifer L.","non-dropping-particle":"","parse-names":false,"suffix":""},{"dropping-particle":"","family":"Armstrong","given":"Anthony A.","non-dropping-particle":"","parse-names":false,"suffix":""},{"dropping-particle":"","family":"Beck","given":"Stephen C.","non-dropping-particle":"","parse-names":false,"suffix":""},{"dropping-particle":"","family":"South","given":"Victoria J.","non-dropping-particle":"","parse-names":false,"suffix":""},{"dropping-particle":"","family":"Dinh","given":"Thai Q.","non-dropping-particle":"","parse-names":false,"suffix":""},{"dropping-particle":"","family":"Cash-Mason","given":"Tanesha D.","non-dropping-particle":"","parse-names":false,"suffix":""},{"dropping-particle":"","family":"Cavanaugh","given":"Cassandre R.","non-dropping-particle":"","parse-names":false,"suffix":""},{"dropping-particle":"","family":"Nelson","given":"Serena","non-dropping-particle":"","parse-names":false,"suffix":""},{"dropping-particle":"","family":"Huang","given":"Chichi","non-dropping-particle":"","parse-names":false,"suffix":""},{"dropping-particle":"","family":"Hunter","given":"Michael J.","non-dropping-particle":"","parse-names":false,"suffix":""},{"dropping-particle":"","family":"Rangwala","given":"Shamina M.","non-dropping-particle":"","parse-names":false,"suffix":""}],"container-title":"Nature Medicine","id":"ITEM-1","issue":"10","issued":{"date-parts":[["2017","8","28"]]},"page":"1150-1157","title":"GFRAL is the receptor for GDF15 and the ligand promotes weight loss in mice and nonhuman primates","type":"article-journal","volume":"23"},"uris":["http://www.mendeley.com/documents/?uuid=cffeba4a-1f1f-4bb9-bda9-dc8a47a91a15"]},{"id":"ITEM-2","itemData":{"DOI":"10.1038/nature24042","ISSN":"14764687","abstract":"© 2017 Macmillan Publishers Limited, part of Springer Nature. All rights reserved. Under homeostatic conditions, animals use well-defined hypothalamic neural circuits to help maintain stable body weight, by integrating metabolic and hormonal signals from the periphery to balance food consumption and energy expenditure. In stressed or disease conditions, however, animals use alternative neuronal pathways to adapt to the metabolic challenges of altered energy demand. Recent studies have identified brain areas outside the hypothalamus that are activated under these 'non-homeostatic' conditions, but the molecular nature of the peripheral signals and brain-localized receptors that activate these circuits remains elusive. Here we identify glial cell-derived neurotrophic factor (GDNF) receptor alpha-like (GFRAL) as a brainstem-restricted receptor for growth and differentiation factor 15 (GDF15). GDF15 regulates food intake, energy expenditure and body weight in response to metabolic and toxin-induced stresses; we show that Gfral knockout mice are hyperphagic under stressed conditions and are resistant to chemotherapy-induced anorexia and body weight loss. GDF15 activates GFRAL-expressing neurons localized exclusively in the area postrema and nucleus tractus solitarius of the mouse brainstem. It then triggers the activation of neurons localized within the parabrachial nucleus and central amygdala, which constitute part of the 'emergency circuit' that shapes feeding responses to stressful conditions. GDF15 levels increase in response to tissue stress and injury, and elevated levels are associated with body weight loss in numerous chronic human diseases. By isolating GFRAL as the receptor for GDF15-induced anorexia and weight loss, we identify a mechanistic basis for the non-homeostatic regulation of neural circuitry by a peripheral signal associated with tissue damage and stress. These findings provide opportunities to develop therapeutic agents for the treatment of disorders with altered energy demand.","author":[{"dropping-particle":"","family":"Hsu","given":"Jer Yuan","non-dropping-particle":"","parse-names":false,"suffix":""},{"dropping-particle":"","family":"Crawley","given":"Suzanne","non-dropping-particle":"","parse-names":false,"suffix":""},{"dropping-particle":"","family":"Chen","given":"Michael","non-dropping-particle":"","parse-names":false,"suffix":""},{"dropping-particle":"","family":"Ayupova","given":"Dina A.","non-dropping-particle":"","parse-names":false,"suffix":""},{"dropping-particle":"","family":"Lindhout","given":"Darrin A.","non-dropping-particle":"","parse-names":false,"suffix":""},{"dropping-particle":"","family":"Higbee","given":"Jared","non-dropping-particle":"","parse-names":false,"suffix":""},{"dropping-particle":"","family":"Kutach","given":"Alan","non-dropping-particle":"","parse-names":false,"suffix":""},{"dropping-particle":"","family":"Joo","given":"William","non-dropping-particle":"","parse-names":false,"suffix":""},{"dropping-particle":"","family":"Gao","given":"Zhengyu","non-dropping-particle":"","parse-names":false,"suffix":""},{"dropping-particle":"","family":"Fu","given":"Diana","non-dropping-particle":"","parse-names":false,"suffix":""},{"dropping-particle":"","family":"To","given":"Carmen","non-dropping-particle":"","parse-names":false,"suffix":""},{"dropping-particle":"","family":"Mondal","given":"Kalyani","non-dropping-particle":"","parse-names":false,"suffix":""},{"dropping-particle":"","family":"Li","given":"Betty","non-dropping-particle":"","parse-names":false,"suffix":""},{"dropping-particle":"","family":"Kekatpure","given":"Avantika","non-dropping-particle":"","parse-names":false,"suffix":""},{"dropping-particle":"","family":"Wang","given":"Marilyn","non-dropping-particle":"","parse-names":false,"suffix":""},{"dropping-particle":"","family":"Laird","given":"Teresa","non-dropping-particle":"","parse-names":false,"suffix":""},{"dropping-particle":"","family":"Horner","given":"Geoffrey","non-dropping-particle":"","parse-names":false,"suffix":""},{"dropping-particle":"","family":"Chan","given":"Jackie","non-dropping-particle":"","parse-names":false,"suffix":""},{"dropping-particle":"","family":"Mcentee","given":"Michele","non-dropping-particle":"","parse-names":false,"suffix":""},{"dropping-particle":"","family":"Lopez","given":"Manuel","non-dropping-particle":"","parse-names":false,"suffix":""},{"dropping-particle":"","family":"Lakshminarasimhan","given":"Damodharan","non-dropping-particle":"","parse-names":false,"suffix":""},{"dropping-particle":"","family":"White","given":"Andre","non-dropping-particle":"","parse-names":false,"suffix":""},{"dropping-particle":"","family":"Wang","given":"Sheng Ping","non-dropping-particle":"","parse-names":false,"suffix":""},{"dropping-particle":"","family":"Yao","given":"Jun","non-dropping-particle":"","parse-names":false,"suffix":""},{"dropping-particle":"","family":"Yie","given":"Junming","non-dropping-particle":"","parse-names":false,"suffix":""},{"dropping-particle":"","family":"Matern","given":"Hugo","non-dropping-particle":"","parse-names":false,"suffix":""},{"dropping-particle":"","family":"Solloway","given":"Mark","non-dropping-particle":"","parse-names":false,"suffix":""},{"dropping-particle":"","family":"Haldankar","given":"Raj","non-dropping-particle":"","parse-names":false,"suffix":""},{"dropping-particle":"","family":"Parsons","given":"Thomas","non-dropping-particle":"","parse-names":false,"suffix":""},{"dropping-particle":"","family":"Tang","given":"Jie","non-dropping-particle":"","parse-names":false,"suffix":""},{"dropping-particle":"","family":"Shen","given":"Wenyan D.","non-dropping-particle":"","parse-names":false,"suffix":""},{"dropping-particle":"","family":"Chen","given":"Yu Alice","non-dropping-particle":"","parse-names":false,"suffix":""},{"dropping-particle":"","family":"Tian","given":"Hui","non-dropping-particle":"","parse-names":false,"suffix":""},{"dropping-particle":"","family":"Allan","given":"Bernard B.","non-dropping-particle":"","parse-names":false,"suffix":""}],"container-title":"Nature","id":"ITEM-2","issue":"7675","issued":{"date-parts":[["2017"]]},"page":"255-259","publisher":"Nature Publishing Group","title":"Non-homeostatic body weight regulation through a brainstem-restricted receptor for GDF15","type":"article-journal","volume":"550"},"uris":["http://www.mendeley.com/documents/?uuid=87661c76-ea6b-4ede-8e1e-f074fbae6388"]},{"id":"ITEM-3","itemData":{"DOI":"10.1371/journal.pone.0201584","ISBN":"1111111111","ISSN":"1932-6203","author":[{"dropping-particle":"","family":"Tran","given":"Thanhvien","non-dropping-particle":"","parse-names":false,"suffix":""},{"dropping-particle":"","family":"Yang","given":"Jingping","non-dropping-particle":"","parse-names":false,"suffix":""},{"dropping-particle":"","family":"Gardner","given":"Jonitha","non-dropping-particle":"","parse-names":false,"suffix":""},{"dropping-particle":"","family":"Xiong","given":"Yumei","non-dropping-particle":"","parse-names":false,"suffix":""}],"container-title":"PLOS ONE","editor":[{"dropping-particle":"","family":"Peterson","given":"Jonathan M.","non-dropping-particle":"","parse-names":false,"suffix":""}],"id":"ITEM-3","issue":"8","issued":{"date-parts":[["2018","8","2"]]},"page":"e0201584","title":"GDF15 deficiency promotes high fat diet-induced obesity in mice","type":"article-journal","volume":"13"},"uris":["http://www.mendeley.com/documents/?uuid=644d0fde-9dcc-47b2-b061-d2968a5f9644"]},{"id":"ITEM-4","itemData":{"DOI":"10.1038/s41366-019-0365-5","ISSN":"0307-0565","author":[{"dropping-particle":"","family":"Tsai","given":"Vicky Wang-Wei","non-dropping-particle":"","parse-names":false,"suffix":""},{"dropping-particle":"","family":"Zhang","given":"Hong Ping","non-dropping-particle":"","parse-names":false,"suffix":""},{"dropping-particle":"","family":"Manandhar","given":"Rakesh","non-dropping-particle":"","parse-names":false,"suffix":""},{"dropping-particle":"","family":"Schofield","given":"Peter","non-dropping-particle":"","parse-names":false,"suffix":""},{"dropping-particle":"","family":"Christ","given":"Daniel","non-dropping-particle":"","parse-names":false,"suffix":""},{"dropping-particle":"","family":"Lee-Ng","given":"Ka Ki Michelle","non-dropping-particle":"","parse-names":false,"suffix":""},{"dropping-particle":"","family":"Lebhar","given":"Hélène","non-dropping-particle":"","parse-names":false,"suffix":""},{"dropping-particle":"","family":"Marquis","given":"Christopher Peter","non-dropping-particle":"","parse-names":false,"suffix":""},{"dropping-particle":"","family":"Husaini","given":"Yasmin","non-dropping-particle":"","parse-names":false,"suffix":""},{"dropping-particle":"","family":"Brown","given":"David A.","non-dropping-particle":"","parse-names":false,"suffix":""},{"dropping-particle":"","family":"Breit","given":"Samuel N.","non-dropping-particle":"","parse-names":false,"suffix":""}],"container-title":"International Journal of Obesity","id":"ITEM-4","issued":{"date-parts":[["2019"]]},"title":"GDF15 mediates adiposity resistance through actions on GFRAL neurons in the hindbrain AP/NTS","type":"article-journal"},"uris":["http://www.mendeley.com/documents/?uuid=60fd3388-d9df-4659-a64f-d92be8f8d882"]}],"mendeley":{"formattedCitation":"(26–29)","plainTextFormattedCitation":"(26–29)","previouslyFormattedCitation":"(26–29)"},"properties":{"noteIndex":0},"schema":"https://github.com/citation-style-language/schema/raw/master/csl-citation.json"}</w:instrText>
+        <w:instrText>ADDIN CSL_CITATION {"citationItems":[{"id":"ITEM-1","itemData":{"DOI":"10.1038/nm.4392","ISBN":"1546-170X (Electronic) 1078-8956 (Linking)","ISSN":"1078-8956","PMID":"28846097","abstract":"Growth differentiation factor 15 (GDF15), a distant member of the transforming growth factor (TGF)-β family, is a secreted protein that circulates as a 25-kDa dimer. In humans, elevated GDF15 correlates with weight loss, and the administration of GDF15 to mice with obesity reduces body weight, at least in part, by decreasing food intake. The mechanisms through which GDF15 reduces body weight remain poorly understood, because the cognate receptor for GDF15 is unknown. Here we show that recombinant GDF15 induces weight loss in mice fed a high-fat diet and in nonhuman primates with spontaneous obesity. Furthermore, we find that GDF15 binds with high affinity to GDNF family receptor α-like (GFRAL), a distant relative of receptors for a distinct class of the TGF-β superfamily ligands. Gfral is expressed in neurons of the area postrema and nucleus of the solitary tract in mice and humans, and genetic deletion of the receptor abrogates the ability of GDF15 to decrease food intake and body weight in mice. In addition, diet-induced obesity and insulin resistance are exacerbated in GFRAL-deficient mice, suggesting a homeostatic role for this receptor in metabolism. Finally, we demonstrate that GDF15-induced cell signaling requires the interaction of GFRAL with the coreceptor RET. Our data identify GFRAL as a new regulator of body weight and as the bona fide receptor mediating the metabolic effects of GDF15, enabling a more comprehensive assessment of GDF15 as a potential pharmacotherapy for the treatment of obesity.","author":[{"dropping-particle":"","family":"Mullican","given":"Shannon E.","non-dropping-particle":"","parse-names":false,"suffix":""},{"dropping-particle":"","family":"Lin-Schmidt","given":"Xiefan","non-dropping-particle":"","parse-names":false,"suffix":""},{"dropping-particle":"","family":"Chin","given":"Chen-Ni","non-dropping-particle":"","parse-names":false,"suffix":""},{"dropping-particle":"","family":"Chavez","given":"Jose A.","non-dropping-particle":"","parse-names":false,"suffix":""},{"dropping-particle":"","family":"Furman","given":"Jennifer L.","non-dropping-particle":"","parse-names":false,"suffix":""},{"dropping-particle":"","family":"Armstrong","given":"Anthony A.","non-dropping-particle":"","parse-names":false,"suffix":""},{"dropping-particle":"","family":"Beck","given":"Stephen C.","non-dropping-particle":"","parse-names":false,"suffix":""},{"dropping-particle":"","family":"South","given":"Victoria J.","non-dropping-particle":"","parse-names":false,"suffix":""},{"dropping-particle":"","family":"Dinh","given":"Thai Q.","non-dropping-particle":"","parse-names":false,"suffix":""},{"dropping-particle":"","family":"Cash-Mason","given":"Tanesha D.","non-dropping-particle":"","parse-names":false,"suffix":""},{"dropping-particle":"","family":"Cavanaugh","given":"Cassandre R.","non-dropping-particle":"","parse-names":false,"suffix":""},{"dropping-particle":"","family":"Nelson","given":"Serena","non-dropping-particle":"","parse-names":false,"suffix":""},{"dropping-particle":"","family":"Huang","given":"Chichi","non-dropping-particle":"","parse-names":false,"suffix":""},{"dropping-particle":"","family":"Hunter","given":"Michael J.","non-dropping-particle":"","parse-names":false,"suffix":""},{"dropping-particle":"","family":"Rangwala","given":"Shamina M.","non-dropping-particle":"","parse-names":false,"suffix":""}],"container-title":"Nature Medicine","id":"ITEM-1","issue":"10","issued":{"date-parts":[["2017","8","28"]]},"page":"1150-1157","title":"GFRAL is the receptor for GDF15 and the ligand promotes weight loss in mice and nonhuman primates","type":"article-journal","volume":"23"},"uris":["http://www.mendeley.com/documents/?uuid=cffeba4a-1f1f-4bb9-bda9-dc8a47a91a15"]},{"id":"ITEM-2","itemData":{"DOI":"10.1038/nature24042","ISSN":"14764687","abstract":"© 2017 Macmillan Publishers Limited, part of Springer Nature. All rights reserved. Under homeostatic conditions, animals use well-defined hypothalamic neural circuits to help maintain stable body weight, by integrating metabolic and hormonal signals from the periphery to balance food consumption and energy expenditure. In stressed or disease conditions, however, animals use alternative neuronal pathways to adapt to the metabolic challenges of altered energy demand. Recent studies have identified brain areas outside the hypothalamus that are activated under these 'non-homeostatic' conditions, but the molecular nature of the peripheral signals and brain-localized receptors that activate these circuits remains elusive. Here we identify glial cell-derived neurotrophic factor (GDNF) receptor alpha-like (GFRAL) as a brainstem-restricted receptor for growth and differentiation factor 15 (GDF15). GDF15 regulates food intake, energy expenditure and body weight in response to metabolic and toxin-induced stresses; we show that Gfral knockout mice are hyperphagic under stressed conditions and are resistant to chemotherapy-induced anorexia and body weight loss. GDF15 activates GFRAL-expressing neurons localized exclusively in the area postrema and nucleus tractus solitarius of the mouse brainstem. It then triggers the activation of neurons localized within the parabrachial nucleus and central amygdala, which constitute part of the 'emergency circuit' that shapes feeding responses to stressful conditions. GDF15 levels increase in response to tissue stress and injury, and elevated levels are associated with body weight loss in numerous chronic human diseases. By isolating GFRAL as the receptor for GDF15-induced anorexia and weight loss, we identify a mechanistic basis for the non-homeostatic regulation of neural circuitry by a peripheral signal associated with tissue damage and stress. These findings provide opportunities to develop therapeutic agents for the treatment of disorders with altered energy demand.","author":[{"dropping-particle":"","family":"Hsu","given":"Jer Yuan","non-dropping-particle":"","parse-names":false,"suffix":""},{"dropping-particle":"","family":"Crawley","given":"Suzanne","non-dropping-particle":"","parse-names":false,"suffix":""},{"dropping-particle":"","family":"Chen","given":"Michael","non-dropping-particle":"","parse-names":false,"suffix":""},{"dropping-particle":"","family":"Ayupova","given":"Dina A.","non-dropping-particle":"","parse-names":false,"suffix":""},{"dropping-particle":"","family":"Lindhout","given":"Darrin A.","non-dropping-particle":"","parse-names":false,"suffix":""},{"dropping-particle":"","family":"Higbee","given":"Jared","non-dropping-particle":"","parse-names":false,"suffix":""},{"dropping-particle":"","family":"Kutach","given":"Alan","non-dropping-particle":"","parse-names":false,"suffix":""},{"dropping-particle":"","family":"Joo","given":"William","non-dropping-particle":"","parse-names":false,"suffix":""},{"dropping-particle":"","family":"Gao","given":"Zhengyu","non-dropping-particle":"","parse-names":false,"suffix":""},{"dropping-particle":"","family":"Fu","given":"Diana","non-dropping-particle":"","parse-names":false,"suffix":""},{"dropping-particle":"","family":"To","given":"Carmen","non-dropping-particle":"","parse-names":false,"suffix":""},{"dropping-particle":"","family":"Mondal","given":"Kalyani","non-dropping-particle":"","parse-names":false,"suffix":""},{"dropping-particle":"","family":"Li","given":"Betty","non-dropping-particle":"","parse-names":false,"suffix":""},{"dropping-particle":"","family":"Kekatpure","given":"Avantika","non-dropping-particle":"","parse-names":false,"suffix":""},{"dropping-particle":"","family":"Wang","given":"Marilyn","non-dropping-particle":"","parse-names":false,"suffix":""},{"dropping-particle":"","family":"Laird","given":"Teresa","non-dropping-particle":"","parse-names":false,"suffix":""},{"dropping-particle":"","family":"Horner","given":"Geoffrey","non-dropping-particle":"","parse-names":false,"suffix":""},{"dropping-particle":"","family":"Chan","given":"Jackie","non-dropping-particle":"","parse-names":false,"suffix":""},{"dropping-particle":"","family":"Mcentee","given":"Michele","non-dropping-particle":"","parse-names":false,"suffix":""},{"dropping-particle":"","family":"Lopez","given":"Manuel","non-dropping-particle":"","parse-names":false,"suffix":""},{"dropping-particle":"","family":"Lakshminarasimhan","given":"Damodharan","non-dropping-particle":"","parse-names":false,"suffix":""},{"dropping-particle":"","family":"White","given":"Andre","non-dropping-particle":"","parse-names":false,"suffix":""},{"dropping-particle":"","family":"Wang","given":"Sheng Ping","non-dropping-particle":"","parse-names":false,"suffix":""},{"dropping-particle":"","family":"Yao","given":"Jun","non-dropping-particle":"","parse-names":false,"suffix":""},{"dropping-particle":"","family":"Yie","given":"Junming","non-dropping-particle":"","parse-names":false,"suffix":""},{"dropping-particle":"","family":"Matern","given":"Hugo","non-dropping-particle":"","parse-names":false,"suffix":""},{"dropping-particle":"","family":"Solloway","given":"Mark","non-dropping-particle":"","parse-names":false,"suffix":""},{"dropping-particle":"","family":"Haldankar","given":"Raj","non-dropping-particle":"","parse-names":false,"suffix":""},{"dropping-particle":"","family":"Parsons","given":"Thomas","non-dropping-particle":"","parse-names":false,"suffix":""},{"dropping-particle":"","family":"Tang","given":"Jie","non-dropping-particle":"","parse-names":false,"suffix":""},{"dropping-particle":"","family":"Shen","given":"Wenyan D.","non-dropping-particle":"","parse-names":false,"suffix":""},{"dropping-particle":"","family":"Chen","given":"Yu Alice","non-dropping-particle":"","parse-names":false,"suffix":""},{"dropping-particle":"","family":"Tian","given":"Hui","non-dropping-particle":"","parse-names":false,"suffix":""},{"dropping-particle":"","family":"Allan","given":"Bernard B.","non-dropping-particle":"","parse-names":false,"suffix":""}],"container-title":"Nature","id":"ITEM-2","issue":"7675","issued":{"date-parts":[["2017"]]},"page":"255-259","publisher":"Nature Publishing Group","title":"Non-homeostatic body weight regulation through a brainstem-restricted receptor for GDF15","type":"article-journal","volume":"550"},"uris":["http://www.mendeley.com/documents/?uuid=87661c76-ea6b-4ede-8e1e-f074fbae6388"]},{"id":"ITEM-3","itemData":{"DOI":"10.1371/journal.pone.0201584","ISBN":"1111111111","ISSN":"1932-6203","author":[{"dropping-particle":"","family":"Tran","given":"Thanhvien","non-dropping-particle":"","parse-names":false,"suffix":""},{"dropping-particle":"","family":"Yang","given":"Jingping","non-dropping-particle":"","parse-names":false,"suffix":""},{"dropping-particle":"","family":"Gardner","given":"Jonitha","non-dropping-particle":"","parse-names":false,"suffix":""},{"dropping-particle":"","family":"Xiong","given":"Yumei","non-dropping-particle":"","parse-names":false,"suffix":""}],"container-title":"PLOS ONE","editor":[{"dropping-particle":"","family":"Peterson","given":"Jonathan M.","non-dropping-particle":"","parse-names":false,"suffix":""}],"id":"ITEM-3","issue":"8","issued":{"date-parts":[["2018","8","2"]]},"page":"e0201584","title":"GDF15 deficiency promotes high fat diet-induced obesity in mice","type":"article-journal","volume":"13"},"uris":["http://www.mendeley.com/documents/?uuid=644d0fde-9dcc-47b2-b061-d2968a5f9644"]},{"id":"ITEM-4","itemData":{"DOI":"10.1038/s41366-019-0365-5","ISSN":"0307-0565","author":[{"dropping-particle":"","family":"Tsai","given":"Vicky Wang-Wei","non-dropping-particle":"","parse-names":false,"suffix":""},{"dropping-particle":"","family":"Zhang","given":"Hong Ping","non-dropping-particle":"","parse-names":false,"suffix":""},{"dropping-particle":"","family":"Manandhar","given":"Rakesh","non-dropping-particle":"","parse-names":false,"suffix":""},{"dropping-particle":"","family":"Schofield","given":"Peter","non-dropping-particle":"","parse-names":false,"suffix":""},{"dropping-particle":"","family":"Christ","given":"Daniel","non-dropping-particle":"","parse-names":false,"suffix":""},{"dropping-particle":"","family":"Lee-Ng","given":"Ka Ki Michelle","non-dropping-particle":"","parse-names":false,"suffix":""},{"dropping-particle":"","family":"Lebhar","given":"Hélène","non-dropping-particle":"","parse-names":false,"suffix":""},{"dropping-particle":"","family":"Marquis","given":"Christopher Peter","non-dropping-particle":"","parse-names":false,"suffix":""},{"dropping-particle":"","family":"Husaini","given":"Yasmin","non-dropping-particle":"","parse-names":false,"suffix":""},{"dropping-particle":"","family":"Brown","given":"David A.","non-dropping-particle":"","parse-names":false,"suffix":""},{"dropping-particle":"","family":"Breit","given":"Samuel N.","non-dropping-particle":"","parse-names":false,"suffix":""}],"container-title":"International Journal of Obesity","id":"ITEM-4","issued":{"date-parts":[["2019"]]},"title":"GDF15 mediates adiposity resistance through actions on GFRAL neurons in the hindbrain AP/NTS","type":"article-journal"},"uris":["http://www.mendeley.com/documents/?uuid=60fd3388-d9df-4659-a64f-d92be8f8d882"]}],"mendeley":{"formattedCitation":"(27–30)","plainTextFormattedCitation":"(27–30)","previouslyFormattedCitation":"(26–29)"},"properties":{"noteIndex":0},"schema":"https://github.com/citation-style-language/schema/raw/master/csl-citation.json"}</w:instrText>
       </w:r>
       <w:r>
         <w:rPr>
@@ -1970,7 +2228,7 @@
           <w:noProof/>
           <w:shd w:val="clear" w:color="auto" w:fill="FFFFFF"/>
         </w:rPr>
-        <w:t>(26–29)</w:t>
+        <w:t>(27–30)</w:t>
       </w:r>
       <w:r>
         <w:rPr>
@@ -2000,7 +2258,7 @@
         <w:rPr>
           <w:shd w:val="clear" w:color="auto" w:fill="FFFFFF"/>
         </w:rPr>
-        <w:instrText>ADDIN CSL_CITATION {"citationItems":[{"id":"ITEM-1","itemData":{"DOI":"10.1038/nm.4393","ISBN":"1546-170X (Electronic) 1078-8956 (Linking)","ISSN":"1078-8956","PMID":"28846098","abstract":"Growth/differentiation factor 15 (GDF15), also known as MIC-1, is a distant member of the transforming growth factor-β (TGF-β) superfamily and has been implicated in various biological functions, including cancer cachexia, renal and heart failure, atherosclerosis and metabolism. A connection between GDF15 and body-weight regulation was initially suggested on the basis of an observation that increasing GDF15 levels in serum correlated with weight loss in individuals with advanced prostate cancer. In animal models, overexpression of GDF15 leads to a lean phenotype, hypophagia and other improvements in metabolic parameters, suggesting that recombinant GDF15 protein could potentially be used in the treatment of obesity and type 2 diabetes. However, the signaling and mechanism of action of GDF15 are poorly understood owing to the absence of a clearly identified cognate receptor. Here we report that GDNF-family receptor α-like (GFRAL), an orphan member of the GFR-α family, is a high-affinity receptor for GDF15. GFRAL binds to GDF15 in vitro and is required for the metabolic actions of GDF15 with respect to body weight and food intake in vivo in mice. Gfral(-/-) mice were refractory to the effects of recombinant human GDF15 on body-weight, food-intake and glucose parameters. Blocking the interaction between GDF15 and GFRAL with a monoclonal antibody prevented the metabolic effects of GDF15 in rats. Gfral mRNA is highly expressed in the area postrema of mouse, rat and monkey, in accordance with previous reports implicating this region of the brain in the metabolic actions of GDF15 (refs. 4,5,6). Together, our data demonstrate that GFRAL is a receptor for GDF15 that mediates the metabolic effects of GDF15.","author":[{"dropping-particle":"","family":"Emmerson","given":"Paul J.","non-dropping-particle":"","parse-names":false,"suffix":""},{"dropping-particle":"","family":"Wang","given":"Feng","non-dropping-particle":"","parse-names":false,"suffix":""},{"dropping-particle":"","family":"Du","given":"Yong","non-dropping-particle":"","parse-names":false,"suffix":""},{"dropping-particle":"","family":"Liu","given":"Qian","non-dropping-particle":"","parse-names":false,"suffix":""},{"dropping-particle":"","family":"Pickard","given":"Richard T.","non-dropping-particle":"","parse-names":false,"suffix":""},{"dropping-particle":"","family":"Gonciarz","given":"Malgorzata D.","non-dropping-particle":"","parse-names":false,"suffix":""},{"dropping-particle":"","family":"Coskun","given":"Tamer","non-dropping-particle":"","parse-names":false,"suffix":""},{"dropping-particle":"","family":"Hamang","given":"Matthew J.","non-dropping-particle":"","parse-names":false,"suffix":""},{"dropping-particle":"","family":"Sindelar","given":"Dana K.","non-dropping-particle":"","parse-names":false,"suffix":""},{"dropping-particle":"","family":"Ballman","given":"Kimberly K.","non-dropping-particle":"","parse-names":false,"suffix":""},{"dropping-particle":"","family":"Foltz","given":"Lisa A.","non-dropping-particle":"","parse-names":false,"suffix":""},{"dropping-particle":"","family":"Muppidi","given":"Avinash","non-dropping-particle":"","parse-names":false,"suffix":""},{"dropping-particle":"","family":"Alsina-Fernandez","given":"Jorge","non-dropping-particle":"","parse-names":false,"suffix":""},{"dropping-particle":"","family":"Barnard","given":"Gavin C.","non-dropping-particle":"","parse-names":false,"suffix":""},{"dropping-particle":"","family":"Tang","given":"Jason X.","non-dropping-particle":"","parse-names":false,"suffix":""},{"dropping-particle":"","family":"Liu","given":"Xilin","non-dropping-particle":"","parse-names":false,"suffix":""},{"dropping-particle":"","family":"Mao","given":"Xudong","non-dropping-particle":"","parse-names":false,"suffix":""},{"dropping-particle":"","family":"Siegel","given":"Robert","non-dropping-particle":"","parse-names":false,"suffix":""},{"dropping-particle":"","family":"Sloan","given":"John H.","non-dropping-particle":"","parse-names":false,"suffix":""},{"dropping-particle":"","family":"Mitchell","given":"Pamela J.","non-dropping-particle":"","parse-names":false,"suffix":""},{"dropping-particle":"","family":"Zhang","given":"Bei B.","non-dropping-particle":"","parse-names":false,"suffix":""},{"dropping-particle":"","family":"Gimeno","given":"Ruth E.","non-dropping-particle":"","parse-names":false,"suffix":""},{"dropping-particle":"","family":"Shan","given":"Bei","non-dropping-particle":"","parse-names":false,"suffix":""},{"dropping-particle":"","family":"Wu","given":"Xinle","non-dropping-particle":"","parse-names":false,"suffix":""}],"container-title":"Nature Medicine","id":"ITEM-1","issue":"10","issued":{"date-parts":[["2017","8","28"]]},"page":"1215-1219","title":"The metabolic effects of GDF15 are mediated by the orphan receptor GFRAL","type":"article-journal","volume":"23"},"uris":["http://www.mendeley.com/documents/?uuid=1ea69fe0-f8df-4dc7-b0bd-73322d8201d7"]},{"id":"ITEM-2","itemData":{"DOI":"10.1038/nm.4394","ISBN":"1546-170X (Electronic) 1078-8956 (Linking)","ISSN":"1078-8956","PMID":"28846099","abstract":"GDF15 has potent anti-obesity effects, but its receptor was unknown. GFRAL has now been identified as the receptor that mediates GDF15's effects via central actions in the hindbrain.","author":[{"dropping-particle":"","family":"Yang","given":"Linda","non-dropping-particle":"","parse-names":false,"suffix":""},{"dropping-particle":"","family":"Chang","given":"Chih-Chuan","non-dropping-particle":"","parse-names":false,"suffix":""},{"dropping-particle":"","family":"Sun","given":"Zhe","non-dropping-particle":"","parse-names":false,"suffix":""},{"dropping-particle":"","family":"Madsen","given":"Dennis","non-dropping-particle":"","parse-names":false,"suffix":""},{"dropping-particle":"","family":"Zhu","given":"Haisun","non-dropping-particle":"","parse-names":false,"suffix":""},{"dropping-particle":"","family":"Padkjær","given":"Søren B.","non-dropping-particle":"","parse-names":false,"suffix":""},{"dropping-particle":"","family":"Wu","given":"Xiaoai","non-dropping-particle":"","parse-names":false,"suffix":""},{"dropping-particle":"","family":"Huang","given":"Tao","non-dropping-particle":"","parse-names":false,"suffix":""},{"dropping-particle":"","family":"Hultman","given":"Karin","non-dropping-particle":"","parse-names":false,"suffix":""},{"dropping-particle":"","family":"Paulsen","given":"Sarah J.","non-dropping-particle":"","parse-names":false,"suffix":""},{"dropping-particle":"","family":"Wang","given":"Jishu","non-dropping-particle":"","parse-names":false,"suffix":""},{"dropping-particle":"","family":"Bugge","given":"Anne","non-dropping-particle":"","parse-names":false,"suffix":""},{"dropping-particle":"","family":"Frantzen","given":"Jane Boesen","non-dropping-particle":"","parse-names":false,"suffix":""},{"dropping-particle":"","family":"Nørgaard","given":"Per","non-dropping-particle":"","parse-names":false,"suffix":""},{"dropping-particle":"","family":"Jeppesen","given":"Jacob Fuglsbjerg","non-dropping-particle":"","parse-names":false,"suffix":""},{"dropping-particle":"","family":"Yang","given":"Zhiru","non-dropping-particle":"","parse-names":false,"suffix":""},{"dropping-particle":"","family":"Secher","given":"Anna","non-dropping-particle":"","parse-names":false,"suffix":""},{"dropping-particle":"","family":"Chen","given":"Haibin","non-dropping-particle":"","parse-names":false,"suffix":""},{"dropping-particle":"","family":"Li","given":"Xun","non-dropping-particle":"","parse-names":false,"suffix":""},{"dropping-particle":"","family":"John","given":"Linu Mary","non-dropping-particle":"","parse-names":false,"suffix":""},{"dropping-particle":"","family":"Shan","given":"Bing","non-dropping-particle":"","parse-names":false,"suffix":""},{"dropping-particle":"","family":"He","given":"Zhenhua","non-dropping-particle":"","parse-names":false,"suffix":""},{"dropping-particle":"","family":"Gao","given":"Xiang","non-dropping-particle":"","parse-names":false,"suffix":""},{"dropping-particle":"","family":"Su","given":"Jing","non-dropping-particle":"","parse-names":false,"suffix":""},{"dropping-particle":"","family":"Hansen","given":"Kristian T.","non-dropping-particle":"","parse-names":false,"suffix":""},{"dropping-particle":"","family":"Yang","given":"Wei","non-dropping-particle":"","parse-names":false,"suffix":""},{"dropping-particle":"","family":"Jørgensen","given":"Sebastian Beck","non-dropping-particle":"","parse-names":false,"suffix":""}],"container-title":"Nature Medicine","id":"ITEM-2","issue":"10","issued":{"date-parts":[["2017","8","28"]]},"page":"1158-1166","title":"GFRAL is the receptor for GDF15 and is required for the anti-obesity effects of the ligand","type":"article-journal","volume":"23"},"uris":["http://www.mendeley.com/documents/?uuid=474034c8-1f2f-42c9-9d3e-26a67d430459"]},{"id":"ITEM-3","itemData":{"DOI":"10.1016/j.molmet.2019.01.003","ISSN":"22128778","PMID":"30685336","abstract":"Objective: Analogues of GDF15 (Growth Differentiation Factor 15) are promising new anti-obesity therapies as pharmacological treatment with GDF15 results in dramatic reductions of food intake and body weight. GDF15 exerts its central anorexic effects by binding to the GFRAL receptor exclusively expressed in the Area Postrema (AP) and the Nucleus of the Solitary Tract (NTS) of the hindbrain. We sought to determine if GDF15 is an indispensable factor for other interventions that cause weight loss and which are also known to act via these hindbrain regions. Methods: To explore the role of GDF15 on food choice we performed macronutrient intake studies in mice treated pharmacologically with GDF15 and in mice having either GDF15 or GFRAL deleted. Next we performed vertical sleeve gastrectomy (VSG) surgeries in a cohort of diet-induced obese Gdf15-null and control mice. To explore the anatomical co-localization of neurons in the hindbrain responding to GLP-1 and/or GDF15 we used GLP-1R reporter mice treated with GDF15, as well as naïve mouse brain and human brain stained by ISH and IHC, respectively, for GLP-1R and GFRAL. Lastly we performed a series of food intake experiments where we treated mice with targeted genetic disruption of either Gdf15 or Gfral with liraglutide; Glp1r-null mice with GDF15; or combined liraglutide and GDF15 treatment in wild-type mice. Results: We found that GDF15 treatment significantly lowered the preference for fat intake in mice, whereas no changes in fat intake were observed after genetic deletion of Gdf15 or Gfral. In addition, deletion of Gdf15 did not alter the food intake or bodyweight after sleeve gastrectomy. Lack of GDF15 or GFRAL signaling did not alter the ability of the GLP-1R agonist liraglutide to reduce food intake. Similarly lack of GLP-1R signaling did not reduce GDF15's anorexic effect. Interestingly, there was a significant synergistic effect on weight loss when treating wild-type mice with both GDF15 and liraglutide. Conclusion: These data suggest that while GDF15 does not play a role in the potent effects of VSG in mice there seems to be a potential therapeutic benefit of activating GFRAL and GLP-1R systems simultaneously.","author":[{"dropping-particle":"","family":"Frikke-Schmidt","given":"Henriette","non-dropping-particle":"","parse-names":false,"suffix":""},{"dropping-particle":"","family":"Hultman","given":"Karin","non-dropping-particle":"","parse-names":false,"suffix":""},{"dropping-particle":"","family":"Galaske","given":"Joseph W.","non-dropping-particle":"","parse-names":false,"suffix":""},{"dropping-particle":"","family":"Jørgensen","given":"Sebastian B.","non-dropping-particle":"","parse-names":false,"suffix":""},{"dropping-particle":"","family":"Myers","given":"Martin G.","non-dropping-particle":"","parse-names":false,"suffix":""},{"dropping-particle":"","family":"Seeley","given":"Randy J.","non-dropping-particle":"","parse-names":false,"suffix":""}],"container-title":"Molecular Metabolism","id":"ITEM-3","issue":"January","issued":{"date-parts":[["2019"]]},"page":"13-21","publisher":"Elsevier GmbH","title":"GDF15 acts synergistically with liraglutide but is not necessary for the weight loss induced by bariatric surgery in mice","type":"article-journal","volume":"21"},"uris":["http://www.mendeley.com/documents/?uuid=3dcf7da3-b7ac-4e2a-907a-cbb222631834"]}],"mendeley":{"formattedCitation":"(12,30,31)","plainTextFormattedCitation":"(12,30,31)","previouslyFormattedCitation":"(12,30,31)"},"properties":{"noteIndex":0},"schema":"https://github.com/citation-style-language/schema/raw/master/csl-citation.json"}</w:instrText>
+        <w:instrText>ADDIN CSL_CITATION {"citationItems":[{"id":"ITEM-1","itemData":{"DOI":"10.1038/nm.4393","ISBN":"1546-170X (Electronic) 1078-8956 (Linking)","ISSN":"1078-8956","PMID":"28846098","abstract":"Growth/differentiation factor 15 (GDF15), also known as MIC-1, is a distant member of the transforming growth factor-β (TGF-β) superfamily and has been implicated in various biological functions, including cancer cachexia, renal and heart failure, atherosclerosis and metabolism. A connection between GDF15 and body-weight regulation was initially suggested on the basis of an observation that increasing GDF15 levels in serum correlated with weight loss in individuals with advanced prostate cancer. In animal models, overexpression of GDF15 leads to a lean phenotype, hypophagia and other improvements in metabolic parameters, suggesting that recombinant GDF15 protein could potentially be used in the treatment of obesity and type 2 diabetes. However, the signaling and mechanism of action of GDF15 are poorly understood owing to the absence of a clearly identified cognate receptor. Here we report that GDNF-family receptor α-like (GFRAL), an orphan member of the GFR-α family, is a high-affinity receptor for GDF15. GFRAL binds to GDF15 in vitro and is required for the metabolic actions of GDF15 with respect to body weight and food intake in vivo in mice. Gfral(-/-) mice were refractory to the effects of recombinant human GDF15 on body-weight, food-intake and glucose parameters. Blocking the interaction between GDF15 and GFRAL with a monoclonal antibody prevented the metabolic effects of GDF15 in rats. Gfral mRNA is highly expressed in the area postrema of mouse, rat and monkey, in accordance with previous reports implicating this region of the brain in the metabolic actions of GDF15 (refs. 4,5,6). Together, our data demonstrate that GFRAL is a receptor for GDF15 that mediates the metabolic effects of GDF15.","author":[{"dropping-particle":"","family":"Emmerson","given":"Paul J.","non-dropping-particle":"","parse-names":false,"suffix":""},{"dropping-particle":"","family":"Wang","given":"Feng","non-dropping-particle":"","parse-names":false,"suffix":""},{"dropping-particle":"","family":"Du","given":"Yong","non-dropping-particle":"","parse-names":false,"suffix":""},{"dropping-particle":"","family":"Liu","given":"Qian","non-dropping-particle":"","parse-names":false,"suffix":""},{"dropping-particle":"","family":"Pickard","given":"Richard T.","non-dropping-particle":"","parse-names":false,"suffix":""},{"dropping-particle":"","family":"Gonciarz","given":"Malgorzata D.","non-dropping-particle":"","parse-names":false,"suffix":""},{"dropping-particle":"","family":"Coskun","given":"Tamer","non-dropping-particle":"","parse-names":false,"suffix":""},{"dropping-particle":"","family":"Hamang","given":"Matthew J.","non-dropping-particle":"","parse-names":false,"suffix":""},{"dropping-particle":"","family":"Sindelar","given":"Dana K.","non-dropping-particle":"","parse-names":false,"suffix":""},{"dropping-particle":"","family":"Ballman","given":"Kimberly K.","non-dropping-particle":"","parse-names":false,"suffix":""},{"dropping-particle":"","family":"Foltz","given":"Lisa A.","non-dropping-particle":"","parse-names":false,"suffix":""},{"dropping-particle":"","family":"Muppidi","given":"Avinash","non-dropping-particle":"","parse-names":false,"suffix":""},{"dropping-particle":"","family":"Alsina-Fernandez","given":"Jorge","non-dropping-particle":"","parse-names":false,"suffix":""},{"dropping-particle":"","family":"Barnard","given":"Gavin C.","non-dropping-particle":"","parse-names":false,"suffix":""},{"dropping-particle":"","family":"Tang","given":"Jason X.","non-dropping-particle":"","parse-names":false,"suffix":""},{"dropping-particle":"","family":"Liu","given":"Xilin","non-dropping-particle":"","parse-names":false,"suffix":""},{"dropping-particle":"","family":"Mao","given":"Xudong","non-dropping-particle":"","parse-names":false,"suffix":""},{"dropping-particle":"","family":"Siegel","given":"Robert","non-dropping-particle":"","parse-names":false,"suffix":""},{"dropping-particle":"","family":"Sloan","given":"John H.","non-dropping-particle":"","parse-names":false,"suffix":""},{"dropping-particle":"","family":"Mitchell","given":"Pamela J.","non-dropping-particle":"","parse-names":false,"suffix":""},{"dropping-particle":"","family":"Zhang","given":"Bei B.","non-dropping-particle":"","parse-names":false,"suffix":""},{"dropping-particle":"","family":"Gimeno","given":"Ruth E.","non-dropping-particle":"","parse-names":false,"suffix":""},{"dropping-particle":"","family":"Shan","given":"Bei","non-dropping-particle":"","parse-names":false,"suffix":""},{"dropping-particle":"","family":"Wu","given":"Xinle","non-dropping-particle":"","parse-names":false,"suffix":""}],"container-title":"Nature Medicine","id":"ITEM-1","issue":"10","issued":{"date-parts":[["2017","8","28"]]},"page":"1215-1219","title":"The metabolic effects of GDF15 are mediated by the orphan receptor GFRAL","type":"article-journal","volume":"23"},"uris":["http://www.mendeley.com/documents/?uuid=1ea69fe0-f8df-4dc7-b0bd-73322d8201d7"]},{"id":"ITEM-2","itemData":{"DOI":"10.1038/nm.4394","ISBN":"1546-170X (Electronic) 1078-8956 (Linking)","ISSN":"1078-8956","PMID":"28846099","abstract":"GDF15 has potent anti-obesity effects, but its receptor was unknown. GFRAL has now been identified as the receptor that mediates GDF15's effects via central actions in the hindbrain.","author":[{"dropping-particle":"","family":"Yang","given":"Linda","non-dropping-particle":"","parse-names":false,"suffix":""},{"dropping-particle":"","family":"Chang","given":"Chih-Chuan","non-dropping-particle":"","parse-names":false,"suffix":""},{"dropping-particle":"","family":"Sun","given":"Zhe","non-dropping-particle":"","parse-names":false,"suffix":""},{"dropping-particle":"","family":"Madsen","given":"Dennis","non-dropping-particle":"","parse-names":false,"suffix":""},{"dropping-particle":"","family":"Zhu","given":"Haisun","non-dropping-particle":"","parse-names":false,"suffix":""},{"dropping-particle":"","family":"Padkjær","given":"Søren B.","non-dropping-particle":"","parse-names":false,"suffix":""},{"dropping-particle":"","family":"Wu","given":"Xiaoai","non-dropping-particle":"","parse-names":false,"suffix":""},{"dropping-particle":"","family":"Huang","given":"Tao","non-dropping-particle":"","parse-names":false,"suffix":""},{"dropping-particle":"","family":"Hultman","given":"Karin","non-dropping-particle":"","parse-names":false,"suffix":""},{"dropping-particle":"","family":"Paulsen","given":"Sarah J.","non-dropping-particle":"","parse-names":false,"suffix":""},{"dropping-particle":"","family":"Wang","given":"Jishu","non-dropping-particle":"","parse-names":false,"suffix":""},{"dropping-particle":"","family":"Bugge","given":"Anne","non-dropping-particle":"","parse-names":false,"suffix":""},{"dropping-particle":"","family":"Frantzen","given":"Jane Boesen","non-dropping-particle":"","parse-names":false,"suffix":""},{"dropping-particle":"","family":"Nørgaard","given":"Per","non-dropping-particle":"","parse-names":false,"suffix":""},{"dropping-particle":"","family":"Jeppesen","given":"Jacob Fuglsbjerg","non-dropping-particle":"","parse-names":false,"suffix":""},{"dropping-particle":"","family":"Yang","given":"Zhiru","non-dropping-particle":"","parse-names":false,"suffix":""},{"dropping-particle":"","family":"Secher","given":"Anna","non-dropping-particle":"","parse-names":false,"suffix":""},{"dropping-particle":"","family":"Chen","given":"Haibin","non-dropping-particle":"","parse-names":false,"suffix":""},{"dropping-particle":"","family":"Li","given":"Xun","non-dropping-particle":"","parse-names":false,"suffix":""},{"dropping-particle":"","family":"John","given":"Linu Mary","non-dropping-particle":"","parse-names":false,"suffix":""},{"dropping-particle":"","family":"Shan","given":"Bing","non-dropping-particle":"","parse-names":false,"suffix":""},{"dropping-particle":"","family":"He","given":"Zhenhua","non-dropping-particle":"","parse-names":false,"suffix":""},{"dropping-particle":"","family":"Gao","given":"Xiang","non-dropping-particle":"","parse-names":false,"suffix":""},{"dropping-particle":"","family":"Su","given":"Jing","non-dropping-particle":"","parse-names":false,"suffix":""},{"dropping-particle":"","family":"Hansen","given":"Kristian T.","non-dropping-particle":"","parse-names":false,"suffix":""},{"dropping-particle":"","family":"Yang","given":"Wei","non-dropping-particle":"","parse-names":false,"suffix":""},{"dropping-particle":"","family":"Jørgensen","given":"Sebastian Beck","non-dropping-particle":"","parse-names":false,"suffix":""}],"container-title":"Nature Medicine","id":"ITEM-2","issue":"10","issued":{"date-parts":[["2017","8","28"]]},"page":"1158-1166","title":"GFRAL is the receptor for GDF15 and is required for the anti-obesity effects of the ligand","type":"article-journal","volume":"23"},"uris":["http://www.mendeley.com/documents/?uuid=474034c8-1f2f-42c9-9d3e-26a67d430459"]},{"id":"ITEM-3","itemData":{"DOI":"10.1016/j.molmet.2019.01.003","ISSN":"22128778","PMID":"30685336","abstract":"Objective: Analogues of GDF15 (Growth Differentiation Factor 15) are promising new anti-obesity therapies as pharmacological treatment with GDF15 results in dramatic reductions of food intake and body weight. GDF15 exerts its central anorexic effects by binding to the GFRAL receptor exclusively expressed in the Area Postrema (AP) and the Nucleus of the Solitary Tract (NTS) of the hindbrain. We sought to determine if GDF15 is an indispensable factor for other interventions that cause weight loss and which are also known to act via these hindbrain regions. Methods: To explore the role of GDF15 on food choice we performed macronutrient intake studies in mice treated pharmacologically with GDF15 and in mice having either GDF15 or GFRAL deleted. Next we performed vertical sleeve gastrectomy (VSG) surgeries in a cohort of diet-induced obese Gdf15-null and control mice. To explore the anatomical co-localization of neurons in the hindbrain responding to GLP-1 and/or GDF15 we used GLP-1R reporter mice treated with GDF15, as well as naïve mouse brain and human brain stained by ISH and IHC, respectively, for GLP-1R and GFRAL. Lastly we performed a series of food intake experiments where we treated mice with targeted genetic disruption of either Gdf15 or Gfral with liraglutide; Glp1r-null mice with GDF15; or combined liraglutide and GDF15 treatment in wild-type mice. Results: We found that GDF15 treatment significantly lowered the preference for fat intake in mice, whereas no changes in fat intake were observed after genetic deletion of Gdf15 or Gfral. In addition, deletion of Gdf15 did not alter the food intake or bodyweight after sleeve gastrectomy. Lack of GDF15 or GFRAL signaling did not alter the ability of the GLP-1R agonist liraglutide to reduce food intake. Similarly lack of GLP-1R signaling did not reduce GDF15's anorexic effect. Interestingly, there was a significant synergistic effect on weight loss when treating wild-type mice with both GDF15 and liraglutide. Conclusion: These data suggest that while GDF15 does not play a role in the potent effects of VSG in mice there seems to be a potential therapeutic benefit of activating GFRAL and GLP-1R systems simultaneously.","author":[{"dropping-particle":"","family":"Frikke-Schmidt","given":"Henriette","non-dropping-particle":"","parse-names":false,"suffix":""},{"dropping-particle":"","family":"Hultman","given":"Karin","non-dropping-particle":"","parse-names":false,"suffix":""},{"dropping-particle":"","family":"Galaske","given":"Joseph W.","non-dropping-particle":"","parse-names":false,"suffix":""},{"dropping-particle":"","family":"Jørgensen","given":"Sebastian B.","non-dropping-particle":"","parse-names":false,"suffix":""},{"dropping-particle":"","family":"Myers","given":"Martin G.","non-dropping-particle":"","parse-names":false,"suffix":""},{"dropping-particle":"","family":"Seeley","given":"Randy J.","non-dropping-particle":"","parse-names":false,"suffix":""}],"container-title":"Molecular Metabolism","id":"ITEM-3","issue":"January","issued":{"date-parts":[["2019"]]},"page":"13-21","publisher":"Elsevier GmbH","title":"GDF15 acts synergistically with liraglutide but is not necessary for the weight loss induced by bariatric surgery in mice","type":"article-journal","volume":"21"},"uris":["http://www.mendeley.com/documents/?uuid=3dcf7da3-b7ac-4e2a-907a-cbb222631834"]}],"mendeley":{"formattedCitation":"(12,31,32)","plainTextFormattedCitation":"(12,31,32)","previouslyFormattedCitation":"(12,30,31)"},"properties":{"noteIndex":0},"schema":"https://github.com/citation-style-language/schema/raw/master/csl-citation.json"}</w:instrText>
       </w:r>
       <w:r>
         <w:rPr>
@@ -2013,7 +2271,7 @@
           <w:noProof/>
           <w:shd w:val="clear" w:color="auto" w:fill="FFFFFF"/>
         </w:rPr>
-        <w:t>(12,30,31)</w:t>
+        <w:t>(12,31,32)</w:t>
       </w:r>
       <w:r>
         <w:rPr>
@@ -2037,136 +2295,160 @@
         <w:rPr>
           <w:shd w:val="clear" w:color="auto" w:fill="FFFFFF"/>
         </w:rPr>
-        <w:t xml:space="preserve">As such, it is plausible that GDF15 is only physiologically relevant when elevated, but when signaling is absent (especially from birth) it is either dispensable or made to seem so by other adaptations.  It is also plausible that </w:t>
-      </w:r>
-      <w:r>
-        <w:rPr>
+        <w:t>As such, it is plausible that GDF15 is only physiologically relevant when elevated, but when signaling is absent (especially from birth) it is either dispensable or made to seem so by other adaptations.  It is also plausible that other hormones which affect LCHF-dependent feeding changes may partially or completely compensate in the absence of GDF15.</w:t>
+      </w:r>
+      <w:r>
+        <w:rPr>
+          <w:shd w:val="clear" w:color="auto" w:fill="FFFFFF"/>
+        </w:rPr>
+        <w:t xml:space="preserve">  </w:t>
+      </w:r>
+    </w:p>
+    <w:p>
+      <w:pPr>
+        <w:pStyle w:val="Heading1"/>
+        <w:rPr>
+          <w:rFonts w:eastAsia="Times New Roman"/>
+          <w:shd w:val="clear" w:color="auto" w:fill="FFFFFF"/>
+        </w:rPr>
+      </w:pPr>
+      <w:r>
+        <w:rPr>
+          <w:rFonts w:eastAsia="Times New Roman"/>
+          <w:shd w:val="clear" w:color="auto" w:fill="FFFFFF"/>
+        </w:rPr>
+        <w:t>Author Contributions</w:t>
+      </w:r>
+    </w:p>
+    <w:p>
+      <w:pPr>
+        <w:pStyle w:val="Heading1"/>
+        <w:rPr>
+          <w:rFonts w:eastAsia="Times New Roman"/>
+          <w:shd w:val="clear" w:color="auto" w:fill="FFFFFF"/>
+        </w:rPr>
+      </w:pPr>
+    </w:p>
+    <w:p>
+      <w:pPr>
+        <w:pStyle w:val="Heading1"/>
+        <w:rPr>
+          <w:rFonts w:eastAsia="Times New Roman"/>
+          <w:shd w:val="clear" w:color="auto" w:fill="FFFFFF"/>
+        </w:rPr>
+      </w:pPr>
+      <w:r>
+        <w:rPr>
+          <w:rFonts w:eastAsia="Times New Roman"/>
+          <w:shd w:val="clear" w:color="auto" w:fill="FFFFFF"/>
+        </w:rPr>
+        <w:t>Acknowledgements</w:t>
+      </w:r>
+    </w:p>
+    <w:p/>
+    <w:p>
+      <w:pPr>
+        <w:rPr>
+          <w:rFonts w:eastAsia="Times New Roman"/>
+          <w:shd w:val="clear" w:color="auto" w:fill="FFFFFF"/>
+        </w:rPr>
+      </w:pPr>
+      <w:r>
+        <w:rPr>
+          <w:rFonts w:eastAsia="Times New Roman"/>
           <w:shd w:val="clear" w:color="auto" w:fill="FFFFFF"/>
         </w:rPr>
         <w:lastRenderedPageBreak/>
-        <w:t>other hormones which affect LCHF-dependent feeding changes may partially or completely compensate in the absence of GDF15.</w:t>
-      </w:r>
-      <w:r>
-        <w:rPr>
-          <w:shd w:val="clear" w:color="auto" w:fill="FFFFFF"/>
-        </w:rPr>
-        <w:t xml:space="preserve">  </w:t>
-      </w:r>
-    </w:p>
-    <w:p>
-      <w:pPr>
-        <w:pStyle w:val="Heading1"/>
+        <w:t>We would like to thank the members of the Bridges and Seeley/Sandoval laboratories for helpful suggestions.  This work was supported by the NIH (R01DK107535 and a small grant from P30</w:t>
+      </w:r>
+      <w:r>
         <w:rPr>
           <w:rFonts w:eastAsia="Times New Roman"/>
           <w:shd w:val="clear" w:color="auto" w:fill="FFFFFF"/>
         </w:rPr>
-      </w:pPr>
+        <w:t>DK089503</w:t>
+      </w:r>
       <w:r>
         <w:rPr>
           <w:rFonts w:eastAsia="Times New Roman"/>
           <w:shd w:val="clear" w:color="auto" w:fill="FFFFFF"/>
         </w:rPr>
-        <w:t>Author Contributions</w:t>
-      </w:r>
-    </w:p>
-    <w:p>
-      <w:pPr>
-        <w:pStyle w:val="Heading1"/>
+        <w:t xml:space="preserve">) to DB and </w:t>
+      </w:r>
+      <w:commentRangeStart w:id="0"/>
+      <w:r>
         <w:rPr>
           <w:rFonts w:eastAsia="Times New Roman"/>
           <w:shd w:val="clear" w:color="auto" w:fill="FFFFFF"/>
         </w:rPr>
-      </w:pPr>
-    </w:p>
-    <w:p>
-      <w:pPr>
-        <w:pStyle w:val="Heading1"/>
+        <w:t xml:space="preserve">XXX </w:t>
+      </w:r>
+      <w:commentRangeEnd w:id="0"/>
+      <w:r>
+        <w:rPr>
+          <w:rStyle w:val="CommentReference"/>
+        </w:rPr>
+        <w:commentReference w:id="0"/>
+      </w:r>
+      <w:r>
         <w:rPr>
           <w:rFonts w:eastAsia="Times New Roman"/>
           <w:shd w:val="clear" w:color="auto" w:fill="FFFFFF"/>
         </w:rPr>
-      </w:pPr>
+        <w:t xml:space="preserve">to RJS, as well as a </w:t>
+      </w:r>
+      <w:proofErr w:type="spellStart"/>
       <w:r>
         <w:rPr>
           <w:rFonts w:eastAsia="Times New Roman"/>
           <w:shd w:val="clear" w:color="auto" w:fill="FFFFFF"/>
         </w:rPr>
-        <w:t>Acknowledgements</w:t>
-      </w:r>
-    </w:p>
-    <w:p/>
-    <w:p>
-      <w:pPr>
+        <w:t>MCubed</w:t>
+      </w:r>
+      <w:proofErr w:type="spellEnd"/>
+      <w:r>
         <w:rPr>
           <w:rFonts w:eastAsia="Times New Roman"/>
           <w:shd w:val="clear" w:color="auto" w:fill="FFFFFF"/>
         </w:rPr>
-      </w:pPr>
+        <w:t xml:space="preserve"> Grant to DB, RJS and Dr. Jeffrey Horowitz</w:t>
+      </w:r>
       <w:r>
         <w:rPr>
           <w:rFonts w:eastAsia="Times New Roman"/>
           <w:shd w:val="clear" w:color="auto" w:fill="FFFFFF"/>
         </w:rPr>
-        <w:t>We would like to thank the members of the Bridges and Seeley/Sandoval laboratories for helpful suggestions.  This work was supported by the NIH (R01DK107535 and a small grant from P30</w:t>
+        <w:t>.</w:t>
       </w:r>
       <w:r>
         <w:rPr>
           <w:rFonts w:eastAsia="Times New Roman"/>
           <w:shd w:val="clear" w:color="auto" w:fill="FFFFFF"/>
         </w:rPr>
-        <w:t>DK089503</w:t>
+        <w:t xml:space="preserve">  We would also like to than </w:t>
       </w:r>
       <w:r>
         <w:rPr>
           <w:rFonts w:eastAsia="Times New Roman"/>
           <w:shd w:val="clear" w:color="auto" w:fill="FFFFFF"/>
         </w:rPr>
-        <w:t xml:space="preserve">) to DB and </w:t>
-      </w:r>
-      <w:commentRangeStart w:id="1"/>
+        <w:t xml:space="preserve">Dr. </w:t>
+      </w:r>
+      <w:proofErr w:type="spellStart"/>
       <w:r>
         <w:rPr>
           <w:rFonts w:eastAsia="Times New Roman"/>
           <w:shd w:val="clear" w:color="auto" w:fill="FFFFFF"/>
         </w:rPr>
-        <w:t xml:space="preserve">XXX </w:t>
-      </w:r>
-      <w:commentRangeEnd w:id="1"/>
-      <w:r>
-        <w:rPr>
-          <w:rStyle w:val="CommentReference"/>
-        </w:rPr>
-        <w:commentReference w:id="1"/>
-      </w:r>
+        <w:t>Hyeran</w:t>
+      </w:r>
+      <w:proofErr w:type="spellEnd"/>
       <w:r>
         <w:rPr>
           <w:rFonts w:eastAsia="Times New Roman"/>
           <w:shd w:val="clear" w:color="auto" w:fill="FFFFFF"/>
         </w:rPr>
-        <w:t xml:space="preserve">to RJS, as well as a </w:t>
-      </w:r>
-      <w:proofErr w:type="spellStart"/>
-      <w:r>
-        <w:rPr>
-          <w:rFonts w:eastAsia="Times New Roman"/>
-          <w:shd w:val="clear" w:color="auto" w:fill="FFFFFF"/>
-        </w:rPr>
-        <w:t>MCubed</w:t>
-      </w:r>
-      <w:proofErr w:type="spellEnd"/>
-      <w:r>
-        <w:rPr>
-          <w:rFonts w:eastAsia="Times New Roman"/>
-          <w:shd w:val="clear" w:color="auto" w:fill="FFFFFF"/>
-        </w:rPr>
-        <w:t xml:space="preserve"> Grant to DB, RJS and Dr. Jeffrey Horowitz</w:t>
-      </w:r>
-      <w:r>
-        <w:rPr>
-          <w:rFonts w:eastAsia="Times New Roman"/>
-          <w:shd w:val="clear" w:color="auto" w:fill="FFFFFF"/>
-        </w:rPr>
-        <w:t>.</w:t>
+        <w:t xml:space="preserve"> Jang at Research Diets for advice on formulating and implementing our diet interventions.</w:t>
       </w:r>
     </w:p>
     <w:p>
@@ -3404,30 +3686,14 @@
           <w:bCs/>
           <w:noProof/>
         </w:rPr>
-        <w:t>Sugulle M, Dechend R, Herse F, Weedon-Fekjaer MS, Johnsen GM, Brosnihan KB, Anton L, Luft FC, Wollert KC, Kempf T, Staff AC.</w:t>
-      </w:r>
-      <w:r>
-        <w:rPr>
-          <w:rFonts w:ascii="Century Schoolbook" w:hAnsi="Century Schoolbook" w:cs="Times New Roman"/>
-          <w:noProof/>
-        </w:rPr>
-        <w:t xml:space="preserve"> Circulating and placental growth-differentiation factor 15 in preeclampsia and in pregnancy complicated by diabetes mellitus. </w:t>
-      </w:r>
-      <w:r>
-        <w:rPr>
-          <w:rFonts w:ascii="Century Schoolbook" w:hAnsi="Century Schoolbook" w:cs="Times New Roman"/>
-          <w:i/>
-          <w:iCs/>
-          <w:noProof/>
-        </w:rPr>
-        <w:t>Hypertension</w:t>
-      </w:r>
-      <w:r>
-        <w:rPr>
-          <w:rFonts w:ascii="Century Schoolbook" w:hAnsi="Century Schoolbook" w:cs="Times New Roman"/>
-          <w:noProof/>
-        </w:rPr>
-        <w:t xml:space="preserve"> 2009;54(1):106–112.</w:t>
+        <w:t>R Core Team.</w:t>
+      </w:r>
+      <w:r>
+        <w:rPr>
+          <w:rFonts w:ascii="Century Schoolbook" w:hAnsi="Century Schoolbook" w:cs="Times New Roman"/>
+          <w:noProof/>
+        </w:rPr>
+        <w:t xml:space="preserve"> R: A Language and Environment for Statistical Computing. 2019.</w:t>
       </w:r>
     </w:p>
     <w:p>
@@ -3463,14 +3729,14 @@
           <w:bCs/>
           <w:noProof/>
         </w:rPr>
-        <w:t>Tang M, Luo M, Lu W, Wang S, Zhang R, Liang W, Gu J, Yu X, Zhang X, Hu C.</w:t>
-      </w:r>
-      <w:r>
-        <w:rPr>
-          <w:rFonts w:ascii="Century Schoolbook" w:hAnsi="Century Schoolbook" w:cs="Times New Roman"/>
-          <w:noProof/>
-        </w:rPr>
-        <w:t xml:space="preserve"> Serum growth differentiation factor 15 is associated with glucose metabolism in the third trimester in Chinese pregnant women. </w:t>
+        <w:t>Sugulle M, Dechend R, Herse F, Weedon-Fekjaer MS, Johnsen GM, Brosnihan KB, Anton L, Luft FC, Wollert KC, Kempf T, Staff AC.</w:t>
+      </w:r>
+      <w:r>
+        <w:rPr>
+          <w:rFonts w:ascii="Century Schoolbook" w:hAnsi="Century Schoolbook" w:cs="Times New Roman"/>
+          <w:noProof/>
+        </w:rPr>
+        <w:t xml:space="preserve"> Circulating and placental growth-differentiation factor 15 in preeclampsia and in pregnancy complicated by diabetes mellitus. </w:t>
       </w:r>
       <w:r>
         <w:rPr>
@@ -3479,14 +3745,14 @@
           <w:iCs/>
           <w:noProof/>
         </w:rPr>
-        <w:t>Diabetes Res. Clin. Pract.</w:t>
-      </w:r>
-      <w:r>
-        <w:rPr>
-          <w:rFonts w:ascii="Century Schoolbook" w:hAnsi="Century Schoolbook" w:cs="Times New Roman"/>
-          <w:noProof/>
-        </w:rPr>
-        <w:t xml:space="preserve"> 2019:107823.</w:t>
+        <w:t>Hypertension</w:t>
+      </w:r>
+      <w:r>
+        <w:rPr>
+          <w:rFonts w:ascii="Century Schoolbook" w:hAnsi="Century Schoolbook" w:cs="Times New Roman"/>
+          <w:noProof/>
+        </w:rPr>
+        <w:t xml:space="preserve"> 2009;54(1):106–112.</w:t>
       </w:r>
     </w:p>
     <w:p>
@@ -3522,14 +3788,14 @@
           <w:bCs/>
           <w:noProof/>
         </w:rPr>
-        <w:t>Tong S, Marjono B, Brown DA, Mulvey S, Breit SN, Manuelpillai U, Wallace EM.</w:t>
-      </w:r>
-      <w:r>
-        <w:rPr>
-          <w:rFonts w:ascii="Century Schoolbook" w:hAnsi="Century Schoolbook" w:cs="Times New Roman"/>
-          <w:noProof/>
-        </w:rPr>
-        <w:t xml:space="preserve"> Serum concentrations of macrophage inhibitory cytokine 1 (MIC 1) as a predictor of miscarriage. </w:t>
+        <w:t>Tang M, Luo M, Lu W, Wang S, Zhang R, Liang W, Gu J, Yu X, Zhang X, Hu C.</w:t>
+      </w:r>
+      <w:r>
+        <w:rPr>
+          <w:rFonts w:ascii="Century Schoolbook" w:hAnsi="Century Schoolbook" w:cs="Times New Roman"/>
+          <w:noProof/>
+        </w:rPr>
+        <w:t xml:space="preserve"> Serum growth differentiation factor 15 is associated with glucose metabolism in the third trimester in Chinese pregnant women. </w:t>
       </w:r>
       <w:r>
         <w:rPr>
@@ -3538,14 +3804,14 @@
           <w:iCs/>
           <w:noProof/>
         </w:rPr>
-        <w:t>Lancet</w:t>
-      </w:r>
-      <w:r>
-        <w:rPr>
-          <w:rFonts w:ascii="Century Schoolbook" w:hAnsi="Century Schoolbook" w:cs="Times New Roman"/>
-          <w:noProof/>
-        </w:rPr>
-        <w:t xml:space="preserve"> 2004;363(9403):129–130.</w:t>
+        <w:t>Diabetes Res. Clin. Pract.</w:t>
+      </w:r>
+      <w:r>
+        <w:rPr>
+          <w:rFonts w:ascii="Century Schoolbook" w:hAnsi="Century Schoolbook" w:cs="Times New Roman"/>
+          <w:noProof/>
+        </w:rPr>
+        <w:t xml:space="preserve"> 2019:107823.</w:t>
       </w:r>
     </w:p>
     <w:p>
@@ -3581,14 +3847,14 @@
           <w:bCs/>
           <w:noProof/>
         </w:rPr>
-        <w:t>Munk PS, Valborgland T, Butt N, Larsen AI.</w:t>
-      </w:r>
-      <w:r>
-        <w:rPr>
-          <w:rFonts w:ascii="Century Schoolbook" w:hAnsi="Century Schoolbook" w:cs="Times New Roman"/>
-          <w:noProof/>
-        </w:rPr>
-        <w:t xml:space="preserve"> Response of growth differentiation factor-15 to percutaneous coronary intervention and regular exercise training. </w:t>
+        <w:t>Tong S, Marjono B, Brown DA, Mulvey S, Breit SN, Manuelpillai U, Wallace EM.</w:t>
+      </w:r>
+      <w:r>
+        <w:rPr>
+          <w:rFonts w:ascii="Century Schoolbook" w:hAnsi="Century Schoolbook" w:cs="Times New Roman"/>
+          <w:noProof/>
+        </w:rPr>
+        <w:t xml:space="preserve"> Serum concentrations of macrophage inhibitory cytokine 1 (MIC 1) as a predictor of miscarriage. </w:t>
       </w:r>
       <w:r>
         <w:rPr>
@@ -3597,14 +3863,14 @@
           <w:iCs/>
           <w:noProof/>
         </w:rPr>
-        <w:t>Scand. Cardiovasc. J.</w:t>
-      </w:r>
-      <w:r>
-        <w:rPr>
-          <w:rFonts w:ascii="Century Schoolbook" w:hAnsi="Century Schoolbook" w:cs="Times New Roman"/>
-          <w:noProof/>
-        </w:rPr>
-        <w:t xml:space="preserve"> 2011;45(1):27–32.</w:t>
+        <w:t>Lancet</w:t>
+      </w:r>
+      <w:r>
+        <w:rPr>
+          <w:rFonts w:ascii="Century Schoolbook" w:hAnsi="Century Schoolbook" w:cs="Times New Roman"/>
+          <w:noProof/>
+        </w:rPr>
+        <w:t xml:space="preserve"> 2004;363(9403):129–130.</w:t>
       </w:r>
     </w:p>
     <w:p>
@@ -3640,24 +3906,22 @@
           <w:bCs/>
           <w:noProof/>
         </w:rPr>
-        <w:t xml:space="preserve">Galliera E, Lombardi G, Marazzi MG, Grasso D, Vianello E, Pozzoni R, </w:t>
-      </w:r>
-      <w:r>
-        <w:rPr>
-          <w:rFonts w:ascii="Century Schoolbook" w:hAnsi="Century Schoolbook" w:cs="Times New Roman"/>
-          <w:b/>
-          <w:bCs/>
+        <w:t>Munk PS, Valborgland T, Butt N, Larsen AI.</w:t>
+      </w:r>
+      <w:r>
+        <w:rPr>
+          <w:rFonts w:ascii="Century Schoolbook" w:hAnsi="Century Schoolbook" w:cs="Times New Roman"/>
+          <w:noProof/>
+        </w:rPr>
+        <w:t xml:space="preserve"> Response of growth differentiation factor-15 to percutaneous coronary intervention and regular </w:t>
+      </w:r>
+      <w:r>
+        <w:rPr>
+          <w:rFonts w:ascii="Century Schoolbook" w:hAnsi="Century Schoolbook" w:cs="Times New Roman"/>
           <w:noProof/>
         </w:rPr>
         <w:lastRenderedPageBreak/>
-        <w:t>Banfi G, Corsi Romanelli MM.</w:t>
-      </w:r>
-      <w:r>
-        <w:rPr>
-          <w:rFonts w:ascii="Century Schoolbook" w:hAnsi="Century Schoolbook" w:cs="Times New Roman"/>
-          <w:noProof/>
-        </w:rPr>
-        <w:t xml:space="preserve"> Acute exercise in elite rugby players increases the circulating level of the cardiovascular biomarker GDF-15. </w:t>
+        <w:t xml:space="preserve">exercise training. </w:t>
       </w:r>
       <w:r>
         <w:rPr>
@@ -3666,14 +3930,14 @@
           <w:iCs/>
           <w:noProof/>
         </w:rPr>
-        <w:t>Scand. J. Clin. Lab. Invest.</w:t>
-      </w:r>
-      <w:r>
-        <w:rPr>
-          <w:rFonts w:ascii="Century Schoolbook" w:hAnsi="Century Schoolbook" w:cs="Times New Roman"/>
-          <w:noProof/>
-        </w:rPr>
-        <w:t xml:space="preserve"> 2014;74(6):492–499.</w:t>
+        <w:t>Scand. Cardiovasc. J.</w:t>
+      </w:r>
+      <w:r>
+        <w:rPr>
+          <w:rFonts w:ascii="Century Schoolbook" w:hAnsi="Century Schoolbook" w:cs="Times New Roman"/>
+          <w:noProof/>
+        </w:rPr>
+        <w:t xml:space="preserve"> 2011;45(1):27–32.</w:t>
       </w:r>
     </w:p>
     <w:p>
@@ -3709,14 +3973,14 @@
           <w:bCs/>
           <w:noProof/>
         </w:rPr>
-        <w:t>Joung KH, Kim JM, Yi H-S, Lee JH, Kim KS, Kim HJ, Shong M, Ku BJ.</w:t>
-      </w:r>
-      <w:r>
-        <w:rPr>
-          <w:rFonts w:ascii="Century Schoolbook" w:hAnsi="Century Schoolbook" w:cs="Times New Roman"/>
-          <w:noProof/>
-        </w:rPr>
-        <w:t xml:space="preserve"> Effects of exercise program on normal responsiveness of serum GDF15 in middle-aged women. </w:t>
+        <w:t>Galliera E, Lombardi G, Marazzi MG, Grasso D, Vianello E, Pozzoni R, Banfi G, Corsi Romanelli MM.</w:t>
+      </w:r>
+      <w:r>
+        <w:rPr>
+          <w:rFonts w:ascii="Century Schoolbook" w:hAnsi="Century Schoolbook" w:cs="Times New Roman"/>
+          <w:noProof/>
+        </w:rPr>
+        <w:t xml:space="preserve"> Acute exercise in elite rugby players increases the circulating level of the cardiovascular biomarker GDF-15. </w:t>
       </w:r>
       <w:r>
         <w:rPr>
@@ -3725,14 +3989,14 @@
           <w:iCs/>
           <w:noProof/>
         </w:rPr>
-        <w:t>Diabetes Res. Clin. Pract.</w:t>
-      </w:r>
-      <w:r>
-        <w:rPr>
-          <w:rFonts w:ascii="Century Schoolbook" w:hAnsi="Century Schoolbook" w:cs="Times New Roman"/>
-          <w:noProof/>
-        </w:rPr>
-        <w:t xml:space="preserve"> 2016;120:S65–S66.</w:t>
+        <w:t>Scand. J. Clin. Lab. Invest.</w:t>
+      </w:r>
+      <w:r>
+        <w:rPr>
+          <w:rFonts w:ascii="Century Schoolbook" w:hAnsi="Century Schoolbook" w:cs="Times New Roman"/>
+          <w:noProof/>
+        </w:rPr>
+        <w:t xml:space="preserve"> 2014;74(6):492–499.</w:t>
       </w:r>
     </w:p>
     <w:p>
@@ -3768,14 +4032,14 @@
           <w:bCs/>
           <w:noProof/>
         </w:rPr>
-        <w:t>Kleinert M, Clemmensen C, Sjøberg KA, Carl CS, Jeppesen JF, Wojtaszewski JFP, Kiens B, Richter EA.</w:t>
-      </w:r>
-      <w:r>
-        <w:rPr>
-          <w:rFonts w:ascii="Century Schoolbook" w:hAnsi="Century Schoolbook" w:cs="Times New Roman"/>
-          <w:noProof/>
-        </w:rPr>
-        <w:t xml:space="preserve"> Exercise increases circulating GDF15 in humans. </w:t>
+        <w:t>Joung KH, Kim JM, Yi H-S, Lee JH, Kim KS, Kim HJ, Shong M, Ku BJ.</w:t>
+      </w:r>
+      <w:r>
+        <w:rPr>
+          <w:rFonts w:ascii="Century Schoolbook" w:hAnsi="Century Schoolbook" w:cs="Times New Roman"/>
+          <w:noProof/>
+        </w:rPr>
+        <w:t xml:space="preserve"> Effects of exercise program on normal responsiveness of serum GDF15 in middle-aged women. </w:t>
       </w:r>
       <w:r>
         <w:rPr>
@@ -3784,14 +4048,14 @@
           <w:iCs/>
           <w:noProof/>
         </w:rPr>
-        <w:t>Mol. Metab.</w:t>
-      </w:r>
-      <w:r>
-        <w:rPr>
-          <w:rFonts w:ascii="Century Schoolbook" w:hAnsi="Century Schoolbook" w:cs="Times New Roman"/>
-          <w:noProof/>
-        </w:rPr>
-        <w:t xml:space="preserve"> 2018;9(January):187–191.</w:t>
+        <w:t>Diabetes Res. Clin. Pract.</w:t>
+      </w:r>
+      <w:r>
+        <w:rPr>
+          <w:rFonts w:ascii="Century Schoolbook" w:hAnsi="Century Schoolbook" w:cs="Times New Roman"/>
+          <w:noProof/>
+        </w:rPr>
+        <w:t xml:space="preserve"> 2016;120:S65–S66.</w:t>
       </w:r>
     </w:p>
     <w:p>
@@ -3827,14 +4091,14 @@
           <w:bCs/>
           <w:noProof/>
         </w:rPr>
-        <w:t>Zhang H, Fealy CE, Kirwan JP.</w:t>
-      </w:r>
-      <w:r>
-        <w:rPr>
-          <w:rFonts w:ascii="Century Schoolbook" w:hAnsi="Century Schoolbook" w:cs="Times New Roman"/>
-          <w:noProof/>
-        </w:rPr>
-        <w:t xml:space="preserve"> Exercise Training Promotes a GDF15 Associated Reduction in Fat Mass in Older Adults with Obesity. </w:t>
+        <w:t>Kleinert M, Clemmensen C, Sjøberg KA, Carl CS, Jeppesen JF, Wojtaszewski JFP, Kiens B, Richter EA.</w:t>
+      </w:r>
+      <w:r>
+        <w:rPr>
+          <w:rFonts w:ascii="Century Schoolbook" w:hAnsi="Century Schoolbook" w:cs="Times New Roman"/>
+          <w:noProof/>
+        </w:rPr>
+        <w:t xml:space="preserve"> Exercise increases circulating GDF15 in humans. </w:t>
       </w:r>
       <w:r>
         <w:rPr>
@@ -3843,14 +4107,14 @@
           <w:iCs/>
           <w:noProof/>
         </w:rPr>
-        <w:t>Am. J. Physiol. Metab.</w:t>
-      </w:r>
-      <w:r>
-        <w:rPr>
-          <w:rFonts w:ascii="Century Schoolbook" w:hAnsi="Century Schoolbook" w:cs="Times New Roman"/>
-          <w:noProof/>
-        </w:rPr>
-        <w:t xml:space="preserve"> 2019:ajpendo.00439.2018.</w:t>
+        <w:t>Mol. Metab.</w:t>
+      </w:r>
+      <w:r>
+        <w:rPr>
+          <w:rFonts w:ascii="Century Schoolbook" w:hAnsi="Century Schoolbook" w:cs="Times New Roman"/>
+          <w:noProof/>
+        </w:rPr>
+        <w:t xml:space="preserve"> 2018;9(January):187–191.</w:t>
       </w:r>
     </w:p>
     <w:p>
@@ -3886,14 +4150,14 @@
           <w:bCs/>
           <w:noProof/>
         </w:rPr>
-        <w:t>Mullican SE, Lin-Schmidt X, Chin C-N, Chavez JA, Furman JL, Armstrong AA, Beck SC, South VJ, Dinh TQ, Cash-Mason TD, Cavanaugh CR, Nelson S, Huang C, Hunter MJ, Rangwala SM.</w:t>
-      </w:r>
-      <w:r>
-        <w:rPr>
-          <w:rFonts w:ascii="Century Schoolbook" w:hAnsi="Century Schoolbook" w:cs="Times New Roman"/>
-          <w:noProof/>
-        </w:rPr>
-        <w:t xml:space="preserve"> GFRAL is the receptor for GDF15 and the ligand promotes weight loss in mice and nonhuman primates. </w:t>
+        <w:t>Zhang H, Fealy CE, Kirwan JP.</w:t>
+      </w:r>
+      <w:r>
+        <w:rPr>
+          <w:rFonts w:ascii="Century Schoolbook" w:hAnsi="Century Schoolbook" w:cs="Times New Roman"/>
+          <w:noProof/>
+        </w:rPr>
+        <w:t xml:space="preserve"> Exercise Training Promotes a GDF15 Associated Reduction in Fat Mass in Older Adults with Obesity. </w:t>
       </w:r>
       <w:r>
         <w:rPr>
@@ -3902,14 +4166,14 @@
           <w:iCs/>
           <w:noProof/>
         </w:rPr>
-        <w:t>Nat. Med.</w:t>
-      </w:r>
-      <w:r>
-        <w:rPr>
-          <w:rFonts w:ascii="Century Schoolbook" w:hAnsi="Century Schoolbook" w:cs="Times New Roman"/>
-          <w:noProof/>
-        </w:rPr>
-        <w:t xml:space="preserve"> 2017;23(10):1150–1157.</w:t>
+        <w:t>Am. J. Physiol. Metab.</w:t>
+      </w:r>
+      <w:r>
+        <w:rPr>
+          <w:rFonts w:ascii="Century Schoolbook" w:hAnsi="Century Schoolbook" w:cs="Times New Roman"/>
+          <w:noProof/>
+        </w:rPr>
+        <w:t xml:space="preserve"> 2019:ajpendo.00439.2018.</w:t>
       </w:r>
     </w:p>
     <w:p>
@@ -3945,14 +4209,14 @@
           <w:bCs/>
           <w:noProof/>
         </w:rPr>
-        <w:t>Hsu JY, Crawley S, Chen M, Ayupova DA, Lindhout DA, Higbee J, Kutach A, Joo W, Gao Z, Fu D, To C, Mondal K, Li B, Kekatpure A, Wang M, Laird T, Horner G, Chan J, Mcentee M, Lopez M, Lakshminarasimhan D, White A, Wang SP, Yao J, Yie J, Matern H, Solloway M, Haldankar R, Parsons T, Tang J, Shen WD, Chen YA, Tian H, Allan BB.</w:t>
-      </w:r>
-      <w:r>
-        <w:rPr>
-          <w:rFonts w:ascii="Century Schoolbook" w:hAnsi="Century Schoolbook" w:cs="Times New Roman"/>
-          <w:noProof/>
-        </w:rPr>
-        <w:t xml:space="preserve"> Non-homeostatic body weight regulation through a brainstem-restricted receptor for GDF15. </w:t>
+        <w:t>Mullican SE, Lin-Schmidt X, Chin C-N, Chavez JA, Furman JL, Armstrong AA, Beck SC, South VJ, Dinh TQ, Cash-Mason TD, Cavanaugh CR, Nelson S, Huang C, Hunter MJ, Rangwala SM.</w:t>
+      </w:r>
+      <w:r>
+        <w:rPr>
+          <w:rFonts w:ascii="Century Schoolbook" w:hAnsi="Century Schoolbook" w:cs="Times New Roman"/>
+          <w:noProof/>
+        </w:rPr>
+        <w:t xml:space="preserve"> GFRAL is the receptor for GDF15 and the ligand promotes weight loss in mice and nonhuman primates. </w:t>
       </w:r>
       <w:r>
         <w:rPr>
@@ -3961,14 +4225,14 @@
           <w:iCs/>
           <w:noProof/>
         </w:rPr>
-        <w:t>Nature</w:t>
-      </w:r>
-      <w:r>
-        <w:rPr>
-          <w:rFonts w:ascii="Century Schoolbook" w:hAnsi="Century Schoolbook" w:cs="Times New Roman"/>
-          <w:noProof/>
-        </w:rPr>
-        <w:t xml:space="preserve"> 2017;550(7675):255–259.</w:t>
+        <w:t>Nat. Med.</w:t>
+      </w:r>
+      <w:r>
+        <w:rPr>
+          <w:rFonts w:ascii="Century Schoolbook" w:hAnsi="Century Schoolbook" w:cs="Times New Roman"/>
+          <w:noProof/>
+        </w:rPr>
+        <w:t xml:space="preserve"> 2017;23(10):1150–1157.</w:t>
       </w:r>
     </w:p>
     <w:p>
@@ -4004,14 +4268,14 @@
           <w:bCs/>
           <w:noProof/>
         </w:rPr>
-        <w:t>Tran T, Yang J, Gardner J, Xiong Y.</w:t>
-      </w:r>
-      <w:r>
-        <w:rPr>
-          <w:rFonts w:ascii="Century Schoolbook" w:hAnsi="Century Schoolbook" w:cs="Times New Roman"/>
-          <w:noProof/>
-        </w:rPr>
-        <w:t xml:space="preserve"> GDF15 deficiency promotes high fat diet-induced obesity in mice. Peterson JM, ed. </w:t>
+        <w:t>Hsu JY, Crawley S, Chen M, Ayupova DA, Lindhout DA, Higbee J, Kutach A, Joo W, Gao Z, Fu D, To C, Mondal K, Li B, Kekatpure A, Wang M, Laird T, Horner G, Chan J, Mcentee M, Lopez M, Lakshminarasimhan D, White A, Wang SP, Yao J, Yie J, Matern H, Solloway M, Haldankar R, Parsons T, Tang J, Shen WD, Chen YA, Tian H, Allan BB.</w:t>
+      </w:r>
+      <w:r>
+        <w:rPr>
+          <w:rFonts w:ascii="Century Schoolbook" w:hAnsi="Century Schoolbook" w:cs="Times New Roman"/>
+          <w:noProof/>
+        </w:rPr>
+        <w:t xml:space="preserve"> Non-homeostatic body weight regulation through a brainstem-restricted receptor for GDF15. </w:t>
       </w:r>
       <w:r>
         <w:rPr>
@@ -4020,14 +4284,14 @@
           <w:iCs/>
           <w:noProof/>
         </w:rPr>
-        <w:t>PLoS One</w:t>
-      </w:r>
-      <w:r>
-        <w:rPr>
-          <w:rFonts w:ascii="Century Schoolbook" w:hAnsi="Century Schoolbook" w:cs="Times New Roman"/>
-          <w:noProof/>
-        </w:rPr>
-        <w:t xml:space="preserve"> 2018;13(8):e0201584.</w:t>
+        <w:t>Nature</w:t>
+      </w:r>
+      <w:r>
+        <w:rPr>
+          <w:rFonts w:ascii="Century Schoolbook" w:hAnsi="Century Schoolbook" w:cs="Times New Roman"/>
+          <w:noProof/>
+        </w:rPr>
+        <w:t xml:space="preserve"> 2017;550(7675):255–259.</w:t>
       </w:r>
     </w:p>
     <w:p>
@@ -4063,14 +4327,14 @@
           <w:bCs/>
           <w:noProof/>
         </w:rPr>
-        <w:t>Tsai VW-W, Zhang HP, Manandhar R, Schofield P, Christ D, Lee-Ng KKM, Lebhar H, Marquis CP, Husaini Y, Brown DA, Breit SN.</w:t>
-      </w:r>
-      <w:r>
-        <w:rPr>
-          <w:rFonts w:ascii="Century Schoolbook" w:hAnsi="Century Schoolbook" w:cs="Times New Roman"/>
-          <w:noProof/>
-        </w:rPr>
-        <w:t xml:space="preserve"> GDF15 mediates adiposity resistance through actions on GFRAL neurons in the hindbrain AP/NTS. </w:t>
+        <w:t>Tran T, Yang J, Gardner J, Xiong Y.</w:t>
+      </w:r>
+      <w:r>
+        <w:rPr>
+          <w:rFonts w:ascii="Century Schoolbook" w:hAnsi="Century Schoolbook" w:cs="Times New Roman"/>
+          <w:noProof/>
+        </w:rPr>
+        <w:t xml:space="preserve"> GDF15 deficiency promotes high fat diet-induced obesity in mice. Peterson JM, ed. </w:t>
       </w:r>
       <w:r>
         <w:rPr>
@@ -4079,14 +4343,14 @@
           <w:iCs/>
           <w:noProof/>
         </w:rPr>
-        <w:t>Int. J. Obes.</w:t>
-      </w:r>
-      <w:r>
-        <w:rPr>
-          <w:rFonts w:ascii="Century Schoolbook" w:hAnsi="Century Schoolbook" w:cs="Times New Roman"/>
-          <w:noProof/>
-        </w:rPr>
-        <w:t xml:space="preserve"> 2019. doi:10.1038/s41366-019-0365-5.</w:t>
+        <w:t>PLoS One</w:t>
+      </w:r>
+      <w:r>
+        <w:rPr>
+          <w:rFonts w:ascii="Century Schoolbook" w:hAnsi="Century Schoolbook" w:cs="Times New Roman"/>
+          <w:noProof/>
+        </w:rPr>
+        <w:t xml:space="preserve"> 2018;13(8):e0201584.</w:t>
       </w:r>
     </w:p>
     <w:p>
@@ -4122,14 +4386,14 @@
           <w:bCs/>
           <w:noProof/>
         </w:rPr>
-        <w:t>Emmerson PJ, Wang F, Du Y, Liu Q, Pickard RT, Gonciarz MD, Coskun T, Hamang MJ, Sindelar DK, Ballman KK, Foltz LA, Muppidi A, Alsina-Fernandez J, Barnard GC, Tang JX, Liu X, Mao X, Siegel R, Sloan JH, Mitchell PJ, Zhang BB, Gimeno RE, Shan B, Wu X.</w:t>
-      </w:r>
-      <w:r>
-        <w:rPr>
-          <w:rFonts w:ascii="Century Schoolbook" w:hAnsi="Century Schoolbook" w:cs="Times New Roman"/>
-          <w:noProof/>
-        </w:rPr>
-        <w:t xml:space="preserve"> The metabolic effects of GDF15 are mediated by the orphan receptor GFRAL. </w:t>
+        <w:t>Tsai VW-W, Zhang HP, Manandhar R, Schofield P, Christ D, Lee-Ng KKM, Lebhar H, Marquis CP, Husaini Y, Brown DA, Breit SN.</w:t>
+      </w:r>
+      <w:r>
+        <w:rPr>
+          <w:rFonts w:ascii="Century Schoolbook" w:hAnsi="Century Schoolbook" w:cs="Times New Roman"/>
+          <w:noProof/>
+        </w:rPr>
+        <w:t xml:space="preserve"> GDF15 mediates adiposity resistance through actions on GFRAL neurons in the hindbrain AP/NTS. </w:t>
       </w:r>
       <w:r>
         <w:rPr>
@@ -4138,14 +4402,14 @@
           <w:iCs/>
           <w:noProof/>
         </w:rPr>
-        <w:t>Nat. Med.</w:t>
-      </w:r>
-      <w:r>
-        <w:rPr>
-          <w:rFonts w:ascii="Century Schoolbook" w:hAnsi="Century Schoolbook" w:cs="Times New Roman"/>
-          <w:noProof/>
-        </w:rPr>
-        <w:t xml:space="preserve"> 2017;23(10):1215–1219.</w:t>
+        <w:t>Int. J. Obes.</w:t>
+      </w:r>
+      <w:r>
+        <w:rPr>
+          <w:rFonts w:ascii="Century Schoolbook" w:hAnsi="Century Schoolbook" w:cs="Times New Roman"/>
+          <w:noProof/>
+        </w:rPr>
+        <w:t xml:space="preserve"> 2019. doi:10.1038/s41366-019-0365-5.</w:t>
       </w:r>
     </w:p>
     <w:p>
@@ -4156,7 +4420,7 @@
         <w:adjustRightInd w:val="0"/>
         <w:ind w:left="640" w:hanging="640"/>
         <w:rPr>
-          <w:rFonts w:ascii="Century Schoolbook" w:hAnsi="Century Schoolbook"/>
+          <w:rFonts w:ascii="Century Schoolbook" w:hAnsi="Century Schoolbook" w:cs="Times New Roman"/>
           <w:noProof/>
         </w:rPr>
       </w:pPr>
@@ -4181,14 +4445,14 @@
           <w:bCs/>
           <w:noProof/>
         </w:rPr>
-        <w:t>Yang L, Chang C-C, Sun Z, Madsen D, Zhu H, Padkjær SB, Wu X, Huang T, Hultman K, Paulsen SJ, Wang J, Bugge A, Frantzen JB, Nørgaard P, Jeppesen JF, Yang Z, Secher A, Chen H, Li X, John LM, Shan B, He Z, Gao X, Su J, Hansen KT, Yang W, Jørgensen SB.</w:t>
-      </w:r>
-      <w:r>
-        <w:rPr>
-          <w:rFonts w:ascii="Century Schoolbook" w:hAnsi="Century Schoolbook" w:cs="Times New Roman"/>
-          <w:noProof/>
-        </w:rPr>
-        <w:t xml:space="preserve"> GFRAL is the receptor for GDF15 and is required for the anti-obesity effects of the ligand. </w:t>
+        <w:t>Emmerson PJ, Wang F, Du Y, Liu Q, Pickard RT, Gonciarz MD, Coskun T, Hamang MJ, Sindelar DK, Ballman KK, Foltz LA, Muppidi A, Alsina-Fernandez J, Barnard GC, Tang JX, Liu X, Mao X, Siegel R, Sloan JH, Mitchell PJ, Zhang BB, Gimeno RE, Shan B, Wu X.</w:t>
+      </w:r>
+      <w:r>
+        <w:rPr>
+          <w:rFonts w:ascii="Century Schoolbook" w:hAnsi="Century Schoolbook" w:cs="Times New Roman"/>
+          <w:noProof/>
+        </w:rPr>
+        <w:t xml:space="preserve"> The metabolic effects of GDF15 are mediated by the orphan receptor GFRAL. </w:t>
       </w:r>
       <w:r>
         <w:rPr>
@@ -4204,7 +4468,7 @@
           <w:rFonts w:ascii="Century Schoolbook" w:hAnsi="Century Schoolbook" w:cs="Times New Roman"/>
           <w:noProof/>
         </w:rPr>
-        <w:t xml:space="preserve"> 2017;23(10):1158–1166.</w:t>
+        <w:t xml:space="preserve"> 2017;23(10):1215–1219.</w:t>
       </w:r>
     </w:p>
     <w:p>
@@ -4215,6 +4479,65 @@
         <w:adjustRightInd w:val="0"/>
         <w:ind w:left="640" w:hanging="640"/>
         <w:rPr>
+          <w:rFonts w:ascii="Century Schoolbook" w:hAnsi="Century Schoolbook"/>
+          <w:noProof/>
+        </w:rPr>
+      </w:pPr>
+      <w:r>
+        <w:rPr>
+          <w:rFonts w:ascii="Century Schoolbook" w:hAnsi="Century Schoolbook" w:cs="Times New Roman"/>
+          <w:noProof/>
+        </w:rPr>
+        <w:t xml:space="preserve">32. </w:t>
+      </w:r>
+      <w:r>
+        <w:rPr>
+          <w:rFonts w:ascii="Century Schoolbook" w:hAnsi="Century Schoolbook" w:cs="Times New Roman"/>
+          <w:noProof/>
+        </w:rPr>
+        <w:tab/>
+      </w:r>
+      <w:r>
+        <w:rPr>
+          <w:rFonts w:ascii="Century Schoolbook" w:hAnsi="Century Schoolbook" w:cs="Times New Roman"/>
+          <w:b/>
+          <w:bCs/>
+          <w:noProof/>
+        </w:rPr>
+        <w:t>Yang L, Chang C-C, Sun Z, Madsen D, Zhu H, Padkjær SB, Wu X, Huang T, Hultman K, Paulsen SJ, Wang J, Bugge A, Frantzen JB, Nørgaard P, Jeppesen JF, Yang Z, Secher A, Chen H, Li X, John LM, Shan B, He Z, Gao X, Su J, Hansen KT, Yang W, Jørgensen SB.</w:t>
+      </w:r>
+      <w:r>
+        <w:rPr>
+          <w:rFonts w:ascii="Century Schoolbook" w:hAnsi="Century Schoolbook" w:cs="Times New Roman"/>
+          <w:noProof/>
+        </w:rPr>
+        <w:t xml:space="preserve"> GFRAL is the receptor for GDF15 and is required for the anti-obesity effects of the ligand. </w:t>
+      </w:r>
+      <w:r>
+        <w:rPr>
+          <w:rFonts w:ascii="Century Schoolbook" w:hAnsi="Century Schoolbook" w:cs="Times New Roman"/>
+          <w:i/>
+          <w:iCs/>
+          <w:noProof/>
+        </w:rPr>
+        <w:t>Nat. Med.</w:t>
+      </w:r>
+      <w:r>
+        <w:rPr>
+          <w:rFonts w:ascii="Century Schoolbook" w:hAnsi="Century Schoolbook" w:cs="Times New Roman"/>
+          <w:noProof/>
+        </w:rPr>
+        <w:t xml:space="preserve"> 2017;23(10):1158–1166.</w:t>
+      </w:r>
+    </w:p>
+    <w:p>
+      <w:pPr>
+        <w:widowControl w:val="0"/>
+        <w:autoSpaceDE w:val="0"/>
+        <w:autoSpaceDN w:val="0"/>
+        <w:adjustRightInd w:val="0"/>
+        <w:ind w:left="640" w:hanging="640"/>
+        <w:rPr>
           <w:rFonts w:asciiTheme="majorHAnsi" w:eastAsia="Times New Roman" w:hAnsiTheme="majorHAnsi" w:cstheme="majorBidi"/>
           <w:color w:val="535356" w:themeColor="accent1" w:themeShade="BF"/>
           <w:sz w:val="32"/>
@@ -4227,6 +4550,7 @@
           <w:rFonts w:eastAsia="Times New Roman"/>
           <w:shd w:val="clear" w:color="auto" w:fill="FFFFFF"/>
         </w:rPr>
+        <w:lastRenderedPageBreak/>
         <w:fldChar w:fldCharType="end"/>
       </w:r>
       <w:r>
@@ -4677,11 +5001,35 @@
               <w:t>_0140</w:t>
             </w:r>
           </w:p>
-          <w:p/>
         </w:tc>
       </w:tr>
     </w:tbl>
-    <w:p/>
+    <w:p>
+      <w:pPr>
+        <w:rPr>
+          <w:b/>
+        </w:rPr>
+      </w:pPr>
+    </w:p>
+    <w:p>
+      <w:r>
+        <w:rPr>
+          <w:b/>
+        </w:rPr>
+        <w:t>Figure 1: GDF15 is induced upon feeding A/J mice a ketogenic diet.</w:t>
+      </w:r>
+      <w:r>
+        <w:t xml:space="preserve">  A) Body weight of male and female mice on a control or ketogenic diet</w:t>
+      </w:r>
+      <w:r>
+        <w:t>.  B) Total fat mass and C) Lean mass from A).  D) Energy intake during KD feeding.  E)  Ketone body levels at 3 weeks of age from fed serum (n=7-8/group).</w:t>
+      </w:r>
+      <w:r>
+        <w:t xml:space="preserve"> F) GDF15 levels at four weeks of age.</w:t>
+      </w:r>
+      <w:bookmarkStart w:id="1" w:name="_GoBack"/>
+      <w:bookmarkEnd w:id="1"/>
+    </w:p>
     <w:sectPr>
       <w:pgSz w:w="12240" w:h="15840"/>
       <w:pgMar w:top="1440" w:right="1440" w:bottom="1440" w:left="1440" w:header="720" w:footer="720" w:gutter="0"/>
@@ -4694,7 +5042,7 @@
 
 <file path=word/comments.xml><?xml version="1.0" encoding="utf-8"?>
 <w:comments xmlns:wpc="http://schemas.microsoft.com/office/word/2010/wordprocessingCanvas" xmlns:cx="http://schemas.microsoft.com/office/drawing/2014/chartex" xmlns:cx1="http://schemas.microsoft.com/office/drawing/2015/9/8/chartex" xmlns:cx2="http://schemas.microsoft.com/office/drawing/2015/10/21/chartex" xmlns:cx3="http://schemas.microsoft.com/office/drawing/2016/5/9/chartex" xmlns:cx4="http://schemas.microsoft.com/office/drawing/2016/5/10/chartex" xmlns:cx5="http://schemas.microsoft.com/office/drawing/2016/5/11/chartex" xmlns:cx6="http://schemas.microsoft.com/office/drawing/2016/5/12/chartex" xmlns:cx7="http://schemas.microsoft.com/office/drawing/2016/5/13/chartex" xmlns:cx8="http://schemas.microsoft.com/office/drawing/2016/5/14/chartex" xmlns:mc="http://schemas.openxmlformats.org/markup-compatibility/2006" xmlns:aink="http://schemas.microsoft.com/office/drawing/2016/ink" xmlns:am3d="http://schemas.microsoft.com/office/drawing/2017/model3d" xmlns:o="urn:schemas-microsoft-com:office:office" xmlns:r="http://schemas.openxmlformats.org/officeDocument/2006/relationships" xmlns:m="http://schemas.openxmlformats.org/officeDocument/2006/math" xmlns:v="urn:schemas-microsoft-com:vml" xmlns:wp14="http://schemas.microsoft.com/office/word/2010/wordprocessingDrawing" xmlns:wp="http://schemas.openxmlformats.org/drawingml/2006/wordprocessingDrawing" xmlns:w10="urn:schemas-microsoft-com:office:word" xmlns:w="http://schemas.openxmlformats.org/wordprocessingml/2006/main" xmlns:w14="http://schemas.microsoft.com/office/word/2010/wordml" xmlns:w15="http://schemas.microsoft.com/office/word/2012/wordml" xmlns:w16cid="http://schemas.microsoft.com/office/word/2016/wordml/cid" xmlns:w16se="http://schemas.microsoft.com/office/word/2015/wordml/symex" xmlns:wpg="http://schemas.microsoft.com/office/word/2010/wordprocessingGroup" xmlns:wpi="http://schemas.microsoft.com/office/word/2010/wordprocessingInk" xmlns:wne="http://schemas.microsoft.com/office/word/2006/wordml" xmlns:wps="http://schemas.microsoft.com/office/word/2010/wordprocessingShape" mc:Ignorable="w14 w15 w16se w16cid wp14">
-  <w:comment w:id="1" w:author="Dave Bridges" w:date="2020-02-11T15:34:00Z" w:initials="DB">
+  <w:comment w:id="0" w:author="Dave Bridges" w:date="2020-02-11T15:34:00Z" w:initials="DB">
     <w:p>
       <w:pPr>
         <w:pStyle w:val="CommentText"/>
@@ -4706,7 +5054,13 @@
         <w:annotationRef/>
       </w:r>
       <w:r>
-        <w:t>Randy, add any funding you think is appropriate.</w:t>
+        <w:t xml:space="preserve">Randy, </w:t>
+      </w:r>
+      <w:r>
+        <w:t xml:space="preserve">please </w:t>
+      </w:r>
+      <w:r>
+        <w:t>add any funding you think is appropriate.</w:t>
       </w:r>
     </w:p>
   </w:comment>
@@ -5361,6 +5715,18 @@
       <w:szCs w:val="18"/>
     </w:rPr>
   </w:style>
+  <w:style w:type="character" w:styleId="Hyperlink">
+    <w:name w:val="Hyperlink"/>
+    <w:basedOn w:val="DefaultParagraphFont"/>
+    <w:uiPriority w:val="99"/>
+    <w:semiHidden/>
+    <w:unhideWhenUsed/>
+    <w:rsid w:val="007F1182"/>
+    <w:rPr>
+      <w:color w:val="0000FF"/>
+      <w:u w:val="single"/>
+    </w:rPr>
+  </w:style>
 </w:styles>
 </file>
 
@@ -5622,7 +5988,7 @@
 </file>
 
 <file path=customXml/itemProps1.xml><?xml version="1.0" encoding="utf-8"?>
-<ds:datastoreItem xmlns:ds="http://schemas.openxmlformats.org/officeDocument/2006/customXml" ds:itemID="{4B1EFEF4-8F63-B948-987A-CB4510D277A5}">
+<ds:datastoreItem xmlns:ds="http://schemas.openxmlformats.org/officeDocument/2006/customXml" ds:itemID="{64F12797-81E3-4E49-8BCA-992C8B52E7B3}">
   <ds:schemaRefs>
     <ds:schemaRef ds:uri="http://schemas.openxmlformats.org/officeDocument/2006/bibliography"/>
   </ds:schemaRefs>

</xml_diff>

<commit_message>
Added in images for fasting glucose and ITT
</commit_message>
<xml_diff>
--- a/Manuscripts/GDF15 Ketogenic Diet Paper/Manuscript.docx
+++ b/Manuscripts/GDF15 Ketogenic Diet Paper/Manuscript.docx
@@ -2003,7 +2003,13 @@
       </w:r>
       <w:proofErr w:type="gramEnd"/>
       <w:r>
-        <w:t xml:space="preserve"> we monitored male and female wild-type and </w:t>
+        <w:t xml:space="preserve"> we </w:t>
+      </w:r>
+      <w:r>
+        <w:t>placed</w:t>
+      </w:r>
+      <w:r>
+        <w:t xml:space="preserve"> male and female wild-type and </w:t>
       </w:r>
       <w:r>
         <w:rPr>
@@ -2014,6 +2020,46 @@
       <w:r>
         <w:t xml:space="preserve"> knockout mice on normal chow diets, followed by placing mice on KD at 10 weeks of age.  We observed XXX</w:t>
       </w:r>
+      <w:r>
+        <w:t xml:space="preserve"> changes in body weight and lean mass but an increase in fat mass (Figures 3A-C).  Consistent with increases in fat mass, we observed XXX (Figure 3D)</w:t>
+      </w:r>
+    </w:p>
+    <w:p/>
+    <w:p>
+      <w:r>
+        <w:t xml:space="preserve">To determine if there was any impact on insulin sensitivity in these mice we performed insulin tolerance tests and monitored changes in blood glucose.  After a 6h fast we noted </w:t>
+      </w:r>
+      <w:r>
+        <w:t>a sex-dependent effect on fasting glucose in Gdf15 knockout mice on a ketogenic diet (</w:t>
+      </w:r>
+      <w:proofErr w:type="spellStart"/>
+      <w:r>
+        <w:t>p</w:t>
+      </w:r>
+      <w:r>
+        <w:rPr>
+          <w:vertAlign w:val="subscript"/>
+        </w:rPr>
+        <w:t>interaction</w:t>
+      </w:r>
+      <w:proofErr w:type="spellEnd"/>
+      <w:r>
+        <w:t>=0.043).  Female mice had a 19% reduction in fasting blood glucose (p=0.037) while male mice had a 3% increase (p=0.62</w:t>
+      </w:r>
+      <w:r>
+        <w:t>; Figure 3E</w:t>
+      </w:r>
+      <w:r>
+        <w:t xml:space="preserve">).  After insulin injection, there were no significant effects of Gdf15 knockout in either sex (Figure </w:t>
+      </w:r>
+      <w:r>
+        <w:t>3F</w:t>
+      </w:r>
+      <w:bookmarkStart w:id="0" w:name="_GoBack"/>
+      <w:bookmarkEnd w:id="0"/>
+      <w:r>
+        <w:t>)</w:t>
+      </w:r>
     </w:p>
     <w:p>
       <w:pPr>
@@ -2295,7 +2341,14 @@
         <w:rPr>
           <w:shd w:val="clear" w:color="auto" w:fill="FFFFFF"/>
         </w:rPr>
-        <w:t>As such, it is plausible that GDF15 is only physiologically relevant when elevated, but when signaling is absent (especially from birth) it is either dispensable or made to seem so by other adaptations.  It is also plausible that other hormones which affect LCHF-dependent feeding changes may partially or completely compensate in the absence of GDF15.</w:t>
+        <w:t xml:space="preserve">As such, it is plausible that GDF15 is only physiologically relevant when elevated, but when signaling is absent (especially from birth) it is either dispensable or made to seem so by other adaptations.  It is also plausible that </w:t>
+      </w:r>
+      <w:r>
+        <w:rPr>
+          <w:shd w:val="clear" w:color="auto" w:fill="FFFFFF"/>
+        </w:rPr>
+        <w:lastRenderedPageBreak/>
+        <w:t>other hormones which affect LCHF-dependent feeding changes may partially or completely compensate in the absence of GDF15.</w:t>
       </w:r>
       <w:r>
         <w:rPr>
@@ -2358,7 +2411,6 @@
           <w:rFonts w:eastAsia="Times New Roman"/>
           <w:shd w:val="clear" w:color="auto" w:fill="FFFFFF"/>
         </w:rPr>
-        <w:lastRenderedPageBreak/>
         <w:t>We would like to thank the members of the Bridges and Seeley/Sandoval laboratories for helpful suggestions.  This work was supported by the NIH (R01DK107535 and a small grant from P30</w:t>
       </w:r>
       <w:r>
@@ -2375,7 +2427,7 @@
         </w:rPr>
         <w:t xml:space="preserve">) to DB and </w:t>
       </w:r>
-      <w:commentRangeStart w:id="0"/>
+      <w:commentRangeStart w:id="1"/>
       <w:r>
         <w:rPr>
           <w:rFonts w:eastAsia="Times New Roman"/>
@@ -2383,12 +2435,12 @@
         </w:rPr>
         <w:t xml:space="preserve">XXX </w:t>
       </w:r>
-      <w:commentRangeEnd w:id="0"/>
+      <w:commentRangeEnd w:id="1"/>
       <w:r>
         <w:rPr>
           <w:rStyle w:val="CommentReference"/>
         </w:rPr>
-        <w:commentReference w:id="0"/>
+        <w:commentReference w:id="1"/>
       </w:r>
       <w:r>
         <w:rPr>
@@ -5027,8 +5079,6 @@
       <w:r>
         <w:t xml:space="preserve"> F) GDF15 levels at four weeks of age.</w:t>
       </w:r>
-      <w:bookmarkStart w:id="1" w:name="_GoBack"/>
-      <w:bookmarkEnd w:id="1"/>
     </w:p>
     <w:sectPr>
       <w:pgSz w:w="12240" w:h="15840"/>
@@ -5042,7 +5092,7 @@
 
 <file path=word/comments.xml><?xml version="1.0" encoding="utf-8"?>
 <w:comments xmlns:wpc="http://schemas.microsoft.com/office/word/2010/wordprocessingCanvas" xmlns:cx="http://schemas.microsoft.com/office/drawing/2014/chartex" xmlns:cx1="http://schemas.microsoft.com/office/drawing/2015/9/8/chartex" xmlns:cx2="http://schemas.microsoft.com/office/drawing/2015/10/21/chartex" xmlns:cx3="http://schemas.microsoft.com/office/drawing/2016/5/9/chartex" xmlns:cx4="http://schemas.microsoft.com/office/drawing/2016/5/10/chartex" xmlns:cx5="http://schemas.microsoft.com/office/drawing/2016/5/11/chartex" xmlns:cx6="http://schemas.microsoft.com/office/drawing/2016/5/12/chartex" xmlns:cx7="http://schemas.microsoft.com/office/drawing/2016/5/13/chartex" xmlns:cx8="http://schemas.microsoft.com/office/drawing/2016/5/14/chartex" xmlns:mc="http://schemas.openxmlformats.org/markup-compatibility/2006" xmlns:aink="http://schemas.microsoft.com/office/drawing/2016/ink" xmlns:am3d="http://schemas.microsoft.com/office/drawing/2017/model3d" xmlns:o="urn:schemas-microsoft-com:office:office" xmlns:r="http://schemas.openxmlformats.org/officeDocument/2006/relationships" xmlns:m="http://schemas.openxmlformats.org/officeDocument/2006/math" xmlns:v="urn:schemas-microsoft-com:vml" xmlns:wp14="http://schemas.microsoft.com/office/word/2010/wordprocessingDrawing" xmlns:wp="http://schemas.openxmlformats.org/drawingml/2006/wordprocessingDrawing" xmlns:w10="urn:schemas-microsoft-com:office:word" xmlns:w="http://schemas.openxmlformats.org/wordprocessingml/2006/main" xmlns:w14="http://schemas.microsoft.com/office/word/2010/wordml" xmlns:w15="http://schemas.microsoft.com/office/word/2012/wordml" xmlns:w16cid="http://schemas.microsoft.com/office/word/2016/wordml/cid" xmlns:w16se="http://schemas.microsoft.com/office/word/2015/wordml/symex" xmlns:wpg="http://schemas.microsoft.com/office/word/2010/wordprocessingGroup" xmlns:wpi="http://schemas.microsoft.com/office/word/2010/wordprocessingInk" xmlns:wne="http://schemas.microsoft.com/office/word/2006/wordml" xmlns:wps="http://schemas.microsoft.com/office/word/2010/wordprocessingShape" mc:Ignorable="w14 w15 w16se w16cid wp14">
-  <w:comment w:id="0" w:author="Dave Bridges" w:date="2020-02-11T15:34:00Z" w:initials="DB">
+  <w:comment w:id="1" w:author="Dave Bridges" w:date="2020-02-11T15:34:00Z" w:initials="DB">
     <w:p>
       <w:pPr>
         <w:pStyle w:val="CommentText"/>
@@ -5988,7 +6038,7 @@
 </file>
 
 <file path=customXml/itemProps1.xml><?xml version="1.0" encoding="utf-8"?>
-<ds:datastoreItem xmlns:ds="http://schemas.openxmlformats.org/officeDocument/2006/customXml" ds:itemID="{64F12797-81E3-4E49-8BCA-992C8B52E7B3}">
+<ds:datastoreItem xmlns:ds="http://schemas.openxmlformats.org/officeDocument/2006/customXml" ds:itemID="{DBBCC350-8DCB-964C-8562-A931F39B1861}">
   <ds:schemaRefs>
     <ds:schemaRef ds:uri="http://schemas.openxmlformats.org/officeDocument/2006/bibliography"/>
   </ds:schemaRefs>

</xml_diff>

<commit_message>
Added AUC to ITT analysis
</commit_message>
<xml_diff>
--- a/Manuscripts/GDF15 Ketogenic Diet Paper/Manuscript.docx
+++ b/Manuscripts/GDF15 Ketogenic Diet Paper/Manuscript.docx
@@ -1507,7 +1507,16 @@
         <w:t>, all resource identifiers are provided in Table 1</w:t>
       </w:r>
       <w:r>
-        <w:t xml:space="preserve">) or were previously described (Gdf15 null; </w:t>
+        <w:t>) or were previously described (</w:t>
+      </w:r>
+      <w:r>
+        <w:rPr>
+          <w:i/>
+        </w:rPr>
+        <w:t>Gdf15</w:t>
+      </w:r>
+      <w:r>
+        <w:t xml:space="preserve"> null; </w:t>
       </w:r>
       <w:r>
         <w:fldChar w:fldCharType="begin" w:fldLock="1"/>
@@ -1558,7 +1567,23 @@
         <w:t>)</w:t>
       </w:r>
       <w:r>
-        <w:t>.  Mice were weaned on NCD until ten weeks of age and then transferred to CD or KD as described.  All procedures were approved by the University of Michigan Institutional Animal Care and Use Committee.</w:t>
+        <w:t xml:space="preserve">.  Mice were weaned on NCD until ten weeks of age and then transferred to CD or KD as described.  </w:t>
+      </w:r>
+      <w:r>
+        <w:t xml:space="preserve">Animals were euthanized via cervical dislocation under isoflurane anesthesia.  </w:t>
+      </w:r>
+      <w:proofErr w:type="spellStart"/>
+      <w:r>
+        <w:t>All</w:t>
+      </w:r>
+      <w:proofErr w:type="spellEnd"/>
+      <w:r>
+        <w:t xml:space="preserve"> procedures were approved by the</w:t>
+      </w:r>
+      <w:bookmarkStart w:id="0" w:name="_GoBack"/>
+      <w:bookmarkEnd w:id="0"/>
+      <w:r>
+        <w:t xml:space="preserve"> University of Michigan Institutional Animal Care and Use Committee.</w:t>
       </w:r>
     </w:p>
     <w:p/>
@@ -1619,7 +1644,6 @@
         <w:pStyle w:val="Heading2"/>
       </w:pPr>
       <w:r>
-        <w:lastRenderedPageBreak/>
         <w:t>Mouse Weights and Body Composition</w:t>
       </w:r>
     </w:p>
@@ -1728,6 +1752,53 @@
       <w:proofErr w:type="spellEnd"/>
       <w:r>
         <w:t xml:space="preserve"> sodium octanoate to supply lipids for conversion to ketones.  After 48h cells were lysed and RNA was collected.</w:t>
+      </w:r>
+    </w:p>
+    <w:p/>
+    <w:p>
+      <w:r>
+        <w:t>Insulin Tolerance Tests</w:t>
+      </w:r>
+    </w:p>
+    <w:p/>
+    <w:p>
+      <w:r>
+        <w:t xml:space="preserve">Mice were fasted for 6h </w:t>
+      </w:r>
+      <w:r>
+        <w:t xml:space="preserve">starting at approximately ZT2 and blood was drawn via tail vein.  Glucose was determined using an </w:t>
+      </w:r>
+      <w:proofErr w:type="spellStart"/>
+      <w:r>
+        <w:t>Accuchek</w:t>
+      </w:r>
+      <w:proofErr w:type="spellEnd"/>
+      <w:r>
+        <w:t xml:space="preserve"> glucometer.  Insulin (Humulin HR from Lily) was injected at 0.75 </w:t>
+      </w:r>
+      <w:proofErr w:type="spellStart"/>
+      <w:r>
+        <w:t>mU</w:t>
+      </w:r>
+      <w:proofErr w:type="spellEnd"/>
+      <w:r>
+        <w:t xml:space="preserve">/g of lean mass (as determined via </w:t>
+      </w:r>
+      <w:proofErr w:type="spellStart"/>
+      <w:r>
+        <w:t>echoMRI</w:t>
+      </w:r>
+      <w:proofErr w:type="spellEnd"/>
+      <w:r>
+        <w:t xml:space="preserve">).  Blood glucose was determined at </w:t>
+      </w:r>
+      <w:proofErr w:type="gramStart"/>
+      <w:r>
+        <w:t>15 minute</w:t>
+      </w:r>
+      <w:proofErr w:type="gramEnd"/>
+      <w:r>
+        <w:t xml:space="preserve"> intervals.</w:t>
       </w:r>
     </w:p>
     <w:p/>
@@ -1947,11 +2018,7 @@
     <w:p/>
     <w:p>
       <w:r>
-        <w:t xml:space="preserve">While GDF15 is likely made in many tissues, due to the key role of the liver in responses to ketogenic diets, we examined liver mRNA expression and found a similar XXX in both male and female mice.  In a subsequent cohort of male mice, we </w:t>
-      </w:r>
-      <w:r>
-        <w:lastRenderedPageBreak/>
-        <w:t>evaluated GDF15 levels at both one and four weeks of CD or KD treatment and found XXX.</w:t>
+        <w:t>While GDF15 is likely made in many tissues, due to the key role of the liver in responses to ketogenic diets, we examined liver mRNA expression and found a similar XXX in both male and female mice.  In a subsequent cohort of male mice, we evaluated GDF15 levels at both one and four weeks of CD or KD treatment and found XXX.</w:t>
       </w:r>
     </w:p>
     <w:p/>
@@ -2055,11 +2122,12 @@
       <w:r>
         <w:t>3F</w:t>
       </w:r>
-      <w:bookmarkStart w:id="0" w:name="_GoBack"/>
-      <w:bookmarkEnd w:id="0"/>
       <w:r>
         <w:t>)</w:t>
       </w:r>
+      <w:r>
+        <w:t>.</w:t>
+      </w:r>
     </w:p>
     <w:p>
       <w:pPr>
@@ -2069,20 +2137,11 @@
           <w:shd w:val="clear" w:color="auto" w:fill="FFFFFF"/>
         </w:rPr>
       </w:pPr>
-    </w:p>
-    <w:p>
-      <w:pPr>
-        <w:pStyle w:val="Heading1"/>
+      <w:r>
         <w:rPr>
           <w:rFonts w:eastAsia="Times New Roman"/>
           <w:shd w:val="clear" w:color="auto" w:fill="FFFFFF"/>
         </w:rPr>
-      </w:pPr>
-      <w:r>
-        <w:rPr>
-          <w:rFonts w:eastAsia="Times New Roman"/>
-          <w:shd w:val="clear" w:color="auto" w:fill="FFFFFF"/>
-        </w:rPr>
         <w:t>Discussion</w:t>
       </w:r>
     </w:p>
@@ -2292,7 +2351,14 @@
         <w:rPr>
           <w:shd w:val="clear" w:color="auto" w:fill="FFFFFF"/>
         </w:rPr>
-        <w:t xml:space="preserve"> but several others showing no effect </w:t>
+        <w:t xml:space="preserve"> but several </w:t>
+      </w:r>
+      <w:r>
+        <w:rPr>
+          <w:shd w:val="clear" w:color="auto" w:fill="FFFFFF"/>
+        </w:rPr>
+        <w:lastRenderedPageBreak/>
+        <w:t xml:space="preserve">others showing no effect </w:t>
       </w:r>
       <w:r>
         <w:rPr>
@@ -2341,14 +2407,7 @@
         <w:rPr>
           <w:shd w:val="clear" w:color="auto" w:fill="FFFFFF"/>
         </w:rPr>
-        <w:t xml:space="preserve">As such, it is plausible that GDF15 is only physiologically relevant when elevated, but when signaling is absent (especially from birth) it is either dispensable or made to seem so by other adaptations.  It is also plausible that </w:t>
-      </w:r>
-      <w:r>
-        <w:rPr>
-          <w:shd w:val="clear" w:color="auto" w:fill="FFFFFF"/>
-        </w:rPr>
-        <w:lastRenderedPageBreak/>
-        <w:t>other hormones which affect LCHF-dependent feeding changes may partially or completely compensate in the absence of GDF15.</w:t>
+        <w:t>As such, it is plausible that GDF15 is only physiologically relevant when elevated, but when signaling is absent (especially from birth) it is either dispensable or made to seem so by other adaptations.  It is also plausible that other hormones which affect LCHF-dependent feeding changes may partially or completely compensate in the absence of GDF15.</w:t>
       </w:r>
       <w:r>
         <w:rPr>
@@ -6038,7 +6097,7 @@
 </file>
 
 <file path=customXml/itemProps1.xml><?xml version="1.0" encoding="utf-8"?>
-<ds:datastoreItem xmlns:ds="http://schemas.openxmlformats.org/officeDocument/2006/customXml" ds:itemID="{DBBCC350-8DCB-964C-8562-A931F39B1861}">
+<ds:datastoreItem xmlns:ds="http://schemas.openxmlformats.org/officeDocument/2006/customXml" ds:itemID="{0D0B6EB0-F94E-A84B-92FB-0FB157073088}">
   <ds:schemaRefs>
     <ds:schemaRef ds:uri="http://schemas.openxmlformats.org/officeDocument/2006/bibliography"/>
   </ds:schemaRefs>

</xml_diff>

<commit_message>
updated text and figures
</commit_message>
<xml_diff>
--- a/Manuscripts/GDF15 Ketogenic Diet Paper/Manuscript.docx
+++ b/Manuscripts/GDF15 Ketogenic Diet Paper/Manuscript.docx
@@ -1578,73 +1578,86 @@
       </w:r>
       <w:proofErr w:type="spellEnd"/>
       <w:r>
-        <w:t xml:space="preserve"> procedures were approved by the</w:t>
+        <w:t xml:space="preserve"> procedures were approved by the University of Michigan Institutional Animal Care and Use Committee.</w:t>
+      </w:r>
+    </w:p>
+    <w:p/>
+    <w:p>
+      <w:pPr>
+        <w:pStyle w:val="Heading2"/>
+      </w:pPr>
+      <w:r>
+        <w:t>Ketone Body Determination</w:t>
+      </w:r>
+    </w:p>
+    <w:p/>
+    <w:p>
+      <w:r>
+        <w:t xml:space="preserve">Total ketone bodies were determined using the </w:t>
+      </w:r>
+      <w:r>
+        <w:t xml:space="preserve">Wako </w:t>
+      </w:r>
+      <w:proofErr w:type="spellStart"/>
+      <w:r>
+        <w:t>Autokit</w:t>
+      </w:r>
+      <w:proofErr w:type="spellEnd"/>
+      <w:r>
+        <w:t xml:space="preserve"> Total Ketone Bodies: </w:t>
+      </w:r>
+      <w:r>
+        <w:t>(</w:t>
+      </w:r>
+      <w:proofErr w:type="spellStart"/>
+      <w:r>
+        <w:t>Cat#'s</w:t>
+      </w:r>
+      <w:proofErr w:type="spellEnd"/>
+      <w:r>
+        <w:t xml:space="preserve"> 415-73301, 411-73401 and 412-7379</w:t>
+      </w:r>
+      <w:r>
+        <w:t xml:space="preserve">) using </w:t>
+      </w:r>
+      <w:r>
+        <w:t xml:space="preserve">mouse serum.  Rates of changes in absorbance were determined using a </w:t>
+      </w:r>
+      <w:r>
+        <w:t>Synergy HTX</w:t>
+      </w:r>
+      <w:r>
+        <w:t xml:space="preserve"> plate reader</w:t>
+      </w:r>
+      <w:r>
+        <w:t xml:space="preserve"> (</w:t>
+      </w:r>
+      <w:proofErr w:type="spellStart"/>
+      <w:r>
+        <w:t>Biotek</w:t>
+      </w:r>
+      <w:proofErr w:type="spellEnd"/>
+      <w:r>
+        <w:t>)</w:t>
+      </w:r>
+      <w:r>
+        <w:t>.</w:t>
+      </w:r>
+    </w:p>
+    <w:p/>
+    <w:p/>
+    <w:p>
+      <w:pPr>
+        <w:pStyle w:val="Heading2"/>
+      </w:pPr>
+      <w:r>
+        <w:lastRenderedPageBreak/>
+        <w:t>Mouse Weight</w:t>
       </w:r>
       <w:bookmarkStart w:id="0" w:name="_GoBack"/>
       <w:bookmarkEnd w:id="0"/>
       <w:r>
-        <w:t xml:space="preserve"> University of Michigan Institutional Animal Care and Use Committee.</w:t>
-      </w:r>
-    </w:p>
-    <w:p/>
-    <w:p>
-      <w:pPr>
-        <w:pStyle w:val="Heading2"/>
-      </w:pPr>
-      <w:r>
-        <w:t>Ketone Body Determination</w:t>
-      </w:r>
-    </w:p>
-    <w:p/>
-    <w:p>
-      <w:r>
-        <w:t xml:space="preserve">Total ketone bodies were determined using the </w:t>
-      </w:r>
-      <w:r>
-        <w:t xml:space="preserve">Wako </w:t>
-      </w:r>
-      <w:proofErr w:type="spellStart"/>
-      <w:r>
-        <w:t>Autokit</w:t>
-      </w:r>
-      <w:proofErr w:type="spellEnd"/>
-      <w:r>
-        <w:t xml:space="preserve"> Total Ketone Bodies: </w:t>
-      </w:r>
-      <w:r>
-        <w:t>(</w:t>
-      </w:r>
-      <w:proofErr w:type="spellStart"/>
-      <w:r>
-        <w:t>Cat#'s</w:t>
-      </w:r>
-      <w:proofErr w:type="spellEnd"/>
-      <w:r>
-        <w:t xml:space="preserve"> 415-73301, 411-73401 and 412-7379</w:t>
-      </w:r>
-      <w:r>
-        <w:t xml:space="preserve">) using </w:t>
-      </w:r>
-      <w:r>
-        <w:t xml:space="preserve">mouse serum.  Rates of changes in absorbance were determined using </w:t>
-      </w:r>
-      <w:proofErr w:type="gramStart"/>
-      <w:r>
-        <w:t>a</w:t>
-      </w:r>
-      <w:proofErr w:type="gramEnd"/>
-      <w:r>
-        <w:t xml:space="preserve"> XXX plate reader.</w:t>
-      </w:r>
-    </w:p>
-    <w:p/>
-    <w:p/>
-    <w:p>
-      <w:pPr>
-        <w:pStyle w:val="Heading2"/>
-      </w:pPr>
-      <w:r>
-        <w:t>Mouse Weights and Body Composition</w:t>
+        <w:t xml:space="preserve"> and Body Composition</w:t>
       </w:r>
     </w:p>
     <w:p/>
@@ -2025,6 +2038,7 @@
     <w:p/>
     <w:p>
       <w:r>
+        <w:lastRenderedPageBreak/>
         <w:t xml:space="preserve">To test whether hepatocytes were able to produce GDF15 under ketogenic conditions we treated AML12 cells with control or ketogenic media as described in </w:t>
       </w:r>
       <w:r>
@@ -2351,192 +2365,193 @@
         <w:rPr>
           <w:shd w:val="clear" w:color="auto" w:fill="FFFFFF"/>
         </w:rPr>
-        <w:t xml:space="preserve"> but several </w:t>
-      </w:r>
-      <w:r>
-        <w:rPr>
+        <w:t xml:space="preserve"> but several others showing no effect </w:t>
+      </w:r>
+      <w:r>
+        <w:rPr>
+          <w:shd w:val="clear" w:color="auto" w:fill="FFFFFF"/>
+        </w:rPr>
+        <w:fldChar w:fldCharType="begin" w:fldLock="1"/>
+      </w:r>
+      <w:r>
+        <w:rPr>
+          <w:shd w:val="clear" w:color="auto" w:fill="FFFFFF"/>
+        </w:rPr>
+        <w:instrText>ADDIN CSL_CITATION {"citationItems":[{"id":"ITEM-1","itemData":{"DOI":"10.1038/nm.4393","ISBN":"1546-170X (Electronic) 1078-8956 (Linking)","ISSN":"1078-8956","PMID":"28846098","abstract":"Growth/differentiation factor 15 (GDF15), also known as MIC-1, is a distant member of the transforming growth factor-β (TGF-β) superfamily and has been implicated in various biological functions, including cancer cachexia, renal and heart failure, atherosclerosis and metabolism. A connection between GDF15 and body-weight regulation was initially suggested on the basis of an observation that increasing GDF15 levels in serum correlated with weight loss in individuals with advanced prostate cancer. In animal models, overexpression of GDF15 leads to a lean phenotype, hypophagia and other improvements in metabolic parameters, suggesting that recombinant GDF15 protein could potentially be used in the treatment of obesity and type 2 diabetes. However, the signaling and mechanism of action of GDF15 are poorly understood owing to the absence of a clearly identified cognate receptor. Here we report that GDNF-family receptor α-like (GFRAL), an orphan member of the GFR-α family, is a high-affinity receptor for GDF15. GFRAL binds to GDF15 in vitro and is required for the metabolic actions of GDF15 with respect to body weight and food intake in vivo in mice. Gfral(-/-) mice were refractory to the effects of recombinant human GDF15 on body-weight, food-intake and glucose parameters. Blocking the interaction between GDF15 and GFRAL with a monoclonal antibody prevented the metabolic effects of GDF15 in rats. Gfral mRNA is highly expressed in the area postrema of mouse, rat and monkey, in accordance with previous reports implicating this region of the brain in the metabolic actions of GDF15 (refs. 4,5,6). Together, our data demonstrate that GFRAL is a receptor for GDF15 that mediates the metabolic effects of GDF15.","author":[{"dropping-particle":"","family":"Emmerson","given":"Paul J.","non-dropping-particle":"","parse-names":false,"suffix":""},{"dropping-particle":"","family":"Wang","given":"Feng","non-dropping-particle":"","parse-names":false,"suffix":""},{"dropping-particle":"","family":"Du","given":"Yong","non-dropping-particle":"","parse-names":false,"suffix":""},{"dropping-particle":"","family":"Liu","given":"Qian","non-dropping-particle":"","parse-names":false,"suffix":""},{"dropping-particle":"","family":"Pickard","given":"Richard T.","non-dropping-particle":"","parse-names":false,"suffix":""},{"dropping-particle":"","family":"Gonciarz","given":"Malgorzata D.","non-dropping-particle":"","parse-names":false,"suffix":""},{"dropping-particle":"","family":"Coskun","given":"Tamer","non-dropping-particle":"","parse-names":false,"suffix":""},{"dropping-particle":"","family":"Hamang","given":"Matthew J.","non-dropping-particle":"","parse-names":false,"suffix":""},{"dropping-particle":"","family":"Sindelar","given":"Dana K.","non-dropping-particle":"","parse-names":false,"suffix":""},{"dropping-particle":"","family":"Ballman","given":"Kimberly K.","non-dropping-particle":"","parse-names":false,"suffix":""},{"dropping-particle":"","family":"Foltz","given":"Lisa A.","non-dropping-particle":"","parse-names":false,"suffix":""},{"dropping-particle":"","family":"Muppidi","given":"Avinash","non-dropping-particle":"","parse-names":false,"suffix":""},{"dropping-particle":"","family":"Alsina-Fernandez","given":"Jorge","non-dropping-particle":"","parse-names":false,"suffix":""},{"dropping-particle":"","family":"Barnard","given":"Gavin C.","non-dropping-particle":"","parse-names":false,"suffix":""},{"dropping-particle":"","family":"Tang","given":"Jason X.","non-dropping-particle":"","parse-names":false,"suffix":""},{"dropping-particle":"","family":"Liu","given":"Xilin","non-dropping-particle":"","parse-names":false,"suffix":""},{"dropping-particle":"","family":"Mao","given":"Xudong","non-dropping-particle":"","parse-names":false,"suffix":""},{"dropping-particle":"","family":"Siegel","given":"Robert","non-dropping-particle":"","parse-names":false,"suffix":""},{"dropping-particle":"","family":"Sloan","given":"John H.","non-dropping-particle":"","parse-names":false,"suffix":""},{"dropping-particle":"","family":"Mitchell","given":"Pamela J.","non-dropping-particle":"","parse-names":false,"suffix":""},{"dropping-particle":"","family":"Zhang","given":"Bei B.","non-dropping-particle":"","parse-names":false,"suffix":""},{"dropping-particle":"","family":"Gimeno","given":"Ruth E.","non-dropping-particle":"","parse-names":false,"suffix":""},{"dropping-particle":"","family":"Shan","given":"Bei","non-dropping-particle":"","parse-names":false,"suffix":""},{"dropping-particle":"","family":"Wu","given":"Xinle","non-dropping-particle":"","parse-names":false,"suffix":""}],"container-title":"Nature Medicine","id":"ITEM-1","issue":"10","issued":{"date-parts":[["2017","8","28"]]},"page":"1215-1219","title":"The metabolic effects of GDF15 are mediated by the orphan receptor GFRAL","type":"article-journal","volume":"23"},"uris":["http://www.mendeley.com/documents/?uuid=1ea69fe0-f8df-4dc7-b0bd-73322d8201d7"]},{"id":"ITEM-2","itemData":{"DOI":"10.1038/nm.4394","ISBN":"1546-170X (Electronic) 1078-8956 (Linking)","ISSN":"1078-8956","PMID":"28846099","abstract":"GDF15 has potent anti-obesity effects, but its receptor was unknown. GFRAL has now been identified as the receptor that mediates GDF15's effects via central actions in the hindbrain.","author":[{"dropping-particle":"","family":"Yang","given":"Linda","non-dropping-particle":"","parse-names":false,"suffix":""},{"dropping-particle":"","family":"Chang","given":"Chih-Chuan","non-dropping-particle":"","parse-names":false,"suffix":""},{"dropping-particle":"","family":"Sun","given":"Zhe","non-dropping-particle":"","parse-names":false,"suffix":""},{"dropping-particle":"","family":"Madsen","given":"Dennis","non-dropping-particle":"","parse-names":false,"suffix":""},{"dropping-particle":"","family":"Zhu","given":"Haisun","non-dropping-particle":"","parse-names":false,"suffix":""},{"dropping-particle":"","family":"Padkjær","given":"Søren B.","non-dropping-particle":"","parse-names":false,"suffix":""},{"dropping-particle":"","family":"Wu","given":"Xiaoai","non-dropping-particle":"","parse-names":false,"suffix":""},{"dropping-particle":"","family":"Huang","given":"Tao","non-dropping-particle":"","parse-names":false,"suffix":""},{"dropping-particle":"","family":"Hultman","given":"Karin","non-dropping-particle":"","parse-names":false,"suffix":""},{"dropping-particle":"","family":"Paulsen","given":"Sarah J.","non-dropping-particle":"","parse-names":false,"suffix":""},{"dropping-particle":"","family":"Wang","given":"Jishu","non-dropping-particle":"","parse-names":false,"suffix":""},{"dropping-particle":"","family":"Bugge","given":"Anne","non-dropping-particle":"","parse-names":false,"suffix":""},{"dropping-particle":"","family":"Frantzen","given":"Jane Boesen","non-dropping-particle":"","parse-names":false,"suffix":""},{"dropping-particle":"","family":"Nørgaard","given":"Per","non-dropping-particle":"","parse-names":false,"suffix":""},{"dropping-particle":"","family":"Jeppesen","given":"Jacob Fuglsbjerg","non-dropping-particle":"","parse-names":false,"suffix":""},{"dropping-particle":"","family":"Yang","given":"Zhiru","non-dropping-particle":"","parse-names":false,"suffix":""},{"dropping-particle":"","family":"Secher","given":"Anna","non-dropping-particle":"","parse-names":false,"suffix":""},{"dropping-particle":"","family":"Chen","given":"Haibin","non-dropping-particle":"","parse-names":false,"suffix":""},{"dropping-particle":"","family":"Li","given":"Xun","non-dropping-particle":"","parse-names":false,"suffix":""},{"dropping-particle":"","family":"John","given":"Linu Mary","non-dropping-particle":"","parse-names":false,"suffix":""},{"dropping-particle":"","family":"Shan","given":"Bing","non-dropping-particle":"","parse-names":false,"suffix":""},{"dropping-particle":"","family":"He","given":"Zhenhua","non-dropping-particle":"","parse-names":false,"suffix":""},{"dropping-particle":"","family":"Gao","given":"Xiang","non-dropping-particle":"","parse-names":false,"suffix":""},{"dropping-particle":"","family":"Su","given":"Jing","non-dropping-particle":"","parse-names":false,"suffix":""},{"dropping-particle":"","family":"Hansen","given":"Kristian T.","non-dropping-particle":"","parse-names":false,"suffix":""},{"dropping-particle":"","family":"Yang","given":"Wei","non-dropping-particle":"","parse-names":false,"suffix":""},{"dropping-particle":"","family":"Jørgensen","given":"Sebastian Beck","non-dropping-particle":"","parse-names":false,"suffix":""}],"container-title":"Nature Medicine","id":"ITEM-2","issue":"10","issued":{"date-parts":[["2017","8","28"]]},"page":"1158-1166","title":"GFRAL is the receptor for GDF15 and is required for the anti-obesity effects of the ligand","type":"article-journal","volume":"23"},"uris":["http://www.mendeley.com/documents/?uuid=474034c8-1f2f-42c9-9d3e-26a67d430459"]},{"id":"ITEM-3","itemData":{"DOI":"10.1016/j.molmet.2019.01.003","ISSN":"22128778","PMID":"30685336","abstract":"Objective: Analogues of GDF15 (Growth Differentiation Factor 15) are promising new anti-obesity therapies as pharmacological treatment with GDF15 results in dramatic reductions of food intake and body weight. GDF15 exerts its central anorexic effects by binding to the GFRAL receptor exclusively expressed in the Area Postrema (AP) and the Nucleus of the Solitary Tract (NTS) of the hindbrain. We sought to determine if GDF15 is an indispensable factor for other interventions that cause weight loss and which are also known to act via these hindbrain regions. Methods: To explore the role of GDF15 on food choice we performed macronutrient intake studies in mice treated pharmacologically with GDF15 and in mice having either GDF15 or GFRAL deleted. Next we performed vertical sleeve gastrectomy (VSG) surgeries in a cohort of diet-induced obese Gdf15-null and control mice. To explore the anatomical co-localization of neurons in the hindbrain responding to GLP-1 and/or GDF15 we used GLP-1R reporter mice treated with GDF15, as well as naïve mouse brain and human brain stained by ISH and IHC, respectively, for GLP-1R and GFRAL. Lastly we performed a series of food intake experiments where we treated mice with targeted genetic disruption of either Gdf15 or Gfral with liraglutide; Glp1r-null mice with GDF15; or combined liraglutide and GDF15 treatment in wild-type mice. Results: We found that GDF15 treatment significantly lowered the preference for fat intake in mice, whereas no changes in fat intake were observed after genetic deletion of Gdf15 or Gfral. In addition, deletion of Gdf15 did not alter the food intake or bodyweight after sleeve gastrectomy. Lack of GDF15 or GFRAL signaling did not alter the ability of the GLP-1R agonist liraglutide to reduce food intake. Similarly lack of GLP-1R signaling did not reduce GDF15's anorexic effect. Interestingly, there was a significant synergistic effect on weight loss when treating wild-type mice with both GDF15 and liraglutide. Conclusion: These data suggest that while GDF15 does not play a role in the potent effects of VSG in mice there seems to be a potential therapeutic benefit of activating GFRAL and GLP-1R systems simultaneously.","author":[{"dropping-particle":"","family":"Frikke-Schmidt","given":"Henriette","non-dropping-particle":"","parse-names":false,"suffix":""},{"dropping-particle":"","family":"Hultman","given":"Karin","non-dropping-particle":"","parse-names":false,"suffix":""},{"dropping-particle":"","family":"Galaske","given":"Joseph W.","non-dropping-particle":"","parse-names":false,"suffix":""},{"dropping-particle":"","family":"Jørgensen","given":"Sebastian B.","non-dropping-particle":"","parse-names":false,"suffix":""},{"dropping-particle":"","family":"Myers","given":"Martin G.","non-dropping-particle":"","parse-names":false,"suffix":""},{"dropping-particle":"","family":"Seeley","given":"Randy J.","non-dropping-particle":"","parse-names":false,"suffix":""}],"container-title":"Molecular Metabolism","id":"ITEM-3","issue":"January","issued":{"date-parts":[["2019"]]},"page":"13-21","publisher":"Elsevier GmbH","title":"GDF15 acts synergistically with liraglutide but is not necessary for the weight loss induced by bariatric surgery in mice","type":"article-journal","volume":"21"},"uris":["http://www.mendeley.com/documents/?uuid=3dcf7da3-b7ac-4e2a-907a-cbb222631834"]}],"mendeley":{"formattedCitation":"(12,31,32)","plainTextFormattedCitation":"(12,31,32)","previouslyFormattedCitation":"(12,30,31)"},"properties":{"noteIndex":0},"schema":"https://github.com/citation-style-language/schema/raw/master/csl-citation.json"}</w:instrText>
+      </w:r>
+      <w:r>
+        <w:rPr>
+          <w:shd w:val="clear" w:color="auto" w:fill="FFFFFF"/>
+        </w:rPr>
+        <w:fldChar w:fldCharType="separate"/>
+      </w:r>
+      <w:r>
+        <w:rPr>
+          <w:noProof/>
+          <w:shd w:val="clear" w:color="auto" w:fill="FFFFFF"/>
+        </w:rPr>
+        <w:t>(12,31,32)</w:t>
+      </w:r>
+      <w:r>
+        <w:rPr>
+          <w:shd w:val="clear" w:color="auto" w:fill="FFFFFF"/>
+        </w:rPr>
+        <w:fldChar w:fldCharType="end"/>
+      </w:r>
+      <w:r>
+        <w:rPr>
+          <w:shd w:val="clear" w:color="auto" w:fill="FFFFFF"/>
+        </w:rPr>
+        <w:t xml:space="preserve"> potentially representing strain, timing or background differences.</w:t>
+      </w:r>
+      <w:r>
+        <w:rPr>
+          <w:shd w:val="clear" w:color="auto" w:fill="FFFFFF"/>
+        </w:rPr>
+        <w:t xml:space="preserve"> </w:t>
+      </w:r>
+      <w:r>
+        <w:rPr>
+          <w:shd w:val="clear" w:color="auto" w:fill="FFFFFF"/>
+        </w:rPr>
+        <w:t>As such, it is plausible that GDF15 is only physiologically relevant when elevated, but when signaling is absent (especially from birth) it is either dispensable or made to seem so by other adaptations.  It is also plausible that other hormones which affect LCHF-dependent feeding changes may partially or completely compensate in the absence of GDF15.</w:t>
+      </w:r>
+      <w:r>
+        <w:rPr>
+          <w:shd w:val="clear" w:color="auto" w:fill="FFFFFF"/>
+        </w:rPr>
+        <w:t xml:space="preserve">  </w:t>
+      </w:r>
+    </w:p>
+    <w:p>
+      <w:pPr>
+        <w:pStyle w:val="Heading1"/>
+        <w:rPr>
+          <w:rFonts w:eastAsia="Times New Roman"/>
+          <w:shd w:val="clear" w:color="auto" w:fill="FFFFFF"/>
+        </w:rPr>
+      </w:pPr>
+      <w:r>
+        <w:rPr>
+          <w:rFonts w:eastAsia="Times New Roman"/>
+          <w:shd w:val="clear" w:color="auto" w:fill="FFFFFF"/>
+        </w:rPr>
+        <w:t>Author Contributions</w:t>
+      </w:r>
+    </w:p>
+    <w:p>
+      <w:pPr>
+        <w:pStyle w:val="Heading1"/>
+        <w:rPr>
+          <w:rFonts w:eastAsia="Times New Roman"/>
+          <w:shd w:val="clear" w:color="auto" w:fill="FFFFFF"/>
+        </w:rPr>
+      </w:pPr>
+    </w:p>
+    <w:p>
+      <w:pPr>
+        <w:pStyle w:val="Heading1"/>
+        <w:rPr>
+          <w:rFonts w:eastAsia="Times New Roman"/>
+          <w:shd w:val="clear" w:color="auto" w:fill="FFFFFF"/>
+        </w:rPr>
+      </w:pPr>
+      <w:r>
+        <w:rPr>
+          <w:rFonts w:eastAsia="Times New Roman"/>
+          <w:shd w:val="clear" w:color="auto" w:fill="FFFFFF"/>
+        </w:rPr>
+        <w:t>Acknowledgements</w:t>
+      </w:r>
+    </w:p>
+    <w:p/>
+    <w:p>
+      <w:pPr>
+        <w:rPr>
+          <w:rFonts w:eastAsia="Times New Roman"/>
+          <w:shd w:val="clear" w:color="auto" w:fill="FFFFFF"/>
+        </w:rPr>
+      </w:pPr>
+      <w:r>
+        <w:rPr>
+          <w:rFonts w:eastAsia="Times New Roman"/>
+          <w:shd w:val="clear" w:color="auto" w:fill="FFFFFF"/>
+        </w:rPr>
+        <w:t>We would like to thank the members of the Bridges and Seeley/Sandoval laboratories for helpful suggestions.  This work was supported by the NIH (R01DK107535 and a small grant from P30</w:t>
+      </w:r>
+      <w:r>
+        <w:rPr>
+          <w:rFonts w:eastAsia="Times New Roman"/>
+          <w:shd w:val="clear" w:color="auto" w:fill="FFFFFF"/>
+        </w:rPr>
+        <w:t>DK089503</w:t>
+      </w:r>
+      <w:r>
+        <w:rPr>
+          <w:rFonts w:eastAsia="Times New Roman"/>
+          <w:shd w:val="clear" w:color="auto" w:fill="FFFFFF"/>
+        </w:rPr>
+        <w:t xml:space="preserve">) to DB and </w:t>
+      </w:r>
+      <w:commentRangeStart w:id="1"/>
+      <w:r>
+        <w:rPr>
+          <w:rFonts w:eastAsia="Times New Roman"/>
+          <w:shd w:val="clear" w:color="auto" w:fill="FFFFFF"/>
+        </w:rPr>
+        <w:t xml:space="preserve">XXX </w:t>
+      </w:r>
+      <w:commentRangeEnd w:id="1"/>
+      <w:r>
+        <w:rPr>
+          <w:rStyle w:val="CommentReference"/>
+        </w:rPr>
+        <w:commentReference w:id="1"/>
+      </w:r>
+      <w:r>
+        <w:rPr>
+          <w:rFonts w:eastAsia="Times New Roman"/>
+          <w:shd w:val="clear" w:color="auto" w:fill="FFFFFF"/>
+        </w:rPr>
+        <w:t xml:space="preserve">to RJS, as well as a </w:t>
+      </w:r>
+      <w:proofErr w:type="spellStart"/>
+      <w:r>
+        <w:rPr>
+          <w:rFonts w:eastAsia="Times New Roman"/>
+          <w:shd w:val="clear" w:color="auto" w:fill="FFFFFF"/>
+        </w:rPr>
+        <w:t>MCubed</w:t>
+      </w:r>
+      <w:proofErr w:type="spellEnd"/>
+      <w:r>
+        <w:rPr>
+          <w:rFonts w:eastAsia="Times New Roman"/>
+          <w:shd w:val="clear" w:color="auto" w:fill="FFFFFF"/>
+        </w:rPr>
+        <w:t xml:space="preserve"> Grant to DB, RJS and Dr. Jeffrey Horowitz</w:t>
+      </w:r>
+      <w:r>
+        <w:rPr>
+          <w:rFonts w:eastAsia="Times New Roman"/>
+          <w:shd w:val="clear" w:color="auto" w:fill="FFFFFF"/>
+        </w:rPr>
+        <w:t>.</w:t>
+      </w:r>
+      <w:r>
+        <w:rPr>
+          <w:rFonts w:eastAsia="Times New Roman"/>
+          <w:shd w:val="clear" w:color="auto" w:fill="FFFFFF"/>
+        </w:rPr>
+        <w:t xml:space="preserve">  We would also like </w:t>
+      </w:r>
+      <w:r>
+        <w:rPr>
+          <w:rFonts w:eastAsia="Times New Roman"/>
           <w:shd w:val="clear" w:color="auto" w:fill="FFFFFF"/>
         </w:rPr>
         <w:lastRenderedPageBreak/>
-        <w:t xml:space="preserve">others showing no effect </w:t>
-      </w:r>
-      <w:r>
-        <w:rPr>
-          <w:shd w:val="clear" w:color="auto" w:fill="FFFFFF"/>
-        </w:rPr>
-        <w:fldChar w:fldCharType="begin" w:fldLock="1"/>
-      </w:r>
-      <w:r>
-        <w:rPr>
-          <w:shd w:val="clear" w:color="auto" w:fill="FFFFFF"/>
-        </w:rPr>
-        <w:instrText>ADDIN CSL_CITATION {"citationItems":[{"id":"ITEM-1","itemData":{"DOI":"10.1038/nm.4393","ISBN":"1546-170X (Electronic) 1078-8956 (Linking)","ISSN":"1078-8956","PMID":"28846098","abstract":"Growth/differentiation factor 15 (GDF15), also known as MIC-1, is a distant member of the transforming growth factor-β (TGF-β) superfamily and has been implicated in various biological functions, including cancer cachexia, renal and heart failure, atherosclerosis and metabolism. A connection between GDF15 and body-weight regulation was initially suggested on the basis of an observation that increasing GDF15 levels in serum correlated with weight loss in individuals with advanced prostate cancer. In animal models, overexpression of GDF15 leads to a lean phenotype, hypophagia and other improvements in metabolic parameters, suggesting that recombinant GDF15 protein could potentially be used in the treatment of obesity and type 2 diabetes. However, the signaling and mechanism of action of GDF15 are poorly understood owing to the absence of a clearly identified cognate receptor. Here we report that GDNF-family receptor α-like (GFRAL), an orphan member of the GFR-α family, is a high-affinity receptor for GDF15. GFRAL binds to GDF15 in vitro and is required for the metabolic actions of GDF15 with respect to body weight and food intake in vivo in mice. Gfral(-/-) mice were refractory to the effects of recombinant human GDF15 on body-weight, food-intake and glucose parameters. Blocking the interaction between GDF15 and GFRAL with a monoclonal antibody prevented the metabolic effects of GDF15 in rats. Gfral mRNA is highly expressed in the area postrema of mouse, rat and monkey, in accordance with previous reports implicating this region of the brain in the metabolic actions of GDF15 (refs. 4,5,6). Together, our data demonstrate that GFRAL is a receptor for GDF15 that mediates the metabolic effects of GDF15.","author":[{"dropping-particle":"","family":"Emmerson","given":"Paul J.","non-dropping-particle":"","parse-names":false,"suffix":""},{"dropping-particle":"","family":"Wang","given":"Feng","non-dropping-particle":"","parse-names":false,"suffix":""},{"dropping-particle":"","family":"Du","given":"Yong","non-dropping-particle":"","parse-names":false,"suffix":""},{"dropping-particle":"","family":"Liu","given":"Qian","non-dropping-particle":"","parse-names":false,"suffix":""},{"dropping-particle":"","family":"Pickard","given":"Richard T.","non-dropping-particle":"","parse-names":false,"suffix":""},{"dropping-particle":"","family":"Gonciarz","given":"Malgorzata D.","non-dropping-particle":"","parse-names":false,"suffix":""},{"dropping-particle":"","family":"Coskun","given":"Tamer","non-dropping-particle":"","parse-names":false,"suffix":""},{"dropping-particle":"","family":"Hamang","given":"Matthew J.","non-dropping-particle":"","parse-names":false,"suffix":""},{"dropping-particle":"","family":"Sindelar","given":"Dana K.","non-dropping-particle":"","parse-names":false,"suffix":""},{"dropping-particle":"","family":"Ballman","given":"Kimberly K.","non-dropping-particle":"","parse-names":false,"suffix":""},{"dropping-particle":"","family":"Foltz","given":"Lisa A.","non-dropping-particle":"","parse-names":false,"suffix":""},{"dropping-particle":"","family":"Muppidi","given":"Avinash","non-dropping-particle":"","parse-names":false,"suffix":""},{"dropping-particle":"","family":"Alsina-Fernandez","given":"Jorge","non-dropping-particle":"","parse-names":false,"suffix":""},{"dropping-particle":"","family":"Barnard","given":"Gavin C.","non-dropping-particle":"","parse-names":false,"suffix":""},{"dropping-particle":"","family":"Tang","given":"Jason X.","non-dropping-particle":"","parse-names":false,"suffix":""},{"dropping-particle":"","family":"Liu","given":"Xilin","non-dropping-particle":"","parse-names":false,"suffix":""},{"dropping-particle":"","family":"Mao","given":"Xudong","non-dropping-particle":"","parse-names":false,"suffix":""},{"dropping-particle":"","family":"Siegel","given":"Robert","non-dropping-particle":"","parse-names":false,"suffix":""},{"dropping-particle":"","family":"Sloan","given":"John H.","non-dropping-particle":"","parse-names":false,"suffix":""},{"dropping-particle":"","family":"Mitchell","given":"Pamela J.","non-dropping-particle":"","parse-names":false,"suffix":""},{"dropping-particle":"","family":"Zhang","given":"Bei B.","non-dropping-particle":"","parse-names":false,"suffix":""},{"dropping-particle":"","family":"Gimeno","given":"Ruth E.","non-dropping-particle":"","parse-names":false,"suffix":""},{"dropping-particle":"","family":"Shan","given":"Bei","non-dropping-particle":"","parse-names":false,"suffix":""},{"dropping-particle":"","family":"Wu","given":"Xinle","non-dropping-particle":"","parse-names":false,"suffix":""}],"container-title":"Nature Medicine","id":"ITEM-1","issue":"10","issued":{"date-parts":[["2017","8","28"]]},"page":"1215-1219","title":"The metabolic effects of GDF15 are mediated by the orphan receptor GFRAL","type":"article-journal","volume":"23"},"uris":["http://www.mendeley.com/documents/?uuid=1ea69fe0-f8df-4dc7-b0bd-73322d8201d7"]},{"id":"ITEM-2","itemData":{"DOI":"10.1038/nm.4394","ISBN":"1546-170X (Electronic) 1078-8956 (Linking)","ISSN":"1078-8956","PMID":"28846099","abstract":"GDF15 has potent anti-obesity effects, but its receptor was unknown. GFRAL has now been identified as the receptor that mediates GDF15's effects via central actions in the hindbrain.","author":[{"dropping-particle":"","family":"Yang","given":"Linda","non-dropping-particle":"","parse-names":false,"suffix":""},{"dropping-particle":"","family":"Chang","given":"Chih-Chuan","non-dropping-particle":"","parse-names":false,"suffix":""},{"dropping-particle":"","family":"Sun","given":"Zhe","non-dropping-particle":"","parse-names":false,"suffix":""},{"dropping-particle":"","family":"Madsen","given":"Dennis","non-dropping-particle":"","parse-names":false,"suffix":""},{"dropping-particle":"","family":"Zhu","given":"Haisun","non-dropping-particle":"","parse-names":false,"suffix":""},{"dropping-particle":"","family":"Padkjær","given":"Søren B.","non-dropping-particle":"","parse-names":false,"suffix":""},{"dropping-particle":"","family":"Wu","given":"Xiaoai","non-dropping-particle":"","parse-names":false,"suffix":""},{"dropping-particle":"","family":"Huang","given":"Tao","non-dropping-particle":"","parse-names":false,"suffix":""},{"dropping-particle":"","family":"Hultman","given":"Karin","non-dropping-particle":"","parse-names":false,"suffix":""},{"dropping-particle":"","family":"Paulsen","given":"Sarah J.","non-dropping-particle":"","parse-names":false,"suffix":""},{"dropping-particle":"","family":"Wang","given":"Jishu","non-dropping-particle":"","parse-names":false,"suffix":""},{"dropping-particle":"","family":"Bugge","given":"Anne","non-dropping-particle":"","parse-names":false,"suffix":""},{"dropping-particle":"","family":"Frantzen","given":"Jane Boesen","non-dropping-particle":"","parse-names":false,"suffix":""},{"dropping-particle":"","family":"Nørgaard","given":"Per","non-dropping-particle":"","parse-names":false,"suffix":""},{"dropping-particle":"","family":"Jeppesen","given":"Jacob Fuglsbjerg","non-dropping-particle":"","parse-names":false,"suffix":""},{"dropping-particle":"","family":"Yang","given":"Zhiru","non-dropping-particle":"","parse-names":false,"suffix":""},{"dropping-particle":"","family":"Secher","given":"Anna","non-dropping-particle":"","parse-names":false,"suffix":""},{"dropping-particle":"","family":"Chen","given":"Haibin","non-dropping-particle":"","parse-names":false,"suffix":""},{"dropping-particle":"","family":"Li","given":"Xun","non-dropping-particle":"","parse-names":false,"suffix":""},{"dropping-particle":"","family":"John","given":"Linu Mary","non-dropping-particle":"","parse-names":false,"suffix":""},{"dropping-particle":"","family":"Shan","given":"Bing","non-dropping-particle":"","parse-names":false,"suffix":""},{"dropping-particle":"","family":"He","given":"Zhenhua","non-dropping-particle":"","parse-names":false,"suffix":""},{"dropping-particle":"","family":"Gao","given":"Xiang","non-dropping-particle":"","parse-names":false,"suffix":""},{"dropping-particle":"","family":"Su","given":"Jing","non-dropping-particle":"","parse-names":false,"suffix":""},{"dropping-particle":"","family":"Hansen","given":"Kristian T.","non-dropping-particle":"","parse-names":false,"suffix":""},{"dropping-particle":"","family":"Yang","given":"Wei","non-dropping-particle":"","parse-names":false,"suffix":""},{"dropping-particle":"","family":"Jørgensen","given":"Sebastian Beck","non-dropping-particle":"","parse-names":false,"suffix":""}],"container-title":"Nature Medicine","id":"ITEM-2","issue":"10","issued":{"date-parts":[["2017","8","28"]]},"page":"1158-1166","title":"GFRAL is the receptor for GDF15 and is required for the anti-obesity effects of the ligand","type":"article-journal","volume":"23"},"uris":["http://www.mendeley.com/documents/?uuid=474034c8-1f2f-42c9-9d3e-26a67d430459"]},{"id":"ITEM-3","itemData":{"DOI":"10.1016/j.molmet.2019.01.003","ISSN":"22128778","PMID":"30685336","abstract":"Objective: Analogues of GDF15 (Growth Differentiation Factor 15) are promising new anti-obesity therapies as pharmacological treatment with GDF15 results in dramatic reductions of food intake and body weight. GDF15 exerts its central anorexic effects by binding to the GFRAL receptor exclusively expressed in the Area Postrema (AP) and the Nucleus of the Solitary Tract (NTS) of the hindbrain. We sought to determine if GDF15 is an indispensable factor for other interventions that cause weight loss and which are also known to act via these hindbrain regions. Methods: To explore the role of GDF15 on food choice we performed macronutrient intake studies in mice treated pharmacologically with GDF15 and in mice having either GDF15 or GFRAL deleted. Next we performed vertical sleeve gastrectomy (VSG) surgeries in a cohort of diet-induced obese Gdf15-null and control mice. To explore the anatomical co-localization of neurons in the hindbrain responding to GLP-1 and/or GDF15 we used GLP-1R reporter mice treated with GDF15, as well as naïve mouse brain and human brain stained by ISH and IHC, respectively, for GLP-1R and GFRAL. Lastly we performed a series of food intake experiments where we treated mice with targeted genetic disruption of either Gdf15 or Gfral with liraglutide; Glp1r-null mice with GDF15; or combined liraglutide and GDF15 treatment in wild-type mice. Results: We found that GDF15 treatment significantly lowered the preference for fat intake in mice, whereas no changes in fat intake were observed after genetic deletion of Gdf15 or Gfral. In addition, deletion of Gdf15 did not alter the food intake or bodyweight after sleeve gastrectomy. Lack of GDF15 or GFRAL signaling did not alter the ability of the GLP-1R agonist liraglutide to reduce food intake. Similarly lack of GLP-1R signaling did not reduce GDF15's anorexic effect. Interestingly, there was a significant synergistic effect on weight loss when treating wild-type mice with both GDF15 and liraglutide. Conclusion: These data suggest that while GDF15 does not play a role in the potent effects of VSG in mice there seems to be a potential therapeutic benefit of activating GFRAL and GLP-1R systems simultaneously.","author":[{"dropping-particle":"","family":"Frikke-Schmidt","given":"Henriette","non-dropping-particle":"","parse-names":false,"suffix":""},{"dropping-particle":"","family":"Hultman","given":"Karin","non-dropping-particle":"","parse-names":false,"suffix":""},{"dropping-particle":"","family":"Galaske","given":"Joseph W.","non-dropping-particle":"","parse-names":false,"suffix":""},{"dropping-particle":"","family":"Jørgensen","given":"Sebastian B.","non-dropping-particle":"","parse-names":false,"suffix":""},{"dropping-particle":"","family":"Myers","given":"Martin G.","non-dropping-particle":"","parse-names":false,"suffix":""},{"dropping-particle":"","family":"Seeley","given":"Randy J.","non-dropping-particle":"","parse-names":false,"suffix":""}],"container-title":"Molecular Metabolism","id":"ITEM-3","issue":"January","issued":{"date-parts":[["2019"]]},"page":"13-21","publisher":"Elsevier GmbH","title":"GDF15 acts synergistically with liraglutide but is not necessary for the weight loss induced by bariatric surgery in mice","type":"article-journal","volume":"21"},"uris":["http://www.mendeley.com/documents/?uuid=3dcf7da3-b7ac-4e2a-907a-cbb222631834"]}],"mendeley":{"formattedCitation":"(12,31,32)","plainTextFormattedCitation":"(12,31,32)","previouslyFormattedCitation":"(12,30,31)"},"properties":{"noteIndex":0},"schema":"https://github.com/citation-style-language/schema/raw/master/csl-citation.json"}</w:instrText>
-      </w:r>
-      <w:r>
-        <w:rPr>
-          <w:shd w:val="clear" w:color="auto" w:fill="FFFFFF"/>
-        </w:rPr>
-        <w:fldChar w:fldCharType="separate"/>
-      </w:r>
-      <w:r>
-        <w:rPr>
-          <w:noProof/>
-          <w:shd w:val="clear" w:color="auto" w:fill="FFFFFF"/>
-        </w:rPr>
-        <w:t>(12,31,32)</w:t>
-      </w:r>
-      <w:r>
-        <w:rPr>
-          <w:shd w:val="clear" w:color="auto" w:fill="FFFFFF"/>
-        </w:rPr>
-        <w:fldChar w:fldCharType="end"/>
-      </w:r>
-      <w:r>
-        <w:rPr>
-          <w:shd w:val="clear" w:color="auto" w:fill="FFFFFF"/>
-        </w:rPr>
-        <w:t xml:space="preserve"> potentially representing strain, timing or background differences.</w:t>
-      </w:r>
-      <w:r>
-        <w:rPr>
-          <w:shd w:val="clear" w:color="auto" w:fill="FFFFFF"/>
-        </w:rPr>
-        <w:t xml:space="preserve"> </w:t>
-      </w:r>
-      <w:r>
-        <w:rPr>
-          <w:shd w:val="clear" w:color="auto" w:fill="FFFFFF"/>
-        </w:rPr>
-        <w:t>As such, it is plausible that GDF15 is only physiologically relevant when elevated, but when signaling is absent (especially from birth) it is either dispensable or made to seem so by other adaptations.  It is also plausible that other hormones which affect LCHF-dependent feeding changes may partially or completely compensate in the absence of GDF15.</w:t>
-      </w:r>
-      <w:r>
-        <w:rPr>
-          <w:shd w:val="clear" w:color="auto" w:fill="FFFFFF"/>
-        </w:rPr>
-        <w:t xml:space="preserve">  </w:t>
-      </w:r>
-    </w:p>
-    <w:p>
-      <w:pPr>
-        <w:pStyle w:val="Heading1"/>
-        <w:rPr>
-          <w:rFonts w:eastAsia="Times New Roman"/>
-          <w:shd w:val="clear" w:color="auto" w:fill="FFFFFF"/>
-        </w:rPr>
-      </w:pPr>
-      <w:r>
-        <w:rPr>
-          <w:rFonts w:eastAsia="Times New Roman"/>
-          <w:shd w:val="clear" w:color="auto" w:fill="FFFFFF"/>
-        </w:rPr>
-        <w:t>Author Contributions</w:t>
-      </w:r>
-    </w:p>
-    <w:p>
-      <w:pPr>
-        <w:pStyle w:val="Heading1"/>
-        <w:rPr>
-          <w:rFonts w:eastAsia="Times New Roman"/>
-          <w:shd w:val="clear" w:color="auto" w:fill="FFFFFF"/>
-        </w:rPr>
-      </w:pPr>
-    </w:p>
-    <w:p>
-      <w:pPr>
-        <w:pStyle w:val="Heading1"/>
-        <w:rPr>
-          <w:rFonts w:eastAsia="Times New Roman"/>
-          <w:shd w:val="clear" w:color="auto" w:fill="FFFFFF"/>
-        </w:rPr>
-      </w:pPr>
-      <w:r>
-        <w:rPr>
-          <w:rFonts w:eastAsia="Times New Roman"/>
-          <w:shd w:val="clear" w:color="auto" w:fill="FFFFFF"/>
-        </w:rPr>
-        <w:t>Acknowledgements</w:t>
-      </w:r>
-    </w:p>
-    <w:p/>
-    <w:p>
-      <w:pPr>
-        <w:rPr>
-          <w:rFonts w:eastAsia="Times New Roman"/>
-          <w:shd w:val="clear" w:color="auto" w:fill="FFFFFF"/>
-        </w:rPr>
-      </w:pPr>
-      <w:r>
-        <w:rPr>
-          <w:rFonts w:eastAsia="Times New Roman"/>
-          <w:shd w:val="clear" w:color="auto" w:fill="FFFFFF"/>
-        </w:rPr>
-        <w:t>We would like to thank the members of the Bridges and Seeley/Sandoval laboratories for helpful suggestions.  This work was supported by the NIH (R01DK107535 and a small grant from P30</w:t>
-      </w:r>
-      <w:r>
-        <w:rPr>
-          <w:rFonts w:eastAsia="Times New Roman"/>
-          <w:shd w:val="clear" w:color="auto" w:fill="FFFFFF"/>
-        </w:rPr>
-        <w:t>DK089503</w:t>
-      </w:r>
-      <w:r>
-        <w:rPr>
-          <w:rFonts w:eastAsia="Times New Roman"/>
-          <w:shd w:val="clear" w:color="auto" w:fill="FFFFFF"/>
-        </w:rPr>
-        <w:t xml:space="preserve">) to DB and </w:t>
-      </w:r>
-      <w:commentRangeStart w:id="1"/>
-      <w:r>
-        <w:rPr>
-          <w:rFonts w:eastAsia="Times New Roman"/>
-          <w:shd w:val="clear" w:color="auto" w:fill="FFFFFF"/>
-        </w:rPr>
-        <w:t xml:space="preserve">XXX </w:t>
-      </w:r>
-      <w:commentRangeEnd w:id="1"/>
-      <w:r>
-        <w:rPr>
-          <w:rStyle w:val="CommentReference"/>
-        </w:rPr>
-        <w:commentReference w:id="1"/>
-      </w:r>
-      <w:r>
-        <w:rPr>
-          <w:rFonts w:eastAsia="Times New Roman"/>
-          <w:shd w:val="clear" w:color="auto" w:fill="FFFFFF"/>
-        </w:rPr>
-        <w:t xml:space="preserve">to RJS, as well as a </w:t>
-      </w:r>
-      <w:proofErr w:type="spellStart"/>
-      <w:r>
-        <w:rPr>
-          <w:rFonts w:eastAsia="Times New Roman"/>
-          <w:shd w:val="clear" w:color="auto" w:fill="FFFFFF"/>
-        </w:rPr>
-        <w:t>MCubed</w:t>
-      </w:r>
-      <w:proofErr w:type="spellEnd"/>
-      <w:r>
-        <w:rPr>
-          <w:rFonts w:eastAsia="Times New Roman"/>
-          <w:shd w:val="clear" w:color="auto" w:fill="FFFFFF"/>
-        </w:rPr>
-        <w:t xml:space="preserve"> Grant to DB, RJS and Dr. Jeffrey Horowitz</w:t>
-      </w:r>
-      <w:r>
-        <w:rPr>
-          <w:rFonts w:eastAsia="Times New Roman"/>
-          <w:shd w:val="clear" w:color="auto" w:fill="FFFFFF"/>
-        </w:rPr>
-        <w:t>.</w:t>
-      </w:r>
-      <w:r>
-        <w:rPr>
-          <w:rFonts w:eastAsia="Times New Roman"/>
-          <w:shd w:val="clear" w:color="auto" w:fill="FFFFFF"/>
-        </w:rPr>
-        <w:t xml:space="preserve">  We would also like to than </w:t>
+        <w:t xml:space="preserve">to than </w:t>
       </w:r>
       <w:r>
         <w:rPr>
@@ -3426,7 +3441,6 @@
           <w:rFonts w:ascii="Century Schoolbook" w:hAnsi="Century Schoolbook" w:cs="Times New Roman"/>
           <w:noProof/>
         </w:rPr>
-        <w:lastRenderedPageBreak/>
         <w:t xml:space="preserve">12. </w:t>
       </w:r>
       <w:r>
@@ -4024,15 +4038,7 @@
           <w:rFonts w:ascii="Century Schoolbook" w:hAnsi="Century Schoolbook" w:cs="Times New Roman"/>
           <w:noProof/>
         </w:rPr>
-        <w:t xml:space="preserve"> Response of growth differentiation factor-15 to percutaneous coronary intervention and regular </w:t>
-      </w:r>
-      <w:r>
-        <w:rPr>
-          <w:rFonts w:ascii="Century Schoolbook" w:hAnsi="Century Schoolbook" w:cs="Times New Roman"/>
-          <w:noProof/>
-        </w:rPr>
-        <w:lastRenderedPageBreak/>
-        <w:t xml:space="preserve">exercise training. </w:t>
+        <w:t xml:space="preserve"> Response of growth differentiation factor-15 to percutaneous coronary intervention and regular exercise training. </w:t>
       </w:r>
       <w:r>
         <w:rPr>
@@ -4661,7 +4667,6 @@
           <w:rFonts w:eastAsia="Times New Roman"/>
           <w:shd w:val="clear" w:color="auto" w:fill="FFFFFF"/>
         </w:rPr>
-        <w:lastRenderedPageBreak/>
         <w:fldChar w:fldCharType="end"/>
       </w:r>
       <w:r>
@@ -6097,7 +6102,7 @@
 </file>
 
 <file path=customXml/itemProps1.xml><?xml version="1.0" encoding="utf-8"?>
-<ds:datastoreItem xmlns:ds="http://schemas.openxmlformats.org/officeDocument/2006/customXml" ds:itemID="{0D0B6EB0-F94E-A84B-92FB-0FB157073088}">
+<ds:datastoreItem xmlns:ds="http://schemas.openxmlformats.org/officeDocument/2006/customXml" ds:itemID="{B2544B8A-0CF6-C645-862E-731B912F304A}">
   <ds:schemaRefs>
     <ds:schemaRef ds:uri="http://schemas.openxmlformats.org/officeDocument/2006/bibliography"/>
   </ds:schemaRefs>

</xml_diff>

<commit_message>
Made small changes to organization of results section
</commit_message>
<xml_diff>
--- a/Manuscripts/GDF15 Ketogenic Diet Paper/Manuscript.docx
+++ b/Manuscripts/GDF15 Ketogenic Diet Paper/Manuscript.docx
@@ -47,8 +47,9 @@
           <w:szCs w:val="21"/>
           <w:shd w:val="clear" w:color="auto" w:fill="FFFFFF"/>
         </w:rPr>
-        <w:t>Claire D. Gleason, Cody M. Cousineau, JeAnna R. Redd</w:t>
-      </w:r>
+        <w:t xml:space="preserve">Claire D. Gleason, Cody M. </w:t>
+      </w:r>
+      <w:proofErr w:type="spellStart"/>
       <w:r>
         <w:rPr>
           <w:rFonts w:ascii="Arial" w:eastAsia="Times New Roman" w:hAnsi="Arial" w:cs="Arial"/>
@@ -57,8 +58,9 @@
           <w:szCs w:val="21"/>
           <w:shd w:val="clear" w:color="auto" w:fill="FFFFFF"/>
         </w:rPr>
-        <w:t>,</w:t>
-      </w:r>
+        <w:t>Cousineau</w:t>
+      </w:r>
+      <w:proofErr w:type="spellEnd"/>
       <w:r>
         <w:rPr>
           <w:rFonts w:ascii="Arial" w:eastAsia="Times New Roman" w:hAnsi="Arial" w:cs="Arial"/>
@@ -67,8 +69,9 @@
           <w:szCs w:val="21"/>
           <w:shd w:val="clear" w:color="auto" w:fill="FFFFFF"/>
         </w:rPr>
-        <w:t xml:space="preserve"> </w:t>
-      </w:r>
+        <w:t xml:space="preserve">, </w:t>
+      </w:r>
+      <w:proofErr w:type="spellStart"/>
       <w:r>
         <w:rPr>
           <w:rFonts w:ascii="Arial" w:eastAsia="Times New Roman" w:hAnsi="Arial" w:cs="Arial"/>
@@ -77,8 +80,9 @@
           <w:szCs w:val="21"/>
           <w:shd w:val="clear" w:color="auto" w:fill="FFFFFF"/>
         </w:rPr>
-        <w:t xml:space="preserve">Randy J. Seeley </w:t>
-      </w:r>
+        <w:t>JeAnna</w:t>
+      </w:r>
+      <w:proofErr w:type="spellEnd"/>
       <w:r>
         <w:rPr>
           <w:rFonts w:ascii="Arial" w:eastAsia="Times New Roman" w:hAnsi="Arial" w:cs="Arial"/>
@@ -87,11 +91,9 @@
           <w:szCs w:val="21"/>
           <w:shd w:val="clear" w:color="auto" w:fill="FFFFFF"/>
         </w:rPr>
-        <w:t>and Dave Bridges</w:t>
-      </w:r>
-    </w:p>
-    <w:p>
-      <w:pPr>
+        <w:t xml:space="preserve"> R. Redd</w:t>
+      </w:r>
+      <w:r>
         <w:rPr>
           <w:rFonts w:ascii="Arial" w:eastAsia="Times New Roman" w:hAnsi="Arial" w:cs="Arial"/>
           <w:color w:val="252525"/>
@@ -99,7 +101,8 @@
           <w:szCs w:val="21"/>
           <w:shd w:val="clear" w:color="auto" w:fill="FFFFFF"/>
         </w:rPr>
-      </w:pPr>
+        <w:t>,</w:t>
+      </w:r>
       <w:r>
         <w:rPr>
           <w:rFonts w:ascii="Arial" w:eastAsia="Times New Roman" w:hAnsi="Arial" w:cs="Arial"/>
@@ -108,6 +111,47 @@
           <w:szCs w:val="21"/>
           <w:shd w:val="clear" w:color="auto" w:fill="FFFFFF"/>
         </w:rPr>
+        <w:t xml:space="preserve"> </w:t>
+      </w:r>
+      <w:r>
+        <w:rPr>
+          <w:rFonts w:ascii="Arial" w:eastAsia="Times New Roman" w:hAnsi="Arial" w:cs="Arial"/>
+          <w:color w:val="252525"/>
+          <w:sz w:val="21"/>
+          <w:szCs w:val="21"/>
+          <w:shd w:val="clear" w:color="auto" w:fill="FFFFFF"/>
+        </w:rPr>
+        <w:t xml:space="preserve">Randy J. Seeley </w:t>
+      </w:r>
+      <w:r>
+        <w:rPr>
+          <w:rFonts w:ascii="Arial" w:eastAsia="Times New Roman" w:hAnsi="Arial" w:cs="Arial"/>
+          <w:color w:val="252525"/>
+          <w:sz w:val="21"/>
+          <w:szCs w:val="21"/>
+          <w:shd w:val="clear" w:color="auto" w:fill="FFFFFF"/>
+        </w:rPr>
+        <w:t>and Dave Bridges</w:t>
+      </w:r>
+    </w:p>
+    <w:p>
+      <w:pPr>
+        <w:rPr>
+          <w:rFonts w:ascii="Arial" w:eastAsia="Times New Roman" w:hAnsi="Arial" w:cs="Arial"/>
+          <w:color w:val="252525"/>
+          <w:sz w:val="21"/>
+          <w:szCs w:val="21"/>
+          <w:shd w:val="clear" w:color="auto" w:fill="FFFFFF"/>
+        </w:rPr>
+      </w:pPr>
+      <w:r>
+        <w:rPr>
+          <w:rFonts w:ascii="Arial" w:eastAsia="Times New Roman" w:hAnsi="Arial" w:cs="Arial"/>
+          <w:color w:val="252525"/>
+          <w:sz w:val="21"/>
+          <w:szCs w:val="21"/>
+          <w:shd w:val="clear" w:color="auto" w:fill="FFFFFF"/>
+        </w:rPr>
         <w:br w:type="page"/>
       </w:r>
     </w:p>
@@ -191,8 +235,6 @@
           <w:shd w:val="clear" w:color="auto" w:fill="FFFFFF"/>
         </w:rPr>
       </w:pPr>
-      <w:bookmarkStart w:id="0" w:name="_GoBack"/>
-      <w:bookmarkEnd w:id="0"/>
       <w:r>
         <w:rPr>
           <w:rFonts w:eastAsia="Times New Roman"/>
@@ -1282,7 +1324,21 @@
         <w:rPr>
           <w:shd w:val="clear" w:color="auto" w:fill="FFFFFF"/>
         </w:rPr>
-        <w:t xml:space="preserve">GDF15 causes a reduction in lipid consumption, and not other macronutrients </w:t>
+        <w:t xml:space="preserve">GDF15 causes a reduction in lipid consumption, and </w:t>
+      </w:r>
+      <w:proofErr w:type="spellStart"/>
+      <w:r>
+        <w:rPr>
+          <w:shd w:val="clear" w:color="auto" w:fill="FFFFFF"/>
+        </w:rPr>
+        <w:t>not</w:t>
+      </w:r>
+      <w:proofErr w:type="spellEnd"/>
+      <w:r>
+        <w:rPr>
+          <w:shd w:val="clear" w:color="auto" w:fill="FFFFFF"/>
+        </w:rPr>
+        <w:t xml:space="preserve"> other macronutrients </w:t>
       </w:r>
       <w:r>
         <w:rPr>
@@ -1588,13 +1644,26 @@
         <w:t xml:space="preserve">Total ketone bodies were determined using the </w:t>
       </w:r>
       <w:r>
-        <w:t xml:space="preserve">Wako Autokit Total Ketone Bodies: </w:t>
+        <w:t xml:space="preserve">Wako </w:t>
+      </w:r>
+      <w:proofErr w:type="spellStart"/>
+      <w:r>
+        <w:t>Autokit</w:t>
+      </w:r>
+      <w:proofErr w:type="spellEnd"/>
+      <w:r>
+        <w:t xml:space="preserve"> Total Ketone Bodies: </w:t>
       </w:r>
       <w:r>
         <w:t>(</w:t>
       </w:r>
-      <w:r>
-        <w:t>Cat#'s 415-73301, 411-73401 and 412-7379</w:t>
+      <w:proofErr w:type="spellStart"/>
+      <w:r>
+        <w:t>Cat#'s</w:t>
+      </w:r>
+      <w:proofErr w:type="spellEnd"/>
+      <w:r>
+        <w:t xml:space="preserve"> 415-73301, 411-73401 and 412-7379</w:t>
       </w:r>
       <w:r>
         <w:t xml:space="preserve">) using </w:t>
@@ -1609,7 +1678,15 @@
         <w:t xml:space="preserve"> plate reader</w:t>
       </w:r>
       <w:r>
-        <w:t xml:space="preserve"> (Biotek)</w:t>
+        <w:t xml:space="preserve"> (</w:t>
+      </w:r>
+      <w:proofErr w:type="spellStart"/>
+      <w:r>
+        <w:t>Biotek</w:t>
+      </w:r>
+      <w:proofErr w:type="spellEnd"/>
+      <w:r>
+        <w:t>)</w:t>
       </w:r>
       <w:r>
         <w:t>.</w:t>
@@ -1716,7 +1793,15 @@
         <w:t></w:t>
       </w:r>
       <w:r>
-        <w:t xml:space="preserve"> and 2 mM sodium octanoate to supply lipids for conversion to ketones.  After 48h cells were lysed and RNA was collected.</w:t>
+        <w:t xml:space="preserve"> and 2 </w:t>
+      </w:r>
+      <w:proofErr w:type="spellStart"/>
+      <w:r>
+        <w:t>mM</w:t>
+      </w:r>
+      <w:proofErr w:type="spellEnd"/>
+      <w:r>
+        <w:t xml:space="preserve"> sodium octanoate to supply lipids for conversion to ketones.  After 48h cells were lysed and RNA was collected.</w:t>
       </w:r>
     </w:p>
     <w:p/>
@@ -1731,7 +1816,39 @@
         <w:t xml:space="preserve">Mice were fasted for 6h </w:t>
       </w:r>
       <w:r>
-        <w:t>starting at approximately ZT2 and blood was drawn via tail vein.  Glucose was determined using an Accuchek glucometer.  Insulin (Humulin HR from Lily) was injected at 0.75 mU/g of lean mass (as determined via echoMRI).  Blood glucose was determined at 15 minute intervals.</w:t>
+        <w:t xml:space="preserve">starting at approximately ZT2 and blood was drawn via tail vein.  Glucose was determined using an </w:t>
+      </w:r>
+      <w:proofErr w:type="spellStart"/>
+      <w:r>
+        <w:t>Accuchek</w:t>
+      </w:r>
+      <w:proofErr w:type="spellEnd"/>
+      <w:r>
+        <w:t xml:space="preserve"> glucometer.  Insulin (Humulin HR from Lily) was injected at 0.75 </w:t>
+      </w:r>
+      <w:proofErr w:type="spellStart"/>
+      <w:r>
+        <w:t>mU</w:t>
+      </w:r>
+      <w:proofErr w:type="spellEnd"/>
+      <w:r>
+        <w:t xml:space="preserve">/g of lean mass (as determined via </w:t>
+      </w:r>
+      <w:proofErr w:type="spellStart"/>
+      <w:r>
+        <w:t>echoMRI</w:t>
+      </w:r>
+      <w:proofErr w:type="spellEnd"/>
+      <w:r>
+        <w:t xml:space="preserve">).  Blood glucose was determined at </w:t>
+      </w:r>
+      <w:proofErr w:type="gramStart"/>
+      <w:r>
+        <w:t>15 minute</w:t>
+      </w:r>
+      <w:proofErr w:type="gramEnd"/>
+      <w:r>
+        <w:t xml:space="preserve"> intervals.</w:t>
       </w:r>
     </w:p>
     <w:p/>
@@ -1872,42 +1989,21 @@
         <w:t xml:space="preserve"> weeks of ketogenic diet</w:t>
       </w:r>
       <w:r>
-        <w:t xml:space="preserve"> with 11.8 and 10.4 fold induction of total ketone bodies in male and female mice respectively relative to control diets (p&lt;0.001, Figure 1F).  </w:t>
-      </w:r>
-    </w:p>
-    <w:p>
-      <w:r>
-        <w:t xml:space="preserve"> </w:t>
-      </w:r>
-      <w:r>
-        <w:t>(Figure 1</w:t>
-      </w:r>
-      <w:r>
-        <w:t>E</w:t>
-      </w:r>
-      <w:r>
-        <w:t xml:space="preserve">).  </w:t>
-      </w:r>
-      <w:r>
-        <w:t xml:space="preserve">Upon sacrifice, we measured the levels of GDF15 in the blood and found </w:t>
-      </w:r>
-      <w:r>
-        <w:t>11.8 and 10.4 fold induction of total ketone bodies in male and female mice respectively</w:t>
-      </w:r>
-      <w:r>
-        <w:t xml:space="preserve"> (</w:t>
-      </w:r>
-      <w:r>
-        <w:t xml:space="preserve">p&lt;0.001, </w:t>
-      </w:r>
-      <w:r>
-        <w:t>Figure 1</w:t>
-      </w:r>
-      <w:r>
-        <w:t>F</w:t>
-      </w:r>
-      <w:r>
-        <w:t xml:space="preserve">).  </w:t>
+        <w:t xml:space="preserve"> with </w:t>
+      </w:r>
+      <w:proofErr w:type="gramStart"/>
+      <w:r>
+        <w:t>11.8 and 10.4 fold</w:t>
+      </w:r>
+      <w:proofErr w:type="gramEnd"/>
+      <w:r>
+        <w:t xml:space="preserve"> induction of total ketone bodies in male and female mice respectively relative to control diets (p&lt;0.001, Figure 1F).  </w:t>
+      </w:r>
+    </w:p>
+    <w:p/>
+    <w:p>
+      <w:r>
+        <w:t>We found an induction of GDF15</w:t>
       </w:r>
     </w:p>
     <w:p>
@@ -1932,8 +2028,10 @@
     <w:p/>
     <w:p>
       <w:r>
-        <w:t>While GDF15 is likely made in many tissues, due to the key role of the liver in responses to ketogenic diets, we examined liver mRNA expression and found a similar XXX in both male and female mice.  In a subsequent cohort of male mice, we evaluated GDF15 levels at both one and four weeks of CD or KD treatment and found XXX.</w:t>
-      </w:r>
+        <w:t xml:space="preserve">While GDF15 is likely made in many tissues, due to the key role of the liver in responses to ketogenic diets, we examined liver mRNA expression and found a similar XXX in both male and female mice.  </w:t>
+      </w:r>
+      <w:bookmarkStart w:id="0" w:name="_GoBack"/>
+      <w:bookmarkEnd w:id="0"/>
     </w:p>
     <w:p/>
     <w:p/>
@@ -1976,7 +2074,15 @@
     <w:p/>
     <w:p>
       <w:r>
-        <w:t xml:space="preserve">While the above studies describe induction of GDF15 under ketogenic conditions, they do not evaluate if this hormone plays a physiological role.  To test this we </w:t>
+        <w:t xml:space="preserve">While the above studies describe induction of GDF15 under ketogenic conditions, they do not evaluate if this hormone plays a physiological role.  To test </w:t>
+      </w:r>
+      <w:proofErr w:type="gramStart"/>
+      <w:r>
+        <w:t>this</w:t>
+      </w:r>
+      <w:proofErr w:type="gramEnd"/>
+      <w:r>
+        <w:t xml:space="preserve"> we </w:t>
       </w:r>
       <w:r>
         <w:t>placed</w:t>
@@ -2003,7 +2109,11 @@
         <w:t xml:space="preserve">To determine if there was any impact on insulin sensitivity in these mice we performed insulin tolerance tests and monitored changes in blood glucose.  After a 6h fast we noted </w:t>
       </w:r>
       <w:r>
-        <w:t>a sex-dependent effect on fasting glucose in Gdf15 knockout mice on a ketogenic diet (p</w:t>
+        <w:t>a sex-dependent effect on fasting glucose in Gdf15 knockout mice on a ketogenic diet (</w:t>
+      </w:r>
+      <w:proofErr w:type="spellStart"/>
+      <w:r>
+        <w:t>p</w:t>
       </w:r>
       <w:r>
         <w:rPr>
@@ -2011,6 +2121,7 @@
         </w:rPr>
         <w:t>interaction</w:t>
       </w:r>
+      <w:proofErr w:type="spellEnd"/>
       <w:r>
         <w:t>=0.043).  Female mice had a 19% reduction in fasting blood glucose (p=0.037) while male mice had a 3% increase (p=0.62</w:t>
       </w:r>
@@ -2196,6 +2307,7 @@
         </w:rPr>
         <w:t xml:space="preserve">or </w:t>
       </w:r>
+      <w:proofErr w:type="spellStart"/>
       <w:r>
         <w:rPr>
           <w:i/>
@@ -2203,6 +2315,7 @@
         </w:rPr>
         <w:t>Gfral</w:t>
       </w:r>
+      <w:proofErr w:type="spellEnd"/>
       <w:r>
         <w:rPr>
           <w:shd w:val="clear" w:color="auto" w:fill="FFFFFF"/>
@@ -2250,63 +2363,63 @@
         <w:rPr>
           <w:shd w:val="clear" w:color="auto" w:fill="FFFFFF"/>
         </w:rPr>
-        <w:t xml:space="preserve"> but several </w:t>
+        <w:t xml:space="preserve"> but several others showing no effect </w:t>
+      </w:r>
+      <w:r>
+        <w:rPr>
+          <w:shd w:val="clear" w:color="auto" w:fill="FFFFFF"/>
+        </w:rPr>
+        <w:fldChar w:fldCharType="begin" w:fldLock="1"/>
+      </w:r>
+      <w:r>
+        <w:rPr>
+          <w:shd w:val="clear" w:color="auto" w:fill="FFFFFF"/>
+        </w:rPr>
+        <w:instrText>ADDIN CSL_CITATION {"citationItems":[{"id":"ITEM-1","itemData":{"DOI":"10.1038/nm.4393","ISBN":"1546-170X (Electronic) 1078-8956 (Linking)","ISSN":"1078-8956","PMID":"28846098","abstract":"Growth/differentiation factor 15 (GDF15), also known as MIC-1, is a distant member of the transforming growth factor-β (TGF-β) superfamily and has been implicated in various biological functions, including cancer cachexia, renal and heart failure, atherosclerosis and metabolism. A connection between GDF15 and body-weight regulation was initially suggested on the basis of an observation that increasing GDF15 levels in serum correlated with weight loss in individuals with advanced prostate cancer. In animal models, overexpression of GDF15 leads to a lean phenotype, hypophagia and other improvements in metabolic parameters, suggesting that recombinant GDF15 protein could potentially be used in the treatment of obesity and type 2 diabetes. However, the signaling and mechanism of action of GDF15 are poorly understood owing to the absence of a clearly identified cognate receptor. Here we report that GDNF-family receptor α-like (GFRAL), an orphan member of the GFR-α family, is a high-affinity receptor for GDF15. GFRAL binds to GDF15 in vitro and is required for the metabolic actions of GDF15 with respect to body weight and food intake in vivo in mice. Gfral(-/-) mice were refractory to the effects of recombinant human GDF15 on body-weight, food-intake and glucose parameters. Blocking the interaction between GDF15 and GFRAL with a monoclonal antibody prevented the metabolic effects of GDF15 in rats. Gfral mRNA is highly expressed in the area postrema of mouse, rat and monkey, in accordance with previous reports implicating this region of the brain in the metabolic actions of GDF15 (refs. 4,5,6). Together, our data demonstrate that GFRAL is a receptor for GDF15 that mediates the metabolic effects of GDF15.","author":[{"dropping-particle":"","family":"Emmerson","given":"Paul J.","non-dropping-particle":"","parse-names":false,"suffix":""},{"dropping-particle":"","family":"Wang","given":"Feng","non-dropping-particle":"","parse-names":false,"suffix":""},{"dropping-particle":"","family":"Du","given":"Yong","non-dropping-particle":"","parse-names":false,"suffix":""},{"dropping-particle":"","family":"Liu","given":"Qian","non-dropping-particle":"","parse-names":false,"suffix":""},{"dropping-particle":"","family":"Pickard","given":"Richard T.","non-dropping-particle":"","parse-names":false,"suffix":""},{"dropping-particle":"","family":"Gonciarz","given":"Malgorzata D.","non-dropping-particle":"","parse-names":false,"suffix":""},{"dropping-particle":"","family":"Coskun","given":"Tamer","non-dropping-particle":"","parse-names":false,"suffix":""},{"dropping-particle":"","family":"Hamang","given":"Matthew J.","non-dropping-particle":"","parse-names":false,"suffix":""},{"dropping-particle":"","family":"Sindelar","given":"Dana K.","non-dropping-particle":"","parse-names":false,"suffix":""},{"dropping-particle":"","family":"Ballman","given":"Kimberly K.","non-dropping-particle":"","parse-names":false,"suffix":""},{"dropping-particle":"","family":"Foltz","given":"Lisa A.","non-dropping-particle":"","parse-names":false,"suffix":""},{"dropping-particle":"","family":"Muppidi","given":"Avinash","non-dropping-particle":"","parse-names":false,"suffix":""},{"dropping-particle":"","family":"Alsina-Fernandez","given":"Jorge","non-dropping-particle":"","parse-names":false,"suffix":""},{"dropping-particle":"","family":"Barnard","given":"Gavin C.","non-dropping-particle":"","parse-names":false,"suffix":""},{"dropping-particle":"","family":"Tang","given":"Jason X.","non-dropping-particle":"","parse-names":false,"suffix":""},{"dropping-particle":"","family":"Liu","given":"Xilin","non-dropping-particle":"","parse-names":false,"suffix":""},{"dropping-particle":"","family":"Mao","given":"Xudong","non-dropping-particle":"","parse-names":false,"suffix":""},{"dropping-particle":"","family":"Siegel","given":"Robert","non-dropping-particle":"","parse-names":false,"suffix":""},{"dropping-particle":"","family":"Sloan","given":"John H.","non-dropping-particle":"","parse-names":false,"suffix":""},{"dropping-particle":"","family":"Mitchell","given":"Pamela J.","non-dropping-particle":"","parse-names":false,"suffix":""},{"dropping-particle":"","family":"Zhang","given":"Bei B.","non-dropping-particle":"","parse-names":false,"suffix":""},{"dropping-particle":"","family":"Gimeno","given":"Ruth E.","non-dropping-particle":"","parse-names":false,"suffix":""},{"dropping-particle":"","family":"Shan","given":"Bei","non-dropping-particle":"","parse-names":false,"suffix":""},{"dropping-particle":"","family":"Wu","given":"Xinle","non-dropping-particle":"","parse-names":false,"suffix":""}],"container-title":"Nature Medicine","id":"ITEM-1","issue":"10","issued":{"date-parts":[["2017","8","28"]]},"page":"1215-1219","title":"The metabolic effects of GDF15 are mediated by the orphan receptor GFRAL","type":"article-journal","volume":"23"},"uris":["http://www.mendeley.com/documents/?uuid=1ea69fe0-f8df-4dc7-b0bd-73322d8201d7"]},{"id":"ITEM-2","itemData":{"DOI":"10.1038/nm.4394","ISBN":"1546-170X (Electronic) 1078-8956 (Linking)","ISSN":"1078-8956","PMID":"28846099","abstract":"GDF15 has potent anti-obesity effects, but its receptor was unknown. GFRAL has now been identified as the receptor that mediates GDF15's effects via central actions in the hindbrain.","author":[{"dropping-particle":"","family":"Yang","given":"Linda","non-dropping-particle":"","parse-names":false,"suffix":""},{"dropping-particle":"","family":"Chang","given":"Chih-Chuan","non-dropping-particle":"","parse-names":false,"suffix":""},{"dropping-particle":"","family":"Sun","given":"Zhe","non-dropping-particle":"","parse-names":false,"suffix":""},{"dropping-particle":"","family":"Madsen","given":"Dennis","non-dropping-particle":"","parse-names":false,"suffix":""},{"dropping-particle":"","family":"Zhu","given":"Haisun","non-dropping-particle":"","parse-names":false,"suffix":""},{"dropping-particle":"","family":"Padkjær","given":"Søren B.","non-dropping-particle":"","parse-names":false,"suffix":""},{"dropping-particle":"","family":"Wu","given":"Xiaoai","non-dropping-particle":"","parse-names":false,"suffix":""},{"dropping-particle":"","family":"Huang","given":"Tao","non-dropping-particle":"","parse-names":false,"suffix":""},{"dropping-particle":"","family":"Hultman","given":"Karin","non-dropping-particle":"","parse-names":false,"suffix":""},{"dropping-particle":"","family":"Paulsen","given":"Sarah J.","non-dropping-particle":"","parse-names":false,"suffix":""},{"dropping-particle":"","family":"Wang","given":"Jishu","non-dropping-particle":"","parse-names":false,"suffix":""},{"dropping-particle":"","family":"Bugge","given":"Anne","non-dropping-particle":"","parse-names":false,"suffix":""},{"dropping-particle":"","family":"Frantzen","given":"Jane Boesen","non-dropping-particle":"","parse-names":false,"suffix":""},{"dropping-particle":"","family":"Nørgaard","given":"Per","non-dropping-particle":"","parse-names":false,"suffix":""},{"dropping-particle":"","family":"Jeppesen","given":"Jacob Fuglsbjerg","non-dropping-particle":"","parse-names":false,"suffix":""},{"dropping-particle":"","family":"Yang","given":"Zhiru","non-dropping-particle":"","parse-names":false,"suffix":""},{"dropping-particle":"","family":"Secher","given":"Anna","non-dropping-particle":"","parse-names":false,"suffix":""},{"dropping-particle":"","family":"Chen","given":"Haibin","non-dropping-particle":"","parse-names":false,"suffix":""},{"dropping-particle":"","family":"Li","given":"Xun","non-dropping-particle":"","parse-names":false,"suffix":""},{"dropping-particle":"","family":"John","given":"Linu Mary","non-dropping-particle":"","parse-names":false,"suffix":""},{"dropping-particle":"","family":"Shan","given":"Bing","non-dropping-particle":"","parse-names":false,"suffix":""},{"dropping-particle":"","family":"He","given":"Zhenhua","non-dropping-particle":"","parse-names":false,"suffix":""},{"dropping-particle":"","family":"Gao","given":"Xiang","non-dropping-particle":"","parse-names":false,"suffix":""},{"dropping-particle":"","family":"Su","given":"Jing","non-dropping-particle":"","parse-names":false,"suffix":""},{"dropping-particle":"","family":"Hansen","given":"Kristian T.","non-dropping-particle":"","parse-names":false,"suffix":""},{"dropping-particle":"","family":"Yang","given":"Wei","non-dropping-particle":"","parse-names":false,"suffix":""},{"dropping-particle":"","family":"Jørgensen","given":"Sebastian Beck","non-dropping-particle":"","parse-names":false,"suffix":""}],"container-title":"Nature Medicine","id":"ITEM-2","issue":"10","issued":{"date-parts":[["2017","8","28"]]},"page":"1158-1166","title":"GFRAL is the receptor for GDF15 and is required for the anti-obesity effects of the ligand","type":"article-journal","volume":"23"},"uris":["http://www.mendeley.com/documents/?uuid=474034c8-1f2f-42c9-9d3e-26a67d430459"]},{"id":"ITEM-3","itemData":{"DOI":"10.1016/j.molmet.2019.01.003","ISSN":"22128778","PMID":"30685336","abstract":"Objective: Analogues of GDF15 (Growth Differentiation Factor 15) are promising new anti-obesity therapies as pharmacological treatment with GDF15 results in dramatic reductions of food intake and body weight. GDF15 exerts its central anorexic effects by binding to the GFRAL receptor exclusively expressed in the Area Postrema (AP) and the Nucleus of the Solitary Tract (NTS) of the hindbrain. We sought to determine if GDF15 is an indispensable factor for other interventions that cause weight loss and which are also known to act via these hindbrain regions. Methods: To explore the role of GDF15 on food choice we performed macronutrient intake studies in mice treated pharmacologically with GDF15 and in mice having either GDF15 or GFRAL deleted. Next we performed vertical sleeve gastrectomy (VSG) surgeries in a cohort of diet-induced obese Gdf15-null and control mice. To explore the anatomical co-localization of neurons in the hindbrain responding to GLP-1 and/or GDF15 we used GLP-1R reporter mice treated with GDF15, as well as naïve mouse brain and human brain stained by ISH and IHC, respectively, for GLP-1R and GFRAL. Lastly we performed a series of food intake experiments where we treated mice with targeted genetic disruption of either Gdf15 or Gfral with liraglutide; Glp1r-null mice with GDF15; or combined liraglutide and GDF15 treatment in wild-type mice. Results: We found that GDF15 treatment significantly lowered the preference for fat intake in mice, whereas no changes in fat intake were observed after genetic deletion of Gdf15 or Gfral. In addition, deletion of Gdf15 did not alter the food intake or bodyweight after sleeve gastrectomy. Lack of GDF15 or GFRAL signaling did not alter the ability of the GLP-1R agonist liraglutide to reduce food intake. Similarly lack of GLP-1R signaling did not reduce GDF15's anorexic effect. Interestingly, there was a significant synergistic effect on weight loss when treating wild-type mice with both GDF15 and liraglutide. Conclusion: These data suggest that while GDF15 does not play a role in the potent effects of VSG in mice there seems to be a potential therapeutic benefit of activating GFRAL and GLP-1R systems simultaneously.","author":[{"dropping-particle":"","family":"Frikke-Schmidt","given":"Henriette","non-dropping-particle":"","parse-names":false,"suffix":""},{"dropping-particle":"","family":"Hultman","given":"Karin","non-dropping-particle":"","parse-names":false,"suffix":""},{"dropping-particle":"","family":"Galaske","given":"Joseph W.","non-dropping-particle":"","parse-names":false,"suffix":""},{"dropping-particle":"","family":"Jørgensen","given":"Sebastian B.","non-dropping-particle":"","parse-names":false,"suffix":""},{"dropping-particle":"","family":"Myers","given":"Martin G.","non-dropping-particle":"","parse-names":false,"suffix":""},{"dropping-particle":"","family":"Seeley","given":"Randy J.","non-dropping-particle":"","parse-names":false,"suffix":""}],"container-title":"Molecular Metabolism","id":"ITEM-3","issue":"January","issued":{"date-parts":[["2019"]]},"page":"13-21","publisher":"Elsevier GmbH","title":"GDF15 acts synergistically with liraglutide but is not necessary for the weight loss induced by bariatric surgery in mice","type":"article-journal","volume":"21"},"uris":["http://www.mendeley.com/documents/?uuid=3dcf7da3-b7ac-4e2a-907a-cbb222631834"]}],"mendeley":{"formattedCitation":"(12,31,32)","plainTextFormattedCitation":"(12,31,32)","previouslyFormattedCitation":"(12,30,31)"},"properties":{"noteIndex":0},"schema":"https://github.com/citation-style-language/schema/raw/master/csl-citation.json"}</w:instrText>
+      </w:r>
+      <w:r>
+        <w:rPr>
+          <w:shd w:val="clear" w:color="auto" w:fill="FFFFFF"/>
+        </w:rPr>
+        <w:fldChar w:fldCharType="separate"/>
+      </w:r>
+      <w:r>
+        <w:rPr>
+          <w:noProof/>
+          <w:shd w:val="clear" w:color="auto" w:fill="FFFFFF"/>
+        </w:rPr>
+        <w:t>(12,31,32)</w:t>
+      </w:r>
+      <w:r>
+        <w:rPr>
+          <w:shd w:val="clear" w:color="auto" w:fill="FFFFFF"/>
+        </w:rPr>
+        <w:fldChar w:fldCharType="end"/>
+      </w:r>
+      <w:r>
+        <w:rPr>
+          <w:shd w:val="clear" w:color="auto" w:fill="FFFFFF"/>
+        </w:rPr>
+        <w:t xml:space="preserve"> potentially representing strain, timing or background differences.</w:t>
+      </w:r>
+      <w:r>
+        <w:rPr>
+          <w:shd w:val="clear" w:color="auto" w:fill="FFFFFF"/>
+        </w:rPr>
+        <w:t xml:space="preserve"> </w:t>
+      </w:r>
+      <w:r>
+        <w:rPr>
+          <w:shd w:val="clear" w:color="auto" w:fill="FFFFFF"/>
+        </w:rPr>
+        <w:t xml:space="preserve">As such, it is plausible that GDF15 is only physiologically </w:t>
       </w:r>
       <w:r>
         <w:rPr>
           <w:shd w:val="clear" w:color="auto" w:fill="FFFFFF"/>
         </w:rPr>
         <w:lastRenderedPageBreak/>
-        <w:t xml:space="preserve">others showing no effect </w:t>
-      </w:r>
-      <w:r>
-        <w:rPr>
-          <w:shd w:val="clear" w:color="auto" w:fill="FFFFFF"/>
-        </w:rPr>
-        <w:fldChar w:fldCharType="begin" w:fldLock="1"/>
-      </w:r>
-      <w:r>
-        <w:rPr>
-          <w:shd w:val="clear" w:color="auto" w:fill="FFFFFF"/>
-        </w:rPr>
-        <w:instrText>ADDIN CSL_CITATION {"citationItems":[{"id":"ITEM-1","itemData":{"DOI":"10.1038/nm.4393","ISBN":"1546-170X (Electronic) 1078-8956 (Linking)","ISSN":"1078-8956","PMID":"28846098","abstract":"Growth/differentiation factor 15 (GDF15), also known as MIC-1, is a distant member of the transforming growth factor-β (TGF-β) superfamily and has been implicated in various biological functions, including cancer cachexia, renal and heart failure, atherosclerosis and metabolism. A connection between GDF15 and body-weight regulation was initially suggested on the basis of an observation that increasing GDF15 levels in serum correlated with weight loss in individuals with advanced prostate cancer. In animal models, overexpression of GDF15 leads to a lean phenotype, hypophagia and other improvements in metabolic parameters, suggesting that recombinant GDF15 protein could potentially be used in the treatment of obesity and type 2 diabetes. However, the signaling and mechanism of action of GDF15 are poorly understood owing to the absence of a clearly identified cognate receptor. Here we report that GDNF-family receptor α-like (GFRAL), an orphan member of the GFR-α family, is a high-affinity receptor for GDF15. GFRAL binds to GDF15 in vitro and is required for the metabolic actions of GDF15 with respect to body weight and food intake in vivo in mice. Gfral(-/-) mice were refractory to the effects of recombinant human GDF15 on body-weight, food-intake and glucose parameters. Blocking the interaction between GDF15 and GFRAL with a monoclonal antibody prevented the metabolic effects of GDF15 in rats. Gfral mRNA is highly expressed in the area postrema of mouse, rat and monkey, in accordance with previous reports implicating this region of the brain in the metabolic actions of GDF15 (refs. 4,5,6). Together, our data demonstrate that GFRAL is a receptor for GDF15 that mediates the metabolic effects of GDF15.","author":[{"dropping-particle":"","family":"Emmerson","given":"Paul J.","non-dropping-particle":"","parse-names":false,"suffix":""},{"dropping-particle":"","family":"Wang","given":"Feng","non-dropping-particle":"","parse-names":false,"suffix":""},{"dropping-particle":"","family":"Du","given":"Yong","non-dropping-particle":"","parse-names":false,"suffix":""},{"dropping-particle":"","family":"Liu","given":"Qian","non-dropping-particle":"","parse-names":false,"suffix":""},{"dropping-particle":"","family":"Pickard","given":"Richard T.","non-dropping-particle":"","parse-names":false,"suffix":""},{"dropping-particle":"","family":"Gonciarz","given":"Malgorzata D.","non-dropping-particle":"","parse-names":false,"suffix":""},{"dropping-particle":"","family":"Coskun","given":"Tamer","non-dropping-particle":"","parse-names":false,"suffix":""},{"dropping-particle":"","family":"Hamang","given":"Matthew J.","non-dropping-particle":"","parse-names":false,"suffix":""},{"dropping-particle":"","family":"Sindelar","given":"Dana K.","non-dropping-particle":"","parse-names":false,"suffix":""},{"dropping-particle":"","family":"Ballman","given":"Kimberly K.","non-dropping-particle":"","parse-names":false,"suffix":""},{"dropping-particle":"","family":"Foltz","given":"Lisa A.","non-dropping-particle":"","parse-names":false,"suffix":""},{"dropping-particle":"","family":"Muppidi","given":"Avinash","non-dropping-particle":"","parse-names":false,"suffix":""},{"dropping-particle":"","family":"Alsina-Fernandez","given":"Jorge","non-dropping-particle":"","parse-names":false,"suffix":""},{"dropping-particle":"","family":"Barnard","given":"Gavin C.","non-dropping-particle":"","parse-names":false,"suffix":""},{"dropping-particle":"","family":"Tang","given":"Jason X.","non-dropping-particle":"","parse-names":false,"suffix":""},{"dropping-particle":"","family":"Liu","given":"Xilin","non-dropping-particle":"","parse-names":false,"suffix":""},{"dropping-particle":"","family":"Mao","given":"Xudong","non-dropping-particle":"","parse-names":false,"suffix":""},{"dropping-particle":"","family":"Siegel","given":"Robert","non-dropping-particle":"","parse-names":false,"suffix":""},{"dropping-particle":"","family":"Sloan","given":"John H.","non-dropping-particle":"","parse-names":false,"suffix":""},{"dropping-particle":"","family":"Mitchell","given":"Pamela J.","non-dropping-particle":"","parse-names":false,"suffix":""},{"dropping-particle":"","family":"Zhang","given":"Bei B.","non-dropping-particle":"","parse-names":false,"suffix":""},{"dropping-particle":"","family":"Gimeno","given":"Ruth E.","non-dropping-particle":"","parse-names":false,"suffix":""},{"dropping-particle":"","family":"Shan","given":"Bei","non-dropping-particle":"","parse-names":false,"suffix":""},{"dropping-particle":"","family":"Wu","given":"Xinle","non-dropping-particle":"","parse-names":false,"suffix":""}],"container-title":"Nature Medicine","id":"ITEM-1","issue":"10","issued":{"date-parts":[["2017","8","28"]]},"page":"1215-1219","title":"The metabolic effects of GDF15 are mediated by the orphan receptor GFRAL","type":"article-journal","volume":"23"},"uris":["http://www.mendeley.com/documents/?uuid=1ea69fe0-f8df-4dc7-b0bd-73322d8201d7"]},{"id":"ITEM-2","itemData":{"DOI":"10.1038/nm.4394","ISBN":"1546-170X (Electronic) 1078-8956 (Linking)","ISSN":"1078-8956","PMID":"28846099","abstract":"GDF15 has potent anti-obesity effects, but its receptor was unknown. GFRAL has now been identified as the receptor that mediates GDF15's effects via central actions in the hindbrain.","author":[{"dropping-particle":"","family":"Yang","given":"Linda","non-dropping-particle":"","parse-names":false,"suffix":""},{"dropping-particle":"","family":"Chang","given":"Chih-Chuan","non-dropping-particle":"","parse-names":false,"suffix":""},{"dropping-particle":"","family":"Sun","given":"Zhe","non-dropping-particle":"","parse-names":false,"suffix":""},{"dropping-particle":"","family":"Madsen","given":"Dennis","non-dropping-particle":"","parse-names":false,"suffix":""},{"dropping-particle":"","family":"Zhu","given":"Haisun","non-dropping-particle":"","parse-names":false,"suffix":""},{"dropping-particle":"","family":"Padkjær","given":"Søren B.","non-dropping-particle":"","parse-names":false,"suffix":""},{"dropping-particle":"","family":"Wu","given":"Xiaoai","non-dropping-particle":"","parse-names":false,"suffix":""},{"dropping-particle":"","family":"Huang","given":"Tao","non-dropping-particle":"","parse-names":false,"suffix":""},{"dropping-particle":"","family":"Hultman","given":"Karin","non-dropping-particle":"","parse-names":false,"suffix":""},{"dropping-particle":"","family":"Paulsen","given":"Sarah J.","non-dropping-particle":"","parse-names":false,"suffix":""},{"dropping-particle":"","family":"Wang","given":"Jishu","non-dropping-particle":"","parse-names":false,"suffix":""},{"dropping-particle":"","family":"Bugge","given":"Anne","non-dropping-particle":"","parse-names":false,"suffix":""},{"dropping-particle":"","family":"Frantzen","given":"Jane Boesen","non-dropping-particle":"","parse-names":false,"suffix":""},{"dropping-particle":"","family":"Nørgaard","given":"Per","non-dropping-particle":"","parse-names":false,"suffix":""},{"dropping-particle":"","family":"Jeppesen","given":"Jacob Fuglsbjerg","non-dropping-particle":"","parse-names":false,"suffix":""},{"dropping-particle":"","family":"Yang","given":"Zhiru","non-dropping-particle":"","parse-names":false,"suffix":""},{"dropping-particle":"","family":"Secher","given":"Anna","non-dropping-particle":"","parse-names":false,"suffix":""},{"dropping-particle":"","family":"Chen","given":"Haibin","non-dropping-particle":"","parse-names":false,"suffix":""},{"dropping-particle":"","family":"Li","given":"Xun","non-dropping-particle":"","parse-names":false,"suffix":""},{"dropping-particle":"","family":"John","given":"Linu Mary","non-dropping-particle":"","parse-names":false,"suffix":""},{"dropping-particle":"","family":"Shan","given":"Bing","non-dropping-particle":"","parse-names":false,"suffix":""},{"dropping-particle":"","family":"He","given":"Zhenhua","non-dropping-particle":"","parse-names":false,"suffix":""},{"dropping-particle":"","family":"Gao","given":"Xiang","non-dropping-particle":"","parse-names":false,"suffix":""},{"dropping-particle":"","family":"Su","given":"Jing","non-dropping-particle":"","parse-names":false,"suffix":""},{"dropping-particle":"","family":"Hansen","given":"Kristian T.","non-dropping-particle":"","parse-names":false,"suffix":""},{"dropping-particle":"","family":"Yang","given":"Wei","non-dropping-particle":"","parse-names":false,"suffix":""},{"dropping-particle":"","family":"Jørgensen","given":"Sebastian Beck","non-dropping-particle":"","parse-names":false,"suffix":""}],"container-title":"Nature Medicine","id":"ITEM-2","issue":"10","issued":{"date-parts":[["2017","8","28"]]},"page":"1158-1166","title":"GFRAL is the receptor for GDF15 and is required for the anti-obesity effects of the ligand","type":"article-journal","volume":"23"},"uris":["http://www.mendeley.com/documents/?uuid=474034c8-1f2f-42c9-9d3e-26a67d430459"]},{"id":"ITEM-3","itemData":{"DOI":"10.1016/j.molmet.2019.01.003","ISSN":"22128778","PMID":"30685336","abstract":"Objective: Analogues of GDF15 (Growth Differentiation Factor 15) are promising new anti-obesity therapies as pharmacological treatment with GDF15 results in dramatic reductions of food intake and body weight. GDF15 exerts its central anorexic effects by binding to the GFRAL receptor exclusively expressed in the Area Postrema (AP) and the Nucleus of the Solitary Tract (NTS) of the hindbrain. We sought to determine if GDF15 is an indispensable factor for other interventions that cause weight loss and which are also known to act via these hindbrain regions. Methods: To explore the role of GDF15 on food choice we performed macronutrient intake studies in mice treated pharmacologically with GDF15 and in mice having either GDF15 or GFRAL deleted. Next we performed vertical sleeve gastrectomy (VSG) surgeries in a cohort of diet-induced obese Gdf15-null and control mice. To explore the anatomical co-localization of neurons in the hindbrain responding to GLP-1 and/or GDF15 we used GLP-1R reporter mice treated with GDF15, as well as naïve mouse brain and human brain stained by ISH and IHC, respectively, for GLP-1R and GFRAL. Lastly we performed a series of food intake experiments where we treated mice with targeted genetic disruption of either Gdf15 or Gfral with liraglutide; Glp1r-null mice with GDF15; or combined liraglutide and GDF15 treatment in wild-type mice. Results: We found that GDF15 treatment significantly lowered the preference for fat intake in mice, whereas no changes in fat intake were observed after genetic deletion of Gdf15 or Gfral. In addition, deletion of Gdf15 did not alter the food intake or bodyweight after sleeve gastrectomy. Lack of GDF15 or GFRAL signaling did not alter the ability of the GLP-1R agonist liraglutide to reduce food intake. Similarly lack of GLP-1R signaling did not reduce GDF15's anorexic effect. Interestingly, there was a significant synergistic effect on weight loss when treating wild-type mice with both GDF15 and liraglutide. Conclusion: These data suggest that while GDF15 does not play a role in the potent effects of VSG in mice there seems to be a potential therapeutic benefit of activating GFRAL and GLP-1R systems simultaneously.","author":[{"dropping-particle":"","family":"Frikke-Schmidt","given":"Henriette","non-dropping-particle":"","parse-names":false,"suffix":""},{"dropping-particle":"","family":"Hultman","given":"Karin","non-dropping-particle":"","parse-names":false,"suffix":""},{"dropping-particle":"","family":"Galaske","given":"Joseph W.","non-dropping-particle":"","parse-names":false,"suffix":""},{"dropping-particle":"","family":"Jørgensen","given":"Sebastian B.","non-dropping-particle":"","parse-names":false,"suffix":""},{"dropping-particle":"","family":"Myers","given":"Martin G.","non-dropping-particle":"","parse-names":false,"suffix":""},{"dropping-particle":"","family":"Seeley","given":"Randy J.","non-dropping-particle":"","parse-names":false,"suffix":""}],"container-title":"Molecular Metabolism","id":"ITEM-3","issue":"January","issued":{"date-parts":[["2019"]]},"page":"13-21","publisher":"Elsevier GmbH","title":"GDF15 acts synergistically with liraglutide but is not necessary for the weight loss induced by bariatric surgery in mice","type":"article-journal","volume":"21"},"uris":["http://www.mendeley.com/documents/?uuid=3dcf7da3-b7ac-4e2a-907a-cbb222631834"]}],"mendeley":{"formattedCitation":"(12,31,32)","plainTextFormattedCitation":"(12,31,32)","previouslyFormattedCitation":"(12,30,31)"},"properties":{"noteIndex":0},"schema":"https://github.com/citation-style-language/schema/raw/master/csl-citation.json"}</w:instrText>
-      </w:r>
-      <w:r>
-        <w:rPr>
-          <w:shd w:val="clear" w:color="auto" w:fill="FFFFFF"/>
-        </w:rPr>
-        <w:fldChar w:fldCharType="separate"/>
-      </w:r>
-      <w:r>
-        <w:rPr>
-          <w:noProof/>
-          <w:shd w:val="clear" w:color="auto" w:fill="FFFFFF"/>
-        </w:rPr>
-        <w:t>(12,31,32)</w:t>
-      </w:r>
-      <w:r>
-        <w:rPr>
-          <w:shd w:val="clear" w:color="auto" w:fill="FFFFFF"/>
-        </w:rPr>
-        <w:fldChar w:fldCharType="end"/>
-      </w:r>
-      <w:r>
-        <w:rPr>
-          <w:shd w:val="clear" w:color="auto" w:fill="FFFFFF"/>
-        </w:rPr>
-        <w:t xml:space="preserve"> potentially representing strain, timing or background differences.</w:t>
-      </w:r>
-      <w:r>
-        <w:rPr>
-          <w:shd w:val="clear" w:color="auto" w:fill="FFFFFF"/>
-        </w:rPr>
-        <w:t xml:space="preserve"> </w:t>
-      </w:r>
-      <w:r>
-        <w:rPr>
-          <w:shd w:val="clear" w:color="auto" w:fill="FFFFFF"/>
-        </w:rPr>
-        <w:t>As such, it is plausible that GDF15 is only physiologically relevant when elevated, but when signaling is absent (especially from birth) it is either dispensable or made to seem so by other adaptations.  It is also plausible that other hormones which affect LCHF-dependent feeding changes may partially or completely compensate in the absence of GDF15.</w:t>
+        <w:t>relevant when elevated, but when signaling is absent (especially from birth) it is either dispensable or made to seem so by other adaptations.  It is also plausible that other hormones which affect LCHF-dependent feeding changes may partially or completely compensate in the absence of GDF15.</w:t>
       </w:r>
       <w:r>
         <w:rPr>
@@ -2405,13 +2518,29 @@
           <w:rFonts w:eastAsia="Times New Roman"/>
           <w:shd w:val="clear" w:color="auto" w:fill="FFFFFF"/>
         </w:rPr>
-        <w:t>to RJS, as well as a MCubed Grant to DB, RJS and Dr. Jeffrey Horowitz</w:t>
-      </w:r>
+        <w:t xml:space="preserve">to RJS, as well as a </w:t>
+      </w:r>
+      <w:proofErr w:type="spellStart"/>
       <w:r>
         <w:rPr>
           <w:rFonts w:eastAsia="Times New Roman"/>
           <w:shd w:val="clear" w:color="auto" w:fill="FFFFFF"/>
         </w:rPr>
+        <w:t>MCubed</w:t>
+      </w:r>
+      <w:proofErr w:type="spellEnd"/>
+      <w:r>
+        <w:rPr>
+          <w:rFonts w:eastAsia="Times New Roman"/>
+          <w:shd w:val="clear" w:color="auto" w:fill="FFFFFF"/>
+        </w:rPr>
+        <w:t xml:space="preserve"> Grant to DB, RJS and Dr. Jeffrey Horowitz</w:t>
+      </w:r>
+      <w:r>
+        <w:rPr>
+          <w:rFonts w:eastAsia="Times New Roman"/>
+          <w:shd w:val="clear" w:color="auto" w:fill="FFFFFF"/>
+        </w:rPr>
         <w:t>.</w:t>
       </w:r>
       <w:r>
@@ -2428,20 +2557,29 @@
         </w:rPr>
         <w:t xml:space="preserve">Dr. </w:t>
       </w:r>
+      <w:proofErr w:type="spellStart"/>
       <w:r>
         <w:rPr>
           <w:rFonts w:eastAsia="Times New Roman"/>
           <w:shd w:val="clear" w:color="auto" w:fill="FFFFFF"/>
         </w:rPr>
-        <w:t>Hyeran Jang at Research Diets for advice on formulating and implementing our diet interventions.</w:t>
-      </w:r>
-    </w:p>
-    <w:p>
-      <w:pPr>
+        <w:t>Hyeran</w:t>
+      </w:r>
+      <w:proofErr w:type="spellEnd"/>
+      <w:r>
         <w:rPr>
           <w:rFonts w:eastAsia="Times New Roman"/>
           <w:shd w:val="clear" w:color="auto" w:fill="FFFFFF"/>
         </w:rPr>
+        <w:t xml:space="preserve"> Jang at Research Diets for advice on formulating and implementing our diet interventions.</w:t>
+      </w:r>
+    </w:p>
+    <w:p>
+      <w:pPr>
+        <w:rPr>
+          <w:rFonts w:eastAsia="Times New Roman"/>
+          <w:shd w:val="clear" w:color="auto" w:fill="FFFFFF"/>
+        </w:rPr>
       </w:pPr>
     </w:p>
     <w:p>
@@ -2479,15 +2617,104 @@
           <w:rFonts w:eastAsia="Times New Roman"/>
           <w:shd w:val="clear" w:color="auto" w:fill="FFFFFF"/>
         </w:rPr>
-        <w:t>RJS receives financial support from Novo Nordisk, Janssen, Zafgen, Kallyope, and Medimune. He has also served as a paid consultant for Novo Nordisk, Janssen, Kallyope, and Scohia. MGM receives research support from Novo Nordisk and MedImmu</w:t>
-      </w:r>
+        <w:t xml:space="preserve">RJS receives financial support from Novo Nordisk, Janssen, </w:t>
+      </w:r>
+      <w:proofErr w:type="spellStart"/>
       <w:r>
         <w:rPr>
           <w:rFonts w:eastAsia="Times New Roman"/>
           <w:shd w:val="clear" w:color="auto" w:fill="FFFFFF"/>
         </w:rPr>
+        <w:t>Zafgen</w:t>
+      </w:r>
+      <w:proofErr w:type="spellEnd"/>
+      <w:r>
+        <w:rPr>
+          <w:rFonts w:eastAsia="Times New Roman"/>
+          <w:shd w:val="clear" w:color="auto" w:fill="FFFFFF"/>
+        </w:rPr>
+        <w:t xml:space="preserve">, </w:t>
+      </w:r>
+      <w:proofErr w:type="spellStart"/>
+      <w:r>
+        <w:rPr>
+          <w:rFonts w:eastAsia="Times New Roman"/>
+          <w:shd w:val="clear" w:color="auto" w:fill="FFFFFF"/>
+        </w:rPr>
+        <w:t>Kallyope</w:t>
+      </w:r>
+      <w:proofErr w:type="spellEnd"/>
+      <w:r>
+        <w:rPr>
+          <w:rFonts w:eastAsia="Times New Roman"/>
+          <w:shd w:val="clear" w:color="auto" w:fill="FFFFFF"/>
+        </w:rPr>
+        <w:t xml:space="preserve">, and </w:t>
+      </w:r>
+      <w:proofErr w:type="spellStart"/>
+      <w:r>
+        <w:rPr>
+          <w:rFonts w:eastAsia="Times New Roman"/>
+          <w:shd w:val="clear" w:color="auto" w:fill="FFFFFF"/>
+        </w:rPr>
+        <w:t>Medimune</w:t>
+      </w:r>
+      <w:proofErr w:type="spellEnd"/>
+      <w:r>
+        <w:rPr>
+          <w:rFonts w:eastAsia="Times New Roman"/>
+          <w:shd w:val="clear" w:color="auto" w:fill="FFFFFF"/>
+        </w:rPr>
+        <w:t xml:space="preserve">. He has also served as a paid consultant for Novo Nordisk, Janssen, </w:t>
+      </w:r>
+      <w:proofErr w:type="spellStart"/>
+      <w:r>
+        <w:rPr>
+          <w:rFonts w:eastAsia="Times New Roman"/>
+          <w:shd w:val="clear" w:color="auto" w:fill="FFFFFF"/>
+        </w:rPr>
+        <w:t>Kallyope</w:t>
+      </w:r>
+      <w:proofErr w:type="spellEnd"/>
+      <w:r>
+        <w:rPr>
+          <w:rFonts w:eastAsia="Times New Roman"/>
+          <w:shd w:val="clear" w:color="auto" w:fill="FFFFFF"/>
+        </w:rPr>
+        <w:t xml:space="preserve">, and </w:t>
+      </w:r>
+      <w:proofErr w:type="spellStart"/>
+      <w:r>
+        <w:rPr>
+          <w:rFonts w:eastAsia="Times New Roman"/>
+          <w:shd w:val="clear" w:color="auto" w:fill="FFFFFF"/>
+        </w:rPr>
+        <w:t>Scohia</w:t>
+      </w:r>
+      <w:proofErr w:type="spellEnd"/>
+      <w:r>
+        <w:rPr>
+          <w:rFonts w:eastAsia="Times New Roman"/>
+          <w:shd w:val="clear" w:color="auto" w:fill="FFFFFF"/>
+        </w:rPr>
+        <w:t xml:space="preserve">. MGM receives research support from Novo Nordisk and </w:t>
+      </w:r>
+      <w:proofErr w:type="spellStart"/>
+      <w:r>
+        <w:rPr>
+          <w:rFonts w:eastAsia="Times New Roman"/>
+          <w:shd w:val="clear" w:color="auto" w:fill="FFFFFF"/>
+        </w:rPr>
+        <w:t>MedImmu</w:t>
+      </w:r>
+      <w:r>
+        <w:rPr>
+          <w:rFonts w:eastAsia="Times New Roman"/>
+          <w:shd w:val="clear" w:color="auto" w:fill="FFFFFF"/>
+        </w:rPr>
         <w:t>ne</w:t>
       </w:r>
+      <w:proofErr w:type="spellEnd"/>
     </w:p>
     <w:p>
       <w:pPr>
@@ -4733,8 +4960,13 @@
             <w:tcW w:w="3117" w:type="dxa"/>
           </w:tcPr>
           <w:p>
+            <w:proofErr w:type="gramStart"/>
             <w:r>
-              <w:t>RRID:IMSR_JAX:000646</w:t>
+              <w:t>RRID:IMSR</w:t>
+            </w:r>
+            <w:proofErr w:type="gramEnd"/>
+            <w:r>
+              <w:t>_JAX:000646</w:t>
             </w:r>
           </w:p>
         </w:tc>
@@ -4877,11 +5109,19 @@
             <w:tcW w:w="3117" w:type="dxa"/>
           </w:tcPr>
           <w:p>
+            <w:proofErr w:type="gramStart"/>
             <w:r>
               <w:rPr>
                 <w:bCs/>
               </w:rPr>
-              <w:t>RRID:CVCL_0140</w:t>
+              <w:t>RRID:CVCL</w:t>
+            </w:r>
+            <w:proofErr w:type="gramEnd"/>
+            <w:r>
+              <w:rPr>
+                <w:bCs/>
+              </w:rPr>
+              <w:t>_0140</w:t>
             </w:r>
           </w:p>
         </w:tc>
@@ -4981,7 +5221,7 @@
     </w:rPrDefault>
     <w:pPrDefault/>
   </w:docDefaults>
-  <w:latentStyles w:defLockedState="0" w:defUIPriority="99" w:defSemiHidden="0" w:defUnhideWhenUsed="0" w:defQFormat="0" w:count="376">
+  <w:latentStyles w:defLockedState="0" w:defUIPriority="99" w:defSemiHidden="0" w:defUnhideWhenUsed="0" w:defQFormat="0" w:count="375">
     <w:lsdException w:name="Normal" w:uiPriority="0" w:qFormat="1"/>
     <w:lsdException w:name="heading 1" w:uiPriority="9" w:qFormat="1"/>
     <w:lsdException w:name="heading 2" w:semiHidden="1" w:uiPriority="9" w:unhideWhenUsed="1" w:qFormat="1"/>
@@ -5087,6 +5327,7 @@
     <w:lsdException w:name="HTML Sample" w:semiHidden="1" w:unhideWhenUsed="1"/>
     <w:lsdException w:name="HTML Typewriter" w:semiHidden="1" w:unhideWhenUsed="1"/>
     <w:lsdException w:name="HTML Variable" w:semiHidden="1" w:unhideWhenUsed="1"/>
+    <w:lsdException w:name="Normal Table" w:semiHidden="1" w:unhideWhenUsed="1"/>
     <w:lsdException w:name="annotation subject" w:semiHidden="1" w:unhideWhenUsed="1"/>
     <w:lsdException w:name="No List" w:semiHidden="1" w:unhideWhenUsed="1"/>
     <w:lsdException w:name="Outline List 1" w:semiHidden="1" w:unhideWhenUsed="1"/>
@@ -5133,8 +5374,10 @@
     <w:lsdException w:name="Table Subtle 2" w:semiHidden="1" w:unhideWhenUsed="1"/>
     <w:lsdException w:name="Table Web 1" w:semiHidden="1" w:unhideWhenUsed="1"/>
     <w:lsdException w:name="Table Web 2" w:semiHidden="1" w:unhideWhenUsed="1"/>
+    <w:lsdException w:name="Table Web 3" w:semiHidden="1" w:unhideWhenUsed="1"/>
     <w:lsdException w:name="Balloon Text" w:semiHidden="1" w:unhideWhenUsed="1"/>
     <w:lsdException w:name="Table Grid" w:uiPriority="39"/>
+    <w:lsdException w:name="Table Theme" w:semiHidden="1" w:unhideWhenUsed="1"/>
     <w:lsdException w:name="Placeholder Text" w:semiHidden="1"/>
     <w:lsdException w:name="No Spacing" w:uiPriority="1" w:qFormat="1"/>
     <w:lsdException w:name="Light Shading" w:uiPriority="60"/>
@@ -5352,7 +5595,6 @@
     <w:lsdException w:name="List Table 7 Colorful Accent 6" w:uiPriority="52"/>
     <w:lsdException w:name="Mention" w:semiHidden="1" w:unhideWhenUsed="1"/>
     <w:lsdException w:name="Smart Hyperlink" w:semiHidden="1" w:unhideWhenUsed="1"/>
-    <w:lsdException w:name="Smart Link" w:semiHidden="1" w:unhideWhenUsed="1"/>
   </w:latentStyles>
   <w:style w:type="paragraph" w:default="1" w:styleId="Normal">
     <w:name w:val="Normal"/>
@@ -5882,7 +6124,7 @@
 </file>
 
 <file path=customXml/itemProps1.xml><?xml version="1.0" encoding="utf-8"?>
-<ds:datastoreItem xmlns:ds="http://schemas.openxmlformats.org/officeDocument/2006/customXml" ds:itemID="{945D9C63-ACDF-A148-871A-01FF983DB40C}">
+<ds:datastoreItem xmlns:ds="http://schemas.openxmlformats.org/officeDocument/2006/customXml" ds:itemID="{D2B60DE1-3836-8146-A73F-6BA6F957B43A}">
   <ds:schemaRefs>
     <ds:schemaRef ds:uri="http://schemas.openxmlformats.org/officeDocument/2006/bibliography"/>
   </ds:schemaRefs>

</xml_diff>

<commit_message>
Added calculations of total secreted genes.
</commit_message>
<xml_diff>
--- a/Manuscripts/GDF15 Ketogenic Diet Paper/Manuscript.docx
+++ b/Manuscripts/GDF15 Ketogenic Diet Paper/Manuscript.docx
@@ -1269,7 +1269,7 @@
         <w:rPr>
           <w:shd w:val="clear" w:color="auto" w:fill="FFFFFF"/>
         </w:rPr>
-        <w:instrText xml:space="preserve"> gestation. Serum levels of hCG are not significantly different between cases and controls. At 24 weeks gestation, when symptoms have largely resolved, there is no difference in GDF15 and IGFBP7 serum levels between cases and controls.Conclusion This study supports GDF15 and IGFBP7 in the pathogenesis of HG and may be useful for prediction and diagnosis. The GDF15-GFRAL brainstem-activated pathway was recently identified and therapies to treat conditions of abnormal appetite are under intense investigation. Based on our findings, HG should be included.","author":[{"dropping-particle":"","family":"Fejzo","given":"Marlena S.","non-dropping-particle":"","parse-names":false,"suffix":""},{"dropping-particle":"","family":"Fasching","given":"Peter","non-dropping-particle":"","parse-names":false,"suffix":""},{"dropping-particle":"","family":"Schneider","given":"Michael","non-dropping-particle":"","parse-names":false,"suffix":""},{"dropping-particle":"","family":"Schwitulla","given":"Judith","non-dropping-particle":"","parse-names":false,"suffix":""},{"dropping-particle":"","family":"Beckmann","given":"Matthias","non-dropping-particle":"","parse-names":false,"suffix":""},{"dropping-particle":"","family":"Schwenke","given":"Eva","non-dropping-particle":"","parse-names":false,"suffix":""},{"dropping-particle":"","family":"MacGibbon","given":"Kimber","non-dropping-particle":"","parse-names":false,"suffix":""},{"dropping-particle":"","family":"Mullin","given":"Patrick","non-dropping-particle":"","parse-names":false,"suffix":""}],"container-title":"Geburtshilfe und Frauenheilkunde","id":"ITEM-2","issued":{"date-parts":[["2019"]]},"page":"382-388","title":"Analysis of GDF15 and IGFBP7 in Hyperemesis Gravidarum Support Causality","type":"article-journal"},"uris":["http://www.mendeley.com/documents/?uuid=5d8449c5-6508-47d7-9ff5-151004b033af"]},{"id":"ITEM-3","itemData":{"DOI":"10.1038/nm1677","ISSN":"10788956","abstract":"Anorexia and weight loss are part of the wasting syndrome of late-stage cancer, are a major cause of morbidity and mortality in cancer, and are thought to be cytokine mediated. Macrophage inhibitory cytokine-1 (MIC-1) is produced by many cancers. Examination of sera from individuals with advanced prostate cancer showed a direct relationship between MIC-1 abundance and cancer-associated weight loss. In mice with xenografted prostate tumors, elevated MIC-1 levels were also associated with marked weight, fat and lean tissue loss that was mediated by decreased food intake and was reversed by administration of antibody to MIC-1. Additionally, normal mice given systemic MIC-1 and transgenic mice overexpressing MIC-1 showed hypophagia and reduced body weight. MIC-1 mediates its effects by central mechanisms that implicate the hypothalamic transforming growth factor-beta receptor II, extracellular signal-regulated kinases 1 and 2, signal transducer and activator of transcription-3, neuropeptide Y and pro-opiomelanocortin. Thus, MIC-1 is a newly defined central regulator of appetite and a potential target for the treatment of both cancer anorexia and weight loss, as well as of obesity.","author":[{"dropping-particle":"","family":"Johnen","given":"Heiko","non-dropping-particle":"","parse-names":false,"suffix":""},{"dropping-particle":"","family":"Lin","given":"Shu","non-dropping-particle":"","parse-names":false,"suffix":""},{"dropping-particle":"","family":"Kuffner","given":"Tamara","non-dropping-particle":"","parse-names":false,"suffix":""},{"dropping-particle":"","family":"Brown","given":"David A.","non-dropping-particle":"","parse-names":false,"suffix":""},{"dropping-particle":"","family":"Tsai","given":"Vicky Wang-Wei","non-dropping-particle":"","parse-names":false,"suffix":""},{"dropping-particle":"","family":"Bauskin","given":"Asne R.","non-dropping-particle":"","parse-names":false,"suffix":""},{"dropping-particle":"","family":"Wu","given":"Liyun","non-dropping-particle":"","parse-names":false,"suffix":""},{"dropping-particle":"","family":"Pankhurst","given":"Greg","non-dropping-particle":"","parse-names":false,"suffix":""},{"dropping-particle":"","family":"Jiang","given":"Lele","non-dropping-particle":"","parse-names":false,"suffix":""},{"dropping-particle":"","family":"Junankar","given":"Simon","non-dropping-particle":"","parse-names":false,"suffix":""},{"dropping-particle":"","family":"Hunter","given":"Mark","non-dropping-particle":"","parse-names":false,"suffix":""},{"dropping-particle":"","family":"Fairlie","given":"W. Douglas","non-dropping-particle":"","parse-names":false,"suffix":""},{"dropping-particle":"","family":"Lee","given":"Nicola J.","non-dropping-particle":"","parse-names":false,"suffix":""},{"dropping-particle":"","family":"Enriquez","given":"Ronaldo F.","non-dropping-particle":"","parse-names":false,"suffix":""},{"dropping-particle":"","family":"Baldock","given":"Paul A.","non-dropping-particle":"","parse-names":false,"suffix":""},{"dropping-particle":"","family":"Corey","given":"Eva","non-dropping-particle":"","parse-names":false,"suffix":""},{"dropping-particle":"","family":"Apple","given":"Fred S.","non-dropping-particle":"","parse-names":false,"suffix":""},{"dropping-particle":"","family":"Murakami","given":"Maryann M.","non-dropping-particle":"","parse-names":false,"suffix":""},{"dropping-particle":"","family":"Lin","given":"En Ju","non-dropping-particle":"","parse-names":false,"suffix":""},{"dropping-particle":"","family":"Wang","given":"Chuansong","non-dropping-particle":"","parse-names":false,"suffix":""},{"dropping-particle":"","family":"During","given":"Matthew J.","non-dropping-particle":"","parse-names":false,"suffix":""},{"dropping-particle":"","family":"Sainsbury","given":"Amanda","non-dropping-particle":"","parse-names":false,"suffix":""},{"dropping-particle":"","family":"Herzog","given":"Herbert","non-dropping-particle":"","parse-names":false,"suffix":""},{"dropping-particle":"","family":"Breit","given":"Samuel N.","non-dropping-particle":"","parse-names":false,"suffix":""}],"container-title":"Nature Medicine","id":"ITEM-3","issue":"11","issued":{"date-parts":[["2007"]]},"page":"1333-1340","title":"Tumor-induced anorexia and weight loss are mediated by the TGF-β superfamily cytokine MIC-1","type":"article-journal","volume":"13"},"uris":["http://www.mendeley.com/documents/?uuid=86cfe797-bb2c-45ed-b043-05529c7b642a"]},{"id":"ITEM-4","itemData":{"DOI":"10.1073/pnas.0530278100","ISSN":"0027-8424","abstract":"Genetic alterations in tumor cells often lead to the emergence of growth-stimulatory autocrine and paracrine signals, involving overexpression of secreted peptide growth factors, cytokines, and hormones. Increased levels of these soluble proteins may be exploited for cancer diagnosis and management or as points of therapeutic intervention. Here, we combined the use of controlled vocabulary terms and sequence-based algorithms to predict genes encoding secreted proteins from among approximately 12,500 sequences represented on oligonucleotide microarrays. Expression of these genes was queried in 150 carcinomas from 10 anatomic sites of origin and compared with 46 normal tissues derived from the corresponding sites of tumor origin and other body tissues and organs. Of 74 different genes identified as overexpressed in cancer tissues, several encode proteins with demonstrated clinical diagnostic application, such as alpha-fetoprotein in liver carcinoma, and kallikreins 6 and 10 in ovarian cancer, or therapeutic utility, such as gastrin-releasing peptide/bombesin in lung carcinomas. We show that several of the other candidate genes encode proteins with high levels of tumor-associated expression by immunohistochemistry on tissue microarrays and further demonstrate significantly elevated levels of another novel candidate protein, macrophage inhibitory cytokine 1, a distant member of the transforming growth factor-beta superfamily, in the serum of patients with metastatic prostate, breast, and colorectal carcinomas. Our results suggest that the combination of annotation/protein sequence analysis, transcript profiling, immunohistochemistry, and immunoassay is a powerful approach for delineating candidate biomarkers with potential clinical significance and may be broadly applicable to other human diseases.","author":[{"dropping-particle":"","family":"Welsh","given":"J. B.","non-dropping-particle":"","parse-names":false,"suffix":""},{"dropping-particle":"","family":"Sapinoso","given":"L. M.","non-dropping-particle":"","parse-names":false,"suffix":""},{"dropping-particle":"","family":"Kern","given":"S. G.","non-dropping-particle":"","parse-names":false,"suffix":""},{"dropping-particle":"","family":"Brown","given":"D. A.","non-dropping-particle":"","parse-names":false,"suffix":""},{"dropping-particle":"","family":"Liu","given":"T.","non-dropping-particle":"","parse-names":false,"suffix":""},{"dropping-particle":"","family":"Bauskin","given":"A. R.","non-dropping-particle":"","parse-names":false,"suffix":""},{"dropping-particle":"","family":"Ward","given":"R. L.","non-dropping-particle":"","parse-names":false,"suffix":""},{"dropping-particle":"","family":"Hawkins","given":"N. J.","non-dropping-particle":"","parse-names":false,"suffix":""},{"dropping-particle":"","family":"Quinn","given":"D. I.","non-dropping-particle":"","parse-names":false,"suffix":""},{"dropping-particle":"","family":"Russell","given":"P. J.","non-dropping-particle":"","parse-names":false,"suffix":""},{"dropping-particle":"","family":"Sutherland","given":"R. L.","non-dropping-particle":"","parse-names":false,"suffix":""},{"dropping-particle":"","family":"Breit","given":"Samuel N.","non-dropping-particle":"","parse-names":false,"suffix":""},{"dropping-particle":"","family":"Moskaluk","given":"C. A.","non-dropping-particle":"","parse-names":false,"suffix":""},{"dropping-particle":"","family":"Frierson","given":"H. F.","non-dropping-particle":"","parse-names":false,"suffix":""},{"dropping-particle":"","family":"Hampton","given":"G. M.","non-dropping-particle":"","parse-names":false,"suffix":""}],"container-title":"Proceedings of the National Academy of Sciences","id":"ITEM-4","issue":"6","issued":{"date-parts":[["2003"]]},"page":"3410-3415","title":"Large-scale delineation of secreted protein biomarkers overexpressed in cancer tissue and serum","type":"article-journal","volume":"100"},"uris":["http://www.mendeley.com/documents/?uuid=ca560c2d-48a1-4f74-b482-a9204bc419e0"]}],"mendeley":{"formattedCitation":"(8–11)","plainTextFormattedCitation":"(8–11)","previouslyFormattedCitation":"(8–11)"},"properties":{"noteIndex":0},"schema":"https://github.com/citation-style-language/schema/raw/master/csl-citation.json"}</w:instrText>
+        <w:instrText xml:space="preserve"> gestation. Serum levels of hCG are not significantly different between cases and controls. At 24 weeks gestation, when symptoms have largely resolved, there is no difference in GDF15 and IGFBP7 serum levels between cases and controls.Conclusion This study supports GDF15 and IGFBP7 in the pathogenesis of HG and may be useful for prediction and diagnosis. The GDF15-GFRAL brainstem-activated pathway was recently identified and therapies to treat conditions of abnormal appetite are under intense investigation. Based on our findings, HG should be included.","author":[{"dropping-particle":"","family":"Fejzo","given":"Marlena S.","non-dropping-particle":"","parse-names":false,"suffix":""},{"dropping-particle":"","family":"Fasching","given":"Peter","non-dropping-particle":"","parse-names":false,"suffix":""},{"dropping-particle":"","family":"Schneider","given":"Michael","non-dropping-particle":"","parse-names":false,"suffix":""},{"dropping-particle":"","family":"Schwitulla","given":"Judith","non-dropping-particle":"","parse-names":false,"suffix":""},{"dropping-particle":"","family":"Beckmann","given":"Matthias","non-dropping-particle":"","parse-names":false,"suffix":""},{"dropping-particle":"","family":"Schwenke","given":"Eva","non-dropping-particle":"","parse-names":false,"suffix":""},{"dropping-particle":"","family":"MacGibbon","given":"Kimber","non-dropping-particle":"","parse-names":false,"suffix":""},{"dropping-particle":"","family":"Mullin","given":"Patrick","non-dropping-particle":"","parse-names":false,"suffix":""}],"container-title":"Geburtshilfe und Frauenheilkunde","id":"ITEM-2","issued":{"date-parts":[["2019"]]},"page":"382-388","title":"Analysis of GDF15 and IGFBP7 in Hyperemesis Gravidarum Support Causality","type":"article-journal"},"uris":["http://www.mendeley.com/documents/?uuid=5d8449c5-6508-47d7-9ff5-151004b033af"]},{"id":"ITEM-3","itemData":{"DOI":"10.1038/nm1677","ISSN":"10788956","abstract":"Anorexia and weight loss are part of the wasting syndrome of late-stage cancer, are a major cause of morbidity and mortality in cancer, and are thought to be cytokine mediated. Macrophage inhibitory cytokine-1 (MIC-1) is produced by many cancers. Examination of sera from individuals with advanced prostate cancer showed a direct relationship between MIC-1 abundance and cancer-associated weight loss. In mice with xenografted prostate tumors, elevated MIC-1 levels were also associated with marked weight, fat and lean tissue loss that was mediated by decreased food intake and was reversed by administration of antibody to MIC-1. Additionally, normal mice given systemic MIC-1 and transgenic mice overexpressing MIC-1 showed hypophagia and reduced body weight. MIC-1 mediates its effects by central mechanisms that implicate the hypothalamic transforming growth factor-beta receptor II, extracellular signal-regulated kinases 1 and 2, signal transducer and activator of transcription-3, neuropeptide Y and pro-opiomelanocortin. Thus, MIC-1 is a newly defined central regulator of appetite and a potential target for the treatment of both cancer anorexia and weight loss, as well as of obesity.","author":[{"dropping-particle":"","family":"Johnen","given":"Heiko","non-dropping-particle":"","parse-names":false,"suffix":""},{"dropping-particle":"","family":"Lin","given":"Shu","non-dropping-particle":"","parse-names":false,"suffix":""},{"dropping-particle":"","family":"Kuffner","given":"Tamara","non-dropping-particle":"","parse-names":false,"suffix":""},{"dropping-particle":"","family":"Brown","given":"David A.","non-dropping-particle":"","parse-names":false,"suffix":""},{"dropping-particle":"","family":"Tsai","given":"Vicky Wang-Wei","non-dropping-particle":"","parse-names":false,"suffix":""},{"dropping-particle":"","family":"Bauskin","given":"Asne R.","non-dropping-particle":"","parse-names":false,"suffix":""},{"dropping-particle":"","family":"Wu","given":"Liyun","non-dropping-particle":"","parse-names":false,"suffix":""},{"dropping-particle":"","family":"Pankhurst","given":"Greg","non-dropping-particle":"","parse-names":false,"suffix":""},{"dropping-particle":"","family":"Jiang","given":"Lele","non-dropping-particle":"","parse-names":false,"suffix":""},{"dropping-particle":"","family":"Junankar","given":"Simon","non-dropping-particle":"","parse-names":false,"suffix":""},{"dropping-particle":"","family":"Hunter","given":"Mark","non-dropping-particle":"","parse-names":false,"suffix":""},{"dropping-particle":"","family":"Fairlie","given":"W. Douglas","non-dropping-particle":"","parse-names":false,"suffix":""},{"dropping-particle":"","family":"Lee","given":"Nicola J.","non-dropping-particle":"","parse-names":false,"suffix":""},{"dropping-particle":"","family":"Enriquez","given":"Ronaldo F.","non-dropping-particle":"","parse-names":false,"suffix":""},{"dropping-particle":"","family":"Baldock","given":"Paul A.","non-dropping-particle":"","parse-names":false,"suffix":""},{"dropping-particle":"","family":"Corey","given":"Eva","non-dropping-particle":"","parse-names":false,"suffix":""},{"dropping-particle":"","family":"Apple","given":"Fred S.","non-dropping-particle":"","parse-names":false,"suffix":""},{"dropping-particle":"","family":"Murakami","given":"Maryann M.","non-dropping-particle":"","parse-names":false,"suffix":""},{"dropping-particle":"","family":"Lin","given":"En Ju","non-dropping-particle":"","parse-names":false,"suffix":""},{"dropping-particle":"","family":"Wang","given":"Chuansong","non-dropping-particle":"","parse-names":false,"suffix":""},{"dropping-particle":"","family":"During","given":"Matthew J.","non-dropping-particle":"","parse-names":false,"suffix":""},{"dropping-particle":"","family":"Sainsbury","given":"Amanda","non-dropping-particle":"","parse-names":false,"suffix":""},{"dropping-particle":"","family":"Herzog","given":"Herbert","non-dropping-particle":"","parse-names":false,"suffix":""},{"dropping-particle":"","family":"Breit","given":"Samuel N.","non-dropping-particle":"","parse-names":false,"suffix":""}],"container-title":"Nature Medicine","id":"ITEM-3","issue":"11","issued":{"date-parts":[["2007"]]},"page":"1333-1340","title":"Tumor-induced anorexia and weight loss are mediated by the TGF-β superfamily cytokine MIC-1","type":"article-journal","volume":"13"},"uris":["http://www.mendeley.com/documents/?uuid=86cfe797-bb2c-45ed-b043-05529c7b642a"]},{"id":"ITEM-4","itemData":{"DOI":"10.1073/pnas.0530278100","ISSN":"0027-8424","abstract":"Genetic alterations in tumor cells often lead to the emergence of growth-stimulatory autocrine and paracrine signals, involving overexpression of secreted peptide growth factors, cytokines, and hormones. Increased levels of these soluble proteins may be exploited for cancer diagnosis and management or as points of therapeutic intervention. Here, we combined the use of controlled vocabulary terms and sequence-based algorithms to predict genes encoding secreted proteins from among approximately 12,500 sequences represented on oligonucleotide microarrays. Expression of these genes was queried in 150 carcinomas from 10 anatomic sites of origin and compared with 46 normal tissues derived from the corresponding sites of tumor origin and other body tissues and organs. Of 74 different genes identified as overexpressed in cancer tissues, several encode proteins with demonstrated clinical diagnostic application, such as alpha-fetoprotein in liver carcinoma, and kallikreins 6 and 10 in ovarian cancer, or therapeutic utility, such as gastrin-releasing peptide/bombesin in lung carcinomas. We show that several of the other candidate genes encode proteins with high levels of tumor-associated expression by immunohistochemistry on tissue microarrays and further demonstrate significantly elevated levels of another novel candidate protein, macrophage inhibitory cytokine 1, a distant member of the transforming growth factor-beta superfamily, in the serum of patients with metastatic prostate, breast, and colorectal carcinomas. Our results suggest that the combination of annotation/protein sequence analysis, transcript profiling, immunohistochemistry, and immunoassay is a powerful approach for delineating candidate biomarkers with potential clinical significance and may be broadly applicable to other human diseases.","author":[{"dropping-particle":"","family":"Welsh","given":"J. B.","non-dropping-particle":"","parse-names":false,"suffix":""},{"dropping-particle":"","family":"Sapinoso","given":"L. M.","non-dropping-particle":"","parse-names":false,"suffix":""},{"dropping-particle":"","family":"Kern","given":"S. G.","non-dropping-particle":"","parse-names":false,"suffix":""},{"dropping-particle":"","family":"Brown","given":"D. A.","non-dropping-particle":"","parse-names":false,"suffix":""},{"dropping-particle":"","family":"Liu","given":"T.","non-dropping-particle":"","parse-names":false,"suffix":""},{"dropping-particle":"","family":"Bauskin","given":"A. R.","non-dropping-particle":"","parse-names":false,"suffix":""},{"dropping-particle":"","family":"Ward","given":"R. L.","non-dropping-particle":"","parse-names":false,"suffix":""},{"dropping-particle":"","family":"Hawkins","given":"N. J.","non-dropping-particle":"","parse-names":false,"suffix":""},{"dropping-particle":"","family":"Quinn","given":"D. I.","non-dropping-particle":"","parse-names":false,"suffix":""},{"dropping-particle":"","family":"Russell","given":"P. J.","non-dropping-particle":"","parse-names":false,"suffix":""},{"dropping-particle":"","family":"Sutherland","given":"R. L.","non-dropping-particle":"","parse-names":false,"suffix":""},{"dropping-particle":"","family":"Breit","given":"Samuel N.","non-dropping-particle":"","parse-names":false,"suffix":""},{"dropping-particle":"","family":"Moskaluk","given":"C. A.","non-dropping-particle":"","parse-names":false,"suffix":""},{"dropping-particle":"","family":"Frierson","given":"H. F.","non-dropping-particle":"","parse-names":false,"suffix":""},{"dropping-particle":"","family":"Hampton","given":"G. M.","non-dropping-particle":"","parse-names":false,"suffix":""}],"container-title":"Proceedings of the National Academy of Sciences","id":"ITEM-4","issue":"6","issued":{"date-parts":[["2003"]]},"page":"3410-3415","title":"Large-scale delineation of secreted protein biomarkers overexpressed in cancer tissue and serum","type":"article-journal","volume":"100"},"uris":["http://www.mendeley.com/documents/?uuid=ca560c2d-48a1-4f74-b482-a9204bc419e0"]}],"mendeley":{"formattedCitation":"(8–11)","plainTextFormattedCitation":"(8–11)","previouslyFormattedCitation":"(8–11)"},"properties":{"noteIndex":0},"schema":"https://github.com/citation-style-language/schema/raw/master/csl-citation.json"}</w:instrText>
       </w:r>
       <w:r>
         <w:rPr>
@@ -1350,7 +1350,7 @@
         <w:rPr>
           <w:shd w:val="clear" w:color="auto" w:fill="FFFFFF"/>
         </w:rPr>
-        <w:instrText>ADDIN CSL_CITATION {"citationItems":[{"id":"ITEM-1","itemData":{"DOI":"10.1016/j.molmet.2019.01.003","ISSN":"22128778","PMID":"30685336","abstract":"Objective: Analogues of GDF15 (Growth Differentiation Factor 15) are promising new anti-obesity therapies as pharmacological treatment with GDF15 results in dramatic reductions of food intake and body weight. GDF15 exerts its central anorexic effects by binding to the GFRAL receptor exclusively expressed in the Area Postrema (AP) and the Nucleus of the Solitary Tract (NTS) of the hindbrain. We sought to determine if GDF15 is an indispensable factor for other interventions that cause weight loss and which are also known to act via these hindbrain regions. Methods: To explore the role of GDF15 on food choice we performed macronutrient intake studies in mice treated pharmacologically with GDF15 and in mice having either GDF15 or GFRAL deleted. Next we performed vertical sleeve gastrectomy (VSG) surgeries in a cohort of diet-induced obese Gdf15-null and control mice. To explore the anatomical co-localization of neurons in the hindbrain responding to GLP-1 and/or GDF15 we used GLP-1R reporter mice treated with GDF15, as well as naïve mouse brain and human brain stained by ISH and IHC, respectively, for GLP-1R and GFRAL. Lastly we performed a series of food intake experiments where we treated mice with targeted genetic disruption of either Gdf15 or Gfral with liraglutide; Glp1r-null mice with GDF15; or combined liraglutide and GDF15 treatment in wild-type mice. Results: We found that GDF15 treatment significantly lowered the preference for fat intake in mice, whereas no changes in fat intake were observed after genetic deletion of Gdf15 or Gfral. In addition, deletion of Gdf15 did not alter the food intake or bodyweight after sleeve gastrectomy. Lack of GDF15 or GFRAL signaling did not alter the ability of the GLP-1R agonist liraglutide to reduce food intake. Similarly lack of GLP-1R signaling did not reduce GDF15's anorexic effect. Interestingly, there was a significant synergistic effect on weight loss when treating wild-type mice with both GDF15 and liraglutide. Conclusion: These data suggest that while GDF15 does not play a role in the potent effects of VSG in mice there seems to be a potential therapeutic benefit of activating GFRAL and GLP-1R systems simultaneously.","author":[{"dropping-particle":"","family":"Frikke-Schmidt","given":"Henriette","non-dropping-particle":"","parse-names":false,"suffix":""},{"dropping-particle":"","family":"Hultman","given":"Karin","non-dropping-particle":"","parse-names":false,"suffix":""},{"dropping-particle":"","family":"Galaske","given":"Joseph W.","non-dropping-particle":"","parse-names":false,"suffix":""},{"dropping-particle":"","family":"Jørgensen","given":"Sebastian B.","non-dropping-particle":"","parse-names":false,"suffix":""},{"dropping-particle":"","family":"Myers","given":"Martin G.","non-dropping-particle":"","parse-names":false,"suffix":""},{"dropping-particle":"","family":"Seeley","given":"Randy J.","non-dropping-particle":"","parse-names":false,"suffix":""}],"container-title":"Molecular Metabolism","id":"ITEM-1","issue":"January","issued":{"date-parts":[["2019"]]},"page":"13-21","publisher":"Elsevier GmbH","title":"GDF15 acts synergistically with liraglutide but is not necessary for the weight loss induced by bariatric surgery in mice","type":"article-journal","volume":"21"},"uris":["http://www.mendeley.com/documents/?uuid=3dcf7da3-b7ac-4e2a-907a-cbb222631834"]}],"mendeley":{"formattedCitation":"(12)","plainTextFormattedCitation":"(12)","previouslyFormattedCitation":"(12)"},"properties":{"noteIndex":0},"schema":"https://github.com/citation-style-language/schema/raw/master/csl-citation.json"}</w:instrText>
+        <w:instrText>ADDIN CSL_CITATION {"citationItems":[{"id":"ITEM-1","itemData":{"DOI":"10.1016/j.molmet.2019.01.003","ISSN":"22128778","PMID":"30685336","abstract":"Objective: Analogues of GDF15 (Growth Differentiation Factor 15) are promising new anti-obesity therapies as pharmacological treatment with GDF15 results in dramatic reductions of food intake and body weight. GDF15 exerts its central anorexic effects by binding to the GFRAL receptor exclusively expressed in the Area Postrema (AP) and the Nucleus of the Solitary Tract (NTS) of the hindbrain. We sought to determine if GDF15 is an indispensable factor for other interventions that cause weight loss and which are also known to act via these hindbrain regions. Methods: To explore the role of GDF15 on food choice we performed macronutrient intake studies in mice treated pharmacologically with GDF15 and in mice having either GDF15 or GFRAL deleted. Next we performed vertical sleeve gastrectomy (VSG) surgeries in a cohort of diet-induced obese Gdf15-null and control mice. To explore the anatomical co-localization of neurons in the hindbrain responding to GLP-1 and/or GDF15 we used GLP-1R reporter mice treated with GDF15, as well as naïve mouse brain and human brain stained by ISH and IHC, respectively, for GLP-1R and GFRAL. Lastly we performed a series of food intake experiments where we treated mice with targeted genetic disruption of either Gdf15 or Gfral with liraglutide; Glp1r-null mice with GDF15; or combined liraglutide and GDF15 treatment in wild-type mice. Results: We found that GDF15 treatment significantly lowered the preference for fat intake in mice, whereas no changes in fat intake were observed after genetic deletion of Gdf15 or Gfral. In addition, deletion of Gdf15 did not alter the food intake or bodyweight after sleeve gastrectomy. Lack of GDF15 or GFRAL signaling did not alter the ability of the GLP-1R agonist liraglutide to reduce food intake. Similarly lack of GLP-1R signaling did not reduce GDF15's anorexic effect. Interestingly, there was a significant synergistic effect on weight loss when treating wild-type mice with both GDF15 and liraglutide. Conclusion: These data suggest that while GDF15 does not play a role in the potent effects of VSG in mice there seems to be a potential therapeutic benefit of activating GFRAL and GLP-1R systems simultaneously.","author":[{"dropping-particle":"","family":"Frikke-Schmidt","given":"Henriette","non-dropping-particle":"","parse-names":false,"suffix":""},{"dropping-particle":"","family":"Hultman","given":"Karin","non-dropping-particle":"","parse-names":false,"suffix":""},{"dropping-particle":"","family":"Galaske","given":"Joseph W.","non-dropping-particle":"","parse-names":false,"suffix":""},{"dropping-particle":"","family":"Jørgensen","given":"Sebastian Beck","non-dropping-particle":"","parse-names":false,"suffix":""},{"dropping-particle":"","family":"Myers","given":"Martin G.","non-dropping-particle":"","parse-names":false,"suffix":""},{"dropping-particle":"","family":"Seeley","given":"Randy J.","non-dropping-particle":"","parse-names":false,"suffix":""}],"container-title":"Molecular Metabolism","id":"ITEM-1","issue":"xxxx","issued":{"date-parts":[["2019","3"]]},"page":"13-21","publisher":"Elsevier GmbH","title":"GDF15 acts synergistically with liraglutide but is not necessary for the weight loss induced by bariatric surgery in mice","type":"article-journal","volume":"21"},"uris":["http://www.mendeley.com/documents/?uuid=67c85029-9067-4e0e-afde-11b03b9bf2c3"]}],"mendeley":{"formattedCitation":"(12)","plainTextFormattedCitation":"(12)","previouslyFormattedCitation":"(12)"},"properties":{"noteIndex":0},"schema":"https://github.com/citation-style-language/schema/raw/master/csl-citation.json"}</w:instrText>
       </w:r>
       <w:r>
         <w:rPr>
@@ -1575,7 +1575,7 @@
         <w:fldChar w:fldCharType="begin" w:fldLock="1"/>
       </w:r>
       <w:r>
-        <w:instrText>ADDIN CSL_CITATION {"citationItems":[{"id":"ITEM-1","itemData":{"DOI":"10.1016/j.molmet.2019.01.003","ISSN":"22128778","PMID":"30685336","abstract":"Objective: Analogues of GDF15 (Growth Differentiation Factor 15) are promising new anti-obesity therapies as pharmacological treatment with GDF15 results in dramatic reductions of food intake and body weight. GDF15 exerts its central anorexic effects by binding to the GFRAL receptor exclusively expressed in the Area Postrema (AP) and the Nucleus of the Solitary Tract (NTS) of the hindbrain. We sought to determine if GDF15 is an indispensable factor for other interventions that cause weight loss and which are also known to act via these hindbrain regions. Methods: To explore the role of GDF15 on food choice we performed macronutrient intake studies in mice treated pharmacologically with GDF15 and in mice having either GDF15 or GFRAL deleted. Next we performed vertical sleeve gastrectomy (VSG) surgeries in a cohort of diet-induced obese Gdf15-null and control mice. To explore the anatomical co-localization of neurons in the hindbrain responding to GLP-1 and/or GDF15 we used GLP-1R reporter mice treated with GDF15, as well as naïve mouse brain and human brain stained by ISH and IHC, respectively, for GLP-1R and GFRAL. Lastly we performed a series of food intake experiments where we treated mice with targeted genetic disruption of either Gdf15 or Gfral with liraglutide; Glp1r-null mice with GDF15; or combined liraglutide and GDF15 treatment in wild-type mice. Results: We found that GDF15 treatment significantly lowered the preference for fat intake in mice, whereas no changes in fat intake were observed after genetic deletion of Gdf15 or Gfral. In addition, deletion of Gdf15 did not alter the food intake or bodyweight after sleeve gastrectomy. Lack of GDF15 or GFRAL signaling did not alter the ability of the GLP-1R agonist liraglutide to reduce food intake. Similarly lack of GLP-1R signaling did not reduce GDF15's anorexic effect. Interestingly, there was a significant synergistic effect on weight loss when treating wild-type mice with both GDF15 and liraglutide. Conclusion: These data suggest that while GDF15 does not play a role in the potent effects of VSG in mice there seems to be a potential therapeutic benefit of activating GFRAL and GLP-1R systems simultaneously.","author":[{"dropping-particle":"","family":"Frikke-Schmidt","given":"Henriette","non-dropping-particle":"","parse-names":false,"suffix":""},{"dropping-particle":"","family":"Hultman","given":"Karin","non-dropping-particle":"","parse-names":false,"suffix":""},{"dropping-particle":"","family":"Galaske","given":"Joseph W.","non-dropping-particle":"","parse-names":false,"suffix":""},{"dropping-particle":"","family":"Jørgensen","given":"Sebastian B.","non-dropping-particle":"","parse-names":false,"suffix":""},{"dropping-particle":"","family":"Myers","given":"Martin G.","non-dropping-particle":"","parse-names":false,"suffix":""},{"dropping-particle":"","family":"Seeley","given":"Randy J.","non-dropping-particle":"","parse-names":false,"suffix":""}],"container-title":"Molecular Metabolism","id":"ITEM-1","issue":"January","issued":{"date-parts":[["2019"]]},"page":"13-21","publisher":"Elsevier GmbH","title":"GDF15 acts synergistically with liraglutide but is not necessary for the weight loss induced by bariatric surgery in mice","type":"article-journal","volume":"21"},"uris":["http://www.mendeley.com/documents/?uuid=3dcf7da3-b7ac-4e2a-907a-cbb222631834"]}],"mendeley":{"formattedCitation":"(12)","plainTextFormattedCitation":"(12)","previouslyFormattedCitation":"(12)"},"properties":{"noteIndex":0},"schema":"https://github.com/citation-style-language/schema/raw/master/csl-citation.json"}</w:instrText>
+        <w:instrText>ADDIN CSL_CITATION {"citationItems":[{"id":"ITEM-1","itemData":{"DOI":"10.1016/j.molmet.2019.01.003","ISSN":"22128778","PMID":"30685336","abstract":"Objective: Analogues of GDF15 (Growth Differentiation Factor 15) are promising new anti-obesity therapies as pharmacological treatment with GDF15 results in dramatic reductions of food intake and body weight. GDF15 exerts its central anorexic effects by binding to the GFRAL receptor exclusively expressed in the Area Postrema (AP) and the Nucleus of the Solitary Tract (NTS) of the hindbrain. We sought to determine if GDF15 is an indispensable factor for other interventions that cause weight loss and which are also known to act via these hindbrain regions. Methods: To explore the role of GDF15 on food choice we performed macronutrient intake studies in mice treated pharmacologically with GDF15 and in mice having either GDF15 or GFRAL deleted. Next we performed vertical sleeve gastrectomy (VSG) surgeries in a cohort of diet-induced obese Gdf15-null and control mice. To explore the anatomical co-localization of neurons in the hindbrain responding to GLP-1 and/or GDF15 we used GLP-1R reporter mice treated with GDF15, as well as naïve mouse brain and human brain stained by ISH and IHC, respectively, for GLP-1R and GFRAL. Lastly we performed a series of food intake experiments where we treated mice with targeted genetic disruption of either Gdf15 or Gfral with liraglutide; Glp1r-null mice with GDF15; or combined liraglutide and GDF15 treatment in wild-type mice. Results: We found that GDF15 treatment significantly lowered the preference for fat intake in mice, whereas no changes in fat intake were observed after genetic deletion of Gdf15 or Gfral. In addition, deletion of Gdf15 did not alter the food intake or bodyweight after sleeve gastrectomy. Lack of GDF15 or GFRAL signaling did not alter the ability of the GLP-1R agonist liraglutide to reduce food intake. Similarly lack of GLP-1R signaling did not reduce GDF15's anorexic effect. Interestingly, there was a significant synergistic effect on weight loss when treating wild-type mice with both GDF15 and liraglutide. Conclusion: These data suggest that while GDF15 does not play a role in the potent effects of VSG in mice there seems to be a potential therapeutic benefit of activating GFRAL and GLP-1R systems simultaneously.","author":[{"dropping-particle":"","family":"Frikke-Schmidt","given":"Henriette","non-dropping-particle":"","parse-names":false,"suffix":""},{"dropping-particle":"","family":"Hultman","given":"Karin","non-dropping-particle":"","parse-names":false,"suffix":""},{"dropping-particle":"","family":"Galaske","given":"Joseph W.","non-dropping-particle":"","parse-names":false,"suffix":""},{"dropping-particle":"","family":"Jørgensen","given":"Sebastian Beck","non-dropping-particle":"","parse-names":false,"suffix":""},{"dropping-particle":"","family":"Myers","given":"Martin G.","non-dropping-particle":"","parse-names":false,"suffix":""},{"dropping-particle":"","family":"Seeley","given":"Randy J.","non-dropping-particle":"","parse-names":false,"suffix":""}],"container-title":"Molecular Metabolism","id":"ITEM-1","issue":"xxxx","issued":{"date-parts":[["2019","3"]]},"page":"13-21","publisher":"Elsevier GmbH","title":"GDF15 acts synergistically with liraglutide but is not necessary for the weight loss induced by bariatric surgery in mice","type":"article-journal","volume":"21"},"uris":["http://www.mendeley.com/documents/?uuid=67c85029-9067-4e0e-afde-11b03b9bf2c3"]}],"mendeley":{"formattedCitation":"(12)","plainTextFormattedCitation":"(12)","previouslyFormattedCitation":"(12)"},"properties":{"noteIndex":0},"schema":"https://github.com/citation-style-language/schema/raw/master/csl-citation.json"}</w:instrText>
       </w:r>
       <w:r>
         <w:fldChar w:fldCharType="separate"/>
@@ -1806,6 +1806,9 @@
     </w:p>
     <w:p/>
     <w:p>
+      <w:pPr>
+        <w:pStyle w:val="Heading2"/>
+      </w:pPr>
       <w:r>
         <w:t>Insulin Tolerance Tests</w:t>
       </w:r>
@@ -1853,6 +1856,95 @@
     </w:p>
     <w:p/>
     <w:p>
+      <w:pPr>
+        <w:pStyle w:val="Heading2"/>
+      </w:pPr>
+      <w:r>
+        <w:t>Identification of Potentially Secreted Proteins</w:t>
+      </w:r>
+    </w:p>
+    <w:p>
+      <w:r>
+        <w:t xml:space="preserve">Sequences annotated as having a signal peptide via </w:t>
+      </w:r>
+      <w:proofErr w:type="spellStart"/>
+      <w:r>
+        <w:t>SignalP</w:t>
+      </w:r>
+      <w:proofErr w:type="spellEnd"/>
+      <w:r>
+        <w:t xml:space="preserve"> </w:t>
+      </w:r>
+      <w:r>
+        <w:fldChar w:fldCharType="begin" w:fldLock="1"/>
+      </w:r>
+      <w:r>
+        <w:instrText>ADDIN CSL_CITATION {"citationItems":[{"id":"ITEM-1","itemData":{"DOI":"10.1038/s41587-019-0036-z","ISSN":"15461696","abstract":"Signal peptides (SPs) are short amino acid sequences in the amino terminus of many newly synthesized proteins that target proteins into, or across, membranes. Bioinformatic tools can predict SPs from amino acid sequences, but most cannot distinguish between various types of signal peptides. We present a deep neural network-based approach that improves SP prediction across all domains of life and distinguishes between three types of prokaryotic SPs.","author":[{"dropping-particle":"","family":"Almagro Armenteros","given":"José Juan","non-dropping-particle":"","parse-names":false,"suffix":""},{"dropping-particle":"","family":"Tsirigos","given":"Konstantinos D.","non-dropping-particle":"","parse-names":false,"suffix":""},{"dropping-particle":"","family":"Sønderby","given":"Casper Kaae","non-dropping-particle":"","parse-names":false,"suffix":""},{"dropping-particle":"","family":"Petersen","given":"Thomas Nordahl","non-dropping-particle":"","parse-names":false,"suffix":""},{"dropping-particle":"","family":"Winther","given":"Ole","non-dropping-particle":"","parse-names":false,"suffix":""},{"dropping-particle":"","family":"Brunak","given":"Søren","non-dropping-particle":"","parse-names":false,"suffix":""},{"dropping-particle":"","family":"Heijne","given":"Gunnar","non-dropping-particle":"von","parse-names":false,"suffix":""},{"dropping-particle":"","family":"Nielsen","given":"Henrik","non-dropping-particle":"","parse-names":false,"suffix":""}],"container-title":"Nature Biotechnology","id":"ITEM-1","issue":"4","issued":{"date-parts":[["2019"]]},"page":"420-423","publisher":"Springer US","title":"SignalP 5.0 improves signal peptide predictions using deep neural networks","type":"article-journal","volume":"37"},"uris":["http://www.mendeley.com/documents/?uuid=dd7b9d5e-e5e0-4a9f-beec-f4e961b87bfc"]}],"mendeley":{"formattedCitation":"(18)","plainTextFormattedCitation":"(18)","previouslyFormattedCitation":"(18)"},"properties":{"noteIndex":0},"schema":"https://github.com/citation-style-language/schema/raw/master/csl-citation.json"}</w:instrText>
+      </w:r>
+      <w:r>
+        <w:fldChar w:fldCharType="separate"/>
+      </w:r>
+      <w:r>
+        <w:rPr>
+          <w:noProof/>
+        </w:rPr>
+        <w:t>(18)</w:t>
+      </w:r>
+      <w:r>
+        <w:fldChar w:fldCharType="end"/>
+      </w:r>
+      <w:r>
+        <w:t xml:space="preserve"> were downloaded from </w:t>
+      </w:r>
+      <w:proofErr w:type="spellStart"/>
+      <w:r>
+        <w:t>Ensembl</w:t>
+      </w:r>
+      <w:proofErr w:type="spellEnd"/>
+      <w:r>
+        <w:t xml:space="preserve"> via the </w:t>
+      </w:r>
+      <w:proofErr w:type="spellStart"/>
+      <w:r>
+        <w:t>biomart</w:t>
+      </w:r>
+      <w:proofErr w:type="spellEnd"/>
+      <w:r>
+        <w:t xml:space="preserve"> tool </w:t>
+      </w:r>
+      <w:r>
+        <w:fldChar w:fldCharType="begin" w:fldLock="1"/>
+      </w:r>
+      <w:r>
+        <w:instrText>ADDIN CSL_CITATION {"citationItems":[{"id":"ITEM-1","itemData":{"DOI":"10.1038/nprot.2009.97","ISSN":"17542189","abstract":"Genomic experiments produce multiple views of biological systems, among them are DNA sequence and copy number variation, and mRNA and protein abundance. Understanding these systems needs integrated bioinformatic analysis. Public databases such as Ensembl provide relationships and mappings between the relevant sets of probe and target molecules. However, the relationships can be biologically complex and the content of the databases is dynamic. We demonstrate how to use the computational environment R to integrate and jointly analyze experimental datasets, employing BioMart web services to provide the molecule mappings. We also discuss typical problems that are encountered in making gene-to-transcript-to-protein mappings. The approach provides a flexible, programmable and reproducible basis for state-of-the-art bioinformatic data integration.","author":[{"dropping-particle":"","family":"Durinck","given":"Steffen","non-dropping-particle":"","parse-names":false,"suffix":""},{"dropping-particle":"","family":"Spellman","given":"Paul T.","non-dropping-particle":"","parse-names":false,"suffix":""},{"dropping-particle":"","family":"Birney","given":"Ewan","non-dropping-particle":"","parse-names":false,"suffix":""},{"dropping-particle":"","family":"Huber","given":"Wolfgang","non-dropping-particle":"","parse-names":false,"suffix":""}],"container-title":"Nature Protocols","id":"ITEM-1","issue":"8","issued":{"date-parts":[["2009"]]},"page":"1184-1191","title":"Mapping identifiers for the integration of genomic datasets with the R/ Bioconductor package biomaRt","type":"article-journal","volume":"4"},"uris":["http://www.mendeley.com/documents/?uuid=df1a1b39-37cb-4e6a-aeee-93780c71c4b8"]}],"mendeley":{"formattedCitation":"(19)","plainTextFormattedCitation":"(19)","previouslyFormattedCitation":"(19)"},"properties":{"noteIndex":0},"schema":"https://github.com/citation-style-language/schema/raw/master/csl-citation.json"}</w:instrText>
+      </w:r>
+      <w:r>
+        <w:fldChar w:fldCharType="separate"/>
+      </w:r>
+      <w:r>
+        <w:rPr>
+          <w:noProof/>
+        </w:rPr>
+        <w:t>(19)</w:t>
+      </w:r>
+      <w:r>
+        <w:fldChar w:fldCharType="end"/>
+      </w:r>
+      <w:r>
+        <w:t>.  These were further filtered removing genes annotated with the gene ontology term for cellular compartment – membrane (GO:</w:t>
+      </w:r>
+      <w:r>
+        <w:t xml:space="preserve"> 0016020</w:t>
+      </w:r>
+      <w:r>
+        <w:t xml:space="preserve">).  </w:t>
+      </w:r>
+    </w:p>
+    <w:p/>
+    <w:p>
+      <w:pPr>
+        <w:pStyle w:val="Heading2"/>
+      </w:pPr>
       <w:r>
         <w:t>Statistics</w:t>
       </w:r>
@@ -1871,7 +1963,7 @@
         <w:fldChar w:fldCharType="begin" w:fldLock="1"/>
       </w:r>
       <w:r>
-        <w:instrText>ADDIN CSL_CITATION {"citationItems":[{"id":"ITEM-1","itemData":{"author":[{"dropping-particle":"","family":"R Core Team","given":"","non-dropping-particle":"","parse-names":false,"suffix":""}],"id":"ITEM-1","issued":{"date-parts":[["2019"]]},"publisher-place":"Vienna, Austria","title":"R: A Language and Environment for Statistical Computing","type":"article"},"uris":["http://www.mendeley.com/documents/?uuid=50734a56-ef7d-4808-9c16-802efc99246f"]}],"mendeley":{"formattedCitation":"(18)","plainTextFormattedCitation":"(18)"},"properties":{"noteIndex":0},"schema":"https://github.com/citation-style-language/schema/raw/master/csl-citation.json"}</w:instrText>
+        <w:instrText>ADDIN CSL_CITATION {"citationItems":[{"id":"ITEM-1","itemData":{"author":[{"dropping-particle":"","family":"R Core Team","given":"","non-dropping-particle":"","parse-names":false,"suffix":""}],"id":"ITEM-1","issued":{"date-parts":[["2019"]]},"publisher-place":"Vienna, Austria","title":"R: A Language and Environment for Statistical Computing","type":"article"},"uris":["http://www.mendeley.com/documents/?uuid=50734a56-ef7d-4808-9c16-802efc99246f"]}],"mendeley":{"formattedCitation":"(20)","plainTextFormattedCitation":"(20)","previouslyFormattedCitation":"(20)"},"properties":{"noteIndex":0},"schema":"https://github.com/citation-style-language/schema/raw/master/csl-citation.json"}</w:instrText>
       </w:r>
       <w:r>
         <w:fldChar w:fldCharType="separate"/>
@@ -1880,7 +1972,7 @@
         <w:rPr>
           <w:noProof/>
         </w:rPr>
-        <w:t>(18)</w:t>
+        <w:t>(20)</w:t>
       </w:r>
       <w:r>
         <w:fldChar w:fldCharType="end"/>
@@ -1929,141 +2021,201 @@
         <w:pStyle w:val="Heading2"/>
       </w:pPr>
       <w:r>
-        <w:t>GDF15 Is Induced on Mice Fed a Ketogenic Diet</w:t>
-      </w:r>
-    </w:p>
-    <w:p/>
-    <w:p>
-      <w:r>
-        <w:t xml:space="preserve">To </w:t>
-      </w:r>
-      <w:r>
-        <w:t xml:space="preserve">develop a model of murine responses to a </w:t>
-      </w:r>
-      <w:r>
-        <w:t xml:space="preserve">ketogenic diet, we developed a custom ketogenic diet alongside a fiber, choline and protein matched control, rather than using standard mouse chow (see Table </w:t>
-      </w:r>
-      <w:r>
-        <w:t>2</w:t>
-      </w:r>
-      <w:r>
-        <w:t>)</w:t>
-      </w:r>
-      <w:r>
-        <w:t xml:space="preserve">.  </w:t>
-      </w:r>
-      <w:r>
-        <w:t>These mice had XXX changes in fat mass and YYY changes in lean mass, while ZZZZ in food intake (Figures 1A-</w:t>
-      </w:r>
-      <w:r>
-        <w:t>D</w:t>
-      </w:r>
-      <w:r>
-        <w:t>)</w:t>
-      </w:r>
-      <w:r>
-        <w:t>.</w:t>
-      </w:r>
-      <w:r>
-        <w:t xml:space="preserve"> </w:t>
-      </w:r>
-      <w:r>
-        <w:t xml:space="preserve">We </w:t>
-      </w:r>
-      <w:r>
-        <w:t>confirmed</w:t>
-      </w:r>
-      <w:r>
-        <w:t xml:space="preserve"> elevations of blood ketone </w:t>
-      </w:r>
-      <w:r>
-        <w:t xml:space="preserve">body </w:t>
-      </w:r>
-      <w:r>
-        <w:t xml:space="preserve">levels after </w:t>
-      </w:r>
-      <w:r>
-        <w:t>three</w:t>
-      </w:r>
-      <w:r>
-        <w:t xml:space="preserve"> weeks of ketogenic diet</w:t>
-      </w:r>
-      <w:r>
-        <w:t xml:space="preserve"> with </w:t>
-      </w:r>
-      <w:proofErr w:type="gramStart"/>
-      <w:r>
-        <w:t>11.8 and 10.4 fold</w:t>
-      </w:r>
-      <w:proofErr w:type="gramEnd"/>
-      <w:r>
-        <w:t xml:space="preserve"> induction of total ketone bodies in male and female mice respectively relative to control diets (p&lt;0.001, Figure 1F).  </w:t>
-      </w:r>
-    </w:p>
-    <w:p/>
-    <w:p>
-      <w:r>
-        <w:t>We found an induction of GDF15</w:t>
-      </w:r>
-    </w:p>
-    <w:p>
-      <w:pPr>
-        <w:pStyle w:val="Heading2"/>
-      </w:pPr>
-    </w:p>
-    <w:p>
-      <w:pPr>
-        <w:pStyle w:val="Heading2"/>
-      </w:pPr>
-      <w:r>
-        <w:t xml:space="preserve">Induction of Hepatic GDF15 </w:t>
-      </w:r>
-      <w:r>
-        <w:t>Occurs with Activation of the</w:t>
-      </w:r>
-      <w:r>
-        <w:t xml:space="preserve"> Integrated Stress Response</w:t>
-      </w:r>
-    </w:p>
-    <w:p/>
-    <w:p>
-      <w:r>
-        <w:t xml:space="preserve">While GDF15 is likely made in many tissues, due to the key role of the liver in responses to ketogenic diets, we examined liver mRNA expression and found a similar XXX in both male and female mice.  </w:t>
+        <w:t>GDF15 Produced in Muscle Alters Preference to Fatty Foods</w:t>
+      </w:r>
+    </w:p>
+    <w:p>
+      <w:r>
+        <w:t xml:space="preserve">Our previous work, consistent with the work of others noted that activation of mTORC1 via tissue-specific </w:t>
+      </w:r>
+      <w:r>
+        <w:rPr>
+          <w:i/>
+        </w:rPr>
+        <w:t>Tsc1</w:t>
+      </w:r>
+      <w:r>
+        <w:t xml:space="preserve"> ablation results in lean mice that are resistant to diet-induced obesity </w:t>
+      </w:r>
+      <w:r>
+        <w:fldChar w:fldCharType="begin" w:fldLock="1"/>
+      </w:r>
+      <w:r>
+        <w:instrText>ADDIN CSL_CITATION {"citationItems":[{"id":"ITEM-1","itemData":{"DOI":"10.1101/720540","author":[{"dropping-particle":"","family":"Stephenson","given":"Erin J.","non-dropping-particle":"","parse-names":false,"suffix":""},{"dropping-particle":"","family":"Redd","given":"JeAnna R.","non-dropping-particle":"","parse-names":false,"suffix":""},{"dropping-particle":"","family":"Snyder","given":"Detrick S.","non-dropping-particle":"","parse-names":false,"suffix":""},{"dropping-particle":"","family":"Tran","given":"Quynh T.","non-dropping-particle":"","parse-names":false,"suffix":""},{"dropping-particle":"","family":"Lu","given":"Binbin","non-dropping-particle":"","parse-names":false,"suffix":""},{"dropping-particle":"","family":"Peloquin","given":"Matthew J.","non-dropping-particle":"","parse-names":false,"suffix":""},{"dropping-particle":"","family":"Mulcahy","given":"Molly C.","non-dropping-particle":"","parse-names":false,"suffix":""},{"dropping-particle":"","family":"Harvey","given":"Innocence","non-dropping-particle":"","parse-names":false,"suffix":""},{"dropping-particle":"","family":"Fisher","given":"Kaleigh","non-dropping-particle":"","parse-names":false,"suffix":""},{"dropping-particle":"","family":"Han","given":"Joan C.","non-dropping-particle":"","parse-names":false,"suffix":""},{"dropping-particle":"","family":"Qi","given":"Nathan","non-dropping-particle":"","parse-names":false,"suffix":""},{"dropping-particle":"","family":"Saltiel","given":"Alan R.","non-dropping-particle":"","parse-names":false,"suffix":""},{"dropping-particle":"","family":"Bridges","given":"Dave","non-dropping-particle":"","parse-names":false,"suffix":""}],"container-title":"bioRxiv","id":"ITEM-1","issued":{"date-parts":[["2019"]]},"title":"Skeletal Muscle mTORC1 Activation Increases Energy Expenditure and Reduces Longevity in Mice","type":"article-journal"},"uris":["http://www.mendeley.com/documents/?uuid=41bc00a6-1066-47fb-a124-1a1e1a1f4d79"]},{"id":"ITEM-2","itemData":{"DOI":"10.1126/scisignal.aab3715","ISBN":"1937-9145 (Electronic)","ISSN":"1937-9145","PMID":"26554817","abstract":"Skeletal muscle alters whole-body metabolism through the release of hormones into the bloodstream called myokines. Guridi et al. found that skeletal muscle released a hormone called FGF21 in mice with skeletal muscle–specific activation of mTORC1, a protein complex that links nutrient availability to cell growth. Compared to control mice, these mice weighed less, likely because of increased fatty acid oxidation and increased energy expenditure, and had lower plasma concentrations of glucose and insulin. Systemic administration of antibodies directed against FGF21 reversed these metabolic changes. Thus, FGF21 released from skeletal muscle can mediate changes in whole-body metabolism.Skeletal muscle is the largest organ, comprising 40% of the total body lean mass, and affects whole-body metabolism in multiple ways. We investigated the signaling pathways involved in this process using TSCmKO mice, which have a skeletal muscle–specific depletion of TSC1 (tuberous sclerosis complex 1). This deficiency results in the constitutive activation of mammalian target of rapamycin complex 1 (mTORC1), which enhances cell growth by promoting protein synthesis. TSCmKO mice were lean, with increased insulin sensitivity, as well as changes in white and brown adipose tissue and liver indicative of increased fatty acid oxidation. These differences were due to increased plasma concentrations of fibroblast growth factor 21 (FGF21), a hormone that stimulates glucose uptake and fatty acid oxidation. The skeletal muscle of TSCmKO mice released FGF21 because of mTORC1-triggered endoplasmic reticulum (ER) stress and activation of a pathway involving PERK (protein kinase RNA-like ER kinase), eIF2α (eukaryotic translation initiation factor 2α), and ATF4 (activating transcription factor 4). Treatment of TSCmKO mice with a chemical chaperone that alleviates ER stress reduced FGF21 production in muscle and increased body weight. Moreover, injection of function-blocking antibodies directed against FGF21 largely normalized the metabolic phenotype of the mice. Thus, sustained activation of mTORC1 signaling in skeletal muscle regulated whole-body metabolism through the induction of FGF21, which, over the long term, caused severe lipodystrophy.","author":[{"dropping-particle":"","family":"Guridi","given":"Maitea","non-dropping-particle":"","parse-names":false,"suffix":""},{"dropping-particle":"","family":"Tintignac","given":"Lionel A","non-dropping-particle":"","parse-names":false,"suffix":""},{"dropping-particle":"","family":"Lin","given":"Shuo","non-dropping-particle":"","parse-names":false,"suffix":""},{"dropping-particle":"","family":"Kupr","given":"Barbara","non-dropping-particle":"","parse-names":false,"suffix":""},{"dropping-particle":"","family":"Castets","given":"Perrine","non-dropping-particle":"","parse-names":false,"suffix":""},{"dropping-particle":"","family":"Rüegg","given":"Markus A.","non-dropping-particle":"","parse-names":false,"suffix":""}],"container-title":"Science Signaling","id":"ITEM-2","issue":"402","issued":{"date-parts":[["2015"]]},"page":"ra113-ra113","title":"Activation of mTORC1 in skeletal muscle regulates whole-body metabolism through FGF21","type":"article-journal","volume":"8"},"uris":["http://www.mendeley.com/documents/?uuid=657c7b73-0513-4458-8465-cfaef5a488ef"]},{"id":"ITEM-3","itemData":{"DOI":"10.1186/s13395-016-0084-8","ISBN":"1339501600","ISSN":"2044-5040","PMID":"27004103","author":[{"dropping-particle":"","family":"Guridi","given":"Maitea","non-dropping-particle":"","parse-names":false,"suffix":""},{"dropping-particle":"","family":"Kupr","given":"Barbara","non-dropping-particle":"","parse-names":false,"suffix":""},{"dropping-particle":"","family":"Romanino","given":"Klaas","non-dropping-particle":"","parse-names":false,"suffix":""},{"dropping-particle":"","family":"Lin","given":"Shuo","non-dropping-particle":"","parse-names":false,"suffix":""},{"dropping-particle":"","family":"Falcetta","given":"Denis","non-dropping-particle":"","parse-names":false,"suffix":""},{"dropping-particle":"","family":"Tintignac","given":"Lionel","non-dropping-particle":"","parse-names":false,"suffix":""},{"dropping-particle":"","family":"Rüegg","given":"Markus A.","non-dropping-particle":"","parse-names":false,"suffix":""}],"container-title":"Skeletal Muscle","id":"ITEM-3","issue":"1","issued":{"date-parts":[["2016"]]},"page":"13","publisher":"Skeletal Muscle","title":"Alterations to mTORC1 signaling in the skeletal muscle differentially affect whole-body metabolism","type":"article-journal","volume":"6"},"uris":["http://www.mendeley.com/documents/?uuid=1dfb21af-e3ac-424a-83b8-13f5b9b4a754"]}],"mendeley":{"formattedCitation":"(21–23)","plainTextFormattedCitation":"(21–23)","previouslyFormattedCitation":"(21,22)"},"properties":{"noteIndex":0},"schema":"https://github.com/citation-style-language/schema/raw/master/csl-citation.json"}</w:instrText>
+      </w:r>
+      <w:r>
+        <w:fldChar w:fldCharType="separate"/>
+      </w:r>
+      <w:r>
+        <w:rPr>
+          <w:noProof/>
+        </w:rPr>
+        <w:t>(21–23)</w:t>
+      </w:r>
+      <w:r>
+        <w:fldChar w:fldCharType="end"/>
+      </w:r>
+      <w:r>
+        <w:t xml:space="preserve">.  To identify potential factors secreted from muscle that may drive changes in systemic physiology we used transcriptomic data filtered to identify </w:t>
+      </w:r>
+      <w:r>
+        <w:t xml:space="preserve">putatively secreted proteins.  This identified 1817 potentially secreted gene </w:t>
+      </w:r>
+      <w:r>
+        <w:lastRenderedPageBreak/>
+        <w:t xml:space="preserve">products, of which 253 were significantly differentially expressed in </w:t>
+      </w:r>
+      <w:r>
+        <w:rPr>
+          <w:i/>
+        </w:rPr>
+        <w:t>Tsc1</w:t>
+      </w:r>
+      <w:r>
+        <w:t xml:space="preserve"> knockout muscles (see Supplementary Table 1 for complete list).</w:t>
       </w:r>
       <w:bookmarkStart w:id="0" w:name="_GoBack"/>
       <w:bookmarkEnd w:id="0"/>
     </w:p>
     <w:p/>
+    <w:p>
+      <w:pPr>
+        <w:pStyle w:val="Heading2"/>
+      </w:pPr>
+      <w:r>
+        <w:t>GDF15 Is Induced on Mice Fed a Ketogenic Diet</w:t>
+      </w:r>
+    </w:p>
     <w:p/>
     <w:p>
       <w:r>
-        <w:t xml:space="preserve">To test whether hepatocytes were able to produce GDF15 under ketogenic conditions we treated AML12 cells with control or ketogenic media as described in </w:t>
-      </w:r>
-      <w:r>
-        <w:fldChar w:fldCharType="begin" w:fldLock="1"/>
-      </w:r>
-      <w:r>
-        <w:instrText>ADDIN CSL_CITATION {"citationItems":[{"id":"ITEM-1","itemData":{"DOI":"10.1038/nature09584","ISBN":"1476-4687 (Electronic)\\r0028-0836 (Linking)","ISSN":"00280836","PMID":"21179166","abstract":"The multi-component mechanistic target of rapamycin complex 1 (mTORC1) kinase is the central node of a mammalian pathway that coordinates cell growth with the availability of nutrients, energy and growth factors. Progress has been made in the identification of mTORC1 pathway components and in understanding their functions in cells, but there is relatively little known about the role of the pathway in vivo. Specifically, we have little knowledge regarding the role mTOCR1 has in liver physiology. In fasted animals, the liver performs numerous functions that maintain whole-body homeostasis, including the production of ketone bodies for peripheral tissues to use as energy sources. Here we show that mTORC1 controls ketogenesis in mice in response to fasting. We find that liver-specific loss of TSC1 (tuberous sclerosis 1), an mTORC1 inhibitor, leads to a fasting-resistant increase in liver size, and to a pronounced defect in ketone body production and ketogenic gene expression on fasting. The loss of raptor (regulatory associated protein of mTOR, complex 1) an essential mTORC1 component, has the opposite effects. In addition, we find that the inhibition of mTORC1 is required for the fasting-induced activation of PPARalpha (peroxisome proliferator activated receptor alpha), the master transcriptional activator of ketogenic genes, and that suppression of NCoR1 (nuclear receptor co-repressor 1), a co-repressor of PPARalpha, reactivates ketogenesis in cells and livers with hyperactive mTORC1 signalling. Like livers with activated mTORC1, livers from aged mice have a defect in ketogenesis, which correlates with an increase in mTORC1 signalling. Moreover, we show that the suppressive effects of mTORC1 activation and ageing on PPARalpha activity and ketone production are not additive, and that mTORC1 inhibition is sufficient to prevent the ageing-induced defect in ketogenesis. Thus, our findings reveal that mTORC1 is a key regulator of PPARalpha function and hepatic ketogenesis and suggest a role for mTORC1 activity in promoting the ageing of the liver.","author":[{"dropping-particle":"","family":"Sengupta","given":"Shomit","non-dropping-particle":"","parse-names":false,"suffix":""},{"dropping-particle":"","family":"Peterson","given":"Timothy R.","non-dropping-particle":"","parse-names":false,"suffix":""},{"dropping-particle":"","family":"Laplante","given":"Mathieu","non-dropping-particle":"","parse-names":false,"suffix":""},{"dropping-particle":"","family":"Oh","given":"Stephanie","non-dropping-particle":"","parse-names":false,"suffix":""},{"dropping-particle":"","family":"Sabatini","given":"David M.","non-dropping-particle":"","parse-names":false,"suffix":""}],"container-title":"Nature","id":"ITEM-1","issue":"7327","issued":{"date-parts":[["2010","12"]]},"page":"1100-1106","publisher":"Nature Publishing Group","title":"MTORC1 controls fasting-induced ketogenesis and its modulation by ageing","type":"article-journal","volume":"468"},"uris":["http://www.mendeley.com/documents/?uuid=3a512456-4bbb-4224-998f-16c57f36fd1c"]}],"mendeley":{"formattedCitation":"(17)","plainTextFormattedCitation":"(17)","previouslyFormattedCitation":"(17)"},"properties":{"noteIndex":0},"schema":"https://github.com/citation-style-language/schema/raw/master/csl-citation.json"}</w:instrText>
-      </w:r>
-      <w:r>
-        <w:fldChar w:fldCharType="separate"/>
-      </w:r>
-      <w:r>
-        <w:rPr>
-          <w:noProof/>
-        </w:rPr>
-        <w:t>(17)</w:t>
-      </w:r>
-      <w:r>
-        <w:fldChar w:fldCharType="end"/>
+        <w:t xml:space="preserve">To </w:t>
+      </w:r>
+      <w:r>
+        <w:t xml:space="preserve">develop a model of murine responses to a </w:t>
+      </w:r>
+      <w:r>
+        <w:t xml:space="preserve">ketogenic diet, we developed a custom ketogenic diet alongside a fiber, choline and protein matched control, rather than using standard mouse chow (see Table </w:t>
+      </w:r>
+      <w:r>
+        <w:t>2</w:t>
+      </w:r>
+      <w:r>
+        <w:t>)</w:t>
       </w:r>
       <w:r>
         <w:t xml:space="preserve">.  </w:t>
+      </w:r>
+      <w:r>
+        <w:t>These mice had XXX changes in fat mass and YYY changes in lean mass, while ZZZZ in food intake (Figures 1A-</w:t>
+      </w:r>
+      <w:r>
+        <w:t>D</w:t>
+      </w:r>
+      <w:r>
+        <w:t>)</w:t>
+      </w:r>
+      <w:r>
+        <w:t>.</w:t>
+      </w:r>
+      <w:r>
+        <w:t xml:space="preserve"> </w:t>
+      </w:r>
+      <w:r>
+        <w:t xml:space="preserve">We </w:t>
+      </w:r>
+      <w:r>
+        <w:t>confirmed</w:t>
+      </w:r>
+      <w:r>
+        <w:t xml:space="preserve"> elevations of blood ketone </w:t>
+      </w:r>
+      <w:r>
+        <w:t xml:space="preserve">body </w:t>
+      </w:r>
+      <w:r>
+        <w:t xml:space="preserve">levels after </w:t>
+      </w:r>
+      <w:r>
+        <w:t>three</w:t>
+      </w:r>
+      <w:r>
+        <w:t xml:space="preserve"> weeks of ketogenic diet</w:t>
+      </w:r>
+      <w:r>
+        <w:t xml:space="preserve"> with </w:t>
+      </w:r>
+      <w:proofErr w:type="gramStart"/>
+      <w:r>
+        <w:t>11.8 and 10.4 fold</w:t>
+      </w:r>
+      <w:proofErr w:type="gramEnd"/>
+      <w:r>
+        <w:t xml:space="preserve"> induction of total ketone bodies in male and female mice respectively relative to control diets (p&lt;0.001, Figure 1F).  </w:t>
+      </w:r>
+    </w:p>
+    <w:p/>
+    <w:p>
+      <w:r>
+        <w:t>We found an induction of GDF15</w:t>
+      </w:r>
+    </w:p>
+    <w:p>
+      <w:pPr>
+        <w:pStyle w:val="Heading2"/>
+      </w:pPr>
+    </w:p>
+    <w:p>
+      <w:pPr>
+        <w:pStyle w:val="Heading2"/>
+      </w:pPr>
+      <w:r>
+        <w:t xml:space="preserve">Induction of Hepatic GDF15 </w:t>
+      </w:r>
+      <w:r>
+        <w:t>Occurs with Activation of the</w:t>
+      </w:r>
+      <w:r>
+        <w:t xml:space="preserve"> Integrated Stress Response</w:t>
+      </w:r>
+    </w:p>
+    <w:p/>
+    <w:p>
+      <w:r>
+        <w:t xml:space="preserve">While GDF15 is likely made in many tissues, due to the key role of the liver in responses to ketogenic diets, we examined liver mRNA expression and found a similar XXX in both male and female mice.  </w:t>
       </w:r>
     </w:p>
     <w:p/>
     <w:p/>
     <w:p>
+      <w:r>
+        <w:t xml:space="preserve">To test whether hepatocytes were able to produce GDF15 under ketogenic conditions we treated AML12 cells with control or ketogenic media as described in </w:t>
+      </w:r>
+      <w:r>
+        <w:fldChar w:fldCharType="begin" w:fldLock="1"/>
+      </w:r>
+      <w:r>
+        <w:instrText>ADDIN CSL_CITATION {"citationItems":[{"id":"ITEM-1","itemData":{"DOI":"10.1038/nature09584","ISBN":"1476-4687 (Electronic)\\r0028-0836 (Linking)","ISSN":"00280836","PMID":"21179166","abstract":"The multi-component mechanistic target of rapamycin complex 1 (mTORC1) kinase is the central node of a mammalian pathway that coordinates cell growth with the availability of nutrients, energy and growth factors. Progress has been made in the identification of mTORC1 pathway components and in understanding their functions in cells, but there is relatively little known about the role of the pathway in vivo. Specifically, we have little knowledge regarding the role mTOCR1 has in liver physiology. In fasted animals, the liver performs numerous functions that maintain whole-body homeostasis, including the production of ketone bodies for peripheral tissues to use as energy sources. Here we show that mTORC1 controls ketogenesis in mice in response to fasting. We find that liver-specific loss of TSC1 (tuberous sclerosis 1), an mTORC1 inhibitor, leads to a fasting-resistant increase in liver size, and to a pronounced defect in ketone body production and ketogenic gene expression on fasting. The loss of raptor (regulatory associated protein of mTOR, complex 1) an essential mTORC1 component, has the opposite effects. In addition, we find that the inhibition of mTORC1 is required for the fasting-induced activation of PPARalpha (peroxisome proliferator activated receptor alpha), the master transcriptional activator of ketogenic genes, and that suppression of NCoR1 (nuclear receptor co-repressor 1), a co-repressor of PPARalpha, reactivates ketogenesis in cells and livers with hyperactive mTORC1 signalling. Like livers with activated mTORC1, livers from aged mice have a defect in ketogenesis, which correlates with an increase in mTORC1 signalling. Moreover, we show that the suppressive effects of mTORC1 activation and ageing on PPARalpha activity and ketone production are not additive, and that mTORC1 inhibition is sufficient to prevent the ageing-induced defect in ketogenesis. Thus, our findings reveal that mTORC1 is a key regulator of PPARalpha function and hepatic ketogenesis and suggest a role for mTORC1 activity in promoting the ageing of the liver.","author":[{"dropping-particle":"","family":"Sengupta","given":"Shomit","non-dropping-particle":"","parse-names":false,"suffix":""},{"dropping-particle":"","family":"Peterson","given":"Timothy R.","non-dropping-particle":"","parse-names":false,"suffix":""},{"dropping-particle":"","family":"Laplante","given":"Mathieu","non-dropping-particle":"","parse-names":false,"suffix":""},{"dropping-particle":"","family":"Oh","given":"Stephanie","non-dropping-particle":"","parse-names":false,"suffix":""},{"dropping-particle":"","family":"Sabatini","given":"David M.","non-dropping-particle":"","parse-names":false,"suffix":""}],"container-title":"Nature","id":"ITEM-1","issue":"7327","issued":{"date-parts":[["2010","12"]]},"page":"1100-1106","publisher":"Nature Publishing Group","title":"MTORC1 controls fasting-induced ketogenesis and its modulation by ageing","type":"article-journal","volume":"468"},"uris":["http://www.mendeley.com/documents/?uuid=3a512456-4bbb-4224-998f-16c57f36fd1c"]}],"mendeley":{"formattedCitation":"(17)","plainTextFormattedCitation":"(17)","previouslyFormattedCitation":"(17)"},"properties":{"noteIndex":0},"schema":"https://github.com/citation-style-language/schema/raw/master/csl-citation.json"}</w:instrText>
+      </w:r>
+      <w:r>
+        <w:fldChar w:fldCharType="separate"/>
+      </w:r>
+      <w:r>
+        <w:rPr>
+          <w:noProof/>
+        </w:rPr>
+        <w:t>(17)</w:t>
+      </w:r>
+      <w:r>
+        <w:fldChar w:fldCharType="end"/>
+      </w:r>
+      <w:r>
+        <w:t xml:space="preserve">.  </w:t>
+      </w:r>
+    </w:p>
+    <w:p/>
+    <w:p/>
+    <w:p>
       <w:pPr>
         <w:pStyle w:val="Heading2"/>
       </w:pPr>
@@ -2129,7 +2281,11 @@
         <w:t>; Figure 3E</w:t>
       </w:r>
       <w:r>
-        <w:t xml:space="preserve">).  After insulin injection, there were no significant effects of Gdf15 knockout in either sex (Figure </w:t>
+        <w:t xml:space="preserve">).  </w:t>
+      </w:r>
+      <w:r>
+        <w:lastRenderedPageBreak/>
+        <w:t xml:space="preserve">After insulin injection, there were no significant effects of Gdf15 knockout in either sex (Figure </w:t>
       </w:r>
       <w:r>
         <w:t>3F</w:t>
@@ -2192,7 +2348,7 @@
         <w:rPr>
           <w:shd w:val="clear" w:color="auto" w:fill="FFFFFF"/>
         </w:rPr>
-        <w:instrText>ADDIN CSL_CITATION {"citationItems":[{"id":"ITEM-1","itemData":{"DOI":"10.1161/HYPERTENSIONAHA.109.130583","ISSN":"0194911X","abstract":"Growth-differentiation factor 15 (GDF-15), a stress-responsive transforming growth factor-beta-related cytokine, is emerging as a new risk marker in patients with cardiovascular disease. We explored GDF-15 in preeclampsia and in diabetic pregnancies, because these conditions are associated with augmented risk for cardiovascular disease, both in mother and in offspring. Plasma from pregnant women (n=267; controls: n=59, preeclampsia: n=85, diabetes mellitus: n=112, and superimposed preeclampsia in diabetes mellitus: n=11), fetal plasma (n=72), and amniotic fluid (n=99) were analyzed by immunoassay for GDF-15. Placental GDF-15 mRNA and protein expression levels were analyzed by quantitative real-time PCR and immunoblots in 78 and 18 pregnancies, respectively. Conditioned media from preeclamptic (n=6) and control (n=6) villous placenta explants were analyzed by immunoassay for GDF-15. Median maternal GDF-15 concentration was elevated in those with diabetes mellitus, as compared with controls (91 549 versus 79 875 ng/L; P=0.02). Median GDF-15 concentration was higher in patients with preeclampsia than in controls in term maternal blood samples (127 061 versus 80 319 ng/L; P&lt;0.001). In the fetal circulation and amniotic fluid, GDF-15 was elevated in preeclampsia and superimposed preeclampsia in diabetes mellitus, as compared with controls. GDF-15 placental mRNA expression was elevated in preeclampsia, as compared with controls (P=0.002). Placenta immunoblots confirmed a single GDF-15 protein band, and a time-dependent increase in GDF-15 protein was detected in the conditioned media. Our study is the first to show that GDF-15 is dysregulated, both in preeclampsia and in diabetic pregnancies. The mechanisms and diagnostic implications of these findings remain to be explored.","author":[{"dropping-particle":"","family":"Sugulle","given":"Meryam","non-dropping-particle":"","parse-names":false,"suffix":""},{"dropping-particle":"","family":"Dechend","given":"Ralf","non-dropping-particle":"","parse-names":false,"suffix":""},{"dropping-particle":"","family":"Herse","given":"Florian","non-dropping-particle":"","parse-names":false,"suffix":""},{"dropping-particle":"","family":"Weedon-Fekjaer","given":"M. Susanne","non-dropping-particle":"","parse-names":false,"suffix":""},{"dropping-particle":"","family":"Johnsen","given":"Guro M.","non-dropping-particle":"","parse-names":false,"suffix":""},{"dropping-particle":"","family":"Brosnihan","given":"K. Bridget","non-dropping-particle":"","parse-names":false,"suffix":""},{"dropping-particle":"","family":"Anton","given":"Lauren","non-dropping-particle":"","parse-names":false,"suffix":""},{"dropping-particle":"","family":"Luft","given":"Friedrich C.","non-dropping-particle":"","parse-names":false,"suffix":""},{"dropping-particle":"","family":"Wollert","given":"Kai C.","non-dropping-particle":"","parse-names":false,"suffix":""},{"dropping-particle":"","family":"Kempf","given":"Tibor","non-dropping-particle":"","parse-names":false,"suffix":""},{"dropping-particle":"","family":"Staff","given":"Anne Cathrine","non-dropping-particle":"","parse-names":false,"suffix":""}],"container-title":"Hypertension","id":"ITEM-1","issue":"1","issued":{"date-parts":[["2009"]]},"page":"106-112","title":"Circulating and placental growth-differentiation factor 15 in preeclampsia and in pregnancy complicated by diabetes mellitus","type":"article-journal","volume":"54"},"uris":["http://www.mendeley.com/documents/?uuid=a0a7236d-2fe8-411e-aa3a-1ad44d575555"]},{"id":"ITEM-2","itemData":{"DOI":"10.1016/j.diabres.2019.107823","ISSN":"01688227","author":[{"dropping-particle":"","family":"Tang","given":"Mengyang","non-dropping-particle":"","parse-names":false,"suffix":""},{"dropping-particle":"","family":"Luo","given":"Mingjuan","non-dropping-particle":"","parse-names":false,"suffix":""},{"dropping-particle":"","family":"Lu","given":"Wenqian","non-dropping-particle":"","parse-names":false,"suffix":""},{"dropping-particle":"","family":"Wang","given":"Shiyun","non-dropping-particle":"","parse-names":false,"suffix":""},{"dropping-particle":"","family":"Zhang","given":"Rong","non-dropping-particle":"","parse-names":false,"suffix":""},{"dropping-particle":"","family":"Liang","given":"Wei","non-dropping-particle":"","parse-names":false,"suffix":""},{"dropping-particle":"","family":"Gu","given":"Jianfen","non-dropping-particle":"","parse-names":false,"suffix":""},{"dropping-particle":"","family":"Yu","given":"Xuemei","non-dropping-particle":"","parse-names":false,"suffix":""},{"dropping-particle":"","family":"Zhang","given":"Xueli","non-dropping-particle":"","parse-names":false,"suffix":""},{"dropping-particle":"","family":"Hu","given":"Cheng","non-dropping-particle":"","parse-names":false,"suffix":""}],"container-title":"Diabetes Research and Clinical Practice","id":"ITEM-2","issued":{"date-parts":[["2019"]]},"page":"107823","publisher":"Elsevier Ireland Ltd","title":"Serum growth differentiation factor 15 is associated with glucose metabolism in the third trimester in Chinese pregnant women","type":"article-journal"},"uris":["http://www.mendeley.com/documents/?uuid=fb1aeee1-6a59-43ef-9767-80a7b2b5ab0d"]},{"id":"ITEM-3","itemData":{"DOI":"10.12688/wellcomeopenres.14818.1","abstract":" Background: Although nausea and vomiting are very common in pregnancy, their pathogenesis is poorly understood. We tested the hypothesis that circulating growth and differentiation factor 15 (GDF15) concentrations in early pregnancy, whose gene is implicated in hyperemesis gravidarum, are associated with nausea and vomiting.  Methods: Blood samples for the measurement of GDF15 and human chorionic gonadotrophin (hCG) concentrations were obtained early in the second trimester (median 15.1 (interquartile range 14.4-15.7) weeks) of pregnancy from 791 women from the Cambridge Baby Growth Study, a prospective pregnancy and birth cohort. During each trimester participants completed a questionnaire which included questions about nausea, vomiting and antiemetic use. Associations with pre-pregnancy body mass indexes (BMI) were validated in 231 pregnant NIPTeR Study participants.  Results: Circulating GDF15 concentrations were higher in women reporting vomiting in the second trimester than in women reporting no pregnancy nausea or vomiting: 11,581 (10,977-12,219) (n=175) vs. 10,593 (10,066-11,147) (n=193) pg/mL, p=0.02). In women who took antiemetic drugs during pregnancy (n=11) the GDF15 levels were also raised 13,157 (10,558-16,394) pg/mL (p =0.04). Serum GFD15 concentrations were strongly positively correlated with hCG levels but were inversely correlated with maternal BMIs, a finding replicated in the NIPTeR Study.  Conclusions: Week 15 serum GDF15 concentrations are positively associated with second trimester vomiting and maternal antiemetic use in pregnancy. Given GDF15’s site of action in the chemoreceptor trigger zone of the brainstem and its genetic associations with hyperemesis gravidarum, these data support the concept that GDF15 may be playing a pathogenic role in pregnancy-associated vomiting. ","author":[{"dropping-particle":"","family":"Petry","given":"Clive J.","non-dropping-particle":"","parse-names":false,"suffix":""},{"dropping-particle":"","family":"Ong","given":"Ken K.","non-dropping-particle":"","parse-names":false,"suffix":""},{"dropping-particle":"","family":"Burling","given":"Keith A.","non-dropping-particle":"","parse-names":false,"suffix":""},{"dropping-particle":"","family":"Barker","given":"Peter","non-dropping-particle":"","parse-names":false,"suffix":""},{"dropping-particle":"","family":"Goodburn","given":"Sandra F.","non-dropping-particle":"","parse-names":false,"suffix":""},{"dropping-particle":"","family":"Perry","given":"John R. B.","non-dropping-particle":"","parse-names":false,"suffix":""},{"dropping-particle":"","family":"Acerini","given":"Carlo L.","non-dropping-particle":"","parse-names":false,"suffix":""},{"dropping-particle":"","family":"Hughes","given":"Ieuan A.","non-dropping-particle":"","parse-names":false,"suffix":""},{"dropping-particle":"","family":"Painter","given":"Rebecca C.","non-dropping-particle":"","parse-names":false,"suffix":""},{"dropping-particle":"","family":"Afink","given":"Gijs B.","non-dropping-particle":"","parse-names":false,"suffix":""},{"dropping-particle":"","family":"Dunger","given":"David B.","non-dropping-particle":"","parse-names":false,"suffix":""},{"dropping-particle":"","family":"O'Rahilly","given":"Stephen P","non-dropping-particle":"","parse-names":false,"suffix":""}],"container-title":"Wellcome Open Research","id":"ITEM-3","issue":"0","issued":{"date-parts":[["2018"]]},"page":"123","title":"Associations of vomiting and antiemetic use in pregnancy with levels of circulating GDF15 early in the second trimester: A nested case-control study","type":"article-journal","volume":"3"},"uris":["http://www.mendeley.com/documents/?uuid=8baab59b-8b7d-47a7-b0a4-ef80c03b53b7"]},{"id":"ITEM-4","itemData":{"DOI":"10.1016/S0140-6736(03)15265-8","ISSN":"01406736","abstract":"Macrophage inhibitory cytokine 1 (MIC 1) is thought to have immunomodulatory actions favouring fetal viability. We measured serum concentrations of MIC 1 in asymptomatic women at 6-13 weeks' gestation who subsequently miscarried or who had already miscarried. MIC 1 concentrations in the miscarriage cohort (n=100), were a third of those who had ongoing pregnancies (n=197). Multiples of the median for miscarriage was 0.32 (95% CI 0.23-0.32) versus 1.00 (0.93-1.06) for ongoing pregnancies; p&lt;0.0001. Concentrations were just as low 3 weeks before diagnosis as on the day of diagnosis. That MIC 1 serum concentrations seem to be low weeks before miscarriage suggests possible predictive and causative roles, as well as therapeutic potential.","author":[{"dropping-particle":"","family":"Tong","given":"Stephen","non-dropping-particle":"","parse-names":false,"suffix":""},{"dropping-particle":"","family":"Marjono","given":"Budi","non-dropping-particle":"","parse-names":false,"suffix":""},{"dropping-particle":"","family":"Brown","given":"David A.","non-dropping-particle":"","parse-names":false,"suffix":""},{"dropping-particle":"","family":"Mulvey","given":"Sheila","non-dropping-particle":"","parse-names":false,"suffix":""},{"dropping-particle":"","family":"Breit","given":"Samuel N.","non-dropping-particle":"","parse-names":false,"suffix":""},{"dropping-particle":"","family":"Manuelpillai","given":"Ursula","non-dropping-particle":"","parse-names":false,"suffix":""},{"dropping-particle":"","family":"Wallace","given":"Euan M.","non-dropping-particle":"","parse-names":false,"suffix":""}],"container-title":"Lancet","id":"ITEM-4","issue":"9403","issued":{"date-parts":[["2004"]]},"page":"129-130","title":"Serum concentrations of macrophage inhibitory cytokine 1 (MIC 1) as a predictor of miscarriage","type":"article-journal","volume":"363"},"uris":["http://www.mendeley.com/documents/?uuid=3c69f5e6-dd3f-4c19-afe1-1090797f2034"]}],"mendeley":{"formattedCitation":"(8,19–21)","plainTextFormattedCitation":"(8,19–21)","previouslyFormattedCitation":"(8,18–20)"},"properties":{"noteIndex":0},"schema":"https://github.com/citation-style-language/schema/raw/master/csl-citation.json"}</w:instrText>
+        <w:instrText>ADDIN CSL_CITATION {"citationItems":[{"id":"ITEM-1","itemData":{"DOI":"10.1161/HYPERTENSIONAHA.109.130583","ISSN":"0194911X","abstract":"Growth-differentiation factor 15 (GDF-15), a stress-responsive transforming growth factor-beta-related cytokine, is emerging as a new risk marker in patients with cardiovascular disease. We explored GDF-15 in preeclampsia and in diabetic pregnancies, because these conditions are associated with augmented risk for cardiovascular disease, both in mother and in offspring. Plasma from pregnant women (n=267; controls: n=59, preeclampsia: n=85, diabetes mellitus: n=112, and superimposed preeclampsia in diabetes mellitus: n=11), fetal plasma (n=72), and amniotic fluid (n=99) were analyzed by immunoassay for GDF-15. Placental GDF-15 mRNA and protein expression levels were analyzed by quantitative real-time PCR and immunoblots in 78 and 18 pregnancies, respectively. Conditioned media from preeclamptic (n=6) and control (n=6) villous placenta explants were analyzed by immunoassay for GDF-15. Median maternal GDF-15 concentration was elevated in those with diabetes mellitus, as compared with controls (91 549 versus 79 875 ng/L; P=0.02). Median GDF-15 concentration was higher in patients with preeclampsia than in controls in term maternal blood samples (127 061 versus 80 319 ng/L; P&lt;0.001). In the fetal circulation and amniotic fluid, GDF-15 was elevated in preeclampsia and superimposed preeclampsia in diabetes mellitus, as compared with controls. GDF-15 placental mRNA expression was elevated in preeclampsia, as compared with controls (P=0.002). Placenta immunoblots confirmed a single GDF-15 protein band, and a time-dependent increase in GDF-15 protein was detected in the conditioned media. Our study is the first to show that GDF-15 is dysregulated, both in preeclampsia and in diabetic pregnancies. The mechanisms and diagnostic implications of these findings remain to be explored.","author":[{"dropping-particle":"","family":"Sugulle","given":"Meryam","non-dropping-particle":"","parse-names":false,"suffix":""},{"dropping-particle":"","family":"Dechend","given":"Ralf","non-dropping-particle":"","parse-names":false,"suffix":""},{"dropping-particle":"","family":"Herse","given":"Florian","non-dropping-particle":"","parse-names":false,"suffix":""},{"dropping-particle":"","family":"Weedon-Fekjaer","given":"M. Susanne","non-dropping-particle":"","parse-names":false,"suffix":""},{"dropping-particle":"","family":"Johnsen","given":"Guro M.","non-dropping-particle":"","parse-names":false,"suffix":""},{"dropping-particle":"","family":"Brosnihan","given":"K. Bridget","non-dropping-particle":"","parse-names":false,"suffix":""},{"dropping-particle":"","family":"Anton","given":"Lauren","non-dropping-particle":"","parse-names":false,"suffix":""},{"dropping-particle":"","family":"Luft","given":"Friedrich C.","non-dropping-particle":"","parse-names":false,"suffix":""},{"dropping-particle":"","family":"Wollert","given":"Kai C.","non-dropping-particle":"","parse-names":false,"suffix":""},{"dropping-particle":"","family":"Kempf","given":"Tibor","non-dropping-particle":"","parse-names":false,"suffix":""},{"dropping-particle":"","family":"Staff","given":"Anne Cathrine","non-dropping-particle":"","parse-names":false,"suffix":""}],"container-title":"Hypertension","id":"ITEM-1","issue":"1","issued":{"date-parts":[["2009"]]},"page":"106-112","title":"Circulating and placental growth-differentiation factor 15 in preeclampsia and in pregnancy complicated by diabetes mellitus","type":"article-journal","volume":"54"},"uris":["http://www.mendeley.com/documents/?uuid=a0a7236d-2fe8-411e-aa3a-1ad44d575555"]},{"id":"ITEM-2","itemData":{"DOI":"10.1016/j.diabres.2019.107823","ISSN":"01688227","author":[{"dropping-particle":"","family":"Tang","given":"Mengyang","non-dropping-particle":"","parse-names":false,"suffix":""},{"dropping-particle":"","family":"Luo","given":"Mingjuan","non-dropping-particle":"","parse-names":false,"suffix":""},{"dropping-particle":"","family":"Lu","given":"Wenqian","non-dropping-particle":"","parse-names":false,"suffix":""},{"dropping-particle":"","family":"Wang","given":"Shiyun","non-dropping-particle":"","parse-names":false,"suffix":""},{"dropping-particle":"","family":"Zhang","given":"Rong","non-dropping-particle":"","parse-names":false,"suffix":""},{"dropping-particle":"","family":"Liang","given":"Wei","non-dropping-particle":"","parse-names":false,"suffix":""},{"dropping-particle":"","family":"Gu","given":"Jianfen","non-dropping-particle":"","parse-names":false,"suffix":""},{"dropping-particle":"","family":"Yu","given":"Xuemei","non-dropping-particle":"","parse-names":false,"suffix":""},{"dropping-particle":"","family":"Zhang","given":"Xueli","non-dropping-particle":"","parse-names":false,"suffix":""},{"dropping-particle":"","family":"Hu","given":"Cheng","non-dropping-particle":"","parse-names":false,"suffix":""}],"container-title":"Diabetes Research and Clinical Practice","id":"ITEM-2","issued":{"date-parts":[["2019"]]},"page":"107823","publisher":"Elsevier Ireland Ltd","title":"Serum growth differentiation factor 15 is associated with glucose metabolism in the third trimester in Chinese pregnant women","type":"article-journal"},"uris":["http://www.mendeley.com/documents/?uuid=fb1aeee1-6a59-43ef-9767-80a7b2b5ab0d"]},{"id":"ITEM-3","itemData":{"DOI":"10.12688/wellcomeopenres.14818.1","abstract":" Background: Although nausea and vomiting are very common in pregnancy, their pathogenesis is poorly understood. We tested the hypothesis that circulating growth and differentiation factor 15 (GDF15) concentrations in early pregnancy, whose gene is implicated in hyperemesis gravidarum, are associated with nausea and vomiting.  Methods: Blood samples for the measurement of GDF15 and human chorionic gonadotrophin (hCG) concentrations were obtained early in the second trimester (median 15.1 (interquartile range 14.4-15.7) weeks) of pregnancy from 791 women from the Cambridge Baby Growth Study, a prospective pregnancy and birth cohort. During each trimester participants completed a questionnaire which included questions about nausea, vomiting and antiemetic use. Associations with pre-pregnancy body mass indexes (BMI) were validated in 231 pregnant NIPTeR Study participants.  Results: Circulating GDF15 concentrations were higher in women reporting vomiting in the second trimester than in women reporting no pregnancy nausea or vomiting: 11,581 (10,977-12,219) (n=175) vs. 10,593 (10,066-11,147) (n=193) pg/mL, p=0.02). In women who took antiemetic drugs during pregnancy (n=11) the GDF15 levels were also raised 13,157 (10,558-16,394) pg/mL (p =0.04). Serum GFD15 concentrations were strongly positively correlated with hCG levels but were inversely correlated with maternal BMIs, a finding replicated in the NIPTeR Study.  Conclusions: Week 15 serum GDF15 concentrations are positively associated with second trimester vomiting and maternal antiemetic use in pregnancy. Given GDF15’s site of action in the chemoreceptor trigger zone of the brainstem and its genetic associations with hyperemesis gravidarum, these data support the concept that GDF15 may be playing a pathogenic role in pregnancy-associated vomiting. ","author":[{"dropping-particle":"","family":"Petry","given":"Clive J.","non-dropping-particle":"","parse-names":false,"suffix":""},{"dropping-particle":"","family":"Ong","given":"Ken K.","non-dropping-particle":"","parse-names":false,"suffix":""},{"dropping-particle":"","family":"Burling","given":"Keith A.","non-dropping-particle":"","parse-names":false,"suffix":""},{"dropping-particle":"","family":"Barker","given":"Peter","non-dropping-particle":"","parse-names":false,"suffix":""},{"dropping-particle":"","family":"Goodburn","given":"Sandra F.","non-dropping-particle":"","parse-names":false,"suffix":""},{"dropping-particle":"","family":"Perry","given":"John R. B.","non-dropping-particle":"","parse-names":false,"suffix":""},{"dropping-particle":"","family":"Acerini","given":"Carlo L.","non-dropping-particle":"","parse-names":false,"suffix":""},{"dropping-particle":"","family":"Hughes","given":"Ieuan A.","non-dropping-particle":"","parse-names":false,"suffix":""},{"dropping-particle":"","family":"Painter","given":"Rebecca C.","non-dropping-particle":"","parse-names":false,"suffix":""},{"dropping-particle":"","family":"Afink","given":"Gijs B.","non-dropping-particle":"","parse-names":false,"suffix":""},{"dropping-particle":"","family":"Dunger","given":"David B.","non-dropping-particle":"","parse-names":false,"suffix":""},{"dropping-particle":"","family":"O'Rahilly","given":"Stephen P","non-dropping-particle":"","parse-names":false,"suffix":""}],"container-title":"Wellcome Open Research","id":"ITEM-3","issue":"0","issued":{"date-parts":[["2018"]]},"page":"123","title":"Associations of vomiting and antiemetic use in pregnancy with levels of circulating GDF15 early in the second trimester: A nested case-control study","type":"article-journal","volume":"3"},"uris":["http://www.mendeley.com/documents/?uuid=8baab59b-8b7d-47a7-b0a4-ef80c03b53b7"]},{"id":"ITEM-4","itemData":{"DOI":"10.1016/S0140-6736(03)15265-8","ISSN":"01406736","abstract":"Macrophage inhibitory cytokine 1 (MIC 1) is thought to have immunomodulatory actions favouring fetal viability. We measured serum concentrations of MIC 1 in asymptomatic women at 6-13 weeks' gestation who subsequently miscarried or who had already miscarried. MIC 1 concentrations in the miscarriage cohort (n=100), were a third of those who had ongoing pregnancies (n=197). Multiples of the median for miscarriage was 0.32 (95% CI 0.23-0.32) versus 1.00 (0.93-1.06) for ongoing pregnancies; p&lt;0.0001. Concentrations were just as low 3 weeks before diagnosis as on the day of diagnosis. That MIC 1 serum concentrations seem to be low weeks before miscarriage suggests possible predictive and causative roles, as well as therapeutic potential.","author":[{"dropping-particle":"","family":"Tong","given":"Stephen","non-dropping-particle":"","parse-names":false,"suffix":""},{"dropping-particle":"","family":"Marjono","given":"Budi","non-dropping-particle":"","parse-names":false,"suffix":""},{"dropping-particle":"","family":"Brown","given":"David A.","non-dropping-particle":"","parse-names":false,"suffix":""},{"dropping-particle":"","family":"Mulvey","given":"Sheila","non-dropping-particle":"","parse-names":false,"suffix":""},{"dropping-particle":"","family":"Breit","given":"Samuel N.","non-dropping-particle":"","parse-names":false,"suffix":""},{"dropping-particle":"","family":"Manuelpillai","given":"Ursula","non-dropping-particle":"","parse-names":false,"suffix":""},{"dropping-particle":"","family":"Wallace","given":"Euan M.","non-dropping-particle":"","parse-names":false,"suffix":""}],"container-title":"Lancet","id":"ITEM-4","issue":"9403","issued":{"date-parts":[["2004"]]},"page":"129-130","title":"Serum concentrations of macrophage inhibitory cytokine 1 (MIC 1) as a predictor of miscarriage","type":"article-journal","volume":"363"},"uris":["http://www.mendeley.com/documents/?uuid=3c69f5e6-dd3f-4c19-afe1-1090797f2034"]}],"mendeley":{"formattedCitation":"(8,24–26)","plainTextFormattedCitation":"(8,24–26)","previouslyFormattedCitation":"(8,23–25)"},"properties":{"noteIndex":0},"schema":"https://github.com/citation-style-language/schema/raw/master/csl-citation.json"}</w:instrText>
       </w:r>
       <w:r>
         <w:rPr>
@@ -2205,7 +2361,7 @@
           <w:noProof/>
           <w:shd w:val="clear" w:color="auto" w:fill="FFFFFF"/>
         </w:rPr>
-        <w:t>(8,19–21)</w:t>
+        <w:t>(8,24–26)</w:t>
       </w:r>
       <w:r>
         <w:rPr>
@@ -2241,7 +2397,7 @@
         <w:rPr>
           <w:shd w:val="clear" w:color="auto" w:fill="FFFFFF"/>
         </w:rPr>
-        <w:instrText>ADDIN CSL_CITATION {"citationItems":[{"id":"ITEM-1","itemData":{"DOI":"10.3109/14017431.2010.516368","ISBN":"1401-7431","ISSN":"1651-2006","PMID":"20836754","abstract":"BACKGROUND: Growth differentiation factor-15 (GDF-15) is considered to be a cardioprotective cytokine possessing antiapoptotic and antiproliferative properties. If GDF-15 plasma levels are influenced by percutanenous coronary intervention (PCI) or regular exercise training is currently not known.\\n\\nMETHODS: After successful revascularization by PCI with stent implantation 36 consecutive patients with stable angina pectoris were randomized to an exercise training program or to a control group. Patients were followed by serial measurements of GDF-15, high-sensitivity Troponin T (hsTNT) and N-terminal pro brain natriuretic peptide (NT-proBNP) levels in peripheral blood after PCI and during six months follow-up.\\n\\nRESULTS: Plasma levels of GDF-15 showed an early response to PCI with a modest, but significant increase after 30 minutes (p = 0.007) peaking three hours after PCI. Levels of hsTNT rose 5-fold from baseline to 24 hours (p &lt; 0.001) with a normalization at seven days post PCI. Changes in plasma levels of GDF-15, hsTNT and NT-proBNP were not significantly different between the training and control group during follow-up.\\n\\nCONCLUSIONS: GDF-15 levels show a modest transient increase in response to coronary intervention with stent implantation. Exercise training over six months does not affect plasma levels of GDF-15, hsTNT or NT-proBNP in patients with stable coronary artery disease.","author":[{"dropping-particle":"","family":"Munk","given":"Peter Scott","non-dropping-particle":"","parse-names":false,"suffix":""},{"dropping-particle":"","family":"Valborgland","given":"Torstein","non-dropping-particle":"","parse-names":false,"suffix":""},{"dropping-particle":"","family":"Butt","given":"Noreen","non-dropping-particle":"","parse-names":false,"suffix":""},{"dropping-particle":"","family":"Larsen","given":"Alf Inge","non-dropping-particle":"","parse-names":false,"suffix":""}],"container-title":"Scandinavian cardiovascular journal : SCJ","id":"ITEM-1","issue":"1","issued":{"date-parts":[["2011"]]},"page":"27-32","title":"Response of growth differentiation factor-15 to percutaneous coronary intervention and regular exercise training.","type":"article-journal","volume":"45"},"uris":["http://www.mendeley.com/documents/?uuid=3b553d58-500f-4407-8de6-8996945e5955"]},{"id":"ITEM-2","itemData":{"DOI":"10.3109/00365513.2014.905697","ISBN":"1502-7686 (Electronic)\\r0036-5513 (Linking)","ISSN":"15027686","PMID":"24792369","abstract":"Background. Intense training can lead to a pathophysiological change in serum concentration of a variety of biomarkers. Traditional biomarkers of cardiac injury are very useful in monitoring CVD patients, but in healthy subjects or athletes they cannot be informative enough about the cardiovascular risk, because in these cases their serum levels do not increase over the pathological limit. Therefore novel cardiovascular biomarkers are required in order to allow a better monitoring of sport performance, prediction of overtraining and diagnosis of sport-related cardiac injuries. Growth differentiation factor-15 (GDF-15) is emerging as a powerful cardiovascular injury risk indicator. In this study we investigate the effect of intense physical training of on the circulating levels of GDF-15 in rugby professional players. Methods. Serum GDF-15, Erythropoietin, IL-6, the cardiovascular parameter ST-2, NT-proBNP and routine hematological parameters were measured in a group of 30 rugby players before and after a session of intense training. Results. While ST-2, IL-6 and hsCRP displayed no significant changes after intense training, NT-proBNP and GDF-15 showed a significant increase, even without reaching the pathological level. Discussion. The measure of GDF-15 in professional rugby players could be a useful tool to monitoring their cardiovascular status during training and competition session in order to prevent the onset of collateral cardiovascular adverse event due to the intense training and, in the case of cardiac injury, it could possibly allow a very early diagnosis at the beginning of the pathogenic process.","author":[{"dropping-particle":"","family":"Galliera","given":"Emanuela","non-dropping-particle":"","parse-names":false,"suffix":""},{"dropping-particle":"","family":"Lombardi","given":"Giovanni","non-dropping-particle":"","parse-names":false,"suffix":""},{"dropping-particle":"","family":"Marazzi","given":"Monica G.","non-dropping-particle":"","parse-names":false,"suffix":""},{"dropping-particle":"","family":"Grasso","given":"Dalila","non-dropping-particle":"","parse-names":false,"suffix":""},{"dropping-particle":"","family":"Vianello","given":"Elena","non-dropping-particle":"","parse-names":false,"suffix":""},{"dropping-particle":"","family":"Pozzoni","given":"Roberto","non-dropping-particle":"","parse-names":false,"suffix":""},{"dropping-particle":"","family":"Banfi","given":"Giuseppe","non-dropping-particle":"","parse-names":false,"suffix":""},{"dropping-particle":"","family":"Corsi Romanelli","given":"Massimiliano M.","non-dropping-particle":"","parse-names":false,"suffix":""}],"container-title":"Scandinavian Journal of Clinical and Laboratory Investigation","id":"ITEM-2","issue":"6","issued":{"date-parts":[["2014"]]},"page":"492-499","title":"Acute exercise in elite rugby players increases the circulating level of the cardiovascular biomarker GDF-15","type":"article-journal","volume":"74"},"uris":["http://www.mendeley.com/documents/?uuid=7ae97071-f5b7-46f0-90a1-3cc46e638626"]},{"id":"ITEM-3","itemData":{"DOI":"10.1016/S0168-8227(16)31060-9","ISSN":"01688227","author":[{"dropping-particle":"","family":"Joung","given":"Kyong Hye","non-dropping-particle":"","parse-names":false,"suffix":""},{"dropping-particle":"","family":"Kim","given":"Ji Min","non-dropping-particle":"","parse-names":false,"suffix":""},{"dropping-particle":"","family":"Yi","given":"Hyon-Seung","non-dropping-particle":"","parse-names":false,"suffix":""},{"dropping-particle":"","family":"Lee","given":"Ju Hee","non-dropping-particle":"","parse-names":false,"suffix":""},{"dropping-particle":"","family":"Kim","given":"Koon Soon","non-dropping-particle":"","parse-names":false,"suffix":""},{"dropping-particle":"","family":"Kim","given":"Hyun Jin","non-dropping-particle":"","parse-names":false,"suffix":""},{"dropping-particle":"","family":"Shong","given":"Minho","non-dropping-particle":"","parse-names":false,"suffix":""},{"dropping-particle":"","family":"Ku","given":"Bon Jeong","non-dropping-particle":"","parse-names":false,"suffix":""}],"container-title":"Diabetes Research and Clinical Practice","id":"ITEM-3","issued":{"date-parts":[["2016","10"]]},"page":"S65-S66","publisher":"Elsevier Ireland Ltd","title":"Effects of exercise program on normal responsiveness of serum GDF15 in middle-aged women","type":"article-journal","volume":"120"},"uris":["http://www.mendeley.com/documents/?uuid=24fe4eb7-5c2e-4e61-b6b4-ab23edaabe13"]},{"id":"ITEM-4","itemData":{"DOI":"10.1016/j.molmet.2017.12.016","ISSN":"22128778","PMID":"29398617","abstract":"Objective: The growth differentiation factor 15 (GDF15) is a stress-sensitive circulating factor that regulates systemic energy balance. Since exercise is a transient physiological stress that has pleiotropic effects on whole-body energy metabolism, we herein explored the effect of exercise on a) circulating GDF15 levels and b) GDF15 release from skeletal muscle in humans. Methods: Seven healthy males either rested or exercised at 67% of their VO2maxfor 1 h and blood was sampled from the femoral artery and femoral vein before, during, and after exercise. Plasma GDF15 concentrations were determined in these samples. Results: Plasma GDF15 levels increased 34% with exercise (p &lt; 0.001) and further increased to 64% above resting values at 120 min (p &lt; 0.001) after the cessation of exercise. There was no difference between the arterial and venous GDF15 concentration before, during, and after exercise. During a resting control trial, GDF15 levels measured in the same subjects were unaltered. Conclusions: Vigorous submaximal exercise increases circulating GDF15 levels in humans, but skeletal muscle tissue does not appear to be the source.","author":[{"dropping-particle":"","family":"Kleinert","given":"Maximilian","non-dropping-particle":"","parse-names":false,"suffix":""},{"dropping-particle":"","family":"Clemmensen","given":"Christoffer","non-dropping-particle":"","parse-names":false,"suffix":""},{"dropping-particle":"","family":"Sjøberg","given":"Kim A.","non-dropping-particle":"","parse-names":false,"suffix":""},{"dropping-particle":"","family":"Carl","given":"Christian Strini","non-dropping-particle":"","parse-names":false,"suffix":""},{"dropping-particle":"","family":"Jeppesen","given":"Jacob Fuglsbjerg","non-dropping-particle":"","parse-names":false,"suffix":""},{"dropping-particle":"","family":"Wojtaszewski","given":"Jørgen F.P.","non-dropping-particle":"","parse-names":false,"suffix":""},{"dropping-particle":"","family":"Kiens","given":"Bente","non-dropping-particle":"","parse-names":false,"suffix":""},{"dropping-particle":"","family":"Richter","given":"Erik A.","non-dropping-particle":"","parse-names":false,"suffix":""}],"container-title":"Molecular Metabolism","id":"ITEM-4","issue":"January","issued":{"date-parts":[["2018"]]},"page":"187-191","publisher":"Elsevier GmbH","title":"Exercise increases circulating GDF15 in humans","type":"article-journal","volume":"9"},"uris":["http://www.mendeley.com/documents/?uuid=61e4cb4c-be22-48b1-a63a-679d36925f70"]},{"id":"ITEM-5","itemData":{"DOI":"10.1152/ajpendo.00439.2018","ISBN":"8587847910","ISSN":"0193-1849","author":[{"dropping-particle":"","family":"Zhang","given":"Hui","non-dropping-particle":"","parse-names":false,"suffix":""},{"dropping-particle":"","family":"Fealy","given":"Ciaran E.","non-dropping-particle":"","parse-names":false,"suffix":""},{"dropping-particle":"","family":"Kirwan","given":"John P.","non-dropping-particle":"","parse-names":false,"suffix":""}],"container-title":"American Journal of Physiology-Endocrinology and Metabolism","id":"ITEM-5","issued":{"date-parts":[["2019","3","12"]]},"page":"ajpendo.00439.2018","title":"Exercise Training Promotes a GDF15 Associated Reduction in Fat Mass in Older Adults with Obesity","type":"article-journal"},"uris":["http://www.mendeley.com/documents/?uuid=8d5183fe-7ffc-43e7-942a-a89d0c51cbda"]}],"mendeley":{"formattedCitation":"(22–26)","plainTextFormattedCitation":"(22–26)","previouslyFormattedCitation":"(21–25)"},"properties":{"noteIndex":0},"schema":"https://github.com/citation-style-language/schema/raw/master/csl-citation.json"}</w:instrText>
+        <w:instrText>ADDIN CSL_CITATION {"citationItems":[{"id":"ITEM-1","itemData":{"DOI":"10.3109/14017431.2010.516368","ISBN":"1401-7431","ISSN":"1651-2006","PMID":"20836754","abstract":"BACKGROUND: Growth differentiation factor-15 (GDF-15) is considered to be a cardioprotective cytokine possessing antiapoptotic and antiproliferative properties. If GDF-15 plasma levels are influenced by percutanenous coronary intervention (PCI) or regular exercise training is currently not known.\\n\\nMETHODS: After successful revascularization by PCI with stent implantation 36 consecutive patients with stable angina pectoris were randomized to an exercise training program or to a control group. Patients were followed by serial measurements of GDF-15, high-sensitivity Troponin T (hsTNT) and N-terminal pro brain natriuretic peptide (NT-proBNP) levels in peripheral blood after PCI and during six months follow-up.\\n\\nRESULTS: Plasma levels of GDF-15 showed an early response to PCI with a modest, but significant increase after 30 minutes (p = 0.007) peaking three hours after PCI. Levels of hsTNT rose 5-fold from baseline to 24 hours (p &lt; 0.001) with a normalization at seven days post PCI. Changes in plasma levels of GDF-15, hsTNT and NT-proBNP were not significantly different between the training and control group during follow-up.\\n\\nCONCLUSIONS: GDF-15 levels show a modest transient increase in response to coronary intervention with stent implantation. Exercise training over six months does not affect plasma levels of GDF-15, hsTNT or NT-proBNP in patients with stable coronary artery disease.","author":[{"dropping-particle":"","family":"Munk","given":"Peter Scott","non-dropping-particle":"","parse-names":false,"suffix":""},{"dropping-particle":"","family":"Valborgland","given":"Torstein","non-dropping-particle":"","parse-names":false,"suffix":""},{"dropping-particle":"","family":"Butt","given":"Noreen","non-dropping-particle":"","parse-names":false,"suffix":""},{"dropping-particle":"","family":"Larsen","given":"Alf Inge","non-dropping-particle":"","parse-names":false,"suffix":""}],"container-title":"Scandinavian cardiovascular journal : SCJ","id":"ITEM-1","issue":"1","issued":{"date-parts":[["2011"]]},"page":"27-32","title":"Response of growth differentiation factor-15 to percutaneous coronary intervention and regular exercise training.","type":"article-journal","volume":"45"},"uris":["http://www.mendeley.com/documents/?uuid=3b553d58-500f-4407-8de6-8996945e5955"]},{"id":"ITEM-2","itemData":{"DOI":"10.3109/00365513.2014.905697","ISBN":"1502-7686 (Electronic)\\r0036-5513 (Linking)","ISSN":"15027686","PMID":"24792369","abstract":"Background. Intense training can lead to a pathophysiological change in serum concentration of a variety of biomarkers. Traditional biomarkers of cardiac injury are very useful in monitoring CVD patients, but in healthy subjects or athletes they cannot be informative enough about the cardiovascular risk, because in these cases their serum levels do not increase over the pathological limit. Therefore novel cardiovascular biomarkers are required in order to allow a better monitoring of sport performance, prediction of overtraining and diagnosis of sport-related cardiac injuries. Growth differentiation factor-15 (GDF-15) is emerging as a powerful cardiovascular injury risk indicator. In this study we investigate the effect of intense physical training of on the circulating levels of GDF-15 in rugby professional players. Methods. Serum GDF-15, Erythropoietin, IL-6, the cardiovascular parameter ST-2, NT-proBNP and routine hematological parameters were measured in a group of 30 rugby players before and after a session of intense training. Results. While ST-2, IL-6 and hsCRP displayed no significant changes after intense training, NT-proBNP and GDF-15 showed a significant increase, even without reaching the pathological level. Discussion. The measure of GDF-15 in professional rugby players could be a useful tool to monitoring their cardiovascular status during training and competition session in order to prevent the onset of collateral cardiovascular adverse event due to the intense training and, in the case of cardiac injury, it could possibly allow a very early diagnosis at the beginning of the pathogenic process.","author":[{"dropping-particle":"","family":"Galliera","given":"Emanuela","non-dropping-particle":"","parse-names":false,"suffix":""},{"dropping-particle":"","family":"Lombardi","given":"Giovanni","non-dropping-particle":"","parse-names":false,"suffix":""},{"dropping-particle":"","family":"Marazzi","given":"Monica G.","non-dropping-particle":"","parse-names":false,"suffix":""},{"dropping-particle":"","family":"Grasso","given":"Dalila","non-dropping-particle":"","parse-names":false,"suffix":""},{"dropping-particle":"","family":"Vianello","given":"Elena","non-dropping-particle":"","parse-names":false,"suffix":""},{"dropping-particle":"","family":"Pozzoni","given":"Roberto","non-dropping-particle":"","parse-names":false,"suffix":""},{"dropping-particle":"","family":"Banfi","given":"Giuseppe","non-dropping-particle":"","parse-names":false,"suffix":""},{"dropping-particle":"","family":"Corsi Romanelli","given":"Massimiliano M.","non-dropping-particle":"","parse-names":false,"suffix":""}],"container-title":"Scandinavian Journal of Clinical and Laboratory Investigation","id":"ITEM-2","issue":"6","issued":{"date-parts":[["2014"]]},"page":"492-499","title":"Acute exercise in elite rugby players increases the circulating level of the cardiovascular biomarker GDF-15","type":"article-journal","volume":"74"},"uris":["http://www.mendeley.com/documents/?uuid=7ae97071-f5b7-46f0-90a1-3cc46e638626"]},{"id":"ITEM-3","itemData":{"DOI":"10.1016/S0168-8227(16)31060-9","ISSN":"01688227","author":[{"dropping-particle":"","family":"Joung","given":"Kyong Hye","non-dropping-particle":"","parse-names":false,"suffix":""},{"dropping-particle":"","family":"Kim","given":"Ji Min","non-dropping-particle":"","parse-names":false,"suffix":""},{"dropping-particle":"","family":"Yi","given":"Hyon-Seung","non-dropping-particle":"","parse-names":false,"suffix":""},{"dropping-particle":"","family":"Lee","given":"Ju Hee","non-dropping-particle":"","parse-names":false,"suffix":""},{"dropping-particle":"","family":"Kim","given":"Koon Soon","non-dropping-particle":"","parse-names":false,"suffix":""},{"dropping-particle":"","family":"Kim","given":"Hyun Jin","non-dropping-particle":"","parse-names":false,"suffix":""},{"dropping-particle":"","family":"Shong","given":"Minho","non-dropping-particle":"","parse-names":false,"suffix":""},{"dropping-particle":"","family":"Ku","given":"Bon Jeong","non-dropping-particle":"","parse-names":false,"suffix":""}],"container-title":"Diabetes Research and Clinical Practice","id":"ITEM-3","issued":{"date-parts":[["2016","10"]]},"page":"S65-S66","publisher":"Elsevier Ireland Ltd","title":"Effects of exercise program on normal responsiveness of serum GDF15 in middle-aged women","type":"article-journal","volume":"120"},"uris":["http://www.mendeley.com/documents/?uuid=24fe4eb7-5c2e-4e61-b6b4-ab23edaabe13"]},{"id":"ITEM-4","itemData":{"DOI":"10.1016/j.molmet.2017.12.016","ISSN":"22128778","PMID":"29398617","abstract":"Objective: The growth differentiation factor 15 (GDF15) is a stress-sensitive circulating factor that regulates systemic energy balance. Since exercise is a transient physiological stress that has pleiotropic effects on whole-body energy metabolism, we herein explored the effect of exercise on a) circulating GDF15 levels and b) GDF15 release from skeletal muscle in humans. Methods: Seven healthy males either rested or exercised at 67% of their VO2maxfor 1 h and blood was sampled from the femoral artery and femoral vein before, during, and after exercise. Plasma GDF15 concentrations were determined in these samples. Results: Plasma GDF15 levels increased 34% with exercise (p &lt; 0.001) and further increased to 64% above resting values at 120 min (p &lt; 0.001) after the cessation of exercise. There was no difference between the arterial and venous GDF15 concentration before, during, and after exercise. During a resting control trial, GDF15 levels measured in the same subjects were unaltered. Conclusions: Vigorous submaximal exercise increases circulating GDF15 levels in humans, but skeletal muscle tissue does not appear to be the source.","author":[{"dropping-particle":"","family":"Kleinert","given":"Maximilian","non-dropping-particle":"","parse-names":false,"suffix":""},{"dropping-particle":"","family":"Clemmensen","given":"Christoffer","non-dropping-particle":"","parse-names":false,"suffix":""},{"dropping-particle":"","family":"Sjøberg","given":"Kim A.","non-dropping-particle":"","parse-names":false,"suffix":""},{"dropping-particle":"","family":"Carl","given":"Christian Strini","non-dropping-particle":"","parse-names":false,"suffix":""},{"dropping-particle":"","family":"Jeppesen","given":"Jacob Fuglsbjerg","non-dropping-particle":"","parse-names":false,"suffix":""},{"dropping-particle":"","family":"Wojtaszewski","given":"Jørgen F.P.","non-dropping-particle":"","parse-names":false,"suffix":""},{"dropping-particle":"","family":"Kiens","given":"Bente","non-dropping-particle":"","parse-names":false,"suffix":""},{"dropping-particle":"","family":"Richter","given":"Erik A.","non-dropping-particle":"","parse-names":false,"suffix":""}],"container-title":"Molecular Metabolism","id":"ITEM-4","issue":"January","issued":{"date-parts":[["2018"]]},"page":"187-191","publisher":"Elsevier GmbH","title":"Exercise increases circulating GDF15 in humans","type":"article-journal","volume":"9"},"uris":["http://www.mendeley.com/documents/?uuid=61e4cb4c-be22-48b1-a63a-679d36925f70"]},{"id":"ITEM-5","itemData":{"DOI":"10.1152/ajpendo.00439.2018","ISBN":"8587847910","ISSN":"0193-1849","author":[{"dropping-particle":"","family":"Zhang","given":"Hui","non-dropping-particle":"","parse-names":false,"suffix":""},{"dropping-particle":"","family":"Fealy","given":"Ciaran E.","non-dropping-particle":"","parse-names":false,"suffix":""},{"dropping-particle":"","family":"Kirwan","given":"John P.","non-dropping-particle":"","parse-names":false,"suffix":""}],"container-title":"American Journal of Physiology-Endocrinology and Metabolism","id":"ITEM-5","issued":{"date-parts":[["2019","3","12"]]},"page":"ajpendo.00439.2018","title":"Exercise Training Promotes a GDF15 Associated Reduction in Fat Mass in Older Adults with Obesity","type":"article-journal"},"uris":["http://www.mendeley.com/documents/?uuid=8d5183fe-7ffc-43e7-942a-a89d0c51cbda"]}],"mendeley":{"formattedCitation":"(27–31)","plainTextFormattedCitation":"(27–31)","previouslyFormattedCitation":"(26–30)"},"properties":{"noteIndex":0},"schema":"https://github.com/citation-style-language/schema/raw/master/csl-citation.json"}</w:instrText>
       </w:r>
       <w:r>
         <w:rPr>
@@ -2254,7 +2410,7 @@
           <w:noProof/>
           <w:shd w:val="clear" w:color="auto" w:fill="FFFFFF"/>
         </w:rPr>
-        <w:t>(22–26)</w:t>
+        <w:t>(27–31)</w:t>
       </w:r>
       <w:r>
         <w:rPr>
@@ -2332,7 +2488,7 @@
         <w:rPr>
           <w:shd w:val="clear" w:color="auto" w:fill="FFFFFF"/>
         </w:rPr>
-        <w:instrText>ADDIN CSL_CITATION {"citationItems":[{"id":"ITEM-1","itemData":{"DOI":"10.1038/nm.4392","ISBN":"1546-170X (Electronic) 1078-8956 (Linking)","ISSN":"1078-8956","PMID":"28846097","abstract":"Growth differentiation factor 15 (GDF15), a distant member of the transforming growth factor (TGF)-β family, is a secreted protein that circulates as a 25-kDa dimer. In humans, elevated GDF15 correlates with weight loss, and the administration of GDF15 to mice with obesity reduces body weight, at least in part, by decreasing food intake. The mechanisms through which GDF15 reduces body weight remain poorly understood, because the cognate receptor for GDF15 is unknown. Here we show that recombinant GDF15 induces weight loss in mice fed a high-fat diet and in nonhuman primates with spontaneous obesity. Furthermore, we find that GDF15 binds with high affinity to GDNF family receptor α-like (GFRAL), a distant relative of receptors for a distinct class of the TGF-β superfamily ligands. Gfral is expressed in neurons of the area postrema and nucleus of the solitary tract in mice and humans, and genetic deletion of the receptor abrogates the ability of GDF15 to decrease food intake and body weight in mice. In addition, diet-induced obesity and insulin resistance are exacerbated in GFRAL-deficient mice, suggesting a homeostatic role for this receptor in metabolism. Finally, we demonstrate that GDF15-induced cell signaling requires the interaction of GFRAL with the coreceptor RET. Our data identify GFRAL as a new regulator of body weight and as the bona fide receptor mediating the metabolic effects of GDF15, enabling a more comprehensive assessment of GDF15 as a potential pharmacotherapy for the treatment of obesity.","author":[{"dropping-particle":"","family":"Mullican","given":"Shannon E.","non-dropping-particle":"","parse-names":false,"suffix":""},{"dropping-particle":"","family":"Lin-Schmidt","given":"Xiefan","non-dropping-particle":"","parse-names":false,"suffix":""},{"dropping-particle":"","family":"Chin","given":"Chen-Ni","non-dropping-particle":"","parse-names":false,"suffix":""},{"dropping-particle":"","family":"Chavez","given":"Jose A.","non-dropping-particle":"","parse-names":false,"suffix":""},{"dropping-particle":"","family":"Furman","given":"Jennifer L.","non-dropping-particle":"","parse-names":false,"suffix":""},{"dropping-particle":"","family":"Armstrong","given":"Anthony A.","non-dropping-particle":"","parse-names":false,"suffix":""},{"dropping-particle":"","family":"Beck","given":"Stephen C.","non-dropping-particle":"","parse-names":false,"suffix":""},{"dropping-particle":"","family":"South","given":"Victoria J.","non-dropping-particle":"","parse-names":false,"suffix":""},{"dropping-particle":"","family":"Dinh","given":"Thai Q.","non-dropping-particle":"","parse-names":false,"suffix":""},{"dropping-particle":"","family":"Cash-Mason","given":"Tanesha D.","non-dropping-particle":"","parse-names":false,"suffix":""},{"dropping-particle":"","family":"Cavanaugh","given":"Cassandre R.","non-dropping-particle":"","parse-names":false,"suffix":""},{"dropping-particle":"","family":"Nelson","given":"Serena","non-dropping-particle":"","parse-names":false,"suffix":""},{"dropping-particle":"","family":"Huang","given":"Chichi","non-dropping-particle":"","parse-names":false,"suffix":""},{"dropping-particle":"","family":"Hunter","given":"Michael J.","non-dropping-particle":"","parse-names":false,"suffix":""},{"dropping-particle":"","family":"Rangwala","given":"Shamina M.","non-dropping-particle":"","parse-names":false,"suffix":""}],"container-title":"Nature Medicine","id":"ITEM-1","issue":"10","issued":{"date-parts":[["2017","8","28"]]},"page":"1150-1157","title":"GFRAL is the receptor for GDF15 and the ligand promotes weight loss in mice and nonhuman primates","type":"article-journal","volume":"23"},"uris":["http://www.mendeley.com/documents/?uuid=cffeba4a-1f1f-4bb9-bda9-dc8a47a91a15"]},{"id":"ITEM-2","itemData":{"DOI":"10.1038/nature24042","ISSN":"14764687","abstract":"© 2017 Macmillan Publishers Limited, part of Springer Nature. All rights reserved. Under homeostatic conditions, animals use well-defined hypothalamic neural circuits to help maintain stable body weight, by integrating metabolic and hormonal signals from the periphery to balance food consumption and energy expenditure. In stressed or disease conditions, however, animals use alternative neuronal pathways to adapt to the metabolic challenges of altered energy demand. Recent studies have identified brain areas outside the hypothalamus that are activated under these 'non-homeostatic' conditions, but the molecular nature of the peripheral signals and brain-localized receptors that activate these circuits remains elusive. Here we identify glial cell-derived neurotrophic factor (GDNF) receptor alpha-like (GFRAL) as a brainstem-restricted receptor for growth and differentiation factor 15 (GDF15). GDF15 regulates food intake, energy expenditure and body weight in response to metabolic and toxin-induced stresses; we show that Gfral knockout mice are hyperphagic under stressed conditions and are resistant to chemotherapy-induced anorexia and body weight loss. GDF15 activates GFRAL-expressing neurons localized exclusively in the area postrema and nucleus tractus solitarius of the mouse brainstem. It then triggers the activation of neurons localized within the parabrachial nucleus and central amygdala, which constitute part of the 'emergency circuit' that shapes feeding responses to stressful conditions. GDF15 levels increase in response to tissue stress and injury, and elevated levels are associated with body weight loss in numerous chronic human diseases. By isolating GFRAL as the receptor for GDF15-induced anorexia and weight loss, we identify a mechanistic basis for the non-homeostatic regulation of neural circuitry by a peripheral signal associated with tissue damage and stress. These findings provide opportunities to develop therapeutic agents for the treatment of disorders with altered energy demand.","author":[{"dropping-particle":"","family":"Hsu","given":"Jer Yuan","non-dropping-particle":"","parse-names":false,"suffix":""},{"dropping-particle":"","family":"Crawley","given":"Suzanne","non-dropping-particle":"","parse-names":false,"suffix":""},{"dropping-particle":"","family":"Chen","given":"Michael","non-dropping-particle":"","parse-names":false,"suffix":""},{"dropping-particle":"","family":"Ayupova","given":"Dina A.","non-dropping-particle":"","parse-names":false,"suffix":""},{"dropping-particle":"","family":"Lindhout","given":"Darrin A.","non-dropping-particle":"","parse-names":false,"suffix":""},{"dropping-particle":"","family":"Higbee","given":"Jared","non-dropping-particle":"","parse-names":false,"suffix":""},{"dropping-particle":"","family":"Kutach","given":"Alan","non-dropping-particle":"","parse-names":false,"suffix":""},{"dropping-particle":"","family":"Joo","given":"William","non-dropping-particle":"","parse-names":false,"suffix":""},{"dropping-particle":"","family":"Gao","given":"Zhengyu","non-dropping-particle":"","parse-names":false,"suffix":""},{"dropping-particle":"","family":"Fu","given":"Diana","non-dropping-particle":"","parse-names":false,"suffix":""},{"dropping-particle":"","family":"To","given":"Carmen","non-dropping-particle":"","parse-names":false,"suffix":""},{"dropping-particle":"","family":"Mondal","given":"Kalyani","non-dropping-particle":"","parse-names":false,"suffix":""},{"dropping-particle":"","family":"Li","given":"Betty","non-dropping-particle":"","parse-names":false,"suffix":""},{"dropping-particle":"","family":"Kekatpure","given":"Avantika","non-dropping-particle":"","parse-names":false,"suffix":""},{"dropping-particle":"","family":"Wang","given":"Marilyn","non-dropping-particle":"","parse-names":false,"suffix":""},{"dropping-particle":"","family":"Laird","given":"Teresa","non-dropping-particle":"","parse-names":false,"suffix":""},{"dropping-particle":"","family":"Horner","given":"Geoffrey","non-dropping-particle":"","parse-names":false,"suffix":""},{"dropping-particle":"","family":"Chan","given":"Jackie","non-dropping-particle":"","parse-names":false,"suffix":""},{"dropping-particle":"","family":"Mcentee","given":"Michele","non-dropping-particle":"","parse-names":false,"suffix":""},{"dropping-particle":"","family":"Lopez","given":"Manuel","non-dropping-particle":"","parse-names":false,"suffix":""},{"dropping-particle":"","family":"Lakshminarasimhan","given":"Damodharan","non-dropping-particle":"","parse-names":false,"suffix":""},{"dropping-particle":"","family":"White","given":"Andre","non-dropping-particle":"","parse-names":false,"suffix":""},{"dropping-particle":"","family":"Wang","given":"Sheng Ping","non-dropping-particle":"","parse-names":false,"suffix":""},{"dropping-particle":"","family":"Yao","given":"Jun","non-dropping-particle":"","parse-names":false,"suffix":""},{"dropping-particle":"","family":"Yie","given":"Junming","non-dropping-particle":"","parse-names":false,"suffix":""},{"dropping-particle":"","family":"Matern","given":"Hugo","non-dropping-particle":"","parse-names":false,"suffix":""},{"dropping-particle":"","family":"Solloway","given":"Mark","non-dropping-particle":"","parse-names":false,"suffix":""},{"dropping-particle":"","family":"Haldankar","given":"Raj","non-dropping-particle":"","parse-names":false,"suffix":""},{"dropping-particle":"","family":"Parsons","given":"Thomas","non-dropping-particle":"","parse-names":false,"suffix":""},{"dropping-particle":"","family":"Tang","given":"Jie","non-dropping-particle":"","parse-names":false,"suffix":""},{"dropping-particle":"","family":"Shen","given":"Wenyan D.","non-dropping-particle":"","parse-names":false,"suffix":""},{"dropping-particle":"","family":"Chen","given":"Yu Alice","non-dropping-particle":"","parse-names":false,"suffix":""},{"dropping-particle":"","family":"Tian","given":"Hui","non-dropping-particle":"","parse-names":false,"suffix":""},{"dropping-particle":"","family":"Allan","given":"Bernard B.","non-dropping-particle":"","parse-names":false,"suffix":""}],"container-title":"Nature","id":"ITEM-2","issue":"7675","issued":{"date-parts":[["2017"]]},"page":"255-259","publisher":"Nature Publishing Group","title":"Non-homeostatic body weight regulation through a brainstem-restricted receptor for GDF15","type":"article-journal","volume":"550"},"uris":["http://www.mendeley.com/documents/?uuid=87661c76-ea6b-4ede-8e1e-f074fbae6388"]},{"id":"ITEM-3","itemData":{"DOI":"10.1371/journal.pone.0201584","ISBN":"1111111111","ISSN":"1932-6203","author":[{"dropping-particle":"","family":"Tran","given":"Thanhvien","non-dropping-particle":"","parse-names":false,"suffix":""},{"dropping-particle":"","family":"Yang","given":"Jingping","non-dropping-particle":"","parse-names":false,"suffix":""},{"dropping-particle":"","family":"Gardner","given":"Jonitha","non-dropping-particle":"","parse-names":false,"suffix":""},{"dropping-particle":"","family":"Xiong","given":"Yumei","non-dropping-particle":"","parse-names":false,"suffix":""}],"container-title":"PLOS ONE","editor":[{"dropping-particle":"","family":"Peterson","given":"Jonathan M.","non-dropping-particle":"","parse-names":false,"suffix":""}],"id":"ITEM-3","issue":"8","issued":{"date-parts":[["2018","8","2"]]},"page":"e0201584","title":"GDF15 deficiency promotes high fat diet-induced obesity in mice","type":"article-journal","volume":"13"},"uris":["http://www.mendeley.com/documents/?uuid=644d0fde-9dcc-47b2-b061-d2968a5f9644"]},{"id":"ITEM-4","itemData":{"DOI":"10.1038/s41366-019-0365-5","ISSN":"0307-0565","author":[{"dropping-particle":"","family":"Tsai","given":"Vicky Wang-Wei","non-dropping-particle":"","parse-names":false,"suffix":""},{"dropping-particle":"","family":"Zhang","given":"Hong Ping","non-dropping-particle":"","parse-names":false,"suffix":""},{"dropping-particle":"","family":"Manandhar","given":"Rakesh","non-dropping-particle":"","parse-names":false,"suffix":""},{"dropping-particle":"","family":"Schofield","given":"Peter","non-dropping-particle":"","parse-names":false,"suffix":""},{"dropping-particle":"","family":"Christ","given":"Daniel","non-dropping-particle":"","parse-names":false,"suffix":""},{"dropping-particle":"","family":"Lee-Ng","given":"Ka Ki Michelle","non-dropping-particle":"","parse-names":false,"suffix":""},{"dropping-particle":"","family":"Lebhar","given":"Hélène","non-dropping-particle":"","parse-names":false,"suffix":""},{"dropping-particle":"","family":"Marquis","given":"Christopher Peter","non-dropping-particle":"","parse-names":false,"suffix":""},{"dropping-particle":"","family":"Husaini","given":"Yasmin","non-dropping-particle":"","parse-names":false,"suffix":""},{"dropping-particle":"","family":"Brown","given":"David A.","non-dropping-particle":"","parse-names":false,"suffix":""},{"dropping-particle":"","family":"Breit","given":"Samuel N.","non-dropping-particle":"","parse-names":false,"suffix":""}],"container-title":"International Journal of Obesity","id":"ITEM-4","issued":{"date-parts":[["2019"]]},"title":"GDF15 mediates adiposity resistance through actions on GFRAL neurons in the hindbrain AP/NTS","type":"article-journal"},"uris":["http://www.mendeley.com/documents/?uuid=60fd3388-d9df-4659-a64f-d92be8f8d882"]}],"mendeley":{"formattedCitation":"(27–30)","plainTextFormattedCitation":"(27–30)","previouslyFormattedCitation":"(26–29)"},"properties":{"noteIndex":0},"schema":"https://github.com/citation-style-language/schema/raw/master/csl-citation.json"}</w:instrText>
+        <w:instrText>ADDIN CSL_CITATION {"citationItems":[{"id":"ITEM-1","itemData":{"DOI":"10.1038/nm.4392","ISBN":"1546-170X (Electronic) 1078-8956 (Linking)","ISSN":"1078-8956","PMID":"28846097","abstract":"Growth differentiation factor 15 (GDF15), a distant member of the transforming growth factor (TGF)-β family, is a secreted protein that circulates as a 25-kDa dimer. In humans, elevated GDF15 correlates with weight loss, and the administration of GDF15 to mice with obesity reduces body weight, at least in part, by decreasing food intake. The mechanisms through which GDF15 reduces body weight remain poorly understood, because the cognate receptor for GDF15 is unknown. Here we show that recombinant GDF15 induces weight loss in mice fed a high-fat diet and in nonhuman primates with spontaneous obesity. Furthermore, we find that GDF15 binds with high affinity to GDNF family receptor α-like (GFRAL), a distant relative of receptors for a distinct class of the TGF-β superfamily ligands. Gfral is expressed in neurons of the area postrema and nucleus of the solitary tract in mice and humans, and genetic deletion of the receptor abrogates the ability of GDF15 to decrease food intake and body weight in mice. In addition, diet-induced obesity and insulin resistance are exacerbated in GFRAL-deficient mice, suggesting a homeostatic role for this receptor in metabolism. Finally, we demonstrate that GDF15-induced cell signaling requires the interaction of GFRAL with the coreceptor RET. Our data identify GFRAL as a new regulator of body weight and as the bona fide receptor mediating the metabolic effects of GDF15, enabling a more comprehensive assessment of GDF15 as a potential pharmacotherapy for the treatment of obesity.","author":[{"dropping-particle":"","family":"Mullican","given":"Shannon E.","non-dropping-particle":"","parse-names":false,"suffix":""},{"dropping-particle":"","family":"Lin-Schmidt","given":"Xiefan","non-dropping-particle":"","parse-names":false,"suffix":""},{"dropping-particle":"","family":"Chin","given":"Chen-Ni","non-dropping-particle":"","parse-names":false,"suffix":""},{"dropping-particle":"","family":"Chavez","given":"Jose A.","non-dropping-particle":"","parse-names":false,"suffix":""},{"dropping-particle":"","family":"Furman","given":"Jennifer L.","non-dropping-particle":"","parse-names":false,"suffix":""},{"dropping-particle":"","family":"Armstrong","given":"Anthony A.","non-dropping-particle":"","parse-names":false,"suffix":""},{"dropping-particle":"","family":"Beck","given":"Stephen C.","non-dropping-particle":"","parse-names":false,"suffix":""},{"dropping-particle":"","family":"South","given":"Victoria J.","non-dropping-particle":"","parse-names":false,"suffix":""},{"dropping-particle":"","family":"Dinh","given":"Thai Q.","non-dropping-particle":"","parse-names":false,"suffix":""},{"dropping-particle":"","family":"Cash-Mason","given":"Tanesha D.","non-dropping-particle":"","parse-names":false,"suffix":""},{"dropping-particle":"","family":"Cavanaugh","given":"Cassandre R.","non-dropping-particle":"","parse-names":false,"suffix":""},{"dropping-particle":"","family":"Nelson","given":"Serena","non-dropping-particle":"","parse-names":false,"suffix":""},{"dropping-particle":"","family":"Huang","given":"Chichi","non-dropping-particle":"","parse-names":false,"suffix":""},{"dropping-particle":"","family":"Hunter","given":"Michael J.","non-dropping-particle":"","parse-names":false,"suffix":""},{"dropping-particle":"","family":"Rangwala","given":"Shamina M.","non-dropping-particle":"","parse-names":false,"suffix":""}],"container-title":"Nature Medicine","id":"ITEM-1","issue":"10","issued":{"date-parts":[["2017","8","28"]]},"page":"1150-1157","title":"GFRAL is the receptor for GDF15 and the ligand promotes weight loss in mice and nonhuman primates","type":"article-journal","volume":"23"},"uris":["http://www.mendeley.com/documents/?uuid=cffeba4a-1f1f-4bb9-bda9-dc8a47a91a15"]},{"id":"ITEM-2","itemData":{"DOI":"10.1038/nature24042","ISSN":"14764687","abstract":"© 2017 Macmillan Publishers Limited, part of Springer Nature. All rights reserved. Under homeostatic conditions, animals use well-defined hypothalamic neural circuits to help maintain stable body weight, by integrating metabolic and hormonal signals from the periphery to balance food consumption and energy expenditure. In stressed or disease conditions, however, animals use alternative neuronal pathways to adapt to the metabolic challenges of altered energy demand. Recent studies have identified brain areas outside the hypothalamus that are activated under these 'non-homeostatic' conditions, but the molecular nature of the peripheral signals and brain-localized receptors that activate these circuits remains elusive. Here we identify glial cell-derived neurotrophic factor (GDNF) receptor alpha-like (GFRAL) as a brainstem-restricted receptor for growth and differentiation factor 15 (GDF15). GDF15 regulates food intake, energy expenditure and body weight in response to metabolic and toxin-induced stresses; we show that Gfral knockout mice are hyperphagic under stressed conditions and are resistant to chemotherapy-induced anorexia and body weight loss. GDF15 activates GFRAL-expressing neurons localized exclusively in the area postrema and nucleus tractus solitarius of the mouse brainstem. It then triggers the activation of neurons localized within the parabrachial nucleus and central amygdala, which constitute part of the 'emergency circuit' that shapes feeding responses to stressful conditions. GDF15 levels increase in response to tissue stress and injury, and elevated levels are associated with body weight loss in numerous chronic human diseases. By isolating GFRAL as the receptor for GDF15-induced anorexia and weight loss, we identify a mechanistic basis for the non-homeostatic regulation of neural circuitry by a peripheral signal associated with tissue damage and stress. These findings provide opportunities to develop therapeutic agents for the treatment of disorders with altered energy demand.","author":[{"dropping-particle":"","family":"Hsu","given":"Jer Yuan","non-dropping-particle":"","parse-names":false,"suffix":""},{"dropping-particle":"","family":"Crawley","given":"Suzanne","non-dropping-particle":"","parse-names":false,"suffix":""},{"dropping-particle":"","family":"Chen","given":"Michael","non-dropping-particle":"","parse-names":false,"suffix":""},{"dropping-particle":"","family":"Ayupova","given":"Dina A.","non-dropping-particle":"","parse-names":false,"suffix":""},{"dropping-particle":"","family":"Lindhout","given":"Darrin A.","non-dropping-particle":"","parse-names":false,"suffix":""},{"dropping-particle":"","family":"Higbee","given":"Jared","non-dropping-particle":"","parse-names":false,"suffix":""},{"dropping-particle":"","family":"Kutach","given":"Alan","non-dropping-particle":"","parse-names":false,"suffix":""},{"dropping-particle":"","family":"Joo","given":"William","non-dropping-particle":"","parse-names":false,"suffix":""},{"dropping-particle":"","family":"Gao","given":"Zhengyu","non-dropping-particle":"","parse-names":false,"suffix":""},{"dropping-particle":"","family":"Fu","given":"Diana","non-dropping-particle":"","parse-names":false,"suffix":""},{"dropping-particle":"","family":"To","given":"Carmen","non-dropping-particle":"","parse-names":false,"suffix":""},{"dropping-particle":"","family":"Mondal","given":"Kalyani","non-dropping-particle":"","parse-names":false,"suffix":""},{"dropping-particle":"","family":"Li","given":"Betty","non-dropping-particle":"","parse-names":false,"suffix":""},{"dropping-particle":"","family":"Kekatpure","given":"Avantika","non-dropping-particle":"","parse-names":false,"suffix":""},{"dropping-particle":"","family":"Wang","given":"Marilyn","non-dropping-particle":"","parse-names":false,"suffix":""},{"dropping-particle":"","family":"Laird","given":"Teresa","non-dropping-particle":"","parse-names":false,"suffix":""},{"dropping-particle":"","family":"Horner","given":"Geoffrey","non-dropping-particle":"","parse-names":false,"suffix":""},{"dropping-particle":"","family":"Chan","given":"Jackie","non-dropping-particle":"","parse-names":false,"suffix":""},{"dropping-particle":"","family":"Mcentee","given":"Michele","non-dropping-particle":"","parse-names":false,"suffix":""},{"dropping-particle":"","family":"Lopez","given":"Manuel","non-dropping-particle":"","parse-names":false,"suffix":""},{"dropping-particle":"","family":"Lakshminarasimhan","given":"Damodharan","non-dropping-particle":"","parse-names":false,"suffix":""},{"dropping-particle":"","family":"White","given":"Andre","non-dropping-particle":"","parse-names":false,"suffix":""},{"dropping-particle":"","family":"Wang","given":"Sheng Ping","non-dropping-particle":"","parse-names":false,"suffix":""},{"dropping-particle":"","family":"Yao","given":"Jun","non-dropping-particle":"","parse-names":false,"suffix":""},{"dropping-particle":"","family":"Yie","given":"Junming","non-dropping-particle":"","parse-names":false,"suffix":""},{"dropping-particle":"","family":"Matern","given":"Hugo","non-dropping-particle":"","parse-names":false,"suffix":""},{"dropping-particle":"","family":"Solloway","given":"Mark","non-dropping-particle":"","parse-names":false,"suffix":""},{"dropping-particle":"","family":"Haldankar","given":"Raj","non-dropping-particle":"","parse-names":false,"suffix":""},{"dropping-particle":"","family":"Parsons","given":"Thomas","non-dropping-particle":"","parse-names":false,"suffix":""},{"dropping-particle":"","family":"Tang","given":"Jie","non-dropping-particle":"","parse-names":false,"suffix":""},{"dropping-particle":"","family":"Shen","given":"Wenyan D.","non-dropping-particle":"","parse-names":false,"suffix":""},{"dropping-particle":"","family":"Chen","given":"Yu Alice","non-dropping-particle":"","parse-names":false,"suffix":""},{"dropping-particle":"","family":"Tian","given":"Hui","non-dropping-particle":"","parse-names":false,"suffix":""},{"dropping-particle":"","family":"Allan","given":"Bernard B.","non-dropping-particle":"","parse-names":false,"suffix":""}],"container-title":"Nature","id":"ITEM-2","issue":"7675","issued":{"date-parts":[["2017"]]},"page":"255-259","publisher":"Nature Publishing Group","title":"Non-homeostatic body weight regulation through a brainstem-restricted receptor for GDF15","type":"article-journal","volume":"550"},"uris":["http://www.mendeley.com/documents/?uuid=87661c76-ea6b-4ede-8e1e-f074fbae6388"]},{"id":"ITEM-3","itemData":{"DOI":"10.1371/journal.pone.0201584","ISBN":"1111111111","ISSN":"1932-6203","author":[{"dropping-particle":"","family":"Tran","given":"Thanhvien","non-dropping-particle":"","parse-names":false,"suffix":""},{"dropping-particle":"","family":"Yang","given":"Jingping","non-dropping-particle":"","parse-names":false,"suffix":""},{"dropping-particle":"","family":"Gardner","given":"Jonitha","non-dropping-particle":"","parse-names":false,"suffix":""},{"dropping-particle":"","family":"Xiong","given":"Yumei","non-dropping-particle":"","parse-names":false,"suffix":""}],"container-title":"PLOS ONE","editor":[{"dropping-particle":"","family":"Peterson","given":"Jonathan M.","non-dropping-particle":"","parse-names":false,"suffix":""}],"id":"ITEM-3","issue":"8","issued":{"date-parts":[["2018","8","2"]]},"page":"e0201584","title":"GDF15 deficiency promotes high fat diet-induced obesity in mice","type":"article-journal","volume":"13"},"uris":["http://www.mendeley.com/documents/?uuid=644d0fde-9dcc-47b2-b061-d2968a5f9644"]},{"id":"ITEM-4","itemData":{"DOI":"10.1038/s41366-019-0365-5","ISSN":"0307-0565","author":[{"dropping-particle":"","family":"Tsai","given":"Vicky Wang-Wei","non-dropping-particle":"","parse-names":false,"suffix":""},{"dropping-particle":"","family":"Zhang","given":"Hong Ping","non-dropping-particle":"","parse-names":false,"suffix":""},{"dropping-particle":"","family":"Manandhar","given":"Rakesh","non-dropping-particle":"","parse-names":false,"suffix":""},{"dropping-particle":"","family":"Schofield","given":"Peter","non-dropping-particle":"","parse-names":false,"suffix":""},{"dropping-particle":"","family":"Christ","given":"Daniel","non-dropping-particle":"","parse-names":false,"suffix":""},{"dropping-particle":"","family":"Lee-Ng","given":"Ka Ki Michelle","non-dropping-particle":"","parse-names":false,"suffix":""},{"dropping-particle":"","family":"Lebhar","given":"Hélène","non-dropping-particle":"","parse-names":false,"suffix":""},{"dropping-particle":"","family":"Marquis","given":"Christopher Peter","non-dropping-particle":"","parse-names":false,"suffix":""},{"dropping-particle":"","family":"Husaini","given":"Yasmin","non-dropping-particle":"","parse-names":false,"suffix":""},{"dropping-particle":"","family":"Brown","given":"David A.","non-dropping-particle":"","parse-names":false,"suffix":""},{"dropping-particle":"","family":"Breit","given":"Samuel N.","non-dropping-particle":"","parse-names":false,"suffix":""}],"container-title":"International Journal of Obesity","id":"ITEM-4","issued":{"date-parts":[["2019"]]},"title":"GDF15 mediates adiposity resistance through actions on GFRAL neurons in the hindbrain AP/NTS","type":"article-journal"},"uris":["http://www.mendeley.com/documents/?uuid=60fd3388-d9df-4659-a64f-d92be8f8d882"]}],"mendeley":{"formattedCitation":"(32–35)","plainTextFormattedCitation":"(32–35)","previouslyFormattedCitation":"(31–34)"},"properties":{"noteIndex":0},"schema":"https://github.com/citation-style-language/schema/raw/master/csl-citation.json"}</w:instrText>
       </w:r>
       <w:r>
         <w:rPr>
@@ -2345,7 +2501,7 @@
           <w:noProof/>
           <w:shd w:val="clear" w:color="auto" w:fill="FFFFFF"/>
         </w:rPr>
-        <w:t>(27–30)</w:t>
+        <w:t>(32–35)</w:t>
       </w:r>
       <w:r>
         <w:rPr>
@@ -2375,7 +2531,7 @@
         <w:rPr>
           <w:shd w:val="clear" w:color="auto" w:fill="FFFFFF"/>
         </w:rPr>
-        <w:instrText>ADDIN CSL_CITATION {"citationItems":[{"id":"ITEM-1","itemData":{"DOI":"10.1038/nm.4393","ISBN":"1546-170X (Electronic) 1078-8956 (Linking)","ISSN":"1078-8956","PMID":"28846098","abstract":"Growth/differentiation factor 15 (GDF15), also known as MIC-1, is a distant member of the transforming growth factor-β (TGF-β) superfamily and has been implicated in various biological functions, including cancer cachexia, renal and heart failure, atherosclerosis and metabolism. A connection between GDF15 and body-weight regulation was initially suggested on the basis of an observation that increasing GDF15 levels in serum correlated with weight loss in individuals with advanced prostate cancer. In animal models, overexpression of GDF15 leads to a lean phenotype, hypophagia and other improvements in metabolic parameters, suggesting that recombinant GDF15 protein could potentially be used in the treatment of obesity and type 2 diabetes. However, the signaling and mechanism of action of GDF15 are poorly understood owing to the absence of a clearly identified cognate receptor. Here we report that GDNF-family receptor α-like (GFRAL), an orphan member of the GFR-α family, is a high-affinity receptor for GDF15. GFRAL binds to GDF15 in vitro and is required for the metabolic actions of GDF15 with respect to body weight and food intake in vivo in mice. Gfral(-/-) mice were refractory to the effects of recombinant human GDF15 on body-weight, food-intake and glucose parameters. Blocking the interaction between GDF15 and GFRAL with a monoclonal antibody prevented the metabolic effects of GDF15 in rats. Gfral mRNA is highly expressed in the area postrema of mouse, rat and monkey, in accordance with previous reports implicating this region of the brain in the metabolic actions of GDF15 (refs. 4,5,6). Together, our data demonstrate that GFRAL is a receptor for GDF15 that mediates the metabolic effects of GDF15.","author":[{"dropping-particle":"","family":"Emmerson","given":"Paul J.","non-dropping-particle":"","parse-names":false,"suffix":""},{"dropping-particle":"","family":"Wang","given":"Feng","non-dropping-particle":"","parse-names":false,"suffix":""},{"dropping-particle":"","family":"Du","given":"Yong","non-dropping-particle":"","parse-names":false,"suffix":""},{"dropping-particle":"","family":"Liu","given":"Qian","non-dropping-particle":"","parse-names":false,"suffix":""},{"dropping-particle":"","family":"Pickard","given":"Richard T.","non-dropping-particle":"","parse-names":false,"suffix":""},{"dropping-particle":"","family":"Gonciarz","given":"Malgorzata D.","non-dropping-particle":"","parse-names":false,"suffix":""},{"dropping-particle":"","family":"Coskun","given":"Tamer","non-dropping-particle":"","parse-names":false,"suffix":""},{"dropping-particle":"","family":"Hamang","given":"Matthew J.","non-dropping-particle":"","parse-names":false,"suffix":""},{"dropping-particle":"","family":"Sindelar","given":"Dana K.","non-dropping-particle":"","parse-names":false,"suffix":""},{"dropping-particle":"","family":"Ballman","given":"Kimberly K.","non-dropping-particle":"","parse-names":false,"suffix":""},{"dropping-particle":"","family":"Foltz","given":"Lisa A.","non-dropping-particle":"","parse-names":false,"suffix":""},{"dropping-particle":"","family":"Muppidi","given":"Avinash","non-dropping-particle":"","parse-names":false,"suffix":""},{"dropping-particle":"","family":"Alsina-Fernandez","given":"Jorge","non-dropping-particle":"","parse-names":false,"suffix":""},{"dropping-particle":"","family":"Barnard","given":"Gavin C.","non-dropping-particle":"","parse-names":false,"suffix":""},{"dropping-particle":"","family":"Tang","given":"Jason X.","non-dropping-particle":"","parse-names":false,"suffix":""},{"dropping-particle":"","family":"Liu","given":"Xilin","non-dropping-particle":"","parse-names":false,"suffix":""},{"dropping-particle":"","family":"Mao","given":"Xudong","non-dropping-particle":"","parse-names":false,"suffix":""},{"dropping-particle":"","family":"Siegel","given":"Robert","non-dropping-particle":"","parse-names":false,"suffix":""},{"dropping-particle":"","family":"Sloan","given":"John H.","non-dropping-particle":"","parse-names":false,"suffix":""},{"dropping-particle":"","family":"Mitchell","given":"Pamela J.","non-dropping-particle":"","parse-names":false,"suffix":""},{"dropping-particle":"","family":"Zhang","given":"Bei B.","non-dropping-particle":"","parse-names":false,"suffix":""},{"dropping-particle":"","family":"Gimeno","given":"Ruth E.","non-dropping-particle":"","parse-names":false,"suffix":""},{"dropping-particle":"","family":"Shan","given":"Bei","non-dropping-particle":"","parse-names":false,"suffix":""},{"dropping-particle":"","family":"Wu","given":"Xinle","non-dropping-particle":"","parse-names":false,"suffix":""}],"container-title":"Nature Medicine","id":"ITEM-1","issue":"10","issued":{"date-parts":[["2017","8","28"]]},"page":"1215-1219","title":"The metabolic effects of GDF15 are mediated by the orphan receptor GFRAL","type":"article-journal","volume":"23"},"uris":["http://www.mendeley.com/documents/?uuid=1ea69fe0-f8df-4dc7-b0bd-73322d8201d7"]},{"id":"ITEM-2","itemData":{"DOI":"10.1038/nm.4394","ISBN":"1546-170X (Electronic) 1078-8956 (Linking)","ISSN":"1078-8956","PMID":"28846099","abstract":"GDF15 has potent anti-obesity effects, but its receptor was unknown. GFRAL has now been identified as the receptor that mediates GDF15's effects via central actions in the hindbrain.","author":[{"dropping-particle":"","family":"Yang","given":"Linda","non-dropping-particle":"","parse-names":false,"suffix":""},{"dropping-particle":"","family":"Chang","given":"Chih-Chuan","non-dropping-particle":"","parse-names":false,"suffix":""},{"dropping-particle":"","family":"Sun","given":"Zhe","non-dropping-particle":"","parse-names":false,"suffix":""},{"dropping-particle":"","family":"Madsen","given":"Dennis","non-dropping-particle":"","parse-names":false,"suffix":""},{"dropping-particle":"","family":"Zhu","given":"Haisun","non-dropping-particle":"","parse-names":false,"suffix":""},{"dropping-particle":"","family":"Padkjær","given":"Søren B.","non-dropping-particle":"","parse-names":false,"suffix":""},{"dropping-particle":"","family":"Wu","given":"Xiaoai","non-dropping-particle":"","parse-names":false,"suffix":""},{"dropping-particle":"","family":"Huang","given":"Tao","non-dropping-particle":"","parse-names":false,"suffix":""},{"dropping-particle":"","family":"Hultman","given":"Karin","non-dropping-particle":"","parse-names":false,"suffix":""},{"dropping-particle":"","family":"Paulsen","given":"Sarah J.","non-dropping-particle":"","parse-names":false,"suffix":""},{"dropping-particle":"","family":"Wang","given":"Jishu","non-dropping-particle":"","parse-names":false,"suffix":""},{"dropping-particle":"","family":"Bugge","given":"Anne","non-dropping-particle":"","parse-names":false,"suffix":""},{"dropping-particle":"","family":"Frantzen","given":"Jane Boesen","non-dropping-particle":"","parse-names":false,"suffix":""},{"dropping-particle":"","family":"Nørgaard","given":"Per","non-dropping-particle":"","parse-names":false,"suffix":""},{"dropping-particle":"","family":"Jeppesen","given":"Jacob Fuglsbjerg","non-dropping-particle":"","parse-names":false,"suffix":""},{"dropping-particle":"","family":"Yang","given":"Zhiru","non-dropping-particle":"","parse-names":false,"suffix":""},{"dropping-particle":"","family":"Secher","given":"Anna","non-dropping-particle":"","parse-names":false,"suffix":""},{"dropping-particle":"","family":"Chen","given":"Haibin","non-dropping-particle":"","parse-names":false,"suffix":""},{"dropping-particle":"","family":"Li","given":"Xun","non-dropping-particle":"","parse-names":false,"suffix":""},{"dropping-particle":"","family":"John","given":"Linu Mary","non-dropping-particle":"","parse-names":false,"suffix":""},{"dropping-particle":"","family":"Shan","given":"Bing","non-dropping-particle":"","parse-names":false,"suffix":""},{"dropping-particle":"","family":"He","given":"Zhenhua","non-dropping-particle":"","parse-names":false,"suffix":""},{"dropping-particle":"","family":"Gao","given":"Xiang","non-dropping-particle":"","parse-names":false,"suffix":""},{"dropping-particle":"","family":"Su","given":"Jing","non-dropping-particle":"","parse-names":false,"suffix":""},{"dropping-particle":"","family":"Hansen","given":"Kristian T.","non-dropping-particle":"","parse-names":false,"suffix":""},{"dropping-particle":"","family":"Yang","given":"Wei","non-dropping-particle":"","parse-names":false,"suffix":""},{"dropping-particle":"","family":"Jørgensen","given":"Sebastian Beck","non-dropping-particle":"","parse-names":false,"suffix":""}],"container-title":"Nature Medicine","id":"ITEM-2","issue":"10","issued":{"date-parts":[["2017","8","28"]]},"page":"1158-1166","title":"GFRAL is the receptor for GDF15 and is required for the anti-obesity effects of the ligand","type":"article-journal","volume":"23"},"uris":["http://www.mendeley.com/documents/?uuid=474034c8-1f2f-42c9-9d3e-26a67d430459"]},{"id":"ITEM-3","itemData":{"DOI":"10.1016/j.molmet.2019.01.003","ISSN":"22128778","PMID":"30685336","abstract":"Objective: Analogues of GDF15 (Growth Differentiation Factor 15) are promising new anti-obesity therapies as pharmacological treatment with GDF15 results in dramatic reductions of food intake and body weight. GDF15 exerts its central anorexic effects by binding to the GFRAL receptor exclusively expressed in the Area Postrema (AP) and the Nucleus of the Solitary Tract (NTS) of the hindbrain. We sought to determine if GDF15 is an indispensable factor for other interventions that cause weight loss and which are also known to act via these hindbrain regions. Methods: To explore the role of GDF15 on food choice we performed macronutrient intake studies in mice treated pharmacologically with GDF15 and in mice having either GDF15 or GFRAL deleted. Next we performed vertical sleeve gastrectomy (VSG) surgeries in a cohort of diet-induced obese Gdf15-null and control mice. To explore the anatomical co-localization of neurons in the hindbrain responding to GLP-1 and/or GDF15 we used GLP-1R reporter mice treated with GDF15, as well as naïve mouse brain and human brain stained by ISH and IHC, respectively, for GLP-1R and GFRAL. Lastly we performed a series of food intake experiments where we treated mice with targeted genetic disruption of either Gdf15 or Gfral with liraglutide; Glp1r-null mice with GDF15; or combined liraglutide and GDF15 treatment in wild-type mice. Results: We found that GDF15 treatment significantly lowered the preference for fat intake in mice, whereas no changes in fat intake were observed after genetic deletion of Gdf15 or Gfral. In addition, deletion of Gdf15 did not alter the food intake or bodyweight after sleeve gastrectomy. Lack of GDF15 or GFRAL signaling did not alter the ability of the GLP-1R agonist liraglutide to reduce food intake. Similarly lack of GLP-1R signaling did not reduce GDF15's anorexic effect. Interestingly, there was a significant synergistic effect on weight loss when treating wild-type mice with both GDF15 and liraglutide. Conclusion: These data suggest that while GDF15 does not play a role in the potent effects of VSG in mice there seems to be a potential therapeutic benefit of activating GFRAL and GLP-1R systems simultaneously.","author":[{"dropping-particle":"","family":"Frikke-Schmidt","given":"Henriette","non-dropping-particle":"","parse-names":false,"suffix":""},{"dropping-particle":"","family":"Hultman","given":"Karin","non-dropping-particle":"","parse-names":false,"suffix":""},{"dropping-particle":"","family":"Galaske","given":"Joseph W.","non-dropping-particle":"","parse-names":false,"suffix":""},{"dropping-particle":"","family":"Jørgensen","given":"Sebastian B.","non-dropping-particle":"","parse-names":false,"suffix":""},{"dropping-particle":"","family":"Myers","given":"Martin G.","non-dropping-particle":"","parse-names":false,"suffix":""},{"dropping-particle":"","family":"Seeley","given":"Randy J.","non-dropping-particle":"","parse-names":false,"suffix":""}],"container-title":"Molecular Metabolism","id":"ITEM-3","issue":"January","issued":{"date-parts":[["2019"]]},"page":"13-21","publisher":"Elsevier GmbH","title":"GDF15 acts synergistically with liraglutide but is not necessary for the weight loss induced by bariatric surgery in mice","type":"article-journal","volume":"21"},"uris":["http://www.mendeley.com/documents/?uuid=3dcf7da3-b7ac-4e2a-907a-cbb222631834"]}],"mendeley":{"formattedCitation":"(12,31,32)","plainTextFormattedCitation":"(12,31,32)","previouslyFormattedCitation":"(12,30,31)"},"properties":{"noteIndex":0},"schema":"https://github.com/citation-style-language/schema/raw/master/csl-citation.json"}</w:instrText>
+        <w:instrText>ADDIN CSL_CITATION {"citationItems":[{"id":"ITEM-1","itemData":{"DOI":"10.1038/nm.4393","ISBN":"1546-170X (Electronic) 1078-8956 (Linking)","ISSN":"1078-8956","PMID":"28846098","abstract":"Growth/differentiation factor 15 (GDF15), also known as MIC-1, is a distant member of the transforming growth factor-β (TGF-β) superfamily and has been implicated in various biological functions, including cancer cachexia, renal and heart failure, atherosclerosis and metabolism. A connection between GDF15 and body-weight regulation was initially suggested on the basis of an observation that increasing GDF15 levels in serum correlated with weight loss in individuals with advanced prostate cancer. In animal models, overexpression of GDF15 leads to a lean phenotype, hypophagia and other improvements in metabolic parameters, suggesting that recombinant GDF15 protein could potentially be used in the treatment of obesity and type 2 diabetes. However, the signaling and mechanism of action of GDF15 are poorly understood owing to the absence of a clearly identified cognate receptor. Here we report that GDNF-family receptor α-like (GFRAL), an orphan member of the GFR-α family, is a high-affinity receptor for GDF15. GFRAL binds to GDF15 in vitro and is required for the metabolic actions of GDF15 with respect to body weight and food intake in vivo in mice. Gfral(-/-) mice were refractory to the effects of recombinant human GDF15 on body-weight, food-intake and glucose parameters. Blocking the interaction between GDF15 and GFRAL with a monoclonal antibody prevented the metabolic effects of GDF15 in rats. Gfral mRNA is highly expressed in the area postrema of mouse, rat and monkey, in accordance with previous reports implicating this region of the brain in the metabolic actions of GDF15 (refs. 4,5,6). Together, our data demonstrate that GFRAL is a receptor for GDF15 that mediates the metabolic effects of GDF15.","author":[{"dropping-particle":"","family":"Emmerson","given":"Paul J.","non-dropping-particle":"","parse-names":false,"suffix":""},{"dropping-particle":"","family":"Wang","given":"Feng","non-dropping-particle":"","parse-names":false,"suffix":""},{"dropping-particle":"","family":"Du","given":"Yong","non-dropping-particle":"","parse-names":false,"suffix":""},{"dropping-particle":"","family":"Liu","given":"Qian","non-dropping-particle":"","parse-names":false,"suffix":""},{"dropping-particle":"","family":"Pickard","given":"Richard T.","non-dropping-particle":"","parse-names":false,"suffix":""},{"dropping-particle":"","family":"Gonciarz","given":"Malgorzata D.","non-dropping-particle":"","parse-names":false,"suffix":""},{"dropping-particle":"","family":"Coskun","given":"Tamer","non-dropping-particle":"","parse-names":false,"suffix":""},{"dropping-particle":"","family":"Hamang","given":"Matthew J.","non-dropping-particle":"","parse-names":false,"suffix":""},{"dropping-particle":"","family":"Sindelar","given":"Dana K.","non-dropping-particle":"","parse-names":false,"suffix":""},{"dropping-particle":"","family":"Ballman","given":"Kimberly K.","non-dropping-particle":"","parse-names":false,"suffix":""},{"dropping-particle":"","family":"Foltz","given":"Lisa A.","non-dropping-particle":"","parse-names":false,"suffix":""},{"dropping-particle":"","family":"Muppidi","given":"Avinash","non-dropping-particle":"","parse-names":false,"suffix":""},{"dropping-particle":"","family":"Alsina-Fernandez","given":"Jorge","non-dropping-particle":"","parse-names":false,"suffix":""},{"dropping-particle":"","family":"Barnard","given":"Gavin C.","non-dropping-particle":"","parse-names":false,"suffix":""},{"dropping-particle":"","family":"Tang","given":"Jason X.","non-dropping-particle":"","parse-names":false,"suffix":""},{"dropping-particle":"","family":"Liu","given":"Xilin","non-dropping-particle":"","parse-names":false,"suffix":""},{"dropping-particle":"","family":"Mao","given":"Xudong","non-dropping-particle":"","parse-names":false,"suffix":""},{"dropping-particle":"","family":"Siegel","given":"Robert","non-dropping-particle":"","parse-names":false,"suffix":""},{"dropping-particle":"","family":"Sloan","given":"John H.","non-dropping-particle":"","parse-names":false,"suffix":""},{"dropping-particle":"","family":"Mitchell","given":"Pamela J.","non-dropping-particle":"","parse-names":false,"suffix":""},{"dropping-particle":"","family":"Zhang","given":"Bei B.","non-dropping-particle":"","parse-names":false,"suffix":""},{"dropping-particle":"","family":"Gimeno","given":"Ruth E.","non-dropping-particle":"","parse-names":false,"suffix":""},{"dropping-particle":"","family":"Shan","given":"Bei","non-dropping-particle":"","parse-names":false,"suffix":""},{"dropping-particle":"","family":"Wu","given":"Xinle","non-dropping-particle":"","parse-names":false,"suffix":""}],"container-title":"Nature Medicine","id":"ITEM-1","issue":"10","issued":{"date-parts":[["2017","8","28"]]},"page":"1215-1219","title":"The metabolic effects of GDF15 are mediated by the orphan receptor GFRAL","type":"article-journal","volume":"23"},"uris":["http://www.mendeley.com/documents/?uuid=1ea69fe0-f8df-4dc7-b0bd-73322d8201d7"]},{"id":"ITEM-2","itemData":{"DOI":"10.1038/nm.4394","ISBN":"1546-170X (Electronic) 1078-8956 (Linking)","ISSN":"1078-8956","PMID":"28846099","abstract":"GDF15 has potent anti-obesity effects, but its receptor was unknown. GFRAL has now been identified as the receptor that mediates GDF15's effects via central actions in the hindbrain.","author":[{"dropping-particle":"","family":"Yang","given":"Linda","non-dropping-particle":"","parse-names":false,"suffix":""},{"dropping-particle":"","family":"Chang","given":"Chih-Chuan","non-dropping-particle":"","parse-names":false,"suffix":""},{"dropping-particle":"","family":"Sun","given":"Zhe","non-dropping-particle":"","parse-names":false,"suffix":""},{"dropping-particle":"","family":"Madsen","given":"Dennis","non-dropping-particle":"","parse-names":false,"suffix":""},{"dropping-particle":"","family":"Zhu","given":"Haisun","non-dropping-particle":"","parse-names":false,"suffix":""},{"dropping-particle":"","family":"Padkjær","given":"Søren B.","non-dropping-particle":"","parse-names":false,"suffix":""},{"dropping-particle":"","family":"Wu","given":"Xiaoai","non-dropping-particle":"","parse-names":false,"suffix":""},{"dropping-particle":"","family":"Huang","given":"Tao","non-dropping-particle":"","parse-names":false,"suffix":""},{"dropping-particle":"","family":"Hultman","given":"Karin","non-dropping-particle":"","parse-names":false,"suffix":""},{"dropping-particle":"","family":"Paulsen","given":"Sarah J.","non-dropping-particle":"","parse-names":false,"suffix":""},{"dropping-particle":"","family":"Wang","given":"Jishu","non-dropping-particle":"","parse-names":false,"suffix":""},{"dropping-particle":"","family":"Bugge","given":"Anne","non-dropping-particle":"","parse-names":false,"suffix":""},{"dropping-particle":"","family":"Frantzen","given":"Jane Boesen","non-dropping-particle":"","parse-names":false,"suffix":""},{"dropping-particle":"","family":"Nørgaard","given":"Per","non-dropping-particle":"","parse-names":false,"suffix":""},{"dropping-particle":"","family":"Jeppesen","given":"Jacob Fuglsbjerg","non-dropping-particle":"","parse-names":false,"suffix":""},{"dropping-particle":"","family":"Yang","given":"Zhiru","non-dropping-particle":"","parse-names":false,"suffix":""},{"dropping-particle":"","family":"Secher","given":"Anna","non-dropping-particle":"","parse-names":false,"suffix":""},{"dropping-particle":"","family":"Chen","given":"Haibin","non-dropping-particle":"","parse-names":false,"suffix":""},{"dropping-particle":"","family":"Li","given":"Xun","non-dropping-particle":"","parse-names":false,"suffix":""},{"dropping-particle":"","family":"John","given":"Linu Mary","non-dropping-particle":"","parse-names":false,"suffix":""},{"dropping-particle":"","family":"Shan","given":"Bing","non-dropping-particle":"","parse-names":false,"suffix":""},{"dropping-particle":"","family":"He","given":"Zhenhua","non-dropping-particle":"","parse-names":false,"suffix":""},{"dropping-particle":"","family":"Gao","given":"Xiang","non-dropping-particle":"","parse-names":false,"suffix":""},{"dropping-particle":"","family":"Su","given":"Jing","non-dropping-particle":"","parse-names":false,"suffix":""},{"dropping-particle":"","family":"Hansen","given":"Kristian T.","non-dropping-particle":"","parse-names":false,"suffix":""},{"dropping-particle":"","family":"Yang","given":"Wei","non-dropping-particle":"","parse-names":false,"suffix":""},{"dropping-particle":"","family":"Jørgensen","given":"Sebastian Beck","non-dropping-particle":"","parse-names":false,"suffix":""}],"container-title":"Nature Medicine","id":"ITEM-2","issue":"10","issued":{"date-parts":[["2017","8","28"]]},"page":"1158-1166","title":"GFRAL is the receptor for GDF15 and is required for the anti-obesity effects of the ligand","type":"article-journal","volume":"23"},"uris":["http://www.mendeley.com/documents/?uuid=474034c8-1f2f-42c9-9d3e-26a67d430459"]},{"id":"ITEM-3","itemData":{"DOI":"10.1016/j.molmet.2019.01.003","ISSN":"22128778","PMID":"30685336","abstract":"Objective: Analogues of GDF15 (Growth Differentiation Factor 15) are promising new anti-obesity therapies as pharmacological treatment with GDF15 results in dramatic reductions of food intake and body weight. GDF15 exerts its central anorexic effects by binding to the GFRAL receptor exclusively expressed in the Area Postrema (AP) and the Nucleus of the Solitary Tract (NTS) of the hindbrain. We sought to determine if GDF15 is an indispensable factor for other interventions that cause weight loss and which are also known to act via these hindbrain regions. Methods: To explore the role of GDF15 on food choice we performed macronutrient intake studies in mice treated pharmacologically with GDF15 and in mice having either GDF15 or GFRAL deleted. Next we performed vertical sleeve gastrectomy (VSG) surgeries in a cohort of diet-induced obese Gdf15-null and control mice. To explore the anatomical co-localization of neurons in the hindbrain responding to GLP-1 and/or GDF15 we used GLP-1R reporter mice treated with GDF15, as well as naïve mouse brain and human brain stained by ISH and IHC, respectively, for GLP-1R and GFRAL. Lastly we performed a series of food intake experiments where we treated mice with targeted genetic disruption of either Gdf15 or Gfral with liraglutide; Glp1r-null mice with GDF15; or combined liraglutide and GDF15 treatment in wild-type mice. Results: We found that GDF15 treatment significantly lowered the preference for fat intake in mice, whereas no changes in fat intake were observed after genetic deletion of Gdf15 or Gfral. In addition, deletion of Gdf15 did not alter the food intake or bodyweight after sleeve gastrectomy. Lack of GDF15 or GFRAL signaling did not alter the ability of the GLP-1R agonist liraglutide to reduce food intake. Similarly lack of GLP-1R signaling did not reduce GDF15's anorexic effect. Interestingly, there was a significant synergistic effect on weight loss when treating wild-type mice with both GDF15 and liraglutide. Conclusion: These data suggest that while GDF15 does not play a role in the potent effects of VSG in mice there seems to be a potential therapeutic benefit of activating GFRAL and GLP-1R systems simultaneously.","author":[{"dropping-particle":"","family":"Frikke-Schmidt","given":"Henriette","non-dropping-particle":"","parse-names":false,"suffix":""},{"dropping-particle":"","family":"Hultman","given":"Karin","non-dropping-particle":"","parse-names":false,"suffix":""},{"dropping-particle":"","family":"Galaske","given":"Joseph W.","non-dropping-particle":"","parse-names":false,"suffix":""},{"dropping-particle":"","family":"Jørgensen","given":"Sebastian Beck","non-dropping-particle":"","parse-names":false,"suffix":""},{"dropping-particle":"","family":"Myers","given":"Martin G.","non-dropping-particle":"","parse-names":false,"suffix":""},{"dropping-particle":"","family":"Seeley","given":"Randy J.","non-dropping-particle":"","parse-names":false,"suffix":""}],"container-title":"Molecular Metabolism","id":"ITEM-3","issue":"xxxx","issued":{"date-parts":[["2019","3"]]},"page":"13-21","publisher":"Elsevier GmbH","title":"GDF15 acts synergistically with liraglutide but is not necessary for the weight loss induced by bariatric surgery in mice","type":"article-journal","volume":"21"},"uris":["http://www.mendeley.com/documents/?uuid=67c85029-9067-4e0e-afde-11b03b9bf2c3"]}],"mendeley":{"formattedCitation":"(12,36,37)","plainTextFormattedCitation":"(12,36,37)","previouslyFormattedCitation":"(12,35,36)"},"properties":{"noteIndex":0},"schema":"https://github.com/citation-style-language/schema/raw/master/csl-citation.json"}</w:instrText>
       </w:r>
       <w:r>
         <w:rPr>
@@ -2388,7 +2544,7 @@
           <w:noProof/>
           <w:shd w:val="clear" w:color="auto" w:fill="FFFFFF"/>
         </w:rPr>
-        <w:t>(12,31,32)</w:t>
+        <w:t>(12,36,37)</w:t>
       </w:r>
       <w:r>
         <w:rPr>
@@ -2412,14 +2568,7 @@
         <w:rPr>
           <w:shd w:val="clear" w:color="auto" w:fill="FFFFFF"/>
         </w:rPr>
-        <w:t xml:space="preserve">As such, it is plausible that GDF15 is only physiologically </w:t>
-      </w:r>
-      <w:r>
-        <w:rPr>
-          <w:shd w:val="clear" w:color="auto" w:fill="FFFFFF"/>
-        </w:rPr>
-        <w:lastRenderedPageBreak/>
-        <w:t>relevant when elevated, but when signaling is absent (especially from birth) it is either dispensable or made to seem so by other adaptations.  It is also plausible that other hormones which affect LCHF-dependent feeding changes may partially or completely compensate in the absence of GDF15.</w:t>
+        <w:t>As such, it is plausible that GDF15 is only physiologically relevant when elevated, but when signaling is absent (especially from birth) it is either dispensable or made to seem so by other adaptations.  It is also plausible that other hormones which affect LCHF-dependent feeding changes may partially or completely compensate in the absence of GDF15.</w:t>
       </w:r>
       <w:r>
         <w:rPr>
@@ -3478,7 +3627,7 @@
           <w:rFonts w:ascii="Century Schoolbook" w:hAnsi="Century Schoolbook" w:cs="Times New Roman"/>
           <w:noProof/>
         </w:rPr>
-        <w:t xml:space="preserve"> 2019;21(January):13–21.</w:t>
+        <w:t xml:space="preserve"> 2019;21(xxxx):13–21.</w:t>
       </w:r>
     </w:p>
     <w:p>
@@ -3809,14 +3958,30 @@
           <w:bCs/>
           <w:noProof/>
         </w:rPr>
-        <w:t>R Core Team.</w:t>
-      </w:r>
-      <w:r>
-        <w:rPr>
-          <w:rFonts w:ascii="Century Schoolbook" w:hAnsi="Century Schoolbook" w:cs="Times New Roman"/>
-          <w:noProof/>
-        </w:rPr>
-        <w:t xml:space="preserve"> R: A Language and Environment for Statistical Computing. 2019.</w:t>
+        <w:t>Almagro Armenteros JJ, Tsirigos KD, Sønderby CK, Petersen TN, Winther O, Brunak S, von Heijne G, Nielsen H.</w:t>
+      </w:r>
+      <w:r>
+        <w:rPr>
+          <w:rFonts w:ascii="Century Schoolbook" w:hAnsi="Century Schoolbook" w:cs="Times New Roman"/>
+          <w:noProof/>
+        </w:rPr>
+        <w:t xml:space="preserve"> SignalP 5.0 improves signal peptide predictions using deep neural networks. </w:t>
+      </w:r>
+      <w:r>
+        <w:rPr>
+          <w:rFonts w:ascii="Century Schoolbook" w:hAnsi="Century Schoolbook" w:cs="Times New Roman"/>
+          <w:i/>
+          <w:iCs/>
+          <w:noProof/>
+        </w:rPr>
+        <w:t>Nat. Biotechnol.</w:t>
+      </w:r>
+      <w:r>
+        <w:rPr>
+          <w:rFonts w:ascii="Century Schoolbook" w:hAnsi="Century Schoolbook" w:cs="Times New Roman"/>
+          <w:noProof/>
+        </w:rPr>
+        <w:t xml:space="preserve"> 2019;37(4):420–423.</w:t>
       </w:r>
     </w:p>
     <w:p>
@@ -3852,14 +4017,14 @@
           <w:bCs/>
           <w:noProof/>
         </w:rPr>
-        <w:t>Sugulle M, Dechend R, Herse F, Weedon-Fekjaer MS, Johnsen GM, Brosnihan KB, Anton L, Luft FC, Wollert KC, Kempf T, Staff AC.</w:t>
-      </w:r>
-      <w:r>
-        <w:rPr>
-          <w:rFonts w:ascii="Century Schoolbook" w:hAnsi="Century Schoolbook" w:cs="Times New Roman"/>
-          <w:noProof/>
-        </w:rPr>
-        <w:t xml:space="preserve"> Circulating and placental growth-differentiation factor 15 in preeclampsia and in pregnancy complicated by diabetes mellitus. </w:t>
+        <w:t>Durinck S, Spellman PT, Birney E, Huber W.</w:t>
+      </w:r>
+      <w:r>
+        <w:rPr>
+          <w:rFonts w:ascii="Century Schoolbook" w:hAnsi="Century Schoolbook" w:cs="Times New Roman"/>
+          <w:noProof/>
+        </w:rPr>
+        <w:t xml:space="preserve"> Mapping identifiers for the integration of genomic datasets with the R/ Bioconductor package biomaRt. </w:t>
       </w:r>
       <w:r>
         <w:rPr>
@@ -3868,14 +4033,14 @@
           <w:iCs/>
           <w:noProof/>
         </w:rPr>
-        <w:t>Hypertension</w:t>
-      </w:r>
-      <w:r>
-        <w:rPr>
-          <w:rFonts w:ascii="Century Schoolbook" w:hAnsi="Century Schoolbook" w:cs="Times New Roman"/>
-          <w:noProof/>
-        </w:rPr>
-        <w:t xml:space="preserve"> 2009;54(1):106–112.</w:t>
+        <w:t>Nat. Protoc.</w:t>
+      </w:r>
+      <w:r>
+        <w:rPr>
+          <w:rFonts w:ascii="Century Schoolbook" w:hAnsi="Century Schoolbook" w:cs="Times New Roman"/>
+          <w:noProof/>
+        </w:rPr>
+        <w:t xml:space="preserve"> 2009;4(8):1184–1191.</w:t>
       </w:r>
     </w:p>
     <w:p>
@@ -3911,30 +4076,14 @@
           <w:bCs/>
           <w:noProof/>
         </w:rPr>
-        <w:t>Tang M, Luo M, Lu W, Wang S, Zhang R, Liang W, Gu J, Yu X, Zhang X, Hu C.</w:t>
-      </w:r>
-      <w:r>
-        <w:rPr>
-          <w:rFonts w:ascii="Century Schoolbook" w:hAnsi="Century Schoolbook" w:cs="Times New Roman"/>
-          <w:noProof/>
-        </w:rPr>
-        <w:t xml:space="preserve"> Serum growth differentiation factor 15 is associated with glucose metabolism in the third trimester in Chinese pregnant women. </w:t>
-      </w:r>
-      <w:r>
-        <w:rPr>
-          <w:rFonts w:ascii="Century Schoolbook" w:hAnsi="Century Schoolbook" w:cs="Times New Roman"/>
-          <w:i/>
-          <w:iCs/>
-          <w:noProof/>
-        </w:rPr>
-        <w:t>Diabetes Res. Clin. Pract.</w:t>
-      </w:r>
-      <w:r>
-        <w:rPr>
-          <w:rFonts w:ascii="Century Schoolbook" w:hAnsi="Century Schoolbook" w:cs="Times New Roman"/>
-          <w:noProof/>
-        </w:rPr>
-        <w:t xml:space="preserve"> 2019:107823.</w:t>
+        <w:t>R Core Team.</w:t>
+      </w:r>
+      <w:r>
+        <w:rPr>
+          <w:rFonts w:ascii="Century Schoolbook" w:hAnsi="Century Schoolbook" w:cs="Times New Roman"/>
+          <w:noProof/>
+        </w:rPr>
+        <w:t xml:space="preserve"> R: A Language and Environment for Statistical Computing. 2019.</w:t>
       </w:r>
     </w:p>
     <w:p>
@@ -3970,14 +4119,14 @@
           <w:bCs/>
           <w:noProof/>
         </w:rPr>
-        <w:t>Tong S, Marjono B, Brown DA, Mulvey S, Breit SN, Manuelpillai U, Wallace EM.</w:t>
-      </w:r>
-      <w:r>
-        <w:rPr>
-          <w:rFonts w:ascii="Century Schoolbook" w:hAnsi="Century Schoolbook" w:cs="Times New Roman"/>
-          <w:noProof/>
-        </w:rPr>
-        <w:t xml:space="preserve"> Serum concentrations of macrophage inhibitory cytokine 1 (MIC 1) as a predictor of miscarriage. </w:t>
+        <w:t>Stephenson EJ, Redd JR, Snyder DS, Tran QT, Lu B, Peloquin MJ, Mulcahy MC, Harvey I, Fisher K, Han JC, Qi N, Saltiel AR, Bridges D.</w:t>
+      </w:r>
+      <w:r>
+        <w:rPr>
+          <w:rFonts w:ascii="Century Schoolbook" w:hAnsi="Century Schoolbook" w:cs="Times New Roman"/>
+          <w:noProof/>
+        </w:rPr>
+        <w:t xml:space="preserve"> Skeletal Muscle mTORC1 Activation Increases Energy Expenditure and Reduces Longevity in Mice. </w:t>
       </w:r>
       <w:r>
         <w:rPr>
@@ -3986,14 +4135,14 @@
           <w:iCs/>
           <w:noProof/>
         </w:rPr>
-        <w:t>Lancet</w:t>
-      </w:r>
-      <w:r>
-        <w:rPr>
-          <w:rFonts w:ascii="Century Schoolbook" w:hAnsi="Century Schoolbook" w:cs="Times New Roman"/>
-          <w:noProof/>
-        </w:rPr>
-        <w:t xml:space="preserve"> 2004;363(9403):129–130.</w:t>
+        <w:t>bioRxiv</w:t>
+      </w:r>
+      <w:r>
+        <w:rPr>
+          <w:rFonts w:ascii="Century Schoolbook" w:hAnsi="Century Schoolbook" w:cs="Times New Roman"/>
+          <w:noProof/>
+        </w:rPr>
+        <w:t xml:space="preserve"> 2019. doi:10.1101/720540.</w:t>
       </w:r>
     </w:p>
     <w:p>
@@ -4029,22 +4178,14 @@
           <w:bCs/>
           <w:noProof/>
         </w:rPr>
-        <w:t>Munk PS, Valborgland T, Butt N, Larsen AI.</w:t>
-      </w:r>
-      <w:r>
-        <w:rPr>
-          <w:rFonts w:ascii="Century Schoolbook" w:hAnsi="Century Schoolbook" w:cs="Times New Roman"/>
-          <w:noProof/>
-        </w:rPr>
-        <w:t xml:space="preserve"> Response of growth differentiation factor-15 to percutaneous coronary intervention and regular </w:t>
-      </w:r>
-      <w:r>
-        <w:rPr>
-          <w:rFonts w:ascii="Century Schoolbook" w:hAnsi="Century Schoolbook" w:cs="Times New Roman"/>
-          <w:noProof/>
-        </w:rPr>
-        <w:lastRenderedPageBreak/>
-        <w:t xml:space="preserve">exercise training. </w:t>
+        <w:t>Guridi M, Tintignac LA, Lin S, Kupr B, Castets P, Rüegg MA.</w:t>
+      </w:r>
+      <w:r>
+        <w:rPr>
+          <w:rFonts w:ascii="Century Schoolbook" w:hAnsi="Century Schoolbook" w:cs="Times New Roman"/>
+          <w:noProof/>
+        </w:rPr>
+        <w:t xml:space="preserve"> Activation of mTORC1 in skeletal muscle regulates whole-body metabolism through FGF21. </w:t>
       </w:r>
       <w:r>
         <w:rPr>
@@ -4053,14 +4194,14 @@
           <w:iCs/>
           <w:noProof/>
         </w:rPr>
-        <w:t>Scand. Cardiovasc. J.</w:t>
-      </w:r>
-      <w:r>
-        <w:rPr>
-          <w:rFonts w:ascii="Century Schoolbook" w:hAnsi="Century Schoolbook" w:cs="Times New Roman"/>
-          <w:noProof/>
-        </w:rPr>
-        <w:t xml:space="preserve"> 2011;45(1):27–32.</w:t>
+        <w:t>Sci. Signal.</w:t>
+      </w:r>
+      <w:r>
+        <w:rPr>
+          <w:rFonts w:ascii="Century Schoolbook" w:hAnsi="Century Schoolbook" w:cs="Times New Roman"/>
+          <w:noProof/>
+        </w:rPr>
+        <w:t xml:space="preserve"> 2015;8(402):ra113–ra113.</w:t>
       </w:r>
     </w:p>
     <w:p>
@@ -4080,6 +4221,7 @@
           <w:rFonts w:ascii="Century Schoolbook" w:hAnsi="Century Schoolbook" w:cs="Times New Roman"/>
           <w:noProof/>
         </w:rPr>
+        <w:lastRenderedPageBreak/>
         <w:t xml:space="preserve">23. </w:t>
       </w:r>
       <w:r>
@@ -4096,14 +4238,14 @@
           <w:bCs/>
           <w:noProof/>
         </w:rPr>
-        <w:t>Galliera E, Lombardi G, Marazzi MG, Grasso D, Vianello E, Pozzoni R, Banfi G, Corsi Romanelli MM.</w:t>
-      </w:r>
-      <w:r>
-        <w:rPr>
-          <w:rFonts w:ascii="Century Schoolbook" w:hAnsi="Century Schoolbook" w:cs="Times New Roman"/>
-          <w:noProof/>
-        </w:rPr>
-        <w:t xml:space="preserve"> Acute exercise in elite rugby players increases the circulating level of the cardiovascular biomarker GDF-15. </w:t>
+        <w:t>Guridi M, Kupr B, Romanino K, Lin S, Falcetta D, Tintignac L, Rüegg MA.</w:t>
+      </w:r>
+      <w:r>
+        <w:rPr>
+          <w:rFonts w:ascii="Century Schoolbook" w:hAnsi="Century Schoolbook" w:cs="Times New Roman"/>
+          <w:noProof/>
+        </w:rPr>
+        <w:t xml:space="preserve"> Alterations to mTORC1 signaling in the skeletal muscle differentially affect whole-body metabolism. </w:t>
       </w:r>
       <w:r>
         <w:rPr>
@@ -4112,14 +4254,14 @@
           <w:iCs/>
           <w:noProof/>
         </w:rPr>
-        <w:t>Scand. J. Clin. Lab. Invest.</w:t>
-      </w:r>
-      <w:r>
-        <w:rPr>
-          <w:rFonts w:ascii="Century Schoolbook" w:hAnsi="Century Schoolbook" w:cs="Times New Roman"/>
-          <w:noProof/>
-        </w:rPr>
-        <w:t xml:space="preserve"> 2014;74(6):492–499.</w:t>
+        <w:t>Skelet. Muscle</w:t>
+      </w:r>
+      <w:r>
+        <w:rPr>
+          <w:rFonts w:ascii="Century Schoolbook" w:hAnsi="Century Schoolbook" w:cs="Times New Roman"/>
+          <w:noProof/>
+        </w:rPr>
+        <w:t xml:space="preserve"> 2016;6(1):13.</w:t>
       </w:r>
     </w:p>
     <w:p>
@@ -4155,14 +4297,14 @@
           <w:bCs/>
           <w:noProof/>
         </w:rPr>
-        <w:t>Joung KH, Kim JM, Yi H-S, Lee JH, Kim KS, Kim HJ, Shong M, Ku BJ.</w:t>
-      </w:r>
-      <w:r>
-        <w:rPr>
-          <w:rFonts w:ascii="Century Schoolbook" w:hAnsi="Century Schoolbook" w:cs="Times New Roman"/>
-          <w:noProof/>
-        </w:rPr>
-        <w:t xml:space="preserve"> Effects of exercise program on normal responsiveness of serum GDF15 in middle-aged women. </w:t>
+        <w:t>Sugulle M, Dechend R, Herse F, Weedon-Fekjaer MS, Johnsen GM, Brosnihan KB, Anton L, Luft FC, Wollert KC, Kempf T, Staff AC.</w:t>
+      </w:r>
+      <w:r>
+        <w:rPr>
+          <w:rFonts w:ascii="Century Schoolbook" w:hAnsi="Century Schoolbook" w:cs="Times New Roman"/>
+          <w:noProof/>
+        </w:rPr>
+        <w:t xml:space="preserve"> Circulating and placental growth-differentiation factor 15 in preeclampsia and in pregnancy complicated by diabetes mellitus. </w:t>
       </w:r>
       <w:r>
         <w:rPr>
@@ -4171,14 +4313,14 @@
           <w:iCs/>
           <w:noProof/>
         </w:rPr>
-        <w:t>Diabetes Res. Clin. Pract.</w:t>
-      </w:r>
-      <w:r>
-        <w:rPr>
-          <w:rFonts w:ascii="Century Schoolbook" w:hAnsi="Century Schoolbook" w:cs="Times New Roman"/>
-          <w:noProof/>
-        </w:rPr>
-        <w:t xml:space="preserve"> 2016;120:S65–S66.</w:t>
+        <w:t>Hypertension</w:t>
+      </w:r>
+      <w:r>
+        <w:rPr>
+          <w:rFonts w:ascii="Century Schoolbook" w:hAnsi="Century Schoolbook" w:cs="Times New Roman"/>
+          <w:noProof/>
+        </w:rPr>
+        <w:t xml:space="preserve"> 2009;54(1):106–112.</w:t>
       </w:r>
     </w:p>
     <w:p>
@@ -4214,14 +4356,14 @@
           <w:bCs/>
           <w:noProof/>
         </w:rPr>
-        <w:t>Kleinert M, Clemmensen C, Sjøberg KA, Carl CS, Jeppesen JF, Wojtaszewski JFP, Kiens B, Richter EA.</w:t>
-      </w:r>
-      <w:r>
-        <w:rPr>
-          <w:rFonts w:ascii="Century Schoolbook" w:hAnsi="Century Schoolbook" w:cs="Times New Roman"/>
-          <w:noProof/>
-        </w:rPr>
-        <w:t xml:space="preserve"> Exercise increases circulating GDF15 in humans. </w:t>
+        <w:t>Tang M, Luo M, Lu W, Wang S, Zhang R, Liang W, Gu J, Yu X, Zhang X, Hu C.</w:t>
+      </w:r>
+      <w:r>
+        <w:rPr>
+          <w:rFonts w:ascii="Century Schoolbook" w:hAnsi="Century Schoolbook" w:cs="Times New Roman"/>
+          <w:noProof/>
+        </w:rPr>
+        <w:t xml:space="preserve"> Serum growth differentiation factor 15 is associated with glucose metabolism in the third trimester in Chinese pregnant women. </w:t>
       </w:r>
       <w:r>
         <w:rPr>
@@ -4230,14 +4372,14 @@
           <w:iCs/>
           <w:noProof/>
         </w:rPr>
-        <w:t>Mol. Metab.</w:t>
-      </w:r>
-      <w:r>
-        <w:rPr>
-          <w:rFonts w:ascii="Century Schoolbook" w:hAnsi="Century Schoolbook" w:cs="Times New Roman"/>
-          <w:noProof/>
-        </w:rPr>
-        <w:t xml:space="preserve"> 2018;9(January):187–191.</w:t>
+        <w:t>Diabetes Res. Clin. Pract.</w:t>
+      </w:r>
+      <w:r>
+        <w:rPr>
+          <w:rFonts w:ascii="Century Schoolbook" w:hAnsi="Century Schoolbook" w:cs="Times New Roman"/>
+          <w:noProof/>
+        </w:rPr>
+        <w:t xml:space="preserve"> 2019:107823.</w:t>
       </w:r>
     </w:p>
     <w:p>
@@ -4273,14 +4415,14 @@
           <w:bCs/>
           <w:noProof/>
         </w:rPr>
-        <w:t>Zhang H, Fealy CE, Kirwan JP.</w:t>
-      </w:r>
-      <w:r>
-        <w:rPr>
-          <w:rFonts w:ascii="Century Schoolbook" w:hAnsi="Century Schoolbook" w:cs="Times New Roman"/>
-          <w:noProof/>
-        </w:rPr>
-        <w:t xml:space="preserve"> Exercise Training Promotes a GDF15 Associated Reduction in Fat Mass in Older Adults with Obesity. </w:t>
+        <w:t>Tong S, Marjono B, Brown DA, Mulvey S, Breit SN, Manuelpillai U, Wallace EM.</w:t>
+      </w:r>
+      <w:r>
+        <w:rPr>
+          <w:rFonts w:ascii="Century Schoolbook" w:hAnsi="Century Schoolbook" w:cs="Times New Roman"/>
+          <w:noProof/>
+        </w:rPr>
+        <w:t xml:space="preserve"> Serum concentrations of macrophage inhibitory cytokine 1 (MIC 1) as a predictor of miscarriage. </w:t>
       </w:r>
       <w:r>
         <w:rPr>
@@ -4289,14 +4431,14 @@
           <w:iCs/>
           <w:noProof/>
         </w:rPr>
-        <w:t>Am. J. Physiol. Metab.</w:t>
-      </w:r>
-      <w:r>
-        <w:rPr>
-          <w:rFonts w:ascii="Century Schoolbook" w:hAnsi="Century Schoolbook" w:cs="Times New Roman"/>
-          <w:noProof/>
-        </w:rPr>
-        <w:t xml:space="preserve"> 2019:ajpendo.00439.2018.</w:t>
+        <w:t>Lancet</w:t>
+      </w:r>
+      <w:r>
+        <w:rPr>
+          <w:rFonts w:ascii="Century Schoolbook" w:hAnsi="Century Schoolbook" w:cs="Times New Roman"/>
+          <w:noProof/>
+        </w:rPr>
+        <w:t xml:space="preserve"> 2004;363(9403):129–130.</w:t>
       </w:r>
     </w:p>
     <w:p>
@@ -4332,14 +4474,14 @@
           <w:bCs/>
           <w:noProof/>
         </w:rPr>
-        <w:t>Mullican SE, Lin-Schmidt X, Chin C-N, Chavez JA, Furman JL, Armstrong AA, Beck SC, South VJ, Dinh TQ, Cash-Mason TD, Cavanaugh CR, Nelson S, Huang C, Hunter MJ, Rangwala SM.</w:t>
-      </w:r>
-      <w:r>
-        <w:rPr>
-          <w:rFonts w:ascii="Century Schoolbook" w:hAnsi="Century Schoolbook" w:cs="Times New Roman"/>
-          <w:noProof/>
-        </w:rPr>
-        <w:t xml:space="preserve"> GFRAL is the receptor for GDF15 and the ligand promotes weight loss in mice and nonhuman primates. </w:t>
+        <w:t>Munk PS, Valborgland T, Butt N, Larsen AI.</w:t>
+      </w:r>
+      <w:r>
+        <w:rPr>
+          <w:rFonts w:ascii="Century Schoolbook" w:hAnsi="Century Schoolbook" w:cs="Times New Roman"/>
+          <w:noProof/>
+        </w:rPr>
+        <w:t xml:space="preserve"> Response of growth differentiation factor-15 to percutaneous coronary intervention and regular exercise training. </w:t>
       </w:r>
       <w:r>
         <w:rPr>
@@ -4348,14 +4490,14 @@
           <w:iCs/>
           <w:noProof/>
         </w:rPr>
-        <w:t>Nat. Med.</w:t>
-      </w:r>
-      <w:r>
-        <w:rPr>
-          <w:rFonts w:ascii="Century Schoolbook" w:hAnsi="Century Schoolbook" w:cs="Times New Roman"/>
-          <w:noProof/>
-        </w:rPr>
-        <w:t xml:space="preserve"> 2017;23(10):1150–1157.</w:t>
+        <w:t>Scand. Cardiovasc. J.</w:t>
+      </w:r>
+      <w:r>
+        <w:rPr>
+          <w:rFonts w:ascii="Century Schoolbook" w:hAnsi="Century Schoolbook" w:cs="Times New Roman"/>
+          <w:noProof/>
+        </w:rPr>
+        <w:t xml:space="preserve"> 2011;45(1):27–32.</w:t>
       </w:r>
     </w:p>
     <w:p>
@@ -4391,14 +4533,14 @@
           <w:bCs/>
           <w:noProof/>
         </w:rPr>
-        <w:t>Hsu JY, Crawley S, Chen M, Ayupova DA, Lindhout DA, Higbee J, Kutach A, Joo W, Gao Z, Fu D, To C, Mondal K, Li B, Kekatpure A, Wang M, Laird T, Horner G, Chan J, Mcentee M, Lopez M, Lakshminarasimhan D, White A, Wang SP, Yao J, Yie J, Matern H, Solloway M, Haldankar R, Parsons T, Tang J, Shen WD, Chen YA, Tian H, Allan BB.</w:t>
-      </w:r>
-      <w:r>
-        <w:rPr>
-          <w:rFonts w:ascii="Century Schoolbook" w:hAnsi="Century Schoolbook" w:cs="Times New Roman"/>
-          <w:noProof/>
-        </w:rPr>
-        <w:t xml:space="preserve"> Non-homeostatic body weight regulation through a brainstem-restricted receptor for GDF15. </w:t>
+        <w:t>Galliera E, Lombardi G, Marazzi MG, Grasso D, Vianello E, Pozzoni R, Banfi G, Corsi Romanelli MM.</w:t>
+      </w:r>
+      <w:r>
+        <w:rPr>
+          <w:rFonts w:ascii="Century Schoolbook" w:hAnsi="Century Schoolbook" w:cs="Times New Roman"/>
+          <w:noProof/>
+        </w:rPr>
+        <w:t xml:space="preserve"> Acute exercise in elite rugby players increases the circulating level of the cardiovascular biomarker GDF-15. </w:t>
       </w:r>
       <w:r>
         <w:rPr>
@@ -4407,14 +4549,14 @@
           <w:iCs/>
           <w:noProof/>
         </w:rPr>
-        <w:t>Nature</w:t>
-      </w:r>
-      <w:r>
-        <w:rPr>
-          <w:rFonts w:ascii="Century Schoolbook" w:hAnsi="Century Schoolbook" w:cs="Times New Roman"/>
-          <w:noProof/>
-        </w:rPr>
-        <w:t xml:space="preserve"> 2017;550(7675):255–259.</w:t>
+        <w:t>Scand. J. Clin. Lab. Invest.</w:t>
+      </w:r>
+      <w:r>
+        <w:rPr>
+          <w:rFonts w:ascii="Century Schoolbook" w:hAnsi="Century Schoolbook" w:cs="Times New Roman"/>
+          <w:noProof/>
+        </w:rPr>
+        <w:t xml:space="preserve"> 2014;74(6):492–499.</w:t>
       </w:r>
     </w:p>
     <w:p>
@@ -4450,14 +4592,14 @@
           <w:bCs/>
           <w:noProof/>
         </w:rPr>
-        <w:t>Tran T, Yang J, Gardner J, Xiong Y.</w:t>
-      </w:r>
-      <w:r>
-        <w:rPr>
-          <w:rFonts w:ascii="Century Schoolbook" w:hAnsi="Century Schoolbook" w:cs="Times New Roman"/>
-          <w:noProof/>
-        </w:rPr>
-        <w:t xml:space="preserve"> GDF15 deficiency promotes high fat diet-induced obesity in mice. Peterson JM, ed. </w:t>
+        <w:t>Joung KH, Kim JM, Yi H-S, Lee JH, Kim KS, Kim HJ, Shong M, Ku BJ.</w:t>
+      </w:r>
+      <w:r>
+        <w:rPr>
+          <w:rFonts w:ascii="Century Schoolbook" w:hAnsi="Century Schoolbook" w:cs="Times New Roman"/>
+          <w:noProof/>
+        </w:rPr>
+        <w:t xml:space="preserve"> Effects of exercise program on normal responsiveness of serum GDF15 in middle-aged women. </w:t>
       </w:r>
       <w:r>
         <w:rPr>
@@ -4466,14 +4608,14 @@
           <w:iCs/>
           <w:noProof/>
         </w:rPr>
-        <w:t>PLoS One</w:t>
-      </w:r>
-      <w:r>
-        <w:rPr>
-          <w:rFonts w:ascii="Century Schoolbook" w:hAnsi="Century Schoolbook" w:cs="Times New Roman"/>
-          <w:noProof/>
-        </w:rPr>
-        <w:t xml:space="preserve"> 2018;13(8):e0201584.</w:t>
+        <w:t>Diabetes Res. Clin. Pract.</w:t>
+      </w:r>
+      <w:r>
+        <w:rPr>
+          <w:rFonts w:ascii="Century Schoolbook" w:hAnsi="Century Schoolbook" w:cs="Times New Roman"/>
+          <w:noProof/>
+        </w:rPr>
+        <w:t xml:space="preserve"> 2016;120:S65–S66.</w:t>
       </w:r>
     </w:p>
     <w:p>
@@ -4509,14 +4651,14 @@
           <w:bCs/>
           <w:noProof/>
         </w:rPr>
-        <w:t>Tsai VW-W, Zhang HP, Manandhar R, Schofield P, Christ D, Lee-Ng KKM, Lebhar H, Marquis CP, Husaini Y, Brown DA, Breit SN.</w:t>
-      </w:r>
-      <w:r>
-        <w:rPr>
-          <w:rFonts w:ascii="Century Schoolbook" w:hAnsi="Century Schoolbook" w:cs="Times New Roman"/>
-          <w:noProof/>
-        </w:rPr>
-        <w:t xml:space="preserve"> GDF15 mediates adiposity resistance through actions on GFRAL neurons in the hindbrain AP/NTS. </w:t>
+        <w:t>Kleinert M, Clemmensen C, Sjøberg KA, Carl CS, Jeppesen JF, Wojtaszewski JFP, Kiens B, Richter EA.</w:t>
+      </w:r>
+      <w:r>
+        <w:rPr>
+          <w:rFonts w:ascii="Century Schoolbook" w:hAnsi="Century Schoolbook" w:cs="Times New Roman"/>
+          <w:noProof/>
+        </w:rPr>
+        <w:t xml:space="preserve"> Exercise increases circulating GDF15 in humans. </w:t>
       </w:r>
       <w:r>
         <w:rPr>
@@ -4525,14 +4667,14 @@
           <w:iCs/>
           <w:noProof/>
         </w:rPr>
-        <w:t>Int. J. Obes.</w:t>
-      </w:r>
-      <w:r>
-        <w:rPr>
-          <w:rFonts w:ascii="Century Schoolbook" w:hAnsi="Century Schoolbook" w:cs="Times New Roman"/>
-          <w:noProof/>
-        </w:rPr>
-        <w:t xml:space="preserve"> 2019. doi:10.1038/s41366-019-0365-5.</w:t>
+        <w:t>Mol. Metab.</w:t>
+      </w:r>
+      <w:r>
+        <w:rPr>
+          <w:rFonts w:ascii="Century Schoolbook" w:hAnsi="Century Schoolbook" w:cs="Times New Roman"/>
+          <w:noProof/>
+        </w:rPr>
+        <w:t xml:space="preserve"> 2018;9(January):187–191.</w:t>
       </w:r>
     </w:p>
     <w:p>
@@ -4568,14 +4710,14 @@
           <w:bCs/>
           <w:noProof/>
         </w:rPr>
-        <w:t>Emmerson PJ, Wang F, Du Y, Liu Q, Pickard RT, Gonciarz MD, Coskun T, Hamang MJ, Sindelar DK, Ballman KK, Foltz LA, Muppidi A, Alsina-Fernandez J, Barnard GC, Tang JX, Liu X, Mao X, Siegel R, Sloan JH, Mitchell PJ, Zhang BB, Gimeno RE, Shan B, Wu X.</w:t>
-      </w:r>
-      <w:r>
-        <w:rPr>
-          <w:rFonts w:ascii="Century Schoolbook" w:hAnsi="Century Schoolbook" w:cs="Times New Roman"/>
-          <w:noProof/>
-        </w:rPr>
-        <w:t xml:space="preserve"> The metabolic effects of GDF15 are mediated by the orphan receptor GFRAL. </w:t>
+        <w:t>Zhang H, Fealy CE, Kirwan JP.</w:t>
+      </w:r>
+      <w:r>
+        <w:rPr>
+          <w:rFonts w:ascii="Century Schoolbook" w:hAnsi="Century Schoolbook" w:cs="Times New Roman"/>
+          <w:noProof/>
+        </w:rPr>
+        <w:t xml:space="preserve"> Exercise Training Promotes a GDF15 Associated Reduction in Fat Mass in Older Adults with Obesity. </w:t>
       </w:r>
       <w:r>
         <w:rPr>
@@ -4584,14 +4726,14 @@
           <w:iCs/>
           <w:noProof/>
         </w:rPr>
-        <w:t>Nat. Med.</w:t>
-      </w:r>
-      <w:r>
-        <w:rPr>
-          <w:rFonts w:ascii="Century Schoolbook" w:hAnsi="Century Schoolbook" w:cs="Times New Roman"/>
-          <w:noProof/>
-        </w:rPr>
-        <w:t xml:space="preserve"> 2017;23(10):1215–1219.</w:t>
+        <w:t>Am. J. Physiol. Metab.</w:t>
+      </w:r>
+      <w:r>
+        <w:rPr>
+          <w:rFonts w:ascii="Century Schoolbook" w:hAnsi="Century Schoolbook" w:cs="Times New Roman"/>
+          <w:noProof/>
+        </w:rPr>
+        <w:t xml:space="preserve"> 2019:ajpendo.00439.2018.</w:t>
       </w:r>
     </w:p>
     <w:p>
@@ -4602,7 +4744,7 @@
         <w:adjustRightInd w:val="0"/>
         <w:ind w:left="640" w:hanging="640"/>
         <w:rPr>
-          <w:rFonts w:ascii="Century Schoolbook" w:hAnsi="Century Schoolbook"/>
+          <w:rFonts w:ascii="Century Schoolbook" w:hAnsi="Century Schoolbook" w:cs="Times New Roman"/>
           <w:noProof/>
         </w:rPr>
       </w:pPr>
@@ -4627,14 +4769,14 @@
           <w:bCs/>
           <w:noProof/>
         </w:rPr>
-        <w:t>Yang L, Chang C-C, Sun Z, Madsen D, Zhu H, Padkjær SB, Wu X, Huang T, Hultman K, Paulsen SJ, Wang J, Bugge A, Frantzen JB, Nørgaard P, Jeppesen JF, Yang Z, Secher A, Chen H, Li X, John LM, Shan B, He Z, Gao X, Su J, Hansen KT, Yang W, Jørgensen SB.</w:t>
-      </w:r>
-      <w:r>
-        <w:rPr>
-          <w:rFonts w:ascii="Century Schoolbook" w:hAnsi="Century Schoolbook" w:cs="Times New Roman"/>
-          <w:noProof/>
-        </w:rPr>
-        <w:t xml:space="preserve"> GFRAL is the receptor for GDF15 and is required for the anti-obesity effects of the ligand. </w:t>
+        <w:t>Mullican SE, Lin-Schmidt X, Chin C-N, Chavez JA, Furman JL, Armstrong AA, Beck SC, South VJ, Dinh TQ, Cash-Mason TD, Cavanaugh CR, Nelson S, Huang C, Hunter MJ, Rangwala SM.</w:t>
+      </w:r>
+      <w:r>
+        <w:rPr>
+          <w:rFonts w:ascii="Century Schoolbook" w:hAnsi="Century Schoolbook" w:cs="Times New Roman"/>
+          <w:noProof/>
+        </w:rPr>
+        <w:t xml:space="preserve"> GFRAL is the receptor for GDF15 and the ligand promotes weight loss in mice and nonhuman primates. </w:t>
       </w:r>
       <w:r>
         <w:rPr>
@@ -4650,7 +4792,7 @@
           <w:rFonts w:ascii="Century Schoolbook" w:hAnsi="Century Schoolbook" w:cs="Times New Roman"/>
           <w:noProof/>
         </w:rPr>
-        <w:t xml:space="preserve"> 2017;23(10):1158–1166.</w:t>
+        <w:t xml:space="preserve"> 2017;23(10):1150–1157.</w:t>
       </w:r>
     </w:p>
     <w:p>
@@ -4661,6 +4803,309 @@
         <w:adjustRightInd w:val="0"/>
         <w:ind w:left="640" w:hanging="640"/>
         <w:rPr>
+          <w:rFonts w:ascii="Century Schoolbook" w:hAnsi="Century Schoolbook" w:cs="Times New Roman"/>
+          <w:noProof/>
+        </w:rPr>
+      </w:pPr>
+      <w:r>
+        <w:rPr>
+          <w:rFonts w:ascii="Century Schoolbook" w:hAnsi="Century Schoolbook" w:cs="Times New Roman"/>
+          <w:noProof/>
+        </w:rPr>
+        <w:t xml:space="preserve">33. </w:t>
+      </w:r>
+      <w:r>
+        <w:rPr>
+          <w:rFonts w:ascii="Century Schoolbook" w:hAnsi="Century Schoolbook" w:cs="Times New Roman"/>
+          <w:noProof/>
+        </w:rPr>
+        <w:tab/>
+      </w:r>
+      <w:r>
+        <w:rPr>
+          <w:rFonts w:ascii="Century Schoolbook" w:hAnsi="Century Schoolbook" w:cs="Times New Roman"/>
+          <w:b/>
+          <w:bCs/>
+          <w:noProof/>
+        </w:rPr>
+        <w:t>Hsu JY, Crawley S, Chen M, Ayupova DA, Lindhout DA, Higbee J, Kutach A, Joo W, Gao Z, Fu D, To C, Mondal K, Li B, Kekatpure A, Wang M, Laird T, Horner G, Chan J, Mcentee M, Lopez M, Lakshminarasimhan D, White A, Wang SP, Yao J, Yie J, Matern H, Solloway M, Haldankar R, Parsons T, Tang J, Shen WD, Chen YA, Tian H, Allan BB.</w:t>
+      </w:r>
+      <w:r>
+        <w:rPr>
+          <w:rFonts w:ascii="Century Schoolbook" w:hAnsi="Century Schoolbook" w:cs="Times New Roman"/>
+          <w:noProof/>
+        </w:rPr>
+        <w:t xml:space="preserve"> Non-homeostatic body weight regulation through a brainstem-restricted receptor for GDF15. </w:t>
+      </w:r>
+      <w:r>
+        <w:rPr>
+          <w:rFonts w:ascii="Century Schoolbook" w:hAnsi="Century Schoolbook" w:cs="Times New Roman"/>
+          <w:i/>
+          <w:iCs/>
+          <w:noProof/>
+        </w:rPr>
+        <w:t>Nature</w:t>
+      </w:r>
+      <w:r>
+        <w:rPr>
+          <w:rFonts w:ascii="Century Schoolbook" w:hAnsi="Century Schoolbook" w:cs="Times New Roman"/>
+          <w:noProof/>
+        </w:rPr>
+        <w:t xml:space="preserve"> 2017;550(7675):255–259.</w:t>
+      </w:r>
+    </w:p>
+    <w:p>
+      <w:pPr>
+        <w:widowControl w:val="0"/>
+        <w:autoSpaceDE w:val="0"/>
+        <w:autoSpaceDN w:val="0"/>
+        <w:adjustRightInd w:val="0"/>
+        <w:ind w:left="640" w:hanging="640"/>
+        <w:rPr>
+          <w:rFonts w:ascii="Century Schoolbook" w:hAnsi="Century Schoolbook" w:cs="Times New Roman"/>
+          <w:noProof/>
+        </w:rPr>
+      </w:pPr>
+      <w:r>
+        <w:rPr>
+          <w:rFonts w:ascii="Century Schoolbook" w:hAnsi="Century Schoolbook" w:cs="Times New Roman"/>
+          <w:noProof/>
+        </w:rPr>
+        <w:t xml:space="preserve">34. </w:t>
+      </w:r>
+      <w:r>
+        <w:rPr>
+          <w:rFonts w:ascii="Century Schoolbook" w:hAnsi="Century Schoolbook" w:cs="Times New Roman"/>
+          <w:noProof/>
+        </w:rPr>
+        <w:tab/>
+      </w:r>
+      <w:r>
+        <w:rPr>
+          <w:rFonts w:ascii="Century Schoolbook" w:hAnsi="Century Schoolbook" w:cs="Times New Roman"/>
+          <w:b/>
+          <w:bCs/>
+          <w:noProof/>
+        </w:rPr>
+        <w:t>Tran T, Yang J, Gardner J, Xiong Y.</w:t>
+      </w:r>
+      <w:r>
+        <w:rPr>
+          <w:rFonts w:ascii="Century Schoolbook" w:hAnsi="Century Schoolbook" w:cs="Times New Roman"/>
+          <w:noProof/>
+        </w:rPr>
+        <w:t xml:space="preserve"> GDF15 deficiency promotes high fat </w:t>
+      </w:r>
+      <w:r>
+        <w:rPr>
+          <w:rFonts w:ascii="Century Schoolbook" w:hAnsi="Century Schoolbook" w:cs="Times New Roman"/>
+          <w:noProof/>
+        </w:rPr>
+        <w:lastRenderedPageBreak/>
+        <w:t xml:space="preserve">diet-induced obesity in mice. Peterson JM, ed. </w:t>
+      </w:r>
+      <w:r>
+        <w:rPr>
+          <w:rFonts w:ascii="Century Schoolbook" w:hAnsi="Century Schoolbook" w:cs="Times New Roman"/>
+          <w:i/>
+          <w:iCs/>
+          <w:noProof/>
+        </w:rPr>
+        <w:t>PLoS One</w:t>
+      </w:r>
+      <w:r>
+        <w:rPr>
+          <w:rFonts w:ascii="Century Schoolbook" w:hAnsi="Century Schoolbook" w:cs="Times New Roman"/>
+          <w:noProof/>
+        </w:rPr>
+        <w:t xml:space="preserve"> 2018;13(8):e0201584.</w:t>
+      </w:r>
+    </w:p>
+    <w:p>
+      <w:pPr>
+        <w:widowControl w:val="0"/>
+        <w:autoSpaceDE w:val="0"/>
+        <w:autoSpaceDN w:val="0"/>
+        <w:adjustRightInd w:val="0"/>
+        <w:ind w:left="640" w:hanging="640"/>
+        <w:rPr>
+          <w:rFonts w:ascii="Century Schoolbook" w:hAnsi="Century Schoolbook" w:cs="Times New Roman"/>
+          <w:noProof/>
+        </w:rPr>
+      </w:pPr>
+      <w:r>
+        <w:rPr>
+          <w:rFonts w:ascii="Century Schoolbook" w:hAnsi="Century Schoolbook" w:cs="Times New Roman"/>
+          <w:noProof/>
+        </w:rPr>
+        <w:t xml:space="preserve">35. </w:t>
+      </w:r>
+      <w:r>
+        <w:rPr>
+          <w:rFonts w:ascii="Century Schoolbook" w:hAnsi="Century Schoolbook" w:cs="Times New Roman"/>
+          <w:noProof/>
+        </w:rPr>
+        <w:tab/>
+      </w:r>
+      <w:r>
+        <w:rPr>
+          <w:rFonts w:ascii="Century Schoolbook" w:hAnsi="Century Schoolbook" w:cs="Times New Roman"/>
+          <w:b/>
+          <w:bCs/>
+          <w:noProof/>
+        </w:rPr>
+        <w:t>Tsai VW-W, Zhang HP, Manandhar R, Schofield P, Christ D, Lee-Ng KKM, Lebhar H, Marquis CP, Husaini Y, Brown DA, Breit SN.</w:t>
+      </w:r>
+      <w:r>
+        <w:rPr>
+          <w:rFonts w:ascii="Century Schoolbook" w:hAnsi="Century Schoolbook" w:cs="Times New Roman"/>
+          <w:noProof/>
+        </w:rPr>
+        <w:t xml:space="preserve"> GDF15 mediates adiposity resistance through actions on GFRAL neurons in the hindbrain AP/NTS. </w:t>
+      </w:r>
+      <w:r>
+        <w:rPr>
+          <w:rFonts w:ascii="Century Schoolbook" w:hAnsi="Century Schoolbook" w:cs="Times New Roman"/>
+          <w:i/>
+          <w:iCs/>
+          <w:noProof/>
+        </w:rPr>
+        <w:t>Int. J. Obes.</w:t>
+      </w:r>
+      <w:r>
+        <w:rPr>
+          <w:rFonts w:ascii="Century Schoolbook" w:hAnsi="Century Schoolbook" w:cs="Times New Roman"/>
+          <w:noProof/>
+        </w:rPr>
+        <w:t xml:space="preserve"> 2019. doi:10.1038/s41366-019-0365-5.</w:t>
+      </w:r>
+    </w:p>
+    <w:p>
+      <w:pPr>
+        <w:widowControl w:val="0"/>
+        <w:autoSpaceDE w:val="0"/>
+        <w:autoSpaceDN w:val="0"/>
+        <w:adjustRightInd w:val="0"/>
+        <w:ind w:left="640" w:hanging="640"/>
+        <w:rPr>
+          <w:rFonts w:ascii="Century Schoolbook" w:hAnsi="Century Schoolbook" w:cs="Times New Roman"/>
+          <w:noProof/>
+        </w:rPr>
+      </w:pPr>
+      <w:r>
+        <w:rPr>
+          <w:rFonts w:ascii="Century Schoolbook" w:hAnsi="Century Schoolbook" w:cs="Times New Roman"/>
+          <w:noProof/>
+        </w:rPr>
+        <w:t xml:space="preserve">36. </w:t>
+      </w:r>
+      <w:r>
+        <w:rPr>
+          <w:rFonts w:ascii="Century Schoolbook" w:hAnsi="Century Schoolbook" w:cs="Times New Roman"/>
+          <w:noProof/>
+        </w:rPr>
+        <w:tab/>
+      </w:r>
+      <w:r>
+        <w:rPr>
+          <w:rFonts w:ascii="Century Schoolbook" w:hAnsi="Century Schoolbook" w:cs="Times New Roman"/>
+          <w:b/>
+          <w:bCs/>
+          <w:noProof/>
+        </w:rPr>
+        <w:t>Emmerson PJ, Wang F, Du Y, Liu Q, Pickard RT, Gonciarz MD, Coskun T, Hamang MJ, Sindelar DK, Ballman KK, Foltz LA, Muppidi A, Alsina-Fernandez J, Barnard GC, Tang JX, Liu X, Mao X, Siegel R, Sloan JH, Mitchell PJ, Zhang BB, Gimeno RE, Shan B, Wu X.</w:t>
+      </w:r>
+      <w:r>
+        <w:rPr>
+          <w:rFonts w:ascii="Century Schoolbook" w:hAnsi="Century Schoolbook" w:cs="Times New Roman"/>
+          <w:noProof/>
+        </w:rPr>
+        <w:t xml:space="preserve"> The metabolic effects of GDF15 are mediated by the orphan receptor GFRAL. </w:t>
+      </w:r>
+      <w:r>
+        <w:rPr>
+          <w:rFonts w:ascii="Century Schoolbook" w:hAnsi="Century Schoolbook" w:cs="Times New Roman"/>
+          <w:i/>
+          <w:iCs/>
+          <w:noProof/>
+        </w:rPr>
+        <w:t>Nat. Med.</w:t>
+      </w:r>
+      <w:r>
+        <w:rPr>
+          <w:rFonts w:ascii="Century Schoolbook" w:hAnsi="Century Schoolbook" w:cs="Times New Roman"/>
+          <w:noProof/>
+        </w:rPr>
+        <w:t xml:space="preserve"> 2017;23(10):1215–1219.</w:t>
+      </w:r>
+    </w:p>
+    <w:p>
+      <w:pPr>
+        <w:widowControl w:val="0"/>
+        <w:autoSpaceDE w:val="0"/>
+        <w:autoSpaceDN w:val="0"/>
+        <w:adjustRightInd w:val="0"/>
+        <w:ind w:left="640" w:hanging="640"/>
+        <w:rPr>
+          <w:rFonts w:ascii="Century Schoolbook" w:hAnsi="Century Schoolbook"/>
+          <w:noProof/>
+        </w:rPr>
+      </w:pPr>
+      <w:r>
+        <w:rPr>
+          <w:rFonts w:ascii="Century Schoolbook" w:hAnsi="Century Schoolbook" w:cs="Times New Roman"/>
+          <w:noProof/>
+        </w:rPr>
+        <w:t xml:space="preserve">37. </w:t>
+      </w:r>
+      <w:r>
+        <w:rPr>
+          <w:rFonts w:ascii="Century Schoolbook" w:hAnsi="Century Schoolbook" w:cs="Times New Roman"/>
+          <w:noProof/>
+        </w:rPr>
+        <w:tab/>
+      </w:r>
+      <w:r>
+        <w:rPr>
+          <w:rFonts w:ascii="Century Schoolbook" w:hAnsi="Century Schoolbook" w:cs="Times New Roman"/>
+          <w:b/>
+          <w:bCs/>
+          <w:noProof/>
+        </w:rPr>
+        <w:t>Yang L, Chang C-C, Sun Z, Madsen D, Zhu H, Padkjær SB, Wu X, Huang T, Hultman K, Paulsen SJ, Wang J, Bugge A, Frantzen JB, Nørgaard P, Jeppesen JF, Yang Z, Secher A, Chen H, Li X, John LM, Shan B, He Z, Gao X, Su J, Hansen KT, Yang W, Jørgensen SB.</w:t>
+      </w:r>
+      <w:r>
+        <w:rPr>
+          <w:rFonts w:ascii="Century Schoolbook" w:hAnsi="Century Schoolbook" w:cs="Times New Roman"/>
+          <w:noProof/>
+        </w:rPr>
+        <w:t xml:space="preserve"> GFRAL is the receptor for GDF15 and is required for the anti-obesity effects of the ligand. </w:t>
+      </w:r>
+      <w:r>
+        <w:rPr>
+          <w:rFonts w:ascii="Century Schoolbook" w:hAnsi="Century Schoolbook" w:cs="Times New Roman"/>
+          <w:i/>
+          <w:iCs/>
+          <w:noProof/>
+        </w:rPr>
+        <w:t>Nat. Med.</w:t>
+      </w:r>
+      <w:r>
+        <w:rPr>
+          <w:rFonts w:ascii="Century Schoolbook" w:hAnsi="Century Schoolbook" w:cs="Times New Roman"/>
+          <w:noProof/>
+        </w:rPr>
+        <w:t xml:space="preserve"> 2017;23(10):1158–1166.</w:t>
+      </w:r>
+    </w:p>
+    <w:p>
+      <w:pPr>
+        <w:widowControl w:val="0"/>
+        <w:autoSpaceDE w:val="0"/>
+        <w:autoSpaceDN w:val="0"/>
+        <w:adjustRightInd w:val="0"/>
+        <w:ind w:left="640" w:hanging="640"/>
+        <w:rPr>
           <w:rFonts w:asciiTheme="majorHAnsi" w:eastAsia="Times New Roman" w:hAnsiTheme="majorHAnsi" w:cstheme="majorBidi"/>
           <w:color w:val="535356" w:themeColor="accent1" w:themeShade="BF"/>
           <w:sz w:val="32"/>
@@ -4673,7 +5118,6 @@
           <w:rFonts w:eastAsia="Times New Roman"/>
           <w:shd w:val="clear" w:color="auto" w:fill="FFFFFF"/>
         </w:rPr>
-        <w:lastRenderedPageBreak/>
         <w:fldChar w:fldCharType="end"/>
       </w:r>
       <w:r>
@@ -6124,7 +6568,7 @@
 </file>
 
 <file path=customXml/itemProps1.xml><?xml version="1.0" encoding="utf-8"?>
-<ds:datastoreItem xmlns:ds="http://schemas.openxmlformats.org/officeDocument/2006/customXml" ds:itemID="{D2B60DE1-3836-8146-A73F-6BA6F957B43A}">
+<ds:datastoreItem xmlns:ds="http://schemas.openxmlformats.org/officeDocument/2006/customXml" ds:itemID="{DD31BA32-7D26-4944-95CB-8B61C7E64112}">
   <ds:schemaRefs>
     <ds:schemaRef ds:uri="http://schemas.openxmlformats.org/officeDocument/2006/bibliography"/>
   </ds:schemaRefs>

</xml_diff>

<commit_message>
Wrote about secretome study, and updated the Figures
</commit_message>
<xml_diff>
--- a/Manuscripts/GDF15 Ketogenic Diet Paper/Manuscript.docx
+++ b/Manuscripts/GDF15 Ketogenic Diet Paper/Manuscript.docx
@@ -1635,12 +1635,27 @@
         <w:pStyle w:val="Heading2"/>
       </w:pPr>
       <w:r>
+        <w:t>Food Preference Test</w:t>
+      </w:r>
+    </w:p>
+    <w:p>
+      <w:r>
+        <w:t>Food preference was measured by</w:t>
+      </w:r>
+    </w:p>
+    <w:p/>
+    <w:p>
+      <w:pPr>
+        <w:pStyle w:val="Heading2"/>
+      </w:pPr>
+      <w:r>
         <w:t>Ketone Body Determination</w:t>
       </w:r>
     </w:p>
     <w:p/>
     <w:p>
       <w:r>
+        <w:lastRenderedPageBreak/>
         <w:t xml:space="preserve">Total ketone bodies were determined using the </w:t>
       </w:r>
       <w:r>
@@ -1843,15 +1858,7 @@
       </w:r>
       <w:proofErr w:type="spellEnd"/>
       <w:r>
-        <w:t xml:space="preserve">).  Blood glucose was determined at </w:t>
-      </w:r>
-      <w:proofErr w:type="gramStart"/>
-      <w:r>
-        <w:t>15 minute</w:t>
-      </w:r>
-      <w:proofErr w:type="gramEnd"/>
-      <w:r>
-        <w:t xml:space="preserve"> intervals.</w:t>
+        <w:t>).  Blood glucose was determined at 15 minute intervals.</w:t>
       </w:r>
     </w:p>
     <w:p/>
@@ -1863,6 +1870,7 @@
         <w:t>Identification of Potentially Secreted Proteins</w:t>
       </w:r>
     </w:p>
+    <w:p/>
     <w:p>
       <w:r>
         <w:t xml:space="preserve">Sequences annotated as having a signal peptide via </w:t>
@@ -1939,6 +1947,36 @@
       <w:r>
         <w:t xml:space="preserve">).  </w:t>
       </w:r>
+      <w:r>
+        <w:t xml:space="preserve">The transcriptomic dataset is published as </w:t>
+      </w:r>
+      <w:r>
+        <w:t>GSE84312</w:t>
+      </w:r>
+      <w:r>
+        <w:t xml:space="preserve"> and described in </w:t>
+      </w:r>
+      <w:r>
+        <w:fldChar w:fldCharType="begin" w:fldLock="1"/>
+      </w:r>
+      <w:r>
+        <w:instrText>ADDIN CSL_CITATION {"citationItems":[{"id":"ITEM-1","itemData":{"DOI":"10.1101/720540","author":[{"dropping-particle":"","family":"Stephenson","given":"Erin J.","non-dropping-particle":"","parse-names":false,"suffix":""},{"dropping-particle":"","family":"Redd","given":"JeAnna R.","non-dropping-particle":"","parse-names":false,"suffix":""},{"dropping-particle":"","family":"Snyder","given":"Detrick S.","non-dropping-particle":"","parse-names":false,"suffix":""},{"dropping-particle":"","family":"Tran","given":"Quynh T.","non-dropping-particle":"","parse-names":false,"suffix":""},{"dropping-particle":"","family":"Lu","given":"Binbin","non-dropping-particle":"","parse-names":false,"suffix":""},{"dropping-particle":"","family":"Peloquin","given":"Matthew J.","non-dropping-particle":"","parse-names":false,"suffix":""},{"dropping-particle":"","family":"Mulcahy","given":"Molly C.","non-dropping-particle":"","parse-names":false,"suffix":""},{"dropping-particle":"","family":"Harvey","given":"Innocence","non-dropping-particle":"","parse-names":false,"suffix":""},{"dropping-particle":"","family":"Fisher","given":"Kaleigh","non-dropping-particle":"","parse-names":false,"suffix":""},{"dropping-particle":"","family":"Han","given":"Joan C.","non-dropping-particle":"","parse-names":false,"suffix":""},{"dropping-particle":"","family":"Qi","given":"Nathan","non-dropping-particle":"","parse-names":false,"suffix":""},{"dropping-particle":"","family":"Saltiel","given":"Alan R.","non-dropping-particle":"","parse-names":false,"suffix":""},{"dropping-particle":"","family":"Bridges","given":"Dave","non-dropping-particle":"","parse-names":false,"suffix":""}],"container-title":"bioRxiv","id":"ITEM-1","issued":{"date-parts":[["2019"]]},"title":"Skeletal Muscle mTORC1 Activation Increases Energy Expenditure and Reduces Longevity in Mice","type":"article-journal"},"uris":["http://www.mendeley.com/documents/?uuid=41bc00a6-1066-47fb-a124-1a1e1a1f4d79"]}],"mendeley":{"formattedCitation":"(20)","plainTextFormattedCitation":"(20)"},"properties":{"noteIndex":0},"schema":"https://github.com/citation-style-language/schema/raw/master/csl-citation.json"}</w:instrText>
+      </w:r>
+      <w:r>
+        <w:fldChar w:fldCharType="separate"/>
+      </w:r>
+      <w:r>
+        <w:rPr>
+          <w:noProof/>
+        </w:rPr>
+        <w:t>(20)</w:t>
+      </w:r>
+      <w:r>
+        <w:fldChar w:fldCharType="end"/>
+      </w:r>
+      <w:r>
+        <w:t>.</w:t>
+      </w:r>
     </w:p>
     <w:p/>
     <w:p>
@@ -1963,7 +2001,7 @@
         <w:fldChar w:fldCharType="begin" w:fldLock="1"/>
       </w:r>
       <w:r>
-        <w:instrText>ADDIN CSL_CITATION {"citationItems":[{"id":"ITEM-1","itemData":{"author":[{"dropping-particle":"","family":"R Core Team","given":"","non-dropping-particle":"","parse-names":false,"suffix":""}],"id":"ITEM-1","issued":{"date-parts":[["2019"]]},"publisher-place":"Vienna, Austria","title":"R: A Language and Environment for Statistical Computing","type":"article"},"uris":["http://www.mendeley.com/documents/?uuid=50734a56-ef7d-4808-9c16-802efc99246f"]}],"mendeley":{"formattedCitation":"(20)","plainTextFormattedCitation":"(20)","previouslyFormattedCitation":"(20)"},"properties":{"noteIndex":0},"schema":"https://github.com/citation-style-language/schema/raw/master/csl-citation.json"}</w:instrText>
+        <w:instrText>ADDIN CSL_CITATION {"citationItems":[{"id":"ITEM-1","itemData":{"author":[{"dropping-particle":"","family":"R Core Team","given":"","non-dropping-particle":"","parse-names":false,"suffix":""}],"id":"ITEM-1","issued":{"date-parts":[["2019"]]},"publisher-place":"Vienna, Austria","title":"R: A Language and Environment for Statistical Computing","type":"article"},"uris":["http://www.mendeley.com/documents/?uuid=50734a56-ef7d-4808-9c16-802efc99246f"]}],"mendeley":{"formattedCitation":"(21)","plainTextFormattedCitation":"(21)","previouslyFormattedCitation":"(20)"},"properties":{"noteIndex":0},"schema":"https://github.com/citation-style-language/schema/raw/master/csl-citation.json"}</w:instrText>
       </w:r>
       <w:r>
         <w:fldChar w:fldCharType="separate"/>
@@ -1972,13 +2010,18 @@
         <w:rPr>
           <w:noProof/>
         </w:rPr>
-        <w:t>(20)</w:t>
+        <w:t>(21)</w:t>
       </w:r>
       <w:r>
         <w:fldChar w:fldCharType="end"/>
       </w:r>
       <w:r>
-        <w:t xml:space="preserve">.  For experiments using both sexes, a modifying effect of sex was tested for all outcomes and reported where significant based on the interaction from a 2x2 ANOVA.  All raw data and analysis scripts reported here can be found at </w:t>
+        <w:t xml:space="preserve">.  For experiments using both sexes, a modifying effect of sex was tested for all outcomes and reported where significant based on the interaction from a 2x2 ANOVA.  All raw data and analysis scripts </w:t>
+      </w:r>
+      <w:bookmarkStart w:id="0" w:name="_GoBack"/>
+      <w:bookmarkEnd w:id="0"/>
+      <w:r>
+        <w:t xml:space="preserve">can be found at </w:t>
       </w:r>
       <w:hyperlink r:id="rId5" w:history="1">
         <w:r>
@@ -2021,10 +2064,21 @@
         <w:pStyle w:val="Heading2"/>
       </w:pPr>
       <w:r>
+        <w:lastRenderedPageBreak/>
         <w:t>GDF15 Produced in Muscle Alters Preference to Fatty Foods</w:t>
       </w:r>
     </w:p>
-    <w:p>
+    <w:p/>
+    <w:p>
+      <w:pPr>
+        <w:rPr>
+          <w:rFonts w:ascii="Helvetica Neue" w:eastAsia="Times New Roman" w:hAnsi="Helvetica Neue" w:cs="Times New Roman"/>
+          <w:color w:val="333333"/>
+          <w:sz w:val="21"/>
+          <w:szCs w:val="21"/>
+          <w:shd w:val="clear" w:color="auto" w:fill="FFFFFF"/>
+        </w:rPr>
+      </w:pPr>
       <w:r>
         <w:t xml:space="preserve">Our previous work, consistent with the work of others noted that activation of mTORC1 via tissue-specific </w:t>
       </w:r>
@@ -2041,7 +2095,7 @@
         <w:fldChar w:fldCharType="begin" w:fldLock="1"/>
       </w:r>
       <w:r>
-        <w:instrText>ADDIN CSL_CITATION {"citationItems":[{"id":"ITEM-1","itemData":{"DOI":"10.1101/720540","author":[{"dropping-particle":"","family":"Stephenson","given":"Erin J.","non-dropping-particle":"","parse-names":false,"suffix":""},{"dropping-particle":"","family":"Redd","given":"JeAnna R.","non-dropping-particle":"","parse-names":false,"suffix":""},{"dropping-particle":"","family":"Snyder","given":"Detrick S.","non-dropping-particle":"","parse-names":false,"suffix":""},{"dropping-particle":"","family":"Tran","given":"Quynh T.","non-dropping-particle":"","parse-names":false,"suffix":""},{"dropping-particle":"","family":"Lu","given":"Binbin","non-dropping-particle":"","parse-names":false,"suffix":""},{"dropping-particle":"","family":"Peloquin","given":"Matthew J.","non-dropping-particle":"","parse-names":false,"suffix":""},{"dropping-particle":"","family":"Mulcahy","given":"Molly C.","non-dropping-particle":"","parse-names":false,"suffix":""},{"dropping-particle":"","family":"Harvey","given":"Innocence","non-dropping-particle":"","parse-names":false,"suffix":""},{"dropping-particle":"","family":"Fisher","given":"Kaleigh","non-dropping-particle":"","parse-names":false,"suffix":""},{"dropping-particle":"","family":"Han","given":"Joan C.","non-dropping-particle":"","parse-names":false,"suffix":""},{"dropping-particle":"","family":"Qi","given":"Nathan","non-dropping-particle":"","parse-names":false,"suffix":""},{"dropping-particle":"","family":"Saltiel","given":"Alan R.","non-dropping-particle":"","parse-names":false,"suffix":""},{"dropping-particle":"","family":"Bridges","given":"Dave","non-dropping-particle":"","parse-names":false,"suffix":""}],"container-title":"bioRxiv","id":"ITEM-1","issued":{"date-parts":[["2019"]]},"title":"Skeletal Muscle mTORC1 Activation Increases Energy Expenditure and Reduces Longevity in Mice","type":"article-journal"},"uris":["http://www.mendeley.com/documents/?uuid=41bc00a6-1066-47fb-a124-1a1e1a1f4d79"]},{"id":"ITEM-2","itemData":{"DOI":"10.1126/scisignal.aab3715","ISBN":"1937-9145 (Electronic)","ISSN":"1937-9145","PMID":"26554817","abstract":"Skeletal muscle alters whole-body metabolism through the release of hormones into the bloodstream called myokines. Guridi et al. found that skeletal muscle released a hormone called FGF21 in mice with skeletal muscle–specific activation of mTORC1, a protein complex that links nutrient availability to cell growth. Compared to control mice, these mice weighed less, likely because of increased fatty acid oxidation and increased energy expenditure, and had lower plasma concentrations of glucose and insulin. Systemic administration of antibodies directed against FGF21 reversed these metabolic changes. Thus, FGF21 released from skeletal muscle can mediate changes in whole-body metabolism.Skeletal muscle is the largest organ, comprising 40% of the total body lean mass, and affects whole-body metabolism in multiple ways. We investigated the signaling pathways involved in this process using TSCmKO mice, which have a skeletal muscle–specific depletion of TSC1 (tuberous sclerosis complex 1). This deficiency results in the constitutive activation of mammalian target of rapamycin complex 1 (mTORC1), which enhances cell growth by promoting protein synthesis. TSCmKO mice were lean, with increased insulin sensitivity, as well as changes in white and brown adipose tissue and liver indicative of increased fatty acid oxidation. These differences were due to increased plasma concentrations of fibroblast growth factor 21 (FGF21), a hormone that stimulates glucose uptake and fatty acid oxidation. The skeletal muscle of TSCmKO mice released FGF21 because of mTORC1-triggered endoplasmic reticulum (ER) stress and activation of a pathway involving PERK (protein kinase RNA-like ER kinase), eIF2α (eukaryotic translation initiation factor 2α), and ATF4 (activating transcription factor 4). Treatment of TSCmKO mice with a chemical chaperone that alleviates ER stress reduced FGF21 production in muscle and increased body weight. Moreover, injection of function-blocking antibodies directed against FGF21 largely normalized the metabolic phenotype of the mice. Thus, sustained activation of mTORC1 signaling in skeletal muscle regulated whole-body metabolism through the induction of FGF21, which, over the long term, caused severe lipodystrophy.","author":[{"dropping-particle":"","family":"Guridi","given":"Maitea","non-dropping-particle":"","parse-names":false,"suffix":""},{"dropping-particle":"","family":"Tintignac","given":"Lionel A","non-dropping-particle":"","parse-names":false,"suffix":""},{"dropping-particle":"","family":"Lin","given":"Shuo","non-dropping-particle":"","parse-names":false,"suffix":""},{"dropping-particle":"","family":"Kupr","given":"Barbara","non-dropping-particle":"","parse-names":false,"suffix":""},{"dropping-particle":"","family":"Castets","given":"Perrine","non-dropping-particle":"","parse-names":false,"suffix":""},{"dropping-particle":"","family":"Rüegg","given":"Markus A.","non-dropping-particle":"","parse-names":false,"suffix":""}],"container-title":"Science Signaling","id":"ITEM-2","issue":"402","issued":{"date-parts":[["2015"]]},"page":"ra113-ra113","title":"Activation of mTORC1 in skeletal muscle regulates whole-body metabolism through FGF21","type":"article-journal","volume":"8"},"uris":["http://www.mendeley.com/documents/?uuid=657c7b73-0513-4458-8465-cfaef5a488ef"]},{"id":"ITEM-3","itemData":{"DOI":"10.1186/s13395-016-0084-8","ISBN":"1339501600","ISSN":"2044-5040","PMID":"27004103","author":[{"dropping-particle":"","family":"Guridi","given":"Maitea","non-dropping-particle":"","parse-names":false,"suffix":""},{"dropping-particle":"","family":"Kupr","given":"Barbara","non-dropping-particle":"","parse-names":false,"suffix":""},{"dropping-particle":"","family":"Romanino","given":"Klaas","non-dropping-particle":"","parse-names":false,"suffix":""},{"dropping-particle":"","family":"Lin","given":"Shuo","non-dropping-particle":"","parse-names":false,"suffix":""},{"dropping-particle":"","family":"Falcetta","given":"Denis","non-dropping-particle":"","parse-names":false,"suffix":""},{"dropping-particle":"","family":"Tintignac","given":"Lionel","non-dropping-particle":"","parse-names":false,"suffix":""},{"dropping-particle":"","family":"Rüegg","given":"Markus A.","non-dropping-particle":"","parse-names":false,"suffix":""}],"container-title":"Skeletal Muscle","id":"ITEM-3","issue":"1","issued":{"date-parts":[["2016"]]},"page":"13","publisher":"Skeletal Muscle","title":"Alterations to mTORC1 signaling in the skeletal muscle differentially affect whole-body metabolism","type":"article-journal","volume":"6"},"uris":["http://www.mendeley.com/documents/?uuid=1dfb21af-e3ac-424a-83b8-13f5b9b4a754"]}],"mendeley":{"formattedCitation":"(21–23)","plainTextFormattedCitation":"(21–23)","previouslyFormattedCitation":"(21,22)"},"properties":{"noteIndex":0},"schema":"https://github.com/citation-style-language/schema/raw/master/csl-citation.json"}</w:instrText>
+        <w:instrText>ADDIN CSL_CITATION {"citationItems":[{"id":"ITEM-1","itemData":{"DOI":"10.1101/720540","author":[{"dropping-particle":"","family":"Stephenson","given":"Erin J.","non-dropping-particle":"","parse-names":false,"suffix":""},{"dropping-particle":"","family":"Redd","given":"JeAnna R.","non-dropping-particle":"","parse-names":false,"suffix":""},{"dropping-particle":"","family":"Snyder","given":"Detrick S.","non-dropping-particle":"","parse-names":false,"suffix":""},{"dropping-particle":"","family":"Tran","given":"Quynh T.","non-dropping-particle":"","parse-names":false,"suffix":""},{"dropping-particle":"","family":"Lu","given":"Binbin","non-dropping-particle":"","parse-names":false,"suffix":""},{"dropping-particle":"","family":"Peloquin","given":"Matthew J.","non-dropping-particle":"","parse-names":false,"suffix":""},{"dropping-particle":"","family":"Mulcahy","given":"Molly C.","non-dropping-particle":"","parse-names":false,"suffix":""},{"dropping-particle":"","family":"Harvey","given":"Innocence","non-dropping-particle":"","parse-names":false,"suffix":""},{"dropping-particle":"","family":"Fisher","given":"Kaleigh","non-dropping-particle":"","parse-names":false,"suffix":""},{"dropping-particle":"","family":"Han","given":"Joan C.","non-dropping-particle":"","parse-names":false,"suffix":""},{"dropping-particle":"","family":"Qi","given":"Nathan","non-dropping-particle":"","parse-names":false,"suffix":""},{"dropping-particle":"","family":"Saltiel","given":"Alan R.","non-dropping-particle":"","parse-names":false,"suffix":""},{"dropping-particle":"","family":"Bridges","given":"Dave","non-dropping-particle":"","parse-names":false,"suffix":""}],"container-title":"bioRxiv","id":"ITEM-1","issued":{"date-parts":[["2019"]]},"title":"Skeletal Muscle mTORC1 Activation Increases Energy Expenditure and Reduces Longevity in Mice","type":"article-journal"},"uris":["http://www.mendeley.com/documents/?uuid=41bc00a6-1066-47fb-a124-1a1e1a1f4d79"]},{"id":"ITEM-2","itemData":{"DOI":"10.1126/scisignal.aab3715","ISBN":"1937-9145 (Electronic)","ISSN":"1937-9145","PMID":"26554817","abstract":"Skeletal muscle alters whole-body metabolism through the release of hormones into the bloodstream called myokines. Guridi et al. found that skeletal muscle released a hormone called FGF21 in mice with skeletal muscle–specific activation of mTORC1, a protein complex that links nutrient availability to cell growth. Compared to control mice, these mice weighed less, likely because of increased fatty acid oxidation and increased energy expenditure, and had lower plasma concentrations of glucose and insulin. Systemic administration of antibodies directed against FGF21 reversed these metabolic changes. Thus, FGF21 released from skeletal muscle can mediate changes in whole-body metabolism.Skeletal muscle is the largest organ, comprising 40% of the total body lean mass, and affects whole-body metabolism in multiple ways. We investigated the signaling pathways involved in this process using TSCmKO mice, which have a skeletal muscle–specific depletion of TSC1 (tuberous sclerosis complex 1). This deficiency results in the constitutive activation of mammalian target of rapamycin complex 1 (mTORC1), which enhances cell growth by promoting protein synthesis. TSCmKO mice were lean, with increased insulin sensitivity, as well as changes in white and brown adipose tissue and liver indicative of increased fatty acid oxidation. These differences were due to increased plasma concentrations of fibroblast growth factor 21 (FGF21), a hormone that stimulates glucose uptake and fatty acid oxidation. The skeletal muscle of TSCmKO mice released FGF21 because of mTORC1-triggered endoplasmic reticulum (ER) stress and activation of a pathway involving PERK (protein kinase RNA-like ER kinase), eIF2α (eukaryotic translation initiation factor 2α), and ATF4 (activating transcription factor 4). Treatment of TSCmKO mice with a chemical chaperone that alleviates ER stress reduced FGF21 production in muscle and increased body weight. Moreover, injection of function-blocking antibodies directed against FGF21 largely normalized the metabolic phenotype of the mice. Thus, sustained activation of mTORC1 signaling in skeletal muscle regulated whole-body metabolism through the induction of FGF21, which, over the long term, caused severe lipodystrophy.","author":[{"dropping-particle":"","family":"Guridi","given":"Maitea","non-dropping-particle":"","parse-names":false,"suffix":""},{"dropping-particle":"","family":"Tintignac","given":"Lionel A","non-dropping-particle":"","parse-names":false,"suffix":""},{"dropping-particle":"","family":"Lin","given":"Shuo","non-dropping-particle":"","parse-names":false,"suffix":""},{"dropping-particle":"","family":"Kupr","given":"Barbara","non-dropping-particle":"","parse-names":false,"suffix":""},{"dropping-particle":"","family":"Castets","given":"Perrine","non-dropping-particle":"","parse-names":false,"suffix":""},{"dropping-particle":"","family":"Rüegg","given":"Markus A.","non-dropping-particle":"","parse-names":false,"suffix":""}],"container-title":"Science Signaling","id":"ITEM-2","issue":"402","issued":{"date-parts":[["2015"]]},"page":"ra113-ra113","title":"Activation of mTORC1 in skeletal muscle regulates whole-body metabolism through FGF21","type":"article-journal","volume":"8"},"uris":["http://www.mendeley.com/documents/?uuid=657c7b73-0513-4458-8465-cfaef5a488ef"]},{"id":"ITEM-3","itemData":{"DOI":"10.1186/s13395-016-0084-8","ISBN":"1339501600","ISSN":"2044-5040","PMID":"27004103","author":[{"dropping-particle":"","family":"Guridi","given":"Maitea","non-dropping-particle":"","parse-names":false,"suffix":""},{"dropping-particle":"","family":"Kupr","given":"Barbara","non-dropping-particle":"","parse-names":false,"suffix":""},{"dropping-particle":"","family":"Romanino","given":"Klaas","non-dropping-particle":"","parse-names":false,"suffix":""},{"dropping-particle":"","family":"Lin","given":"Shuo","non-dropping-particle":"","parse-names":false,"suffix":""},{"dropping-particle":"","family":"Falcetta","given":"Denis","non-dropping-particle":"","parse-names":false,"suffix":""},{"dropping-particle":"","family":"Tintignac","given":"Lionel","non-dropping-particle":"","parse-names":false,"suffix":""},{"dropping-particle":"","family":"Rüegg","given":"Markus A.","non-dropping-particle":"","parse-names":false,"suffix":""}],"container-title":"Skeletal Muscle","id":"ITEM-3","issue":"1","issued":{"date-parts":[["2016"]]},"page":"13","publisher":"Skeletal Muscle","title":"Alterations to mTORC1 signaling in the skeletal muscle differentially affect whole-body metabolism","type":"article-journal","volume":"6"},"uris":["http://www.mendeley.com/documents/?uuid=1dfb21af-e3ac-424a-83b8-13f5b9b4a754"]}],"mendeley":{"formattedCitation":"(20,22,23)","plainTextFormattedCitation":"(20,22,23)","previouslyFormattedCitation":"(21–23)"},"properties":{"noteIndex":0},"schema":"https://github.com/citation-style-language/schema/raw/master/csl-citation.json"}</w:instrText>
       </w:r>
       <w:r>
         <w:fldChar w:fldCharType="separate"/>
@@ -2050,7 +2104,7 @@
         <w:rPr>
           <w:noProof/>
         </w:rPr>
-        <w:t>(21–23)</w:t>
+        <w:t>(20,22,23)</w:t>
       </w:r>
       <w:r>
         <w:fldChar w:fldCharType="end"/>
@@ -2059,11 +2113,7 @@
         <w:t xml:space="preserve">.  To identify potential factors secreted from muscle that may drive changes in systemic physiology we used transcriptomic data filtered to identify </w:t>
       </w:r>
       <w:r>
-        <w:t xml:space="preserve">putatively secreted proteins.  This identified 1817 potentially secreted gene </w:t>
-      </w:r>
-      <w:r>
-        <w:lastRenderedPageBreak/>
-        <w:t xml:space="preserve">products, of which 253 were significantly differentially expressed in </w:t>
+        <w:t xml:space="preserve">putatively secreted proteins.  This identified 1817 potentially secreted gene products, of which 253 were significantly differentially expressed in </w:t>
       </w:r>
       <w:r>
         <w:rPr>
@@ -2072,150 +2122,300 @@
         <w:t>Tsc1</w:t>
       </w:r>
       <w:r>
-        <w:t xml:space="preserve"> knockout muscles (see Supplementary Table 1 for complete list).</w:t>
-      </w:r>
-      <w:bookmarkStart w:id="0" w:name="_GoBack"/>
-      <w:bookmarkEnd w:id="0"/>
-    </w:p>
-    <w:p/>
-    <w:p>
-      <w:pPr>
-        <w:pStyle w:val="Heading2"/>
-      </w:pPr>
-      <w:r>
-        <w:t>GDF15 Is Induced on Mice Fed a Ketogenic Diet</w:t>
-      </w:r>
-    </w:p>
-    <w:p/>
-    <w:p>
-      <w:r>
-        <w:t xml:space="preserve">To </w:t>
-      </w:r>
-      <w:r>
-        <w:t xml:space="preserve">develop a model of murine responses to a </w:t>
-      </w:r>
-      <w:r>
-        <w:t xml:space="preserve">ketogenic diet, we developed a custom ketogenic diet alongside a fiber, choline and protein matched control, rather than using standard mouse chow (see Table </w:t>
-      </w:r>
-      <w:r>
-        <w:t>2</w:t>
-      </w:r>
-      <w:r>
-        <w:t>)</w:t>
-      </w:r>
-      <w:r>
-        <w:t xml:space="preserve">.  </w:t>
-      </w:r>
-      <w:r>
-        <w:t>These mice had XXX changes in fat mass and YYY changes in lean mass, while ZZZZ in food intake (Figures 1A-</w:t>
-      </w:r>
-      <w:r>
-        <w:t>D</w:t>
-      </w:r>
-      <w:r>
-        <w:t>)</w:t>
-      </w:r>
-      <w:r>
-        <w:t>.</w:t>
-      </w:r>
-      <w:r>
-        <w:t xml:space="preserve"> </w:t>
-      </w:r>
-      <w:r>
-        <w:t xml:space="preserve">We </w:t>
-      </w:r>
-      <w:r>
-        <w:t>confirmed</w:t>
-      </w:r>
-      <w:r>
-        <w:t xml:space="preserve"> elevations of blood ketone </w:t>
-      </w:r>
-      <w:r>
-        <w:t xml:space="preserve">body </w:t>
-      </w:r>
-      <w:r>
-        <w:t xml:space="preserve">levels after </w:t>
-      </w:r>
-      <w:r>
-        <w:t>three</w:t>
-      </w:r>
-      <w:r>
-        <w:t xml:space="preserve"> weeks of ketogenic diet</w:t>
-      </w:r>
-      <w:r>
-        <w:t xml:space="preserve"> with </w:t>
-      </w:r>
-      <w:proofErr w:type="gramStart"/>
-      <w:r>
-        <w:t>11.8 and 10.4 fold</w:t>
-      </w:r>
-      <w:proofErr w:type="gramEnd"/>
-      <w:r>
-        <w:t xml:space="preserve"> induction of total ketone bodies in male and female mice respectively relative to control diets (p&lt;0.001, Figure 1F).  </w:t>
-      </w:r>
-    </w:p>
-    <w:p/>
-    <w:p>
-      <w:r>
-        <w:t>We found an induction of GDF15</w:t>
-      </w:r>
-    </w:p>
-    <w:p>
-      <w:pPr>
-        <w:pStyle w:val="Heading2"/>
-      </w:pPr>
-    </w:p>
-    <w:p>
-      <w:pPr>
-        <w:pStyle w:val="Heading2"/>
-      </w:pPr>
-      <w:r>
-        <w:t xml:space="preserve">Induction of Hepatic GDF15 </w:t>
-      </w:r>
-      <w:r>
-        <w:t>Occurs with Activation of the</w:t>
-      </w:r>
-      <w:r>
-        <w:t xml:space="preserve"> Integrated Stress Response</w:t>
-      </w:r>
-    </w:p>
-    <w:p/>
-    <w:p>
-      <w:r>
-        <w:t xml:space="preserve">While GDF15 is likely made in many tissues, due to the key role of the liver in responses to ketogenic diets, we examined liver mRNA expression and found a similar XXX in both male and female mice.  </w:t>
+        <w:t xml:space="preserve"> knockout muscles (</w:t>
+      </w:r>
+      <w:r>
+        <w:t>Figure 1A, see</w:t>
+      </w:r>
+      <w:r>
+        <w:t xml:space="preserve"> Supplementary Table 1 for complete list).</w:t>
+      </w:r>
+      <w:r>
+        <w:t xml:space="preserve">  Among the most significantly altered genes was GDF15, which was </w:t>
+      </w:r>
+      <w:r>
+        <w:t>upregulated 46 fold</w:t>
+      </w:r>
+      <w:r>
+        <w:t xml:space="preserve"> at the mRNA level</w:t>
+      </w:r>
+      <w:r>
+        <w:t xml:space="preserve"> (adjusted p-value </w:t>
+      </w:r>
+      <w:r>
+        <w:rPr>
+          <w:rFonts w:ascii="Helvetica Neue" w:eastAsia="Times New Roman" w:hAnsi="Helvetica Neue" w:cs="Times New Roman"/>
+          <w:color w:val="333333"/>
+          <w:sz w:val="21"/>
+          <w:szCs w:val="21"/>
+          <w:shd w:val="clear" w:color="auto" w:fill="FFFFFF"/>
+        </w:rPr>
+        <w:t>8.2× 1</w:t>
+      </w:r>
+      <w:r>
+        <w:rPr>
+          <w:rFonts w:ascii="Helvetica Neue" w:eastAsia="Times New Roman" w:hAnsi="Helvetica Neue" w:cs="Times New Roman"/>
+          <w:color w:val="333333"/>
+          <w:sz w:val="21"/>
+          <w:szCs w:val="21"/>
+          <w:shd w:val="clear" w:color="auto" w:fill="FFFFFF"/>
+        </w:rPr>
+        <w:t>0</w:t>
+      </w:r>
+      <w:r>
+        <w:rPr>
+          <w:rFonts w:ascii="Helvetica Neue" w:eastAsia="Times New Roman" w:hAnsi="Helvetica Neue" w:cs="Times New Roman"/>
+          <w:color w:val="333333"/>
+          <w:sz w:val="21"/>
+          <w:szCs w:val="21"/>
+          <w:shd w:val="clear" w:color="auto" w:fill="FFFFFF"/>
+          <w:vertAlign w:val="superscript"/>
+        </w:rPr>
+        <w:t>-12</w:t>
+      </w:r>
+      <w:r>
+        <w:rPr>
+          <w:rFonts w:ascii="Helvetica Neue" w:eastAsia="Times New Roman" w:hAnsi="Helvetica Neue" w:cs="Times New Roman"/>
+          <w:color w:val="333333"/>
+          <w:sz w:val="21"/>
+          <w:szCs w:val="21"/>
+          <w:shd w:val="clear" w:color="auto" w:fill="FFFFFF"/>
+        </w:rPr>
+        <w:t xml:space="preserve">).  </w:t>
+      </w:r>
+    </w:p>
+    <w:p>
+      <w:pPr>
+        <w:rPr>
+          <w:rFonts w:ascii="Helvetica Neue" w:eastAsia="Times New Roman" w:hAnsi="Helvetica Neue" w:cs="Times New Roman"/>
+          <w:color w:val="333333"/>
+          <w:sz w:val="21"/>
+          <w:szCs w:val="21"/>
+          <w:shd w:val="clear" w:color="auto" w:fill="FFFFFF"/>
+        </w:rPr>
+      </w:pPr>
+    </w:p>
+    <w:p>
+      <w:pPr>
+        <w:rPr>
+          <w:rFonts w:ascii="Helvetica Neue" w:eastAsia="Times New Roman" w:hAnsi="Helvetica Neue" w:cs="Times New Roman"/>
+          <w:color w:val="333333"/>
+          <w:sz w:val="21"/>
+          <w:szCs w:val="21"/>
+          <w:shd w:val="clear" w:color="auto" w:fill="FFFFFF"/>
+        </w:rPr>
+      </w:pPr>
+      <w:r>
+        <w:rPr>
+          <w:rFonts w:ascii="Helvetica Neue" w:eastAsia="Times New Roman" w:hAnsi="Helvetica Neue" w:cs="Times New Roman"/>
+          <w:color w:val="333333"/>
+          <w:sz w:val="21"/>
+          <w:szCs w:val="21"/>
+          <w:shd w:val="clear" w:color="auto" w:fill="FFFFFF"/>
+        </w:rPr>
+        <w:t>ELISA</w:t>
+      </w:r>
+    </w:p>
+    <w:p>
+      <w:pPr>
+        <w:rPr>
+          <w:rFonts w:ascii="Times New Roman" w:eastAsia="Times New Roman" w:hAnsi="Times New Roman" w:cs="Times New Roman"/>
+        </w:rPr>
+      </w:pPr>
+    </w:p>
+    <w:p>
+      <w:pPr>
+        <w:rPr>
+          <w:rFonts w:ascii="Times New Roman" w:eastAsia="Times New Roman" w:hAnsi="Times New Roman" w:cs="Times New Roman"/>
+        </w:rPr>
+      </w:pPr>
+      <w:r>
+        <w:t xml:space="preserve">Based on our recent work, injection of GDF15 reduced the preference of mice to fat, but had little impact on protein or carbohydrate intake </w:t>
+      </w:r>
+      <w:r>
+        <w:fldChar w:fldCharType="begin" w:fldLock="1"/>
+      </w:r>
+      <w:r>
+        <w:instrText>ADDIN CSL_CITATION {"citationItems":[{"id":"ITEM-1","itemData":{"DOI":"10.1016/j.molmet.2019.01.003","ISSN":"22128778","PMID":"30685336","abstract":"Objective: Analogues of GDF15 (Growth Differentiation Factor 15) are promising new anti-obesity therapies as pharmacological treatment with GDF15 results in dramatic reductions of food intake and body weight. GDF15 exerts its central anorexic effects by binding to the GFRAL receptor exclusively expressed in the Area Postrema (AP) and the Nucleus of the Solitary Tract (NTS) of the hindbrain. We sought to determine if GDF15 is an indispensable factor for other interventions that cause weight loss and which are also known to act via these hindbrain regions. Methods: To explore the role of GDF15 on food choice we performed macronutrient intake studies in mice treated pharmacologically with GDF15 and in mice having either GDF15 or GFRAL deleted. Next we performed vertical sleeve gastrectomy (VSG) surgeries in a cohort of diet-induced obese Gdf15-null and control mice. To explore the anatomical co-localization of neurons in the hindbrain responding to GLP-1 and/or GDF15 we used GLP-1R reporter mice treated with GDF15, as well as naïve mouse brain and human brain stained by ISH and IHC, respectively, for GLP-1R and GFRAL. Lastly we performed a series of food intake experiments where we treated mice with targeted genetic disruption of either Gdf15 or Gfral with liraglutide; Glp1r-null mice with GDF15; or combined liraglutide and GDF15 treatment in wild-type mice. Results: We found that GDF15 treatment significantly lowered the preference for fat intake in mice, whereas no changes in fat intake were observed after genetic deletion of Gdf15 or Gfral. In addition, deletion of Gdf15 did not alter the food intake or bodyweight after sleeve gastrectomy. Lack of GDF15 or GFRAL signaling did not alter the ability of the GLP-1R agonist liraglutide to reduce food intake. Similarly lack of GLP-1R signaling did not reduce GDF15's anorexic effect. Interestingly, there was a significant synergistic effect on weight loss when treating wild-type mice with both GDF15 and liraglutide. Conclusion: These data suggest that while GDF15 does not play a role in the potent effects of VSG in mice there seems to be a potential therapeutic benefit of activating GFRAL and GLP-1R systems simultaneously.","author":[{"dropping-particle":"","family":"Frikke-Schmidt","given":"Henriette","non-dropping-particle":"","parse-names":false,"suffix":""},{"dropping-particle":"","family":"Hultman","given":"Karin","non-dropping-particle":"","parse-names":false,"suffix":""},{"dropping-particle":"","family":"Galaske","given":"Joseph W.","non-dropping-particle":"","parse-names":false,"suffix":""},{"dropping-particle":"","family":"Jørgensen","given":"Sebastian Beck","non-dropping-particle":"","parse-names":false,"suffix":""},{"dropping-particle":"","family":"Myers","given":"Martin G.","non-dropping-particle":"","parse-names":false,"suffix":""},{"dropping-particle":"","family":"Seeley","given":"Randy J.","non-dropping-particle":"","parse-names":false,"suffix":""}],"container-title":"Molecular Metabolism","id":"ITEM-1","issue":"xxxx","issued":{"date-parts":[["2019","3"]]},"page":"13-21","publisher":"Elsevier GmbH","title":"GDF15 acts synergistically with liraglutide but is not necessary for the weight loss induced by bariatric surgery in mice","type":"article-journal","volume":"21"},"uris":["http://www.mendeley.com/documents/?uuid=67c85029-9067-4e0e-afde-11b03b9bf2c3"]}],"mendeley":{"formattedCitation":"(12)","plainTextFormattedCitation":"(12)","previouslyFormattedCitation":"(12)"},"properties":{"noteIndex":0},"schema":"https://github.com/citation-style-language/schema/raw/master/csl-citation.json"}</w:instrText>
+      </w:r>
+      <w:r>
+        <w:fldChar w:fldCharType="separate"/>
+      </w:r>
+      <w:r>
+        <w:rPr>
+          <w:noProof/>
+        </w:rPr>
+        <w:t>(12)</w:t>
+      </w:r>
+      <w:r>
+        <w:fldChar w:fldCharType="end"/>
+      </w:r>
+      <w:r>
+        <w:t xml:space="preserve">.  We reasoned that GDF15 inductions in muscle </w:t>
+      </w:r>
+      <w:r>
+        <w:rPr>
+          <w:i/>
+        </w:rPr>
+        <w:t>Tsc1</w:t>
+      </w:r>
+      <w:r>
+        <w:t xml:space="preserve"> knockout mice </w:t>
+      </w:r>
+      <w:r>
+        <w:t>may</w:t>
+      </w:r>
+      <w:r>
+        <w:t xml:space="preserve"> result in an aversion to high fat, low carbohydrate diets relative to low fat high carbohydrate diets.  W</w:t>
+      </w:r>
+      <w:r>
+        <w:t xml:space="preserve">e developed a custom </w:t>
+      </w:r>
+      <w:r>
+        <w:t xml:space="preserve">pair of control </w:t>
+      </w:r>
+      <w:r>
+        <w:t>ketogenic diet</w:t>
+      </w:r>
+      <w:r>
+        <w:t>s, which were matched for fiber</w:t>
+      </w:r>
+      <w:r>
+        <w:t>, protein</w:t>
+      </w:r>
+      <w:r>
+        <w:t xml:space="preserve"> and choline levels</w:t>
+      </w:r>
+      <w:r>
+        <w:t xml:space="preserve"> (see Table 2).  </w:t>
+      </w:r>
+      <w:r>
+        <w:t xml:space="preserve">We tested whether muscle </w:t>
+      </w:r>
+      <w:r>
+        <w:rPr>
+          <w:i/>
+        </w:rPr>
+        <w:t>Tsc1</w:t>
+      </w:r>
+      <w:r>
+        <w:t xml:space="preserve"> knockout mice preferred the high carbohydrate to the high fat diet.</w:t>
       </w:r>
     </w:p>
     <w:p/>
     <w:p/>
     <w:p>
-      <w:r>
-        <w:t xml:space="preserve">To test whether hepatocytes were able to produce GDF15 under ketogenic conditions we treated AML12 cells with control or ketogenic media as described in </w:t>
-      </w:r>
-      <w:r>
-        <w:fldChar w:fldCharType="begin" w:fldLock="1"/>
-      </w:r>
-      <w:r>
-        <w:instrText>ADDIN CSL_CITATION {"citationItems":[{"id":"ITEM-1","itemData":{"DOI":"10.1038/nature09584","ISBN":"1476-4687 (Electronic)\\r0028-0836 (Linking)","ISSN":"00280836","PMID":"21179166","abstract":"The multi-component mechanistic target of rapamycin complex 1 (mTORC1) kinase is the central node of a mammalian pathway that coordinates cell growth with the availability of nutrients, energy and growth factors. Progress has been made in the identification of mTORC1 pathway components and in understanding their functions in cells, but there is relatively little known about the role of the pathway in vivo. Specifically, we have little knowledge regarding the role mTOCR1 has in liver physiology. In fasted animals, the liver performs numerous functions that maintain whole-body homeostasis, including the production of ketone bodies for peripheral tissues to use as energy sources. Here we show that mTORC1 controls ketogenesis in mice in response to fasting. We find that liver-specific loss of TSC1 (tuberous sclerosis 1), an mTORC1 inhibitor, leads to a fasting-resistant increase in liver size, and to a pronounced defect in ketone body production and ketogenic gene expression on fasting. The loss of raptor (regulatory associated protein of mTOR, complex 1) an essential mTORC1 component, has the opposite effects. In addition, we find that the inhibition of mTORC1 is required for the fasting-induced activation of PPARalpha (peroxisome proliferator activated receptor alpha), the master transcriptional activator of ketogenic genes, and that suppression of NCoR1 (nuclear receptor co-repressor 1), a co-repressor of PPARalpha, reactivates ketogenesis in cells and livers with hyperactive mTORC1 signalling. Like livers with activated mTORC1, livers from aged mice have a defect in ketogenesis, which correlates with an increase in mTORC1 signalling. Moreover, we show that the suppressive effects of mTORC1 activation and ageing on PPARalpha activity and ketone production are not additive, and that mTORC1 inhibition is sufficient to prevent the ageing-induced defect in ketogenesis. Thus, our findings reveal that mTORC1 is a key regulator of PPARalpha function and hepatic ketogenesis and suggest a role for mTORC1 activity in promoting the ageing of the liver.","author":[{"dropping-particle":"","family":"Sengupta","given":"Shomit","non-dropping-particle":"","parse-names":false,"suffix":""},{"dropping-particle":"","family":"Peterson","given":"Timothy R.","non-dropping-particle":"","parse-names":false,"suffix":""},{"dropping-particle":"","family":"Laplante","given":"Mathieu","non-dropping-particle":"","parse-names":false,"suffix":""},{"dropping-particle":"","family":"Oh","given":"Stephanie","non-dropping-particle":"","parse-names":false,"suffix":""},{"dropping-particle":"","family":"Sabatini","given":"David M.","non-dropping-particle":"","parse-names":false,"suffix":""}],"container-title":"Nature","id":"ITEM-1","issue":"7327","issued":{"date-parts":[["2010","12"]]},"page":"1100-1106","publisher":"Nature Publishing Group","title":"MTORC1 controls fasting-induced ketogenesis and its modulation by ageing","type":"article-journal","volume":"468"},"uris":["http://www.mendeley.com/documents/?uuid=3a512456-4bbb-4224-998f-16c57f36fd1c"]}],"mendeley":{"formattedCitation":"(17)","plainTextFormattedCitation":"(17)","previouslyFormattedCitation":"(17)"},"properties":{"noteIndex":0},"schema":"https://github.com/citation-style-language/schema/raw/master/csl-citation.json"}</w:instrText>
-      </w:r>
-      <w:r>
-        <w:fldChar w:fldCharType="separate"/>
-      </w:r>
-      <w:r>
-        <w:rPr>
-          <w:noProof/>
-        </w:rPr>
-        <w:t>(17)</w:t>
-      </w:r>
-      <w:r>
-        <w:fldChar w:fldCharType="end"/>
-      </w:r>
-      <w:r>
-        <w:t xml:space="preserve">.  </w:t>
+      <w:pPr>
+        <w:pStyle w:val="Heading2"/>
+      </w:pPr>
+      <w:r>
+        <w:t>GDF15 Is Induced on Mice Fed a Ketogenic Diet</w:t>
+      </w:r>
+    </w:p>
+    <w:p/>
+    <w:p>
+      <w:r>
+        <w:t>These mice had XXX changes in fat mass and YYY changes in lean mass, while ZZZZ in food intake (Figures 1A-</w:t>
+      </w:r>
+      <w:r>
+        <w:t>D</w:t>
+      </w:r>
+      <w:r>
+        <w:t>)</w:t>
+      </w:r>
+      <w:r>
+        <w:t>.</w:t>
+      </w:r>
+      <w:r>
+        <w:t xml:space="preserve"> </w:t>
+      </w:r>
+      <w:r>
+        <w:t xml:space="preserve">We </w:t>
+      </w:r>
+      <w:r>
+        <w:t>confirmed</w:t>
+      </w:r>
+      <w:r>
+        <w:t xml:space="preserve"> elevations of blood ketone </w:t>
+      </w:r>
+      <w:r>
+        <w:t xml:space="preserve">body </w:t>
+      </w:r>
+      <w:r>
+        <w:t xml:space="preserve">levels after </w:t>
+      </w:r>
+      <w:r>
+        <w:t>three</w:t>
+      </w:r>
+      <w:r>
+        <w:t xml:space="preserve"> weeks of ketogenic diet</w:t>
+      </w:r>
+      <w:r>
+        <w:t xml:space="preserve"> with 11.8 and 10.4 fold induction of total ketone bodies in male and female mice respectively relative to control diets (p&lt;0.001, Figure 1F).  </w:t>
+      </w:r>
+    </w:p>
+    <w:p/>
+    <w:p>
+      <w:r>
+        <w:t>We found an induction of GDF15</w:t>
+      </w:r>
+    </w:p>
+    <w:p>
+      <w:pPr>
+        <w:pStyle w:val="Heading2"/>
+      </w:pPr>
+    </w:p>
+    <w:p>
+      <w:pPr>
+        <w:pStyle w:val="Heading2"/>
+      </w:pPr>
+      <w:r>
+        <w:t xml:space="preserve">Induction of Hepatic GDF15 </w:t>
+      </w:r>
+      <w:r>
+        <w:t>Occurs with Activation of the</w:t>
+      </w:r>
+      <w:r>
+        <w:t xml:space="preserve"> Integrated Stress Response</w:t>
+      </w:r>
+    </w:p>
+    <w:p/>
+    <w:p>
+      <w:r>
+        <w:t xml:space="preserve">While GDF15 is likely made in many tissues, due to the key role of the liver in responses to ketogenic diets, we examined liver mRNA expression and found a similar XXX in both male and female mice.  </w:t>
       </w:r>
     </w:p>
     <w:p/>
     <w:p/>
     <w:p>
+      <w:r>
+        <w:t xml:space="preserve">To test whether hepatocytes were able to produce GDF15 under ketogenic conditions we treated AML12 cells with control or ketogenic media as described in </w:t>
+      </w:r>
+      <w:r>
+        <w:fldChar w:fldCharType="begin" w:fldLock="1"/>
+      </w:r>
+      <w:r>
+        <w:instrText>ADDIN CSL_CITATION {"citationItems":[{"id":"ITEM-1","itemData":{"DOI":"10.1038/nature09584","ISBN":"1476-4687 (Electronic)\\r0028-0836 (Linking)","ISSN":"00280836","PMID":"21179166","abstract":"The multi-component mechanistic target of rapamycin complex 1 (mTORC1) kinase is the central node of a mammalian pathway that coordinates cell growth with the availability of nutrients, energy and growth factors. Progress has been made in the identification of mTORC1 pathway components and in understanding their functions in cells, but there is relatively little known about the role of the pathway in vivo. Specifically, we have little knowledge regarding the role mTOCR1 has in liver physiology. In fasted animals, the liver performs numerous functions that maintain whole-body homeostasis, including the production of ketone bodies for peripheral tissues to use as energy sources. Here we show that mTORC1 controls ketogenesis in mice in response to fasting. We find that liver-specific loss of TSC1 (tuberous sclerosis 1), an mTORC1 inhibitor, leads to a fasting-resistant increase in liver size, and to a pronounced defect in ketone body production and ketogenic gene expression on fasting. The loss of raptor (regulatory associated protein of mTOR, complex 1) an essential mTORC1 component, has the opposite effects. In addition, we find that the inhibition of mTORC1 is required for the fasting-induced activation of PPARalpha (peroxisome proliferator activated receptor alpha), the master transcriptional activator of ketogenic genes, and that suppression of NCoR1 (nuclear receptor co-repressor 1), a co-repressor of PPARalpha, reactivates ketogenesis in cells and livers with hyperactive mTORC1 signalling. Like livers with activated mTORC1, livers from aged mice have a defect in ketogenesis, which correlates with an increase in mTORC1 signalling. Moreover, we show that the suppressive effects of mTORC1 activation and ageing on PPARalpha activity and ketone production are not additive, and that mTORC1 inhibition is sufficient to prevent the ageing-induced defect in ketogenesis. Thus, our findings reveal that mTORC1 is a key regulator of PPARalpha function and hepatic ketogenesis and suggest a role for mTORC1 activity in promoting the ageing of the liver.","author":[{"dropping-particle":"","family":"Sengupta","given":"Shomit","non-dropping-particle":"","parse-names":false,"suffix":""},{"dropping-particle":"","family":"Peterson","given":"Timothy R.","non-dropping-particle":"","parse-names":false,"suffix":""},{"dropping-particle":"","family":"Laplante","given":"Mathieu","non-dropping-particle":"","parse-names":false,"suffix":""},{"dropping-particle":"","family":"Oh","given":"Stephanie","non-dropping-particle":"","parse-names":false,"suffix":""},{"dropping-particle":"","family":"Sabatini","given":"David M.","non-dropping-particle":"","parse-names":false,"suffix":""}],"container-title":"Nature","id":"ITEM-1","issue":"7327","issued":{"date-parts":[["2010","12"]]},"page":"1100-1106","publisher":"Nature Publishing Group","title":"MTORC1 controls fasting-induced ketogenesis and its modulation by ageing","type":"article-journal","volume":"468"},"uris":["http://www.mendeley.com/documents/?uuid=3a512456-4bbb-4224-998f-16c57f36fd1c"]}],"mendeley":{"formattedCitation":"(17)","plainTextFormattedCitation":"(17)","previouslyFormattedCitation":"(17)"},"properties":{"noteIndex":0},"schema":"https://github.com/citation-style-language/schema/raw/master/csl-citation.json"}</w:instrText>
+      </w:r>
+      <w:r>
+        <w:fldChar w:fldCharType="separate"/>
+      </w:r>
+      <w:r>
+        <w:rPr>
+          <w:noProof/>
+        </w:rPr>
+        <w:t>(17)</w:t>
+      </w:r>
+      <w:r>
+        <w:fldChar w:fldCharType="end"/>
+      </w:r>
+      <w:r>
+        <w:t xml:space="preserve">.  </w:t>
+      </w:r>
+    </w:p>
+    <w:p/>
+    <w:p/>
+    <w:p>
       <w:pPr>
         <w:pStyle w:val="Heading2"/>
       </w:pPr>
@@ -2226,15 +2426,7 @@
     <w:p/>
     <w:p>
       <w:r>
-        <w:t xml:space="preserve">While the above studies describe induction of GDF15 under ketogenic conditions, they do not evaluate if this hormone plays a physiological role.  To test </w:t>
-      </w:r>
-      <w:proofErr w:type="gramStart"/>
-      <w:r>
-        <w:t>this</w:t>
-      </w:r>
-      <w:proofErr w:type="gramEnd"/>
-      <w:r>
-        <w:t xml:space="preserve"> we </w:t>
+        <w:t xml:space="preserve">While the above studies describe induction of GDF15 under ketogenic conditions, they do not evaluate if this hormone plays a physiological role.  To test this we </w:t>
       </w:r>
       <w:r>
         <w:t>placed</w:t>
@@ -2281,356 +2473,353 @@
         <w:t>; Figure 3E</w:t>
       </w:r>
       <w:r>
-        <w:t xml:space="preserve">).  </w:t>
-      </w:r>
-      <w:r>
+        <w:t xml:space="preserve">).  After insulin injection, there were no significant effects of Gdf15 knockout in either sex (Figure </w:t>
+      </w:r>
+      <w:r>
+        <w:t>3F</w:t>
+      </w:r>
+      <w:r>
+        <w:t>)</w:t>
+      </w:r>
+      <w:r>
+        <w:t>.</w:t>
+      </w:r>
+    </w:p>
+    <w:p>
+      <w:pPr>
+        <w:pStyle w:val="Heading1"/>
+        <w:rPr>
+          <w:rFonts w:eastAsia="Times New Roman"/>
+          <w:shd w:val="clear" w:color="auto" w:fill="FFFFFF"/>
+        </w:rPr>
+      </w:pPr>
+      <w:r>
+        <w:rPr>
+          <w:rFonts w:eastAsia="Times New Roman"/>
+          <w:shd w:val="clear" w:color="auto" w:fill="FFFFFF"/>
+        </w:rPr>
+        <w:t>Discussion</w:t>
+      </w:r>
+    </w:p>
+    <w:p>
+      <w:pPr>
+        <w:rPr>
+          <w:shd w:val="clear" w:color="auto" w:fill="FFFFFF"/>
+        </w:rPr>
+      </w:pPr>
+    </w:p>
+    <w:p>
+      <w:pPr>
+        <w:rPr>
+          <w:shd w:val="clear" w:color="auto" w:fill="FFFFFF"/>
+        </w:rPr>
+      </w:pPr>
+      <w:r>
+        <w:rPr>
+          <w:shd w:val="clear" w:color="auto" w:fill="FFFFFF"/>
+        </w:rPr>
+        <w:t>In this study, the</w:t>
+      </w:r>
+      <w:r>
+        <w:rPr>
+          <w:shd w:val="clear" w:color="auto" w:fill="FFFFFF"/>
+        </w:rPr>
+        <w:t xml:space="preserve"> observed increases in GDF15 are relatively modest, but similar increases in GDF15 in humans are associated with pregnancy-related outcomes such as pre-eclampsia, nausea, gestational diabetes and miscarriage </w:t>
+      </w:r>
+      <w:r>
+        <w:rPr>
+          <w:shd w:val="clear" w:color="auto" w:fill="FFFFFF"/>
+        </w:rPr>
+        <w:fldChar w:fldCharType="begin" w:fldLock="1"/>
+      </w:r>
+      <w:r>
+        <w:rPr>
+          <w:shd w:val="clear" w:color="auto" w:fill="FFFFFF"/>
+        </w:rPr>
+        <w:instrText>ADDIN CSL_CITATION {"citationItems":[{"id":"ITEM-1","itemData":{"DOI":"10.1161/HYPERTENSIONAHA.109.130583","ISSN":"0194911X","abstract":"Growth-differentiation factor 15 (GDF-15), a stress-responsive transforming growth factor-beta-related cytokine, is emerging as a new risk marker in patients with cardiovascular disease. We explored GDF-15 in preeclampsia and in diabetic pregnancies, because these conditions are associated with augmented risk for cardiovascular disease, both in mother and in offspring. Plasma from pregnant women (n=267; controls: n=59, preeclampsia: n=85, diabetes mellitus: n=112, and superimposed preeclampsia in diabetes mellitus: n=11), fetal plasma (n=72), and amniotic fluid (n=99) were analyzed by immunoassay for GDF-15. Placental GDF-15 mRNA and protein expression levels were analyzed by quantitative real-time PCR and immunoblots in 78 and 18 pregnancies, respectively. Conditioned media from preeclamptic (n=6) and control (n=6) villous placenta explants were analyzed by immunoassay for GDF-15. Median maternal GDF-15 concentration was elevated in those with diabetes mellitus, as compared with controls (91 549 versus 79 875 ng/L; P=0.02). Median GDF-15 concentration was higher in patients with preeclampsia than in controls in term maternal blood samples (127 061 versus 80 319 ng/L; P&lt;0.001). In the fetal circulation and amniotic fluid, GDF-15 was elevated in preeclampsia and superimposed preeclampsia in diabetes mellitus, as compared with controls. GDF-15 placental mRNA expression was elevated in preeclampsia, as compared with controls (P=0.002). Placenta immunoblots confirmed a single GDF-15 protein band, and a time-dependent increase in GDF-15 protein was detected in the conditioned media. Our study is the first to show that GDF-15 is dysregulated, both in preeclampsia and in diabetic pregnancies. The mechanisms and diagnostic implications of these findings remain to be explored.","author":[{"dropping-particle":"","family":"Sugulle","given":"Meryam","non-dropping-particle":"","parse-names":false,"suffix":""},{"dropping-particle":"","family":"Dechend","given":"Ralf","non-dropping-particle":"","parse-names":false,"suffix":""},{"dropping-particle":"","family":"Herse","given":"Florian","non-dropping-particle":"","parse-names":false,"suffix":""},{"dropping-particle":"","family":"Weedon-Fekjaer","given":"M. Susanne","non-dropping-particle":"","parse-names":false,"suffix":""},{"dropping-particle":"","family":"Johnsen","given":"Guro M.","non-dropping-particle":"","parse-names":false,"suffix":""},{"dropping-particle":"","family":"Brosnihan","given":"K. Bridget","non-dropping-particle":"","parse-names":false,"suffix":""},{"dropping-particle":"","family":"Anton","given":"Lauren","non-dropping-particle":"","parse-names":false,"suffix":""},{"dropping-particle":"","family":"Luft","given":"Friedrich C.","non-dropping-particle":"","parse-names":false,"suffix":""},{"dropping-particle":"","family":"Wollert","given":"Kai C.","non-dropping-particle":"","parse-names":false,"suffix":""},{"dropping-particle":"","family":"Kempf","given":"Tibor","non-dropping-particle":"","parse-names":false,"suffix":""},{"dropping-particle":"","family":"Staff","given":"Anne Cathrine","non-dropping-particle":"","parse-names":false,"suffix":""}],"container-title":"Hypertension","id":"ITEM-1","issue":"1","issued":{"date-parts":[["2009"]]},"page":"106-112","title":"Circulating and placental growth-differentiation factor 15 in preeclampsia and in pregnancy complicated by diabetes mellitus","type":"article-journal","volume":"54"},"uris":["http://www.mendeley.com/documents/?uuid=a0a7236d-2fe8-411e-aa3a-1ad44d575555"]},{"id":"ITEM-2","itemData":{"DOI":"10.1016/j.diabres.2019.107823","ISSN":"01688227","author":[{"dropping-particle":"","family":"Tang","given":"Mengyang","non-dropping-particle":"","parse-names":false,"suffix":""},{"dropping-particle":"","family":"Luo","given":"Mingjuan","non-dropping-particle":"","parse-names":false,"suffix":""},{"dropping-particle":"","family":"Lu","given":"Wenqian","non-dropping-particle":"","parse-names":false,"suffix":""},{"dropping-particle":"","family":"Wang","given":"Shiyun","non-dropping-particle":"","parse-names":false,"suffix":""},{"dropping-particle":"","family":"Zhang","given":"Rong","non-dropping-particle":"","parse-names":false,"suffix":""},{"dropping-particle":"","family":"Liang","given":"Wei","non-dropping-particle":"","parse-names":false,"suffix":""},{"dropping-particle":"","family":"Gu","given":"Jianfen","non-dropping-particle":"","parse-names":false,"suffix":""},{"dropping-particle":"","family":"Yu","given":"Xuemei","non-dropping-particle":"","parse-names":false,"suffix":""},{"dropping-particle":"","family":"Zhang","given":"Xueli","non-dropping-particle":"","parse-names":false,"suffix":""},{"dropping-particle":"","family":"Hu","given":"Cheng","non-dropping-particle":"","parse-names":false,"suffix":""}],"container-title":"Diabetes Research and Clinical Practice","id":"ITEM-2","issued":{"date-parts":[["2019"]]},"page":"107823","publisher":"Elsevier Ireland Ltd","title":"Serum growth differentiation factor 15 is associated with glucose metabolism in the third trimester in Chinese pregnant women","type":"article-journal"},"uris":["http://www.mendeley.com/documents/?uuid=fb1aeee1-6a59-43ef-9767-80a7b2b5ab0d"]},{"id":"ITEM-3","itemData":{"DOI":"10.12688/wellcomeopenres.14818.1","abstract":" Background: Although nausea and vomiting are very common in pregnancy, their pathogenesis is poorly understood. We tested the hypothesis that circulating growth and differentiation factor 15 (GDF15) concentrations in early pregnancy, whose gene is implicated in hyperemesis gravidarum, are associated with nausea and vomiting.  Methods: Blood samples for the measurement of GDF15 and human chorionic gonadotrophin (hCG) concentrations were obtained early in the second trimester (median 15.1 (interquartile range 14.4-15.7) weeks) of pregnancy from 791 women from the Cambridge Baby Growth Study, a prospective pregnancy and birth cohort. During each trimester participants completed a questionnaire which included questions about nausea, vomiting and antiemetic use. Associations with pre-pregnancy body mass indexes (BMI) were validated in 231 pregnant NIPTeR Study participants.  Results: Circulating GDF15 concentrations were higher in women reporting vomiting in the second trimester than in women reporting no pregnancy nausea or vomiting: 11,581 (10,977-12,219) (n=175) vs. 10,593 (10,066-11,147) (n=193) pg/mL, p=0.02). In women who took antiemetic drugs during pregnancy (n=11) the GDF15 levels were also raised 13,157 (10,558-16,394) pg/mL (p =0.04). Serum GFD15 concentrations were strongly positively correlated with hCG levels but were inversely correlated with maternal BMIs, a finding replicated in the NIPTeR Study.  Conclusions: Week 15 serum GDF15 concentrations are positively associated with second trimester vomiting and maternal antiemetic use in pregnancy. Given GDF15’s site of action in the chemoreceptor trigger zone of the brainstem and its genetic associations with hyperemesis gravidarum, these data support the concept that GDF15 may be playing a pathogenic role in pregnancy-associated vomiting. ","author":[{"dropping-particle":"","family":"Petry","given":"Clive J.","non-dropping-particle":"","parse-names":false,"suffix":""},{"dropping-particle":"","family":"Ong","given":"Ken K.","non-dropping-particle":"","parse-names":false,"suffix":""},{"dropping-particle":"","family":"Burling","given":"Keith A.","non-dropping-particle":"","parse-names":false,"suffix":""},{"dropping-particle":"","family":"Barker","given":"Peter","non-dropping-particle":"","parse-names":false,"suffix":""},{"dropping-particle":"","family":"Goodburn","given":"Sandra F.","non-dropping-particle":"","parse-names":false,"suffix":""},{"dropping-particle":"","family":"Perry","given":"John R. B.","non-dropping-particle":"","parse-names":false,"suffix":""},{"dropping-particle":"","family":"Acerini","given":"Carlo L.","non-dropping-particle":"","parse-names":false,"suffix":""},{"dropping-particle":"","family":"Hughes","given":"Ieuan A.","non-dropping-particle":"","parse-names":false,"suffix":""},{"dropping-particle":"","family":"Painter","given":"Rebecca C.","non-dropping-particle":"","parse-names":false,"suffix":""},{"dropping-particle":"","family":"Afink","given":"Gijs B.","non-dropping-particle":"","parse-names":false,"suffix":""},{"dropping-particle":"","family":"Dunger","given":"David B.","non-dropping-particle":"","parse-names":false,"suffix":""},{"dropping-particle":"","family":"O'Rahilly","given":"Stephen P","non-dropping-particle":"","parse-names":false,"suffix":""}],"container-title":"Wellcome Open Research","id":"ITEM-3","issue":"0","issued":{"date-parts":[["2018"]]},"page":"123","title":"Associations of vomiting and antiemetic use in pregnancy with levels of circulating GDF15 early in the second trimester: A nested case-control study","type":"article-journal","volume":"3"},"uris":["http://www.mendeley.com/documents/?uuid=8baab59b-8b7d-47a7-b0a4-ef80c03b53b7"]},{"id":"ITEM-4","itemData":{"DOI":"10.1016/S0140-6736(03)15265-8","ISSN":"01406736","abstract":"Macrophage inhibitory cytokine 1 (MIC 1) is thought to have immunomodulatory actions favouring fetal viability. We measured serum concentrations of MIC 1 in asymptomatic women at 6-13 weeks' gestation who subsequently miscarried or who had already miscarried. MIC 1 concentrations in the miscarriage cohort (n=100), were a third of those who had ongoing pregnancies (n=197). Multiples of the median for miscarriage was 0.32 (95% CI 0.23-0.32) versus 1.00 (0.93-1.06) for ongoing pregnancies; p&lt;0.0001. Concentrations were just as low 3 weeks before diagnosis as on the day of diagnosis. That MIC 1 serum concentrations seem to be low weeks before miscarriage suggests possible predictive and causative roles, as well as therapeutic potential.","author":[{"dropping-particle":"","family":"Tong","given":"Stephen","non-dropping-particle":"","parse-names":false,"suffix":""},{"dropping-particle":"","family":"Marjono","given":"Budi","non-dropping-particle":"","parse-names":false,"suffix":""},{"dropping-particle":"","family":"Brown","given":"David A.","non-dropping-particle":"","parse-names":false,"suffix":""},{"dropping-particle":"","family":"Mulvey","given":"Sheila","non-dropping-particle":"","parse-names":false,"suffix":""},{"dropping-particle":"","family":"Breit","given":"Samuel N.","non-dropping-particle":"","parse-names":false,"suffix":""},{"dropping-particle":"","family":"Manuelpillai","given":"Ursula","non-dropping-particle":"","parse-names":false,"suffix":""},{"dropping-particle":"","family":"Wallace","given":"Euan M.","non-dropping-particle":"","parse-names":false,"suffix":""}],"container-title":"Lancet","id":"ITEM-4","issue":"9403","issued":{"date-parts":[["2004"]]},"page":"129-130","title":"Serum concentrations of macrophage inhibitory cytokine 1 (MIC 1) as a predictor of miscarriage","type":"article-journal","volume":"363"},"uris":["http://www.mendeley.com/documents/?uuid=3c69f5e6-dd3f-4c19-afe1-1090797f2034"]}],"mendeley":{"formattedCitation":"(8,24–26)","plainTextFormattedCitation":"(8,24–26)","previouslyFormattedCitation":"(8,24–26)"},"properties":{"noteIndex":0},"schema":"https://github.com/citation-style-language/schema/raw/master/csl-citation.json"}</w:instrText>
+      </w:r>
+      <w:r>
+        <w:rPr>
+          <w:shd w:val="clear" w:color="auto" w:fill="FFFFFF"/>
+        </w:rPr>
+        <w:fldChar w:fldCharType="separate"/>
+      </w:r>
+      <w:r>
+        <w:rPr>
+          <w:noProof/>
+          <w:shd w:val="clear" w:color="auto" w:fill="FFFFFF"/>
+        </w:rPr>
+        <w:t>(8,24–26)</w:t>
+      </w:r>
+      <w:r>
+        <w:rPr>
+          <w:shd w:val="clear" w:color="auto" w:fill="FFFFFF"/>
+        </w:rPr>
+        <w:fldChar w:fldCharType="end"/>
+      </w:r>
+      <w:r>
+        <w:rPr>
+          <w:shd w:val="clear" w:color="auto" w:fill="FFFFFF"/>
+        </w:rPr>
+        <w:t>.</w:t>
+      </w:r>
+      <w:r>
+        <w:rPr>
+          <w:shd w:val="clear" w:color="auto" w:fill="FFFFFF"/>
+        </w:rPr>
+        <w:t xml:space="preserve"> This is also the approximate magnitude of exercise-associated elevations in GDF15</w:t>
+      </w:r>
+      <w:r>
+        <w:rPr>
+          <w:shd w:val="clear" w:color="auto" w:fill="FFFFFF"/>
+        </w:rPr>
+        <w:t xml:space="preserve"> </w:t>
+      </w:r>
+      <w:r>
+        <w:rPr>
+          <w:shd w:val="clear" w:color="auto" w:fill="FFFFFF"/>
+        </w:rPr>
+        <w:fldChar w:fldCharType="begin" w:fldLock="1"/>
+      </w:r>
+      <w:r>
+        <w:rPr>
+          <w:shd w:val="clear" w:color="auto" w:fill="FFFFFF"/>
+        </w:rPr>
+        <w:instrText>ADDIN CSL_CITATION {"citationItems":[{"id":"ITEM-1","itemData":{"DOI":"10.3109/14017431.2010.516368","ISBN":"1401-7431","ISSN":"1651-2006","PMID":"20836754","abstract":"BACKGROUND: Growth differentiation factor-15 (GDF-15) is considered to be a cardioprotective cytokine possessing antiapoptotic and antiproliferative properties. If GDF-15 plasma levels are influenced by percutanenous coronary intervention (PCI) or regular exercise training is currently not known.\\n\\nMETHODS: After successful revascularization by PCI with stent implantation 36 consecutive patients with stable angina pectoris were randomized to an exercise training program or to a control group. Patients were followed by serial measurements of GDF-15, high-sensitivity Troponin T (hsTNT) and N-terminal pro brain natriuretic peptide (NT-proBNP) levels in peripheral blood after PCI and during six months follow-up.\\n\\nRESULTS: Plasma levels of GDF-15 showed an early response to PCI with a modest, but significant increase after 30 minutes (p = 0.007) peaking three hours after PCI. Levels of hsTNT rose 5-fold from baseline to 24 hours (p &lt; 0.001) with a normalization at seven days post PCI. Changes in plasma levels of GDF-15, hsTNT and NT-proBNP were not significantly different between the training and control group during follow-up.\\n\\nCONCLUSIONS: GDF-15 levels show a modest transient increase in response to coronary intervention with stent implantation. Exercise training over six months does not affect plasma levels of GDF-15, hsTNT or NT-proBNP in patients with stable coronary artery disease.","author":[{"dropping-particle":"","family":"Munk","given":"Peter Scott","non-dropping-particle":"","parse-names":false,"suffix":""},{"dropping-particle":"","family":"Valborgland","given":"Torstein","non-dropping-particle":"","parse-names":false,"suffix":""},{"dropping-particle":"","family":"Butt","given":"Noreen","non-dropping-particle":"","parse-names":false,"suffix":""},{"dropping-particle":"","family":"Larsen","given":"Alf Inge","non-dropping-particle":"","parse-names":false,"suffix":""}],"container-title":"Scandinavian cardiovascular journal : SCJ","id":"ITEM-1","issue":"1","issued":{"date-parts":[["2011"]]},"page":"27-32","title":"Response of growth differentiation factor-15 to percutaneous coronary intervention and regular exercise training.","type":"article-journal","volume":"45"},"uris":["http://www.mendeley.com/documents/?uuid=3b553d58-500f-4407-8de6-8996945e5955"]},{"id":"ITEM-2","itemData":{"DOI":"10.3109/00365513.2014.905697","ISBN":"1502-7686 (Electronic)\\r0036-5513 (Linking)","ISSN":"15027686","PMID":"24792369","abstract":"Background. Intense training can lead to a pathophysiological change in serum concentration of a variety of biomarkers. Traditional biomarkers of cardiac injury are very useful in monitoring CVD patients, but in healthy subjects or athletes they cannot be informative enough about the cardiovascular risk, because in these cases their serum levels do not increase over the pathological limit. Therefore novel cardiovascular biomarkers are required in order to allow a better monitoring of sport performance, prediction of overtraining and diagnosis of sport-related cardiac injuries. Growth differentiation factor-15 (GDF-15) is emerging as a powerful cardiovascular injury risk indicator. In this study we investigate the effect of intense physical training of on the circulating levels of GDF-15 in rugby professional players. Methods. Serum GDF-15, Erythropoietin, IL-6, the cardiovascular parameter ST-2, NT-proBNP and routine hematological parameters were measured in a group of 30 rugby players before and after a session of intense training. Results. While ST-2, IL-6 and hsCRP displayed no significant changes after intense training, NT-proBNP and GDF-15 showed a significant increase, even without reaching the pathological level. Discussion. The measure of GDF-15 in professional rugby players could be a useful tool to monitoring their cardiovascular status during training and competition session in order to prevent the onset of collateral cardiovascular adverse event due to the intense training and, in the case of cardiac injury, it could possibly allow a very early diagnosis at the beginning of the pathogenic process.","author":[{"dropping-particle":"","family":"Galliera","given":"Emanuela","non-dropping-particle":"","parse-names":false,"suffix":""},{"dropping-particle":"","family":"Lombardi","given":"Giovanni","non-dropping-particle":"","parse-names":false,"suffix":""},{"dropping-particle":"","family":"Marazzi","given":"Monica G.","non-dropping-particle":"","parse-names":false,"suffix":""},{"dropping-particle":"","family":"Grasso","given":"Dalila","non-dropping-particle":"","parse-names":false,"suffix":""},{"dropping-particle":"","family":"Vianello","given":"Elena","non-dropping-particle":"","parse-names":false,"suffix":""},{"dropping-particle":"","family":"Pozzoni","given":"Roberto","non-dropping-particle":"","parse-names":false,"suffix":""},{"dropping-particle":"","family":"Banfi","given":"Giuseppe","non-dropping-particle":"","parse-names":false,"suffix":""},{"dropping-particle":"","family":"Corsi Romanelli","given":"Massimiliano M.","non-dropping-particle":"","parse-names":false,"suffix":""}],"container-title":"Scandinavian Journal of Clinical and Laboratory Investigation","id":"ITEM-2","issue":"6","issued":{"date-parts":[["2014"]]},"page":"492-499","title":"Acute exercise in elite rugby players increases the circulating level of the cardiovascular biomarker GDF-15","type":"article-journal","volume":"74"},"uris":["http://www.mendeley.com/documents/?uuid=7ae97071-f5b7-46f0-90a1-3cc46e638626"]},{"id":"ITEM-3","itemData":{"DOI":"10.1016/S0168-8227(16)31060-9","ISSN":"01688227","author":[{"dropping-particle":"","family":"Joung","given":"Kyong Hye","non-dropping-particle":"","parse-names":false,"suffix":""},{"dropping-particle":"","family":"Kim","given":"Ji Min","non-dropping-particle":"","parse-names":false,"suffix":""},{"dropping-particle":"","family":"Yi","given":"Hyon-Seung","non-dropping-particle":"","parse-names":false,"suffix":""},{"dropping-particle":"","family":"Lee","given":"Ju Hee","non-dropping-particle":"","parse-names":false,"suffix":""},{"dropping-particle":"","family":"Kim","given":"Koon Soon","non-dropping-particle":"","parse-names":false,"suffix":""},{"dropping-particle":"","family":"Kim","given":"Hyun Jin","non-dropping-particle":"","parse-names":false,"suffix":""},{"dropping-particle":"","family":"Shong","given":"Minho","non-dropping-particle":"","parse-names":false,"suffix":""},{"dropping-particle":"","family":"Ku","given":"Bon Jeong","non-dropping-particle":"","parse-names":false,"suffix":""}],"container-title":"Diabetes Research and Clinical Practice","id":"ITEM-3","issued":{"date-parts":[["2016","10"]]},"page":"S65-S66","publisher":"Elsevier Ireland Ltd","title":"Effects of exercise program on normal responsiveness of serum GDF15 in middle-aged women","type":"article-journal","volume":"120"},"uris":["http://www.mendeley.com/documents/?uuid=24fe4eb7-5c2e-4e61-b6b4-ab23edaabe13"]},{"id":"ITEM-4","itemData":{"DOI":"10.1016/j.molmet.2017.12.016","ISSN":"22128778","PMID":"29398617","abstract":"Objective: The growth differentiation factor 15 (GDF15) is a stress-sensitive circulating factor that regulates systemic energy balance. Since exercise is a transient physiological stress that has pleiotropic effects on whole-body energy metabolism, we herein explored the effect of exercise on a) circulating GDF15 levels and b) GDF15 release from skeletal muscle in humans. Methods: Seven healthy males either rested or exercised at 67% of their VO2maxfor 1 h and blood was sampled from the femoral artery and femoral vein before, during, and after exercise. Plasma GDF15 concentrations were determined in these samples. Results: Plasma GDF15 levels increased 34% with exercise (p &lt; 0.001) and further increased to 64% above resting values at 120 min (p &lt; 0.001) after the cessation of exercise. There was no difference between the arterial and venous GDF15 concentration before, during, and after exercise. During a resting control trial, GDF15 levels measured in the same subjects were unaltered. Conclusions: Vigorous submaximal exercise increases circulating GDF15 levels in humans, but skeletal muscle tissue does not appear to be the source.","author":[{"dropping-particle":"","family":"Kleinert","given":"Maximilian","non-dropping-particle":"","parse-names":false,"suffix":""},{"dropping-particle":"","family":"Clemmensen","given":"Christoffer","non-dropping-particle":"","parse-names":false,"suffix":""},{"dropping-particle":"","family":"Sjøberg","given":"Kim A.","non-dropping-particle":"","parse-names":false,"suffix":""},{"dropping-particle":"","family":"Carl","given":"Christian Strini","non-dropping-particle":"","parse-names":false,"suffix":""},{"dropping-particle":"","family":"Jeppesen","given":"Jacob Fuglsbjerg","non-dropping-particle":"","parse-names":false,"suffix":""},{"dropping-particle":"","family":"Wojtaszewski","given":"Jørgen F.P.","non-dropping-particle":"","parse-names":false,"suffix":""},{"dropping-particle":"","family":"Kiens","given":"Bente","non-dropping-particle":"","parse-names":false,"suffix":""},{"dropping-particle":"","family":"Richter","given":"Erik A.","non-dropping-particle":"","parse-names":false,"suffix":""}],"container-title":"Molecular Metabolism","id":"ITEM-4","issue":"January","issued":{"date-parts":[["2018"]]},"page":"187-191","publisher":"Elsevier GmbH","title":"Exercise increases circulating GDF15 in humans","type":"article-journal","volume":"9"},"uris":["http://www.mendeley.com/documents/?uuid=61e4cb4c-be22-48b1-a63a-679d36925f70"]},{"id":"ITEM-5","itemData":{"DOI":"10.1152/ajpendo.00439.2018","ISBN":"8587847910","ISSN":"0193-1849","author":[{"dropping-particle":"","family":"Zhang","given":"Hui","non-dropping-particle":"","parse-names":false,"suffix":""},{"dropping-particle":"","family":"Fealy","given":"Ciaran E.","non-dropping-particle":"","parse-names":false,"suffix":""},{"dropping-particle":"","family":"Kirwan","given":"John P.","non-dropping-particle":"","parse-names":false,"suffix":""}],"container-title":"American Journal of Physiology-Endocrinology and Metabolism","id":"ITEM-5","issued":{"date-parts":[["2019","3","12"]]},"page":"ajpendo.00439.2018","title":"Exercise Training Promotes a GDF15 Associated Reduction in Fat Mass in Older Adults with Obesity","type":"article-journal"},"uris":["http://www.mendeley.com/documents/?uuid=8d5183fe-7ffc-43e7-942a-a89d0c51cbda"]}],"mendeley":{"formattedCitation":"(27–31)","plainTextFormattedCitation":"(27–31)","previouslyFormattedCitation":"(27–31)"},"properties":{"noteIndex":0},"schema":"https://github.com/citation-style-language/schema/raw/master/csl-citation.json"}</w:instrText>
+      </w:r>
+      <w:r>
+        <w:rPr>
+          <w:shd w:val="clear" w:color="auto" w:fill="FFFFFF"/>
+        </w:rPr>
+        <w:fldChar w:fldCharType="separate"/>
+      </w:r>
+      <w:r>
+        <w:rPr>
+          <w:noProof/>
+          <w:shd w:val="clear" w:color="auto" w:fill="FFFFFF"/>
+        </w:rPr>
+        <w:t>(27–31)</w:t>
+      </w:r>
+      <w:r>
+        <w:rPr>
+          <w:shd w:val="clear" w:color="auto" w:fill="FFFFFF"/>
+        </w:rPr>
+        <w:fldChar w:fldCharType="end"/>
+      </w:r>
+      <w:r>
+        <w:rPr>
+          <w:shd w:val="clear" w:color="auto" w:fill="FFFFFF"/>
+        </w:rPr>
+        <w:t xml:space="preserve"> </w:t>
+      </w:r>
+    </w:p>
+    <w:p>
+      <w:pPr>
+        <w:rPr>
+          <w:shd w:val="clear" w:color="auto" w:fill="FFFFFF"/>
+        </w:rPr>
+      </w:pPr>
+    </w:p>
+    <w:p>
+      <w:pPr>
+        <w:rPr>
+          <w:shd w:val="clear" w:color="auto" w:fill="FFFFFF"/>
+        </w:rPr>
+      </w:pPr>
+      <w:r>
+        <w:rPr>
+          <w:shd w:val="clear" w:color="auto" w:fill="FFFFFF"/>
+        </w:rPr>
+        <w:t xml:space="preserve">There are mixed data on the effects of hypercaloric diets in </w:t>
+      </w:r>
+      <w:r>
+        <w:rPr>
+          <w:i/>
+          <w:shd w:val="clear" w:color="auto" w:fill="FFFFFF"/>
+        </w:rPr>
+        <w:t>Gdf15</w:t>
+      </w:r>
+      <w:r>
+        <w:rPr>
+          <w:shd w:val="clear" w:color="auto" w:fill="FFFFFF"/>
+        </w:rPr>
+        <w:t xml:space="preserve"> </w:t>
+      </w:r>
+      <w:r>
+        <w:rPr>
+          <w:shd w:val="clear" w:color="auto" w:fill="FFFFFF"/>
+        </w:rPr>
+        <w:t xml:space="preserve">or </w:t>
+      </w:r>
+      <w:proofErr w:type="spellStart"/>
+      <w:r>
+        <w:rPr>
+          <w:i/>
+          <w:shd w:val="clear" w:color="auto" w:fill="FFFFFF"/>
+        </w:rPr>
+        <w:t>Gfral</w:t>
+      </w:r>
+      <w:proofErr w:type="spellEnd"/>
+      <w:r>
+        <w:rPr>
+          <w:shd w:val="clear" w:color="auto" w:fill="FFFFFF"/>
+        </w:rPr>
+        <w:t xml:space="preserve"> knockout mice with some papers showing hyperphagia and weight gain </w:t>
+      </w:r>
+      <w:r>
+        <w:rPr>
+          <w:shd w:val="clear" w:color="auto" w:fill="FFFFFF"/>
+        </w:rPr>
+        <w:fldChar w:fldCharType="begin" w:fldLock="1"/>
+      </w:r>
+      <w:r>
+        <w:rPr>
+          <w:shd w:val="clear" w:color="auto" w:fill="FFFFFF"/>
+        </w:rPr>
+        <w:instrText>ADDIN CSL_CITATION {"citationItems":[{"id":"ITEM-1","itemData":{"DOI":"10.1038/nm.4392","ISBN":"1546-170X (Electronic) 1078-8956 (Linking)","ISSN":"1078-8956","PMID":"28846097","abstract":"Growth differentiation factor 15 (GDF15), a distant member of the transforming growth factor (TGF)-β family, is a secreted protein that circulates as a 25-kDa dimer. In humans, elevated GDF15 correlates with weight loss, and the administration of GDF15 to mice with obesity reduces body weight, at least in part, by decreasing food intake. The mechanisms through which GDF15 reduces body weight remain poorly understood, because the cognate receptor for GDF15 is unknown. Here we show that recombinant GDF15 induces weight loss in mice fed a high-fat diet and in nonhuman primates with spontaneous obesity. Furthermore, we find that GDF15 binds with high affinity to GDNF family receptor α-like (GFRAL), a distant relative of receptors for a distinct class of the TGF-β superfamily ligands. Gfral is expressed in neurons of the area postrema and nucleus of the solitary tract in mice and humans, and genetic deletion of the receptor abrogates the ability of GDF15 to decrease food intake and body weight in mice. In addition, diet-induced obesity and insulin resistance are exacerbated in GFRAL-deficient mice, suggesting a homeostatic role for this receptor in metabolism. Finally, we demonstrate that GDF15-induced cell signaling requires the interaction of GFRAL with the coreceptor RET. Our data identify GFRAL as a new regulator of body weight and as the bona fide receptor mediating the metabolic effects of GDF15, enabling a more comprehensive assessment of GDF15 as a potential pharmacotherapy for the treatment of obesity.","author":[{"dropping-particle":"","family":"Mullican","given":"Shannon E.","non-dropping-particle":"","parse-names":false,"suffix":""},{"dropping-particle":"","family":"Lin-Schmidt","given":"Xiefan","non-dropping-particle":"","parse-names":false,"suffix":""},{"dropping-particle":"","family":"Chin","given":"Chen-Ni","non-dropping-particle":"","parse-names":false,"suffix":""},{"dropping-particle":"","family":"Chavez","given":"Jose A.","non-dropping-particle":"","parse-names":false,"suffix":""},{"dropping-particle":"","family":"Furman","given":"Jennifer L.","non-dropping-particle":"","parse-names":false,"suffix":""},{"dropping-particle":"","family":"Armstrong","given":"Anthony A.","non-dropping-particle":"","parse-names":false,"suffix":""},{"dropping-particle":"","family":"Beck","given":"Stephen C.","non-dropping-particle":"","parse-names":false,"suffix":""},{"dropping-particle":"","family":"South","given":"Victoria J.","non-dropping-particle":"","parse-names":false,"suffix":""},{"dropping-particle":"","family":"Dinh","given":"Thai Q.","non-dropping-particle":"","parse-names":false,"suffix":""},{"dropping-particle":"","family":"Cash-Mason","given":"Tanesha D.","non-dropping-particle":"","parse-names":false,"suffix":""},{"dropping-particle":"","family":"Cavanaugh","given":"Cassandre R.","non-dropping-particle":"","parse-names":false,"suffix":""},{"dropping-particle":"","family":"Nelson","given":"Serena","non-dropping-particle":"","parse-names":false,"suffix":""},{"dropping-particle":"","family":"Huang","given":"Chichi","non-dropping-particle":"","parse-names":false,"suffix":""},{"dropping-particle":"","family":"Hunter","given":"Michael J.","non-dropping-particle":"","parse-names":false,"suffix":""},{"dropping-particle":"","family":"Rangwala","given":"Shamina M.","non-dropping-particle":"","parse-names":false,"suffix":""}],"container-title":"Nature Medicine","id":"ITEM-1","issue":"10","issued":{"date-parts":[["2017","8","28"]]},"page":"1150-1157","title":"GFRAL is the receptor for GDF15 and the ligand promotes weight loss in mice and nonhuman primates","type":"article-journal","volume":"23"},"uris":["http://www.mendeley.com/documents/?uuid=cffeba4a-1f1f-4bb9-bda9-dc8a47a91a15"]},{"id":"ITEM-2","itemData":{"DOI":"10.1038/nature24042","ISSN":"14764687","abstract":"© 2017 Macmillan Publishers Limited, part of Springer Nature. All rights reserved. Under homeostatic conditions, animals use well-defined hypothalamic neural circuits to help maintain stable body weight, by integrating metabolic and hormonal signals from the periphery to balance food consumption and energy expenditure. In stressed or disease conditions, however, animals use alternative neuronal pathways to adapt to the metabolic challenges of altered energy demand. Recent studies have identified brain areas outside the hypothalamus that are activated under these 'non-homeostatic' conditions, but the molecular nature of the peripheral signals and brain-localized receptors that activate these circuits remains elusive. Here we identify glial cell-derived neurotrophic factor (GDNF) receptor alpha-like (GFRAL) as a brainstem-restricted receptor for growth and differentiation factor 15 (GDF15). GDF15 regulates food intake, energy expenditure and body weight in response to metabolic and toxin-induced stresses; we show that Gfral knockout mice are hyperphagic under stressed conditions and are resistant to chemotherapy-induced anorexia and body weight loss. GDF15 activates GFRAL-expressing neurons localized exclusively in the area postrema and nucleus tractus solitarius of the mouse brainstem. It then triggers the activation of neurons localized within the parabrachial nucleus and central amygdala, which constitute part of the 'emergency circuit' that shapes feeding responses to stressful conditions. GDF15 levels increase in response to tissue stress and injury, and elevated levels are associated with body weight loss in numerous chronic human diseases. By isolating GFRAL as the receptor for GDF15-induced anorexia and weight loss, we identify a mechanistic basis for the non-homeostatic regulation of neural circuitry by a peripheral signal associated with tissue damage and stress. These findings provide opportunities to develop therapeutic agents for the treatment of disorders with altered energy demand.","author":[{"dropping-particle":"","family":"Hsu","given":"Jer Yuan","non-dropping-particle":"","parse-names":false,"suffix":""},{"dropping-particle":"","family":"Crawley","given":"Suzanne","non-dropping-particle":"","parse-names":false,"suffix":""},{"dropping-particle":"","family":"Chen","given":"Michael","non-dropping-particle":"","parse-names":false,"suffix":""},{"dropping-particle":"","family":"Ayupova","given":"Dina A.","non-dropping-particle":"","parse-names":false,"suffix":""},{"dropping-particle":"","family":"Lindhout","given":"Darrin A.","non-dropping-particle":"","parse-names":false,"suffix":""},{"dropping-particle":"","family":"Higbee","given":"Jared","non-dropping-particle":"","parse-names":false,"suffix":""},{"dropping-particle":"","family":"Kutach","given":"Alan","non-dropping-particle":"","parse-names":false,"suffix":""},{"dropping-particle":"","family":"Joo","given":"William","non-dropping-particle":"","parse-names":false,"suffix":""},{"dropping-particle":"","family":"Gao","given":"Zhengyu","non-dropping-particle":"","parse-names":false,"suffix":""},{"dropping-particle":"","family":"Fu","given":"Diana","non-dropping-particle":"","parse-names":false,"suffix":""},{"dropping-particle":"","family":"To","given":"Carmen","non-dropping-particle":"","parse-names":false,"suffix":""},{"dropping-particle":"","family":"Mondal","given":"Kalyani","non-dropping-particle":"","parse-names":false,"suffix":""},{"dropping-particle":"","family":"Li","given":"Betty","non-dropping-particle":"","parse-names":false,"suffix":""},{"dropping-particle":"","family":"Kekatpure","given":"Avantika","non-dropping-particle":"","parse-names":false,"suffix":""},{"dropping-particle":"","family":"Wang","given":"Marilyn","non-dropping-particle":"","parse-names":false,"suffix":""},{"dropping-particle":"","family":"Laird","given":"Teresa","non-dropping-particle":"","parse-names":false,"suffix":""},{"dropping-particle":"","family":"Horner","given":"Geoffrey","non-dropping-particle":"","parse-names":false,"suffix":""},{"dropping-particle":"","family":"Chan","given":"Jackie","non-dropping-particle":"","parse-names":false,"suffix":""},{"dropping-particle":"","family":"Mcentee","given":"Michele","non-dropping-particle":"","parse-names":false,"suffix":""},{"dropping-particle":"","family":"Lopez","given":"Manuel","non-dropping-particle":"","parse-names":false,"suffix":""},{"dropping-particle":"","family":"Lakshminarasimhan","given":"Damodharan","non-dropping-particle":"","parse-names":false,"suffix":""},{"dropping-particle":"","family":"White","given":"Andre","non-dropping-particle":"","parse-names":false,"suffix":""},{"dropping-particle":"","family":"Wang","given":"Sheng Ping","non-dropping-particle":"","parse-names":false,"suffix":""},{"dropping-particle":"","family":"Yao","given":"Jun","non-dropping-particle":"","parse-names":false,"suffix":""},{"dropping-particle":"","family":"Yie","given":"Junming","non-dropping-particle":"","parse-names":false,"suffix":""},{"dropping-particle":"","family":"Matern","given":"Hugo","non-dropping-particle":"","parse-names":false,"suffix":""},{"dropping-particle":"","family":"Solloway","given":"Mark","non-dropping-particle":"","parse-names":false,"suffix":""},{"dropping-particle":"","family":"Haldankar","given":"Raj","non-dropping-particle":"","parse-names":false,"suffix":""},{"dropping-particle":"","family":"Parsons","given":"Thomas","non-dropping-particle":"","parse-names":false,"suffix":""},{"dropping-particle":"","family":"Tang","given":"Jie","non-dropping-particle":"","parse-names":false,"suffix":""},{"dropping-particle":"","family":"Shen","given":"Wenyan D.","non-dropping-particle":"","parse-names":false,"suffix":""},{"dropping-particle":"","family":"Chen","given":"Yu Alice","non-dropping-particle":"","parse-names":false,"suffix":""},{"dropping-particle":"","family":"Tian","given":"Hui","non-dropping-particle":"","parse-names":false,"suffix":""},{"dropping-particle":"","family":"Allan","given":"Bernard B.","non-dropping-particle":"","parse-names":false,"suffix":""}],"container-title":"Nature","id":"ITEM-2","issue":"7675","issued":{"date-parts":[["2017"]]},"page":"255-259","publisher":"Nature Publishing Group","title":"Non-homeostatic body weight regulation through a brainstem-restricted receptor for GDF15","type":"article-journal","volume":"550"},"uris":["http://www.mendeley.com/documents/?uuid=87661c76-ea6b-4ede-8e1e-f074fbae6388"]},{"id":"ITEM-3","itemData":{"DOI":"10.1371/journal.pone.0201584","ISBN":"1111111111","ISSN":"1932-6203","author":[{"dropping-particle":"","family":"Tran","given":"Thanhvien","non-dropping-particle":"","parse-names":false,"suffix":""},{"dropping-particle":"","family":"Yang","given":"Jingping","non-dropping-particle":"","parse-names":false,"suffix":""},{"dropping-particle":"","family":"Gardner","given":"Jonitha","non-dropping-particle":"","parse-names":false,"suffix":""},{"dropping-particle":"","family":"Xiong","given":"Yumei","non-dropping-particle":"","parse-names":false,"suffix":""}],"container-title":"PLOS ONE","editor":[{"dropping-particle":"","family":"Peterson","given":"Jonathan M.","non-dropping-particle":"","parse-names":false,"suffix":""}],"id":"ITEM-3","issue":"8","issued":{"date-parts":[["2018","8","2"]]},"page":"e0201584","title":"GDF15 deficiency promotes high fat diet-induced obesity in mice","type":"article-journal","volume":"13"},"uris":["http://www.mendeley.com/documents/?uuid=644d0fde-9dcc-47b2-b061-d2968a5f9644"]},{"id":"ITEM-4","itemData":{"DOI":"10.1038/s41366-019-0365-5","ISSN":"0307-0565","author":[{"dropping-particle":"","family":"Tsai","given":"Vicky Wang-Wei","non-dropping-particle":"","parse-names":false,"suffix":""},{"dropping-particle":"","family":"Zhang","given":"Hong Ping","non-dropping-particle":"","parse-names":false,"suffix":""},{"dropping-particle":"","family":"Manandhar","given":"Rakesh","non-dropping-particle":"","parse-names":false,"suffix":""},{"dropping-particle":"","family":"Schofield","given":"Peter","non-dropping-particle":"","parse-names":false,"suffix":""},{"dropping-particle":"","family":"Christ","given":"Daniel","non-dropping-particle":"","parse-names":false,"suffix":""},{"dropping-particle":"","family":"Lee-Ng","given":"Ka Ki Michelle","non-dropping-particle":"","parse-names":false,"suffix":""},{"dropping-particle":"","family":"Lebhar","given":"Hélène","non-dropping-particle":"","parse-names":false,"suffix":""},{"dropping-particle":"","family":"Marquis","given":"Christopher Peter","non-dropping-particle":"","parse-names":false,"suffix":""},{"dropping-particle":"","family":"Husaini","given":"Yasmin","non-dropping-particle":"","parse-names":false,"suffix":""},{"dropping-particle":"","family":"Brown","given":"David A.","non-dropping-particle":"","parse-names":false,"suffix":""},{"dropping-particle":"","family":"Breit","given":"Samuel N.","non-dropping-particle":"","parse-names":false,"suffix":""}],"container-title":"International Journal of Obesity","id":"ITEM-4","issued":{"date-parts":[["2019"]]},"title":"GDF15 mediates adiposity resistance through actions on GFRAL neurons in the hindbrain AP/NTS","type":"article-journal"},"uris":["http://www.mendeley.com/documents/?uuid=60fd3388-d9df-4659-a64f-d92be8f8d882"]}],"mendeley":{"formattedCitation":"(32–35)","plainTextFormattedCitation":"(32–35)","previouslyFormattedCitation":"(32–35)"},"properties":{"noteIndex":0},"schema":"https://github.com/citation-style-language/schema/raw/master/csl-citation.json"}</w:instrText>
+      </w:r>
+      <w:r>
+        <w:rPr>
+          <w:shd w:val="clear" w:color="auto" w:fill="FFFFFF"/>
+        </w:rPr>
+        <w:fldChar w:fldCharType="separate"/>
+      </w:r>
+      <w:r>
+        <w:rPr>
+          <w:noProof/>
+          <w:shd w:val="clear" w:color="auto" w:fill="FFFFFF"/>
+        </w:rPr>
+        <w:t>(32–35)</w:t>
+      </w:r>
+      <w:r>
+        <w:rPr>
+          <w:shd w:val="clear" w:color="auto" w:fill="FFFFFF"/>
+        </w:rPr>
+        <w:fldChar w:fldCharType="end"/>
+      </w:r>
+      <w:r>
+        <w:rPr>
+          <w:shd w:val="clear" w:color="auto" w:fill="FFFFFF"/>
+        </w:rPr>
+        <w:t>,</w:t>
+      </w:r>
+      <w:r>
+        <w:rPr>
+          <w:shd w:val="clear" w:color="auto" w:fill="FFFFFF"/>
+        </w:rPr>
+        <w:t xml:space="preserve"> but several others showing no effect </w:t>
+      </w:r>
+      <w:r>
+        <w:rPr>
+          <w:shd w:val="clear" w:color="auto" w:fill="FFFFFF"/>
+        </w:rPr>
+        <w:fldChar w:fldCharType="begin" w:fldLock="1"/>
+      </w:r>
+      <w:r>
+        <w:rPr>
+          <w:shd w:val="clear" w:color="auto" w:fill="FFFFFF"/>
+        </w:rPr>
+        <w:instrText>ADDIN CSL_CITATION {"citationItems":[{"id":"ITEM-1","itemData":{"DOI":"10.1038/nm.4393","ISBN":"1546-170X (Electronic) 1078-8956 (Linking)","ISSN":"1078-8956","PMID":"28846098","abstract":"Growth/differentiation factor 15 (GDF15), also known as MIC-1, is a distant member of the transforming growth factor-β (TGF-β) superfamily and has been implicated in various biological functions, including cancer cachexia, renal and heart failure, atherosclerosis and metabolism. A connection between GDF15 and body-weight regulation was initially suggested on the basis of an observation that increasing GDF15 levels in serum correlated with weight loss in individuals with advanced prostate cancer. In animal models, overexpression of GDF15 leads to a lean phenotype, hypophagia and other improvements in metabolic parameters, suggesting that recombinant GDF15 protein could potentially be used in the treatment of obesity and type 2 diabetes. However, the signaling and mechanism of action of GDF15 are poorly understood owing to the absence of a clearly identified cognate receptor. Here we report that GDNF-family receptor α-like (GFRAL), an orphan member of the GFR-α family, is a high-affinity receptor for GDF15. GFRAL binds to GDF15 in vitro and is required for the metabolic actions of GDF15 with respect to body weight and food intake in vivo in mice. Gfral(-/-) mice were refractory to the effects of recombinant human GDF15 on body-weight, food-intake and glucose parameters. Blocking the interaction between GDF15 and GFRAL with a monoclonal antibody prevented the metabolic effects of GDF15 in rats. Gfral mRNA is highly expressed in the area postrema of mouse, rat and monkey, in accordance with previous reports implicating this region of the brain in the metabolic actions of GDF15 (refs. 4,5,6). Together, our data demonstrate that GFRAL is a receptor for GDF15 that mediates the metabolic effects of GDF15.","author":[{"dropping-particle":"","family":"Emmerson","given":"Paul J.","non-dropping-particle":"","parse-names":false,"suffix":""},{"dropping-particle":"","family":"Wang","given":"Feng","non-dropping-particle":"","parse-names":false,"suffix":""},{"dropping-particle":"","family":"Du","given":"Yong","non-dropping-particle":"","parse-names":false,"suffix":""},{"dropping-particle":"","family":"Liu","given":"Qian","non-dropping-particle":"","parse-names":false,"suffix":""},{"dropping-particle":"","family":"Pickard","given":"Richard T.","non-dropping-particle":"","parse-names":false,"suffix":""},{"dropping-particle":"","family":"Gonciarz","given":"Malgorzata D.","non-dropping-particle":"","parse-names":false,"suffix":""},{"dropping-particle":"","family":"Coskun","given":"Tamer","non-dropping-particle":"","parse-names":false,"suffix":""},{"dropping-particle":"","family":"Hamang","given":"Matthew J.","non-dropping-particle":"","parse-names":false,"suffix":""},{"dropping-particle":"","family":"Sindelar","given":"Dana K.","non-dropping-particle":"","parse-names":false,"suffix":""},{"dropping-particle":"","family":"Ballman","given":"Kimberly K.","non-dropping-particle":"","parse-names":false,"suffix":""},{"dropping-particle":"","family":"Foltz","given":"Lisa A.","non-dropping-particle":"","parse-names":false,"suffix":""},{"dropping-particle":"","family":"Muppidi","given":"Avinash","non-dropping-particle":"","parse-names":false,"suffix":""},{"dropping-particle":"","family":"Alsina-Fernandez","given":"Jorge","non-dropping-particle":"","parse-names":false,"suffix":""},{"dropping-particle":"","family":"Barnard","given":"Gavin C.","non-dropping-particle":"","parse-names":false,"suffix":""},{"dropping-particle":"","family":"Tang","given":"Jason X.","non-dropping-particle":"","parse-names":false,"suffix":""},{"dropping-particle":"","family":"Liu","given":"Xilin","non-dropping-particle":"","parse-names":false,"suffix":""},{"dropping-particle":"","family":"Mao","given":"Xudong","non-dropping-particle":"","parse-names":false,"suffix":""},{"dropping-particle":"","family":"Siegel","given":"Robert","non-dropping-particle":"","parse-names":false,"suffix":""},{"dropping-particle":"","family":"Sloan","given":"John H.","non-dropping-particle":"","parse-names":false,"suffix":""},{"dropping-particle":"","family":"Mitchell","given":"Pamela J.","non-dropping-particle":"","parse-names":false,"suffix":""},{"dropping-particle":"","family":"Zhang","given":"Bei B.","non-dropping-particle":"","parse-names":false,"suffix":""},{"dropping-particle":"","family":"Gimeno","given":"Ruth E.","non-dropping-particle":"","parse-names":false,"suffix":""},{"dropping-particle":"","family":"Shan","given":"Bei","non-dropping-particle":"","parse-names":false,"suffix":""},{"dropping-particle":"","family":"Wu","given":"Xinle","non-dropping-particle":"","parse-names":false,"suffix":""}],"container-title":"Nature Medicine","id":"ITEM-1","issue":"10","issued":{"date-parts":[["2017","8","28"]]},"page":"1215-1219","title":"The metabolic effects of GDF15 are mediated by the orphan receptor GFRAL","type":"article-journal","volume":"23"},"uris":["http://www.mendeley.com/documents/?uuid=1ea69fe0-f8df-4dc7-b0bd-73322d8201d7"]},{"id":"ITEM-2","itemData":{"DOI":"10.1038/nm.4394","ISBN":"1546-170X (Electronic) 1078-8956 (Linking)","ISSN":"1078-8956","PMID":"28846099","abstract":"GDF15 has potent anti-obesity effects, but its receptor was unknown. GFRAL has now been identified as the receptor that mediates GDF15's effects via central actions in the hindbrain.","author":[{"dropping-particle":"","family":"Yang","given":"Linda","non-dropping-particle":"","parse-names":false,"suffix":""},{"dropping-particle":"","family":"Chang","given":"Chih-Chuan","non-dropping-particle":"","parse-names":false,"suffix":""},{"dropping-particle":"","family":"Sun","given":"Zhe","non-dropping-particle":"","parse-names":false,"suffix":""},{"dropping-particle":"","family":"Madsen","given":"Dennis","non-dropping-particle":"","parse-names":false,"suffix":""},{"dropping-particle":"","family":"Zhu","given":"Haisun","non-dropping-particle":"","parse-names":false,"suffix":""},{"dropping-particle":"","family":"Padkjær","given":"Søren B.","non-dropping-particle":"","parse-names":false,"suffix":""},{"dropping-particle":"","family":"Wu","given":"Xiaoai","non-dropping-particle":"","parse-names":false,"suffix":""},{"dropping-particle":"","family":"Huang","given":"Tao","non-dropping-particle":"","parse-names":false,"suffix":""},{"dropping-particle":"","family":"Hultman","given":"Karin","non-dropping-particle":"","parse-names":false,"suffix":""},{"dropping-particle":"","family":"Paulsen","given":"Sarah J.","non-dropping-particle":"","parse-names":false,"suffix":""},{"dropping-particle":"","family":"Wang","given":"Jishu","non-dropping-particle":"","parse-names":false,"suffix":""},{"dropping-particle":"","family":"Bugge","given":"Anne","non-dropping-particle":"","parse-names":false,"suffix":""},{"dropping-particle":"","family":"Frantzen","given":"Jane Boesen","non-dropping-particle":"","parse-names":false,"suffix":""},{"dropping-particle":"","family":"Nørgaard","given":"Per","non-dropping-particle":"","parse-names":false,"suffix":""},{"dropping-particle":"","family":"Jeppesen","given":"Jacob Fuglsbjerg","non-dropping-particle":"","parse-names":false,"suffix":""},{"dropping-particle":"","family":"Yang","given":"Zhiru","non-dropping-particle":"","parse-names":false,"suffix":""},{"dropping-particle":"","family":"Secher","given":"Anna","non-dropping-particle":"","parse-names":false,"suffix":""},{"dropping-particle":"","family":"Chen","given":"Haibin","non-dropping-particle":"","parse-names":false,"suffix":""},{"dropping-particle":"","family":"Li","given":"Xun","non-dropping-particle":"","parse-names":false,"suffix":""},{"dropping-particle":"","family":"John","given":"Linu Mary","non-dropping-particle":"","parse-names":false,"suffix":""},{"dropping-particle":"","family":"Shan","given":"Bing","non-dropping-particle":"","parse-names":false,"suffix":""},{"dropping-particle":"","family":"He","given":"Zhenhua","non-dropping-particle":"","parse-names":false,"suffix":""},{"dropping-particle":"","family":"Gao","given":"Xiang","non-dropping-particle":"","parse-names":false,"suffix":""},{"dropping-particle":"","family":"Su","given":"Jing","non-dropping-particle":"","parse-names":false,"suffix":""},{"dropping-particle":"","family":"Hansen","given":"Kristian T.","non-dropping-particle":"","parse-names":false,"suffix":""},{"dropping-particle":"","family":"Yang","given":"Wei","non-dropping-particle":"","parse-names":false,"suffix":""},{"dropping-particle":"","family":"Jørgensen","given":"Sebastian Beck","non-dropping-particle":"","parse-names":false,"suffix":""}],"container-title":"Nature Medicine","id":"ITEM-2","issue":"10","issued":{"date-parts":[["2017","8","28"]]},"page":"1158-1166","title":"GFRAL is the receptor for GDF15 and is required for the anti-obesity effects of the ligand","type":"article-journal","volume":"23"},"uris":["http://www.mendeley.com/documents/?uuid=474034c8-1f2f-42c9-9d3e-26a67d430459"]},{"id":"ITEM-3","itemData":{"DOI":"10.1016/j.molmet.2019.01.003","ISSN":"22128778","PMID":"30685336","abstract":"Objective: Analogues of GDF15 (Growth Differentiation Factor 15) are promising new anti-obesity therapies as pharmacological treatment with GDF15 results in dramatic reductions of food intake and body weight. GDF15 exerts its central anorexic effects by binding to the GFRAL receptor exclusively expressed in the Area Postrema (AP) and the Nucleus of the Solitary Tract (NTS) of the hindbrain. We sought to determine if GDF15 is an indispensable factor for other interventions that cause weight loss and which are also known to act via these hindbrain regions. Methods: To explore the role of GDF15 on food choice we performed macronutrient intake studies in mice treated pharmacologically with GDF15 and in mice having either GDF15 or GFRAL deleted. Next we performed vertical sleeve gastrectomy (VSG) surgeries in a cohort of diet-induced obese Gdf15-null and control mice. To explore the anatomical co-localization of neurons in the hindbrain responding to GLP-1 and/or GDF15 we used GLP-1R reporter mice treated with GDF15, as well as naïve mouse brain and human brain stained by ISH and IHC, respectively, for GLP-1R and GFRAL. Lastly we performed a series of food intake experiments where we treated mice with targeted genetic disruption of either Gdf15 or Gfral with liraglutide; Glp1r-null mice with GDF15; or combined liraglutide and GDF15 treatment in wild-type mice. Results: We found that GDF15 treatment significantly lowered the preference for fat intake in mice, whereas no changes in fat intake were observed after genetic deletion of Gdf15 or Gfral. In addition, deletion of Gdf15 did not alter the food intake or bodyweight after sleeve gastrectomy. Lack of GDF15 or GFRAL signaling did not alter the ability of the GLP-1R agonist liraglutide to reduce food intake. Similarly lack of GLP-1R signaling did not reduce GDF15's anorexic effect. Interestingly, there was a significant synergistic effect on weight loss when treating wild-type mice with both GDF15 and liraglutide. Conclusion: These data suggest that while GDF15 does not play a role in the potent effects of VSG in mice there seems to be a potential therapeutic benefit of activating GFRAL and GLP-1R systems simultaneously.","author":[{"dropping-particle":"","family":"Frikke-Schmidt","given":"Henriette","non-dropping-particle":"","parse-names":false,"suffix":""},{"dropping-particle":"","family":"Hultman","given":"Karin","non-dropping-particle":"","parse-names":false,"suffix":""},{"dropping-particle":"","family":"Galaske","given":"Joseph W.","non-dropping-particle":"","parse-names":false,"suffix":""},{"dropping-particle":"","family":"Jørgensen","given":"Sebastian Beck","non-dropping-particle":"","parse-names":false,"suffix":""},{"dropping-particle":"","family":"Myers","given":"Martin G.","non-dropping-particle":"","parse-names":false,"suffix":""},{"dropping-particle":"","family":"Seeley","given":"Randy J.","non-dropping-particle":"","parse-names":false,"suffix":""}],"container-title":"Molecular Metabolism","id":"ITEM-3","issue":"xxxx","issued":{"date-parts":[["2019","3"]]},"page":"13-21","publisher":"Elsevier GmbH","title":"GDF15 acts synergistically with liraglutide but is not necessary for the weight loss induced by bariatric surgery in mice","type":"article-journal","volume":"21"},"uris":["http://www.mendeley.com/documents/?uuid=67c85029-9067-4e0e-afde-11b03b9bf2c3"]}],"mendeley":{"formattedCitation":"(12,36,37)","plainTextFormattedCitation":"(12,36,37)","previouslyFormattedCitation":"(12,36,37)"},"properties":{"noteIndex":0},"schema":"https://github.com/citation-style-language/schema/raw/master/csl-citation.json"}</w:instrText>
+      </w:r>
+      <w:r>
+        <w:rPr>
+          <w:shd w:val="clear" w:color="auto" w:fill="FFFFFF"/>
+        </w:rPr>
+        <w:fldChar w:fldCharType="separate"/>
+      </w:r>
+      <w:r>
+        <w:rPr>
+          <w:noProof/>
+          <w:shd w:val="clear" w:color="auto" w:fill="FFFFFF"/>
+        </w:rPr>
+        <w:t>(12,36,37)</w:t>
+      </w:r>
+      <w:r>
+        <w:rPr>
+          <w:shd w:val="clear" w:color="auto" w:fill="FFFFFF"/>
+        </w:rPr>
+        <w:fldChar w:fldCharType="end"/>
+      </w:r>
+      <w:r>
+        <w:rPr>
+          <w:shd w:val="clear" w:color="auto" w:fill="FFFFFF"/>
+        </w:rPr>
+        <w:t xml:space="preserve"> potentially representing strain, timing or background differences.</w:t>
+      </w:r>
+      <w:r>
+        <w:rPr>
+          <w:shd w:val="clear" w:color="auto" w:fill="FFFFFF"/>
+        </w:rPr>
+        <w:t xml:space="preserve"> </w:t>
+      </w:r>
+      <w:r>
+        <w:rPr>
+          <w:shd w:val="clear" w:color="auto" w:fill="FFFFFF"/>
+        </w:rPr>
+        <w:t>As such, it is plausible that GDF15 is only physiologically relevant when elevated, but when signaling is absent (especially from birth) it is either dispensable or made to seem so by other adaptations.  It is also plausible that other hormones which affect LCHF-dependent feeding changes may partially or completely compensate in the absence of GDF15.</w:t>
+      </w:r>
+      <w:r>
+        <w:rPr>
+          <w:shd w:val="clear" w:color="auto" w:fill="FFFFFF"/>
+        </w:rPr>
+        <w:t xml:space="preserve">  </w:t>
+      </w:r>
+    </w:p>
+    <w:p>
+      <w:pPr>
+        <w:pStyle w:val="Heading1"/>
+        <w:rPr>
+          <w:rFonts w:eastAsia="Times New Roman"/>
+          <w:shd w:val="clear" w:color="auto" w:fill="FFFFFF"/>
+        </w:rPr>
+      </w:pPr>
+      <w:r>
+        <w:rPr>
+          <w:rFonts w:eastAsia="Times New Roman"/>
+          <w:shd w:val="clear" w:color="auto" w:fill="FFFFFF"/>
+        </w:rPr>
+        <w:t>Author Contributions</w:t>
+      </w:r>
+    </w:p>
+    <w:p>
+      <w:pPr>
+        <w:pStyle w:val="Heading1"/>
+        <w:rPr>
+          <w:rFonts w:eastAsia="Times New Roman"/>
+          <w:shd w:val="clear" w:color="auto" w:fill="FFFFFF"/>
+        </w:rPr>
+      </w:pPr>
+    </w:p>
+    <w:p>
+      <w:pPr>
+        <w:pStyle w:val="Heading1"/>
+        <w:rPr>
+          <w:rFonts w:eastAsia="Times New Roman"/>
+          <w:shd w:val="clear" w:color="auto" w:fill="FFFFFF"/>
+        </w:rPr>
+      </w:pPr>
+      <w:r>
+        <w:rPr>
+          <w:rFonts w:eastAsia="Times New Roman"/>
+          <w:shd w:val="clear" w:color="auto" w:fill="FFFFFF"/>
+        </w:rPr>
+        <w:t>Acknowledgements</w:t>
+      </w:r>
+    </w:p>
+    <w:p/>
+    <w:p>
+      <w:pPr>
+        <w:rPr>
+          <w:rFonts w:eastAsia="Times New Roman"/>
+          <w:shd w:val="clear" w:color="auto" w:fill="FFFFFF"/>
+        </w:rPr>
+      </w:pPr>
+      <w:r>
+        <w:rPr>
+          <w:rFonts w:eastAsia="Times New Roman"/>
+          <w:shd w:val="clear" w:color="auto" w:fill="FFFFFF"/>
+        </w:rPr>
         <w:lastRenderedPageBreak/>
-        <w:t xml:space="preserve">After insulin injection, there were no significant effects of Gdf15 knockout in either sex (Figure </w:t>
-      </w:r>
-      <w:r>
-        <w:t>3F</w:t>
-      </w:r>
-      <w:r>
-        <w:t>)</w:t>
-      </w:r>
-      <w:r>
-        <w:t>.</w:t>
-      </w:r>
-    </w:p>
-    <w:p>
-      <w:pPr>
-        <w:pStyle w:val="Heading1"/>
-        <w:rPr>
-          <w:rFonts w:eastAsia="Times New Roman"/>
-          <w:shd w:val="clear" w:color="auto" w:fill="FFFFFF"/>
-        </w:rPr>
-      </w:pPr>
-      <w:r>
-        <w:rPr>
-          <w:rFonts w:eastAsia="Times New Roman"/>
-          <w:shd w:val="clear" w:color="auto" w:fill="FFFFFF"/>
-        </w:rPr>
-        <w:t>Discussion</w:t>
-      </w:r>
-    </w:p>
-    <w:p>
-      <w:pPr>
-        <w:rPr>
-          <w:shd w:val="clear" w:color="auto" w:fill="FFFFFF"/>
-        </w:rPr>
-      </w:pPr>
-    </w:p>
-    <w:p>
-      <w:pPr>
-        <w:rPr>
-          <w:shd w:val="clear" w:color="auto" w:fill="FFFFFF"/>
-        </w:rPr>
-      </w:pPr>
-      <w:r>
-        <w:rPr>
-          <w:shd w:val="clear" w:color="auto" w:fill="FFFFFF"/>
-        </w:rPr>
-        <w:t>In this study, the</w:t>
-      </w:r>
-      <w:r>
-        <w:rPr>
-          <w:shd w:val="clear" w:color="auto" w:fill="FFFFFF"/>
-        </w:rPr>
-        <w:t xml:space="preserve"> observed increases in GDF15 are relatively modest, but similar increases in GDF15 in humans are associated with pregnancy-related outcomes such as pre-eclampsia, nausea, gestational diabetes and miscarriage </w:t>
-      </w:r>
-      <w:r>
-        <w:rPr>
-          <w:shd w:val="clear" w:color="auto" w:fill="FFFFFF"/>
-        </w:rPr>
-        <w:fldChar w:fldCharType="begin" w:fldLock="1"/>
-      </w:r>
-      <w:r>
-        <w:rPr>
-          <w:shd w:val="clear" w:color="auto" w:fill="FFFFFF"/>
-        </w:rPr>
-        <w:instrText>ADDIN CSL_CITATION {"citationItems":[{"id":"ITEM-1","itemData":{"DOI":"10.1161/HYPERTENSIONAHA.109.130583","ISSN":"0194911X","abstract":"Growth-differentiation factor 15 (GDF-15), a stress-responsive transforming growth factor-beta-related cytokine, is emerging as a new risk marker in patients with cardiovascular disease. We explored GDF-15 in preeclampsia and in diabetic pregnancies, because these conditions are associated with augmented risk for cardiovascular disease, both in mother and in offspring. Plasma from pregnant women (n=267; controls: n=59, preeclampsia: n=85, diabetes mellitus: n=112, and superimposed preeclampsia in diabetes mellitus: n=11), fetal plasma (n=72), and amniotic fluid (n=99) were analyzed by immunoassay for GDF-15. Placental GDF-15 mRNA and protein expression levels were analyzed by quantitative real-time PCR and immunoblots in 78 and 18 pregnancies, respectively. Conditioned media from preeclamptic (n=6) and control (n=6) villous placenta explants were analyzed by immunoassay for GDF-15. Median maternal GDF-15 concentration was elevated in those with diabetes mellitus, as compared with controls (91 549 versus 79 875 ng/L; P=0.02). Median GDF-15 concentration was higher in patients with preeclampsia than in controls in term maternal blood samples (127 061 versus 80 319 ng/L; P&lt;0.001). In the fetal circulation and amniotic fluid, GDF-15 was elevated in preeclampsia and superimposed preeclampsia in diabetes mellitus, as compared with controls. GDF-15 placental mRNA expression was elevated in preeclampsia, as compared with controls (P=0.002). Placenta immunoblots confirmed a single GDF-15 protein band, and a time-dependent increase in GDF-15 protein was detected in the conditioned media. Our study is the first to show that GDF-15 is dysregulated, both in preeclampsia and in diabetic pregnancies. The mechanisms and diagnostic implications of these findings remain to be explored.","author":[{"dropping-particle":"","family":"Sugulle","given":"Meryam","non-dropping-particle":"","parse-names":false,"suffix":""},{"dropping-particle":"","family":"Dechend","given":"Ralf","non-dropping-particle":"","parse-names":false,"suffix":""},{"dropping-particle":"","family":"Herse","given":"Florian","non-dropping-particle":"","parse-names":false,"suffix":""},{"dropping-particle":"","family":"Weedon-Fekjaer","given":"M. Susanne","non-dropping-particle":"","parse-names":false,"suffix":""},{"dropping-particle":"","family":"Johnsen","given":"Guro M.","non-dropping-particle":"","parse-names":false,"suffix":""},{"dropping-particle":"","family":"Brosnihan","given":"K. Bridget","non-dropping-particle":"","parse-names":false,"suffix":""},{"dropping-particle":"","family":"Anton","given":"Lauren","non-dropping-particle":"","parse-names":false,"suffix":""},{"dropping-particle":"","family":"Luft","given":"Friedrich C.","non-dropping-particle":"","parse-names":false,"suffix":""},{"dropping-particle":"","family":"Wollert","given":"Kai C.","non-dropping-particle":"","parse-names":false,"suffix":""},{"dropping-particle":"","family":"Kempf","given":"Tibor","non-dropping-particle":"","parse-names":false,"suffix":""},{"dropping-particle":"","family":"Staff","given":"Anne Cathrine","non-dropping-particle":"","parse-names":false,"suffix":""}],"container-title":"Hypertension","id":"ITEM-1","issue":"1","issued":{"date-parts":[["2009"]]},"page":"106-112","title":"Circulating and placental growth-differentiation factor 15 in preeclampsia and in pregnancy complicated by diabetes mellitus","type":"article-journal","volume":"54"},"uris":["http://www.mendeley.com/documents/?uuid=a0a7236d-2fe8-411e-aa3a-1ad44d575555"]},{"id":"ITEM-2","itemData":{"DOI":"10.1016/j.diabres.2019.107823","ISSN":"01688227","author":[{"dropping-particle":"","family":"Tang","given":"Mengyang","non-dropping-particle":"","parse-names":false,"suffix":""},{"dropping-particle":"","family":"Luo","given":"Mingjuan","non-dropping-particle":"","parse-names":false,"suffix":""},{"dropping-particle":"","family":"Lu","given":"Wenqian","non-dropping-particle":"","parse-names":false,"suffix":""},{"dropping-particle":"","family":"Wang","given":"Shiyun","non-dropping-particle":"","parse-names":false,"suffix":""},{"dropping-particle":"","family":"Zhang","given":"Rong","non-dropping-particle":"","parse-names":false,"suffix":""},{"dropping-particle":"","family":"Liang","given":"Wei","non-dropping-particle":"","parse-names":false,"suffix":""},{"dropping-particle":"","family":"Gu","given":"Jianfen","non-dropping-particle":"","parse-names":false,"suffix":""},{"dropping-particle":"","family":"Yu","given":"Xuemei","non-dropping-particle":"","parse-names":false,"suffix":""},{"dropping-particle":"","family":"Zhang","given":"Xueli","non-dropping-particle":"","parse-names":false,"suffix":""},{"dropping-particle":"","family":"Hu","given":"Cheng","non-dropping-particle":"","parse-names":false,"suffix":""}],"container-title":"Diabetes Research and Clinical Practice","id":"ITEM-2","issued":{"date-parts":[["2019"]]},"page":"107823","publisher":"Elsevier Ireland Ltd","title":"Serum growth differentiation factor 15 is associated with glucose metabolism in the third trimester in Chinese pregnant women","type":"article-journal"},"uris":["http://www.mendeley.com/documents/?uuid=fb1aeee1-6a59-43ef-9767-80a7b2b5ab0d"]},{"id":"ITEM-3","itemData":{"DOI":"10.12688/wellcomeopenres.14818.1","abstract":" Background: Although nausea and vomiting are very common in pregnancy, their pathogenesis is poorly understood. We tested the hypothesis that circulating growth and differentiation factor 15 (GDF15) concentrations in early pregnancy, whose gene is implicated in hyperemesis gravidarum, are associated with nausea and vomiting.  Methods: Blood samples for the measurement of GDF15 and human chorionic gonadotrophin (hCG) concentrations were obtained early in the second trimester (median 15.1 (interquartile range 14.4-15.7) weeks) of pregnancy from 791 women from the Cambridge Baby Growth Study, a prospective pregnancy and birth cohort. During each trimester participants completed a questionnaire which included questions about nausea, vomiting and antiemetic use. Associations with pre-pregnancy body mass indexes (BMI) were validated in 231 pregnant NIPTeR Study participants.  Results: Circulating GDF15 concentrations were higher in women reporting vomiting in the second trimester than in women reporting no pregnancy nausea or vomiting: 11,581 (10,977-12,219) (n=175) vs. 10,593 (10,066-11,147) (n=193) pg/mL, p=0.02). In women who took antiemetic drugs during pregnancy (n=11) the GDF15 levels were also raised 13,157 (10,558-16,394) pg/mL (p =0.04). Serum GFD15 concentrations were strongly positively correlated with hCG levels but were inversely correlated with maternal BMIs, a finding replicated in the NIPTeR Study.  Conclusions: Week 15 serum GDF15 concentrations are positively associated with second trimester vomiting and maternal antiemetic use in pregnancy. Given GDF15’s site of action in the chemoreceptor trigger zone of the brainstem and its genetic associations with hyperemesis gravidarum, these data support the concept that GDF15 may be playing a pathogenic role in pregnancy-associated vomiting. ","author":[{"dropping-particle":"","family":"Petry","given":"Clive J.","non-dropping-particle":"","parse-names":false,"suffix":""},{"dropping-particle":"","family":"Ong","given":"Ken K.","non-dropping-particle":"","parse-names":false,"suffix":""},{"dropping-particle":"","family":"Burling","given":"Keith A.","non-dropping-particle":"","parse-names":false,"suffix":""},{"dropping-particle":"","family":"Barker","given":"Peter","non-dropping-particle":"","parse-names":false,"suffix":""},{"dropping-particle":"","family":"Goodburn","given":"Sandra F.","non-dropping-particle":"","parse-names":false,"suffix":""},{"dropping-particle":"","family":"Perry","given":"John R. B.","non-dropping-particle":"","parse-names":false,"suffix":""},{"dropping-particle":"","family":"Acerini","given":"Carlo L.","non-dropping-particle":"","parse-names":false,"suffix":""},{"dropping-particle":"","family":"Hughes","given":"Ieuan A.","non-dropping-particle":"","parse-names":false,"suffix":""},{"dropping-particle":"","family":"Painter","given":"Rebecca C.","non-dropping-particle":"","parse-names":false,"suffix":""},{"dropping-particle":"","family":"Afink","given":"Gijs B.","non-dropping-particle":"","parse-names":false,"suffix":""},{"dropping-particle":"","family":"Dunger","given":"David B.","non-dropping-particle":"","parse-names":false,"suffix":""},{"dropping-particle":"","family":"O'Rahilly","given":"Stephen P","non-dropping-particle":"","parse-names":false,"suffix":""}],"container-title":"Wellcome Open Research","id":"ITEM-3","issue":"0","issued":{"date-parts":[["2018"]]},"page":"123","title":"Associations of vomiting and antiemetic use in pregnancy with levels of circulating GDF15 early in the second trimester: A nested case-control study","type":"article-journal","volume":"3"},"uris":["http://www.mendeley.com/documents/?uuid=8baab59b-8b7d-47a7-b0a4-ef80c03b53b7"]},{"id":"ITEM-4","itemData":{"DOI":"10.1016/S0140-6736(03)15265-8","ISSN":"01406736","abstract":"Macrophage inhibitory cytokine 1 (MIC 1) is thought to have immunomodulatory actions favouring fetal viability. We measured serum concentrations of MIC 1 in asymptomatic women at 6-13 weeks' gestation who subsequently miscarried or who had already miscarried. MIC 1 concentrations in the miscarriage cohort (n=100), were a third of those who had ongoing pregnancies (n=197). Multiples of the median for miscarriage was 0.32 (95% CI 0.23-0.32) versus 1.00 (0.93-1.06) for ongoing pregnancies; p&lt;0.0001. Concentrations were just as low 3 weeks before diagnosis as on the day of diagnosis. That MIC 1 serum concentrations seem to be low weeks before miscarriage suggests possible predictive and causative roles, as well as therapeutic potential.","author":[{"dropping-particle":"","family":"Tong","given":"Stephen","non-dropping-particle":"","parse-names":false,"suffix":""},{"dropping-particle":"","family":"Marjono","given":"Budi","non-dropping-particle":"","parse-names":false,"suffix":""},{"dropping-particle":"","family":"Brown","given":"David A.","non-dropping-particle":"","parse-names":false,"suffix":""},{"dropping-particle":"","family":"Mulvey","given":"Sheila","non-dropping-particle":"","parse-names":false,"suffix":""},{"dropping-particle":"","family":"Breit","given":"Samuel N.","non-dropping-particle":"","parse-names":false,"suffix":""},{"dropping-particle":"","family":"Manuelpillai","given":"Ursula","non-dropping-particle":"","parse-names":false,"suffix":""},{"dropping-particle":"","family":"Wallace","given":"Euan M.","non-dropping-particle":"","parse-names":false,"suffix":""}],"container-title":"Lancet","id":"ITEM-4","issue":"9403","issued":{"date-parts":[["2004"]]},"page":"129-130","title":"Serum concentrations of macrophage inhibitory cytokine 1 (MIC 1) as a predictor of miscarriage","type":"article-journal","volume":"363"},"uris":["http://www.mendeley.com/documents/?uuid=3c69f5e6-dd3f-4c19-afe1-1090797f2034"]}],"mendeley":{"formattedCitation":"(8,24–26)","plainTextFormattedCitation":"(8,24–26)","previouslyFormattedCitation":"(8,23–25)"},"properties":{"noteIndex":0},"schema":"https://github.com/citation-style-language/schema/raw/master/csl-citation.json"}</w:instrText>
-      </w:r>
-      <w:r>
-        <w:rPr>
-          <w:shd w:val="clear" w:color="auto" w:fill="FFFFFF"/>
-        </w:rPr>
-        <w:fldChar w:fldCharType="separate"/>
-      </w:r>
-      <w:r>
-        <w:rPr>
-          <w:noProof/>
-          <w:shd w:val="clear" w:color="auto" w:fill="FFFFFF"/>
-        </w:rPr>
-        <w:t>(8,24–26)</w:t>
-      </w:r>
-      <w:r>
-        <w:rPr>
-          <w:shd w:val="clear" w:color="auto" w:fill="FFFFFF"/>
-        </w:rPr>
-        <w:fldChar w:fldCharType="end"/>
-      </w:r>
-      <w:r>
-        <w:rPr>
-          <w:shd w:val="clear" w:color="auto" w:fill="FFFFFF"/>
-        </w:rPr>
-        <w:t>.</w:t>
-      </w:r>
-      <w:r>
-        <w:rPr>
-          <w:shd w:val="clear" w:color="auto" w:fill="FFFFFF"/>
-        </w:rPr>
-        <w:t xml:space="preserve"> This is also the approximate magnitude of exercise-associated elevations in GDF15</w:t>
-      </w:r>
-      <w:r>
-        <w:rPr>
-          <w:shd w:val="clear" w:color="auto" w:fill="FFFFFF"/>
-        </w:rPr>
-        <w:t xml:space="preserve"> </w:t>
-      </w:r>
-      <w:r>
-        <w:rPr>
-          <w:shd w:val="clear" w:color="auto" w:fill="FFFFFF"/>
-        </w:rPr>
-        <w:fldChar w:fldCharType="begin" w:fldLock="1"/>
-      </w:r>
-      <w:r>
-        <w:rPr>
-          <w:shd w:val="clear" w:color="auto" w:fill="FFFFFF"/>
-        </w:rPr>
-        <w:instrText>ADDIN CSL_CITATION {"citationItems":[{"id":"ITEM-1","itemData":{"DOI":"10.3109/14017431.2010.516368","ISBN":"1401-7431","ISSN":"1651-2006","PMID":"20836754","abstract":"BACKGROUND: Growth differentiation factor-15 (GDF-15) is considered to be a cardioprotective cytokine possessing antiapoptotic and antiproliferative properties. If GDF-15 plasma levels are influenced by percutanenous coronary intervention (PCI) or regular exercise training is currently not known.\\n\\nMETHODS: After successful revascularization by PCI with stent implantation 36 consecutive patients with stable angina pectoris were randomized to an exercise training program or to a control group. Patients were followed by serial measurements of GDF-15, high-sensitivity Troponin T (hsTNT) and N-terminal pro brain natriuretic peptide (NT-proBNP) levels in peripheral blood after PCI and during six months follow-up.\\n\\nRESULTS: Plasma levels of GDF-15 showed an early response to PCI with a modest, but significant increase after 30 minutes (p = 0.007) peaking three hours after PCI. Levels of hsTNT rose 5-fold from baseline to 24 hours (p &lt; 0.001) with a normalization at seven days post PCI. Changes in plasma levels of GDF-15, hsTNT and NT-proBNP were not significantly different between the training and control group during follow-up.\\n\\nCONCLUSIONS: GDF-15 levels show a modest transient increase in response to coronary intervention with stent implantation. Exercise training over six months does not affect plasma levels of GDF-15, hsTNT or NT-proBNP in patients with stable coronary artery disease.","author":[{"dropping-particle":"","family":"Munk","given":"Peter Scott","non-dropping-particle":"","parse-names":false,"suffix":""},{"dropping-particle":"","family":"Valborgland","given":"Torstein","non-dropping-particle":"","parse-names":false,"suffix":""},{"dropping-particle":"","family":"Butt","given":"Noreen","non-dropping-particle":"","parse-names":false,"suffix":""},{"dropping-particle":"","family":"Larsen","given":"Alf Inge","non-dropping-particle":"","parse-names":false,"suffix":""}],"container-title":"Scandinavian cardiovascular journal : SCJ","id":"ITEM-1","issue":"1","issued":{"date-parts":[["2011"]]},"page":"27-32","title":"Response of growth differentiation factor-15 to percutaneous coronary intervention and regular exercise training.","type":"article-journal","volume":"45"},"uris":["http://www.mendeley.com/documents/?uuid=3b553d58-500f-4407-8de6-8996945e5955"]},{"id":"ITEM-2","itemData":{"DOI":"10.3109/00365513.2014.905697","ISBN":"1502-7686 (Electronic)\\r0036-5513 (Linking)","ISSN":"15027686","PMID":"24792369","abstract":"Background. Intense training can lead to a pathophysiological change in serum concentration of a variety of biomarkers. Traditional biomarkers of cardiac injury are very useful in monitoring CVD patients, but in healthy subjects or athletes they cannot be informative enough about the cardiovascular risk, because in these cases their serum levels do not increase over the pathological limit. Therefore novel cardiovascular biomarkers are required in order to allow a better monitoring of sport performance, prediction of overtraining and diagnosis of sport-related cardiac injuries. Growth differentiation factor-15 (GDF-15) is emerging as a powerful cardiovascular injury risk indicator. In this study we investigate the effect of intense physical training of on the circulating levels of GDF-15 in rugby professional players. Methods. Serum GDF-15, Erythropoietin, IL-6, the cardiovascular parameter ST-2, NT-proBNP and routine hematological parameters were measured in a group of 30 rugby players before and after a session of intense training. Results. While ST-2, IL-6 and hsCRP displayed no significant changes after intense training, NT-proBNP and GDF-15 showed a significant increase, even without reaching the pathological level. Discussion. The measure of GDF-15 in professional rugby players could be a useful tool to monitoring their cardiovascular status during training and competition session in order to prevent the onset of collateral cardiovascular adverse event due to the intense training and, in the case of cardiac injury, it could possibly allow a very early diagnosis at the beginning of the pathogenic process.","author":[{"dropping-particle":"","family":"Galliera","given":"Emanuela","non-dropping-particle":"","parse-names":false,"suffix":""},{"dropping-particle":"","family":"Lombardi","given":"Giovanni","non-dropping-particle":"","parse-names":false,"suffix":""},{"dropping-particle":"","family":"Marazzi","given":"Monica G.","non-dropping-particle":"","parse-names":false,"suffix":""},{"dropping-particle":"","family":"Grasso","given":"Dalila","non-dropping-particle":"","parse-names":false,"suffix":""},{"dropping-particle":"","family":"Vianello","given":"Elena","non-dropping-particle":"","parse-names":false,"suffix":""},{"dropping-particle":"","family":"Pozzoni","given":"Roberto","non-dropping-particle":"","parse-names":false,"suffix":""},{"dropping-particle":"","family":"Banfi","given":"Giuseppe","non-dropping-particle":"","parse-names":false,"suffix":""},{"dropping-particle":"","family":"Corsi Romanelli","given":"Massimiliano M.","non-dropping-particle":"","parse-names":false,"suffix":""}],"container-title":"Scandinavian Journal of Clinical and Laboratory Investigation","id":"ITEM-2","issue":"6","issued":{"date-parts":[["2014"]]},"page":"492-499","title":"Acute exercise in elite rugby players increases the circulating level of the cardiovascular biomarker GDF-15","type":"article-journal","volume":"74"},"uris":["http://www.mendeley.com/documents/?uuid=7ae97071-f5b7-46f0-90a1-3cc46e638626"]},{"id":"ITEM-3","itemData":{"DOI":"10.1016/S0168-8227(16)31060-9","ISSN":"01688227","author":[{"dropping-particle":"","family":"Joung","given":"Kyong Hye","non-dropping-particle":"","parse-names":false,"suffix":""},{"dropping-particle":"","family":"Kim","given":"Ji Min","non-dropping-particle":"","parse-names":false,"suffix":""},{"dropping-particle":"","family":"Yi","given":"Hyon-Seung","non-dropping-particle":"","parse-names":false,"suffix":""},{"dropping-particle":"","family":"Lee","given":"Ju Hee","non-dropping-particle":"","parse-names":false,"suffix":""},{"dropping-particle":"","family":"Kim","given":"Koon Soon","non-dropping-particle":"","parse-names":false,"suffix":""},{"dropping-particle":"","family":"Kim","given":"Hyun Jin","non-dropping-particle":"","parse-names":false,"suffix":""},{"dropping-particle":"","family":"Shong","given":"Minho","non-dropping-particle":"","parse-names":false,"suffix":""},{"dropping-particle":"","family":"Ku","given":"Bon Jeong","non-dropping-particle":"","parse-names":false,"suffix":""}],"container-title":"Diabetes Research and Clinical Practice","id":"ITEM-3","issued":{"date-parts":[["2016","10"]]},"page":"S65-S66","publisher":"Elsevier Ireland Ltd","title":"Effects of exercise program on normal responsiveness of serum GDF15 in middle-aged women","type":"article-journal","volume":"120"},"uris":["http://www.mendeley.com/documents/?uuid=24fe4eb7-5c2e-4e61-b6b4-ab23edaabe13"]},{"id":"ITEM-4","itemData":{"DOI":"10.1016/j.molmet.2017.12.016","ISSN":"22128778","PMID":"29398617","abstract":"Objective: The growth differentiation factor 15 (GDF15) is a stress-sensitive circulating factor that regulates systemic energy balance. Since exercise is a transient physiological stress that has pleiotropic effects on whole-body energy metabolism, we herein explored the effect of exercise on a) circulating GDF15 levels and b) GDF15 release from skeletal muscle in humans. Methods: Seven healthy males either rested or exercised at 67% of their VO2maxfor 1 h and blood was sampled from the femoral artery and femoral vein before, during, and after exercise. Plasma GDF15 concentrations were determined in these samples. Results: Plasma GDF15 levels increased 34% with exercise (p &lt; 0.001) and further increased to 64% above resting values at 120 min (p &lt; 0.001) after the cessation of exercise. There was no difference between the arterial and venous GDF15 concentration before, during, and after exercise. During a resting control trial, GDF15 levels measured in the same subjects were unaltered. Conclusions: Vigorous submaximal exercise increases circulating GDF15 levels in humans, but skeletal muscle tissue does not appear to be the source.","author":[{"dropping-particle":"","family":"Kleinert","given":"Maximilian","non-dropping-particle":"","parse-names":false,"suffix":""},{"dropping-particle":"","family":"Clemmensen","given":"Christoffer","non-dropping-particle":"","parse-names":false,"suffix":""},{"dropping-particle":"","family":"Sjøberg","given":"Kim A.","non-dropping-particle":"","parse-names":false,"suffix":""},{"dropping-particle":"","family":"Carl","given":"Christian Strini","non-dropping-particle":"","parse-names":false,"suffix":""},{"dropping-particle":"","family":"Jeppesen","given":"Jacob Fuglsbjerg","non-dropping-particle":"","parse-names":false,"suffix":""},{"dropping-particle":"","family":"Wojtaszewski","given":"Jørgen F.P.","non-dropping-particle":"","parse-names":false,"suffix":""},{"dropping-particle":"","family":"Kiens","given":"Bente","non-dropping-particle":"","parse-names":false,"suffix":""},{"dropping-particle":"","family":"Richter","given":"Erik A.","non-dropping-particle":"","parse-names":false,"suffix":""}],"container-title":"Molecular Metabolism","id":"ITEM-4","issue":"January","issued":{"date-parts":[["2018"]]},"page":"187-191","publisher":"Elsevier GmbH","title":"Exercise increases circulating GDF15 in humans","type":"article-journal","volume":"9"},"uris":["http://www.mendeley.com/documents/?uuid=61e4cb4c-be22-48b1-a63a-679d36925f70"]},{"id":"ITEM-5","itemData":{"DOI":"10.1152/ajpendo.00439.2018","ISBN":"8587847910","ISSN":"0193-1849","author":[{"dropping-particle":"","family":"Zhang","given":"Hui","non-dropping-particle":"","parse-names":false,"suffix":""},{"dropping-particle":"","family":"Fealy","given":"Ciaran E.","non-dropping-particle":"","parse-names":false,"suffix":""},{"dropping-particle":"","family":"Kirwan","given":"John P.","non-dropping-particle":"","parse-names":false,"suffix":""}],"container-title":"American Journal of Physiology-Endocrinology and Metabolism","id":"ITEM-5","issued":{"date-parts":[["2019","3","12"]]},"page":"ajpendo.00439.2018","title":"Exercise Training Promotes a GDF15 Associated Reduction in Fat Mass in Older Adults with Obesity","type":"article-journal"},"uris":["http://www.mendeley.com/documents/?uuid=8d5183fe-7ffc-43e7-942a-a89d0c51cbda"]}],"mendeley":{"formattedCitation":"(27–31)","plainTextFormattedCitation":"(27–31)","previouslyFormattedCitation":"(26–30)"},"properties":{"noteIndex":0},"schema":"https://github.com/citation-style-language/schema/raw/master/csl-citation.json"}</w:instrText>
-      </w:r>
-      <w:r>
-        <w:rPr>
-          <w:shd w:val="clear" w:color="auto" w:fill="FFFFFF"/>
-        </w:rPr>
-        <w:fldChar w:fldCharType="separate"/>
-      </w:r>
-      <w:r>
-        <w:rPr>
-          <w:noProof/>
-          <w:shd w:val="clear" w:color="auto" w:fill="FFFFFF"/>
-        </w:rPr>
-        <w:t>(27–31)</w:t>
-      </w:r>
-      <w:r>
-        <w:rPr>
-          <w:shd w:val="clear" w:color="auto" w:fill="FFFFFF"/>
-        </w:rPr>
-        <w:fldChar w:fldCharType="end"/>
-      </w:r>
-      <w:r>
-        <w:rPr>
-          <w:shd w:val="clear" w:color="auto" w:fill="FFFFFF"/>
-        </w:rPr>
-        <w:t xml:space="preserve"> </w:t>
-      </w:r>
-    </w:p>
-    <w:p>
-      <w:pPr>
-        <w:rPr>
-          <w:shd w:val="clear" w:color="auto" w:fill="FFFFFF"/>
-        </w:rPr>
-      </w:pPr>
-    </w:p>
-    <w:p>
-      <w:pPr>
-        <w:rPr>
-          <w:shd w:val="clear" w:color="auto" w:fill="FFFFFF"/>
-        </w:rPr>
-      </w:pPr>
-      <w:r>
-        <w:rPr>
-          <w:shd w:val="clear" w:color="auto" w:fill="FFFFFF"/>
-        </w:rPr>
-        <w:t xml:space="preserve">There are mixed data on the effects of hypercaloric diets in </w:t>
-      </w:r>
-      <w:r>
-        <w:rPr>
-          <w:i/>
-          <w:shd w:val="clear" w:color="auto" w:fill="FFFFFF"/>
-        </w:rPr>
-        <w:t>Gdf15</w:t>
-      </w:r>
-      <w:r>
-        <w:rPr>
-          <w:shd w:val="clear" w:color="auto" w:fill="FFFFFF"/>
-        </w:rPr>
-        <w:t xml:space="preserve"> </w:t>
-      </w:r>
-      <w:r>
-        <w:rPr>
-          <w:shd w:val="clear" w:color="auto" w:fill="FFFFFF"/>
-        </w:rPr>
-        <w:t xml:space="preserve">or </w:t>
-      </w:r>
-      <w:proofErr w:type="spellStart"/>
-      <w:r>
-        <w:rPr>
-          <w:i/>
-          <w:shd w:val="clear" w:color="auto" w:fill="FFFFFF"/>
-        </w:rPr>
-        <w:t>Gfral</w:t>
-      </w:r>
-      <w:proofErr w:type="spellEnd"/>
-      <w:r>
-        <w:rPr>
-          <w:shd w:val="clear" w:color="auto" w:fill="FFFFFF"/>
-        </w:rPr>
-        <w:t xml:space="preserve"> knockout mice with some papers showing hyperphagia and weight gain </w:t>
-      </w:r>
-      <w:r>
-        <w:rPr>
-          <w:shd w:val="clear" w:color="auto" w:fill="FFFFFF"/>
-        </w:rPr>
-        <w:fldChar w:fldCharType="begin" w:fldLock="1"/>
-      </w:r>
-      <w:r>
-        <w:rPr>
-          <w:shd w:val="clear" w:color="auto" w:fill="FFFFFF"/>
-        </w:rPr>
-        <w:instrText>ADDIN CSL_CITATION {"citationItems":[{"id":"ITEM-1","itemData":{"DOI":"10.1038/nm.4392","ISBN":"1546-170X (Electronic) 1078-8956 (Linking)","ISSN":"1078-8956","PMID":"28846097","abstract":"Growth differentiation factor 15 (GDF15), a distant member of the transforming growth factor (TGF)-β family, is a secreted protein that circulates as a 25-kDa dimer. In humans, elevated GDF15 correlates with weight loss, and the administration of GDF15 to mice with obesity reduces body weight, at least in part, by decreasing food intake. The mechanisms through which GDF15 reduces body weight remain poorly understood, because the cognate receptor for GDF15 is unknown. Here we show that recombinant GDF15 induces weight loss in mice fed a high-fat diet and in nonhuman primates with spontaneous obesity. Furthermore, we find that GDF15 binds with high affinity to GDNF family receptor α-like (GFRAL), a distant relative of receptors for a distinct class of the TGF-β superfamily ligands. Gfral is expressed in neurons of the area postrema and nucleus of the solitary tract in mice and humans, and genetic deletion of the receptor abrogates the ability of GDF15 to decrease food intake and body weight in mice. In addition, diet-induced obesity and insulin resistance are exacerbated in GFRAL-deficient mice, suggesting a homeostatic role for this receptor in metabolism. Finally, we demonstrate that GDF15-induced cell signaling requires the interaction of GFRAL with the coreceptor RET. Our data identify GFRAL as a new regulator of body weight and as the bona fide receptor mediating the metabolic effects of GDF15, enabling a more comprehensive assessment of GDF15 as a potential pharmacotherapy for the treatment of obesity.","author":[{"dropping-particle":"","family":"Mullican","given":"Shannon E.","non-dropping-particle":"","parse-names":false,"suffix":""},{"dropping-particle":"","family":"Lin-Schmidt","given":"Xiefan","non-dropping-particle":"","parse-names":false,"suffix":""},{"dropping-particle":"","family":"Chin","given":"Chen-Ni","non-dropping-particle":"","parse-names":false,"suffix":""},{"dropping-particle":"","family":"Chavez","given":"Jose A.","non-dropping-particle":"","parse-names":false,"suffix":""},{"dropping-particle":"","family":"Furman","given":"Jennifer L.","non-dropping-particle":"","parse-names":false,"suffix":""},{"dropping-particle":"","family":"Armstrong","given":"Anthony A.","non-dropping-particle":"","parse-names":false,"suffix":""},{"dropping-particle":"","family":"Beck","given":"Stephen C.","non-dropping-particle":"","parse-names":false,"suffix":""},{"dropping-particle":"","family":"South","given":"Victoria J.","non-dropping-particle":"","parse-names":false,"suffix":""},{"dropping-particle":"","family":"Dinh","given":"Thai Q.","non-dropping-particle":"","parse-names":false,"suffix":""},{"dropping-particle":"","family":"Cash-Mason","given":"Tanesha D.","non-dropping-particle":"","parse-names":false,"suffix":""},{"dropping-particle":"","family":"Cavanaugh","given":"Cassandre R.","non-dropping-particle":"","parse-names":false,"suffix":""},{"dropping-particle":"","family":"Nelson","given":"Serena","non-dropping-particle":"","parse-names":false,"suffix":""},{"dropping-particle":"","family":"Huang","given":"Chichi","non-dropping-particle":"","parse-names":false,"suffix":""},{"dropping-particle":"","family":"Hunter","given":"Michael J.","non-dropping-particle":"","parse-names":false,"suffix":""},{"dropping-particle":"","family":"Rangwala","given":"Shamina M.","non-dropping-particle":"","parse-names":false,"suffix":""}],"container-title":"Nature Medicine","id":"ITEM-1","issue":"10","issued":{"date-parts":[["2017","8","28"]]},"page":"1150-1157","title":"GFRAL is the receptor for GDF15 and the ligand promotes weight loss in mice and nonhuman primates","type":"article-journal","volume":"23"},"uris":["http://www.mendeley.com/documents/?uuid=cffeba4a-1f1f-4bb9-bda9-dc8a47a91a15"]},{"id":"ITEM-2","itemData":{"DOI":"10.1038/nature24042","ISSN":"14764687","abstract":"© 2017 Macmillan Publishers Limited, part of Springer Nature. All rights reserved. Under homeostatic conditions, animals use well-defined hypothalamic neural circuits to help maintain stable body weight, by integrating metabolic and hormonal signals from the periphery to balance food consumption and energy expenditure. In stressed or disease conditions, however, animals use alternative neuronal pathways to adapt to the metabolic challenges of altered energy demand. Recent studies have identified brain areas outside the hypothalamus that are activated under these 'non-homeostatic' conditions, but the molecular nature of the peripheral signals and brain-localized receptors that activate these circuits remains elusive. Here we identify glial cell-derived neurotrophic factor (GDNF) receptor alpha-like (GFRAL) as a brainstem-restricted receptor for growth and differentiation factor 15 (GDF15). GDF15 regulates food intake, energy expenditure and body weight in response to metabolic and toxin-induced stresses; we show that Gfral knockout mice are hyperphagic under stressed conditions and are resistant to chemotherapy-induced anorexia and body weight loss. GDF15 activates GFRAL-expressing neurons localized exclusively in the area postrema and nucleus tractus solitarius of the mouse brainstem. It then triggers the activation of neurons localized within the parabrachial nucleus and central amygdala, which constitute part of the 'emergency circuit' that shapes feeding responses to stressful conditions. GDF15 levels increase in response to tissue stress and injury, and elevated levels are associated with body weight loss in numerous chronic human diseases. By isolating GFRAL as the receptor for GDF15-induced anorexia and weight loss, we identify a mechanistic basis for the non-homeostatic regulation of neural circuitry by a peripheral signal associated with tissue damage and stress. These findings provide opportunities to develop therapeutic agents for the treatment of disorders with altered energy demand.","author":[{"dropping-particle":"","family":"Hsu","given":"Jer Yuan","non-dropping-particle":"","parse-names":false,"suffix":""},{"dropping-particle":"","family":"Crawley","given":"Suzanne","non-dropping-particle":"","parse-names":false,"suffix":""},{"dropping-particle":"","family":"Chen","given":"Michael","non-dropping-particle":"","parse-names":false,"suffix":""},{"dropping-particle":"","family":"Ayupova","given":"Dina A.","non-dropping-particle":"","parse-names":false,"suffix":""},{"dropping-particle":"","family":"Lindhout","given":"Darrin A.","non-dropping-particle":"","parse-names":false,"suffix":""},{"dropping-particle":"","family":"Higbee","given":"Jared","non-dropping-particle":"","parse-names":false,"suffix":""},{"dropping-particle":"","family":"Kutach","given":"Alan","non-dropping-particle":"","parse-names":false,"suffix":""},{"dropping-particle":"","family":"Joo","given":"William","non-dropping-particle":"","parse-names":false,"suffix":""},{"dropping-particle":"","family":"Gao","given":"Zhengyu","non-dropping-particle":"","parse-names":false,"suffix":""},{"dropping-particle":"","family":"Fu","given":"Diana","non-dropping-particle":"","parse-names":false,"suffix":""},{"dropping-particle":"","family":"To","given":"Carmen","non-dropping-particle":"","parse-names":false,"suffix":""},{"dropping-particle":"","family":"Mondal","given":"Kalyani","non-dropping-particle":"","parse-names":false,"suffix":""},{"dropping-particle":"","family":"Li","given":"Betty","non-dropping-particle":"","parse-names":false,"suffix":""},{"dropping-particle":"","family":"Kekatpure","given":"Avantika","non-dropping-particle":"","parse-names":false,"suffix":""},{"dropping-particle":"","family":"Wang","given":"Marilyn","non-dropping-particle":"","parse-names":false,"suffix":""},{"dropping-particle":"","family":"Laird","given":"Teresa","non-dropping-particle":"","parse-names":false,"suffix":""},{"dropping-particle":"","family":"Horner","given":"Geoffrey","non-dropping-particle":"","parse-names":false,"suffix":""},{"dropping-particle":"","family":"Chan","given":"Jackie","non-dropping-particle":"","parse-names":false,"suffix":""},{"dropping-particle":"","family":"Mcentee","given":"Michele","non-dropping-particle":"","parse-names":false,"suffix":""},{"dropping-particle":"","family":"Lopez","given":"Manuel","non-dropping-particle":"","parse-names":false,"suffix":""},{"dropping-particle":"","family":"Lakshminarasimhan","given":"Damodharan","non-dropping-particle":"","parse-names":false,"suffix":""},{"dropping-particle":"","family":"White","given":"Andre","non-dropping-particle":"","parse-names":false,"suffix":""},{"dropping-particle":"","family":"Wang","given":"Sheng Ping","non-dropping-particle":"","parse-names":false,"suffix":""},{"dropping-particle":"","family":"Yao","given":"Jun","non-dropping-particle":"","parse-names":false,"suffix":""},{"dropping-particle":"","family":"Yie","given":"Junming","non-dropping-particle":"","parse-names":false,"suffix":""},{"dropping-particle":"","family":"Matern","given":"Hugo","non-dropping-particle":"","parse-names":false,"suffix":""},{"dropping-particle":"","family":"Solloway","given":"Mark","non-dropping-particle":"","parse-names":false,"suffix":""},{"dropping-particle":"","family":"Haldankar","given":"Raj","non-dropping-particle":"","parse-names":false,"suffix":""},{"dropping-particle":"","family":"Parsons","given":"Thomas","non-dropping-particle":"","parse-names":false,"suffix":""},{"dropping-particle":"","family":"Tang","given":"Jie","non-dropping-particle":"","parse-names":false,"suffix":""},{"dropping-particle":"","family":"Shen","given":"Wenyan D.","non-dropping-particle":"","parse-names":false,"suffix":""},{"dropping-particle":"","family":"Chen","given":"Yu Alice","non-dropping-particle":"","parse-names":false,"suffix":""},{"dropping-particle":"","family":"Tian","given":"Hui","non-dropping-particle":"","parse-names":false,"suffix":""},{"dropping-particle":"","family":"Allan","given":"Bernard B.","non-dropping-particle":"","parse-names":false,"suffix":""}],"container-title":"Nature","id":"ITEM-2","issue":"7675","issued":{"date-parts":[["2017"]]},"page":"255-259","publisher":"Nature Publishing Group","title":"Non-homeostatic body weight regulation through a brainstem-restricted receptor for GDF15","type":"article-journal","volume":"550"},"uris":["http://www.mendeley.com/documents/?uuid=87661c76-ea6b-4ede-8e1e-f074fbae6388"]},{"id":"ITEM-3","itemData":{"DOI":"10.1371/journal.pone.0201584","ISBN":"1111111111","ISSN":"1932-6203","author":[{"dropping-particle":"","family":"Tran","given":"Thanhvien","non-dropping-particle":"","parse-names":false,"suffix":""},{"dropping-particle":"","family":"Yang","given":"Jingping","non-dropping-particle":"","parse-names":false,"suffix":""},{"dropping-particle":"","family":"Gardner","given":"Jonitha","non-dropping-particle":"","parse-names":false,"suffix":""},{"dropping-particle":"","family":"Xiong","given":"Yumei","non-dropping-particle":"","parse-names":false,"suffix":""}],"container-title":"PLOS ONE","editor":[{"dropping-particle":"","family":"Peterson","given":"Jonathan M.","non-dropping-particle":"","parse-names":false,"suffix":""}],"id":"ITEM-3","issue":"8","issued":{"date-parts":[["2018","8","2"]]},"page":"e0201584","title":"GDF15 deficiency promotes high fat diet-induced obesity in mice","type":"article-journal","volume":"13"},"uris":["http://www.mendeley.com/documents/?uuid=644d0fde-9dcc-47b2-b061-d2968a5f9644"]},{"id":"ITEM-4","itemData":{"DOI":"10.1038/s41366-019-0365-5","ISSN":"0307-0565","author":[{"dropping-particle":"","family":"Tsai","given":"Vicky Wang-Wei","non-dropping-particle":"","parse-names":false,"suffix":""},{"dropping-particle":"","family":"Zhang","given":"Hong Ping","non-dropping-particle":"","parse-names":false,"suffix":""},{"dropping-particle":"","family":"Manandhar","given":"Rakesh","non-dropping-particle":"","parse-names":false,"suffix":""},{"dropping-particle":"","family":"Schofield","given":"Peter","non-dropping-particle":"","parse-names":false,"suffix":""},{"dropping-particle":"","family":"Christ","given":"Daniel","non-dropping-particle":"","parse-names":false,"suffix":""},{"dropping-particle":"","family":"Lee-Ng","given":"Ka Ki Michelle","non-dropping-particle":"","parse-names":false,"suffix":""},{"dropping-particle":"","family":"Lebhar","given":"Hélène","non-dropping-particle":"","parse-names":false,"suffix":""},{"dropping-particle":"","family":"Marquis","given":"Christopher Peter","non-dropping-particle":"","parse-names":false,"suffix":""},{"dropping-particle":"","family":"Husaini","given":"Yasmin","non-dropping-particle":"","parse-names":false,"suffix":""},{"dropping-particle":"","family":"Brown","given":"David A.","non-dropping-particle":"","parse-names":false,"suffix":""},{"dropping-particle":"","family":"Breit","given":"Samuel N.","non-dropping-particle":"","parse-names":false,"suffix":""}],"container-title":"International Journal of Obesity","id":"ITEM-4","issued":{"date-parts":[["2019"]]},"title":"GDF15 mediates adiposity resistance through actions on GFRAL neurons in the hindbrain AP/NTS","type":"article-journal"},"uris":["http://www.mendeley.com/documents/?uuid=60fd3388-d9df-4659-a64f-d92be8f8d882"]}],"mendeley":{"formattedCitation":"(32–35)","plainTextFormattedCitation":"(32–35)","previouslyFormattedCitation":"(31–34)"},"properties":{"noteIndex":0},"schema":"https://github.com/citation-style-language/schema/raw/master/csl-citation.json"}</w:instrText>
-      </w:r>
-      <w:r>
-        <w:rPr>
-          <w:shd w:val="clear" w:color="auto" w:fill="FFFFFF"/>
-        </w:rPr>
-        <w:fldChar w:fldCharType="separate"/>
-      </w:r>
-      <w:r>
-        <w:rPr>
-          <w:noProof/>
-          <w:shd w:val="clear" w:color="auto" w:fill="FFFFFF"/>
-        </w:rPr>
-        <w:t>(32–35)</w:t>
-      </w:r>
-      <w:r>
-        <w:rPr>
-          <w:shd w:val="clear" w:color="auto" w:fill="FFFFFF"/>
-        </w:rPr>
-        <w:fldChar w:fldCharType="end"/>
-      </w:r>
-      <w:r>
-        <w:rPr>
-          <w:shd w:val="clear" w:color="auto" w:fill="FFFFFF"/>
-        </w:rPr>
-        <w:t>,</w:t>
-      </w:r>
-      <w:r>
-        <w:rPr>
-          <w:shd w:val="clear" w:color="auto" w:fill="FFFFFF"/>
-        </w:rPr>
-        <w:t xml:space="preserve"> but several others showing no effect </w:t>
-      </w:r>
-      <w:r>
-        <w:rPr>
-          <w:shd w:val="clear" w:color="auto" w:fill="FFFFFF"/>
-        </w:rPr>
-        <w:fldChar w:fldCharType="begin" w:fldLock="1"/>
-      </w:r>
-      <w:r>
-        <w:rPr>
-          <w:shd w:val="clear" w:color="auto" w:fill="FFFFFF"/>
-        </w:rPr>
-        <w:instrText>ADDIN CSL_CITATION {"citationItems":[{"id":"ITEM-1","itemData":{"DOI":"10.1038/nm.4393","ISBN":"1546-170X (Electronic) 1078-8956 (Linking)","ISSN":"1078-8956","PMID":"28846098","abstract":"Growth/differentiation factor 15 (GDF15), also known as MIC-1, is a distant member of the transforming growth factor-β (TGF-β) superfamily and has been implicated in various biological functions, including cancer cachexia, renal and heart failure, atherosclerosis and metabolism. A connection between GDF15 and body-weight regulation was initially suggested on the basis of an observation that increasing GDF15 levels in serum correlated with weight loss in individuals with advanced prostate cancer. In animal models, overexpression of GDF15 leads to a lean phenotype, hypophagia and other improvements in metabolic parameters, suggesting that recombinant GDF15 protein could potentially be used in the treatment of obesity and type 2 diabetes. However, the signaling and mechanism of action of GDF15 are poorly understood owing to the absence of a clearly identified cognate receptor. Here we report that GDNF-family receptor α-like (GFRAL), an orphan member of the GFR-α family, is a high-affinity receptor for GDF15. GFRAL binds to GDF15 in vitro and is required for the metabolic actions of GDF15 with respect to body weight and food intake in vivo in mice. Gfral(-/-) mice were refractory to the effects of recombinant human GDF15 on body-weight, food-intake and glucose parameters. Blocking the interaction between GDF15 and GFRAL with a monoclonal antibody prevented the metabolic effects of GDF15 in rats. Gfral mRNA is highly expressed in the area postrema of mouse, rat and monkey, in accordance with previous reports implicating this region of the brain in the metabolic actions of GDF15 (refs. 4,5,6). Together, our data demonstrate that GFRAL is a receptor for GDF15 that mediates the metabolic effects of GDF15.","author":[{"dropping-particle":"","family":"Emmerson","given":"Paul J.","non-dropping-particle":"","parse-names":false,"suffix":""},{"dropping-particle":"","family":"Wang","given":"Feng","non-dropping-particle":"","parse-names":false,"suffix":""},{"dropping-particle":"","family":"Du","given":"Yong","non-dropping-particle":"","parse-names":false,"suffix":""},{"dropping-particle":"","family":"Liu","given":"Qian","non-dropping-particle":"","parse-names":false,"suffix":""},{"dropping-particle":"","family":"Pickard","given":"Richard T.","non-dropping-particle":"","parse-names":false,"suffix":""},{"dropping-particle":"","family":"Gonciarz","given":"Malgorzata D.","non-dropping-particle":"","parse-names":false,"suffix":""},{"dropping-particle":"","family":"Coskun","given":"Tamer","non-dropping-particle":"","parse-names":false,"suffix":""},{"dropping-particle":"","family":"Hamang","given":"Matthew J.","non-dropping-particle":"","parse-names":false,"suffix":""},{"dropping-particle":"","family":"Sindelar","given":"Dana K.","non-dropping-particle":"","parse-names":false,"suffix":""},{"dropping-particle":"","family":"Ballman","given":"Kimberly K.","non-dropping-particle":"","parse-names":false,"suffix":""},{"dropping-particle":"","family":"Foltz","given":"Lisa A.","non-dropping-particle":"","parse-names":false,"suffix":""},{"dropping-particle":"","family":"Muppidi","given":"Avinash","non-dropping-particle":"","parse-names":false,"suffix":""},{"dropping-particle":"","family":"Alsina-Fernandez","given":"Jorge","non-dropping-particle":"","parse-names":false,"suffix":""},{"dropping-particle":"","family":"Barnard","given":"Gavin C.","non-dropping-particle":"","parse-names":false,"suffix":""},{"dropping-particle":"","family":"Tang","given":"Jason X.","non-dropping-particle":"","parse-names":false,"suffix":""},{"dropping-particle":"","family":"Liu","given":"Xilin","non-dropping-particle":"","parse-names":false,"suffix":""},{"dropping-particle":"","family":"Mao","given":"Xudong","non-dropping-particle":"","parse-names":false,"suffix":""},{"dropping-particle":"","family":"Siegel","given":"Robert","non-dropping-particle":"","parse-names":false,"suffix":""},{"dropping-particle":"","family":"Sloan","given":"John H.","non-dropping-particle":"","parse-names":false,"suffix":""},{"dropping-particle":"","family":"Mitchell","given":"Pamela J.","non-dropping-particle":"","parse-names":false,"suffix":""},{"dropping-particle":"","family":"Zhang","given":"Bei B.","non-dropping-particle":"","parse-names":false,"suffix":""},{"dropping-particle":"","family":"Gimeno","given":"Ruth E.","non-dropping-particle":"","parse-names":false,"suffix":""},{"dropping-particle":"","family":"Shan","given":"Bei","non-dropping-particle":"","parse-names":false,"suffix":""},{"dropping-particle":"","family":"Wu","given":"Xinle","non-dropping-particle":"","parse-names":false,"suffix":""}],"container-title":"Nature Medicine","id":"ITEM-1","issue":"10","issued":{"date-parts":[["2017","8","28"]]},"page":"1215-1219","title":"The metabolic effects of GDF15 are mediated by the orphan receptor GFRAL","type":"article-journal","volume":"23"},"uris":["http://www.mendeley.com/documents/?uuid=1ea69fe0-f8df-4dc7-b0bd-73322d8201d7"]},{"id":"ITEM-2","itemData":{"DOI":"10.1038/nm.4394","ISBN":"1546-170X (Electronic) 1078-8956 (Linking)","ISSN":"1078-8956","PMID":"28846099","abstract":"GDF15 has potent anti-obesity effects, but its receptor was unknown. GFRAL has now been identified as the receptor that mediates GDF15's effects via central actions in the hindbrain.","author":[{"dropping-particle":"","family":"Yang","given":"Linda","non-dropping-particle":"","parse-names":false,"suffix":""},{"dropping-particle":"","family":"Chang","given":"Chih-Chuan","non-dropping-particle":"","parse-names":false,"suffix":""},{"dropping-particle":"","family":"Sun","given":"Zhe","non-dropping-particle":"","parse-names":false,"suffix":""},{"dropping-particle":"","family":"Madsen","given":"Dennis","non-dropping-particle":"","parse-names":false,"suffix":""},{"dropping-particle":"","family":"Zhu","given":"Haisun","non-dropping-particle":"","parse-names":false,"suffix":""},{"dropping-particle":"","family":"Padkjær","given":"Søren B.","non-dropping-particle":"","parse-names":false,"suffix":""},{"dropping-particle":"","family":"Wu","given":"Xiaoai","non-dropping-particle":"","parse-names":false,"suffix":""},{"dropping-particle":"","family":"Huang","given":"Tao","non-dropping-particle":"","parse-names":false,"suffix":""},{"dropping-particle":"","family":"Hultman","given":"Karin","non-dropping-particle":"","parse-names":false,"suffix":""},{"dropping-particle":"","family":"Paulsen","given":"Sarah J.","non-dropping-particle":"","parse-names":false,"suffix":""},{"dropping-particle":"","family":"Wang","given":"Jishu","non-dropping-particle":"","parse-names":false,"suffix":""},{"dropping-particle":"","family":"Bugge","given":"Anne","non-dropping-particle":"","parse-names":false,"suffix":""},{"dropping-particle":"","family":"Frantzen","given":"Jane Boesen","non-dropping-particle":"","parse-names":false,"suffix":""},{"dropping-particle":"","family":"Nørgaard","given":"Per","non-dropping-particle":"","parse-names":false,"suffix":""},{"dropping-particle":"","family":"Jeppesen","given":"Jacob Fuglsbjerg","non-dropping-particle":"","parse-names":false,"suffix":""},{"dropping-particle":"","family":"Yang","given":"Zhiru","non-dropping-particle":"","parse-names":false,"suffix":""},{"dropping-particle":"","family":"Secher","given":"Anna","non-dropping-particle":"","parse-names":false,"suffix":""},{"dropping-particle":"","family":"Chen","given":"Haibin","non-dropping-particle":"","parse-names":false,"suffix":""},{"dropping-particle":"","family":"Li","given":"Xun","non-dropping-particle":"","parse-names":false,"suffix":""},{"dropping-particle":"","family":"John","given":"Linu Mary","non-dropping-particle":"","parse-names":false,"suffix":""},{"dropping-particle":"","family":"Shan","given":"Bing","non-dropping-particle":"","parse-names":false,"suffix":""},{"dropping-particle":"","family":"He","given":"Zhenhua","non-dropping-particle":"","parse-names":false,"suffix":""},{"dropping-particle":"","family":"Gao","given":"Xiang","non-dropping-particle":"","parse-names":false,"suffix":""},{"dropping-particle":"","family":"Su","given":"Jing","non-dropping-particle":"","parse-names":false,"suffix":""},{"dropping-particle":"","family":"Hansen","given":"Kristian T.","non-dropping-particle":"","parse-names":false,"suffix":""},{"dropping-particle":"","family":"Yang","given":"Wei","non-dropping-particle":"","parse-names":false,"suffix":""},{"dropping-particle":"","family":"Jørgensen","given":"Sebastian Beck","non-dropping-particle":"","parse-names":false,"suffix":""}],"container-title":"Nature Medicine","id":"ITEM-2","issue":"10","issued":{"date-parts":[["2017","8","28"]]},"page":"1158-1166","title":"GFRAL is the receptor for GDF15 and is required for the anti-obesity effects of the ligand","type":"article-journal","volume":"23"},"uris":["http://www.mendeley.com/documents/?uuid=474034c8-1f2f-42c9-9d3e-26a67d430459"]},{"id":"ITEM-3","itemData":{"DOI":"10.1016/j.molmet.2019.01.003","ISSN":"22128778","PMID":"30685336","abstract":"Objective: Analogues of GDF15 (Growth Differentiation Factor 15) are promising new anti-obesity therapies as pharmacological treatment with GDF15 results in dramatic reductions of food intake and body weight. GDF15 exerts its central anorexic effects by binding to the GFRAL receptor exclusively expressed in the Area Postrema (AP) and the Nucleus of the Solitary Tract (NTS) of the hindbrain. We sought to determine if GDF15 is an indispensable factor for other interventions that cause weight loss and which are also known to act via these hindbrain regions. Methods: To explore the role of GDF15 on food choice we performed macronutrient intake studies in mice treated pharmacologically with GDF15 and in mice having either GDF15 or GFRAL deleted. Next we performed vertical sleeve gastrectomy (VSG) surgeries in a cohort of diet-induced obese Gdf15-null and control mice. To explore the anatomical co-localization of neurons in the hindbrain responding to GLP-1 and/or GDF15 we used GLP-1R reporter mice treated with GDF15, as well as naïve mouse brain and human brain stained by ISH and IHC, respectively, for GLP-1R and GFRAL. Lastly we performed a series of food intake experiments where we treated mice with targeted genetic disruption of either Gdf15 or Gfral with liraglutide; Glp1r-null mice with GDF15; or combined liraglutide and GDF15 treatment in wild-type mice. Results: We found that GDF15 treatment significantly lowered the preference for fat intake in mice, whereas no changes in fat intake were observed after genetic deletion of Gdf15 or Gfral. In addition, deletion of Gdf15 did not alter the food intake or bodyweight after sleeve gastrectomy. Lack of GDF15 or GFRAL signaling did not alter the ability of the GLP-1R agonist liraglutide to reduce food intake. Similarly lack of GLP-1R signaling did not reduce GDF15's anorexic effect. Interestingly, there was a significant synergistic effect on weight loss when treating wild-type mice with both GDF15 and liraglutide. Conclusion: These data suggest that while GDF15 does not play a role in the potent effects of VSG in mice there seems to be a potential therapeutic benefit of activating GFRAL and GLP-1R systems simultaneously.","author":[{"dropping-particle":"","family":"Frikke-Schmidt","given":"Henriette","non-dropping-particle":"","parse-names":false,"suffix":""},{"dropping-particle":"","family":"Hultman","given":"Karin","non-dropping-particle":"","parse-names":false,"suffix":""},{"dropping-particle":"","family":"Galaske","given":"Joseph W.","non-dropping-particle":"","parse-names":false,"suffix":""},{"dropping-particle":"","family":"Jørgensen","given":"Sebastian Beck","non-dropping-particle":"","parse-names":false,"suffix":""},{"dropping-particle":"","family":"Myers","given":"Martin G.","non-dropping-particle":"","parse-names":false,"suffix":""},{"dropping-particle":"","family":"Seeley","given":"Randy J.","non-dropping-particle":"","parse-names":false,"suffix":""}],"container-title":"Molecular Metabolism","id":"ITEM-3","issue":"xxxx","issued":{"date-parts":[["2019","3"]]},"page":"13-21","publisher":"Elsevier GmbH","title":"GDF15 acts synergistically with liraglutide but is not necessary for the weight loss induced by bariatric surgery in mice","type":"article-journal","volume":"21"},"uris":["http://www.mendeley.com/documents/?uuid=67c85029-9067-4e0e-afde-11b03b9bf2c3"]}],"mendeley":{"formattedCitation":"(12,36,37)","plainTextFormattedCitation":"(12,36,37)","previouslyFormattedCitation":"(12,35,36)"},"properties":{"noteIndex":0},"schema":"https://github.com/citation-style-language/schema/raw/master/csl-citation.json"}</w:instrText>
-      </w:r>
-      <w:r>
-        <w:rPr>
-          <w:shd w:val="clear" w:color="auto" w:fill="FFFFFF"/>
-        </w:rPr>
-        <w:fldChar w:fldCharType="separate"/>
-      </w:r>
-      <w:r>
-        <w:rPr>
-          <w:noProof/>
-          <w:shd w:val="clear" w:color="auto" w:fill="FFFFFF"/>
-        </w:rPr>
-        <w:t>(12,36,37)</w:t>
-      </w:r>
-      <w:r>
-        <w:rPr>
-          <w:shd w:val="clear" w:color="auto" w:fill="FFFFFF"/>
-        </w:rPr>
-        <w:fldChar w:fldCharType="end"/>
-      </w:r>
-      <w:r>
-        <w:rPr>
-          <w:shd w:val="clear" w:color="auto" w:fill="FFFFFF"/>
-        </w:rPr>
-        <w:t xml:space="preserve"> potentially representing strain, timing or background differences.</w:t>
-      </w:r>
-      <w:r>
-        <w:rPr>
-          <w:shd w:val="clear" w:color="auto" w:fill="FFFFFF"/>
-        </w:rPr>
-        <w:t xml:space="preserve"> </w:t>
-      </w:r>
-      <w:r>
-        <w:rPr>
-          <w:shd w:val="clear" w:color="auto" w:fill="FFFFFF"/>
-        </w:rPr>
-        <w:t>As such, it is plausible that GDF15 is only physiologically relevant when elevated, but when signaling is absent (especially from birth) it is either dispensable or made to seem so by other adaptations.  It is also plausible that other hormones which affect LCHF-dependent feeding changes may partially or completely compensate in the absence of GDF15.</w:t>
-      </w:r>
-      <w:r>
-        <w:rPr>
-          <w:shd w:val="clear" w:color="auto" w:fill="FFFFFF"/>
-        </w:rPr>
-        <w:t xml:space="preserve">  </w:t>
-      </w:r>
-    </w:p>
-    <w:p>
-      <w:pPr>
-        <w:pStyle w:val="Heading1"/>
-        <w:rPr>
-          <w:rFonts w:eastAsia="Times New Roman"/>
-          <w:shd w:val="clear" w:color="auto" w:fill="FFFFFF"/>
-        </w:rPr>
-      </w:pPr>
-      <w:r>
-        <w:rPr>
-          <w:rFonts w:eastAsia="Times New Roman"/>
-          <w:shd w:val="clear" w:color="auto" w:fill="FFFFFF"/>
-        </w:rPr>
-        <w:t>Author Contributions</w:t>
-      </w:r>
-    </w:p>
-    <w:p>
-      <w:pPr>
-        <w:pStyle w:val="Heading1"/>
-        <w:rPr>
-          <w:rFonts w:eastAsia="Times New Roman"/>
-          <w:shd w:val="clear" w:color="auto" w:fill="FFFFFF"/>
-        </w:rPr>
-      </w:pPr>
-    </w:p>
-    <w:p>
-      <w:pPr>
-        <w:pStyle w:val="Heading1"/>
-        <w:rPr>
-          <w:rFonts w:eastAsia="Times New Roman"/>
-          <w:shd w:val="clear" w:color="auto" w:fill="FFFFFF"/>
-        </w:rPr>
-      </w:pPr>
-      <w:r>
-        <w:rPr>
-          <w:rFonts w:eastAsia="Times New Roman"/>
-          <w:shd w:val="clear" w:color="auto" w:fill="FFFFFF"/>
-        </w:rPr>
-        <w:t>Acknowledgements</w:t>
-      </w:r>
-    </w:p>
-    <w:p/>
-    <w:p>
-      <w:pPr>
-        <w:rPr>
-          <w:rFonts w:eastAsia="Times New Roman"/>
-          <w:shd w:val="clear" w:color="auto" w:fill="FFFFFF"/>
-        </w:rPr>
-      </w:pPr>
-      <w:r>
-        <w:rPr>
-          <w:rFonts w:eastAsia="Times New Roman"/>
-          <w:shd w:val="clear" w:color="auto" w:fill="FFFFFF"/>
-        </w:rPr>
         <w:t>We would like to thank the members of the Bridges and Seeley/Sandoval laboratories for helpful suggestions.  This work was supported by the NIH (R01DK107535 and a small grant from P30</w:t>
       </w:r>
       <w:r>
@@ -4076,14 +4265,30 @@
           <w:bCs/>
           <w:noProof/>
         </w:rPr>
-        <w:t>R Core Team.</w:t>
-      </w:r>
-      <w:r>
-        <w:rPr>
-          <w:rFonts w:ascii="Century Schoolbook" w:hAnsi="Century Schoolbook" w:cs="Times New Roman"/>
-          <w:noProof/>
-        </w:rPr>
-        <w:t xml:space="preserve"> R: A Language and Environment for Statistical Computing. 2019.</w:t>
+        <w:t>Stephenson EJ, Redd JR, Snyder DS, Tran QT, Lu B, Peloquin MJ, Mulcahy MC, Harvey I, Fisher K, Han JC, Qi N, Saltiel AR, Bridges D.</w:t>
+      </w:r>
+      <w:r>
+        <w:rPr>
+          <w:rFonts w:ascii="Century Schoolbook" w:hAnsi="Century Schoolbook" w:cs="Times New Roman"/>
+          <w:noProof/>
+        </w:rPr>
+        <w:t xml:space="preserve"> Skeletal Muscle mTORC1 Activation Increases Energy Expenditure and Reduces Longevity in Mice. </w:t>
+      </w:r>
+      <w:r>
+        <w:rPr>
+          <w:rFonts w:ascii="Century Schoolbook" w:hAnsi="Century Schoolbook" w:cs="Times New Roman"/>
+          <w:i/>
+          <w:iCs/>
+          <w:noProof/>
+        </w:rPr>
+        <w:t>bioRxiv</w:t>
+      </w:r>
+      <w:r>
+        <w:rPr>
+          <w:rFonts w:ascii="Century Schoolbook" w:hAnsi="Century Schoolbook" w:cs="Times New Roman"/>
+          <w:noProof/>
+        </w:rPr>
+        <w:t xml:space="preserve"> 2019. doi:10.1101/720540.</w:t>
       </w:r>
     </w:p>
     <w:p>
@@ -4119,30 +4324,14 @@
           <w:bCs/>
           <w:noProof/>
         </w:rPr>
-        <w:t>Stephenson EJ, Redd JR, Snyder DS, Tran QT, Lu B, Peloquin MJ, Mulcahy MC, Harvey I, Fisher K, Han JC, Qi N, Saltiel AR, Bridges D.</w:t>
-      </w:r>
-      <w:r>
-        <w:rPr>
-          <w:rFonts w:ascii="Century Schoolbook" w:hAnsi="Century Schoolbook" w:cs="Times New Roman"/>
-          <w:noProof/>
-        </w:rPr>
-        <w:t xml:space="preserve"> Skeletal Muscle mTORC1 Activation Increases Energy Expenditure and Reduces Longevity in Mice. </w:t>
-      </w:r>
-      <w:r>
-        <w:rPr>
-          <w:rFonts w:ascii="Century Schoolbook" w:hAnsi="Century Schoolbook" w:cs="Times New Roman"/>
-          <w:i/>
-          <w:iCs/>
-          <w:noProof/>
-        </w:rPr>
-        <w:t>bioRxiv</w:t>
-      </w:r>
-      <w:r>
-        <w:rPr>
-          <w:rFonts w:ascii="Century Schoolbook" w:hAnsi="Century Schoolbook" w:cs="Times New Roman"/>
-          <w:noProof/>
-        </w:rPr>
-        <w:t xml:space="preserve"> 2019. doi:10.1101/720540.</w:t>
+        <w:t>R Core Team.</w:t>
+      </w:r>
+      <w:r>
+        <w:rPr>
+          <w:rFonts w:ascii="Century Schoolbook" w:hAnsi="Century Schoolbook" w:cs="Times New Roman"/>
+          <w:noProof/>
+        </w:rPr>
+        <w:t xml:space="preserve"> R: A Language and Environment for Statistical Computing. 2019.</w:t>
       </w:r>
     </w:p>
     <w:p>
@@ -5404,13 +5593,8 @@
             <w:tcW w:w="3117" w:type="dxa"/>
           </w:tcPr>
           <w:p>
-            <w:proofErr w:type="gramStart"/>
             <w:r>
-              <w:t>RRID:IMSR</w:t>
-            </w:r>
-            <w:proofErr w:type="gramEnd"/>
-            <w:r>
-              <w:t>_JAX:000646</w:t>
+              <w:t>RRID:IMSR_JAX:000646</w:t>
             </w:r>
           </w:p>
         </w:tc>
@@ -5553,19 +5737,11 @@
             <w:tcW w:w="3117" w:type="dxa"/>
           </w:tcPr>
           <w:p>
-            <w:proofErr w:type="gramStart"/>
             <w:r>
               <w:rPr>
                 <w:bCs/>
               </w:rPr>
-              <w:t>RRID:CVCL</w:t>
-            </w:r>
-            <w:proofErr w:type="gramEnd"/>
-            <w:r>
-              <w:rPr>
-                <w:bCs/>
-              </w:rPr>
-              <w:t>_0140</w:t>
+              <w:t>RRID:CVCL_0140</w:t>
             </w:r>
           </w:p>
         </w:tc>
@@ -6568,7 +6744,7 @@
 </file>
 
 <file path=customXml/itemProps1.xml><?xml version="1.0" encoding="utf-8"?>
-<ds:datastoreItem xmlns:ds="http://schemas.openxmlformats.org/officeDocument/2006/customXml" ds:itemID="{DD31BA32-7D26-4944-95CB-8B61C7E64112}">
+<ds:datastoreItem xmlns:ds="http://schemas.openxmlformats.org/officeDocument/2006/customXml" ds:itemID="{69778FEF-EDF3-214C-A0E2-AA1174650AB1}">
   <ds:schemaRefs>
     <ds:schemaRef ds:uri="http://schemas.openxmlformats.org/officeDocument/2006/bibliography"/>
   </ds:schemaRefs>

</xml_diff>

<commit_message>
Wrote figure legend for Tsc1 secretome
</commit_message>
<xml_diff>
--- a/Manuscripts/GDF15 Ketogenic Diet Paper/Manuscript.docx
+++ b/Manuscripts/GDF15 Ketogenic Diet Paper/Manuscript.docx
@@ -1858,7 +1858,15 @@
       </w:r>
       <w:proofErr w:type="spellEnd"/>
       <w:r>
-        <w:t>).  Blood glucose was determined at 15 minute intervals.</w:t>
+        <w:t xml:space="preserve">).  Blood glucose was determined at </w:t>
+      </w:r>
+      <w:proofErr w:type="gramStart"/>
+      <w:r>
+        <w:t>15 minute</w:t>
+      </w:r>
+      <w:proofErr w:type="gramEnd"/>
+      <w:r>
+        <w:t xml:space="preserve"> intervals.</w:t>
       </w:r>
     </w:p>
     <w:p/>
@@ -2016,12 +2024,7 @@
         <w:fldChar w:fldCharType="end"/>
       </w:r>
       <w:r>
-        <w:t xml:space="preserve">.  For experiments using both sexes, a modifying effect of sex was tested for all outcomes and reported where significant based on the interaction from a 2x2 ANOVA.  All raw data and analysis scripts </w:t>
-      </w:r>
-      <w:bookmarkStart w:id="0" w:name="_GoBack"/>
-      <w:bookmarkEnd w:id="0"/>
-      <w:r>
-        <w:t xml:space="preserve">can be found at </w:t>
+        <w:t xml:space="preserve">.  For experiments using both sexes, a modifying effect of sex was tested for all outcomes and reported where significant based on the interaction from a 2x2 ANOVA.  All raw data and analysis scripts can be found at </w:t>
       </w:r>
       <w:hyperlink r:id="rId5" w:history="1">
         <w:r>
@@ -2134,8 +2137,13 @@
         <w:t xml:space="preserve">  Among the most significantly altered genes was GDF15, which was </w:t>
       </w:r>
       <w:r>
-        <w:t>upregulated 46 fold</w:t>
-      </w:r>
+        <w:t xml:space="preserve">upregulated </w:t>
+      </w:r>
+      <w:proofErr w:type="gramStart"/>
+      <w:r>
+        <w:t>46 fold</w:t>
+      </w:r>
+      <w:proofErr w:type="gramEnd"/>
       <w:r>
         <w:t xml:space="preserve"> at the mRNA level</w:t>
       </w:r>
@@ -2266,31 +2274,7 @@
         <w:t>may</w:t>
       </w:r>
       <w:r>
-        <w:t xml:space="preserve"> result in an aversion to high fat, low carbohydrate diets relative to low fat high carbohydrate diets.  W</w:t>
-      </w:r>
-      <w:r>
-        <w:t xml:space="preserve">e developed a custom </w:t>
-      </w:r>
-      <w:r>
-        <w:t xml:space="preserve">pair of control </w:t>
-      </w:r>
-      <w:r>
-        <w:t>ketogenic diet</w:t>
-      </w:r>
-      <w:r>
-        <w:t>s, which were matched for fiber</w:t>
-      </w:r>
-      <w:r>
-        <w:t>, protein</w:t>
-      </w:r>
-      <w:r>
-        <w:t xml:space="preserve"> and choline levels</w:t>
-      </w:r>
-      <w:r>
-        <w:t xml:space="preserve"> (see Table 2).  </w:t>
-      </w:r>
-      <w:r>
-        <w:t xml:space="preserve">We tested whether muscle </w:t>
+        <w:t xml:space="preserve"> result in an aversion to high fat, low carbohydrate diets relative to low fat high carbohydrate diets.  We developed a custom pair of control ketogenic diets, which were matched for fiber, protein and choline levels (see Table 2).  We tested whether muscle </w:t>
       </w:r>
       <w:r>
         <w:rPr>
@@ -2351,7 +2335,15 @@
         <w:t xml:space="preserve"> weeks of ketogenic diet</w:t>
       </w:r>
       <w:r>
-        <w:t xml:space="preserve"> with 11.8 and 10.4 fold induction of total ketone bodies in male and female mice respectively relative to control diets (p&lt;0.001, Figure 1F).  </w:t>
+        <w:t xml:space="preserve"> with </w:t>
+      </w:r>
+      <w:proofErr w:type="gramStart"/>
+      <w:r>
+        <w:t>11.8 and 10.4 fold</w:t>
+      </w:r>
+      <w:proofErr w:type="gramEnd"/>
+      <w:r>
+        <w:t xml:space="preserve"> induction of total ketone bodies in male and female mice respectively relative to control diets (p&lt;0.001, Figure 1F).  </w:t>
       </w:r>
     </w:p>
     <w:p/>
@@ -2426,7 +2418,15 @@
     <w:p/>
     <w:p>
       <w:r>
-        <w:t xml:space="preserve">While the above studies describe induction of GDF15 under ketogenic conditions, they do not evaluate if this hormone plays a physiological role.  To test this we </w:t>
+        <w:t xml:space="preserve">While the above studies describe induction of GDF15 under ketogenic conditions, they do not evaluate if this hormone plays a physiological role.  To test </w:t>
+      </w:r>
+      <w:proofErr w:type="gramStart"/>
+      <w:r>
+        <w:t>this</w:t>
+      </w:r>
+      <w:proofErr w:type="gramEnd"/>
+      <w:r>
+        <w:t xml:space="preserve"> we </w:t>
       </w:r>
       <w:r>
         <w:t>placed</w:t>
@@ -2820,13 +2820,27 @@
           <w:shd w:val="clear" w:color="auto" w:fill="FFFFFF"/>
         </w:rPr>
         <w:lastRenderedPageBreak/>
-        <w:t>We would like to thank the members of the Bridges and Seeley/Sandoval laboratories for helpful suggestions.  This work was supported by the NIH (R01DK107535 and a small grant from P30</w:t>
+        <w:t>We would like to thank the members of the Bridges</w:t>
       </w:r>
       <w:r>
         <w:rPr>
           <w:rFonts w:eastAsia="Times New Roman"/>
           <w:shd w:val="clear" w:color="auto" w:fill="FFFFFF"/>
         </w:rPr>
+        <w:t>, Horowitz</w:t>
+      </w:r>
+      <w:r>
+        <w:rPr>
+          <w:rFonts w:eastAsia="Times New Roman"/>
+          <w:shd w:val="clear" w:color="auto" w:fill="FFFFFF"/>
+        </w:rPr>
+        <w:t xml:space="preserve"> and Seeley/Sandoval laboratories for helpful suggestions.  This work was supported by the NIH (R01DK107535 and a small grant from P30</w:t>
+      </w:r>
+      <w:r>
+        <w:rPr>
+          <w:rFonts w:eastAsia="Times New Roman"/>
+          <w:shd w:val="clear" w:color="auto" w:fill="FFFFFF"/>
+        </w:rPr>
         <w:t>DK089503</w:t>
       </w:r>
       <w:r>
@@ -2836,7 +2850,7 @@
         </w:rPr>
         <w:t xml:space="preserve">) to DB and </w:t>
       </w:r>
-      <w:commentRangeStart w:id="1"/>
+      <w:commentRangeStart w:id="0"/>
       <w:r>
         <w:rPr>
           <w:rFonts w:eastAsia="Times New Roman"/>
@@ -2844,12 +2858,12 @@
         </w:rPr>
         <w:t xml:space="preserve">XXX </w:t>
       </w:r>
-      <w:commentRangeEnd w:id="1"/>
+      <w:commentRangeEnd w:id="0"/>
       <w:r>
         <w:rPr>
           <w:rStyle w:val="CommentReference"/>
         </w:rPr>
-        <w:commentReference w:id="1"/>
+        <w:commentReference w:id="0"/>
       </w:r>
       <w:r>
         <w:rPr>
@@ -3035,24 +3049,8 @@
           <w:rFonts w:eastAsia="Times New Roman"/>
           <w:shd w:val="clear" w:color="auto" w:fill="FFFFFF"/>
         </w:rPr>
-        <w:t xml:space="preserve">. MGM receives research support from Novo Nordisk and </w:t>
-      </w:r>
-      <w:proofErr w:type="spellStart"/>
-      <w:r>
-        <w:rPr>
-          <w:rFonts w:eastAsia="Times New Roman"/>
-          <w:shd w:val="clear" w:color="auto" w:fill="FFFFFF"/>
-        </w:rPr>
-        <w:t>MedImmu</w:t>
-      </w:r>
-      <w:r>
-        <w:rPr>
-          <w:rFonts w:eastAsia="Times New Roman"/>
-          <w:shd w:val="clear" w:color="auto" w:fill="FFFFFF"/>
-        </w:rPr>
-        <w:t>ne</w:t>
-      </w:r>
-      <w:proofErr w:type="spellEnd"/>
+        <w:t xml:space="preserve">. </w:t>
+      </w:r>
     </w:p>
     <w:p>
       <w:pPr>
@@ -5364,7 +5362,15 @@
             <w:tcW w:w="1806" w:type="dxa"/>
           </w:tcPr>
           <w:p>
+            <w:pPr>
+              <w:rPr>
+                <w:b/>
+              </w:rPr>
+            </w:pPr>
             <w:r>
+              <w:rPr>
+                <w:b/>
+              </w:rPr>
               <w:t xml:space="preserve">Control Diet </w:t>
             </w:r>
           </w:p>
@@ -5374,7 +5380,15 @@
             <w:tcW w:w="2069" w:type="dxa"/>
           </w:tcPr>
           <w:p>
+            <w:pPr>
+              <w:rPr>
+                <w:b/>
+              </w:rPr>
+            </w:pPr>
             <w:r>
+              <w:rPr>
+                <w:b/>
+              </w:rPr>
               <w:t xml:space="preserve">Ketogenic Diet </w:t>
             </w:r>
           </w:p>
@@ -5384,7 +5398,15 @@
             <w:tcW w:w="2575" w:type="dxa"/>
           </w:tcPr>
           <w:p>
+            <w:pPr>
+              <w:rPr>
+                <w:b/>
+              </w:rPr>
+            </w:pPr>
             <w:r>
+              <w:rPr>
+                <w:b/>
+              </w:rPr>
               <w:t xml:space="preserve">Normal Chow Diet  </w:t>
             </w:r>
           </w:p>
@@ -5520,7 +5542,15 @@
     <w:p/>
     <w:p>
       <w:r>
-        <w:t>Table 2: Reagent resource identification information.</w:t>
+        <w:t xml:space="preserve">Table 2: </w:t>
+      </w:r>
+      <w:r>
+        <w:t>R</w:t>
+      </w:r>
+      <w:bookmarkStart w:id="1" w:name="_GoBack"/>
+      <w:bookmarkEnd w:id="1"/>
+      <w:r>
+        <w:t>esource identification information.</w:t>
       </w:r>
     </w:p>
     <w:p/>
@@ -5541,7 +5571,15 @@
             <w:tcW w:w="3116" w:type="dxa"/>
           </w:tcPr>
           <w:p>
+            <w:pPr>
+              <w:rPr>
+                <w:b/>
+              </w:rPr>
+            </w:pPr>
             <w:r>
+              <w:rPr>
+                <w:b/>
+              </w:rPr>
               <w:t>Type</w:t>
             </w:r>
           </w:p>
@@ -5551,7 +5589,15 @@
             <w:tcW w:w="3117" w:type="dxa"/>
           </w:tcPr>
           <w:p>
+            <w:pPr>
+              <w:rPr>
+                <w:b/>
+              </w:rPr>
+            </w:pPr>
             <w:r>
+              <w:rPr>
+                <w:b/>
+              </w:rPr>
               <w:t>Resource</w:t>
             </w:r>
           </w:p>
@@ -5561,7 +5607,15 @@
             <w:tcW w:w="3117" w:type="dxa"/>
           </w:tcPr>
           <w:p>
+            <w:pPr>
+              <w:rPr>
+                <w:b/>
+              </w:rPr>
+            </w:pPr>
             <w:r>
+              <w:rPr>
+                <w:b/>
+              </w:rPr>
               <w:t>Identifier</w:t>
             </w:r>
           </w:p>
@@ -5593,8 +5647,13 @@
             <w:tcW w:w="3117" w:type="dxa"/>
           </w:tcPr>
           <w:p>
+            <w:proofErr w:type="gramStart"/>
             <w:r>
-              <w:t>RRID:IMSR_JAX:000646</w:t>
+              <w:t>RRID:IMSR</w:t>
+            </w:r>
+            <w:proofErr w:type="gramEnd"/>
+            <w:r>
+              <w:t>_JAX:000646</w:t>
             </w:r>
           </w:p>
         </w:tc>
@@ -5737,11 +5796,103 @@
             <w:tcW w:w="3117" w:type="dxa"/>
           </w:tcPr>
           <w:p>
+            <w:proofErr w:type="gramStart"/>
             <w:r>
               <w:rPr>
                 <w:bCs/>
               </w:rPr>
-              <w:t>RRID:CVCL_0140</w:t>
+              <w:t>RRID:CVCL</w:t>
+            </w:r>
+            <w:proofErr w:type="gramEnd"/>
+            <w:r>
+              <w:rPr>
+                <w:bCs/>
+              </w:rPr>
+              <w:t>_0140</w:t>
+            </w:r>
+          </w:p>
+        </w:tc>
+      </w:tr>
+      <w:tr>
+        <w:tc>
+          <w:tcPr>
+            <w:tcW w:w="3116" w:type="dxa"/>
+          </w:tcPr>
+          <w:p>
+            <w:r>
+              <w:t>Resource</w:t>
+            </w:r>
+          </w:p>
+        </w:tc>
+        <w:tc>
+          <w:tcPr>
+            <w:tcW w:w="3117" w:type="dxa"/>
+          </w:tcPr>
+          <w:p>
+            <w:proofErr w:type="spellStart"/>
+            <w:r>
+              <w:t>SignalP</w:t>
+            </w:r>
+            <w:proofErr w:type="spellEnd"/>
+          </w:p>
+        </w:tc>
+        <w:tc>
+          <w:tcPr>
+            <w:tcW w:w="3117" w:type="dxa"/>
+          </w:tcPr>
+          <w:p>
+            <w:pPr>
+              <w:rPr>
+                <w:bCs/>
+              </w:rPr>
+            </w:pPr>
+            <w:r>
+              <w:rPr>
+                <w:bCs/>
+              </w:rPr>
+              <w:t>RRID:SCR_015644</w:t>
+            </w:r>
+          </w:p>
+        </w:tc>
+      </w:tr>
+      <w:tr>
+        <w:tc>
+          <w:tcPr>
+            <w:tcW w:w="3116" w:type="dxa"/>
+          </w:tcPr>
+          <w:p>
+            <w:r>
+              <w:t>Resource</w:t>
+            </w:r>
+          </w:p>
+        </w:tc>
+        <w:tc>
+          <w:tcPr>
+            <w:tcW w:w="3117" w:type="dxa"/>
+          </w:tcPr>
+          <w:p>
+            <w:proofErr w:type="spellStart"/>
+            <w:r>
+              <w:t>Biomart</w:t>
+            </w:r>
+            <w:proofErr w:type="spellEnd"/>
+          </w:p>
+        </w:tc>
+        <w:tc>
+          <w:tcPr>
+            <w:tcW w:w="3117" w:type="dxa"/>
+          </w:tcPr>
+          <w:p>
+            <w:pPr>
+              <w:rPr>
+                <w:bCs/>
+              </w:rPr>
+            </w:pPr>
+            <w:r>
+              <w:rPr>
+                <w:bCs/>
+              </w:rPr>
+              <w:t>RRID:SCR_010714</w:t>
             </w:r>
           </w:p>
         </w:tc>
@@ -5759,7 +5910,57 @@
         <w:rPr>
           <w:b/>
         </w:rPr>
-        <w:t>Figure 1: GDF15 is induced upon feeding A/J mice a ketogenic diet.</w:t>
+        <w:t xml:space="preserve">Figure 1: Muscle </w:t>
+      </w:r>
+      <w:r>
+        <w:rPr>
+          <w:b/>
+          <w:i/>
+        </w:rPr>
+        <w:t>Tsc1</w:t>
+      </w:r>
+      <w:r>
+        <w:rPr>
+          <w:b/>
+        </w:rPr>
+        <w:t xml:space="preserve"> knockout mice have elevated GDF15 and an aversion to high fat foods. </w:t>
+      </w:r>
+      <w:r>
+        <w:t>A) Volcano plot of predicted secreted proteins, dark shading indicates statistical significance.</w:t>
+      </w:r>
+    </w:p>
+    <w:p>
+      <w:pPr>
+        <w:rPr>
+          <w:b/>
+        </w:rPr>
+      </w:pPr>
+    </w:p>
+    <w:p>
+      <w:pPr>
+        <w:rPr>
+          <w:b/>
+        </w:rPr>
+      </w:pPr>
+    </w:p>
+    <w:p>
+      <w:r>
+        <w:rPr>
+          <w:b/>
+        </w:rPr>
+        <w:t xml:space="preserve">Figure </w:t>
+      </w:r>
+      <w:r>
+        <w:rPr>
+          <w:b/>
+        </w:rPr>
+        <w:t>2</w:t>
+      </w:r>
+      <w:r>
+        <w:rPr>
+          <w:b/>
+        </w:rPr>
+        <w:t>: GDF15 is induced upon feeding A/J mice a ketogenic diet.</w:t>
       </w:r>
       <w:r>
         <w:t xml:space="preserve">  A) Body weight of male and female mice on a control or ketogenic diet</w:t>
@@ -5783,7 +5984,7 @@
 
 <file path=word/comments.xml><?xml version="1.0" encoding="utf-8"?>
 <w:comments xmlns:wpc="http://schemas.microsoft.com/office/word/2010/wordprocessingCanvas" xmlns:cx="http://schemas.microsoft.com/office/drawing/2014/chartex" xmlns:cx1="http://schemas.microsoft.com/office/drawing/2015/9/8/chartex" xmlns:cx2="http://schemas.microsoft.com/office/drawing/2015/10/21/chartex" xmlns:cx3="http://schemas.microsoft.com/office/drawing/2016/5/9/chartex" xmlns:cx4="http://schemas.microsoft.com/office/drawing/2016/5/10/chartex" xmlns:cx5="http://schemas.microsoft.com/office/drawing/2016/5/11/chartex" xmlns:cx6="http://schemas.microsoft.com/office/drawing/2016/5/12/chartex" xmlns:cx7="http://schemas.microsoft.com/office/drawing/2016/5/13/chartex" xmlns:cx8="http://schemas.microsoft.com/office/drawing/2016/5/14/chartex" xmlns:mc="http://schemas.openxmlformats.org/markup-compatibility/2006" xmlns:aink="http://schemas.microsoft.com/office/drawing/2016/ink" xmlns:am3d="http://schemas.microsoft.com/office/drawing/2017/model3d" xmlns:o="urn:schemas-microsoft-com:office:office" xmlns:r="http://schemas.openxmlformats.org/officeDocument/2006/relationships" xmlns:m="http://schemas.openxmlformats.org/officeDocument/2006/math" xmlns:v="urn:schemas-microsoft-com:vml" xmlns:wp14="http://schemas.microsoft.com/office/word/2010/wordprocessingDrawing" xmlns:wp="http://schemas.openxmlformats.org/drawingml/2006/wordprocessingDrawing" xmlns:w10="urn:schemas-microsoft-com:office:word" xmlns:w="http://schemas.openxmlformats.org/wordprocessingml/2006/main" xmlns:w14="http://schemas.microsoft.com/office/word/2010/wordml" xmlns:w15="http://schemas.microsoft.com/office/word/2012/wordml" xmlns:w16cid="http://schemas.microsoft.com/office/word/2016/wordml/cid" xmlns:w16se="http://schemas.microsoft.com/office/word/2015/wordml/symex" xmlns:wpg="http://schemas.microsoft.com/office/word/2010/wordprocessingGroup" xmlns:wpi="http://schemas.microsoft.com/office/word/2010/wordprocessingInk" xmlns:wne="http://schemas.microsoft.com/office/word/2006/wordml" xmlns:wps="http://schemas.microsoft.com/office/word/2010/wordprocessingShape" mc:Ignorable="w14 w15 w16se w16cid wp14">
-  <w:comment w:id="1" w:author="Dave Bridges" w:date="2020-02-11T15:34:00Z" w:initials="DB">
+  <w:comment w:id="0" w:author="Dave Bridges" w:date="2020-02-11T15:34:00Z" w:initials="DB">
     <w:p>
       <w:pPr>
         <w:pStyle w:val="CommentText"/>
@@ -6266,7 +6467,6 @@
   <w:style w:type="character" w:default="1" w:styleId="DefaultParagraphFont">
     <w:name w:val="Default Paragraph Font"/>
     <w:uiPriority w:val="1"/>
-    <w:semiHidden/>
     <w:unhideWhenUsed/>
   </w:style>
   <w:style w:type="table" w:default="1" w:styleId="TableNormal">
@@ -6744,7 +6944,7 @@
 </file>
 
 <file path=customXml/itemProps1.xml><?xml version="1.0" encoding="utf-8"?>
-<ds:datastoreItem xmlns:ds="http://schemas.openxmlformats.org/officeDocument/2006/customXml" ds:itemID="{69778FEF-EDF3-214C-A0E2-AA1174650AB1}">
+<ds:datastoreItem xmlns:ds="http://schemas.openxmlformats.org/officeDocument/2006/customXml" ds:itemID="{FCAE0E1A-7DA6-1F40-873B-5FE7595FF37C}">
   <ds:schemaRefs>
     <ds:schemaRef ds:uri="http://schemas.openxmlformats.org/officeDocument/2006/bibliography"/>
   </ds:schemaRefs>

</xml_diff>

<commit_message>
Imported GDF15 ELISA data
</commit_message>
<xml_diff>
--- a/Manuscripts/GDF15 Ketogenic Diet Paper/Manuscript.docx
+++ b/Manuscripts/GDF15 Ketogenic Diet Paper/Manuscript.docx
@@ -71,7 +71,6 @@
         </w:rPr>
         <w:t xml:space="preserve">, </w:t>
       </w:r>
-      <w:proofErr w:type="spellStart"/>
       <w:r>
         <w:rPr>
           <w:rFonts w:ascii="Arial" w:eastAsia="Times New Roman" w:hAnsi="Arial" w:cs="Arial"/>
@@ -80,9 +79,9 @@
           <w:szCs w:val="21"/>
           <w:shd w:val="clear" w:color="auto" w:fill="FFFFFF"/>
         </w:rPr>
-        <w:t>JeAnna</w:t>
-      </w:r>
-      <w:proofErr w:type="spellEnd"/>
+        <w:t xml:space="preserve">Detrick S. Snyder, </w:t>
+      </w:r>
+      <w:proofErr w:type="spellStart"/>
       <w:r>
         <w:rPr>
           <w:rFonts w:ascii="Arial" w:eastAsia="Times New Roman" w:hAnsi="Arial" w:cs="Arial"/>
@@ -91,8 +90,9 @@
           <w:szCs w:val="21"/>
           <w:shd w:val="clear" w:color="auto" w:fill="FFFFFF"/>
         </w:rPr>
-        <w:t xml:space="preserve"> R. Redd</w:t>
-      </w:r>
+        <w:t>JeAnna</w:t>
+      </w:r>
+      <w:proofErr w:type="spellEnd"/>
       <w:r>
         <w:rPr>
           <w:rFonts w:ascii="Arial" w:eastAsia="Times New Roman" w:hAnsi="Arial" w:cs="Arial"/>
@@ -101,7 +101,7 @@
           <w:szCs w:val="21"/>
           <w:shd w:val="clear" w:color="auto" w:fill="FFFFFF"/>
         </w:rPr>
-        <w:t>,</w:t>
+        <w:t xml:space="preserve"> R. Redd</w:t>
       </w:r>
       <w:r>
         <w:rPr>
@@ -111,7 +111,7 @@
           <w:szCs w:val="21"/>
           <w:shd w:val="clear" w:color="auto" w:fill="FFFFFF"/>
         </w:rPr>
-        <w:t xml:space="preserve"> </w:t>
+        <w:t>,</w:t>
       </w:r>
       <w:r>
         <w:rPr>
@@ -121,7 +121,7 @@
           <w:szCs w:val="21"/>
           <w:shd w:val="clear" w:color="auto" w:fill="FFFFFF"/>
         </w:rPr>
-        <w:t xml:space="preserve">Randy J. Seeley </w:t>
+        <w:t xml:space="preserve"> </w:t>
       </w:r>
       <w:r>
         <w:rPr>
@@ -131,11 +131,9 @@
           <w:szCs w:val="21"/>
           <w:shd w:val="clear" w:color="auto" w:fill="FFFFFF"/>
         </w:rPr>
-        <w:t>and Dave Bridges</w:t>
-      </w:r>
-    </w:p>
-    <w:p>
-      <w:pPr>
+        <w:t xml:space="preserve">Randy J. Seeley </w:t>
+      </w:r>
+      <w:r>
         <w:rPr>
           <w:rFonts w:ascii="Arial" w:eastAsia="Times New Roman" w:hAnsi="Arial" w:cs="Arial"/>
           <w:color w:val="252525"/>
@@ -143,8 +141,11 @@
           <w:szCs w:val="21"/>
           <w:shd w:val="clear" w:color="auto" w:fill="FFFFFF"/>
         </w:rPr>
-      </w:pPr>
-      <w:r>
+        <w:t>and Dave Bridges</w:t>
+      </w:r>
+    </w:p>
+    <w:p>
+      <w:pPr>
         <w:rPr>
           <w:rFonts w:ascii="Arial" w:eastAsia="Times New Roman" w:hAnsi="Arial" w:cs="Arial"/>
           <w:color w:val="252525"/>
@@ -152,6 +153,15 @@
           <w:szCs w:val="21"/>
           <w:shd w:val="clear" w:color="auto" w:fill="FFFFFF"/>
         </w:rPr>
+      </w:pPr>
+      <w:r>
+        <w:rPr>
+          <w:rFonts w:ascii="Arial" w:eastAsia="Times New Roman" w:hAnsi="Arial" w:cs="Arial"/>
+          <w:color w:val="252525"/>
+          <w:sz w:val="21"/>
+          <w:szCs w:val="21"/>
+          <w:shd w:val="clear" w:color="auto" w:fill="FFFFFF"/>
+        </w:rPr>
         <w:br w:type="page"/>
       </w:r>
     </w:p>
@@ -1324,21 +1334,33 @@
         <w:rPr>
           <w:shd w:val="clear" w:color="auto" w:fill="FFFFFF"/>
         </w:rPr>
-        <w:t xml:space="preserve">GDF15 causes a reduction in lipid consumption, and </w:t>
-      </w:r>
-      <w:proofErr w:type="spellStart"/>
-      <w:r>
-        <w:rPr>
-          <w:shd w:val="clear" w:color="auto" w:fill="FFFFFF"/>
-        </w:rPr>
-        <w:t>not</w:t>
-      </w:r>
-      <w:proofErr w:type="spellEnd"/>
-      <w:r>
-        <w:rPr>
-          <w:shd w:val="clear" w:color="auto" w:fill="FFFFFF"/>
-        </w:rPr>
-        <w:t xml:space="preserve"> other macronutrients </w:t>
+        <w:t xml:space="preserve">when </w:t>
+      </w:r>
+      <w:r>
+        <w:rPr>
+          <w:shd w:val="clear" w:color="auto" w:fill="FFFFFF"/>
+        </w:rPr>
+        <w:t xml:space="preserve">GDF15 causes a </w:t>
+      </w:r>
+      <w:r>
+        <w:rPr>
+          <w:shd w:val="clear" w:color="auto" w:fill="FFFFFF"/>
+        </w:rPr>
+        <w:t xml:space="preserve">specific </w:t>
+      </w:r>
+      <w:r>
+        <w:rPr>
+          <w:shd w:val="clear" w:color="auto" w:fill="FFFFFF"/>
+        </w:rPr>
+        <w:t>reduction in lipid consumption, not other macron</w:t>
+      </w:r>
+      <w:bookmarkStart w:id="0" w:name="_GoBack"/>
+      <w:bookmarkEnd w:id="0"/>
+      <w:r>
+        <w:rPr>
+          <w:shd w:val="clear" w:color="auto" w:fill="FFFFFF"/>
+        </w:rPr>
+        <w:t xml:space="preserve">utrients </w:t>
       </w:r>
       <w:r>
         <w:rPr>
@@ -2850,7 +2872,7 @@
         </w:rPr>
         <w:t xml:space="preserve">) to DB and </w:t>
       </w:r>
-      <w:commentRangeStart w:id="0"/>
+      <w:commentRangeStart w:id="1"/>
       <w:r>
         <w:rPr>
           <w:rFonts w:eastAsia="Times New Roman"/>
@@ -2858,12 +2880,12 @@
         </w:rPr>
         <w:t xml:space="preserve">XXX </w:t>
       </w:r>
-      <w:commentRangeEnd w:id="0"/>
+      <w:commentRangeEnd w:id="1"/>
       <w:r>
         <w:rPr>
           <w:rStyle w:val="CommentReference"/>
         </w:rPr>
-        <w:commentReference w:id="0"/>
+        <w:commentReference w:id="1"/>
       </w:r>
       <w:r>
         <w:rPr>
@@ -5547,8 +5569,6 @@
       <w:r>
         <w:t>R</w:t>
       </w:r>
-      <w:bookmarkStart w:id="1" w:name="_GoBack"/>
-      <w:bookmarkEnd w:id="1"/>
       <w:r>
         <w:t>esource identification information.</w:t>
       </w:r>
@@ -5984,7 +6004,7 @@
 
 <file path=word/comments.xml><?xml version="1.0" encoding="utf-8"?>
 <w:comments xmlns:wpc="http://schemas.microsoft.com/office/word/2010/wordprocessingCanvas" xmlns:cx="http://schemas.microsoft.com/office/drawing/2014/chartex" xmlns:cx1="http://schemas.microsoft.com/office/drawing/2015/9/8/chartex" xmlns:cx2="http://schemas.microsoft.com/office/drawing/2015/10/21/chartex" xmlns:cx3="http://schemas.microsoft.com/office/drawing/2016/5/9/chartex" xmlns:cx4="http://schemas.microsoft.com/office/drawing/2016/5/10/chartex" xmlns:cx5="http://schemas.microsoft.com/office/drawing/2016/5/11/chartex" xmlns:cx6="http://schemas.microsoft.com/office/drawing/2016/5/12/chartex" xmlns:cx7="http://schemas.microsoft.com/office/drawing/2016/5/13/chartex" xmlns:cx8="http://schemas.microsoft.com/office/drawing/2016/5/14/chartex" xmlns:mc="http://schemas.openxmlformats.org/markup-compatibility/2006" xmlns:aink="http://schemas.microsoft.com/office/drawing/2016/ink" xmlns:am3d="http://schemas.microsoft.com/office/drawing/2017/model3d" xmlns:o="urn:schemas-microsoft-com:office:office" xmlns:r="http://schemas.openxmlformats.org/officeDocument/2006/relationships" xmlns:m="http://schemas.openxmlformats.org/officeDocument/2006/math" xmlns:v="urn:schemas-microsoft-com:vml" xmlns:wp14="http://schemas.microsoft.com/office/word/2010/wordprocessingDrawing" xmlns:wp="http://schemas.openxmlformats.org/drawingml/2006/wordprocessingDrawing" xmlns:w10="urn:schemas-microsoft-com:office:word" xmlns:w="http://schemas.openxmlformats.org/wordprocessingml/2006/main" xmlns:w14="http://schemas.microsoft.com/office/word/2010/wordml" xmlns:w15="http://schemas.microsoft.com/office/word/2012/wordml" xmlns:w16cid="http://schemas.microsoft.com/office/word/2016/wordml/cid" xmlns:w16se="http://schemas.microsoft.com/office/word/2015/wordml/symex" xmlns:wpg="http://schemas.microsoft.com/office/word/2010/wordprocessingGroup" xmlns:wpi="http://schemas.microsoft.com/office/word/2010/wordprocessingInk" xmlns:wne="http://schemas.microsoft.com/office/word/2006/wordml" xmlns:wps="http://schemas.microsoft.com/office/word/2010/wordprocessingShape" mc:Ignorable="w14 w15 w16se w16cid wp14">
-  <w:comment w:id="0" w:author="Dave Bridges" w:date="2020-02-11T15:34:00Z" w:initials="DB">
+  <w:comment w:id="1" w:author="Dave Bridges" w:date="2020-02-11T15:34:00Z" w:initials="DB">
     <w:p>
       <w:pPr>
         <w:pStyle w:val="CommentText"/>
@@ -6467,6 +6487,7 @@
   <w:style w:type="character" w:default="1" w:styleId="DefaultParagraphFont">
     <w:name w:val="Default Paragraph Font"/>
     <w:uiPriority w:val="1"/>
+    <w:semiHidden/>
     <w:unhideWhenUsed/>
   </w:style>
   <w:style w:type="table" w:default="1" w:styleId="TableNormal">
@@ -6944,7 +6965,7 @@
 </file>
 
 <file path=customXml/itemProps1.xml><?xml version="1.0" encoding="utf-8"?>
-<ds:datastoreItem xmlns:ds="http://schemas.openxmlformats.org/officeDocument/2006/customXml" ds:itemID="{FCAE0E1A-7DA6-1F40-873B-5FE7595FF37C}">
+<ds:datastoreItem xmlns:ds="http://schemas.openxmlformats.org/officeDocument/2006/customXml" ds:itemID="{3B452E04-7E62-4D4F-B95F-20C69F9A7184}">
   <ds:schemaRefs>
     <ds:schemaRef ds:uri="http://schemas.openxmlformats.org/officeDocument/2006/bibliography"/>
   </ds:schemaRefs>

</xml_diff>

<commit_message>
Updated author list on manuscript and readme page
</commit_message>
<xml_diff>
--- a/Manuscripts/GDF15 Ketogenic Diet Paper/Manuscript.docx
+++ b/Manuscripts/GDF15 Ketogenic Diet Paper/Manuscript.docx
@@ -81,7 +81,6 @@
         </w:rPr>
         <w:t xml:space="preserve">Detrick S. Snyder, </w:t>
       </w:r>
-      <w:proofErr w:type="spellStart"/>
       <w:r>
         <w:rPr>
           <w:rFonts w:ascii="Arial" w:eastAsia="Times New Roman" w:hAnsi="Arial" w:cs="Arial"/>
@@ -90,9 +89,9 @@
           <w:szCs w:val="21"/>
           <w:shd w:val="clear" w:color="auto" w:fill="FFFFFF"/>
         </w:rPr>
-        <w:t>JeAnna</w:t>
-      </w:r>
-      <w:proofErr w:type="spellEnd"/>
+        <w:t xml:space="preserve">Molly C. </w:t>
+      </w:r>
+      <w:proofErr w:type="spellStart"/>
       <w:r>
         <w:rPr>
           <w:rFonts w:ascii="Arial" w:eastAsia="Times New Roman" w:hAnsi="Arial" w:cs="Arial"/>
@@ -101,8 +100,9 @@
           <w:szCs w:val="21"/>
           <w:shd w:val="clear" w:color="auto" w:fill="FFFFFF"/>
         </w:rPr>
-        <w:t xml:space="preserve"> R. Redd</w:t>
-      </w:r>
+        <w:t>Mulcahy</w:t>
+      </w:r>
+      <w:proofErr w:type="spellEnd"/>
       <w:r>
         <w:rPr>
           <w:rFonts w:ascii="Arial" w:eastAsia="Times New Roman" w:hAnsi="Arial" w:cs="Arial"/>
@@ -111,8 +111,11 @@
           <w:szCs w:val="21"/>
           <w:shd w:val="clear" w:color="auto" w:fill="FFFFFF"/>
         </w:rPr>
-        <w:t>,</w:t>
-      </w:r>
+        <w:t xml:space="preserve">, </w:t>
+      </w:r>
+      <w:bookmarkStart w:id="0" w:name="_GoBack"/>
+      <w:bookmarkEnd w:id="0"/>
+      <w:proofErr w:type="spellStart"/>
       <w:r>
         <w:rPr>
           <w:rFonts w:ascii="Arial" w:eastAsia="Times New Roman" w:hAnsi="Arial" w:cs="Arial"/>
@@ -121,8 +124,9 @@
           <w:szCs w:val="21"/>
           <w:shd w:val="clear" w:color="auto" w:fill="FFFFFF"/>
         </w:rPr>
-        <w:t xml:space="preserve"> </w:t>
-      </w:r>
+        <w:t>JeAnna</w:t>
+      </w:r>
+      <w:proofErr w:type="spellEnd"/>
       <w:r>
         <w:rPr>
           <w:rFonts w:ascii="Arial" w:eastAsia="Times New Roman" w:hAnsi="Arial" w:cs="Arial"/>
@@ -131,7 +135,7 @@
           <w:szCs w:val="21"/>
           <w:shd w:val="clear" w:color="auto" w:fill="FFFFFF"/>
         </w:rPr>
-        <w:t xml:space="preserve">Randy J. Seeley </w:t>
+        <w:t xml:space="preserve"> R. Redd</w:t>
       </w:r>
       <w:r>
         <w:rPr>
@@ -141,11 +145,9 @@
           <w:szCs w:val="21"/>
           <w:shd w:val="clear" w:color="auto" w:fill="FFFFFF"/>
         </w:rPr>
-        <w:t>and Dave Bridges</w:t>
-      </w:r>
-    </w:p>
-    <w:p>
-      <w:pPr>
+        <w:t>,</w:t>
+      </w:r>
+      <w:r>
         <w:rPr>
           <w:rFonts w:ascii="Arial" w:eastAsia="Times New Roman" w:hAnsi="Arial" w:cs="Arial"/>
           <w:color w:val="252525"/>
@@ -153,7 +155,8 @@
           <w:szCs w:val="21"/>
           <w:shd w:val="clear" w:color="auto" w:fill="FFFFFF"/>
         </w:rPr>
-      </w:pPr>
+        <w:t xml:space="preserve"> </w:t>
+      </w:r>
       <w:r>
         <w:rPr>
           <w:rFonts w:ascii="Arial" w:eastAsia="Times New Roman" w:hAnsi="Arial" w:cs="Arial"/>
@@ -162,6 +165,37 @@
           <w:szCs w:val="21"/>
           <w:shd w:val="clear" w:color="auto" w:fill="FFFFFF"/>
         </w:rPr>
+        <w:t xml:space="preserve">Randy J. Seeley </w:t>
+      </w:r>
+      <w:r>
+        <w:rPr>
+          <w:rFonts w:ascii="Arial" w:eastAsia="Times New Roman" w:hAnsi="Arial" w:cs="Arial"/>
+          <w:color w:val="252525"/>
+          <w:sz w:val="21"/>
+          <w:szCs w:val="21"/>
+          <w:shd w:val="clear" w:color="auto" w:fill="FFFFFF"/>
+        </w:rPr>
+        <w:t>and Dave Bridges</w:t>
+      </w:r>
+    </w:p>
+    <w:p>
+      <w:pPr>
+        <w:rPr>
+          <w:rFonts w:ascii="Arial" w:eastAsia="Times New Roman" w:hAnsi="Arial" w:cs="Arial"/>
+          <w:color w:val="252525"/>
+          <w:sz w:val="21"/>
+          <w:szCs w:val="21"/>
+          <w:shd w:val="clear" w:color="auto" w:fill="FFFFFF"/>
+        </w:rPr>
+      </w:pPr>
+      <w:r>
+        <w:rPr>
+          <w:rFonts w:ascii="Arial" w:eastAsia="Times New Roman" w:hAnsi="Arial" w:cs="Arial"/>
+          <w:color w:val="252525"/>
+          <w:sz w:val="21"/>
+          <w:szCs w:val="21"/>
+          <w:shd w:val="clear" w:color="auto" w:fill="FFFFFF"/>
+        </w:rPr>
         <w:br w:type="page"/>
       </w:r>
     </w:p>
@@ -1352,15 +1386,7 @@
         <w:rPr>
           <w:shd w:val="clear" w:color="auto" w:fill="FFFFFF"/>
         </w:rPr>
-        <w:t>reduction in lipid consumption, not other macron</w:t>
-      </w:r>
-      <w:bookmarkStart w:id="0" w:name="_GoBack"/>
-      <w:bookmarkEnd w:id="0"/>
-      <w:r>
-        <w:rPr>
-          <w:shd w:val="clear" w:color="auto" w:fill="FFFFFF"/>
-        </w:rPr>
-        <w:t xml:space="preserve">utrients </w:t>
+        <w:t xml:space="preserve">reduction in lipid consumption, not other macronutrients </w:t>
       </w:r>
       <w:r>
         <w:rPr>
@@ -6965,7 +6991,7 @@
 </file>
 
 <file path=customXml/itemProps1.xml><?xml version="1.0" encoding="utf-8"?>
-<ds:datastoreItem xmlns:ds="http://schemas.openxmlformats.org/officeDocument/2006/customXml" ds:itemID="{3B452E04-7E62-4D4F-B95F-20C69F9A7184}">
+<ds:datastoreItem xmlns:ds="http://schemas.openxmlformats.org/officeDocument/2006/customXml" ds:itemID="{84327AB9-1185-5645-9AAB-2A7D47D146E1}">
   <ds:schemaRefs>
     <ds:schemaRef ds:uri="http://schemas.openxmlformats.org/officeDocument/2006/bibliography"/>
   </ds:schemaRefs>

</xml_diff>

<commit_message>
Moved Figures and Updated RRID in manuscript
</commit_message>
<xml_diff>
--- a/Manuscripts/GDF15 Ketogenic Diet Paper/Manuscript.docx
+++ b/Manuscripts/GDF15 Ketogenic Diet Paper/Manuscript.docx
@@ -113,8 +113,6 @@
         </w:rPr>
         <w:t xml:space="preserve">, </w:t>
       </w:r>
-      <w:bookmarkStart w:id="0" w:name="_GoBack"/>
-      <w:bookmarkEnd w:id="0"/>
       <w:proofErr w:type="spellStart"/>
       <w:r>
         <w:rPr>
@@ -1682,6 +1680,7 @@
       <w:pPr>
         <w:pStyle w:val="Heading2"/>
       </w:pPr>
+      <w:commentRangeStart w:id="0"/>
       <w:r>
         <w:t>Food Preference Test</w:t>
       </w:r>
@@ -1690,6 +1689,13 @@
       <w:r>
         <w:t>Food preference was measured by</w:t>
       </w:r>
+      <w:commentRangeEnd w:id="0"/>
+      <w:r>
+        <w:rPr>
+          <w:rStyle w:val="CommentReference"/>
+        </w:rPr>
+        <w:commentReference w:id="0"/>
+      </w:r>
     </w:p>
     <w:p/>
     <w:p>
@@ -1697,7 +1703,13 @@
         <w:pStyle w:val="Heading2"/>
       </w:pPr>
       <w:r>
-        <w:t>Ketone Body Determination</w:t>
+        <w:t xml:space="preserve">Ketone Body </w:t>
+      </w:r>
+      <w:r>
+        <w:t xml:space="preserve">and GDF15 </w:t>
+      </w:r>
+      <w:r>
+        <w:t>Determination</w:t>
       </w:r>
     </w:p>
     <w:p/>
@@ -1754,6 +1766,29 @@
       <w:r>
         <w:t>.</w:t>
       </w:r>
+      <w:r>
+        <w:t xml:space="preserve">  GDF15 levels were determined using a </w:t>
+      </w:r>
+      <w:proofErr w:type="spellStart"/>
+      <w:r>
+        <w:t>Quantikine</w:t>
+      </w:r>
+      <w:proofErr w:type="spellEnd"/>
+      <w:r>
+        <w:t xml:space="preserve"> ELISA Assay (</w:t>
+      </w:r>
+      <w:r>
+        <w:t xml:space="preserve">Cat# </w:t>
+      </w:r>
+      <w:r>
+        <w:t>MGD150)</w:t>
+      </w:r>
+      <w:r>
+        <w:t xml:space="preserve"> following the manufacturer’s instructions</w:t>
+      </w:r>
+      <w:r>
+        <w:t>.</w:t>
+      </w:r>
     </w:p>
     <w:p/>
     <w:p/>
@@ -2074,7 +2109,7 @@
       <w:r>
         <w:t xml:space="preserve">.  For experiments using both sexes, a modifying effect of sex was tested for all outcomes and reported where significant based on the interaction from a 2x2 ANOVA.  All raw data and analysis scripts can be found at </w:t>
       </w:r>
-      <w:hyperlink r:id="rId5" w:history="1">
+      <w:hyperlink r:id="rId8" w:history="1">
         <w:r>
           <w:rPr>
             <w:rFonts w:ascii="Times New Roman" w:eastAsia="Times New Roman" w:hAnsi="Times New Roman" w:cs="Times New Roman"/>
@@ -2106,6 +2141,7 @@
           <w:rFonts w:eastAsia="Times New Roman"/>
           <w:shd w:val="clear" w:color="auto" w:fill="FFFFFF"/>
         </w:rPr>
+        <w:lastRenderedPageBreak/>
         <w:t>Results</w:t>
       </w:r>
     </w:p>
@@ -2115,8 +2151,19 @@
         <w:pStyle w:val="Heading2"/>
       </w:pPr>
       <w:r>
-        <w:lastRenderedPageBreak/>
-        <w:t>GDF15 Produced in Muscle Alters Preference to Fatty Foods</w:t>
+        <w:t xml:space="preserve">GDF15 Produced in Muscle Alters Preference </w:t>
+      </w:r>
+      <w:r>
+        <w:t>T</w:t>
+      </w:r>
+      <w:r>
+        <w:t>o</w:t>
+      </w:r>
+      <w:r>
+        <w:t>wards</w:t>
+      </w:r>
+      <w:r>
+        <w:t xml:space="preserve"> Fatty Foods</w:t>
       </w:r>
     </w:p>
     <w:p/>
@@ -2196,34 +2243,39 @@
         <w:t xml:space="preserve"> at the mRNA level</w:t>
       </w:r>
       <w:r>
-        <w:t xml:space="preserve"> (adjusted p-value </w:t>
-      </w:r>
-      <w:r>
-        <w:rPr>
-          <w:rFonts w:ascii="Helvetica Neue" w:eastAsia="Times New Roman" w:hAnsi="Helvetica Neue" w:cs="Times New Roman"/>
+        <w:t xml:space="preserve"> (adjusted p-</w:t>
+      </w:r>
+      <w:r>
+        <w:t xml:space="preserve">value </w:t>
+      </w:r>
+      <w:r>
+        <w:rPr>
+          <w:rFonts w:eastAsia="Times New Roman" w:cs="Times New Roman"/>
           <w:color w:val="333333"/>
-          <w:sz w:val="21"/>
-          <w:szCs w:val="21"/>
-          <w:shd w:val="clear" w:color="auto" w:fill="FFFFFF"/>
-        </w:rPr>
-        <w:t>8.2× 1</w:t>
-      </w:r>
-      <w:r>
-        <w:rPr>
-          <w:rFonts w:ascii="Helvetica Neue" w:eastAsia="Times New Roman" w:hAnsi="Helvetica Neue" w:cs="Times New Roman"/>
+          <w:shd w:val="clear" w:color="auto" w:fill="FFFFFF"/>
+        </w:rPr>
+        <w:t>8.2</w:t>
+      </w:r>
+      <w:r>
+        <w:rPr>
+          <w:rFonts w:eastAsia="Times New Roman" w:cs="Times New Roman"/>
           <w:color w:val="333333"/>
-          <w:sz w:val="21"/>
-          <w:szCs w:val="21"/>
-          <w:shd w:val="clear" w:color="auto" w:fill="FFFFFF"/>
-        </w:rPr>
-        <w:t>0</w:t>
-      </w:r>
-      <w:r>
-        <w:rPr>
-          <w:rFonts w:ascii="Helvetica Neue" w:eastAsia="Times New Roman" w:hAnsi="Helvetica Neue" w:cs="Times New Roman"/>
+          <w:shd w:val="clear" w:color="auto" w:fill="FFFFFF"/>
+        </w:rPr>
+        <w:t xml:space="preserve"> x</w:t>
+      </w:r>
+      <w:r>
+        <w:rPr>
+          <w:rFonts w:eastAsia="Times New Roman" w:cs="Times New Roman"/>
           <w:color w:val="333333"/>
-          <w:sz w:val="21"/>
-          <w:szCs w:val="21"/>
+          <w:shd w:val="clear" w:color="auto" w:fill="FFFFFF"/>
+        </w:rPr>
+        <w:t xml:space="preserve"> 10</w:t>
+      </w:r>
+      <w:r>
+        <w:rPr>
+          <w:rFonts w:eastAsia="Times New Roman" w:cs="Times New Roman"/>
+          <w:color w:val="333333"/>
           <w:shd w:val="clear" w:color="auto" w:fill="FFFFFF"/>
           <w:vertAlign w:val="superscript"/>
         </w:rPr>
@@ -2231,45 +2283,79 @@
       </w:r>
       <w:r>
         <w:rPr>
-          <w:rFonts w:ascii="Helvetica Neue" w:eastAsia="Times New Roman" w:hAnsi="Helvetica Neue" w:cs="Times New Roman"/>
+          <w:rFonts w:eastAsia="Times New Roman" w:cs="Times New Roman"/>
           <w:color w:val="333333"/>
-          <w:sz w:val="21"/>
-          <w:szCs w:val="21"/>
           <w:shd w:val="clear" w:color="auto" w:fill="FFFFFF"/>
         </w:rPr>
         <w:t xml:space="preserve">).  </w:t>
       </w:r>
-    </w:p>
-    <w:p>
-      <w:pPr>
-        <w:rPr>
-          <w:rFonts w:ascii="Helvetica Neue" w:eastAsia="Times New Roman" w:hAnsi="Helvetica Neue" w:cs="Times New Roman"/>
+      <w:r>
+        <w:rPr>
+          <w:rFonts w:eastAsia="Times New Roman" w:cs="Times New Roman"/>
           <w:color w:val="333333"/>
-          <w:sz w:val="21"/>
-          <w:szCs w:val="21"/>
-          <w:shd w:val="clear" w:color="auto" w:fill="FFFFFF"/>
-        </w:rPr>
-      </w:pPr>
-    </w:p>
-    <w:p>
-      <w:pPr>
-        <w:rPr>
-          <w:rFonts w:ascii="Helvetica Neue" w:eastAsia="Times New Roman" w:hAnsi="Helvetica Neue" w:cs="Times New Roman"/>
+          <w:shd w:val="clear" w:color="auto" w:fill="FFFFFF"/>
+        </w:rPr>
+        <w:t>To te</w:t>
+      </w:r>
+      <w:r>
+        <w:rPr>
+          <w:rFonts w:eastAsia="Times New Roman" w:cs="Times New Roman"/>
           <w:color w:val="333333"/>
-          <w:sz w:val="21"/>
-          <w:szCs w:val="21"/>
-          <w:shd w:val="clear" w:color="auto" w:fill="FFFFFF"/>
-        </w:rPr>
-      </w:pPr>
-      <w:r>
-        <w:rPr>
-          <w:rFonts w:ascii="Helvetica Neue" w:eastAsia="Times New Roman" w:hAnsi="Helvetica Neue" w:cs="Times New Roman"/>
+          <w:shd w:val="clear" w:color="auto" w:fill="FFFFFF"/>
+        </w:rPr>
+        <w:t xml:space="preserve">st if this had an impact on circulating levels we performed ELISA assays on the blood from muscle </w:t>
+      </w:r>
+      <w:r>
+        <w:rPr>
+          <w:rFonts w:eastAsia="Times New Roman" w:cs="Times New Roman"/>
+          <w:i/>
           <w:color w:val="333333"/>
-          <w:sz w:val="21"/>
-          <w:szCs w:val="21"/>
-          <w:shd w:val="clear" w:color="auto" w:fill="FFFFFF"/>
-        </w:rPr>
-        <w:t>ELISA</w:t>
+          <w:shd w:val="clear" w:color="auto" w:fill="FFFFFF"/>
+        </w:rPr>
+        <w:t>Tsc1</w:t>
+      </w:r>
+      <w:r>
+        <w:rPr>
+          <w:rFonts w:eastAsia="Times New Roman" w:cs="Times New Roman"/>
+          <w:color w:val="333333"/>
+          <w:shd w:val="clear" w:color="auto" w:fill="FFFFFF"/>
+        </w:rPr>
+        <w:t xml:space="preserve"> knockout animals and found </w:t>
+      </w:r>
+      <w:proofErr w:type="gramStart"/>
+      <w:r>
+        <w:rPr>
+          <w:rFonts w:eastAsia="Times New Roman" w:cs="Times New Roman"/>
+          <w:color w:val="333333"/>
+          <w:shd w:val="clear" w:color="auto" w:fill="FFFFFF"/>
+        </w:rPr>
+        <w:t>a</w:t>
+      </w:r>
+      <w:proofErr w:type="gramEnd"/>
+      <w:r>
+        <w:rPr>
+          <w:rFonts w:eastAsia="Times New Roman" w:cs="Times New Roman"/>
+          <w:color w:val="333333"/>
+          <w:shd w:val="clear" w:color="auto" w:fill="FFFFFF"/>
+        </w:rPr>
+        <w:t xml:space="preserve"> 8.7 fold increase in serum GDF15 (Figure 1B, p=4.7 x 10</w:t>
+      </w:r>
+      <w:r>
+        <w:rPr>
+          <w:rFonts w:eastAsia="Times New Roman" w:cs="Times New Roman"/>
+          <w:color w:val="333333"/>
+          <w:shd w:val="clear" w:color="auto" w:fill="FFFFFF"/>
+          <w:vertAlign w:val="superscript"/>
+        </w:rPr>
+        <w:t>-5</w:t>
+      </w:r>
+      <w:r>
+        <w:rPr>
+          <w:rFonts w:eastAsia="Times New Roman" w:cs="Times New Roman"/>
+          <w:color w:val="333333"/>
+          <w:shd w:val="clear" w:color="auto" w:fill="FFFFFF"/>
+        </w:rPr>
+        <w:t>).</w:t>
       </w:r>
     </w:p>
     <w:p>
@@ -2307,7 +2393,13 @@
         <w:fldChar w:fldCharType="end"/>
       </w:r>
       <w:r>
-        <w:t xml:space="preserve">.  We reasoned that GDF15 inductions in muscle </w:t>
+        <w:t xml:space="preserve">.  We </w:t>
+      </w:r>
+      <w:r>
+        <w:t xml:space="preserve">therefore </w:t>
+      </w:r>
+      <w:r>
+        <w:t xml:space="preserve">reasoned that GDF15 inductions in muscle </w:t>
       </w:r>
       <w:r>
         <w:rPr>
@@ -2322,7 +2414,13 @@
         <w:t>may</w:t>
       </w:r>
       <w:r>
-        <w:t xml:space="preserve"> result in an aversion to high fat, low carbohydrate diets relative to low fat high carbohydrate diets.  We developed a custom pair of control ketogenic diets, which were matched for fiber, protein and choline levels (see Table 2).  We tested whether muscle </w:t>
+        <w:t xml:space="preserve"> result in an aversion to high fat, low carbohydrate diets relative to low fat high carbohydrate diets.  We developed a custom pair of control </w:t>
+      </w:r>
+      <w:r>
+        <w:t xml:space="preserve">and </w:t>
+      </w:r>
+      <w:r>
+        <w:t xml:space="preserve">ketogenic diets, which were matched for fiber, protein and choline levels (see Table 2).  We tested whether muscle </w:t>
       </w:r>
       <w:r>
         <w:rPr>
@@ -2331,7 +2429,65 @@
         <w:t>Tsc1</w:t>
       </w:r>
       <w:r>
-        <w:t xml:space="preserve"> knockout mice preferred the high carbohydrate to the high fat diet.</w:t>
+        <w:t xml:space="preserve"> knockout mice preferred the high carbohydrate to the high fat diet</w:t>
+      </w:r>
+      <w:r>
+        <w:t xml:space="preserve"> when given the choice of both diets</w:t>
+      </w:r>
+      <w:r>
+        <w:t>.</w:t>
+      </w:r>
+      <w:r>
+        <w:t xml:space="preserve">  </w:t>
+      </w:r>
+      <w:r>
+        <w:t xml:space="preserve">Wild-type mice preferred the fat rich food </w:t>
+      </w:r>
+      <w:r>
+        <w:t xml:space="preserve">by </w:t>
+      </w:r>
+      <w:proofErr w:type="gramStart"/>
+      <w:r>
+        <w:t>11.</w:t>
+      </w:r>
+      <w:r>
+        <w:t>7 fold</w:t>
+      </w:r>
+      <w:proofErr w:type="gramEnd"/>
+      <w:r>
+        <w:t xml:space="preserve"> after adjusting for differing caloric content.  Muscle </w:t>
+      </w:r>
+      <w:r>
+        <w:rPr>
+          <w:i/>
+        </w:rPr>
+        <w:t>Tsc1</w:t>
+      </w:r>
+      <w:r>
+        <w:t xml:space="preserve"> knockout mice had a much lower preference, only consuming </w:t>
+      </w:r>
+      <w:proofErr w:type="gramStart"/>
+      <w:r>
+        <w:t>2.6 fold</w:t>
+      </w:r>
+      <w:proofErr w:type="gramEnd"/>
+      <w:r>
+        <w:t xml:space="preserve"> more of the fat rich than the carbohydrate rich food.  Together these data show that there is a functionally significant elevation of GDF15 in muscle </w:t>
+      </w:r>
+      <w:r>
+        <w:rPr>
+          <w:i/>
+        </w:rPr>
+        <w:t xml:space="preserve">Tsc1 </w:t>
+      </w:r>
+      <w:r>
+        <w:t>knockout mice that results in a reduced preference to</w:t>
+      </w:r>
+      <w:r>
+        <w:t>wards</w:t>
+      </w:r>
+      <w:r>
+        <w:t xml:space="preserve"> fat rich diets.</w:t>
       </w:r>
     </w:p>
     <w:p/>
@@ -2804,7 +2960,14 @@
         <w:rPr>
           <w:shd w:val="clear" w:color="auto" w:fill="FFFFFF"/>
         </w:rPr>
-        <w:t>As such, it is plausible that GDF15 is only physiologically relevant when elevated, but when signaling is absent (especially from birth) it is either dispensable or made to seem so by other adaptations.  It is also plausible that other hormones which affect LCHF-dependent feeding changes may partially or completely compensate in the absence of GDF15.</w:t>
+        <w:t xml:space="preserve">As such, it is plausible that GDF15 is only physiologically </w:t>
+      </w:r>
+      <w:r>
+        <w:rPr>
+          <w:shd w:val="clear" w:color="auto" w:fill="FFFFFF"/>
+        </w:rPr>
+        <w:lastRenderedPageBreak/>
+        <w:t>relevant when elevated, but when signaling is absent (especially from birth) it is either dispensable or made to seem so by other adaptations.  It is also plausible that other hormones which affect LCHF-dependent feeding changes may partially or completely compensate in the absence of GDF15.</w:t>
       </w:r>
       <w:r>
         <w:rPr>
@@ -2867,7 +3030,6 @@
           <w:rFonts w:eastAsia="Times New Roman"/>
           <w:shd w:val="clear" w:color="auto" w:fill="FFFFFF"/>
         </w:rPr>
-        <w:lastRenderedPageBreak/>
         <w:t>We would like to thank the members of the Bridges</w:t>
       </w:r>
       <w:r>
@@ -5607,14 +5769,14 @@
         <w:tblLook w:val="04A0" w:firstRow="1" w:lastRow="0" w:firstColumn="1" w:lastColumn="0" w:noHBand="0" w:noVBand="1"/>
       </w:tblPr>
       <w:tblGrid>
-        <w:gridCol w:w="3116"/>
-        <w:gridCol w:w="3117"/>
-        <w:gridCol w:w="3117"/>
+        <w:gridCol w:w="1655"/>
+        <w:gridCol w:w="3380"/>
+        <w:gridCol w:w="3026"/>
       </w:tblGrid>
       <w:tr>
         <w:tc>
           <w:tcPr>
-            <w:tcW w:w="3116" w:type="dxa"/>
+            <w:tcW w:w="1655" w:type="dxa"/>
           </w:tcPr>
           <w:p>
             <w:pPr>
@@ -5632,7 +5794,7 @@
         </w:tc>
         <w:tc>
           <w:tcPr>
-            <w:tcW w:w="3117" w:type="dxa"/>
+            <w:tcW w:w="3380" w:type="dxa"/>
           </w:tcPr>
           <w:p>
             <w:pPr>
@@ -5650,7 +5812,7 @@
         </w:tc>
         <w:tc>
           <w:tcPr>
-            <w:tcW w:w="3117" w:type="dxa"/>
+            <w:tcW w:w="2854" w:type="dxa"/>
           </w:tcPr>
           <w:p>
             <w:pPr>
@@ -5670,7 +5832,7 @@
       <w:tr>
         <w:tc>
           <w:tcPr>
-            <w:tcW w:w="3116" w:type="dxa"/>
+            <w:tcW w:w="1655" w:type="dxa"/>
           </w:tcPr>
           <w:p>
             <w:r>
@@ -5680,7 +5842,7 @@
         </w:tc>
         <w:tc>
           <w:tcPr>
-            <w:tcW w:w="3117" w:type="dxa"/>
+            <w:tcW w:w="3380" w:type="dxa"/>
           </w:tcPr>
           <w:p>
             <w:r>
@@ -5690,7 +5852,7 @@
         </w:tc>
         <w:tc>
           <w:tcPr>
-            <w:tcW w:w="3117" w:type="dxa"/>
+            <w:tcW w:w="2854" w:type="dxa"/>
           </w:tcPr>
           <w:p>
             <w:proofErr w:type="gramStart"/>
@@ -5707,7 +5869,7 @@
       <w:tr>
         <w:tc>
           <w:tcPr>
-            <w:tcW w:w="3116" w:type="dxa"/>
+            <w:tcW w:w="1655" w:type="dxa"/>
           </w:tcPr>
           <w:p>
             <w:r>
@@ -5717,7 +5879,7 @@
         </w:tc>
         <w:tc>
           <w:tcPr>
-            <w:tcW w:w="3117" w:type="dxa"/>
+            <w:tcW w:w="3380" w:type="dxa"/>
           </w:tcPr>
           <w:p>
             <w:r>
@@ -5727,7 +5889,7 @@
         </w:tc>
         <w:tc>
           <w:tcPr>
-            <w:tcW w:w="3117" w:type="dxa"/>
+            <w:tcW w:w="2854" w:type="dxa"/>
           </w:tcPr>
           <w:p/>
         </w:tc>
@@ -5735,7 +5897,7 @@
       <w:tr>
         <w:tc>
           <w:tcPr>
-            <w:tcW w:w="3116" w:type="dxa"/>
+            <w:tcW w:w="1655" w:type="dxa"/>
           </w:tcPr>
           <w:p>
             <w:r>
@@ -5745,7 +5907,7 @@
         </w:tc>
         <w:tc>
           <w:tcPr>
-            <w:tcW w:w="3117" w:type="dxa"/>
+            <w:tcW w:w="3380" w:type="dxa"/>
           </w:tcPr>
           <w:p>
             <w:r>
@@ -5755,7 +5917,7 @@
         </w:tc>
         <w:tc>
           <w:tcPr>
-            <w:tcW w:w="3117" w:type="dxa"/>
+            <w:tcW w:w="2854" w:type="dxa"/>
           </w:tcPr>
           <w:p/>
         </w:tc>
@@ -5763,7 +5925,7 @@
       <w:tr>
         <w:tc>
           <w:tcPr>
-            <w:tcW w:w="3116" w:type="dxa"/>
+            <w:tcW w:w="1655" w:type="dxa"/>
           </w:tcPr>
           <w:p>
             <w:r>
@@ -5773,7 +5935,7 @@
         </w:tc>
         <w:tc>
           <w:tcPr>
-            <w:tcW w:w="3117" w:type="dxa"/>
+            <w:tcW w:w="3380" w:type="dxa"/>
           </w:tcPr>
           <w:p>
             <w:r>
@@ -5783,7 +5945,7 @@
         </w:tc>
         <w:tc>
           <w:tcPr>
-            <w:tcW w:w="3117" w:type="dxa"/>
+            <w:tcW w:w="2854" w:type="dxa"/>
           </w:tcPr>
           <w:p/>
         </w:tc>
@@ -5791,7 +5953,7 @@
       <w:tr>
         <w:tc>
           <w:tcPr>
-            <w:tcW w:w="3116" w:type="dxa"/>
+            <w:tcW w:w="1655" w:type="dxa"/>
           </w:tcPr>
           <w:p>
             <w:r>
@@ -5801,7 +5963,7 @@
         </w:tc>
         <w:tc>
           <w:tcPr>
-            <w:tcW w:w="3117" w:type="dxa"/>
+            <w:tcW w:w="3380" w:type="dxa"/>
           </w:tcPr>
           <w:p>
             <w:r>
@@ -5811,7 +5973,7 @@
         </w:tc>
         <w:tc>
           <w:tcPr>
-            <w:tcW w:w="3117" w:type="dxa"/>
+            <w:tcW w:w="2854" w:type="dxa"/>
           </w:tcPr>
           <w:p/>
         </w:tc>
@@ -5819,7 +5981,7 @@
       <w:tr>
         <w:tc>
           <w:tcPr>
-            <w:tcW w:w="3116" w:type="dxa"/>
+            <w:tcW w:w="1655" w:type="dxa"/>
           </w:tcPr>
           <w:p>
             <w:r>
@@ -5829,7 +5991,7 @@
         </w:tc>
         <w:tc>
           <w:tcPr>
-            <w:tcW w:w="3117" w:type="dxa"/>
+            <w:tcW w:w="3380" w:type="dxa"/>
           </w:tcPr>
           <w:p>
             <w:r>
@@ -5839,7 +6001,7 @@
         </w:tc>
         <w:tc>
           <w:tcPr>
-            <w:tcW w:w="3117" w:type="dxa"/>
+            <w:tcW w:w="2854" w:type="dxa"/>
           </w:tcPr>
           <w:p>
             <w:proofErr w:type="gramStart"/>
@@ -5862,7 +6024,7 @@
       <w:tr>
         <w:tc>
           <w:tcPr>
-            <w:tcW w:w="3116" w:type="dxa"/>
+            <w:tcW w:w="1655" w:type="dxa"/>
           </w:tcPr>
           <w:p>
             <w:r>
@@ -5872,7 +6034,7 @@
         </w:tc>
         <w:tc>
           <w:tcPr>
-            <w:tcW w:w="3117" w:type="dxa"/>
+            <w:tcW w:w="3380" w:type="dxa"/>
           </w:tcPr>
           <w:p>
             <w:proofErr w:type="spellStart"/>
@@ -5884,7 +6046,7 @@
         </w:tc>
         <w:tc>
           <w:tcPr>
-            <w:tcW w:w="3117" w:type="dxa"/>
+            <w:tcW w:w="2854" w:type="dxa"/>
           </w:tcPr>
           <w:p>
             <w:pPr>
@@ -5904,7 +6066,7 @@
       <w:tr>
         <w:tc>
           <w:tcPr>
-            <w:tcW w:w="3116" w:type="dxa"/>
+            <w:tcW w:w="1655" w:type="dxa"/>
           </w:tcPr>
           <w:p>
             <w:r>
@@ -5914,7 +6076,7 @@
         </w:tc>
         <w:tc>
           <w:tcPr>
-            <w:tcW w:w="3117" w:type="dxa"/>
+            <w:tcW w:w="3380" w:type="dxa"/>
           </w:tcPr>
           <w:p>
             <w:proofErr w:type="spellStart"/>
@@ -5926,7 +6088,7 @@
         </w:tc>
         <w:tc>
           <w:tcPr>
-            <w:tcW w:w="3117" w:type="dxa"/>
+            <w:tcW w:w="2854" w:type="dxa"/>
           </w:tcPr>
           <w:p>
             <w:pPr>
@@ -5943,6 +6105,48 @@
           </w:p>
         </w:tc>
       </w:tr>
+      <w:tr>
+        <w:tc>
+          <w:tcPr>
+            <w:tcW w:w="1655" w:type="dxa"/>
+          </w:tcPr>
+          <w:p>
+            <w:r>
+              <w:t>Resource</w:t>
+            </w:r>
+          </w:p>
+        </w:tc>
+        <w:tc>
+          <w:tcPr>
+            <w:tcW w:w="3380" w:type="dxa"/>
+          </w:tcPr>
+          <w:p>
+            <w:r>
+              <w:t>Gene Expression Omnibus</w:t>
+            </w:r>
+          </w:p>
+        </w:tc>
+        <w:tc>
+          <w:tcPr>
+            <w:tcW w:w="2854" w:type="dxa"/>
+          </w:tcPr>
+          <w:p>
+            <w:pPr>
+              <w:rPr>
+                <w:bCs/>
+              </w:rPr>
+            </w:pPr>
+            <w:r>
+              <w:rPr>
+                <w:bCs/>
+              </w:rPr>
+              <w:t>RRID:SCR_005012</w:t>
+            </w:r>
+            <w:bookmarkStart w:id="2" w:name="_GoBack"/>
+            <w:bookmarkEnd w:id="2"/>
+          </w:p>
+        </w:tc>
+      </w:tr>
     </w:tbl>
     <w:p>
       <w:pPr>
@@ -5969,10 +6173,63 @@
         <w:rPr>
           <w:b/>
         </w:rPr>
-        <w:t xml:space="preserve"> knockout mice have elevated GDF15 and an aversion to high fat foods. </w:t>
+        <w:t xml:space="preserve"> knockout mice have elevated GDF15 and a</w:t>
+      </w:r>
+      <w:r>
+        <w:rPr>
+          <w:b/>
+        </w:rPr>
+        <w:t xml:space="preserve"> lowered preference </w:t>
+      </w:r>
+      <w:proofErr w:type="spellStart"/>
+      <w:r>
+        <w:rPr>
+          <w:b/>
+        </w:rPr>
+        <w:t>w</w:t>
+      </w:r>
+      <w:r>
+        <w:rPr>
+          <w:b/>
+        </w:rPr>
+        <w:t>to</w:t>
+      </w:r>
+      <w:proofErr w:type="spellEnd"/>
+      <w:r>
+        <w:rPr>
+          <w:b/>
+        </w:rPr>
+        <w:t xml:space="preserve"> high fat foods. </w:t>
       </w:r>
       <w:r>
         <w:t>A) Volcano plot of predicted secreted proteins, dark shading indicates statistical significance.</w:t>
+      </w:r>
+      <w:r>
+        <w:t xml:space="preserve"> B) GDF15 levels in male muscle </w:t>
+      </w:r>
+      <w:r>
+        <w:rPr>
+          <w:i/>
+        </w:rPr>
+        <w:t>Tsc1</w:t>
+      </w:r>
+      <w:r>
+        <w:t xml:space="preserve"> knockout mice.</w:t>
+      </w:r>
+      <w:r>
+        <w:t xml:space="preserve"> C) Preference of fat rich ketogenic diet relative to control diet in male muscle </w:t>
+      </w:r>
+      <w:r>
+        <w:rPr>
+          <w:i/>
+        </w:rPr>
+        <w:t>Tsc1</w:t>
+      </w:r>
+      <w:r>
+        <w:t xml:space="preserve"> knockout mice.  Dashed line indicates equal caloric intake from both diets (n=6,9).</w:t>
+      </w:r>
+      <w:r>
+        <w:t xml:space="preserve">  Asterisks indicate p&lt;0.05</w:t>
       </w:r>
     </w:p>
     <w:p>
@@ -6030,6 +6287,22 @@
 
 <file path=word/comments.xml><?xml version="1.0" encoding="utf-8"?>
 <w:comments xmlns:wpc="http://schemas.microsoft.com/office/word/2010/wordprocessingCanvas" xmlns:cx="http://schemas.microsoft.com/office/drawing/2014/chartex" xmlns:cx1="http://schemas.microsoft.com/office/drawing/2015/9/8/chartex" xmlns:cx2="http://schemas.microsoft.com/office/drawing/2015/10/21/chartex" xmlns:cx3="http://schemas.microsoft.com/office/drawing/2016/5/9/chartex" xmlns:cx4="http://schemas.microsoft.com/office/drawing/2016/5/10/chartex" xmlns:cx5="http://schemas.microsoft.com/office/drawing/2016/5/11/chartex" xmlns:cx6="http://schemas.microsoft.com/office/drawing/2016/5/12/chartex" xmlns:cx7="http://schemas.microsoft.com/office/drawing/2016/5/13/chartex" xmlns:cx8="http://schemas.microsoft.com/office/drawing/2016/5/14/chartex" xmlns:mc="http://schemas.openxmlformats.org/markup-compatibility/2006" xmlns:aink="http://schemas.microsoft.com/office/drawing/2016/ink" xmlns:am3d="http://schemas.microsoft.com/office/drawing/2017/model3d" xmlns:o="urn:schemas-microsoft-com:office:office" xmlns:r="http://schemas.openxmlformats.org/officeDocument/2006/relationships" xmlns:m="http://schemas.openxmlformats.org/officeDocument/2006/math" xmlns:v="urn:schemas-microsoft-com:vml" xmlns:wp14="http://schemas.microsoft.com/office/word/2010/wordprocessingDrawing" xmlns:wp="http://schemas.openxmlformats.org/drawingml/2006/wordprocessingDrawing" xmlns:w10="urn:schemas-microsoft-com:office:word" xmlns:w="http://schemas.openxmlformats.org/wordprocessingml/2006/main" xmlns:w14="http://schemas.microsoft.com/office/word/2010/wordml" xmlns:w15="http://schemas.microsoft.com/office/word/2012/wordml" xmlns:w16cid="http://schemas.microsoft.com/office/word/2016/wordml/cid" xmlns:w16se="http://schemas.microsoft.com/office/word/2015/wordml/symex" xmlns:wpg="http://schemas.microsoft.com/office/word/2010/wordprocessingGroup" xmlns:wpi="http://schemas.microsoft.com/office/word/2010/wordprocessingInk" xmlns:wne="http://schemas.microsoft.com/office/word/2006/wordml" xmlns:wps="http://schemas.microsoft.com/office/word/2010/wordprocessingShape" mc:Ignorable="w14 w15 w16se w16cid wp14">
+  <w:comment w:id="0" w:author="Dave Bridges" w:date="2020-03-27T10:06:00Z" w:initials="DB">
+    <w:p>
+      <w:pPr>
+        <w:pStyle w:val="CommentText"/>
+      </w:pPr>
+      <w:r>
+        <w:rPr>
+          <w:rStyle w:val="CommentReference"/>
+        </w:rPr>
+        <w:annotationRef/>
+      </w:r>
+      <w:r>
+        <w:t>Waiting for DS</w:t>
+      </w:r>
+    </w:p>
+  </w:comment>
   <w:comment w:id="1" w:author="Dave Bridges" w:date="2020-02-11T15:34:00Z" w:initials="DB">
     <w:p>
       <w:pPr>
@@ -6057,12 +6330,14 @@
 
 <file path=word/commentsExtended.xml><?xml version="1.0" encoding="utf-8"?>
 <w15:commentsEx xmlns:wpc="http://schemas.microsoft.com/office/word/2010/wordprocessingCanvas" xmlns:cx="http://schemas.microsoft.com/office/drawing/2014/chartex" xmlns:cx1="http://schemas.microsoft.com/office/drawing/2015/9/8/chartex" xmlns:cx2="http://schemas.microsoft.com/office/drawing/2015/10/21/chartex" xmlns:cx3="http://schemas.microsoft.com/office/drawing/2016/5/9/chartex" xmlns:cx4="http://schemas.microsoft.com/office/drawing/2016/5/10/chartex" xmlns:cx5="http://schemas.microsoft.com/office/drawing/2016/5/11/chartex" xmlns:cx6="http://schemas.microsoft.com/office/drawing/2016/5/12/chartex" xmlns:cx7="http://schemas.microsoft.com/office/drawing/2016/5/13/chartex" xmlns:cx8="http://schemas.microsoft.com/office/drawing/2016/5/14/chartex" xmlns:mc="http://schemas.openxmlformats.org/markup-compatibility/2006" xmlns:aink="http://schemas.microsoft.com/office/drawing/2016/ink" xmlns:am3d="http://schemas.microsoft.com/office/drawing/2017/model3d" xmlns:o="urn:schemas-microsoft-com:office:office" xmlns:r="http://schemas.openxmlformats.org/officeDocument/2006/relationships" xmlns:m="http://schemas.openxmlformats.org/officeDocument/2006/math" xmlns:v="urn:schemas-microsoft-com:vml" xmlns:wp14="http://schemas.microsoft.com/office/word/2010/wordprocessingDrawing" xmlns:wp="http://schemas.openxmlformats.org/drawingml/2006/wordprocessingDrawing" xmlns:w10="urn:schemas-microsoft-com:office:word" xmlns:w="http://schemas.openxmlformats.org/wordprocessingml/2006/main" xmlns:w14="http://schemas.microsoft.com/office/word/2010/wordml" xmlns:w15="http://schemas.microsoft.com/office/word/2012/wordml" xmlns:w16cid="http://schemas.microsoft.com/office/word/2016/wordml/cid" xmlns:w16se="http://schemas.microsoft.com/office/word/2015/wordml/symex" xmlns:wpg="http://schemas.microsoft.com/office/word/2010/wordprocessingGroup" xmlns:wpi="http://schemas.microsoft.com/office/word/2010/wordprocessingInk" xmlns:wne="http://schemas.microsoft.com/office/word/2006/wordml" xmlns:wps="http://schemas.microsoft.com/office/word/2010/wordprocessingShape" mc:Ignorable="w14 w15 w16se w16cid wp14">
+  <w15:commentEx w15:paraId="471D26C3" w15:done="0"/>
   <w15:commentEx w15:paraId="34A63DCB" w15:done="0"/>
 </w15:commentsEx>
 </file>
 
 <file path=word/commentsIds.xml><?xml version="1.0" encoding="utf-8"?>
 <w16cid:commentsIds xmlns:wpc="http://schemas.microsoft.com/office/word/2010/wordprocessingCanvas" xmlns:cx="http://schemas.microsoft.com/office/drawing/2014/chartex" xmlns:cx1="http://schemas.microsoft.com/office/drawing/2015/9/8/chartex" xmlns:cx2="http://schemas.microsoft.com/office/drawing/2015/10/21/chartex" xmlns:cx3="http://schemas.microsoft.com/office/drawing/2016/5/9/chartex" xmlns:cx4="http://schemas.microsoft.com/office/drawing/2016/5/10/chartex" xmlns:cx5="http://schemas.microsoft.com/office/drawing/2016/5/11/chartex" xmlns:cx6="http://schemas.microsoft.com/office/drawing/2016/5/12/chartex" xmlns:cx7="http://schemas.microsoft.com/office/drawing/2016/5/13/chartex" xmlns:cx8="http://schemas.microsoft.com/office/drawing/2016/5/14/chartex" xmlns:mc="http://schemas.openxmlformats.org/markup-compatibility/2006" xmlns:aink="http://schemas.microsoft.com/office/drawing/2016/ink" xmlns:am3d="http://schemas.microsoft.com/office/drawing/2017/model3d" xmlns:o="urn:schemas-microsoft-com:office:office" xmlns:r="http://schemas.openxmlformats.org/officeDocument/2006/relationships" xmlns:m="http://schemas.openxmlformats.org/officeDocument/2006/math" xmlns:v="urn:schemas-microsoft-com:vml" xmlns:wp14="http://schemas.microsoft.com/office/word/2010/wordprocessingDrawing" xmlns:wp="http://schemas.openxmlformats.org/drawingml/2006/wordprocessingDrawing" xmlns:w10="urn:schemas-microsoft-com:office:word" xmlns:w="http://schemas.openxmlformats.org/wordprocessingml/2006/main" xmlns:w14="http://schemas.microsoft.com/office/word/2010/wordml" xmlns:w15="http://schemas.microsoft.com/office/word/2012/wordml" xmlns:w16cid="http://schemas.microsoft.com/office/word/2016/wordml/cid" xmlns:w16se="http://schemas.microsoft.com/office/word/2015/wordml/symex" xmlns:wpg="http://schemas.microsoft.com/office/word/2010/wordprocessingGroup" xmlns:wpi="http://schemas.microsoft.com/office/word/2010/wordprocessingInk" xmlns:wne="http://schemas.microsoft.com/office/word/2006/wordml" xmlns:wps="http://schemas.microsoft.com/office/word/2010/wordprocessingShape" mc:Ignorable="w14 w15 w16se w16cid wp14">
+  <w16cid:commentId w16cid:paraId="471D26C3" w16cid:durableId="22284EAC"/>
   <w16cid:commentId w16cid:paraId="34A63DCB" w16cid:durableId="21ED4818"/>
 </w16cid:commentsIds>
 </file>
@@ -6513,7 +6788,6 @@
   <w:style w:type="character" w:default="1" w:styleId="DefaultParagraphFont">
     <w:name w:val="Default Paragraph Font"/>
     <w:uiPriority w:val="1"/>
-    <w:semiHidden/>
     <w:unhideWhenUsed/>
   </w:style>
   <w:style w:type="table" w:default="1" w:styleId="TableNormal">
@@ -6991,7 +7265,7 @@
 </file>
 
 <file path=customXml/itemProps1.xml><?xml version="1.0" encoding="utf-8"?>
-<ds:datastoreItem xmlns:ds="http://schemas.openxmlformats.org/officeDocument/2006/customXml" ds:itemID="{84327AB9-1185-5645-9AAB-2A7D47D146E1}">
+<ds:datastoreItem xmlns:ds="http://schemas.openxmlformats.org/officeDocument/2006/customXml" ds:itemID="{36FEE5AA-7B62-2F4C-96AE-8C467266021B}">
   <ds:schemaRefs>
     <ds:schemaRef ds:uri="http://schemas.openxmlformats.org/officeDocument/2006/bibliography"/>
   </ds:schemaRefs>

</xml_diff>

<commit_message>
Added RRIDs for floxed alleles
</commit_message>
<xml_diff>
--- a/Manuscripts/GDF15 Ketogenic Diet Paper/Manuscript.docx
+++ b/Manuscripts/GDF15 Ketogenic Diet Paper/Manuscript.docx
@@ -1588,7 +1588,23 @@
           <w:rFonts w:eastAsia="Times New Roman"/>
           <w:shd w:val="clear" w:color="auto" w:fill="FFFFFF"/>
         </w:rPr>
-        <w:t>Animal Handling and Diets</w:t>
+        <w:t xml:space="preserve">Animal </w:t>
+      </w:r>
+      <w:r>
+        <w:rPr>
+          <w:rFonts w:eastAsia="Times New Roman"/>
+          <w:shd w:val="clear" w:color="auto" w:fill="FFFFFF"/>
+        </w:rPr>
+        <w:t>Husbandry</w:t>
+      </w:r>
+      <w:bookmarkStart w:id="0" w:name="_GoBack"/>
+      <w:bookmarkEnd w:id="0"/>
+      <w:r>
+        <w:rPr>
+          <w:rFonts w:eastAsia="Times New Roman"/>
+          <w:shd w:val="clear" w:color="auto" w:fill="FFFFFF"/>
+        </w:rPr>
+        <w:t xml:space="preserve"> and Diets</w:t>
       </w:r>
     </w:p>
     <w:p/>
@@ -1600,6 +1616,9 @@
         <w:t xml:space="preserve">; </w:t>
       </w:r>
       <w:r>
+        <w:t xml:space="preserve">stock </w:t>
+      </w:r>
+      <w:r>
         <w:t>000646</w:t>
       </w:r>
       <w:r>
@@ -1666,10 +1685,200 @@
         <w:t>)</w:t>
       </w:r>
       <w:r>
-        <w:t xml:space="preserve">.  Mice were weaned on NCD until ten weeks of age and then transferred to CD or KD as described.  </w:t>
-      </w:r>
-      <w:r>
-        <w:t xml:space="preserve">Animals were euthanized via cervical dislocation under isoflurane anesthesia.  </w:t>
+        <w:t xml:space="preserve">.  Mice were </w:t>
+      </w:r>
+      <w:r>
+        <w:t>fed</w:t>
+      </w:r>
+      <w:r>
+        <w:t xml:space="preserve"> NCD until ten weeks of age and then transferred to CD or KD as described.  </w:t>
+      </w:r>
+      <w:r>
+        <w:t xml:space="preserve">Muscle </w:t>
+      </w:r>
+      <w:r>
+        <w:rPr>
+          <w:i/>
+        </w:rPr>
+        <w:t>Tsc1</w:t>
+      </w:r>
+      <w:r>
+        <w:t xml:space="preserve"> knockout mice were generated </w:t>
+      </w:r>
+      <w:r>
+        <w:t>by crossing FVB-</w:t>
+      </w:r>
+      <w:proofErr w:type="spellStart"/>
+      <w:proofErr w:type="gramStart"/>
+      <w:r>
+        <w:t>Tg</w:t>
+      </w:r>
+      <w:proofErr w:type="spellEnd"/>
+      <w:r>
+        <w:t>(</w:t>
+      </w:r>
+      <w:proofErr w:type="spellStart"/>
+      <w:proofErr w:type="gramEnd"/>
+      <w:r>
+        <w:rPr>
+          <w:i/>
+        </w:rPr>
+        <w:t>Ckmm-Cre</w:t>
+      </w:r>
+      <w:proofErr w:type="spellEnd"/>
+      <w:r>
+        <w:t>)5Khn/J transgenic mice (</w:t>
+      </w:r>
+      <w:r>
+        <w:t xml:space="preserve">Jackson Laboratory </w:t>
+      </w:r>
+      <w:r>
+        <w:t xml:space="preserve">stock 006405) with </w:t>
+      </w:r>
+      <w:proofErr w:type="spellStart"/>
+      <w:r>
+        <w:t>floxed</w:t>
+      </w:r>
+      <w:proofErr w:type="spellEnd"/>
+      <w:r>
+        <w:t xml:space="preserve"> </w:t>
+      </w:r>
+      <w:r>
+        <w:rPr>
+          <w:i/>
+        </w:rPr>
+        <w:t>Tsc1</w:t>
+      </w:r>
+      <w:r>
+        <w:rPr>
+          <w:vertAlign w:val="superscript"/>
+        </w:rPr>
+        <w:t xml:space="preserve">tm1Djk/J </w:t>
+      </w:r>
+      <w:r>
+        <w:t>mice (stock 005680)</w:t>
+      </w:r>
+      <w:r>
+        <w:t xml:space="preserve">.  Wild-type mice are defined as </w:t>
+      </w:r>
+      <w:r>
+        <w:rPr>
+          <w:i/>
+        </w:rPr>
+        <w:t>Tsc1</w:t>
+      </w:r>
+      <w:r>
+        <w:rPr>
+          <w:vertAlign w:val="superscript"/>
+        </w:rPr>
+        <w:t>fl/</w:t>
+      </w:r>
+      <w:proofErr w:type="spellStart"/>
+      <w:r>
+        <w:rPr>
+          <w:vertAlign w:val="superscript"/>
+        </w:rPr>
+        <w:t>fl</w:t>
+      </w:r>
+      <w:proofErr w:type="spellEnd"/>
+      <w:r>
+        <w:t xml:space="preserve">, </w:t>
+      </w:r>
+      <w:proofErr w:type="spellStart"/>
+      <w:r>
+        <w:rPr>
+          <w:i/>
+        </w:rPr>
+        <w:t>Ckmm-Cre</w:t>
+      </w:r>
+      <w:proofErr w:type="spellEnd"/>
+      <w:r>
+        <w:rPr>
+          <w:vertAlign w:val="superscript"/>
+        </w:rPr>
+        <w:t>+/+</w:t>
+      </w:r>
+      <w:r>
+        <w:t xml:space="preserve"> while knockout mice were </w:t>
+      </w:r>
+      <w:r>
+        <w:rPr>
+          <w:i/>
+        </w:rPr>
+        <w:t>Tsc1</w:t>
+      </w:r>
+      <w:r>
+        <w:rPr>
+          <w:vertAlign w:val="superscript"/>
+        </w:rPr>
+        <w:t>fl/</w:t>
+      </w:r>
+      <w:proofErr w:type="spellStart"/>
+      <w:r>
+        <w:rPr>
+          <w:vertAlign w:val="superscript"/>
+        </w:rPr>
+        <w:t>fl</w:t>
+      </w:r>
+      <w:proofErr w:type="spellEnd"/>
+      <w:r>
+        <w:t xml:space="preserve">, </w:t>
+      </w:r>
+      <w:proofErr w:type="spellStart"/>
+      <w:r>
+        <w:rPr>
+          <w:i/>
+        </w:rPr>
+        <w:t>Ckmm-Cre</w:t>
+      </w:r>
+      <w:r>
+        <w:rPr>
+          <w:vertAlign w:val="superscript"/>
+        </w:rPr>
+        <w:t>T</w:t>
+      </w:r>
+      <w:r>
+        <w:rPr>
+          <w:vertAlign w:val="superscript"/>
+        </w:rPr>
+        <w:t>g</w:t>
+      </w:r>
+      <w:proofErr w:type="spellEnd"/>
+      <w:r>
+        <w:rPr>
+          <w:vertAlign w:val="superscript"/>
+        </w:rPr>
+        <w:t>/+</w:t>
+      </w:r>
+      <w:r>
+        <w:t xml:space="preserve">.  More details about these mice can be found in </w:t>
+      </w:r>
+      <w:r>
+        <w:fldChar w:fldCharType="begin" w:fldLock="1"/>
+      </w:r>
+      <w:r>
+        <w:instrText>ADDIN CSL_CITATION {"citationItems":[{"id":"ITEM-1","itemData":{"DOI":"10.1101/720540","author":[{"dropping-particle":"","family":"Stephenson","given":"Erin J.","non-dropping-particle":"","parse-names":false,"suffix":""},{"dropping-particle":"","family":"Redd","given":"JeAnna R.","non-dropping-particle":"","parse-names":false,"suffix":""},{"dropping-particle":"","family":"Snyder","given":"Detrick S.","non-dropping-particle":"","parse-names":false,"suffix":""},{"dropping-particle":"","family":"Tran","given":"Quynh T.","non-dropping-particle":"","parse-names":false,"suffix":""},{"dropping-particle":"","family":"Lu","given":"Binbin","non-dropping-particle":"","parse-names":false,"suffix":""},{"dropping-particle":"","family":"Peloquin","given":"Matthew J.","non-dropping-particle":"","parse-names":false,"suffix":""},{"dropping-particle":"","family":"Mulcahy","given":"Molly C.","non-dropping-particle":"","parse-names":false,"suffix":""},{"dropping-particle":"","family":"Harvey","given":"Innocence","non-dropping-particle":"","parse-names":false,"suffix":""},{"dropping-particle":"","family":"Fisher","given":"Kaleigh","non-dropping-particle":"","parse-names":false,"suffix":""},{"dropping-particle":"","family":"Han","given":"Joan C.","non-dropping-particle":"","parse-names":false,"suffix":""},{"dropping-particle":"","family":"Qi","given":"Nathan","non-dropping-particle":"","parse-names":false,"suffix":""},{"dropping-particle":"","family":"Saltiel","given":"Alan R.","non-dropping-particle":"","parse-names":false,"suffix":""},{"dropping-particle":"","family":"Bridges","given":"Dave","non-dropping-particle":"","parse-names":false,"suffix":""}],"container-title":"bioRxiv","id":"ITEM-1","issued":{"date-parts":[["2019"]]},"title":"Skeletal Muscle mTORC1 Activation Increases Energy Expenditure and Reduces Longevity in Mice","type":"article-journal"},"uris":["http://www.mendeley.com/documents/?uuid=41bc00a6-1066-47fb-a124-1a1e1a1f4d79"]}],"mendeley":{"formattedCitation":"(17)","plainTextFormattedCitation":"(17)"},"properties":{"noteIndex":0},"schema":"https://github.com/citation-style-language/schema/raw/master/csl-citation.json"}</w:instrText>
+      </w:r>
+      <w:r>
+        <w:fldChar w:fldCharType="separate"/>
+      </w:r>
+      <w:r>
+        <w:rPr>
+          <w:noProof/>
+        </w:rPr>
+        <w:t>(17)</w:t>
+      </w:r>
+      <w:r>
+        <w:fldChar w:fldCharType="end"/>
+      </w:r>
+      <w:r>
+        <w:t xml:space="preserve">.  </w:t>
+      </w:r>
+      <w:r>
+        <w:t>Animals</w:t>
+      </w:r>
+      <w:r>
+        <w:t xml:space="preserve"> were euthanized via cervical dislocation under isoflurane anesthesia.  </w:t>
       </w:r>
       <w:r>
         <w:t>All procedures were approved by the University of Michigan Institutional Animal Care and Use Committee.</w:t>
@@ -1680,8 +1889,9 @@
       <w:pPr>
         <w:pStyle w:val="Heading2"/>
       </w:pPr>
-      <w:commentRangeStart w:id="0"/>
-      <w:r>
+      <w:commentRangeStart w:id="1"/>
+      <w:r>
+        <w:lastRenderedPageBreak/>
         <w:t>Food Preference Test</w:t>
       </w:r>
     </w:p>
@@ -1689,12 +1899,12 @@
       <w:r>
         <w:t>Food preference was measured by</w:t>
       </w:r>
-      <w:commentRangeEnd w:id="0"/>
+      <w:commentRangeEnd w:id="1"/>
       <w:r>
         <w:rPr>
           <w:rStyle w:val="CommentReference"/>
         </w:rPr>
-        <w:commentReference w:id="0"/>
+        <w:commentReference w:id="1"/>
       </w:r>
     </w:p>
     <w:p/>
@@ -1715,7 +1925,6 @@
     <w:p/>
     <w:p>
       <w:r>
-        <w:lastRenderedPageBreak/>
         <w:t xml:space="preserve">Total ketone bodies were determined using the </w:t>
       </w:r>
       <w:r>
@@ -1839,7 +2048,7 @@
         <w:rPr>
           <w:bCs/>
         </w:rPr>
-        <w:instrText>ADDIN CSL_CITATION {"citationItems":[{"id":"ITEM-1","itemData":{"DOI":"10.1038/nature09584","ISBN":"1476-4687 (Electronic)\\r0028-0836 (Linking)","ISSN":"00280836","PMID":"21179166","abstract":"The multi-component mechanistic target of rapamycin complex 1 (mTORC1) kinase is the central node of a mammalian pathway that coordinates cell growth with the availability of nutrients, energy and growth factors. Progress has been made in the identification of mTORC1 pathway components and in understanding their functions in cells, but there is relatively little known about the role of the pathway in vivo. Specifically, we have little knowledge regarding the role mTOCR1 has in liver physiology. In fasted animals, the liver performs numerous functions that maintain whole-body homeostasis, including the production of ketone bodies for peripheral tissues to use as energy sources. Here we show that mTORC1 controls ketogenesis in mice in response to fasting. We find that liver-specific loss of TSC1 (tuberous sclerosis 1), an mTORC1 inhibitor, leads to a fasting-resistant increase in liver size, and to a pronounced defect in ketone body production and ketogenic gene expression on fasting. The loss of raptor (regulatory associated protein of mTOR, complex 1) an essential mTORC1 component, has the opposite effects. In addition, we find that the inhibition of mTORC1 is required for the fasting-induced activation of PPARalpha (peroxisome proliferator activated receptor alpha), the master transcriptional activator of ketogenic genes, and that suppression of NCoR1 (nuclear receptor co-repressor 1), a co-repressor of PPARalpha, reactivates ketogenesis in cells and livers with hyperactive mTORC1 signalling. Like livers with activated mTORC1, livers from aged mice have a defect in ketogenesis, which correlates with an increase in mTORC1 signalling. Moreover, we show that the suppressive effects of mTORC1 activation and ageing on PPARalpha activity and ketone production are not additive, and that mTORC1 inhibition is sufficient to prevent the ageing-induced defect in ketogenesis. Thus, our findings reveal that mTORC1 is a key regulator of PPARalpha function and hepatic ketogenesis and suggest a role for mTORC1 activity in promoting the ageing of the liver.","author":[{"dropping-particle":"","family":"Sengupta","given":"Shomit","non-dropping-particle":"","parse-names":false,"suffix":""},{"dropping-particle":"","family":"Peterson","given":"Timothy R.","non-dropping-particle":"","parse-names":false,"suffix":""},{"dropping-particle":"","family":"Laplante","given":"Mathieu","non-dropping-particle":"","parse-names":false,"suffix":""},{"dropping-particle":"","family":"Oh","given":"Stephanie","non-dropping-particle":"","parse-names":false,"suffix":""},{"dropping-particle":"","family":"Sabatini","given":"David M.","non-dropping-particle":"","parse-names":false,"suffix":""}],"container-title":"Nature","id":"ITEM-1","issue":"7327","issued":{"date-parts":[["2010","12"]]},"page":"1100-1106","publisher":"Nature Publishing Group","title":"MTORC1 controls fasting-induced ketogenesis and its modulation by ageing","type":"article-journal","volume":"468"},"uris":["http://www.mendeley.com/documents/?uuid=3a512456-4bbb-4224-998f-16c57f36fd1c"]}],"mendeley":{"formattedCitation":"(17)","plainTextFormattedCitation":"(17)","previouslyFormattedCitation":"(17)"},"properties":{"noteIndex":0},"schema":"https://github.com/citation-style-language/schema/raw/master/csl-citation.json"}</w:instrText>
+        <w:instrText>ADDIN CSL_CITATION {"citationItems":[{"id":"ITEM-1","itemData":{"DOI":"10.1038/nature09584","ISBN":"1476-4687 (Electronic)\\r0028-0836 (Linking)","ISSN":"00280836","PMID":"21179166","abstract":"The multi-component mechanistic target of rapamycin complex 1 (mTORC1) kinase is the central node of a mammalian pathway that coordinates cell growth with the availability of nutrients, energy and growth factors. Progress has been made in the identification of mTORC1 pathway components and in understanding their functions in cells, but there is relatively little known about the role of the pathway in vivo. Specifically, we have little knowledge regarding the role mTOCR1 has in liver physiology. In fasted animals, the liver performs numerous functions that maintain whole-body homeostasis, including the production of ketone bodies for peripheral tissues to use as energy sources. Here we show that mTORC1 controls ketogenesis in mice in response to fasting. We find that liver-specific loss of TSC1 (tuberous sclerosis 1), an mTORC1 inhibitor, leads to a fasting-resistant increase in liver size, and to a pronounced defect in ketone body production and ketogenic gene expression on fasting. The loss of raptor (regulatory associated protein of mTOR, complex 1) an essential mTORC1 component, has the opposite effects. In addition, we find that the inhibition of mTORC1 is required for the fasting-induced activation of PPARalpha (peroxisome proliferator activated receptor alpha), the master transcriptional activator of ketogenic genes, and that suppression of NCoR1 (nuclear receptor co-repressor 1), a co-repressor of PPARalpha, reactivates ketogenesis in cells and livers with hyperactive mTORC1 signalling. Like livers with activated mTORC1, livers from aged mice have a defect in ketogenesis, which correlates with an increase in mTORC1 signalling. Moreover, we show that the suppressive effects of mTORC1 activation and ageing on PPARalpha activity and ketone production are not additive, and that mTORC1 inhibition is sufficient to prevent the ageing-induced defect in ketogenesis. Thus, our findings reveal that mTORC1 is a key regulator of PPARalpha function and hepatic ketogenesis and suggest a role for mTORC1 activity in promoting the ageing of the liver.","author":[{"dropping-particle":"","family":"Sengupta","given":"Shomit","non-dropping-particle":"","parse-names":false,"suffix":""},{"dropping-particle":"","family":"Peterson","given":"Timothy R.","non-dropping-particle":"","parse-names":false,"suffix":""},{"dropping-particle":"","family":"Laplante","given":"Mathieu","non-dropping-particle":"","parse-names":false,"suffix":""},{"dropping-particle":"","family":"Oh","given":"Stephanie","non-dropping-particle":"","parse-names":false,"suffix":""},{"dropping-particle":"","family":"Sabatini","given":"David M.","non-dropping-particle":"","parse-names":false,"suffix":""}],"container-title":"Nature","id":"ITEM-1","issue":"7327","issued":{"date-parts":[["2010","12"]]},"page":"1100-1106","publisher":"Nature Publishing Group","title":"MTORC1 controls fasting-induced ketogenesis and its modulation by ageing","type":"article-journal","volume":"468"},"uris":["http://www.mendeley.com/documents/?uuid=3a512456-4bbb-4224-998f-16c57f36fd1c"]}],"mendeley":{"formattedCitation":"(18)","plainTextFormattedCitation":"(18)","previouslyFormattedCitation":"(17)"},"properties":{"noteIndex":0},"schema":"https://github.com/citation-style-language/schema/raw/master/csl-citation.json"}</w:instrText>
       </w:r>
       <w:r>
         <w:rPr>
@@ -1852,55 +2061,222 @@
           <w:bCs/>
           <w:noProof/>
         </w:rPr>
+        <w:t>(18)</w:t>
+      </w:r>
+      <w:r>
+        <w:rPr>
+          <w:bCs/>
+        </w:rPr>
+        <w:fldChar w:fldCharType="end"/>
+      </w:r>
+      <w:r>
+        <w:rPr>
+          <w:bCs/>
+        </w:rPr>
+        <w:t>.</w:t>
+      </w:r>
+      <w:r>
+        <w:rPr>
+          <w:bCs/>
+        </w:rPr>
+        <w:t xml:space="preserve">  </w:t>
+      </w:r>
+      <w:r>
+        <w:t xml:space="preserve">Briefly cells were treated with fresh DMEM/FBS or DMEM without glucose or serum, but supplemented with 50 </w:t>
+      </w:r>
+      <w:r>
+        <w:rPr>
+          <w:rFonts w:ascii="Symbol" w:hAnsi="Symbol"/>
+        </w:rPr>
+        <w:t></w:t>
+      </w:r>
+      <w:r>
+        <w:t>M WY-14643 to activate PPAR</w:t>
+      </w:r>
+      <w:r>
+        <w:rPr>
+          <w:rFonts w:ascii="Symbol" w:hAnsi="Symbol"/>
+        </w:rPr>
+        <w:t></w:t>
+      </w:r>
+      <w:r>
+        <w:t xml:space="preserve"> and 2 </w:t>
+      </w:r>
+      <w:proofErr w:type="spellStart"/>
+      <w:r>
+        <w:t>mM</w:t>
+      </w:r>
+      <w:proofErr w:type="spellEnd"/>
+      <w:r>
+        <w:t xml:space="preserve"> sodium octanoate to supply lipids for conversion to ketones.  After 48h cells were lysed and RNA was collected.</w:t>
+      </w:r>
+    </w:p>
+    <w:p/>
+    <w:p>
+      <w:pPr>
+        <w:pStyle w:val="Heading2"/>
+      </w:pPr>
+      <w:r>
+        <w:t>Insulin Tolerance Tests</w:t>
+      </w:r>
+    </w:p>
+    <w:p/>
+    <w:p>
+      <w:r>
+        <w:t xml:space="preserve">Mice were fasted for 6h </w:t>
+      </w:r>
+      <w:r>
+        <w:t xml:space="preserve">starting at approximately ZT2 and blood was drawn via tail vein.  Glucose was determined using an </w:t>
+      </w:r>
+      <w:proofErr w:type="spellStart"/>
+      <w:r>
+        <w:t>Accuchek</w:t>
+      </w:r>
+      <w:proofErr w:type="spellEnd"/>
+      <w:r>
+        <w:t xml:space="preserve"> glucometer.  Insulin (Humulin HR from Lily) was injected at 0.75 </w:t>
+      </w:r>
+      <w:proofErr w:type="spellStart"/>
+      <w:r>
+        <w:t>mU</w:t>
+      </w:r>
+      <w:proofErr w:type="spellEnd"/>
+      <w:r>
+        <w:t xml:space="preserve">/g of lean mass (as determined via </w:t>
+      </w:r>
+      <w:proofErr w:type="spellStart"/>
+      <w:r>
+        <w:t>echoMRI</w:t>
+      </w:r>
+      <w:proofErr w:type="spellEnd"/>
+      <w:r>
+        <w:t xml:space="preserve">).  Blood glucose was determined at </w:t>
+      </w:r>
+      <w:proofErr w:type="gramStart"/>
+      <w:r>
+        <w:t>15 minute</w:t>
+      </w:r>
+      <w:proofErr w:type="gramEnd"/>
+      <w:r>
+        <w:t xml:space="preserve"> intervals.</w:t>
+      </w:r>
+    </w:p>
+    <w:p/>
+    <w:p>
+      <w:pPr>
+        <w:pStyle w:val="Heading2"/>
+      </w:pPr>
+      <w:r>
+        <w:t>Identification of Potentially Secreted Proteins</w:t>
+      </w:r>
+    </w:p>
+    <w:p/>
+    <w:p>
+      <w:r>
+        <w:t xml:space="preserve">Sequences annotated as having a signal peptide via </w:t>
+      </w:r>
+      <w:proofErr w:type="spellStart"/>
+      <w:r>
+        <w:t>SignalP</w:t>
+      </w:r>
+      <w:proofErr w:type="spellEnd"/>
+      <w:r>
+        <w:t xml:space="preserve"> </w:t>
+      </w:r>
+      <w:r>
+        <w:fldChar w:fldCharType="begin" w:fldLock="1"/>
+      </w:r>
+      <w:r>
+        <w:instrText>ADDIN CSL_CITATION {"citationItems":[{"id":"ITEM-1","itemData":{"DOI":"10.1038/s41587-019-0036-z","ISSN":"15461696","abstract":"Signal peptides (SPs) are short amino acid sequences in the amino terminus of many newly synthesized proteins that target proteins into, or across, membranes. Bioinformatic tools can predict SPs from amino acid sequences, but most cannot distinguish between various types of signal peptides. We present a deep neural network-based approach that improves SP prediction across all domains of life and distinguishes between three types of prokaryotic SPs.","author":[{"dropping-particle":"","family":"Almagro Armenteros","given":"José Juan","non-dropping-particle":"","parse-names":false,"suffix":""},{"dropping-particle":"","family":"Tsirigos","given":"Konstantinos D.","non-dropping-particle":"","parse-names":false,"suffix":""},{"dropping-particle":"","family":"Sønderby","given":"Casper Kaae","non-dropping-particle":"","parse-names":false,"suffix":""},{"dropping-particle":"","family":"Petersen","given":"Thomas Nordahl","non-dropping-particle":"","parse-names":false,"suffix":""},{"dropping-particle":"","family":"Winther","given":"Ole","non-dropping-particle":"","parse-names":false,"suffix":""},{"dropping-particle":"","family":"Brunak","given":"Søren","non-dropping-particle":"","parse-names":false,"suffix":""},{"dropping-particle":"","family":"Heijne","given":"Gunnar","non-dropping-particle":"von","parse-names":false,"suffix":""},{"dropping-particle":"","family":"Nielsen","given":"Henrik","non-dropping-particle":"","parse-names":false,"suffix":""}],"container-title":"Nature Biotechnology","id":"ITEM-1","issue":"4","issued":{"date-parts":[["2019"]]},"page":"420-423","publisher":"Springer US","title":"SignalP 5.0 improves signal peptide predictions using deep neural networks","type":"article-journal","volume":"37"},"uris":["http://www.mendeley.com/documents/?uuid=dd7b9d5e-e5e0-4a9f-beec-f4e961b87bfc"]}],"mendeley":{"formattedCitation":"(19)","plainTextFormattedCitation":"(19)","previouslyFormattedCitation":"(18)"},"properties":{"noteIndex":0},"schema":"https://github.com/citation-style-language/schema/raw/master/csl-citation.json"}</w:instrText>
+      </w:r>
+      <w:r>
+        <w:fldChar w:fldCharType="separate"/>
+      </w:r>
+      <w:r>
+        <w:rPr>
+          <w:noProof/>
+        </w:rPr>
+        <w:t>(19)</w:t>
+      </w:r>
+      <w:r>
+        <w:fldChar w:fldCharType="end"/>
+      </w:r>
+      <w:r>
+        <w:t xml:space="preserve"> were downloaded from </w:t>
+      </w:r>
+      <w:proofErr w:type="spellStart"/>
+      <w:r>
+        <w:t>Ensembl</w:t>
+      </w:r>
+      <w:proofErr w:type="spellEnd"/>
+      <w:r>
+        <w:t xml:space="preserve"> via the </w:t>
+      </w:r>
+      <w:proofErr w:type="spellStart"/>
+      <w:r>
+        <w:t>biomart</w:t>
+      </w:r>
+      <w:proofErr w:type="spellEnd"/>
+      <w:r>
+        <w:t xml:space="preserve"> tool </w:t>
+      </w:r>
+      <w:r>
+        <w:fldChar w:fldCharType="begin" w:fldLock="1"/>
+      </w:r>
+      <w:r>
+        <w:instrText>ADDIN CSL_CITATION {"citationItems":[{"id":"ITEM-1","itemData":{"DOI":"10.1038/nprot.2009.97","ISSN":"17542189","abstract":"Genomic experiments produce multiple views of biological systems, among them are DNA sequence and copy number variation, and mRNA and protein abundance. Understanding these systems needs integrated bioinformatic analysis. Public databases such as Ensembl provide relationships and mappings between the relevant sets of probe and target molecules. However, the relationships can be biologically complex and the content of the databases is dynamic. We demonstrate how to use the computational environment R to integrate and jointly analyze experimental datasets, employing BioMart web services to provide the molecule mappings. We also discuss typical problems that are encountered in making gene-to-transcript-to-protein mappings. The approach provides a flexible, programmable and reproducible basis for state-of-the-art bioinformatic data integration.","author":[{"dropping-particle":"","family":"Durinck","given":"Steffen","non-dropping-particle":"","parse-names":false,"suffix":""},{"dropping-particle":"","family":"Spellman","given":"Paul T.","non-dropping-particle":"","parse-names":false,"suffix":""},{"dropping-particle":"","family":"Birney","given":"Ewan","non-dropping-particle":"","parse-names":false,"suffix":""},{"dropping-particle":"","family":"Huber","given":"Wolfgang","non-dropping-particle":"","parse-names":false,"suffix":""}],"container-title":"Nature Protocols","id":"ITEM-1","issue":"8","issued":{"date-parts":[["2009"]]},"page":"1184-1191","title":"Mapping identifiers for the integration of genomic datasets with the R/ Bioconductor package biomaRt","type":"article-journal","volume":"4"},"uris":["http://www.mendeley.com/documents/?uuid=df1a1b39-37cb-4e6a-aeee-93780c71c4b8"]}],"mendeley":{"formattedCitation":"(20)","plainTextFormattedCitation":"(20)","previouslyFormattedCitation":"(19)"},"properties":{"noteIndex":0},"schema":"https://github.com/citation-style-language/schema/raw/master/csl-citation.json"}</w:instrText>
+      </w:r>
+      <w:r>
+        <w:fldChar w:fldCharType="separate"/>
+      </w:r>
+      <w:r>
+        <w:rPr>
+          <w:noProof/>
+        </w:rPr>
+        <w:t>(20)</w:t>
+      </w:r>
+      <w:r>
+        <w:fldChar w:fldCharType="end"/>
+      </w:r>
+      <w:r>
+        <w:t>.  These were further filtered removing genes annotated with the gene ontology term for cellular compartment – membrane (GO:</w:t>
+      </w:r>
+      <w:r>
+        <w:t xml:space="preserve"> 0016020</w:t>
+      </w:r>
+      <w:r>
+        <w:t xml:space="preserve">).  </w:t>
+      </w:r>
+      <w:r>
+        <w:t xml:space="preserve">The transcriptomic dataset is published as </w:t>
+      </w:r>
+      <w:r>
+        <w:t>GSE84312</w:t>
+      </w:r>
+      <w:r>
+        <w:t xml:space="preserve"> and described in </w:t>
+      </w:r>
+      <w:r>
+        <w:fldChar w:fldCharType="begin" w:fldLock="1"/>
+      </w:r>
+      <w:r>
+        <w:instrText>ADDIN CSL_CITATION {"citationItems":[{"id":"ITEM-1","itemData":{"DOI":"10.1101/720540","author":[{"dropping-particle":"","family":"Stephenson","given":"Erin J.","non-dropping-particle":"","parse-names":false,"suffix":""},{"dropping-particle":"","family":"Redd","given":"JeAnna R.","non-dropping-particle":"","parse-names":false,"suffix":""},{"dropping-particle":"","family":"Snyder","given":"Detrick S.","non-dropping-particle":"","parse-names":false,"suffix":""},{"dropping-particle":"","family":"Tran","given":"Quynh T.","non-dropping-particle":"","parse-names":false,"suffix":""},{"dropping-particle":"","family":"Lu","given":"Binbin","non-dropping-particle":"","parse-names":false,"suffix":""},{"dropping-particle":"","family":"Peloquin","given":"Matthew J.","non-dropping-particle":"","parse-names":false,"suffix":""},{"dropping-particle":"","family":"Mulcahy","given":"Molly C.","non-dropping-particle":"","parse-names":false,"suffix":""},{"dropping-particle":"","family":"Harvey","given":"Innocence","non-dropping-particle":"","parse-names":false,"suffix":""},{"dropping-particle":"","family":"Fisher","given":"Kaleigh","non-dropping-particle":"","parse-names":false,"suffix":""},{"dropping-particle":"","family":"Han","given":"Joan C.","non-dropping-particle":"","parse-names":false,"suffix":""},{"dropping-particle":"","family":"Qi","given":"Nathan","non-dropping-particle":"","parse-names":false,"suffix":""},{"dropping-particle":"","family":"Saltiel","given":"Alan R.","non-dropping-particle":"","parse-names":false,"suffix":""},{"dropping-particle":"","family":"Bridges","given":"Dave","non-dropping-particle":"","parse-names":false,"suffix":""}],"container-title":"bioRxiv","id":"ITEM-1","issued":{"date-parts":[["2019"]]},"title":"Skeletal Muscle mTORC1 Activation Increases Energy Expenditure and Reduces Longevity in Mice","type":"article-journal"},"uris":["http://www.mendeley.com/documents/?uuid=41bc00a6-1066-47fb-a124-1a1e1a1f4d79"]}],"mendeley":{"formattedCitation":"(17)","plainTextFormattedCitation":"(17)","previouslyFormattedCitation":"(20)"},"properties":{"noteIndex":0},"schema":"https://github.com/citation-style-language/schema/raw/master/csl-citation.json"}</w:instrText>
+      </w:r>
+      <w:r>
+        <w:fldChar w:fldCharType="separate"/>
+      </w:r>
+      <w:r>
+        <w:rPr>
+          <w:noProof/>
+        </w:rPr>
         <w:t>(17)</w:t>
       </w:r>
       <w:r>
-        <w:rPr>
-          <w:bCs/>
-        </w:rPr>
         <w:fldChar w:fldCharType="end"/>
       </w:r>
       <w:r>
-        <w:rPr>
-          <w:bCs/>
-        </w:rPr>
         <w:t>.</w:t>
       </w:r>
-      <w:r>
-        <w:rPr>
-          <w:bCs/>
-        </w:rPr>
-        <w:t xml:space="preserve">  </w:t>
-      </w:r>
-      <w:r>
-        <w:t xml:space="preserve">Briefly cells were treated with fresh DMEM/FBS or DMEM without glucose or serum, but supplemented with 50 </w:t>
-      </w:r>
-      <w:r>
-        <w:rPr>
-          <w:rFonts w:ascii="Symbol" w:hAnsi="Symbol"/>
-        </w:rPr>
-        <w:t></w:t>
-      </w:r>
-      <w:r>
-        <w:t>M WY-14643 to activate PPAR</w:t>
-      </w:r>
-      <w:r>
-        <w:rPr>
-          <w:rFonts w:ascii="Symbol" w:hAnsi="Symbol"/>
-        </w:rPr>
-        <w:t></w:t>
-      </w:r>
-      <w:r>
-        <w:t xml:space="preserve"> and 2 </w:t>
-      </w:r>
-      <w:proofErr w:type="spellStart"/>
-      <w:r>
-        <w:t>mM</w:t>
-      </w:r>
-      <w:proofErr w:type="spellEnd"/>
-      <w:r>
-        <w:t xml:space="preserve"> sodium octanoate to supply lipids for conversion to ketones.  After 48h cells were lysed and RNA was collected.</w:t>
-      </w:r>
     </w:p>
     <w:p/>
     <w:p>
@@ -1908,77 +2284,24 @@
         <w:pStyle w:val="Heading2"/>
       </w:pPr>
       <w:r>
-        <w:t>Insulin Tolerance Tests</w:t>
+        <w:t>Statistics</w:t>
       </w:r>
     </w:p>
     <w:p/>
     <w:p>
-      <w:r>
-        <w:t xml:space="preserve">Mice were fasted for 6h </w:t>
-      </w:r>
-      <w:r>
-        <w:t xml:space="preserve">starting at approximately ZT2 and blood was drawn via tail vein.  Glucose was determined using an </w:t>
-      </w:r>
-      <w:proofErr w:type="spellStart"/>
-      <w:r>
-        <w:t>Accuchek</w:t>
-      </w:r>
-      <w:proofErr w:type="spellEnd"/>
-      <w:r>
-        <w:t xml:space="preserve"> glucometer.  Insulin (Humulin HR from Lily) was injected at 0.75 </w:t>
-      </w:r>
-      <w:proofErr w:type="spellStart"/>
-      <w:r>
-        <w:t>mU</w:t>
-      </w:r>
-      <w:proofErr w:type="spellEnd"/>
-      <w:r>
-        <w:t xml:space="preserve">/g of lean mass (as determined via </w:t>
-      </w:r>
-      <w:proofErr w:type="spellStart"/>
-      <w:r>
-        <w:t>echoMRI</w:t>
-      </w:r>
-      <w:proofErr w:type="spellEnd"/>
-      <w:r>
-        <w:t xml:space="preserve">).  Blood glucose was determined at </w:t>
-      </w:r>
-      <w:proofErr w:type="gramStart"/>
-      <w:r>
-        <w:t>15 minute</w:t>
-      </w:r>
-      <w:proofErr w:type="gramEnd"/>
-      <w:r>
-        <w:t xml:space="preserve"> intervals.</w:t>
-      </w:r>
-    </w:p>
-    <w:p/>
-    <w:p>
-      <w:pPr>
-        <w:pStyle w:val="Heading2"/>
-      </w:pPr>
-      <w:r>
-        <w:t>Identification of Potentially Secreted Proteins</w:t>
-      </w:r>
-    </w:p>
-    <w:p/>
-    <w:p>
-      <w:r>
-        <w:t xml:space="preserve">Sequences annotated as having a signal peptide via </w:t>
-      </w:r>
-      <w:proofErr w:type="spellStart"/>
-      <w:r>
-        <w:t>SignalP</w:t>
-      </w:r>
-      <w:proofErr w:type="spellEnd"/>
-      <w:r>
-        <w:t xml:space="preserve"> </w:t>
+      <w:pPr>
+        <w:rPr>
+          <w:rFonts w:ascii="Times New Roman" w:eastAsia="Times New Roman" w:hAnsi="Times New Roman" w:cs="Times New Roman"/>
+        </w:rPr>
+      </w:pPr>
+      <w:r>
+        <w:t xml:space="preserve">Statistical significance for this study was set at p=0.05.  All statistical analyses were performed using R version 3.6.2 </w:t>
       </w:r>
       <w:r>
         <w:fldChar w:fldCharType="begin" w:fldLock="1"/>
       </w:r>
       <w:r>
-        <w:instrText>ADDIN CSL_CITATION {"citationItems":[{"id":"ITEM-1","itemData":{"DOI":"10.1038/s41587-019-0036-z","ISSN":"15461696","abstract":"Signal peptides (SPs) are short amino acid sequences in the amino terminus of many newly synthesized proteins that target proteins into, or across, membranes. Bioinformatic tools can predict SPs from amino acid sequences, but most cannot distinguish between various types of signal peptides. We present a deep neural network-based approach that improves SP prediction across all domains of life and distinguishes between three types of prokaryotic SPs.","author":[{"dropping-particle":"","family":"Almagro Armenteros","given":"José Juan","non-dropping-particle":"","parse-names":false,"suffix":""},{"dropping-particle":"","family":"Tsirigos","given":"Konstantinos D.","non-dropping-particle":"","parse-names":false,"suffix":""},{"dropping-particle":"","family":"Sønderby","given":"Casper Kaae","non-dropping-particle":"","parse-names":false,"suffix":""},{"dropping-particle":"","family":"Petersen","given":"Thomas Nordahl","non-dropping-particle":"","parse-names":false,"suffix":""},{"dropping-particle":"","family":"Winther","given":"Ole","non-dropping-particle":"","parse-names":false,"suffix":""},{"dropping-particle":"","family":"Brunak","given":"Søren","non-dropping-particle":"","parse-names":false,"suffix":""},{"dropping-particle":"","family":"Heijne","given":"Gunnar","non-dropping-particle":"von","parse-names":false,"suffix":""},{"dropping-particle":"","family":"Nielsen","given":"Henrik","non-dropping-particle":"","parse-names":false,"suffix":""}],"container-title":"Nature Biotechnology","id":"ITEM-1","issue":"4","issued":{"date-parts":[["2019"]]},"page":"420-423","publisher":"Springer US","title":"SignalP 5.0 improves signal peptide predictions using deep neural networks","type":"article-journal","volume":"37"},"uris":["http://www.mendeley.com/documents/?uuid=dd7b9d5e-e5e0-4a9f-beec-f4e961b87bfc"]}],"mendeley":{"formattedCitation":"(18)","plainTextFormattedCitation":"(18)","previouslyFormattedCitation":"(18)"},"properties":{"noteIndex":0},"schema":"https://github.com/citation-style-language/schema/raw/master/csl-citation.json"}</w:instrText>
+        <w:instrText>ADDIN CSL_CITATION {"citationItems":[{"id":"ITEM-1","itemData":{"author":[{"dropping-particle":"","family":"R Core Team","given":"","non-dropping-particle":"","parse-names":false,"suffix":""}],"id":"ITEM-1","issued":{"date-parts":[["2019"]]},"publisher-place":"Vienna, Austria","title":"R: A Language and Environment for Statistical Computing","type":"article"},"uris":["http://www.mendeley.com/documents/?uuid=50734a56-ef7d-4808-9c16-802efc99246f"]}],"mendeley":{"formattedCitation":"(21)","plainTextFormattedCitation":"(21)","previouslyFormattedCitation":"(21)"},"properties":{"noteIndex":0},"schema":"https://github.com/citation-style-language/schema/raw/master/csl-citation.json"}</w:instrText>
       </w:r>
       <w:r>
         <w:fldChar w:fldCharType="separate"/>
@@ -1987,127 +2310,17 @@
         <w:rPr>
           <w:noProof/>
         </w:rPr>
-        <w:t>(18)</w:t>
+        <w:t>(21)</w:t>
       </w:r>
       <w:r>
         <w:fldChar w:fldCharType="end"/>
       </w:r>
       <w:r>
-        <w:t xml:space="preserve"> were downloaded from </w:t>
-      </w:r>
-      <w:proofErr w:type="spellStart"/>
-      <w:r>
-        <w:t>Ensembl</w:t>
-      </w:r>
-      <w:proofErr w:type="spellEnd"/>
-      <w:r>
-        <w:t xml:space="preserve"> via the </w:t>
-      </w:r>
-      <w:proofErr w:type="spellStart"/>
-      <w:r>
-        <w:t>biomart</w:t>
-      </w:r>
-      <w:proofErr w:type="spellEnd"/>
-      <w:r>
-        <w:t xml:space="preserve"> tool </w:t>
-      </w:r>
-      <w:r>
-        <w:fldChar w:fldCharType="begin" w:fldLock="1"/>
-      </w:r>
-      <w:r>
-        <w:instrText>ADDIN CSL_CITATION {"citationItems":[{"id":"ITEM-1","itemData":{"DOI":"10.1038/nprot.2009.97","ISSN":"17542189","abstract":"Genomic experiments produce multiple views of biological systems, among them are DNA sequence and copy number variation, and mRNA and protein abundance. Understanding these systems needs integrated bioinformatic analysis. Public databases such as Ensembl provide relationships and mappings between the relevant sets of probe and target molecules. However, the relationships can be biologically complex and the content of the databases is dynamic. We demonstrate how to use the computational environment R to integrate and jointly analyze experimental datasets, employing BioMart web services to provide the molecule mappings. We also discuss typical problems that are encountered in making gene-to-transcript-to-protein mappings. The approach provides a flexible, programmable and reproducible basis for state-of-the-art bioinformatic data integration.","author":[{"dropping-particle":"","family":"Durinck","given":"Steffen","non-dropping-particle":"","parse-names":false,"suffix":""},{"dropping-particle":"","family":"Spellman","given":"Paul T.","non-dropping-particle":"","parse-names":false,"suffix":""},{"dropping-particle":"","family":"Birney","given":"Ewan","non-dropping-particle":"","parse-names":false,"suffix":""},{"dropping-particle":"","family":"Huber","given":"Wolfgang","non-dropping-particle":"","parse-names":false,"suffix":""}],"container-title":"Nature Protocols","id":"ITEM-1","issue":"8","issued":{"date-parts":[["2009"]]},"page":"1184-1191","title":"Mapping identifiers for the integration of genomic datasets with the R/ Bioconductor package biomaRt","type":"article-journal","volume":"4"},"uris":["http://www.mendeley.com/documents/?uuid=df1a1b39-37cb-4e6a-aeee-93780c71c4b8"]}],"mendeley":{"formattedCitation":"(19)","plainTextFormattedCitation":"(19)","previouslyFormattedCitation":"(19)"},"properties":{"noteIndex":0},"schema":"https://github.com/citation-style-language/schema/raw/master/csl-citation.json"}</w:instrText>
-      </w:r>
-      <w:r>
-        <w:fldChar w:fldCharType="separate"/>
-      </w:r>
-      <w:r>
-        <w:rPr>
-          <w:noProof/>
-        </w:rPr>
-        <w:t>(19)</w:t>
-      </w:r>
-      <w:r>
-        <w:fldChar w:fldCharType="end"/>
-      </w:r>
-      <w:r>
-        <w:t>.  These were further filtered removing genes annotated with the gene ontology term for cellular compartment – membrane (GO:</w:t>
-      </w:r>
-      <w:r>
-        <w:t xml:space="preserve"> 0016020</w:t>
-      </w:r>
-      <w:r>
-        <w:t xml:space="preserve">).  </w:t>
-      </w:r>
-      <w:r>
-        <w:t xml:space="preserve">The transcriptomic dataset is published as </w:t>
-      </w:r>
-      <w:r>
-        <w:t>GSE84312</w:t>
-      </w:r>
-      <w:r>
-        <w:t xml:space="preserve"> and described in </w:t>
-      </w:r>
-      <w:r>
-        <w:fldChar w:fldCharType="begin" w:fldLock="1"/>
-      </w:r>
-      <w:r>
-        <w:instrText>ADDIN CSL_CITATION {"citationItems":[{"id":"ITEM-1","itemData":{"DOI":"10.1101/720540","author":[{"dropping-particle":"","family":"Stephenson","given":"Erin J.","non-dropping-particle":"","parse-names":false,"suffix":""},{"dropping-particle":"","family":"Redd","given":"JeAnna R.","non-dropping-particle":"","parse-names":false,"suffix":""},{"dropping-particle":"","family":"Snyder","given":"Detrick S.","non-dropping-particle":"","parse-names":false,"suffix":""},{"dropping-particle":"","family":"Tran","given":"Quynh T.","non-dropping-particle":"","parse-names":false,"suffix":""},{"dropping-particle":"","family":"Lu","given":"Binbin","non-dropping-particle":"","parse-names":false,"suffix":""},{"dropping-particle":"","family":"Peloquin","given":"Matthew J.","non-dropping-particle":"","parse-names":false,"suffix":""},{"dropping-particle":"","family":"Mulcahy","given":"Molly C.","non-dropping-particle":"","parse-names":false,"suffix":""},{"dropping-particle":"","family":"Harvey","given":"Innocence","non-dropping-particle":"","parse-names":false,"suffix":""},{"dropping-particle":"","family":"Fisher","given":"Kaleigh","non-dropping-particle":"","parse-names":false,"suffix":""},{"dropping-particle":"","family":"Han","given":"Joan C.","non-dropping-particle":"","parse-names":false,"suffix":""},{"dropping-particle":"","family":"Qi","given":"Nathan","non-dropping-particle":"","parse-names":false,"suffix":""},{"dropping-particle":"","family":"Saltiel","given":"Alan R.","non-dropping-particle":"","parse-names":false,"suffix":""},{"dropping-particle":"","family":"Bridges","given":"Dave","non-dropping-particle":"","parse-names":false,"suffix":""}],"container-title":"bioRxiv","id":"ITEM-1","issued":{"date-parts":[["2019"]]},"title":"Skeletal Muscle mTORC1 Activation Increases Energy Expenditure and Reduces Longevity in Mice","type":"article-journal"},"uris":["http://www.mendeley.com/documents/?uuid=41bc00a6-1066-47fb-a124-1a1e1a1f4d79"]}],"mendeley":{"formattedCitation":"(20)","plainTextFormattedCitation":"(20)"},"properties":{"noteIndex":0},"schema":"https://github.com/citation-style-language/schema/raw/master/csl-citation.json"}</w:instrText>
-      </w:r>
-      <w:r>
-        <w:fldChar w:fldCharType="separate"/>
-      </w:r>
-      <w:r>
-        <w:rPr>
-          <w:noProof/>
-        </w:rPr>
-        <w:t>(20)</w:t>
-      </w:r>
-      <w:r>
-        <w:fldChar w:fldCharType="end"/>
-      </w:r>
-      <w:r>
-        <w:t>.</w:t>
-      </w:r>
-    </w:p>
-    <w:p/>
-    <w:p>
-      <w:pPr>
-        <w:pStyle w:val="Heading2"/>
-      </w:pPr>
-      <w:r>
-        <w:t>Statistics</w:t>
-      </w:r>
-    </w:p>
-    <w:p/>
-    <w:p>
-      <w:pPr>
-        <w:rPr>
-          <w:rFonts w:ascii="Times New Roman" w:eastAsia="Times New Roman" w:hAnsi="Times New Roman" w:cs="Times New Roman"/>
-        </w:rPr>
-      </w:pPr>
-      <w:r>
-        <w:t xml:space="preserve">Statistical significance for this study was set at p=0.05.  All statistical analyses were performed using R version 3.6.2 </w:t>
-      </w:r>
-      <w:r>
-        <w:fldChar w:fldCharType="begin" w:fldLock="1"/>
-      </w:r>
-      <w:r>
-        <w:instrText>ADDIN CSL_CITATION {"citationItems":[{"id":"ITEM-1","itemData":{"author":[{"dropping-particle":"","family":"R Core Team","given":"","non-dropping-particle":"","parse-names":false,"suffix":""}],"id":"ITEM-1","issued":{"date-parts":[["2019"]]},"publisher-place":"Vienna, Austria","title":"R: A Language and Environment for Statistical Computing","type":"article"},"uris":["http://www.mendeley.com/documents/?uuid=50734a56-ef7d-4808-9c16-802efc99246f"]}],"mendeley":{"formattedCitation":"(21)","plainTextFormattedCitation":"(21)","previouslyFormattedCitation":"(20)"},"properties":{"noteIndex":0},"schema":"https://github.com/citation-style-language/schema/raw/master/csl-citation.json"}</w:instrText>
-      </w:r>
-      <w:r>
-        <w:fldChar w:fldCharType="separate"/>
-      </w:r>
-      <w:r>
-        <w:rPr>
-          <w:noProof/>
-        </w:rPr>
-        <w:t>(21)</w:t>
-      </w:r>
-      <w:r>
-        <w:fldChar w:fldCharType="end"/>
-      </w:r>
-      <w:r>
-        <w:t xml:space="preserve">.  For experiments using both sexes, a modifying effect of sex was tested for all outcomes and reported where significant based on the interaction from a 2x2 ANOVA.  All raw data and analysis scripts can be found at </w:t>
+        <w:t xml:space="preserve">.  For experiments using both sexes, a modifying effect of sex was tested for all outcomes and reported where significant </w:t>
+      </w:r>
+      <w:r>
+        <w:lastRenderedPageBreak/>
+        <w:t xml:space="preserve">based on the interaction from a 2x2 ANOVA.  All raw data and analysis scripts can be found at </w:t>
       </w:r>
       <w:hyperlink r:id="rId8" w:history="1">
         <w:r>
@@ -2141,7 +2354,6 @@
           <w:rFonts w:eastAsia="Times New Roman"/>
           <w:shd w:val="clear" w:color="auto" w:fill="FFFFFF"/>
         </w:rPr>
-        <w:lastRenderedPageBreak/>
         <w:t>Results</w:t>
       </w:r>
     </w:p>
@@ -2193,7 +2405,7 @@
         <w:fldChar w:fldCharType="begin" w:fldLock="1"/>
       </w:r>
       <w:r>
-        <w:instrText>ADDIN CSL_CITATION {"citationItems":[{"id":"ITEM-1","itemData":{"DOI":"10.1101/720540","author":[{"dropping-particle":"","family":"Stephenson","given":"Erin J.","non-dropping-particle":"","parse-names":false,"suffix":""},{"dropping-particle":"","family":"Redd","given":"JeAnna R.","non-dropping-particle":"","parse-names":false,"suffix":""},{"dropping-particle":"","family":"Snyder","given":"Detrick S.","non-dropping-particle":"","parse-names":false,"suffix":""},{"dropping-particle":"","family":"Tran","given":"Quynh T.","non-dropping-particle":"","parse-names":false,"suffix":""},{"dropping-particle":"","family":"Lu","given":"Binbin","non-dropping-particle":"","parse-names":false,"suffix":""},{"dropping-particle":"","family":"Peloquin","given":"Matthew J.","non-dropping-particle":"","parse-names":false,"suffix":""},{"dropping-particle":"","family":"Mulcahy","given":"Molly C.","non-dropping-particle":"","parse-names":false,"suffix":""},{"dropping-particle":"","family":"Harvey","given":"Innocence","non-dropping-particle":"","parse-names":false,"suffix":""},{"dropping-particle":"","family":"Fisher","given":"Kaleigh","non-dropping-particle":"","parse-names":false,"suffix":""},{"dropping-particle":"","family":"Han","given":"Joan C.","non-dropping-particle":"","parse-names":false,"suffix":""},{"dropping-particle":"","family":"Qi","given":"Nathan","non-dropping-particle":"","parse-names":false,"suffix":""},{"dropping-particle":"","family":"Saltiel","given":"Alan R.","non-dropping-particle":"","parse-names":false,"suffix":""},{"dropping-particle":"","family":"Bridges","given":"Dave","non-dropping-particle":"","parse-names":false,"suffix":""}],"container-title":"bioRxiv","id":"ITEM-1","issued":{"date-parts":[["2019"]]},"title":"Skeletal Muscle mTORC1 Activation Increases Energy Expenditure and Reduces Longevity in Mice","type":"article-journal"},"uris":["http://www.mendeley.com/documents/?uuid=41bc00a6-1066-47fb-a124-1a1e1a1f4d79"]},{"id":"ITEM-2","itemData":{"DOI":"10.1126/scisignal.aab3715","ISBN":"1937-9145 (Electronic)","ISSN":"1937-9145","PMID":"26554817","abstract":"Skeletal muscle alters whole-body metabolism through the release of hormones into the bloodstream called myokines. Guridi et al. found that skeletal muscle released a hormone called FGF21 in mice with skeletal muscle–specific activation of mTORC1, a protein complex that links nutrient availability to cell growth. Compared to control mice, these mice weighed less, likely because of increased fatty acid oxidation and increased energy expenditure, and had lower plasma concentrations of glucose and insulin. Systemic administration of antibodies directed against FGF21 reversed these metabolic changes. Thus, FGF21 released from skeletal muscle can mediate changes in whole-body metabolism.Skeletal muscle is the largest organ, comprising 40% of the total body lean mass, and affects whole-body metabolism in multiple ways. We investigated the signaling pathways involved in this process using TSCmKO mice, which have a skeletal muscle–specific depletion of TSC1 (tuberous sclerosis complex 1). This deficiency results in the constitutive activation of mammalian target of rapamycin complex 1 (mTORC1), which enhances cell growth by promoting protein synthesis. TSCmKO mice were lean, with increased insulin sensitivity, as well as changes in white and brown adipose tissue and liver indicative of increased fatty acid oxidation. These differences were due to increased plasma concentrations of fibroblast growth factor 21 (FGF21), a hormone that stimulates glucose uptake and fatty acid oxidation. The skeletal muscle of TSCmKO mice released FGF21 because of mTORC1-triggered endoplasmic reticulum (ER) stress and activation of a pathway involving PERK (protein kinase RNA-like ER kinase), eIF2α (eukaryotic translation initiation factor 2α), and ATF4 (activating transcription factor 4). Treatment of TSCmKO mice with a chemical chaperone that alleviates ER stress reduced FGF21 production in muscle and increased body weight. Moreover, injection of function-blocking antibodies directed against FGF21 largely normalized the metabolic phenotype of the mice. Thus, sustained activation of mTORC1 signaling in skeletal muscle regulated whole-body metabolism through the induction of FGF21, which, over the long term, caused severe lipodystrophy.","author":[{"dropping-particle":"","family":"Guridi","given":"Maitea","non-dropping-particle":"","parse-names":false,"suffix":""},{"dropping-particle":"","family":"Tintignac","given":"Lionel A","non-dropping-particle":"","parse-names":false,"suffix":""},{"dropping-particle":"","family":"Lin","given":"Shuo","non-dropping-particle":"","parse-names":false,"suffix":""},{"dropping-particle":"","family":"Kupr","given":"Barbara","non-dropping-particle":"","parse-names":false,"suffix":""},{"dropping-particle":"","family":"Castets","given":"Perrine","non-dropping-particle":"","parse-names":false,"suffix":""},{"dropping-particle":"","family":"Rüegg","given":"Markus A.","non-dropping-particle":"","parse-names":false,"suffix":""}],"container-title":"Science Signaling","id":"ITEM-2","issue":"402","issued":{"date-parts":[["2015"]]},"page":"ra113-ra113","title":"Activation of mTORC1 in skeletal muscle regulates whole-body metabolism through FGF21","type":"article-journal","volume":"8"},"uris":["http://www.mendeley.com/documents/?uuid=657c7b73-0513-4458-8465-cfaef5a488ef"]},{"id":"ITEM-3","itemData":{"DOI":"10.1186/s13395-016-0084-8","ISBN":"1339501600","ISSN":"2044-5040","PMID":"27004103","author":[{"dropping-particle":"","family":"Guridi","given":"Maitea","non-dropping-particle":"","parse-names":false,"suffix":""},{"dropping-particle":"","family":"Kupr","given":"Barbara","non-dropping-particle":"","parse-names":false,"suffix":""},{"dropping-particle":"","family":"Romanino","given":"Klaas","non-dropping-particle":"","parse-names":false,"suffix":""},{"dropping-particle":"","family":"Lin","given":"Shuo","non-dropping-particle":"","parse-names":false,"suffix":""},{"dropping-particle":"","family":"Falcetta","given":"Denis","non-dropping-particle":"","parse-names":false,"suffix":""},{"dropping-particle":"","family":"Tintignac","given":"Lionel","non-dropping-particle":"","parse-names":false,"suffix":""},{"dropping-particle":"","family":"Rüegg","given":"Markus A.","non-dropping-particle":"","parse-names":false,"suffix":""}],"container-title":"Skeletal Muscle","id":"ITEM-3","issue":"1","issued":{"date-parts":[["2016"]]},"page":"13","publisher":"Skeletal Muscle","title":"Alterations to mTORC1 signaling in the skeletal muscle differentially affect whole-body metabolism","type":"article-journal","volume":"6"},"uris":["http://www.mendeley.com/documents/?uuid=1dfb21af-e3ac-424a-83b8-13f5b9b4a754"]}],"mendeley":{"formattedCitation":"(20,22,23)","plainTextFormattedCitation":"(20,22,23)","previouslyFormattedCitation":"(21–23)"},"properties":{"noteIndex":0},"schema":"https://github.com/citation-style-language/schema/raw/master/csl-citation.json"}</w:instrText>
+        <w:instrText>ADDIN CSL_CITATION {"citationItems":[{"id":"ITEM-1","itemData":{"DOI":"10.1101/720540","author":[{"dropping-particle":"","family":"Stephenson","given":"Erin J.","non-dropping-particle":"","parse-names":false,"suffix":""},{"dropping-particle":"","family":"Redd","given":"JeAnna R.","non-dropping-particle":"","parse-names":false,"suffix":""},{"dropping-particle":"","family":"Snyder","given":"Detrick S.","non-dropping-particle":"","parse-names":false,"suffix":""},{"dropping-particle":"","family":"Tran","given":"Quynh T.","non-dropping-particle":"","parse-names":false,"suffix":""},{"dropping-particle":"","family":"Lu","given":"Binbin","non-dropping-particle":"","parse-names":false,"suffix":""},{"dropping-particle":"","family":"Peloquin","given":"Matthew J.","non-dropping-particle":"","parse-names":false,"suffix":""},{"dropping-particle":"","family":"Mulcahy","given":"Molly C.","non-dropping-particle":"","parse-names":false,"suffix":""},{"dropping-particle":"","family":"Harvey","given":"Innocence","non-dropping-particle":"","parse-names":false,"suffix":""},{"dropping-particle":"","family":"Fisher","given":"Kaleigh","non-dropping-particle":"","parse-names":false,"suffix":""},{"dropping-particle":"","family":"Han","given":"Joan C.","non-dropping-particle":"","parse-names":false,"suffix":""},{"dropping-particle":"","family":"Qi","given":"Nathan","non-dropping-particle":"","parse-names":false,"suffix":""},{"dropping-particle":"","family":"Saltiel","given":"Alan R.","non-dropping-particle":"","parse-names":false,"suffix":""},{"dropping-particle":"","family":"Bridges","given":"Dave","non-dropping-particle":"","parse-names":false,"suffix":""}],"container-title":"bioRxiv","id":"ITEM-1","issued":{"date-parts":[["2019"]]},"title":"Skeletal Muscle mTORC1 Activation Increases Energy Expenditure and Reduces Longevity in Mice","type":"article-journal"},"uris":["http://www.mendeley.com/documents/?uuid=41bc00a6-1066-47fb-a124-1a1e1a1f4d79"]},{"id":"ITEM-2","itemData":{"DOI":"10.1126/scisignal.aab3715","ISBN":"1937-9145 (Electronic)","ISSN":"1937-9145","PMID":"26554817","abstract":"Skeletal muscle alters whole-body metabolism through the release of hormones into the bloodstream called myokines. Guridi et al. found that skeletal muscle released a hormone called FGF21 in mice with skeletal muscle–specific activation of mTORC1, a protein complex that links nutrient availability to cell growth. Compared to control mice, these mice weighed less, likely because of increased fatty acid oxidation and increased energy expenditure, and had lower plasma concentrations of glucose and insulin. Systemic administration of antibodies directed against FGF21 reversed these metabolic changes. Thus, FGF21 released from skeletal muscle can mediate changes in whole-body metabolism.Skeletal muscle is the largest organ, comprising 40% of the total body lean mass, and affects whole-body metabolism in multiple ways. We investigated the signaling pathways involved in this process using TSCmKO mice, which have a skeletal muscle–specific depletion of TSC1 (tuberous sclerosis complex 1). This deficiency results in the constitutive activation of mammalian target of rapamycin complex 1 (mTORC1), which enhances cell growth by promoting protein synthesis. TSCmKO mice were lean, with increased insulin sensitivity, as well as changes in white and brown adipose tissue and liver indicative of increased fatty acid oxidation. These differences were due to increased plasma concentrations of fibroblast growth factor 21 (FGF21), a hormone that stimulates glucose uptake and fatty acid oxidation. The skeletal muscle of TSCmKO mice released FGF21 because of mTORC1-triggered endoplasmic reticulum (ER) stress and activation of a pathway involving PERK (protein kinase RNA-like ER kinase), eIF2α (eukaryotic translation initiation factor 2α), and ATF4 (activating transcription factor 4). Treatment of TSCmKO mice with a chemical chaperone that alleviates ER stress reduced FGF21 production in muscle and increased body weight. Moreover, injection of function-blocking antibodies directed against FGF21 largely normalized the metabolic phenotype of the mice. Thus, sustained activation of mTORC1 signaling in skeletal muscle regulated whole-body metabolism through the induction of FGF21, which, over the long term, caused severe lipodystrophy.","author":[{"dropping-particle":"","family":"Guridi","given":"Maitea","non-dropping-particle":"","parse-names":false,"suffix":""},{"dropping-particle":"","family":"Tintignac","given":"Lionel A","non-dropping-particle":"","parse-names":false,"suffix":""},{"dropping-particle":"","family":"Lin","given":"Shuo","non-dropping-particle":"","parse-names":false,"suffix":""},{"dropping-particle":"","family":"Kupr","given":"Barbara","non-dropping-particle":"","parse-names":false,"suffix":""},{"dropping-particle":"","family":"Castets","given":"Perrine","non-dropping-particle":"","parse-names":false,"suffix":""},{"dropping-particle":"","family":"Rüegg","given":"Markus A.","non-dropping-particle":"","parse-names":false,"suffix":""}],"container-title":"Science Signaling","id":"ITEM-2","issue":"402","issued":{"date-parts":[["2015"]]},"page":"ra113-ra113","title":"Activation of mTORC1 in skeletal muscle regulates whole-body metabolism through FGF21","type":"article-journal","volume":"8"},"uris":["http://www.mendeley.com/documents/?uuid=657c7b73-0513-4458-8465-cfaef5a488ef"]},{"id":"ITEM-3","itemData":{"DOI":"10.1186/s13395-016-0084-8","ISBN":"1339501600","ISSN":"2044-5040","PMID":"27004103","author":[{"dropping-particle":"","family":"Guridi","given":"Maitea","non-dropping-particle":"","parse-names":false,"suffix":""},{"dropping-particle":"","family":"Kupr","given":"Barbara","non-dropping-particle":"","parse-names":false,"suffix":""},{"dropping-particle":"","family":"Romanino","given":"Klaas","non-dropping-particle":"","parse-names":false,"suffix":""},{"dropping-particle":"","family":"Lin","given":"Shuo","non-dropping-particle":"","parse-names":false,"suffix":""},{"dropping-particle":"","family":"Falcetta","given":"Denis","non-dropping-particle":"","parse-names":false,"suffix":""},{"dropping-particle":"","family":"Tintignac","given":"Lionel","non-dropping-particle":"","parse-names":false,"suffix":""},{"dropping-particle":"","family":"Rüegg","given":"Markus A.","non-dropping-particle":"","parse-names":false,"suffix":""}],"container-title":"Skeletal Muscle","id":"ITEM-3","issue":"1","issued":{"date-parts":[["2016"]]},"page":"13","publisher":"Skeletal Muscle","title":"Alterations to mTORC1 signaling in the skeletal muscle differentially affect whole-body metabolism","type":"article-journal","volume":"6"},"uris":["http://www.mendeley.com/documents/?uuid=1dfb21af-e3ac-424a-83b8-13f5b9b4a754"]}],"mendeley":{"formattedCitation":"(17,22,23)","plainTextFormattedCitation":"(17,22,23)","previouslyFormattedCitation":"(20,22,23)"},"properties":{"noteIndex":0},"schema":"https://github.com/citation-style-language/schema/raw/master/csl-citation.json"}</w:instrText>
       </w:r>
       <w:r>
         <w:fldChar w:fldCharType="separate"/>
@@ -2202,7 +2414,7 @@
         <w:rPr>
           <w:noProof/>
         </w:rPr>
-        <w:t>(20,22,23)</w:t>
+        <w:t>(17,22,23)</w:t>
       </w:r>
       <w:r>
         <w:fldChar w:fldCharType="end"/>
@@ -2503,7 +2715,17 @@
     <w:p/>
     <w:p>
       <w:r>
-        <w:t>These mice had XXX changes in fat mass and YYY changes in lean mass, while ZZZZ in food intake (Figures 1A-</w:t>
+        <w:t xml:space="preserve">Based on the inductions of GDF15 and how that caused reduced preference towards diets high in fat, we </w:t>
+      </w:r>
+      <w:r>
+        <w:t xml:space="preserve">next tested whether GDF15 was affected when mice were placed on control or ketogenic diets.  We randomized cages of mice starting at 10 weeks of age on to one or other of these diets and measured their body composition for four weeks. </w:t>
+      </w:r>
+      <w:r>
+        <w:t xml:space="preserve">These mice had XXX changes in fat mass and YYY changes in lean </w:t>
+      </w:r>
+      <w:r>
+        <w:lastRenderedPageBreak/>
+        <w:t>mass, while ZZZZ in food intake (Figures 1A-</w:t>
       </w:r>
       <w:r>
         <w:t>D</w:t>
@@ -2591,7 +2813,7 @@
         <w:fldChar w:fldCharType="begin" w:fldLock="1"/>
       </w:r>
       <w:r>
-        <w:instrText>ADDIN CSL_CITATION {"citationItems":[{"id":"ITEM-1","itemData":{"DOI":"10.1038/nature09584","ISBN":"1476-4687 (Electronic)\\r0028-0836 (Linking)","ISSN":"00280836","PMID":"21179166","abstract":"The multi-component mechanistic target of rapamycin complex 1 (mTORC1) kinase is the central node of a mammalian pathway that coordinates cell growth with the availability of nutrients, energy and growth factors. Progress has been made in the identification of mTORC1 pathway components and in understanding their functions in cells, but there is relatively little known about the role of the pathway in vivo. Specifically, we have little knowledge regarding the role mTOCR1 has in liver physiology. In fasted animals, the liver performs numerous functions that maintain whole-body homeostasis, including the production of ketone bodies for peripheral tissues to use as energy sources. Here we show that mTORC1 controls ketogenesis in mice in response to fasting. We find that liver-specific loss of TSC1 (tuberous sclerosis 1), an mTORC1 inhibitor, leads to a fasting-resistant increase in liver size, and to a pronounced defect in ketone body production and ketogenic gene expression on fasting. The loss of raptor (regulatory associated protein of mTOR, complex 1) an essential mTORC1 component, has the opposite effects. In addition, we find that the inhibition of mTORC1 is required for the fasting-induced activation of PPARalpha (peroxisome proliferator activated receptor alpha), the master transcriptional activator of ketogenic genes, and that suppression of NCoR1 (nuclear receptor co-repressor 1), a co-repressor of PPARalpha, reactivates ketogenesis in cells and livers with hyperactive mTORC1 signalling. Like livers with activated mTORC1, livers from aged mice have a defect in ketogenesis, which correlates with an increase in mTORC1 signalling. Moreover, we show that the suppressive effects of mTORC1 activation and ageing on PPARalpha activity and ketone production are not additive, and that mTORC1 inhibition is sufficient to prevent the ageing-induced defect in ketogenesis. Thus, our findings reveal that mTORC1 is a key regulator of PPARalpha function and hepatic ketogenesis and suggest a role for mTORC1 activity in promoting the ageing of the liver.","author":[{"dropping-particle":"","family":"Sengupta","given":"Shomit","non-dropping-particle":"","parse-names":false,"suffix":""},{"dropping-particle":"","family":"Peterson","given":"Timothy R.","non-dropping-particle":"","parse-names":false,"suffix":""},{"dropping-particle":"","family":"Laplante","given":"Mathieu","non-dropping-particle":"","parse-names":false,"suffix":""},{"dropping-particle":"","family":"Oh","given":"Stephanie","non-dropping-particle":"","parse-names":false,"suffix":""},{"dropping-particle":"","family":"Sabatini","given":"David M.","non-dropping-particle":"","parse-names":false,"suffix":""}],"container-title":"Nature","id":"ITEM-1","issue":"7327","issued":{"date-parts":[["2010","12"]]},"page":"1100-1106","publisher":"Nature Publishing Group","title":"MTORC1 controls fasting-induced ketogenesis and its modulation by ageing","type":"article-journal","volume":"468"},"uris":["http://www.mendeley.com/documents/?uuid=3a512456-4bbb-4224-998f-16c57f36fd1c"]}],"mendeley":{"formattedCitation":"(17)","plainTextFormattedCitation":"(17)","previouslyFormattedCitation":"(17)"},"properties":{"noteIndex":0},"schema":"https://github.com/citation-style-language/schema/raw/master/csl-citation.json"}</w:instrText>
+        <w:instrText>ADDIN CSL_CITATION {"citationItems":[{"id":"ITEM-1","itemData":{"DOI":"10.1038/nature09584","ISBN":"1476-4687 (Electronic)\\r0028-0836 (Linking)","ISSN":"00280836","PMID":"21179166","abstract":"The multi-component mechanistic target of rapamycin complex 1 (mTORC1) kinase is the central node of a mammalian pathway that coordinates cell growth with the availability of nutrients, energy and growth factors. Progress has been made in the identification of mTORC1 pathway components and in understanding their functions in cells, but there is relatively little known about the role of the pathway in vivo. Specifically, we have little knowledge regarding the role mTOCR1 has in liver physiology. In fasted animals, the liver performs numerous functions that maintain whole-body homeostasis, including the production of ketone bodies for peripheral tissues to use as energy sources. Here we show that mTORC1 controls ketogenesis in mice in response to fasting. We find that liver-specific loss of TSC1 (tuberous sclerosis 1), an mTORC1 inhibitor, leads to a fasting-resistant increase in liver size, and to a pronounced defect in ketone body production and ketogenic gene expression on fasting. The loss of raptor (regulatory associated protein of mTOR, complex 1) an essential mTORC1 component, has the opposite effects. In addition, we find that the inhibition of mTORC1 is required for the fasting-induced activation of PPARalpha (peroxisome proliferator activated receptor alpha), the master transcriptional activator of ketogenic genes, and that suppression of NCoR1 (nuclear receptor co-repressor 1), a co-repressor of PPARalpha, reactivates ketogenesis in cells and livers with hyperactive mTORC1 signalling. Like livers with activated mTORC1, livers from aged mice have a defect in ketogenesis, which correlates with an increase in mTORC1 signalling. Moreover, we show that the suppressive effects of mTORC1 activation and ageing on PPARalpha activity and ketone production are not additive, and that mTORC1 inhibition is sufficient to prevent the ageing-induced defect in ketogenesis. Thus, our findings reveal that mTORC1 is a key regulator of PPARalpha function and hepatic ketogenesis and suggest a role for mTORC1 activity in promoting the ageing of the liver.","author":[{"dropping-particle":"","family":"Sengupta","given":"Shomit","non-dropping-particle":"","parse-names":false,"suffix":""},{"dropping-particle":"","family":"Peterson","given":"Timothy R.","non-dropping-particle":"","parse-names":false,"suffix":""},{"dropping-particle":"","family":"Laplante","given":"Mathieu","non-dropping-particle":"","parse-names":false,"suffix":""},{"dropping-particle":"","family":"Oh","given":"Stephanie","non-dropping-particle":"","parse-names":false,"suffix":""},{"dropping-particle":"","family":"Sabatini","given":"David M.","non-dropping-particle":"","parse-names":false,"suffix":""}],"container-title":"Nature","id":"ITEM-1","issue":"7327","issued":{"date-parts":[["2010","12"]]},"page":"1100-1106","publisher":"Nature Publishing Group","title":"MTORC1 controls fasting-induced ketogenesis and its modulation by ageing","type":"article-journal","volume":"468"},"uris":["http://www.mendeley.com/documents/?uuid=3a512456-4bbb-4224-998f-16c57f36fd1c"]}],"mendeley":{"formattedCitation":"(18)","plainTextFormattedCitation":"(18)","previouslyFormattedCitation":"(17)"},"properties":{"noteIndex":0},"schema":"https://github.com/citation-style-language/schema/raw/master/csl-citation.json"}</w:instrText>
       </w:r>
       <w:r>
         <w:fldChar w:fldCharType="separate"/>
@@ -2600,7 +2822,7 @@
         <w:rPr>
           <w:noProof/>
         </w:rPr>
-        <w:t>(17)</w:t>
+        <w:t>(18)</w:t>
       </w:r>
       <w:r>
         <w:fldChar w:fldCharType="end"/>
@@ -2654,10 +2876,46 @@
     <w:p/>
     <w:p>
       <w:r>
-        <w:t xml:space="preserve">To determine if there was any impact on insulin sensitivity in these mice we performed insulin tolerance tests and monitored changes in blood glucose.  After a 6h fast we noted </w:t>
-      </w:r>
-      <w:r>
-        <w:t>a sex-dependent effect on fasting glucose in Gdf15 knockout mice on a ketogenic diet (</w:t>
+        <w:t xml:space="preserve">To determine if there was any impact on insulin sensitivity in </w:t>
+      </w:r>
+      <w:r>
+        <w:t xml:space="preserve">wild-type and </w:t>
+      </w:r>
+      <w:r>
+        <w:rPr>
+          <w:i/>
+        </w:rPr>
+        <w:t>Gdf15</w:t>
+      </w:r>
+      <w:r>
+        <w:t xml:space="preserve"> knockout</w:t>
+      </w:r>
+      <w:r>
+        <w:t xml:space="preserve"> mice </w:t>
+      </w:r>
+      <w:r>
+        <w:t xml:space="preserve">on a ketogenic diet </w:t>
+      </w:r>
+      <w:r>
+        <w:t xml:space="preserve">we performed insulin tolerance tests </w:t>
+      </w:r>
+      <w:r>
+        <w:t xml:space="preserve">after two weeks of diet </w:t>
+      </w:r>
+      <w:r>
+        <w:t xml:space="preserve">and monitored changes in blood glucose.  After a 6h fast we noted </w:t>
+      </w:r>
+      <w:r>
+        <w:t xml:space="preserve">a sex-dependent effect on fasting glucose in </w:t>
+      </w:r>
+      <w:r>
+        <w:rPr>
+          <w:i/>
+        </w:rPr>
+        <w:t>Gdf15</w:t>
+      </w:r>
+      <w:r>
+        <w:t xml:space="preserve"> knockout mice on a ketogenic diet (</w:t>
       </w:r>
       <w:proofErr w:type="spellStart"/>
       <w:r>
@@ -2728,7 +2986,14 @@
         <w:rPr>
           <w:shd w:val="clear" w:color="auto" w:fill="FFFFFF"/>
         </w:rPr>
-        <w:t xml:space="preserve"> observed increases in GDF15 are relatively modest, but similar increases in GDF15 in humans are associated with pregnancy-related outcomes such as pre-eclampsia, nausea, gestational diabetes and miscarriage </w:t>
+        <w:t xml:space="preserve"> observed increases in GDF15 are relatively modest, but similar increases in GDF15 in humans are associated with pregnancy-related outcomes </w:t>
+      </w:r>
+      <w:r>
+        <w:rPr>
+          <w:shd w:val="clear" w:color="auto" w:fill="FFFFFF"/>
+        </w:rPr>
+        <w:lastRenderedPageBreak/>
+        <w:t xml:space="preserve">such as pre-eclampsia, nausea, gestational diabetes and miscarriage </w:t>
       </w:r>
       <w:r>
         <w:rPr>
@@ -2960,14 +3225,7 @@
         <w:rPr>
           <w:shd w:val="clear" w:color="auto" w:fill="FFFFFF"/>
         </w:rPr>
-        <w:t xml:space="preserve">As such, it is plausible that GDF15 is only physiologically </w:t>
-      </w:r>
-      <w:r>
-        <w:rPr>
-          <w:shd w:val="clear" w:color="auto" w:fill="FFFFFF"/>
-        </w:rPr>
-        <w:lastRenderedPageBreak/>
-        <w:t>relevant when elevated, but when signaling is absent (especially from birth) it is either dispensable or made to seem so by other adaptations.  It is also plausible that other hormones which affect LCHF-dependent feeding changes may partially or completely compensate in the absence of GDF15.</w:t>
+        <w:t>As such, it is plausible that GDF15 is only physiologically relevant when elevated, but when signaling is absent (especially from birth) it is either dispensable or made to seem so by other adaptations.  It is also plausible that other hormones which affect LCHF-dependent feeding changes may partially or completely compensate in the absence of GDF15.</w:t>
       </w:r>
       <w:r>
         <w:rPr>
@@ -3060,7 +3318,7 @@
         </w:rPr>
         <w:t xml:space="preserve">) to DB and </w:t>
       </w:r>
-      <w:commentRangeStart w:id="1"/>
+      <w:commentRangeStart w:id="2"/>
       <w:r>
         <w:rPr>
           <w:rFonts w:eastAsia="Times New Roman"/>
@@ -3068,12 +3326,12 @@
         </w:rPr>
         <w:t xml:space="preserve">XXX </w:t>
       </w:r>
-      <w:commentRangeEnd w:id="1"/>
+      <w:commentRangeEnd w:id="2"/>
       <w:r>
         <w:rPr>
           <w:rStyle w:val="CommentReference"/>
         </w:rPr>
-        <w:commentReference w:id="1"/>
+        <w:commentReference w:id="2"/>
       </w:r>
       <w:r>
         <w:rPr>
@@ -4296,14 +4554,14 @@
           <w:bCs/>
           <w:noProof/>
         </w:rPr>
-        <w:t>Sengupta S, Peterson TR, Laplante M, Oh S, Sabatini DM.</w:t>
-      </w:r>
-      <w:r>
-        <w:rPr>
-          <w:rFonts w:ascii="Century Schoolbook" w:hAnsi="Century Schoolbook" w:cs="Times New Roman"/>
-          <w:noProof/>
-        </w:rPr>
-        <w:t xml:space="preserve"> MTORC1 controls fasting-induced ketogenesis and its modulation by ageing. </w:t>
+        <w:t>Stephenson EJ, Redd JR, Snyder DS, Tran QT, Lu B, Peloquin MJ, Mulcahy MC, Harvey I, Fisher K, Han JC, Qi N, Saltiel AR, Bridges D.</w:t>
+      </w:r>
+      <w:r>
+        <w:rPr>
+          <w:rFonts w:ascii="Century Schoolbook" w:hAnsi="Century Schoolbook" w:cs="Times New Roman"/>
+          <w:noProof/>
+        </w:rPr>
+        <w:t xml:space="preserve"> Skeletal Muscle mTORC1 Activation Increases Energy Expenditure and Reduces Longevity in Mice. </w:t>
       </w:r>
       <w:r>
         <w:rPr>
@@ -4312,14 +4570,14 @@
           <w:iCs/>
           <w:noProof/>
         </w:rPr>
-        <w:t>Nature</w:t>
-      </w:r>
-      <w:r>
-        <w:rPr>
-          <w:rFonts w:ascii="Century Schoolbook" w:hAnsi="Century Schoolbook" w:cs="Times New Roman"/>
-          <w:noProof/>
-        </w:rPr>
-        <w:t xml:space="preserve"> 2010;468(7327):1100–1106.</w:t>
+        <w:t>bioRxiv</w:t>
+      </w:r>
+      <w:r>
+        <w:rPr>
+          <w:rFonts w:ascii="Century Schoolbook" w:hAnsi="Century Schoolbook" w:cs="Times New Roman"/>
+          <w:noProof/>
+        </w:rPr>
+        <w:t xml:space="preserve"> 2019. doi:10.1101/720540.</w:t>
       </w:r>
     </w:p>
     <w:p>
@@ -4355,14 +4613,14 @@
           <w:bCs/>
           <w:noProof/>
         </w:rPr>
-        <w:t>Almagro Armenteros JJ, Tsirigos KD, Sønderby CK, Petersen TN, Winther O, Brunak S, von Heijne G, Nielsen H.</w:t>
-      </w:r>
-      <w:r>
-        <w:rPr>
-          <w:rFonts w:ascii="Century Schoolbook" w:hAnsi="Century Schoolbook" w:cs="Times New Roman"/>
-          <w:noProof/>
-        </w:rPr>
-        <w:t xml:space="preserve"> SignalP 5.0 improves signal peptide predictions using deep neural networks. </w:t>
+        <w:t>Sengupta S, Peterson TR, Laplante M, Oh S, Sabatini DM.</w:t>
+      </w:r>
+      <w:r>
+        <w:rPr>
+          <w:rFonts w:ascii="Century Schoolbook" w:hAnsi="Century Schoolbook" w:cs="Times New Roman"/>
+          <w:noProof/>
+        </w:rPr>
+        <w:t xml:space="preserve"> MTORC1 controls fasting-induced ketogenesis and its modulation by ageing. </w:t>
       </w:r>
       <w:r>
         <w:rPr>
@@ -4371,14 +4629,14 @@
           <w:iCs/>
           <w:noProof/>
         </w:rPr>
-        <w:t>Nat. Biotechnol.</w:t>
-      </w:r>
-      <w:r>
-        <w:rPr>
-          <w:rFonts w:ascii="Century Schoolbook" w:hAnsi="Century Schoolbook" w:cs="Times New Roman"/>
-          <w:noProof/>
-        </w:rPr>
-        <w:t xml:space="preserve"> 2019;37(4):420–423.</w:t>
+        <w:t>Nature</w:t>
+      </w:r>
+      <w:r>
+        <w:rPr>
+          <w:rFonts w:ascii="Century Schoolbook" w:hAnsi="Century Schoolbook" w:cs="Times New Roman"/>
+          <w:noProof/>
+        </w:rPr>
+        <w:t xml:space="preserve"> 2010;468(7327):1100–1106.</w:t>
       </w:r>
     </w:p>
     <w:p>
@@ -4414,14 +4672,14 @@
           <w:bCs/>
           <w:noProof/>
         </w:rPr>
-        <w:t>Durinck S, Spellman PT, Birney E, Huber W.</w:t>
-      </w:r>
-      <w:r>
-        <w:rPr>
-          <w:rFonts w:ascii="Century Schoolbook" w:hAnsi="Century Schoolbook" w:cs="Times New Roman"/>
-          <w:noProof/>
-        </w:rPr>
-        <w:t xml:space="preserve"> Mapping identifiers for the integration of genomic datasets with the R/ Bioconductor package biomaRt. </w:t>
+        <w:t>Almagro Armenteros JJ, Tsirigos KD, Sønderby CK, Petersen TN, Winther O, Brunak S, von Heijne G, Nielsen H.</w:t>
+      </w:r>
+      <w:r>
+        <w:rPr>
+          <w:rFonts w:ascii="Century Schoolbook" w:hAnsi="Century Schoolbook" w:cs="Times New Roman"/>
+          <w:noProof/>
+        </w:rPr>
+        <w:t xml:space="preserve"> SignalP 5.0 improves signal peptide predictions using deep neural networks. </w:t>
       </w:r>
       <w:r>
         <w:rPr>
@@ -4430,14 +4688,14 @@
           <w:iCs/>
           <w:noProof/>
         </w:rPr>
-        <w:t>Nat. Protoc.</w:t>
-      </w:r>
-      <w:r>
-        <w:rPr>
-          <w:rFonts w:ascii="Century Schoolbook" w:hAnsi="Century Schoolbook" w:cs="Times New Roman"/>
-          <w:noProof/>
-        </w:rPr>
-        <w:t xml:space="preserve"> 2009;4(8):1184–1191.</w:t>
+        <w:t>Nat. Biotechnol.</w:t>
+      </w:r>
+      <w:r>
+        <w:rPr>
+          <w:rFonts w:ascii="Century Schoolbook" w:hAnsi="Century Schoolbook" w:cs="Times New Roman"/>
+          <w:noProof/>
+        </w:rPr>
+        <w:t xml:space="preserve"> 2019;37(4):420–423.</w:t>
       </w:r>
     </w:p>
     <w:p>
@@ -4473,14 +4731,14 @@
           <w:bCs/>
           <w:noProof/>
         </w:rPr>
-        <w:t>Stephenson EJ, Redd JR, Snyder DS, Tran QT, Lu B, Peloquin MJ, Mulcahy MC, Harvey I, Fisher K, Han JC, Qi N, Saltiel AR, Bridges D.</w:t>
-      </w:r>
-      <w:r>
-        <w:rPr>
-          <w:rFonts w:ascii="Century Schoolbook" w:hAnsi="Century Schoolbook" w:cs="Times New Roman"/>
-          <w:noProof/>
-        </w:rPr>
-        <w:t xml:space="preserve"> Skeletal Muscle mTORC1 Activation Increases Energy Expenditure and Reduces Longevity in Mice. </w:t>
+        <w:t>Durinck S, Spellman PT, Birney E, Huber W.</w:t>
+      </w:r>
+      <w:r>
+        <w:rPr>
+          <w:rFonts w:ascii="Century Schoolbook" w:hAnsi="Century Schoolbook" w:cs="Times New Roman"/>
+          <w:noProof/>
+        </w:rPr>
+        <w:t xml:space="preserve"> Mapping identifiers for the integration of genomic datasets with the R/ Bioconductor package biomaRt. </w:t>
       </w:r>
       <w:r>
         <w:rPr>
@@ -4489,14 +4747,14 @@
           <w:iCs/>
           <w:noProof/>
         </w:rPr>
-        <w:t>bioRxiv</w:t>
-      </w:r>
-      <w:r>
-        <w:rPr>
-          <w:rFonts w:ascii="Century Schoolbook" w:hAnsi="Century Schoolbook" w:cs="Times New Roman"/>
-          <w:noProof/>
-        </w:rPr>
-        <w:t xml:space="preserve"> 2019. doi:10.1101/720540.</w:t>
+        <w:t>Nat. Protoc.</w:t>
+      </w:r>
+      <w:r>
+        <w:rPr>
+          <w:rFonts w:ascii="Century Schoolbook" w:hAnsi="Century Schoolbook" w:cs="Times New Roman"/>
+          <w:noProof/>
+        </w:rPr>
+        <w:t xml:space="preserve"> 2009;4(8):1184–1191.</w:t>
       </w:r>
     </w:p>
     <w:p>
@@ -5845,6 +6103,107 @@
             <w:tcW w:w="3380" w:type="dxa"/>
           </w:tcPr>
           <w:p>
+            <w:pPr>
+              <w:rPr>
+                <w:i/>
+              </w:rPr>
+            </w:pPr>
+            <w:proofErr w:type="spellStart"/>
+            <w:r>
+              <w:rPr>
+                <w:i/>
+              </w:rPr>
+              <w:t>Ckmm-Cre</w:t>
+            </w:r>
+            <w:proofErr w:type="spellEnd"/>
+          </w:p>
+        </w:tc>
+        <w:tc>
+          <w:tcPr>
+            <w:tcW w:w="2854" w:type="dxa"/>
+          </w:tcPr>
+          <w:p>
+            <w:proofErr w:type="gramStart"/>
+            <w:r>
+              <w:t>RRID:IMSR</w:t>
+            </w:r>
+            <w:proofErr w:type="gramEnd"/>
+            <w:r>
+              <w:t>_JAX:</w:t>
+            </w:r>
+            <w:r>
+              <w:t>006405</w:t>
+            </w:r>
+          </w:p>
+        </w:tc>
+      </w:tr>
+      <w:tr>
+        <w:tc>
+          <w:tcPr>
+            <w:tcW w:w="1655" w:type="dxa"/>
+          </w:tcPr>
+          <w:p>
+            <w:r>
+              <w:t>Mouse Line</w:t>
+            </w:r>
+          </w:p>
+        </w:tc>
+        <w:tc>
+          <w:tcPr>
+            <w:tcW w:w="3380" w:type="dxa"/>
+          </w:tcPr>
+          <w:p>
+            <w:r>
+              <w:rPr>
+                <w:i/>
+              </w:rPr>
+              <w:t>Tsc1</w:t>
+            </w:r>
+            <w:r>
+              <w:t xml:space="preserve"> </w:t>
+            </w:r>
+            <w:proofErr w:type="spellStart"/>
+            <w:r>
+              <w:t>Floxed</w:t>
+            </w:r>
+            <w:proofErr w:type="spellEnd"/>
+          </w:p>
+        </w:tc>
+        <w:tc>
+          <w:tcPr>
+            <w:tcW w:w="2854" w:type="dxa"/>
+          </w:tcPr>
+          <w:p>
+            <w:proofErr w:type="gramStart"/>
+            <w:r>
+              <w:t>RRID:IMSR</w:t>
+            </w:r>
+            <w:proofErr w:type="gramEnd"/>
+            <w:r>
+              <w:t>_JAX:</w:t>
+            </w:r>
+            <w:r>
+              <w:t>005680</w:t>
+            </w:r>
+          </w:p>
+        </w:tc>
+      </w:tr>
+      <w:tr>
+        <w:tc>
+          <w:tcPr>
+            <w:tcW w:w="1655" w:type="dxa"/>
+          </w:tcPr>
+          <w:p>
+            <w:r>
+              <w:t>Mouse Line</w:t>
+            </w:r>
+          </w:p>
+        </w:tc>
+        <w:tc>
+          <w:tcPr>
+            <w:tcW w:w="3380" w:type="dxa"/>
+          </w:tcPr>
+          <w:p>
             <w:r>
               <w:t>A/J</w:t>
             </w:r>
@@ -5883,7 +6242,13 @@
           </w:tcPr>
           <w:p>
             <w:r>
-              <w:t>Gdf15 null</w:t>
+              <w:rPr>
+                <w:i/>
+              </w:rPr>
+              <w:t>Gdf15</w:t>
+            </w:r>
+            <w:r>
+              <w:t xml:space="preserve"> null</w:t>
             </w:r>
           </w:p>
         </w:tc>
@@ -6142,8 +6507,6 @@
               </w:rPr>
               <w:t>RRID:SCR_005012</w:t>
             </w:r>
-            <w:bookmarkStart w:id="2" w:name="_GoBack"/>
-            <w:bookmarkEnd w:id="2"/>
           </w:p>
         </w:tc>
       </w:tr>
@@ -6181,20 +6544,18 @@
         </w:rPr>
         <w:t xml:space="preserve"> lowered preference </w:t>
       </w:r>
-      <w:proofErr w:type="spellStart"/>
       <w:r>
         <w:rPr>
           <w:b/>
         </w:rPr>
-        <w:t>w</w:t>
+        <w:t>to</w:t>
       </w:r>
       <w:r>
         <w:rPr>
           <w:b/>
         </w:rPr>
-        <w:t>to</w:t>
-      </w:r>
-      <w:proofErr w:type="spellEnd"/>
+        <w:t>wards</w:t>
+      </w:r>
       <w:r>
         <w:rPr>
           <w:b/>
@@ -6287,7 +6648,7 @@
 
 <file path=word/comments.xml><?xml version="1.0" encoding="utf-8"?>
 <w:comments xmlns:wpc="http://schemas.microsoft.com/office/word/2010/wordprocessingCanvas" xmlns:cx="http://schemas.microsoft.com/office/drawing/2014/chartex" xmlns:cx1="http://schemas.microsoft.com/office/drawing/2015/9/8/chartex" xmlns:cx2="http://schemas.microsoft.com/office/drawing/2015/10/21/chartex" xmlns:cx3="http://schemas.microsoft.com/office/drawing/2016/5/9/chartex" xmlns:cx4="http://schemas.microsoft.com/office/drawing/2016/5/10/chartex" xmlns:cx5="http://schemas.microsoft.com/office/drawing/2016/5/11/chartex" xmlns:cx6="http://schemas.microsoft.com/office/drawing/2016/5/12/chartex" xmlns:cx7="http://schemas.microsoft.com/office/drawing/2016/5/13/chartex" xmlns:cx8="http://schemas.microsoft.com/office/drawing/2016/5/14/chartex" xmlns:mc="http://schemas.openxmlformats.org/markup-compatibility/2006" xmlns:aink="http://schemas.microsoft.com/office/drawing/2016/ink" xmlns:am3d="http://schemas.microsoft.com/office/drawing/2017/model3d" xmlns:o="urn:schemas-microsoft-com:office:office" xmlns:r="http://schemas.openxmlformats.org/officeDocument/2006/relationships" xmlns:m="http://schemas.openxmlformats.org/officeDocument/2006/math" xmlns:v="urn:schemas-microsoft-com:vml" xmlns:wp14="http://schemas.microsoft.com/office/word/2010/wordprocessingDrawing" xmlns:wp="http://schemas.openxmlformats.org/drawingml/2006/wordprocessingDrawing" xmlns:w10="urn:schemas-microsoft-com:office:word" xmlns:w="http://schemas.openxmlformats.org/wordprocessingml/2006/main" xmlns:w14="http://schemas.microsoft.com/office/word/2010/wordml" xmlns:w15="http://schemas.microsoft.com/office/word/2012/wordml" xmlns:w16cid="http://schemas.microsoft.com/office/word/2016/wordml/cid" xmlns:w16se="http://schemas.microsoft.com/office/word/2015/wordml/symex" xmlns:wpg="http://schemas.microsoft.com/office/word/2010/wordprocessingGroup" xmlns:wpi="http://schemas.microsoft.com/office/word/2010/wordprocessingInk" xmlns:wne="http://schemas.microsoft.com/office/word/2006/wordml" xmlns:wps="http://schemas.microsoft.com/office/word/2010/wordprocessingShape" mc:Ignorable="w14 w15 w16se w16cid wp14">
-  <w:comment w:id="0" w:author="Dave Bridges" w:date="2020-03-27T10:06:00Z" w:initials="DB">
+  <w:comment w:id="1" w:author="Dave Bridges" w:date="2020-03-27T10:06:00Z" w:initials="DB">
     <w:p>
       <w:pPr>
         <w:pStyle w:val="CommentText"/>
@@ -6303,7 +6664,7 @@
       </w:r>
     </w:p>
   </w:comment>
-  <w:comment w:id="1" w:author="Dave Bridges" w:date="2020-02-11T15:34:00Z" w:initials="DB">
+  <w:comment w:id="2" w:author="Dave Bridges" w:date="2020-02-11T15:34:00Z" w:initials="DB">
     <w:p>
       <w:pPr>
         <w:pStyle w:val="CommentText"/>
@@ -7265,7 +7626,7 @@
 </file>
 
 <file path=customXml/itemProps1.xml><?xml version="1.0" encoding="utf-8"?>
-<ds:datastoreItem xmlns:ds="http://schemas.openxmlformats.org/officeDocument/2006/customXml" ds:itemID="{36FEE5AA-7B62-2F4C-96AE-8C467266021B}">
+<ds:datastoreItem xmlns:ds="http://schemas.openxmlformats.org/officeDocument/2006/customXml" ds:itemID="{F3C24295-1FD3-514D-86EE-09842A1FEB4B}">
   <ds:schemaRefs>
     <ds:schemaRef ds:uri="http://schemas.openxmlformats.org/officeDocument/2006/bibliography"/>
   </ds:schemaRefs>

</xml_diff>

<commit_message>
Updated secreted protein list to use the human protein atlas dataset.
</commit_message>
<xml_diff>
--- a/Manuscripts/GDF15 Ketogenic Diet Paper/Manuscript.docx
+++ b/Manuscripts/GDF15 Ketogenic Diet Paper/Manuscript.docx
@@ -1597,8 +1597,6 @@
         </w:rPr>
         <w:t>Husbandry</w:t>
       </w:r>
-      <w:bookmarkStart w:id="0" w:name="_GoBack"/>
-      <w:bookmarkEnd w:id="0"/>
       <w:r>
         <w:rPr>
           <w:rFonts w:eastAsia="Times New Roman"/>
@@ -1835,19 +1833,13 @@
         <w:rPr>
           <w:vertAlign w:val="superscript"/>
         </w:rPr>
-        <w:t>T</w:t>
-      </w:r>
+        <w:t>Tg</w:t>
+      </w:r>
+      <w:proofErr w:type="spellEnd"/>
       <w:r>
         <w:rPr>
           <w:vertAlign w:val="superscript"/>
         </w:rPr>
-        <w:t>g</w:t>
-      </w:r>
-      <w:proofErr w:type="spellEnd"/>
-      <w:r>
-        <w:rPr>
-          <w:vertAlign w:val="superscript"/>
-        </w:rPr>
         <w:t>/+</w:t>
       </w:r>
       <w:r>
@@ -1857,7 +1849,7 @@
         <w:fldChar w:fldCharType="begin" w:fldLock="1"/>
       </w:r>
       <w:r>
-        <w:instrText>ADDIN CSL_CITATION {"citationItems":[{"id":"ITEM-1","itemData":{"DOI":"10.1101/720540","author":[{"dropping-particle":"","family":"Stephenson","given":"Erin J.","non-dropping-particle":"","parse-names":false,"suffix":""},{"dropping-particle":"","family":"Redd","given":"JeAnna R.","non-dropping-particle":"","parse-names":false,"suffix":""},{"dropping-particle":"","family":"Snyder","given":"Detrick S.","non-dropping-particle":"","parse-names":false,"suffix":""},{"dropping-particle":"","family":"Tran","given":"Quynh T.","non-dropping-particle":"","parse-names":false,"suffix":""},{"dropping-particle":"","family":"Lu","given":"Binbin","non-dropping-particle":"","parse-names":false,"suffix":""},{"dropping-particle":"","family":"Peloquin","given":"Matthew J.","non-dropping-particle":"","parse-names":false,"suffix":""},{"dropping-particle":"","family":"Mulcahy","given":"Molly C.","non-dropping-particle":"","parse-names":false,"suffix":""},{"dropping-particle":"","family":"Harvey","given":"Innocence","non-dropping-particle":"","parse-names":false,"suffix":""},{"dropping-particle":"","family":"Fisher","given":"Kaleigh","non-dropping-particle":"","parse-names":false,"suffix":""},{"dropping-particle":"","family":"Han","given":"Joan C.","non-dropping-particle":"","parse-names":false,"suffix":""},{"dropping-particle":"","family":"Qi","given":"Nathan","non-dropping-particle":"","parse-names":false,"suffix":""},{"dropping-particle":"","family":"Saltiel","given":"Alan R.","non-dropping-particle":"","parse-names":false,"suffix":""},{"dropping-particle":"","family":"Bridges","given":"Dave","non-dropping-particle":"","parse-names":false,"suffix":""}],"container-title":"bioRxiv","id":"ITEM-1","issued":{"date-parts":[["2019"]]},"title":"Skeletal Muscle mTORC1 Activation Increases Energy Expenditure and Reduces Longevity in Mice","type":"article-journal"},"uris":["http://www.mendeley.com/documents/?uuid=41bc00a6-1066-47fb-a124-1a1e1a1f4d79"]}],"mendeley":{"formattedCitation":"(17)","plainTextFormattedCitation":"(17)"},"properties":{"noteIndex":0},"schema":"https://github.com/citation-style-language/schema/raw/master/csl-citation.json"}</w:instrText>
+        <w:instrText>ADDIN CSL_CITATION {"citationItems":[{"id":"ITEM-1","itemData":{"DOI":"10.1101/720540","author":[{"dropping-particle":"","family":"Stephenson","given":"Erin J.","non-dropping-particle":"","parse-names":false,"suffix":""},{"dropping-particle":"","family":"Redd","given":"JeAnna R.","non-dropping-particle":"","parse-names":false,"suffix":""},{"dropping-particle":"","family":"Snyder","given":"Detrick S.","non-dropping-particle":"","parse-names":false,"suffix":""},{"dropping-particle":"","family":"Tran","given":"Quynh T.","non-dropping-particle":"","parse-names":false,"suffix":""},{"dropping-particle":"","family":"Lu","given":"Binbin","non-dropping-particle":"","parse-names":false,"suffix":""},{"dropping-particle":"","family":"Peloquin","given":"Matthew J.","non-dropping-particle":"","parse-names":false,"suffix":""},{"dropping-particle":"","family":"Mulcahy","given":"Molly C.","non-dropping-particle":"","parse-names":false,"suffix":""},{"dropping-particle":"","family":"Harvey","given":"Innocence","non-dropping-particle":"","parse-names":false,"suffix":""},{"dropping-particle":"","family":"Fisher","given":"Kaleigh","non-dropping-particle":"","parse-names":false,"suffix":""},{"dropping-particle":"","family":"Han","given":"Joan C.","non-dropping-particle":"","parse-names":false,"suffix":""},{"dropping-particle":"","family":"Qi","given":"Nathan","non-dropping-particle":"","parse-names":false,"suffix":""},{"dropping-particle":"","family":"Saltiel","given":"Alan R.","non-dropping-particle":"","parse-names":false,"suffix":""},{"dropping-particle":"","family":"Bridges","given":"Dave","non-dropping-particle":"","parse-names":false,"suffix":""}],"container-title":"bioRxiv","id":"ITEM-1","issued":{"date-parts":[["2019"]]},"title":"Skeletal Muscle mTORC1 Activation Increases Energy Expenditure and Reduces Longevity in Mice","type":"article-journal"},"uris":["http://www.mendeley.com/documents/?uuid=41bc00a6-1066-47fb-a124-1a1e1a1f4d79"]}],"mendeley":{"formattedCitation":"(17)","plainTextFormattedCitation":"(17)","previouslyFormattedCitation":"(17)"},"properties":{"noteIndex":0},"schema":"https://github.com/citation-style-language/schema/raw/master/csl-citation.json"}</w:instrText>
       </w:r>
       <w:r>
         <w:fldChar w:fldCharType="separate"/>
@@ -1889,7 +1881,7 @@
       <w:pPr>
         <w:pStyle w:val="Heading2"/>
       </w:pPr>
-      <w:commentRangeStart w:id="1"/>
+      <w:commentRangeStart w:id="0"/>
       <w:r>
         <w:lastRenderedPageBreak/>
         <w:t>Food Preference Test</w:t>
@@ -1899,12 +1891,12 @@
       <w:r>
         <w:t>Food preference was measured by</w:t>
       </w:r>
-      <w:commentRangeEnd w:id="1"/>
+      <w:commentRangeEnd w:id="0"/>
       <w:r>
         <w:rPr>
           <w:rStyle w:val="CommentReference"/>
         </w:rPr>
-        <w:commentReference w:id="1"/>
+        <w:commentReference w:id="0"/>
       </w:r>
     </w:p>
     <w:p/>
@@ -2048,7 +2040,7 @@
         <w:rPr>
           <w:bCs/>
         </w:rPr>
-        <w:instrText>ADDIN CSL_CITATION {"citationItems":[{"id":"ITEM-1","itemData":{"DOI":"10.1038/nature09584","ISBN":"1476-4687 (Electronic)\\r0028-0836 (Linking)","ISSN":"00280836","PMID":"21179166","abstract":"The multi-component mechanistic target of rapamycin complex 1 (mTORC1) kinase is the central node of a mammalian pathway that coordinates cell growth with the availability of nutrients, energy and growth factors. Progress has been made in the identification of mTORC1 pathway components and in understanding their functions in cells, but there is relatively little known about the role of the pathway in vivo. Specifically, we have little knowledge regarding the role mTOCR1 has in liver physiology. In fasted animals, the liver performs numerous functions that maintain whole-body homeostasis, including the production of ketone bodies for peripheral tissues to use as energy sources. Here we show that mTORC1 controls ketogenesis in mice in response to fasting. We find that liver-specific loss of TSC1 (tuberous sclerosis 1), an mTORC1 inhibitor, leads to a fasting-resistant increase in liver size, and to a pronounced defect in ketone body production and ketogenic gene expression on fasting. The loss of raptor (regulatory associated protein of mTOR, complex 1) an essential mTORC1 component, has the opposite effects. In addition, we find that the inhibition of mTORC1 is required for the fasting-induced activation of PPARalpha (peroxisome proliferator activated receptor alpha), the master transcriptional activator of ketogenic genes, and that suppression of NCoR1 (nuclear receptor co-repressor 1), a co-repressor of PPARalpha, reactivates ketogenesis in cells and livers with hyperactive mTORC1 signalling. Like livers with activated mTORC1, livers from aged mice have a defect in ketogenesis, which correlates with an increase in mTORC1 signalling. Moreover, we show that the suppressive effects of mTORC1 activation and ageing on PPARalpha activity and ketone production are not additive, and that mTORC1 inhibition is sufficient to prevent the ageing-induced defect in ketogenesis. Thus, our findings reveal that mTORC1 is a key regulator of PPARalpha function and hepatic ketogenesis and suggest a role for mTORC1 activity in promoting the ageing of the liver.","author":[{"dropping-particle":"","family":"Sengupta","given":"Shomit","non-dropping-particle":"","parse-names":false,"suffix":""},{"dropping-particle":"","family":"Peterson","given":"Timothy R.","non-dropping-particle":"","parse-names":false,"suffix":""},{"dropping-particle":"","family":"Laplante","given":"Mathieu","non-dropping-particle":"","parse-names":false,"suffix":""},{"dropping-particle":"","family":"Oh","given":"Stephanie","non-dropping-particle":"","parse-names":false,"suffix":""},{"dropping-particle":"","family":"Sabatini","given":"David M.","non-dropping-particle":"","parse-names":false,"suffix":""}],"container-title":"Nature","id":"ITEM-1","issue":"7327","issued":{"date-parts":[["2010","12"]]},"page":"1100-1106","publisher":"Nature Publishing Group","title":"MTORC1 controls fasting-induced ketogenesis and its modulation by ageing","type":"article-journal","volume":"468"},"uris":["http://www.mendeley.com/documents/?uuid=3a512456-4bbb-4224-998f-16c57f36fd1c"]}],"mendeley":{"formattedCitation":"(18)","plainTextFormattedCitation":"(18)","previouslyFormattedCitation":"(17)"},"properties":{"noteIndex":0},"schema":"https://github.com/citation-style-language/schema/raw/master/csl-citation.json"}</w:instrText>
+        <w:instrText>ADDIN CSL_CITATION {"citationItems":[{"id":"ITEM-1","itemData":{"DOI":"10.1038/nature09584","ISBN":"1476-4687 (Electronic)\\r0028-0836 (Linking)","ISSN":"00280836","PMID":"21179166","abstract":"The multi-component mechanistic target of rapamycin complex 1 (mTORC1) kinase is the central node of a mammalian pathway that coordinates cell growth with the availability of nutrients, energy and growth factors. Progress has been made in the identification of mTORC1 pathway components and in understanding their functions in cells, but there is relatively little known about the role of the pathway in vivo. Specifically, we have little knowledge regarding the role mTOCR1 has in liver physiology. In fasted animals, the liver performs numerous functions that maintain whole-body homeostasis, including the production of ketone bodies for peripheral tissues to use as energy sources. Here we show that mTORC1 controls ketogenesis in mice in response to fasting. We find that liver-specific loss of TSC1 (tuberous sclerosis 1), an mTORC1 inhibitor, leads to a fasting-resistant increase in liver size, and to a pronounced defect in ketone body production and ketogenic gene expression on fasting. The loss of raptor (regulatory associated protein of mTOR, complex 1) an essential mTORC1 component, has the opposite effects. In addition, we find that the inhibition of mTORC1 is required for the fasting-induced activation of PPARalpha (peroxisome proliferator activated receptor alpha), the master transcriptional activator of ketogenic genes, and that suppression of NCoR1 (nuclear receptor co-repressor 1), a co-repressor of PPARalpha, reactivates ketogenesis in cells and livers with hyperactive mTORC1 signalling. Like livers with activated mTORC1, livers from aged mice have a defect in ketogenesis, which correlates with an increase in mTORC1 signalling. Moreover, we show that the suppressive effects of mTORC1 activation and ageing on PPARalpha activity and ketone production are not additive, and that mTORC1 inhibition is sufficient to prevent the ageing-induced defect in ketogenesis. Thus, our findings reveal that mTORC1 is a key regulator of PPARalpha function and hepatic ketogenesis and suggest a role for mTORC1 activity in promoting the ageing of the liver.","author":[{"dropping-particle":"","family":"Sengupta","given":"Shomit","non-dropping-particle":"","parse-names":false,"suffix":""},{"dropping-particle":"","family":"Peterson","given":"Timothy R.","non-dropping-particle":"","parse-names":false,"suffix":""},{"dropping-particle":"","family":"Laplante","given":"Mathieu","non-dropping-particle":"","parse-names":false,"suffix":""},{"dropping-particle":"","family":"Oh","given":"Stephanie","non-dropping-particle":"","parse-names":false,"suffix":""},{"dropping-particle":"","family":"Sabatini","given":"David M.","non-dropping-particle":"","parse-names":false,"suffix":""}],"container-title":"Nature","id":"ITEM-1","issue":"7327","issued":{"date-parts":[["2010","12"]]},"page":"1100-1106","publisher":"Nature Publishing Group","title":"MTORC1 controls fasting-induced ketogenesis and its modulation by ageing","type":"article-journal","volume":"468"},"uris":["http://www.mendeley.com/documents/?uuid=3a512456-4bbb-4224-998f-16c57f36fd1c"]}],"mendeley":{"formattedCitation":"(18)","plainTextFormattedCitation":"(18)","previouslyFormattedCitation":"(18)"},"properties":{"noteIndex":0},"schema":"https://github.com/citation-style-language/schema/raw/master/csl-citation.json"}</w:instrText>
       </w:r>
       <w:r>
         <w:rPr>
@@ -2167,27 +2159,24 @@
         <w:pStyle w:val="Heading2"/>
       </w:pPr>
       <w:r>
-        <w:t>Identification of Potentially Secreted Proteins</w:t>
+        <w:t>Statistics</w:t>
       </w:r>
     </w:p>
     <w:p/>
     <w:p>
-      <w:r>
-        <w:t xml:space="preserve">Sequences annotated as having a signal peptide via </w:t>
-      </w:r>
-      <w:proofErr w:type="spellStart"/>
-      <w:r>
-        <w:t>SignalP</w:t>
-      </w:r>
-      <w:proofErr w:type="spellEnd"/>
-      <w:r>
-        <w:t xml:space="preserve"> </w:t>
+      <w:pPr>
+        <w:rPr>
+          <w:rFonts w:ascii="Times New Roman" w:eastAsia="Times New Roman" w:hAnsi="Times New Roman" w:cs="Times New Roman"/>
+        </w:rPr>
+      </w:pPr>
+      <w:r>
+        <w:t xml:space="preserve">Statistical significance for this study was set at p=0.05.  All statistical analyses were performed using R version 3.6.2 </w:t>
       </w:r>
       <w:r>
         <w:fldChar w:fldCharType="begin" w:fldLock="1"/>
       </w:r>
       <w:r>
-        <w:instrText>ADDIN CSL_CITATION {"citationItems":[{"id":"ITEM-1","itemData":{"DOI":"10.1038/s41587-019-0036-z","ISSN":"15461696","abstract":"Signal peptides (SPs) are short amino acid sequences in the amino terminus of many newly synthesized proteins that target proteins into, or across, membranes. Bioinformatic tools can predict SPs from amino acid sequences, but most cannot distinguish between various types of signal peptides. We present a deep neural network-based approach that improves SP prediction across all domains of life and distinguishes between three types of prokaryotic SPs.","author":[{"dropping-particle":"","family":"Almagro Armenteros","given":"José Juan","non-dropping-particle":"","parse-names":false,"suffix":""},{"dropping-particle":"","family":"Tsirigos","given":"Konstantinos D.","non-dropping-particle":"","parse-names":false,"suffix":""},{"dropping-particle":"","family":"Sønderby","given":"Casper Kaae","non-dropping-particle":"","parse-names":false,"suffix":""},{"dropping-particle":"","family":"Petersen","given":"Thomas Nordahl","non-dropping-particle":"","parse-names":false,"suffix":""},{"dropping-particle":"","family":"Winther","given":"Ole","non-dropping-particle":"","parse-names":false,"suffix":""},{"dropping-particle":"","family":"Brunak","given":"Søren","non-dropping-particle":"","parse-names":false,"suffix":""},{"dropping-particle":"","family":"Heijne","given":"Gunnar","non-dropping-particle":"von","parse-names":false,"suffix":""},{"dropping-particle":"","family":"Nielsen","given":"Henrik","non-dropping-particle":"","parse-names":false,"suffix":""}],"container-title":"Nature Biotechnology","id":"ITEM-1","issue":"4","issued":{"date-parts":[["2019"]]},"page":"420-423","publisher":"Springer US","title":"SignalP 5.0 improves signal peptide predictions using deep neural networks","type":"article-journal","volume":"37"},"uris":["http://www.mendeley.com/documents/?uuid=dd7b9d5e-e5e0-4a9f-beec-f4e961b87bfc"]}],"mendeley":{"formattedCitation":"(19)","plainTextFormattedCitation":"(19)","previouslyFormattedCitation":"(18)"},"properties":{"noteIndex":0},"schema":"https://github.com/citation-style-language/schema/raw/master/csl-citation.json"}</w:instrText>
+        <w:instrText>ADDIN CSL_CITATION {"citationItems":[{"id":"ITEM-1","itemData":{"author":[{"dropping-particle":"","family":"R Core Team","given":"","non-dropping-particle":"","parse-names":false,"suffix":""}],"id":"ITEM-1","issued":{"date-parts":[["2019"]]},"publisher-place":"Vienna, Austria","title":"R: A Language and Environment for Statistical Computing","type":"article"},"uris":["http://www.mendeley.com/documents/?uuid=50734a56-ef7d-4808-9c16-802efc99246f"]}],"mendeley":{"formattedCitation":"(19)","plainTextFormattedCitation":"(19)","previouslyFormattedCitation":"(19)"},"properties":{"noteIndex":0},"schema":"https://github.com/citation-style-language/schema/raw/master/csl-citation.json"}</w:instrText>
       </w:r>
       <w:r>
         <w:fldChar w:fldCharType="separate"/>
@@ -2202,125 +2191,7 @@
         <w:fldChar w:fldCharType="end"/>
       </w:r>
       <w:r>
-        <w:t xml:space="preserve"> were downloaded from </w:t>
-      </w:r>
-      <w:proofErr w:type="spellStart"/>
-      <w:r>
-        <w:t>Ensembl</w:t>
-      </w:r>
-      <w:proofErr w:type="spellEnd"/>
-      <w:r>
-        <w:t xml:space="preserve"> via the </w:t>
-      </w:r>
-      <w:proofErr w:type="spellStart"/>
-      <w:r>
-        <w:t>biomart</w:t>
-      </w:r>
-      <w:proofErr w:type="spellEnd"/>
-      <w:r>
-        <w:t xml:space="preserve"> tool </w:t>
-      </w:r>
-      <w:r>
-        <w:fldChar w:fldCharType="begin" w:fldLock="1"/>
-      </w:r>
-      <w:r>
-        <w:instrText>ADDIN CSL_CITATION {"citationItems":[{"id":"ITEM-1","itemData":{"DOI":"10.1038/nprot.2009.97","ISSN":"17542189","abstract":"Genomic experiments produce multiple views of biological systems, among them are DNA sequence and copy number variation, and mRNA and protein abundance. Understanding these systems needs integrated bioinformatic analysis. Public databases such as Ensembl provide relationships and mappings between the relevant sets of probe and target molecules. However, the relationships can be biologically complex and the content of the databases is dynamic. We demonstrate how to use the computational environment R to integrate and jointly analyze experimental datasets, employing BioMart web services to provide the molecule mappings. We also discuss typical problems that are encountered in making gene-to-transcript-to-protein mappings. The approach provides a flexible, programmable and reproducible basis for state-of-the-art bioinformatic data integration.","author":[{"dropping-particle":"","family":"Durinck","given":"Steffen","non-dropping-particle":"","parse-names":false,"suffix":""},{"dropping-particle":"","family":"Spellman","given":"Paul T.","non-dropping-particle":"","parse-names":false,"suffix":""},{"dropping-particle":"","family":"Birney","given":"Ewan","non-dropping-particle":"","parse-names":false,"suffix":""},{"dropping-particle":"","family":"Huber","given":"Wolfgang","non-dropping-particle":"","parse-names":false,"suffix":""}],"container-title":"Nature Protocols","id":"ITEM-1","issue":"8","issued":{"date-parts":[["2009"]]},"page":"1184-1191","title":"Mapping identifiers for the integration of genomic datasets with the R/ Bioconductor package biomaRt","type":"article-journal","volume":"4"},"uris":["http://www.mendeley.com/documents/?uuid=df1a1b39-37cb-4e6a-aeee-93780c71c4b8"]}],"mendeley":{"formattedCitation":"(20)","plainTextFormattedCitation":"(20)","previouslyFormattedCitation":"(19)"},"properties":{"noteIndex":0},"schema":"https://github.com/citation-style-language/schema/raw/master/csl-citation.json"}</w:instrText>
-      </w:r>
-      <w:r>
-        <w:fldChar w:fldCharType="separate"/>
-      </w:r>
-      <w:r>
-        <w:rPr>
-          <w:noProof/>
-        </w:rPr>
-        <w:t>(20)</w:t>
-      </w:r>
-      <w:r>
-        <w:fldChar w:fldCharType="end"/>
-      </w:r>
-      <w:r>
-        <w:t>.  These were further filtered removing genes annotated with the gene ontology term for cellular compartment – membrane (GO:</w:t>
-      </w:r>
-      <w:r>
-        <w:t xml:space="preserve"> 0016020</w:t>
-      </w:r>
-      <w:r>
-        <w:t xml:space="preserve">).  </w:t>
-      </w:r>
-      <w:r>
-        <w:t xml:space="preserve">The transcriptomic dataset is published as </w:t>
-      </w:r>
-      <w:r>
-        <w:t>GSE84312</w:t>
-      </w:r>
-      <w:r>
-        <w:t xml:space="preserve"> and described in </w:t>
-      </w:r>
-      <w:r>
-        <w:fldChar w:fldCharType="begin" w:fldLock="1"/>
-      </w:r>
-      <w:r>
-        <w:instrText>ADDIN CSL_CITATION {"citationItems":[{"id":"ITEM-1","itemData":{"DOI":"10.1101/720540","author":[{"dropping-particle":"","family":"Stephenson","given":"Erin J.","non-dropping-particle":"","parse-names":false,"suffix":""},{"dropping-particle":"","family":"Redd","given":"JeAnna R.","non-dropping-particle":"","parse-names":false,"suffix":""},{"dropping-particle":"","family":"Snyder","given":"Detrick S.","non-dropping-particle":"","parse-names":false,"suffix":""},{"dropping-particle":"","family":"Tran","given":"Quynh T.","non-dropping-particle":"","parse-names":false,"suffix":""},{"dropping-particle":"","family":"Lu","given":"Binbin","non-dropping-particle":"","parse-names":false,"suffix":""},{"dropping-particle":"","family":"Peloquin","given":"Matthew J.","non-dropping-particle":"","parse-names":false,"suffix":""},{"dropping-particle":"","family":"Mulcahy","given":"Molly C.","non-dropping-particle":"","parse-names":false,"suffix":""},{"dropping-particle":"","family":"Harvey","given":"Innocence","non-dropping-particle":"","parse-names":false,"suffix":""},{"dropping-particle":"","family":"Fisher","given":"Kaleigh","non-dropping-particle":"","parse-names":false,"suffix":""},{"dropping-particle":"","family":"Han","given":"Joan C.","non-dropping-particle":"","parse-names":false,"suffix":""},{"dropping-particle":"","family":"Qi","given":"Nathan","non-dropping-particle":"","parse-names":false,"suffix":""},{"dropping-particle":"","family":"Saltiel","given":"Alan R.","non-dropping-particle":"","parse-names":false,"suffix":""},{"dropping-particle":"","family":"Bridges","given":"Dave","non-dropping-particle":"","parse-names":false,"suffix":""}],"container-title":"bioRxiv","id":"ITEM-1","issued":{"date-parts":[["2019"]]},"title":"Skeletal Muscle mTORC1 Activation Increases Energy Expenditure and Reduces Longevity in Mice","type":"article-journal"},"uris":["http://www.mendeley.com/documents/?uuid=41bc00a6-1066-47fb-a124-1a1e1a1f4d79"]}],"mendeley":{"formattedCitation":"(17)","plainTextFormattedCitation":"(17)","previouslyFormattedCitation":"(20)"},"properties":{"noteIndex":0},"schema":"https://github.com/citation-style-language/schema/raw/master/csl-citation.json"}</w:instrText>
-      </w:r>
-      <w:r>
-        <w:fldChar w:fldCharType="separate"/>
-      </w:r>
-      <w:r>
-        <w:rPr>
-          <w:noProof/>
-        </w:rPr>
-        <w:t>(17)</w:t>
-      </w:r>
-      <w:r>
-        <w:fldChar w:fldCharType="end"/>
-      </w:r>
-      <w:r>
-        <w:t>.</w:t>
-      </w:r>
-    </w:p>
-    <w:p/>
-    <w:p>
-      <w:pPr>
-        <w:pStyle w:val="Heading2"/>
-      </w:pPr>
-      <w:r>
-        <w:t>Statistics</w:t>
-      </w:r>
-    </w:p>
-    <w:p/>
-    <w:p>
-      <w:pPr>
-        <w:rPr>
-          <w:rFonts w:ascii="Times New Roman" w:eastAsia="Times New Roman" w:hAnsi="Times New Roman" w:cs="Times New Roman"/>
-        </w:rPr>
-      </w:pPr>
-      <w:r>
-        <w:t xml:space="preserve">Statistical significance for this study was set at p=0.05.  All statistical analyses were performed using R version 3.6.2 </w:t>
-      </w:r>
-      <w:r>
-        <w:fldChar w:fldCharType="begin" w:fldLock="1"/>
-      </w:r>
-      <w:r>
-        <w:instrText>ADDIN CSL_CITATION {"citationItems":[{"id":"ITEM-1","itemData":{"author":[{"dropping-particle":"","family":"R Core Team","given":"","non-dropping-particle":"","parse-names":false,"suffix":""}],"id":"ITEM-1","issued":{"date-parts":[["2019"]]},"publisher-place":"Vienna, Austria","title":"R: A Language and Environment for Statistical Computing","type":"article"},"uris":["http://www.mendeley.com/documents/?uuid=50734a56-ef7d-4808-9c16-802efc99246f"]}],"mendeley":{"formattedCitation":"(21)","plainTextFormattedCitation":"(21)","previouslyFormattedCitation":"(21)"},"properties":{"noteIndex":0},"schema":"https://github.com/citation-style-language/schema/raw/master/csl-citation.json"}</w:instrText>
-      </w:r>
-      <w:r>
-        <w:fldChar w:fldCharType="separate"/>
-      </w:r>
-      <w:r>
-        <w:rPr>
-          <w:noProof/>
-        </w:rPr>
-        <w:t>(21)</w:t>
-      </w:r>
-      <w:r>
-        <w:fldChar w:fldCharType="end"/>
-      </w:r>
-      <w:r>
-        <w:t xml:space="preserve">.  For experiments using both sexes, a modifying effect of sex was tested for all outcomes and reported where significant </w:t>
-      </w:r>
-      <w:r>
-        <w:lastRenderedPageBreak/>
-        <w:t xml:space="preserve">based on the interaction from a 2x2 ANOVA.  All raw data and analysis scripts can be found at </w:t>
+        <w:t xml:space="preserve">.  For experiments using both sexes, a modifying effect of sex was tested for all outcomes and reported where significant based on the interaction from a 2x2 ANOVA.  All raw data and analysis scripts can be found at </w:t>
       </w:r>
       <w:hyperlink r:id="rId8" w:history="1">
         <w:r>
@@ -2363,6 +2234,7 @@
         <w:pStyle w:val="Heading2"/>
       </w:pPr>
       <w:r>
+        <w:lastRenderedPageBreak/>
         <w:t xml:space="preserve">GDF15 Produced in Muscle Alters Preference </w:t>
       </w:r>
       <w:r>
@@ -2380,15 +2252,6 @@
     </w:p>
     <w:p/>
     <w:p>
-      <w:pPr>
-        <w:rPr>
-          <w:rFonts w:ascii="Helvetica Neue" w:eastAsia="Times New Roman" w:hAnsi="Helvetica Neue" w:cs="Times New Roman"/>
-          <w:color w:val="333333"/>
-          <w:sz w:val="21"/>
-          <w:szCs w:val="21"/>
-          <w:shd w:val="clear" w:color="auto" w:fill="FFFFFF"/>
-        </w:rPr>
-      </w:pPr>
       <w:r>
         <w:t xml:space="preserve">Our previous work, consistent with the work of others noted that activation of mTORC1 via tissue-specific </w:t>
       </w:r>
@@ -2405,7 +2268,7 @@
         <w:fldChar w:fldCharType="begin" w:fldLock="1"/>
       </w:r>
       <w:r>
-        <w:instrText>ADDIN CSL_CITATION {"citationItems":[{"id":"ITEM-1","itemData":{"DOI":"10.1101/720540","author":[{"dropping-particle":"","family":"Stephenson","given":"Erin J.","non-dropping-particle":"","parse-names":false,"suffix":""},{"dropping-particle":"","family":"Redd","given":"JeAnna R.","non-dropping-particle":"","parse-names":false,"suffix":""},{"dropping-particle":"","family":"Snyder","given":"Detrick S.","non-dropping-particle":"","parse-names":false,"suffix":""},{"dropping-particle":"","family":"Tran","given":"Quynh T.","non-dropping-particle":"","parse-names":false,"suffix":""},{"dropping-particle":"","family":"Lu","given":"Binbin","non-dropping-particle":"","parse-names":false,"suffix":""},{"dropping-particle":"","family":"Peloquin","given":"Matthew J.","non-dropping-particle":"","parse-names":false,"suffix":""},{"dropping-particle":"","family":"Mulcahy","given":"Molly C.","non-dropping-particle":"","parse-names":false,"suffix":""},{"dropping-particle":"","family":"Harvey","given":"Innocence","non-dropping-particle":"","parse-names":false,"suffix":""},{"dropping-particle":"","family":"Fisher","given":"Kaleigh","non-dropping-particle":"","parse-names":false,"suffix":""},{"dropping-particle":"","family":"Han","given":"Joan C.","non-dropping-particle":"","parse-names":false,"suffix":""},{"dropping-particle":"","family":"Qi","given":"Nathan","non-dropping-particle":"","parse-names":false,"suffix":""},{"dropping-particle":"","family":"Saltiel","given":"Alan R.","non-dropping-particle":"","parse-names":false,"suffix":""},{"dropping-particle":"","family":"Bridges","given":"Dave","non-dropping-particle":"","parse-names":false,"suffix":""}],"container-title":"bioRxiv","id":"ITEM-1","issued":{"date-parts":[["2019"]]},"title":"Skeletal Muscle mTORC1 Activation Increases Energy Expenditure and Reduces Longevity in Mice","type":"article-journal"},"uris":["http://www.mendeley.com/documents/?uuid=41bc00a6-1066-47fb-a124-1a1e1a1f4d79"]},{"id":"ITEM-2","itemData":{"DOI":"10.1126/scisignal.aab3715","ISBN":"1937-9145 (Electronic)","ISSN":"1937-9145","PMID":"26554817","abstract":"Skeletal muscle alters whole-body metabolism through the release of hormones into the bloodstream called myokines. Guridi et al. found that skeletal muscle released a hormone called FGF21 in mice with skeletal muscle–specific activation of mTORC1, a protein complex that links nutrient availability to cell growth. Compared to control mice, these mice weighed less, likely because of increased fatty acid oxidation and increased energy expenditure, and had lower plasma concentrations of glucose and insulin. Systemic administration of antibodies directed against FGF21 reversed these metabolic changes. Thus, FGF21 released from skeletal muscle can mediate changes in whole-body metabolism.Skeletal muscle is the largest organ, comprising 40% of the total body lean mass, and affects whole-body metabolism in multiple ways. We investigated the signaling pathways involved in this process using TSCmKO mice, which have a skeletal muscle–specific depletion of TSC1 (tuberous sclerosis complex 1). This deficiency results in the constitutive activation of mammalian target of rapamycin complex 1 (mTORC1), which enhances cell growth by promoting protein synthesis. TSCmKO mice were lean, with increased insulin sensitivity, as well as changes in white and brown adipose tissue and liver indicative of increased fatty acid oxidation. These differences were due to increased plasma concentrations of fibroblast growth factor 21 (FGF21), a hormone that stimulates glucose uptake and fatty acid oxidation. The skeletal muscle of TSCmKO mice released FGF21 because of mTORC1-triggered endoplasmic reticulum (ER) stress and activation of a pathway involving PERK (protein kinase RNA-like ER kinase), eIF2α (eukaryotic translation initiation factor 2α), and ATF4 (activating transcription factor 4). Treatment of TSCmKO mice with a chemical chaperone that alleviates ER stress reduced FGF21 production in muscle and increased body weight. Moreover, injection of function-blocking antibodies directed against FGF21 largely normalized the metabolic phenotype of the mice. Thus, sustained activation of mTORC1 signaling in skeletal muscle regulated whole-body metabolism through the induction of FGF21, which, over the long term, caused severe lipodystrophy.","author":[{"dropping-particle":"","family":"Guridi","given":"Maitea","non-dropping-particle":"","parse-names":false,"suffix":""},{"dropping-particle":"","family":"Tintignac","given":"Lionel A","non-dropping-particle":"","parse-names":false,"suffix":""},{"dropping-particle":"","family":"Lin","given":"Shuo","non-dropping-particle":"","parse-names":false,"suffix":""},{"dropping-particle":"","family":"Kupr","given":"Barbara","non-dropping-particle":"","parse-names":false,"suffix":""},{"dropping-particle":"","family":"Castets","given":"Perrine","non-dropping-particle":"","parse-names":false,"suffix":""},{"dropping-particle":"","family":"Rüegg","given":"Markus A.","non-dropping-particle":"","parse-names":false,"suffix":""}],"container-title":"Science Signaling","id":"ITEM-2","issue":"402","issued":{"date-parts":[["2015"]]},"page":"ra113-ra113","title":"Activation of mTORC1 in skeletal muscle regulates whole-body metabolism through FGF21","type":"article-journal","volume":"8"},"uris":["http://www.mendeley.com/documents/?uuid=657c7b73-0513-4458-8465-cfaef5a488ef"]},{"id":"ITEM-3","itemData":{"DOI":"10.1186/s13395-016-0084-8","ISBN":"1339501600","ISSN":"2044-5040","PMID":"27004103","author":[{"dropping-particle":"","family":"Guridi","given":"Maitea","non-dropping-particle":"","parse-names":false,"suffix":""},{"dropping-particle":"","family":"Kupr","given":"Barbara","non-dropping-particle":"","parse-names":false,"suffix":""},{"dropping-particle":"","family":"Romanino","given":"Klaas","non-dropping-particle":"","parse-names":false,"suffix":""},{"dropping-particle":"","family":"Lin","given":"Shuo","non-dropping-particle":"","parse-names":false,"suffix":""},{"dropping-particle":"","family":"Falcetta","given":"Denis","non-dropping-particle":"","parse-names":false,"suffix":""},{"dropping-particle":"","family":"Tintignac","given":"Lionel","non-dropping-particle":"","parse-names":false,"suffix":""},{"dropping-particle":"","family":"Rüegg","given":"Markus A.","non-dropping-particle":"","parse-names":false,"suffix":""}],"container-title":"Skeletal Muscle","id":"ITEM-3","issue":"1","issued":{"date-parts":[["2016"]]},"page":"13","publisher":"Skeletal Muscle","title":"Alterations to mTORC1 signaling in the skeletal muscle differentially affect whole-body metabolism","type":"article-journal","volume":"6"},"uris":["http://www.mendeley.com/documents/?uuid=1dfb21af-e3ac-424a-83b8-13f5b9b4a754"]}],"mendeley":{"formattedCitation":"(17,22,23)","plainTextFormattedCitation":"(17,22,23)","previouslyFormattedCitation":"(20,22,23)"},"properties":{"noteIndex":0},"schema":"https://github.com/citation-style-language/schema/raw/master/csl-citation.json"}</w:instrText>
+        <w:instrText>ADDIN CSL_CITATION {"citationItems":[{"id":"ITEM-1","itemData":{"DOI":"10.1101/720540","author":[{"dropping-particle":"","family":"Stephenson","given":"Erin J.","non-dropping-particle":"","parse-names":false,"suffix":""},{"dropping-particle":"","family":"Redd","given":"JeAnna R.","non-dropping-particle":"","parse-names":false,"suffix":""},{"dropping-particle":"","family":"Snyder","given":"Detrick S.","non-dropping-particle":"","parse-names":false,"suffix":""},{"dropping-particle":"","family":"Tran","given":"Quynh T.","non-dropping-particle":"","parse-names":false,"suffix":""},{"dropping-particle":"","family":"Lu","given":"Binbin","non-dropping-particle":"","parse-names":false,"suffix":""},{"dropping-particle":"","family":"Peloquin","given":"Matthew J.","non-dropping-particle":"","parse-names":false,"suffix":""},{"dropping-particle":"","family":"Mulcahy","given":"Molly C.","non-dropping-particle":"","parse-names":false,"suffix":""},{"dropping-particle":"","family":"Harvey","given":"Innocence","non-dropping-particle":"","parse-names":false,"suffix":""},{"dropping-particle":"","family":"Fisher","given":"Kaleigh","non-dropping-particle":"","parse-names":false,"suffix":""},{"dropping-particle":"","family":"Han","given":"Joan C.","non-dropping-particle":"","parse-names":false,"suffix":""},{"dropping-particle":"","family":"Qi","given":"Nathan","non-dropping-particle":"","parse-names":false,"suffix":""},{"dropping-particle":"","family":"Saltiel","given":"Alan R.","non-dropping-particle":"","parse-names":false,"suffix":""},{"dropping-particle":"","family":"Bridges","given":"Dave","non-dropping-particle":"","parse-names":false,"suffix":""}],"container-title":"bioRxiv","id":"ITEM-1","issued":{"date-parts":[["2019"]]},"title":"Skeletal Muscle mTORC1 Activation Increases Energy Expenditure and Reduces Longevity in Mice","type":"article-journal"},"uris":["http://www.mendeley.com/documents/?uuid=41bc00a6-1066-47fb-a124-1a1e1a1f4d79"]},{"id":"ITEM-2","itemData":{"DOI":"10.1126/scisignal.aab3715","ISBN":"1937-9145 (Electronic)","ISSN":"1937-9145","PMID":"26554817","abstract":"Skeletal muscle alters whole-body metabolism through the release of hormones into the bloodstream called myokines. Guridi et al. found that skeletal muscle released a hormone called FGF21 in mice with skeletal muscle–specific activation of mTORC1, a protein complex that links nutrient availability to cell growth. Compared to control mice, these mice weighed less, likely because of increased fatty acid oxidation and increased energy expenditure, and had lower plasma concentrations of glucose and insulin. Systemic administration of antibodies directed against FGF21 reversed these metabolic changes. Thus, FGF21 released from skeletal muscle can mediate changes in whole-body metabolism.Skeletal muscle is the largest organ, comprising 40% of the total body lean mass, and affects whole-body metabolism in multiple ways. We investigated the signaling pathways involved in this process using TSCmKO mice, which have a skeletal muscle–specific depletion of TSC1 (tuberous sclerosis complex 1). This deficiency results in the constitutive activation of mammalian target of rapamycin complex 1 (mTORC1), which enhances cell growth by promoting protein synthesis. TSCmKO mice were lean, with increased insulin sensitivity, as well as changes in white and brown adipose tissue and liver indicative of increased fatty acid oxidation. These differences were due to increased plasma concentrations of fibroblast growth factor 21 (FGF21), a hormone that stimulates glucose uptake and fatty acid oxidation. The skeletal muscle of TSCmKO mice released FGF21 because of mTORC1-triggered endoplasmic reticulum (ER) stress and activation of a pathway involving PERK (protein kinase RNA-like ER kinase), eIF2α (eukaryotic translation initiation factor 2α), and ATF4 (activating transcription factor 4). Treatment of TSCmKO mice with a chemical chaperone that alleviates ER stress reduced FGF21 production in muscle and increased body weight. Moreover, injection of function-blocking antibodies directed against FGF21 largely normalized the metabolic phenotype of the mice. Thus, sustained activation of mTORC1 signaling in skeletal muscle regulated whole-body metabolism through the induction of FGF21, which, over the long term, caused severe lipodystrophy.","author":[{"dropping-particle":"","family":"Guridi","given":"Maitea","non-dropping-particle":"","parse-names":false,"suffix":""},{"dropping-particle":"","family":"Tintignac","given":"Lionel A","non-dropping-particle":"","parse-names":false,"suffix":""},{"dropping-particle":"","family":"Lin","given":"Shuo","non-dropping-particle":"","parse-names":false,"suffix":""},{"dropping-particle":"","family":"Kupr","given":"Barbara","non-dropping-particle":"","parse-names":false,"suffix":""},{"dropping-particle":"","family":"Castets","given":"Perrine","non-dropping-particle":"","parse-names":false,"suffix":""},{"dropping-particle":"","family":"Rüegg","given":"Markus A.","non-dropping-particle":"","parse-names":false,"suffix":""}],"container-title":"Science Signaling","id":"ITEM-2","issue":"402","issued":{"date-parts":[["2015"]]},"page":"ra113-ra113","title":"Activation of mTORC1 in skeletal muscle regulates whole-body metabolism through FGF21","type":"article-journal","volume":"8"},"uris":["http://www.mendeley.com/documents/?uuid=657c7b73-0513-4458-8465-cfaef5a488ef"]},{"id":"ITEM-3","itemData":{"DOI":"10.1186/s13395-016-0084-8","ISBN":"1339501600","ISSN":"2044-5040","PMID":"27004103","author":[{"dropping-particle":"","family":"Guridi","given":"Maitea","non-dropping-particle":"","parse-names":false,"suffix":""},{"dropping-particle":"","family":"Kupr","given":"Barbara","non-dropping-particle":"","parse-names":false,"suffix":""},{"dropping-particle":"","family":"Romanino","given":"Klaas","non-dropping-particle":"","parse-names":false,"suffix":""},{"dropping-particle":"","family":"Lin","given":"Shuo","non-dropping-particle":"","parse-names":false,"suffix":""},{"dropping-particle":"","family":"Falcetta","given":"Denis","non-dropping-particle":"","parse-names":false,"suffix":""},{"dropping-particle":"","family":"Tintignac","given":"Lionel","non-dropping-particle":"","parse-names":false,"suffix":""},{"dropping-particle":"","family":"Rüegg","given":"Markus A.","non-dropping-particle":"","parse-names":false,"suffix":""}],"container-title":"Skeletal Muscle","id":"ITEM-3","issue":"1","issued":{"date-parts":[["2016"]]},"page":"13","publisher":"Skeletal Muscle","title":"Alterations to mTORC1 signaling in the skeletal muscle differentially affect whole-body metabolism","type":"article-journal","volume":"6"},"uris":["http://www.mendeley.com/documents/?uuid=1dfb21af-e3ac-424a-83b8-13f5b9b4a754"]}],"mendeley":{"formattedCitation":"(17,20,21)","plainTextFormattedCitation":"(17,20,21)","previouslyFormattedCitation":"(17,20,21)"},"properties":{"noteIndex":0},"schema":"https://github.com/citation-style-language/schema/raw/master/csl-citation.json"}</w:instrText>
       </w:r>
       <w:r>
         <w:fldChar w:fldCharType="separate"/>
@@ -2414,7 +2277,7 @@
         <w:rPr>
           <w:noProof/>
         </w:rPr>
-        <w:t>(17,22,23)</w:t>
+        <w:t>(17,20,21)</w:t>
       </w:r>
       <w:r>
         <w:fldChar w:fldCharType="end"/>
@@ -2423,7 +2286,64 @@
         <w:t xml:space="preserve">.  To identify potential factors secreted from muscle that may drive changes in systemic physiology we used transcriptomic data filtered to identify </w:t>
       </w:r>
       <w:r>
-        <w:t xml:space="preserve">putatively secreted proteins.  This identified 1817 potentially secreted gene products, of which 253 were significantly differentially expressed in </w:t>
+        <w:t>putatively secreted proteins</w:t>
+      </w:r>
+      <w:r>
+        <w:t xml:space="preserve"> based on the Human Protein Atlas annotated as secreted in blood </w:t>
+      </w:r>
+      <w:r>
+        <w:fldChar w:fldCharType="begin" w:fldLock="1"/>
+      </w:r>
+      <w:r>
+        <w:instrText>ADDIN CSL_CITATION {"citationItems":[{"id":"ITEM-1","itemData":{"DOI":"10.1126/science.1260419","ISSN":"10959203","PMID":"25613900","abstract":"Resolving the molecular details of proteome variation in the different tissues and organs of the human body will greatly increase our knowledge of human biology and disease. Here, we present a map of the human tissue proteome based on an integrated omics approach that involves quantitative transcriptomics at the tissue and organ level, combined with tissue microarray-based immunohistochemistry, to achieve spatial localization of proteins down to the single-cell level. Our tissue-based analysis detected more than 90% of the putative protein-coding genes.We used this approach to explore the human secretome, the membrane proteome, the druggable proteome, the cancer proteome, and the metabolic functions in 32 different tissues and organs. All the data are integrated in an interactive Web-based database that allows exploration of individual proteins, as well as navigation of global expression patterns, in all major tissues and organs in the human body.","author":[{"dropping-particle":"","family":"Uhlén","given":"Mathias","non-dropping-particle":"","parse-names":false,"suffix":""},{"dropping-particle":"","family":"Fagerberg","given":"Linn","non-dropping-particle":"","parse-names":false,"suffix":""},{"dropping-particle":"","family":"Hallström","given":"Bjö M.","non-dropping-particle":"","parse-names":false,"suffix":""},{"dropping-particle":"","family":"Lindskog","given":"Cecilia","non-dropping-particle":"","parse-names":false,"suffix":""},{"dropping-particle":"","family":"Oksvold","given":"Per","non-dropping-particle":"","parse-names":false,"suffix":""},{"dropping-particle":"","family":"Mardinoglu","given":"Adil","non-dropping-particle":"","parse-names":false,"suffix":""},{"dropping-particle":"","family":"Sivertsson","given":"Åsa","non-dropping-particle":"","parse-names":false,"suffix":""},{"dropping-particle":"","family":"Kampf","given":"Caroline","non-dropping-particle":"","parse-names":false,"suffix":""},{"dropping-particle":"","family":"Sjöstedt","given":"Evelina","non-dropping-particle":"","parse-names":false,"suffix":""},{"dropping-particle":"","family":"Asplund","given":"Anna","non-dropping-particle":"","parse-names":false,"suffix":""},{"dropping-particle":"","family":"Olsson","given":"Ing Marie","non-dropping-particle":"","parse-names":false,"suffix":""},{"dropping-particle":"","family":"Edlund","given":"Karolina","non-dropping-particle":"","parse-names":false,"suffix":""},{"dropping-particle":"","family":"Lundberg","given":"Emma","non-dropping-particle":"","parse-names":false,"suffix":""},{"dropping-particle":"","family":"Navani","given":"Sanjay","non-dropping-particle":"","parse-names":false,"suffix":""},{"dropping-particle":"","family":"Szigyarto","given":"Cristina Al Khalili","non-dropping-particle":"","parse-names":false,"suffix":""},{"dropping-particle":"","family":"Odeberg","given":"Jacob","non-dropping-particle":"","parse-names":false,"suffix":""},{"dropping-particle":"","family":"Djureinovic","given":"Dijana","non-dropping-particle":"","parse-names":false,"suffix":""},{"dropping-particle":"","family":"Takanen","given":"Jenny Ottosson","non-dropping-particle":"","parse-names":false,"suffix":""},{"dropping-particle":"","family":"Hober","given":"Sophia","non-dropping-particle":"","parse-names":false,"suffix":""},{"dropping-particle":"","family":"Alm","given":"Tove","non-dropping-particle":"","parse-names":false,"suffix":""},{"dropping-particle":"","family":"Edqvist","given":"Per Henrik","non-dropping-particle":"","parse-names":false,"suffix":""},{"dropping-particle":"","family":"Berling","given":"Holger","non-dropping-particle":"","parse-names":false,"suffix":""},{"dropping-particle":"","family":"Tegel","given":"Hanna","non-dropping-particle":"","parse-names":false,"suffix":""},{"dropping-particle":"","family":"Mulder","given":"Jan","non-dropping-particle":"","parse-names":false,"suffix":""},{"dropping-particle":"","family":"Rockberg","given":"Johan","non-dropping-particle":"","parse-names":false,"suffix":""},{"dropping-particle":"","family":"Nilsson","given":"Peter","non-dropping-particle":"","parse-names":false,"suffix":""},{"dropping-particle":"","family":"Schwenk","given":"Jochen M.","non-dropping-particle":"","parse-names":false,"suffix":""},{"dropping-particle":"","family":"Hamsten","given":"Marica","non-dropping-particle":"","parse-names":false,"suffix":""},{"dropping-particle":"","family":"Feilitzen","given":"Kalle","non-dropping-particle":"Von","parse-names":false,"suffix":""},{"dropping-particle":"","family":"Forsberg","given":"Mattias","non-dropping-particle":"","parse-names":false,"suffix":""},{"dropping-particle":"","family":"Persson","given":"Lukas","non-dropping-particle":"","parse-names":false,"suffix":""},{"dropping-particle":"","family":"Johansson","given":"Fredric","non-dropping-particle":"","parse-names":false,"suffix":""},{"dropping-particle":"","family":"Zwahlen","given":"Martin","non-dropping-particle":"","parse-names":false,"suffix":""},{"dropping-particle":"","family":"Heijne","given":"Gunnar","non-dropping-particle":"Von","parse-names":false,"suffix":""},{"dropping-particle":"","family":"Nielsen","given":"Jens","non-dropping-particle":"","parse-names":false,"suffix":""},{"dropping-particle":"","family":"Pontén","given":"Fredrik","non-dropping-particle":"","parse-names":false,"suffix":""}],"container-title":"Science","id":"ITEM-1","issue":"6220","issued":{"date-parts":[["2015"]]},"title":"Tissue-based map of the human proteome","type":"article-journal","volume":"347"},"uris":["http://www.mendeley.com/documents/?uuid=15fc4c6e-24d4-4950-b73d-a40c2d4bc09e"]}],"mendeley":{"formattedCitation":"(22)","plainTextFormattedCitation":"(22)"},"properties":{"noteIndex":0},"schema":"https://github.com/citation-style-language/schema/raw/master/csl-citation.json"}</w:instrText>
+      </w:r>
+      <w:r>
+        <w:fldChar w:fldCharType="separate"/>
+      </w:r>
+      <w:r>
+        <w:rPr>
+          <w:noProof/>
+        </w:rPr>
+        <w:t>(22)</w:t>
+      </w:r>
+      <w:r>
+        <w:fldChar w:fldCharType="end"/>
+      </w:r>
+      <w:r>
+        <w:t xml:space="preserve">.  </w:t>
+      </w:r>
+      <w:r>
+        <w:t>After converting to mouse identifiers, t</w:t>
+      </w:r>
+      <w:r>
+        <w:t xml:space="preserve">his </w:t>
+      </w:r>
+      <w:r>
+        <w:t>nominated</w:t>
+      </w:r>
+      <w:r>
+        <w:t xml:space="preserve"> </w:t>
+      </w:r>
+      <w:r>
+        <w:t>1780</w:t>
+      </w:r>
+      <w:r>
+        <w:t xml:space="preserve"> mouse genes with secreted</w:t>
+      </w:r>
+      <w:r>
+        <w:t xml:space="preserve"> </w:t>
+      </w:r>
+      <w:r>
+        <w:t>peptides</w:t>
+      </w:r>
+      <w:r>
+        <w:t xml:space="preserve">, of which </w:t>
+      </w:r>
+      <w:r>
+        <w:t>116</w:t>
+      </w:r>
+      <w:r>
+        <w:t xml:space="preserve"> were significantly differentially expressed in </w:t>
       </w:r>
       <w:r>
         <w:rPr>
@@ -2441,7 +2361,13 @@
         <w:t xml:space="preserve"> Supplementary Table 1 for complete list).</w:t>
       </w:r>
       <w:r>
-        <w:t xml:space="preserve">  Among the most significantly altered genes was GDF15, which was </w:t>
+        <w:t xml:space="preserve"> </w:t>
+      </w:r>
+      <w:r>
+        <w:t>T</w:t>
+      </w:r>
+      <w:r>
+        <w:t xml:space="preserve">he most significantly altered genes was GDF15, which was </w:t>
       </w:r>
       <w:r>
         <w:t xml:space="preserve">upregulated </w:t>
@@ -2504,24 +2430,32 @@
       <w:r>
         <w:rPr>
           <w:rFonts w:eastAsia="Times New Roman" w:cs="Times New Roman"/>
-          <w:color w:val="333333"/>
-          <w:shd w:val="clear" w:color="auto" w:fill="FFFFFF"/>
-        </w:rPr>
-        <w:t>To te</w:t>
+          <w:color w:val="000000" w:themeColor="text1"/>
+          <w:shd w:val="clear" w:color="auto" w:fill="FFFFFF"/>
+        </w:rPr>
+        <w:t>To test if this</w:t>
       </w:r>
       <w:r>
         <w:rPr>
           <w:rFonts w:eastAsia="Times New Roman" w:cs="Times New Roman"/>
-          <w:color w:val="333333"/>
-          <w:shd w:val="clear" w:color="auto" w:fill="FFFFFF"/>
-        </w:rPr>
-        <w:t xml:space="preserve">st if this had an impact on circulating levels we performed ELISA assays on the blood from muscle </w:t>
+          <w:color w:val="000000" w:themeColor="text1"/>
+          <w:shd w:val="clear" w:color="auto" w:fill="FFFFFF"/>
+        </w:rPr>
+        <w:t xml:space="preserve"> induction of muscle GDF15 transcription</w:t>
+      </w:r>
+      <w:r>
+        <w:rPr>
+          <w:rFonts w:eastAsia="Times New Roman" w:cs="Times New Roman"/>
+          <w:color w:val="000000" w:themeColor="text1"/>
+          <w:shd w:val="clear" w:color="auto" w:fill="FFFFFF"/>
+        </w:rPr>
+        <w:t xml:space="preserve"> had an impact on circulating levels we performed ELISA assays on the blood from muscle </w:t>
       </w:r>
       <w:r>
         <w:rPr>
           <w:rFonts w:eastAsia="Times New Roman" w:cs="Times New Roman"/>
           <w:i/>
-          <w:color w:val="333333"/>
+          <w:color w:val="000000" w:themeColor="text1"/>
           <w:shd w:val="clear" w:color="auto" w:fill="FFFFFF"/>
         </w:rPr>
         <w:t>Tsc1</w:t>
@@ -2529,7 +2463,7 @@
       <w:r>
         <w:rPr>
           <w:rFonts w:eastAsia="Times New Roman" w:cs="Times New Roman"/>
-          <w:color w:val="333333"/>
+          <w:color w:val="000000" w:themeColor="text1"/>
           <w:shd w:val="clear" w:color="auto" w:fill="FFFFFF"/>
         </w:rPr>
         <w:t xml:space="preserve"> knockout animals and found </w:t>
@@ -2538,7 +2472,7 @@
       <w:r>
         <w:rPr>
           <w:rFonts w:eastAsia="Times New Roman" w:cs="Times New Roman"/>
-          <w:color w:val="333333"/>
+          <w:color w:val="000000" w:themeColor="text1"/>
           <w:shd w:val="clear" w:color="auto" w:fill="FFFFFF"/>
         </w:rPr>
         <w:t>a</w:t>
@@ -2547,7 +2481,7 @@
       <w:r>
         <w:rPr>
           <w:rFonts w:eastAsia="Times New Roman" w:cs="Times New Roman"/>
-          <w:color w:val="333333"/>
+          <w:color w:val="000000" w:themeColor="text1"/>
           <w:shd w:val="clear" w:color="auto" w:fill="FFFFFF"/>
         </w:rPr>
         <w:t xml:space="preserve"> 8.7 fold increase in serum GDF15 (Figure 1B, p=4.7 x 10</w:t>
@@ -2555,7 +2489,7 @@
       <w:r>
         <w:rPr>
           <w:rFonts w:eastAsia="Times New Roman" w:cs="Times New Roman"/>
-          <w:color w:val="333333"/>
+          <w:color w:val="000000" w:themeColor="text1"/>
           <w:shd w:val="clear" w:color="auto" w:fill="FFFFFF"/>
           <w:vertAlign w:val="superscript"/>
         </w:rPr>
@@ -2564,10 +2498,84 @@
       <w:r>
         <w:rPr>
           <w:rFonts w:eastAsia="Times New Roman" w:cs="Times New Roman"/>
-          <w:color w:val="333333"/>
+          <w:color w:val="000000" w:themeColor="text1"/>
           <w:shd w:val="clear" w:color="auto" w:fill="FFFFFF"/>
         </w:rPr>
         <w:t>).</w:t>
+      </w:r>
+      <w:r>
+        <w:rPr>
+          <w:rFonts w:eastAsia="Times New Roman" w:cs="Times New Roman"/>
+          <w:color w:val="000000" w:themeColor="text1"/>
+          <w:shd w:val="clear" w:color="auto" w:fill="FFFFFF"/>
+        </w:rPr>
+        <w:t xml:space="preserve">  This is consistent with a prior report of muscle </w:t>
+      </w:r>
+      <w:r>
+        <w:rPr>
+          <w:rFonts w:eastAsia="Times New Roman" w:cs="Times New Roman"/>
+          <w:i/>
+          <w:color w:val="000000" w:themeColor="text1"/>
+          <w:shd w:val="clear" w:color="auto" w:fill="FFFFFF"/>
+        </w:rPr>
+        <w:t>Tsc1</w:t>
+      </w:r>
+      <w:r>
+        <w:rPr>
+          <w:rFonts w:eastAsia="Times New Roman" w:cs="Times New Roman"/>
+          <w:color w:val="000000" w:themeColor="text1"/>
+          <w:shd w:val="clear" w:color="auto" w:fill="FFFFFF"/>
+        </w:rPr>
+        <w:t xml:space="preserve"> ablation causing induction of GDF15 in blood </w:t>
+      </w:r>
+      <w:r>
+        <w:rPr>
+          <w:rFonts w:eastAsia="Times New Roman" w:cs="Times New Roman"/>
+          <w:color w:val="000000" w:themeColor="text1"/>
+          <w:shd w:val="clear" w:color="auto" w:fill="FFFFFF"/>
+        </w:rPr>
+        <w:fldChar w:fldCharType="begin" w:fldLock="1"/>
+      </w:r>
+      <w:r>
+        <w:rPr>
+          <w:rFonts w:eastAsia="Times New Roman" w:cs="Times New Roman"/>
+          <w:color w:val="000000" w:themeColor="text1"/>
+          <w:shd w:val="clear" w:color="auto" w:fill="FFFFFF"/>
+        </w:rPr>
+        <w:instrText>ADDIN CSL_CITATION {"citationItems":[{"id":"ITEM-1","itemData":{"DOI":"10.1016/j.cmet.2017.07.007","ISSN":"15504131","PMID":"28768179","author":[{"dropping-particle":"","family":"Khan","given":"Nahid A.","non-dropping-particle":"","parse-names":false,"suffix":""},{"dropping-particle":"","family":"Nikkanen","given":"Joni","non-dropping-particle":"","parse-names":false,"suffix":""},{"dropping-particle":"","family":"Yatsuga","given":"Shuichi","non-dropping-particle":"","parse-names":false,"suffix":""},{"dropping-particle":"","family":"Jackson","given":"Christopher","non-dropping-particle":"","parse-names":false,"suffix":""},{"dropping-particle":"","family":"Wang","given":"Liya","non-dropping-particle":"","parse-names":false,"suffix":""},{"dropping-particle":"","family":"Pradhan","given":"Swagat","non-dropping-particle":"","parse-names":false,"suffix":""},{"dropping-particle":"","family":"Kivelä","given":"Riikka","non-dropping-particle":"","parse-names":false,"suffix":""},{"dropping-particle":"","family":"Pessia","given":"Alberto","non-dropping-particle":"","parse-names":false,"suffix":""},{"dropping-particle":"","family":"Velagapudi","given":"Vidya","non-dropping-particle":"","parse-names":false,"suffix":""},{"dropping-particle":"","family":"Suomalainen","given":"Anu","non-dropping-particle":"","parse-names":false,"suffix":""}],"container-title":"Cell Metabolism","id":"ITEM-1","issue":"2","issued":{"date-parts":[["2017"]]},"page":"419-428.e5","title":"mTORC1 Regulates Mitochondrial Integrated Stress Response and Mitochondrial Myopathy Progression","type":"article-journal","volume":"26"},"uris":["http://www.mendeley.com/documents/?uuid=00f83cfc-7759-49fa-93ca-80844162b9cb"]}],"mendeley":{"formattedCitation":"(23)","plainTextFormattedCitation":"(23)","previouslyFormattedCitation":"(22)"},"properties":{"noteIndex":0},"schema":"https://github.com/citation-style-language/schema/raw/master/csl-citation.json"}</w:instrText>
+      </w:r>
+      <w:r>
+        <w:rPr>
+          <w:rFonts w:eastAsia="Times New Roman" w:cs="Times New Roman"/>
+          <w:color w:val="000000" w:themeColor="text1"/>
+          <w:shd w:val="clear" w:color="auto" w:fill="FFFFFF"/>
+        </w:rPr>
+        <w:fldChar w:fldCharType="separate"/>
+      </w:r>
+      <w:r>
+        <w:rPr>
+          <w:rFonts w:eastAsia="Times New Roman" w:cs="Times New Roman"/>
+          <w:noProof/>
+          <w:color w:val="000000" w:themeColor="text1"/>
+          <w:shd w:val="clear" w:color="auto" w:fill="FFFFFF"/>
+        </w:rPr>
+        <w:t>(23)</w:t>
+      </w:r>
+      <w:r>
+        <w:rPr>
+          <w:rFonts w:eastAsia="Times New Roman" w:cs="Times New Roman"/>
+          <w:color w:val="000000" w:themeColor="text1"/>
+          <w:shd w:val="clear" w:color="auto" w:fill="FFFFFF"/>
+        </w:rPr>
+        <w:fldChar w:fldCharType="end"/>
+      </w:r>
+      <w:r>
+        <w:rPr>
+          <w:rFonts w:eastAsia="Times New Roman" w:cs="Times New Roman"/>
+          <w:color w:val="000000" w:themeColor="text1"/>
+          <w:shd w:val="clear" w:color="auto" w:fill="FFFFFF"/>
+        </w:rPr>
+        <w:t>.</w:t>
       </w:r>
     </w:p>
     <w:p>
@@ -2721,11 +2729,7 @@
         <w:t xml:space="preserve">next tested whether GDF15 was affected when mice were placed on control or ketogenic diets.  We randomized cages of mice starting at 10 weeks of age on to one or other of these diets and measured their body composition for four weeks. </w:t>
       </w:r>
       <w:r>
-        <w:t xml:space="preserve">These mice had XXX changes in fat mass and YYY changes in lean </w:t>
-      </w:r>
-      <w:r>
-        <w:lastRenderedPageBreak/>
-        <w:t>mass, while ZZZZ in food intake (Figures 1A-</w:t>
+        <w:t>These mice had XXX changes in fat mass and YYY changes in lean mass, while ZZZZ in food intake (Figures 1A-</w:t>
       </w:r>
       <w:r>
         <w:t>D</w:t>
@@ -2813,7 +2817,7 @@
         <w:fldChar w:fldCharType="begin" w:fldLock="1"/>
       </w:r>
       <w:r>
-        <w:instrText>ADDIN CSL_CITATION {"citationItems":[{"id":"ITEM-1","itemData":{"DOI":"10.1038/nature09584","ISBN":"1476-4687 (Electronic)\\r0028-0836 (Linking)","ISSN":"00280836","PMID":"21179166","abstract":"The multi-component mechanistic target of rapamycin complex 1 (mTORC1) kinase is the central node of a mammalian pathway that coordinates cell growth with the availability of nutrients, energy and growth factors. Progress has been made in the identification of mTORC1 pathway components and in understanding their functions in cells, but there is relatively little known about the role of the pathway in vivo. Specifically, we have little knowledge regarding the role mTOCR1 has in liver physiology. In fasted animals, the liver performs numerous functions that maintain whole-body homeostasis, including the production of ketone bodies for peripheral tissues to use as energy sources. Here we show that mTORC1 controls ketogenesis in mice in response to fasting. We find that liver-specific loss of TSC1 (tuberous sclerosis 1), an mTORC1 inhibitor, leads to a fasting-resistant increase in liver size, and to a pronounced defect in ketone body production and ketogenic gene expression on fasting. The loss of raptor (regulatory associated protein of mTOR, complex 1) an essential mTORC1 component, has the opposite effects. In addition, we find that the inhibition of mTORC1 is required for the fasting-induced activation of PPARalpha (peroxisome proliferator activated receptor alpha), the master transcriptional activator of ketogenic genes, and that suppression of NCoR1 (nuclear receptor co-repressor 1), a co-repressor of PPARalpha, reactivates ketogenesis in cells and livers with hyperactive mTORC1 signalling. Like livers with activated mTORC1, livers from aged mice have a defect in ketogenesis, which correlates with an increase in mTORC1 signalling. Moreover, we show that the suppressive effects of mTORC1 activation and ageing on PPARalpha activity and ketone production are not additive, and that mTORC1 inhibition is sufficient to prevent the ageing-induced defect in ketogenesis. Thus, our findings reveal that mTORC1 is a key regulator of PPARalpha function and hepatic ketogenesis and suggest a role for mTORC1 activity in promoting the ageing of the liver.","author":[{"dropping-particle":"","family":"Sengupta","given":"Shomit","non-dropping-particle":"","parse-names":false,"suffix":""},{"dropping-particle":"","family":"Peterson","given":"Timothy R.","non-dropping-particle":"","parse-names":false,"suffix":""},{"dropping-particle":"","family":"Laplante","given":"Mathieu","non-dropping-particle":"","parse-names":false,"suffix":""},{"dropping-particle":"","family":"Oh","given":"Stephanie","non-dropping-particle":"","parse-names":false,"suffix":""},{"dropping-particle":"","family":"Sabatini","given":"David M.","non-dropping-particle":"","parse-names":false,"suffix":""}],"container-title":"Nature","id":"ITEM-1","issue":"7327","issued":{"date-parts":[["2010","12"]]},"page":"1100-1106","publisher":"Nature Publishing Group","title":"MTORC1 controls fasting-induced ketogenesis and its modulation by ageing","type":"article-journal","volume":"468"},"uris":["http://www.mendeley.com/documents/?uuid=3a512456-4bbb-4224-998f-16c57f36fd1c"]}],"mendeley":{"formattedCitation":"(18)","plainTextFormattedCitation":"(18)","previouslyFormattedCitation":"(17)"},"properties":{"noteIndex":0},"schema":"https://github.com/citation-style-language/schema/raw/master/csl-citation.json"}</w:instrText>
+        <w:instrText>ADDIN CSL_CITATION {"citationItems":[{"id":"ITEM-1","itemData":{"DOI":"10.1038/nature09584","ISBN":"1476-4687 (Electronic)\\r0028-0836 (Linking)","ISSN":"00280836","PMID":"21179166","abstract":"The multi-component mechanistic target of rapamycin complex 1 (mTORC1) kinase is the central node of a mammalian pathway that coordinates cell growth with the availability of nutrients, energy and growth factors. Progress has been made in the identification of mTORC1 pathway components and in understanding their functions in cells, but there is relatively little known about the role of the pathway in vivo. Specifically, we have little knowledge regarding the role mTOCR1 has in liver physiology. In fasted animals, the liver performs numerous functions that maintain whole-body homeostasis, including the production of ketone bodies for peripheral tissues to use as energy sources. Here we show that mTORC1 controls ketogenesis in mice in response to fasting. We find that liver-specific loss of TSC1 (tuberous sclerosis 1), an mTORC1 inhibitor, leads to a fasting-resistant increase in liver size, and to a pronounced defect in ketone body production and ketogenic gene expression on fasting. The loss of raptor (regulatory associated protein of mTOR, complex 1) an essential mTORC1 component, has the opposite effects. In addition, we find that the inhibition of mTORC1 is required for the fasting-induced activation of PPARalpha (peroxisome proliferator activated receptor alpha), the master transcriptional activator of ketogenic genes, and that suppression of NCoR1 (nuclear receptor co-repressor 1), a co-repressor of PPARalpha, reactivates ketogenesis in cells and livers with hyperactive mTORC1 signalling. Like livers with activated mTORC1, livers from aged mice have a defect in ketogenesis, which correlates with an increase in mTORC1 signalling. Moreover, we show that the suppressive effects of mTORC1 activation and ageing on PPARalpha activity and ketone production are not additive, and that mTORC1 inhibition is sufficient to prevent the ageing-induced defect in ketogenesis. Thus, our findings reveal that mTORC1 is a key regulator of PPARalpha function and hepatic ketogenesis and suggest a role for mTORC1 activity in promoting the ageing of the liver.","author":[{"dropping-particle":"","family":"Sengupta","given":"Shomit","non-dropping-particle":"","parse-names":false,"suffix":""},{"dropping-particle":"","family":"Peterson","given":"Timothy R.","non-dropping-particle":"","parse-names":false,"suffix":""},{"dropping-particle":"","family":"Laplante","given":"Mathieu","non-dropping-particle":"","parse-names":false,"suffix":""},{"dropping-particle":"","family":"Oh","given":"Stephanie","non-dropping-particle":"","parse-names":false,"suffix":""},{"dropping-particle":"","family":"Sabatini","given":"David M.","non-dropping-particle":"","parse-names":false,"suffix":""}],"container-title":"Nature","id":"ITEM-1","issue":"7327","issued":{"date-parts":[["2010","12"]]},"page":"1100-1106","publisher":"Nature Publishing Group","title":"MTORC1 controls fasting-induced ketogenesis and its modulation by ageing","type":"article-journal","volume":"468"},"uris":["http://www.mendeley.com/documents/?uuid=3a512456-4bbb-4224-998f-16c57f36fd1c"]}],"mendeley":{"formattedCitation":"(18)","plainTextFormattedCitation":"(18)","previouslyFormattedCitation":"(18)"},"properties":{"noteIndex":0},"schema":"https://github.com/citation-style-language/schema/raw/master/csl-citation.json"}</w:instrText>
       </w:r>
       <w:r>
         <w:fldChar w:fldCharType="separate"/>
@@ -2986,14 +2990,148 @@
         <w:rPr>
           <w:shd w:val="clear" w:color="auto" w:fill="FFFFFF"/>
         </w:rPr>
-        <w:t xml:space="preserve"> observed increases in GDF15 are relatively modest, but similar increases in GDF15 in humans are associated with pregnancy-related outcomes </w:t>
-      </w:r>
+        <w:t xml:space="preserve"> observed increases in GDF15 are relatively modest, but similar increases in GDF15 in humans are associated with pregnancy-related outcomes such as pre-eclampsia, nausea, gestational diabetes and miscarriage </w:t>
+      </w:r>
+      <w:r>
+        <w:rPr>
+          <w:shd w:val="clear" w:color="auto" w:fill="FFFFFF"/>
+        </w:rPr>
+        <w:fldChar w:fldCharType="begin" w:fldLock="1"/>
+      </w:r>
+      <w:r>
+        <w:rPr>
+          <w:shd w:val="clear" w:color="auto" w:fill="FFFFFF"/>
+        </w:rPr>
+        <w:instrText>ADDIN CSL_CITATION {"citationItems":[{"id":"ITEM-1","itemData":{"DOI":"10.1161/HYPERTENSIONAHA.109.130583","ISSN":"0194911X","abstract":"Growth-differentiation factor 15 (GDF-15), a stress-responsive transforming growth factor-beta-related cytokine, is emerging as a new risk marker in patients with cardiovascular disease. We explored GDF-15 in preeclampsia and in diabetic pregnancies, because these conditions are associated with augmented risk for cardiovascular disease, both in mother and in offspring. Plasma from pregnant women (n=267; controls: n=59, preeclampsia: n=85, diabetes mellitus: n=112, and superimposed preeclampsia in diabetes mellitus: n=11), fetal plasma (n=72), and amniotic fluid (n=99) were analyzed by immunoassay for GDF-15. Placental GDF-15 mRNA and protein expression levels were analyzed by quantitative real-time PCR and immunoblots in 78 and 18 pregnancies, respectively. Conditioned media from preeclamptic (n=6) and control (n=6) villous placenta explants were analyzed by immunoassay for GDF-15. Median maternal GDF-15 concentration was elevated in those with diabetes mellitus, as compared with controls (91 549 versus 79 875 ng/L; P=0.02). Median GDF-15 concentration was higher in patients with preeclampsia than in controls in term maternal blood samples (127 061 versus 80 319 ng/L; P&lt;0.001). In the fetal circulation and amniotic fluid, GDF-15 was elevated in preeclampsia and superimposed preeclampsia in diabetes mellitus, as compared with controls. GDF-15 placental mRNA expression was elevated in preeclampsia, as compared with controls (P=0.002). Placenta immunoblots confirmed a single GDF-15 protein band, and a time-dependent increase in GDF-15 protein was detected in the conditioned media. Our study is the first to show that GDF-15 is dysregulated, both in preeclampsia and in diabetic pregnancies. The mechanisms and diagnostic implications of these findings remain to be explored.","author":[{"dropping-particle":"","family":"Sugulle","given":"Meryam","non-dropping-particle":"","parse-names":false,"suffix":""},{"dropping-particle":"","family":"Dechend","given":"Ralf","non-dropping-particle":"","parse-names":false,"suffix":""},{"dropping-particle":"","family":"Herse","given":"Florian","non-dropping-particle":"","parse-names":false,"suffix":""},{"dropping-particle":"","family":"Weedon-Fekjaer","given":"M. Susanne","non-dropping-particle":"","parse-names":false,"suffix":""},{"dropping-particle":"","family":"Johnsen","given":"Guro M.","non-dropping-particle":"","parse-names":false,"suffix":""},{"dropping-particle":"","family":"Brosnihan","given":"K. Bridget","non-dropping-particle":"","parse-names":false,"suffix":""},{"dropping-particle":"","family":"Anton","given":"Lauren","non-dropping-particle":"","parse-names":false,"suffix":""},{"dropping-particle":"","family":"Luft","given":"Friedrich C.","non-dropping-particle":"","parse-names":false,"suffix":""},{"dropping-particle":"","family":"Wollert","given":"Kai C.","non-dropping-particle":"","parse-names":false,"suffix":""},{"dropping-particle":"","family":"Kempf","given":"Tibor","non-dropping-particle":"","parse-names":false,"suffix":""},{"dropping-particle":"","family":"Staff","given":"Anne Cathrine","non-dropping-particle":"","parse-names":false,"suffix":""}],"container-title":"Hypertension","id":"ITEM-1","issue":"1","issued":{"date-parts":[["2009"]]},"page":"106-112","title":"Circulating and placental growth-differentiation factor 15 in preeclampsia and in pregnancy complicated by diabetes mellitus","type":"article-journal","volume":"54"},"uris":["http://www.mendeley.com/documents/?uuid=a0a7236d-2fe8-411e-aa3a-1ad44d575555"]},{"id":"ITEM-2","itemData":{"DOI":"10.1016/j.diabres.2019.107823","ISSN":"01688227","author":[{"dropping-particle":"","family":"Tang","given":"Mengyang","non-dropping-particle":"","parse-names":false,"suffix":""},{"dropping-particle":"","family":"Luo","given":"Mingjuan","non-dropping-particle":"","parse-names":false,"suffix":""},{"dropping-particle":"","family":"Lu","given":"Wenqian","non-dropping-particle":"","parse-names":false,"suffix":""},{"dropping-particle":"","family":"Wang","given":"Shiyun","non-dropping-particle":"","parse-names":false,"suffix":""},{"dropping-particle":"","family":"Zhang","given":"Rong","non-dropping-particle":"","parse-names":false,"suffix":""},{"dropping-particle":"","family":"Liang","given":"Wei","non-dropping-particle":"","parse-names":false,"suffix":""},{"dropping-particle":"","family":"Gu","given":"Jianfen","non-dropping-particle":"","parse-names":false,"suffix":""},{"dropping-particle":"","family":"Yu","given":"Xuemei","non-dropping-particle":"","parse-names":false,"suffix":""},{"dropping-particle":"","family":"Zhang","given":"Xueli","non-dropping-particle":"","parse-names":false,"suffix":""},{"dropping-particle":"","family":"Hu","given":"Cheng","non-dropping-particle":"","parse-names":false,"suffix":""}],"container-title":"Diabetes Research and Clinical Practice","id":"ITEM-2","issued":{"date-parts":[["2019"]]},"page":"107823","publisher":"Elsevier Ireland Ltd","title":"Serum growth differentiation factor 15 is associated with glucose metabolism in the third trimester in Chinese pregnant women","type":"article-journal"},"uris":["http://www.mendeley.com/documents/?uuid=fb1aeee1-6a59-43ef-9767-80a7b2b5ab0d"]},{"id":"ITEM-3","itemData":{"DOI":"10.12688/wellcomeopenres.14818.1","abstract":" Background: Although nausea and vomiting are very common in pregnancy, their pathogenesis is poorly understood. We tested the hypothesis that circulating growth and differentiation factor 15 (GDF15) concentrations in early pregnancy, whose gene is implicated in hyperemesis gravidarum, are associated with nausea and vomiting.  Methods: Blood samples for the measurement of GDF15 and human chorionic gonadotrophin (hCG) concentrations were obtained early in the second trimester (median 15.1 (interquartile range 14.4-15.7) weeks) of pregnancy from 791 women from the Cambridge Baby Growth Study, a prospective pregnancy and birth cohort. During each trimester participants completed a questionnaire which included questions about nausea, vomiting and antiemetic use. Associations with pre-pregnancy body mass indexes (BMI) were validated in 231 pregnant NIPTeR Study participants.  Results: Circulating GDF15 concentrations were higher in women reporting vomiting in the second trimester than in women reporting no pregnancy nausea or vomiting: 11,581 (10,977-12,219) (n=175) vs. 10,593 (10,066-11,147) (n=193) pg/mL, p=0.02). In women who took antiemetic drugs during pregnancy (n=11) the GDF15 levels were also raised 13,157 (10,558-16,394) pg/mL (p =0.04). Serum GFD15 concentrations were strongly positively correlated with hCG levels but were inversely correlated with maternal BMIs, a finding replicated in the NIPTeR Study.  Conclusions: Week 15 serum GDF15 concentrations are positively associated with second trimester vomiting and maternal antiemetic use in pregnancy. Given GDF15’s site of action in the chemoreceptor trigger zone of the brainstem and its genetic associations with hyperemesis gravidarum, these data support the concept that GDF15 may be playing a pathogenic role in pregnancy-associated vomiting. ","author":[{"dropping-particle":"","family":"Petry","given":"Clive J.","non-dropping-particle":"","parse-names":false,"suffix":""},{"dropping-particle":"","family":"Ong","given":"Ken K.","non-dropping-particle":"","parse-names":false,"suffix":""},{"dropping-particle":"","family":"Burling","given":"Keith A.","non-dropping-particle":"","parse-names":false,"suffix":""},{"dropping-particle":"","family":"Barker","given":"Peter","non-dropping-particle":"","parse-names":false,"suffix":""},{"dropping-particle":"","family":"Goodburn","given":"Sandra F.","non-dropping-particle":"","parse-names":false,"suffix":""},{"dropping-particle":"","family":"Perry","given":"John R. B.","non-dropping-particle":"","parse-names":false,"suffix":""},{"dropping-particle":"","family":"Acerini","given":"Carlo L.","non-dropping-particle":"","parse-names":false,"suffix":""},{"dropping-particle":"","family":"Hughes","given":"Ieuan A.","non-dropping-particle":"","parse-names":false,"suffix":""},{"dropping-particle":"","family":"Painter","given":"Rebecca C.","non-dropping-particle":"","parse-names":false,"suffix":""},{"dropping-particle":"","family":"Afink","given":"Gijs B.","non-dropping-particle":"","parse-names":false,"suffix":""},{"dropping-particle":"","family":"Dunger","given":"David B.","non-dropping-particle":"","parse-names":false,"suffix":""},{"dropping-particle":"","family":"O'Rahilly","given":"Stephen P","non-dropping-particle":"","parse-names":false,"suffix":""}],"container-title":"Wellcome Open Research","id":"ITEM-3","issue":"0","issued":{"date-parts":[["2018"]]},"page":"123","title":"Associations of vomiting and antiemetic use in pregnancy with levels of circulating GDF15 early in the second trimester: A nested case-control study","type":"article-journal","volume":"3"},"uris":["http://www.mendeley.com/documents/?uuid=8baab59b-8b7d-47a7-b0a4-ef80c03b53b7"]},{"id":"ITEM-4","itemData":{"DOI":"10.1016/S0140-6736(03)15265-8","ISSN":"01406736","abstract":"Macrophage inhibitory cytokine 1 (MIC 1) is thought to have immunomodulatory actions favouring fetal viability. We measured serum concentrations of MIC 1 in asymptomatic women at 6-13 weeks' gestation who subsequently miscarried or who had already miscarried. MIC 1 concentrations in the miscarriage cohort (n=100), were a third of those who had ongoing pregnancies (n=197). Multiples of the median for miscarriage was 0.32 (95% CI 0.23-0.32) versus 1.00 (0.93-1.06) for ongoing pregnancies; p&lt;0.0001. Concentrations were just as low 3 weeks before diagnosis as on the day of diagnosis. That MIC 1 serum concentrations seem to be low weeks before miscarriage suggests possible predictive and causative roles, as well as therapeutic potential.","author":[{"dropping-particle":"","family":"Tong","given":"Stephen","non-dropping-particle":"","parse-names":false,"suffix":""},{"dropping-particle":"","family":"Marjono","given":"Budi","non-dropping-particle":"","parse-names":false,"suffix":""},{"dropping-particle":"","family":"Brown","given":"David A.","non-dropping-particle":"","parse-names":false,"suffix":""},{"dropping-particle":"","family":"Mulvey","given":"Sheila","non-dropping-particle":"","parse-names":false,"suffix":""},{"dropping-particle":"","family":"Breit","given":"Samuel N.","non-dropping-particle":"","parse-names":false,"suffix":""},{"dropping-particle":"","family":"Manuelpillai","given":"Ursula","non-dropping-particle":"","parse-names":false,"suffix":""},{"dropping-particle":"","family":"Wallace","given":"Euan M.","non-dropping-particle":"","parse-names":false,"suffix":""}],"container-title":"Lancet","id":"ITEM-4","issue":"9403","issued":{"date-parts":[["2004"]]},"page":"129-130","title":"Serum concentrations of macrophage inhibitory cytokine 1 (MIC 1) as a predictor of miscarriage","type":"article-journal","volume":"363"},"uris":["http://www.mendeley.com/documents/?uuid=3c69f5e6-dd3f-4c19-afe1-1090797f2034"]}],"mendeley":{"formattedCitation":"(8,24–26)","plainTextFormattedCitation":"(8,24–26)","previouslyFormattedCitation":"(8,23–25)"},"properties":{"noteIndex":0},"schema":"https://github.com/citation-style-language/schema/raw/master/csl-citation.json"}</w:instrText>
+      </w:r>
+      <w:r>
+        <w:rPr>
+          <w:shd w:val="clear" w:color="auto" w:fill="FFFFFF"/>
+        </w:rPr>
+        <w:fldChar w:fldCharType="separate"/>
+      </w:r>
+      <w:r>
+        <w:rPr>
+          <w:noProof/>
+          <w:shd w:val="clear" w:color="auto" w:fill="FFFFFF"/>
+        </w:rPr>
+        <w:t>(8,24–26)</w:t>
+      </w:r>
+      <w:r>
+        <w:rPr>
+          <w:shd w:val="clear" w:color="auto" w:fill="FFFFFF"/>
+        </w:rPr>
+        <w:fldChar w:fldCharType="end"/>
+      </w:r>
+      <w:r>
+        <w:rPr>
+          <w:shd w:val="clear" w:color="auto" w:fill="FFFFFF"/>
+        </w:rPr>
+        <w:t>.</w:t>
+      </w:r>
+      <w:r>
+        <w:rPr>
+          <w:shd w:val="clear" w:color="auto" w:fill="FFFFFF"/>
+        </w:rPr>
+        <w:t xml:space="preserve"> This is also the approximate magnitude of exercise-associated elevations in GDF15</w:t>
+      </w:r>
+      <w:r>
+        <w:rPr>
+          <w:shd w:val="clear" w:color="auto" w:fill="FFFFFF"/>
+        </w:rPr>
+        <w:t xml:space="preserve"> </w:t>
+      </w:r>
+      <w:r>
+        <w:rPr>
+          <w:shd w:val="clear" w:color="auto" w:fill="FFFFFF"/>
+        </w:rPr>
+        <w:fldChar w:fldCharType="begin" w:fldLock="1"/>
+      </w:r>
+      <w:r>
+        <w:rPr>
+          <w:shd w:val="clear" w:color="auto" w:fill="FFFFFF"/>
+        </w:rPr>
+        <w:instrText>ADDIN CSL_CITATION {"citationItems":[{"id":"ITEM-1","itemData":{"DOI":"10.3109/14017431.2010.516368","ISBN":"1401-7431","ISSN":"1651-2006","PMID":"20836754","abstract":"BACKGROUND: Growth differentiation factor-15 (GDF-15) is considered to be a cardioprotective cytokine possessing antiapoptotic and antiproliferative properties. If GDF-15 plasma levels are influenced by percutanenous coronary intervention (PCI) or regular exercise training is currently not known.\\n\\nMETHODS: After successful revascularization by PCI with stent implantation 36 consecutive patients with stable angina pectoris were randomized to an exercise training program or to a control group. Patients were followed by serial measurements of GDF-15, high-sensitivity Troponin T (hsTNT) and N-terminal pro brain natriuretic peptide (NT-proBNP) levels in peripheral blood after PCI and during six months follow-up.\\n\\nRESULTS: Plasma levels of GDF-15 showed an early response to PCI with a modest, but significant increase after 30 minutes (p = 0.007) peaking three hours after PCI. Levels of hsTNT rose 5-fold from baseline to 24 hours (p &lt; 0.001) with a normalization at seven days post PCI. Changes in plasma levels of GDF-15, hsTNT and NT-proBNP were not significantly different between the training and control group during follow-up.\\n\\nCONCLUSIONS: GDF-15 levels show a modest transient increase in response to coronary intervention with stent implantation. Exercise training over six months does not affect plasma levels of GDF-15, hsTNT or NT-proBNP in patients with stable coronary artery disease.","author":[{"dropping-particle":"","family":"Munk","given":"Peter Scott","non-dropping-particle":"","parse-names":false,"suffix":""},{"dropping-particle":"","family":"Valborgland","given":"Torstein","non-dropping-particle":"","parse-names":false,"suffix":""},{"dropping-particle":"","family":"Butt","given":"Noreen","non-dropping-particle":"","parse-names":false,"suffix":""},{"dropping-particle":"","family":"Larsen","given":"Alf Inge","non-dropping-particle":"","parse-names":false,"suffix":""}],"container-title":"Scandinavian cardiovascular journal : SCJ","id":"ITEM-1","issue":"1","issued":{"date-parts":[["2011"]]},"page":"27-32","title":"Response of growth differentiation factor-15 to percutaneous coronary intervention and regular exercise training.","type":"article-journal","volume":"45"},"uris":["http://www.mendeley.com/documents/?uuid=3b553d58-500f-4407-8de6-8996945e5955"]},{"id":"ITEM-2","itemData":{"DOI":"10.3109/00365513.2014.905697","ISBN":"1502-7686 (Electronic)\\r0036-5513 (Linking)","ISSN":"15027686","PMID":"24792369","abstract":"Background. Intense training can lead to a pathophysiological change in serum concentration of a variety of biomarkers. Traditional biomarkers of cardiac injury are very useful in monitoring CVD patients, but in healthy subjects or athletes they cannot be informative enough about the cardiovascular risk, because in these cases their serum levels do not increase over the pathological limit. Therefore novel cardiovascular biomarkers are required in order to allow a better monitoring of sport performance, prediction of overtraining and diagnosis of sport-related cardiac injuries. Growth differentiation factor-15 (GDF-15) is emerging as a powerful cardiovascular injury risk indicator. In this study we investigate the effect of intense physical training of on the circulating levels of GDF-15 in rugby professional players. Methods. Serum GDF-15, Erythropoietin, IL-6, the cardiovascular parameter ST-2, NT-proBNP and routine hematological parameters were measured in a group of 30 rugby players before and after a session of intense training. Results. While ST-2, IL-6 and hsCRP displayed no significant changes after intense training, NT-proBNP and GDF-15 showed a significant increase, even without reaching the pathological level. Discussion. The measure of GDF-15 in professional rugby players could be a useful tool to monitoring their cardiovascular status during training and competition session in order to prevent the onset of collateral cardiovascular adverse event due to the intense training and, in the case of cardiac injury, it could possibly allow a very early diagnosis at the beginning of the pathogenic process.","author":[{"dropping-particle":"","family":"Galliera","given":"Emanuela","non-dropping-particle":"","parse-names":false,"suffix":""},{"dropping-particle":"","family":"Lombardi","given":"Giovanni","non-dropping-particle":"","parse-names":false,"suffix":""},{"dropping-particle":"","family":"Marazzi","given":"Monica G.","non-dropping-particle":"","parse-names":false,"suffix":""},{"dropping-particle":"","family":"Grasso","given":"Dalila","non-dropping-particle":"","parse-names":false,"suffix":""},{"dropping-particle":"","family":"Vianello","given":"Elena","non-dropping-particle":"","parse-names":false,"suffix":""},{"dropping-particle":"","family":"Pozzoni","given":"Roberto","non-dropping-particle":"","parse-names":false,"suffix":""},{"dropping-particle":"","family":"Banfi","given":"Giuseppe","non-dropping-particle":"","parse-names":false,"suffix":""},{"dropping-particle":"","family":"Corsi Romanelli","given":"Massimiliano M.","non-dropping-particle":"","parse-names":false,"suffix":""}],"container-title":"Scandinavian Journal of Clinical and Laboratory Investigation","id":"ITEM-2","issue":"6","issued":{"date-parts":[["2014"]]},"page":"492-499","title":"Acute exercise in elite rugby players increases the circulating level of the cardiovascular biomarker GDF-15","type":"article-journal","volume":"74"},"uris":["http://www.mendeley.com/documents/?uuid=7ae97071-f5b7-46f0-90a1-3cc46e638626"]},{"id":"ITEM-3","itemData":{"DOI":"10.1016/S0168-8227(16)31060-9","ISSN":"01688227","author":[{"dropping-particle":"","family":"Joung","given":"Kyong Hye","non-dropping-particle":"","parse-names":false,"suffix":""},{"dropping-particle":"","family":"Kim","given":"Ji Min","non-dropping-particle":"","parse-names":false,"suffix":""},{"dropping-particle":"","family":"Yi","given":"Hyon-Seung","non-dropping-particle":"","parse-names":false,"suffix":""},{"dropping-particle":"","family":"Lee","given":"Ju Hee","non-dropping-particle":"","parse-names":false,"suffix":""},{"dropping-particle":"","family":"Kim","given":"Koon Soon","non-dropping-particle":"","parse-names":false,"suffix":""},{"dropping-particle":"","family":"Kim","given":"Hyun Jin","non-dropping-particle":"","parse-names":false,"suffix":""},{"dropping-particle":"","family":"Shong","given":"Minho","non-dropping-particle":"","parse-names":false,"suffix":""},{"dropping-particle":"","family":"Ku","given":"Bon Jeong","non-dropping-particle":"","parse-names":false,"suffix":""}],"container-title":"Diabetes Research and Clinical Practice","id":"ITEM-3","issued":{"date-parts":[["2016","10"]]},"page":"S65-S66","publisher":"Elsevier Ireland Ltd","title":"Effects of exercise program on normal responsiveness of serum GDF15 in middle-aged women","type":"article-journal","volume":"120"},"uris":["http://www.mendeley.com/documents/?uuid=24fe4eb7-5c2e-4e61-b6b4-ab23edaabe13"]},{"id":"ITEM-4","itemData":{"DOI":"10.1016/j.molmet.2017.12.016","ISSN":"22128778","PMID":"29398617","abstract":"Objective: The growth differentiation factor 15 (GDF15) is a stress-sensitive circulating factor that regulates systemic energy balance. Since exercise is a transient physiological stress that has pleiotropic effects on whole-body energy metabolism, we herein explored the effect of exercise on a) circulating GDF15 levels and b) GDF15 release from skeletal muscle in humans. Methods: Seven healthy males either rested or exercised at 67% of their VO2maxfor 1 h and blood was sampled from the femoral artery and femoral vein before, during, and after exercise. Plasma GDF15 concentrations were determined in these samples. Results: Plasma GDF15 levels increased 34% with exercise (p &lt; 0.001) and further increased to 64% above resting values at 120 min (p &lt; 0.001) after the cessation of exercise. There was no difference between the arterial and venous GDF15 concentration before, during, and after exercise. During a resting control trial, GDF15 levels measured in the same subjects were unaltered. Conclusions: Vigorous submaximal exercise increases circulating GDF15 levels in humans, but skeletal muscle tissue does not appear to be the source.","author":[{"dropping-particle":"","family":"Kleinert","given":"Maximilian","non-dropping-particle":"","parse-names":false,"suffix":""},{"dropping-particle":"","family":"Clemmensen","given":"Christoffer","non-dropping-particle":"","parse-names":false,"suffix":""},{"dropping-particle":"","family":"Sjøberg","given":"Kim A.","non-dropping-particle":"","parse-names":false,"suffix":""},{"dropping-particle":"","family":"Carl","given":"Christian Strini","non-dropping-particle":"","parse-names":false,"suffix":""},{"dropping-particle":"","family":"Jeppesen","given":"Jacob Fuglsbjerg","non-dropping-particle":"","parse-names":false,"suffix":""},{"dropping-particle":"","family":"Wojtaszewski","given":"Jørgen F.P.","non-dropping-particle":"","parse-names":false,"suffix":""},{"dropping-particle":"","family":"Kiens","given":"Bente","non-dropping-particle":"","parse-names":false,"suffix":""},{"dropping-particle":"","family":"Richter","given":"Erik A.","non-dropping-particle":"","parse-names":false,"suffix":""}],"container-title":"Molecular Metabolism","id":"ITEM-4","issue":"January","issued":{"date-parts":[["2018"]]},"page":"187-191","publisher":"Elsevier GmbH","title":"Exercise increases circulating GDF15 in humans","type":"article-journal","volume":"9"},"uris":["http://www.mendeley.com/documents/?uuid=61e4cb4c-be22-48b1-a63a-679d36925f70"]},{"id":"ITEM-5","itemData":{"DOI":"10.1152/ajpendo.00439.2018","ISBN":"8587847910","ISSN":"0193-1849","author":[{"dropping-particle":"","family":"Zhang","given":"Hui","non-dropping-particle":"","parse-names":false,"suffix":""},{"dropping-particle":"","family":"Fealy","given":"Ciaran E.","non-dropping-particle":"","parse-names":false,"suffix":""},{"dropping-particle":"","family":"Kirwan","given":"John P.","non-dropping-particle":"","parse-names":false,"suffix":""}],"container-title":"American Journal of Physiology-Endocrinology and Metabolism","id":"ITEM-5","issued":{"date-parts":[["2019","3","12"]]},"page":"ajpendo.00439.2018","title":"Exercise Training Promotes a GDF15 Associated Reduction in Fat Mass in Older Adults with Obesity","type":"article-journal"},"uris":["http://www.mendeley.com/documents/?uuid=8d5183fe-7ffc-43e7-942a-a89d0c51cbda"]}],"mendeley":{"formattedCitation":"(27–31)","plainTextFormattedCitation":"(27–31)","previouslyFormattedCitation":"(26–30)"},"properties":{"noteIndex":0},"schema":"https://github.com/citation-style-language/schema/raw/master/csl-citation.json"}</w:instrText>
+      </w:r>
+      <w:r>
+        <w:rPr>
+          <w:shd w:val="clear" w:color="auto" w:fill="FFFFFF"/>
+        </w:rPr>
+        <w:fldChar w:fldCharType="separate"/>
+      </w:r>
+      <w:r>
+        <w:rPr>
+          <w:noProof/>
+          <w:shd w:val="clear" w:color="auto" w:fill="FFFFFF"/>
+        </w:rPr>
+        <w:t>(27–31)</w:t>
+      </w:r>
+      <w:r>
+        <w:rPr>
+          <w:shd w:val="clear" w:color="auto" w:fill="FFFFFF"/>
+        </w:rPr>
+        <w:fldChar w:fldCharType="end"/>
+      </w:r>
+      <w:r>
+        <w:rPr>
+          <w:shd w:val="clear" w:color="auto" w:fill="FFFFFF"/>
+        </w:rPr>
+        <w:t xml:space="preserve"> </w:t>
+      </w:r>
+    </w:p>
+    <w:p>
+      <w:pPr>
+        <w:rPr>
+          <w:shd w:val="clear" w:color="auto" w:fill="FFFFFF"/>
+        </w:rPr>
+      </w:pPr>
+    </w:p>
+    <w:p>
+      <w:pPr>
+        <w:rPr>
+          <w:shd w:val="clear" w:color="auto" w:fill="FFFFFF"/>
+        </w:rPr>
+      </w:pPr>
       <w:r>
         <w:rPr>
           <w:shd w:val="clear" w:color="auto" w:fill="FFFFFF"/>
         </w:rPr>
         <w:lastRenderedPageBreak/>
-        <w:t xml:space="preserve">such as pre-eclampsia, nausea, gestational diabetes and miscarriage </w:t>
+        <w:t xml:space="preserve">There are mixed data on the effects of hypercaloric diets in </w:t>
+      </w:r>
+      <w:r>
+        <w:rPr>
+          <w:i/>
+          <w:shd w:val="clear" w:color="auto" w:fill="FFFFFF"/>
+        </w:rPr>
+        <w:t>Gdf15</w:t>
+      </w:r>
+      <w:r>
+        <w:rPr>
+          <w:shd w:val="clear" w:color="auto" w:fill="FFFFFF"/>
+        </w:rPr>
+        <w:t xml:space="preserve"> </w:t>
+      </w:r>
+      <w:r>
+        <w:rPr>
+          <w:shd w:val="clear" w:color="auto" w:fill="FFFFFF"/>
+        </w:rPr>
+        <w:t xml:space="preserve">or </w:t>
+      </w:r>
+      <w:proofErr w:type="spellStart"/>
+      <w:r>
+        <w:rPr>
+          <w:i/>
+          <w:shd w:val="clear" w:color="auto" w:fill="FFFFFF"/>
+        </w:rPr>
+        <w:t>Gfral</w:t>
+      </w:r>
+      <w:proofErr w:type="spellEnd"/>
+      <w:r>
+        <w:rPr>
+          <w:shd w:val="clear" w:color="auto" w:fill="FFFFFF"/>
+        </w:rPr>
+        <w:t xml:space="preserve"> knockout mice with some papers showing hyperphagia and weight gain </w:t>
       </w:r>
       <w:r>
         <w:rPr>
@@ -3005,7 +3143,7 @@
         <w:rPr>
           <w:shd w:val="clear" w:color="auto" w:fill="FFFFFF"/>
         </w:rPr>
-        <w:instrText>ADDIN CSL_CITATION {"citationItems":[{"id":"ITEM-1","itemData":{"DOI":"10.1161/HYPERTENSIONAHA.109.130583","ISSN":"0194911X","abstract":"Growth-differentiation factor 15 (GDF-15), a stress-responsive transforming growth factor-beta-related cytokine, is emerging as a new risk marker in patients with cardiovascular disease. We explored GDF-15 in preeclampsia and in diabetic pregnancies, because these conditions are associated with augmented risk for cardiovascular disease, both in mother and in offspring. Plasma from pregnant women (n=267; controls: n=59, preeclampsia: n=85, diabetes mellitus: n=112, and superimposed preeclampsia in diabetes mellitus: n=11), fetal plasma (n=72), and amniotic fluid (n=99) were analyzed by immunoassay for GDF-15. Placental GDF-15 mRNA and protein expression levels were analyzed by quantitative real-time PCR and immunoblots in 78 and 18 pregnancies, respectively. Conditioned media from preeclamptic (n=6) and control (n=6) villous placenta explants were analyzed by immunoassay for GDF-15. Median maternal GDF-15 concentration was elevated in those with diabetes mellitus, as compared with controls (91 549 versus 79 875 ng/L; P=0.02). Median GDF-15 concentration was higher in patients with preeclampsia than in controls in term maternal blood samples (127 061 versus 80 319 ng/L; P&lt;0.001). In the fetal circulation and amniotic fluid, GDF-15 was elevated in preeclampsia and superimposed preeclampsia in diabetes mellitus, as compared with controls. GDF-15 placental mRNA expression was elevated in preeclampsia, as compared with controls (P=0.002). Placenta immunoblots confirmed a single GDF-15 protein band, and a time-dependent increase in GDF-15 protein was detected in the conditioned media. Our study is the first to show that GDF-15 is dysregulated, both in preeclampsia and in diabetic pregnancies. The mechanisms and diagnostic implications of these findings remain to be explored.","author":[{"dropping-particle":"","family":"Sugulle","given":"Meryam","non-dropping-particle":"","parse-names":false,"suffix":""},{"dropping-particle":"","family":"Dechend","given":"Ralf","non-dropping-particle":"","parse-names":false,"suffix":""},{"dropping-particle":"","family":"Herse","given":"Florian","non-dropping-particle":"","parse-names":false,"suffix":""},{"dropping-particle":"","family":"Weedon-Fekjaer","given":"M. Susanne","non-dropping-particle":"","parse-names":false,"suffix":""},{"dropping-particle":"","family":"Johnsen","given":"Guro M.","non-dropping-particle":"","parse-names":false,"suffix":""},{"dropping-particle":"","family":"Brosnihan","given":"K. Bridget","non-dropping-particle":"","parse-names":false,"suffix":""},{"dropping-particle":"","family":"Anton","given":"Lauren","non-dropping-particle":"","parse-names":false,"suffix":""},{"dropping-particle":"","family":"Luft","given":"Friedrich C.","non-dropping-particle":"","parse-names":false,"suffix":""},{"dropping-particle":"","family":"Wollert","given":"Kai C.","non-dropping-particle":"","parse-names":false,"suffix":""},{"dropping-particle":"","family":"Kempf","given":"Tibor","non-dropping-particle":"","parse-names":false,"suffix":""},{"dropping-particle":"","family":"Staff","given":"Anne Cathrine","non-dropping-particle":"","parse-names":false,"suffix":""}],"container-title":"Hypertension","id":"ITEM-1","issue":"1","issued":{"date-parts":[["2009"]]},"page":"106-112","title":"Circulating and placental growth-differentiation factor 15 in preeclampsia and in pregnancy complicated by diabetes mellitus","type":"article-journal","volume":"54"},"uris":["http://www.mendeley.com/documents/?uuid=a0a7236d-2fe8-411e-aa3a-1ad44d575555"]},{"id":"ITEM-2","itemData":{"DOI":"10.1016/j.diabres.2019.107823","ISSN":"01688227","author":[{"dropping-particle":"","family":"Tang","given":"Mengyang","non-dropping-particle":"","parse-names":false,"suffix":""},{"dropping-particle":"","family":"Luo","given":"Mingjuan","non-dropping-particle":"","parse-names":false,"suffix":""},{"dropping-particle":"","family":"Lu","given":"Wenqian","non-dropping-particle":"","parse-names":false,"suffix":""},{"dropping-particle":"","family":"Wang","given":"Shiyun","non-dropping-particle":"","parse-names":false,"suffix":""},{"dropping-particle":"","family":"Zhang","given":"Rong","non-dropping-particle":"","parse-names":false,"suffix":""},{"dropping-particle":"","family":"Liang","given":"Wei","non-dropping-particle":"","parse-names":false,"suffix":""},{"dropping-particle":"","family":"Gu","given":"Jianfen","non-dropping-particle":"","parse-names":false,"suffix":""},{"dropping-particle":"","family":"Yu","given":"Xuemei","non-dropping-particle":"","parse-names":false,"suffix":""},{"dropping-particle":"","family":"Zhang","given":"Xueli","non-dropping-particle":"","parse-names":false,"suffix":""},{"dropping-particle":"","family":"Hu","given":"Cheng","non-dropping-particle":"","parse-names":false,"suffix":""}],"container-title":"Diabetes Research and Clinical Practice","id":"ITEM-2","issued":{"date-parts":[["2019"]]},"page":"107823","publisher":"Elsevier Ireland Ltd","title":"Serum growth differentiation factor 15 is associated with glucose metabolism in the third trimester in Chinese pregnant women","type":"article-journal"},"uris":["http://www.mendeley.com/documents/?uuid=fb1aeee1-6a59-43ef-9767-80a7b2b5ab0d"]},{"id":"ITEM-3","itemData":{"DOI":"10.12688/wellcomeopenres.14818.1","abstract":" Background: Although nausea and vomiting are very common in pregnancy, their pathogenesis is poorly understood. We tested the hypothesis that circulating growth and differentiation factor 15 (GDF15) concentrations in early pregnancy, whose gene is implicated in hyperemesis gravidarum, are associated with nausea and vomiting.  Methods: Blood samples for the measurement of GDF15 and human chorionic gonadotrophin (hCG) concentrations were obtained early in the second trimester (median 15.1 (interquartile range 14.4-15.7) weeks) of pregnancy from 791 women from the Cambridge Baby Growth Study, a prospective pregnancy and birth cohort. During each trimester participants completed a questionnaire which included questions about nausea, vomiting and antiemetic use. Associations with pre-pregnancy body mass indexes (BMI) were validated in 231 pregnant NIPTeR Study participants.  Results: Circulating GDF15 concentrations were higher in women reporting vomiting in the second trimester than in women reporting no pregnancy nausea or vomiting: 11,581 (10,977-12,219) (n=175) vs. 10,593 (10,066-11,147) (n=193) pg/mL, p=0.02). In women who took antiemetic drugs during pregnancy (n=11) the GDF15 levels were also raised 13,157 (10,558-16,394) pg/mL (p =0.04). Serum GFD15 concentrations were strongly positively correlated with hCG levels but were inversely correlated with maternal BMIs, a finding replicated in the NIPTeR Study.  Conclusions: Week 15 serum GDF15 concentrations are positively associated with second trimester vomiting and maternal antiemetic use in pregnancy. Given GDF15’s site of action in the chemoreceptor trigger zone of the brainstem and its genetic associations with hyperemesis gravidarum, these data support the concept that GDF15 may be playing a pathogenic role in pregnancy-associated vomiting. ","author":[{"dropping-particle":"","family":"Petry","given":"Clive J.","non-dropping-particle":"","parse-names":false,"suffix":""},{"dropping-particle":"","family":"Ong","given":"Ken K.","non-dropping-particle":"","parse-names":false,"suffix":""},{"dropping-particle":"","family":"Burling","given":"Keith A.","non-dropping-particle":"","parse-names":false,"suffix":""},{"dropping-particle":"","family":"Barker","given":"Peter","non-dropping-particle":"","parse-names":false,"suffix":""},{"dropping-particle":"","family":"Goodburn","given":"Sandra F.","non-dropping-particle":"","parse-names":false,"suffix":""},{"dropping-particle":"","family":"Perry","given":"John R. B.","non-dropping-particle":"","parse-names":false,"suffix":""},{"dropping-particle":"","family":"Acerini","given":"Carlo L.","non-dropping-particle":"","parse-names":false,"suffix":""},{"dropping-particle":"","family":"Hughes","given":"Ieuan A.","non-dropping-particle":"","parse-names":false,"suffix":""},{"dropping-particle":"","family":"Painter","given":"Rebecca C.","non-dropping-particle":"","parse-names":false,"suffix":""},{"dropping-particle":"","family":"Afink","given":"Gijs B.","non-dropping-particle":"","parse-names":false,"suffix":""},{"dropping-particle":"","family":"Dunger","given":"David B.","non-dropping-particle":"","parse-names":false,"suffix":""},{"dropping-particle":"","family":"O'Rahilly","given":"Stephen P","non-dropping-particle":"","parse-names":false,"suffix":""}],"container-title":"Wellcome Open Research","id":"ITEM-3","issue":"0","issued":{"date-parts":[["2018"]]},"page":"123","title":"Associations of vomiting and antiemetic use in pregnancy with levels of circulating GDF15 early in the second trimester: A nested case-control study","type":"article-journal","volume":"3"},"uris":["http://www.mendeley.com/documents/?uuid=8baab59b-8b7d-47a7-b0a4-ef80c03b53b7"]},{"id":"ITEM-4","itemData":{"DOI":"10.1016/S0140-6736(03)15265-8","ISSN":"01406736","abstract":"Macrophage inhibitory cytokine 1 (MIC 1) is thought to have immunomodulatory actions favouring fetal viability. We measured serum concentrations of MIC 1 in asymptomatic women at 6-13 weeks' gestation who subsequently miscarried or who had already miscarried. MIC 1 concentrations in the miscarriage cohort (n=100), were a third of those who had ongoing pregnancies (n=197). Multiples of the median for miscarriage was 0.32 (95% CI 0.23-0.32) versus 1.00 (0.93-1.06) for ongoing pregnancies; p&lt;0.0001. Concentrations were just as low 3 weeks before diagnosis as on the day of diagnosis. That MIC 1 serum concentrations seem to be low weeks before miscarriage suggests possible predictive and causative roles, as well as therapeutic potential.","author":[{"dropping-particle":"","family":"Tong","given":"Stephen","non-dropping-particle":"","parse-names":false,"suffix":""},{"dropping-particle":"","family":"Marjono","given":"Budi","non-dropping-particle":"","parse-names":false,"suffix":""},{"dropping-particle":"","family":"Brown","given":"David A.","non-dropping-particle":"","parse-names":false,"suffix":""},{"dropping-particle":"","family":"Mulvey","given":"Sheila","non-dropping-particle":"","parse-names":false,"suffix":""},{"dropping-particle":"","family":"Breit","given":"Samuel N.","non-dropping-particle":"","parse-names":false,"suffix":""},{"dropping-particle":"","family":"Manuelpillai","given":"Ursula","non-dropping-particle":"","parse-names":false,"suffix":""},{"dropping-particle":"","family":"Wallace","given":"Euan M.","non-dropping-particle":"","parse-names":false,"suffix":""}],"container-title":"Lancet","id":"ITEM-4","issue":"9403","issued":{"date-parts":[["2004"]]},"page":"129-130","title":"Serum concentrations of macrophage inhibitory cytokine 1 (MIC 1) as a predictor of miscarriage","type":"article-journal","volume":"363"},"uris":["http://www.mendeley.com/documents/?uuid=3c69f5e6-dd3f-4c19-afe1-1090797f2034"]}],"mendeley":{"formattedCitation":"(8,24–26)","plainTextFormattedCitation":"(8,24–26)","previouslyFormattedCitation":"(8,24–26)"},"properties":{"noteIndex":0},"schema":"https://github.com/citation-style-language/schema/raw/master/csl-citation.json"}</w:instrText>
+        <w:instrText>ADDIN CSL_CITATION {"citationItems":[{"id":"ITEM-1","itemData":{"DOI":"10.1038/nm.4392","ISBN":"1546-170X (Electronic) 1078-8956 (Linking)","ISSN":"1078-8956","PMID":"28846097","abstract":"Growth differentiation factor 15 (GDF15), a distant member of the transforming growth factor (TGF)-β family, is a secreted protein that circulates as a 25-kDa dimer. In humans, elevated GDF15 correlates with weight loss, and the administration of GDF15 to mice with obesity reduces body weight, at least in part, by decreasing food intake. The mechanisms through which GDF15 reduces body weight remain poorly understood, because the cognate receptor for GDF15 is unknown. Here we show that recombinant GDF15 induces weight loss in mice fed a high-fat diet and in nonhuman primates with spontaneous obesity. Furthermore, we find that GDF15 binds with high affinity to GDNF family receptor α-like (GFRAL), a distant relative of receptors for a distinct class of the TGF-β superfamily ligands. Gfral is expressed in neurons of the area postrema and nucleus of the solitary tract in mice and humans, and genetic deletion of the receptor abrogates the ability of GDF15 to decrease food intake and body weight in mice. In addition, diet-induced obesity and insulin resistance are exacerbated in GFRAL-deficient mice, suggesting a homeostatic role for this receptor in metabolism. Finally, we demonstrate that GDF15-induced cell signaling requires the interaction of GFRAL with the coreceptor RET. Our data identify GFRAL as a new regulator of body weight and as the bona fide receptor mediating the metabolic effects of GDF15, enabling a more comprehensive assessment of GDF15 as a potential pharmacotherapy for the treatment of obesity.","author":[{"dropping-particle":"","family":"Mullican","given":"Shannon E.","non-dropping-particle":"","parse-names":false,"suffix":""},{"dropping-particle":"","family":"Lin-Schmidt","given":"Xiefan","non-dropping-particle":"","parse-names":false,"suffix":""},{"dropping-particle":"","family":"Chin","given":"Chen-Ni","non-dropping-particle":"","parse-names":false,"suffix":""},{"dropping-particle":"","family":"Chavez","given":"Jose A.","non-dropping-particle":"","parse-names":false,"suffix":""},{"dropping-particle":"","family":"Furman","given":"Jennifer L.","non-dropping-particle":"","parse-names":false,"suffix":""},{"dropping-particle":"","family":"Armstrong","given":"Anthony A.","non-dropping-particle":"","parse-names":false,"suffix":""},{"dropping-particle":"","family":"Beck","given":"Stephen C.","non-dropping-particle":"","parse-names":false,"suffix":""},{"dropping-particle":"","family":"South","given":"Victoria J.","non-dropping-particle":"","parse-names":false,"suffix":""},{"dropping-particle":"","family":"Dinh","given":"Thai Q.","non-dropping-particle":"","parse-names":false,"suffix":""},{"dropping-particle":"","family":"Cash-Mason","given":"Tanesha D.","non-dropping-particle":"","parse-names":false,"suffix":""},{"dropping-particle":"","family":"Cavanaugh","given":"Cassandre R.","non-dropping-particle":"","parse-names":false,"suffix":""},{"dropping-particle":"","family":"Nelson","given":"Serena","non-dropping-particle":"","parse-names":false,"suffix":""},{"dropping-particle":"","family":"Huang","given":"Chichi","non-dropping-particle":"","parse-names":false,"suffix":""},{"dropping-particle":"","family":"Hunter","given":"Michael J.","non-dropping-particle":"","parse-names":false,"suffix":""},{"dropping-particle":"","family":"Rangwala","given":"Shamina M.","non-dropping-particle":"","parse-names":false,"suffix":""}],"container-title":"Nature Medicine","id":"ITEM-1","issue":"10","issued":{"date-parts":[["2017","8","28"]]},"page":"1150-1157","title":"GFRAL is the receptor for GDF15 and the ligand promotes weight loss in mice and nonhuman primates","type":"article-journal","volume":"23"},"uris":["http://www.mendeley.com/documents/?uuid=cffeba4a-1f1f-4bb9-bda9-dc8a47a91a15"]},{"id":"ITEM-2","itemData":{"DOI":"10.1038/nature24042","ISSN":"14764687","abstract":"© 2017 Macmillan Publishers Limited, part of Springer Nature. All rights reserved. Under homeostatic conditions, animals use well-defined hypothalamic neural circuits to help maintain stable body weight, by integrating metabolic and hormonal signals from the periphery to balance food consumption and energy expenditure. In stressed or disease conditions, however, animals use alternative neuronal pathways to adapt to the metabolic challenges of altered energy demand. Recent studies have identified brain areas outside the hypothalamus that are activated under these 'non-homeostatic' conditions, but the molecular nature of the peripheral signals and brain-localized receptors that activate these circuits remains elusive. Here we identify glial cell-derived neurotrophic factor (GDNF) receptor alpha-like (GFRAL) as a brainstem-restricted receptor for growth and differentiation factor 15 (GDF15). GDF15 regulates food intake, energy expenditure and body weight in response to metabolic and toxin-induced stresses; we show that Gfral knockout mice are hyperphagic under stressed conditions and are resistant to chemotherapy-induced anorexia and body weight loss. GDF15 activates GFRAL-expressing neurons localized exclusively in the area postrema and nucleus tractus solitarius of the mouse brainstem. It then triggers the activation of neurons localized within the parabrachial nucleus and central amygdala, which constitute part of the 'emergency circuit' that shapes feeding responses to stressful conditions. GDF15 levels increase in response to tissue stress and injury, and elevated levels are associated with body weight loss in numerous chronic human diseases. By isolating GFRAL as the receptor for GDF15-induced anorexia and weight loss, we identify a mechanistic basis for the non-homeostatic regulation of neural circuitry by a peripheral signal associated with tissue damage and stress. These findings provide opportunities to develop therapeutic agents for the treatment of disorders with altered energy demand.","author":[{"dropping-particle":"","family":"Hsu","given":"Jer Yuan","non-dropping-particle":"","parse-names":false,"suffix":""},{"dropping-particle":"","family":"Crawley","given":"Suzanne","non-dropping-particle":"","parse-names":false,"suffix":""},{"dropping-particle":"","family":"Chen","given":"Michael","non-dropping-particle":"","parse-names":false,"suffix":""},{"dropping-particle":"","family":"Ayupova","given":"Dina A.","non-dropping-particle":"","parse-names":false,"suffix":""},{"dropping-particle":"","family":"Lindhout","given":"Darrin A.","non-dropping-particle":"","parse-names":false,"suffix":""},{"dropping-particle":"","family":"Higbee","given":"Jared","non-dropping-particle":"","parse-names":false,"suffix":""},{"dropping-particle":"","family":"Kutach","given":"Alan","non-dropping-particle":"","parse-names":false,"suffix":""},{"dropping-particle":"","family":"Joo","given":"William","non-dropping-particle":"","parse-names":false,"suffix":""},{"dropping-particle":"","family":"Gao","given":"Zhengyu","non-dropping-particle":"","parse-names":false,"suffix":""},{"dropping-particle":"","family":"Fu","given":"Diana","non-dropping-particle":"","parse-names":false,"suffix":""},{"dropping-particle":"","family":"To","given":"Carmen","non-dropping-particle":"","parse-names":false,"suffix":""},{"dropping-particle":"","family":"Mondal","given":"Kalyani","non-dropping-particle":"","parse-names":false,"suffix":""},{"dropping-particle":"","family":"Li","given":"Betty","non-dropping-particle":"","parse-names":false,"suffix":""},{"dropping-particle":"","family":"Kekatpure","given":"Avantika","non-dropping-particle":"","parse-names":false,"suffix":""},{"dropping-particle":"","family":"Wang","given":"Marilyn","non-dropping-particle":"","parse-names":false,"suffix":""},{"dropping-particle":"","family":"Laird","given":"Teresa","non-dropping-particle":"","parse-names":false,"suffix":""},{"dropping-particle":"","family":"Horner","given":"Geoffrey","non-dropping-particle":"","parse-names":false,"suffix":""},{"dropping-particle":"","family":"Chan","given":"Jackie","non-dropping-particle":"","parse-names":false,"suffix":""},{"dropping-particle":"","family":"Mcentee","given":"Michele","non-dropping-particle":"","parse-names":false,"suffix":""},{"dropping-particle":"","family":"Lopez","given":"Manuel","non-dropping-particle":"","parse-names":false,"suffix":""},{"dropping-particle":"","family":"Lakshminarasimhan","given":"Damodharan","non-dropping-particle":"","parse-names":false,"suffix":""},{"dropping-particle":"","family":"White","given":"Andre","non-dropping-particle":"","parse-names":false,"suffix":""},{"dropping-particle":"","family":"Wang","given":"Sheng Ping","non-dropping-particle":"","parse-names":false,"suffix":""},{"dropping-particle":"","family":"Yao","given":"Jun","non-dropping-particle":"","parse-names":false,"suffix":""},{"dropping-particle":"","family":"Yie","given":"Junming","non-dropping-particle":"","parse-names":false,"suffix":""},{"dropping-particle":"","family":"Matern","given":"Hugo","non-dropping-particle":"","parse-names":false,"suffix":""},{"dropping-particle":"","family":"Solloway","given":"Mark","non-dropping-particle":"","parse-names":false,"suffix":""},{"dropping-particle":"","family":"Haldankar","given":"Raj","non-dropping-particle":"","parse-names":false,"suffix":""},{"dropping-particle":"","family":"Parsons","given":"Thomas","non-dropping-particle":"","parse-names":false,"suffix":""},{"dropping-particle":"","family":"Tang","given":"Jie","non-dropping-particle":"","parse-names":false,"suffix":""},{"dropping-particle":"","family":"Shen","given":"Wenyan D.","non-dropping-particle":"","parse-names":false,"suffix":""},{"dropping-particle":"","family":"Chen","given":"Yu Alice","non-dropping-particle":"","parse-names":false,"suffix":""},{"dropping-particle":"","family":"Tian","given":"Hui","non-dropping-particle":"","parse-names":false,"suffix":""},{"dropping-particle":"","family":"Allan","given":"Bernard B.","non-dropping-particle":"","parse-names":false,"suffix":""}],"container-title":"Nature","id":"ITEM-2","issue":"7675","issued":{"date-parts":[["2017"]]},"page":"255-259","publisher":"Nature Publishing Group","title":"Non-homeostatic body weight regulation through a brainstem-restricted receptor for GDF15","type":"article-journal","volume":"550"},"uris":["http://www.mendeley.com/documents/?uuid=87661c76-ea6b-4ede-8e1e-f074fbae6388"]},{"id":"ITEM-3","itemData":{"DOI":"10.1371/journal.pone.0201584","ISBN":"1111111111","ISSN":"1932-6203","author":[{"dropping-particle":"","family":"Tran","given":"Thanhvien","non-dropping-particle":"","parse-names":false,"suffix":""},{"dropping-particle":"","family":"Yang","given":"Jingping","non-dropping-particle":"","parse-names":false,"suffix":""},{"dropping-particle":"","family":"Gardner","given":"Jonitha","non-dropping-particle":"","parse-names":false,"suffix":""},{"dropping-particle":"","family":"Xiong","given":"Yumei","non-dropping-particle":"","parse-names":false,"suffix":""}],"container-title":"PLOS ONE","editor":[{"dropping-particle":"","family":"Peterson","given":"Jonathan M.","non-dropping-particle":"","parse-names":false,"suffix":""}],"id":"ITEM-3","issue":"8","issued":{"date-parts":[["2018","8","2"]]},"page":"e0201584","title":"GDF15 deficiency promotes high fat diet-induced obesity in mice","type":"article-journal","volume":"13"},"uris":["http://www.mendeley.com/documents/?uuid=644d0fde-9dcc-47b2-b061-d2968a5f9644"]},{"id":"ITEM-4","itemData":{"DOI":"10.1038/s41366-019-0365-5","ISSN":"0307-0565","author":[{"dropping-particle":"","family":"Tsai","given":"Vicky Wang-Wei","non-dropping-particle":"","parse-names":false,"suffix":""},{"dropping-particle":"","family":"Zhang","given":"Hong Ping","non-dropping-particle":"","parse-names":false,"suffix":""},{"dropping-particle":"","family":"Manandhar","given":"Rakesh","non-dropping-particle":"","parse-names":false,"suffix":""},{"dropping-particle":"","family":"Schofield","given":"Peter","non-dropping-particle":"","parse-names":false,"suffix":""},{"dropping-particle":"","family":"Christ","given":"Daniel","non-dropping-particle":"","parse-names":false,"suffix":""},{"dropping-particle":"","family":"Lee-Ng","given":"Ka Ki Michelle","non-dropping-particle":"","parse-names":false,"suffix":""},{"dropping-particle":"","family":"Lebhar","given":"Hélène","non-dropping-particle":"","parse-names":false,"suffix":""},{"dropping-particle":"","family":"Marquis","given":"Christopher Peter","non-dropping-particle":"","parse-names":false,"suffix":""},{"dropping-particle":"","family":"Husaini","given":"Yasmin","non-dropping-particle":"","parse-names":false,"suffix":""},{"dropping-particle":"","family":"Brown","given":"David A.","non-dropping-particle":"","parse-names":false,"suffix":""},{"dropping-particle":"","family":"Breit","given":"Samuel N.","non-dropping-particle":"","parse-names":false,"suffix":""}],"container-title":"International Journal of Obesity","id":"ITEM-4","issued":{"date-parts":[["2019"]]},"title":"GDF15 mediates adiposity resistance through actions on GFRAL neurons in the hindbrain AP/NTS","type":"article-journal"},"uris":["http://www.mendeley.com/documents/?uuid=60fd3388-d9df-4659-a64f-d92be8f8d882"]}],"mendeley":{"formattedCitation":"(32–35)","plainTextFormattedCitation":"(32–35)","previouslyFormattedCitation":"(31–34)"},"properties":{"noteIndex":0},"schema":"https://github.com/citation-style-language/schema/raw/master/csl-citation.json"}</w:instrText>
       </w:r>
       <w:r>
         <w:rPr>
@@ -3018,7 +3156,7 @@
           <w:noProof/>
           <w:shd w:val="clear" w:color="auto" w:fill="FFFFFF"/>
         </w:rPr>
-        <w:t>(8,24–26)</w:t>
+        <w:t>(32–35)</w:t>
       </w:r>
       <w:r>
         <w:rPr>
@@ -3030,13 +3168,50 @@
         <w:rPr>
           <w:shd w:val="clear" w:color="auto" w:fill="FFFFFF"/>
         </w:rPr>
-        <w:t>.</w:t>
-      </w:r>
-      <w:r>
-        <w:rPr>
-          <w:shd w:val="clear" w:color="auto" w:fill="FFFFFF"/>
-        </w:rPr>
-        <w:t xml:space="preserve"> This is also the approximate magnitude of exercise-associated elevations in GDF15</w:t>
+        <w:t>,</w:t>
+      </w:r>
+      <w:r>
+        <w:rPr>
+          <w:shd w:val="clear" w:color="auto" w:fill="FFFFFF"/>
+        </w:rPr>
+        <w:t xml:space="preserve"> but several others showing no effect </w:t>
+      </w:r>
+      <w:r>
+        <w:rPr>
+          <w:shd w:val="clear" w:color="auto" w:fill="FFFFFF"/>
+        </w:rPr>
+        <w:fldChar w:fldCharType="begin" w:fldLock="1"/>
+      </w:r>
+      <w:r>
+        <w:rPr>
+          <w:shd w:val="clear" w:color="auto" w:fill="FFFFFF"/>
+        </w:rPr>
+        <w:instrText>ADDIN CSL_CITATION {"citationItems":[{"id":"ITEM-1","itemData":{"DOI":"10.1038/nm.4393","ISBN":"1546-170X (Electronic) 1078-8956 (Linking)","ISSN":"1078-8956","PMID":"28846098","abstract":"Growth/differentiation factor 15 (GDF15), also known as MIC-1, is a distant member of the transforming growth factor-β (TGF-β) superfamily and has been implicated in various biological functions, including cancer cachexia, renal and heart failure, atherosclerosis and metabolism. A connection between GDF15 and body-weight regulation was initially suggested on the basis of an observation that increasing GDF15 levels in serum correlated with weight loss in individuals with advanced prostate cancer. In animal models, overexpression of GDF15 leads to a lean phenotype, hypophagia and other improvements in metabolic parameters, suggesting that recombinant GDF15 protein could potentially be used in the treatment of obesity and type 2 diabetes. However, the signaling and mechanism of action of GDF15 are poorly understood owing to the absence of a clearly identified cognate receptor. Here we report that GDNF-family receptor α-like (GFRAL), an orphan member of the GFR-α family, is a high-affinity receptor for GDF15. GFRAL binds to GDF15 in vitro and is required for the metabolic actions of GDF15 with respect to body weight and food intake in vivo in mice. Gfral(-/-) mice were refractory to the effects of recombinant human GDF15 on body-weight, food-intake and glucose parameters. Blocking the interaction between GDF15 and GFRAL with a monoclonal antibody prevented the metabolic effects of GDF15 in rats. Gfral mRNA is highly expressed in the area postrema of mouse, rat and monkey, in accordance with previous reports implicating this region of the brain in the metabolic actions of GDF15 (refs. 4,5,6). Together, our data demonstrate that GFRAL is a receptor for GDF15 that mediates the metabolic effects of GDF15.","author":[{"dropping-particle":"","family":"Emmerson","given":"Paul J.","non-dropping-particle":"","parse-names":false,"suffix":""},{"dropping-particle":"","family":"Wang","given":"Feng","non-dropping-particle":"","parse-names":false,"suffix":""},{"dropping-particle":"","family":"Du","given":"Yong","non-dropping-particle":"","parse-names":false,"suffix":""},{"dropping-particle":"","family":"Liu","given":"Qian","non-dropping-particle":"","parse-names":false,"suffix":""},{"dropping-particle":"","family":"Pickard","given":"Richard T.","non-dropping-particle":"","parse-names":false,"suffix":""},{"dropping-particle":"","family":"Gonciarz","given":"Malgorzata D.","non-dropping-particle":"","parse-names":false,"suffix":""},{"dropping-particle":"","family":"Coskun","given":"Tamer","non-dropping-particle":"","parse-names":false,"suffix":""},{"dropping-particle":"","family":"Hamang","given":"Matthew J.","non-dropping-particle":"","parse-names":false,"suffix":""},{"dropping-particle":"","family":"Sindelar","given":"Dana K.","non-dropping-particle":"","parse-names":false,"suffix":""},{"dropping-particle":"","family":"Ballman","given":"Kimberly K.","non-dropping-particle":"","parse-names":false,"suffix":""},{"dropping-particle":"","family":"Foltz","given":"Lisa A.","non-dropping-particle":"","parse-names":false,"suffix":""},{"dropping-particle":"","family":"Muppidi","given":"Avinash","non-dropping-particle":"","parse-names":false,"suffix":""},{"dropping-particle":"","family":"Alsina-Fernandez","given":"Jorge","non-dropping-particle":"","parse-names":false,"suffix":""},{"dropping-particle":"","family":"Barnard","given":"Gavin C.","non-dropping-particle":"","parse-names":false,"suffix":""},{"dropping-particle":"","family":"Tang","given":"Jason X.","non-dropping-particle":"","parse-names":false,"suffix":""},{"dropping-particle":"","family":"Liu","given":"Xilin","non-dropping-particle":"","parse-names":false,"suffix":""},{"dropping-particle":"","family":"Mao","given":"Xudong","non-dropping-particle":"","parse-names":false,"suffix":""},{"dropping-particle":"","family":"Siegel","given":"Robert","non-dropping-particle":"","parse-names":false,"suffix":""},{"dropping-particle":"","family":"Sloan","given":"John H.","non-dropping-particle":"","parse-names":false,"suffix":""},{"dropping-particle":"","family":"Mitchell","given":"Pamela J.","non-dropping-particle":"","parse-names":false,"suffix":""},{"dropping-particle":"","family":"Zhang","given":"Bei B.","non-dropping-particle":"","parse-names":false,"suffix":""},{"dropping-particle":"","family":"Gimeno","given":"Ruth E.","non-dropping-particle":"","parse-names":false,"suffix":""},{"dropping-particle":"","family":"Shan","given":"Bei","non-dropping-particle":"","parse-names":false,"suffix":""},{"dropping-particle":"","family":"Wu","given":"Xinle","non-dropping-particle":"","parse-names":false,"suffix":""}],"container-title":"Nature Medicine","id":"ITEM-1","issue":"10","issued":{"date-parts":[["2017","8","28"]]},"page":"1215-1219","title":"The metabolic effects of GDF15 are mediated by the orphan receptor GFRAL","type":"article-journal","volume":"23"},"uris":["http://www.mendeley.com/documents/?uuid=1ea69fe0-f8df-4dc7-b0bd-73322d8201d7"]},{"id":"ITEM-2","itemData":{"DOI":"10.1038/nm.4394","ISBN":"1546-170X (Electronic) 1078-8956 (Linking)","ISSN":"1078-8956","PMID":"28846099","abstract":"GDF15 has potent anti-obesity effects, but its receptor was unknown. GFRAL has now been identified as the receptor that mediates GDF15's effects via central actions in the hindbrain.","author":[{"dropping-particle":"","family":"Yang","given":"Linda","non-dropping-particle":"","parse-names":false,"suffix":""},{"dropping-particle":"","family":"Chang","given":"Chih-Chuan","non-dropping-particle":"","parse-names":false,"suffix":""},{"dropping-particle":"","family":"Sun","given":"Zhe","non-dropping-particle":"","parse-names":false,"suffix":""},{"dropping-particle":"","family":"Madsen","given":"Dennis","non-dropping-particle":"","parse-names":false,"suffix":""},{"dropping-particle":"","family":"Zhu","given":"Haisun","non-dropping-particle":"","parse-names":false,"suffix":""},{"dropping-particle":"","family":"Padkjær","given":"Søren B.","non-dropping-particle":"","parse-names":false,"suffix":""},{"dropping-particle":"","family":"Wu","given":"Xiaoai","non-dropping-particle":"","parse-names":false,"suffix":""},{"dropping-particle":"","family":"Huang","given":"Tao","non-dropping-particle":"","parse-names":false,"suffix":""},{"dropping-particle":"","family":"Hultman","given":"Karin","non-dropping-particle":"","parse-names":false,"suffix":""},{"dropping-particle":"","family":"Paulsen","given":"Sarah J.","non-dropping-particle":"","parse-names":false,"suffix":""},{"dropping-particle":"","family":"Wang","given":"Jishu","non-dropping-particle":"","parse-names":false,"suffix":""},{"dropping-particle":"","family":"Bugge","given":"Anne","non-dropping-particle":"","parse-names":false,"suffix":""},{"dropping-particle":"","family":"Frantzen","given":"Jane Boesen","non-dropping-particle":"","parse-names":false,"suffix":""},{"dropping-particle":"","family":"Nørgaard","given":"Per","non-dropping-particle":"","parse-names":false,"suffix":""},{"dropping-particle":"","family":"Jeppesen","given":"Jacob Fuglsbjerg","non-dropping-particle":"","parse-names":false,"suffix":""},{"dropping-particle":"","family":"Yang","given":"Zhiru","non-dropping-particle":"","parse-names":false,"suffix":""},{"dropping-particle":"","family":"Secher","given":"Anna","non-dropping-particle":"","parse-names":false,"suffix":""},{"dropping-particle":"","family":"Chen","given":"Haibin","non-dropping-particle":"","parse-names":false,"suffix":""},{"dropping-particle":"","family":"Li","given":"Xun","non-dropping-particle":"","parse-names":false,"suffix":""},{"dropping-particle":"","family":"John","given":"Linu Mary","non-dropping-particle":"","parse-names":false,"suffix":""},{"dropping-particle":"","family":"Shan","given":"Bing","non-dropping-particle":"","parse-names":false,"suffix":""},{"dropping-particle":"","family":"He","given":"Zhenhua","non-dropping-particle":"","parse-names":false,"suffix":""},{"dropping-particle":"","family":"Gao","given":"Xiang","non-dropping-particle":"","parse-names":false,"suffix":""},{"dropping-particle":"","family":"Su","given":"Jing","non-dropping-particle":"","parse-names":false,"suffix":""},{"dropping-particle":"","family":"Hansen","given":"Kristian T.","non-dropping-particle":"","parse-names":false,"suffix":""},{"dropping-particle":"","family":"Yang","given":"Wei","non-dropping-particle":"","parse-names":false,"suffix":""},{"dropping-particle":"","family":"Jørgensen","given":"Sebastian Beck","non-dropping-particle":"","parse-names":false,"suffix":""}],"container-title":"Nature Medicine","id":"ITEM-2","issue":"10","issued":{"date-parts":[["2017","8","28"]]},"page":"1158-1166","title":"GFRAL is the receptor for GDF15 and is required for the anti-obesity effects of the ligand","type":"article-journal","volume":"23"},"uris":["http://www.mendeley.com/documents/?uuid=474034c8-1f2f-42c9-9d3e-26a67d430459"]},{"id":"ITEM-3","itemData":{"DOI":"10.1016/j.molmet.2019.01.003","ISSN":"22128778","PMID":"30685336","abstract":"Objective: Analogues of GDF15 (Growth Differentiation Factor 15) are promising new anti-obesity therapies as pharmacological treatment with GDF15 results in dramatic reductions of food intake and body weight. GDF15 exerts its central anorexic effects by binding to the GFRAL receptor exclusively expressed in the Area Postrema (AP) and the Nucleus of the Solitary Tract (NTS) of the hindbrain. We sought to determine if GDF15 is an indispensable factor for other interventions that cause weight loss and which are also known to act via these hindbrain regions. Methods: To explore the role of GDF15 on food choice we performed macronutrient intake studies in mice treated pharmacologically with GDF15 and in mice having either GDF15 or GFRAL deleted. Next we performed vertical sleeve gastrectomy (VSG) surgeries in a cohort of diet-induced obese Gdf15-null and control mice. To explore the anatomical co-localization of neurons in the hindbrain responding to GLP-1 and/or GDF15 we used GLP-1R reporter mice treated with GDF15, as well as naïve mouse brain and human brain stained by ISH and IHC, respectively, for GLP-1R and GFRAL. Lastly we performed a series of food intake experiments where we treated mice with targeted genetic disruption of either Gdf15 or Gfral with liraglutide; Glp1r-null mice with GDF15; or combined liraglutide and GDF15 treatment in wild-type mice. Results: We found that GDF15 treatment significantly lowered the preference for fat intake in mice, whereas no changes in fat intake were observed after genetic deletion of Gdf15 or Gfral. In addition, deletion of Gdf15 did not alter the food intake or bodyweight after sleeve gastrectomy. Lack of GDF15 or GFRAL signaling did not alter the ability of the GLP-1R agonist liraglutide to reduce food intake. Similarly lack of GLP-1R signaling did not reduce GDF15's anorexic effect. Interestingly, there was a significant synergistic effect on weight loss when treating wild-type mice with both GDF15 and liraglutide. Conclusion: These data suggest that while GDF15 does not play a role in the potent effects of VSG in mice there seems to be a potential therapeutic benefit of activating GFRAL and GLP-1R systems simultaneously.","author":[{"dropping-particle":"","family":"Frikke-Schmidt","given":"Henriette","non-dropping-particle":"","parse-names":false,"suffix":""},{"dropping-particle":"","family":"Hultman","given":"Karin","non-dropping-particle":"","parse-names":false,"suffix":""},{"dropping-particle":"","family":"Galaske","given":"Joseph W.","non-dropping-particle":"","parse-names":false,"suffix":""},{"dropping-particle":"","family":"Jørgensen","given":"Sebastian Beck","non-dropping-particle":"","parse-names":false,"suffix":""},{"dropping-particle":"","family":"Myers","given":"Martin G.","non-dropping-particle":"","parse-names":false,"suffix":""},{"dropping-particle":"","family":"Seeley","given":"Randy J.","non-dropping-particle":"","parse-names":false,"suffix":""}],"container-title":"Molecular Metabolism","id":"ITEM-3","issue":"xxxx","issued":{"date-parts":[["2019","3"]]},"page":"13-21","publisher":"Elsevier GmbH","title":"GDF15 acts synergistically with liraglutide but is not necessary for the weight loss induced by bariatric surgery in mice","type":"article-journal","volume":"21"},"uris":["http://www.mendeley.com/documents/?uuid=67c85029-9067-4e0e-afde-11b03b9bf2c3"]}],"mendeley":{"formattedCitation":"(12,36,37)","plainTextFormattedCitation":"(12,36,37)","previouslyFormattedCitation":"(12,35,36)"},"properties":{"noteIndex":0},"schema":"https://github.com/citation-style-language/schema/raw/master/csl-citation.json"}</w:instrText>
+      </w:r>
+      <w:r>
+        <w:rPr>
+          <w:shd w:val="clear" w:color="auto" w:fill="FFFFFF"/>
+        </w:rPr>
+        <w:fldChar w:fldCharType="separate"/>
+      </w:r>
+      <w:r>
+        <w:rPr>
+          <w:noProof/>
+          <w:shd w:val="clear" w:color="auto" w:fill="FFFFFF"/>
+        </w:rPr>
+        <w:t>(12,36,37)</w:t>
+      </w:r>
+      <w:r>
+        <w:rPr>
+          <w:shd w:val="clear" w:color="auto" w:fill="FFFFFF"/>
+        </w:rPr>
+        <w:fldChar w:fldCharType="end"/>
+      </w:r>
+      <w:r>
+        <w:rPr>
+          <w:shd w:val="clear" w:color="auto" w:fill="FFFFFF"/>
+        </w:rPr>
+        <w:t xml:space="preserve"> potentially representing strain, timing or background differences.</w:t>
       </w:r>
       <w:r>
         <w:rPr>
@@ -3048,183 +3223,6 @@
         <w:rPr>
           <w:shd w:val="clear" w:color="auto" w:fill="FFFFFF"/>
         </w:rPr>
-        <w:fldChar w:fldCharType="begin" w:fldLock="1"/>
-      </w:r>
-      <w:r>
-        <w:rPr>
-          <w:shd w:val="clear" w:color="auto" w:fill="FFFFFF"/>
-        </w:rPr>
-        <w:instrText>ADDIN CSL_CITATION {"citationItems":[{"id":"ITEM-1","itemData":{"DOI":"10.3109/14017431.2010.516368","ISBN":"1401-7431","ISSN":"1651-2006","PMID":"20836754","abstract":"BACKGROUND: Growth differentiation factor-15 (GDF-15) is considered to be a cardioprotective cytokine possessing antiapoptotic and antiproliferative properties. If GDF-15 plasma levels are influenced by percutanenous coronary intervention (PCI) or regular exercise training is currently not known.\\n\\nMETHODS: After successful revascularization by PCI with stent implantation 36 consecutive patients with stable angina pectoris were randomized to an exercise training program or to a control group. Patients were followed by serial measurements of GDF-15, high-sensitivity Troponin T (hsTNT) and N-terminal pro brain natriuretic peptide (NT-proBNP) levels in peripheral blood after PCI and during six months follow-up.\\n\\nRESULTS: Plasma levels of GDF-15 showed an early response to PCI with a modest, but significant increase after 30 minutes (p = 0.007) peaking three hours after PCI. Levels of hsTNT rose 5-fold from baseline to 24 hours (p &lt; 0.001) with a normalization at seven days post PCI. Changes in plasma levels of GDF-15, hsTNT and NT-proBNP were not significantly different between the training and control group during follow-up.\\n\\nCONCLUSIONS: GDF-15 levels show a modest transient increase in response to coronary intervention with stent implantation. Exercise training over six months does not affect plasma levels of GDF-15, hsTNT or NT-proBNP in patients with stable coronary artery disease.","author":[{"dropping-particle":"","family":"Munk","given":"Peter Scott","non-dropping-particle":"","parse-names":false,"suffix":""},{"dropping-particle":"","family":"Valborgland","given":"Torstein","non-dropping-particle":"","parse-names":false,"suffix":""},{"dropping-particle":"","family":"Butt","given":"Noreen","non-dropping-particle":"","parse-names":false,"suffix":""},{"dropping-particle":"","family":"Larsen","given":"Alf Inge","non-dropping-particle":"","parse-names":false,"suffix":""}],"container-title":"Scandinavian cardiovascular journal : SCJ","id":"ITEM-1","issue":"1","issued":{"date-parts":[["2011"]]},"page":"27-32","title":"Response of growth differentiation factor-15 to percutaneous coronary intervention and regular exercise training.","type":"article-journal","volume":"45"},"uris":["http://www.mendeley.com/documents/?uuid=3b553d58-500f-4407-8de6-8996945e5955"]},{"id":"ITEM-2","itemData":{"DOI":"10.3109/00365513.2014.905697","ISBN":"1502-7686 (Electronic)\\r0036-5513 (Linking)","ISSN":"15027686","PMID":"24792369","abstract":"Background. Intense training can lead to a pathophysiological change in serum concentration of a variety of biomarkers. Traditional biomarkers of cardiac injury are very useful in monitoring CVD patients, but in healthy subjects or athletes they cannot be informative enough about the cardiovascular risk, because in these cases their serum levels do not increase over the pathological limit. Therefore novel cardiovascular biomarkers are required in order to allow a better monitoring of sport performance, prediction of overtraining and diagnosis of sport-related cardiac injuries. Growth differentiation factor-15 (GDF-15) is emerging as a powerful cardiovascular injury risk indicator. In this study we investigate the effect of intense physical training of on the circulating levels of GDF-15 in rugby professional players. Methods. Serum GDF-15, Erythropoietin, IL-6, the cardiovascular parameter ST-2, NT-proBNP and routine hematological parameters were measured in a group of 30 rugby players before and after a session of intense training. Results. While ST-2, IL-6 and hsCRP displayed no significant changes after intense training, NT-proBNP and GDF-15 showed a significant increase, even without reaching the pathological level. Discussion. The measure of GDF-15 in professional rugby players could be a useful tool to monitoring their cardiovascular status during training and competition session in order to prevent the onset of collateral cardiovascular adverse event due to the intense training and, in the case of cardiac injury, it could possibly allow a very early diagnosis at the beginning of the pathogenic process.","author":[{"dropping-particle":"","family":"Galliera","given":"Emanuela","non-dropping-particle":"","parse-names":false,"suffix":""},{"dropping-particle":"","family":"Lombardi","given":"Giovanni","non-dropping-particle":"","parse-names":false,"suffix":""},{"dropping-particle":"","family":"Marazzi","given":"Monica G.","non-dropping-particle":"","parse-names":false,"suffix":""},{"dropping-particle":"","family":"Grasso","given":"Dalila","non-dropping-particle":"","parse-names":false,"suffix":""},{"dropping-particle":"","family":"Vianello","given":"Elena","non-dropping-particle":"","parse-names":false,"suffix":""},{"dropping-particle":"","family":"Pozzoni","given":"Roberto","non-dropping-particle":"","parse-names":false,"suffix":""},{"dropping-particle":"","family":"Banfi","given":"Giuseppe","non-dropping-particle":"","parse-names":false,"suffix":""},{"dropping-particle":"","family":"Corsi Romanelli","given":"Massimiliano M.","non-dropping-particle":"","parse-names":false,"suffix":""}],"container-title":"Scandinavian Journal of Clinical and Laboratory Investigation","id":"ITEM-2","issue":"6","issued":{"date-parts":[["2014"]]},"page":"492-499","title":"Acute exercise in elite rugby players increases the circulating level of the cardiovascular biomarker GDF-15","type":"article-journal","volume":"74"},"uris":["http://www.mendeley.com/documents/?uuid=7ae97071-f5b7-46f0-90a1-3cc46e638626"]},{"id":"ITEM-3","itemData":{"DOI":"10.1016/S0168-8227(16)31060-9","ISSN":"01688227","author":[{"dropping-particle":"","family":"Joung","given":"Kyong Hye","non-dropping-particle":"","parse-names":false,"suffix":""},{"dropping-particle":"","family":"Kim","given":"Ji Min","non-dropping-particle":"","parse-names":false,"suffix":""},{"dropping-particle":"","family":"Yi","given":"Hyon-Seung","non-dropping-particle":"","parse-names":false,"suffix":""},{"dropping-particle":"","family":"Lee","given":"Ju Hee","non-dropping-particle":"","parse-names":false,"suffix":""},{"dropping-particle":"","family":"Kim","given":"Koon Soon","non-dropping-particle":"","parse-names":false,"suffix":""},{"dropping-particle":"","family":"Kim","given":"Hyun Jin","non-dropping-particle":"","parse-names":false,"suffix":""},{"dropping-particle":"","family":"Shong","given":"Minho","non-dropping-particle":"","parse-names":false,"suffix":""},{"dropping-particle":"","family":"Ku","given":"Bon Jeong","non-dropping-particle":"","parse-names":false,"suffix":""}],"container-title":"Diabetes Research and Clinical Practice","id":"ITEM-3","issued":{"date-parts":[["2016","10"]]},"page":"S65-S66","publisher":"Elsevier Ireland Ltd","title":"Effects of exercise program on normal responsiveness of serum GDF15 in middle-aged women","type":"article-journal","volume":"120"},"uris":["http://www.mendeley.com/documents/?uuid=24fe4eb7-5c2e-4e61-b6b4-ab23edaabe13"]},{"id":"ITEM-4","itemData":{"DOI":"10.1016/j.molmet.2017.12.016","ISSN":"22128778","PMID":"29398617","abstract":"Objective: The growth differentiation factor 15 (GDF15) is a stress-sensitive circulating factor that regulates systemic energy balance. Since exercise is a transient physiological stress that has pleiotropic effects on whole-body energy metabolism, we herein explored the effect of exercise on a) circulating GDF15 levels and b) GDF15 release from skeletal muscle in humans. Methods: Seven healthy males either rested or exercised at 67% of their VO2maxfor 1 h and blood was sampled from the femoral artery and femoral vein before, during, and after exercise. Plasma GDF15 concentrations were determined in these samples. Results: Plasma GDF15 levels increased 34% with exercise (p &lt; 0.001) and further increased to 64% above resting values at 120 min (p &lt; 0.001) after the cessation of exercise. There was no difference between the arterial and venous GDF15 concentration before, during, and after exercise. During a resting control trial, GDF15 levels measured in the same subjects were unaltered. Conclusions: Vigorous submaximal exercise increases circulating GDF15 levels in humans, but skeletal muscle tissue does not appear to be the source.","author":[{"dropping-particle":"","family":"Kleinert","given":"Maximilian","non-dropping-particle":"","parse-names":false,"suffix":""},{"dropping-particle":"","family":"Clemmensen","given":"Christoffer","non-dropping-particle":"","parse-names":false,"suffix":""},{"dropping-particle":"","family":"Sjøberg","given":"Kim A.","non-dropping-particle":"","parse-names":false,"suffix":""},{"dropping-particle":"","family":"Carl","given":"Christian Strini","non-dropping-particle":"","parse-names":false,"suffix":""},{"dropping-particle":"","family":"Jeppesen","given":"Jacob Fuglsbjerg","non-dropping-particle":"","parse-names":false,"suffix":""},{"dropping-particle":"","family":"Wojtaszewski","given":"Jørgen F.P.","non-dropping-particle":"","parse-names":false,"suffix":""},{"dropping-particle":"","family":"Kiens","given":"Bente","non-dropping-particle":"","parse-names":false,"suffix":""},{"dropping-particle":"","family":"Richter","given":"Erik A.","non-dropping-particle":"","parse-names":false,"suffix":""}],"container-title":"Molecular Metabolism","id":"ITEM-4","issue":"January","issued":{"date-parts":[["2018"]]},"page":"187-191","publisher":"Elsevier GmbH","title":"Exercise increases circulating GDF15 in humans","type":"article-journal","volume":"9"},"uris":["http://www.mendeley.com/documents/?uuid=61e4cb4c-be22-48b1-a63a-679d36925f70"]},{"id":"ITEM-5","itemData":{"DOI":"10.1152/ajpendo.00439.2018","ISBN":"8587847910","ISSN":"0193-1849","author":[{"dropping-particle":"","family":"Zhang","given":"Hui","non-dropping-particle":"","parse-names":false,"suffix":""},{"dropping-particle":"","family":"Fealy","given":"Ciaran E.","non-dropping-particle":"","parse-names":false,"suffix":""},{"dropping-particle":"","family":"Kirwan","given":"John P.","non-dropping-particle":"","parse-names":false,"suffix":""}],"container-title":"American Journal of Physiology-Endocrinology and Metabolism","id":"ITEM-5","issued":{"date-parts":[["2019","3","12"]]},"page":"ajpendo.00439.2018","title":"Exercise Training Promotes a GDF15 Associated Reduction in Fat Mass in Older Adults with Obesity","type":"article-journal"},"uris":["http://www.mendeley.com/documents/?uuid=8d5183fe-7ffc-43e7-942a-a89d0c51cbda"]}],"mendeley":{"formattedCitation":"(27–31)","plainTextFormattedCitation":"(27–31)","previouslyFormattedCitation":"(27–31)"},"properties":{"noteIndex":0},"schema":"https://github.com/citation-style-language/schema/raw/master/csl-citation.json"}</w:instrText>
-      </w:r>
-      <w:r>
-        <w:rPr>
-          <w:shd w:val="clear" w:color="auto" w:fill="FFFFFF"/>
-        </w:rPr>
-        <w:fldChar w:fldCharType="separate"/>
-      </w:r>
-      <w:r>
-        <w:rPr>
-          <w:noProof/>
-          <w:shd w:val="clear" w:color="auto" w:fill="FFFFFF"/>
-        </w:rPr>
-        <w:t>(27–31)</w:t>
-      </w:r>
-      <w:r>
-        <w:rPr>
-          <w:shd w:val="clear" w:color="auto" w:fill="FFFFFF"/>
-        </w:rPr>
-        <w:fldChar w:fldCharType="end"/>
-      </w:r>
-      <w:r>
-        <w:rPr>
-          <w:shd w:val="clear" w:color="auto" w:fill="FFFFFF"/>
-        </w:rPr>
-        <w:t xml:space="preserve"> </w:t>
-      </w:r>
-    </w:p>
-    <w:p>
-      <w:pPr>
-        <w:rPr>
-          <w:shd w:val="clear" w:color="auto" w:fill="FFFFFF"/>
-        </w:rPr>
-      </w:pPr>
-    </w:p>
-    <w:p>
-      <w:pPr>
-        <w:rPr>
-          <w:shd w:val="clear" w:color="auto" w:fill="FFFFFF"/>
-        </w:rPr>
-      </w:pPr>
-      <w:r>
-        <w:rPr>
-          <w:shd w:val="clear" w:color="auto" w:fill="FFFFFF"/>
-        </w:rPr>
-        <w:t xml:space="preserve">There are mixed data on the effects of hypercaloric diets in </w:t>
-      </w:r>
-      <w:r>
-        <w:rPr>
-          <w:i/>
-          <w:shd w:val="clear" w:color="auto" w:fill="FFFFFF"/>
-        </w:rPr>
-        <w:t>Gdf15</w:t>
-      </w:r>
-      <w:r>
-        <w:rPr>
-          <w:shd w:val="clear" w:color="auto" w:fill="FFFFFF"/>
-        </w:rPr>
-        <w:t xml:space="preserve"> </w:t>
-      </w:r>
-      <w:r>
-        <w:rPr>
-          <w:shd w:val="clear" w:color="auto" w:fill="FFFFFF"/>
-        </w:rPr>
-        <w:t xml:space="preserve">or </w:t>
-      </w:r>
-      <w:proofErr w:type="spellStart"/>
-      <w:r>
-        <w:rPr>
-          <w:i/>
-          <w:shd w:val="clear" w:color="auto" w:fill="FFFFFF"/>
-        </w:rPr>
-        <w:t>Gfral</w:t>
-      </w:r>
-      <w:proofErr w:type="spellEnd"/>
-      <w:r>
-        <w:rPr>
-          <w:shd w:val="clear" w:color="auto" w:fill="FFFFFF"/>
-        </w:rPr>
-        <w:t xml:space="preserve"> knockout mice with some papers showing hyperphagia and weight gain </w:t>
-      </w:r>
-      <w:r>
-        <w:rPr>
-          <w:shd w:val="clear" w:color="auto" w:fill="FFFFFF"/>
-        </w:rPr>
-        <w:fldChar w:fldCharType="begin" w:fldLock="1"/>
-      </w:r>
-      <w:r>
-        <w:rPr>
-          <w:shd w:val="clear" w:color="auto" w:fill="FFFFFF"/>
-        </w:rPr>
-        <w:instrText>ADDIN CSL_CITATION {"citationItems":[{"id":"ITEM-1","itemData":{"DOI":"10.1038/nm.4392","ISBN":"1546-170X (Electronic) 1078-8956 (Linking)","ISSN":"1078-8956","PMID":"28846097","abstract":"Growth differentiation factor 15 (GDF15), a distant member of the transforming growth factor (TGF)-β family, is a secreted protein that circulates as a 25-kDa dimer. In humans, elevated GDF15 correlates with weight loss, and the administration of GDF15 to mice with obesity reduces body weight, at least in part, by decreasing food intake. The mechanisms through which GDF15 reduces body weight remain poorly understood, because the cognate receptor for GDF15 is unknown. Here we show that recombinant GDF15 induces weight loss in mice fed a high-fat diet and in nonhuman primates with spontaneous obesity. Furthermore, we find that GDF15 binds with high affinity to GDNF family receptor α-like (GFRAL), a distant relative of receptors for a distinct class of the TGF-β superfamily ligands. Gfral is expressed in neurons of the area postrema and nucleus of the solitary tract in mice and humans, and genetic deletion of the receptor abrogates the ability of GDF15 to decrease food intake and body weight in mice. In addition, diet-induced obesity and insulin resistance are exacerbated in GFRAL-deficient mice, suggesting a homeostatic role for this receptor in metabolism. Finally, we demonstrate that GDF15-induced cell signaling requires the interaction of GFRAL with the coreceptor RET. Our data identify GFRAL as a new regulator of body weight and as the bona fide receptor mediating the metabolic effects of GDF15, enabling a more comprehensive assessment of GDF15 as a potential pharmacotherapy for the treatment of obesity.","author":[{"dropping-particle":"","family":"Mullican","given":"Shannon E.","non-dropping-particle":"","parse-names":false,"suffix":""},{"dropping-particle":"","family":"Lin-Schmidt","given":"Xiefan","non-dropping-particle":"","parse-names":false,"suffix":""},{"dropping-particle":"","family":"Chin","given":"Chen-Ni","non-dropping-particle":"","parse-names":false,"suffix":""},{"dropping-particle":"","family":"Chavez","given":"Jose A.","non-dropping-particle":"","parse-names":false,"suffix":""},{"dropping-particle":"","family":"Furman","given":"Jennifer L.","non-dropping-particle":"","parse-names":false,"suffix":""},{"dropping-particle":"","family":"Armstrong","given":"Anthony A.","non-dropping-particle":"","parse-names":false,"suffix":""},{"dropping-particle":"","family":"Beck","given":"Stephen C.","non-dropping-particle":"","parse-names":false,"suffix":""},{"dropping-particle":"","family":"South","given":"Victoria J.","non-dropping-particle":"","parse-names":false,"suffix":""},{"dropping-particle":"","family":"Dinh","given":"Thai Q.","non-dropping-particle":"","parse-names":false,"suffix":""},{"dropping-particle":"","family":"Cash-Mason","given":"Tanesha D.","non-dropping-particle":"","parse-names":false,"suffix":""},{"dropping-particle":"","family":"Cavanaugh","given":"Cassandre R.","non-dropping-particle":"","parse-names":false,"suffix":""},{"dropping-particle":"","family":"Nelson","given":"Serena","non-dropping-particle":"","parse-names":false,"suffix":""},{"dropping-particle":"","family":"Huang","given":"Chichi","non-dropping-particle":"","parse-names":false,"suffix":""},{"dropping-particle":"","family":"Hunter","given":"Michael J.","non-dropping-particle":"","parse-names":false,"suffix":""},{"dropping-particle":"","family":"Rangwala","given":"Shamina M.","non-dropping-particle":"","parse-names":false,"suffix":""}],"container-title":"Nature Medicine","id":"ITEM-1","issue":"10","issued":{"date-parts":[["2017","8","28"]]},"page":"1150-1157","title":"GFRAL is the receptor for GDF15 and the ligand promotes weight loss in mice and nonhuman primates","type":"article-journal","volume":"23"},"uris":["http://www.mendeley.com/documents/?uuid=cffeba4a-1f1f-4bb9-bda9-dc8a47a91a15"]},{"id":"ITEM-2","itemData":{"DOI":"10.1038/nature24042","ISSN":"14764687","abstract":"© 2017 Macmillan Publishers Limited, part of Springer Nature. All rights reserved. Under homeostatic conditions, animals use well-defined hypothalamic neural circuits to help maintain stable body weight, by integrating metabolic and hormonal signals from the periphery to balance food consumption and energy expenditure. In stressed or disease conditions, however, animals use alternative neuronal pathways to adapt to the metabolic challenges of altered energy demand. Recent studies have identified brain areas outside the hypothalamus that are activated under these 'non-homeostatic' conditions, but the molecular nature of the peripheral signals and brain-localized receptors that activate these circuits remains elusive. Here we identify glial cell-derived neurotrophic factor (GDNF) receptor alpha-like (GFRAL) as a brainstem-restricted receptor for growth and differentiation factor 15 (GDF15). GDF15 regulates food intake, energy expenditure and body weight in response to metabolic and toxin-induced stresses; we show that Gfral knockout mice are hyperphagic under stressed conditions and are resistant to chemotherapy-induced anorexia and body weight loss. GDF15 activates GFRAL-expressing neurons localized exclusively in the area postrema and nucleus tractus solitarius of the mouse brainstem. It then triggers the activation of neurons localized within the parabrachial nucleus and central amygdala, which constitute part of the 'emergency circuit' that shapes feeding responses to stressful conditions. GDF15 levels increase in response to tissue stress and injury, and elevated levels are associated with body weight loss in numerous chronic human diseases. By isolating GFRAL as the receptor for GDF15-induced anorexia and weight loss, we identify a mechanistic basis for the non-homeostatic regulation of neural circuitry by a peripheral signal associated with tissue damage and stress. These findings provide opportunities to develop therapeutic agents for the treatment of disorders with altered energy demand.","author":[{"dropping-particle":"","family":"Hsu","given":"Jer Yuan","non-dropping-particle":"","parse-names":false,"suffix":""},{"dropping-particle":"","family":"Crawley","given":"Suzanne","non-dropping-particle":"","parse-names":false,"suffix":""},{"dropping-particle":"","family":"Chen","given":"Michael","non-dropping-particle":"","parse-names":false,"suffix":""},{"dropping-particle":"","family":"Ayupova","given":"Dina A.","non-dropping-particle":"","parse-names":false,"suffix":""},{"dropping-particle":"","family":"Lindhout","given":"Darrin A.","non-dropping-particle":"","parse-names":false,"suffix":""},{"dropping-particle":"","family":"Higbee","given":"Jared","non-dropping-particle":"","parse-names":false,"suffix":""},{"dropping-particle":"","family":"Kutach","given":"Alan","non-dropping-particle":"","parse-names":false,"suffix":""},{"dropping-particle":"","family":"Joo","given":"William","non-dropping-particle":"","parse-names":false,"suffix":""},{"dropping-particle":"","family":"Gao","given":"Zhengyu","non-dropping-particle":"","parse-names":false,"suffix":""},{"dropping-particle":"","family":"Fu","given":"Diana","non-dropping-particle":"","parse-names":false,"suffix":""},{"dropping-particle":"","family":"To","given":"Carmen","non-dropping-particle":"","parse-names":false,"suffix":""},{"dropping-particle":"","family":"Mondal","given":"Kalyani","non-dropping-particle":"","parse-names":false,"suffix":""},{"dropping-particle":"","family":"Li","given":"Betty","non-dropping-particle":"","parse-names":false,"suffix":""},{"dropping-particle":"","family":"Kekatpure","given":"Avantika","non-dropping-particle":"","parse-names":false,"suffix":""},{"dropping-particle":"","family":"Wang","given":"Marilyn","non-dropping-particle":"","parse-names":false,"suffix":""},{"dropping-particle":"","family":"Laird","given":"Teresa","non-dropping-particle":"","parse-names":false,"suffix":""},{"dropping-particle":"","family":"Horner","given":"Geoffrey","non-dropping-particle":"","parse-names":false,"suffix":""},{"dropping-particle":"","family":"Chan","given":"Jackie","non-dropping-particle":"","parse-names":false,"suffix":""},{"dropping-particle":"","family":"Mcentee","given":"Michele","non-dropping-particle":"","parse-names":false,"suffix":""},{"dropping-particle":"","family":"Lopez","given":"Manuel","non-dropping-particle":"","parse-names":false,"suffix":""},{"dropping-particle":"","family":"Lakshminarasimhan","given":"Damodharan","non-dropping-particle":"","parse-names":false,"suffix":""},{"dropping-particle":"","family":"White","given":"Andre","non-dropping-particle":"","parse-names":false,"suffix":""},{"dropping-particle":"","family":"Wang","given":"Sheng Ping","non-dropping-particle":"","parse-names":false,"suffix":""},{"dropping-particle":"","family":"Yao","given":"Jun","non-dropping-particle":"","parse-names":false,"suffix":""},{"dropping-particle":"","family":"Yie","given":"Junming","non-dropping-particle":"","parse-names":false,"suffix":""},{"dropping-particle":"","family":"Matern","given":"Hugo","non-dropping-particle":"","parse-names":false,"suffix":""},{"dropping-particle":"","family":"Solloway","given":"Mark","non-dropping-particle":"","parse-names":false,"suffix":""},{"dropping-particle":"","family":"Haldankar","given":"Raj","non-dropping-particle":"","parse-names":false,"suffix":""},{"dropping-particle":"","family":"Parsons","given":"Thomas","non-dropping-particle":"","parse-names":false,"suffix":""},{"dropping-particle":"","family":"Tang","given":"Jie","non-dropping-particle":"","parse-names":false,"suffix":""},{"dropping-particle":"","family":"Shen","given":"Wenyan D.","non-dropping-particle":"","parse-names":false,"suffix":""},{"dropping-particle":"","family":"Chen","given":"Yu Alice","non-dropping-particle":"","parse-names":false,"suffix":""},{"dropping-particle":"","family":"Tian","given":"Hui","non-dropping-particle":"","parse-names":false,"suffix":""},{"dropping-particle":"","family":"Allan","given":"Bernard B.","non-dropping-particle":"","parse-names":false,"suffix":""}],"container-title":"Nature","id":"ITEM-2","issue":"7675","issued":{"date-parts":[["2017"]]},"page":"255-259","publisher":"Nature Publishing Group","title":"Non-homeostatic body weight regulation through a brainstem-restricted receptor for GDF15","type":"article-journal","volume":"550"},"uris":["http://www.mendeley.com/documents/?uuid=87661c76-ea6b-4ede-8e1e-f074fbae6388"]},{"id":"ITEM-3","itemData":{"DOI":"10.1371/journal.pone.0201584","ISBN":"1111111111","ISSN":"1932-6203","author":[{"dropping-particle":"","family":"Tran","given":"Thanhvien","non-dropping-particle":"","parse-names":false,"suffix":""},{"dropping-particle":"","family":"Yang","given":"Jingping","non-dropping-particle":"","parse-names":false,"suffix":""},{"dropping-particle":"","family":"Gardner","given":"Jonitha","non-dropping-particle":"","parse-names":false,"suffix":""},{"dropping-particle":"","family":"Xiong","given":"Yumei","non-dropping-particle":"","parse-names":false,"suffix":""}],"container-title":"PLOS ONE","editor":[{"dropping-particle":"","family":"Peterson","given":"Jonathan M.","non-dropping-particle":"","parse-names":false,"suffix":""}],"id":"ITEM-3","issue":"8","issued":{"date-parts":[["2018","8","2"]]},"page":"e0201584","title":"GDF15 deficiency promotes high fat diet-induced obesity in mice","type":"article-journal","volume":"13"},"uris":["http://www.mendeley.com/documents/?uuid=644d0fde-9dcc-47b2-b061-d2968a5f9644"]},{"id":"ITEM-4","itemData":{"DOI":"10.1038/s41366-019-0365-5","ISSN":"0307-0565","author":[{"dropping-particle":"","family":"Tsai","given":"Vicky Wang-Wei","non-dropping-particle":"","parse-names":false,"suffix":""},{"dropping-particle":"","family":"Zhang","given":"Hong Ping","non-dropping-particle":"","parse-names":false,"suffix":""},{"dropping-particle":"","family":"Manandhar","given":"Rakesh","non-dropping-particle":"","parse-names":false,"suffix":""},{"dropping-particle":"","family":"Schofield","given":"Peter","non-dropping-particle":"","parse-names":false,"suffix":""},{"dropping-particle":"","family":"Christ","given":"Daniel","non-dropping-particle":"","parse-names":false,"suffix":""},{"dropping-particle":"","family":"Lee-Ng","given":"Ka Ki Michelle","non-dropping-particle":"","parse-names":false,"suffix":""},{"dropping-particle":"","family":"Lebhar","given":"Hélène","non-dropping-particle":"","parse-names":false,"suffix":""},{"dropping-particle":"","family":"Marquis","given":"Christopher Peter","non-dropping-particle":"","parse-names":false,"suffix":""},{"dropping-particle":"","family":"Husaini","given":"Yasmin","non-dropping-particle":"","parse-names":false,"suffix":""},{"dropping-particle":"","family":"Brown","given":"David A.","non-dropping-particle":"","parse-names":false,"suffix":""},{"dropping-particle":"","family":"Breit","given":"Samuel N.","non-dropping-particle":"","parse-names":false,"suffix":""}],"container-title":"International Journal of Obesity","id":"ITEM-4","issued":{"date-parts":[["2019"]]},"title":"GDF15 mediates adiposity resistance through actions on GFRAL neurons in the hindbrain AP/NTS","type":"article-journal"},"uris":["http://www.mendeley.com/documents/?uuid=60fd3388-d9df-4659-a64f-d92be8f8d882"]}],"mendeley":{"formattedCitation":"(32–35)","plainTextFormattedCitation":"(32–35)","previouslyFormattedCitation":"(32–35)"},"properties":{"noteIndex":0},"schema":"https://github.com/citation-style-language/schema/raw/master/csl-citation.json"}</w:instrText>
-      </w:r>
-      <w:r>
-        <w:rPr>
-          <w:shd w:val="clear" w:color="auto" w:fill="FFFFFF"/>
-        </w:rPr>
-        <w:fldChar w:fldCharType="separate"/>
-      </w:r>
-      <w:r>
-        <w:rPr>
-          <w:noProof/>
-          <w:shd w:val="clear" w:color="auto" w:fill="FFFFFF"/>
-        </w:rPr>
-        <w:t>(32–35)</w:t>
-      </w:r>
-      <w:r>
-        <w:rPr>
-          <w:shd w:val="clear" w:color="auto" w:fill="FFFFFF"/>
-        </w:rPr>
-        <w:fldChar w:fldCharType="end"/>
-      </w:r>
-      <w:r>
-        <w:rPr>
-          <w:shd w:val="clear" w:color="auto" w:fill="FFFFFF"/>
-        </w:rPr>
-        <w:t>,</w:t>
-      </w:r>
-      <w:r>
-        <w:rPr>
-          <w:shd w:val="clear" w:color="auto" w:fill="FFFFFF"/>
-        </w:rPr>
-        <w:t xml:space="preserve"> but several others showing no effect </w:t>
-      </w:r>
-      <w:r>
-        <w:rPr>
-          <w:shd w:val="clear" w:color="auto" w:fill="FFFFFF"/>
-        </w:rPr>
-        <w:fldChar w:fldCharType="begin" w:fldLock="1"/>
-      </w:r>
-      <w:r>
-        <w:rPr>
-          <w:shd w:val="clear" w:color="auto" w:fill="FFFFFF"/>
-        </w:rPr>
-        <w:instrText>ADDIN CSL_CITATION {"citationItems":[{"id":"ITEM-1","itemData":{"DOI":"10.1038/nm.4393","ISBN":"1546-170X (Electronic) 1078-8956 (Linking)","ISSN":"1078-8956","PMID":"28846098","abstract":"Growth/differentiation factor 15 (GDF15), also known as MIC-1, is a distant member of the transforming growth factor-β (TGF-β) superfamily and has been implicated in various biological functions, including cancer cachexia, renal and heart failure, atherosclerosis and metabolism. A connection between GDF15 and body-weight regulation was initially suggested on the basis of an observation that increasing GDF15 levels in serum correlated with weight loss in individuals with advanced prostate cancer. In animal models, overexpression of GDF15 leads to a lean phenotype, hypophagia and other improvements in metabolic parameters, suggesting that recombinant GDF15 protein could potentially be used in the treatment of obesity and type 2 diabetes. However, the signaling and mechanism of action of GDF15 are poorly understood owing to the absence of a clearly identified cognate receptor. Here we report that GDNF-family receptor α-like (GFRAL), an orphan member of the GFR-α family, is a high-affinity receptor for GDF15. GFRAL binds to GDF15 in vitro and is required for the metabolic actions of GDF15 with respect to body weight and food intake in vivo in mice. Gfral(-/-) mice were refractory to the effects of recombinant human GDF15 on body-weight, food-intake and glucose parameters. Blocking the interaction between GDF15 and GFRAL with a monoclonal antibody prevented the metabolic effects of GDF15 in rats. Gfral mRNA is highly expressed in the area postrema of mouse, rat and monkey, in accordance with previous reports implicating this region of the brain in the metabolic actions of GDF15 (refs. 4,5,6). Together, our data demonstrate that GFRAL is a receptor for GDF15 that mediates the metabolic effects of GDF15.","author":[{"dropping-particle":"","family":"Emmerson","given":"Paul J.","non-dropping-particle":"","parse-names":false,"suffix":""},{"dropping-particle":"","family":"Wang","given":"Feng","non-dropping-particle":"","parse-names":false,"suffix":""},{"dropping-particle":"","family":"Du","given":"Yong","non-dropping-particle":"","parse-names":false,"suffix":""},{"dropping-particle":"","family":"Liu","given":"Qian","non-dropping-particle":"","parse-names":false,"suffix":""},{"dropping-particle":"","family":"Pickard","given":"Richard T.","non-dropping-particle":"","parse-names":false,"suffix":""},{"dropping-particle":"","family":"Gonciarz","given":"Malgorzata D.","non-dropping-particle":"","parse-names":false,"suffix":""},{"dropping-particle":"","family":"Coskun","given":"Tamer","non-dropping-particle":"","parse-names":false,"suffix":""},{"dropping-particle":"","family":"Hamang","given":"Matthew J.","non-dropping-particle":"","parse-names":false,"suffix":""},{"dropping-particle":"","family":"Sindelar","given":"Dana K.","non-dropping-particle":"","parse-names":false,"suffix":""},{"dropping-particle":"","family":"Ballman","given":"Kimberly K.","non-dropping-particle":"","parse-names":false,"suffix":""},{"dropping-particle":"","family":"Foltz","given":"Lisa A.","non-dropping-particle":"","parse-names":false,"suffix":""},{"dropping-particle":"","family":"Muppidi","given":"Avinash","non-dropping-particle":"","parse-names":false,"suffix":""},{"dropping-particle":"","family":"Alsina-Fernandez","given":"Jorge","non-dropping-particle":"","parse-names":false,"suffix":""},{"dropping-particle":"","family":"Barnard","given":"Gavin C.","non-dropping-particle":"","parse-names":false,"suffix":""},{"dropping-particle":"","family":"Tang","given":"Jason X.","non-dropping-particle":"","parse-names":false,"suffix":""},{"dropping-particle":"","family":"Liu","given":"Xilin","non-dropping-particle":"","parse-names":false,"suffix":""},{"dropping-particle":"","family":"Mao","given":"Xudong","non-dropping-particle":"","parse-names":false,"suffix":""},{"dropping-particle":"","family":"Siegel","given":"Robert","non-dropping-particle":"","parse-names":false,"suffix":""},{"dropping-particle":"","family":"Sloan","given":"John H.","non-dropping-particle":"","parse-names":false,"suffix":""},{"dropping-particle":"","family":"Mitchell","given":"Pamela J.","non-dropping-particle":"","parse-names":false,"suffix":""},{"dropping-particle":"","family":"Zhang","given":"Bei B.","non-dropping-particle":"","parse-names":false,"suffix":""},{"dropping-particle":"","family":"Gimeno","given":"Ruth E.","non-dropping-particle":"","parse-names":false,"suffix":""},{"dropping-particle":"","family":"Shan","given":"Bei","non-dropping-particle":"","parse-names":false,"suffix":""},{"dropping-particle":"","family":"Wu","given":"Xinle","non-dropping-particle":"","parse-names":false,"suffix":""}],"container-title":"Nature Medicine","id":"ITEM-1","issue":"10","issued":{"date-parts":[["2017","8","28"]]},"page":"1215-1219","title":"The metabolic effects of GDF15 are mediated by the orphan receptor GFRAL","type":"article-journal","volume":"23"},"uris":["http://www.mendeley.com/documents/?uuid=1ea69fe0-f8df-4dc7-b0bd-73322d8201d7"]},{"id":"ITEM-2","itemData":{"DOI":"10.1038/nm.4394","ISBN":"1546-170X (Electronic) 1078-8956 (Linking)","ISSN":"1078-8956","PMID":"28846099","abstract":"GDF15 has potent anti-obesity effects, but its receptor was unknown. GFRAL has now been identified as the receptor that mediates GDF15's effects via central actions in the hindbrain.","author":[{"dropping-particle":"","family":"Yang","given":"Linda","non-dropping-particle":"","parse-names":false,"suffix":""},{"dropping-particle":"","family":"Chang","given":"Chih-Chuan","non-dropping-particle":"","parse-names":false,"suffix":""},{"dropping-particle":"","family":"Sun","given":"Zhe","non-dropping-particle":"","parse-names":false,"suffix":""},{"dropping-particle":"","family":"Madsen","given":"Dennis","non-dropping-particle":"","parse-names":false,"suffix":""},{"dropping-particle":"","family":"Zhu","given":"Haisun","non-dropping-particle":"","parse-names":false,"suffix":""},{"dropping-particle":"","family":"Padkjær","given":"Søren B.","non-dropping-particle":"","parse-names":false,"suffix":""},{"dropping-particle":"","family":"Wu","given":"Xiaoai","non-dropping-particle":"","parse-names":false,"suffix":""},{"dropping-particle":"","family":"Huang","given":"Tao","non-dropping-particle":"","parse-names":false,"suffix":""},{"dropping-particle":"","family":"Hultman","given":"Karin","non-dropping-particle":"","parse-names":false,"suffix":""},{"dropping-particle":"","family":"Paulsen","given":"Sarah J.","non-dropping-particle":"","parse-names":false,"suffix":""},{"dropping-particle":"","family":"Wang","given":"Jishu","non-dropping-particle":"","parse-names":false,"suffix":""},{"dropping-particle":"","family":"Bugge","given":"Anne","non-dropping-particle":"","parse-names":false,"suffix":""},{"dropping-particle":"","family":"Frantzen","given":"Jane Boesen","non-dropping-particle":"","parse-names":false,"suffix":""},{"dropping-particle":"","family":"Nørgaard","given":"Per","non-dropping-particle":"","parse-names":false,"suffix":""},{"dropping-particle":"","family":"Jeppesen","given":"Jacob Fuglsbjerg","non-dropping-particle":"","parse-names":false,"suffix":""},{"dropping-particle":"","family":"Yang","given":"Zhiru","non-dropping-particle":"","parse-names":false,"suffix":""},{"dropping-particle":"","family":"Secher","given":"Anna","non-dropping-particle":"","parse-names":false,"suffix":""},{"dropping-particle":"","family":"Chen","given":"Haibin","non-dropping-particle":"","parse-names":false,"suffix":""},{"dropping-particle":"","family":"Li","given":"Xun","non-dropping-particle":"","parse-names":false,"suffix":""},{"dropping-particle":"","family":"John","given":"Linu Mary","non-dropping-particle":"","parse-names":false,"suffix":""},{"dropping-particle":"","family":"Shan","given":"Bing","non-dropping-particle":"","parse-names":false,"suffix":""},{"dropping-particle":"","family":"He","given":"Zhenhua","non-dropping-particle":"","parse-names":false,"suffix":""},{"dropping-particle":"","family":"Gao","given":"Xiang","non-dropping-particle":"","parse-names":false,"suffix":""},{"dropping-particle":"","family":"Su","given":"Jing","non-dropping-particle":"","parse-names":false,"suffix":""},{"dropping-particle":"","family":"Hansen","given":"Kristian T.","non-dropping-particle":"","parse-names":false,"suffix":""},{"dropping-particle":"","family":"Yang","given":"Wei","non-dropping-particle":"","parse-names":false,"suffix":""},{"dropping-particle":"","family":"Jørgensen","given":"Sebastian Beck","non-dropping-particle":"","parse-names":false,"suffix":""}],"container-title":"Nature Medicine","id":"ITEM-2","issue":"10","issued":{"date-parts":[["2017","8","28"]]},"page":"1158-1166","title":"GFRAL is the receptor for GDF15 and is required for the anti-obesity effects of the ligand","type":"article-journal","volume":"23"},"uris":["http://www.mendeley.com/documents/?uuid=474034c8-1f2f-42c9-9d3e-26a67d430459"]},{"id":"ITEM-3","itemData":{"DOI":"10.1016/j.molmet.2019.01.003","ISSN":"22128778","PMID":"30685336","abstract":"Objective: Analogues of GDF15 (Growth Differentiation Factor 15) are promising new anti-obesity therapies as pharmacological treatment with GDF15 results in dramatic reductions of food intake and body weight. GDF15 exerts its central anorexic effects by binding to the GFRAL receptor exclusively expressed in the Area Postrema (AP) and the Nucleus of the Solitary Tract (NTS) of the hindbrain. We sought to determine if GDF15 is an indispensable factor for other interventions that cause weight loss and which are also known to act via these hindbrain regions. Methods: To explore the role of GDF15 on food choice we performed macronutrient intake studies in mice treated pharmacologically with GDF15 and in mice having either GDF15 or GFRAL deleted. Next we performed vertical sleeve gastrectomy (VSG) surgeries in a cohort of diet-induced obese Gdf15-null and control mice. To explore the anatomical co-localization of neurons in the hindbrain responding to GLP-1 and/or GDF15 we used GLP-1R reporter mice treated with GDF15, as well as naïve mouse brain and human brain stained by ISH and IHC, respectively, for GLP-1R and GFRAL. Lastly we performed a series of food intake experiments where we treated mice with targeted genetic disruption of either Gdf15 or Gfral with liraglutide; Glp1r-null mice with GDF15; or combined liraglutide and GDF15 treatment in wild-type mice. Results: We found that GDF15 treatment significantly lowered the preference for fat intake in mice, whereas no changes in fat intake were observed after genetic deletion of Gdf15 or Gfral. In addition, deletion of Gdf15 did not alter the food intake or bodyweight after sleeve gastrectomy. Lack of GDF15 or GFRAL signaling did not alter the ability of the GLP-1R agonist liraglutide to reduce food intake. Similarly lack of GLP-1R signaling did not reduce GDF15's anorexic effect. Interestingly, there was a significant synergistic effect on weight loss when treating wild-type mice with both GDF15 and liraglutide. Conclusion: These data suggest that while GDF15 does not play a role in the potent effects of VSG in mice there seems to be a potential therapeutic benefit of activating GFRAL and GLP-1R systems simultaneously.","author":[{"dropping-particle":"","family":"Frikke-Schmidt","given":"Henriette","non-dropping-particle":"","parse-names":false,"suffix":""},{"dropping-particle":"","family":"Hultman","given":"Karin","non-dropping-particle":"","parse-names":false,"suffix":""},{"dropping-particle":"","family":"Galaske","given":"Joseph W.","non-dropping-particle":"","parse-names":false,"suffix":""},{"dropping-particle":"","family":"Jørgensen","given":"Sebastian Beck","non-dropping-particle":"","parse-names":false,"suffix":""},{"dropping-particle":"","family":"Myers","given":"Martin G.","non-dropping-particle":"","parse-names":false,"suffix":""},{"dropping-particle":"","family":"Seeley","given":"Randy J.","non-dropping-particle":"","parse-names":false,"suffix":""}],"container-title":"Molecular Metabolism","id":"ITEM-3","issue":"xxxx","issued":{"date-parts":[["2019","3"]]},"page":"13-21","publisher":"Elsevier GmbH","title":"GDF15 acts synergistically with liraglutide but is not necessary for the weight loss induced by bariatric surgery in mice","type":"article-journal","volume":"21"},"uris":["http://www.mendeley.com/documents/?uuid=67c85029-9067-4e0e-afde-11b03b9bf2c3"]}],"mendeley":{"formattedCitation":"(12,36,37)","plainTextFormattedCitation":"(12,36,37)","previouslyFormattedCitation":"(12,36,37)"},"properties":{"noteIndex":0},"schema":"https://github.com/citation-style-language/schema/raw/master/csl-citation.json"}</w:instrText>
-      </w:r>
-      <w:r>
-        <w:rPr>
-          <w:shd w:val="clear" w:color="auto" w:fill="FFFFFF"/>
-        </w:rPr>
-        <w:fldChar w:fldCharType="separate"/>
-      </w:r>
-      <w:r>
-        <w:rPr>
-          <w:noProof/>
-          <w:shd w:val="clear" w:color="auto" w:fill="FFFFFF"/>
-        </w:rPr>
-        <w:t>(12,36,37)</w:t>
-      </w:r>
-      <w:r>
-        <w:rPr>
-          <w:shd w:val="clear" w:color="auto" w:fill="FFFFFF"/>
-        </w:rPr>
-        <w:fldChar w:fldCharType="end"/>
-      </w:r>
-      <w:r>
-        <w:rPr>
-          <w:shd w:val="clear" w:color="auto" w:fill="FFFFFF"/>
-        </w:rPr>
-        <w:t xml:space="preserve"> potentially representing strain, timing or background differences.</w:t>
-      </w:r>
-      <w:r>
-        <w:rPr>
-          <w:shd w:val="clear" w:color="auto" w:fill="FFFFFF"/>
-        </w:rPr>
-        <w:t xml:space="preserve"> </w:t>
-      </w:r>
-      <w:r>
-        <w:rPr>
-          <w:shd w:val="clear" w:color="auto" w:fill="FFFFFF"/>
-        </w:rPr>
         <w:t>As such, it is plausible that GDF15 is only physiologically relevant when elevated, but when signaling is absent (especially from birth) it is either dispensable or made to seem so by other adaptations.  It is also plausible that other hormones which affect LCHF-dependent feeding changes may partially or completely compensate in the absence of GDF15.</w:t>
       </w:r>
       <w:r>
@@ -3318,7 +3316,7 @@
         </w:rPr>
         <w:t xml:space="preserve">) to DB and </w:t>
       </w:r>
-      <w:commentRangeStart w:id="2"/>
+      <w:commentRangeStart w:id="1"/>
       <w:r>
         <w:rPr>
           <w:rFonts w:eastAsia="Times New Roman"/>
@@ -3326,12 +3324,12 @@
         </w:rPr>
         <w:t xml:space="preserve">XXX </w:t>
       </w:r>
-      <w:commentRangeEnd w:id="2"/>
+      <w:commentRangeEnd w:id="1"/>
       <w:r>
         <w:rPr>
           <w:rStyle w:val="CommentReference"/>
         </w:rPr>
-        <w:commentReference w:id="2"/>
+        <w:commentReference w:id="1"/>
       </w:r>
       <w:r>
         <w:rPr>
@@ -4672,30 +4670,14 @@
           <w:bCs/>
           <w:noProof/>
         </w:rPr>
-        <w:t>Almagro Armenteros JJ, Tsirigos KD, Sønderby CK, Petersen TN, Winther O, Brunak S, von Heijne G, Nielsen H.</w:t>
-      </w:r>
-      <w:r>
-        <w:rPr>
-          <w:rFonts w:ascii="Century Schoolbook" w:hAnsi="Century Schoolbook" w:cs="Times New Roman"/>
-          <w:noProof/>
-        </w:rPr>
-        <w:t xml:space="preserve"> SignalP 5.0 improves signal peptide predictions using deep neural networks. </w:t>
-      </w:r>
-      <w:r>
-        <w:rPr>
-          <w:rFonts w:ascii="Century Schoolbook" w:hAnsi="Century Schoolbook" w:cs="Times New Roman"/>
-          <w:i/>
-          <w:iCs/>
-          <w:noProof/>
-        </w:rPr>
-        <w:t>Nat. Biotechnol.</w:t>
-      </w:r>
-      <w:r>
-        <w:rPr>
-          <w:rFonts w:ascii="Century Schoolbook" w:hAnsi="Century Schoolbook" w:cs="Times New Roman"/>
-          <w:noProof/>
-        </w:rPr>
-        <w:t xml:space="preserve"> 2019;37(4):420–423.</w:t>
+        <w:t>R Core Team.</w:t>
+      </w:r>
+      <w:r>
+        <w:rPr>
+          <w:rFonts w:ascii="Century Schoolbook" w:hAnsi="Century Schoolbook" w:cs="Times New Roman"/>
+          <w:noProof/>
+        </w:rPr>
+        <w:t xml:space="preserve"> R: A Language and Environment for Statistical Computing. 2019.</w:t>
       </w:r>
     </w:p>
     <w:p>
@@ -4731,14 +4713,14 @@
           <w:bCs/>
           <w:noProof/>
         </w:rPr>
-        <w:t>Durinck S, Spellman PT, Birney E, Huber W.</w:t>
-      </w:r>
-      <w:r>
-        <w:rPr>
-          <w:rFonts w:ascii="Century Schoolbook" w:hAnsi="Century Schoolbook" w:cs="Times New Roman"/>
-          <w:noProof/>
-        </w:rPr>
-        <w:t xml:space="preserve"> Mapping identifiers for the integration of genomic datasets with the R/ Bioconductor package biomaRt. </w:t>
+        <w:t>Guridi M, Tintignac LA, Lin S, Kupr B, Castets P, Rüegg MA.</w:t>
+      </w:r>
+      <w:r>
+        <w:rPr>
+          <w:rFonts w:ascii="Century Schoolbook" w:hAnsi="Century Schoolbook" w:cs="Times New Roman"/>
+          <w:noProof/>
+        </w:rPr>
+        <w:t xml:space="preserve"> Activation of mTORC1 in skeletal muscle regulates whole-body metabolism through FGF21. </w:t>
       </w:r>
       <w:r>
         <w:rPr>
@@ -4747,14 +4729,14 @@
           <w:iCs/>
           <w:noProof/>
         </w:rPr>
-        <w:t>Nat. Protoc.</w:t>
-      </w:r>
-      <w:r>
-        <w:rPr>
-          <w:rFonts w:ascii="Century Schoolbook" w:hAnsi="Century Schoolbook" w:cs="Times New Roman"/>
-          <w:noProof/>
-        </w:rPr>
-        <w:t xml:space="preserve"> 2009;4(8):1184–1191.</w:t>
+        <w:t>Sci. Signal.</w:t>
+      </w:r>
+      <w:r>
+        <w:rPr>
+          <w:rFonts w:ascii="Century Schoolbook" w:hAnsi="Century Schoolbook" w:cs="Times New Roman"/>
+          <w:noProof/>
+        </w:rPr>
+        <w:t xml:space="preserve"> 2015;8(402):ra113–ra113.</w:t>
       </w:r>
     </w:p>
     <w:p>
@@ -4790,14 +4772,30 @@
           <w:bCs/>
           <w:noProof/>
         </w:rPr>
-        <w:t>R Core Team.</w:t>
-      </w:r>
-      <w:r>
-        <w:rPr>
-          <w:rFonts w:ascii="Century Schoolbook" w:hAnsi="Century Schoolbook" w:cs="Times New Roman"/>
-          <w:noProof/>
-        </w:rPr>
-        <w:t xml:space="preserve"> R: A Language and Environment for Statistical Computing. 2019.</w:t>
+        <w:t>Guridi M, Kupr B, Romanino K, Lin S, Falcetta D, Tintignac L, Rüegg MA.</w:t>
+      </w:r>
+      <w:r>
+        <w:rPr>
+          <w:rFonts w:ascii="Century Schoolbook" w:hAnsi="Century Schoolbook" w:cs="Times New Roman"/>
+          <w:noProof/>
+        </w:rPr>
+        <w:t xml:space="preserve"> Alterations to mTORC1 signaling in the skeletal muscle differentially affect whole-body metabolism. </w:t>
+      </w:r>
+      <w:r>
+        <w:rPr>
+          <w:rFonts w:ascii="Century Schoolbook" w:hAnsi="Century Schoolbook" w:cs="Times New Roman"/>
+          <w:i/>
+          <w:iCs/>
+          <w:noProof/>
+        </w:rPr>
+        <w:t>Skelet. Muscle</w:t>
+      </w:r>
+      <w:r>
+        <w:rPr>
+          <w:rFonts w:ascii="Century Schoolbook" w:hAnsi="Century Schoolbook" w:cs="Times New Roman"/>
+          <w:noProof/>
+        </w:rPr>
+        <w:t xml:space="preserve"> 2016;6(1):13.</w:t>
       </w:r>
     </w:p>
     <w:p>
@@ -4833,14 +4831,24 @@
           <w:bCs/>
           <w:noProof/>
         </w:rPr>
-        <w:t>Guridi M, Tintignac LA, Lin S, Kupr B, Castets P, Rüegg MA.</w:t>
-      </w:r>
-      <w:r>
-        <w:rPr>
-          <w:rFonts w:ascii="Century Schoolbook" w:hAnsi="Century Schoolbook" w:cs="Times New Roman"/>
-          <w:noProof/>
-        </w:rPr>
-        <w:t xml:space="preserve"> Activation of mTORC1 in skeletal muscle regulates whole-body metabolism through FGF21. </w:t>
+        <w:t xml:space="preserve">Uhlén M, Fagerberg L, Hallström BM, Lindskog C, Oksvold P, Mardinoglu A, Sivertsson Å, Kampf C, Sjöstedt E, Asplund A, Olsson IM, Edlund K, Lundberg E, Navani S, Szigyarto CAK, Odeberg J, Djureinovic D, Takanen JO, Hober S, Alm T, Edqvist PH, Berling H, </w:t>
+      </w:r>
+      <w:r>
+        <w:rPr>
+          <w:rFonts w:ascii="Century Schoolbook" w:hAnsi="Century Schoolbook" w:cs="Times New Roman"/>
+          <w:b/>
+          <w:bCs/>
+          <w:noProof/>
+        </w:rPr>
+        <w:lastRenderedPageBreak/>
+        <w:t>Tegel H, Mulder J, Rockberg J, Nilsson P, Schwenk JM, Hamsten M, Von Feilitzen K, Forsberg M, Persson L, Johansson F, Zwahlen M, Von Heijne G, Nielsen J, Pontén F.</w:t>
+      </w:r>
+      <w:r>
+        <w:rPr>
+          <w:rFonts w:ascii="Century Schoolbook" w:hAnsi="Century Schoolbook" w:cs="Times New Roman"/>
+          <w:noProof/>
+        </w:rPr>
+        <w:t xml:space="preserve"> Tissue-based map of the human proteome. </w:t>
       </w:r>
       <w:r>
         <w:rPr>
@@ -4849,14 +4857,14 @@
           <w:iCs/>
           <w:noProof/>
         </w:rPr>
-        <w:t>Sci. Signal.</w:t>
-      </w:r>
-      <w:r>
-        <w:rPr>
-          <w:rFonts w:ascii="Century Schoolbook" w:hAnsi="Century Schoolbook" w:cs="Times New Roman"/>
-          <w:noProof/>
-        </w:rPr>
-        <w:t xml:space="preserve"> 2015;8(402):ra113–ra113.</w:t>
+        <w:t>Science (80-. ).</w:t>
+      </w:r>
+      <w:r>
+        <w:rPr>
+          <w:rFonts w:ascii="Century Schoolbook" w:hAnsi="Century Schoolbook" w:cs="Times New Roman"/>
+          <w:noProof/>
+        </w:rPr>
+        <w:t xml:space="preserve"> 2015;347(6220). doi:10.1126/science.1260419.</w:t>
       </w:r>
     </w:p>
     <w:p>
@@ -4876,7 +4884,6 @@
           <w:rFonts w:ascii="Century Schoolbook" w:hAnsi="Century Schoolbook" w:cs="Times New Roman"/>
           <w:noProof/>
         </w:rPr>
-        <w:lastRenderedPageBreak/>
         <w:t xml:space="preserve">23. </w:t>
       </w:r>
       <w:r>
@@ -4893,14 +4900,14 @@
           <w:bCs/>
           <w:noProof/>
         </w:rPr>
-        <w:t>Guridi M, Kupr B, Romanino K, Lin S, Falcetta D, Tintignac L, Rüegg MA.</w:t>
-      </w:r>
-      <w:r>
-        <w:rPr>
-          <w:rFonts w:ascii="Century Schoolbook" w:hAnsi="Century Schoolbook" w:cs="Times New Roman"/>
-          <w:noProof/>
-        </w:rPr>
-        <w:t xml:space="preserve"> Alterations to mTORC1 signaling in the skeletal muscle differentially affect whole-body metabolism. </w:t>
+        <w:t>Khan NA, Nikkanen J, Yatsuga S, Jackson C, Wang L, Pradhan S, Kivelä R, Pessia A, Velagapudi V, Suomalainen A.</w:t>
+      </w:r>
+      <w:r>
+        <w:rPr>
+          <w:rFonts w:ascii="Century Schoolbook" w:hAnsi="Century Schoolbook" w:cs="Times New Roman"/>
+          <w:noProof/>
+        </w:rPr>
+        <w:t xml:space="preserve"> mTORC1 Regulates Mitochondrial Integrated Stress Response and Mitochondrial Myopathy Progression. </w:t>
       </w:r>
       <w:r>
         <w:rPr>
@@ -4909,14 +4916,14 @@
           <w:iCs/>
           <w:noProof/>
         </w:rPr>
-        <w:t>Skelet. Muscle</w:t>
-      </w:r>
-      <w:r>
-        <w:rPr>
-          <w:rFonts w:ascii="Century Schoolbook" w:hAnsi="Century Schoolbook" w:cs="Times New Roman"/>
-          <w:noProof/>
-        </w:rPr>
-        <w:t xml:space="preserve"> 2016;6(1):13.</w:t>
+        <w:t>Cell Metab.</w:t>
+      </w:r>
+      <w:r>
+        <w:rPr>
+          <w:rFonts w:ascii="Century Schoolbook" w:hAnsi="Century Schoolbook" w:cs="Times New Roman"/>
+          <w:noProof/>
+        </w:rPr>
+        <w:t xml:space="preserve"> 2017;26(2):419-428.e5.</w:t>
       </w:r>
     </w:p>
     <w:p>
@@ -5483,7 +5490,17 @@
           <w:bCs/>
           <w:noProof/>
         </w:rPr>
-        <w:t>Hsu JY, Crawley S, Chen M, Ayupova DA, Lindhout DA, Higbee J, Kutach A, Joo W, Gao Z, Fu D, To C, Mondal K, Li B, Kekatpure A, Wang M, Laird T, Horner G, Chan J, Mcentee M, Lopez M, Lakshminarasimhan D, White A, Wang SP, Yao J, Yie J, Matern H, Solloway M, Haldankar R, Parsons T, Tang J, Shen WD, Chen YA, Tian H, Allan BB.</w:t>
+        <w:t xml:space="preserve">Hsu JY, Crawley S, Chen M, Ayupova DA, Lindhout DA, Higbee J, Kutach A, Joo W, Gao Z, Fu D, To C, Mondal K, Li B, Kekatpure A, Wang M, Laird T, Horner G, Chan J, Mcentee M, Lopez M, </w:t>
+      </w:r>
+      <w:r>
+        <w:rPr>
+          <w:rFonts w:ascii="Century Schoolbook" w:hAnsi="Century Schoolbook" w:cs="Times New Roman"/>
+          <w:b/>
+          <w:bCs/>
+          <w:noProof/>
+        </w:rPr>
+        <w:lastRenderedPageBreak/>
+        <w:t>Lakshminarasimhan D, White A, Wang SP, Yao J, Yie J, Matern H, Solloway M, Haldankar R, Parsons T, Tang J, Shen WD, Chen YA, Tian H, Allan BB.</w:t>
       </w:r>
       <w:r>
         <w:rPr>
@@ -5549,15 +5566,7 @@
           <w:rFonts w:ascii="Century Schoolbook" w:hAnsi="Century Schoolbook" w:cs="Times New Roman"/>
           <w:noProof/>
         </w:rPr>
-        <w:t xml:space="preserve"> GDF15 deficiency promotes high fat </w:t>
-      </w:r>
-      <w:r>
-        <w:rPr>
-          <w:rFonts w:ascii="Century Schoolbook" w:hAnsi="Century Schoolbook" w:cs="Times New Roman"/>
-          <w:noProof/>
-        </w:rPr>
-        <w:lastRenderedPageBreak/>
-        <w:t xml:space="preserve">diet-induced obesity in mice. Peterson JM, ed. </w:t>
+        <w:t xml:space="preserve"> GDF15 deficiency promotes high fat diet-induced obesity in mice. Peterson JM, ed. </w:t>
       </w:r>
       <w:r>
         <w:rPr>
@@ -6402,11 +6411,9 @@
             <w:tcW w:w="3380" w:type="dxa"/>
           </w:tcPr>
           <w:p>
-            <w:proofErr w:type="spellStart"/>
             <w:r>
-              <w:t>SignalP</w:t>
+              <w:t>Human Protein Atlas</w:t>
             </w:r>
-            <w:proofErr w:type="spellEnd"/>
           </w:p>
         </w:tc>
         <w:tc>
@@ -6419,12 +6426,8 @@
                 <w:bCs/>
               </w:rPr>
             </w:pPr>
-            <w:r>
-              <w:rPr>
-                <w:bCs/>
-              </w:rPr>
-              <w:t>RRID:SCR_015644</w:t>
-            </w:r>
+            <w:bookmarkStart w:id="2" w:name="_GoBack"/>
+            <w:bookmarkEnd w:id="2"/>
           </w:p>
         </w:tc>
       </w:tr>
@@ -6648,7 +6651,7 @@
 
 <file path=word/comments.xml><?xml version="1.0" encoding="utf-8"?>
 <w:comments xmlns:wpc="http://schemas.microsoft.com/office/word/2010/wordprocessingCanvas" xmlns:cx="http://schemas.microsoft.com/office/drawing/2014/chartex" xmlns:cx1="http://schemas.microsoft.com/office/drawing/2015/9/8/chartex" xmlns:cx2="http://schemas.microsoft.com/office/drawing/2015/10/21/chartex" xmlns:cx3="http://schemas.microsoft.com/office/drawing/2016/5/9/chartex" xmlns:cx4="http://schemas.microsoft.com/office/drawing/2016/5/10/chartex" xmlns:cx5="http://schemas.microsoft.com/office/drawing/2016/5/11/chartex" xmlns:cx6="http://schemas.microsoft.com/office/drawing/2016/5/12/chartex" xmlns:cx7="http://schemas.microsoft.com/office/drawing/2016/5/13/chartex" xmlns:cx8="http://schemas.microsoft.com/office/drawing/2016/5/14/chartex" xmlns:mc="http://schemas.openxmlformats.org/markup-compatibility/2006" xmlns:aink="http://schemas.microsoft.com/office/drawing/2016/ink" xmlns:am3d="http://schemas.microsoft.com/office/drawing/2017/model3d" xmlns:o="urn:schemas-microsoft-com:office:office" xmlns:r="http://schemas.openxmlformats.org/officeDocument/2006/relationships" xmlns:m="http://schemas.openxmlformats.org/officeDocument/2006/math" xmlns:v="urn:schemas-microsoft-com:vml" xmlns:wp14="http://schemas.microsoft.com/office/word/2010/wordprocessingDrawing" xmlns:wp="http://schemas.openxmlformats.org/drawingml/2006/wordprocessingDrawing" xmlns:w10="urn:schemas-microsoft-com:office:word" xmlns:w="http://schemas.openxmlformats.org/wordprocessingml/2006/main" xmlns:w14="http://schemas.microsoft.com/office/word/2010/wordml" xmlns:w15="http://schemas.microsoft.com/office/word/2012/wordml" xmlns:w16cid="http://schemas.microsoft.com/office/word/2016/wordml/cid" xmlns:w16se="http://schemas.microsoft.com/office/word/2015/wordml/symex" xmlns:wpg="http://schemas.microsoft.com/office/word/2010/wordprocessingGroup" xmlns:wpi="http://schemas.microsoft.com/office/word/2010/wordprocessingInk" xmlns:wne="http://schemas.microsoft.com/office/word/2006/wordml" xmlns:wps="http://schemas.microsoft.com/office/word/2010/wordprocessingShape" mc:Ignorable="w14 w15 w16se w16cid wp14">
-  <w:comment w:id="1" w:author="Dave Bridges" w:date="2020-03-27T10:06:00Z" w:initials="DB">
+  <w:comment w:id="0" w:author="Dave Bridges" w:date="2020-03-27T10:06:00Z" w:initials="DB">
     <w:p>
       <w:pPr>
         <w:pStyle w:val="CommentText"/>
@@ -6664,7 +6667,7 @@
       </w:r>
     </w:p>
   </w:comment>
-  <w:comment w:id="2" w:author="Dave Bridges" w:date="2020-02-11T15:34:00Z" w:initials="DB">
+  <w:comment w:id="1" w:author="Dave Bridges" w:date="2020-02-11T15:34:00Z" w:initials="DB">
     <w:p>
       <w:pPr>
         <w:pStyle w:val="CommentText"/>
@@ -7626,7 +7629,7 @@
 </file>
 
 <file path=customXml/itemProps1.xml><?xml version="1.0" encoding="utf-8"?>
-<ds:datastoreItem xmlns:ds="http://schemas.openxmlformats.org/officeDocument/2006/customXml" ds:itemID="{F3C24295-1FD3-514D-86EE-09842A1FEB4B}">
+<ds:datastoreItem xmlns:ds="http://schemas.openxmlformats.org/officeDocument/2006/customXml" ds:itemID="{E46D541D-7E52-E340-8813-AFF543072023}">
   <ds:schemaRefs>
     <ds:schemaRef ds:uri="http://schemas.openxmlformats.org/officeDocument/2006/bibliography"/>
   </ds:schemaRefs>

</xml_diff>

<commit_message>
Added in body composition data from combined AJ cohorts
</commit_message>
<xml_diff>
--- a/Manuscripts/GDF15 Ketogenic Diet Paper/Manuscript.docx
+++ b/Manuscripts/GDF15 Ketogenic Diet Paper/Manuscript.docx
@@ -1881,114 +1881,62 @@
       <w:pPr>
         <w:pStyle w:val="Heading2"/>
       </w:pPr>
-      <w:commentRangeStart w:id="0"/>
       <w:r>
         <w:lastRenderedPageBreak/>
         <w:t>Food Preference Test</w:t>
       </w:r>
     </w:p>
-    <w:p>
-      <w:r>
-        <w:t>Food preference was measured by</w:t>
-      </w:r>
-      <w:commentRangeEnd w:id="0"/>
-      <w:r>
-        <w:rPr>
-          <w:rStyle w:val="CommentReference"/>
-        </w:rPr>
-        <w:commentReference w:id="0"/>
-      </w:r>
-    </w:p>
     <w:p/>
     <w:p>
-      <w:pPr>
-        <w:pStyle w:val="Heading2"/>
-      </w:pPr>
-      <w:r>
-        <w:t xml:space="preserve">Ketone Body </w:t>
-      </w:r>
-      <w:r>
-        <w:t xml:space="preserve">and GDF15 </w:t>
-      </w:r>
-      <w:r>
-        <w:t>Determination</w:t>
-      </w:r>
-    </w:p>
-    <w:p/>
-    <w:p>
-      <w:r>
-        <w:t xml:space="preserve">Total ketone bodies were determined using the </w:t>
-      </w:r>
-      <w:r>
-        <w:t xml:space="preserve">Wako </w:t>
+      <w:r>
+        <w:t xml:space="preserve">At </w:t>
+      </w:r>
+      <w:r>
+        <w:t>nine</w:t>
+      </w:r>
+      <w:r>
+        <w:t xml:space="preserve"> weeks of age, mice were singly-housed</w:t>
+      </w:r>
+      <w:r>
+        <w:t xml:space="preserve"> for one week to </w:t>
       </w:r>
       <w:proofErr w:type="spellStart"/>
       <w:r>
-        <w:t>Autokit</w:t>
+        <w:t>acclimitize</w:t>
       </w:r>
       <w:proofErr w:type="spellEnd"/>
       <w:r>
-        <w:t xml:space="preserve"> Total Ketone Bodies: </w:t>
-      </w:r>
-      <w:r>
-        <w:t>(</w:t>
-      </w:r>
-      <w:proofErr w:type="spellStart"/>
-      <w:r>
-        <w:t>Cat#'s</w:t>
-      </w:r>
-      <w:proofErr w:type="spellEnd"/>
-      <w:r>
-        <w:t xml:space="preserve"> 415-73301, 411-73401 and 412-7379</w:t>
-      </w:r>
-      <w:r>
-        <w:t xml:space="preserve">) using </w:t>
-      </w:r>
-      <w:r>
-        <w:t xml:space="preserve">mouse serum.  Rates of changes in absorbance were determined using a </w:t>
-      </w:r>
-      <w:r>
-        <w:t>Synergy HTX</w:t>
-      </w:r>
-      <w:r>
-        <w:t xml:space="preserve"> plate reader</w:t>
-      </w:r>
-      <w:r>
-        <w:t xml:space="preserve"> (</w:t>
-      </w:r>
-      <w:proofErr w:type="spellStart"/>
-      <w:r>
-        <w:t>Biotek</w:t>
-      </w:r>
-      <w:proofErr w:type="spellEnd"/>
-      <w:r>
-        <w:t>)</w:t>
-      </w:r>
-      <w:r>
-        <w:t>.</w:t>
-      </w:r>
-      <w:r>
-        <w:t xml:space="preserve">  GDF15 levels were determined using a </w:t>
-      </w:r>
-      <w:proofErr w:type="spellStart"/>
-      <w:r>
-        <w:t>Quantikine</w:t>
-      </w:r>
-      <w:proofErr w:type="spellEnd"/>
-      <w:r>
-        <w:t xml:space="preserve"> ELISA Assay (</w:t>
-      </w:r>
-      <w:r>
-        <w:t xml:space="preserve">Cat# </w:t>
-      </w:r>
-      <w:r>
-        <w:t>MGD150)</w:t>
-      </w:r>
-      <w:r>
-        <w:t xml:space="preserve"> following the manufacturer’s instructions</w:t>
-      </w:r>
-      <w:r>
-        <w:t>.</w:t>
+        <w:t xml:space="preserve">. Mice were given </w:t>
+      </w:r>
+      <w:r>
+        <w:rPr>
+          <w:i/>
+        </w:rPr>
+        <w:t>ad libitum</w:t>
+      </w:r>
+      <w:r>
+        <w:t xml:space="preserve"> access to two diets delivered in identical for 4 </w:t>
+      </w:r>
+      <w:r>
+        <w:t>-</w:t>
+      </w:r>
+      <w:r>
+        <w:t xml:space="preserve"> 5 days</w:t>
+      </w:r>
+      <w:r>
+        <w:t xml:space="preserve"> in jars with custom lids to avoid spillage</w:t>
+      </w:r>
+      <w:r>
+        <w:t xml:space="preserve">.  On day two of the experiment, if food was found in cage bedding, data was discarded. The </w:t>
+      </w:r>
+      <w:r>
+        <w:t xml:space="preserve">physical </w:t>
+      </w:r>
+      <w:r>
+        <w:t>position of each diet feeder was switched at least once during the experiment. </w:t>
+      </w:r>
+      <w:r>
+        <w:t xml:space="preserve">  Data are presented as relative calories consumed from each jar over each period.</w:t>
       </w:r>
     </w:p>
     <w:p/>
@@ -1998,6 +1946,99 @@
         <w:pStyle w:val="Heading2"/>
       </w:pPr>
       <w:r>
+        <w:t xml:space="preserve">Ketone Body </w:t>
+      </w:r>
+      <w:r>
+        <w:t xml:space="preserve">and GDF15 </w:t>
+      </w:r>
+      <w:r>
+        <w:t>Determination</w:t>
+      </w:r>
+    </w:p>
+    <w:p/>
+    <w:p>
+      <w:r>
+        <w:t xml:space="preserve">Total ketone bodies were determined using the </w:t>
+      </w:r>
+      <w:r>
+        <w:t xml:space="preserve">Wako </w:t>
+      </w:r>
+      <w:proofErr w:type="spellStart"/>
+      <w:r>
+        <w:t>Autokit</w:t>
+      </w:r>
+      <w:proofErr w:type="spellEnd"/>
+      <w:r>
+        <w:t xml:space="preserve"> Total Ketone Bodies: </w:t>
+      </w:r>
+      <w:r>
+        <w:t>(</w:t>
+      </w:r>
+      <w:proofErr w:type="spellStart"/>
+      <w:r>
+        <w:t>Cat#'s</w:t>
+      </w:r>
+      <w:proofErr w:type="spellEnd"/>
+      <w:r>
+        <w:t xml:space="preserve"> 415-73301, 411-73401 and 412-7379</w:t>
+      </w:r>
+      <w:r>
+        <w:t xml:space="preserve">) using </w:t>
+      </w:r>
+      <w:r>
+        <w:t xml:space="preserve">mouse serum.  Rates of changes in absorbance were determined using a </w:t>
+      </w:r>
+      <w:r>
+        <w:t>Synergy HTX</w:t>
+      </w:r>
+      <w:r>
+        <w:t xml:space="preserve"> plate reader</w:t>
+      </w:r>
+      <w:r>
+        <w:t xml:space="preserve"> (</w:t>
+      </w:r>
+      <w:proofErr w:type="spellStart"/>
+      <w:r>
+        <w:t>Biotek</w:t>
+      </w:r>
+      <w:proofErr w:type="spellEnd"/>
+      <w:r>
+        <w:t>)</w:t>
+      </w:r>
+      <w:r>
+        <w:t>.</w:t>
+      </w:r>
+      <w:r>
+        <w:t xml:space="preserve">  GDF15 levels were determined using a </w:t>
+      </w:r>
+      <w:proofErr w:type="spellStart"/>
+      <w:r>
+        <w:t>Quantikine</w:t>
+      </w:r>
+      <w:proofErr w:type="spellEnd"/>
+      <w:r>
+        <w:t xml:space="preserve"> ELISA Assay (</w:t>
+      </w:r>
+      <w:r>
+        <w:t xml:space="preserve">Cat# </w:t>
+      </w:r>
+      <w:r>
+        <w:t>MGD150)</w:t>
+      </w:r>
+      <w:r>
+        <w:t xml:space="preserve"> following the manufacturer’s instructions</w:t>
+      </w:r>
+      <w:r>
+        <w:t>.</w:t>
+      </w:r>
+    </w:p>
+    <w:p/>
+    <w:p/>
+    <w:p>
+      <w:pPr>
+        <w:pStyle w:val="Heading2"/>
+      </w:pPr>
+      <w:r>
         <w:t>Mouse Weight and Body Composition</w:t>
       </w:r>
     </w:p>
@@ -2191,9 +2232,13 @@
         <w:fldChar w:fldCharType="end"/>
       </w:r>
       <w:r>
-        <w:t xml:space="preserve">.  For experiments using both sexes, a modifying effect of sex was tested for all outcomes and reported where significant based on the interaction from a 2x2 ANOVA.  All raw data and analysis scripts can be found at </w:t>
-      </w:r>
-      <w:hyperlink r:id="rId8" w:history="1">
+        <w:t xml:space="preserve">.  For experiments using both sexes, a modifying effect of sex was tested for all outcomes and reported where significant </w:t>
+      </w:r>
+      <w:r>
+        <w:lastRenderedPageBreak/>
+        <w:t xml:space="preserve">based on the interaction from a 2x2 ANOVA.  All raw data and analysis scripts can be found at </w:t>
+      </w:r>
+      <w:hyperlink r:id="rId5" w:history="1">
         <w:r>
           <w:rPr>
             <w:rFonts w:ascii="Times New Roman" w:eastAsia="Times New Roman" w:hAnsi="Times New Roman" w:cs="Times New Roman"/>
@@ -2234,7 +2279,6 @@
         <w:pStyle w:val="Heading2"/>
       </w:pPr>
       <w:r>
-        <w:lastRenderedPageBreak/>
         <w:t xml:space="preserve">GDF15 Produced in Muscle Alters Preference </w:t>
       </w:r>
       <w:r>
@@ -2295,7 +2339,7 @@
         <w:fldChar w:fldCharType="begin" w:fldLock="1"/>
       </w:r>
       <w:r>
-        <w:instrText>ADDIN CSL_CITATION {"citationItems":[{"id":"ITEM-1","itemData":{"DOI":"10.1126/science.1260419","ISSN":"10959203","PMID":"25613900","abstract":"Resolving the molecular details of proteome variation in the different tissues and organs of the human body will greatly increase our knowledge of human biology and disease. Here, we present a map of the human tissue proteome based on an integrated omics approach that involves quantitative transcriptomics at the tissue and organ level, combined with tissue microarray-based immunohistochemistry, to achieve spatial localization of proteins down to the single-cell level. Our tissue-based analysis detected more than 90% of the putative protein-coding genes.We used this approach to explore the human secretome, the membrane proteome, the druggable proteome, the cancer proteome, and the metabolic functions in 32 different tissues and organs. All the data are integrated in an interactive Web-based database that allows exploration of individual proteins, as well as navigation of global expression patterns, in all major tissues and organs in the human body.","author":[{"dropping-particle":"","family":"Uhlén","given":"Mathias","non-dropping-particle":"","parse-names":false,"suffix":""},{"dropping-particle":"","family":"Fagerberg","given":"Linn","non-dropping-particle":"","parse-names":false,"suffix":""},{"dropping-particle":"","family":"Hallström","given":"Bjö M.","non-dropping-particle":"","parse-names":false,"suffix":""},{"dropping-particle":"","family":"Lindskog","given":"Cecilia","non-dropping-particle":"","parse-names":false,"suffix":""},{"dropping-particle":"","family":"Oksvold","given":"Per","non-dropping-particle":"","parse-names":false,"suffix":""},{"dropping-particle":"","family":"Mardinoglu","given":"Adil","non-dropping-particle":"","parse-names":false,"suffix":""},{"dropping-particle":"","family":"Sivertsson","given":"Åsa","non-dropping-particle":"","parse-names":false,"suffix":""},{"dropping-particle":"","family":"Kampf","given":"Caroline","non-dropping-particle":"","parse-names":false,"suffix":""},{"dropping-particle":"","family":"Sjöstedt","given":"Evelina","non-dropping-particle":"","parse-names":false,"suffix":""},{"dropping-particle":"","family":"Asplund","given":"Anna","non-dropping-particle":"","parse-names":false,"suffix":""},{"dropping-particle":"","family":"Olsson","given":"Ing Marie","non-dropping-particle":"","parse-names":false,"suffix":""},{"dropping-particle":"","family":"Edlund","given":"Karolina","non-dropping-particle":"","parse-names":false,"suffix":""},{"dropping-particle":"","family":"Lundberg","given":"Emma","non-dropping-particle":"","parse-names":false,"suffix":""},{"dropping-particle":"","family":"Navani","given":"Sanjay","non-dropping-particle":"","parse-names":false,"suffix":""},{"dropping-particle":"","family":"Szigyarto","given":"Cristina Al Khalili","non-dropping-particle":"","parse-names":false,"suffix":""},{"dropping-particle":"","family":"Odeberg","given":"Jacob","non-dropping-particle":"","parse-names":false,"suffix":""},{"dropping-particle":"","family":"Djureinovic","given":"Dijana","non-dropping-particle":"","parse-names":false,"suffix":""},{"dropping-particle":"","family":"Takanen","given":"Jenny Ottosson","non-dropping-particle":"","parse-names":false,"suffix":""},{"dropping-particle":"","family":"Hober","given":"Sophia","non-dropping-particle":"","parse-names":false,"suffix":""},{"dropping-particle":"","family":"Alm","given":"Tove","non-dropping-particle":"","parse-names":false,"suffix":""},{"dropping-particle":"","family":"Edqvist","given":"Per Henrik","non-dropping-particle":"","parse-names":false,"suffix":""},{"dropping-particle":"","family":"Berling","given":"Holger","non-dropping-particle":"","parse-names":false,"suffix":""},{"dropping-particle":"","family":"Tegel","given":"Hanna","non-dropping-particle":"","parse-names":false,"suffix":""},{"dropping-particle":"","family":"Mulder","given":"Jan","non-dropping-particle":"","parse-names":false,"suffix":""},{"dropping-particle":"","family":"Rockberg","given":"Johan","non-dropping-particle":"","parse-names":false,"suffix":""},{"dropping-particle":"","family":"Nilsson","given":"Peter","non-dropping-particle":"","parse-names":false,"suffix":""},{"dropping-particle":"","family":"Schwenk","given":"Jochen M.","non-dropping-particle":"","parse-names":false,"suffix":""},{"dropping-particle":"","family":"Hamsten","given":"Marica","non-dropping-particle":"","parse-names":false,"suffix":""},{"dropping-particle":"","family":"Feilitzen","given":"Kalle","non-dropping-particle":"Von","parse-names":false,"suffix":""},{"dropping-particle":"","family":"Forsberg","given":"Mattias","non-dropping-particle":"","parse-names":false,"suffix":""},{"dropping-particle":"","family":"Persson","given":"Lukas","non-dropping-particle":"","parse-names":false,"suffix":""},{"dropping-particle":"","family":"Johansson","given":"Fredric","non-dropping-particle":"","parse-names":false,"suffix":""},{"dropping-particle":"","family":"Zwahlen","given":"Martin","non-dropping-particle":"","parse-names":false,"suffix":""},{"dropping-particle":"","family":"Heijne","given":"Gunnar","non-dropping-particle":"Von","parse-names":false,"suffix":""},{"dropping-particle":"","family":"Nielsen","given":"Jens","non-dropping-particle":"","parse-names":false,"suffix":""},{"dropping-particle":"","family":"Pontén","given":"Fredrik","non-dropping-particle":"","parse-names":false,"suffix":""}],"container-title":"Science","id":"ITEM-1","issue":"6220","issued":{"date-parts":[["2015"]]},"title":"Tissue-based map of the human proteome","type":"article-journal","volume":"347"},"uris":["http://www.mendeley.com/documents/?uuid=15fc4c6e-24d4-4950-b73d-a40c2d4bc09e"]}],"mendeley":{"formattedCitation":"(22)","plainTextFormattedCitation":"(22)"},"properties":{"noteIndex":0},"schema":"https://github.com/citation-style-language/schema/raw/master/csl-citation.json"}</w:instrText>
+        <w:instrText>ADDIN CSL_CITATION {"citationItems":[{"id":"ITEM-1","itemData":{"DOI":"10.1126/science.1260419","ISSN":"10959203","PMID":"25613900","abstract":"Resolving the molecular details of proteome variation in the different tissues and organs of the human body will greatly increase our knowledge of human biology and disease. Here, we present a map of the human tissue proteome based on an integrated omics approach that involves quantitative transcriptomics at the tissue and organ level, combined with tissue microarray-based immunohistochemistry, to achieve spatial localization of proteins down to the single-cell level. Our tissue-based analysis detected more than 90% of the putative protein-coding genes.We used this approach to explore the human secretome, the membrane proteome, the druggable proteome, the cancer proteome, and the metabolic functions in 32 different tissues and organs. All the data are integrated in an interactive Web-based database that allows exploration of individual proteins, as well as navigation of global expression patterns, in all major tissues and organs in the human body.","author":[{"dropping-particle":"","family":"Uhlén","given":"Mathias","non-dropping-particle":"","parse-names":false,"suffix":""},{"dropping-particle":"","family":"Fagerberg","given":"Linn","non-dropping-particle":"","parse-names":false,"suffix":""},{"dropping-particle":"","family":"Hallström","given":"Bjö M.","non-dropping-particle":"","parse-names":false,"suffix":""},{"dropping-particle":"","family":"Lindskog","given":"Cecilia","non-dropping-particle":"","parse-names":false,"suffix":""},{"dropping-particle":"","family":"Oksvold","given":"Per","non-dropping-particle":"","parse-names":false,"suffix":""},{"dropping-particle":"","family":"Mardinoglu","given":"Adil","non-dropping-particle":"","parse-names":false,"suffix":""},{"dropping-particle":"","family":"Sivertsson","given":"Åsa","non-dropping-particle":"","parse-names":false,"suffix":""},{"dropping-particle":"","family":"Kampf","given":"Caroline","non-dropping-particle":"","parse-names":false,"suffix":""},{"dropping-particle":"","family":"Sjöstedt","given":"Evelina","non-dropping-particle":"","parse-names":false,"suffix":""},{"dropping-particle":"","family":"Asplund","given":"Anna","non-dropping-particle":"","parse-names":false,"suffix":""},{"dropping-particle":"","family":"Olsson","given":"Ing Marie","non-dropping-particle":"","parse-names":false,"suffix":""},{"dropping-particle":"","family":"Edlund","given":"Karolina","non-dropping-particle":"","parse-names":false,"suffix":""},{"dropping-particle":"","family":"Lundberg","given":"Emma","non-dropping-particle":"","parse-names":false,"suffix":""},{"dropping-particle":"","family":"Navani","given":"Sanjay","non-dropping-particle":"","parse-names":false,"suffix":""},{"dropping-particle":"","family":"Szigyarto","given":"Cristina Al Khalili","non-dropping-particle":"","parse-names":false,"suffix":""},{"dropping-particle":"","family":"Odeberg","given":"Jacob","non-dropping-particle":"","parse-names":false,"suffix":""},{"dropping-particle":"","family":"Djureinovic","given":"Dijana","non-dropping-particle":"","parse-names":false,"suffix":""},{"dropping-particle":"","family":"Takanen","given":"Jenny Ottosson","non-dropping-particle":"","parse-names":false,"suffix":""},{"dropping-particle":"","family":"Hober","given":"Sophia","non-dropping-particle":"","parse-names":false,"suffix":""},{"dropping-particle":"","family":"Alm","given":"Tove","non-dropping-particle":"","parse-names":false,"suffix":""},{"dropping-particle":"","family":"Edqvist","given":"Per Henrik","non-dropping-particle":"","parse-names":false,"suffix":""},{"dropping-particle":"","family":"Berling","given":"Holger","non-dropping-particle":"","parse-names":false,"suffix":""},{"dropping-particle":"","family":"Tegel","given":"Hanna","non-dropping-particle":"","parse-names":false,"suffix":""},{"dropping-particle":"","family":"Mulder","given":"Jan","non-dropping-particle":"","parse-names":false,"suffix":""},{"dropping-particle":"","family":"Rockberg","given":"Johan","non-dropping-particle":"","parse-names":false,"suffix":""},{"dropping-particle":"","family":"Nilsson","given":"Peter","non-dropping-particle":"","parse-names":false,"suffix":""},{"dropping-particle":"","family":"Schwenk","given":"Jochen M.","non-dropping-particle":"","parse-names":false,"suffix":""},{"dropping-particle":"","family":"Hamsten","given":"Marica","non-dropping-particle":"","parse-names":false,"suffix":""},{"dropping-particle":"","family":"Feilitzen","given":"Kalle","non-dropping-particle":"Von","parse-names":false,"suffix":""},{"dropping-particle":"","family":"Forsberg","given":"Mattias","non-dropping-particle":"","parse-names":false,"suffix":""},{"dropping-particle":"","family":"Persson","given":"Lukas","non-dropping-particle":"","parse-names":false,"suffix":""},{"dropping-particle":"","family":"Johansson","given":"Fredric","non-dropping-particle":"","parse-names":false,"suffix":""},{"dropping-particle":"","family":"Zwahlen","given":"Martin","non-dropping-particle":"","parse-names":false,"suffix":""},{"dropping-particle":"","family":"Heijne","given":"Gunnar","non-dropping-particle":"Von","parse-names":false,"suffix":""},{"dropping-particle":"","family":"Nielsen","given":"Jens","non-dropping-particle":"","parse-names":false,"suffix":""},{"dropping-particle":"","family":"Pontén","given":"Fredrik","non-dropping-particle":"","parse-names":false,"suffix":""}],"container-title":"Science","id":"ITEM-1","issue":"6220","issued":{"date-parts":[["2015"]]},"title":"Tissue-based map of the human proteome","type":"article-journal","volume":"347"},"uris":["http://www.mendeley.com/documents/?uuid=15fc4c6e-24d4-4950-b73d-a40c2d4bc09e"]}],"mendeley":{"formattedCitation":"(22)","plainTextFormattedCitation":"(22)","previouslyFormattedCitation":"(22)"},"properties":{"noteIndex":0},"schema":"https://github.com/citation-style-language/schema/raw/master/csl-citation.json"}</w:instrText>
       </w:r>
       <w:r>
         <w:fldChar w:fldCharType="separate"/>
@@ -2509,7 +2553,23 @@
           <w:color w:val="000000" w:themeColor="text1"/>
           <w:shd w:val="clear" w:color="auto" w:fill="FFFFFF"/>
         </w:rPr>
-        <w:t xml:space="preserve">  This is consistent with a prior report of muscle </w:t>
+        <w:t xml:space="preserve">  This is consistent with </w:t>
+      </w:r>
+      <w:r>
+        <w:rPr>
+          <w:rFonts w:eastAsia="Times New Roman" w:cs="Times New Roman"/>
+          <w:color w:val="000000" w:themeColor="text1"/>
+          <w:shd w:val="clear" w:color="auto" w:fill="FFFFFF"/>
+        </w:rPr>
+        <w:t xml:space="preserve">a </w:t>
+      </w:r>
+      <w:r>
+        <w:rPr>
+          <w:rFonts w:eastAsia="Times New Roman" w:cs="Times New Roman"/>
+          <w:color w:val="000000" w:themeColor="text1"/>
+          <w:shd w:val="clear" w:color="auto" w:fill="FFFFFF"/>
+        </w:rPr>
+        <w:t xml:space="preserve">prior report of muscle </w:t>
       </w:r>
       <w:r>
         <w:rPr>
@@ -2542,7 +2602,7 @@
           <w:color w:val="000000" w:themeColor="text1"/>
           <w:shd w:val="clear" w:color="auto" w:fill="FFFFFF"/>
         </w:rPr>
-        <w:instrText>ADDIN CSL_CITATION {"citationItems":[{"id":"ITEM-1","itemData":{"DOI":"10.1016/j.cmet.2017.07.007","ISSN":"15504131","PMID":"28768179","author":[{"dropping-particle":"","family":"Khan","given":"Nahid A.","non-dropping-particle":"","parse-names":false,"suffix":""},{"dropping-particle":"","family":"Nikkanen","given":"Joni","non-dropping-particle":"","parse-names":false,"suffix":""},{"dropping-particle":"","family":"Yatsuga","given":"Shuichi","non-dropping-particle":"","parse-names":false,"suffix":""},{"dropping-particle":"","family":"Jackson","given":"Christopher","non-dropping-particle":"","parse-names":false,"suffix":""},{"dropping-particle":"","family":"Wang","given":"Liya","non-dropping-particle":"","parse-names":false,"suffix":""},{"dropping-particle":"","family":"Pradhan","given":"Swagat","non-dropping-particle":"","parse-names":false,"suffix":""},{"dropping-particle":"","family":"Kivelä","given":"Riikka","non-dropping-particle":"","parse-names":false,"suffix":""},{"dropping-particle":"","family":"Pessia","given":"Alberto","non-dropping-particle":"","parse-names":false,"suffix":""},{"dropping-particle":"","family":"Velagapudi","given":"Vidya","non-dropping-particle":"","parse-names":false,"suffix":""},{"dropping-particle":"","family":"Suomalainen","given":"Anu","non-dropping-particle":"","parse-names":false,"suffix":""}],"container-title":"Cell Metabolism","id":"ITEM-1","issue":"2","issued":{"date-parts":[["2017"]]},"page":"419-428.e5","title":"mTORC1 Regulates Mitochondrial Integrated Stress Response and Mitochondrial Myopathy Progression","type":"article-journal","volume":"26"},"uris":["http://www.mendeley.com/documents/?uuid=00f83cfc-7759-49fa-93ca-80844162b9cb"]}],"mendeley":{"formattedCitation":"(23)","plainTextFormattedCitation":"(23)","previouslyFormattedCitation":"(22)"},"properties":{"noteIndex":0},"schema":"https://github.com/citation-style-language/schema/raw/master/csl-citation.json"}</w:instrText>
+        <w:instrText>ADDIN CSL_CITATION {"citationItems":[{"id":"ITEM-1","itemData":{"DOI":"10.1016/j.diabres.2019.107823","ISSN":"01688227","author":[{"dropping-particle":"","family":"Tang","given":"Mengyang","non-dropping-particle":"","parse-names":false,"suffix":""},{"dropping-particle":"","family":"Luo","given":"Mingjuan","non-dropping-particle":"","parse-names":false,"suffix":""},{"dropping-particle":"","family":"Lu","given":"Wenqian","non-dropping-particle":"","parse-names":false,"suffix":""},{"dropping-particle":"","family":"Wang","given":"Shiyun","non-dropping-particle":"","parse-names":false,"suffix":""},{"dropping-particle":"","family":"Zhang","given":"Rong","non-dropping-particle":"","parse-names":false,"suffix":""},{"dropping-particle":"","family":"Liang","given":"Wei","non-dropping-particle":"","parse-names":false,"suffix":""},{"dropping-particle":"","family":"Gu","given":"Jianfen","non-dropping-particle":"","parse-names":false,"suffix":""},{"dropping-particle":"","family":"Yu","given":"Xuemei","non-dropping-particle":"","parse-names":false,"suffix":""},{"dropping-particle":"","family":"Zhang","given":"Xueli","non-dropping-particle":"","parse-names":false,"suffix":""},{"dropping-particle":"","family":"Hu","given":"Cheng","non-dropping-particle":"","parse-names":false,"suffix":""}],"container-title":"Diabetes Research and Clinical Practice","id":"ITEM-1","issued":{"date-parts":[["2019"]]},"page":"107823","publisher":"Elsevier Ireland Ltd","title":"Serum growth differentiation factor 15 is associated with glucose metabolism in the third trimester in Chinese pregnant women","type":"article-journal"},"uris":["http://www.mendeley.com/documents/?uuid=fb1aeee1-6a59-43ef-9767-80a7b2b5ab0d"]}],"mendeley":{"formattedCitation":"(23)","plainTextFormattedCitation":"(23)","previouslyFormattedCitation":"(23)"},"properties":{"noteIndex":0},"schema":"https://github.com/citation-style-language/schema/raw/master/csl-citation.json"}</w:instrText>
       </w:r>
       <w:r>
         <w:rPr>
@@ -2675,6 +2735,9 @@
       </w:r>
       <w:proofErr w:type="gramEnd"/>
       <w:r>
+        <w:t xml:space="preserve"> over the carbohydrate rich food</w:t>
+      </w:r>
+      <w:r>
         <w:t xml:space="preserve"> after adjusting for differing caloric content.  Muscle </w:t>
       </w:r>
       <w:r>
@@ -2692,7 +2755,13 @@
       </w:r>
       <w:proofErr w:type="gramEnd"/>
       <w:r>
-        <w:t xml:space="preserve"> more of the fat rich than the carbohydrate rich food.  Together these data show that there is a functionally significant elevation of GDF15 in muscle </w:t>
+        <w:t xml:space="preserve"> more of the fat rich </w:t>
+      </w:r>
+      <w:r>
+        <w:t>diet</w:t>
+      </w:r>
+      <w:r>
+        <w:t xml:space="preserve">.  Together these data show that there is a functionally significant elevation of GDF15 in muscle </w:t>
       </w:r>
       <w:r>
         <w:rPr>
@@ -2723,10 +2792,32 @@
     <w:p/>
     <w:p>
       <w:r>
-        <w:t xml:space="preserve">Based on the inductions of GDF15 and how that caused reduced preference towards diets high in fat, we </w:t>
-      </w:r>
-      <w:r>
-        <w:t xml:space="preserve">next tested whether GDF15 was affected when mice were placed on control or ketogenic diets.  We randomized cages of mice starting at 10 weeks of age on to one or other of these diets and measured their body composition for four weeks. </w:t>
+        <w:t xml:space="preserve">Based on the inductions of GDF15 and </w:t>
+      </w:r>
+      <w:r>
+        <w:t xml:space="preserve">the reduced </w:t>
+      </w:r>
+      <w:r>
+        <w:t xml:space="preserve">preference towards diets high in fat, we </w:t>
+      </w:r>
+      <w:r>
+        <w:t xml:space="preserve">next tested whether </w:t>
+      </w:r>
+      <w:r>
+        <w:t xml:space="preserve">circulating </w:t>
+      </w:r>
+      <w:r>
+        <w:t xml:space="preserve">GDF15 was affected when mice were placed </w:t>
+      </w:r>
+      <w:r>
+        <w:lastRenderedPageBreak/>
+        <w:t xml:space="preserve">on control or ketogenic diets.  We randomized cages of </w:t>
+      </w:r>
+      <w:r>
+        <w:t xml:space="preserve">A/J </w:t>
+      </w:r>
+      <w:r>
+        <w:t xml:space="preserve">mice starting at 10 weeks of age on to one or other of these diets and measured their body composition for four weeks. </w:t>
       </w:r>
       <w:r>
         <w:t>These mice had XXX changes in fat mass and YYY changes in lean mass, while ZZZZ in food intake (Figures 1A-</w:t>
@@ -2775,6 +2866,8 @@
       <w:r>
         <w:t xml:space="preserve"> induction of total ketone bodies in male and female mice respectively relative to control diets (p&lt;0.001, Figure 1F).  </w:t>
       </w:r>
+      <w:bookmarkStart w:id="0" w:name="_GoBack"/>
+      <w:bookmarkEnd w:id="0"/>
     </w:p>
     <w:p/>
     <w:p>
@@ -2964,6 +3057,7 @@
           <w:rFonts w:eastAsia="Times New Roman"/>
           <w:shd w:val="clear" w:color="auto" w:fill="FFFFFF"/>
         </w:rPr>
+        <w:lastRenderedPageBreak/>
         <w:t>Discussion</w:t>
       </w:r>
     </w:p>
@@ -3002,7 +3096,7 @@
         <w:rPr>
           <w:shd w:val="clear" w:color="auto" w:fill="FFFFFF"/>
         </w:rPr>
-        <w:instrText>ADDIN CSL_CITATION {"citationItems":[{"id":"ITEM-1","itemData":{"DOI":"10.1161/HYPERTENSIONAHA.109.130583","ISSN":"0194911X","abstract":"Growth-differentiation factor 15 (GDF-15), a stress-responsive transforming growth factor-beta-related cytokine, is emerging as a new risk marker in patients with cardiovascular disease. We explored GDF-15 in preeclampsia and in diabetic pregnancies, because these conditions are associated with augmented risk for cardiovascular disease, both in mother and in offspring. Plasma from pregnant women (n=267; controls: n=59, preeclampsia: n=85, diabetes mellitus: n=112, and superimposed preeclampsia in diabetes mellitus: n=11), fetal plasma (n=72), and amniotic fluid (n=99) were analyzed by immunoassay for GDF-15. Placental GDF-15 mRNA and protein expression levels were analyzed by quantitative real-time PCR and immunoblots in 78 and 18 pregnancies, respectively. Conditioned media from preeclamptic (n=6) and control (n=6) villous placenta explants were analyzed by immunoassay for GDF-15. Median maternal GDF-15 concentration was elevated in those with diabetes mellitus, as compared with controls (91 549 versus 79 875 ng/L; P=0.02). Median GDF-15 concentration was higher in patients with preeclampsia than in controls in term maternal blood samples (127 061 versus 80 319 ng/L; P&lt;0.001). In the fetal circulation and amniotic fluid, GDF-15 was elevated in preeclampsia and superimposed preeclampsia in diabetes mellitus, as compared with controls. GDF-15 placental mRNA expression was elevated in preeclampsia, as compared with controls (P=0.002). Placenta immunoblots confirmed a single GDF-15 protein band, and a time-dependent increase in GDF-15 protein was detected in the conditioned media. Our study is the first to show that GDF-15 is dysregulated, both in preeclampsia and in diabetic pregnancies. The mechanisms and diagnostic implications of these findings remain to be explored.","author":[{"dropping-particle":"","family":"Sugulle","given":"Meryam","non-dropping-particle":"","parse-names":false,"suffix":""},{"dropping-particle":"","family":"Dechend","given":"Ralf","non-dropping-particle":"","parse-names":false,"suffix":""},{"dropping-particle":"","family":"Herse","given":"Florian","non-dropping-particle":"","parse-names":false,"suffix":""},{"dropping-particle":"","family":"Weedon-Fekjaer","given":"M. Susanne","non-dropping-particle":"","parse-names":false,"suffix":""},{"dropping-particle":"","family":"Johnsen","given":"Guro M.","non-dropping-particle":"","parse-names":false,"suffix":""},{"dropping-particle":"","family":"Brosnihan","given":"K. Bridget","non-dropping-particle":"","parse-names":false,"suffix":""},{"dropping-particle":"","family":"Anton","given":"Lauren","non-dropping-particle":"","parse-names":false,"suffix":""},{"dropping-particle":"","family":"Luft","given":"Friedrich C.","non-dropping-particle":"","parse-names":false,"suffix":""},{"dropping-particle":"","family":"Wollert","given":"Kai C.","non-dropping-particle":"","parse-names":false,"suffix":""},{"dropping-particle":"","family":"Kempf","given":"Tibor","non-dropping-particle":"","parse-names":false,"suffix":""},{"dropping-particle":"","family":"Staff","given":"Anne Cathrine","non-dropping-particle":"","parse-names":false,"suffix":""}],"container-title":"Hypertension","id":"ITEM-1","issue":"1","issued":{"date-parts":[["2009"]]},"page":"106-112","title":"Circulating and placental growth-differentiation factor 15 in preeclampsia and in pregnancy complicated by diabetes mellitus","type":"article-journal","volume":"54"},"uris":["http://www.mendeley.com/documents/?uuid=a0a7236d-2fe8-411e-aa3a-1ad44d575555"]},{"id":"ITEM-2","itemData":{"DOI":"10.1016/j.diabres.2019.107823","ISSN":"01688227","author":[{"dropping-particle":"","family":"Tang","given":"Mengyang","non-dropping-particle":"","parse-names":false,"suffix":""},{"dropping-particle":"","family":"Luo","given":"Mingjuan","non-dropping-particle":"","parse-names":false,"suffix":""},{"dropping-particle":"","family":"Lu","given":"Wenqian","non-dropping-particle":"","parse-names":false,"suffix":""},{"dropping-particle":"","family":"Wang","given":"Shiyun","non-dropping-particle":"","parse-names":false,"suffix":""},{"dropping-particle":"","family":"Zhang","given":"Rong","non-dropping-particle":"","parse-names":false,"suffix":""},{"dropping-particle":"","family":"Liang","given":"Wei","non-dropping-particle":"","parse-names":false,"suffix":""},{"dropping-particle":"","family":"Gu","given":"Jianfen","non-dropping-particle":"","parse-names":false,"suffix":""},{"dropping-particle":"","family":"Yu","given":"Xuemei","non-dropping-particle":"","parse-names":false,"suffix":""},{"dropping-particle":"","family":"Zhang","given":"Xueli","non-dropping-particle":"","parse-names":false,"suffix":""},{"dropping-particle":"","family":"Hu","given":"Cheng","non-dropping-particle":"","parse-names":false,"suffix":""}],"container-title":"Diabetes Research and Clinical Practice","id":"ITEM-2","issued":{"date-parts":[["2019"]]},"page":"107823","publisher":"Elsevier Ireland Ltd","title":"Serum growth differentiation factor 15 is associated with glucose metabolism in the third trimester in Chinese pregnant women","type":"article-journal"},"uris":["http://www.mendeley.com/documents/?uuid=fb1aeee1-6a59-43ef-9767-80a7b2b5ab0d"]},{"id":"ITEM-3","itemData":{"DOI":"10.12688/wellcomeopenres.14818.1","abstract":" Background: Although nausea and vomiting are very common in pregnancy, their pathogenesis is poorly understood. We tested the hypothesis that circulating growth and differentiation factor 15 (GDF15) concentrations in early pregnancy, whose gene is implicated in hyperemesis gravidarum, are associated with nausea and vomiting.  Methods: Blood samples for the measurement of GDF15 and human chorionic gonadotrophin (hCG) concentrations were obtained early in the second trimester (median 15.1 (interquartile range 14.4-15.7) weeks) of pregnancy from 791 women from the Cambridge Baby Growth Study, a prospective pregnancy and birth cohort. During each trimester participants completed a questionnaire which included questions about nausea, vomiting and antiemetic use. Associations with pre-pregnancy body mass indexes (BMI) were validated in 231 pregnant NIPTeR Study participants.  Results: Circulating GDF15 concentrations were higher in women reporting vomiting in the second trimester than in women reporting no pregnancy nausea or vomiting: 11,581 (10,977-12,219) (n=175) vs. 10,593 (10,066-11,147) (n=193) pg/mL, p=0.02). In women who took antiemetic drugs during pregnancy (n=11) the GDF15 levels were also raised 13,157 (10,558-16,394) pg/mL (p =0.04). Serum GFD15 concentrations were strongly positively correlated with hCG levels but were inversely correlated with maternal BMIs, a finding replicated in the NIPTeR Study.  Conclusions: Week 15 serum GDF15 concentrations are positively associated with second trimester vomiting and maternal antiemetic use in pregnancy. Given GDF15’s site of action in the chemoreceptor trigger zone of the brainstem and its genetic associations with hyperemesis gravidarum, these data support the concept that GDF15 may be playing a pathogenic role in pregnancy-associated vomiting. ","author":[{"dropping-particle":"","family":"Petry","given":"Clive J.","non-dropping-particle":"","parse-names":false,"suffix":""},{"dropping-particle":"","family":"Ong","given":"Ken K.","non-dropping-particle":"","parse-names":false,"suffix":""},{"dropping-particle":"","family":"Burling","given":"Keith A.","non-dropping-particle":"","parse-names":false,"suffix":""},{"dropping-particle":"","family":"Barker","given":"Peter","non-dropping-particle":"","parse-names":false,"suffix":""},{"dropping-particle":"","family":"Goodburn","given":"Sandra F.","non-dropping-particle":"","parse-names":false,"suffix":""},{"dropping-particle":"","family":"Perry","given":"John R. B.","non-dropping-particle":"","parse-names":false,"suffix":""},{"dropping-particle":"","family":"Acerini","given":"Carlo L.","non-dropping-particle":"","parse-names":false,"suffix":""},{"dropping-particle":"","family":"Hughes","given":"Ieuan A.","non-dropping-particle":"","parse-names":false,"suffix":""},{"dropping-particle":"","family":"Painter","given":"Rebecca C.","non-dropping-particle":"","parse-names":false,"suffix":""},{"dropping-particle":"","family":"Afink","given":"Gijs B.","non-dropping-particle":"","parse-names":false,"suffix":""},{"dropping-particle":"","family":"Dunger","given":"David B.","non-dropping-particle":"","parse-names":false,"suffix":""},{"dropping-particle":"","family":"O'Rahilly","given":"Stephen P","non-dropping-particle":"","parse-names":false,"suffix":""}],"container-title":"Wellcome Open Research","id":"ITEM-3","issue":"0","issued":{"date-parts":[["2018"]]},"page":"123","title":"Associations of vomiting and antiemetic use in pregnancy with levels of circulating GDF15 early in the second trimester: A nested case-control study","type":"article-journal","volume":"3"},"uris":["http://www.mendeley.com/documents/?uuid=8baab59b-8b7d-47a7-b0a4-ef80c03b53b7"]},{"id":"ITEM-4","itemData":{"DOI":"10.1016/S0140-6736(03)15265-8","ISSN":"01406736","abstract":"Macrophage inhibitory cytokine 1 (MIC 1) is thought to have immunomodulatory actions favouring fetal viability. We measured serum concentrations of MIC 1 in asymptomatic women at 6-13 weeks' gestation who subsequently miscarried or who had already miscarried. MIC 1 concentrations in the miscarriage cohort (n=100), were a third of those who had ongoing pregnancies (n=197). Multiples of the median for miscarriage was 0.32 (95% CI 0.23-0.32) versus 1.00 (0.93-1.06) for ongoing pregnancies; p&lt;0.0001. Concentrations were just as low 3 weeks before diagnosis as on the day of diagnosis. That MIC 1 serum concentrations seem to be low weeks before miscarriage suggests possible predictive and causative roles, as well as therapeutic potential.","author":[{"dropping-particle":"","family":"Tong","given":"Stephen","non-dropping-particle":"","parse-names":false,"suffix":""},{"dropping-particle":"","family":"Marjono","given":"Budi","non-dropping-particle":"","parse-names":false,"suffix":""},{"dropping-particle":"","family":"Brown","given":"David A.","non-dropping-particle":"","parse-names":false,"suffix":""},{"dropping-particle":"","family":"Mulvey","given":"Sheila","non-dropping-particle":"","parse-names":false,"suffix":""},{"dropping-particle":"","family":"Breit","given":"Samuel N.","non-dropping-particle":"","parse-names":false,"suffix":""},{"dropping-particle":"","family":"Manuelpillai","given":"Ursula","non-dropping-particle":"","parse-names":false,"suffix":""},{"dropping-particle":"","family":"Wallace","given":"Euan M.","non-dropping-particle":"","parse-names":false,"suffix":""}],"container-title":"Lancet","id":"ITEM-4","issue":"9403","issued":{"date-parts":[["2004"]]},"page":"129-130","title":"Serum concentrations of macrophage inhibitory cytokine 1 (MIC 1) as a predictor of miscarriage","type":"article-journal","volume":"363"},"uris":["http://www.mendeley.com/documents/?uuid=3c69f5e6-dd3f-4c19-afe1-1090797f2034"]}],"mendeley":{"formattedCitation":"(8,24–26)","plainTextFormattedCitation":"(8,24–26)","previouslyFormattedCitation":"(8,23–25)"},"properties":{"noteIndex":0},"schema":"https://github.com/citation-style-language/schema/raw/master/csl-citation.json"}</w:instrText>
+        <w:instrText>ADDIN CSL_CITATION {"citationItems":[{"id":"ITEM-1","itemData":{"DOI":"10.1161/HYPERTENSIONAHA.109.130583","ISSN":"0194911X","abstract":"Growth-differentiation factor 15 (GDF-15), a stress-responsive transforming growth factor-beta-related cytokine, is emerging as a new risk marker in patients with cardiovascular disease. We explored GDF-15 in preeclampsia and in diabetic pregnancies, because these conditions are associated with augmented risk for cardiovascular disease, both in mother and in offspring. Plasma from pregnant women (n=267; controls: n=59, preeclampsia: n=85, diabetes mellitus: n=112, and superimposed preeclampsia in diabetes mellitus: n=11), fetal plasma (n=72), and amniotic fluid (n=99) were analyzed by immunoassay for GDF-15. Placental GDF-15 mRNA and protein expression levels were analyzed by quantitative real-time PCR and immunoblots in 78 and 18 pregnancies, respectively. Conditioned media from preeclamptic (n=6) and control (n=6) villous placenta explants were analyzed by immunoassay for GDF-15. Median maternal GDF-15 concentration was elevated in those with diabetes mellitus, as compared with controls (91 549 versus 79 875 ng/L; P=0.02). Median GDF-15 concentration was higher in patients with preeclampsia than in controls in term maternal blood samples (127 061 versus 80 319 ng/L; P&lt;0.001). In the fetal circulation and amniotic fluid, GDF-15 was elevated in preeclampsia and superimposed preeclampsia in diabetes mellitus, as compared with controls. GDF-15 placental mRNA expression was elevated in preeclampsia, as compared with controls (P=0.002). Placenta immunoblots confirmed a single GDF-15 protein band, and a time-dependent increase in GDF-15 protein was detected in the conditioned media. Our study is the first to show that GDF-15 is dysregulated, both in preeclampsia and in diabetic pregnancies. The mechanisms and diagnostic implications of these findings remain to be explored.","author":[{"dropping-particle":"","family":"Sugulle","given":"Meryam","non-dropping-particle":"","parse-names":false,"suffix":""},{"dropping-particle":"","family":"Dechend","given":"Ralf","non-dropping-particle":"","parse-names":false,"suffix":""},{"dropping-particle":"","family":"Herse","given":"Florian","non-dropping-particle":"","parse-names":false,"suffix":""},{"dropping-particle":"","family":"Weedon-Fekjaer","given":"M. Susanne","non-dropping-particle":"","parse-names":false,"suffix":""},{"dropping-particle":"","family":"Johnsen","given":"Guro M.","non-dropping-particle":"","parse-names":false,"suffix":""},{"dropping-particle":"","family":"Brosnihan","given":"K. Bridget","non-dropping-particle":"","parse-names":false,"suffix":""},{"dropping-particle":"","family":"Anton","given":"Lauren","non-dropping-particle":"","parse-names":false,"suffix":""},{"dropping-particle":"","family":"Luft","given":"Friedrich C.","non-dropping-particle":"","parse-names":false,"suffix":""},{"dropping-particle":"","family":"Wollert","given":"Kai C.","non-dropping-particle":"","parse-names":false,"suffix":""},{"dropping-particle":"","family":"Kempf","given":"Tibor","non-dropping-particle":"","parse-names":false,"suffix":""},{"dropping-particle":"","family":"Staff","given":"Anne Cathrine","non-dropping-particle":"","parse-names":false,"suffix":""}],"container-title":"Hypertension","id":"ITEM-1","issue":"1","issued":{"date-parts":[["2009"]]},"page":"106-112","title":"Circulating and placental growth-differentiation factor 15 in preeclampsia and in pregnancy complicated by diabetes mellitus","type":"article-journal","volume":"54"},"uris":["http://www.mendeley.com/documents/?uuid=a0a7236d-2fe8-411e-aa3a-1ad44d575555"]},{"id":"ITEM-2","itemData":{"DOI":"10.1016/j.diabres.2019.107823","ISSN":"01688227","author":[{"dropping-particle":"","family":"Tang","given":"Mengyang","non-dropping-particle":"","parse-names":false,"suffix":""},{"dropping-particle":"","family":"Luo","given":"Mingjuan","non-dropping-particle":"","parse-names":false,"suffix":""},{"dropping-particle":"","family":"Lu","given":"Wenqian","non-dropping-particle":"","parse-names":false,"suffix":""},{"dropping-particle":"","family":"Wang","given":"Shiyun","non-dropping-particle":"","parse-names":false,"suffix":""},{"dropping-particle":"","family":"Zhang","given":"Rong","non-dropping-particle":"","parse-names":false,"suffix":""},{"dropping-particle":"","family":"Liang","given":"Wei","non-dropping-particle":"","parse-names":false,"suffix":""},{"dropping-particle":"","family":"Gu","given":"Jianfen","non-dropping-particle":"","parse-names":false,"suffix":""},{"dropping-particle":"","family":"Yu","given":"Xuemei","non-dropping-particle":"","parse-names":false,"suffix":""},{"dropping-particle":"","family":"Zhang","given":"Xueli","non-dropping-particle":"","parse-names":false,"suffix":""},{"dropping-particle":"","family":"Hu","given":"Cheng","non-dropping-particle":"","parse-names":false,"suffix":""}],"container-title":"Diabetes Research and Clinical Practice","id":"ITEM-2","issued":{"date-parts":[["2019"]]},"page":"107823","publisher":"Elsevier Ireland Ltd","title":"Serum growth differentiation factor 15 is associated with glucose metabolism in the third trimester in Chinese pregnant women","type":"article-journal"},"uris":["http://www.mendeley.com/documents/?uuid=fb1aeee1-6a59-43ef-9767-80a7b2b5ab0d"]},{"id":"ITEM-3","itemData":{"DOI":"10.12688/wellcomeopenres.14818.1","abstract":" Background: Although nausea and vomiting are very common in pregnancy, their pathogenesis is poorly understood. We tested the hypothesis that circulating growth and differentiation factor 15 (GDF15) concentrations in early pregnancy, whose gene is implicated in hyperemesis gravidarum, are associated with nausea and vomiting.  Methods: Blood samples for the measurement of GDF15 and human chorionic gonadotrophin (hCG) concentrations were obtained early in the second trimester (median 15.1 (interquartile range 14.4-15.7) weeks) of pregnancy from 791 women from the Cambridge Baby Growth Study, a prospective pregnancy and birth cohort. During each trimester participants completed a questionnaire which included questions about nausea, vomiting and antiemetic use. Associations with pre-pregnancy body mass indexes (BMI) were validated in 231 pregnant NIPTeR Study participants.  Results: Circulating GDF15 concentrations were higher in women reporting vomiting in the second trimester than in women reporting no pregnancy nausea or vomiting: 11,581 (10,977-12,219) (n=175) vs. 10,593 (10,066-11,147) (n=193) pg/mL, p=0.02). In women who took antiemetic drugs during pregnancy (n=11) the GDF15 levels were also raised 13,157 (10,558-16,394) pg/mL (p =0.04). Serum GFD15 concentrations were strongly positively correlated with hCG levels but were inversely correlated with maternal BMIs, a finding replicated in the NIPTeR Study.  Conclusions: Week 15 serum GDF15 concentrations are positively associated with second trimester vomiting and maternal antiemetic use in pregnancy. Given GDF15’s site of action in the chemoreceptor trigger zone of the brainstem and its genetic associations with hyperemesis gravidarum, these data support the concept that GDF15 may be playing a pathogenic role in pregnancy-associated vomiting. ","author":[{"dropping-particle":"","family":"Petry","given":"Clive J.","non-dropping-particle":"","parse-names":false,"suffix":""},{"dropping-particle":"","family":"Ong","given":"Ken K.","non-dropping-particle":"","parse-names":false,"suffix":""},{"dropping-particle":"","family":"Burling","given":"Keith A.","non-dropping-particle":"","parse-names":false,"suffix":""},{"dropping-particle":"","family":"Barker","given":"Peter","non-dropping-particle":"","parse-names":false,"suffix":""},{"dropping-particle":"","family":"Goodburn","given":"Sandra F.","non-dropping-particle":"","parse-names":false,"suffix":""},{"dropping-particle":"","family":"Perry","given":"John R. B.","non-dropping-particle":"","parse-names":false,"suffix":""},{"dropping-particle":"","family":"Acerini","given":"Carlo L.","non-dropping-particle":"","parse-names":false,"suffix":""},{"dropping-particle":"","family":"Hughes","given":"Ieuan A.","non-dropping-particle":"","parse-names":false,"suffix":""},{"dropping-particle":"","family":"Painter","given":"Rebecca C.","non-dropping-particle":"","parse-names":false,"suffix":""},{"dropping-particle":"","family":"Afink","given":"Gijs B.","non-dropping-particle":"","parse-names":false,"suffix":""},{"dropping-particle":"","family":"Dunger","given":"David B.","non-dropping-particle":"","parse-names":false,"suffix":""},{"dropping-particle":"","family":"O'Rahilly","given":"Stephen P","non-dropping-particle":"","parse-names":false,"suffix":""}],"container-title":"Wellcome Open Research","id":"ITEM-3","issue":"0","issued":{"date-parts":[["2018"]]},"page":"123","title":"Associations of vomiting and antiemetic use in pregnancy with levels of circulating GDF15 early in the second trimester: A nested case-control study","type":"article-journal","volume":"3"},"uris":["http://www.mendeley.com/documents/?uuid=8baab59b-8b7d-47a7-b0a4-ef80c03b53b7"]},{"id":"ITEM-4","itemData":{"DOI":"10.1016/S0140-6736(03)15265-8","ISSN":"01406736","abstract":"Macrophage inhibitory cytokine 1 (MIC 1) is thought to have immunomodulatory actions favouring fetal viability. We measured serum concentrations of MIC 1 in asymptomatic women at 6-13 weeks' gestation who subsequently miscarried or who had already miscarried. MIC 1 concentrations in the miscarriage cohort (n=100), were a third of those who had ongoing pregnancies (n=197). Multiples of the median for miscarriage was 0.32 (95% CI 0.23-0.32) versus 1.00 (0.93-1.06) for ongoing pregnancies; p&lt;0.0001. Concentrations were just as low 3 weeks before diagnosis as on the day of diagnosis. That MIC 1 serum concentrations seem to be low weeks before miscarriage suggests possible predictive and causative roles, as well as therapeutic potential.","author":[{"dropping-particle":"","family":"Tong","given":"Stephen","non-dropping-particle":"","parse-names":false,"suffix":""},{"dropping-particle":"","family":"Marjono","given":"Budi","non-dropping-particle":"","parse-names":false,"suffix":""},{"dropping-particle":"","family":"Brown","given":"David A.","non-dropping-particle":"","parse-names":false,"suffix":""},{"dropping-particle":"","family":"Mulvey","given":"Sheila","non-dropping-particle":"","parse-names":false,"suffix":""},{"dropping-particle":"","family":"Breit","given":"Samuel N.","non-dropping-particle":"","parse-names":false,"suffix":""},{"dropping-particle":"","family":"Manuelpillai","given":"Ursula","non-dropping-particle":"","parse-names":false,"suffix":""},{"dropping-particle":"","family":"Wallace","given":"Euan M.","non-dropping-particle":"","parse-names":false,"suffix":""}],"container-title":"Lancet","id":"ITEM-4","issue":"9403","issued":{"date-parts":[["2004"]]},"page":"129-130","title":"Serum concentrations of macrophage inhibitory cytokine 1 (MIC 1) as a predictor of miscarriage","type":"article-journal","volume":"363"},"uris":["http://www.mendeley.com/documents/?uuid=3c69f5e6-dd3f-4c19-afe1-1090797f2034"]}],"mendeley":{"formattedCitation":"(8,23–25)","plainTextFormattedCitation":"(8,23–25)","previouslyFormattedCitation":"(8,23–25)"},"properties":{"noteIndex":0},"schema":"https://github.com/citation-style-language/schema/raw/master/csl-citation.json"}</w:instrText>
       </w:r>
       <w:r>
         <w:rPr>
@@ -3015,7 +3109,7 @@
           <w:noProof/>
           <w:shd w:val="clear" w:color="auto" w:fill="FFFFFF"/>
         </w:rPr>
-        <w:t>(8,24–26)</w:t>
+        <w:t>(8,23–25)</w:t>
       </w:r>
       <w:r>
         <w:rPr>
@@ -3051,7 +3145,7 @@
         <w:rPr>
           <w:shd w:val="clear" w:color="auto" w:fill="FFFFFF"/>
         </w:rPr>
-        <w:instrText>ADDIN CSL_CITATION {"citationItems":[{"id":"ITEM-1","itemData":{"DOI":"10.3109/14017431.2010.516368","ISBN":"1401-7431","ISSN":"1651-2006","PMID":"20836754","abstract":"BACKGROUND: Growth differentiation factor-15 (GDF-15) is considered to be a cardioprotective cytokine possessing antiapoptotic and antiproliferative properties. If GDF-15 plasma levels are influenced by percutanenous coronary intervention (PCI) or regular exercise training is currently not known.\\n\\nMETHODS: After successful revascularization by PCI with stent implantation 36 consecutive patients with stable angina pectoris were randomized to an exercise training program or to a control group. Patients were followed by serial measurements of GDF-15, high-sensitivity Troponin T (hsTNT) and N-terminal pro brain natriuretic peptide (NT-proBNP) levels in peripheral blood after PCI and during six months follow-up.\\n\\nRESULTS: Plasma levels of GDF-15 showed an early response to PCI with a modest, but significant increase after 30 minutes (p = 0.007) peaking three hours after PCI. Levels of hsTNT rose 5-fold from baseline to 24 hours (p &lt; 0.001) with a normalization at seven days post PCI. Changes in plasma levels of GDF-15, hsTNT and NT-proBNP were not significantly different between the training and control group during follow-up.\\n\\nCONCLUSIONS: GDF-15 levels show a modest transient increase in response to coronary intervention with stent implantation. Exercise training over six months does not affect plasma levels of GDF-15, hsTNT or NT-proBNP in patients with stable coronary artery disease.","author":[{"dropping-particle":"","family":"Munk","given":"Peter Scott","non-dropping-particle":"","parse-names":false,"suffix":""},{"dropping-particle":"","family":"Valborgland","given":"Torstein","non-dropping-particle":"","parse-names":false,"suffix":""},{"dropping-particle":"","family":"Butt","given":"Noreen","non-dropping-particle":"","parse-names":false,"suffix":""},{"dropping-particle":"","family":"Larsen","given":"Alf Inge","non-dropping-particle":"","parse-names":false,"suffix":""}],"container-title":"Scandinavian cardiovascular journal : SCJ","id":"ITEM-1","issue":"1","issued":{"date-parts":[["2011"]]},"page":"27-32","title":"Response of growth differentiation factor-15 to percutaneous coronary intervention and regular exercise training.","type":"article-journal","volume":"45"},"uris":["http://www.mendeley.com/documents/?uuid=3b553d58-500f-4407-8de6-8996945e5955"]},{"id":"ITEM-2","itemData":{"DOI":"10.3109/00365513.2014.905697","ISBN":"1502-7686 (Electronic)\\r0036-5513 (Linking)","ISSN":"15027686","PMID":"24792369","abstract":"Background. Intense training can lead to a pathophysiological change in serum concentration of a variety of biomarkers. Traditional biomarkers of cardiac injury are very useful in monitoring CVD patients, but in healthy subjects or athletes they cannot be informative enough about the cardiovascular risk, because in these cases their serum levels do not increase over the pathological limit. Therefore novel cardiovascular biomarkers are required in order to allow a better monitoring of sport performance, prediction of overtraining and diagnosis of sport-related cardiac injuries. Growth differentiation factor-15 (GDF-15) is emerging as a powerful cardiovascular injury risk indicator. In this study we investigate the effect of intense physical training of on the circulating levels of GDF-15 in rugby professional players. Methods. Serum GDF-15, Erythropoietin, IL-6, the cardiovascular parameter ST-2, NT-proBNP and routine hematological parameters were measured in a group of 30 rugby players before and after a session of intense training. Results. While ST-2, IL-6 and hsCRP displayed no significant changes after intense training, NT-proBNP and GDF-15 showed a significant increase, even without reaching the pathological level. Discussion. The measure of GDF-15 in professional rugby players could be a useful tool to monitoring their cardiovascular status during training and competition session in order to prevent the onset of collateral cardiovascular adverse event due to the intense training and, in the case of cardiac injury, it could possibly allow a very early diagnosis at the beginning of the pathogenic process.","author":[{"dropping-particle":"","family":"Galliera","given":"Emanuela","non-dropping-particle":"","parse-names":false,"suffix":""},{"dropping-particle":"","family":"Lombardi","given":"Giovanni","non-dropping-particle":"","parse-names":false,"suffix":""},{"dropping-particle":"","family":"Marazzi","given":"Monica G.","non-dropping-particle":"","parse-names":false,"suffix":""},{"dropping-particle":"","family":"Grasso","given":"Dalila","non-dropping-particle":"","parse-names":false,"suffix":""},{"dropping-particle":"","family":"Vianello","given":"Elena","non-dropping-particle":"","parse-names":false,"suffix":""},{"dropping-particle":"","family":"Pozzoni","given":"Roberto","non-dropping-particle":"","parse-names":false,"suffix":""},{"dropping-particle":"","family":"Banfi","given":"Giuseppe","non-dropping-particle":"","parse-names":false,"suffix":""},{"dropping-particle":"","family":"Corsi Romanelli","given":"Massimiliano M.","non-dropping-particle":"","parse-names":false,"suffix":""}],"container-title":"Scandinavian Journal of Clinical and Laboratory Investigation","id":"ITEM-2","issue":"6","issued":{"date-parts":[["2014"]]},"page":"492-499","title":"Acute exercise in elite rugby players increases the circulating level of the cardiovascular biomarker GDF-15","type":"article-journal","volume":"74"},"uris":["http://www.mendeley.com/documents/?uuid=7ae97071-f5b7-46f0-90a1-3cc46e638626"]},{"id":"ITEM-3","itemData":{"DOI":"10.1016/S0168-8227(16)31060-9","ISSN":"01688227","author":[{"dropping-particle":"","family":"Joung","given":"Kyong Hye","non-dropping-particle":"","parse-names":false,"suffix":""},{"dropping-particle":"","family":"Kim","given":"Ji Min","non-dropping-particle":"","parse-names":false,"suffix":""},{"dropping-particle":"","family":"Yi","given":"Hyon-Seung","non-dropping-particle":"","parse-names":false,"suffix":""},{"dropping-particle":"","family":"Lee","given":"Ju Hee","non-dropping-particle":"","parse-names":false,"suffix":""},{"dropping-particle":"","family":"Kim","given":"Koon Soon","non-dropping-particle":"","parse-names":false,"suffix":""},{"dropping-particle":"","family":"Kim","given":"Hyun Jin","non-dropping-particle":"","parse-names":false,"suffix":""},{"dropping-particle":"","family":"Shong","given":"Minho","non-dropping-particle":"","parse-names":false,"suffix":""},{"dropping-particle":"","family":"Ku","given":"Bon Jeong","non-dropping-particle":"","parse-names":false,"suffix":""}],"container-title":"Diabetes Research and Clinical Practice","id":"ITEM-3","issued":{"date-parts":[["2016","10"]]},"page":"S65-S66","publisher":"Elsevier Ireland Ltd","title":"Effects of exercise program on normal responsiveness of serum GDF15 in middle-aged women","type":"article-journal","volume":"120"},"uris":["http://www.mendeley.com/documents/?uuid=24fe4eb7-5c2e-4e61-b6b4-ab23edaabe13"]},{"id":"ITEM-4","itemData":{"DOI":"10.1016/j.molmet.2017.12.016","ISSN":"22128778","PMID":"29398617","abstract":"Objective: The growth differentiation factor 15 (GDF15) is a stress-sensitive circulating factor that regulates systemic energy balance. Since exercise is a transient physiological stress that has pleiotropic effects on whole-body energy metabolism, we herein explored the effect of exercise on a) circulating GDF15 levels and b) GDF15 release from skeletal muscle in humans. Methods: Seven healthy males either rested or exercised at 67% of their VO2maxfor 1 h and blood was sampled from the femoral artery and femoral vein before, during, and after exercise. Plasma GDF15 concentrations were determined in these samples. Results: Plasma GDF15 levels increased 34% with exercise (p &lt; 0.001) and further increased to 64% above resting values at 120 min (p &lt; 0.001) after the cessation of exercise. There was no difference between the arterial and venous GDF15 concentration before, during, and after exercise. During a resting control trial, GDF15 levels measured in the same subjects were unaltered. Conclusions: Vigorous submaximal exercise increases circulating GDF15 levels in humans, but skeletal muscle tissue does not appear to be the source.","author":[{"dropping-particle":"","family":"Kleinert","given":"Maximilian","non-dropping-particle":"","parse-names":false,"suffix":""},{"dropping-particle":"","family":"Clemmensen","given":"Christoffer","non-dropping-particle":"","parse-names":false,"suffix":""},{"dropping-particle":"","family":"Sjøberg","given":"Kim A.","non-dropping-particle":"","parse-names":false,"suffix":""},{"dropping-particle":"","family":"Carl","given":"Christian Strini","non-dropping-particle":"","parse-names":false,"suffix":""},{"dropping-particle":"","family":"Jeppesen","given":"Jacob Fuglsbjerg","non-dropping-particle":"","parse-names":false,"suffix":""},{"dropping-particle":"","family":"Wojtaszewski","given":"Jørgen F.P.","non-dropping-particle":"","parse-names":false,"suffix":""},{"dropping-particle":"","family":"Kiens","given":"Bente","non-dropping-particle":"","parse-names":false,"suffix":""},{"dropping-particle":"","family":"Richter","given":"Erik A.","non-dropping-particle":"","parse-names":false,"suffix":""}],"container-title":"Molecular Metabolism","id":"ITEM-4","issue":"January","issued":{"date-parts":[["2018"]]},"page":"187-191","publisher":"Elsevier GmbH","title":"Exercise increases circulating GDF15 in humans","type":"article-journal","volume":"9"},"uris":["http://www.mendeley.com/documents/?uuid=61e4cb4c-be22-48b1-a63a-679d36925f70"]},{"id":"ITEM-5","itemData":{"DOI":"10.1152/ajpendo.00439.2018","ISBN":"8587847910","ISSN":"0193-1849","author":[{"dropping-particle":"","family":"Zhang","given":"Hui","non-dropping-particle":"","parse-names":false,"suffix":""},{"dropping-particle":"","family":"Fealy","given":"Ciaran E.","non-dropping-particle":"","parse-names":false,"suffix":""},{"dropping-particle":"","family":"Kirwan","given":"John P.","non-dropping-particle":"","parse-names":false,"suffix":""}],"container-title":"American Journal of Physiology-Endocrinology and Metabolism","id":"ITEM-5","issued":{"date-parts":[["2019","3","12"]]},"page":"ajpendo.00439.2018","title":"Exercise Training Promotes a GDF15 Associated Reduction in Fat Mass in Older Adults with Obesity","type":"article-journal"},"uris":["http://www.mendeley.com/documents/?uuid=8d5183fe-7ffc-43e7-942a-a89d0c51cbda"]}],"mendeley":{"formattedCitation":"(27–31)","plainTextFormattedCitation":"(27–31)","previouslyFormattedCitation":"(26–30)"},"properties":{"noteIndex":0},"schema":"https://github.com/citation-style-language/schema/raw/master/csl-citation.json"}</w:instrText>
+        <w:instrText>ADDIN CSL_CITATION {"citationItems":[{"id":"ITEM-1","itemData":{"DOI":"10.3109/14017431.2010.516368","ISBN":"1401-7431","ISSN":"1651-2006","PMID":"20836754","abstract":"BACKGROUND: Growth differentiation factor-15 (GDF-15) is considered to be a cardioprotective cytokine possessing antiapoptotic and antiproliferative properties. If GDF-15 plasma levels are influenced by percutanenous coronary intervention (PCI) or regular exercise training is currently not known.\\n\\nMETHODS: After successful revascularization by PCI with stent implantation 36 consecutive patients with stable angina pectoris were randomized to an exercise training program or to a control group. Patients were followed by serial measurements of GDF-15, high-sensitivity Troponin T (hsTNT) and N-terminal pro brain natriuretic peptide (NT-proBNP) levels in peripheral blood after PCI and during six months follow-up.\\n\\nRESULTS: Plasma levels of GDF-15 showed an early response to PCI with a modest, but significant increase after 30 minutes (p = 0.007) peaking three hours after PCI. Levels of hsTNT rose 5-fold from baseline to 24 hours (p &lt; 0.001) with a normalization at seven days post PCI. Changes in plasma levels of GDF-15, hsTNT and NT-proBNP were not significantly different between the training and control group during follow-up.\\n\\nCONCLUSIONS: GDF-15 levels show a modest transient increase in response to coronary intervention with stent implantation. Exercise training over six months does not affect plasma levels of GDF-15, hsTNT or NT-proBNP in patients with stable coronary artery disease.","author":[{"dropping-particle":"","family":"Munk","given":"Peter Scott","non-dropping-particle":"","parse-names":false,"suffix":""},{"dropping-particle":"","family":"Valborgland","given":"Torstein","non-dropping-particle":"","parse-names":false,"suffix":""},{"dropping-particle":"","family":"Butt","given":"Noreen","non-dropping-particle":"","parse-names":false,"suffix":""},{"dropping-particle":"","family":"Larsen","given":"Alf Inge","non-dropping-particle":"","parse-names":false,"suffix":""}],"container-title":"Scandinavian cardiovascular journal : SCJ","id":"ITEM-1","issue":"1","issued":{"date-parts":[["2011"]]},"page":"27-32","title":"Response of growth differentiation factor-15 to percutaneous coronary intervention and regular exercise training.","type":"article-journal","volume":"45"},"uris":["http://www.mendeley.com/documents/?uuid=3b553d58-500f-4407-8de6-8996945e5955"]},{"id":"ITEM-2","itemData":{"DOI":"10.3109/00365513.2014.905697","ISBN":"1502-7686 (Electronic)\\r0036-5513 (Linking)","ISSN":"15027686","PMID":"24792369","abstract":"Background. Intense training can lead to a pathophysiological change in serum concentration of a variety of biomarkers. Traditional biomarkers of cardiac injury are very useful in monitoring CVD patients, but in healthy subjects or athletes they cannot be informative enough about the cardiovascular risk, because in these cases their serum levels do not increase over the pathological limit. Therefore novel cardiovascular biomarkers are required in order to allow a better monitoring of sport performance, prediction of overtraining and diagnosis of sport-related cardiac injuries. Growth differentiation factor-15 (GDF-15) is emerging as a powerful cardiovascular injury risk indicator. In this study we investigate the effect of intense physical training of on the circulating levels of GDF-15 in rugby professional players. Methods. Serum GDF-15, Erythropoietin, IL-6, the cardiovascular parameter ST-2, NT-proBNP and routine hematological parameters were measured in a group of 30 rugby players before and after a session of intense training. Results. While ST-2, IL-6 and hsCRP displayed no significant changes after intense training, NT-proBNP and GDF-15 showed a significant increase, even without reaching the pathological level. Discussion. The measure of GDF-15 in professional rugby players could be a useful tool to monitoring their cardiovascular status during training and competition session in order to prevent the onset of collateral cardiovascular adverse event due to the intense training and, in the case of cardiac injury, it could possibly allow a very early diagnosis at the beginning of the pathogenic process.","author":[{"dropping-particle":"","family":"Galliera","given":"Emanuela","non-dropping-particle":"","parse-names":false,"suffix":""},{"dropping-particle":"","family":"Lombardi","given":"Giovanni","non-dropping-particle":"","parse-names":false,"suffix":""},{"dropping-particle":"","family":"Marazzi","given":"Monica G.","non-dropping-particle":"","parse-names":false,"suffix":""},{"dropping-particle":"","family":"Grasso","given":"Dalila","non-dropping-particle":"","parse-names":false,"suffix":""},{"dropping-particle":"","family":"Vianello","given":"Elena","non-dropping-particle":"","parse-names":false,"suffix":""},{"dropping-particle":"","family":"Pozzoni","given":"Roberto","non-dropping-particle":"","parse-names":false,"suffix":""},{"dropping-particle":"","family":"Banfi","given":"Giuseppe","non-dropping-particle":"","parse-names":false,"suffix":""},{"dropping-particle":"","family":"Corsi Romanelli","given":"Massimiliano M.","non-dropping-particle":"","parse-names":false,"suffix":""}],"container-title":"Scandinavian Journal of Clinical and Laboratory Investigation","id":"ITEM-2","issue":"6","issued":{"date-parts":[["2014"]]},"page":"492-499","title":"Acute exercise in elite rugby players increases the circulating level of the cardiovascular biomarker GDF-15","type":"article-journal","volume":"74"},"uris":["http://www.mendeley.com/documents/?uuid=7ae97071-f5b7-46f0-90a1-3cc46e638626"]},{"id":"ITEM-3","itemData":{"DOI":"10.1016/S0168-8227(16)31060-9","ISSN":"01688227","author":[{"dropping-particle":"","family":"Joung","given":"Kyong Hye","non-dropping-particle":"","parse-names":false,"suffix":""},{"dropping-particle":"","family":"Kim","given":"Ji Min","non-dropping-particle":"","parse-names":false,"suffix":""},{"dropping-particle":"","family":"Yi","given":"Hyon-Seung","non-dropping-particle":"","parse-names":false,"suffix":""},{"dropping-particle":"","family":"Lee","given":"Ju Hee","non-dropping-particle":"","parse-names":false,"suffix":""},{"dropping-particle":"","family":"Kim","given":"Koon Soon","non-dropping-particle":"","parse-names":false,"suffix":""},{"dropping-particle":"","family":"Kim","given":"Hyun Jin","non-dropping-particle":"","parse-names":false,"suffix":""},{"dropping-particle":"","family":"Shong","given":"Minho","non-dropping-particle":"","parse-names":false,"suffix":""},{"dropping-particle":"","family":"Ku","given":"Bon Jeong","non-dropping-particle":"","parse-names":false,"suffix":""}],"container-title":"Diabetes Research and Clinical Practice","id":"ITEM-3","issued":{"date-parts":[["2016","10"]]},"page":"S65-S66","publisher":"Elsevier Ireland Ltd","title":"Effects of exercise program on normal responsiveness of serum GDF15 in middle-aged women","type":"article-journal","volume":"120"},"uris":["http://www.mendeley.com/documents/?uuid=24fe4eb7-5c2e-4e61-b6b4-ab23edaabe13"]},{"id":"ITEM-4","itemData":{"DOI":"10.1016/j.molmet.2017.12.016","ISSN":"22128778","PMID":"29398617","abstract":"Objective: The growth differentiation factor 15 (GDF15) is a stress-sensitive circulating factor that regulates systemic energy balance. Since exercise is a transient physiological stress that has pleiotropic effects on whole-body energy metabolism, we herein explored the effect of exercise on a) circulating GDF15 levels and b) GDF15 release from skeletal muscle in humans. Methods: Seven healthy males either rested or exercised at 67% of their VO2maxfor 1 h and blood was sampled from the femoral artery and femoral vein before, during, and after exercise. Plasma GDF15 concentrations were determined in these samples. Results: Plasma GDF15 levels increased 34% with exercise (p &lt; 0.001) and further increased to 64% above resting values at 120 min (p &lt; 0.001) after the cessation of exercise. There was no difference between the arterial and venous GDF15 concentration before, during, and after exercise. During a resting control trial, GDF15 levels measured in the same subjects were unaltered. Conclusions: Vigorous submaximal exercise increases circulating GDF15 levels in humans, but skeletal muscle tissue does not appear to be the source.","author":[{"dropping-particle":"","family":"Kleinert","given":"Maximilian","non-dropping-particle":"","parse-names":false,"suffix":""},{"dropping-particle":"","family":"Clemmensen","given":"Christoffer","non-dropping-particle":"","parse-names":false,"suffix":""},{"dropping-particle":"","family":"Sjøberg","given":"Kim A.","non-dropping-particle":"","parse-names":false,"suffix":""},{"dropping-particle":"","family":"Carl","given":"Christian Strini","non-dropping-particle":"","parse-names":false,"suffix":""},{"dropping-particle":"","family":"Jeppesen","given":"Jacob Fuglsbjerg","non-dropping-particle":"","parse-names":false,"suffix":""},{"dropping-particle":"","family":"Wojtaszewski","given":"Jørgen F.P.","non-dropping-particle":"","parse-names":false,"suffix":""},{"dropping-particle":"","family":"Kiens","given":"Bente","non-dropping-particle":"","parse-names":false,"suffix":""},{"dropping-particle":"","family":"Richter","given":"Erik A.","non-dropping-particle":"","parse-names":false,"suffix":""}],"container-title":"Molecular Metabolism","id":"ITEM-4","issue":"January","issued":{"date-parts":[["2018"]]},"page":"187-191","publisher":"Elsevier GmbH","title":"Exercise increases circulating GDF15 in humans","type":"article-journal","volume":"9"},"uris":["http://www.mendeley.com/documents/?uuid=61e4cb4c-be22-48b1-a63a-679d36925f70"]},{"id":"ITEM-5","itemData":{"DOI":"10.1152/ajpendo.00439.2018","ISBN":"8587847910","ISSN":"0193-1849","author":[{"dropping-particle":"","family":"Zhang","given":"Hui","non-dropping-particle":"","parse-names":false,"suffix":""},{"dropping-particle":"","family":"Fealy","given":"Ciaran E.","non-dropping-particle":"","parse-names":false,"suffix":""},{"dropping-particle":"","family":"Kirwan","given":"John P.","non-dropping-particle":"","parse-names":false,"suffix":""}],"container-title":"American Journal of Physiology-Endocrinology and Metabolism","id":"ITEM-5","issued":{"date-parts":[["2019","3","12"]]},"page":"ajpendo.00439.2018","title":"Exercise Training Promotes a GDF15 Associated Reduction in Fat Mass in Older Adults with Obesity","type":"article-journal"},"uris":["http://www.mendeley.com/documents/?uuid=8d5183fe-7ffc-43e7-942a-a89d0c51cbda"]}],"mendeley":{"formattedCitation":"(26–30)","plainTextFormattedCitation":"(26–30)","previouslyFormattedCitation":"(26–30)"},"properties":{"noteIndex":0},"schema":"https://github.com/citation-style-language/schema/raw/master/csl-citation.json"}</w:instrText>
       </w:r>
       <w:r>
         <w:rPr>
@@ -3064,7 +3158,7 @@
           <w:noProof/>
           <w:shd w:val="clear" w:color="auto" w:fill="FFFFFF"/>
         </w:rPr>
-        <w:t>(27–31)</w:t>
+        <w:t>(26–30)</w:t>
       </w:r>
       <w:r>
         <w:rPr>
@@ -3096,7 +3190,6 @@
         <w:rPr>
           <w:shd w:val="clear" w:color="auto" w:fill="FFFFFF"/>
         </w:rPr>
-        <w:lastRenderedPageBreak/>
         <w:t xml:space="preserve">There are mixed data on the effects of hypercaloric diets in </w:t>
       </w:r>
       <w:r>
@@ -3143,7 +3236,7 @@
         <w:rPr>
           <w:shd w:val="clear" w:color="auto" w:fill="FFFFFF"/>
         </w:rPr>
-        <w:instrText>ADDIN CSL_CITATION {"citationItems":[{"id":"ITEM-1","itemData":{"DOI":"10.1038/nm.4392","ISBN":"1546-170X (Electronic) 1078-8956 (Linking)","ISSN":"1078-8956","PMID":"28846097","abstract":"Growth differentiation factor 15 (GDF15), a distant member of the transforming growth factor (TGF)-β family, is a secreted protein that circulates as a 25-kDa dimer. In humans, elevated GDF15 correlates with weight loss, and the administration of GDF15 to mice with obesity reduces body weight, at least in part, by decreasing food intake. The mechanisms through which GDF15 reduces body weight remain poorly understood, because the cognate receptor for GDF15 is unknown. Here we show that recombinant GDF15 induces weight loss in mice fed a high-fat diet and in nonhuman primates with spontaneous obesity. Furthermore, we find that GDF15 binds with high affinity to GDNF family receptor α-like (GFRAL), a distant relative of receptors for a distinct class of the TGF-β superfamily ligands. Gfral is expressed in neurons of the area postrema and nucleus of the solitary tract in mice and humans, and genetic deletion of the receptor abrogates the ability of GDF15 to decrease food intake and body weight in mice. In addition, diet-induced obesity and insulin resistance are exacerbated in GFRAL-deficient mice, suggesting a homeostatic role for this receptor in metabolism. Finally, we demonstrate that GDF15-induced cell signaling requires the interaction of GFRAL with the coreceptor RET. Our data identify GFRAL as a new regulator of body weight and as the bona fide receptor mediating the metabolic effects of GDF15, enabling a more comprehensive assessment of GDF15 as a potential pharmacotherapy for the treatment of obesity.","author":[{"dropping-particle":"","family":"Mullican","given":"Shannon E.","non-dropping-particle":"","parse-names":false,"suffix":""},{"dropping-particle":"","family":"Lin-Schmidt","given":"Xiefan","non-dropping-particle":"","parse-names":false,"suffix":""},{"dropping-particle":"","family":"Chin","given":"Chen-Ni","non-dropping-particle":"","parse-names":false,"suffix":""},{"dropping-particle":"","family":"Chavez","given":"Jose A.","non-dropping-particle":"","parse-names":false,"suffix":""},{"dropping-particle":"","family":"Furman","given":"Jennifer L.","non-dropping-particle":"","parse-names":false,"suffix":""},{"dropping-particle":"","family":"Armstrong","given":"Anthony A.","non-dropping-particle":"","parse-names":false,"suffix":""},{"dropping-particle":"","family":"Beck","given":"Stephen C.","non-dropping-particle":"","parse-names":false,"suffix":""},{"dropping-particle":"","family":"South","given":"Victoria J.","non-dropping-particle":"","parse-names":false,"suffix":""},{"dropping-particle":"","family":"Dinh","given":"Thai Q.","non-dropping-particle":"","parse-names":false,"suffix":""},{"dropping-particle":"","family":"Cash-Mason","given":"Tanesha D.","non-dropping-particle":"","parse-names":false,"suffix":""},{"dropping-particle":"","family":"Cavanaugh","given":"Cassandre R.","non-dropping-particle":"","parse-names":false,"suffix":""},{"dropping-particle":"","family":"Nelson","given":"Serena","non-dropping-particle":"","parse-names":false,"suffix":""},{"dropping-particle":"","family":"Huang","given":"Chichi","non-dropping-particle":"","parse-names":false,"suffix":""},{"dropping-particle":"","family":"Hunter","given":"Michael J.","non-dropping-particle":"","parse-names":false,"suffix":""},{"dropping-particle":"","family":"Rangwala","given":"Shamina M.","non-dropping-particle":"","parse-names":false,"suffix":""}],"container-title":"Nature Medicine","id":"ITEM-1","issue":"10","issued":{"date-parts":[["2017","8","28"]]},"page":"1150-1157","title":"GFRAL is the receptor for GDF15 and the ligand promotes weight loss in mice and nonhuman primates","type":"article-journal","volume":"23"},"uris":["http://www.mendeley.com/documents/?uuid=cffeba4a-1f1f-4bb9-bda9-dc8a47a91a15"]},{"id":"ITEM-2","itemData":{"DOI":"10.1038/nature24042","ISSN":"14764687","abstract":"© 2017 Macmillan Publishers Limited, part of Springer Nature. All rights reserved. Under homeostatic conditions, animals use well-defined hypothalamic neural circuits to help maintain stable body weight, by integrating metabolic and hormonal signals from the periphery to balance food consumption and energy expenditure. In stressed or disease conditions, however, animals use alternative neuronal pathways to adapt to the metabolic challenges of altered energy demand. Recent studies have identified brain areas outside the hypothalamus that are activated under these 'non-homeostatic' conditions, but the molecular nature of the peripheral signals and brain-localized receptors that activate these circuits remains elusive. Here we identify glial cell-derived neurotrophic factor (GDNF) receptor alpha-like (GFRAL) as a brainstem-restricted receptor for growth and differentiation factor 15 (GDF15). GDF15 regulates food intake, energy expenditure and body weight in response to metabolic and toxin-induced stresses; we show that Gfral knockout mice are hyperphagic under stressed conditions and are resistant to chemotherapy-induced anorexia and body weight loss. GDF15 activates GFRAL-expressing neurons localized exclusively in the area postrema and nucleus tractus solitarius of the mouse brainstem. It then triggers the activation of neurons localized within the parabrachial nucleus and central amygdala, which constitute part of the 'emergency circuit' that shapes feeding responses to stressful conditions. GDF15 levels increase in response to tissue stress and injury, and elevated levels are associated with body weight loss in numerous chronic human diseases. By isolating GFRAL as the receptor for GDF15-induced anorexia and weight loss, we identify a mechanistic basis for the non-homeostatic regulation of neural circuitry by a peripheral signal associated with tissue damage and stress. These findings provide opportunities to develop therapeutic agents for the treatment of disorders with altered energy demand.","author":[{"dropping-particle":"","family":"Hsu","given":"Jer Yuan","non-dropping-particle":"","parse-names":false,"suffix":""},{"dropping-particle":"","family":"Crawley","given":"Suzanne","non-dropping-particle":"","parse-names":false,"suffix":""},{"dropping-particle":"","family":"Chen","given":"Michael","non-dropping-particle":"","parse-names":false,"suffix":""},{"dropping-particle":"","family":"Ayupova","given":"Dina A.","non-dropping-particle":"","parse-names":false,"suffix":""},{"dropping-particle":"","family":"Lindhout","given":"Darrin A.","non-dropping-particle":"","parse-names":false,"suffix":""},{"dropping-particle":"","family":"Higbee","given":"Jared","non-dropping-particle":"","parse-names":false,"suffix":""},{"dropping-particle":"","family":"Kutach","given":"Alan","non-dropping-particle":"","parse-names":false,"suffix":""},{"dropping-particle":"","family":"Joo","given":"William","non-dropping-particle":"","parse-names":false,"suffix":""},{"dropping-particle":"","family":"Gao","given":"Zhengyu","non-dropping-particle":"","parse-names":false,"suffix":""},{"dropping-particle":"","family":"Fu","given":"Diana","non-dropping-particle":"","parse-names":false,"suffix":""},{"dropping-particle":"","family":"To","given":"Carmen","non-dropping-particle":"","parse-names":false,"suffix":""},{"dropping-particle":"","family":"Mondal","given":"Kalyani","non-dropping-particle":"","parse-names":false,"suffix":""},{"dropping-particle":"","family":"Li","given":"Betty","non-dropping-particle":"","parse-names":false,"suffix":""},{"dropping-particle":"","family":"Kekatpure","given":"Avantika","non-dropping-particle":"","parse-names":false,"suffix":""},{"dropping-particle":"","family":"Wang","given":"Marilyn","non-dropping-particle":"","parse-names":false,"suffix":""},{"dropping-particle":"","family":"Laird","given":"Teresa","non-dropping-particle":"","parse-names":false,"suffix":""},{"dropping-particle":"","family":"Horner","given":"Geoffrey","non-dropping-particle":"","parse-names":false,"suffix":""},{"dropping-particle":"","family":"Chan","given":"Jackie","non-dropping-particle":"","parse-names":false,"suffix":""},{"dropping-particle":"","family":"Mcentee","given":"Michele","non-dropping-particle":"","parse-names":false,"suffix":""},{"dropping-particle":"","family":"Lopez","given":"Manuel","non-dropping-particle":"","parse-names":false,"suffix":""},{"dropping-particle":"","family":"Lakshminarasimhan","given":"Damodharan","non-dropping-particle":"","parse-names":false,"suffix":""},{"dropping-particle":"","family":"White","given":"Andre","non-dropping-particle":"","parse-names":false,"suffix":""},{"dropping-particle":"","family":"Wang","given":"Sheng Ping","non-dropping-particle":"","parse-names":false,"suffix":""},{"dropping-particle":"","family":"Yao","given":"Jun","non-dropping-particle":"","parse-names":false,"suffix":""},{"dropping-particle":"","family":"Yie","given":"Junming","non-dropping-particle":"","parse-names":false,"suffix":""},{"dropping-particle":"","family":"Matern","given":"Hugo","non-dropping-particle":"","parse-names":false,"suffix":""},{"dropping-particle":"","family":"Solloway","given":"Mark","non-dropping-particle":"","parse-names":false,"suffix":""},{"dropping-particle":"","family":"Haldankar","given":"Raj","non-dropping-particle":"","parse-names":false,"suffix":""},{"dropping-particle":"","family":"Parsons","given":"Thomas","non-dropping-particle":"","parse-names":false,"suffix":""},{"dropping-particle":"","family":"Tang","given":"Jie","non-dropping-particle":"","parse-names":false,"suffix":""},{"dropping-particle":"","family":"Shen","given":"Wenyan D.","non-dropping-particle":"","parse-names":false,"suffix":""},{"dropping-particle":"","family":"Chen","given":"Yu Alice","non-dropping-particle":"","parse-names":false,"suffix":""},{"dropping-particle":"","family":"Tian","given":"Hui","non-dropping-particle":"","parse-names":false,"suffix":""},{"dropping-particle":"","family":"Allan","given":"Bernard B.","non-dropping-particle":"","parse-names":false,"suffix":""}],"container-title":"Nature","id":"ITEM-2","issue":"7675","issued":{"date-parts":[["2017"]]},"page":"255-259","publisher":"Nature Publishing Group","title":"Non-homeostatic body weight regulation through a brainstem-restricted receptor for GDF15","type":"article-journal","volume":"550"},"uris":["http://www.mendeley.com/documents/?uuid=87661c76-ea6b-4ede-8e1e-f074fbae6388"]},{"id":"ITEM-3","itemData":{"DOI":"10.1371/journal.pone.0201584","ISBN":"1111111111","ISSN":"1932-6203","author":[{"dropping-particle":"","family":"Tran","given":"Thanhvien","non-dropping-particle":"","parse-names":false,"suffix":""},{"dropping-particle":"","family":"Yang","given":"Jingping","non-dropping-particle":"","parse-names":false,"suffix":""},{"dropping-particle":"","family":"Gardner","given":"Jonitha","non-dropping-particle":"","parse-names":false,"suffix":""},{"dropping-particle":"","family":"Xiong","given":"Yumei","non-dropping-particle":"","parse-names":false,"suffix":""}],"container-title":"PLOS ONE","editor":[{"dropping-particle":"","family":"Peterson","given":"Jonathan M.","non-dropping-particle":"","parse-names":false,"suffix":""}],"id":"ITEM-3","issue":"8","issued":{"date-parts":[["2018","8","2"]]},"page":"e0201584","title":"GDF15 deficiency promotes high fat diet-induced obesity in mice","type":"article-journal","volume":"13"},"uris":["http://www.mendeley.com/documents/?uuid=644d0fde-9dcc-47b2-b061-d2968a5f9644"]},{"id":"ITEM-4","itemData":{"DOI":"10.1038/s41366-019-0365-5","ISSN":"0307-0565","author":[{"dropping-particle":"","family":"Tsai","given":"Vicky Wang-Wei","non-dropping-particle":"","parse-names":false,"suffix":""},{"dropping-particle":"","family":"Zhang","given":"Hong Ping","non-dropping-particle":"","parse-names":false,"suffix":""},{"dropping-particle":"","family":"Manandhar","given":"Rakesh","non-dropping-particle":"","parse-names":false,"suffix":""},{"dropping-particle":"","family":"Schofield","given":"Peter","non-dropping-particle":"","parse-names":false,"suffix":""},{"dropping-particle":"","family":"Christ","given":"Daniel","non-dropping-particle":"","parse-names":false,"suffix":""},{"dropping-particle":"","family":"Lee-Ng","given":"Ka Ki Michelle","non-dropping-particle":"","parse-names":false,"suffix":""},{"dropping-particle":"","family":"Lebhar","given":"Hélène","non-dropping-particle":"","parse-names":false,"suffix":""},{"dropping-particle":"","family":"Marquis","given":"Christopher Peter","non-dropping-particle":"","parse-names":false,"suffix":""},{"dropping-particle":"","family":"Husaini","given":"Yasmin","non-dropping-particle":"","parse-names":false,"suffix":""},{"dropping-particle":"","family":"Brown","given":"David A.","non-dropping-particle":"","parse-names":false,"suffix":""},{"dropping-particle":"","family":"Breit","given":"Samuel N.","non-dropping-particle":"","parse-names":false,"suffix":""}],"container-title":"International Journal of Obesity","id":"ITEM-4","issued":{"date-parts":[["2019"]]},"title":"GDF15 mediates adiposity resistance through actions on GFRAL neurons in the hindbrain AP/NTS","type":"article-journal"},"uris":["http://www.mendeley.com/documents/?uuid=60fd3388-d9df-4659-a64f-d92be8f8d882"]}],"mendeley":{"formattedCitation":"(32–35)","plainTextFormattedCitation":"(32–35)","previouslyFormattedCitation":"(31–34)"},"properties":{"noteIndex":0},"schema":"https://github.com/citation-style-language/schema/raw/master/csl-citation.json"}</w:instrText>
+        <w:instrText>ADDIN CSL_CITATION {"citationItems":[{"id":"ITEM-1","itemData":{"DOI":"10.1038/nm.4392","ISBN":"1546-170X (Electronic) 1078-8956 (Linking)","ISSN":"1078-8956","PMID":"28846097","abstract":"Growth differentiation factor 15 (GDF15), a distant member of the transforming growth factor (TGF)-β family, is a secreted protein that circulates as a 25-kDa dimer. In humans, elevated GDF15 correlates with weight loss, and the administration of GDF15 to mice with obesity reduces body weight, at least in part, by decreasing food intake. The mechanisms through which GDF15 reduces body weight remain poorly understood, because the cognate receptor for GDF15 is unknown. Here we show that recombinant GDF15 induces weight loss in mice fed a high-fat diet and in nonhuman primates with spontaneous obesity. Furthermore, we find that GDF15 binds with high affinity to GDNF family receptor α-like (GFRAL), a distant relative of receptors for a distinct class of the TGF-β superfamily ligands. Gfral is expressed in neurons of the area postrema and nucleus of the solitary tract in mice and humans, and genetic deletion of the receptor abrogates the ability of GDF15 to decrease food intake and body weight in mice. In addition, diet-induced obesity and insulin resistance are exacerbated in GFRAL-deficient mice, suggesting a homeostatic role for this receptor in metabolism. Finally, we demonstrate that GDF15-induced cell signaling requires the interaction of GFRAL with the coreceptor RET. Our data identify GFRAL as a new regulator of body weight and as the bona fide receptor mediating the metabolic effects of GDF15, enabling a more comprehensive assessment of GDF15 as a potential pharmacotherapy for the treatment of obesity.","author":[{"dropping-particle":"","family":"Mullican","given":"Shannon E.","non-dropping-particle":"","parse-names":false,"suffix":""},{"dropping-particle":"","family":"Lin-Schmidt","given":"Xiefan","non-dropping-particle":"","parse-names":false,"suffix":""},{"dropping-particle":"","family":"Chin","given":"Chen-Ni","non-dropping-particle":"","parse-names":false,"suffix":""},{"dropping-particle":"","family":"Chavez","given":"Jose A.","non-dropping-particle":"","parse-names":false,"suffix":""},{"dropping-particle":"","family":"Furman","given":"Jennifer L.","non-dropping-particle":"","parse-names":false,"suffix":""},{"dropping-particle":"","family":"Armstrong","given":"Anthony A.","non-dropping-particle":"","parse-names":false,"suffix":""},{"dropping-particle":"","family":"Beck","given":"Stephen C.","non-dropping-particle":"","parse-names":false,"suffix":""},{"dropping-particle":"","family":"South","given":"Victoria J.","non-dropping-particle":"","parse-names":false,"suffix":""},{"dropping-particle":"","family":"Dinh","given":"Thai Q.","non-dropping-particle":"","parse-names":false,"suffix":""},{"dropping-particle":"","family":"Cash-Mason","given":"Tanesha D.","non-dropping-particle":"","parse-names":false,"suffix":""},{"dropping-particle":"","family":"Cavanaugh","given":"Cassandre R.","non-dropping-particle":"","parse-names":false,"suffix":""},{"dropping-particle":"","family":"Nelson","given":"Serena","non-dropping-particle":"","parse-names":false,"suffix":""},{"dropping-particle":"","family":"Huang","given":"Chichi","non-dropping-particle":"","parse-names":false,"suffix":""},{"dropping-particle":"","family":"Hunter","given":"Michael J.","non-dropping-particle":"","parse-names":false,"suffix":""},{"dropping-particle":"","family":"Rangwala","given":"Shamina M.","non-dropping-particle":"","parse-names":false,"suffix":""}],"container-title":"Nature Medicine","id":"ITEM-1","issue":"10","issued":{"date-parts":[["2017","8","28"]]},"page":"1150-1157","title":"GFRAL is the receptor for GDF15 and the ligand promotes weight loss in mice and nonhuman primates","type":"article-journal","volume":"23"},"uris":["http://www.mendeley.com/documents/?uuid=cffeba4a-1f1f-4bb9-bda9-dc8a47a91a15"]},{"id":"ITEM-2","itemData":{"DOI":"10.1038/nature24042","ISSN":"14764687","abstract":"© 2017 Macmillan Publishers Limited, part of Springer Nature. All rights reserved. Under homeostatic conditions, animals use well-defined hypothalamic neural circuits to help maintain stable body weight, by integrating metabolic and hormonal signals from the periphery to balance food consumption and energy expenditure. In stressed or disease conditions, however, animals use alternative neuronal pathways to adapt to the metabolic challenges of altered energy demand. Recent studies have identified brain areas outside the hypothalamus that are activated under these 'non-homeostatic' conditions, but the molecular nature of the peripheral signals and brain-localized receptors that activate these circuits remains elusive. Here we identify glial cell-derived neurotrophic factor (GDNF) receptor alpha-like (GFRAL) as a brainstem-restricted receptor for growth and differentiation factor 15 (GDF15). GDF15 regulates food intake, energy expenditure and body weight in response to metabolic and toxin-induced stresses; we show that Gfral knockout mice are hyperphagic under stressed conditions and are resistant to chemotherapy-induced anorexia and body weight loss. GDF15 activates GFRAL-expressing neurons localized exclusively in the area postrema and nucleus tractus solitarius of the mouse brainstem. It then triggers the activation of neurons localized within the parabrachial nucleus and central amygdala, which constitute part of the 'emergency circuit' that shapes feeding responses to stressful conditions. GDF15 levels increase in response to tissue stress and injury, and elevated levels are associated with body weight loss in numerous chronic human diseases. By isolating GFRAL as the receptor for GDF15-induced anorexia and weight loss, we identify a mechanistic basis for the non-homeostatic regulation of neural circuitry by a peripheral signal associated with tissue damage and stress. These findings provide opportunities to develop therapeutic agents for the treatment of disorders with altered energy demand.","author":[{"dropping-particle":"","family":"Hsu","given":"Jer Yuan","non-dropping-particle":"","parse-names":false,"suffix":""},{"dropping-particle":"","family":"Crawley","given":"Suzanne","non-dropping-particle":"","parse-names":false,"suffix":""},{"dropping-particle":"","family":"Chen","given":"Michael","non-dropping-particle":"","parse-names":false,"suffix":""},{"dropping-particle":"","family":"Ayupova","given":"Dina A.","non-dropping-particle":"","parse-names":false,"suffix":""},{"dropping-particle":"","family":"Lindhout","given":"Darrin A.","non-dropping-particle":"","parse-names":false,"suffix":""},{"dropping-particle":"","family":"Higbee","given":"Jared","non-dropping-particle":"","parse-names":false,"suffix":""},{"dropping-particle":"","family":"Kutach","given":"Alan","non-dropping-particle":"","parse-names":false,"suffix":""},{"dropping-particle":"","family":"Joo","given":"William","non-dropping-particle":"","parse-names":false,"suffix":""},{"dropping-particle":"","family":"Gao","given":"Zhengyu","non-dropping-particle":"","parse-names":false,"suffix":""},{"dropping-particle":"","family":"Fu","given":"Diana","non-dropping-particle":"","parse-names":false,"suffix":""},{"dropping-particle":"","family":"To","given":"Carmen","non-dropping-particle":"","parse-names":false,"suffix":""},{"dropping-particle":"","family":"Mondal","given":"Kalyani","non-dropping-particle":"","parse-names":false,"suffix":""},{"dropping-particle":"","family":"Li","given":"Betty","non-dropping-particle":"","parse-names":false,"suffix":""},{"dropping-particle":"","family":"Kekatpure","given":"Avantika","non-dropping-particle":"","parse-names":false,"suffix":""},{"dropping-particle":"","family":"Wang","given":"Marilyn","non-dropping-particle":"","parse-names":false,"suffix":""},{"dropping-particle":"","family":"Laird","given":"Teresa","non-dropping-particle":"","parse-names":false,"suffix":""},{"dropping-particle":"","family":"Horner","given":"Geoffrey","non-dropping-particle":"","parse-names":false,"suffix":""},{"dropping-particle":"","family":"Chan","given":"Jackie","non-dropping-particle":"","parse-names":false,"suffix":""},{"dropping-particle":"","family":"Mcentee","given":"Michele","non-dropping-particle":"","parse-names":false,"suffix":""},{"dropping-particle":"","family":"Lopez","given":"Manuel","non-dropping-particle":"","parse-names":false,"suffix":""},{"dropping-particle":"","family":"Lakshminarasimhan","given":"Damodharan","non-dropping-particle":"","parse-names":false,"suffix":""},{"dropping-particle":"","family":"White","given":"Andre","non-dropping-particle":"","parse-names":false,"suffix":""},{"dropping-particle":"","family":"Wang","given":"Sheng Ping","non-dropping-particle":"","parse-names":false,"suffix":""},{"dropping-particle":"","family":"Yao","given":"Jun","non-dropping-particle":"","parse-names":false,"suffix":""},{"dropping-particle":"","family":"Yie","given":"Junming","non-dropping-particle":"","parse-names":false,"suffix":""},{"dropping-particle":"","family":"Matern","given":"Hugo","non-dropping-particle":"","parse-names":false,"suffix":""},{"dropping-particle":"","family":"Solloway","given":"Mark","non-dropping-particle":"","parse-names":false,"suffix":""},{"dropping-particle":"","family":"Haldankar","given":"Raj","non-dropping-particle":"","parse-names":false,"suffix":""},{"dropping-particle":"","family":"Parsons","given":"Thomas","non-dropping-particle":"","parse-names":false,"suffix":""},{"dropping-particle":"","family":"Tang","given":"Jie","non-dropping-particle":"","parse-names":false,"suffix":""},{"dropping-particle":"","family":"Shen","given":"Wenyan D.","non-dropping-particle":"","parse-names":false,"suffix":""},{"dropping-particle":"","family":"Chen","given":"Yu Alice","non-dropping-particle":"","parse-names":false,"suffix":""},{"dropping-particle":"","family":"Tian","given":"Hui","non-dropping-particle":"","parse-names":false,"suffix":""},{"dropping-particle":"","family":"Allan","given":"Bernard B.","non-dropping-particle":"","parse-names":false,"suffix":""}],"container-title":"Nature","id":"ITEM-2","issue":"7675","issued":{"date-parts":[["2017"]]},"page":"255-259","publisher":"Nature Publishing Group","title":"Non-homeostatic body weight regulation through a brainstem-restricted receptor for GDF15","type":"article-journal","volume":"550"},"uris":["http://www.mendeley.com/documents/?uuid=87661c76-ea6b-4ede-8e1e-f074fbae6388"]},{"id":"ITEM-3","itemData":{"DOI":"10.1371/journal.pone.0201584","ISBN":"1111111111","ISSN":"1932-6203","author":[{"dropping-particle":"","family":"Tran","given":"Thanhvien","non-dropping-particle":"","parse-names":false,"suffix":""},{"dropping-particle":"","family":"Yang","given":"Jingping","non-dropping-particle":"","parse-names":false,"suffix":""},{"dropping-particle":"","family":"Gardner","given":"Jonitha","non-dropping-particle":"","parse-names":false,"suffix":""},{"dropping-particle":"","family":"Xiong","given":"Yumei","non-dropping-particle":"","parse-names":false,"suffix":""}],"container-title":"PLOS ONE","editor":[{"dropping-particle":"","family":"Peterson","given":"Jonathan M.","non-dropping-particle":"","parse-names":false,"suffix":""}],"id":"ITEM-3","issue":"8","issued":{"date-parts":[["2018","8","2"]]},"page":"e0201584","title":"GDF15 deficiency promotes high fat diet-induced obesity in mice","type":"article-journal","volume":"13"},"uris":["http://www.mendeley.com/documents/?uuid=644d0fde-9dcc-47b2-b061-d2968a5f9644"]},{"id":"ITEM-4","itemData":{"DOI":"10.1038/s41366-019-0365-5","ISSN":"0307-0565","author":[{"dropping-particle":"","family":"Tsai","given":"Vicky Wang-Wei","non-dropping-particle":"","parse-names":false,"suffix":""},{"dropping-particle":"","family":"Zhang","given":"Hong Ping","non-dropping-particle":"","parse-names":false,"suffix":""},{"dropping-particle":"","family":"Manandhar","given":"Rakesh","non-dropping-particle":"","parse-names":false,"suffix":""},{"dropping-particle":"","family":"Schofield","given":"Peter","non-dropping-particle":"","parse-names":false,"suffix":""},{"dropping-particle":"","family":"Christ","given":"Daniel","non-dropping-particle":"","parse-names":false,"suffix":""},{"dropping-particle":"","family":"Lee-Ng","given":"Ka Ki Michelle","non-dropping-particle":"","parse-names":false,"suffix":""},{"dropping-particle":"","family":"Lebhar","given":"Hélène","non-dropping-particle":"","parse-names":false,"suffix":""},{"dropping-particle":"","family":"Marquis","given":"Christopher Peter","non-dropping-particle":"","parse-names":false,"suffix":""},{"dropping-particle":"","family":"Husaini","given":"Yasmin","non-dropping-particle":"","parse-names":false,"suffix":""},{"dropping-particle":"","family":"Brown","given":"David A.","non-dropping-particle":"","parse-names":false,"suffix":""},{"dropping-particle":"","family":"Breit","given":"Samuel N.","non-dropping-particle":"","parse-names":false,"suffix":""}],"container-title":"International Journal of Obesity","id":"ITEM-4","issued":{"date-parts":[["2019"]]},"title":"GDF15 mediates adiposity resistance through actions on GFRAL neurons in the hindbrain AP/NTS","type":"article-journal"},"uris":["http://www.mendeley.com/documents/?uuid=60fd3388-d9df-4659-a64f-d92be8f8d882"]}],"mendeley":{"formattedCitation":"(31–34)","plainTextFormattedCitation":"(31–34)","previouslyFormattedCitation":"(31–34)"},"properties":{"noteIndex":0},"schema":"https://github.com/citation-style-language/schema/raw/master/csl-citation.json"}</w:instrText>
       </w:r>
       <w:r>
         <w:rPr>
@@ -3156,7 +3249,7 @@
           <w:noProof/>
           <w:shd w:val="clear" w:color="auto" w:fill="FFFFFF"/>
         </w:rPr>
-        <w:t>(32–35)</w:t>
+        <w:t>(31–34)</w:t>
       </w:r>
       <w:r>
         <w:rPr>
@@ -3186,7 +3279,7 @@
         <w:rPr>
           <w:shd w:val="clear" w:color="auto" w:fill="FFFFFF"/>
         </w:rPr>
-        <w:instrText>ADDIN CSL_CITATION {"citationItems":[{"id":"ITEM-1","itemData":{"DOI":"10.1038/nm.4393","ISBN":"1546-170X (Electronic) 1078-8956 (Linking)","ISSN":"1078-8956","PMID":"28846098","abstract":"Growth/differentiation factor 15 (GDF15), also known as MIC-1, is a distant member of the transforming growth factor-β (TGF-β) superfamily and has been implicated in various biological functions, including cancer cachexia, renal and heart failure, atherosclerosis and metabolism. A connection between GDF15 and body-weight regulation was initially suggested on the basis of an observation that increasing GDF15 levels in serum correlated with weight loss in individuals with advanced prostate cancer. In animal models, overexpression of GDF15 leads to a lean phenotype, hypophagia and other improvements in metabolic parameters, suggesting that recombinant GDF15 protein could potentially be used in the treatment of obesity and type 2 diabetes. However, the signaling and mechanism of action of GDF15 are poorly understood owing to the absence of a clearly identified cognate receptor. Here we report that GDNF-family receptor α-like (GFRAL), an orphan member of the GFR-α family, is a high-affinity receptor for GDF15. GFRAL binds to GDF15 in vitro and is required for the metabolic actions of GDF15 with respect to body weight and food intake in vivo in mice. Gfral(-/-) mice were refractory to the effects of recombinant human GDF15 on body-weight, food-intake and glucose parameters. Blocking the interaction between GDF15 and GFRAL with a monoclonal antibody prevented the metabolic effects of GDF15 in rats. Gfral mRNA is highly expressed in the area postrema of mouse, rat and monkey, in accordance with previous reports implicating this region of the brain in the metabolic actions of GDF15 (refs. 4,5,6). Together, our data demonstrate that GFRAL is a receptor for GDF15 that mediates the metabolic effects of GDF15.","author":[{"dropping-particle":"","family":"Emmerson","given":"Paul J.","non-dropping-particle":"","parse-names":false,"suffix":""},{"dropping-particle":"","family":"Wang","given":"Feng","non-dropping-particle":"","parse-names":false,"suffix":""},{"dropping-particle":"","family":"Du","given":"Yong","non-dropping-particle":"","parse-names":false,"suffix":""},{"dropping-particle":"","family":"Liu","given":"Qian","non-dropping-particle":"","parse-names":false,"suffix":""},{"dropping-particle":"","family":"Pickard","given":"Richard T.","non-dropping-particle":"","parse-names":false,"suffix":""},{"dropping-particle":"","family":"Gonciarz","given":"Malgorzata D.","non-dropping-particle":"","parse-names":false,"suffix":""},{"dropping-particle":"","family":"Coskun","given":"Tamer","non-dropping-particle":"","parse-names":false,"suffix":""},{"dropping-particle":"","family":"Hamang","given":"Matthew J.","non-dropping-particle":"","parse-names":false,"suffix":""},{"dropping-particle":"","family":"Sindelar","given":"Dana K.","non-dropping-particle":"","parse-names":false,"suffix":""},{"dropping-particle":"","family":"Ballman","given":"Kimberly K.","non-dropping-particle":"","parse-names":false,"suffix":""},{"dropping-particle":"","family":"Foltz","given":"Lisa A.","non-dropping-particle":"","parse-names":false,"suffix":""},{"dropping-particle":"","family":"Muppidi","given":"Avinash","non-dropping-particle":"","parse-names":false,"suffix":""},{"dropping-particle":"","family":"Alsina-Fernandez","given":"Jorge","non-dropping-particle":"","parse-names":false,"suffix":""},{"dropping-particle":"","family":"Barnard","given":"Gavin C.","non-dropping-particle":"","parse-names":false,"suffix":""},{"dropping-particle":"","family":"Tang","given":"Jason X.","non-dropping-particle":"","parse-names":false,"suffix":""},{"dropping-particle":"","family":"Liu","given":"Xilin","non-dropping-particle":"","parse-names":false,"suffix":""},{"dropping-particle":"","family":"Mao","given":"Xudong","non-dropping-particle":"","parse-names":false,"suffix":""},{"dropping-particle":"","family":"Siegel","given":"Robert","non-dropping-particle":"","parse-names":false,"suffix":""},{"dropping-particle":"","family":"Sloan","given":"John H.","non-dropping-particle":"","parse-names":false,"suffix":""},{"dropping-particle":"","family":"Mitchell","given":"Pamela J.","non-dropping-particle":"","parse-names":false,"suffix":""},{"dropping-particle":"","family":"Zhang","given":"Bei B.","non-dropping-particle":"","parse-names":false,"suffix":""},{"dropping-particle":"","family":"Gimeno","given":"Ruth E.","non-dropping-particle":"","parse-names":false,"suffix":""},{"dropping-particle":"","family":"Shan","given":"Bei","non-dropping-particle":"","parse-names":false,"suffix":""},{"dropping-particle":"","family":"Wu","given":"Xinle","non-dropping-particle":"","parse-names":false,"suffix":""}],"container-title":"Nature Medicine","id":"ITEM-1","issue":"10","issued":{"date-parts":[["2017","8","28"]]},"page":"1215-1219","title":"The metabolic effects of GDF15 are mediated by the orphan receptor GFRAL","type":"article-journal","volume":"23"},"uris":["http://www.mendeley.com/documents/?uuid=1ea69fe0-f8df-4dc7-b0bd-73322d8201d7"]},{"id":"ITEM-2","itemData":{"DOI":"10.1038/nm.4394","ISBN":"1546-170X (Electronic) 1078-8956 (Linking)","ISSN":"1078-8956","PMID":"28846099","abstract":"GDF15 has potent anti-obesity effects, but its receptor was unknown. GFRAL has now been identified as the receptor that mediates GDF15's effects via central actions in the hindbrain.","author":[{"dropping-particle":"","family":"Yang","given":"Linda","non-dropping-particle":"","parse-names":false,"suffix":""},{"dropping-particle":"","family":"Chang","given":"Chih-Chuan","non-dropping-particle":"","parse-names":false,"suffix":""},{"dropping-particle":"","family":"Sun","given":"Zhe","non-dropping-particle":"","parse-names":false,"suffix":""},{"dropping-particle":"","family":"Madsen","given":"Dennis","non-dropping-particle":"","parse-names":false,"suffix":""},{"dropping-particle":"","family":"Zhu","given":"Haisun","non-dropping-particle":"","parse-names":false,"suffix":""},{"dropping-particle":"","family":"Padkjær","given":"Søren B.","non-dropping-particle":"","parse-names":false,"suffix":""},{"dropping-particle":"","family":"Wu","given":"Xiaoai","non-dropping-particle":"","parse-names":false,"suffix":""},{"dropping-particle":"","family":"Huang","given":"Tao","non-dropping-particle":"","parse-names":false,"suffix":""},{"dropping-particle":"","family":"Hultman","given":"Karin","non-dropping-particle":"","parse-names":false,"suffix":""},{"dropping-particle":"","family":"Paulsen","given":"Sarah J.","non-dropping-particle":"","parse-names":false,"suffix":""},{"dropping-particle":"","family":"Wang","given":"Jishu","non-dropping-particle":"","parse-names":false,"suffix":""},{"dropping-particle":"","family":"Bugge","given":"Anne","non-dropping-particle":"","parse-names":false,"suffix":""},{"dropping-particle":"","family":"Frantzen","given":"Jane Boesen","non-dropping-particle":"","parse-names":false,"suffix":""},{"dropping-particle":"","family":"Nørgaard","given":"Per","non-dropping-particle":"","parse-names":false,"suffix":""},{"dropping-particle":"","family":"Jeppesen","given":"Jacob Fuglsbjerg","non-dropping-particle":"","parse-names":false,"suffix":""},{"dropping-particle":"","family":"Yang","given":"Zhiru","non-dropping-particle":"","parse-names":false,"suffix":""},{"dropping-particle":"","family":"Secher","given":"Anna","non-dropping-particle":"","parse-names":false,"suffix":""},{"dropping-particle":"","family":"Chen","given":"Haibin","non-dropping-particle":"","parse-names":false,"suffix":""},{"dropping-particle":"","family":"Li","given":"Xun","non-dropping-particle":"","parse-names":false,"suffix":""},{"dropping-particle":"","family":"John","given":"Linu Mary","non-dropping-particle":"","parse-names":false,"suffix":""},{"dropping-particle":"","family":"Shan","given":"Bing","non-dropping-particle":"","parse-names":false,"suffix":""},{"dropping-particle":"","family":"He","given":"Zhenhua","non-dropping-particle":"","parse-names":false,"suffix":""},{"dropping-particle":"","family":"Gao","given":"Xiang","non-dropping-particle":"","parse-names":false,"suffix":""},{"dropping-particle":"","family":"Su","given":"Jing","non-dropping-particle":"","parse-names":false,"suffix":""},{"dropping-particle":"","family":"Hansen","given":"Kristian T.","non-dropping-particle":"","parse-names":false,"suffix":""},{"dropping-particle":"","family":"Yang","given":"Wei","non-dropping-particle":"","parse-names":false,"suffix":""},{"dropping-particle":"","family":"Jørgensen","given":"Sebastian Beck","non-dropping-particle":"","parse-names":false,"suffix":""}],"container-title":"Nature Medicine","id":"ITEM-2","issue":"10","issued":{"date-parts":[["2017","8","28"]]},"page":"1158-1166","title":"GFRAL is the receptor for GDF15 and is required for the anti-obesity effects of the ligand","type":"article-journal","volume":"23"},"uris":["http://www.mendeley.com/documents/?uuid=474034c8-1f2f-42c9-9d3e-26a67d430459"]},{"id":"ITEM-3","itemData":{"DOI":"10.1016/j.molmet.2019.01.003","ISSN":"22128778","PMID":"30685336","abstract":"Objective: Analogues of GDF15 (Growth Differentiation Factor 15) are promising new anti-obesity therapies as pharmacological treatment with GDF15 results in dramatic reductions of food intake and body weight. GDF15 exerts its central anorexic effects by binding to the GFRAL receptor exclusively expressed in the Area Postrema (AP) and the Nucleus of the Solitary Tract (NTS) of the hindbrain. We sought to determine if GDF15 is an indispensable factor for other interventions that cause weight loss and which are also known to act via these hindbrain regions. Methods: To explore the role of GDF15 on food choice we performed macronutrient intake studies in mice treated pharmacologically with GDF15 and in mice having either GDF15 or GFRAL deleted. Next we performed vertical sleeve gastrectomy (VSG) surgeries in a cohort of diet-induced obese Gdf15-null and control mice. To explore the anatomical co-localization of neurons in the hindbrain responding to GLP-1 and/or GDF15 we used GLP-1R reporter mice treated with GDF15, as well as naïve mouse brain and human brain stained by ISH and IHC, respectively, for GLP-1R and GFRAL. Lastly we performed a series of food intake experiments where we treated mice with targeted genetic disruption of either Gdf15 or Gfral with liraglutide; Glp1r-null mice with GDF15; or combined liraglutide and GDF15 treatment in wild-type mice. Results: We found that GDF15 treatment significantly lowered the preference for fat intake in mice, whereas no changes in fat intake were observed after genetic deletion of Gdf15 or Gfral. In addition, deletion of Gdf15 did not alter the food intake or bodyweight after sleeve gastrectomy. Lack of GDF15 or GFRAL signaling did not alter the ability of the GLP-1R agonist liraglutide to reduce food intake. Similarly lack of GLP-1R signaling did not reduce GDF15's anorexic effect. Interestingly, there was a significant synergistic effect on weight loss when treating wild-type mice with both GDF15 and liraglutide. Conclusion: These data suggest that while GDF15 does not play a role in the potent effects of VSG in mice there seems to be a potential therapeutic benefit of activating GFRAL and GLP-1R systems simultaneously.","author":[{"dropping-particle":"","family":"Frikke-Schmidt","given":"Henriette","non-dropping-particle":"","parse-names":false,"suffix":""},{"dropping-particle":"","family":"Hultman","given":"Karin","non-dropping-particle":"","parse-names":false,"suffix":""},{"dropping-particle":"","family":"Galaske","given":"Joseph W.","non-dropping-particle":"","parse-names":false,"suffix":""},{"dropping-particle":"","family":"Jørgensen","given":"Sebastian Beck","non-dropping-particle":"","parse-names":false,"suffix":""},{"dropping-particle":"","family":"Myers","given":"Martin G.","non-dropping-particle":"","parse-names":false,"suffix":""},{"dropping-particle":"","family":"Seeley","given":"Randy J.","non-dropping-particle":"","parse-names":false,"suffix":""}],"container-title":"Molecular Metabolism","id":"ITEM-3","issue":"xxxx","issued":{"date-parts":[["2019","3"]]},"page":"13-21","publisher":"Elsevier GmbH","title":"GDF15 acts synergistically with liraglutide but is not necessary for the weight loss induced by bariatric surgery in mice","type":"article-journal","volume":"21"},"uris":["http://www.mendeley.com/documents/?uuid=67c85029-9067-4e0e-afde-11b03b9bf2c3"]}],"mendeley":{"formattedCitation":"(12,36,37)","plainTextFormattedCitation":"(12,36,37)","previouslyFormattedCitation":"(12,35,36)"},"properties":{"noteIndex":0},"schema":"https://github.com/citation-style-language/schema/raw/master/csl-citation.json"}</w:instrText>
+        <w:instrText>ADDIN CSL_CITATION {"citationItems":[{"id":"ITEM-1","itemData":{"DOI":"10.1038/nm.4393","ISBN":"1546-170X (Electronic) 1078-8956 (Linking)","ISSN":"1078-8956","PMID":"28846098","abstract":"Growth/differentiation factor 15 (GDF15), also known as MIC-1, is a distant member of the transforming growth factor-β (TGF-β) superfamily and has been implicated in various biological functions, including cancer cachexia, renal and heart failure, atherosclerosis and metabolism. A connection between GDF15 and body-weight regulation was initially suggested on the basis of an observation that increasing GDF15 levels in serum correlated with weight loss in individuals with advanced prostate cancer. In animal models, overexpression of GDF15 leads to a lean phenotype, hypophagia and other improvements in metabolic parameters, suggesting that recombinant GDF15 protein could potentially be used in the treatment of obesity and type 2 diabetes. However, the signaling and mechanism of action of GDF15 are poorly understood owing to the absence of a clearly identified cognate receptor. Here we report that GDNF-family receptor α-like (GFRAL), an orphan member of the GFR-α family, is a high-affinity receptor for GDF15. GFRAL binds to GDF15 in vitro and is required for the metabolic actions of GDF15 with respect to body weight and food intake in vivo in mice. Gfral(-/-) mice were refractory to the effects of recombinant human GDF15 on body-weight, food-intake and glucose parameters. Blocking the interaction between GDF15 and GFRAL with a monoclonal antibody prevented the metabolic effects of GDF15 in rats. Gfral mRNA is highly expressed in the area postrema of mouse, rat and monkey, in accordance with previous reports implicating this region of the brain in the metabolic actions of GDF15 (refs. 4,5,6). Together, our data demonstrate that GFRAL is a receptor for GDF15 that mediates the metabolic effects of GDF15.","author":[{"dropping-particle":"","family":"Emmerson","given":"Paul J.","non-dropping-particle":"","parse-names":false,"suffix":""},{"dropping-particle":"","family":"Wang","given":"Feng","non-dropping-particle":"","parse-names":false,"suffix":""},{"dropping-particle":"","family":"Du","given":"Yong","non-dropping-particle":"","parse-names":false,"suffix":""},{"dropping-particle":"","family":"Liu","given":"Qian","non-dropping-particle":"","parse-names":false,"suffix":""},{"dropping-particle":"","family":"Pickard","given":"Richard T.","non-dropping-particle":"","parse-names":false,"suffix":""},{"dropping-particle":"","family":"Gonciarz","given":"Malgorzata D.","non-dropping-particle":"","parse-names":false,"suffix":""},{"dropping-particle":"","family":"Coskun","given":"Tamer","non-dropping-particle":"","parse-names":false,"suffix":""},{"dropping-particle":"","family":"Hamang","given":"Matthew J.","non-dropping-particle":"","parse-names":false,"suffix":""},{"dropping-particle":"","family":"Sindelar","given":"Dana K.","non-dropping-particle":"","parse-names":false,"suffix":""},{"dropping-particle":"","family":"Ballman","given":"Kimberly K.","non-dropping-particle":"","parse-names":false,"suffix":""},{"dropping-particle":"","family":"Foltz","given":"Lisa A.","non-dropping-particle":"","parse-names":false,"suffix":""},{"dropping-particle":"","family":"Muppidi","given":"Avinash","non-dropping-particle":"","parse-names":false,"suffix":""},{"dropping-particle":"","family":"Alsina-Fernandez","given":"Jorge","non-dropping-particle":"","parse-names":false,"suffix":""},{"dropping-particle":"","family":"Barnard","given":"Gavin C.","non-dropping-particle":"","parse-names":false,"suffix":""},{"dropping-particle":"","family":"Tang","given":"Jason X.","non-dropping-particle":"","parse-names":false,"suffix":""},{"dropping-particle":"","family":"Liu","given":"Xilin","non-dropping-particle":"","parse-names":false,"suffix":""},{"dropping-particle":"","family":"Mao","given":"Xudong","non-dropping-particle":"","parse-names":false,"suffix":""},{"dropping-particle":"","family":"Siegel","given":"Robert","non-dropping-particle":"","parse-names":false,"suffix":""},{"dropping-particle":"","family":"Sloan","given":"John H.","non-dropping-particle":"","parse-names":false,"suffix":""},{"dropping-particle":"","family":"Mitchell","given":"Pamela J.","non-dropping-particle":"","parse-names":false,"suffix":""},{"dropping-particle":"","family":"Zhang","given":"Bei B.","non-dropping-particle":"","parse-names":false,"suffix":""},{"dropping-particle":"","family":"Gimeno","given":"Ruth E.","non-dropping-particle":"","parse-names":false,"suffix":""},{"dropping-particle":"","family":"Shan","given":"Bei","non-dropping-particle":"","parse-names":false,"suffix":""},{"dropping-particle":"","family":"Wu","given":"Xinle","non-dropping-particle":"","parse-names":false,"suffix":""}],"container-title":"Nature Medicine","id":"ITEM-1","issue":"10","issued":{"date-parts":[["2017","8","28"]]},"page":"1215-1219","title":"The metabolic effects of GDF15 are mediated by the orphan receptor GFRAL","type":"article-journal","volume":"23"},"uris":["http://www.mendeley.com/documents/?uuid=1ea69fe0-f8df-4dc7-b0bd-73322d8201d7"]},{"id":"ITEM-2","itemData":{"DOI":"10.1038/nm.4394","ISBN":"1546-170X (Electronic) 1078-8956 (Linking)","ISSN":"1078-8956","PMID":"28846099","abstract":"GDF15 has potent anti-obesity effects, but its receptor was unknown. GFRAL has now been identified as the receptor that mediates GDF15's effects via central actions in the hindbrain.","author":[{"dropping-particle":"","family":"Yang","given":"Linda","non-dropping-particle":"","parse-names":false,"suffix":""},{"dropping-particle":"","family":"Chang","given":"Chih-Chuan","non-dropping-particle":"","parse-names":false,"suffix":""},{"dropping-particle":"","family":"Sun","given":"Zhe","non-dropping-particle":"","parse-names":false,"suffix":""},{"dropping-particle":"","family":"Madsen","given":"Dennis","non-dropping-particle":"","parse-names":false,"suffix":""},{"dropping-particle":"","family":"Zhu","given":"Haisun","non-dropping-particle":"","parse-names":false,"suffix":""},{"dropping-particle":"","family":"Padkjær","given":"Søren B.","non-dropping-particle":"","parse-names":false,"suffix":""},{"dropping-particle":"","family":"Wu","given":"Xiaoai","non-dropping-particle":"","parse-names":false,"suffix":""},{"dropping-particle":"","family":"Huang","given":"Tao","non-dropping-particle":"","parse-names":false,"suffix":""},{"dropping-particle":"","family":"Hultman","given":"Karin","non-dropping-particle":"","parse-names":false,"suffix":""},{"dropping-particle":"","family":"Paulsen","given":"Sarah J.","non-dropping-particle":"","parse-names":false,"suffix":""},{"dropping-particle":"","family":"Wang","given":"Jishu","non-dropping-particle":"","parse-names":false,"suffix":""},{"dropping-particle":"","family":"Bugge","given":"Anne","non-dropping-particle":"","parse-names":false,"suffix":""},{"dropping-particle":"","family":"Frantzen","given":"Jane Boesen","non-dropping-particle":"","parse-names":false,"suffix":""},{"dropping-particle":"","family":"Nørgaard","given":"Per","non-dropping-particle":"","parse-names":false,"suffix":""},{"dropping-particle":"","family":"Jeppesen","given":"Jacob Fuglsbjerg","non-dropping-particle":"","parse-names":false,"suffix":""},{"dropping-particle":"","family":"Yang","given":"Zhiru","non-dropping-particle":"","parse-names":false,"suffix":""},{"dropping-particle":"","family":"Secher","given":"Anna","non-dropping-particle":"","parse-names":false,"suffix":""},{"dropping-particle":"","family":"Chen","given":"Haibin","non-dropping-particle":"","parse-names":false,"suffix":""},{"dropping-particle":"","family":"Li","given":"Xun","non-dropping-particle":"","parse-names":false,"suffix":""},{"dropping-particle":"","family":"John","given":"Linu Mary","non-dropping-particle":"","parse-names":false,"suffix":""},{"dropping-particle":"","family":"Shan","given":"Bing","non-dropping-particle":"","parse-names":false,"suffix":""},{"dropping-particle":"","family":"He","given":"Zhenhua","non-dropping-particle":"","parse-names":false,"suffix":""},{"dropping-particle":"","family":"Gao","given":"Xiang","non-dropping-particle":"","parse-names":false,"suffix":""},{"dropping-particle":"","family":"Su","given":"Jing","non-dropping-particle":"","parse-names":false,"suffix":""},{"dropping-particle":"","family":"Hansen","given":"Kristian T.","non-dropping-particle":"","parse-names":false,"suffix":""},{"dropping-particle":"","family":"Yang","given":"Wei","non-dropping-particle":"","parse-names":false,"suffix":""},{"dropping-particle":"","family":"Jørgensen","given":"Sebastian Beck","non-dropping-particle":"","parse-names":false,"suffix":""}],"container-title":"Nature Medicine","id":"ITEM-2","issue":"10","issued":{"date-parts":[["2017","8","28"]]},"page":"1158-1166","title":"GFRAL is the receptor for GDF15 and is required for the anti-obesity effects of the ligand","type":"article-journal","volume":"23"},"uris":["http://www.mendeley.com/documents/?uuid=474034c8-1f2f-42c9-9d3e-26a67d430459"]},{"id":"ITEM-3","itemData":{"DOI":"10.1016/j.molmet.2019.01.003","ISSN":"22128778","PMID":"30685336","abstract":"Objective: Analogues of GDF15 (Growth Differentiation Factor 15) are promising new anti-obesity therapies as pharmacological treatment with GDF15 results in dramatic reductions of food intake and body weight. GDF15 exerts its central anorexic effects by binding to the GFRAL receptor exclusively expressed in the Area Postrema (AP) and the Nucleus of the Solitary Tract (NTS) of the hindbrain. We sought to determine if GDF15 is an indispensable factor for other interventions that cause weight loss and which are also known to act via these hindbrain regions. Methods: To explore the role of GDF15 on food choice we performed macronutrient intake studies in mice treated pharmacologically with GDF15 and in mice having either GDF15 or GFRAL deleted. Next we performed vertical sleeve gastrectomy (VSG) surgeries in a cohort of diet-induced obese Gdf15-null and control mice. To explore the anatomical co-localization of neurons in the hindbrain responding to GLP-1 and/or GDF15 we used GLP-1R reporter mice treated with GDF15, as well as naïve mouse brain and human brain stained by ISH and IHC, respectively, for GLP-1R and GFRAL. Lastly we performed a series of food intake experiments where we treated mice with targeted genetic disruption of either Gdf15 or Gfral with liraglutide; Glp1r-null mice with GDF15; or combined liraglutide and GDF15 treatment in wild-type mice. Results: We found that GDF15 treatment significantly lowered the preference for fat intake in mice, whereas no changes in fat intake were observed after genetic deletion of Gdf15 or Gfral. In addition, deletion of Gdf15 did not alter the food intake or bodyweight after sleeve gastrectomy. Lack of GDF15 or GFRAL signaling did not alter the ability of the GLP-1R agonist liraglutide to reduce food intake. Similarly lack of GLP-1R signaling did not reduce GDF15's anorexic effect. Interestingly, there was a significant synergistic effect on weight loss when treating wild-type mice with both GDF15 and liraglutide. Conclusion: These data suggest that while GDF15 does not play a role in the potent effects of VSG in mice there seems to be a potential therapeutic benefit of activating GFRAL and GLP-1R systems simultaneously.","author":[{"dropping-particle":"","family":"Frikke-Schmidt","given":"Henriette","non-dropping-particle":"","parse-names":false,"suffix":""},{"dropping-particle":"","family":"Hultman","given":"Karin","non-dropping-particle":"","parse-names":false,"suffix":""},{"dropping-particle":"","family":"Galaske","given":"Joseph W.","non-dropping-particle":"","parse-names":false,"suffix":""},{"dropping-particle":"","family":"Jørgensen","given":"Sebastian Beck","non-dropping-particle":"","parse-names":false,"suffix":""},{"dropping-particle":"","family":"Myers","given":"Martin G.","non-dropping-particle":"","parse-names":false,"suffix":""},{"dropping-particle":"","family":"Seeley","given":"Randy J.","non-dropping-particle":"","parse-names":false,"suffix":""}],"container-title":"Molecular Metabolism","id":"ITEM-3","issue":"xxxx","issued":{"date-parts":[["2019","3"]]},"page":"13-21","publisher":"Elsevier GmbH","title":"GDF15 acts synergistically with liraglutide but is not necessary for the weight loss induced by bariatric surgery in mice","type":"article-journal","volume":"21"},"uris":["http://www.mendeley.com/documents/?uuid=67c85029-9067-4e0e-afde-11b03b9bf2c3"]}],"mendeley":{"formattedCitation":"(12,35,36)","plainTextFormattedCitation":"(12,35,36)","previouslyFormattedCitation":"(12,35,36)"},"properties":{"noteIndex":0},"schema":"https://github.com/citation-style-language/schema/raw/master/csl-citation.json"}</w:instrText>
       </w:r>
       <w:r>
         <w:rPr>
@@ -3199,7 +3292,7 @@
           <w:noProof/>
           <w:shd w:val="clear" w:color="auto" w:fill="FFFFFF"/>
         </w:rPr>
-        <w:t>(12,36,37)</w:t>
+        <w:t>(12,35,36)</w:t>
       </w:r>
       <w:r>
         <w:rPr>
@@ -4900,14 +4993,14 @@
           <w:bCs/>
           <w:noProof/>
         </w:rPr>
-        <w:t>Khan NA, Nikkanen J, Yatsuga S, Jackson C, Wang L, Pradhan S, Kivelä R, Pessia A, Velagapudi V, Suomalainen A.</w:t>
-      </w:r>
-      <w:r>
-        <w:rPr>
-          <w:rFonts w:ascii="Century Schoolbook" w:hAnsi="Century Schoolbook" w:cs="Times New Roman"/>
-          <w:noProof/>
-        </w:rPr>
-        <w:t xml:space="preserve"> mTORC1 Regulates Mitochondrial Integrated Stress Response and Mitochondrial Myopathy Progression. </w:t>
+        <w:t>Tang M, Luo M, Lu W, Wang S, Zhang R, Liang W, Gu J, Yu X, Zhang X, Hu C.</w:t>
+      </w:r>
+      <w:r>
+        <w:rPr>
+          <w:rFonts w:ascii="Century Schoolbook" w:hAnsi="Century Schoolbook" w:cs="Times New Roman"/>
+          <w:noProof/>
+        </w:rPr>
+        <w:t xml:space="preserve"> Serum growth differentiation factor 15 is associated with glucose metabolism in the third trimester in Chinese pregnant women. </w:t>
       </w:r>
       <w:r>
         <w:rPr>
@@ -4916,14 +5009,14 @@
           <w:iCs/>
           <w:noProof/>
         </w:rPr>
-        <w:t>Cell Metab.</w:t>
-      </w:r>
-      <w:r>
-        <w:rPr>
-          <w:rFonts w:ascii="Century Schoolbook" w:hAnsi="Century Schoolbook" w:cs="Times New Roman"/>
-          <w:noProof/>
-        </w:rPr>
-        <w:t xml:space="preserve"> 2017;26(2):419-428.e5.</w:t>
+        <w:t>Diabetes Res. Clin. Pract.</w:t>
+      </w:r>
+      <w:r>
+        <w:rPr>
+          <w:rFonts w:ascii="Century Schoolbook" w:hAnsi="Century Schoolbook" w:cs="Times New Roman"/>
+          <w:noProof/>
+        </w:rPr>
+        <w:t xml:space="preserve"> 2019:107823.</w:t>
       </w:r>
     </w:p>
     <w:p>
@@ -5018,14 +5111,14 @@
           <w:bCs/>
           <w:noProof/>
         </w:rPr>
-        <w:t>Tang M, Luo M, Lu W, Wang S, Zhang R, Liang W, Gu J, Yu X, Zhang X, Hu C.</w:t>
-      </w:r>
-      <w:r>
-        <w:rPr>
-          <w:rFonts w:ascii="Century Schoolbook" w:hAnsi="Century Schoolbook" w:cs="Times New Roman"/>
-          <w:noProof/>
-        </w:rPr>
-        <w:t xml:space="preserve"> Serum growth differentiation factor 15 is associated with glucose metabolism in the third trimester in Chinese pregnant women. </w:t>
+        <w:t>Tong S, Marjono B, Brown DA, Mulvey S, Breit SN, Manuelpillai U, Wallace EM.</w:t>
+      </w:r>
+      <w:r>
+        <w:rPr>
+          <w:rFonts w:ascii="Century Schoolbook" w:hAnsi="Century Schoolbook" w:cs="Times New Roman"/>
+          <w:noProof/>
+        </w:rPr>
+        <w:t xml:space="preserve"> Serum concentrations of macrophage inhibitory cytokine 1 (MIC 1) as a predictor of miscarriage. </w:t>
       </w:r>
       <w:r>
         <w:rPr>
@@ -5034,14 +5127,14 @@
           <w:iCs/>
           <w:noProof/>
         </w:rPr>
-        <w:t>Diabetes Res. Clin. Pract.</w:t>
-      </w:r>
-      <w:r>
-        <w:rPr>
-          <w:rFonts w:ascii="Century Schoolbook" w:hAnsi="Century Schoolbook" w:cs="Times New Roman"/>
-          <w:noProof/>
-        </w:rPr>
-        <w:t xml:space="preserve"> 2019:107823.</w:t>
+        <w:t>Lancet</w:t>
+      </w:r>
+      <w:r>
+        <w:rPr>
+          <w:rFonts w:ascii="Century Schoolbook" w:hAnsi="Century Schoolbook" w:cs="Times New Roman"/>
+          <w:noProof/>
+        </w:rPr>
+        <w:t xml:space="preserve"> 2004;363(9403):129–130.</w:t>
       </w:r>
     </w:p>
     <w:p>
@@ -5077,14 +5170,14 @@
           <w:bCs/>
           <w:noProof/>
         </w:rPr>
-        <w:t>Tong S, Marjono B, Brown DA, Mulvey S, Breit SN, Manuelpillai U, Wallace EM.</w:t>
-      </w:r>
-      <w:r>
-        <w:rPr>
-          <w:rFonts w:ascii="Century Schoolbook" w:hAnsi="Century Schoolbook" w:cs="Times New Roman"/>
-          <w:noProof/>
-        </w:rPr>
-        <w:t xml:space="preserve"> Serum concentrations of macrophage inhibitory cytokine 1 (MIC 1) as a predictor of miscarriage. </w:t>
+        <w:t>Munk PS, Valborgland T, Butt N, Larsen AI.</w:t>
+      </w:r>
+      <w:r>
+        <w:rPr>
+          <w:rFonts w:ascii="Century Schoolbook" w:hAnsi="Century Schoolbook" w:cs="Times New Roman"/>
+          <w:noProof/>
+        </w:rPr>
+        <w:t xml:space="preserve"> Response of growth differentiation factor-15 to percutaneous coronary intervention and regular exercise training. </w:t>
       </w:r>
       <w:r>
         <w:rPr>
@@ -5093,14 +5186,14 @@
           <w:iCs/>
           <w:noProof/>
         </w:rPr>
-        <w:t>Lancet</w:t>
-      </w:r>
-      <w:r>
-        <w:rPr>
-          <w:rFonts w:ascii="Century Schoolbook" w:hAnsi="Century Schoolbook" w:cs="Times New Roman"/>
-          <w:noProof/>
-        </w:rPr>
-        <w:t xml:space="preserve"> 2004;363(9403):129–130.</w:t>
+        <w:t>Scand. Cardiovasc. J.</w:t>
+      </w:r>
+      <w:r>
+        <w:rPr>
+          <w:rFonts w:ascii="Century Schoolbook" w:hAnsi="Century Schoolbook" w:cs="Times New Roman"/>
+          <w:noProof/>
+        </w:rPr>
+        <w:t xml:space="preserve"> 2011;45(1):27–32.</w:t>
       </w:r>
     </w:p>
     <w:p>
@@ -5136,14 +5229,14 @@
           <w:bCs/>
           <w:noProof/>
         </w:rPr>
-        <w:t>Munk PS, Valborgland T, Butt N, Larsen AI.</w:t>
-      </w:r>
-      <w:r>
-        <w:rPr>
-          <w:rFonts w:ascii="Century Schoolbook" w:hAnsi="Century Schoolbook" w:cs="Times New Roman"/>
-          <w:noProof/>
-        </w:rPr>
-        <w:t xml:space="preserve"> Response of growth differentiation factor-15 to percutaneous coronary intervention and regular exercise training. </w:t>
+        <w:t>Galliera E, Lombardi G, Marazzi MG, Grasso D, Vianello E, Pozzoni R, Banfi G, Corsi Romanelli MM.</w:t>
+      </w:r>
+      <w:r>
+        <w:rPr>
+          <w:rFonts w:ascii="Century Schoolbook" w:hAnsi="Century Schoolbook" w:cs="Times New Roman"/>
+          <w:noProof/>
+        </w:rPr>
+        <w:t xml:space="preserve"> Acute exercise in elite rugby players increases the circulating level of the cardiovascular biomarker GDF-15. </w:t>
       </w:r>
       <w:r>
         <w:rPr>
@@ -5152,14 +5245,14 @@
           <w:iCs/>
           <w:noProof/>
         </w:rPr>
-        <w:t>Scand. Cardiovasc. J.</w:t>
-      </w:r>
-      <w:r>
-        <w:rPr>
-          <w:rFonts w:ascii="Century Schoolbook" w:hAnsi="Century Schoolbook" w:cs="Times New Roman"/>
-          <w:noProof/>
-        </w:rPr>
-        <w:t xml:space="preserve"> 2011;45(1):27–32.</w:t>
+        <w:t>Scand. J. Clin. Lab. Invest.</w:t>
+      </w:r>
+      <w:r>
+        <w:rPr>
+          <w:rFonts w:ascii="Century Schoolbook" w:hAnsi="Century Schoolbook" w:cs="Times New Roman"/>
+          <w:noProof/>
+        </w:rPr>
+        <w:t xml:space="preserve"> 2014;74(6):492–499.</w:t>
       </w:r>
     </w:p>
     <w:p>
@@ -5195,14 +5288,14 @@
           <w:bCs/>
           <w:noProof/>
         </w:rPr>
-        <w:t>Galliera E, Lombardi G, Marazzi MG, Grasso D, Vianello E, Pozzoni R, Banfi G, Corsi Romanelli MM.</w:t>
-      </w:r>
-      <w:r>
-        <w:rPr>
-          <w:rFonts w:ascii="Century Schoolbook" w:hAnsi="Century Schoolbook" w:cs="Times New Roman"/>
-          <w:noProof/>
-        </w:rPr>
-        <w:t xml:space="preserve"> Acute exercise in elite rugby players increases the circulating level of the cardiovascular biomarker GDF-15. </w:t>
+        <w:t>Joung KH, Kim JM, Yi H-S, Lee JH, Kim KS, Kim HJ, Shong M, Ku BJ.</w:t>
+      </w:r>
+      <w:r>
+        <w:rPr>
+          <w:rFonts w:ascii="Century Schoolbook" w:hAnsi="Century Schoolbook" w:cs="Times New Roman"/>
+          <w:noProof/>
+        </w:rPr>
+        <w:t xml:space="preserve"> Effects of exercise program on normal responsiveness of serum GDF15 in middle-aged women. </w:t>
       </w:r>
       <w:r>
         <w:rPr>
@@ -5211,14 +5304,14 @@
           <w:iCs/>
           <w:noProof/>
         </w:rPr>
-        <w:t>Scand. J. Clin. Lab. Invest.</w:t>
-      </w:r>
-      <w:r>
-        <w:rPr>
-          <w:rFonts w:ascii="Century Schoolbook" w:hAnsi="Century Schoolbook" w:cs="Times New Roman"/>
-          <w:noProof/>
-        </w:rPr>
-        <w:t xml:space="preserve"> 2014;74(6):492–499.</w:t>
+        <w:t>Diabetes Res. Clin. Pract.</w:t>
+      </w:r>
+      <w:r>
+        <w:rPr>
+          <w:rFonts w:ascii="Century Schoolbook" w:hAnsi="Century Schoolbook" w:cs="Times New Roman"/>
+          <w:noProof/>
+        </w:rPr>
+        <w:t xml:space="preserve"> 2016;120:S65–S66.</w:t>
       </w:r>
     </w:p>
     <w:p>
@@ -5254,14 +5347,14 @@
           <w:bCs/>
           <w:noProof/>
         </w:rPr>
-        <w:t>Joung KH, Kim JM, Yi H-S, Lee JH, Kim KS, Kim HJ, Shong M, Ku BJ.</w:t>
-      </w:r>
-      <w:r>
-        <w:rPr>
-          <w:rFonts w:ascii="Century Schoolbook" w:hAnsi="Century Schoolbook" w:cs="Times New Roman"/>
-          <w:noProof/>
-        </w:rPr>
-        <w:t xml:space="preserve"> Effects of exercise program on normal responsiveness of serum GDF15 in middle-aged women. </w:t>
+        <w:t>Kleinert M, Clemmensen C, Sjøberg KA, Carl CS, Jeppesen JF, Wojtaszewski JFP, Kiens B, Richter EA.</w:t>
+      </w:r>
+      <w:r>
+        <w:rPr>
+          <w:rFonts w:ascii="Century Schoolbook" w:hAnsi="Century Schoolbook" w:cs="Times New Roman"/>
+          <w:noProof/>
+        </w:rPr>
+        <w:t xml:space="preserve"> Exercise increases circulating GDF15 in humans. </w:t>
       </w:r>
       <w:r>
         <w:rPr>
@@ -5270,14 +5363,14 @@
           <w:iCs/>
           <w:noProof/>
         </w:rPr>
-        <w:t>Diabetes Res. Clin. Pract.</w:t>
-      </w:r>
-      <w:r>
-        <w:rPr>
-          <w:rFonts w:ascii="Century Schoolbook" w:hAnsi="Century Schoolbook" w:cs="Times New Roman"/>
-          <w:noProof/>
-        </w:rPr>
-        <w:t xml:space="preserve"> 2016;120:S65–S66.</w:t>
+        <w:t>Mol. Metab.</w:t>
+      </w:r>
+      <w:r>
+        <w:rPr>
+          <w:rFonts w:ascii="Century Schoolbook" w:hAnsi="Century Schoolbook" w:cs="Times New Roman"/>
+          <w:noProof/>
+        </w:rPr>
+        <w:t xml:space="preserve"> 2018;9(January):187–191.</w:t>
       </w:r>
     </w:p>
     <w:p>
@@ -5313,14 +5406,14 @@
           <w:bCs/>
           <w:noProof/>
         </w:rPr>
-        <w:t>Kleinert M, Clemmensen C, Sjøberg KA, Carl CS, Jeppesen JF, Wojtaszewski JFP, Kiens B, Richter EA.</w:t>
-      </w:r>
-      <w:r>
-        <w:rPr>
-          <w:rFonts w:ascii="Century Schoolbook" w:hAnsi="Century Schoolbook" w:cs="Times New Roman"/>
-          <w:noProof/>
-        </w:rPr>
-        <w:t xml:space="preserve"> Exercise increases circulating GDF15 in humans. </w:t>
+        <w:t>Zhang H, Fealy CE, Kirwan JP.</w:t>
+      </w:r>
+      <w:r>
+        <w:rPr>
+          <w:rFonts w:ascii="Century Schoolbook" w:hAnsi="Century Schoolbook" w:cs="Times New Roman"/>
+          <w:noProof/>
+        </w:rPr>
+        <w:t xml:space="preserve"> Exercise Training Promotes a GDF15 Associated Reduction in Fat Mass in Older Adults with Obesity. </w:t>
       </w:r>
       <w:r>
         <w:rPr>
@@ -5329,14 +5422,14 @@
           <w:iCs/>
           <w:noProof/>
         </w:rPr>
-        <w:t>Mol. Metab.</w:t>
-      </w:r>
-      <w:r>
-        <w:rPr>
-          <w:rFonts w:ascii="Century Schoolbook" w:hAnsi="Century Schoolbook" w:cs="Times New Roman"/>
-          <w:noProof/>
-        </w:rPr>
-        <w:t xml:space="preserve"> 2018;9(January):187–191.</w:t>
+        <w:t>Am. J. Physiol. Metab.</w:t>
+      </w:r>
+      <w:r>
+        <w:rPr>
+          <w:rFonts w:ascii="Century Schoolbook" w:hAnsi="Century Schoolbook" w:cs="Times New Roman"/>
+          <w:noProof/>
+        </w:rPr>
+        <w:t xml:space="preserve"> 2019:ajpendo.00439.2018.</w:t>
       </w:r>
     </w:p>
     <w:p>
@@ -5372,14 +5465,14 @@
           <w:bCs/>
           <w:noProof/>
         </w:rPr>
-        <w:t>Zhang H, Fealy CE, Kirwan JP.</w:t>
-      </w:r>
-      <w:r>
-        <w:rPr>
-          <w:rFonts w:ascii="Century Schoolbook" w:hAnsi="Century Schoolbook" w:cs="Times New Roman"/>
-          <w:noProof/>
-        </w:rPr>
-        <w:t xml:space="preserve"> Exercise Training Promotes a GDF15 Associated Reduction in Fat Mass in Older Adults with Obesity. </w:t>
+        <w:t>Mullican SE, Lin-Schmidt X, Chin C-N, Chavez JA, Furman JL, Armstrong AA, Beck SC, South VJ, Dinh TQ, Cash-Mason TD, Cavanaugh CR, Nelson S, Huang C, Hunter MJ, Rangwala SM.</w:t>
+      </w:r>
+      <w:r>
+        <w:rPr>
+          <w:rFonts w:ascii="Century Schoolbook" w:hAnsi="Century Schoolbook" w:cs="Times New Roman"/>
+          <w:noProof/>
+        </w:rPr>
+        <w:t xml:space="preserve"> GFRAL is the receptor for GDF15 and the ligand promotes weight loss in mice and nonhuman primates. </w:t>
       </w:r>
       <w:r>
         <w:rPr>
@@ -5388,14 +5481,14 @@
           <w:iCs/>
           <w:noProof/>
         </w:rPr>
-        <w:t>Am. J. Physiol. Metab.</w:t>
-      </w:r>
-      <w:r>
-        <w:rPr>
-          <w:rFonts w:ascii="Century Schoolbook" w:hAnsi="Century Schoolbook" w:cs="Times New Roman"/>
-          <w:noProof/>
-        </w:rPr>
-        <w:t xml:space="preserve"> 2019:ajpendo.00439.2018.</w:t>
+        <w:t>Nat. Med.</w:t>
+      </w:r>
+      <w:r>
+        <w:rPr>
+          <w:rFonts w:ascii="Century Schoolbook" w:hAnsi="Century Schoolbook" w:cs="Times New Roman"/>
+          <w:noProof/>
+        </w:rPr>
+        <w:t xml:space="preserve"> 2017;23(10):1150–1157.</w:t>
       </w:r>
     </w:p>
     <w:p>
@@ -5431,14 +5524,14 @@
           <w:bCs/>
           <w:noProof/>
         </w:rPr>
-        <w:t>Mullican SE, Lin-Schmidt X, Chin C-N, Chavez JA, Furman JL, Armstrong AA, Beck SC, South VJ, Dinh TQ, Cash-Mason TD, Cavanaugh CR, Nelson S, Huang C, Hunter MJ, Rangwala SM.</w:t>
-      </w:r>
-      <w:r>
-        <w:rPr>
-          <w:rFonts w:ascii="Century Schoolbook" w:hAnsi="Century Schoolbook" w:cs="Times New Roman"/>
-          <w:noProof/>
-        </w:rPr>
-        <w:t xml:space="preserve"> GFRAL is the receptor for GDF15 and the ligand promotes weight loss in mice and nonhuman primates. </w:t>
+        <w:t>Hsu JY, Crawley S, Chen M, Ayupova DA, Lindhout DA, Higbee J, Kutach A, Joo W, Gao Z, Fu D, To C, Mondal K, Li B, Kekatpure A, Wang M, Laird T, Horner G, Chan J, Mcentee M, Lopez M, Lakshminarasimhan D, White A, Wang SP, Yao J, Yie J, Matern H, Solloway M, Haldankar R, Parsons T, Tang J, Shen WD, Chen YA, Tian H, Allan BB.</w:t>
+      </w:r>
+      <w:r>
+        <w:rPr>
+          <w:rFonts w:ascii="Century Schoolbook" w:hAnsi="Century Schoolbook" w:cs="Times New Roman"/>
+          <w:noProof/>
+        </w:rPr>
+        <w:t xml:space="preserve"> Non-homeostatic body weight regulation through a brainstem-restricted receptor for GDF15. </w:t>
       </w:r>
       <w:r>
         <w:rPr>
@@ -5447,14 +5540,14 @@
           <w:iCs/>
           <w:noProof/>
         </w:rPr>
-        <w:t>Nat. Med.</w:t>
-      </w:r>
-      <w:r>
-        <w:rPr>
-          <w:rFonts w:ascii="Century Schoolbook" w:hAnsi="Century Schoolbook" w:cs="Times New Roman"/>
-          <w:noProof/>
-        </w:rPr>
-        <w:t xml:space="preserve"> 2017;23(10):1150–1157.</w:t>
+        <w:t>Nature</w:t>
+      </w:r>
+      <w:r>
+        <w:rPr>
+          <w:rFonts w:ascii="Century Schoolbook" w:hAnsi="Century Schoolbook" w:cs="Times New Roman"/>
+          <w:noProof/>
+        </w:rPr>
+        <w:t xml:space="preserve"> 2017;550(7675):255–259.</w:t>
       </w:r>
     </w:p>
     <w:p>
@@ -5474,6 +5567,7 @@
           <w:rFonts w:ascii="Century Schoolbook" w:hAnsi="Century Schoolbook" w:cs="Times New Roman"/>
           <w:noProof/>
         </w:rPr>
+        <w:lastRenderedPageBreak/>
         <w:t xml:space="preserve">33. </w:t>
       </w:r>
       <w:r>
@@ -5490,24 +5584,14 @@
           <w:bCs/>
           <w:noProof/>
         </w:rPr>
-        <w:t xml:space="preserve">Hsu JY, Crawley S, Chen M, Ayupova DA, Lindhout DA, Higbee J, Kutach A, Joo W, Gao Z, Fu D, To C, Mondal K, Li B, Kekatpure A, Wang M, Laird T, Horner G, Chan J, Mcentee M, Lopez M, </w:t>
-      </w:r>
-      <w:r>
-        <w:rPr>
-          <w:rFonts w:ascii="Century Schoolbook" w:hAnsi="Century Schoolbook" w:cs="Times New Roman"/>
-          <w:b/>
-          <w:bCs/>
-          <w:noProof/>
-        </w:rPr>
-        <w:lastRenderedPageBreak/>
-        <w:t>Lakshminarasimhan D, White A, Wang SP, Yao J, Yie J, Matern H, Solloway M, Haldankar R, Parsons T, Tang J, Shen WD, Chen YA, Tian H, Allan BB.</w:t>
-      </w:r>
-      <w:r>
-        <w:rPr>
-          <w:rFonts w:ascii="Century Schoolbook" w:hAnsi="Century Schoolbook" w:cs="Times New Roman"/>
-          <w:noProof/>
-        </w:rPr>
-        <w:t xml:space="preserve"> Non-homeostatic body weight regulation through a brainstem-restricted receptor for GDF15. </w:t>
+        <w:t>Tran T, Yang J, Gardner J, Xiong Y.</w:t>
+      </w:r>
+      <w:r>
+        <w:rPr>
+          <w:rFonts w:ascii="Century Schoolbook" w:hAnsi="Century Schoolbook" w:cs="Times New Roman"/>
+          <w:noProof/>
+        </w:rPr>
+        <w:t xml:space="preserve"> GDF15 deficiency promotes high fat diet-induced obesity in mice. Peterson JM, ed. </w:t>
       </w:r>
       <w:r>
         <w:rPr>
@@ -5516,14 +5600,14 @@
           <w:iCs/>
           <w:noProof/>
         </w:rPr>
-        <w:t>Nature</w:t>
-      </w:r>
-      <w:r>
-        <w:rPr>
-          <w:rFonts w:ascii="Century Schoolbook" w:hAnsi="Century Schoolbook" w:cs="Times New Roman"/>
-          <w:noProof/>
-        </w:rPr>
-        <w:t xml:space="preserve"> 2017;550(7675):255–259.</w:t>
+        <w:t>PLoS One</w:t>
+      </w:r>
+      <w:r>
+        <w:rPr>
+          <w:rFonts w:ascii="Century Schoolbook" w:hAnsi="Century Schoolbook" w:cs="Times New Roman"/>
+          <w:noProof/>
+        </w:rPr>
+        <w:t xml:space="preserve"> 2018;13(8):e0201584.</w:t>
       </w:r>
     </w:p>
     <w:p>
@@ -5559,14 +5643,14 @@
           <w:bCs/>
           <w:noProof/>
         </w:rPr>
-        <w:t>Tran T, Yang J, Gardner J, Xiong Y.</w:t>
-      </w:r>
-      <w:r>
-        <w:rPr>
-          <w:rFonts w:ascii="Century Schoolbook" w:hAnsi="Century Schoolbook" w:cs="Times New Roman"/>
-          <w:noProof/>
-        </w:rPr>
-        <w:t xml:space="preserve"> GDF15 deficiency promotes high fat diet-induced obesity in mice. Peterson JM, ed. </w:t>
+        <w:t>Tsai VW-W, Zhang HP, Manandhar R, Schofield P, Christ D, Lee-Ng KKM, Lebhar H, Marquis CP, Husaini Y, Brown DA, Breit SN.</w:t>
+      </w:r>
+      <w:r>
+        <w:rPr>
+          <w:rFonts w:ascii="Century Schoolbook" w:hAnsi="Century Schoolbook" w:cs="Times New Roman"/>
+          <w:noProof/>
+        </w:rPr>
+        <w:t xml:space="preserve"> GDF15 mediates adiposity resistance through actions on GFRAL neurons in the hindbrain AP/NTS. </w:t>
       </w:r>
       <w:r>
         <w:rPr>
@@ -5575,14 +5659,14 @@
           <w:iCs/>
           <w:noProof/>
         </w:rPr>
-        <w:t>PLoS One</w:t>
-      </w:r>
-      <w:r>
-        <w:rPr>
-          <w:rFonts w:ascii="Century Schoolbook" w:hAnsi="Century Schoolbook" w:cs="Times New Roman"/>
-          <w:noProof/>
-        </w:rPr>
-        <w:t xml:space="preserve"> 2018;13(8):e0201584.</w:t>
+        <w:t>Int. J. Obes.</w:t>
+      </w:r>
+      <w:r>
+        <w:rPr>
+          <w:rFonts w:ascii="Century Schoolbook" w:hAnsi="Century Schoolbook" w:cs="Times New Roman"/>
+          <w:noProof/>
+        </w:rPr>
+        <w:t xml:space="preserve"> 2019. doi:10.1038/s41366-019-0365-5.</w:t>
       </w:r>
     </w:p>
     <w:p>
@@ -5618,14 +5702,14 @@
           <w:bCs/>
           <w:noProof/>
         </w:rPr>
-        <w:t>Tsai VW-W, Zhang HP, Manandhar R, Schofield P, Christ D, Lee-Ng KKM, Lebhar H, Marquis CP, Husaini Y, Brown DA, Breit SN.</w:t>
-      </w:r>
-      <w:r>
-        <w:rPr>
-          <w:rFonts w:ascii="Century Schoolbook" w:hAnsi="Century Schoolbook" w:cs="Times New Roman"/>
-          <w:noProof/>
-        </w:rPr>
-        <w:t xml:space="preserve"> GDF15 mediates adiposity resistance through actions on GFRAL neurons in the hindbrain AP/NTS. </w:t>
+        <w:t>Emmerson PJ, Wang F, Du Y, Liu Q, Pickard RT, Gonciarz MD, Coskun T, Hamang MJ, Sindelar DK, Ballman KK, Foltz LA, Muppidi A, Alsina-Fernandez J, Barnard GC, Tang JX, Liu X, Mao X, Siegel R, Sloan JH, Mitchell PJ, Zhang BB, Gimeno RE, Shan B, Wu X.</w:t>
+      </w:r>
+      <w:r>
+        <w:rPr>
+          <w:rFonts w:ascii="Century Schoolbook" w:hAnsi="Century Schoolbook" w:cs="Times New Roman"/>
+          <w:noProof/>
+        </w:rPr>
+        <w:t xml:space="preserve"> The metabolic effects of GDF15 are mediated by the orphan receptor GFRAL. </w:t>
       </w:r>
       <w:r>
         <w:rPr>
@@ -5634,14 +5718,14 @@
           <w:iCs/>
           <w:noProof/>
         </w:rPr>
-        <w:t>Int. J. Obes.</w:t>
-      </w:r>
-      <w:r>
-        <w:rPr>
-          <w:rFonts w:ascii="Century Schoolbook" w:hAnsi="Century Schoolbook" w:cs="Times New Roman"/>
-          <w:noProof/>
-        </w:rPr>
-        <w:t xml:space="preserve"> 2019. doi:10.1038/s41366-019-0365-5.</w:t>
+        <w:t>Nat. Med.</w:t>
+      </w:r>
+      <w:r>
+        <w:rPr>
+          <w:rFonts w:ascii="Century Schoolbook" w:hAnsi="Century Schoolbook" w:cs="Times New Roman"/>
+          <w:noProof/>
+        </w:rPr>
+        <w:t xml:space="preserve"> 2017;23(10):1215–1219.</w:t>
       </w:r>
     </w:p>
     <w:p>
@@ -5652,7 +5736,7 @@
         <w:adjustRightInd w:val="0"/>
         <w:ind w:left="640" w:hanging="640"/>
         <w:rPr>
-          <w:rFonts w:ascii="Century Schoolbook" w:hAnsi="Century Schoolbook" w:cs="Times New Roman"/>
+          <w:rFonts w:ascii="Century Schoolbook" w:hAnsi="Century Schoolbook"/>
           <w:noProof/>
         </w:rPr>
       </w:pPr>
@@ -5662,65 +5746,6 @@
           <w:noProof/>
         </w:rPr>
         <w:t xml:space="preserve">36. </w:t>
-      </w:r>
-      <w:r>
-        <w:rPr>
-          <w:rFonts w:ascii="Century Schoolbook" w:hAnsi="Century Schoolbook" w:cs="Times New Roman"/>
-          <w:noProof/>
-        </w:rPr>
-        <w:tab/>
-      </w:r>
-      <w:r>
-        <w:rPr>
-          <w:rFonts w:ascii="Century Schoolbook" w:hAnsi="Century Schoolbook" w:cs="Times New Roman"/>
-          <w:b/>
-          <w:bCs/>
-          <w:noProof/>
-        </w:rPr>
-        <w:t>Emmerson PJ, Wang F, Du Y, Liu Q, Pickard RT, Gonciarz MD, Coskun T, Hamang MJ, Sindelar DK, Ballman KK, Foltz LA, Muppidi A, Alsina-Fernandez J, Barnard GC, Tang JX, Liu X, Mao X, Siegel R, Sloan JH, Mitchell PJ, Zhang BB, Gimeno RE, Shan B, Wu X.</w:t>
-      </w:r>
-      <w:r>
-        <w:rPr>
-          <w:rFonts w:ascii="Century Schoolbook" w:hAnsi="Century Schoolbook" w:cs="Times New Roman"/>
-          <w:noProof/>
-        </w:rPr>
-        <w:t xml:space="preserve"> The metabolic effects of GDF15 are mediated by the orphan receptor GFRAL. </w:t>
-      </w:r>
-      <w:r>
-        <w:rPr>
-          <w:rFonts w:ascii="Century Schoolbook" w:hAnsi="Century Schoolbook" w:cs="Times New Roman"/>
-          <w:i/>
-          <w:iCs/>
-          <w:noProof/>
-        </w:rPr>
-        <w:t>Nat. Med.</w:t>
-      </w:r>
-      <w:r>
-        <w:rPr>
-          <w:rFonts w:ascii="Century Schoolbook" w:hAnsi="Century Schoolbook" w:cs="Times New Roman"/>
-          <w:noProof/>
-        </w:rPr>
-        <w:t xml:space="preserve"> 2017;23(10):1215–1219.</w:t>
-      </w:r>
-    </w:p>
-    <w:p>
-      <w:pPr>
-        <w:widowControl w:val="0"/>
-        <w:autoSpaceDE w:val="0"/>
-        <w:autoSpaceDN w:val="0"/>
-        <w:adjustRightInd w:val="0"/>
-        <w:ind w:left="640" w:hanging="640"/>
-        <w:rPr>
-          <w:rFonts w:ascii="Century Schoolbook" w:hAnsi="Century Schoolbook"/>
-          <w:noProof/>
-        </w:rPr>
-      </w:pPr>
-      <w:r>
-        <w:rPr>
-          <w:rFonts w:ascii="Century Schoolbook" w:hAnsi="Century Schoolbook" w:cs="Times New Roman"/>
-          <w:noProof/>
-        </w:rPr>
-        <w:t xml:space="preserve">37. </w:t>
       </w:r>
       <w:r>
         <w:rPr>
@@ -6426,8 +6451,6 @@
                 <w:bCs/>
               </w:rPr>
             </w:pPr>
-            <w:bookmarkStart w:id="2" w:name="_GoBack"/>
-            <w:bookmarkEnd w:id="2"/>
           </w:p>
         </w:tc>
       </w:tr>
@@ -6651,22 +6674,6 @@
 
 <file path=word/comments.xml><?xml version="1.0" encoding="utf-8"?>
 <w:comments xmlns:wpc="http://schemas.microsoft.com/office/word/2010/wordprocessingCanvas" xmlns:cx="http://schemas.microsoft.com/office/drawing/2014/chartex" xmlns:cx1="http://schemas.microsoft.com/office/drawing/2015/9/8/chartex" xmlns:cx2="http://schemas.microsoft.com/office/drawing/2015/10/21/chartex" xmlns:cx3="http://schemas.microsoft.com/office/drawing/2016/5/9/chartex" xmlns:cx4="http://schemas.microsoft.com/office/drawing/2016/5/10/chartex" xmlns:cx5="http://schemas.microsoft.com/office/drawing/2016/5/11/chartex" xmlns:cx6="http://schemas.microsoft.com/office/drawing/2016/5/12/chartex" xmlns:cx7="http://schemas.microsoft.com/office/drawing/2016/5/13/chartex" xmlns:cx8="http://schemas.microsoft.com/office/drawing/2016/5/14/chartex" xmlns:mc="http://schemas.openxmlformats.org/markup-compatibility/2006" xmlns:aink="http://schemas.microsoft.com/office/drawing/2016/ink" xmlns:am3d="http://schemas.microsoft.com/office/drawing/2017/model3d" xmlns:o="urn:schemas-microsoft-com:office:office" xmlns:r="http://schemas.openxmlformats.org/officeDocument/2006/relationships" xmlns:m="http://schemas.openxmlformats.org/officeDocument/2006/math" xmlns:v="urn:schemas-microsoft-com:vml" xmlns:wp14="http://schemas.microsoft.com/office/word/2010/wordprocessingDrawing" xmlns:wp="http://schemas.openxmlformats.org/drawingml/2006/wordprocessingDrawing" xmlns:w10="urn:schemas-microsoft-com:office:word" xmlns:w="http://schemas.openxmlformats.org/wordprocessingml/2006/main" xmlns:w14="http://schemas.microsoft.com/office/word/2010/wordml" xmlns:w15="http://schemas.microsoft.com/office/word/2012/wordml" xmlns:w16cid="http://schemas.microsoft.com/office/word/2016/wordml/cid" xmlns:w16se="http://schemas.microsoft.com/office/word/2015/wordml/symex" xmlns:wpg="http://schemas.microsoft.com/office/word/2010/wordprocessingGroup" xmlns:wpi="http://schemas.microsoft.com/office/word/2010/wordprocessingInk" xmlns:wne="http://schemas.microsoft.com/office/word/2006/wordml" xmlns:wps="http://schemas.microsoft.com/office/word/2010/wordprocessingShape" mc:Ignorable="w14 w15 w16se w16cid wp14">
-  <w:comment w:id="0" w:author="Dave Bridges" w:date="2020-03-27T10:06:00Z" w:initials="DB">
-    <w:p>
-      <w:pPr>
-        <w:pStyle w:val="CommentText"/>
-      </w:pPr>
-      <w:r>
-        <w:rPr>
-          <w:rStyle w:val="CommentReference"/>
-        </w:rPr>
-        <w:annotationRef/>
-      </w:r>
-      <w:r>
-        <w:t>Waiting for DS</w:t>
-      </w:r>
-    </w:p>
-  </w:comment>
   <w:comment w:id="1" w:author="Dave Bridges" w:date="2020-02-11T15:34:00Z" w:initials="DB">
     <w:p>
       <w:pPr>
@@ -6694,14 +6701,12 @@
 
 <file path=word/commentsExtended.xml><?xml version="1.0" encoding="utf-8"?>
 <w15:commentsEx xmlns:wpc="http://schemas.microsoft.com/office/word/2010/wordprocessingCanvas" xmlns:cx="http://schemas.microsoft.com/office/drawing/2014/chartex" xmlns:cx1="http://schemas.microsoft.com/office/drawing/2015/9/8/chartex" xmlns:cx2="http://schemas.microsoft.com/office/drawing/2015/10/21/chartex" xmlns:cx3="http://schemas.microsoft.com/office/drawing/2016/5/9/chartex" xmlns:cx4="http://schemas.microsoft.com/office/drawing/2016/5/10/chartex" xmlns:cx5="http://schemas.microsoft.com/office/drawing/2016/5/11/chartex" xmlns:cx6="http://schemas.microsoft.com/office/drawing/2016/5/12/chartex" xmlns:cx7="http://schemas.microsoft.com/office/drawing/2016/5/13/chartex" xmlns:cx8="http://schemas.microsoft.com/office/drawing/2016/5/14/chartex" xmlns:mc="http://schemas.openxmlformats.org/markup-compatibility/2006" xmlns:aink="http://schemas.microsoft.com/office/drawing/2016/ink" xmlns:am3d="http://schemas.microsoft.com/office/drawing/2017/model3d" xmlns:o="urn:schemas-microsoft-com:office:office" xmlns:r="http://schemas.openxmlformats.org/officeDocument/2006/relationships" xmlns:m="http://schemas.openxmlformats.org/officeDocument/2006/math" xmlns:v="urn:schemas-microsoft-com:vml" xmlns:wp14="http://schemas.microsoft.com/office/word/2010/wordprocessingDrawing" xmlns:wp="http://schemas.openxmlformats.org/drawingml/2006/wordprocessingDrawing" xmlns:w10="urn:schemas-microsoft-com:office:word" xmlns:w="http://schemas.openxmlformats.org/wordprocessingml/2006/main" xmlns:w14="http://schemas.microsoft.com/office/word/2010/wordml" xmlns:w15="http://schemas.microsoft.com/office/word/2012/wordml" xmlns:w16cid="http://schemas.microsoft.com/office/word/2016/wordml/cid" xmlns:w16se="http://schemas.microsoft.com/office/word/2015/wordml/symex" xmlns:wpg="http://schemas.microsoft.com/office/word/2010/wordprocessingGroup" xmlns:wpi="http://schemas.microsoft.com/office/word/2010/wordprocessingInk" xmlns:wne="http://schemas.microsoft.com/office/word/2006/wordml" xmlns:wps="http://schemas.microsoft.com/office/word/2010/wordprocessingShape" mc:Ignorable="w14 w15 w16se w16cid wp14">
-  <w15:commentEx w15:paraId="471D26C3" w15:done="0"/>
   <w15:commentEx w15:paraId="34A63DCB" w15:done="0"/>
 </w15:commentsEx>
 </file>
 
 <file path=word/commentsIds.xml><?xml version="1.0" encoding="utf-8"?>
 <w16cid:commentsIds xmlns:wpc="http://schemas.microsoft.com/office/word/2010/wordprocessingCanvas" xmlns:cx="http://schemas.microsoft.com/office/drawing/2014/chartex" xmlns:cx1="http://schemas.microsoft.com/office/drawing/2015/9/8/chartex" xmlns:cx2="http://schemas.microsoft.com/office/drawing/2015/10/21/chartex" xmlns:cx3="http://schemas.microsoft.com/office/drawing/2016/5/9/chartex" xmlns:cx4="http://schemas.microsoft.com/office/drawing/2016/5/10/chartex" xmlns:cx5="http://schemas.microsoft.com/office/drawing/2016/5/11/chartex" xmlns:cx6="http://schemas.microsoft.com/office/drawing/2016/5/12/chartex" xmlns:cx7="http://schemas.microsoft.com/office/drawing/2016/5/13/chartex" xmlns:cx8="http://schemas.microsoft.com/office/drawing/2016/5/14/chartex" xmlns:mc="http://schemas.openxmlformats.org/markup-compatibility/2006" xmlns:aink="http://schemas.microsoft.com/office/drawing/2016/ink" xmlns:am3d="http://schemas.microsoft.com/office/drawing/2017/model3d" xmlns:o="urn:schemas-microsoft-com:office:office" xmlns:r="http://schemas.openxmlformats.org/officeDocument/2006/relationships" xmlns:m="http://schemas.openxmlformats.org/officeDocument/2006/math" xmlns:v="urn:schemas-microsoft-com:vml" xmlns:wp14="http://schemas.microsoft.com/office/word/2010/wordprocessingDrawing" xmlns:wp="http://schemas.openxmlformats.org/drawingml/2006/wordprocessingDrawing" xmlns:w10="urn:schemas-microsoft-com:office:word" xmlns:w="http://schemas.openxmlformats.org/wordprocessingml/2006/main" xmlns:w14="http://schemas.microsoft.com/office/word/2010/wordml" xmlns:w15="http://schemas.microsoft.com/office/word/2012/wordml" xmlns:w16cid="http://schemas.microsoft.com/office/word/2016/wordml/cid" xmlns:w16se="http://schemas.microsoft.com/office/word/2015/wordml/symex" xmlns:wpg="http://schemas.microsoft.com/office/word/2010/wordprocessingGroup" xmlns:wpi="http://schemas.microsoft.com/office/word/2010/wordprocessingInk" xmlns:wne="http://schemas.microsoft.com/office/word/2006/wordml" xmlns:wps="http://schemas.microsoft.com/office/word/2010/wordprocessingShape" mc:Ignorable="w14 w15 w16se w16cid wp14">
-  <w16cid:commentId w16cid:paraId="471D26C3" w16cid:durableId="22284EAC"/>
   <w16cid:commentId w16cid:paraId="34A63DCB" w16cid:durableId="21ED4818"/>
 </w16cid:commentsIds>
 </file>
@@ -7629,7 +7634,7 @@
 </file>
 
 <file path=customXml/itemProps1.xml><?xml version="1.0" encoding="utf-8"?>
-<ds:datastoreItem xmlns:ds="http://schemas.openxmlformats.org/officeDocument/2006/customXml" ds:itemID="{E46D541D-7E52-E340-8813-AFF543072023}">
+<ds:datastoreItem xmlns:ds="http://schemas.openxmlformats.org/officeDocument/2006/customXml" ds:itemID="{B141B61E-0BD4-3C47-A040-937565CBD0E0}">
   <ds:schemaRefs>
     <ds:schemaRef ds:uri="http://schemas.openxmlformats.org/officeDocument/2006/bibliography"/>
   </ds:schemaRefs>

</xml_diff>

<commit_message>
Added body comp figures to manuscript and index
</commit_message>
<xml_diff>
--- a/Manuscripts/GDF15 Ketogenic Diet Paper/Manuscript.docx
+++ b/Manuscripts/GDF15 Ketogenic Diet Paper/Manuscript.docx
@@ -2817,13 +2817,31 @@
         <w:t xml:space="preserve">A/J </w:t>
       </w:r>
       <w:r>
-        <w:t xml:space="preserve">mice starting at 10 weeks of age on to one or other of these diets and measured their body composition for four weeks. </w:t>
-      </w:r>
-      <w:r>
-        <w:t>These mice had XXX changes in fat mass and YYY changes in lean mass, while ZZZZ in food intake (Figures 1A-</w:t>
-      </w:r>
-      <w:r>
-        <w:t>D</w:t>
+        <w:t xml:space="preserve">mice starting at 10 weeks of age on to one or other of these diets and measured their body </w:t>
+      </w:r>
+      <w:r>
+        <w:t xml:space="preserve">weights and </w:t>
+      </w:r>
+      <w:r>
+        <w:t xml:space="preserve">composition for </w:t>
+      </w:r>
+      <w:r>
+        <w:t>three</w:t>
+      </w:r>
+      <w:r>
+        <w:t xml:space="preserve"> weeks. </w:t>
+      </w:r>
+      <w:r>
+        <w:t>These mice had XXX changes in fat mass and YYY changes in lean mass</w:t>
+      </w:r>
+      <w:r>
+        <w:t xml:space="preserve"> </w:t>
+      </w:r>
+      <w:r>
+        <w:t>(Figures 1A-</w:t>
+      </w:r>
+      <w:r>
+        <w:t>C</w:t>
       </w:r>
       <w:r>
         <w:t>)</w:t>
@@ -2835,6 +2853,9 @@
         <w:t xml:space="preserve"> </w:t>
       </w:r>
       <w:r>
+        <w:t xml:space="preserve">The reductions in lean mass appear to be driven by reduced muscle mass as XXX (Figure 1D).  </w:t>
+      </w:r>
+      <w:r>
         <w:t xml:space="preserve">We </w:t>
       </w:r>
       <w:r>
@@ -2856,15 +2877,13 @@
         <w:t xml:space="preserve"> weeks of ketogenic diet</w:t>
       </w:r>
       <w:r>
-        <w:t xml:space="preserve"> with </w:t>
-      </w:r>
-      <w:proofErr w:type="gramStart"/>
-      <w:r>
-        <w:t>11.8 and 10.4 fold</w:t>
-      </w:r>
-      <w:proofErr w:type="gramEnd"/>
-      <w:r>
-        <w:t xml:space="preserve"> induction of total ketone bodies in male and female mice respectively relative to control diets (p&lt;0.001, Figure 1F).  </w:t>
+        <w:t xml:space="preserve"> with 11.8 and 10.4 fold induction of total ketone bodies in male and female mice respectively relative to control diets (p&lt;0.001, Figure 1</w:t>
+      </w:r>
+      <w:r>
+        <w:t>E</w:t>
+      </w:r>
+      <w:r>
+        <w:t xml:space="preserve">).  </w:t>
       </w:r>
       <w:bookmarkStart w:id="0" w:name="_GoBack"/>
       <w:bookmarkEnd w:id="0"/>
@@ -7634,7 +7653,7 @@
 </file>
 
 <file path=customXml/itemProps1.xml><?xml version="1.0" encoding="utf-8"?>
-<ds:datastoreItem xmlns:ds="http://schemas.openxmlformats.org/officeDocument/2006/customXml" ds:itemID="{B141B61E-0BD4-3C47-A040-937565CBD0E0}">
+<ds:datastoreItem xmlns:ds="http://schemas.openxmlformats.org/officeDocument/2006/customXml" ds:itemID="{5141EF7B-7A51-8E4A-9F51-E23A9B60B26F}">
   <ds:schemaRefs>
     <ds:schemaRef ds:uri="http://schemas.openxmlformats.org/officeDocument/2006/bibliography"/>
   </ds:schemaRefs>

</xml_diff>

<commit_message>
Added stats to A/J body composition
</commit_message>
<xml_diff>
--- a/Manuscripts/GDF15 Ketogenic Diet Paper/Manuscript.docx
+++ b/Manuscripts/GDF15 Ketogenic Diet Paper/Manuscript.docx
@@ -2232,11 +2232,80 @@
         <w:fldChar w:fldCharType="end"/>
       </w:r>
       <w:r>
-        <w:t xml:space="preserve">.  For experiments using both sexes, a modifying effect of sex was tested for all outcomes and reported where significant </w:t>
+        <w:t xml:space="preserve">.  </w:t>
+      </w:r>
+      <w:r>
+        <w:t>For longitudinal measurements</w:t>
+      </w:r>
+      <w:r>
+        <w:t xml:space="preserve">, </w:t>
+      </w:r>
+      <w:r>
+        <w:t xml:space="preserve"> mixed linear models were constructed</w:t>
+      </w:r>
+      <w:r>
+        <w:t xml:space="preserve"> with random intercepts</w:t>
+      </w:r>
+      <w:r>
+        <w:t xml:space="preserve"> starting at the diet change.</w:t>
+      </w:r>
+      <w:r>
+        <w:t xml:space="preserve">, </w:t>
+      </w:r>
+      <w:r>
+        <w:t>Significance was determined</w:t>
+      </w:r>
+      <w:r>
+        <w:t xml:space="preserve"> via Chi-squared tests</w:t>
+      </w:r>
+      <w:r>
+        <w:t xml:space="preserve"> between models with or without </w:t>
       </w:r>
       <w:r>
         <w:lastRenderedPageBreak/>
-        <w:t xml:space="preserve">based on the interaction from a 2x2 ANOVA.  All raw data and analysis scripts can be found at </w:t>
+        <w:t>the genotype or diet terms</w:t>
+      </w:r>
+      <w:r>
+        <w:t xml:space="preserve"> using the lme4 package version 1.1-21 </w:t>
+      </w:r>
+      <w:r>
+        <w:fldChar w:fldCharType="begin" w:fldLock="1"/>
+      </w:r>
+      <w:r>
+        <w:instrText>ADDIN CSL_CITATION {"citationItems":[{"id":"ITEM-1","itemData":{"DOI":"10.1177/009286150103500418","ISBN":"3900051070","ISSN":"0092-8615","abstract":"lme4: Mixed-e</w:instrText>
+      </w:r>
+      <w:r>
+        <w:rPr>
+          <w:rFonts w:ascii="Cambria Math" w:hAnsi="Cambria Math" w:cs="Cambria Math"/>
+        </w:rPr>
+        <w:instrText>ﬀ</w:instrText>
+      </w:r>
+      <w:r>
+        <w:instrText>ects modeling with R","author":[{"dropping-particle":"","family":"Bates","given":"Douglas M","non-dropping-particle":"","parse-names":false,"suffix":""},{"dropping-particle":"","family":"Maechler","given":"Martin","non-dropping-particle":"","parse-names":false,"suffix":""},{"dropping-particle":"","family":"Bolker","given":"Ben","non-dropping-particle":"","parse-names":false,"suffix":""},{"dropping-particle":"","family":"Walker","given":"Steve","non-dropping-particle":"","parse-names":false,"suffix":""}],"container-title":"Journal of Statistical Software","id":"ITEM-1","issued":{"date-parts":[["2015"]]},"page":"1-48","title":"Fitting linear mixed-effects models using lme4","type":"article-journal","volume":"67"},"uris":["http://www.mendeley.com/documents/?uuid=73581e37-c28b-4bd9-9dfd-e998f5174ad8"]}],"mendeley":{"formattedCitation":"(20)","plainTextFormattedCitation":"(20)"},"properties":{"noteIndex":0},"schema":"https://github.com/citation-style-language/schema/raw/master/csl-citation.json"}</w:instrText>
+      </w:r>
+      <w:r>
+        <w:fldChar w:fldCharType="separate"/>
+      </w:r>
+      <w:r>
+        <w:rPr>
+          <w:noProof/>
+        </w:rPr>
+        <w:t>(20)</w:t>
+      </w:r>
+      <w:r>
+        <w:fldChar w:fldCharType="end"/>
+      </w:r>
+      <w:r>
+        <w:t>.</w:t>
+      </w:r>
+      <w:r>
+        <w:t xml:space="preserve">  </w:t>
+      </w:r>
+      <w:r>
+        <w:t xml:space="preserve">For experiments using both sexes, a modifying effect of sex was tested for all outcomes and reported where significant.  </w:t>
+      </w:r>
+      <w:r>
+        <w:t xml:space="preserve">All raw data and analysis scripts can be found at </w:t>
       </w:r>
       <w:hyperlink r:id="rId5" w:history="1">
         <w:r>
@@ -2312,7 +2381,7 @@
         <w:fldChar w:fldCharType="begin" w:fldLock="1"/>
       </w:r>
       <w:r>
-        <w:instrText>ADDIN CSL_CITATION {"citationItems":[{"id":"ITEM-1","itemData":{"DOI":"10.1101/720540","author":[{"dropping-particle":"","family":"Stephenson","given":"Erin J.","non-dropping-particle":"","parse-names":false,"suffix":""},{"dropping-particle":"","family":"Redd","given":"JeAnna R.","non-dropping-particle":"","parse-names":false,"suffix":""},{"dropping-particle":"","family":"Snyder","given":"Detrick S.","non-dropping-particle":"","parse-names":false,"suffix":""},{"dropping-particle":"","family":"Tran","given":"Quynh T.","non-dropping-particle":"","parse-names":false,"suffix":""},{"dropping-particle":"","family":"Lu","given":"Binbin","non-dropping-particle":"","parse-names":false,"suffix":""},{"dropping-particle":"","family":"Peloquin","given":"Matthew J.","non-dropping-particle":"","parse-names":false,"suffix":""},{"dropping-particle":"","family":"Mulcahy","given":"Molly C.","non-dropping-particle":"","parse-names":false,"suffix":""},{"dropping-particle":"","family":"Harvey","given":"Innocence","non-dropping-particle":"","parse-names":false,"suffix":""},{"dropping-particle":"","family":"Fisher","given":"Kaleigh","non-dropping-particle":"","parse-names":false,"suffix":""},{"dropping-particle":"","family":"Han","given":"Joan C.","non-dropping-particle":"","parse-names":false,"suffix":""},{"dropping-particle":"","family":"Qi","given":"Nathan","non-dropping-particle":"","parse-names":false,"suffix":""},{"dropping-particle":"","family":"Saltiel","given":"Alan R.","non-dropping-particle":"","parse-names":false,"suffix":""},{"dropping-particle":"","family":"Bridges","given":"Dave","non-dropping-particle":"","parse-names":false,"suffix":""}],"container-title":"bioRxiv","id":"ITEM-1","issued":{"date-parts":[["2019"]]},"title":"Skeletal Muscle mTORC1 Activation Increases Energy Expenditure and Reduces Longevity in Mice","type":"article-journal"},"uris":["http://www.mendeley.com/documents/?uuid=41bc00a6-1066-47fb-a124-1a1e1a1f4d79"]},{"id":"ITEM-2","itemData":{"DOI":"10.1126/scisignal.aab3715","ISBN":"1937-9145 (Electronic)","ISSN":"1937-9145","PMID":"26554817","abstract":"Skeletal muscle alters whole-body metabolism through the release of hormones into the bloodstream called myokines. Guridi et al. found that skeletal muscle released a hormone called FGF21 in mice with skeletal muscle–specific activation of mTORC1, a protein complex that links nutrient availability to cell growth. Compared to control mice, these mice weighed less, likely because of increased fatty acid oxidation and increased energy expenditure, and had lower plasma concentrations of glucose and insulin. Systemic administration of antibodies directed against FGF21 reversed these metabolic changes. Thus, FGF21 released from skeletal muscle can mediate changes in whole-body metabolism.Skeletal muscle is the largest organ, comprising 40% of the total body lean mass, and affects whole-body metabolism in multiple ways. We investigated the signaling pathways involved in this process using TSCmKO mice, which have a skeletal muscle–specific depletion of TSC1 (tuberous sclerosis complex 1). This deficiency results in the constitutive activation of mammalian target of rapamycin complex 1 (mTORC1), which enhances cell growth by promoting protein synthesis. TSCmKO mice were lean, with increased insulin sensitivity, as well as changes in white and brown adipose tissue and liver indicative of increased fatty acid oxidation. These differences were due to increased plasma concentrations of fibroblast growth factor 21 (FGF21), a hormone that stimulates glucose uptake and fatty acid oxidation. The skeletal muscle of TSCmKO mice released FGF21 because of mTORC1-triggered endoplasmic reticulum (ER) stress and activation of a pathway involving PERK (protein kinase RNA-like ER kinase), eIF2α (eukaryotic translation initiation factor 2α), and ATF4 (activating transcription factor 4). Treatment of TSCmKO mice with a chemical chaperone that alleviates ER stress reduced FGF21 production in muscle and increased body weight. Moreover, injection of function-blocking antibodies directed against FGF21 largely normalized the metabolic phenotype of the mice. Thus, sustained activation of mTORC1 signaling in skeletal muscle regulated whole-body metabolism through the induction of FGF21, which, over the long term, caused severe lipodystrophy.","author":[{"dropping-particle":"","family":"Guridi","given":"Maitea","non-dropping-particle":"","parse-names":false,"suffix":""},{"dropping-particle":"","family":"Tintignac","given":"Lionel A","non-dropping-particle":"","parse-names":false,"suffix":""},{"dropping-particle":"","family":"Lin","given":"Shuo","non-dropping-particle":"","parse-names":false,"suffix":""},{"dropping-particle":"","family":"Kupr","given":"Barbara","non-dropping-particle":"","parse-names":false,"suffix":""},{"dropping-particle":"","family":"Castets","given":"Perrine","non-dropping-particle":"","parse-names":false,"suffix":""},{"dropping-particle":"","family":"Rüegg","given":"Markus A.","non-dropping-particle":"","parse-names":false,"suffix":""}],"container-title":"Science Signaling","id":"ITEM-2","issue":"402","issued":{"date-parts":[["2015"]]},"page":"ra113-ra113","title":"Activation of mTORC1 in skeletal muscle regulates whole-body metabolism through FGF21","type":"article-journal","volume":"8"},"uris":["http://www.mendeley.com/documents/?uuid=657c7b73-0513-4458-8465-cfaef5a488ef"]},{"id":"ITEM-3","itemData":{"DOI":"10.1186/s13395-016-0084-8","ISBN":"1339501600","ISSN":"2044-5040","PMID":"27004103","author":[{"dropping-particle":"","family":"Guridi","given":"Maitea","non-dropping-particle":"","parse-names":false,"suffix":""},{"dropping-particle":"","family":"Kupr","given":"Barbara","non-dropping-particle":"","parse-names":false,"suffix":""},{"dropping-particle":"","family":"Romanino","given":"Klaas","non-dropping-particle":"","parse-names":false,"suffix":""},{"dropping-particle":"","family":"Lin","given":"Shuo","non-dropping-particle":"","parse-names":false,"suffix":""},{"dropping-particle":"","family":"Falcetta","given":"Denis","non-dropping-particle":"","parse-names":false,"suffix":""},{"dropping-particle":"","family":"Tintignac","given":"Lionel","non-dropping-particle":"","parse-names":false,"suffix":""},{"dropping-particle":"","family":"Rüegg","given":"Markus A.","non-dropping-particle":"","parse-names":false,"suffix":""}],"container-title":"Skeletal Muscle","id":"ITEM-3","issue":"1","issued":{"date-parts":[["2016"]]},"page":"13","publisher":"Skeletal Muscle","title":"Alterations to mTORC1 signaling in the skeletal muscle differentially affect whole-body metabolism","type":"article-journal","volume":"6"},"uris":["http://www.mendeley.com/documents/?uuid=1dfb21af-e3ac-424a-83b8-13f5b9b4a754"]}],"mendeley":{"formattedCitation":"(17,20,21)","plainTextFormattedCitation":"(17,20,21)","previouslyFormattedCitation":"(17,20,21)"},"properties":{"noteIndex":0},"schema":"https://github.com/citation-style-language/schema/raw/master/csl-citation.json"}</w:instrText>
+        <w:instrText>ADDIN CSL_CITATION {"citationItems":[{"id":"ITEM-1","itemData":{"DOI":"10.1101/720540","author":[{"dropping-particle":"","family":"Stephenson","given":"Erin J.","non-dropping-particle":"","parse-names":false,"suffix":""},{"dropping-particle":"","family":"Redd","given":"JeAnna R.","non-dropping-particle":"","parse-names":false,"suffix":""},{"dropping-particle":"","family":"Snyder","given":"Detrick S.","non-dropping-particle":"","parse-names":false,"suffix":""},{"dropping-particle":"","family":"Tran","given":"Quynh T.","non-dropping-particle":"","parse-names":false,"suffix":""},{"dropping-particle":"","family":"Lu","given":"Binbin","non-dropping-particle":"","parse-names":false,"suffix":""},{"dropping-particle":"","family":"Peloquin","given":"Matthew J.","non-dropping-particle":"","parse-names":false,"suffix":""},{"dropping-particle":"","family":"Mulcahy","given":"Molly C.","non-dropping-particle":"","parse-names":false,"suffix":""},{"dropping-particle":"","family":"Harvey","given":"Innocence","non-dropping-particle":"","parse-names":false,"suffix":""},{"dropping-particle":"","family":"Fisher","given":"Kaleigh","non-dropping-particle":"","parse-names":false,"suffix":""},{"dropping-particle":"","family":"Han","given":"Joan C.","non-dropping-particle":"","parse-names":false,"suffix":""},{"dropping-particle":"","family":"Qi","given":"Nathan","non-dropping-particle":"","parse-names":false,"suffix":""},{"dropping-particle":"","family":"Saltiel","given":"Alan R.","non-dropping-particle":"","parse-names":false,"suffix":""},{"dropping-particle":"","family":"Bridges","given":"Dave","non-dropping-particle":"","parse-names":false,"suffix":""}],"container-title":"bioRxiv","id":"ITEM-1","issued":{"date-parts":[["2019"]]},"title":"Skeletal Muscle mTORC1 Activation Increases Energy Expenditure and Reduces Longevity in Mice","type":"article-journal"},"uris":["http://www.mendeley.com/documents/?uuid=41bc00a6-1066-47fb-a124-1a1e1a1f4d79"]},{"id":"ITEM-2","itemData":{"DOI":"10.1126/scisignal.aab3715","ISBN":"1937-9145 (Electronic)","ISSN":"1937-9145","PMID":"26554817","abstract":"Skeletal muscle alters whole-body metabolism through the release of hormones into the bloodstream called myokines. Guridi et al. found that skeletal muscle released a hormone called FGF21 in mice with skeletal muscle–specific activation of mTORC1, a protein complex that links nutrient availability to cell growth. Compared to control mice, these mice weighed less, likely because of increased fatty acid oxidation and increased energy expenditure, and had lower plasma concentrations of glucose and insulin. Systemic administration of antibodies directed against FGF21 reversed these metabolic changes. Thus, FGF21 released from skeletal muscle can mediate changes in whole-body metabolism.Skeletal muscle is the largest organ, comprising 40% of the total body lean mass, and affects whole-body metabolism in multiple ways. We investigated the signaling pathways involved in this process using TSCmKO mice, which have a skeletal muscle–specific depletion of TSC1 (tuberous sclerosis complex 1). This deficiency results in the constitutive activation of mammalian target of rapamycin complex 1 (mTORC1), which enhances cell growth by promoting protein synthesis. TSCmKO mice were lean, with increased insulin sensitivity, as well as changes in white and brown adipose tissue and liver indicative of increased fatty acid oxidation. These differences were due to increased plasma concentrations of fibroblast growth factor 21 (FGF21), a hormone that stimulates glucose uptake and fatty acid oxidation. The skeletal muscle of TSCmKO mice released FGF21 because of mTORC1-triggered endoplasmic reticulum (ER) stress and activation of a pathway involving PERK (protein kinase RNA-like ER kinase), eIF2α (eukaryotic translation initiation factor 2α), and ATF4 (activating transcription factor 4). Treatment of TSCmKO mice with a chemical chaperone that alleviates ER stress reduced FGF21 production in muscle and increased body weight. Moreover, injection of function-blocking antibodies directed against FGF21 largely normalized the metabolic phenotype of the mice. Thus, sustained activation of mTORC1 signaling in skeletal muscle regulated whole-body metabolism through the induction of FGF21, which, over the long term, caused severe lipodystrophy.","author":[{"dropping-particle":"","family":"Guridi","given":"Maitea","non-dropping-particle":"","parse-names":false,"suffix":""},{"dropping-particle":"","family":"Tintignac","given":"Lionel A","non-dropping-particle":"","parse-names":false,"suffix":""},{"dropping-particle":"","family":"Lin","given":"Shuo","non-dropping-particle":"","parse-names":false,"suffix":""},{"dropping-particle":"","family":"Kupr","given":"Barbara","non-dropping-particle":"","parse-names":false,"suffix":""},{"dropping-particle":"","family":"Castets","given":"Perrine","non-dropping-particle":"","parse-names":false,"suffix":""},{"dropping-particle":"","family":"Rüegg","given":"Markus A.","non-dropping-particle":"","parse-names":false,"suffix":""}],"container-title":"Science Signaling","id":"ITEM-2","issue":"402","issued":{"date-parts":[["2015"]]},"page":"ra113-ra113","title":"Activation of mTORC1 in skeletal muscle regulates whole-body metabolism through FGF21","type":"article-journal","volume":"8"},"uris":["http://www.mendeley.com/documents/?uuid=657c7b73-0513-4458-8465-cfaef5a488ef"]},{"id":"ITEM-3","itemData":{"DOI":"10.1186/s13395-016-0084-8","ISBN":"1339501600","ISSN":"2044-5040","PMID":"27004103","author":[{"dropping-particle":"","family":"Guridi","given":"Maitea","non-dropping-particle":"","parse-names":false,"suffix":""},{"dropping-particle":"","family":"Kupr","given":"Barbara","non-dropping-particle":"","parse-names":false,"suffix":""},{"dropping-particle":"","family":"Romanino","given":"Klaas","non-dropping-particle":"","parse-names":false,"suffix":""},{"dropping-particle":"","family":"Lin","given":"Shuo","non-dropping-particle":"","parse-names":false,"suffix":""},{"dropping-particle":"","family":"Falcetta","given":"Denis","non-dropping-particle":"","parse-names":false,"suffix":""},{"dropping-particle":"","family":"Tintignac","given":"Lionel","non-dropping-particle":"","parse-names":false,"suffix":""},{"dropping-particle":"","family":"Rüegg","given":"Markus A.","non-dropping-particle":"","parse-names":false,"suffix":""}],"container-title":"Skeletal Muscle","id":"ITEM-3","issue":"1","issued":{"date-parts":[["2016"]]},"page":"13","publisher":"Skeletal Muscle","title":"Alterations to mTORC1 signaling in the skeletal muscle differentially affect whole-body metabolism","type":"article-journal","volume":"6"},"uris":["http://www.mendeley.com/documents/?uuid=1dfb21af-e3ac-424a-83b8-13f5b9b4a754"]}],"mendeley":{"formattedCitation":"(17,21,22)","plainTextFormattedCitation":"(17,21,22)","previouslyFormattedCitation":"(17,20,21)"},"properties":{"noteIndex":0},"schema":"https://github.com/citation-style-language/schema/raw/master/csl-citation.json"}</w:instrText>
       </w:r>
       <w:r>
         <w:fldChar w:fldCharType="separate"/>
@@ -2321,7 +2390,7 @@
         <w:rPr>
           <w:noProof/>
         </w:rPr>
-        <w:t>(17,20,21)</w:t>
+        <w:t>(17,21,22)</w:t>
       </w:r>
       <w:r>
         <w:fldChar w:fldCharType="end"/>
@@ -2339,7 +2408,7 @@
         <w:fldChar w:fldCharType="begin" w:fldLock="1"/>
       </w:r>
       <w:r>
-        <w:instrText>ADDIN CSL_CITATION {"citationItems":[{"id":"ITEM-1","itemData":{"DOI":"10.1126/science.1260419","ISSN":"10959203","PMID":"25613900","abstract":"Resolving the molecular details of proteome variation in the different tissues and organs of the human body will greatly increase our knowledge of human biology and disease. Here, we present a map of the human tissue proteome based on an integrated omics approach that involves quantitative transcriptomics at the tissue and organ level, combined with tissue microarray-based immunohistochemistry, to achieve spatial localization of proteins down to the single-cell level. Our tissue-based analysis detected more than 90% of the putative protein-coding genes.We used this approach to explore the human secretome, the membrane proteome, the druggable proteome, the cancer proteome, and the metabolic functions in 32 different tissues and organs. All the data are integrated in an interactive Web-based database that allows exploration of individual proteins, as well as navigation of global expression patterns, in all major tissues and organs in the human body.","author":[{"dropping-particle":"","family":"Uhlén","given":"Mathias","non-dropping-particle":"","parse-names":false,"suffix":""},{"dropping-particle":"","family":"Fagerberg","given":"Linn","non-dropping-particle":"","parse-names":false,"suffix":""},{"dropping-particle":"","family":"Hallström","given":"Bjö M.","non-dropping-particle":"","parse-names":false,"suffix":""},{"dropping-particle":"","family":"Lindskog","given":"Cecilia","non-dropping-particle":"","parse-names":false,"suffix":""},{"dropping-particle":"","family":"Oksvold","given":"Per","non-dropping-particle":"","parse-names":false,"suffix":""},{"dropping-particle":"","family":"Mardinoglu","given":"Adil","non-dropping-particle":"","parse-names":false,"suffix":""},{"dropping-particle":"","family":"Sivertsson","given":"Åsa","non-dropping-particle":"","parse-names":false,"suffix":""},{"dropping-particle":"","family":"Kampf","given":"Caroline","non-dropping-particle":"","parse-names":false,"suffix":""},{"dropping-particle":"","family":"Sjöstedt","given":"Evelina","non-dropping-particle":"","parse-names":false,"suffix":""},{"dropping-particle":"","family":"Asplund","given":"Anna","non-dropping-particle":"","parse-names":false,"suffix":""},{"dropping-particle":"","family":"Olsson","given":"Ing Marie","non-dropping-particle":"","parse-names":false,"suffix":""},{"dropping-particle":"","family":"Edlund","given":"Karolina","non-dropping-particle":"","parse-names":false,"suffix":""},{"dropping-particle":"","family":"Lundberg","given":"Emma","non-dropping-particle":"","parse-names":false,"suffix":""},{"dropping-particle":"","family":"Navani","given":"Sanjay","non-dropping-particle":"","parse-names":false,"suffix":""},{"dropping-particle":"","family":"Szigyarto","given":"Cristina Al Khalili","non-dropping-particle":"","parse-names":false,"suffix":""},{"dropping-particle":"","family":"Odeberg","given":"Jacob","non-dropping-particle":"","parse-names":false,"suffix":""},{"dropping-particle":"","family":"Djureinovic","given":"Dijana","non-dropping-particle":"","parse-names":false,"suffix":""},{"dropping-particle":"","family":"Takanen","given":"Jenny Ottosson","non-dropping-particle":"","parse-names":false,"suffix":""},{"dropping-particle":"","family":"Hober","given":"Sophia","non-dropping-particle":"","parse-names":false,"suffix":""},{"dropping-particle":"","family":"Alm","given":"Tove","non-dropping-particle":"","parse-names":false,"suffix":""},{"dropping-particle":"","family":"Edqvist","given":"Per Henrik","non-dropping-particle":"","parse-names":false,"suffix":""},{"dropping-particle":"","family":"Berling","given":"Holger","non-dropping-particle":"","parse-names":false,"suffix":""},{"dropping-particle":"","family":"Tegel","given":"Hanna","non-dropping-particle":"","parse-names":false,"suffix":""},{"dropping-particle":"","family":"Mulder","given":"Jan","non-dropping-particle":"","parse-names":false,"suffix":""},{"dropping-particle":"","family":"Rockberg","given":"Johan","non-dropping-particle":"","parse-names":false,"suffix":""},{"dropping-particle":"","family":"Nilsson","given":"Peter","non-dropping-particle":"","parse-names":false,"suffix":""},{"dropping-particle":"","family":"Schwenk","given":"Jochen M.","non-dropping-particle":"","parse-names":false,"suffix":""},{"dropping-particle":"","family":"Hamsten","given":"Marica","non-dropping-particle":"","parse-names":false,"suffix":""},{"dropping-particle":"","family":"Feilitzen","given":"Kalle","non-dropping-particle":"Von","parse-names":false,"suffix":""},{"dropping-particle":"","family":"Forsberg","given":"Mattias","non-dropping-particle":"","parse-names":false,"suffix":""},{"dropping-particle":"","family":"Persson","given":"Lukas","non-dropping-particle":"","parse-names":false,"suffix":""},{"dropping-particle":"","family":"Johansson","given":"Fredric","non-dropping-particle":"","parse-names":false,"suffix":""},{"dropping-particle":"","family":"Zwahlen","given":"Martin","non-dropping-particle":"","parse-names":false,"suffix":""},{"dropping-particle":"","family":"Heijne","given":"Gunnar","non-dropping-particle":"Von","parse-names":false,"suffix":""},{"dropping-particle":"","family":"Nielsen","given":"Jens","non-dropping-particle":"","parse-names":false,"suffix":""},{"dropping-particle":"","family":"Pontén","given":"Fredrik","non-dropping-particle":"","parse-names":false,"suffix":""}],"container-title":"Science","id":"ITEM-1","issue":"6220","issued":{"date-parts":[["2015"]]},"title":"Tissue-based map of the human proteome","type":"article-journal","volume":"347"},"uris":["http://www.mendeley.com/documents/?uuid=15fc4c6e-24d4-4950-b73d-a40c2d4bc09e"]}],"mendeley":{"formattedCitation":"(22)","plainTextFormattedCitation":"(22)","previouslyFormattedCitation":"(22)"},"properties":{"noteIndex":0},"schema":"https://github.com/citation-style-language/schema/raw/master/csl-citation.json"}</w:instrText>
+        <w:instrText>ADDIN CSL_CITATION {"citationItems":[{"id":"ITEM-1","itemData":{"DOI":"10.1126/science.1260419","ISSN":"10959203","PMID":"25613900","abstract":"Resolving the molecular details of proteome variation in the different tissues and organs of the human body will greatly increase our knowledge of human biology and disease. Here, we present a map of the human tissue proteome based on an integrated omics approach that involves quantitative transcriptomics at the tissue and organ level, combined with tissue microarray-based immunohistochemistry, to achieve spatial localization of proteins down to the single-cell level. Our tissue-based analysis detected more than 90% of the putative protein-coding genes.We used this approach to explore the human secretome, the membrane proteome, the druggable proteome, the cancer proteome, and the metabolic functions in 32 different tissues and organs. All the data are integrated in an interactive Web-based database that allows exploration of individual proteins, as well as navigation of global expression patterns, in all major tissues and organs in the human body.","author":[{"dropping-particle":"","family":"Uhlén","given":"Mathias","non-dropping-particle":"","parse-names":false,"suffix":""},{"dropping-particle":"","family":"Fagerberg","given":"Linn","non-dropping-particle":"","parse-names":false,"suffix":""},{"dropping-particle":"","family":"Hallström","given":"Bjö M.","non-dropping-particle":"","parse-names":false,"suffix":""},{"dropping-particle":"","family":"Lindskog","given":"Cecilia","non-dropping-particle":"","parse-names":false,"suffix":""},{"dropping-particle":"","family":"Oksvold","given":"Per","non-dropping-particle":"","parse-names":false,"suffix":""},{"dropping-particle":"","family":"Mardinoglu","given":"Adil","non-dropping-particle":"","parse-names":false,"suffix":""},{"dropping-particle":"","family":"Sivertsson","given":"Åsa","non-dropping-particle":"","parse-names":false,"suffix":""},{"dropping-particle":"","family":"Kampf","given":"Caroline","non-dropping-particle":"","parse-names":false,"suffix":""},{"dropping-particle":"","family":"Sjöstedt","given":"Evelina","non-dropping-particle":"","parse-names":false,"suffix":""},{"dropping-particle":"","family":"Asplund","given":"Anna","non-dropping-particle":"","parse-names":false,"suffix":""},{"dropping-particle":"","family":"Olsson","given":"Ing Marie","non-dropping-particle":"","parse-names":false,"suffix":""},{"dropping-particle":"","family":"Edlund","given":"Karolina","non-dropping-particle":"","parse-names":false,"suffix":""},{"dropping-particle":"","family":"Lundberg","given":"Emma","non-dropping-particle":"","parse-names":false,"suffix":""},{"dropping-particle":"","family":"Navani","given":"Sanjay","non-dropping-particle":"","parse-names":false,"suffix":""},{"dropping-particle":"","family":"Szigyarto","given":"Cristina Al Khalili","non-dropping-particle":"","parse-names":false,"suffix":""},{"dropping-particle":"","family":"Odeberg","given":"Jacob","non-dropping-particle":"","parse-names":false,"suffix":""},{"dropping-particle":"","family":"Djureinovic","given":"Dijana","non-dropping-particle":"","parse-names":false,"suffix":""},{"dropping-particle":"","family":"Takanen","given":"Jenny Ottosson","non-dropping-particle":"","parse-names":false,"suffix":""},{"dropping-particle":"","family":"Hober","given":"Sophia","non-dropping-particle":"","parse-names":false,"suffix":""},{"dropping-particle":"","family":"Alm","given":"Tove","non-dropping-particle":"","parse-names":false,"suffix":""},{"dropping-particle":"","family":"Edqvist","given":"Per Henrik","non-dropping-particle":"","parse-names":false,"suffix":""},{"dropping-particle":"","family":"Berling","given":"Holger","non-dropping-particle":"","parse-names":false,"suffix":""},{"dropping-particle":"","family":"Tegel","given":"Hanna","non-dropping-particle":"","parse-names":false,"suffix":""},{"dropping-particle":"","family":"Mulder","given":"Jan","non-dropping-particle":"","parse-names":false,"suffix":""},{"dropping-particle":"","family":"Rockberg","given":"Johan","non-dropping-particle":"","parse-names":false,"suffix":""},{"dropping-particle":"","family":"Nilsson","given":"Peter","non-dropping-particle":"","parse-names":false,"suffix":""},{"dropping-particle":"","family":"Schwenk","given":"Jochen M.","non-dropping-particle":"","parse-names":false,"suffix":""},{"dropping-particle":"","family":"Hamsten","given":"Marica","non-dropping-particle":"","parse-names":false,"suffix":""},{"dropping-particle":"","family":"Feilitzen","given":"Kalle","non-dropping-particle":"Von","parse-names":false,"suffix":""},{"dropping-particle":"","family":"Forsberg","given":"Mattias","non-dropping-particle":"","parse-names":false,"suffix":""},{"dropping-particle":"","family":"Persson","given":"Lukas","non-dropping-particle":"","parse-names":false,"suffix":""},{"dropping-particle":"","family":"Johansson","given":"Fredric","non-dropping-particle":"","parse-names":false,"suffix":""},{"dropping-particle":"","family":"Zwahlen","given":"Martin","non-dropping-particle":"","parse-names":false,"suffix":""},{"dropping-particle":"","family":"Heijne","given":"Gunnar","non-dropping-particle":"Von","parse-names":false,"suffix":""},{"dropping-particle":"","family":"Nielsen","given":"Jens","non-dropping-particle":"","parse-names":false,"suffix":""},{"dropping-particle":"","family":"Pontén","given":"Fredrik","non-dropping-particle":"","parse-names":false,"suffix":""}],"container-title":"Science","id":"ITEM-1","issue":"6220","issued":{"date-parts":[["2015"]]},"title":"Tissue-based map of the human proteome","type":"article-journal","volume":"347"},"uris":["http://www.mendeley.com/documents/?uuid=15fc4c6e-24d4-4950-b73d-a40c2d4bc09e"]}],"mendeley":{"formattedCitation":"(23)","plainTextFormattedCitation":"(23)","previouslyFormattedCitation":"(22)"},"properties":{"noteIndex":0},"schema":"https://github.com/citation-style-language/schema/raw/master/csl-citation.json"}</w:instrText>
       </w:r>
       <w:r>
         <w:fldChar w:fldCharType="separate"/>
@@ -2348,7 +2417,7 @@
         <w:rPr>
           <w:noProof/>
         </w:rPr>
-        <w:t>(22)</w:t>
+        <w:t>(23)</w:t>
       </w:r>
       <w:r>
         <w:fldChar w:fldCharType="end"/>
@@ -2602,7 +2671,7 @@
           <w:color w:val="000000" w:themeColor="text1"/>
           <w:shd w:val="clear" w:color="auto" w:fill="FFFFFF"/>
         </w:rPr>
-        <w:instrText>ADDIN CSL_CITATION {"citationItems":[{"id":"ITEM-1","itemData":{"DOI":"10.1016/j.diabres.2019.107823","ISSN":"01688227","author":[{"dropping-particle":"","family":"Tang","given":"Mengyang","non-dropping-particle":"","parse-names":false,"suffix":""},{"dropping-particle":"","family":"Luo","given":"Mingjuan","non-dropping-particle":"","parse-names":false,"suffix":""},{"dropping-particle":"","family":"Lu","given":"Wenqian","non-dropping-particle":"","parse-names":false,"suffix":""},{"dropping-particle":"","family":"Wang","given":"Shiyun","non-dropping-particle":"","parse-names":false,"suffix":""},{"dropping-particle":"","family":"Zhang","given":"Rong","non-dropping-particle":"","parse-names":false,"suffix":""},{"dropping-particle":"","family":"Liang","given":"Wei","non-dropping-particle":"","parse-names":false,"suffix":""},{"dropping-particle":"","family":"Gu","given":"Jianfen","non-dropping-particle":"","parse-names":false,"suffix":""},{"dropping-particle":"","family":"Yu","given":"Xuemei","non-dropping-particle":"","parse-names":false,"suffix":""},{"dropping-particle":"","family":"Zhang","given":"Xueli","non-dropping-particle":"","parse-names":false,"suffix":""},{"dropping-particle":"","family":"Hu","given":"Cheng","non-dropping-particle":"","parse-names":false,"suffix":""}],"container-title":"Diabetes Research and Clinical Practice","id":"ITEM-1","issued":{"date-parts":[["2019"]]},"page":"107823","publisher":"Elsevier Ireland Ltd","title":"Serum growth differentiation factor 15 is associated with glucose metabolism in the third trimester in Chinese pregnant women","type":"article-journal"},"uris":["http://www.mendeley.com/documents/?uuid=fb1aeee1-6a59-43ef-9767-80a7b2b5ab0d"]}],"mendeley":{"formattedCitation":"(23)","plainTextFormattedCitation":"(23)","previouslyFormattedCitation":"(23)"},"properties":{"noteIndex":0},"schema":"https://github.com/citation-style-language/schema/raw/master/csl-citation.json"}</w:instrText>
+        <w:instrText>ADDIN CSL_CITATION {"citationItems":[{"id":"ITEM-1","itemData":{"DOI":"10.1016/j.diabres.2019.107823","ISSN":"01688227","author":[{"dropping-particle":"","family":"Tang","given":"Mengyang","non-dropping-particle":"","parse-names":false,"suffix":""},{"dropping-particle":"","family":"Luo","given":"Mingjuan","non-dropping-particle":"","parse-names":false,"suffix":""},{"dropping-particle":"","family":"Lu","given":"Wenqian","non-dropping-particle":"","parse-names":false,"suffix":""},{"dropping-particle":"","family":"Wang","given":"Shiyun","non-dropping-particle":"","parse-names":false,"suffix":""},{"dropping-particle":"","family":"Zhang","given":"Rong","non-dropping-particle":"","parse-names":false,"suffix":""},{"dropping-particle":"","family":"Liang","given":"Wei","non-dropping-particle":"","parse-names":false,"suffix":""},{"dropping-particle":"","family":"Gu","given":"Jianfen","non-dropping-particle":"","parse-names":false,"suffix":""},{"dropping-particle":"","family":"Yu","given":"Xuemei","non-dropping-particle":"","parse-names":false,"suffix":""},{"dropping-particle":"","family":"Zhang","given":"Xueli","non-dropping-particle":"","parse-names":false,"suffix":""},{"dropping-particle":"","family":"Hu","given":"Cheng","non-dropping-particle":"","parse-names":false,"suffix":""}],"container-title":"Diabetes Research and Clinical Practice","id":"ITEM-1","issued":{"date-parts":[["2019"]]},"page":"107823","publisher":"Elsevier Ireland Ltd","title":"Serum growth differentiation factor 15 is associated with glucose metabolism in the third trimester in Chinese pregnant women","type":"article-journal"},"uris":["http://www.mendeley.com/documents/?uuid=fb1aeee1-6a59-43ef-9767-80a7b2b5ab0d"]}],"mendeley":{"formattedCitation":"(24)","plainTextFormattedCitation":"(24)","previouslyFormattedCitation":"(23)"},"properties":{"noteIndex":0},"schema":"https://github.com/citation-style-language/schema/raw/master/csl-citation.json"}</w:instrText>
       </w:r>
       <w:r>
         <w:rPr>
@@ -2619,7 +2688,7 @@
           <w:color w:val="000000" w:themeColor="text1"/>
           <w:shd w:val="clear" w:color="auto" w:fill="FFFFFF"/>
         </w:rPr>
-        <w:t>(23)</w:t>
+        <w:t>(24)</w:t>
       </w:r>
       <w:r>
         <w:rPr>
@@ -2792,6 +2861,7 @@
     <w:p/>
     <w:p>
       <w:r>
+        <w:lastRenderedPageBreak/>
         <w:t xml:space="preserve">Based on the inductions of GDF15 and </w:t>
       </w:r>
       <w:r>
@@ -2807,11 +2877,7 @@
         <w:t xml:space="preserve">circulating </w:t>
       </w:r>
       <w:r>
-        <w:t xml:space="preserve">GDF15 was affected when mice were placed </w:t>
-      </w:r>
-      <w:r>
-        <w:lastRenderedPageBreak/>
-        <w:t xml:space="preserve">on control or ketogenic diets.  We randomized cages of </w:t>
+        <w:t xml:space="preserve">GDF15 was affected when mice were placed on control or ketogenic diets.  We randomized cages of </w:t>
       </w:r>
       <w:r>
         <w:t xml:space="preserve">A/J </w:t>
@@ -2832,28 +2898,34 @@
         <w:t xml:space="preserve"> weeks. </w:t>
       </w:r>
       <w:r>
-        <w:t>These mice had XXX changes in fat mass and YYY changes in lean mass</w:t>
+        <w:t>We observed that the mice on the ketogenic diets had reduced body weight and lean mass</w:t>
       </w:r>
       <w:r>
         <w:t xml:space="preserve"> </w:t>
       </w:r>
       <w:r>
+        <w:t>over the first two weeks of diet that recovered by week three</w:t>
+      </w:r>
+      <w:r>
+        <w:t xml:space="preserve"> </w:t>
+      </w:r>
+      <w:r>
         <w:t>(Figures 1A-</w:t>
       </w:r>
       <w:r>
-        <w:t>C</w:t>
+        <w:t>B</w:t>
       </w:r>
       <w:r>
         <w:t>)</w:t>
       </w:r>
       <w:r>
-        <w:t>.</w:t>
-      </w:r>
-      <w:r>
-        <w:t xml:space="preserve"> </w:t>
-      </w:r>
-      <w:r>
-        <w:t xml:space="preserve">The reductions in lean mass appear to be driven by reduced muscle mass as XXX (Figure 1D).  </w:t>
+        <w:t xml:space="preserve">, and modest reductions in fat mass </w:t>
+      </w:r>
+      <w:r>
+        <w:t>(Figure 1C)</w:t>
+      </w:r>
+      <w:r>
+        <w:t xml:space="preserve">.  </w:t>
       </w:r>
       <w:r>
         <w:t xml:space="preserve">We </w:t>
@@ -2880,13 +2952,13 @@
         <w:t xml:space="preserve"> with 11.8 and 10.4 fold induction of total ketone bodies in male and female mice respectively relative to control diets (p&lt;0.001, Figure 1</w:t>
       </w:r>
       <w:r>
-        <w:t>E</w:t>
-      </w:r>
-      <w:r>
-        <w:t xml:space="preserve">).  </w:t>
+        <w:t>D</w:t>
       </w:r>
       <w:bookmarkStart w:id="0" w:name="_GoBack"/>
       <w:bookmarkEnd w:id="0"/>
+      <w:r>
+        <w:t xml:space="preserve">).  </w:t>
+      </w:r>
     </w:p>
     <w:p/>
     <w:p>
@@ -3115,7 +3187,7 @@
         <w:rPr>
           <w:shd w:val="clear" w:color="auto" w:fill="FFFFFF"/>
         </w:rPr>
-        <w:instrText>ADDIN CSL_CITATION {"citationItems":[{"id":"ITEM-1","itemData":{"DOI":"10.1161/HYPERTENSIONAHA.109.130583","ISSN":"0194911X","abstract":"Growth-differentiation factor 15 (GDF-15), a stress-responsive transforming growth factor-beta-related cytokine, is emerging as a new risk marker in patients with cardiovascular disease. We explored GDF-15 in preeclampsia and in diabetic pregnancies, because these conditions are associated with augmented risk for cardiovascular disease, both in mother and in offspring. Plasma from pregnant women (n=267; controls: n=59, preeclampsia: n=85, diabetes mellitus: n=112, and superimposed preeclampsia in diabetes mellitus: n=11), fetal plasma (n=72), and amniotic fluid (n=99) were analyzed by immunoassay for GDF-15. Placental GDF-15 mRNA and protein expression levels were analyzed by quantitative real-time PCR and immunoblots in 78 and 18 pregnancies, respectively. Conditioned media from preeclamptic (n=6) and control (n=6) villous placenta explants were analyzed by immunoassay for GDF-15. Median maternal GDF-15 concentration was elevated in those with diabetes mellitus, as compared with controls (91 549 versus 79 875 ng/L; P=0.02). Median GDF-15 concentration was higher in patients with preeclampsia than in controls in term maternal blood samples (127 061 versus 80 319 ng/L; P&lt;0.001). In the fetal circulation and amniotic fluid, GDF-15 was elevated in preeclampsia and superimposed preeclampsia in diabetes mellitus, as compared with controls. GDF-15 placental mRNA expression was elevated in preeclampsia, as compared with controls (P=0.002). Placenta immunoblots confirmed a single GDF-15 protein band, and a time-dependent increase in GDF-15 protein was detected in the conditioned media. Our study is the first to show that GDF-15 is dysregulated, both in preeclampsia and in diabetic pregnancies. The mechanisms and diagnostic implications of these findings remain to be explored.","author":[{"dropping-particle":"","family":"Sugulle","given":"Meryam","non-dropping-particle":"","parse-names":false,"suffix":""},{"dropping-particle":"","family":"Dechend","given":"Ralf","non-dropping-particle":"","parse-names":false,"suffix":""},{"dropping-particle":"","family":"Herse","given":"Florian","non-dropping-particle":"","parse-names":false,"suffix":""},{"dropping-particle":"","family":"Weedon-Fekjaer","given":"M. Susanne","non-dropping-particle":"","parse-names":false,"suffix":""},{"dropping-particle":"","family":"Johnsen","given":"Guro M.","non-dropping-particle":"","parse-names":false,"suffix":""},{"dropping-particle":"","family":"Brosnihan","given":"K. Bridget","non-dropping-particle":"","parse-names":false,"suffix":""},{"dropping-particle":"","family":"Anton","given":"Lauren","non-dropping-particle":"","parse-names":false,"suffix":""},{"dropping-particle":"","family":"Luft","given":"Friedrich C.","non-dropping-particle":"","parse-names":false,"suffix":""},{"dropping-particle":"","family":"Wollert","given":"Kai C.","non-dropping-particle":"","parse-names":false,"suffix":""},{"dropping-particle":"","family":"Kempf","given":"Tibor","non-dropping-particle":"","parse-names":false,"suffix":""},{"dropping-particle":"","family":"Staff","given":"Anne Cathrine","non-dropping-particle":"","parse-names":false,"suffix":""}],"container-title":"Hypertension","id":"ITEM-1","issue":"1","issued":{"date-parts":[["2009"]]},"page":"106-112","title":"Circulating and placental growth-differentiation factor 15 in preeclampsia and in pregnancy complicated by diabetes mellitus","type":"article-journal","volume":"54"},"uris":["http://www.mendeley.com/documents/?uuid=a0a7236d-2fe8-411e-aa3a-1ad44d575555"]},{"id":"ITEM-2","itemData":{"DOI":"10.1016/j.diabres.2019.107823","ISSN":"01688227","author":[{"dropping-particle":"","family":"Tang","given":"Mengyang","non-dropping-particle":"","parse-names":false,"suffix":""},{"dropping-particle":"","family":"Luo","given":"Mingjuan","non-dropping-particle":"","parse-names":false,"suffix":""},{"dropping-particle":"","family":"Lu","given":"Wenqian","non-dropping-particle":"","parse-names":false,"suffix":""},{"dropping-particle":"","family":"Wang","given":"Shiyun","non-dropping-particle":"","parse-names":false,"suffix":""},{"dropping-particle":"","family":"Zhang","given":"Rong","non-dropping-particle":"","parse-names":false,"suffix":""},{"dropping-particle":"","family":"Liang","given":"Wei","non-dropping-particle":"","parse-names":false,"suffix":""},{"dropping-particle":"","family":"Gu","given":"Jianfen","non-dropping-particle":"","parse-names":false,"suffix":""},{"dropping-particle":"","family":"Yu","given":"Xuemei","non-dropping-particle":"","parse-names":false,"suffix":""},{"dropping-particle":"","family":"Zhang","given":"Xueli","non-dropping-particle":"","parse-names":false,"suffix":""},{"dropping-particle":"","family":"Hu","given":"Cheng","non-dropping-particle":"","parse-names":false,"suffix":""}],"container-title":"Diabetes Research and Clinical Practice","id":"ITEM-2","issued":{"date-parts":[["2019"]]},"page":"107823","publisher":"Elsevier Ireland Ltd","title":"Serum growth differentiation factor 15 is associated with glucose metabolism in the third trimester in Chinese pregnant women","type":"article-journal"},"uris":["http://www.mendeley.com/documents/?uuid=fb1aeee1-6a59-43ef-9767-80a7b2b5ab0d"]},{"id":"ITEM-3","itemData":{"DOI":"10.12688/wellcomeopenres.14818.1","abstract":" Background: Although nausea and vomiting are very common in pregnancy, their pathogenesis is poorly understood. We tested the hypothesis that circulating growth and differentiation factor 15 (GDF15) concentrations in early pregnancy, whose gene is implicated in hyperemesis gravidarum, are associated with nausea and vomiting.  Methods: Blood samples for the measurement of GDF15 and human chorionic gonadotrophin (hCG) concentrations were obtained early in the second trimester (median 15.1 (interquartile range 14.4-15.7) weeks) of pregnancy from 791 women from the Cambridge Baby Growth Study, a prospective pregnancy and birth cohort. During each trimester participants completed a questionnaire which included questions about nausea, vomiting and antiemetic use. Associations with pre-pregnancy body mass indexes (BMI) were validated in 231 pregnant NIPTeR Study participants.  Results: Circulating GDF15 concentrations were higher in women reporting vomiting in the second trimester than in women reporting no pregnancy nausea or vomiting: 11,581 (10,977-12,219) (n=175) vs. 10,593 (10,066-11,147) (n=193) pg/mL, p=0.02). In women who took antiemetic drugs during pregnancy (n=11) the GDF15 levels were also raised 13,157 (10,558-16,394) pg/mL (p =0.04). Serum GFD15 concentrations were strongly positively correlated with hCG levels but were inversely correlated with maternal BMIs, a finding replicated in the NIPTeR Study.  Conclusions: Week 15 serum GDF15 concentrations are positively associated with second trimester vomiting and maternal antiemetic use in pregnancy. Given GDF15’s site of action in the chemoreceptor trigger zone of the brainstem and its genetic associations with hyperemesis gravidarum, these data support the concept that GDF15 may be playing a pathogenic role in pregnancy-associated vomiting. ","author":[{"dropping-particle":"","family":"Petry","given":"Clive J.","non-dropping-particle":"","parse-names":false,"suffix":""},{"dropping-particle":"","family":"Ong","given":"Ken K.","non-dropping-particle":"","parse-names":false,"suffix":""},{"dropping-particle":"","family":"Burling","given":"Keith A.","non-dropping-particle":"","parse-names":false,"suffix":""},{"dropping-particle":"","family":"Barker","given":"Peter","non-dropping-particle":"","parse-names":false,"suffix":""},{"dropping-particle":"","family":"Goodburn","given":"Sandra F.","non-dropping-particle":"","parse-names":false,"suffix":""},{"dropping-particle":"","family":"Perry","given":"John R. B.","non-dropping-particle":"","parse-names":false,"suffix":""},{"dropping-particle":"","family":"Acerini","given":"Carlo L.","non-dropping-particle":"","parse-names":false,"suffix":""},{"dropping-particle":"","family":"Hughes","given":"Ieuan A.","non-dropping-particle":"","parse-names":false,"suffix":""},{"dropping-particle":"","family":"Painter","given":"Rebecca C.","non-dropping-particle":"","parse-names":false,"suffix":""},{"dropping-particle":"","family":"Afink","given":"Gijs B.","non-dropping-particle":"","parse-names":false,"suffix":""},{"dropping-particle":"","family":"Dunger","given":"David B.","non-dropping-particle":"","parse-names":false,"suffix":""},{"dropping-particle":"","family":"O'Rahilly","given":"Stephen P","non-dropping-particle":"","parse-names":false,"suffix":""}],"container-title":"Wellcome Open Research","id":"ITEM-3","issue":"0","issued":{"date-parts":[["2018"]]},"page":"123","title":"Associations of vomiting and antiemetic use in pregnancy with levels of circulating GDF15 early in the second trimester: A nested case-control study","type":"article-journal","volume":"3"},"uris":["http://www.mendeley.com/documents/?uuid=8baab59b-8b7d-47a7-b0a4-ef80c03b53b7"]},{"id":"ITEM-4","itemData":{"DOI":"10.1016/S0140-6736(03)15265-8","ISSN":"01406736","abstract":"Macrophage inhibitory cytokine 1 (MIC 1) is thought to have immunomodulatory actions favouring fetal viability. We measured serum concentrations of MIC 1 in asymptomatic women at 6-13 weeks' gestation who subsequently miscarried or who had already miscarried. MIC 1 concentrations in the miscarriage cohort (n=100), were a third of those who had ongoing pregnancies (n=197). Multiples of the median for miscarriage was 0.32 (95% CI 0.23-0.32) versus 1.00 (0.93-1.06) for ongoing pregnancies; p&lt;0.0001. Concentrations were just as low 3 weeks before diagnosis as on the day of diagnosis. That MIC 1 serum concentrations seem to be low weeks before miscarriage suggests possible predictive and causative roles, as well as therapeutic potential.","author":[{"dropping-particle":"","family":"Tong","given":"Stephen","non-dropping-particle":"","parse-names":false,"suffix":""},{"dropping-particle":"","family":"Marjono","given":"Budi","non-dropping-particle":"","parse-names":false,"suffix":""},{"dropping-particle":"","family":"Brown","given":"David A.","non-dropping-particle":"","parse-names":false,"suffix":""},{"dropping-particle":"","family":"Mulvey","given":"Sheila","non-dropping-particle":"","parse-names":false,"suffix":""},{"dropping-particle":"","family":"Breit","given":"Samuel N.","non-dropping-particle":"","parse-names":false,"suffix":""},{"dropping-particle":"","family":"Manuelpillai","given":"Ursula","non-dropping-particle":"","parse-names":false,"suffix":""},{"dropping-particle":"","family":"Wallace","given":"Euan M.","non-dropping-particle":"","parse-names":false,"suffix":""}],"container-title":"Lancet","id":"ITEM-4","issue":"9403","issued":{"date-parts":[["2004"]]},"page":"129-130","title":"Serum concentrations of macrophage inhibitory cytokine 1 (MIC 1) as a predictor of miscarriage","type":"article-journal","volume":"363"},"uris":["http://www.mendeley.com/documents/?uuid=3c69f5e6-dd3f-4c19-afe1-1090797f2034"]}],"mendeley":{"formattedCitation":"(8,23–25)","plainTextFormattedCitation":"(8,23–25)","previouslyFormattedCitation":"(8,23–25)"},"properties":{"noteIndex":0},"schema":"https://github.com/citation-style-language/schema/raw/master/csl-citation.json"}</w:instrText>
+        <w:instrText>ADDIN CSL_CITATION {"citationItems":[{"id":"ITEM-1","itemData":{"DOI":"10.1161/HYPERTENSIONAHA.109.130583","ISSN":"0194911X","abstract":"Growth-differentiation factor 15 (GDF-15), a stress-responsive transforming growth factor-beta-related cytokine, is emerging as a new risk marker in patients with cardiovascular disease. We explored GDF-15 in preeclampsia and in diabetic pregnancies, because these conditions are associated with augmented risk for cardiovascular disease, both in mother and in offspring. Plasma from pregnant women (n=267; controls: n=59, preeclampsia: n=85, diabetes mellitus: n=112, and superimposed preeclampsia in diabetes mellitus: n=11), fetal plasma (n=72), and amniotic fluid (n=99) were analyzed by immunoassay for GDF-15. Placental GDF-15 mRNA and protein expression levels were analyzed by quantitative real-time PCR and immunoblots in 78 and 18 pregnancies, respectively. Conditioned media from preeclamptic (n=6) and control (n=6) villous placenta explants were analyzed by immunoassay for GDF-15. Median maternal GDF-15 concentration was elevated in those with diabetes mellitus, as compared with controls (91 549 versus 79 875 ng/L; P=0.02). Median GDF-15 concentration was higher in patients with preeclampsia than in controls in term maternal blood samples (127 061 versus 80 319 ng/L; P&lt;0.001). In the fetal circulation and amniotic fluid, GDF-15 was elevated in preeclampsia and superimposed preeclampsia in diabetes mellitus, as compared with controls. GDF-15 placental mRNA expression was elevated in preeclampsia, as compared with controls (P=0.002). Placenta immunoblots confirmed a single GDF-15 protein band, and a time-dependent increase in GDF-15 protein was detected in the conditioned media. Our study is the first to show that GDF-15 is dysregulated, both in preeclampsia and in diabetic pregnancies. The mechanisms and diagnostic implications of these findings remain to be explored.","author":[{"dropping-particle":"","family":"Sugulle","given":"Meryam","non-dropping-particle":"","parse-names":false,"suffix":""},{"dropping-particle":"","family":"Dechend","given":"Ralf","non-dropping-particle":"","parse-names":false,"suffix":""},{"dropping-particle":"","family":"Herse","given":"Florian","non-dropping-particle":"","parse-names":false,"suffix":""},{"dropping-particle":"","family":"Weedon-Fekjaer","given":"M. Susanne","non-dropping-particle":"","parse-names":false,"suffix":""},{"dropping-particle":"","family":"Johnsen","given":"Guro M.","non-dropping-particle":"","parse-names":false,"suffix":""},{"dropping-particle":"","family":"Brosnihan","given":"K. Bridget","non-dropping-particle":"","parse-names":false,"suffix":""},{"dropping-particle":"","family":"Anton","given":"Lauren","non-dropping-particle":"","parse-names":false,"suffix":""},{"dropping-particle":"","family":"Luft","given":"Friedrich C.","non-dropping-particle":"","parse-names":false,"suffix":""},{"dropping-particle":"","family":"Wollert","given":"Kai C.","non-dropping-particle":"","parse-names":false,"suffix":""},{"dropping-particle":"","family":"Kempf","given":"Tibor","non-dropping-particle":"","parse-names":false,"suffix":""},{"dropping-particle":"","family":"Staff","given":"Anne Cathrine","non-dropping-particle":"","parse-names":false,"suffix":""}],"container-title":"Hypertension","id":"ITEM-1","issue":"1","issued":{"date-parts":[["2009"]]},"page":"106-112","title":"Circulating and placental growth-differentiation factor 15 in preeclampsia and in pregnancy complicated by diabetes mellitus","type":"article-journal","volume":"54"},"uris":["http://www.mendeley.com/documents/?uuid=a0a7236d-2fe8-411e-aa3a-1ad44d575555"]},{"id":"ITEM-2","itemData":{"DOI":"10.1016/j.diabres.2019.107823","ISSN":"01688227","author":[{"dropping-particle":"","family":"Tang","given":"Mengyang","non-dropping-particle":"","parse-names":false,"suffix":""},{"dropping-particle":"","family":"Luo","given":"Mingjuan","non-dropping-particle":"","parse-names":false,"suffix":""},{"dropping-particle":"","family":"Lu","given":"Wenqian","non-dropping-particle":"","parse-names":false,"suffix":""},{"dropping-particle":"","family":"Wang","given":"Shiyun","non-dropping-particle":"","parse-names":false,"suffix":""},{"dropping-particle":"","family":"Zhang","given":"Rong","non-dropping-particle":"","parse-names":false,"suffix":""},{"dropping-particle":"","family":"Liang","given":"Wei","non-dropping-particle":"","parse-names":false,"suffix":""},{"dropping-particle":"","family":"Gu","given":"Jianfen","non-dropping-particle":"","parse-names":false,"suffix":""},{"dropping-particle":"","family":"Yu","given":"Xuemei","non-dropping-particle":"","parse-names":false,"suffix":""},{"dropping-particle":"","family":"Zhang","given":"Xueli","non-dropping-particle":"","parse-names":false,"suffix":""},{"dropping-particle":"","family":"Hu","given":"Cheng","non-dropping-particle":"","parse-names":false,"suffix":""}],"container-title":"Diabetes Research and Clinical Practice","id":"ITEM-2","issued":{"date-parts":[["2019"]]},"page":"107823","publisher":"Elsevier Ireland Ltd","title":"Serum growth differentiation factor 15 is associated with glucose metabolism in the third trimester in Chinese pregnant women","type":"article-journal"},"uris":["http://www.mendeley.com/documents/?uuid=fb1aeee1-6a59-43ef-9767-80a7b2b5ab0d"]},{"id":"ITEM-3","itemData":{"DOI":"10.12688/wellcomeopenres.14818.1","abstract":" Background: Although nausea and vomiting are very common in pregnancy, their pathogenesis is poorly understood. We tested the hypothesis that circulating growth and differentiation factor 15 (GDF15) concentrations in early pregnancy, whose gene is implicated in hyperemesis gravidarum, are associated with nausea and vomiting.  Methods: Blood samples for the measurement of GDF15 and human chorionic gonadotrophin (hCG) concentrations were obtained early in the second trimester (median 15.1 (interquartile range 14.4-15.7) weeks) of pregnancy from 791 women from the Cambridge Baby Growth Study, a prospective pregnancy and birth cohort. During each trimester participants completed a questionnaire which included questions about nausea, vomiting and antiemetic use. Associations with pre-pregnancy body mass indexes (BMI) were validated in 231 pregnant NIPTeR Study participants.  Results: Circulating GDF15 concentrations were higher in women reporting vomiting in the second trimester than in women reporting no pregnancy nausea or vomiting: 11,581 (10,977-12,219) (n=175) vs. 10,593 (10,066-11,147) (n=193) pg/mL, p=0.02). In women who took antiemetic drugs during pregnancy (n=11) the GDF15 levels were also raised 13,157 (10,558-16,394) pg/mL (p =0.04). Serum GFD15 concentrations were strongly positively correlated with hCG levels but were inversely correlated with maternal BMIs, a finding replicated in the NIPTeR Study.  Conclusions: Week 15 serum GDF15 concentrations are positively associated with second trimester vomiting and maternal antiemetic use in pregnancy. Given GDF15’s site of action in the chemoreceptor trigger zone of the brainstem and its genetic associations with hyperemesis gravidarum, these data support the concept that GDF15 may be playing a pathogenic role in pregnancy-associated vomiting. ","author":[{"dropping-particle":"","family":"Petry","given":"Clive J.","non-dropping-particle":"","parse-names":false,"suffix":""},{"dropping-particle":"","family":"Ong","given":"Ken K.","non-dropping-particle":"","parse-names":false,"suffix":""},{"dropping-particle":"","family":"Burling","given":"Keith A.","non-dropping-particle":"","parse-names":false,"suffix":""},{"dropping-particle":"","family":"Barker","given":"Peter","non-dropping-particle":"","parse-names":false,"suffix":""},{"dropping-particle":"","family":"Goodburn","given":"Sandra F.","non-dropping-particle":"","parse-names":false,"suffix":""},{"dropping-particle":"","family":"Perry","given":"John R. B.","non-dropping-particle":"","parse-names":false,"suffix":""},{"dropping-particle":"","family":"Acerini","given":"Carlo L.","non-dropping-particle":"","parse-names":false,"suffix":""},{"dropping-particle":"","family":"Hughes","given":"Ieuan A.","non-dropping-particle":"","parse-names":false,"suffix":""},{"dropping-particle":"","family":"Painter","given":"Rebecca C.","non-dropping-particle":"","parse-names":false,"suffix":""},{"dropping-particle":"","family":"Afink","given":"Gijs B.","non-dropping-particle":"","parse-names":false,"suffix":""},{"dropping-particle":"","family":"Dunger","given":"David B.","non-dropping-particle":"","parse-names":false,"suffix":""},{"dropping-particle":"","family":"O'Rahilly","given":"Stephen P","non-dropping-particle":"","parse-names":false,"suffix":""}],"container-title":"Wellcome Open Research","id":"ITEM-3","issue":"0","issued":{"date-parts":[["2018"]]},"page":"123","title":"Associations of vomiting and antiemetic use in pregnancy with levels of circulating GDF15 early in the second trimester: A nested case-control study","type":"article-journal","volume":"3"},"uris":["http://www.mendeley.com/documents/?uuid=8baab59b-8b7d-47a7-b0a4-ef80c03b53b7"]},{"id":"ITEM-4","itemData":{"DOI":"10.1016/S0140-6736(03)15265-8","ISSN":"01406736","abstract":"Macrophage inhibitory cytokine 1 (MIC 1) is thought to have immunomodulatory actions favouring fetal viability. We measured serum concentrations of MIC 1 in asymptomatic women at 6-13 weeks' gestation who subsequently miscarried or who had already miscarried. MIC 1 concentrations in the miscarriage cohort (n=100), were a third of those who had ongoing pregnancies (n=197). Multiples of the median for miscarriage was 0.32 (95% CI 0.23-0.32) versus 1.00 (0.93-1.06) for ongoing pregnancies; p&lt;0.0001. Concentrations were just as low 3 weeks before diagnosis as on the day of diagnosis. That MIC 1 serum concentrations seem to be low weeks before miscarriage suggests possible predictive and causative roles, as well as therapeutic potential.","author":[{"dropping-particle":"","family":"Tong","given":"Stephen","non-dropping-particle":"","parse-names":false,"suffix":""},{"dropping-particle":"","family":"Marjono","given":"Budi","non-dropping-particle":"","parse-names":false,"suffix":""},{"dropping-particle":"","family":"Brown","given":"David A.","non-dropping-particle":"","parse-names":false,"suffix":""},{"dropping-particle":"","family":"Mulvey","given":"Sheila","non-dropping-particle":"","parse-names":false,"suffix":""},{"dropping-particle":"","family":"Breit","given":"Samuel N.","non-dropping-particle":"","parse-names":false,"suffix":""},{"dropping-particle":"","family":"Manuelpillai","given":"Ursula","non-dropping-particle":"","parse-names":false,"suffix":""},{"dropping-particle":"","family":"Wallace","given":"Euan M.","non-dropping-particle":"","parse-names":false,"suffix":""}],"container-title":"Lancet","id":"ITEM-4","issue":"9403","issued":{"date-parts":[["2004"]]},"page":"129-130","title":"Serum concentrations of macrophage inhibitory cytokine 1 (MIC 1) as a predictor of miscarriage","type":"article-journal","volume":"363"},"uris":["http://www.mendeley.com/documents/?uuid=3c69f5e6-dd3f-4c19-afe1-1090797f2034"]}],"mendeley":{"formattedCitation":"(8,24–26)","plainTextFormattedCitation":"(8,24–26)","previouslyFormattedCitation":"(8,23–25)"},"properties":{"noteIndex":0},"schema":"https://github.com/citation-style-language/schema/raw/master/csl-citation.json"}</w:instrText>
       </w:r>
       <w:r>
         <w:rPr>
@@ -3128,7 +3200,7 @@
           <w:noProof/>
           <w:shd w:val="clear" w:color="auto" w:fill="FFFFFF"/>
         </w:rPr>
-        <w:t>(8,23–25)</w:t>
+        <w:t>(8,24–26)</w:t>
       </w:r>
       <w:r>
         <w:rPr>
@@ -3164,7 +3236,7 @@
         <w:rPr>
           <w:shd w:val="clear" w:color="auto" w:fill="FFFFFF"/>
         </w:rPr>
-        <w:instrText>ADDIN CSL_CITATION {"citationItems":[{"id":"ITEM-1","itemData":{"DOI":"10.3109/14017431.2010.516368","ISBN":"1401-7431","ISSN":"1651-2006","PMID":"20836754","abstract":"BACKGROUND: Growth differentiation factor-15 (GDF-15) is considered to be a cardioprotective cytokine possessing antiapoptotic and antiproliferative properties. If GDF-15 plasma levels are influenced by percutanenous coronary intervention (PCI) or regular exercise training is currently not known.\\n\\nMETHODS: After successful revascularization by PCI with stent implantation 36 consecutive patients with stable angina pectoris were randomized to an exercise training program or to a control group. Patients were followed by serial measurements of GDF-15, high-sensitivity Troponin T (hsTNT) and N-terminal pro brain natriuretic peptide (NT-proBNP) levels in peripheral blood after PCI and during six months follow-up.\\n\\nRESULTS: Plasma levels of GDF-15 showed an early response to PCI with a modest, but significant increase after 30 minutes (p = 0.007) peaking three hours after PCI. Levels of hsTNT rose 5-fold from baseline to 24 hours (p &lt; 0.001) with a normalization at seven days post PCI. Changes in plasma levels of GDF-15, hsTNT and NT-proBNP were not significantly different between the training and control group during follow-up.\\n\\nCONCLUSIONS: GDF-15 levels show a modest transient increase in response to coronary intervention with stent implantation. Exercise training over six months does not affect plasma levels of GDF-15, hsTNT or NT-proBNP in patients with stable coronary artery disease.","author":[{"dropping-particle":"","family":"Munk","given":"Peter Scott","non-dropping-particle":"","parse-names":false,"suffix":""},{"dropping-particle":"","family":"Valborgland","given":"Torstein","non-dropping-particle":"","parse-names":false,"suffix":""},{"dropping-particle":"","family":"Butt","given":"Noreen","non-dropping-particle":"","parse-names":false,"suffix":""},{"dropping-particle":"","family":"Larsen","given":"Alf Inge","non-dropping-particle":"","parse-names":false,"suffix":""}],"container-title":"Scandinavian cardiovascular journal : SCJ","id":"ITEM-1","issue":"1","issued":{"date-parts":[["2011"]]},"page":"27-32","title":"Response of growth differentiation factor-15 to percutaneous coronary intervention and regular exercise training.","type":"article-journal","volume":"45"},"uris":["http://www.mendeley.com/documents/?uuid=3b553d58-500f-4407-8de6-8996945e5955"]},{"id":"ITEM-2","itemData":{"DOI":"10.3109/00365513.2014.905697","ISBN":"1502-7686 (Electronic)\\r0036-5513 (Linking)","ISSN":"15027686","PMID":"24792369","abstract":"Background. Intense training can lead to a pathophysiological change in serum concentration of a variety of biomarkers. Traditional biomarkers of cardiac injury are very useful in monitoring CVD patients, but in healthy subjects or athletes they cannot be informative enough about the cardiovascular risk, because in these cases their serum levels do not increase over the pathological limit. Therefore novel cardiovascular biomarkers are required in order to allow a better monitoring of sport performance, prediction of overtraining and diagnosis of sport-related cardiac injuries. Growth differentiation factor-15 (GDF-15) is emerging as a powerful cardiovascular injury risk indicator. In this study we investigate the effect of intense physical training of on the circulating levels of GDF-15 in rugby professional players. Methods. Serum GDF-15, Erythropoietin, IL-6, the cardiovascular parameter ST-2, NT-proBNP and routine hematological parameters were measured in a group of 30 rugby players before and after a session of intense training. Results. While ST-2, IL-6 and hsCRP displayed no significant changes after intense training, NT-proBNP and GDF-15 showed a significant increase, even without reaching the pathological level. Discussion. The measure of GDF-15 in professional rugby players could be a useful tool to monitoring their cardiovascular status during training and competition session in order to prevent the onset of collateral cardiovascular adverse event due to the intense training and, in the case of cardiac injury, it could possibly allow a very early diagnosis at the beginning of the pathogenic process.","author":[{"dropping-particle":"","family":"Galliera","given":"Emanuela","non-dropping-particle":"","parse-names":false,"suffix":""},{"dropping-particle":"","family":"Lombardi","given":"Giovanni","non-dropping-particle":"","parse-names":false,"suffix":""},{"dropping-particle":"","family":"Marazzi","given":"Monica G.","non-dropping-particle":"","parse-names":false,"suffix":""},{"dropping-particle":"","family":"Grasso","given":"Dalila","non-dropping-particle":"","parse-names":false,"suffix":""},{"dropping-particle":"","family":"Vianello","given":"Elena","non-dropping-particle":"","parse-names":false,"suffix":""},{"dropping-particle":"","family":"Pozzoni","given":"Roberto","non-dropping-particle":"","parse-names":false,"suffix":""},{"dropping-particle":"","family":"Banfi","given":"Giuseppe","non-dropping-particle":"","parse-names":false,"suffix":""},{"dropping-particle":"","family":"Corsi Romanelli","given":"Massimiliano M.","non-dropping-particle":"","parse-names":false,"suffix":""}],"container-title":"Scandinavian Journal of Clinical and Laboratory Investigation","id":"ITEM-2","issue":"6","issued":{"date-parts":[["2014"]]},"page":"492-499","title":"Acute exercise in elite rugby players increases the circulating level of the cardiovascular biomarker GDF-15","type":"article-journal","volume":"74"},"uris":["http://www.mendeley.com/documents/?uuid=7ae97071-f5b7-46f0-90a1-3cc46e638626"]},{"id":"ITEM-3","itemData":{"DOI":"10.1016/S0168-8227(16)31060-9","ISSN":"01688227","author":[{"dropping-particle":"","family":"Joung","given":"Kyong Hye","non-dropping-particle":"","parse-names":false,"suffix":""},{"dropping-particle":"","family":"Kim","given":"Ji Min","non-dropping-particle":"","parse-names":false,"suffix":""},{"dropping-particle":"","family":"Yi","given":"Hyon-Seung","non-dropping-particle":"","parse-names":false,"suffix":""},{"dropping-particle":"","family":"Lee","given":"Ju Hee","non-dropping-particle":"","parse-names":false,"suffix":""},{"dropping-particle":"","family":"Kim","given":"Koon Soon","non-dropping-particle":"","parse-names":false,"suffix":""},{"dropping-particle":"","family":"Kim","given":"Hyun Jin","non-dropping-particle":"","parse-names":false,"suffix":""},{"dropping-particle":"","family":"Shong","given":"Minho","non-dropping-particle":"","parse-names":false,"suffix":""},{"dropping-particle":"","family":"Ku","given":"Bon Jeong","non-dropping-particle":"","parse-names":false,"suffix":""}],"container-title":"Diabetes Research and Clinical Practice","id":"ITEM-3","issued":{"date-parts":[["2016","10"]]},"page":"S65-S66","publisher":"Elsevier Ireland Ltd","title":"Effects of exercise program on normal responsiveness of serum GDF15 in middle-aged women","type":"article-journal","volume":"120"},"uris":["http://www.mendeley.com/documents/?uuid=24fe4eb7-5c2e-4e61-b6b4-ab23edaabe13"]},{"id":"ITEM-4","itemData":{"DOI":"10.1016/j.molmet.2017.12.016","ISSN":"22128778","PMID":"29398617","abstract":"Objective: The growth differentiation factor 15 (GDF15) is a stress-sensitive circulating factor that regulates systemic energy balance. Since exercise is a transient physiological stress that has pleiotropic effects on whole-body energy metabolism, we herein explored the effect of exercise on a) circulating GDF15 levels and b) GDF15 release from skeletal muscle in humans. Methods: Seven healthy males either rested or exercised at 67% of their VO2maxfor 1 h and blood was sampled from the femoral artery and femoral vein before, during, and after exercise. Plasma GDF15 concentrations were determined in these samples. Results: Plasma GDF15 levels increased 34% with exercise (p &lt; 0.001) and further increased to 64% above resting values at 120 min (p &lt; 0.001) after the cessation of exercise. There was no difference between the arterial and venous GDF15 concentration before, during, and after exercise. During a resting control trial, GDF15 levels measured in the same subjects were unaltered. Conclusions: Vigorous submaximal exercise increases circulating GDF15 levels in humans, but skeletal muscle tissue does not appear to be the source.","author":[{"dropping-particle":"","family":"Kleinert","given":"Maximilian","non-dropping-particle":"","parse-names":false,"suffix":""},{"dropping-particle":"","family":"Clemmensen","given":"Christoffer","non-dropping-particle":"","parse-names":false,"suffix":""},{"dropping-particle":"","family":"Sjøberg","given":"Kim A.","non-dropping-particle":"","parse-names":false,"suffix":""},{"dropping-particle":"","family":"Carl","given":"Christian Strini","non-dropping-particle":"","parse-names":false,"suffix":""},{"dropping-particle":"","family":"Jeppesen","given":"Jacob Fuglsbjerg","non-dropping-particle":"","parse-names":false,"suffix":""},{"dropping-particle":"","family":"Wojtaszewski","given":"Jørgen F.P.","non-dropping-particle":"","parse-names":false,"suffix":""},{"dropping-particle":"","family":"Kiens","given":"Bente","non-dropping-particle":"","parse-names":false,"suffix":""},{"dropping-particle":"","family":"Richter","given":"Erik A.","non-dropping-particle":"","parse-names":false,"suffix":""}],"container-title":"Molecular Metabolism","id":"ITEM-4","issue":"January","issued":{"date-parts":[["2018"]]},"page":"187-191","publisher":"Elsevier GmbH","title":"Exercise increases circulating GDF15 in humans","type":"article-journal","volume":"9"},"uris":["http://www.mendeley.com/documents/?uuid=61e4cb4c-be22-48b1-a63a-679d36925f70"]},{"id":"ITEM-5","itemData":{"DOI":"10.1152/ajpendo.00439.2018","ISBN":"8587847910","ISSN":"0193-1849","author":[{"dropping-particle":"","family":"Zhang","given":"Hui","non-dropping-particle":"","parse-names":false,"suffix":""},{"dropping-particle":"","family":"Fealy","given":"Ciaran E.","non-dropping-particle":"","parse-names":false,"suffix":""},{"dropping-particle":"","family":"Kirwan","given":"John P.","non-dropping-particle":"","parse-names":false,"suffix":""}],"container-title":"American Journal of Physiology-Endocrinology and Metabolism","id":"ITEM-5","issued":{"date-parts":[["2019","3","12"]]},"page":"ajpendo.00439.2018","title":"Exercise Training Promotes a GDF15 Associated Reduction in Fat Mass in Older Adults with Obesity","type":"article-journal"},"uris":["http://www.mendeley.com/documents/?uuid=8d5183fe-7ffc-43e7-942a-a89d0c51cbda"]}],"mendeley":{"formattedCitation":"(26–30)","plainTextFormattedCitation":"(26–30)","previouslyFormattedCitation":"(26–30)"},"properties":{"noteIndex":0},"schema":"https://github.com/citation-style-language/schema/raw/master/csl-citation.json"}</w:instrText>
+        <w:instrText>ADDIN CSL_CITATION {"citationItems":[{"id":"ITEM-1","itemData":{"DOI":"10.3109/14017431.2010.516368","ISBN":"1401-7431","ISSN":"1651-2006","PMID":"20836754","abstract":"BACKGROUND: Growth differentiation factor-15 (GDF-15) is considered to be a cardioprotective cytokine possessing antiapoptotic and antiproliferative properties. If GDF-15 plasma levels are influenced by percutanenous coronary intervention (PCI) or regular exercise training is currently not known.\\n\\nMETHODS: After successful revascularization by PCI with stent implantation 36 consecutive patients with stable angina pectoris were randomized to an exercise training program or to a control group. Patients were followed by serial measurements of GDF-15, high-sensitivity Troponin T (hsTNT) and N-terminal pro brain natriuretic peptide (NT-proBNP) levels in peripheral blood after PCI and during six months follow-up.\\n\\nRESULTS: Plasma levels of GDF-15 showed an early response to PCI with a modest, but significant increase after 30 minutes (p = 0.007) peaking three hours after PCI. Levels of hsTNT rose 5-fold from baseline to 24 hours (p &lt; 0.001) with a normalization at seven days post PCI. Changes in plasma levels of GDF-15, hsTNT and NT-proBNP were not significantly different between the training and control group during follow-up.\\n\\nCONCLUSIONS: GDF-15 levels show a modest transient increase in response to coronary intervention with stent implantation. Exercise training over six months does not affect plasma levels of GDF-15, hsTNT or NT-proBNP in patients with stable coronary artery disease.","author":[{"dropping-particle":"","family":"Munk","given":"Peter Scott","non-dropping-particle":"","parse-names":false,"suffix":""},{"dropping-particle":"","family":"Valborgland","given":"Torstein","non-dropping-particle":"","parse-names":false,"suffix":""},{"dropping-particle":"","family":"Butt","given":"Noreen","non-dropping-particle":"","parse-names":false,"suffix":""},{"dropping-particle":"","family":"Larsen","given":"Alf Inge","non-dropping-particle":"","parse-names":false,"suffix":""}],"container-title":"Scandinavian cardiovascular journal : SCJ","id":"ITEM-1","issue":"1","issued":{"date-parts":[["2011"]]},"page":"27-32","title":"Response of growth differentiation factor-15 to percutaneous coronary intervention and regular exercise training.","type":"article-journal","volume":"45"},"uris":["http://www.mendeley.com/documents/?uuid=3b553d58-500f-4407-8de6-8996945e5955"]},{"id":"ITEM-2","itemData":{"DOI":"10.3109/00365513.2014.905697","ISBN":"1502-7686 (Electronic)\\r0036-5513 (Linking)","ISSN":"15027686","PMID":"24792369","abstract":"Background. Intense training can lead to a pathophysiological change in serum concentration of a variety of biomarkers. Traditional biomarkers of cardiac injury are very useful in monitoring CVD patients, but in healthy subjects or athletes they cannot be informative enough about the cardiovascular risk, because in these cases their serum levels do not increase over the pathological limit. Therefore novel cardiovascular biomarkers are required in order to allow a better monitoring of sport performance, prediction of overtraining and diagnosis of sport-related cardiac injuries. Growth differentiation factor-15 (GDF-15) is emerging as a powerful cardiovascular injury risk indicator. In this study we investigate the effect of intense physical training of on the circulating levels of GDF-15 in rugby professional players. Methods. Serum GDF-15, Erythropoietin, IL-6, the cardiovascular parameter ST-2, NT-proBNP and routine hematological parameters were measured in a group of 30 rugby players before and after a session of intense training. Results. While ST-2, IL-6 and hsCRP displayed no significant changes after intense training, NT-proBNP and GDF-15 showed a significant increase, even without reaching the pathological level. Discussion. The measure of GDF-15 in professional rugby players could be a useful tool to monitoring their cardiovascular status during training and competition session in order to prevent the onset of collateral cardiovascular adverse event due to the intense training and, in the case of cardiac injury, it could possibly allow a very early diagnosis at the beginning of the pathogenic process.","author":[{"dropping-particle":"","family":"Galliera","given":"Emanuela","non-dropping-particle":"","parse-names":false,"suffix":""},{"dropping-particle":"","family":"Lombardi","given":"Giovanni","non-dropping-particle":"","parse-names":false,"suffix":""},{"dropping-particle":"","family":"Marazzi","given":"Monica G.","non-dropping-particle":"","parse-names":false,"suffix":""},{"dropping-particle":"","family":"Grasso","given":"Dalila","non-dropping-particle":"","parse-names":false,"suffix":""},{"dropping-particle":"","family":"Vianello","given":"Elena","non-dropping-particle":"","parse-names":false,"suffix":""},{"dropping-particle":"","family":"Pozzoni","given":"Roberto","non-dropping-particle":"","parse-names":false,"suffix":""},{"dropping-particle":"","family":"Banfi","given":"Giuseppe","non-dropping-particle":"","parse-names":false,"suffix":""},{"dropping-particle":"","family":"Corsi Romanelli","given":"Massimiliano M.","non-dropping-particle":"","parse-names":false,"suffix":""}],"container-title":"Scandinavian Journal of Clinical and Laboratory Investigation","id":"ITEM-2","issue":"6","issued":{"date-parts":[["2014"]]},"page":"492-499","title":"Acute exercise in elite rugby players increases the circulating level of the cardiovascular biomarker GDF-15","type":"article-journal","volume":"74"},"uris":["http://www.mendeley.com/documents/?uuid=7ae97071-f5b7-46f0-90a1-3cc46e638626"]},{"id":"ITEM-3","itemData":{"DOI":"10.1016/S0168-8227(16)31060-9","ISSN":"01688227","author":[{"dropping-particle":"","family":"Joung","given":"Kyong Hye","non-dropping-particle":"","parse-names":false,"suffix":""},{"dropping-particle":"","family":"Kim","given":"Ji Min","non-dropping-particle":"","parse-names":false,"suffix":""},{"dropping-particle":"","family":"Yi","given":"Hyon-Seung","non-dropping-particle":"","parse-names":false,"suffix":""},{"dropping-particle":"","family":"Lee","given":"Ju Hee","non-dropping-particle":"","parse-names":false,"suffix":""},{"dropping-particle":"","family":"Kim","given":"Koon Soon","non-dropping-particle":"","parse-names":false,"suffix":""},{"dropping-particle":"","family":"Kim","given":"Hyun Jin","non-dropping-particle":"","parse-names":false,"suffix":""},{"dropping-particle":"","family":"Shong","given":"Minho","non-dropping-particle":"","parse-names":false,"suffix":""},{"dropping-particle":"","family":"Ku","given":"Bon Jeong","non-dropping-particle":"","parse-names":false,"suffix":""}],"container-title":"Diabetes Research and Clinical Practice","id":"ITEM-3","issued":{"date-parts":[["2016","10"]]},"page":"S65-S66","publisher":"Elsevier Ireland Ltd","title":"Effects of exercise program on normal responsiveness of serum GDF15 in middle-aged women","type":"article-journal","volume":"120"},"uris":["http://www.mendeley.com/documents/?uuid=24fe4eb7-5c2e-4e61-b6b4-ab23edaabe13"]},{"id":"ITEM-4","itemData":{"DOI":"10.1016/j.molmet.2017.12.016","ISSN":"22128778","PMID":"29398617","abstract":"Objective: The growth differentiation factor 15 (GDF15) is a stress-sensitive circulating factor that regulates systemic energy balance. Since exercise is a transient physiological stress that has pleiotropic effects on whole-body energy metabolism, we herein explored the effect of exercise on a) circulating GDF15 levels and b) GDF15 release from skeletal muscle in humans. Methods: Seven healthy males either rested or exercised at 67% of their VO2maxfor 1 h and blood was sampled from the femoral artery and femoral vein before, during, and after exercise. Plasma GDF15 concentrations were determined in these samples. Results: Plasma GDF15 levels increased 34% with exercise (p &lt; 0.001) and further increased to 64% above resting values at 120 min (p &lt; 0.001) after the cessation of exercise. There was no difference between the arterial and venous GDF15 concentration before, during, and after exercise. During a resting control trial, GDF15 levels measured in the same subjects were unaltered. Conclusions: Vigorous submaximal exercise increases circulating GDF15 levels in humans, but skeletal muscle tissue does not appear to be the source.","author":[{"dropping-particle":"","family":"Kleinert","given":"Maximilian","non-dropping-particle":"","parse-names":false,"suffix":""},{"dropping-particle":"","family":"Clemmensen","given":"Christoffer","non-dropping-particle":"","parse-names":false,"suffix":""},{"dropping-particle":"","family":"Sjøberg","given":"Kim A.","non-dropping-particle":"","parse-names":false,"suffix":""},{"dropping-particle":"","family":"Carl","given":"Christian Strini","non-dropping-particle":"","parse-names":false,"suffix":""},{"dropping-particle":"","family":"Jeppesen","given":"Jacob Fuglsbjerg","non-dropping-particle":"","parse-names":false,"suffix":""},{"dropping-particle":"","family":"Wojtaszewski","given":"Jørgen F.P.","non-dropping-particle":"","parse-names":false,"suffix":""},{"dropping-particle":"","family":"Kiens","given":"Bente","non-dropping-particle":"","parse-names":false,"suffix":""},{"dropping-particle":"","family":"Richter","given":"Erik A.","non-dropping-particle":"","parse-names":false,"suffix":""}],"container-title":"Molecular Metabolism","id":"ITEM-4","issue":"January","issued":{"date-parts":[["2018"]]},"page":"187-191","publisher":"Elsevier GmbH","title":"Exercise increases circulating GDF15 in humans","type":"article-journal","volume":"9"},"uris":["http://www.mendeley.com/documents/?uuid=61e4cb4c-be22-48b1-a63a-679d36925f70"]},{"id":"ITEM-5","itemData":{"DOI":"10.1152/ajpendo.00439.2018","ISBN":"8587847910","ISSN":"0193-1849","author":[{"dropping-particle":"","family":"Zhang","given":"Hui","non-dropping-particle":"","parse-names":false,"suffix":""},{"dropping-particle":"","family":"Fealy","given":"Ciaran E.","non-dropping-particle":"","parse-names":false,"suffix":""},{"dropping-particle":"","family":"Kirwan","given":"John P.","non-dropping-particle":"","parse-names":false,"suffix":""}],"container-title":"American Journal of Physiology-Endocrinology and Metabolism","id":"ITEM-5","issued":{"date-parts":[["2019","3","12"]]},"page":"ajpendo.00439.2018","title":"Exercise Training Promotes a GDF15 Associated Reduction in Fat Mass in Older Adults with Obesity","type":"article-journal"},"uris":["http://www.mendeley.com/documents/?uuid=8d5183fe-7ffc-43e7-942a-a89d0c51cbda"]}],"mendeley":{"formattedCitation":"(27–31)","plainTextFormattedCitation":"(27–31)","previouslyFormattedCitation":"(26–30)"},"properties":{"noteIndex":0},"schema":"https://github.com/citation-style-language/schema/raw/master/csl-citation.json"}</w:instrText>
       </w:r>
       <w:r>
         <w:rPr>
@@ -3177,7 +3249,7 @@
           <w:noProof/>
           <w:shd w:val="clear" w:color="auto" w:fill="FFFFFF"/>
         </w:rPr>
-        <w:t>(26–30)</w:t>
+        <w:t>(27–31)</w:t>
       </w:r>
       <w:r>
         <w:rPr>
@@ -3255,7 +3327,7 @@
         <w:rPr>
           <w:shd w:val="clear" w:color="auto" w:fill="FFFFFF"/>
         </w:rPr>
-        <w:instrText>ADDIN CSL_CITATION {"citationItems":[{"id":"ITEM-1","itemData":{"DOI":"10.1038/nm.4392","ISBN":"1546-170X (Electronic) 1078-8956 (Linking)","ISSN":"1078-8956","PMID":"28846097","abstract":"Growth differentiation factor 15 (GDF15), a distant member of the transforming growth factor (TGF)-β family, is a secreted protein that circulates as a 25-kDa dimer. In humans, elevated GDF15 correlates with weight loss, and the administration of GDF15 to mice with obesity reduces body weight, at least in part, by decreasing food intake. The mechanisms through which GDF15 reduces body weight remain poorly understood, because the cognate receptor for GDF15 is unknown. Here we show that recombinant GDF15 induces weight loss in mice fed a high-fat diet and in nonhuman primates with spontaneous obesity. Furthermore, we find that GDF15 binds with high affinity to GDNF family receptor α-like (GFRAL), a distant relative of receptors for a distinct class of the TGF-β superfamily ligands. Gfral is expressed in neurons of the area postrema and nucleus of the solitary tract in mice and humans, and genetic deletion of the receptor abrogates the ability of GDF15 to decrease food intake and body weight in mice. In addition, diet-induced obesity and insulin resistance are exacerbated in GFRAL-deficient mice, suggesting a homeostatic role for this receptor in metabolism. Finally, we demonstrate that GDF15-induced cell signaling requires the interaction of GFRAL with the coreceptor RET. Our data identify GFRAL as a new regulator of body weight and as the bona fide receptor mediating the metabolic effects of GDF15, enabling a more comprehensive assessment of GDF15 as a potential pharmacotherapy for the treatment of obesity.","author":[{"dropping-particle":"","family":"Mullican","given":"Shannon E.","non-dropping-particle":"","parse-names":false,"suffix":""},{"dropping-particle":"","family":"Lin-Schmidt","given":"Xiefan","non-dropping-particle":"","parse-names":false,"suffix":""},{"dropping-particle":"","family":"Chin","given":"Chen-Ni","non-dropping-particle":"","parse-names":false,"suffix":""},{"dropping-particle":"","family":"Chavez","given":"Jose A.","non-dropping-particle":"","parse-names":false,"suffix":""},{"dropping-particle":"","family":"Furman","given":"Jennifer L.","non-dropping-particle":"","parse-names":false,"suffix":""},{"dropping-particle":"","family":"Armstrong","given":"Anthony A.","non-dropping-particle":"","parse-names":false,"suffix":""},{"dropping-particle":"","family":"Beck","given":"Stephen C.","non-dropping-particle":"","parse-names":false,"suffix":""},{"dropping-particle":"","family":"South","given":"Victoria J.","non-dropping-particle":"","parse-names":false,"suffix":""},{"dropping-particle":"","family":"Dinh","given":"Thai Q.","non-dropping-particle":"","parse-names":false,"suffix":""},{"dropping-particle":"","family":"Cash-Mason","given":"Tanesha D.","non-dropping-particle":"","parse-names":false,"suffix":""},{"dropping-particle":"","family":"Cavanaugh","given":"Cassandre R.","non-dropping-particle":"","parse-names":false,"suffix":""},{"dropping-particle":"","family":"Nelson","given":"Serena","non-dropping-particle":"","parse-names":false,"suffix":""},{"dropping-particle":"","family":"Huang","given":"Chichi","non-dropping-particle":"","parse-names":false,"suffix":""},{"dropping-particle":"","family":"Hunter","given":"Michael J.","non-dropping-particle":"","parse-names":false,"suffix":""},{"dropping-particle":"","family":"Rangwala","given":"Shamina M.","non-dropping-particle":"","parse-names":false,"suffix":""}],"container-title":"Nature Medicine","id":"ITEM-1","issue":"10","issued":{"date-parts":[["2017","8","28"]]},"page":"1150-1157","title":"GFRAL is the receptor for GDF15 and the ligand promotes weight loss in mice and nonhuman primates","type":"article-journal","volume":"23"},"uris":["http://www.mendeley.com/documents/?uuid=cffeba4a-1f1f-4bb9-bda9-dc8a47a91a15"]},{"id":"ITEM-2","itemData":{"DOI":"10.1038/nature24042","ISSN":"14764687","abstract":"© 2017 Macmillan Publishers Limited, part of Springer Nature. All rights reserved. Under homeostatic conditions, animals use well-defined hypothalamic neural circuits to help maintain stable body weight, by integrating metabolic and hormonal signals from the periphery to balance food consumption and energy expenditure. In stressed or disease conditions, however, animals use alternative neuronal pathways to adapt to the metabolic challenges of altered energy demand. Recent studies have identified brain areas outside the hypothalamus that are activated under these 'non-homeostatic' conditions, but the molecular nature of the peripheral signals and brain-localized receptors that activate these circuits remains elusive. Here we identify glial cell-derived neurotrophic factor (GDNF) receptor alpha-like (GFRAL) as a brainstem-restricted receptor for growth and differentiation factor 15 (GDF15). GDF15 regulates food intake, energy expenditure and body weight in response to metabolic and toxin-induced stresses; we show that Gfral knockout mice are hyperphagic under stressed conditions and are resistant to chemotherapy-induced anorexia and body weight loss. GDF15 activates GFRAL-expressing neurons localized exclusively in the area postrema and nucleus tractus solitarius of the mouse brainstem. It then triggers the activation of neurons localized within the parabrachial nucleus and central amygdala, which constitute part of the 'emergency circuit' that shapes feeding responses to stressful conditions. GDF15 levels increase in response to tissue stress and injury, and elevated levels are associated with body weight loss in numerous chronic human diseases. By isolating GFRAL as the receptor for GDF15-induced anorexia and weight loss, we identify a mechanistic basis for the non-homeostatic regulation of neural circuitry by a peripheral signal associated with tissue damage and stress. These findings provide opportunities to develop therapeutic agents for the treatment of disorders with altered energy demand.","author":[{"dropping-particle":"","family":"Hsu","given":"Jer Yuan","non-dropping-particle":"","parse-names":false,"suffix":""},{"dropping-particle":"","family":"Crawley","given":"Suzanne","non-dropping-particle":"","parse-names":false,"suffix":""},{"dropping-particle":"","family":"Chen","given":"Michael","non-dropping-particle":"","parse-names":false,"suffix":""},{"dropping-particle":"","family":"Ayupova","given":"Dina A.","non-dropping-particle":"","parse-names":false,"suffix":""},{"dropping-particle":"","family":"Lindhout","given":"Darrin A.","non-dropping-particle":"","parse-names":false,"suffix":""},{"dropping-particle":"","family":"Higbee","given":"Jared","non-dropping-particle":"","parse-names":false,"suffix":""},{"dropping-particle":"","family":"Kutach","given":"Alan","non-dropping-particle":"","parse-names":false,"suffix":""},{"dropping-particle":"","family":"Joo","given":"William","non-dropping-particle":"","parse-names":false,"suffix":""},{"dropping-particle":"","family":"Gao","given":"Zhengyu","non-dropping-particle":"","parse-names":false,"suffix":""},{"dropping-particle":"","family":"Fu","given":"Diana","non-dropping-particle":"","parse-names":false,"suffix":""},{"dropping-particle":"","family":"To","given":"Carmen","non-dropping-particle":"","parse-names":false,"suffix":""},{"dropping-particle":"","family":"Mondal","given":"Kalyani","non-dropping-particle":"","parse-names":false,"suffix":""},{"dropping-particle":"","family":"Li","given":"Betty","non-dropping-particle":"","parse-names":false,"suffix":""},{"dropping-particle":"","family":"Kekatpure","given":"Avantika","non-dropping-particle":"","parse-names":false,"suffix":""},{"dropping-particle":"","family":"Wang","given":"Marilyn","non-dropping-particle":"","parse-names":false,"suffix":""},{"dropping-particle":"","family":"Laird","given":"Teresa","non-dropping-particle":"","parse-names":false,"suffix":""},{"dropping-particle":"","family":"Horner","given":"Geoffrey","non-dropping-particle":"","parse-names":false,"suffix":""},{"dropping-particle":"","family":"Chan","given":"Jackie","non-dropping-particle":"","parse-names":false,"suffix":""},{"dropping-particle":"","family":"Mcentee","given":"Michele","non-dropping-particle":"","parse-names":false,"suffix":""},{"dropping-particle":"","family":"Lopez","given":"Manuel","non-dropping-particle":"","parse-names":false,"suffix":""},{"dropping-particle":"","family":"Lakshminarasimhan","given":"Damodharan","non-dropping-particle":"","parse-names":false,"suffix":""},{"dropping-particle":"","family":"White","given":"Andre","non-dropping-particle":"","parse-names":false,"suffix":""},{"dropping-particle":"","family":"Wang","given":"Sheng Ping","non-dropping-particle":"","parse-names":false,"suffix":""},{"dropping-particle":"","family":"Yao","given":"Jun","non-dropping-particle":"","parse-names":false,"suffix":""},{"dropping-particle":"","family":"Yie","given":"Junming","non-dropping-particle":"","parse-names":false,"suffix":""},{"dropping-particle":"","family":"Matern","given":"Hugo","non-dropping-particle":"","parse-names":false,"suffix":""},{"dropping-particle":"","family":"Solloway","given":"Mark","non-dropping-particle":"","parse-names":false,"suffix":""},{"dropping-particle":"","family":"Haldankar","given":"Raj","non-dropping-particle":"","parse-names":false,"suffix":""},{"dropping-particle":"","family":"Parsons","given":"Thomas","non-dropping-particle":"","parse-names":false,"suffix":""},{"dropping-particle":"","family":"Tang","given":"Jie","non-dropping-particle":"","parse-names":false,"suffix":""},{"dropping-particle":"","family":"Shen","given":"Wenyan D.","non-dropping-particle":"","parse-names":false,"suffix":""},{"dropping-particle":"","family":"Chen","given":"Yu Alice","non-dropping-particle":"","parse-names":false,"suffix":""},{"dropping-particle":"","family":"Tian","given":"Hui","non-dropping-particle":"","parse-names":false,"suffix":""},{"dropping-particle":"","family":"Allan","given":"Bernard B.","non-dropping-particle":"","parse-names":false,"suffix":""}],"container-title":"Nature","id":"ITEM-2","issue":"7675","issued":{"date-parts":[["2017"]]},"page":"255-259","publisher":"Nature Publishing Group","title":"Non-homeostatic body weight regulation through a brainstem-restricted receptor for GDF15","type":"article-journal","volume":"550"},"uris":["http://www.mendeley.com/documents/?uuid=87661c76-ea6b-4ede-8e1e-f074fbae6388"]},{"id":"ITEM-3","itemData":{"DOI":"10.1371/journal.pone.0201584","ISBN":"1111111111","ISSN":"1932-6203","author":[{"dropping-particle":"","family":"Tran","given":"Thanhvien","non-dropping-particle":"","parse-names":false,"suffix":""},{"dropping-particle":"","family":"Yang","given":"Jingping","non-dropping-particle":"","parse-names":false,"suffix":""},{"dropping-particle":"","family":"Gardner","given":"Jonitha","non-dropping-particle":"","parse-names":false,"suffix":""},{"dropping-particle":"","family":"Xiong","given":"Yumei","non-dropping-particle":"","parse-names":false,"suffix":""}],"container-title":"PLOS ONE","editor":[{"dropping-particle":"","family":"Peterson","given":"Jonathan M.","non-dropping-particle":"","parse-names":false,"suffix":""}],"id":"ITEM-3","issue":"8","issued":{"date-parts":[["2018","8","2"]]},"page":"e0201584","title":"GDF15 deficiency promotes high fat diet-induced obesity in mice","type":"article-journal","volume":"13"},"uris":["http://www.mendeley.com/documents/?uuid=644d0fde-9dcc-47b2-b061-d2968a5f9644"]},{"id":"ITEM-4","itemData":{"DOI":"10.1038/s41366-019-0365-5","ISSN":"0307-0565","author":[{"dropping-particle":"","family":"Tsai","given":"Vicky Wang-Wei","non-dropping-particle":"","parse-names":false,"suffix":""},{"dropping-particle":"","family":"Zhang","given":"Hong Ping","non-dropping-particle":"","parse-names":false,"suffix":""},{"dropping-particle":"","family":"Manandhar","given":"Rakesh","non-dropping-particle":"","parse-names":false,"suffix":""},{"dropping-particle":"","family":"Schofield","given":"Peter","non-dropping-particle":"","parse-names":false,"suffix":""},{"dropping-particle":"","family":"Christ","given":"Daniel","non-dropping-particle":"","parse-names":false,"suffix":""},{"dropping-particle":"","family":"Lee-Ng","given":"Ka Ki Michelle","non-dropping-particle":"","parse-names":false,"suffix":""},{"dropping-particle":"","family":"Lebhar","given":"Hélène","non-dropping-particle":"","parse-names":false,"suffix":""},{"dropping-particle":"","family":"Marquis","given":"Christopher Peter","non-dropping-particle":"","parse-names":false,"suffix":""},{"dropping-particle":"","family":"Husaini","given":"Yasmin","non-dropping-particle":"","parse-names":false,"suffix":""},{"dropping-particle":"","family":"Brown","given":"David A.","non-dropping-particle":"","parse-names":false,"suffix":""},{"dropping-particle":"","family":"Breit","given":"Samuel N.","non-dropping-particle":"","parse-names":false,"suffix":""}],"container-title":"International Journal of Obesity","id":"ITEM-4","issued":{"date-parts":[["2019"]]},"title":"GDF15 mediates adiposity resistance through actions on GFRAL neurons in the hindbrain AP/NTS","type":"article-journal"},"uris":["http://www.mendeley.com/documents/?uuid=60fd3388-d9df-4659-a64f-d92be8f8d882"]}],"mendeley":{"formattedCitation":"(31–34)","plainTextFormattedCitation":"(31–34)","previouslyFormattedCitation":"(31–34)"},"properties":{"noteIndex":0},"schema":"https://github.com/citation-style-language/schema/raw/master/csl-citation.json"}</w:instrText>
+        <w:instrText>ADDIN CSL_CITATION {"citationItems":[{"id":"ITEM-1","itemData":{"DOI":"10.1038/nm.4392","ISBN":"1546-170X (Electronic) 1078-8956 (Linking)","ISSN":"1078-8956","PMID":"28846097","abstract":"Growth differentiation factor 15 (GDF15), a distant member of the transforming growth factor (TGF)-β family, is a secreted protein that circulates as a 25-kDa dimer. In humans, elevated GDF15 correlates with weight loss, and the administration of GDF15 to mice with obesity reduces body weight, at least in part, by decreasing food intake. The mechanisms through which GDF15 reduces body weight remain poorly understood, because the cognate receptor for GDF15 is unknown. Here we show that recombinant GDF15 induces weight loss in mice fed a high-fat diet and in nonhuman primates with spontaneous obesity. Furthermore, we find that GDF15 binds with high affinity to GDNF family receptor α-like (GFRAL), a distant relative of receptors for a distinct class of the TGF-β superfamily ligands. Gfral is expressed in neurons of the area postrema and nucleus of the solitary tract in mice and humans, and genetic deletion of the receptor abrogates the ability of GDF15 to decrease food intake and body weight in mice. In addition, diet-induced obesity and insulin resistance are exacerbated in GFRAL-deficient mice, suggesting a homeostatic role for this receptor in metabolism. Finally, we demonstrate that GDF15-induced cell signaling requires the interaction of GFRAL with the coreceptor RET. Our data identify GFRAL as a new regulator of body weight and as the bona fide receptor mediating the metabolic effects of GDF15, enabling a more comprehensive assessment of GDF15 as a potential pharmacotherapy for the treatment of obesity.","author":[{"dropping-particle":"","family":"Mullican","given":"Shannon E.","non-dropping-particle":"","parse-names":false,"suffix":""},{"dropping-particle":"","family":"Lin-Schmidt","given":"Xiefan","non-dropping-particle":"","parse-names":false,"suffix":""},{"dropping-particle":"","family":"Chin","given":"Chen-Ni","non-dropping-particle":"","parse-names":false,"suffix":""},{"dropping-particle":"","family":"Chavez","given":"Jose A.","non-dropping-particle":"","parse-names":false,"suffix":""},{"dropping-particle":"","family":"Furman","given":"Jennifer L.","non-dropping-particle":"","parse-names":false,"suffix":""},{"dropping-particle":"","family":"Armstrong","given":"Anthony A.","non-dropping-particle":"","parse-names":false,"suffix":""},{"dropping-particle":"","family":"Beck","given":"Stephen C.","non-dropping-particle":"","parse-names":false,"suffix":""},{"dropping-particle":"","family":"South","given":"Victoria J.","non-dropping-particle":"","parse-names":false,"suffix":""},{"dropping-particle":"","family":"Dinh","given":"Thai Q.","non-dropping-particle":"","parse-names":false,"suffix":""},{"dropping-particle":"","family":"Cash-Mason","given":"Tanesha D.","non-dropping-particle":"","parse-names":false,"suffix":""},{"dropping-particle":"","family":"Cavanaugh","given":"Cassandre R.","non-dropping-particle":"","parse-names":false,"suffix":""},{"dropping-particle":"","family":"Nelson","given":"Serena","non-dropping-particle":"","parse-names":false,"suffix":""},{"dropping-particle":"","family":"Huang","given":"Chichi","non-dropping-particle":"","parse-names":false,"suffix":""},{"dropping-particle":"","family":"Hunter","given":"Michael J.","non-dropping-particle":"","parse-names":false,"suffix":""},{"dropping-particle":"","family":"Rangwala","given":"Shamina M.","non-dropping-particle":"","parse-names":false,"suffix":""}],"container-title":"Nature Medicine","id":"ITEM-1","issue":"10","issued":{"date-parts":[["2017","8","28"]]},"page":"1150-1157","title":"GFRAL is the receptor for GDF15 and the ligand promotes weight loss in mice and nonhuman primates","type":"article-journal","volume":"23"},"uris":["http://www.mendeley.com/documents/?uuid=cffeba4a-1f1f-4bb9-bda9-dc8a47a91a15"]},{"id":"ITEM-2","itemData":{"DOI":"10.1038/nature24042","ISSN":"14764687","abstract":"© 2017 Macmillan Publishers Limited, part of Springer Nature. All rights reserved. Under homeostatic conditions, animals use well-defined hypothalamic neural circuits to help maintain stable body weight, by integrating metabolic and hormonal signals from the periphery to balance food consumption and energy expenditure. In stressed or disease conditions, however, animals use alternative neuronal pathways to adapt to the metabolic challenges of altered energy demand. Recent studies have identified brain areas outside the hypothalamus that are activated under these 'non-homeostatic' conditions, but the molecular nature of the peripheral signals and brain-localized receptors that activate these circuits remains elusive. Here we identify glial cell-derived neurotrophic factor (GDNF) receptor alpha-like (GFRAL) as a brainstem-restricted receptor for growth and differentiation factor 15 (GDF15). GDF15 regulates food intake, energy expenditure and body weight in response to metabolic and toxin-induced stresses; we show that Gfral knockout mice are hyperphagic under stressed conditions and are resistant to chemotherapy-induced anorexia and body weight loss. GDF15 activates GFRAL-expressing neurons localized exclusively in the area postrema and nucleus tractus solitarius of the mouse brainstem. It then triggers the activation of neurons localized within the parabrachial nucleus and central amygdala, which constitute part of the 'emergency circuit' that shapes feeding responses to stressful conditions. GDF15 levels increase in response to tissue stress and injury, and elevated levels are associated with body weight loss in numerous chronic human diseases. By isolating GFRAL as the receptor for GDF15-induced anorexia and weight loss, we identify a mechanistic basis for the non-homeostatic regulation of neural circuitry by a peripheral signal associated with tissue damage and stress. These findings provide opportunities to develop therapeutic agents for the treatment of disorders with altered energy demand.","author":[{"dropping-particle":"","family":"Hsu","given":"Jer Yuan","non-dropping-particle":"","parse-names":false,"suffix":""},{"dropping-particle":"","family":"Crawley","given":"Suzanne","non-dropping-particle":"","parse-names":false,"suffix":""},{"dropping-particle":"","family":"Chen","given":"Michael","non-dropping-particle":"","parse-names":false,"suffix":""},{"dropping-particle":"","family":"Ayupova","given":"Dina A.","non-dropping-particle":"","parse-names":false,"suffix":""},{"dropping-particle":"","family":"Lindhout","given":"Darrin A.","non-dropping-particle":"","parse-names":false,"suffix":""},{"dropping-particle":"","family":"Higbee","given":"Jared","non-dropping-particle":"","parse-names":false,"suffix":""},{"dropping-particle":"","family":"Kutach","given":"Alan","non-dropping-particle":"","parse-names":false,"suffix":""},{"dropping-particle":"","family":"Joo","given":"William","non-dropping-particle":"","parse-names":false,"suffix":""},{"dropping-particle":"","family":"Gao","given":"Zhengyu","non-dropping-particle":"","parse-names":false,"suffix":""},{"dropping-particle":"","family":"Fu","given":"Diana","non-dropping-particle":"","parse-names":false,"suffix":""},{"dropping-particle":"","family":"To","given":"Carmen","non-dropping-particle":"","parse-names":false,"suffix":""},{"dropping-particle":"","family":"Mondal","given":"Kalyani","non-dropping-particle":"","parse-names":false,"suffix":""},{"dropping-particle":"","family":"Li","given":"Betty","non-dropping-particle":"","parse-names":false,"suffix":""},{"dropping-particle":"","family":"Kekatpure","given":"Avantika","non-dropping-particle":"","parse-names":false,"suffix":""},{"dropping-particle":"","family":"Wang","given":"Marilyn","non-dropping-particle":"","parse-names":false,"suffix":""},{"dropping-particle":"","family":"Laird","given":"Teresa","non-dropping-particle":"","parse-names":false,"suffix":""},{"dropping-particle":"","family":"Horner","given":"Geoffrey","non-dropping-particle":"","parse-names":false,"suffix":""},{"dropping-particle":"","family":"Chan","given":"Jackie","non-dropping-particle":"","parse-names":false,"suffix":""},{"dropping-particle":"","family":"Mcentee","given":"Michele","non-dropping-particle":"","parse-names":false,"suffix":""},{"dropping-particle":"","family":"Lopez","given":"Manuel","non-dropping-particle":"","parse-names":false,"suffix":""},{"dropping-particle":"","family":"Lakshminarasimhan","given":"Damodharan","non-dropping-particle":"","parse-names":false,"suffix":""},{"dropping-particle":"","family":"White","given":"Andre","non-dropping-particle":"","parse-names":false,"suffix":""},{"dropping-particle":"","family":"Wang","given":"Sheng Ping","non-dropping-particle":"","parse-names":false,"suffix":""},{"dropping-particle":"","family":"Yao","given":"Jun","non-dropping-particle":"","parse-names":false,"suffix":""},{"dropping-particle":"","family":"Yie","given":"Junming","non-dropping-particle":"","parse-names":false,"suffix":""},{"dropping-particle":"","family":"Matern","given":"Hugo","non-dropping-particle":"","parse-names":false,"suffix":""},{"dropping-particle":"","family":"Solloway","given":"Mark","non-dropping-particle":"","parse-names":false,"suffix":""},{"dropping-particle":"","family":"Haldankar","given":"Raj","non-dropping-particle":"","parse-names":false,"suffix":""},{"dropping-particle":"","family":"Parsons","given":"Thomas","non-dropping-particle":"","parse-names":false,"suffix":""},{"dropping-particle":"","family":"Tang","given":"Jie","non-dropping-particle":"","parse-names":false,"suffix":""},{"dropping-particle":"","family":"Shen","given":"Wenyan D.","non-dropping-particle":"","parse-names":false,"suffix":""},{"dropping-particle":"","family":"Chen","given":"Yu Alice","non-dropping-particle":"","parse-names":false,"suffix":""},{"dropping-particle":"","family":"Tian","given":"Hui","non-dropping-particle":"","parse-names":false,"suffix":""},{"dropping-particle":"","family":"Allan","given":"Bernard B.","non-dropping-particle":"","parse-names":false,"suffix":""}],"container-title":"Nature","id":"ITEM-2","issue":"7675","issued":{"date-parts":[["2017"]]},"page":"255-259","publisher":"Nature Publishing Group","title":"Non-homeostatic body weight regulation through a brainstem-restricted receptor for GDF15","type":"article-journal","volume":"550"},"uris":["http://www.mendeley.com/documents/?uuid=87661c76-ea6b-4ede-8e1e-f074fbae6388"]},{"id":"ITEM-3","itemData":{"DOI":"10.1371/journal.pone.0201584","ISBN":"1111111111","ISSN":"1932-6203","author":[{"dropping-particle":"","family":"Tran","given":"Thanhvien","non-dropping-particle":"","parse-names":false,"suffix":""},{"dropping-particle":"","family":"Yang","given":"Jingping","non-dropping-particle":"","parse-names":false,"suffix":""},{"dropping-particle":"","family":"Gardner","given":"Jonitha","non-dropping-particle":"","parse-names":false,"suffix":""},{"dropping-particle":"","family":"Xiong","given":"Yumei","non-dropping-particle":"","parse-names":false,"suffix":""}],"container-title":"PLOS ONE","editor":[{"dropping-particle":"","family":"Peterson","given":"Jonathan M.","non-dropping-particle":"","parse-names":false,"suffix":""}],"id":"ITEM-3","issue":"8","issued":{"date-parts":[["2018","8","2"]]},"page":"e0201584","title":"GDF15 deficiency promotes high fat diet-induced obesity in mice","type":"article-journal","volume":"13"},"uris":["http://www.mendeley.com/documents/?uuid=644d0fde-9dcc-47b2-b061-d2968a5f9644"]},{"id":"ITEM-4","itemData":{"DOI":"10.1038/s41366-019-0365-5","ISSN":"0307-0565","author":[{"dropping-particle":"","family":"Tsai","given":"Vicky Wang-Wei","non-dropping-particle":"","parse-names":false,"suffix":""},{"dropping-particle":"","family":"Zhang","given":"Hong Ping","non-dropping-particle":"","parse-names":false,"suffix":""},{"dropping-particle":"","family":"Manandhar","given":"Rakesh","non-dropping-particle":"","parse-names":false,"suffix":""},{"dropping-particle":"","family":"Schofield","given":"Peter","non-dropping-particle":"","parse-names":false,"suffix":""},{"dropping-particle":"","family":"Christ","given":"Daniel","non-dropping-particle":"","parse-names":false,"suffix":""},{"dropping-particle":"","family":"Lee-Ng","given":"Ka Ki Michelle","non-dropping-particle":"","parse-names":false,"suffix":""},{"dropping-particle":"","family":"Lebhar","given":"Hélène","non-dropping-particle":"","parse-names":false,"suffix":""},{"dropping-particle":"","family":"Marquis","given":"Christopher Peter","non-dropping-particle":"","parse-names":false,"suffix":""},{"dropping-particle":"","family":"Husaini","given":"Yasmin","non-dropping-particle":"","parse-names":false,"suffix":""},{"dropping-particle":"","family":"Brown","given":"David A.","non-dropping-particle":"","parse-names":false,"suffix":""},{"dropping-particle":"","family":"Breit","given":"Samuel N.","non-dropping-particle":"","parse-names":false,"suffix":""}],"container-title":"International Journal of Obesity","id":"ITEM-4","issued":{"date-parts":[["2019"]]},"title":"GDF15 mediates adiposity resistance through actions on GFRAL neurons in the hindbrain AP/NTS","type":"article-journal"},"uris":["http://www.mendeley.com/documents/?uuid=60fd3388-d9df-4659-a64f-d92be8f8d882"]}],"mendeley":{"formattedCitation":"(32–35)","plainTextFormattedCitation":"(32–35)","previouslyFormattedCitation":"(31–34)"},"properties":{"noteIndex":0},"schema":"https://github.com/citation-style-language/schema/raw/master/csl-citation.json"}</w:instrText>
       </w:r>
       <w:r>
         <w:rPr>
@@ -3268,7 +3340,7 @@
           <w:noProof/>
           <w:shd w:val="clear" w:color="auto" w:fill="FFFFFF"/>
         </w:rPr>
-        <w:t>(31–34)</w:t>
+        <w:t>(32–35)</w:t>
       </w:r>
       <w:r>
         <w:rPr>
@@ -3298,7 +3370,7 @@
         <w:rPr>
           <w:shd w:val="clear" w:color="auto" w:fill="FFFFFF"/>
         </w:rPr>
-        <w:instrText>ADDIN CSL_CITATION {"citationItems":[{"id":"ITEM-1","itemData":{"DOI":"10.1038/nm.4393","ISBN":"1546-170X (Electronic) 1078-8956 (Linking)","ISSN":"1078-8956","PMID":"28846098","abstract":"Growth/differentiation factor 15 (GDF15), also known as MIC-1, is a distant member of the transforming growth factor-β (TGF-β) superfamily and has been implicated in various biological functions, including cancer cachexia, renal and heart failure, atherosclerosis and metabolism. A connection between GDF15 and body-weight regulation was initially suggested on the basis of an observation that increasing GDF15 levels in serum correlated with weight loss in individuals with advanced prostate cancer. In animal models, overexpression of GDF15 leads to a lean phenotype, hypophagia and other improvements in metabolic parameters, suggesting that recombinant GDF15 protein could potentially be used in the treatment of obesity and type 2 diabetes. However, the signaling and mechanism of action of GDF15 are poorly understood owing to the absence of a clearly identified cognate receptor. Here we report that GDNF-family receptor α-like (GFRAL), an orphan member of the GFR-α family, is a high-affinity receptor for GDF15. GFRAL binds to GDF15 in vitro and is required for the metabolic actions of GDF15 with respect to body weight and food intake in vivo in mice. Gfral(-/-) mice were refractory to the effects of recombinant human GDF15 on body-weight, food-intake and glucose parameters. Blocking the interaction between GDF15 and GFRAL with a monoclonal antibody prevented the metabolic effects of GDF15 in rats. Gfral mRNA is highly expressed in the area postrema of mouse, rat and monkey, in accordance with previous reports implicating this region of the brain in the metabolic actions of GDF15 (refs. 4,5,6). Together, our data demonstrate that GFRAL is a receptor for GDF15 that mediates the metabolic effects of GDF15.","author":[{"dropping-particle":"","family":"Emmerson","given":"Paul J.","non-dropping-particle":"","parse-names":false,"suffix":""},{"dropping-particle":"","family":"Wang","given":"Feng","non-dropping-particle":"","parse-names":false,"suffix":""},{"dropping-particle":"","family":"Du","given":"Yong","non-dropping-particle":"","parse-names":false,"suffix":""},{"dropping-particle":"","family":"Liu","given":"Qian","non-dropping-particle":"","parse-names":false,"suffix":""},{"dropping-particle":"","family":"Pickard","given":"Richard T.","non-dropping-particle":"","parse-names":false,"suffix":""},{"dropping-particle":"","family":"Gonciarz","given":"Malgorzata D.","non-dropping-particle":"","parse-names":false,"suffix":""},{"dropping-particle":"","family":"Coskun","given":"Tamer","non-dropping-particle":"","parse-names":false,"suffix":""},{"dropping-particle":"","family":"Hamang","given":"Matthew J.","non-dropping-particle":"","parse-names":false,"suffix":""},{"dropping-particle":"","family":"Sindelar","given":"Dana K.","non-dropping-particle":"","parse-names":false,"suffix":""},{"dropping-particle":"","family":"Ballman","given":"Kimberly K.","non-dropping-particle":"","parse-names":false,"suffix":""},{"dropping-particle":"","family":"Foltz","given":"Lisa A.","non-dropping-particle":"","parse-names":false,"suffix":""},{"dropping-particle":"","family":"Muppidi","given":"Avinash","non-dropping-particle":"","parse-names":false,"suffix":""},{"dropping-particle":"","family":"Alsina-Fernandez","given":"Jorge","non-dropping-particle":"","parse-names":false,"suffix":""},{"dropping-particle":"","family":"Barnard","given":"Gavin C.","non-dropping-particle":"","parse-names":false,"suffix":""},{"dropping-particle":"","family":"Tang","given":"Jason X.","non-dropping-particle":"","parse-names":false,"suffix":""},{"dropping-particle":"","family":"Liu","given":"Xilin","non-dropping-particle":"","parse-names":false,"suffix":""},{"dropping-particle":"","family":"Mao","given":"Xudong","non-dropping-particle":"","parse-names":false,"suffix":""},{"dropping-particle":"","family":"Siegel","given":"Robert","non-dropping-particle":"","parse-names":false,"suffix":""},{"dropping-particle":"","family":"Sloan","given":"John H.","non-dropping-particle":"","parse-names":false,"suffix":""},{"dropping-particle":"","family":"Mitchell","given":"Pamela J.","non-dropping-particle":"","parse-names":false,"suffix":""},{"dropping-particle":"","family":"Zhang","given":"Bei B.","non-dropping-particle":"","parse-names":false,"suffix":""},{"dropping-particle":"","family":"Gimeno","given":"Ruth E.","non-dropping-particle":"","parse-names":false,"suffix":""},{"dropping-particle":"","family":"Shan","given":"Bei","non-dropping-particle":"","parse-names":false,"suffix":""},{"dropping-particle":"","family":"Wu","given":"Xinle","non-dropping-particle":"","parse-names":false,"suffix":""}],"container-title":"Nature Medicine","id":"ITEM-1","issue":"10","issued":{"date-parts":[["2017","8","28"]]},"page":"1215-1219","title":"The metabolic effects of GDF15 are mediated by the orphan receptor GFRAL","type":"article-journal","volume":"23"},"uris":["http://www.mendeley.com/documents/?uuid=1ea69fe0-f8df-4dc7-b0bd-73322d8201d7"]},{"id":"ITEM-2","itemData":{"DOI":"10.1038/nm.4394","ISBN":"1546-170X (Electronic) 1078-8956 (Linking)","ISSN":"1078-8956","PMID":"28846099","abstract":"GDF15 has potent anti-obesity effects, but its receptor was unknown. GFRAL has now been identified as the receptor that mediates GDF15's effects via central actions in the hindbrain.","author":[{"dropping-particle":"","family":"Yang","given":"Linda","non-dropping-particle":"","parse-names":false,"suffix":""},{"dropping-particle":"","family":"Chang","given":"Chih-Chuan","non-dropping-particle":"","parse-names":false,"suffix":""},{"dropping-particle":"","family":"Sun","given":"Zhe","non-dropping-particle":"","parse-names":false,"suffix":""},{"dropping-particle":"","family":"Madsen","given":"Dennis","non-dropping-particle":"","parse-names":false,"suffix":""},{"dropping-particle":"","family":"Zhu","given":"Haisun","non-dropping-particle":"","parse-names":false,"suffix":""},{"dropping-particle":"","family":"Padkjær","given":"Søren B.","non-dropping-particle":"","parse-names":false,"suffix":""},{"dropping-particle":"","family":"Wu","given":"Xiaoai","non-dropping-particle":"","parse-names":false,"suffix":""},{"dropping-particle":"","family":"Huang","given":"Tao","non-dropping-particle":"","parse-names":false,"suffix":""},{"dropping-particle":"","family":"Hultman","given":"Karin","non-dropping-particle":"","parse-names":false,"suffix":""},{"dropping-particle":"","family":"Paulsen","given":"Sarah J.","non-dropping-particle":"","parse-names":false,"suffix":""},{"dropping-particle":"","family":"Wang","given":"Jishu","non-dropping-particle":"","parse-names":false,"suffix":""},{"dropping-particle":"","family":"Bugge","given":"Anne","non-dropping-particle":"","parse-names":false,"suffix":""},{"dropping-particle":"","family":"Frantzen","given":"Jane Boesen","non-dropping-particle":"","parse-names":false,"suffix":""},{"dropping-particle":"","family":"Nørgaard","given":"Per","non-dropping-particle":"","parse-names":false,"suffix":""},{"dropping-particle":"","family":"Jeppesen","given":"Jacob Fuglsbjerg","non-dropping-particle":"","parse-names":false,"suffix":""},{"dropping-particle":"","family":"Yang","given":"Zhiru","non-dropping-particle":"","parse-names":false,"suffix":""},{"dropping-particle":"","family":"Secher","given":"Anna","non-dropping-particle":"","parse-names":false,"suffix":""},{"dropping-particle":"","family":"Chen","given":"Haibin","non-dropping-particle":"","parse-names":false,"suffix":""},{"dropping-particle":"","family":"Li","given":"Xun","non-dropping-particle":"","parse-names":false,"suffix":""},{"dropping-particle":"","family":"John","given":"Linu Mary","non-dropping-particle":"","parse-names":false,"suffix":""},{"dropping-particle":"","family":"Shan","given":"Bing","non-dropping-particle":"","parse-names":false,"suffix":""},{"dropping-particle":"","family":"He","given":"Zhenhua","non-dropping-particle":"","parse-names":false,"suffix":""},{"dropping-particle":"","family":"Gao","given":"Xiang","non-dropping-particle":"","parse-names":false,"suffix":""},{"dropping-particle":"","family":"Su","given":"Jing","non-dropping-particle":"","parse-names":false,"suffix":""},{"dropping-particle":"","family":"Hansen","given":"Kristian T.","non-dropping-particle":"","parse-names":false,"suffix":""},{"dropping-particle":"","family":"Yang","given":"Wei","non-dropping-particle":"","parse-names":false,"suffix":""},{"dropping-particle":"","family":"Jørgensen","given":"Sebastian Beck","non-dropping-particle":"","parse-names":false,"suffix":""}],"container-title":"Nature Medicine","id":"ITEM-2","issue":"10","issued":{"date-parts":[["2017","8","28"]]},"page":"1158-1166","title":"GFRAL is the receptor for GDF15 and is required for the anti-obesity effects of the ligand","type":"article-journal","volume":"23"},"uris":["http://www.mendeley.com/documents/?uuid=474034c8-1f2f-42c9-9d3e-26a67d430459"]},{"id":"ITEM-3","itemData":{"DOI":"10.1016/j.molmet.2019.01.003","ISSN":"22128778","PMID":"30685336","abstract":"Objective: Analogues of GDF15 (Growth Differentiation Factor 15) are promising new anti-obesity therapies as pharmacological treatment with GDF15 results in dramatic reductions of food intake and body weight. GDF15 exerts its central anorexic effects by binding to the GFRAL receptor exclusively expressed in the Area Postrema (AP) and the Nucleus of the Solitary Tract (NTS) of the hindbrain. We sought to determine if GDF15 is an indispensable factor for other interventions that cause weight loss and which are also known to act via these hindbrain regions. Methods: To explore the role of GDF15 on food choice we performed macronutrient intake studies in mice treated pharmacologically with GDF15 and in mice having either GDF15 or GFRAL deleted. Next we performed vertical sleeve gastrectomy (VSG) surgeries in a cohort of diet-induced obese Gdf15-null and control mice. To explore the anatomical co-localization of neurons in the hindbrain responding to GLP-1 and/or GDF15 we used GLP-1R reporter mice treated with GDF15, as well as naïve mouse brain and human brain stained by ISH and IHC, respectively, for GLP-1R and GFRAL. Lastly we performed a series of food intake experiments where we treated mice with targeted genetic disruption of either Gdf15 or Gfral with liraglutide; Glp1r-null mice with GDF15; or combined liraglutide and GDF15 treatment in wild-type mice. Results: We found that GDF15 treatment significantly lowered the preference for fat intake in mice, whereas no changes in fat intake were observed after genetic deletion of Gdf15 or Gfral. In addition, deletion of Gdf15 did not alter the food intake or bodyweight after sleeve gastrectomy. Lack of GDF15 or GFRAL signaling did not alter the ability of the GLP-1R agonist liraglutide to reduce food intake. Similarly lack of GLP-1R signaling did not reduce GDF15's anorexic effect. Interestingly, there was a significant synergistic effect on weight loss when treating wild-type mice with both GDF15 and liraglutide. Conclusion: These data suggest that while GDF15 does not play a role in the potent effects of VSG in mice there seems to be a potential therapeutic benefit of activating GFRAL and GLP-1R systems simultaneously.","author":[{"dropping-particle":"","family":"Frikke-Schmidt","given":"Henriette","non-dropping-particle":"","parse-names":false,"suffix":""},{"dropping-particle":"","family":"Hultman","given":"Karin","non-dropping-particle":"","parse-names":false,"suffix":""},{"dropping-particle":"","family":"Galaske","given":"Joseph W.","non-dropping-particle":"","parse-names":false,"suffix":""},{"dropping-particle":"","family":"Jørgensen","given":"Sebastian Beck","non-dropping-particle":"","parse-names":false,"suffix":""},{"dropping-particle":"","family":"Myers","given":"Martin G.","non-dropping-particle":"","parse-names":false,"suffix":""},{"dropping-particle":"","family":"Seeley","given":"Randy J.","non-dropping-particle":"","parse-names":false,"suffix":""}],"container-title":"Molecular Metabolism","id":"ITEM-3","issue":"xxxx","issued":{"date-parts":[["2019","3"]]},"page":"13-21","publisher":"Elsevier GmbH","title":"GDF15 acts synergistically with liraglutide but is not necessary for the weight loss induced by bariatric surgery in mice","type":"article-journal","volume":"21"},"uris":["http://www.mendeley.com/documents/?uuid=67c85029-9067-4e0e-afde-11b03b9bf2c3"]}],"mendeley":{"formattedCitation":"(12,35,36)","plainTextFormattedCitation":"(12,35,36)","previouslyFormattedCitation":"(12,35,36)"},"properties":{"noteIndex":0},"schema":"https://github.com/citation-style-language/schema/raw/master/csl-citation.json"}</w:instrText>
+        <w:instrText>ADDIN CSL_CITATION {"citationItems":[{"id":"ITEM-1","itemData":{"DOI":"10.1038/nm.4393","ISBN":"1546-170X (Electronic) 1078-8956 (Linking)","ISSN":"1078-8956","PMID":"28846098","abstract":"Growth/differentiation factor 15 (GDF15), also known as MIC-1, is a distant member of the transforming growth factor-β (TGF-β) superfamily and has been implicated in various biological functions, including cancer cachexia, renal and heart failure, atherosclerosis and metabolism. A connection between GDF15 and body-weight regulation was initially suggested on the basis of an observation that increasing GDF15 levels in serum correlated with weight loss in individuals with advanced prostate cancer. In animal models, overexpression of GDF15 leads to a lean phenotype, hypophagia and other improvements in metabolic parameters, suggesting that recombinant GDF15 protein could potentially be used in the treatment of obesity and type 2 diabetes. However, the signaling and mechanism of action of GDF15 are poorly understood owing to the absence of a clearly identified cognate receptor. Here we report that GDNF-family receptor α-like (GFRAL), an orphan member of the GFR-α family, is a high-affinity receptor for GDF15. GFRAL binds to GDF15 in vitro and is required for the metabolic actions of GDF15 with respect to body weight and food intake in vivo in mice. Gfral(-/-) mice were refractory to the effects of recombinant human GDF15 on body-weight, food-intake and glucose parameters. Blocking the interaction between GDF15 and GFRAL with a monoclonal antibody prevented the metabolic effects of GDF15 in rats. Gfral mRNA is highly expressed in the area postrema of mouse, rat and monkey, in accordance with previous reports implicating this region of the brain in the metabolic actions of GDF15 (refs. 4,5,6). Together, our data demonstrate that GFRAL is a receptor for GDF15 that mediates the metabolic effects of GDF15.","author":[{"dropping-particle":"","family":"Emmerson","given":"Paul J.","non-dropping-particle":"","parse-names":false,"suffix":""},{"dropping-particle":"","family":"Wang","given":"Feng","non-dropping-particle":"","parse-names":false,"suffix":""},{"dropping-particle":"","family":"Du","given":"Yong","non-dropping-particle":"","parse-names":false,"suffix":""},{"dropping-particle":"","family":"Liu","given":"Qian","non-dropping-particle":"","parse-names":false,"suffix":""},{"dropping-particle":"","family":"Pickard","given":"Richard T.","non-dropping-particle":"","parse-names":false,"suffix":""},{"dropping-particle":"","family":"Gonciarz","given":"Malgorzata D.","non-dropping-particle":"","parse-names":false,"suffix":""},{"dropping-particle":"","family":"Coskun","given":"Tamer","non-dropping-particle":"","parse-names":false,"suffix":""},{"dropping-particle":"","family":"Hamang","given":"Matthew J.","non-dropping-particle":"","parse-names":false,"suffix":""},{"dropping-particle":"","family":"Sindelar","given":"Dana K.","non-dropping-particle":"","parse-names":false,"suffix":""},{"dropping-particle":"","family":"Ballman","given":"Kimberly K.","non-dropping-particle":"","parse-names":false,"suffix":""},{"dropping-particle":"","family":"Foltz","given":"Lisa A.","non-dropping-particle":"","parse-names":false,"suffix":""},{"dropping-particle":"","family":"Muppidi","given":"Avinash","non-dropping-particle":"","parse-names":false,"suffix":""},{"dropping-particle":"","family":"Alsina-Fernandez","given":"Jorge","non-dropping-particle":"","parse-names":false,"suffix":""},{"dropping-particle":"","family":"Barnard","given":"Gavin C.","non-dropping-particle":"","parse-names":false,"suffix":""},{"dropping-particle":"","family":"Tang","given":"Jason X.","non-dropping-particle":"","parse-names":false,"suffix":""},{"dropping-particle":"","family":"Liu","given":"Xilin","non-dropping-particle":"","parse-names":false,"suffix":""},{"dropping-particle":"","family":"Mao","given":"Xudong","non-dropping-particle":"","parse-names":false,"suffix":""},{"dropping-particle":"","family":"Siegel","given":"Robert","non-dropping-particle":"","parse-names":false,"suffix":""},{"dropping-particle":"","family":"Sloan","given":"John H.","non-dropping-particle":"","parse-names":false,"suffix":""},{"dropping-particle":"","family":"Mitchell","given":"Pamela J.","non-dropping-particle":"","parse-names":false,"suffix":""},{"dropping-particle":"","family":"Zhang","given":"Bei B.","non-dropping-particle":"","parse-names":false,"suffix":""},{"dropping-particle":"","family":"Gimeno","given":"Ruth E.","non-dropping-particle":"","parse-names":false,"suffix":""},{"dropping-particle":"","family":"Shan","given":"Bei","non-dropping-particle":"","parse-names":false,"suffix":""},{"dropping-particle":"","family":"Wu","given":"Xinle","non-dropping-particle":"","parse-names":false,"suffix":""}],"container-title":"Nature Medicine","id":"ITEM-1","issue":"10","issued":{"date-parts":[["2017","8","28"]]},"page":"1215-1219","title":"The metabolic effects of GDF15 are mediated by the orphan receptor GFRAL","type":"article-journal","volume":"23"},"uris":["http://www.mendeley.com/documents/?uuid=1ea69fe0-f8df-4dc7-b0bd-73322d8201d7"]},{"id":"ITEM-2","itemData":{"DOI":"10.1038/nm.4394","ISBN":"1546-170X (Electronic) 1078-8956 (Linking)","ISSN":"1078-8956","PMID":"28846099","abstract":"GDF15 has potent anti-obesity effects, but its receptor was unknown. GFRAL has now been identified as the receptor that mediates GDF15's effects via central actions in the hindbrain.","author":[{"dropping-particle":"","family":"Yang","given":"Linda","non-dropping-particle":"","parse-names":false,"suffix":""},{"dropping-particle":"","family":"Chang","given":"Chih-Chuan","non-dropping-particle":"","parse-names":false,"suffix":""},{"dropping-particle":"","family":"Sun","given":"Zhe","non-dropping-particle":"","parse-names":false,"suffix":""},{"dropping-particle":"","family":"Madsen","given":"Dennis","non-dropping-particle":"","parse-names":false,"suffix":""},{"dropping-particle":"","family":"Zhu","given":"Haisun","non-dropping-particle":"","parse-names":false,"suffix":""},{"dropping-particle":"","family":"Padkjær","given":"Søren B.","non-dropping-particle":"","parse-names":false,"suffix":""},{"dropping-particle":"","family":"Wu","given":"Xiaoai","non-dropping-particle":"","parse-names":false,"suffix":""},{"dropping-particle":"","family":"Huang","given":"Tao","non-dropping-particle":"","parse-names":false,"suffix":""},{"dropping-particle":"","family":"Hultman","given":"Karin","non-dropping-particle":"","parse-names":false,"suffix":""},{"dropping-particle":"","family":"Paulsen","given":"Sarah J.","non-dropping-particle":"","parse-names":false,"suffix":""},{"dropping-particle":"","family":"Wang","given":"Jishu","non-dropping-particle":"","parse-names":false,"suffix":""},{"dropping-particle":"","family":"Bugge","given":"Anne","non-dropping-particle":"","parse-names":false,"suffix":""},{"dropping-particle":"","family":"Frantzen","given":"Jane Boesen","non-dropping-particle":"","parse-names":false,"suffix":""},{"dropping-particle":"","family":"Nørgaard","given":"Per","non-dropping-particle":"","parse-names":false,"suffix":""},{"dropping-particle":"","family":"Jeppesen","given":"Jacob Fuglsbjerg","non-dropping-particle":"","parse-names":false,"suffix":""},{"dropping-particle":"","family":"Yang","given":"Zhiru","non-dropping-particle":"","parse-names":false,"suffix":""},{"dropping-particle":"","family":"Secher","given":"Anna","non-dropping-particle":"","parse-names":false,"suffix":""},{"dropping-particle":"","family":"Chen","given":"Haibin","non-dropping-particle":"","parse-names":false,"suffix":""},{"dropping-particle":"","family":"Li","given":"Xun","non-dropping-particle":"","parse-names":false,"suffix":""},{"dropping-particle":"","family":"John","given":"Linu Mary","non-dropping-particle":"","parse-names":false,"suffix":""},{"dropping-particle":"","family":"Shan","given":"Bing","non-dropping-particle":"","parse-names":false,"suffix":""},{"dropping-particle":"","family":"He","given":"Zhenhua","non-dropping-particle":"","parse-names":false,"suffix":""},{"dropping-particle":"","family":"Gao","given":"Xiang","non-dropping-particle":"","parse-names":false,"suffix":""},{"dropping-particle":"","family":"Su","given":"Jing","non-dropping-particle":"","parse-names":false,"suffix":""},{"dropping-particle":"","family":"Hansen","given":"Kristian T.","non-dropping-particle":"","parse-names":false,"suffix":""},{"dropping-particle":"","family":"Yang","given":"Wei","non-dropping-particle":"","parse-names":false,"suffix":""},{"dropping-particle":"","family":"Jørgensen","given":"Sebastian Beck","non-dropping-particle":"","parse-names":false,"suffix":""}],"container-title":"Nature Medicine","id":"ITEM-2","issue":"10","issued":{"date-parts":[["2017","8","28"]]},"page":"1158-1166","title":"GFRAL is the receptor for GDF15 and is required for the anti-obesity effects of the ligand","type":"article-journal","volume":"23"},"uris":["http://www.mendeley.com/documents/?uuid=474034c8-1f2f-42c9-9d3e-26a67d430459"]},{"id":"ITEM-3","itemData":{"DOI":"10.1016/j.molmet.2019.01.003","ISSN":"22128778","PMID":"30685336","abstract":"Objective: Analogues of GDF15 (Growth Differentiation Factor 15) are promising new anti-obesity therapies as pharmacological treatment with GDF15 results in dramatic reductions of food intake and body weight. GDF15 exerts its central anorexic effects by binding to the GFRAL receptor exclusively expressed in the Area Postrema (AP) and the Nucleus of the Solitary Tract (NTS) of the hindbrain. We sought to determine if GDF15 is an indispensable factor for other interventions that cause weight loss and which are also known to act via these hindbrain regions. Methods: To explore the role of GDF15 on food choice we performed macronutrient intake studies in mice treated pharmacologically with GDF15 and in mice having either GDF15 or GFRAL deleted. Next we performed vertical sleeve gastrectomy (VSG) surgeries in a cohort of diet-induced obese Gdf15-null and control mice. To explore the anatomical co-localization of neurons in the hindbrain responding to GLP-1 and/or GDF15 we used GLP-1R reporter mice treated with GDF15, as well as naïve mouse brain and human brain stained by ISH and IHC, respectively, for GLP-1R and GFRAL. Lastly we performed a series of food intake experiments where we treated mice with targeted genetic disruption of either Gdf15 or Gfral with liraglutide; Glp1r-null mice with GDF15; or combined liraglutide and GDF15 treatment in wild-type mice. Results: We found that GDF15 treatment significantly lowered the preference for fat intake in mice, whereas no changes in fat intake were observed after genetic deletion of Gdf15 or Gfral. In addition, deletion of Gdf15 did not alter the food intake or bodyweight after sleeve gastrectomy. Lack of GDF15 or GFRAL signaling did not alter the ability of the GLP-1R agonist liraglutide to reduce food intake. Similarly lack of GLP-1R signaling did not reduce GDF15's anorexic effect. Interestingly, there was a significant synergistic effect on weight loss when treating wild-type mice with both GDF15 and liraglutide. Conclusion: These data suggest that while GDF15 does not play a role in the potent effects of VSG in mice there seems to be a potential therapeutic benefit of activating GFRAL and GLP-1R systems simultaneously.","author":[{"dropping-particle":"","family":"Frikke-Schmidt","given":"Henriette","non-dropping-particle":"","parse-names":false,"suffix":""},{"dropping-particle":"","family":"Hultman","given":"Karin","non-dropping-particle":"","parse-names":false,"suffix":""},{"dropping-particle":"","family":"Galaske","given":"Joseph W.","non-dropping-particle":"","parse-names":false,"suffix":""},{"dropping-particle":"","family":"Jørgensen","given":"Sebastian Beck","non-dropping-particle":"","parse-names":false,"suffix":""},{"dropping-particle":"","family":"Myers","given":"Martin G.","non-dropping-particle":"","parse-names":false,"suffix":""},{"dropping-particle":"","family":"Seeley","given":"Randy J.","non-dropping-particle":"","parse-names":false,"suffix":""}],"container-title":"Molecular Metabolism","id":"ITEM-3","issue":"xxxx","issued":{"date-parts":[["2019","3"]]},"page":"13-21","publisher":"Elsevier GmbH","title":"GDF15 acts synergistically with liraglutide but is not necessary for the weight loss induced by bariatric surgery in mice","type":"article-journal","volume":"21"},"uris":["http://www.mendeley.com/documents/?uuid=67c85029-9067-4e0e-afde-11b03b9bf2c3"]}],"mendeley":{"formattedCitation":"(12,36,37)","plainTextFormattedCitation":"(12,36,37)","previouslyFormattedCitation":"(12,35,36)"},"properties":{"noteIndex":0},"schema":"https://github.com/citation-style-language/schema/raw/master/csl-citation.json"}</w:instrText>
       </w:r>
       <w:r>
         <w:rPr>
@@ -3311,7 +3383,7 @@
           <w:noProof/>
           <w:shd w:val="clear" w:color="auto" w:fill="FFFFFF"/>
         </w:rPr>
-        <w:t>(12,35,36)</w:t>
+        <w:t>(12,36,37)</w:t>
       </w:r>
       <w:r>
         <w:rPr>
@@ -4825,14 +4897,14 @@
           <w:bCs/>
           <w:noProof/>
         </w:rPr>
-        <w:t>Guridi M, Tintignac LA, Lin S, Kupr B, Castets P, Rüegg MA.</w:t>
-      </w:r>
-      <w:r>
-        <w:rPr>
-          <w:rFonts w:ascii="Century Schoolbook" w:hAnsi="Century Schoolbook" w:cs="Times New Roman"/>
-          <w:noProof/>
-        </w:rPr>
-        <w:t xml:space="preserve"> Activation of mTORC1 in skeletal muscle regulates whole-body metabolism through FGF21. </w:t>
+        <w:t>Bates DM, Maechler M, Bolker B, Walker S.</w:t>
+      </w:r>
+      <w:r>
+        <w:rPr>
+          <w:rFonts w:ascii="Century Schoolbook" w:hAnsi="Century Schoolbook" w:cs="Times New Roman"/>
+          <w:noProof/>
+        </w:rPr>
+        <w:t xml:space="preserve"> Fitting linear mixed-effects models using lme4. </w:t>
       </w:r>
       <w:r>
         <w:rPr>
@@ -4841,14 +4913,14 @@
           <w:iCs/>
           <w:noProof/>
         </w:rPr>
-        <w:t>Sci. Signal.</w:t>
-      </w:r>
-      <w:r>
-        <w:rPr>
-          <w:rFonts w:ascii="Century Schoolbook" w:hAnsi="Century Schoolbook" w:cs="Times New Roman"/>
-          <w:noProof/>
-        </w:rPr>
-        <w:t xml:space="preserve"> 2015;8(402):ra113–ra113.</w:t>
+        <w:t>J. Stat. Softw.</w:t>
+      </w:r>
+      <w:r>
+        <w:rPr>
+          <w:rFonts w:ascii="Century Schoolbook" w:hAnsi="Century Schoolbook" w:cs="Times New Roman"/>
+          <w:noProof/>
+        </w:rPr>
+        <w:t xml:space="preserve"> 2015;67:1–48.</w:t>
       </w:r>
     </w:p>
     <w:p>
@@ -4884,14 +4956,14 @@
           <w:bCs/>
           <w:noProof/>
         </w:rPr>
-        <w:t>Guridi M, Kupr B, Romanino K, Lin S, Falcetta D, Tintignac L, Rüegg MA.</w:t>
-      </w:r>
-      <w:r>
-        <w:rPr>
-          <w:rFonts w:ascii="Century Schoolbook" w:hAnsi="Century Schoolbook" w:cs="Times New Roman"/>
-          <w:noProof/>
-        </w:rPr>
-        <w:t xml:space="preserve"> Alterations to mTORC1 signaling in the skeletal muscle differentially affect whole-body metabolism. </w:t>
+        <w:t>Guridi M, Tintignac LA, Lin S, Kupr B, Castets P, Rüegg MA.</w:t>
+      </w:r>
+      <w:r>
+        <w:rPr>
+          <w:rFonts w:ascii="Century Schoolbook" w:hAnsi="Century Schoolbook" w:cs="Times New Roman"/>
+          <w:noProof/>
+        </w:rPr>
+        <w:t xml:space="preserve"> Activation of mTORC1 in skeletal muscle regulates whole-body metabolism through FGF21. </w:t>
       </w:r>
       <w:r>
         <w:rPr>
@@ -4900,14 +4972,14 @@
           <w:iCs/>
           <w:noProof/>
         </w:rPr>
-        <w:t>Skelet. Muscle</w:t>
-      </w:r>
-      <w:r>
-        <w:rPr>
-          <w:rFonts w:ascii="Century Schoolbook" w:hAnsi="Century Schoolbook" w:cs="Times New Roman"/>
-          <w:noProof/>
-        </w:rPr>
-        <w:t xml:space="preserve"> 2016;6(1):13.</w:t>
+        <w:t>Sci. Signal.</w:t>
+      </w:r>
+      <w:r>
+        <w:rPr>
+          <w:rFonts w:ascii="Century Schoolbook" w:hAnsi="Century Schoolbook" w:cs="Times New Roman"/>
+          <w:noProof/>
+        </w:rPr>
+        <w:t xml:space="preserve"> 2015;8(402):ra113–ra113.</w:t>
       </w:r>
     </w:p>
     <w:p>
@@ -4943,24 +5015,14 @@
           <w:bCs/>
           <w:noProof/>
         </w:rPr>
-        <w:t xml:space="preserve">Uhlén M, Fagerberg L, Hallström BM, Lindskog C, Oksvold P, Mardinoglu A, Sivertsson Å, Kampf C, Sjöstedt E, Asplund A, Olsson IM, Edlund K, Lundberg E, Navani S, Szigyarto CAK, Odeberg J, Djureinovic D, Takanen JO, Hober S, Alm T, Edqvist PH, Berling H, </w:t>
-      </w:r>
-      <w:r>
-        <w:rPr>
-          <w:rFonts w:ascii="Century Schoolbook" w:hAnsi="Century Schoolbook" w:cs="Times New Roman"/>
-          <w:b/>
-          <w:bCs/>
-          <w:noProof/>
-        </w:rPr>
-        <w:lastRenderedPageBreak/>
-        <w:t>Tegel H, Mulder J, Rockberg J, Nilsson P, Schwenk JM, Hamsten M, Von Feilitzen K, Forsberg M, Persson L, Johansson F, Zwahlen M, Von Heijne G, Nielsen J, Pontén F.</w:t>
-      </w:r>
-      <w:r>
-        <w:rPr>
-          <w:rFonts w:ascii="Century Schoolbook" w:hAnsi="Century Schoolbook" w:cs="Times New Roman"/>
-          <w:noProof/>
-        </w:rPr>
-        <w:t xml:space="preserve"> Tissue-based map of the human proteome. </w:t>
+        <w:t>Guridi M, Kupr B, Romanino K, Lin S, Falcetta D, Tintignac L, Rüegg MA.</w:t>
+      </w:r>
+      <w:r>
+        <w:rPr>
+          <w:rFonts w:ascii="Century Schoolbook" w:hAnsi="Century Schoolbook" w:cs="Times New Roman"/>
+          <w:noProof/>
+        </w:rPr>
+        <w:t xml:space="preserve"> Alterations to mTORC1 signaling in the skeletal muscle differentially affect whole-body metabolism. </w:t>
       </w:r>
       <w:r>
         <w:rPr>
@@ -4969,14 +5031,14 @@
           <w:iCs/>
           <w:noProof/>
         </w:rPr>
-        <w:t>Science (80-. ).</w:t>
-      </w:r>
-      <w:r>
-        <w:rPr>
-          <w:rFonts w:ascii="Century Schoolbook" w:hAnsi="Century Schoolbook" w:cs="Times New Roman"/>
-          <w:noProof/>
-        </w:rPr>
-        <w:t xml:space="preserve"> 2015;347(6220). doi:10.1126/science.1260419.</w:t>
+        <w:t>Skelet. Muscle</w:t>
+      </w:r>
+      <w:r>
+        <w:rPr>
+          <w:rFonts w:ascii="Century Schoolbook" w:hAnsi="Century Schoolbook" w:cs="Times New Roman"/>
+          <w:noProof/>
+        </w:rPr>
+        <w:t xml:space="preserve"> 2016;6(1):13.</w:t>
       </w:r>
     </w:p>
     <w:p>
@@ -5012,14 +5074,24 @@
           <w:bCs/>
           <w:noProof/>
         </w:rPr>
-        <w:t>Tang M, Luo M, Lu W, Wang S, Zhang R, Liang W, Gu J, Yu X, Zhang X, Hu C.</w:t>
-      </w:r>
-      <w:r>
-        <w:rPr>
-          <w:rFonts w:ascii="Century Schoolbook" w:hAnsi="Century Schoolbook" w:cs="Times New Roman"/>
-          <w:noProof/>
-        </w:rPr>
-        <w:t xml:space="preserve"> Serum growth differentiation factor 15 is associated with glucose metabolism in the third trimester in Chinese pregnant women. </w:t>
+        <w:t xml:space="preserve">Uhlén M, Fagerberg L, Hallström BM, Lindskog C, Oksvold P, Mardinoglu A, Sivertsson Å, Kampf C, Sjöstedt E, Asplund A, Olsson </w:t>
+      </w:r>
+      <w:r>
+        <w:rPr>
+          <w:rFonts w:ascii="Century Schoolbook" w:hAnsi="Century Schoolbook" w:cs="Times New Roman"/>
+          <w:b/>
+          <w:bCs/>
+          <w:noProof/>
+        </w:rPr>
+        <w:lastRenderedPageBreak/>
+        <w:t>IM, Edlund K, Lundberg E, Navani S, Szigyarto CAK, Odeberg J, Djureinovic D, Takanen JO, Hober S, Alm T, Edqvist PH, Berling H, Tegel H, Mulder J, Rockberg J, Nilsson P, Schwenk JM, Hamsten M, Von Feilitzen K, Forsberg M, Persson L, Johansson F, Zwahlen M, Von Heijne G, Nielsen J, Pontén F.</w:t>
+      </w:r>
+      <w:r>
+        <w:rPr>
+          <w:rFonts w:ascii="Century Schoolbook" w:hAnsi="Century Schoolbook" w:cs="Times New Roman"/>
+          <w:noProof/>
+        </w:rPr>
+        <w:t xml:space="preserve"> Tissue-based map of the human proteome. </w:t>
       </w:r>
       <w:r>
         <w:rPr>
@@ -5028,14 +5100,14 @@
           <w:iCs/>
           <w:noProof/>
         </w:rPr>
-        <w:t>Diabetes Res. Clin. Pract.</w:t>
-      </w:r>
-      <w:r>
-        <w:rPr>
-          <w:rFonts w:ascii="Century Schoolbook" w:hAnsi="Century Schoolbook" w:cs="Times New Roman"/>
-          <w:noProof/>
-        </w:rPr>
-        <w:t xml:space="preserve"> 2019:107823.</w:t>
+        <w:t>Science (80-. ).</w:t>
+      </w:r>
+      <w:r>
+        <w:rPr>
+          <w:rFonts w:ascii="Century Schoolbook" w:hAnsi="Century Schoolbook" w:cs="Times New Roman"/>
+          <w:noProof/>
+        </w:rPr>
+        <w:t xml:space="preserve"> 2015;347(6220). doi:10.1126/science.1260419.</w:t>
       </w:r>
     </w:p>
     <w:p>
@@ -5071,14 +5143,14 @@
           <w:bCs/>
           <w:noProof/>
         </w:rPr>
-        <w:t>Sugulle M, Dechend R, Herse F, Weedon-Fekjaer MS, Johnsen GM, Brosnihan KB, Anton L, Luft FC, Wollert KC, Kempf T, Staff AC.</w:t>
-      </w:r>
-      <w:r>
-        <w:rPr>
-          <w:rFonts w:ascii="Century Schoolbook" w:hAnsi="Century Schoolbook" w:cs="Times New Roman"/>
-          <w:noProof/>
-        </w:rPr>
-        <w:t xml:space="preserve"> Circulating and placental growth-differentiation factor 15 in preeclampsia and in pregnancy complicated by diabetes mellitus. </w:t>
+        <w:t>Tang M, Luo M, Lu W, Wang S, Zhang R, Liang W, Gu J, Yu X, Zhang X, Hu C.</w:t>
+      </w:r>
+      <w:r>
+        <w:rPr>
+          <w:rFonts w:ascii="Century Schoolbook" w:hAnsi="Century Schoolbook" w:cs="Times New Roman"/>
+          <w:noProof/>
+        </w:rPr>
+        <w:t xml:space="preserve"> Serum growth differentiation factor 15 is associated with glucose metabolism in the third trimester in Chinese pregnant women. </w:t>
       </w:r>
       <w:r>
         <w:rPr>
@@ -5087,14 +5159,14 @@
           <w:iCs/>
           <w:noProof/>
         </w:rPr>
-        <w:t>Hypertension</w:t>
-      </w:r>
-      <w:r>
-        <w:rPr>
-          <w:rFonts w:ascii="Century Schoolbook" w:hAnsi="Century Schoolbook" w:cs="Times New Roman"/>
-          <w:noProof/>
-        </w:rPr>
-        <w:t xml:space="preserve"> 2009;54(1):106–112.</w:t>
+        <w:t>Diabetes Res. Clin. Pract.</w:t>
+      </w:r>
+      <w:r>
+        <w:rPr>
+          <w:rFonts w:ascii="Century Schoolbook" w:hAnsi="Century Schoolbook" w:cs="Times New Roman"/>
+          <w:noProof/>
+        </w:rPr>
+        <w:t xml:space="preserve"> 2019:107823.</w:t>
       </w:r>
     </w:p>
     <w:p>
@@ -5130,14 +5202,14 @@
           <w:bCs/>
           <w:noProof/>
         </w:rPr>
-        <w:t>Tong S, Marjono B, Brown DA, Mulvey S, Breit SN, Manuelpillai U, Wallace EM.</w:t>
-      </w:r>
-      <w:r>
-        <w:rPr>
-          <w:rFonts w:ascii="Century Schoolbook" w:hAnsi="Century Schoolbook" w:cs="Times New Roman"/>
-          <w:noProof/>
-        </w:rPr>
-        <w:t xml:space="preserve"> Serum concentrations of macrophage inhibitory cytokine 1 (MIC 1) as a predictor of miscarriage. </w:t>
+        <w:t>Sugulle M, Dechend R, Herse F, Weedon-Fekjaer MS, Johnsen GM, Brosnihan KB, Anton L, Luft FC, Wollert KC, Kempf T, Staff AC.</w:t>
+      </w:r>
+      <w:r>
+        <w:rPr>
+          <w:rFonts w:ascii="Century Schoolbook" w:hAnsi="Century Schoolbook" w:cs="Times New Roman"/>
+          <w:noProof/>
+        </w:rPr>
+        <w:t xml:space="preserve"> Circulating and placental growth-differentiation factor 15 in preeclampsia and in pregnancy complicated by diabetes mellitus. </w:t>
       </w:r>
       <w:r>
         <w:rPr>
@@ -5146,14 +5218,14 @@
           <w:iCs/>
           <w:noProof/>
         </w:rPr>
-        <w:t>Lancet</w:t>
-      </w:r>
-      <w:r>
-        <w:rPr>
-          <w:rFonts w:ascii="Century Schoolbook" w:hAnsi="Century Schoolbook" w:cs="Times New Roman"/>
-          <w:noProof/>
-        </w:rPr>
-        <w:t xml:space="preserve"> 2004;363(9403):129–130.</w:t>
+        <w:t>Hypertension</w:t>
+      </w:r>
+      <w:r>
+        <w:rPr>
+          <w:rFonts w:ascii="Century Schoolbook" w:hAnsi="Century Schoolbook" w:cs="Times New Roman"/>
+          <w:noProof/>
+        </w:rPr>
+        <w:t xml:space="preserve"> 2009;54(1):106–112.</w:t>
       </w:r>
     </w:p>
     <w:p>
@@ -5189,14 +5261,14 @@
           <w:bCs/>
           <w:noProof/>
         </w:rPr>
-        <w:t>Munk PS, Valborgland T, Butt N, Larsen AI.</w:t>
-      </w:r>
-      <w:r>
-        <w:rPr>
-          <w:rFonts w:ascii="Century Schoolbook" w:hAnsi="Century Schoolbook" w:cs="Times New Roman"/>
-          <w:noProof/>
-        </w:rPr>
-        <w:t xml:space="preserve"> Response of growth differentiation factor-15 to percutaneous coronary intervention and regular exercise training. </w:t>
+        <w:t>Tong S, Marjono B, Brown DA, Mulvey S, Breit SN, Manuelpillai U, Wallace EM.</w:t>
+      </w:r>
+      <w:r>
+        <w:rPr>
+          <w:rFonts w:ascii="Century Schoolbook" w:hAnsi="Century Schoolbook" w:cs="Times New Roman"/>
+          <w:noProof/>
+        </w:rPr>
+        <w:t xml:space="preserve"> Serum concentrations of macrophage inhibitory cytokine 1 (MIC 1) as a predictor of miscarriage. </w:t>
       </w:r>
       <w:r>
         <w:rPr>
@@ -5205,14 +5277,14 @@
           <w:iCs/>
           <w:noProof/>
         </w:rPr>
-        <w:t>Scand. Cardiovasc. J.</w:t>
-      </w:r>
-      <w:r>
-        <w:rPr>
-          <w:rFonts w:ascii="Century Schoolbook" w:hAnsi="Century Schoolbook" w:cs="Times New Roman"/>
-          <w:noProof/>
-        </w:rPr>
-        <w:t xml:space="preserve"> 2011;45(1):27–32.</w:t>
+        <w:t>Lancet</w:t>
+      </w:r>
+      <w:r>
+        <w:rPr>
+          <w:rFonts w:ascii="Century Schoolbook" w:hAnsi="Century Schoolbook" w:cs="Times New Roman"/>
+          <w:noProof/>
+        </w:rPr>
+        <w:t xml:space="preserve"> 2004;363(9403):129–130.</w:t>
       </w:r>
     </w:p>
     <w:p>
@@ -5248,14 +5320,14 @@
           <w:bCs/>
           <w:noProof/>
         </w:rPr>
-        <w:t>Galliera E, Lombardi G, Marazzi MG, Grasso D, Vianello E, Pozzoni R, Banfi G, Corsi Romanelli MM.</w:t>
-      </w:r>
-      <w:r>
-        <w:rPr>
-          <w:rFonts w:ascii="Century Schoolbook" w:hAnsi="Century Schoolbook" w:cs="Times New Roman"/>
-          <w:noProof/>
-        </w:rPr>
-        <w:t xml:space="preserve"> Acute exercise in elite rugby players increases the circulating level of the cardiovascular biomarker GDF-15. </w:t>
+        <w:t>Munk PS, Valborgland T, Butt N, Larsen AI.</w:t>
+      </w:r>
+      <w:r>
+        <w:rPr>
+          <w:rFonts w:ascii="Century Schoolbook" w:hAnsi="Century Schoolbook" w:cs="Times New Roman"/>
+          <w:noProof/>
+        </w:rPr>
+        <w:t xml:space="preserve"> Response of growth differentiation factor-15 to percutaneous coronary intervention and regular exercise training. </w:t>
       </w:r>
       <w:r>
         <w:rPr>
@@ -5264,14 +5336,14 @@
           <w:iCs/>
           <w:noProof/>
         </w:rPr>
-        <w:t>Scand. J. Clin. Lab. Invest.</w:t>
-      </w:r>
-      <w:r>
-        <w:rPr>
-          <w:rFonts w:ascii="Century Schoolbook" w:hAnsi="Century Schoolbook" w:cs="Times New Roman"/>
-          <w:noProof/>
-        </w:rPr>
-        <w:t xml:space="preserve"> 2014;74(6):492–499.</w:t>
+        <w:t>Scand. Cardiovasc. J.</w:t>
+      </w:r>
+      <w:r>
+        <w:rPr>
+          <w:rFonts w:ascii="Century Schoolbook" w:hAnsi="Century Schoolbook" w:cs="Times New Roman"/>
+          <w:noProof/>
+        </w:rPr>
+        <w:t xml:space="preserve"> 2011;45(1):27–32.</w:t>
       </w:r>
     </w:p>
     <w:p>
@@ -5307,14 +5379,14 @@
           <w:bCs/>
           <w:noProof/>
         </w:rPr>
-        <w:t>Joung KH, Kim JM, Yi H-S, Lee JH, Kim KS, Kim HJ, Shong M, Ku BJ.</w:t>
-      </w:r>
-      <w:r>
-        <w:rPr>
-          <w:rFonts w:ascii="Century Schoolbook" w:hAnsi="Century Schoolbook" w:cs="Times New Roman"/>
-          <w:noProof/>
-        </w:rPr>
-        <w:t xml:space="preserve"> Effects of exercise program on normal responsiveness of serum GDF15 in middle-aged women. </w:t>
+        <w:t>Galliera E, Lombardi G, Marazzi MG, Grasso D, Vianello E, Pozzoni R, Banfi G, Corsi Romanelli MM.</w:t>
+      </w:r>
+      <w:r>
+        <w:rPr>
+          <w:rFonts w:ascii="Century Schoolbook" w:hAnsi="Century Schoolbook" w:cs="Times New Roman"/>
+          <w:noProof/>
+        </w:rPr>
+        <w:t xml:space="preserve"> Acute exercise in elite rugby players increases the circulating level of the cardiovascular biomarker GDF-15. </w:t>
       </w:r>
       <w:r>
         <w:rPr>
@@ -5323,14 +5395,14 @@
           <w:iCs/>
           <w:noProof/>
         </w:rPr>
-        <w:t>Diabetes Res. Clin. Pract.</w:t>
-      </w:r>
-      <w:r>
-        <w:rPr>
-          <w:rFonts w:ascii="Century Schoolbook" w:hAnsi="Century Schoolbook" w:cs="Times New Roman"/>
-          <w:noProof/>
-        </w:rPr>
-        <w:t xml:space="preserve"> 2016;120:S65–S66.</w:t>
+        <w:t>Scand. J. Clin. Lab. Invest.</w:t>
+      </w:r>
+      <w:r>
+        <w:rPr>
+          <w:rFonts w:ascii="Century Schoolbook" w:hAnsi="Century Schoolbook" w:cs="Times New Roman"/>
+          <w:noProof/>
+        </w:rPr>
+        <w:t xml:space="preserve"> 2014;74(6):492–499.</w:t>
       </w:r>
     </w:p>
     <w:p>
@@ -5366,14 +5438,14 @@
           <w:bCs/>
           <w:noProof/>
         </w:rPr>
-        <w:t>Kleinert M, Clemmensen C, Sjøberg KA, Carl CS, Jeppesen JF, Wojtaszewski JFP, Kiens B, Richter EA.</w:t>
-      </w:r>
-      <w:r>
-        <w:rPr>
-          <w:rFonts w:ascii="Century Schoolbook" w:hAnsi="Century Schoolbook" w:cs="Times New Roman"/>
-          <w:noProof/>
-        </w:rPr>
-        <w:t xml:space="preserve"> Exercise increases circulating GDF15 in humans. </w:t>
+        <w:t>Joung KH, Kim JM, Yi H-S, Lee JH, Kim KS, Kim HJ, Shong M, Ku BJ.</w:t>
+      </w:r>
+      <w:r>
+        <w:rPr>
+          <w:rFonts w:ascii="Century Schoolbook" w:hAnsi="Century Schoolbook" w:cs="Times New Roman"/>
+          <w:noProof/>
+        </w:rPr>
+        <w:t xml:space="preserve"> Effects of exercise program on normal responsiveness of serum GDF15 in middle-aged women. </w:t>
       </w:r>
       <w:r>
         <w:rPr>
@@ -5382,14 +5454,14 @@
           <w:iCs/>
           <w:noProof/>
         </w:rPr>
-        <w:t>Mol. Metab.</w:t>
-      </w:r>
-      <w:r>
-        <w:rPr>
-          <w:rFonts w:ascii="Century Schoolbook" w:hAnsi="Century Schoolbook" w:cs="Times New Roman"/>
-          <w:noProof/>
-        </w:rPr>
-        <w:t xml:space="preserve"> 2018;9(January):187–191.</w:t>
+        <w:t>Diabetes Res. Clin. Pract.</w:t>
+      </w:r>
+      <w:r>
+        <w:rPr>
+          <w:rFonts w:ascii="Century Schoolbook" w:hAnsi="Century Schoolbook" w:cs="Times New Roman"/>
+          <w:noProof/>
+        </w:rPr>
+        <w:t xml:space="preserve"> 2016;120:S65–S66.</w:t>
       </w:r>
     </w:p>
     <w:p>
@@ -5425,14 +5497,14 @@
           <w:bCs/>
           <w:noProof/>
         </w:rPr>
-        <w:t>Zhang H, Fealy CE, Kirwan JP.</w:t>
-      </w:r>
-      <w:r>
-        <w:rPr>
-          <w:rFonts w:ascii="Century Schoolbook" w:hAnsi="Century Schoolbook" w:cs="Times New Roman"/>
-          <w:noProof/>
-        </w:rPr>
-        <w:t xml:space="preserve"> Exercise Training Promotes a GDF15 Associated Reduction in Fat Mass in Older Adults with Obesity. </w:t>
+        <w:t>Kleinert M, Clemmensen C, Sjøberg KA, Carl CS, Jeppesen JF, Wojtaszewski JFP, Kiens B, Richter EA.</w:t>
+      </w:r>
+      <w:r>
+        <w:rPr>
+          <w:rFonts w:ascii="Century Schoolbook" w:hAnsi="Century Schoolbook" w:cs="Times New Roman"/>
+          <w:noProof/>
+        </w:rPr>
+        <w:t xml:space="preserve"> Exercise increases circulating GDF15 in humans. </w:t>
       </w:r>
       <w:r>
         <w:rPr>
@@ -5441,14 +5513,14 @@
           <w:iCs/>
           <w:noProof/>
         </w:rPr>
-        <w:t>Am. J. Physiol. Metab.</w:t>
-      </w:r>
-      <w:r>
-        <w:rPr>
-          <w:rFonts w:ascii="Century Schoolbook" w:hAnsi="Century Schoolbook" w:cs="Times New Roman"/>
-          <w:noProof/>
-        </w:rPr>
-        <w:t xml:space="preserve"> 2019:ajpendo.00439.2018.</w:t>
+        <w:t>Mol. Metab.</w:t>
+      </w:r>
+      <w:r>
+        <w:rPr>
+          <w:rFonts w:ascii="Century Schoolbook" w:hAnsi="Century Schoolbook" w:cs="Times New Roman"/>
+          <w:noProof/>
+        </w:rPr>
+        <w:t xml:space="preserve"> 2018;9(January):187–191.</w:t>
       </w:r>
     </w:p>
     <w:p>
@@ -5484,14 +5556,14 @@
           <w:bCs/>
           <w:noProof/>
         </w:rPr>
-        <w:t>Mullican SE, Lin-Schmidt X, Chin C-N, Chavez JA, Furman JL, Armstrong AA, Beck SC, South VJ, Dinh TQ, Cash-Mason TD, Cavanaugh CR, Nelson S, Huang C, Hunter MJ, Rangwala SM.</w:t>
-      </w:r>
-      <w:r>
-        <w:rPr>
-          <w:rFonts w:ascii="Century Schoolbook" w:hAnsi="Century Schoolbook" w:cs="Times New Roman"/>
-          <w:noProof/>
-        </w:rPr>
-        <w:t xml:space="preserve"> GFRAL is the receptor for GDF15 and the ligand promotes weight loss in mice and nonhuman primates. </w:t>
+        <w:t>Zhang H, Fealy CE, Kirwan JP.</w:t>
+      </w:r>
+      <w:r>
+        <w:rPr>
+          <w:rFonts w:ascii="Century Schoolbook" w:hAnsi="Century Schoolbook" w:cs="Times New Roman"/>
+          <w:noProof/>
+        </w:rPr>
+        <w:t xml:space="preserve"> Exercise Training Promotes a GDF15 Associated Reduction in Fat Mass in Older Adults with Obesity. </w:t>
       </w:r>
       <w:r>
         <w:rPr>
@@ -5500,14 +5572,14 @@
           <w:iCs/>
           <w:noProof/>
         </w:rPr>
-        <w:t>Nat. Med.</w:t>
-      </w:r>
-      <w:r>
-        <w:rPr>
-          <w:rFonts w:ascii="Century Schoolbook" w:hAnsi="Century Schoolbook" w:cs="Times New Roman"/>
-          <w:noProof/>
-        </w:rPr>
-        <w:t xml:space="preserve"> 2017;23(10):1150–1157.</w:t>
+        <w:t>Am. J. Physiol. Metab.</w:t>
+      </w:r>
+      <w:r>
+        <w:rPr>
+          <w:rFonts w:ascii="Century Schoolbook" w:hAnsi="Century Schoolbook" w:cs="Times New Roman"/>
+          <w:noProof/>
+        </w:rPr>
+        <w:t xml:space="preserve"> 2019:ajpendo.00439.2018.</w:t>
       </w:r>
     </w:p>
     <w:p>
@@ -5543,14 +5615,14 @@
           <w:bCs/>
           <w:noProof/>
         </w:rPr>
-        <w:t>Hsu JY, Crawley S, Chen M, Ayupova DA, Lindhout DA, Higbee J, Kutach A, Joo W, Gao Z, Fu D, To C, Mondal K, Li B, Kekatpure A, Wang M, Laird T, Horner G, Chan J, Mcentee M, Lopez M, Lakshminarasimhan D, White A, Wang SP, Yao J, Yie J, Matern H, Solloway M, Haldankar R, Parsons T, Tang J, Shen WD, Chen YA, Tian H, Allan BB.</w:t>
-      </w:r>
-      <w:r>
-        <w:rPr>
-          <w:rFonts w:ascii="Century Schoolbook" w:hAnsi="Century Schoolbook" w:cs="Times New Roman"/>
-          <w:noProof/>
-        </w:rPr>
-        <w:t xml:space="preserve"> Non-homeostatic body weight regulation through a brainstem-restricted receptor for GDF15. </w:t>
+        <w:t>Mullican SE, Lin-Schmidt X, Chin C-N, Chavez JA, Furman JL, Armstrong AA, Beck SC, South VJ, Dinh TQ, Cash-Mason TD, Cavanaugh CR, Nelson S, Huang C, Hunter MJ, Rangwala SM.</w:t>
+      </w:r>
+      <w:r>
+        <w:rPr>
+          <w:rFonts w:ascii="Century Schoolbook" w:hAnsi="Century Schoolbook" w:cs="Times New Roman"/>
+          <w:noProof/>
+        </w:rPr>
+        <w:t xml:space="preserve"> GFRAL is the receptor for GDF15 and the ligand promotes weight loss in mice and nonhuman primates. </w:t>
       </w:r>
       <w:r>
         <w:rPr>
@@ -5559,14 +5631,14 @@
           <w:iCs/>
           <w:noProof/>
         </w:rPr>
-        <w:t>Nature</w:t>
-      </w:r>
-      <w:r>
-        <w:rPr>
-          <w:rFonts w:ascii="Century Schoolbook" w:hAnsi="Century Schoolbook" w:cs="Times New Roman"/>
-          <w:noProof/>
-        </w:rPr>
-        <w:t xml:space="preserve"> 2017;550(7675):255–259.</w:t>
+        <w:t>Nat. Med.</w:t>
+      </w:r>
+      <w:r>
+        <w:rPr>
+          <w:rFonts w:ascii="Century Schoolbook" w:hAnsi="Century Schoolbook" w:cs="Times New Roman"/>
+          <w:noProof/>
+        </w:rPr>
+        <w:t xml:space="preserve"> 2017;23(10):1150–1157.</w:t>
       </w:r>
     </w:p>
     <w:p>
@@ -5586,7 +5658,6 @@
           <w:rFonts w:ascii="Century Schoolbook" w:hAnsi="Century Schoolbook" w:cs="Times New Roman"/>
           <w:noProof/>
         </w:rPr>
-        <w:lastRenderedPageBreak/>
         <w:t xml:space="preserve">33. </w:t>
       </w:r>
       <w:r>
@@ -5603,14 +5674,24 @@
           <w:bCs/>
           <w:noProof/>
         </w:rPr>
-        <w:t>Tran T, Yang J, Gardner J, Xiong Y.</w:t>
-      </w:r>
-      <w:r>
-        <w:rPr>
-          <w:rFonts w:ascii="Century Schoolbook" w:hAnsi="Century Schoolbook" w:cs="Times New Roman"/>
-          <w:noProof/>
-        </w:rPr>
-        <w:t xml:space="preserve"> GDF15 deficiency promotes high fat diet-induced obesity in mice. Peterson JM, ed. </w:t>
+        <w:t xml:space="preserve">Hsu JY, Crawley S, Chen M, Ayupova DA, Lindhout DA, Higbee J, Kutach A, Joo W, Gao Z, Fu D, To C, Mondal K, Li B, Kekatpure A, Wang M, Laird T, Horner G, Chan J, Mcentee M, Lopez M, Lakshminarasimhan D, White A, Wang SP, Yao J, Yie J, Matern H, Solloway M, Haldankar R, Parsons T, Tang J, Shen WD, Chen YA, </w:t>
+      </w:r>
+      <w:r>
+        <w:rPr>
+          <w:rFonts w:ascii="Century Schoolbook" w:hAnsi="Century Schoolbook" w:cs="Times New Roman"/>
+          <w:b/>
+          <w:bCs/>
+          <w:noProof/>
+        </w:rPr>
+        <w:lastRenderedPageBreak/>
+        <w:t>Tian H, Allan BB.</w:t>
+      </w:r>
+      <w:r>
+        <w:rPr>
+          <w:rFonts w:ascii="Century Schoolbook" w:hAnsi="Century Schoolbook" w:cs="Times New Roman"/>
+          <w:noProof/>
+        </w:rPr>
+        <w:t xml:space="preserve"> Non-homeostatic body weight regulation through a brainstem-restricted receptor for GDF15. </w:t>
       </w:r>
       <w:r>
         <w:rPr>
@@ -5619,14 +5700,14 @@
           <w:iCs/>
           <w:noProof/>
         </w:rPr>
-        <w:t>PLoS One</w:t>
-      </w:r>
-      <w:r>
-        <w:rPr>
-          <w:rFonts w:ascii="Century Schoolbook" w:hAnsi="Century Schoolbook" w:cs="Times New Roman"/>
-          <w:noProof/>
-        </w:rPr>
-        <w:t xml:space="preserve"> 2018;13(8):e0201584.</w:t>
+        <w:t>Nature</w:t>
+      </w:r>
+      <w:r>
+        <w:rPr>
+          <w:rFonts w:ascii="Century Schoolbook" w:hAnsi="Century Schoolbook" w:cs="Times New Roman"/>
+          <w:noProof/>
+        </w:rPr>
+        <w:t xml:space="preserve"> 2017;550(7675):255–259.</w:t>
       </w:r>
     </w:p>
     <w:p>
@@ -5662,14 +5743,14 @@
           <w:bCs/>
           <w:noProof/>
         </w:rPr>
-        <w:t>Tsai VW-W, Zhang HP, Manandhar R, Schofield P, Christ D, Lee-Ng KKM, Lebhar H, Marquis CP, Husaini Y, Brown DA, Breit SN.</w:t>
-      </w:r>
-      <w:r>
-        <w:rPr>
-          <w:rFonts w:ascii="Century Schoolbook" w:hAnsi="Century Schoolbook" w:cs="Times New Roman"/>
-          <w:noProof/>
-        </w:rPr>
-        <w:t xml:space="preserve"> GDF15 mediates adiposity resistance through actions on GFRAL neurons in the hindbrain AP/NTS. </w:t>
+        <w:t>Tran T, Yang J, Gardner J, Xiong Y.</w:t>
+      </w:r>
+      <w:r>
+        <w:rPr>
+          <w:rFonts w:ascii="Century Schoolbook" w:hAnsi="Century Schoolbook" w:cs="Times New Roman"/>
+          <w:noProof/>
+        </w:rPr>
+        <w:t xml:space="preserve"> GDF15 deficiency promotes high fat diet-induced obesity in mice. Peterson JM, ed. </w:t>
       </w:r>
       <w:r>
         <w:rPr>
@@ -5678,14 +5759,14 @@
           <w:iCs/>
           <w:noProof/>
         </w:rPr>
-        <w:t>Int. J. Obes.</w:t>
-      </w:r>
-      <w:r>
-        <w:rPr>
-          <w:rFonts w:ascii="Century Schoolbook" w:hAnsi="Century Schoolbook" w:cs="Times New Roman"/>
-          <w:noProof/>
-        </w:rPr>
-        <w:t xml:space="preserve"> 2019. doi:10.1038/s41366-019-0365-5.</w:t>
+        <w:t>PLoS One</w:t>
+      </w:r>
+      <w:r>
+        <w:rPr>
+          <w:rFonts w:ascii="Century Schoolbook" w:hAnsi="Century Schoolbook" w:cs="Times New Roman"/>
+          <w:noProof/>
+        </w:rPr>
+        <w:t xml:space="preserve"> 2018;13(8):e0201584.</w:t>
       </w:r>
     </w:p>
     <w:p>
@@ -5721,14 +5802,14 @@
           <w:bCs/>
           <w:noProof/>
         </w:rPr>
-        <w:t>Emmerson PJ, Wang F, Du Y, Liu Q, Pickard RT, Gonciarz MD, Coskun T, Hamang MJ, Sindelar DK, Ballman KK, Foltz LA, Muppidi A, Alsina-Fernandez J, Barnard GC, Tang JX, Liu X, Mao X, Siegel R, Sloan JH, Mitchell PJ, Zhang BB, Gimeno RE, Shan B, Wu X.</w:t>
-      </w:r>
-      <w:r>
-        <w:rPr>
-          <w:rFonts w:ascii="Century Schoolbook" w:hAnsi="Century Schoolbook" w:cs="Times New Roman"/>
-          <w:noProof/>
-        </w:rPr>
-        <w:t xml:space="preserve"> The metabolic effects of GDF15 are mediated by the orphan receptor GFRAL. </w:t>
+        <w:t>Tsai VW-W, Zhang HP, Manandhar R, Schofield P, Christ D, Lee-Ng KKM, Lebhar H, Marquis CP, Husaini Y, Brown DA, Breit SN.</w:t>
+      </w:r>
+      <w:r>
+        <w:rPr>
+          <w:rFonts w:ascii="Century Schoolbook" w:hAnsi="Century Schoolbook" w:cs="Times New Roman"/>
+          <w:noProof/>
+        </w:rPr>
+        <w:t xml:space="preserve"> GDF15 mediates adiposity resistance through actions on GFRAL neurons in the hindbrain AP/NTS. </w:t>
       </w:r>
       <w:r>
         <w:rPr>
@@ -5737,14 +5818,14 @@
           <w:iCs/>
           <w:noProof/>
         </w:rPr>
-        <w:t>Nat. Med.</w:t>
-      </w:r>
-      <w:r>
-        <w:rPr>
-          <w:rFonts w:ascii="Century Schoolbook" w:hAnsi="Century Schoolbook" w:cs="Times New Roman"/>
-          <w:noProof/>
-        </w:rPr>
-        <w:t xml:space="preserve"> 2017;23(10):1215–1219.</w:t>
+        <w:t>Int. J. Obes.</w:t>
+      </w:r>
+      <w:r>
+        <w:rPr>
+          <w:rFonts w:ascii="Century Schoolbook" w:hAnsi="Century Schoolbook" w:cs="Times New Roman"/>
+          <w:noProof/>
+        </w:rPr>
+        <w:t xml:space="preserve"> 2019. doi:10.1038/s41366-019-0365-5.</w:t>
       </w:r>
     </w:p>
     <w:p>
@@ -5755,6 +5836,65 @@
         <w:adjustRightInd w:val="0"/>
         <w:ind w:left="640" w:hanging="640"/>
         <w:rPr>
+          <w:rFonts w:ascii="Century Schoolbook" w:hAnsi="Century Schoolbook" w:cs="Times New Roman"/>
+          <w:noProof/>
+        </w:rPr>
+      </w:pPr>
+      <w:r>
+        <w:rPr>
+          <w:rFonts w:ascii="Century Schoolbook" w:hAnsi="Century Schoolbook" w:cs="Times New Roman"/>
+          <w:noProof/>
+        </w:rPr>
+        <w:t xml:space="preserve">36. </w:t>
+      </w:r>
+      <w:r>
+        <w:rPr>
+          <w:rFonts w:ascii="Century Schoolbook" w:hAnsi="Century Schoolbook" w:cs="Times New Roman"/>
+          <w:noProof/>
+        </w:rPr>
+        <w:tab/>
+      </w:r>
+      <w:r>
+        <w:rPr>
+          <w:rFonts w:ascii="Century Schoolbook" w:hAnsi="Century Schoolbook" w:cs="Times New Roman"/>
+          <w:b/>
+          <w:bCs/>
+          <w:noProof/>
+        </w:rPr>
+        <w:t>Emmerson PJ, Wang F, Du Y, Liu Q, Pickard RT, Gonciarz MD, Coskun T, Hamang MJ, Sindelar DK, Ballman KK, Foltz LA, Muppidi A, Alsina-Fernandez J, Barnard GC, Tang JX, Liu X, Mao X, Siegel R, Sloan JH, Mitchell PJ, Zhang BB, Gimeno RE, Shan B, Wu X.</w:t>
+      </w:r>
+      <w:r>
+        <w:rPr>
+          <w:rFonts w:ascii="Century Schoolbook" w:hAnsi="Century Schoolbook" w:cs="Times New Roman"/>
+          <w:noProof/>
+        </w:rPr>
+        <w:t xml:space="preserve"> The metabolic effects of GDF15 are mediated by the orphan receptor GFRAL. </w:t>
+      </w:r>
+      <w:r>
+        <w:rPr>
+          <w:rFonts w:ascii="Century Schoolbook" w:hAnsi="Century Schoolbook" w:cs="Times New Roman"/>
+          <w:i/>
+          <w:iCs/>
+          <w:noProof/>
+        </w:rPr>
+        <w:t>Nat. Med.</w:t>
+      </w:r>
+      <w:r>
+        <w:rPr>
+          <w:rFonts w:ascii="Century Schoolbook" w:hAnsi="Century Schoolbook" w:cs="Times New Roman"/>
+          <w:noProof/>
+        </w:rPr>
+        <w:t xml:space="preserve"> 2017;23(10):1215–1219.</w:t>
+      </w:r>
+    </w:p>
+    <w:p>
+      <w:pPr>
+        <w:widowControl w:val="0"/>
+        <w:autoSpaceDE w:val="0"/>
+        <w:autoSpaceDN w:val="0"/>
+        <w:adjustRightInd w:val="0"/>
+        <w:ind w:left="640" w:hanging="640"/>
+        <w:rPr>
           <w:rFonts w:ascii="Century Schoolbook" w:hAnsi="Century Schoolbook"/>
           <w:noProof/>
         </w:rPr>
@@ -5764,7 +5904,7 @@
           <w:rFonts w:ascii="Century Schoolbook" w:hAnsi="Century Schoolbook" w:cs="Times New Roman"/>
           <w:noProof/>
         </w:rPr>
-        <w:t xml:space="preserve">36. </w:t>
+        <w:t xml:space="preserve">37. </w:t>
       </w:r>
       <w:r>
         <w:rPr>
@@ -6675,10 +6815,25 @@
         <w:t xml:space="preserve">  A) Body weight of male and female mice on a control or ketogenic diet</w:t>
       </w:r>
       <w:r>
-        <w:t>.  B) Total fat mass and C) Lean mass from A).  D) Energy intake during KD feeding.  E)  Ketone body levels at 3 weeks of age from fed serum (n=7-8/group).</w:t>
+        <w:t xml:space="preserve">.  B) </w:t>
+      </w:r>
+      <w:r>
+        <w:t>Lean mass (B) and t</w:t>
+      </w:r>
+      <w:r>
+        <w:t xml:space="preserve">otal fat mass </w:t>
+      </w:r>
+      <w:r>
+        <w:t>(C)</w:t>
+      </w:r>
+      <w:r>
+        <w:t>.  D) Ketone body levels at 3 weeks of age from fed serum (n=7-8/group).</w:t>
       </w:r>
       <w:r>
         <w:t xml:space="preserve"> F) GDF15 levels at four weeks of age.</w:t>
+      </w:r>
+      <w:r>
+        <w:t xml:space="preserve">  Asterisks indicate p&lt;0.05</w:t>
       </w:r>
     </w:p>
     <w:sectPr>
@@ -7176,6 +7331,7 @@
   <w:style w:type="character" w:default="1" w:styleId="DefaultParagraphFont">
     <w:name w:val="Default Paragraph Font"/>
     <w:uiPriority w:val="1"/>
+    <w:semiHidden/>
     <w:unhideWhenUsed/>
   </w:style>
   <w:style w:type="table" w:default="1" w:styleId="TableNormal">
@@ -7653,7 +7809,7 @@
 </file>
 
 <file path=customXml/itemProps1.xml><?xml version="1.0" encoding="utf-8"?>
-<ds:datastoreItem xmlns:ds="http://schemas.openxmlformats.org/officeDocument/2006/customXml" ds:itemID="{5141EF7B-7A51-8E4A-9F51-E23A9B60B26F}">
+<ds:datastoreItem xmlns:ds="http://schemas.openxmlformats.org/officeDocument/2006/customXml" ds:itemID="{EAE1B6D7-926D-0448-B11E-F21F20F1EA56}">
   <ds:schemaRefs>
     <ds:schemaRef ds:uri="http://schemas.openxmlformats.org/officeDocument/2006/bibliography"/>
   </ds:schemaRefs>

</xml_diff>

<commit_message>
Added Molly's ELISA data to GDF15
</commit_message>
<xml_diff>
--- a/Manuscripts/GDF15 Ketogenic Diet Paper/Manuscript.docx
+++ b/Manuscripts/GDF15 Ketogenic Diet Paper/Manuscript.docx
@@ -2949,21 +2949,49 @@
         <w:t xml:space="preserve"> weeks of ketogenic diet</w:t>
       </w:r>
       <w:r>
-        <w:t xml:space="preserve"> with 11.8 and 10.4 fold induction of total ketone bodies in male and female mice respectively relative to control diets (p&lt;0.001, Figure 1</w:t>
+        <w:t xml:space="preserve"> with </w:t>
+      </w:r>
+      <w:proofErr w:type="gramStart"/>
+      <w:r>
+        <w:t>11.8 and 10.4 fold</w:t>
+      </w:r>
+      <w:proofErr w:type="gramEnd"/>
+      <w:r>
+        <w:t xml:space="preserve"> induction of total ketone bodies in male and female mice respectively relative to control diets (p&lt;0.001, Figure 1</w:t>
       </w:r>
       <w:r>
         <w:t>D</w:t>
+      </w:r>
+      <w:r>
+        <w:t xml:space="preserve">).  </w:t>
+      </w:r>
+      <w:r>
+        <w:t xml:space="preserve">To test whether GDF15 was altered in the blood of these mice at three weeks, </w:t>
+      </w:r>
+      <w:proofErr w:type="gramStart"/>
+      <w:r>
+        <w:t xml:space="preserve">we </w:t>
+      </w:r>
+      <w:r>
+        <w:t xml:space="preserve"> </w:t>
+      </w:r>
+      <w:r>
+        <w:t>performed</w:t>
+      </w:r>
+      <w:proofErr w:type="gramEnd"/>
+      <w:r>
+        <w:t xml:space="preserve"> ELISA assays from serum.  After adjusting for sex, we found a 59% increase in GDF15 (p=</w:t>
+      </w:r>
+      <w:r>
+        <w:t>0.033</w:t>
+      </w:r>
+      <w:r>
+        <w:t>, Figure 1E</w:t>
       </w:r>
       <w:bookmarkStart w:id="0" w:name="_GoBack"/>
       <w:bookmarkEnd w:id="0"/>
       <w:r>
-        <w:t xml:space="preserve">).  </w:t>
-      </w:r>
-    </w:p>
-    <w:p/>
-    <w:p>
-      <w:r>
-        <w:t>We found an induction of GDF15</w:t>
+        <w:t>) in mice fed a ketogenic diet.</w:t>
       </w:r>
     </w:p>
     <w:p>
@@ -3123,7 +3151,11 @@
         <w:t>; Figure 3E</w:t>
       </w:r>
       <w:r>
-        <w:t xml:space="preserve">).  After insulin injection, there were no significant effects of Gdf15 knockout in either sex (Figure </w:t>
+        <w:t xml:space="preserve">).  After insulin </w:t>
+      </w:r>
+      <w:r>
+        <w:lastRenderedPageBreak/>
+        <w:t xml:space="preserve">injection, there were no significant effects of Gdf15 knockout in either sex (Figure </w:t>
       </w:r>
       <w:r>
         <w:t>3F</w:t>
@@ -3148,7 +3180,6 @@
           <w:rFonts w:eastAsia="Times New Roman"/>
           <w:shd w:val="clear" w:color="auto" w:fill="FFFFFF"/>
         </w:rPr>
-        <w:lastRenderedPageBreak/>
         <w:t>Discussion</w:t>
       </w:r>
     </w:p>
@@ -7809,7 +7840,7 @@
 </file>
 
 <file path=customXml/itemProps1.xml><?xml version="1.0" encoding="utf-8"?>
-<ds:datastoreItem xmlns:ds="http://schemas.openxmlformats.org/officeDocument/2006/customXml" ds:itemID="{EAE1B6D7-926D-0448-B11E-F21F20F1EA56}">
+<ds:datastoreItem xmlns:ds="http://schemas.openxmlformats.org/officeDocument/2006/customXml" ds:itemID="{3F24BE5E-C6C6-094D-B26A-BCD9E0D7E047}">
   <ds:schemaRefs>
     <ds:schemaRef ds:uri="http://schemas.openxmlformats.org/officeDocument/2006/bibliography"/>
   </ds:schemaRefs>

</xml_diff>

<commit_message>
Added figure legend for GDF15 ELISA
</commit_message>
<xml_diff>
--- a/Manuscripts/GDF15 Ketogenic Diet Paper/Manuscript.docx
+++ b/Manuscripts/GDF15 Ketogenic Diet Paper/Manuscript.docx
@@ -2033,205 +2033,227 @@
       </w:r>
     </w:p>
     <w:p/>
+    <w:p>
+      <w:pPr>
+        <w:pStyle w:val="Heading2"/>
+      </w:pPr>
+      <w:r>
+        <w:t>Mouse Weight and Body Composition</w:t>
+      </w:r>
+    </w:p>
+    <w:p>
+      <w:r>
+        <w:t xml:space="preserve">Mice were weighed weekly on a digital scale.  Body composition was determined using an </w:t>
+      </w:r>
+      <w:proofErr w:type="spellStart"/>
+      <w:r>
+        <w:t>echoMRI</w:t>
+      </w:r>
+      <w:proofErr w:type="spellEnd"/>
+      <w:r>
+        <w:t xml:space="preserve"> 2100 (</w:t>
+      </w:r>
+      <w:proofErr w:type="spellStart"/>
+      <w:r>
+        <w:t>echoMRI</w:t>
+      </w:r>
+      <w:proofErr w:type="spellEnd"/>
+      <w:r>
+        <w:t>) using standard settings.</w:t>
+      </w:r>
+      <w:bookmarkStart w:id="0" w:name="_GoBack"/>
+      <w:bookmarkEnd w:id="0"/>
+    </w:p>
     <w:p/>
     <w:p>
       <w:pPr>
         <w:pStyle w:val="Heading2"/>
       </w:pPr>
       <w:r>
-        <w:t>Mouse Weight and Body Composition</w:t>
+        <w:t>AML12 and Ketogenic Media</w:t>
       </w:r>
     </w:p>
     <w:p/>
     <w:p>
+      <w:r>
+        <w:t xml:space="preserve">AML12 cells were purchased from ATCC </w:t>
+      </w:r>
+      <w:r>
+        <w:t>(</w:t>
+      </w:r>
+      <w:r>
+        <w:rPr>
+          <w:bCs/>
+        </w:rPr>
+        <w:t>Cat# CRL-2254) and grown in DMEM with 10% FBS and penicillin/streptomycin/glutamine.</w:t>
+      </w:r>
+      <w:r>
+        <w:rPr>
+          <w:bCs/>
+        </w:rPr>
+        <w:t xml:space="preserve">  To treat the cells we followed the protocol described in </w:t>
+      </w:r>
+      <w:r>
+        <w:rPr>
+          <w:bCs/>
+        </w:rPr>
+        <w:fldChar w:fldCharType="begin" w:fldLock="1"/>
+      </w:r>
+      <w:r>
+        <w:rPr>
+          <w:bCs/>
+        </w:rPr>
+        <w:instrText>ADDIN CSL_CITATION {"citationItems":[{"id":"ITEM-1","itemData":{"DOI":"10.1038/nature09584","ISBN":"1476-4687 (Electronic)\\r0028-0836 (Linking)","ISSN":"00280836","PMID":"21179166","abstract":"The multi-component mechanistic target of rapamycin complex 1 (mTORC1) kinase is the central node of a mammalian pathway that coordinates cell growth with the availability of nutrients, energy and growth factors. Progress has been made in the identification of mTORC1 pathway components and in understanding their functions in cells, but there is relatively little known about the role of the pathway in vivo. Specifically, we have little knowledge regarding the role mTOCR1 has in liver physiology. In fasted animals, the liver performs numerous functions that maintain whole-body homeostasis, including the production of ketone bodies for peripheral tissues to use as energy sources. Here we show that mTORC1 controls ketogenesis in mice in response to fasting. We find that liver-specific loss of TSC1 (tuberous sclerosis 1), an mTORC1 inhibitor, leads to a fasting-resistant increase in liver size, and to a pronounced defect in ketone body production and ketogenic gene expression on fasting. The loss of raptor (regulatory associated protein of mTOR, complex 1) an essential mTORC1 component, has the opposite effects. In addition, we find that the inhibition of mTORC1 is required for the fasting-induced activation of PPARalpha (peroxisome proliferator activated receptor alpha), the master transcriptional activator of ketogenic genes, and that suppression of NCoR1 (nuclear receptor co-repressor 1), a co-repressor of PPARalpha, reactivates ketogenesis in cells and livers with hyperactive mTORC1 signalling. Like livers with activated mTORC1, livers from aged mice have a defect in ketogenesis, which correlates with an increase in mTORC1 signalling. Moreover, we show that the suppressive effects of mTORC1 activation and ageing on PPARalpha activity and ketone production are not additive, and that mTORC1 inhibition is sufficient to prevent the ageing-induced defect in ketogenesis. Thus, our findings reveal that mTORC1 is a key regulator of PPARalpha function and hepatic ketogenesis and suggest a role for mTORC1 activity in promoting the ageing of the liver.","author":[{"dropping-particle":"","family":"Sengupta","given":"Shomit","non-dropping-particle":"","parse-names":false,"suffix":""},{"dropping-particle":"","family":"Peterson","given":"Timothy R.","non-dropping-particle":"","parse-names":false,"suffix":""},{"dropping-particle":"","family":"Laplante","given":"Mathieu","non-dropping-particle":"","parse-names":false,"suffix":""},{"dropping-particle":"","family":"Oh","given":"Stephanie","non-dropping-particle":"","parse-names":false,"suffix":""},{"dropping-particle":"","family":"Sabatini","given":"David M.","non-dropping-particle":"","parse-names":false,"suffix":""}],"container-title":"Nature","id":"ITEM-1","issue":"7327","issued":{"date-parts":[["2010","12"]]},"page":"1100-1106","publisher":"Nature Publishing Group","title":"MTORC1 controls fasting-induced ketogenesis and its modulation by ageing","type":"article-journal","volume":"468"},"uris":["http://www.mendeley.com/documents/?uuid=3a512456-4bbb-4224-998f-16c57f36fd1c"]}],"mendeley":{"formattedCitation":"(18)","plainTextFormattedCitation":"(18)","previouslyFormattedCitation":"(18)"},"properties":{"noteIndex":0},"schema":"https://github.com/citation-style-language/schema/raw/master/csl-citation.json"}</w:instrText>
+      </w:r>
+      <w:r>
+        <w:rPr>
+          <w:bCs/>
+        </w:rPr>
+        <w:fldChar w:fldCharType="separate"/>
+      </w:r>
+      <w:r>
+        <w:rPr>
+          <w:bCs/>
+          <w:noProof/>
+        </w:rPr>
+        <w:t>(18)</w:t>
+      </w:r>
+      <w:r>
+        <w:rPr>
+          <w:bCs/>
+        </w:rPr>
+        <w:fldChar w:fldCharType="end"/>
+      </w:r>
+      <w:r>
+        <w:rPr>
+          <w:bCs/>
+        </w:rPr>
+        <w:t>.</w:t>
+      </w:r>
+      <w:r>
+        <w:rPr>
+          <w:bCs/>
+        </w:rPr>
+        <w:t xml:space="preserve">  </w:t>
+      </w:r>
+      <w:r>
+        <w:t xml:space="preserve">Briefly cells were treated with fresh DMEM/FBS or DMEM without glucose or serum, but supplemented with 50 </w:t>
+      </w:r>
+      <w:r>
+        <w:rPr>
+          <w:rFonts w:ascii="Symbol" w:hAnsi="Symbol"/>
+        </w:rPr>
+        <w:t></w:t>
+      </w:r>
+      <w:r>
+        <w:t>M WY-14643 to activate PPAR</w:t>
+      </w:r>
+      <w:r>
+        <w:rPr>
+          <w:rFonts w:ascii="Symbol" w:hAnsi="Symbol"/>
+        </w:rPr>
+        <w:t></w:t>
+      </w:r>
+      <w:r>
+        <w:t xml:space="preserve"> and 2 </w:t>
+      </w:r>
+      <w:proofErr w:type="spellStart"/>
+      <w:r>
+        <w:t>mM</w:t>
+      </w:r>
+      <w:proofErr w:type="spellEnd"/>
+      <w:r>
+        <w:t xml:space="preserve"> sodium octanoate to supply lipids for conversion to ketones.  After 48h cells were lysed and RNA was collected.</w:t>
+      </w:r>
+    </w:p>
+    <w:p/>
+    <w:p>
       <w:pPr>
         <w:pStyle w:val="Heading2"/>
       </w:pPr>
       <w:r>
-        <w:t>AML12 and Ketogenic Media</w:t>
+        <w:t>Insulin Tolerance Tests</w:t>
       </w:r>
     </w:p>
     <w:p/>
     <w:p>
       <w:r>
-        <w:t xml:space="preserve">AML12 cells were purchased from ATCC </w:t>
-      </w:r>
-      <w:r>
-        <w:t>(</w:t>
-      </w:r>
-      <w:r>
-        <w:rPr>
-          <w:bCs/>
-        </w:rPr>
-        <w:t>Cat# CRL-2254) and grown in DMEM with 10% FBS and penicillin/streptomycin/glutamine.</w:t>
-      </w:r>
-      <w:r>
-        <w:rPr>
-          <w:bCs/>
-        </w:rPr>
-        <w:t xml:space="preserve">  To treat the cells we followed the protocol described in </w:t>
-      </w:r>
-      <w:r>
-        <w:rPr>
-          <w:bCs/>
-        </w:rPr>
+        <w:t xml:space="preserve">Mice were fasted for 6h </w:t>
+      </w:r>
+      <w:r>
+        <w:t xml:space="preserve">starting at approximately ZT2 and blood was drawn via tail vein.  Glucose was determined using an </w:t>
+      </w:r>
+      <w:proofErr w:type="spellStart"/>
+      <w:r>
+        <w:t>Accuchek</w:t>
+      </w:r>
+      <w:proofErr w:type="spellEnd"/>
+      <w:r>
+        <w:t xml:space="preserve"> glucometer.  Insulin (Humulin HR from Lily) was injected at 0.75 </w:t>
+      </w:r>
+      <w:proofErr w:type="spellStart"/>
+      <w:r>
+        <w:t>mU</w:t>
+      </w:r>
+      <w:proofErr w:type="spellEnd"/>
+      <w:r>
+        <w:t xml:space="preserve">/g of lean mass (as determined via </w:t>
+      </w:r>
+      <w:proofErr w:type="spellStart"/>
+      <w:r>
+        <w:t>echoMRI</w:t>
+      </w:r>
+      <w:proofErr w:type="spellEnd"/>
+      <w:r>
+        <w:t xml:space="preserve">).  Blood glucose was determined at </w:t>
+      </w:r>
+      <w:proofErr w:type="gramStart"/>
+      <w:r>
+        <w:t>15 minute</w:t>
+      </w:r>
+      <w:proofErr w:type="gramEnd"/>
+      <w:r>
+        <w:t xml:space="preserve"> intervals.</w:t>
+      </w:r>
+    </w:p>
+    <w:p/>
+    <w:p>
+      <w:pPr>
+        <w:pStyle w:val="Heading2"/>
+      </w:pPr>
+      <w:r>
+        <w:t>Statistics</w:t>
+      </w:r>
+    </w:p>
+    <w:p/>
+    <w:p>
+      <w:pPr>
+        <w:rPr>
+          <w:rFonts w:ascii="Times New Roman" w:eastAsia="Times New Roman" w:hAnsi="Times New Roman" w:cs="Times New Roman"/>
+        </w:rPr>
+      </w:pPr>
+      <w:r>
+        <w:t xml:space="preserve">Statistical significance for this study was set at p=0.05.  All statistical analyses were performed using R version 3.6.2 </w:t>
+      </w:r>
+      <w:r>
         <w:fldChar w:fldCharType="begin" w:fldLock="1"/>
       </w:r>
       <w:r>
-        <w:rPr>
-          <w:bCs/>
-        </w:rPr>
-        <w:instrText>ADDIN CSL_CITATION {"citationItems":[{"id":"ITEM-1","itemData":{"DOI":"10.1038/nature09584","ISBN":"1476-4687 (Electronic)\\r0028-0836 (Linking)","ISSN":"00280836","PMID":"21179166","abstract":"The multi-component mechanistic target of rapamycin complex 1 (mTORC1) kinase is the central node of a mammalian pathway that coordinates cell growth with the availability of nutrients, energy and growth factors. Progress has been made in the identification of mTORC1 pathway components and in understanding their functions in cells, but there is relatively little known about the role of the pathway in vivo. Specifically, we have little knowledge regarding the role mTOCR1 has in liver physiology. In fasted animals, the liver performs numerous functions that maintain whole-body homeostasis, including the production of ketone bodies for peripheral tissues to use as energy sources. Here we show that mTORC1 controls ketogenesis in mice in response to fasting. We find that liver-specific loss of TSC1 (tuberous sclerosis 1), an mTORC1 inhibitor, leads to a fasting-resistant increase in liver size, and to a pronounced defect in ketone body production and ketogenic gene expression on fasting. The loss of raptor (regulatory associated protein of mTOR, complex 1) an essential mTORC1 component, has the opposite effects. In addition, we find that the inhibition of mTORC1 is required for the fasting-induced activation of PPARalpha (peroxisome proliferator activated receptor alpha), the master transcriptional activator of ketogenic genes, and that suppression of NCoR1 (nuclear receptor co-repressor 1), a co-repressor of PPARalpha, reactivates ketogenesis in cells and livers with hyperactive mTORC1 signalling. Like livers with activated mTORC1, livers from aged mice have a defect in ketogenesis, which correlates with an increase in mTORC1 signalling. Moreover, we show that the suppressive effects of mTORC1 activation and ageing on PPARalpha activity and ketone production are not additive, and that mTORC1 inhibition is sufficient to prevent the ageing-induced defect in ketogenesis. Thus, our findings reveal that mTORC1 is a key regulator of PPARalpha function and hepatic ketogenesis and suggest a role for mTORC1 activity in promoting the ageing of the liver.","author":[{"dropping-particle":"","family":"Sengupta","given":"Shomit","non-dropping-particle":"","parse-names":false,"suffix":""},{"dropping-particle":"","family":"Peterson","given":"Timothy R.","non-dropping-particle":"","parse-names":false,"suffix":""},{"dropping-particle":"","family":"Laplante","given":"Mathieu","non-dropping-particle":"","parse-names":false,"suffix":""},{"dropping-particle":"","family":"Oh","given":"Stephanie","non-dropping-particle":"","parse-names":false,"suffix":""},{"dropping-particle":"","family":"Sabatini","given":"David M.","non-dropping-particle":"","parse-names":false,"suffix":""}],"container-title":"Nature","id":"ITEM-1","issue":"7327","issued":{"date-parts":[["2010","12"]]},"page":"1100-1106","publisher":"Nature Publishing Group","title":"MTORC1 controls fasting-induced ketogenesis and its modulation by ageing","type":"article-journal","volume":"468"},"uris":["http://www.mendeley.com/documents/?uuid=3a512456-4bbb-4224-998f-16c57f36fd1c"]}],"mendeley":{"formattedCitation":"(18)","plainTextFormattedCitation":"(18)","previouslyFormattedCitation":"(18)"},"properties":{"noteIndex":0},"schema":"https://github.com/citation-style-language/schema/raw/master/csl-citation.json"}</w:instrText>
-      </w:r>
-      <w:r>
-        <w:rPr>
-          <w:bCs/>
-        </w:rPr>
+        <w:instrText>ADDIN CSL_CITATION {"citationItems":[{"id":"ITEM-1","itemData":{"author":[{"dropping-particle":"","family":"R Core Team","given":"","non-dropping-particle":"","parse-names":false,"suffix":""}],"id":"ITEM-1","issued":{"date-parts":[["2019"]]},"publisher-place":"Vienna, Austria","title":"R: A Language and Environment for Statistical Computing","type":"article"},"uris":["http://www.mendeley.com/documents/?uuid=50734a56-ef7d-4808-9c16-802efc99246f"]}],"mendeley":{"formattedCitation":"(19)","plainTextFormattedCitation":"(19)","previouslyFormattedCitation":"(19)"},"properties":{"noteIndex":0},"schema":"https://github.com/citation-style-language/schema/raw/master/csl-citation.json"}</w:instrText>
+      </w:r>
+      <w:r>
         <w:fldChar w:fldCharType="separate"/>
       </w:r>
       <w:r>
         <w:rPr>
-          <w:bCs/>
-          <w:noProof/>
-        </w:rPr>
-        <w:t>(18)</w:t>
-      </w:r>
-      <w:r>
-        <w:rPr>
-          <w:bCs/>
-        </w:rPr>
+          <w:noProof/>
+        </w:rPr>
+        <w:t>(19)</w:t>
+      </w:r>
+      <w:r>
         <w:fldChar w:fldCharType="end"/>
       </w:r>
       <w:r>
-        <w:rPr>
-          <w:bCs/>
-        </w:rPr>
-        <w:t>.</w:t>
-      </w:r>
-      <w:r>
-        <w:rPr>
-          <w:bCs/>
-        </w:rPr>
-        <w:t xml:space="preserve">  </w:t>
-      </w:r>
-      <w:r>
-        <w:t xml:space="preserve">Briefly cells were treated with fresh DMEM/FBS or DMEM without glucose or serum, but supplemented with 50 </w:t>
-      </w:r>
-      <w:r>
-        <w:rPr>
-          <w:rFonts w:ascii="Symbol" w:hAnsi="Symbol"/>
-        </w:rPr>
-        <w:t></w:t>
-      </w:r>
-      <w:r>
-        <w:t>M WY-14643 to activate PPAR</w:t>
-      </w:r>
-      <w:r>
-        <w:rPr>
-          <w:rFonts w:ascii="Symbol" w:hAnsi="Symbol"/>
-        </w:rPr>
-        <w:t></w:t>
-      </w:r>
-      <w:r>
-        <w:t xml:space="preserve"> and 2 </w:t>
-      </w:r>
-      <w:proofErr w:type="spellStart"/>
-      <w:r>
-        <w:t>mM</w:t>
-      </w:r>
-      <w:proofErr w:type="spellEnd"/>
-      <w:r>
-        <w:t xml:space="preserve"> sodium octanoate to supply lipids for conversion to ketones.  After 48h cells were lysed and RNA was collected.</w:t>
-      </w:r>
-    </w:p>
-    <w:p/>
-    <w:p>
-      <w:pPr>
-        <w:pStyle w:val="Heading2"/>
-      </w:pPr>
-      <w:r>
-        <w:t>Insulin Tolerance Tests</w:t>
-      </w:r>
-    </w:p>
-    <w:p/>
-    <w:p>
-      <w:r>
-        <w:t xml:space="preserve">Mice were fasted for 6h </w:t>
-      </w:r>
-      <w:r>
-        <w:t xml:space="preserve">starting at approximately ZT2 and blood was drawn via tail vein.  Glucose was determined using an </w:t>
-      </w:r>
-      <w:proofErr w:type="spellStart"/>
-      <w:r>
-        <w:t>Accuchek</w:t>
-      </w:r>
-      <w:proofErr w:type="spellEnd"/>
-      <w:r>
-        <w:t xml:space="preserve"> glucometer.  Insulin (Humulin HR from Lily) was injected at 0.75 </w:t>
-      </w:r>
-      <w:proofErr w:type="spellStart"/>
-      <w:r>
-        <w:t>mU</w:t>
-      </w:r>
-      <w:proofErr w:type="spellEnd"/>
-      <w:r>
-        <w:t xml:space="preserve">/g of lean mass (as determined via </w:t>
-      </w:r>
-      <w:proofErr w:type="spellStart"/>
-      <w:r>
-        <w:t>echoMRI</w:t>
-      </w:r>
-      <w:proofErr w:type="spellEnd"/>
-      <w:r>
-        <w:t xml:space="preserve">).  Blood glucose was determined at </w:t>
-      </w:r>
-      <w:proofErr w:type="gramStart"/>
-      <w:r>
-        <w:t>15 minute</w:t>
-      </w:r>
-      <w:proofErr w:type="gramEnd"/>
-      <w:r>
-        <w:t xml:space="preserve"> intervals.</w:t>
-      </w:r>
-    </w:p>
-    <w:p/>
-    <w:p>
-      <w:pPr>
-        <w:pStyle w:val="Heading2"/>
-      </w:pPr>
-      <w:r>
-        <w:t>Statistics</w:t>
-      </w:r>
-    </w:p>
-    <w:p/>
-    <w:p>
-      <w:pPr>
-        <w:rPr>
-          <w:rFonts w:ascii="Times New Roman" w:eastAsia="Times New Roman" w:hAnsi="Times New Roman" w:cs="Times New Roman"/>
-        </w:rPr>
-      </w:pPr>
-      <w:r>
-        <w:t xml:space="preserve">Statistical significance for this study was set at p=0.05.  All statistical analyses were performed using R version 3.6.2 </w:t>
-      </w:r>
-      <w:r>
-        <w:fldChar w:fldCharType="begin" w:fldLock="1"/>
-      </w:r>
-      <w:r>
-        <w:instrText>ADDIN CSL_CITATION {"citationItems":[{"id":"ITEM-1","itemData":{"author":[{"dropping-particle":"","family":"R Core Team","given":"","non-dropping-particle":"","parse-names":false,"suffix":""}],"id":"ITEM-1","issued":{"date-parts":[["2019"]]},"publisher-place":"Vienna, Austria","title":"R: A Language and Environment for Statistical Computing","type":"article"},"uris":["http://www.mendeley.com/documents/?uuid=50734a56-ef7d-4808-9c16-802efc99246f"]}],"mendeley":{"formattedCitation":"(19)","plainTextFormattedCitation":"(19)","previouslyFormattedCitation":"(19)"},"properties":{"noteIndex":0},"schema":"https://github.com/citation-style-language/schema/raw/master/csl-citation.json"}</w:instrText>
-      </w:r>
-      <w:r>
-        <w:fldChar w:fldCharType="separate"/>
-      </w:r>
-      <w:r>
-        <w:rPr>
-          <w:noProof/>
-        </w:rPr>
-        <w:t>(19)</w:t>
-      </w:r>
-      <w:r>
-        <w:fldChar w:fldCharType="end"/>
-      </w:r>
-      <w:r>
         <w:t xml:space="preserve">.  </w:t>
       </w:r>
       <w:r>
@@ -2253,17 +2275,14 @@
         <w:t xml:space="preserve">, </w:t>
       </w:r>
       <w:r>
+        <w:lastRenderedPageBreak/>
         <w:t>Significance was determined</w:t>
       </w:r>
       <w:r>
         <w:t xml:space="preserve"> via Chi-squared tests</w:t>
       </w:r>
       <w:r>
-        <w:t xml:space="preserve"> between models with or without </w:t>
-      </w:r>
-      <w:r>
-        <w:lastRenderedPageBreak/>
-        <w:t>the genotype or diet terms</w:t>
+        <w:t xml:space="preserve"> between models with or without the genotype or diet terms</w:t>
       </w:r>
       <w:r>
         <w:t xml:space="preserve"> using the lme4 package version 1.1-21 </w:t>
@@ -2855,13 +2874,13 @@
         <w:pStyle w:val="Heading2"/>
       </w:pPr>
       <w:r>
+        <w:lastRenderedPageBreak/>
         <w:t>GDF15 Is Induced on Mice Fed a Ketogenic Diet</w:t>
       </w:r>
     </w:p>
     <w:p/>
     <w:p>
       <w:r>
-        <w:lastRenderedPageBreak/>
         <w:t xml:space="preserve">Based on the inductions of GDF15 and </w:t>
       </w:r>
       <w:r>
@@ -2966,21 +2985,13 @@
         <w:t xml:space="preserve">).  </w:t>
       </w:r>
       <w:r>
-        <w:t xml:space="preserve">To test whether GDF15 was altered in the blood of these mice at three weeks, </w:t>
-      </w:r>
-      <w:proofErr w:type="gramStart"/>
-      <w:r>
-        <w:t xml:space="preserve">we </w:t>
+        <w:t>To test whether GDF15 was altered in the blood of these mice at three weeks, we</w:t>
       </w:r>
       <w:r>
         <w:t xml:space="preserve"> </w:t>
       </w:r>
       <w:r>
-        <w:t>performed</w:t>
-      </w:r>
-      <w:proofErr w:type="gramEnd"/>
-      <w:r>
-        <w:t xml:space="preserve"> ELISA assays from serum.  After adjusting for sex, we found a 59% increase in GDF15 (p=</w:t>
+        <w:t>performed ELISA assays from serum.  After adjusting for sex, we found a 59% increase in GDF15 (p=</w:t>
       </w:r>
       <w:r>
         <w:t>0.033</w:t>
@@ -2988,8 +2999,6 @@
       <w:r>
         <w:t>, Figure 1E</w:t>
       </w:r>
-      <w:bookmarkStart w:id="0" w:name="_GoBack"/>
-      <w:bookmarkEnd w:id="0"/>
       <w:r>
         <w:t>) in mice fed a ketogenic diet.</w:t>
       </w:r>
@@ -3145,17 +3154,17 @@
       </w:r>
       <w:proofErr w:type="spellEnd"/>
       <w:r>
-        <w:t>=0.043).  Female mice had a 19% reduction in fasting blood glucose (p=0.037) while male mice had a 3% increase (p=0.62</w:t>
+        <w:t xml:space="preserve">=0.043).  Female mice had a 19% reduction in fasting blood glucose </w:t>
+      </w:r>
+      <w:r>
+        <w:lastRenderedPageBreak/>
+        <w:t>(p=0.037) while male mice had a 3% increase (p=0.62</w:t>
       </w:r>
       <w:r>
         <w:t>; Figure 3E</w:t>
       </w:r>
       <w:r>
-        <w:t xml:space="preserve">).  After insulin </w:t>
-      </w:r>
-      <w:r>
-        <w:lastRenderedPageBreak/>
-        <w:t xml:space="preserve">injection, there were no significant effects of Gdf15 knockout in either sex (Figure </w:t>
+        <w:t xml:space="preserve">).  After insulin injection, there were no significant effects of Gdf15 knockout in either sex (Figure </w:t>
       </w:r>
       <w:r>
         <w:t>3F</w:t>
@@ -6861,7 +6870,31 @@
         <w:t>.  D) Ketone body levels at 3 weeks of age from fed serum (n=7-8/group).</w:t>
       </w:r>
       <w:r>
-        <w:t xml:space="preserve"> F) GDF15 levels at four weeks of age.</w:t>
+        <w:t xml:space="preserve"> </w:t>
+      </w:r>
+      <w:r>
+        <w:t>E</w:t>
+      </w:r>
+      <w:r>
+        <w:t>) GDF15 levels a</w:t>
+      </w:r>
+      <w:r>
+        <w:t>fter</w:t>
+      </w:r>
+      <w:r>
+        <w:t xml:space="preserve"> </w:t>
+      </w:r>
+      <w:r>
+        <w:t>three</w:t>
+      </w:r>
+      <w:r>
+        <w:t xml:space="preserve"> weeks of </w:t>
+      </w:r>
+      <w:r>
+        <w:t>diet</w:t>
+      </w:r>
+      <w:r>
+        <w:t>.</w:t>
       </w:r>
       <w:r>
         <w:t xml:space="preserve">  Asterisks indicate p&lt;0.05</w:t>
@@ -7840,7 +7873,7 @@
 </file>
 
 <file path=customXml/itemProps1.xml><?xml version="1.0" encoding="utf-8"?>
-<ds:datastoreItem xmlns:ds="http://schemas.openxmlformats.org/officeDocument/2006/customXml" ds:itemID="{3F24BE5E-C6C6-094D-B26A-BCD9E0D7E047}">
+<ds:datastoreItem xmlns:ds="http://schemas.openxmlformats.org/officeDocument/2006/customXml" ds:itemID="{C7BC64C7-7DD5-5A46-9E17-9D63EBDA680B}">
   <ds:schemaRefs>
     <ds:schemaRef ds:uri="http://schemas.openxmlformats.org/officeDocument/2006/bibliography"/>
   </ds:schemaRefs>

</xml_diff>

<commit_message>
Imported GDF15 Knockout body composition data
</commit_message>
<xml_diff>
--- a/Manuscripts/GDF15 Ketogenic Diet Paper/Manuscript.docx
+++ b/Manuscripts/GDF15 Ketogenic Diet Paper/Manuscript.docx
@@ -2994,8 +2994,6 @@
       <w:r>
         <w:t>0.03</w:t>
       </w:r>
-      <w:bookmarkStart w:id="0" w:name="_GoBack"/>
-      <w:bookmarkEnd w:id="0"/>
       <w:r>
         <w:t>, Figure 1E</w:t>
       </w:r>
@@ -3540,7 +3538,7 @@
         </w:rPr>
         <w:t xml:space="preserve">) to DB and </w:t>
       </w:r>
-      <w:commentRangeStart w:id="1"/>
+      <w:commentRangeStart w:id="0"/>
       <w:r>
         <w:rPr>
           <w:rFonts w:eastAsia="Times New Roman"/>
@@ -3548,12 +3546,12 @@
         </w:rPr>
         <w:t xml:space="preserve">XXX </w:t>
       </w:r>
-      <w:commentRangeEnd w:id="1"/>
+      <w:commentRangeEnd w:id="0"/>
       <w:r>
         <w:rPr>
           <w:rStyle w:val="CommentReference"/>
         </w:rPr>
-        <w:commentReference w:id="1"/>
+        <w:commentReference w:id="0"/>
       </w:r>
       <w:r>
         <w:rPr>
@@ -6971,6 +6969,23 @@
         <w:t>n=7-8/group.</w:t>
       </w:r>
     </w:p>
+    <w:p/>
+    <w:p>
+      <w:r>
+        <w:rPr>
+          <w:b/>
+        </w:rPr>
+        <w:t>Figure 4: Ablation of GDF15 causes increased fat accretion and energy intake on a ketogenic diet.</w:t>
+      </w:r>
+      <w:r>
+        <w:t xml:space="preserve">  </w:t>
+      </w:r>
+      <w:bookmarkStart w:id="1" w:name="_GoBack"/>
+      <w:bookmarkEnd w:id="1"/>
+      <w:r>
+        <w:t>Asterisks indicate p&lt;0.05, n=8-14/group.</w:t>
+      </w:r>
+    </w:p>
     <w:sectPr>
       <w:pgSz w:w="12240" w:h="15840"/>
       <w:pgMar w:top="1440" w:right="1440" w:bottom="1440" w:left="1440" w:header="720" w:footer="720" w:gutter="0"/>
@@ -6983,7 +6998,7 @@
 
 <file path=word/comments.xml><?xml version="1.0" encoding="utf-8"?>
 <w:comments xmlns:wpc="http://schemas.microsoft.com/office/word/2010/wordprocessingCanvas" xmlns:cx="http://schemas.microsoft.com/office/drawing/2014/chartex" xmlns:cx1="http://schemas.microsoft.com/office/drawing/2015/9/8/chartex" xmlns:cx2="http://schemas.microsoft.com/office/drawing/2015/10/21/chartex" xmlns:cx3="http://schemas.microsoft.com/office/drawing/2016/5/9/chartex" xmlns:cx4="http://schemas.microsoft.com/office/drawing/2016/5/10/chartex" xmlns:cx5="http://schemas.microsoft.com/office/drawing/2016/5/11/chartex" xmlns:cx6="http://schemas.microsoft.com/office/drawing/2016/5/12/chartex" xmlns:cx7="http://schemas.microsoft.com/office/drawing/2016/5/13/chartex" xmlns:cx8="http://schemas.microsoft.com/office/drawing/2016/5/14/chartex" xmlns:mc="http://schemas.openxmlformats.org/markup-compatibility/2006" xmlns:aink="http://schemas.microsoft.com/office/drawing/2016/ink" xmlns:am3d="http://schemas.microsoft.com/office/drawing/2017/model3d" xmlns:o="urn:schemas-microsoft-com:office:office" xmlns:r="http://schemas.openxmlformats.org/officeDocument/2006/relationships" xmlns:m="http://schemas.openxmlformats.org/officeDocument/2006/math" xmlns:v="urn:schemas-microsoft-com:vml" xmlns:wp14="http://schemas.microsoft.com/office/word/2010/wordprocessingDrawing" xmlns:wp="http://schemas.openxmlformats.org/drawingml/2006/wordprocessingDrawing" xmlns:w10="urn:schemas-microsoft-com:office:word" xmlns:w="http://schemas.openxmlformats.org/wordprocessingml/2006/main" xmlns:w14="http://schemas.microsoft.com/office/word/2010/wordml" xmlns:w15="http://schemas.microsoft.com/office/word/2012/wordml" xmlns:w16cid="http://schemas.microsoft.com/office/word/2016/wordml/cid" xmlns:w16se="http://schemas.microsoft.com/office/word/2015/wordml/symex" xmlns:wpg="http://schemas.microsoft.com/office/word/2010/wordprocessingGroup" xmlns:wpi="http://schemas.microsoft.com/office/word/2010/wordprocessingInk" xmlns:wne="http://schemas.microsoft.com/office/word/2006/wordml" xmlns:wps="http://schemas.microsoft.com/office/word/2010/wordprocessingShape" mc:Ignorable="w14 w15 w16se w16cid wp14">
-  <w:comment w:id="1" w:author="Dave Bridges" w:date="2020-02-11T15:34:00Z" w:initials="DB">
+  <w:comment w:id="0" w:author="Dave Bridges" w:date="2020-02-11T15:34:00Z" w:initials="DB">
     <w:p>
       <w:pPr>
         <w:pStyle w:val="CommentText"/>
@@ -7944,7 +7959,7 @@
 </file>
 
 <file path=customXml/itemProps1.xml><?xml version="1.0" encoding="utf-8"?>
-<ds:datastoreItem xmlns:ds="http://schemas.openxmlformats.org/officeDocument/2006/customXml" ds:itemID="{53D7FB69-57C7-094D-ACB2-AEBA086EFC5A}">
+<ds:datastoreItem xmlns:ds="http://schemas.openxmlformats.org/officeDocument/2006/customXml" ds:itemID="{5739304E-28FC-3443-AC02-EAFCDC123EE4}">
   <ds:schemaRefs>
     <ds:schemaRef ds:uri="http://schemas.openxmlformats.org/officeDocument/2006/bibliography"/>
   </ds:schemaRefs>

</xml_diff>

<commit_message>
Renamed plots generated from knockout body composition script
</commit_message>
<xml_diff>
--- a/Manuscripts/GDF15 Ketogenic Diet Paper/Manuscript.docx
+++ b/Manuscripts/GDF15 Ketogenic Diet Paper/Manuscript.docx
@@ -3069,16 +3069,14 @@
       <w:r>
         <w:t xml:space="preserve">While the above studies describe induction of GDF15 under ketogenic conditions, they do not evaluate if this hormone plays a physiological role.  To test </w:t>
       </w:r>
-      <w:proofErr w:type="gramStart"/>
-      <w:r>
-        <w:t>this</w:t>
-      </w:r>
-      <w:proofErr w:type="gramEnd"/>
+      <w:r>
+        <w:t>what happens to mice lacking GDF15</w:t>
+      </w:r>
       <w:r>
         <w:t xml:space="preserve"> we </w:t>
       </w:r>
       <w:r>
-        <w:t>placed</w:t>
+        <w:t>fed</w:t>
       </w:r>
       <w:r>
         <w:t xml:space="preserve"> male and female wild-type and </w:t>
@@ -3090,7 +3088,27 @@
         <w:t>Gdf15</w:t>
       </w:r>
       <w:r>
-        <w:t xml:space="preserve"> knockout mice on normal chow diets, followed by placing mice on KD at 10 weeks of age.  We observed XXX</w:t>
+        <w:t xml:space="preserve"> knockout normal chow diets</w:t>
+      </w:r>
+      <w:r>
+        <w:t xml:space="preserve"> until 10 weeks of age.  At this point all </w:t>
+      </w:r>
+      <w:r>
+        <w:t xml:space="preserve">mice </w:t>
+      </w:r>
+      <w:r>
+        <w:t xml:space="preserve">were placed </w:t>
+      </w:r>
+      <w:r>
+        <w:t xml:space="preserve">on KD </w:t>
+      </w:r>
+      <w:r>
+        <w:t>for four weeks</w:t>
+      </w:r>
+      <w:bookmarkStart w:id="0" w:name="_GoBack"/>
+      <w:bookmarkEnd w:id="0"/>
+      <w:r>
+        <w:t>.  We observed XXX</w:t>
       </w:r>
       <w:r>
         <w:t xml:space="preserve"> changes in body weight and lean mass but an increase in fat mass (Figures 3A-C).  Consistent with increases in fat mass, we observed XXX (Figure 3D)</w:t>
@@ -3138,7 +3156,11 @@
         <w:t>Gdf15</w:t>
       </w:r>
       <w:r>
-        <w:t xml:space="preserve"> knockout mice on a ketogenic diet (</w:t>
+        <w:t xml:space="preserve"> knockout mice on a ketogenic diet </w:t>
+      </w:r>
+      <w:r>
+        <w:lastRenderedPageBreak/>
+        <w:t>(</w:t>
       </w:r>
       <w:proofErr w:type="spellStart"/>
       <w:r>
@@ -3152,11 +3174,7 @@
       </w:r>
       <w:proofErr w:type="spellEnd"/>
       <w:r>
-        <w:t xml:space="preserve">=0.043).  Female mice had a 19% reduction in fasting blood glucose </w:t>
-      </w:r>
-      <w:r>
-        <w:lastRenderedPageBreak/>
-        <w:t>(p=0.037) while male mice had a 3% increase (p=0.62</w:t>
+        <w:t>=0.043).  Female mice had a 19% reduction in fasting blood glucose (p=0.037) while male mice had a 3% increase (p=0.62</w:t>
       </w:r>
       <w:r>
         <w:t>; Figure 3E</w:t>
@@ -3538,7 +3556,7 @@
         </w:rPr>
         <w:t xml:space="preserve">) to DB and </w:t>
       </w:r>
-      <w:commentRangeStart w:id="0"/>
+      <w:commentRangeStart w:id="1"/>
       <w:r>
         <w:rPr>
           <w:rFonts w:eastAsia="Times New Roman"/>
@@ -3546,12 +3564,12 @@
         </w:rPr>
         <w:t xml:space="preserve">XXX </w:t>
       </w:r>
-      <w:commentRangeEnd w:id="0"/>
+      <w:commentRangeEnd w:id="1"/>
       <w:r>
         <w:rPr>
           <w:rStyle w:val="CommentReference"/>
         </w:rPr>
-        <w:commentReference w:id="0"/>
+        <w:commentReference w:id="1"/>
       </w:r>
       <w:r>
         <w:rPr>
@@ -6978,12 +6996,7 @@
         <w:t>Figure 4: Ablation of GDF15 causes increased fat accretion and energy intake on a ketogenic diet.</w:t>
       </w:r>
       <w:r>
-        <w:t xml:space="preserve">  </w:t>
-      </w:r>
-      <w:bookmarkStart w:id="1" w:name="_GoBack"/>
-      <w:bookmarkEnd w:id="1"/>
-      <w:r>
-        <w:t>Asterisks indicate p&lt;0.05, n=8-14/group.</w:t>
+        <w:t xml:space="preserve">  Asterisks indicate p&lt;0.05, n=8-14/group.</w:t>
       </w:r>
     </w:p>
     <w:sectPr>
@@ -6998,7 +7011,7 @@
 
 <file path=word/comments.xml><?xml version="1.0" encoding="utf-8"?>
 <w:comments xmlns:wpc="http://schemas.microsoft.com/office/word/2010/wordprocessingCanvas" xmlns:cx="http://schemas.microsoft.com/office/drawing/2014/chartex" xmlns:cx1="http://schemas.microsoft.com/office/drawing/2015/9/8/chartex" xmlns:cx2="http://schemas.microsoft.com/office/drawing/2015/10/21/chartex" xmlns:cx3="http://schemas.microsoft.com/office/drawing/2016/5/9/chartex" xmlns:cx4="http://schemas.microsoft.com/office/drawing/2016/5/10/chartex" xmlns:cx5="http://schemas.microsoft.com/office/drawing/2016/5/11/chartex" xmlns:cx6="http://schemas.microsoft.com/office/drawing/2016/5/12/chartex" xmlns:cx7="http://schemas.microsoft.com/office/drawing/2016/5/13/chartex" xmlns:cx8="http://schemas.microsoft.com/office/drawing/2016/5/14/chartex" xmlns:mc="http://schemas.openxmlformats.org/markup-compatibility/2006" xmlns:aink="http://schemas.microsoft.com/office/drawing/2016/ink" xmlns:am3d="http://schemas.microsoft.com/office/drawing/2017/model3d" xmlns:o="urn:schemas-microsoft-com:office:office" xmlns:r="http://schemas.openxmlformats.org/officeDocument/2006/relationships" xmlns:m="http://schemas.openxmlformats.org/officeDocument/2006/math" xmlns:v="urn:schemas-microsoft-com:vml" xmlns:wp14="http://schemas.microsoft.com/office/word/2010/wordprocessingDrawing" xmlns:wp="http://schemas.openxmlformats.org/drawingml/2006/wordprocessingDrawing" xmlns:w10="urn:schemas-microsoft-com:office:word" xmlns:w="http://schemas.openxmlformats.org/wordprocessingml/2006/main" xmlns:w14="http://schemas.microsoft.com/office/word/2010/wordml" xmlns:w15="http://schemas.microsoft.com/office/word/2012/wordml" xmlns:w16cid="http://schemas.microsoft.com/office/word/2016/wordml/cid" xmlns:w16se="http://schemas.microsoft.com/office/word/2015/wordml/symex" xmlns:wpg="http://schemas.microsoft.com/office/word/2010/wordprocessingGroup" xmlns:wpi="http://schemas.microsoft.com/office/word/2010/wordprocessingInk" xmlns:wne="http://schemas.microsoft.com/office/word/2006/wordml" xmlns:wps="http://schemas.microsoft.com/office/word/2010/wordprocessingShape" mc:Ignorable="w14 w15 w16se w16cid wp14">
-  <w:comment w:id="0" w:author="Dave Bridges" w:date="2020-02-11T15:34:00Z" w:initials="DB">
+  <w:comment w:id="1" w:author="Dave Bridges" w:date="2020-02-11T15:34:00Z" w:initials="DB">
     <w:p>
       <w:pPr>
         <w:pStyle w:val="CommentText"/>
@@ -7959,7 +7972,7 @@
 </file>
 
 <file path=customXml/itemProps1.xml><?xml version="1.0" encoding="utf-8"?>
-<ds:datastoreItem xmlns:ds="http://schemas.openxmlformats.org/officeDocument/2006/customXml" ds:itemID="{5739304E-28FC-3443-AC02-EAFCDC123EE4}">
+<ds:datastoreItem xmlns:ds="http://schemas.openxmlformats.org/officeDocument/2006/customXml" ds:itemID="{E50C0552-5AC2-5141-8553-CFA16FF06523}">
   <ds:schemaRefs>
     <ds:schemaRef ds:uri="http://schemas.openxmlformats.org/officeDocument/2006/bibliography"/>
   </ds:schemaRefs>

</xml_diff>

<commit_message>
Added in figures for lean, fat mass and body weight
</commit_message>
<xml_diff>
--- a/Manuscripts/GDF15 Ketogenic Diet Paper/Manuscript.docx
+++ b/Manuscripts/GDF15 Ketogenic Diet Paper/Manuscript.docx
@@ -3105,13 +3105,20 @@
       <w:r>
         <w:t>for four weeks</w:t>
       </w:r>
-      <w:bookmarkStart w:id="0" w:name="_GoBack"/>
-      <w:bookmarkEnd w:id="0"/>
-      <w:r>
-        <w:t>.  We observed XXX</w:t>
-      </w:r>
-      <w:r>
-        <w:t xml:space="preserve"> changes in body weight and lean mass but an increase in fat mass (Figures 3A-C).  Consistent with increases in fat mass, we observed XXX (Figure 3D)</w:t>
+      <w:r>
+        <w:t xml:space="preserve">.  We observed </w:t>
+      </w:r>
+      <w:r>
+        <w:t xml:space="preserve">no significant differences in </w:t>
+      </w:r>
+      <w:r>
+        <w:t>body weight and lean mass</w:t>
+      </w:r>
+      <w:r>
+        <w:t xml:space="preserve"> at baseline, or in response to diet (Figures 3A-B).  </w:t>
+      </w:r>
+      <w:r>
+        <w:t xml:space="preserve"> but an increase in fat mass (Figures 3A-C).  Consistent with increases in fat mass, we observed XXX (Figure 3D)</w:t>
       </w:r>
     </w:p>
     <w:p/>
@@ -3147,7 +3154,11 @@
         <w:t xml:space="preserve">and monitored changes in blood glucose.  After a 6h fast we noted </w:t>
       </w:r>
       <w:r>
-        <w:t xml:space="preserve">a sex-dependent effect on fasting glucose in </w:t>
+        <w:t xml:space="preserve">a </w:t>
+      </w:r>
+      <w:r>
+        <w:lastRenderedPageBreak/>
+        <w:t xml:space="preserve">sex-dependent effect on fasting glucose in </w:t>
       </w:r>
       <w:r>
         <w:rPr>
@@ -3156,11 +3167,7 @@
         <w:t>Gdf15</w:t>
       </w:r>
       <w:r>
-        <w:t xml:space="preserve"> knockout mice on a ketogenic diet </w:t>
-      </w:r>
-      <w:r>
-        <w:lastRenderedPageBreak/>
-        <w:t>(</w:t>
+        <w:t xml:space="preserve"> knockout mice on a ketogenic diet (</w:t>
       </w:r>
       <w:proofErr w:type="spellStart"/>
       <w:r>
@@ -3556,7 +3563,7 @@
         </w:rPr>
         <w:t xml:space="preserve">) to DB and </w:t>
       </w:r>
-      <w:commentRangeStart w:id="1"/>
+      <w:commentRangeStart w:id="0"/>
       <w:r>
         <w:rPr>
           <w:rFonts w:eastAsia="Times New Roman"/>
@@ -3564,12 +3571,12 @@
         </w:rPr>
         <w:t xml:space="preserve">XXX </w:t>
       </w:r>
-      <w:commentRangeEnd w:id="1"/>
+      <w:commentRangeEnd w:id="0"/>
       <w:r>
         <w:rPr>
           <w:rStyle w:val="CommentReference"/>
         </w:rPr>
-        <w:commentReference w:id="1"/>
+        <w:commentReference w:id="0"/>
       </w:r>
       <w:r>
         <w:rPr>
@@ -6996,7 +7003,21 @@
         <w:t>Figure 4: Ablation of GDF15 causes increased fat accretion and energy intake on a ketogenic diet.</w:t>
       </w:r>
       <w:r>
-        <w:t xml:space="preserve">  Asterisks indicate p&lt;0.05, n=8-14/group.</w:t>
+        <w:t xml:space="preserve">  </w:t>
+      </w:r>
+      <w:r>
+        <w:t xml:space="preserve">A) Body weight (B) lean mass and (C) fat mass of GDF15 knockout mice before and after </w:t>
+      </w:r>
+      <w:r>
+        <w:t xml:space="preserve">four weeks of ketogenic diet.  </w:t>
+      </w:r>
+      <w:bookmarkStart w:id="1" w:name="_GoBack"/>
+      <w:bookmarkEnd w:id="1"/>
+      <w:r>
+        <w:t xml:space="preserve">Dashed line indicates the start of the ketogenic diet.  </w:t>
+      </w:r>
+      <w:r>
+        <w:t>Asterisks indicate p&lt;0.05, n=8-14/group.</w:t>
       </w:r>
     </w:p>
     <w:sectPr>
@@ -7011,7 +7032,7 @@
 
 <file path=word/comments.xml><?xml version="1.0" encoding="utf-8"?>
 <w:comments xmlns:wpc="http://schemas.microsoft.com/office/word/2010/wordprocessingCanvas" xmlns:cx="http://schemas.microsoft.com/office/drawing/2014/chartex" xmlns:cx1="http://schemas.microsoft.com/office/drawing/2015/9/8/chartex" xmlns:cx2="http://schemas.microsoft.com/office/drawing/2015/10/21/chartex" xmlns:cx3="http://schemas.microsoft.com/office/drawing/2016/5/9/chartex" xmlns:cx4="http://schemas.microsoft.com/office/drawing/2016/5/10/chartex" xmlns:cx5="http://schemas.microsoft.com/office/drawing/2016/5/11/chartex" xmlns:cx6="http://schemas.microsoft.com/office/drawing/2016/5/12/chartex" xmlns:cx7="http://schemas.microsoft.com/office/drawing/2016/5/13/chartex" xmlns:cx8="http://schemas.microsoft.com/office/drawing/2016/5/14/chartex" xmlns:mc="http://schemas.openxmlformats.org/markup-compatibility/2006" xmlns:aink="http://schemas.microsoft.com/office/drawing/2016/ink" xmlns:am3d="http://schemas.microsoft.com/office/drawing/2017/model3d" xmlns:o="urn:schemas-microsoft-com:office:office" xmlns:r="http://schemas.openxmlformats.org/officeDocument/2006/relationships" xmlns:m="http://schemas.openxmlformats.org/officeDocument/2006/math" xmlns:v="urn:schemas-microsoft-com:vml" xmlns:wp14="http://schemas.microsoft.com/office/word/2010/wordprocessingDrawing" xmlns:wp="http://schemas.openxmlformats.org/drawingml/2006/wordprocessingDrawing" xmlns:w10="urn:schemas-microsoft-com:office:word" xmlns:w="http://schemas.openxmlformats.org/wordprocessingml/2006/main" xmlns:w14="http://schemas.microsoft.com/office/word/2010/wordml" xmlns:w15="http://schemas.microsoft.com/office/word/2012/wordml" xmlns:w16cid="http://schemas.microsoft.com/office/word/2016/wordml/cid" xmlns:w16se="http://schemas.microsoft.com/office/word/2015/wordml/symex" xmlns:wpg="http://schemas.microsoft.com/office/word/2010/wordprocessingGroup" xmlns:wpi="http://schemas.microsoft.com/office/word/2010/wordprocessingInk" xmlns:wne="http://schemas.microsoft.com/office/word/2006/wordml" xmlns:wps="http://schemas.microsoft.com/office/word/2010/wordprocessingShape" mc:Ignorable="w14 w15 w16se w16cid wp14">
-  <w:comment w:id="1" w:author="Dave Bridges" w:date="2020-02-11T15:34:00Z" w:initials="DB">
+  <w:comment w:id="0" w:author="Dave Bridges" w:date="2020-02-11T15:34:00Z" w:initials="DB">
     <w:p>
       <w:pPr>
         <w:pStyle w:val="CommentText"/>
@@ -7972,7 +7993,7 @@
 </file>
 
 <file path=customXml/itemProps1.xml><?xml version="1.0" encoding="utf-8"?>
-<ds:datastoreItem xmlns:ds="http://schemas.openxmlformats.org/officeDocument/2006/customXml" ds:itemID="{E50C0552-5AC2-5141-8553-CFA16FF06523}">
+<ds:datastoreItem xmlns:ds="http://schemas.openxmlformats.org/officeDocument/2006/customXml" ds:itemID="{89DC88C9-EC88-5242-9327-A11E8EA25E33}">
   <ds:schemaRefs>
     <ds:schemaRef ds:uri="http://schemas.openxmlformats.org/officeDocument/2006/bibliography"/>
   </ds:schemaRefs>

</xml_diff>

<commit_message>
Added statistics about weight gained on ketogenic diets
</commit_message>
<xml_diff>
--- a/Manuscripts/GDF15 Ketogenic Diet Paper/Manuscript.docx
+++ b/Manuscripts/GDF15 Ketogenic Diet Paper/Manuscript.docx
@@ -3103,7 +3103,15 @@
         <w:t xml:space="preserve">on KD </w:t>
       </w:r>
       <w:r>
-        <w:t>for four weeks</w:t>
+        <w:t xml:space="preserve">for </w:t>
+      </w:r>
+      <w:r>
+        <w:t>five</w:t>
+      </w:r>
+      <w:bookmarkStart w:id="0" w:name="_GoBack"/>
+      <w:bookmarkEnd w:id="0"/>
+      <w:r>
+        <w:t xml:space="preserve"> weeks</w:t>
       </w:r>
       <w:r>
         <w:t xml:space="preserve">.  We observed </w:t>
@@ -3118,7 +3126,13 @@
         <w:t xml:space="preserve"> at baseline, or in response to diet (Figures 3A-B).  </w:t>
       </w:r>
       <w:r>
-        <w:t xml:space="preserve"> but an increase in fat mass (Figures 3A-C).  Consistent with increases in fat mass, we observed XXX (Figure 3D)</w:t>
+        <w:t xml:space="preserve"> but an increase in fat mass (Figures 3A-C).  Consistent with increases in fat mass, we observed </w:t>
+      </w:r>
+      <w:r>
+        <w:t>elevated fat mass accretion in both male and female mice</w:t>
+      </w:r>
+      <w:r>
+        <w:t xml:space="preserve"> (Figure 3D)</w:t>
       </w:r>
     </w:p>
     <w:p/>
@@ -3563,7 +3577,7 @@
         </w:rPr>
         <w:t xml:space="preserve">) to DB and </w:t>
       </w:r>
-      <w:commentRangeStart w:id="0"/>
+      <w:commentRangeStart w:id="1"/>
       <w:r>
         <w:rPr>
           <w:rFonts w:eastAsia="Times New Roman"/>
@@ -3571,12 +3585,12 @@
         </w:rPr>
         <w:t xml:space="preserve">XXX </w:t>
       </w:r>
-      <w:commentRangeEnd w:id="0"/>
+      <w:commentRangeEnd w:id="1"/>
       <w:r>
         <w:rPr>
           <w:rStyle w:val="CommentReference"/>
         </w:rPr>
-        <w:commentReference w:id="0"/>
+        <w:commentReference w:id="1"/>
       </w:r>
       <w:r>
         <w:rPr>
@@ -7011,8 +7025,6 @@
       <w:r>
         <w:t xml:space="preserve">four weeks of ketogenic diet.  </w:t>
       </w:r>
-      <w:bookmarkStart w:id="1" w:name="_GoBack"/>
-      <w:bookmarkEnd w:id="1"/>
       <w:r>
         <w:t xml:space="preserve">Dashed line indicates the start of the ketogenic diet.  </w:t>
       </w:r>
@@ -7032,7 +7044,7 @@
 
 <file path=word/comments.xml><?xml version="1.0" encoding="utf-8"?>
 <w:comments xmlns:wpc="http://schemas.microsoft.com/office/word/2010/wordprocessingCanvas" xmlns:cx="http://schemas.microsoft.com/office/drawing/2014/chartex" xmlns:cx1="http://schemas.microsoft.com/office/drawing/2015/9/8/chartex" xmlns:cx2="http://schemas.microsoft.com/office/drawing/2015/10/21/chartex" xmlns:cx3="http://schemas.microsoft.com/office/drawing/2016/5/9/chartex" xmlns:cx4="http://schemas.microsoft.com/office/drawing/2016/5/10/chartex" xmlns:cx5="http://schemas.microsoft.com/office/drawing/2016/5/11/chartex" xmlns:cx6="http://schemas.microsoft.com/office/drawing/2016/5/12/chartex" xmlns:cx7="http://schemas.microsoft.com/office/drawing/2016/5/13/chartex" xmlns:cx8="http://schemas.microsoft.com/office/drawing/2016/5/14/chartex" xmlns:mc="http://schemas.openxmlformats.org/markup-compatibility/2006" xmlns:aink="http://schemas.microsoft.com/office/drawing/2016/ink" xmlns:am3d="http://schemas.microsoft.com/office/drawing/2017/model3d" xmlns:o="urn:schemas-microsoft-com:office:office" xmlns:r="http://schemas.openxmlformats.org/officeDocument/2006/relationships" xmlns:m="http://schemas.openxmlformats.org/officeDocument/2006/math" xmlns:v="urn:schemas-microsoft-com:vml" xmlns:wp14="http://schemas.microsoft.com/office/word/2010/wordprocessingDrawing" xmlns:wp="http://schemas.openxmlformats.org/drawingml/2006/wordprocessingDrawing" xmlns:w10="urn:schemas-microsoft-com:office:word" xmlns:w="http://schemas.openxmlformats.org/wordprocessingml/2006/main" xmlns:w14="http://schemas.microsoft.com/office/word/2010/wordml" xmlns:w15="http://schemas.microsoft.com/office/word/2012/wordml" xmlns:w16cid="http://schemas.microsoft.com/office/word/2016/wordml/cid" xmlns:w16se="http://schemas.microsoft.com/office/word/2015/wordml/symex" xmlns:wpg="http://schemas.microsoft.com/office/word/2010/wordprocessingGroup" xmlns:wpi="http://schemas.microsoft.com/office/word/2010/wordprocessingInk" xmlns:wne="http://schemas.microsoft.com/office/word/2006/wordml" xmlns:wps="http://schemas.microsoft.com/office/word/2010/wordprocessingShape" mc:Ignorable="w14 w15 w16se w16cid wp14">
-  <w:comment w:id="0" w:author="Dave Bridges" w:date="2020-02-11T15:34:00Z" w:initials="DB">
+  <w:comment w:id="1" w:author="Dave Bridges" w:date="2020-02-11T15:34:00Z" w:initials="DB">
     <w:p>
       <w:pPr>
         <w:pStyle w:val="CommentText"/>
@@ -7993,7 +8005,7 @@
 </file>
 
 <file path=customXml/itemProps1.xml><?xml version="1.0" encoding="utf-8"?>
-<ds:datastoreItem xmlns:ds="http://schemas.openxmlformats.org/officeDocument/2006/customXml" ds:itemID="{89DC88C9-EC88-5242-9327-A11E8EA25E33}">
+<ds:datastoreItem xmlns:ds="http://schemas.openxmlformats.org/officeDocument/2006/customXml" ds:itemID="{2FCCAD75-785B-0D44-9230-60D3C452C05E}">
   <ds:schemaRefs>
     <ds:schemaRef ds:uri="http://schemas.openxmlformats.org/officeDocument/2006/bibliography"/>
   </ds:schemaRefs>

</xml_diff>

<commit_message>
Added stats about sex differences in fat mass accretion
</commit_message>
<xml_diff>
--- a/Manuscripts/GDF15 Ketogenic Diet Paper/Manuscript.docx
+++ b/Manuscripts/GDF15 Ketogenic Diet Paper/Manuscript.docx
@@ -3108,572 +3108,649 @@
       <w:r>
         <w:t>five</w:t>
       </w:r>
+      <w:r>
+        <w:t xml:space="preserve"> weeks</w:t>
+      </w:r>
+      <w:r>
+        <w:t xml:space="preserve">.  We observed </w:t>
+      </w:r>
+      <w:r>
+        <w:t xml:space="preserve">no significant differences in </w:t>
+      </w:r>
+      <w:r>
+        <w:t>body weight and lean mass</w:t>
+      </w:r>
+      <w:r>
+        <w:t xml:space="preserve"> at baseline, or in response to diet (Figures 3A-B).  </w:t>
+      </w:r>
+      <w:r>
+        <w:t xml:space="preserve"> but an increase in fat mass (Figures 3A-C).  Consistent with increases in fat mass, we observed </w:t>
+      </w:r>
+      <w:r>
+        <w:t>elevated fat mass accretion in both male and female mice</w:t>
+      </w:r>
+      <w:r>
+        <w:t xml:space="preserve"> (Figure 3D)</w:t>
+      </w:r>
+      <w:r>
+        <w:t xml:space="preserve">.  While wild-type male mice gained 133% of their fat mass, </w:t>
+      </w:r>
+      <w:r>
+        <w:t xml:space="preserve">male </w:t>
+      </w:r>
+      <w:r>
+        <w:t xml:space="preserve">knockouts </w:t>
+      </w:r>
+      <w:r>
+        <w:t xml:space="preserve">had 203% increased fat mass (p=0.002).  </w:t>
+      </w:r>
+      <w:proofErr w:type="gramStart"/>
+      <w:r>
+        <w:t>Similarly</w:t>
+      </w:r>
+      <w:proofErr w:type="gramEnd"/>
+      <w:r>
+        <w:t xml:space="preserve"> female wild-type mice gained 56% more fat mass, while </w:t>
+      </w:r>
+      <w:r>
+        <w:rPr>
+          <w:i/>
+        </w:rPr>
+        <w:t xml:space="preserve">Gdf15 </w:t>
+      </w:r>
+      <w:r>
+        <w:t xml:space="preserve">knockout females gained over 100% more fat mass relative to baseline body composition (p=0.031).  There was a significant sex difference observed in </w:t>
+      </w:r>
+      <w:r>
+        <w:lastRenderedPageBreak/>
+        <w:t>terms of fat accretion with females gaining less fat mass</w:t>
+      </w:r>
+      <w:r>
+        <w:t xml:space="preserve"> upon ketogenic diet feeding </w:t>
+      </w:r>
+      <w:r>
+        <w:t>(</w:t>
+      </w:r>
+      <w:r>
+        <w:t>2.0 +/- 0.6g for males, 0.49 +/- 0.39</w:t>
+      </w:r>
+      <w:r>
+        <w:t>g</w:t>
+      </w:r>
+      <w:r>
+        <w:t xml:space="preserve"> for females; </w:t>
+      </w:r>
+      <w:proofErr w:type="spellStart"/>
+      <w:r>
+        <w:t>p</w:t>
+      </w:r>
+      <w:r>
+        <w:rPr>
+          <w:vertAlign w:val="subscript"/>
+        </w:rPr>
+        <w:t>interaction</w:t>
+      </w:r>
+      <w:proofErr w:type="spellEnd"/>
+      <w:r>
+        <w:t>=0.0006)</w:t>
+      </w:r>
+      <w:r>
+        <w:t>.</w:t>
+      </w:r>
+    </w:p>
+    <w:p/>
+    <w:p>
+      <w:r>
+        <w:t xml:space="preserve">To determine if there was any impact on insulin sensitivity in </w:t>
+      </w:r>
+      <w:r>
+        <w:t xml:space="preserve">wild-type and </w:t>
+      </w:r>
+      <w:r>
+        <w:rPr>
+          <w:i/>
+        </w:rPr>
+        <w:t>Gdf15</w:t>
+      </w:r>
+      <w:r>
+        <w:t xml:space="preserve"> knockout</w:t>
+      </w:r>
+      <w:r>
+        <w:t xml:space="preserve"> mice </w:t>
+      </w:r>
+      <w:r>
+        <w:t xml:space="preserve">on a ketogenic diet </w:t>
+      </w:r>
+      <w:r>
+        <w:t xml:space="preserve">we performed insulin tolerance tests </w:t>
+      </w:r>
+      <w:r>
+        <w:t xml:space="preserve">after two weeks of diet </w:t>
+      </w:r>
+      <w:r>
+        <w:t xml:space="preserve">and monitored changes in blood glucose.  After a 6h fast we noted </w:t>
+      </w:r>
+      <w:r>
+        <w:t xml:space="preserve">a sex-dependent effect on fasting glucose in </w:t>
+      </w:r>
+      <w:r>
+        <w:rPr>
+          <w:i/>
+        </w:rPr>
+        <w:t>Gdf15</w:t>
+      </w:r>
+      <w:r>
+        <w:t xml:space="preserve"> knockout mice on a ketogenic diet (</w:t>
+      </w:r>
+      <w:proofErr w:type="spellStart"/>
+      <w:r>
+        <w:t>p</w:t>
+      </w:r>
+      <w:r>
+        <w:rPr>
+          <w:vertAlign w:val="subscript"/>
+        </w:rPr>
+        <w:t>interaction</w:t>
+      </w:r>
+      <w:proofErr w:type="spellEnd"/>
+      <w:r>
+        <w:t>=0.043).  Female mice had a 19% reduction in fasting blood glucose while male mice had a 3% increase (</w:t>
+      </w:r>
+      <w:r>
+        <w:t>Figure 3E</w:t>
+      </w:r>
+      <w:r>
+        <w:t xml:space="preserve">).  After insulin injection, there were no significant effects of </w:t>
+      </w:r>
+      <w:r>
+        <w:rPr>
+          <w:i/>
+        </w:rPr>
+        <w:t>Gdf15</w:t>
+      </w:r>
+      <w:r>
+        <w:t xml:space="preserve"> knockout in either sex (Figure </w:t>
+      </w:r>
+      <w:r>
+        <w:t>3F</w:t>
+      </w:r>
+      <w:r>
+        <w:t>)</w:t>
+      </w:r>
+      <w:r>
+        <w:t>.</w:t>
+      </w:r>
+      <w:r>
+        <w:t xml:space="preserve">  </w:t>
+      </w:r>
+      <w:r>
+        <w:t>Together these data support the hypothesis that a lack of GDF15 results in positive energy balance in mice on a ketogenic diet.</w:t>
+      </w:r>
       <w:bookmarkStart w:id="0" w:name="_GoBack"/>
       <w:bookmarkEnd w:id="0"/>
-      <w:r>
-        <w:t xml:space="preserve"> weeks</w:t>
-      </w:r>
-      <w:r>
-        <w:t xml:space="preserve">.  We observed </w:t>
-      </w:r>
-      <w:r>
-        <w:t xml:space="preserve">no significant differences in </w:t>
-      </w:r>
-      <w:r>
-        <w:t>body weight and lean mass</w:t>
-      </w:r>
-      <w:r>
-        <w:t xml:space="preserve"> at baseline, or in response to diet (Figures 3A-B).  </w:t>
-      </w:r>
-      <w:r>
-        <w:t xml:space="preserve"> but an increase in fat mass (Figures 3A-C).  Consistent with increases in fat mass, we observed </w:t>
-      </w:r>
-      <w:r>
-        <w:t>elevated fat mass accretion in both male and female mice</w:t>
-      </w:r>
-      <w:r>
-        <w:t xml:space="preserve"> (Figure 3D)</w:t>
+    </w:p>
+    <w:p>
+      <w:pPr>
+        <w:pStyle w:val="Heading1"/>
+        <w:rPr>
+          <w:rFonts w:eastAsia="Times New Roman"/>
+          <w:shd w:val="clear" w:color="auto" w:fill="FFFFFF"/>
+        </w:rPr>
+      </w:pPr>
+      <w:r>
+        <w:rPr>
+          <w:rFonts w:eastAsia="Times New Roman"/>
+          <w:shd w:val="clear" w:color="auto" w:fill="FFFFFF"/>
+        </w:rPr>
+        <w:t>Discussion</w:t>
+      </w:r>
+    </w:p>
+    <w:p>
+      <w:pPr>
+        <w:rPr>
+          <w:shd w:val="clear" w:color="auto" w:fill="FFFFFF"/>
+        </w:rPr>
+      </w:pPr>
+    </w:p>
+    <w:p>
+      <w:pPr>
+        <w:rPr>
+          <w:shd w:val="clear" w:color="auto" w:fill="FFFFFF"/>
+        </w:rPr>
+      </w:pPr>
+      <w:r>
+        <w:rPr>
+          <w:shd w:val="clear" w:color="auto" w:fill="FFFFFF"/>
+        </w:rPr>
+        <w:t>In this study, the</w:t>
+      </w:r>
+      <w:r>
+        <w:rPr>
+          <w:shd w:val="clear" w:color="auto" w:fill="FFFFFF"/>
+        </w:rPr>
+        <w:t xml:space="preserve"> observed increases in GDF15 are relatively modest, but similar increases in GDF15 in humans are associated with pregnancy-related outcomes such as pre-eclampsia, nausea, gestational diabetes and miscarriage </w:t>
+      </w:r>
+      <w:r>
+        <w:rPr>
+          <w:shd w:val="clear" w:color="auto" w:fill="FFFFFF"/>
+        </w:rPr>
+        <w:fldChar w:fldCharType="begin" w:fldLock="1"/>
+      </w:r>
+      <w:r>
+        <w:rPr>
+          <w:shd w:val="clear" w:color="auto" w:fill="FFFFFF"/>
+        </w:rPr>
+        <w:instrText>ADDIN CSL_CITATION {"citationItems":[{"id":"ITEM-1","itemData":{"DOI":"10.1161/HYPERTENSIONAHA.109.130583","ISSN":"0194911X","abstract":"Growth-differentiation factor 15 (GDF-15), a stress-responsive transforming growth factor-beta-related cytokine, is emerging as a new risk marker in patients with cardiovascular disease. We explored GDF-15 in preeclampsia and in diabetic pregnancies, because these conditions are associated with augmented risk for cardiovascular disease, both in mother and in offspring. Plasma from pregnant women (n=267; controls: n=59, preeclampsia: n=85, diabetes mellitus: n=112, and superimposed preeclampsia in diabetes mellitus: n=11), fetal plasma (n=72), and amniotic fluid (n=99) were analyzed by immunoassay for GDF-15. Placental GDF-15 mRNA and protein expression levels were analyzed by quantitative real-time PCR and immunoblots in 78 and 18 pregnancies, respectively. Conditioned media from preeclamptic (n=6) and control (n=6) villous placenta explants were analyzed by immunoassay for GDF-15. Median maternal GDF-15 concentration was elevated in those with diabetes mellitus, as compared with controls (91 549 versus 79 875 ng/L; P=0.02). Median GDF-15 concentration was higher in patients with preeclampsia than in controls in term maternal blood samples (127 061 versus 80 319 ng/L; P&lt;0.001). In the fetal circulation and amniotic fluid, GDF-15 was elevated in preeclampsia and superimposed preeclampsia in diabetes mellitus, as compared with controls. GDF-15 placental mRNA expression was elevated in preeclampsia, as compared with controls (P=0.002). Placenta immunoblots confirmed a single GDF-15 protein band, and a time-dependent increase in GDF-15 protein was detected in the conditioned media. Our study is the first to show that GDF-15 is dysregulated, both in preeclampsia and in diabetic pregnancies. The mechanisms and diagnostic implications of these findings remain to be explored.","author":[{"dropping-particle":"","family":"Sugulle","given":"Meryam","non-dropping-particle":"","parse-names":false,"suffix":""},{"dropping-particle":"","family":"Dechend","given":"Ralf","non-dropping-particle":"","parse-names":false,"suffix":""},{"dropping-particle":"","family":"Herse","given":"Florian","non-dropping-particle":"","parse-names":false,"suffix":""},{"dropping-particle":"","family":"Weedon-Fekjaer","given":"M. Susanne","non-dropping-particle":"","parse-names":false,"suffix":""},{"dropping-particle":"","family":"Johnsen","given":"Guro M.","non-dropping-particle":"","parse-names":false,"suffix":""},{"dropping-particle":"","family":"Brosnihan","given":"K. Bridget","non-dropping-particle":"","parse-names":false,"suffix":""},{"dropping-particle":"","family":"Anton","given":"Lauren","non-dropping-particle":"","parse-names":false,"suffix":""},{"dropping-particle":"","family":"Luft","given":"Friedrich C.","non-dropping-particle":"","parse-names":false,"suffix":""},{"dropping-particle":"","family":"Wollert","given":"Kai C.","non-dropping-particle":"","parse-names":false,"suffix":""},{"dropping-particle":"","family":"Kempf","given":"Tibor","non-dropping-particle":"","parse-names":false,"suffix":""},{"dropping-particle":"","family":"Staff","given":"Anne Cathrine","non-dropping-particle":"","parse-names":false,"suffix":""}],"container-title":"Hypertension","id":"ITEM-1","issue":"1","issued":{"date-parts":[["2009"]]},"page":"106-112","title":"Circulating and placental growth-differentiation factor 15 in preeclampsia and in pregnancy complicated by diabetes mellitus","type":"article-journal","volume":"54"},"uris":["http://www.mendeley.com/documents/?uuid=a0a7236d-2fe8-411e-aa3a-1ad44d575555"]},{"id":"ITEM-2","itemData":{"DOI":"10.1016/j.diabres.2019.107823","ISSN":"01688227","author":[{"dropping-particle":"","family":"Tang","given":"Mengyang","non-dropping-particle":"","parse-names":false,"suffix":""},{"dropping-particle":"","family":"Luo","given":"Mingjuan","non-dropping-particle":"","parse-names":false,"suffix":""},{"dropping-particle":"","family":"Lu","given":"Wenqian","non-dropping-particle":"","parse-names":false,"suffix":""},{"dropping-particle":"","family":"Wang","given":"Shiyun","non-dropping-particle":"","parse-names":false,"suffix":""},{"dropping-particle":"","family":"Zhang","given":"Rong","non-dropping-particle":"","parse-names":false,"suffix":""},{"dropping-particle":"","family":"Liang","given":"Wei","non-dropping-particle":"","parse-names":false,"suffix":""},{"dropping-particle":"","family":"Gu","given":"Jianfen","non-dropping-particle":"","parse-names":false,"suffix":""},{"dropping-particle":"","family":"Yu","given":"Xuemei","non-dropping-particle":"","parse-names":false,"suffix":""},{"dropping-particle":"","family":"Zhang","given":"Xueli","non-dropping-particle":"","parse-names":false,"suffix":""},{"dropping-particle":"","family":"Hu","given":"Cheng","non-dropping-particle":"","parse-names":false,"suffix":""}],"container-title":"Diabetes Research and Clinical Practice","id":"ITEM-2","issued":{"date-parts":[["2019"]]},"page":"107823","publisher":"Elsevier Ireland Ltd","title":"Serum growth differentiation factor 15 is associated with glucose metabolism in the third trimester in Chinese pregnant women","type":"article-journal"},"uris":["http://www.mendeley.com/documents/?uuid=fb1aeee1-6a59-43ef-9767-80a7b2b5ab0d"]},{"id":"ITEM-3","itemData":{"DOI":"10.12688/wellcomeopenres.14818.1","abstract":" Background: Although nausea and vomiting are very common in pregnancy, their pathogenesis is poorly understood. We tested the hypothesis that circulating growth and differentiation factor 15 (GDF15) concentrations in early pregnancy, whose gene is implicated in hyperemesis gravidarum, are associated with nausea and vomiting.  Methods: Blood samples for the measurement of GDF15 and human chorionic gonadotrophin (hCG) concentrations were obtained early in the second trimester (median 15.1 (interquartile range 14.4-15.7) weeks) of pregnancy from 791 women from the Cambridge Baby Growth Study, a prospective pregnancy and birth cohort. During each trimester participants completed a questionnaire which included questions about nausea, vomiting and antiemetic use. Associations with pre-pregnancy body mass indexes (BMI) were validated in 231 pregnant NIPTeR Study participants.  Results: Circulating GDF15 concentrations were higher in women reporting vomiting in the second trimester than in women reporting no pregnancy nausea or vomiting: 11,581 (10,977-12,219) (n=175) vs. 10,593 (10,066-11,147) (n=193) pg/mL, p=0.02). In women who took antiemetic drugs during pregnancy (n=11) the GDF15 levels were also raised 13,157 (10,558-16,394) pg/mL (p =0.04). Serum GFD15 concentrations were strongly positively correlated with hCG levels but were inversely correlated with maternal BMIs, a finding replicated in the NIPTeR Study.  Conclusions: Week 15 serum GDF15 concentrations are positively associated with second trimester vomiting and maternal antiemetic use in pregnancy. Given GDF15’s site of action in the chemoreceptor trigger zone of the brainstem and its genetic associations with hyperemesis gravidarum, these data support the concept that GDF15 may be playing a pathogenic role in pregnancy-associated vomiting. ","author":[{"dropping-particle":"","family":"Petry","given":"Clive J.","non-dropping-particle":"","parse-names":false,"suffix":""},{"dropping-particle":"","family":"Ong","given":"Ken K.","non-dropping-particle":"","parse-names":false,"suffix":""},{"dropping-particle":"","family":"Burling","given":"Keith A.","non-dropping-particle":"","parse-names":false,"suffix":""},{"dropping-particle":"","family":"Barker","given":"Peter","non-dropping-particle":"","parse-names":false,"suffix":""},{"dropping-particle":"","family":"Goodburn","given":"Sandra F.","non-dropping-particle":"","parse-names":false,"suffix":""},{"dropping-particle":"","family":"Perry","given":"John R. B.","non-dropping-particle":"","parse-names":false,"suffix":""},{"dropping-particle":"","family":"Acerini","given":"Carlo L.","non-dropping-particle":"","parse-names":false,"suffix":""},{"dropping-particle":"","family":"Hughes","given":"Ieuan A.","non-dropping-particle":"","parse-names":false,"suffix":""},{"dropping-particle":"","family":"Painter","given":"Rebecca C.","non-dropping-particle":"","parse-names":false,"suffix":""},{"dropping-particle":"","family":"Afink","given":"Gijs B.","non-dropping-particle":"","parse-names":false,"suffix":""},{"dropping-particle":"","family":"Dunger","given":"David B.","non-dropping-particle":"","parse-names":false,"suffix":""},{"dropping-particle":"","family":"O'Rahilly","given":"Stephen P","non-dropping-particle":"","parse-names":false,"suffix":""}],"container-title":"Wellcome Open Research","id":"ITEM-3","issue":"0","issued":{"date-parts":[["2018"]]},"page":"123","title":"Associations of vomiting and antiemetic use in pregnancy with levels of circulating GDF15 early in the second trimester: A nested case-control study","type":"article-journal","volume":"3"},"uris":["http://www.mendeley.com/documents/?uuid=8baab59b-8b7d-47a7-b0a4-ef80c03b53b7"]},{"id":"ITEM-4","itemData":{"DOI":"10.1016/S0140-6736(03)15265-8","ISSN":"01406736","abstract":"Macrophage inhibitory cytokine 1 (MIC 1) is thought to have immunomodulatory actions favouring fetal viability. We measured serum concentrations of MIC 1 in asymptomatic women at 6-13 weeks' gestation who subsequently miscarried or who had already miscarried. MIC 1 concentrations in the miscarriage cohort (n=100), were a third of those who had ongoing pregnancies (n=197). Multiples of the median for miscarriage was 0.32 (95% CI 0.23-0.32) versus 1.00 (0.93-1.06) for ongoing pregnancies; p&lt;0.0001. Concentrations were just as low 3 weeks before diagnosis as on the day of diagnosis. That MIC 1 serum concentrations seem to be low weeks before miscarriage suggests possible predictive and causative roles, as well as therapeutic potential.","author":[{"dropping-particle":"","family":"Tong","given":"Stephen","non-dropping-particle":"","parse-names":false,"suffix":""},{"dropping-particle":"","family":"Marjono","given":"Budi","non-dropping-particle":"","parse-names":false,"suffix":""},{"dropping-particle":"","family":"Brown","given":"David A.","non-dropping-particle":"","parse-names":false,"suffix":""},{"dropping-particle":"","family":"Mulvey","given":"Sheila","non-dropping-particle":"","parse-names":false,"suffix":""},{"dropping-particle":"","family":"Breit","given":"Samuel N.","non-dropping-particle":"","parse-names":false,"suffix":""},{"dropping-particle":"","family":"Manuelpillai","given":"Ursula","non-dropping-particle":"","parse-names":false,"suffix":""},{"dropping-particle":"","family":"Wallace","given":"Euan M.","non-dropping-particle":"","parse-names":false,"suffix":""}],"container-title":"Lancet","id":"ITEM-4","issue":"9403","issued":{"date-parts":[["2004"]]},"page":"129-130","title":"Serum concentrations of macrophage inhibitory cytokine 1 (MIC 1) as a predictor of miscarriage","type":"article-journal","volume":"363"},"uris":["http://www.mendeley.com/documents/?uuid=3c69f5e6-dd3f-4c19-afe1-1090797f2034"]}],"mendeley":{"formattedCitation":"(8,24–26)","plainTextFormattedCitation":"(8,24–26)","previouslyFormattedCitation":"(8,23–25)"},"properties":{"noteIndex":0},"schema":"https://github.com/citation-style-language/schema/raw/master/csl-citation.json"}</w:instrText>
+      </w:r>
+      <w:r>
+        <w:rPr>
+          <w:shd w:val="clear" w:color="auto" w:fill="FFFFFF"/>
+        </w:rPr>
+        <w:fldChar w:fldCharType="separate"/>
+      </w:r>
+      <w:r>
+        <w:rPr>
+          <w:noProof/>
+          <w:shd w:val="clear" w:color="auto" w:fill="FFFFFF"/>
+        </w:rPr>
+        <w:t>(8,24–26)</w:t>
+      </w:r>
+      <w:r>
+        <w:rPr>
+          <w:shd w:val="clear" w:color="auto" w:fill="FFFFFF"/>
+        </w:rPr>
+        <w:fldChar w:fldCharType="end"/>
+      </w:r>
+      <w:r>
+        <w:rPr>
+          <w:shd w:val="clear" w:color="auto" w:fill="FFFFFF"/>
+        </w:rPr>
+        <w:t>.</w:t>
+      </w:r>
+      <w:r>
+        <w:rPr>
+          <w:shd w:val="clear" w:color="auto" w:fill="FFFFFF"/>
+        </w:rPr>
+        <w:t xml:space="preserve"> This is also the approximate magnitude of exercise-associated elevations in GDF15</w:t>
+      </w:r>
+      <w:r>
+        <w:rPr>
+          <w:shd w:val="clear" w:color="auto" w:fill="FFFFFF"/>
+        </w:rPr>
+        <w:t xml:space="preserve"> </w:t>
+      </w:r>
+      <w:r>
+        <w:rPr>
+          <w:shd w:val="clear" w:color="auto" w:fill="FFFFFF"/>
+        </w:rPr>
+        <w:fldChar w:fldCharType="begin" w:fldLock="1"/>
+      </w:r>
+      <w:r>
+        <w:rPr>
+          <w:shd w:val="clear" w:color="auto" w:fill="FFFFFF"/>
+        </w:rPr>
+        <w:instrText>ADDIN CSL_CITATION {"citationItems":[{"id":"ITEM-1","itemData":{"DOI":"10.3109/14017431.2010.516368","ISBN":"1401-7431","ISSN":"1651-2006","PMID":"20836754","abstract":"BACKGROUND: Growth differentiation factor-15 (GDF-15) is considered to be a cardioprotective cytokine possessing antiapoptotic and antiproliferative properties. If GDF-15 plasma levels are influenced by percutanenous coronary intervention (PCI) or regular exercise training is currently not known.\\n\\nMETHODS: After successful revascularization by PCI with stent implantation 36 consecutive patients with stable angina pectoris were randomized to an exercise training program or to a control group. Patients were followed by serial measurements of GDF-15, high-sensitivity Troponin T (hsTNT) and N-terminal pro brain natriuretic peptide (NT-proBNP) levels in peripheral blood after PCI and during six months follow-up.\\n\\nRESULTS: Plasma levels of GDF-15 showed an early response to PCI with a modest, but significant increase after 30 minutes (p = 0.007) peaking three hours after PCI. Levels of hsTNT rose 5-fold from baseline to 24 hours (p &lt; 0.001) with a normalization at seven days post PCI. Changes in plasma levels of GDF-15, hsTNT and NT-proBNP were not significantly different between the training and control group during follow-up.\\n\\nCONCLUSIONS: GDF-15 levels show a modest transient increase in response to coronary intervention with stent implantation. Exercise training over six months does not affect plasma levels of GDF-15, hsTNT or NT-proBNP in patients with stable coronary artery disease.","author":[{"dropping-particle":"","family":"Munk","given":"Peter Scott","non-dropping-particle":"","parse-names":false,"suffix":""},{"dropping-particle":"","family":"Valborgland","given":"Torstein","non-dropping-particle":"","parse-names":false,"suffix":""},{"dropping-particle":"","family":"Butt","given":"Noreen","non-dropping-particle":"","parse-names":false,"suffix":""},{"dropping-particle":"","family":"Larsen","given":"Alf Inge","non-dropping-particle":"","parse-names":false,"suffix":""}],"container-title":"Scandinavian cardiovascular journal : SCJ","id":"ITEM-1","issue":"1","issued":{"date-parts":[["2011"]]},"page":"27-32","title":"Response of growth differentiation factor-15 to percutaneous coronary intervention and regular exercise training.","type":"article-journal","volume":"45"},"uris":["http://www.mendeley.com/documents/?uuid=3b553d58-500f-4407-8de6-8996945e5955"]},{"id":"ITEM-2","itemData":{"DOI":"10.3109/00365513.2014.905697","ISBN":"1502-7686 (Electronic)\\r0036-5513 (Linking)","ISSN":"15027686","PMID":"24792369","abstract":"Background. Intense training can lead to a pathophysiological change in serum concentration of a variety of biomarkers. Traditional biomarkers of cardiac injury are very useful in monitoring CVD patients, but in healthy subjects or athletes they cannot be informative enough about the cardiovascular risk, because in these cases their serum levels do not increase over the pathological limit. Therefore novel cardiovascular biomarkers are required in order to allow a better monitoring of sport performance, prediction of overtraining and diagnosis of sport-related cardiac injuries. Growth differentiation factor-15 (GDF-15) is emerging as a powerful cardiovascular injury risk indicator. In this study we investigate the effect of intense physical training of on the circulating levels of GDF-15 in rugby professional players. Methods. Serum GDF-15, Erythropoietin, IL-6, the cardiovascular parameter ST-2, NT-proBNP and routine hematological parameters were measured in a group of 30 rugby players before and after a session of intense training. Results. While ST-2, IL-6 and hsCRP displayed no significant changes after intense training, NT-proBNP and GDF-15 showed a significant increase, even without reaching the pathological level. Discussion. The measure of GDF-15 in professional rugby players could be a useful tool to monitoring their cardiovascular status during training and competition session in order to prevent the onset of collateral cardiovascular adverse event due to the intense training and, in the case of cardiac injury, it could possibly allow a very early diagnosis at the beginning of the pathogenic process.","author":[{"dropping-particle":"","family":"Galliera","given":"Emanuela","non-dropping-particle":"","parse-names":false,"suffix":""},{"dropping-particle":"","family":"Lombardi","given":"Giovanni","non-dropping-particle":"","parse-names":false,"suffix":""},{"dropping-particle":"","family":"Marazzi","given":"Monica G.","non-dropping-particle":"","parse-names":false,"suffix":""},{"dropping-particle":"","family":"Grasso","given":"Dalila","non-dropping-particle":"","parse-names":false,"suffix":""},{"dropping-particle":"","family":"Vianello","given":"Elena","non-dropping-particle":"","parse-names":false,"suffix":""},{"dropping-particle":"","family":"Pozzoni","given":"Roberto","non-dropping-particle":"","parse-names":false,"suffix":""},{"dropping-particle":"","family":"Banfi","given":"Giuseppe","non-dropping-particle":"","parse-names":false,"suffix":""},{"dropping-particle":"","family":"Corsi Romanelli","given":"Massimiliano M.","non-dropping-particle":"","parse-names":false,"suffix":""}],"container-title":"Scandinavian Journal of Clinical and Laboratory Investigation","id":"ITEM-2","issue":"6","issued":{"date-parts":[["2014"]]},"page":"492-499","title":"Acute exercise in elite rugby players increases the circulating level of the cardiovascular biomarker GDF-15","type":"article-journal","volume":"74"},"uris":["http://www.mendeley.com/documents/?uuid=7ae97071-f5b7-46f0-90a1-3cc46e638626"]},{"id":"ITEM-3","itemData":{"DOI":"10.1016/S0168-8227(16)31060-9","ISSN":"01688227","author":[{"dropping-particle":"","family":"Joung","given":"Kyong Hye","non-dropping-particle":"","parse-names":false,"suffix":""},{"dropping-particle":"","family":"Kim","given":"Ji Min","non-dropping-particle":"","parse-names":false,"suffix":""},{"dropping-particle":"","family":"Yi","given":"Hyon-Seung","non-dropping-particle":"","parse-names":false,"suffix":""},{"dropping-particle":"","family":"Lee","given":"Ju Hee","non-dropping-particle":"","parse-names":false,"suffix":""},{"dropping-particle":"","family":"Kim","given":"Koon Soon","non-dropping-particle":"","parse-names":false,"suffix":""},{"dropping-particle":"","family":"Kim","given":"Hyun Jin","non-dropping-particle":"","parse-names":false,"suffix":""},{"dropping-particle":"","family":"Shong","given":"Minho","non-dropping-particle":"","parse-names":false,"suffix":""},{"dropping-particle":"","family":"Ku","given":"Bon Jeong","non-dropping-particle":"","parse-names":false,"suffix":""}],"container-title":"Diabetes Research and Clinical Practice","id":"ITEM-3","issued":{"date-parts":[["2016","10"]]},"page":"S65-S66","publisher":"Elsevier Ireland Ltd","title":"Effects of exercise program on normal responsiveness of serum GDF15 in middle-aged women","type":"article-journal","volume":"120"},"uris":["http://www.mendeley.com/documents/?uuid=24fe4eb7-5c2e-4e61-b6b4-ab23edaabe13"]},{"id":"ITEM-4","itemData":{"DOI":"10.1016/j.molmet.2017.12.016","ISSN":"22128778","PMID":"29398617","abstract":"Objective: The growth differentiation factor 15 (GDF15) is a stress-sensitive circulating factor that regulates systemic energy balance. Since exercise is a transient physiological stress that has pleiotropic effects on whole-body energy metabolism, we herein explored the effect of exercise on a) circulating GDF15 levels and b) GDF15 release from skeletal muscle in humans. Methods: Seven healthy males either rested or exercised at 67% of their VO2maxfor 1 h and blood was sampled from the femoral artery and femoral vein before, during, and after exercise. Plasma GDF15 concentrations were determined in these samples. Results: Plasma GDF15 levels increased 34% with exercise (p &lt; 0.001) and further increased to 64% above resting values at 120 min (p &lt; 0.001) after the cessation of exercise. There was no difference between the arterial and venous GDF15 concentration before, during, and after exercise. During a resting control trial, GDF15 levels measured in the same subjects were unaltered. Conclusions: Vigorous submaximal exercise increases circulating GDF15 levels in humans, but skeletal muscle tissue does not appear to be the source.","author":[{"dropping-particle":"","family":"Kleinert","given":"Maximilian","non-dropping-particle":"","parse-names":false,"suffix":""},{"dropping-particle":"","family":"Clemmensen","given":"Christoffer","non-dropping-particle":"","parse-names":false,"suffix":""},{"dropping-particle":"","family":"Sjøberg","given":"Kim A.","non-dropping-particle":"","parse-names":false,"suffix":""},{"dropping-particle":"","family":"Carl","given":"Christian Strini","non-dropping-particle":"","parse-names":false,"suffix":""},{"dropping-particle":"","family":"Jeppesen","given":"Jacob Fuglsbjerg","non-dropping-particle":"","parse-names":false,"suffix":""},{"dropping-particle":"","family":"Wojtaszewski","given":"Jørgen F.P.","non-dropping-particle":"","parse-names":false,"suffix":""},{"dropping-particle":"","family":"Kiens","given":"Bente","non-dropping-particle":"","parse-names":false,"suffix":""},{"dropping-particle":"","family":"Richter","given":"Erik A.","non-dropping-particle":"","parse-names":false,"suffix":""}],"container-title":"Molecular Metabolism","id":"ITEM-4","issue":"January","issued":{"date-parts":[["2018"]]},"page":"187-191","publisher":"Elsevier GmbH","title":"Exercise increases circulating GDF15 in humans","type":"article-journal","volume":"9"},"uris":["http://www.mendeley.com/documents/?uuid=61e4cb4c-be22-48b1-a63a-679d36925f70"]},{"id":"ITEM-5","itemData":{"DOI":"10.1152/ajpendo.00439.2018","ISBN":"8587847910","ISSN":"0193-1849","author":[{"dropping-particle":"","family":"Zhang","given":"Hui","non-dropping-particle":"","parse-names":false,"suffix":""},{"dropping-particle":"","family":"Fealy","given":"Ciaran E.","non-dropping-particle":"","parse-names":false,"suffix":""},{"dropping-particle":"","family":"Kirwan","given":"John P.","non-dropping-particle":"","parse-names":false,"suffix":""}],"container-title":"American Journal of Physiology-Endocrinology and Metabolism","id":"ITEM-5","issued":{"date-parts":[["2019","3","12"]]},"page":"ajpendo.00439.2018","title":"Exercise Training Promotes a GDF15 Associated Reduction in Fat Mass in Older Adults with Obesity","type":"article-journal"},"uris":["http://www.mendeley.com/documents/?uuid=8d5183fe-7ffc-43e7-942a-a89d0c51cbda"]}],"mendeley":{"formattedCitation":"(27–31)","plainTextFormattedCitation":"(27–31)","previouslyFormattedCitation":"(26–30)"},"properties":{"noteIndex":0},"schema":"https://github.com/citation-style-language/schema/raw/master/csl-citation.json"}</w:instrText>
+      </w:r>
+      <w:r>
+        <w:rPr>
+          <w:shd w:val="clear" w:color="auto" w:fill="FFFFFF"/>
+        </w:rPr>
+        <w:fldChar w:fldCharType="separate"/>
+      </w:r>
+      <w:r>
+        <w:rPr>
+          <w:noProof/>
+          <w:shd w:val="clear" w:color="auto" w:fill="FFFFFF"/>
+        </w:rPr>
+        <w:t>(27–31)</w:t>
+      </w:r>
+      <w:r>
+        <w:rPr>
+          <w:shd w:val="clear" w:color="auto" w:fill="FFFFFF"/>
+        </w:rPr>
+        <w:fldChar w:fldCharType="end"/>
+      </w:r>
+      <w:r>
+        <w:rPr>
+          <w:shd w:val="clear" w:color="auto" w:fill="FFFFFF"/>
+        </w:rPr>
+        <w:t xml:space="preserve"> </w:t>
+      </w:r>
+    </w:p>
+    <w:p>
+      <w:pPr>
+        <w:rPr>
+          <w:shd w:val="clear" w:color="auto" w:fill="FFFFFF"/>
+        </w:rPr>
+      </w:pPr>
+    </w:p>
+    <w:p>
+      <w:pPr>
+        <w:rPr>
+          <w:shd w:val="clear" w:color="auto" w:fill="FFFFFF"/>
+        </w:rPr>
+      </w:pPr>
+      <w:r>
+        <w:rPr>
+          <w:shd w:val="clear" w:color="auto" w:fill="FFFFFF"/>
+        </w:rPr>
+        <w:t xml:space="preserve">There are mixed data on the effects of hypercaloric diets in </w:t>
+      </w:r>
+      <w:r>
+        <w:rPr>
+          <w:i/>
+          <w:shd w:val="clear" w:color="auto" w:fill="FFFFFF"/>
+        </w:rPr>
+        <w:t>Gdf15</w:t>
+      </w:r>
+      <w:r>
+        <w:rPr>
+          <w:shd w:val="clear" w:color="auto" w:fill="FFFFFF"/>
+        </w:rPr>
+        <w:t xml:space="preserve"> </w:t>
+      </w:r>
+      <w:r>
+        <w:rPr>
+          <w:shd w:val="clear" w:color="auto" w:fill="FFFFFF"/>
+        </w:rPr>
+        <w:t xml:space="preserve">or </w:t>
+      </w:r>
+      <w:proofErr w:type="spellStart"/>
+      <w:r>
+        <w:rPr>
+          <w:i/>
+          <w:shd w:val="clear" w:color="auto" w:fill="FFFFFF"/>
+        </w:rPr>
+        <w:t>Gfral</w:t>
+      </w:r>
+      <w:proofErr w:type="spellEnd"/>
+      <w:r>
+        <w:rPr>
+          <w:shd w:val="clear" w:color="auto" w:fill="FFFFFF"/>
+        </w:rPr>
+        <w:t xml:space="preserve"> knockout mice with some papers showing hyperphagia and weight gain </w:t>
+      </w:r>
+      <w:r>
+        <w:rPr>
+          <w:shd w:val="clear" w:color="auto" w:fill="FFFFFF"/>
+        </w:rPr>
+        <w:fldChar w:fldCharType="begin" w:fldLock="1"/>
+      </w:r>
+      <w:r>
+        <w:rPr>
+          <w:shd w:val="clear" w:color="auto" w:fill="FFFFFF"/>
+        </w:rPr>
+        <w:instrText>ADDIN CSL_CITATION {"citationItems":[{"id":"ITEM-1","itemData":{"DOI":"10.1038/nm.4392","ISBN":"1546-170X (Electronic) 1078-8956 (Linking)","ISSN":"1078-8956","PMID":"28846097","abstract":"Growth differentiation factor 15 (GDF15), a distant member of the transforming growth factor (TGF)-β family, is a secreted protein that circulates as a 25-kDa dimer. In humans, elevated GDF15 correlates with weight loss, and the administration of GDF15 to mice with obesity reduces body weight, at least in part, by decreasing food intake. The mechanisms through which GDF15 reduces body weight remain poorly understood, because the cognate receptor for GDF15 is unknown. Here we show that recombinant GDF15 induces weight loss in mice fed a high-fat diet and in nonhuman primates with spontaneous obesity. Furthermore, we find that GDF15 binds with high affinity to GDNF family receptor α-like (GFRAL), a distant relative of receptors for a distinct class of the TGF-β superfamily ligands. Gfral is expressed in neurons of the area postrema and nucleus of the solitary tract in mice and humans, and genetic deletion of the receptor abrogates the ability of GDF15 to decrease food intake and body weight in mice. In addition, diet-induced obesity and insulin resistance are exacerbated in GFRAL-deficient mice, suggesting a homeostatic role for this receptor in metabolism. Finally, we demonstrate that GDF15-induced cell signaling requires the interaction of GFRAL with the coreceptor RET. Our data identify GFRAL as a new regulator of body weight and as the bona fide receptor mediating the metabolic effects of GDF15, enabling a more comprehensive assessment of GDF15 as a potential pharmacotherapy for the treatment of obesity.","author":[{"dropping-particle":"","family":"Mullican","given":"Shannon E.","non-dropping-particle":"","parse-names":false,"suffix":""},{"dropping-particle":"","family":"Lin-Schmidt","given":"Xiefan","non-dropping-particle":"","parse-names":false,"suffix":""},{"dropping-particle":"","family":"Chin","given":"Chen-Ni","non-dropping-particle":"","parse-names":false,"suffix":""},{"dropping-particle":"","family":"Chavez","given":"Jose A.","non-dropping-particle":"","parse-names":false,"suffix":""},{"dropping-particle":"","family":"Furman","given":"Jennifer L.","non-dropping-particle":"","parse-names":false,"suffix":""},{"dropping-particle":"","family":"Armstrong","given":"Anthony A.","non-dropping-particle":"","parse-names":false,"suffix":""},{"dropping-particle":"","family":"Beck","given":"Stephen C.","non-dropping-particle":"","parse-names":false,"suffix":""},{"dropping-particle":"","family":"South","given":"Victoria J.","non-dropping-particle":"","parse-names":false,"suffix":""},{"dropping-particle":"","family":"Dinh","given":"Thai Q.","non-dropping-particle":"","parse-names":false,"suffix":""},{"dropping-particle":"","family":"Cash-Mason","given":"Tanesha D.","non-dropping-particle":"","parse-names":false,"suffix":""},{"dropping-particle":"","family":"Cavanaugh","given":"Cassandre R.","non-dropping-particle":"","parse-names":false,"suffix":""},{"dropping-particle":"","family":"Nelson","given":"Serena","non-dropping-particle":"","parse-names":false,"suffix":""},{"dropping-particle":"","family":"Huang","given":"Chichi","non-dropping-particle":"","parse-names":false,"suffix":""},{"dropping-particle":"","family":"Hunter","given":"Michael J.","non-dropping-particle":"","parse-names":false,"suffix":""},{"dropping-particle":"","family":"Rangwala","given":"Shamina M.","non-dropping-particle":"","parse-names":false,"suffix":""}],"container-title":"Nature Medicine","id":"ITEM-1","issue":"10","issued":{"date-parts":[["2017","8","28"]]},"page":"1150-1157","title":"GFRAL is the receptor for GDF15 and the ligand promotes weight loss in mice and nonhuman primates","type":"article-journal","volume":"23"},"uris":["http://www.mendeley.com/documents/?uuid=cffeba4a-1f1f-4bb9-bda9-dc8a47a91a15"]},{"id":"ITEM-2","itemData":{"DOI":"10.1038/nature24042","ISSN":"14764687","abstract":"© 2017 Macmillan Publishers Limited, part of Springer Nature. All rights reserved. Under homeostatic conditions, animals use well-defined hypothalamic neural circuits to help maintain stable body weight, by integrating metabolic and hormonal signals from the periphery to balance food consumption and energy expenditure. In stressed or disease conditions, however, animals use alternative neuronal pathways to adapt to the metabolic challenges of altered energy demand. Recent studies have identified brain areas outside the hypothalamus that are activated under these 'non-homeostatic' conditions, but the molecular nature of the peripheral signals and brain-localized receptors that activate these circuits remains elusive. Here we identify glial cell-derived neurotrophic factor (GDNF) receptor alpha-like (GFRAL) as a brainstem-restricted receptor for growth and differentiation factor 15 (GDF15). GDF15 regulates food intake, energy expenditure and body weight in response to metabolic and toxin-induced stresses; we show that Gfral knockout mice are hyperphagic under stressed conditions and are resistant to chemotherapy-induced anorexia and body weight loss. GDF15 activates GFRAL-expressing neurons localized exclusively in the area postrema and nucleus tractus solitarius of the mouse brainstem. It then triggers the activation of neurons localized within the parabrachial nucleus and central amygdala, which constitute part of the 'emergency circuit' that shapes feeding responses to stressful conditions. GDF15 levels increase in response to tissue stress and injury, and elevated levels are associated with body weight loss in numerous chronic human diseases. By isolating GFRAL as the receptor for GDF15-induced anorexia and weight loss, we identify a mechanistic basis for the non-homeostatic regulation of neural circuitry by a peripheral signal associated with tissue damage and stress. These findings provide opportunities to develop therapeutic agents for the treatment of disorders with altered energy demand.","author":[{"dropping-particle":"","family":"Hsu","given":"Jer Yuan","non-dropping-particle":"","parse-names":false,"suffix":""},{"dropping-particle":"","family":"Crawley","given":"Suzanne","non-dropping-particle":"","parse-names":false,"suffix":""},{"dropping-particle":"","family":"Chen","given":"Michael","non-dropping-particle":"","parse-names":false,"suffix":""},{"dropping-particle":"","family":"Ayupova","given":"Dina A.","non-dropping-particle":"","parse-names":false,"suffix":""},{"dropping-particle":"","family":"Lindhout","given":"Darrin A.","non-dropping-particle":"","parse-names":false,"suffix":""},{"dropping-particle":"","family":"Higbee","given":"Jared","non-dropping-particle":"","parse-names":false,"suffix":""},{"dropping-particle":"","family":"Kutach","given":"Alan","non-dropping-particle":"","parse-names":false,"suffix":""},{"dropping-particle":"","family":"Joo","given":"William","non-dropping-particle":"","parse-names":false,"suffix":""},{"dropping-particle":"","family":"Gao","given":"Zhengyu","non-dropping-particle":"","parse-names":false,"suffix":""},{"dropping-particle":"","family":"Fu","given":"Diana","non-dropping-particle":"","parse-names":false,"suffix":""},{"dropping-particle":"","family":"To","given":"Carmen","non-dropping-particle":"","parse-names":false,"suffix":""},{"dropping-particle":"","family":"Mondal","given":"Kalyani","non-dropping-particle":"","parse-names":false,"suffix":""},{"dropping-particle":"","family":"Li","given":"Betty","non-dropping-particle":"","parse-names":false,"suffix":""},{"dropping-particle":"","family":"Kekatpure","given":"Avantika","non-dropping-particle":"","parse-names":false,"suffix":""},{"dropping-particle":"","family":"Wang","given":"Marilyn","non-dropping-particle":"","parse-names":false,"suffix":""},{"dropping-particle":"","family":"Laird","given":"Teresa","non-dropping-particle":"","parse-names":false,"suffix":""},{"dropping-particle":"","family":"Horner","given":"Geoffrey","non-dropping-particle":"","parse-names":false,"suffix":""},{"dropping-particle":"","family":"Chan","given":"Jackie","non-dropping-particle":"","parse-names":false,"suffix":""},{"dropping-particle":"","family":"Mcentee","given":"Michele","non-dropping-particle":"","parse-names":false,"suffix":""},{"dropping-particle":"","family":"Lopez","given":"Manuel","non-dropping-particle":"","parse-names":false,"suffix":""},{"dropping-particle":"","family":"Lakshminarasimhan","given":"Damodharan","non-dropping-particle":"","parse-names":false,"suffix":""},{"dropping-particle":"","family":"White","given":"Andre","non-dropping-particle":"","parse-names":false,"suffix":""},{"dropping-particle":"","family":"Wang","given":"Sheng Ping","non-dropping-particle":"","parse-names":false,"suffix":""},{"dropping-particle":"","family":"Yao","given":"Jun","non-dropping-particle":"","parse-names":false,"suffix":""},{"dropping-particle":"","family":"Yie","given":"Junming","non-dropping-particle":"","parse-names":false,"suffix":""},{"dropping-particle":"","family":"Matern","given":"Hugo","non-dropping-particle":"","parse-names":false,"suffix":""},{"dropping-particle":"","family":"Solloway","given":"Mark","non-dropping-particle":"","parse-names":false,"suffix":""},{"dropping-particle":"","family":"Haldankar","given":"Raj","non-dropping-particle":"","parse-names":false,"suffix":""},{"dropping-particle":"","family":"Parsons","given":"Thomas","non-dropping-particle":"","parse-names":false,"suffix":""},{"dropping-particle":"","family":"Tang","given":"Jie","non-dropping-particle":"","parse-names":false,"suffix":""},{"dropping-particle":"","family":"Shen","given":"Wenyan D.","non-dropping-particle":"","parse-names":false,"suffix":""},{"dropping-particle":"","family":"Chen","given":"Yu Alice","non-dropping-particle":"","parse-names":false,"suffix":""},{"dropping-particle":"","family":"Tian","given":"Hui","non-dropping-particle":"","parse-names":false,"suffix":""},{"dropping-particle":"","family":"Allan","given":"Bernard B.","non-dropping-particle":"","parse-names":false,"suffix":""}],"container-title":"Nature","id":"ITEM-2","issue":"7675","issued":{"date-parts":[["2017"]]},"page":"255-259","publisher":"Nature Publishing Group","title":"Non-homeostatic body weight regulation through a brainstem-restricted receptor for GDF15","type":"article-journal","volume":"550"},"uris":["http://www.mendeley.com/documents/?uuid=87661c76-ea6b-4ede-8e1e-f074fbae6388"]},{"id":"ITEM-3","itemData":{"DOI":"10.1371/journal.pone.0201584","ISBN":"1111111111","ISSN":"1932-6203","author":[{"dropping-particle":"","family":"Tran","given":"Thanhvien","non-dropping-particle":"","parse-names":false,"suffix":""},{"dropping-particle":"","family":"Yang","given":"Jingping","non-dropping-particle":"","parse-names":false,"suffix":""},{"dropping-particle":"","family":"Gardner","given":"Jonitha","non-dropping-particle":"","parse-names":false,"suffix":""},{"dropping-particle":"","family":"Xiong","given":"Yumei","non-dropping-particle":"","parse-names":false,"suffix":""}],"container-title":"PLOS ONE","editor":[{"dropping-particle":"","family":"Peterson","given":"Jonathan M.","non-dropping-particle":"","parse-names":false,"suffix":""}],"id":"ITEM-3","issue":"8","issued":{"date-parts":[["2018","8","2"]]},"page":"e0201584","title":"GDF15 deficiency promotes high fat diet-induced obesity in mice","type":"article-journal","volume":"13"},"uris":["http://www.mendeley.com/documents/?uuid=644d0fde-9dcc-47b2-b061-d2968a5f9644"]},{"id":"ITEM-4","itemData":{"DOI":"10.1038/s41366-019-0365-5","ISSN":"0307-0565","author":[{"dropping-particle":"","family":"Tsai","given":"Vicky Wang-Wei","non-dropping-particle":"","parse-names":false,"suffix":""},{"dropping-particle":"","family":"Zhang","given":"Hong Ping","non-dropping-particle":"","parse-names":false,"suffix":""},{"dropping-particle":"","family":"Manandhar","given":"Rakesh","non-dropping-particle":"","parse-names":false,"suffix":""},{"dropping-particle":"","family":"Schofield","given":"Peter","non-dropping-particle":"","parse-names":false,"suffix":""},{"dropping-particle":"","family":"Christ","given":"Daniel","non-dropping-particle":"","parse-names":false,"suffix":""},{"dropping-particle":"","family":"Lee-Ng","given":"Ka Ki Michelle","non-dropping-particle":"","parse-names":false,"suffix":""},{"dropping-particle":"","family":"Lebhar","given":"Hélène","non-dropping-particle":"","parse-names":false,"suffix":""},{"dropping-particle":"","family":"Marquis","given":"Christopher Peter","non-dropping-particle":"","parse-names":false,"suffix":""},{"dropping-particle":"","family":"Husaini","given":"Yasmin","non-dropping-particle":"","parse-names":false,"suffix":""},{"dropping-particle":"","family":"Brown","given":"David A.","non-dropping-particle":"","parse-names":false,"suffix":""},{"dropping-particle":"","family":"Breit","given":"Samuel N.","non-dropping-particle":"","parse-names":false,"suffix":""}],"container-title":"International Journal of Obesity","id":"ITEM-4","issued":{"date-parts":[["2019"]]},"title":"GDF15 mediates adiposity resistance through actions on GFRAL neurons in the hindbrain AP/NTS","type":"article-journal"},"uris":["http://www.mendeley.com/documents/?uuid=60fd3388-d9df-4659-a64f-d92be8f8d882"]}],"mendeley":{"formattedCitation":"(32–35)","plainTextFormattedCitation":"(32–35)","previouslyFormattedCitation":"(31–34)"},"properties":{"noteIndex":0},"schema":"https://github.com/citation-style-language/schema/raw/master/csl-citation.json"}</w:instrText>
+      </w:r>
+      <w:r>
+        <w:rPr>
+          <w:shd w:val="clear" w:color="auto" w:fill="FFFFFF"/>
+        </w:rPr>
+        <w:fldChar w:fldCharType="separate"/>
+      </w:r>
+      <w:r>
+        <w:rPr>
+          <w:noProof/>
+          <w:shd w:val="clear" w:color="auto" w:fill="FFFFFF"/>
+        </w:rPr>
+        <w:t>(32–35)</w:t>
+      </w:r>
+      <w:r>
+        <w:rPr>
+          <w:shd w:val="clear" w:color="auto" w:fill="FFFFFF"/>
+        </w:rPr>
+        <w:fldChar w:fldCharType="end"/>
+      </w:r>
+      <w:r>
+        <w:rPr>
+          <w:shd w:val="clear" w:color="auto" w:fill="FFFFFF"/>
+        </w:rPr>
+        <w:t>,</w:t>
+      </w:r>
+      <w:r>
+        <w:rPr>
+          <w:shd w:val="clear" w:color="auto" w:fill="FFFFFF"/>
+        </w:rPr>
+        <w:t xml:space="preserve"> but several others showing no effect </w:t>
+      </w:r>
+      <w:r>
+        <w:rPr>
+          <w:shd w:val="clear" w:color="auto" w:fill="FFFFFF"/>
+        </w:rPr>
+        <w:fldChar w:fldCharType="begin" w:fldLock="1"/>
+      </w:r>
+      <w:r>
+        <w:rPr>
+          <w:shd w:val="clear" w:color="auto" w:fill="FFFFFF"/>
+        </w:rPr>
+        <w:instrText>ADDIN CSL_CITATION {"citationItems":[{"id":"ITEM-1","itemData":{"DOI":"10.1038/nm.4393","ISBN":"1546-170X (Electronic) 1078-8956 (Linking)","ISSN":"1078-8956","PMID":"28846098","abstract":"Growth/differentiation factor 15 (GDF15), also known as MIC-1, is a distant member of the transforming growth factor-β (TGF-β) superfamily and has been implicated in various biological functions, including cancer cachexia, renal and heart failure, atherosclerosis and metabolism. A connection between GDF15 and body-weight regulation was initially suggested on the basis of an observation that increasing GDF15 levels in serum correlated with weight loss in individuals with advanced prostate cancer. In animal models, overexpression of GDF15 leads to a lean phenotype, hypophagia and other improvements in metabolic parameters, suggesting that recombinant GDF15 protein could potentially be used in the treatment of obesity and type 2 diabetes. However, the signaling and mechanism of action of GDF15 are poorly understood owing to the absence of a clearly identified cognate receptor. Here we report that GDNF-family receptor α-like (GFRAL), an orphan member of the GFR-α family, is a high-affinity receptor for GDF15. GFRAL binds to GDF15 in vitro and is required for the metabolic actions of GDF15 with respect to body weight and food intake in vivo in mice. Gfral(-/-) mice were refractory to the effects of recombinant human GDF15 on body-weight, food-intake and glucose parameters. Blocking the interaction between GDF15 and GFRAL with a monoclonal antibody prevented the metabolic effects of GDF15 in rats. Gfral mRNA is highly expressed in the area postrema of mouse, rat and monkey, in accordance with previous reports implicating this region of the brain in the metabolic actions of GDF15 (refs. 4,5,6). Together, our data demonstrate that GFRAL is a receptor for GDF15 that mediates the metabolic effects of GDF15.","author":[{"dropping-particle":"","family":"Emmerson","given":"Paul J.","non-dropping-particle":"","parse-names":false,"suffix":""},{"dropping-particle":"","family":"Wang","given":"Feng","non-dropping-particle":"","parse-names":false,"suffix":""},{"dropping-particle":"","family":"Du","given":"Yong","non-dropping-particle":"","parse-names":false,"suffix":""},{"dropping-particle":"","family":"Liu","given":"Qian","non-dropping-particle":"","parse-names":false,"suffix":""},{"dropping-particle":"","family":"Pickard","given":"Richard T.","non-dropping-particle":"","parse-names":false,"suffix":""},{"dropping-particle":"","family":"Gonciarz","given":"Malgorzata D.","non-dropping-particle":"","parse-names":false,"suffix":""},{"dropping-particle":"","family":"Coskun","given":"Tamer","non-dropping-particle":"","parse-names":false,"suffix":""},{"dropping-particle":"","family":"Hamang","given":"Matthew J.","non-dropping-particle":"","parse-names":false,"suffix":""},{"dropping-particle":"","family":"Sindelar","given":"Dana K.","non-dropping-particle":"","parse-names":false,"suffix":""},{"dropping-particle":"","family":"Ballman","given":"Kimberly K.","non-dropping-particle":"","parse-names":false,"suffix":""},{"dropping-particle":"","family":"Foltz","given":"Lisa A.","non-dropping-particle":"","parse-names":false,"suffix":""},{"dropping-particle":"","family":"Muppidi","given":"Avinash","non-dropping-particle":"","parse-names":false,"suffix":""},{"dropping-particle":"","family":"Alsina-Fernandez","given":"Jorge","non-dropping-particle":"","parse-names":false,"suffix":""},{"dropping-particle":"","family":"Barnard","given":"Gavin C.","non-dropping-particle":"","parse-names":false,"suffix":""},{"dropping-particle":"","family":"Tang","given":"Jason X.","non-dropping-particle":"","parse-names":false,"suffix":""},{"dropping-particle":"","family":"Liu","given":"Xilin","non-dropping-particle":"","parse-names":false,"suffix":""},{"dropping-particle":"","family":"Mao","given":"Xudong","non-dropping-particle":"","parse-names":false,"suffix":""},{"dropping-particle":"","family":"Siegel","given":"Robert","non-dropping-particle":"","parse-names":false,"suffix":""},{"dropping-particle":"","family":"Sloan","given":"John H.","non-dropping-particle":"","parse-names":false,"suffix":""},{"dropping-particle":"","family":"Mitchell","given":"Pamela J.","non-dropping-particle":"","parse-names":false,"suffix":""},{"dropping-particle":"","family":"Zhang","given":"Bei B.","non-dropping-particle":"","parse-names":false,"suffix":""},{"dropping-particle":"","family":"Gimeno","given":"Ruth E.","non-dropping-particle":"","parse-names":false,"suffix":""},{"dropping-particle":"","family":"Shan","given":"Bei","non-dropping-particle":"","parse-names":false,"suffix":""},{"dropping-particle":"","family":"Wu","given":"Xinle","non-dropping-particle":"","parse-names":false,"suffix":""}],"container-title":"Nature Medicine","id":"ITEM-1","issue":"10","issued":{"date-parts":[["2017","8","28"]]},"page":"1215-1219","title":"The metabolic effects of GDF15 are mediated by the orphan receptor GFRAL","type":"article-journal","volume":"23"},"uris":["http://www.mendeley.com/documents/?uuid=1ea69fe0-f8df-4dc7-b0bd-73322d8201d7"]},{"id":"ITEM-2","itemData":{"DOI":"10.1038/nm.4394","ISBN":"1546-170X (Electronic) 1078-8956 (Linking)","ISSN":"1078-8956","PMID":"28846099","abstract":"GDF15 has potent anti-obesity effects, but its receptor was unknown. GFRAL has now been identified as the receptor that mediates GDF15's effects via central actions in the hindbrain.","author":[{"dropping-particle":"","family":"Yang","given":"Linda","non-dropping-particle":"","parse-names":false,"suffix":""},{"dropping-particle":"","family":"Chang","given":"Chih-Chuan","non-dropping-particle":"","parse-names":false,"suffix":""},{"dropping-particle":"","family":"Sun","given":"Zhe","non-dropping-particle":"","parse-names":false,"suffix":""},{"dropping-particle":"","family":"Madsen","given":"Dennis","non-dropping-particle":"","parse-names":false,"suffix":""},{"dropping-particle":"","family":"Zhu","given":"Haisun","non-dropping-particle":"","parse-names":false,"suffix":""},{"dropping-particle":"","family":"Padkjær","given":"Søren B.","non-dropping-particle":"","parse-names":false,"suffix":""},{"dropping-particle":"","family":"Wu","given":"Xiaoai","non-dropping-particle":"","parse-names":false,"suffix":""},{"dropping-particle":"","family":"Huang","given":"Tao","non-dropping-particle":"","parse-names":false,"suffix":""},{"dropping-particle":"","family":"Hultman","given":"Karin","non-dropping-particle":"","parse-names":false,"suffix":""},{"dropping-particle":"","family":"Paulsen","given":"Sarah J.","non-dropping-particle":"","parse-names":false,"suffix":""},{"dropping-particle":"","family":"Wang","given":"Jishu","non-dropping-particle":"","parse-names":false,"suffix":""},{"dropping-particle":"","family":"Bugge","given":"Anne","non-dropping-particle":"","parse-names":false,"suffix":""},{"dropping-particle":"","family":"Frantzen","given":"Jane Boesen","non-dropping-particle":"","parse-names":false,"suffix":""},{"dropping-particle":"","family":"Nørgaard","given":"Per","non-dropping-particle":"","parse-names":false,"suffix":""},{"dropping-particle":"","family":"Jeppesen","given":"Jacob Fuglsbjerg","non-dropping-particle":"","parse-names":false,"suffix":""},{"dropping-particle":"","family":"Yang","given":"Zhiru","non-dropping-particle":"","parse-names":false,"suffix":""},{"dropping-particle":"","family":"Secher","given":"Anna","non-dropping-particle":"","parse-names":false,"suffix":""},{"dropping-particle":"","family":"Chen","given":"Haibin","non-dropping-particle":"","parse-names":false,"suffix":""},{"dropping-particle":"","family":"Li","given":"Xun","non-dropping-particle":"","parse-names":false,"suffix":""},{"dropping-particle":"","family":"John","given":"Linu Mary","non-dropping-particle":"","parse-names":false,"suffix":""},{"dropping-particle":"","family":"Shan","given":"Bing","non-dropping-particle":"","parse-names":false,"suffix":""},{"dropping-particle":"","family":"He","given":"Zhenhua","non-dropping-particle":"","parse-names":false,"suffix":""},{"dropping-particle":"","family":"Gao","given":"Xiang","non-dropping-particle":"","parse-names":false,"suffix":""},{"dropping-particle":"","family":"Su","given":"Jing","non-dropping-particle":"","parse-names":false,"suffix":""},{"dropping-particle":"","family":"Hansen","given":"Kristian T.","non-dropping-particle":"","parse-names":false,"suffix":""},{"dropping-particle":"","family":"Yang","given":"Wei","non-dropping-particle":"","parse-names":false,"suffix":""},{"dropping-particle":"","family":"Jørgensen","given":"Sebastian Beck","non-dropping-particle":"","parse-names":false,"suffix":""}],"container-title":"Nature Medicine","id":"ITEM-2","issue":"10","issued":{"date-parts":[["2017","8","28"]]},"page":"1158-1166","title":"GFRAL is the receptor for GDF15 and is required for the anti-obesity effects of the ligand","type":"article-journal","volume":"23"},"uris":["http://www.mendeley.com/documents/?uuid=474034c8-1f2f-42c9-9d3e-26a67d430459"]},{"id":"ITEM-3","itemData":{"DOI":"10.1016/j.molmet.2019.01.003","ISSN":"22128778","PMID":"30685336","abstract":"Objective: Analogues of GDF15 (Growth Differentiation Factor 15) are promising new anti-obesity therapies as pharmacological treatment with GDF15 results in dramatic reductions of food intake and body weight. GDF15 exerts its central anorexic effects by binding to the GFRAL receptor exclusively expressed in the Area Postrema (AP) and the Nucleus of the Solitary Tract (NTS) of the hindbrain. We sought to determine if GDF15 is an indispensable factor for other interventions that cause weight loss and which are also known to act via these hindbrain regions. Methods: To explore the role of GDF15 on food choice we performed macronutrient intake studies in mice treated pharmacologically with GDF15 and in mice having either GDF15 or GFRAL deleted. Next we performed vertical sleeve gastrectomy (VSG) surgeries in a cohort of diet-induced obese Gdf15-null and control mice. To explore the anatomical co-localization of neurons in the hindbrain responding to GLP-1 and/or GDF15 we used GLP-1R reporter mice treated with GDF15, as well as naïve mouse brain and human brain stained by ISH and IHC, respectively, for GLP-1R and GFRAL. Lastly we performed a series of food intake experiments where we treated mice with targeted genetic disruption of either Gdf15 or Gfral with liraglutide; Glp1r-null mice with GDF15; or combined liraglutide and GDF15 treatment in wild-type mice. Results: We found that GDF15 treatment significantly lowered the preference for fat intake in mice, whereas no changes in fat intake were observed after genetic deletion of Gdf15 or Gfral. In addition, deletion of Gdf15 did not alter the food intake or bodyweight after sleeve gastrectomy. Lack of GDF15 or GFRAL signaling did not alter the ability of the GLP-1R agonist liraglutide to reduce food intake. Similarly lack of GLP-1R signaling did not reduce GDF15's anorexic effect. Interestingly, there was a significant synergistic effect on weight loss when treating wild-type mice with both GDF15 and liraglutide. Conclusion: These data suggest that while GDF15 does not play a role in the potent effects of VSG in mice there seems to be a potential therapeutic benefit of activating GFRAL and GLP-1R systems simultaneously.","author":[{"dropping-particle":"","family":"Frikke-Schmidt","given":"Henriette","non-dropping-particle":"","parse-names":false,"suffix":""},{"dropping-particle":"","family":"Hultman","given":"Karin","non-dropping-particle":"","parse-names":false,"suffix":""},{"dropping-particle":"","family":"Galaske","given":"Joseph W.","non-dropping-particle":"","parse-names":false,"suffix":""},{"dropping-particle":"","family":"Jørgensen","given":"Sebastian Beck","non-dropping-particle":"","parse-names":false,"suffix":""},{"dropping-particle":"","family":"Myers","given":"Martin G.","non-dropping-particle":"","parse-names":false,"suffix":""},{"dropping-particle":"","family":"Seeley","given":"Randy J.","non-dropping-particle":"","parse-names":false,"suffix":""}],"container-title":"Molecular Metabolism","id":"ITEM-3","issue":"xxxx","issued":{"date-parts":[["2019","3"]]},"page":"13-21","publisher":"Elsevier GmbH","title":"GDF15 acts synergistically with liraglutide but is not necessary for the weight loss induced by bariatric surgery in mice","type":"article-journal","volume":"21"},"uris":["http://www.mendeley.com/documents/?uuid=67c85029-9067-4e0e-afde-11b03b9bf2c3"]}],"mendeley":{"formattedCitation":"(12,36,37)","plainTextFormattedCitation":"(12,36,37)","previouslyFormattedCitation":"(12,35,36)"},"properties":{"noteIndex":0},"schema":"https://github.com/citation-style-language/schema/raw/master/csl-citation.json"}</w:instrText>
+      </w:r>
+      <w:r>
+        <w:rPr>
+          <w:shd w:val="clear" w:color="auto" w:fill="FFFFFF"/>
+        </w:rPr>
+        <w:fldChar w:fldCharType="separate"/>
+      </w:r>
+      <w:r>
+        <w:rPr>
+          <w:noProof/>
+          <w:shd w:val="clear" w:color="auto" w:fill="FFFFFF"/>
+        </w:rPr>
+        <w:t>(12,36,37)</w:t>
+      </w:r>
+      <w:r>
+        <w:rPr>
+          <w:shd w:val="clear" w:color="auto" w:fill="FFFFFF"/>
+        </w:rPr>
+        <w:fldChar w:fldCharType="end"/>
+      </w:r>
+      <w:r>
+        <w:rPr>
+          <w:shd w:val="clear" w:color="auto" w:fill="FFFFFF"/>
+        </w:rPr>
+        <w:t xml:space="preserve"> potentially representing strain, timing or background differences.</w:t>
+      </w:r>
+      <w:r>
+        <w:rPr>
+          <w:shd w:val="clear" w:color="auto" w:fill="FFFFFF"/>
+        </w:rPr>
+        <w:t xml:space="preserve"> </w:t>
+      </w:r>
+      <w:r>
+        <w:rPr>
+          <w:shd w:val="clear" w:color="auto" w:fill="FFFFFF"/>
+        </w:rPr>
+        <w:t>As such, it is plausible that GDF15 is only physiologically relevant when elevated, but when signaling is absent (especially from birth) it is either dispensable or made to seem so by other adaptations.  It is also plausible that other hormones which affect LCHF-dependent feeding changes may partially or completely compensate in the absence of GDF15.</w:t>
+      </w:r>
+      <w:r>
+        <w:rPr>
+          <w:shd w:val="clear" w:color="auto" w:fill="FFFFFF"/>
+        </w:rPr>
+        <w:t xml:space="preserve">  </w:t>
+      </w:r>
+    </w:p>
+    <w:p>
+      <w:pPr>
+        <w:pStyle w:val="Heading1"/>
+        <w:rPr>
+          <w:rFonts w:eastAsia="Times New Roman"/>
+          <w:shd w:val="clear" w:color="auto" w:fill="FFFFFF"/>
+        </w:rPr>
+      </w:pPr>
+      <w:r>
+        <w:rPr>
+          <w:rFonts w:eastAsia="Times New Roman"/>
+          <w:shd w:val="clear" w:color="auto" w:fill="FFFFFF"/>
+        </w:rPr>
+        <w:t>Author Contributions</w:t>
+      </w:r>
+    </w:p>
+    <w:p>
+      <w:pPr>
+        <w:pStyle w:val="Heading1"/>
+        <w:rPr>
+          <w:rFonts w:eastAsia="Times New Roman"/>
+          <w:shd w:val="clear" w:color="auto" w:fill="FFFFFF"/>
+        </w:rPr>
+      </w:pPr>
+    </w:p>
+    <w:p>
+      <w:pPr>
+        <w:pStyle w:val="Heading1"/>
+        <w:rPr>
+          <w:rFonts w:eastAsia="Times New Roman"/>
+          <w:shd w:val="clear" w:color="auto" w:fill="FFFFFF"/>
+        </w:rPr>
+      </w:pPr>
+      <w:r>
+        <w:rPr>
+          <w:rFonts w:eastAsia="Times New Roman"/>
+          <w:shd w:val="clear" w:color="auto" w:fill="FFFFFF"/>
+        </w:rPr>
+        <w:t>Acknowledgements</w:t>
       </w:r>
     </w:p>
     <w:p/>
     <w:p>
-      <w:r>
-        <w:t xml:space="preserve">To determine if there was any impact on insulin sensitivity in </w:t>
-      </w:r>
-      <w:r>
-        <w:t xml:space="preserve">wild-type and </w:t>
-      </w:r>
-      <w:r>
-        <w:rPr>
-          <w:i/>
-        </w:rPr>
-        <w:t>Gdf15</w:t>
-      </w:r>
-      <w:r>
-        <w:t xml:space="preserve"> knockout</w:t>
-      </w:r>
-      <w:r>
-        <w:t xml:space="preserve"> mice </w:t>
-      </w:r>
-      <w:r>
-        <w:t xml:space="preserve">on a ketogenic diet </w:t>
-      </w:r>
-      <w:r>
-        <w:t xml:space="preserve">we performed insulin tolerance tests </w:t>
-      </w:r>
-      <w:r>
-        <w:t xml:space="preserve">after two weeks of diet </w:t>
-      </w:r>
-      <w:r>
-        <w:t xml:space="preserve">and monitored changes in blood glucose.  After a 6h fast we noted </w:t>
-      </w:r>
-      <w:r>
-        <w:t xml:space="preserve">a </w:t>
-      </w:r>
-      <w:r>
+      <w:pPr>
+        <w:rPr>
+          <w:rFonts w:eastAsia="Times New Roman"/>
+          <w:shd w:val="clear" w:color="auto" w:fill="FFFFFF"/>
+        </w:rPr>
+      </w:pPr>
+      <w:r>
+        <w:rPr>
+          <w:rFonts w:eastAsia="Times New Roman"/>
+          <w:shd w:val="clear" w:color="auto" w:fill="FFFFFF"/>
+        </w:rPr>
+        <w:t>We would like to thank the members of the Bridges</w:t>
+      </w:r>
+      <w:r>
+        <w:rPr>
+          <w:rFonts w:eastAsia="Times New Roman"/>
+          <w:shd w:val="clear" w:color="auto" w:fill="FFFFFF"/>
+        </w:rPr>
+        <w:t>, Horowitz</w:t>
+      </w:r>
+      <w:r>
+        <w:rPr>
+          <w:rFonts w:eastAsia="Times New Roman"/>
+          <w:shd w:val="clear" w:color="auto" w:fill="FFFFFF"/>
+        </w:rPr>
+        <w:t xml:space="preserve"> and Seeley/Sandoval laboratories for helpful suggestions.  This work was supported by the NIH (R01DK107535 and a small grant from P30</w:t>
+      </w:r>
+      <w:r>
+        <w:rPr>
+          <w:rFonts w:eastAsia="Times New Roman"/>
+          <w:shd w:val="clear" w:color="auto" w:fill="FFFFFF"/>
+        </w:rPr>
+        <w:t>DK089503</w:t>
+      </w:r>
+      <w:r>
+        <w:rPr>
+          <w:rFonts w:eastAsia="Times New Roman"/>
+          <w:shd w:val="clear" w:color="auto" w:fill="FFFFFF"/>
+        </w:rPr>
+        <w:t xml:space="preserve">) to DB and </w:t>
+      </w:r>
+      <w:commentRangeStart w:id="1"/>
+      <w:r>
+        <w:rPr>
+          <w:rFonts w:eastAsia="Times New Roman"/>
+          <w:shd w:val="clear" w:color="auto" w:fill="FFFFFF"/>
+        </w:rPr>
+        <w:t xml:space="preserve">XXX </w:t>
+      </w:r>
+      <w:commentRangeEnd w:id="1"/>
+      <w:r>
+        <w:rPr>
+          <w:rStyle w:val="CommentReference"/>
+        </w:rPr>
+        <w:commentReference w:id="1"/>
+      </w:r>
+      <w:r>
+        <w:rPr>
+          <w:rFonts w:eastAsia="Times New Roman"/>
+          <w:shd w:val="clear" w:color="auto" w:fill="FFFFFF"/>
+        </w:rPr>
+        <w:t xml:space="preserve">to RJS, as well as a </w:t>
+      </w:r>
+      <w:proofErr w:type="spellStart"/>
+      <w:r>
+        <w:rPr>
+          <w:rFonts w:eastAsia="Times New Roman"/>
+          <w:shd w:val="clear" w:color="auto" w:fill="FFFFFF"/>
+        </w:rPr>
+        <w:t>MCubed</w:t>
+      </w:r>
+      <w:proofErr w:type="spellEnd"/>
+      <w:r>
+        <w:rPr>
+          <w:rFonts w:eastAsia="Times New Roman"/>
+          <w:shd w:val="clear" w:color="auto" w:fill="FFFFFF"/>
+        </w:rPr>
+        <w:t xml:space="preserve"> Grant to DB, RJS and Dr. Jeffrey Horowitz</w:t>
+      </w:r>
+      <w:r>
+        <w:rPr>
+          <w:rFonts w:eastAsia="Times New Roman"/>
+          <w:shd w:val="clear" w:color="auto" w:fill="FFFFFF"/>
+        </w:rPr>
+        <w:t>.</w:t>
+      </w:r>
+      <w:r>
+        <w:rPr>
+          <w:rFonts w:eastAsia="Times New Roman"/>
+          <w:shd w:val="clear" w:color="auto" w:fill="FFFFFF"/>
+        </w:rPr>
+        <w:t xml:space="preserve">  We would also like to than </w:t>
+      </w:r>
+      <w:r>
+        <w:rPr>
+          <w:rFonts w:eastAsia="Times New Roman"/>
+          <w:shd w:val="clear" w:color="auto" w:fill="FFFFFF"/>
+        </w:rPr>
+        <w:t xml:space="preserve">Dr. </w:t>
+      </w:r>
+      <w:proofErr w:type="spellStart"/>
+      <w:r>
+        <w:rPr>
+          <w:rFonts w:eastAsia="Times New Roman"/>
+          <w:shd w:val="clear" w:color="auto" w:fill="FFFFFF"/>
+        </w:rPr>
+        <w:t>Hyeran</w:t>
+      </w:r>
+      <w:proofErr w:type="spellEnd"/>
+      <w:r>
+        <w:rPr>
+          <w:rFonts w:eastAsia="Times New Roman"/>
+          <w:shd w:val="clear" w:color="auto" w:fill="FFFFFF"/>
+        </w:rPr>
+        <w:t xml:space="preserve"> Jang at Research Diets for advice on formulating and implementing our diet interventions.</w:t>
+      </w:r>
+    </w:p>
+    <w:p>
+      <w:pPr>
+        <w:rPr>
+          <w:rFonts w:eastAsia="Times New Roman"/>
+          <w:shd w:val="clear" w:color="auto" w:fill="FFFFFF"/>
+        </w:rPr>
+      </w:pPr>
+    </w:p>
+    <w:p>
+      <w:pPr>
+        <w:pStyle w:val="Heading1"/>
+        <w:rPr>
+          <w:rFonts w:eastAsia="Times New Roman"/>
+          <w:shd w:val="clear" w:color="auto" w:fill="FFFFFF"/>
+        </w:rPr>
+      </w:pPr>
+      <w:r>
+        <w:rPr>
+          <w:rFonts w:eastAsia="Times New Roman"/>
+          <w:shd w:val="clear" w:color="auto" w:fill="FFFFFF"/>
+        </w:rPr>
         <w:lastRenderedPageBreak/>
-        <w:t xml:space="preserve">sex-dependent effect on fasting glucose in </w:t>
-      </w:r>
-      <w:r>
-        <w:rPr>
-          <w:i/>
-        </w:rPr>
-        <w:t>Gdf15</w:t>
-      </w:r>
-      <w:r>
-        <w:t xml:space="preserve"> knockout mice on a ketogenic diet (</w:t>
-      </w:r>
-      <w:proofErr w:type="spellStart"/>
-      <w:r>
-        <w:t>p</w:t>
-      </w:r>
-      <w:r>
-        <w:rPr>
-          <w:vertAlign w:val="subscript"/>
-        </w:rPr>
-        <w:t>interaction</w:t>
-      </w:r>
-      <w:proofErr w:type="spellEnd"/>
-      <w:r>
-        <w:t>=0.043).  Female mice had a 19% reduction in fasting blood glucose (p=0.037) while male mice had a 3% increase (p=0.62</w:t>
-      </w:r>
-      <w:r>
-        <w:t>; Figure 3E</w:t>
-      </w:r>
-      <w:r>
-        <w:t xml:space="preserve">).  After insulin injection, there were no significant effects of Gdf15 knockout in either sex (Figure </w:t>
-      </w:r>
-      <w:r>
-        <w:t>3F</w:t>
-      </w:r>
-      <w:r>
-        <w:t>)</w:t>
-      </w:r>
-      <w:r>
-        <w:t>.</w:t>
-      </w:r>
-    </w:p>
-    <w:p>
-      <w:pPr>
-        <w:pStyle w:val="Heading1"/>
-        <w:rPr>
-          <w:rFonts w:eastAsia="Times New Roman"/>
-          <w:shd w:val="clear" w:color="auto" w:fill="FFFFFF"/>
-        </w:rPr>
-      </w:pPr>
-      <w:r>
-        <w:rPr>
-          <w:rFonts w:eastAsia="Times New Roman"/>
-          <w:shd w:val="clear" w:color="auto" w:fill="FFFFFF"/>
-        </w:rPr>
-        <w:t>Discussion</w:t>
-      </w:r>
-    </w:p>
-    <w:p>
-      <w:pPr>
-        <w:rPr>
-          <w:shd w:val="clear" w:color="auto" w:fill="FFFFFF"/>
-        </w:rPr>
-      </w:pPr>
-    </w:p>
-    <w:p>
-      <w:pPr>
-        <w:rPr>
-          <w:shd w:val="clear" w:color="auto" w:fill="FFFFFF"/>
-        </w:rPr>
-      </w:pPr>
-      <w:r>
-        <w:rPr>
-          <w:shd w:val="clear" w:color="auto" w:fill="FFFFFF"/>
-        </w:rPr>
-        <w:t>In this study, the</w:t>
-      </w:r>
-      <w:r>
-        <w:rPr>
-          <w:shd w:val="clear" w:color="auto" w:fill="FFFFFF"/>
-        </w:rPr>
-        <w:t xml:space="preserve"> observed increases in GDF15 are relatively modest, but similar increases in GDF15 in humans are associated with pregnancy-related outcomes such as pre-eclampsia, nausea, gestational diabetes and miscarriage </w:t>
-      </w:r>
-      <w:r>
-        <w:rPr>
-          <w:shd w:val="clear" w:color="auto" w:fill="FFFFFF"/>
-        </w:rPr>
-        <w:fldChar w:fldCharType="begin" w:fldLock="1"/>
-      </w:r>
-      <w:r>
-        <w:rPr>
-          <w:shd w:val="clear" w:color="auto" w:fill="FFFFFF"/>
-        </w:rPr>
-        <w:instrText>ADDIN CSL_CITATION {"citationItems":[{"id":"ITEM-1","itemData":{"DOI":"10.1161/HYPERTENSIONAHA.109.130583","ISSN":"0194911X","abstract":"Growth-differentiation factor 15 (GDF-15), a stress-responsive transforming growth factor-beta-related cytokine, is emerging as a new risk marker in patients with cardiovascular disease. We explored GDF-15 in preeclampsia and in diabetic pregnancies, because these conditions are associated with augmented risk for cardiovascular disease, both in mother and in offspring. Plasma from pregnant women (n=267; controls: n=59, preeclampsia: n=85, diabetes mellitus: n=112, and superimposed preeclampsia in diabetes mellitus: n=11), fetal plasma (n=72), and amniotic fluid (n=99) were analyzed by immunoassay for GDF-15. Placental GDF-15 mRNA and protein expression levels were analyzed by quantitative real-time PCR and immunoblots in 78 and 18 pregnancies, respectively. Conditioned media from preeclamptic (n=6) and control (n=6) villous placenta explants were analyzed by immunoassay for GDF-15. Median maternal GDF-15 concentration was elevated in those with diabetes mellitus, as compared with controls (91 549 versus 79 875 ng/L; P=0.02). Median GDF-15 concentration was higher in patients with preeclampsia than in controls in term maternal blood samples (127 061 versus 80 319 ng/L; P&lt;0.001). In the fetal circulation and amniotic fluid, GDF-15 was elevated in preeclampsia and superimposed preeclampsia in diabetes mellitus, as compared with controls. GDF-15 placental mRNA expression was elevated in preeclampsia, as compared with controls (P=0.002). Placenta immunoblots confirmed a single GDF-15 protein band, and a time-dependent increase in GDF-15 protein was detected in the conditioned media. Our study is the first to show that GDF-15 is dysregulated, both in preeclampsia and in diabetic pregnancies. The mechanisms and diagnostic implications of these findings remain to be explored.","author":[{"dropping-particle":"","family":"Sugulle","given":"Meryam","non-dropping-particle":"","parse-names":false,"suffix":""},{"dropping-particle":"","family":"Dechend","given":"Ralf","non-dropping-particle":"","parse-names":false,"suffix":""},{"dropping-particle":"","family":"Herse","given":"Florian","non-dropping-particle":"","parse-names":false,"suffix":""},{"dropping-particle":"","family":"Weedon-Fekjaer","given":"M. Susanne","non-dropping-particle":"","parse-names":false,"suffix":""},{"dropping-particle":"","family":"Johnsen","given":"Guro M.","non-dropping-particle":"","parse-names":false,"suffix":""},{"dropping-particle":"","family":"Brosnihan","given":"K. Bridget","non-dropping-particle":"","parse-names":false,"suffix":""},{"dropping-particle":"","family":"Anton","given":"Lauren","non-dropping-particle":"","parse-names":false,"suffix":""},{"dropping-particle":"","family":"Luft","given":"Friedrich C.","non-dropping-particle":"","parse-names":false,"suffix":""},{"dropping-particle":"","family":"Wollert","given":"Kai C.","non-dropping-particle":"","parse-names":false,"suffix":""},{"dropping-particle":"","family":"Kempf","given":"Tibor","non-dropping-particle":"","parse-names":false,"suffix":""},{"dropping-particle":"","family":"Staff","given":"Anne Cathrine","non-dropping-particle":"","parse-names":false,"suffix":""}],"container-title":"Hypertension","id":"ITEM-1","issue":"1","issued":{"date-parts":[["2009"]]},"page":"106-112","title":"Circulating and placental growth-differentiation factor 15 in preeclampsia and in pregnancy complicated by diabetes mellitus","type":"article-journal","volume":"54"},"uris":["http://www.mendeley.com/documents/?uuid=a0a7236d-2fe8-411e-aa3a-1ad44d575555"]},{"id":"ITEM-2","itemData":{"DOI":"10.1016/j.diabres.2019.107823","ISSN":"01688227","author":[{"dropping-particle":"","family":"Tang","given":